<commit_message>
added question 2 to DA cert part 2 questions
</commit_message>
<xml_diff>
--- a/public/Exam Notes/DA-Vincent-1-65-May-4.docx
+++ b/public/Exam Notes/DA-Vincent-1-65-May-4.docx
@@ -3309,6 +3309,915 @@
         </w:rPr>
       </w:r>
     </w:p>
+    <w:p>
+      <w:pPr>
+        <w:rPr/>
+      </w:pPr>
+      <w:r>
+        <w:rPr>
+          <w:rtl w:val="0"/>
+        </w:rPr>
+        <w:t xml:space="preserve">Question: 2</w:t>
+      </w:r>
+    </w:p>
+    <w:p>
+      <w:pPr>
+        <w:rPr>
+          <w:color w:val="999999"/>
+        </w:rPr>
+      </w:pPr>
+      <w:r>
+        <w:rPr>
+          <w:b w:val="1"/>
+          <w:rtl w:val="0"/>
+        </w:rPr>
+        <w:t xml:space="preserve">Main​ ​Topic​ ​:​ </w:t>
+      </w:r>
+      <w:r>
+        <w:rPr>
+          <w:color w:val="999999"/>
+          <w:rtl w:val="0"/>
+        </w:rPr>
+        <w:t xml:space="preserve">Data Analytics</w:t>
+      </w:r>
+    </w:p>
+    <w:p>
+      <w:pPr>
+        <w:rPr>
+          <w:b w:val="1"/>
+          <w:color w:val="999999"/>
+        </w:rPr>
+      </w:pPr>
+      <w:r>
+        <w:rPr>
+          <w:b w:val="1"/>
+          <w:rtl w:val="0"/>
+        </w:rPr>
+        <w:t xml:space="preserve">Sub​ ​Topic​ ​:​ </w:t>
+      </w:r>
+      <w:r>
+        <w:rPr>
+          <w:b w:val="1"/>
+          <w:color w:val="999999"/>
+          <w:rtl w:val="0"/>
+        </w:rPr>
+        <w:t xml:space="preserve">Select a collection system that handles the frequency, volume, and source of data</w:t>
+      </w:r>
+      <w:r>
+        <w:rPr>
+          <w:b w:val="1"/>
+          <w:color w:val="999999"/>
+          <w:rtl w:val="0"/>
+        </w:rPr>
+        <w:t xml:space="preserve"> </w:t>
+      </w:r>
+    </w:p>
+    <w:p>
+      <w:pPr>
+        <w:rPr>
+          <w:color w:val="999999"/>
+        </w:rPr>
+      </w:pPr>
+      <w:r>
+        <w:rPr>
+          <w:rtl w:val="0"/>
+        </w:rPr>
+      </w:r>
+    </w:p>
+    <w:p>
+      <w:pPr>
+        <w:rPr>
+          <w:b w:val="1"/>
+          <w:color w:val="999999"/>
+        </w:rPr>
+      </w:pPr>
+      <w:r>
+        <w:rPr>
+          <w:b w:val="1"/>
+          <w:rtl w:val="0"/>
+        </w:rPr>
+        <w:t xml:space="preserve">Domain: </w:t>
+      </w:r>
+      <w:r>
+        <w:rPr>
+          <w:color w:val="999999"/>
+          <w:rtl w:val="0"/>
+        </w:rPr>
+        <w:t xml:space="preserve">Storage and Data Management  </w:t>
+      </w:r>
+      <w:r>
+        <w:rPr>
+          <w:rtl w:val="0"/>
+        </w:rPr>
+      </w:r>
+    </w:p>
+    <w:p>
+      <w:pPr>
+        <w:rPr>
+          <w:b w:val="1"/>
+        </w:rPr>
+      </w:pPr>
+      <w:r>
+        <w:rPr>
+          <w:rtl w:val="0"/>
+        </w:rPr>
+      </w:r>
+    </w:p>
+    <w:p>
+      <w:pPr>
+        <w:rPr>
+          <w:rFonts w:ascii="Calibri" w:cs="Calibri" w:eastAsia="Calibri" w:hAnsi="Calibri"/>
+        </w:rPr>
+      </w:pPr>
+      <w:r>
+        <w:rPr>
+          <w:rFonts w:ascii="Calibri" w:cs="Calibri" w:eastAsia="Calibri" w:hAnsi="Calibri"/>
+          <w:b w:val="1"/>
+          <w:rtl w:val="0"/>
+        </w:rPr>
+        <w:t xml:space="preserve">Question text</w:t>
+      </w:r>
+      <w:r>
+        <w:rPr>
+          <w:rFonts w:ascii="Calibri" w:cs="Calibri" w:eastAsia="Calibri" w:hAnsi="Calibri"/>
+          <w:rtl w:val="0"/>
+        </w:rPr>
+        <w:t xml:space="preserve">: </w:t>
+      </w:r>
+    </w:p>
+    <w:p>
+      <w:pPr>
+        <w:rPr>
+          <w:color w:val="434343"/>
+        </w:rPr>
+      </w:pPr>
+      <w:r>
+        <w:rPr>
+          <w:color w:val="434343"/>
+          <w:rtl w:val="0"/>
+        </w:rPr>
+        <w:t xml:space="preserve">You are a data scientist working for a securities trading firm that receives trading data from multiple market data producer sources. Your task is to consume the data from these producers cost effectively while also maximizing the performance of your data collection system. Your data collection system must deliver the aggregated producer data to your firm’s data lake for analytics application use.</w:t>
+      </w:r>
+    </w:p>
+    <w:p>
+      <w:pPr>
+        <w:rPr>
+          <w:color w:val="434343"/>
+        </w:rPr>
+      </w:pPr>
+      <w:r>
+        <w:rPr>
+          <w:rtl w:val="0"/>
+        </w:rPr>
+      </w:r>
+    </w:p>
+    <w:p>
+      <w:pPr>
+        <w:rPr>
+          <w:color w:val="434343"/>
+        </w:rPr>
+      </w:pPr>
+      <w:r>
+        <w:rPr>
+          <w:color w:val="434343"/>
+          <w:rtl w:val="0"/>
+        </w:rPr>
+        <w:t xml:space="preserve">You have built a collection system as follows: a Kinesis Producer Library application that writes records to your Kinesis Data Streams stream shards. You have configured your Kinesis Producer constructor as follows:</w:t>
+      </w:r>
+    </w:p>
+    <w:p>
+      <w:pPr>
+        <w:rPr>
+          <w:color w:val="434343"/>
+        </w:rPr>
+      </w:pPr>
+      <w:r>
+        <w:rPr>
+          <w:rtl w:val="0"/>
+        </w:rPr>
+      </w:r>
+    </w:p>
+    <w:p>
+      <w:pPr>
+        <w:rPr>
+          <w:color w:val="434343"/>
+        </w:rPr>
+      </w:pPr>
+      <w:r>
+        <w:rPr>
+          <w:color w:val="434343"/>
+          <w:rtl w:val="0"/>
+        </w:rPr>
+        <w:t xml:space="preserve">RecordMaxBufferedTime = 200</w:t>
+      </w:r>
+    </w:p>
+    <w:p>
+      <w:pPr>
+        <w:rPr>
+          <w:color w:val="434343"/>
+        </w:rPr>
+      </w:pPr>
+      <w:r>
+        <w:rPr>
+          <w:color w:val="434343"/>
+          <w:rtl w:val="0"/>
+        </w:rPr>
+        <w:t xml:space="preserve">MaxConnections = 2</w:t>
+      </w:r>
+    </w:p>
+    <w:p>
+      <w:pPr>
+        <w:rPr>
+          <w:color w:val="434343"/>
+        </w:rPr>
+      </w:pPr>
+      <w:r>
+        <w:rPr>
+          <w:color w:val="434343"/>
+          <w:rtl w:val="0"/>
+        </w:rPr>
+        <w:t xml:space="preserve">RequestTimeout = 5000</w:t>
+      </w:r>
+    </w:p>
+    <w:p>
+      <w:pPr>
+        <w:rPr>
+          <w:color w:val="434343"/>
+        </w:rPr>
+      </w:pPr>
+      <w:r>
+        <w:rPr>
+          <w:color w:val="434343"/>
+          <w:rtl w:val="0"/>
+        </w:rPr>
+        <w:t xml:space="preserve">Region = us-east-1</w:t>
+      </w:r>
+    </w:p>
+    <w:p>
+      <w:pPr>
+        <w:rPr>
+          <w:color w:val="434343"/>
+        </w:rPr>
+      </w:pPr>
+      <w:r>
+        <w:rPr>
+          <w:rtl w:val="0"/>
+        </w:rPr>
+      </w:r>
+    </w:p>
+    <w:p>
+      <w:pPr>
+        <w:rPr>
+          <w:color w:val="434343"/>
+        </w:rPr>
+      </w:pPr>
+      <w:r>
+        <w:rPr>
+          <w:color w:val="434343"/>
+          <w:rtl w:val="0"/>
+        </w:rPr>
+        <w:t xml:space="preserve">Your Kinesis Data Streams writes to Kinesis Data Firehose. Kinesis Data Firehose uses a Lambda function to transform your data into the Avro format before writing it to your S3 bucket in your data lake. </w:t>
+      </w:r>
+    </w:p>
+    <w:p>
+      <w:pPr>
+        <w:rPr>
+          <w:color w:val="434343"/>
+        </w:rPr>
+      </w:pPr>
+      <w:r>
+        <w:rPr>
+          <w:rtl w:val="0"/>
+        </w:rPr>
+      </w:r>
+    </w:p>
+    <w:p>
+      <w:pPr>
+        <w:rPr>
+          <w:color w:val="434343"/>
+        </w:rPr>
+      </w:pPr>
+      <w:r>
+        <w:rPr>
+          <w:color w:val="434343"/>
+          <w:rtl w:val="0"/>
+        </w:rPr>
+        <w:t xml:space="preserve">You have noticed that your data collection pipeline is not performing as well as you had expected. What may be the cause, and what can you do to improve the situation?</w:t>
+      </w:r>
+    </w:p>
+    <w:p>
+      <w:pPr>
+        <w:rPr>
+          <w:color w:val="434343"/>
+        </w:rPr>
+      </w:pPr>
+      <w:r>
+        <w:rPr>
+          <w:rtl w:val="0"/>
+        </w:rPr>
+      </w:r>
+    </w:p>
+    <w:p>
+      <w:pPr>
+        <w:numPr>
+          <w:ilvl w:val="0"/>
+          <w:numId w:val="2"/>
+        </w:numPr>
+        <w:ind w:left="720" w:hanging="360"/>
+        <w:rPr>
+          <w:color w:val="434343"/>
+        </w:rPr>
+      </w:pPr>
+      <w:r>
+        <w:rPr>
+          <w:color w:val="383a42"/>
+          <w:shd w:fill="fafafa" w:val="clear"/>
+          <w:rtl w:val="0"/>
+        </w:rPr>
+        <w:t xml:space="preserve">Your </w:t>
+      </w:r>
+      <w:r>
+        <w:rPr>
+          <w:color w:val="434343"/>
+          <w:rtl w:val="0"/>
+        </w:rPr>
+        <w:t xml:space="preserve">RecordMaxBufferedTime value is too low, resulting in lower aggregation efficiency, so your pipeline throughput is slow. Dynamically change the RecordMaxBufferedTime to 3000. This allows the KinesisProducer to deliver larger aggregate packages to your Kinesis Data Stream.</w:t>
+      </w:r>
+      <w:r>
+        <w:rPr>
+          <w:rtl w:val="0"/>
+        </w:rPr>
+      </w:r>
+    </w:p>
+    <w:p>
+      <w:pPr>
+        <w:numPr>
+          <w:ilvl w:val="0"/>
+          <w:numId w:val="2"/>
+        </w:numPr>
+        <w:ind w:left="720" w:hanging="360"/>
+        <w:rPr>
+          <w:color w:val="383a42"/>
+          <w:shd w:fill="fafafa" w:val="clear"/>
+        </w:rPr>
+      </w:pPr>
+      <w:r>
+        <w:rPr>
+          <w:color w:val="383a42"/>
+          <w:shd w:fill="fafafa" w:val="clear"/>
+          <w:rtl w:val="0"/>
+        </w:rPr>
+        <w:t xml:space="preserve">Your </w:t>
+      </w:r>
+      <w:r>
+        <w:rPr>
+          <w:color w:val="434343"/>
+          <w:rtl w:val="0"/>
+        </w:rPr>
+        <w:t xml:space="preserve">RecordMaxBufferedTime value is too high, resulting in lower aggregation efficiency, so your pipeline throughput is slow. Change the RecordMaxBufferedTime to 50 and restart your KPL application. This allows the KinesisProducer to deliver larger aggregate packages to your Kinesis Data Stream.</w:t>
+      </w:r>
+      <w:r>
+        <w:rPr>
+          <w:color w:val="383a42"/>
+          <w:shd w:fill="fafafa" w:val="clear"/>
+          <w:rtl w:val="0"/>
+        </w:rPr>
+        <w:t xml:space="preserve"> </w:t>
+      </w:r>
+    </w:p>
+    <w:p>
+      <w:pPr>
+        <w:numPr>
+          <w:ilvl w:val="0"/>
+          <w:numId w:val="2"/>
+        </w:numPr>
+        <w:ind w:left="720" w:hanging="360"/>
+        <w:rPr>
+          <w:color w:val="383a42"/>
+          <w:shd w:fill="fafafa" w:val="clear"/>
+        </w:rPr>
+      </w:pPr>
+      <w:r>
+        <w:rPr>
+          <w:color w:val="383a42"/>
+          <w:shd w:fill="fafafa" w:val="clear"/>
+          <w:rtl w:val="0"/>
+        </w:rPr>
+        <w:t xml:space="preserve">Your </w:t>
+      </w:r>
+      <w:r>
+        <w:rPr>
+          <w:color w:val="434343"/>
+          <w:rtl w:val="0"/>
+        </w:rPr>
+        <w:t xml:space="preserve">RecordMaxBufferedTime value is too low, resulting in lower aggregation efficiency, so your pipeline throughput is slow. Change the RecordMaxBufferedTime to 3000 and restart your KPL application. This allows the KinesisProducer to deliver larger aggregate packages to your Kinesis Data Stream.</w:t>
+      </w:r>
+      <w:r>
+        <w:rPr>
+          <w:rtl w:val="0"/>
+        </w:rPr>
+      </w:r>
+    </w:p>
+    <w:p>
+      <w:pPr>
+        <w:numPr>
+          <w:ilvl w:val="0"/>
+          <w:numId w:val="2"/>
+        </w:numPr>
+        <w:ind w:left="720" w:hanging="360"/>
+        <w:rPr>
+          <w:color w:val="383a42"/>
+          <w:shd w:fill="fafafa" w:val="clear"/>
+        </w:rPr>
+      </w:pPr>
+      <w:r>
+        <w:rPr>
+          <w:color w:val="383a42"/>
+          <w:shd w:fill="fafafa" w:val="clear"/>
+          <w:rtl w:val="0"/>
+        </w:rPr>
+        <w:t xml:space="preserve">Your </w:t>
+      </w:r>
+      <w:r>
+        <w:rPr>
+          <w:color w:val="434343"/>
+          <w:rtl w:val="0"/>
+        </w:rPr>
+        <w:t xml:space="preserve">RequestTimeout value is too high, resulting in lower aggregation efficiency, so your pipeline throughput is slow. Dynamically change the RequestTimeout to 2000. This allows the KinesisProducer to deliver larger aggregate packages to your Kinesis Data Stream.</w:t>
+      </w:r>
+      <w:r>
+        <w:rPr>
+          <w:rtl w:val="0"/>
+        </w:rPr>
+      </w:r>
+    </w:p>
+    <w:p>
+      <w:pPr>
+        <w:rPr>
+          <w:color w:val="434343"/>
+        </w:rPr>
+      </w:pPr>
+      <w:r>
+        <w:rPr>
+          <w:rtl w:val="0"/>
+        </w:rPr>
+      </w:r>
+    </w:p>
+    <w:p>
+      <w:pPr>
+        <w:rPr>
+          <w:color w:val="434343"/>
+        </w:rPr>
+      </w:pPr>
+      <w:r>
+        <w:rPr>
+          <w:rFonts w:ascii="Calibri" w:cs="Calibri" w:eastAsia="Calibri" w:hAnsi="Calibri"/>
+          <w:b w:val="1"/>
+          <w:rtl w:val="0"/>
+        </w:rPr>
+        <w:t xml:space="preserve">Answer:</w:t>
+      </w:r>
+      <w:r>
+        <w:rPr>
+          <w:color w:val="434343"/>
+          <w:rtl w:val="0"/>
+        </w:rPr>
+        <w:t xml:space="preserve"> C</w:t>
+      </w:r>
+    </w:p>
+    <w:p>
+      <w:pPr>
+        <w:rPr>
+          <w:color w:val="434343"/>
+        </w:rPr>
+      </w:pPr>
+      <w:r>
+        <w:rPr>
+          <w:rtl w:val="0"/>
+        </w:rPr>
+      </w:r>
+    </w:p>
+    <w:p>
+      <w:pPr>
+        <w:rPr>
+          <w:color w:val="434343"/>
+        </w:rPr>
+      </w:pPr>
+      <w:r>
+        <w:rPr>
+          <w:rFonts w:ascii="Calibri" w:cs="Calibri" w:eastAsia="Calibri" w:hAnsi="Calibri"/>
+          <w:b w:val="1"/>
+          <w:rtl w:val="0"/>
+        </w:rPr>
+        <w:t xml:space="preserve">Explanation:</w:t>
+      </w:r>
+      <w:r>
+        <w:rPr>
+          <w:rtl w:val="0"/>
+        </w:rPr>
+      </w:r>
+    </w:p>
+    <w:p>
+      <w:pPr>
+        <w:rPr>
+          <w:color w:val="444444"/>
+          <w:highlight w:val="white"/>
+        </w:rPr>
+      </w:pPr>
+      <w:r>
+        <w:rPr>
+          <w:color w:val="434343"/>
+          <w:rtl w:val="0"/>
+        </w:rPr>
+        <w:t xml:space="preserve">Option A is incorrect</w:t>
+      </w:r>
+      <w:r>
+        <w:rPr>
+          <w:color w:val="444444"/>
+          <w:highlight w:val="white"/>
+          <w:rtl w:val="0"/>
+        </w:rPr>
+        <w:t xml:space="preserve">. Changing your </w:t>
+      </w:r>
+      <w:r>
+        <w:rPr>
+          <w:color w:val="434343"/>
+          <w:rtl w:val="0"/>
+        </w:rPr>
+        <w:t xml:space="preserve">RecordMaxBufferedTime to a higher value will increase your aggregate package size, thereby improving the performance of your pipeline throughput. However, you cannot dynamically change your KinesisProducer once it has been initialized without restarting your KPL application.</w:t>
+      </w:r>
+      <w:r>
+        <w:rPr>
+          <w:rtl w:val="0"/>
+        </w:rPr>
+      </w:r>
+    </w:p>
+    <w:p>
+      <w:pPr>
+        <w:rPr>
+          <w:color w:val="444444"/>
+          <w:highlight w:val="white"/>
+        </w:rPr>
+      </w:pPr>
+      <w:r>
+        <w:rPr>
+          <w:rtl w:val="0"/>
+        </w:rPr>
+      </w:r>
+    </w:p>
+    <w:p>
+      <w:pPr>
+        <w:rPr>
+          <w:color w:val="444444"/>
+          <w:highlight w:val="white"/>
+        </w:rPr>
+      </w:pPr>
+      <w:r>
+        <w:rPr>
+          <w:color w:val="444444"/>
+          <w:highlight w:val="white"/>
+          <w:rtl w:val="0"/>
+        </w:rPr>
+        <w:t xml:space="preserve">Option B is incorrect. Lowering your </w:t>
+      </w:r>
+      <w:r>
+        <w:rPr>
+          <w:color w:val="434343"/>
+          <w:rtl w:val="0"/>
+        </w:rPr>
+        <w:t xml:space="preserve">RecordMaxBufferedTime will actually result in a smaller aggregate package size. This will make your KPL producer to Kinesis Data Streams pipe even slower.</w:t>
+      </w:r>
+      <w:r>
+        <w:rPr>
+          <w:rtl w:val="0"/>
+        </w:rPr>
+      </w:r>
+    </w:p>
+    <w:p>
+      <w:pPr>
+        <w:rPr>
+          <w:color w:val="444444"/>
+          <w:highlight w:val="white"/>
+        </w:rPr>
+      </w:pPr>
+      <w:r>
+        <w:rPr>
+          <w:rtl w:val="0"/>
+        </w:rPr>
+      </w:r>
+    </w:p>
+    <w:p>
+      <w:pPr>
+        <w:rPr>
+          <w:color w:val="444444"/>
+          <w:highlight w:val="white"/>
+        </w:rPr>
+      </w:pPr>
+      <w:r>
+        <w:rPr>
+          <w:color w:val="444444"/>
+          <w:highlight w:val="white"/>
+          <w:rtl w:val="0"/>
+        </w:rPr>
+        <w:t xml:space="preserve">Option C is correct. Changing your </w:t>
+      </w:r>
+      <w:r>
+        <w:rPr>
+          <w:color w:val="434343"/>
+          <w:rtl w:val="0"/>
+        </w:rPr>
+        <w:t xml:space="preserve">RecordMaxBufferedTime to a higher value will increase your aggregate package size, thereby improving the performance of your pipeline throughput. Also, you must restart your KPL application if you want to change any of the KinesisProducerConfiguration values.</w:t>
+      </w:r>
+      <w:r>
+        <w:rPr>
+          <w:color w:val="444444"/>
+          <w:highlight w:val="white"/>
+          <w:rtl w:val="0"/>
+        </w:rPr>
+        <w:br w:type="textWrapping"/>
+      </w:r>
+    </w:p>
+    <w:p>
+      <w:pPr>
+        <w:rPr>
+          <w:color w:val="444444"/>
+          <w:highlight w:val="white"/>
+        </w:rPr>
+      </w:pPr>
+      <w:r>
+        <w:rPr>
+          <w:color w:val="444444"/>
+          <w:highlight w:val="white"/>
+          <w:rtl w:val="0"/>
+        </w:rPr>
+        <w:t xml:space="preserve">Option D is incorrect. Changing the RequestTimeout will not improve the performance of your pipeline throughput. It will allow your KPL application to wait longer before failing when trying to write to your Kinesis Data Streams stream.</w:t>
+      </w:r>
+    </w:p>
+    <w:p>
+      <w:pPr>
+        <w:rPr>
+          <w:color w:val="434343"/>
+        </w:rPr>
+      </w:pPr>
+      <w:r>
+        <w:rPr>
+          <w:rtl w:val="0"/>
+        </w:rPr>
+      </w:r>
+    </w:p>
+    <w:p>
+      <w:pPr>
+        <w:rPr>
+          <w:rFonts w:ascii="Calibri" w:cs="Calibri" w:eastAsia="Calibri" w:hAnsi="Calibri"/>
+          <w:b w:val="1"/>
+        </w:rPr>
+      </w:pPr>
+      <w:r>
+        <w:rPr>
+          <w:rFonts w:ascii="Calibri" w:cs="Calibri" w:eastAsia="Calibri" w:hAnsi="Calibri"/>
+          <w:b w:val="1"/>
+          <w:rtl w:val="0"/>
+        </w:rPr>
+        <w:t xml:space="preserve">Reference:</w:t>
+      </w:r>
+    </w:p>
+    <w:p>
+      <w:pPr>
+        <w:rPr>
+          <w:color w:val="444444"/>
+        </w:rPr>
+      </w:pPr>
+      <w:r>
+        <w:rPr>
+          <w:color w:val="444444"/>
+          <w:rtl w:val="0"/>
+        </w:rPr>
+        <w:t xml:space="preserve">Please see the </w:t>
+      </w:r>
+      <w:r>
+        <w:rPr>
+          <w:color w:val="444444"/>
+          <w:rtl w:val="0"/>
+        </w:rPr>
+        <w:t xml:space="preserve">Amazon Kinesis Data Streams developer guide titled </w:t>
+      </w:r>
+      <w:r>
+        <w:rPr>
+          <w:b w:val="1"/>
+          <w:color w:val="444444"/>
+          <w:rtl w:val="0"/>
+        </w:rPr>
+        <w:t xml:space="preserve">Developing Producers Using the Amazon Kinesis Producer Library </w:t>
+      </w:r>
+      <w:r>
+        <w:rPr>
+          <w:color w:val="444444"/>
+          <w:rtl w:val="0"/>
+        </w:rPr>
+        <w:t xml:space="preserve">(</w:t>
+      </w:r>
+      <w:hyperlink r:id="rId11">
+        <w:r>
+          <w:rPr>
+            <w:color w:val="1155cc"/>
+            <w:u w:val="single"/>
+            <w:rtl w:val="0"/>
+          </w:rPr>
+          <w:t xml:space="preserve">https://docs.aws.amazon.com/streams/latest/dev/developing-producers-with-kpl.html</w:t>
+        </w:r>
+      </w:hyperlink>
+      <w:r>
+        <w:rPr>
+          <w:color w:val="444444"/>
+          <w:rtl w:val="0"/>
+        </w:rPr>
+        <w:t xml:space="preserve">), the Amazon Kinesis Data Streams developer guide titled </w:t>
+      </w:r>
+      <w:r>
+        <w:rPr>
+          <w:b w:val="1"/>
+          <w:color w:val="444444"/>
+          <w:rtl w:val="0"/>
+        </w:rPr>
+        <w:t xml:space="preserve">Configuring the Kinesis Producer Library </w:t>
+      </w:r>
+      <w:r>
+        <w:rPr>
+          <w:color w:val="444444"/>
+          <w:rtl w:val="0"/>
+        </w:rPr>
+        <w:t xml:space="preserve">(</w:t>
+      </w:r>
+      <w:hyperlink r:id="rId12">
+        <w:r>
+          <w:rPr>
+            <w:color w:val="1155cc"/>
+            <w:u w:val="single"/>
+            <w:rtl w:val="0"/>
+          </w:rPr>
+          <w:t xml:space="preserve">https://docs.aws.amazon.com/streams/latest/dev/kinesis-kpl-config.html</w:t>
+        </w:r>
+      </w:hyperlink>
+      <w:r>
+        <w:rPr>
+          <w:color w:val="444444"/>
+          <w:rtl w:val="0"/>
+        </w:rPr>
+        <w:t xml:space="preserve">), the Amazon Kinesis Data Streams developer guide titled</w:t>
+      </w:r>
+      <w:r>
+        <w:rPr>
+          <w:b w:val="1"/>
+          <w:color w:val="444444"/>
+          <w:rtl w:val="0"/>
+        </w:rPr>
+        <w:t xml:space="preserve"> Using the KPL with Kinesis Data Firehose </w:t>
+      </w:r>
+      <w:r>
+        <w:rPr>
+          <w:color w:val="444444"/>
+          <w:rtl w:val="0"/>
+        </w:rPr>
+        <w:t xml:space="preserve">(</w:t>
+      </w:r>
+      <w:hyperlink r:id="rId13">
+        <w:r>
+          <w:rPr>
+            <w:color w:val="1155cc"/>
+            <w:u w:val="single"/>
+            <w:rtl w:val="0"/>
+          </w:rPr>
+          <w:t xml:space="preserve">https://docs.aws.amazon.com/streams/latest/dev/kpl-with-firehose.html</w:t>
+        </w:r>
+      </w:hyperlink>
+      <w:r>
+        <w:rPr>
+          <w:color w:val="444444"/>
+          <w:rtl w:val="0"/>
+        </w:rPr>
+        <w:t xml:space="preserve">), and the Amazon Kinesis Data Firehose developer guide titled</w:t>
+      </w:r>
+      <w:r>
+        <w:rPr>
+          <w:b w:val="1"/>
+          <w:color w:val="444444"/>
+          <w:rtl w:val="0"/>
+        </w:rPr>
+        <w:t xml:space="preserve"> Writing to Kinesis Data Firehose Using Kinesis Data Streams </w:t>
+      </w:r>
+      <w:r>
+        <w:rPr>
+          <w:color w:val="444444"/>
+          <w:rtl w:val="0"/>
+        </w:rPr>
+        <w:t xml:space="preserve">(</w:t>
+      </w:r>
+      <w:hyperlink r:id="rId14">
+        <w:r>
+          <w:rPr>
+            <w:color w:val="1155cc"/>
+            <w:u w:val="single"/>
+            <w:rtl w:val="0"/>
+          </w:rPr>
+          <w:t xml:space="preserve">https://docs.aws.amazon.com/firehose/latest/dev/writing-with-kinesis-streams.html</w:t>
+        </w:r>
+      </w:hyperlink>
+      <w:r>
+        <w:rPr>
+          <w:color w:val="444444"/>
+          <w:rtl w:val="0"/>
+        </w:rPr>
+        <w:t xml:space="preserve">)</w:t>
+      </w:r>
+    </w:p>
+    <w:p>
+      <w:pPr>
+        <w:rPr>
+          <w:b w:val="1"/>
+          <w:color w:val="444444"/>
+        </w:rPr>
+      </w:pPr>
+      <w:r>
+        <w:rPr>
+          <w:rtl w:val="0"/>
+        </w:rPr>
+      </w:r>
+    </w:p>
+    <w:p>
+      <w:pPr>
+        <w:rPr>
+          <w:b w:val="1"/>
+          <w:color w:val="444444"/>
+        </w:rPr>
+      </w:pPr>
+      <w:r>
+        <w:rPr>
+          <w:rtl w:val="0"/>
+        </w:rPr>
+      </w:r>
+    </w:p>
+    <w:p>
+      <w:pPr>
+        <w:rPr>
+          <w:b w:val="1"/>
+          <w:color w:val="444444"/>
+        </w:rPr>
+      </w:pPr>
+      <w:r>
+        <w:rPr>
+          <w:rtl w:val="0"/>
+        </w:rPr>
+      </w:r>
+    </w:p>
+    <w:p>
+      <w:pPr>
+        <w:rPr>
+          <w:b w:val="1"/>
+          <w:color w:val="444444"/>
+        </w:rPr>
+      </w:pPr>
+      <w:r>
+        <w:rPr>
+          <w:rtl w:val="0"/>
+        </w:rPr>
+      </w:r>
+    </w:p>
+    <w:p>
+      <w:pPr>
+        <w:rPr>
+          <w:b w:val="1"/>
+          <w:color w:val="444444"/>
+        </w:rPr>
+      </w:pPr>
+      <w:r>
+        <w:rPr>
+          <w:rtl w:val="0"/>
+        </w:rPr>
+      </w:r>
+    </w:p>
+    <w:p>
+      <w:pPr>
+        <w:rPr>
+          <w:b w:val="1"/>
+          <w:color w:val="444444"/>
+        </w:rPr>
+      </w:pPr>
+      <w:r>
+        <w:rPr>
+          <w:rtl w:val="0"/>
+        </w:rPr>
+      </w:r>
+    </w:p>
+    <w:p>
+      <w:pPr>
+        <w:rPr/>
+      </w:pPr>
+      <w:r>
+        <w:rPr>
+          <w:rtl w:val="0"/>
+        </w:rPr>
+      </w:r>
+    </w:p>
     <w:sectPr>
       <w:pgSz w:h="15840" w:w="12240"/>
       <w:pgMar w:bottom="1440" w:top="1440" w:left="1440" w:right="1440" w:header="720" w:footer="720"/>
@@ -3430,8 +4339,121 @@
       </w:rPr>
     </w:lvl>
   </w:abstractNum>
+  <w:abstractNum w:abstractNumId="2">
+    <w:lvl w:ilvl="0">
+      <w:start w:val="1"/>
+      <w:numFmt w:val="upperLetter"/>
+      <w:lvlText w:val="%1)"/>
+      <w:lvlJc w:val="left"/>
+      <w:pPr>
+        <w:ind w:left="720" w:hanging="360"/>
+      </w:pPr>
+      <w:rPr>
+        <w:u w:val="none"/>
+      </w:rPr>
+    </w:lvl>
+    <w:lvl w:ilvl="1">
+      <w:start w:val="1"/>
+      <w:numFmt w:val="lowerLetter"/>
+      <w:lvlText w:val="%2)"/>
+      <w:lvlJc w:val="left"/>
+      <w:pPr>
+        <w:ind w:left="1440" w:hanging="360"/>
+      </w:pPr>
+      <w:rPr>
+        <w:u w:val="none"/>
+      </w:rPr>
+    </w:lvl>
+    <w:lvl w:ilvl="2">
+      <w:start w:val="1"/>
+      <w:numFmt w:val="lowerRoman"/>
+      <w:lvlText w:val="%3)"/>
+      <w:lvlJc w:val="right"/>
+      <w:pPr>
+        <w:ind w:left="2160" w:hanging="360"/>
+      </w:pPr>
+      <w:rPr>
+        <w:u w:val="none"/>
+      </w:rPr>
+    </w:lvl>
+    <w:lvl w:ilvl="3">
+      <w:start w:val="1"/>
+      <w:numFmt w:val="decimal"/>
+      <w:lvlText w:val="(%4)"/>
+      <w:lvlJc w:val="left"/>
+      <w:pPr>
+        <w:ind w:left="2880" w:hanging="360"/>
+      </w:pPr>
+      <w:rPr>
+        <w:u w:val="none"/>
+      </w:rPr>
+    </w:lvl>
+    <w:lvl w:ilvl="4">
+      <w:start w:val="1"/>
+      <w:numFmt w:val="lowerLetter"/>
+      <w:lvlText w:val="(%5)"/>
+      <w:lvlJc w:val="left"/>
+      <w:pPr>
+        <w:ind w:left="3600" w:hanging="360"/>
+      </w:pPr>
+      <w:rPr>
+        <w:u w:val="none"/>
+      </w:rPr>
+    </w:lvl>
+    <w:lvl w:ilvl="5">
+      <w:start w:val="1"/>
+      <w:numFmt w:val="lowerRoman"/>
+      <w:lvlText w:val="(%6)"/>
+      <w:lvlJc w:val="right"/>
+      <w:pPr>
+        <w:ind w:left="4320" w:hanging="360"/>
+      </w:pPr>
+      <w:rPr>
+        <w:u w:val="none"/>
+      </w:rPr>
+    </w:lvl>
+    <w:lvl w:ilvl="6">
+      <w:start w:val="1"/>
+      <w:numFmt w:val="decimal"/>
+      <w:lvlText w:val="%7."/>
+      <w:lvlJc w:val="left"/>
+      <w:pPr>
+        <w:ind w:left="5040" w:hanging="360"/>
+      </w:pPr>
+      <w:rPr>
+        <w:u w:val="none"/>
+      </w:rPr>
+    </w:lvl>
+    <w:lvl w:ilvl="7">
+      <w:start w:val="1"/>
+      <w:numFmt w:val="lowerLetter"/>
+      <w:lvlText w:val="%8."/>
+      <w:lvlJc w:val="left"/>
+      <w:pPr>
+        <w:ind w:left="5760" w:hanging="360"/>
+      </w:pPr>
+      <w:rPr>
+        <w:u w:val="none"/>
+      </w:rPr>
+    </w:lvl>
+    <w:lvl w:ilvl="8">
+      <w:start w:val="1"/>
+      <w:numFmt w:val="lowerRoman"/>
+      <w:lvlText w:val="%9."/>
+      <w:lvlJc w:val="right"/>
+      <w:pPr>
+        <w:ind w:left="6480" w:hanging="360"/>
+      </w:pPr>
+      <w:rPr>
+        <w:u w:val="none"/>
+      </w:rPr>
+    </w:lvl>
+  </w:abstractNum>
   <w:num w:numId="1">
     <w:abstractNumId w:val="1"/>
+  </w:num>
+  <w:num w:numId="2">
+    <w:abstractNumId w:val="2"/>
   </w:num>
 </w:numbering>
 </file>

</xml_diff>

<commit_message>
added question 3 to DA cert questions set #2
</commit_message>
<xml_diff>
--- a/public/Exam Notes/DA-Vincent-1-65-May-4.docx
+++ b/public/Exam Notes/DA-Vincent-1-65-May-4.docx
@@ -3621,7 +3621,7 @@
       <w:pPr>
         <w:numPr>
           <w:ilvl w:val="0"/>
-          <w:numId w:val="2"/>
+          <w:numId w:val="3"/>
         </w:numPr>
         <w:ind w:left="720" w:hanging="360"/>
         <w:rPr>
@@ -3653,7 +3653,7 @@
       <w:pPr>
         <w:numPr>
           <w:ilvl w:val="0"/>
-          <w:numId w:val="2"/>
+          <w:numId w:val="3"/>
         </w:numPr>
         <w:ind w:left="720" w:hanging="360"/>
         <w:rPr>
@@ -3689,7 +3689,7 @@
       <w:pPr>
         <w:numPr>
           <w:ilvl w:val="0"/>
-          <w:numId w:val="2"/>
+          <w:numId w:val="3"/>
         </w:numPr>
         <w:ind w:left="720" w:hanging="360"/>
         <w:rPr>
@@ -3722,7 +3722,7 @@
       <w:pPr>
         <w:numPr>
           <w:ilvl w:val="0"/>
-          <w:numId w:val="2"/>
+          <w:numId w:val="3"/>
         </w:numPr>
         <w:ind w:left="720" w:hanging="360"/>
         <w:rPr>
@@ -4128,6 +4128,686 @@
           <w:rtl w:val="0"/>
         </w:rPr>
         <w:t xml:space="preserve">)</w:t>
+      </w:r>
+    </w:p>
+    <w:p>
+      <w:pPr>
+        <w:rPr>
+          <w:b w:val="1"/>
+          <w:color w:val="444444"/>
+        </w:rPr>
+      </w:pPr>
+      <w:r>
+        <w:rPr>
+          <w:rtl w:val="0"/>
+        </w:rPr>
+      </w:r>
+    </w:p>
+    <w:p>
+      <w:pPr>
+        <w:rPr>
+          <w:b w:val="1"/>
+          <w:color w:val="444444"/>
+        </w:rPr>
+      </w:pPr>
+      <w:r>
+        <w:rPr>
+          <w:rtl w:val="0"/>
+        </w:rPr>
+      </w:r>
+    </w:p>
+    <w:p>
+      <w:pPr>
+        <w:rPr>
+          <w:b w:val="1"/>
+          <w:color w:val="444444"/>
+        </w:rPr>
+      </w:pPr>
+      <w:r>
+        <w:rPr>
+          <w:rtl w:val="0"/>
+        </w:rPr>
+      </w:r>
+    </w:p>
+    <w:p>
+      <w:pPr>
+        <w:rPr/>
+      </w:pPr>
+      <w:r>
+        <w:rPr>
+          <w:rtl w:val="0"/>
+        </w:rPr>
+        <w:t xml:space="preserve">Question: 3</w:t>
+      </w:r>
+    </w:p>
+    <w:p>
+      <w:pPr>
+        <w:rPr>
+          <w:color w:val="999999"/>
+        </w:rPr>
+      </w:pPr>
+      <w:r>
+        <w:rPr>
+          <w:b w:val="1"/>
+          <w:rtl w:val="0"/>
+        </w:rPr>
+        <w:t xml:space="preserve">Main​ ​Topic​ ​:​ </w:t>
+      </w:r>
+      <w:r>
+        <w:rPr>
+          <w:color w:val="999999"/>
+          <w:rtl w:val="0"/>
+        </w:rPr>
+        <w:t xml:space="preserve">Data Analytics</w:t>
+      </w:r>
+    </w:p>
+    <w:p>
+      <w:pPr>
+        <w:rPr>
+          <w:b w:val="1"/>
+          <w:color w:val="999999"/>
+        </w:rPr>
+      </w:pPr>
+      <w:r>
+        <w:rPr>
+          <w:b w:val="1"/>
+          <w:rtl w:val="0"/>
+        </w:rPr>
+        <w:t xml:space="preserve">Sub​ ​Topic​ ​:​ </w:t>
+      </w:r>
+      <w:r>
+        <w:rPr>
+          <w:b w:val="1"/>
+          <w:color w:val="999999"/>
+          <w:rtl w:val="0"/>
+        </w:rPr>
+        <w:t xml:space="preserve">Select a collection system that addresses the key properties of data, such as order, format, and compression</w:t>
+      </w:r>
+      <w:r>
+        <w:rPr>
+          <w:b w:val="1"/>
+          <w:color w:val="999999"/>
+          <w:rtl w:val="0"/>
+        </w:rPr>
+        <w:t xml:space="preserve"> </w:t>
+      </w:r>
+    </w:p>
+    <w:p>
+      <w:pPr>
+        <w:rPr>
+          <w:color w:val="999999"/>
+        </w:rPr>
+      </w:pPr>
+      <w:r>
+        <w:rPr>
+          <w:rtl w:val="0"/>
+        </w:rPr>
+      </w:r>
+    </w:p>
+    <w:p>
+      <w:pPr>
+        <w:rPr>
+          <w:b w:val="1"/>
+          <w:color w:val="999999"/>
+        </w:rPr>
+      </w:pPr>
+      <w:r>
+        <w:rPr>
+          <w:b w:val="1"/>
+          <w:rtl w:val="0"/>
+        </w:rPr>
+        <w:t xml:space="preserve">Domain: </w:t>
+      </w:r>
+      <w:r>
+        <w:rPr>
+          <w:color w:val="999999"/>
+          <w:rtl w:val="0"/>
+        </w:rPr>
+        <w:t xml:space="preserve">Storage and Data Management  </w:t>
+      </w:r>
+      <w:r>
+        <w:rPr>
+          <w:rtl w:val="0"/>
+        </w:rPr>
+      </w:r>
+    </w:p>
+    <w:p>
+      <w:pPr>
+        <w:rPr>
+          <w:b w:val="1"/>
+        </w:rPr>
+      </w:pPr>
+      <w:r>
+        <w:rPr>
+          <w:rtl w:val="0"/>
+        </w:rPr>
+      </w:r>
+    </w:p>
+    <w:p>
+      <w:pPr>
+        <w:rPr>
+          <w:rFonts w:ascii="Calibri" w:cs="Calibri" w:eastAsia="Calibri" w:hAnsi="Calibri"/>
+        </w:rPr>
+      </w:pPr>
+      <w:r>
+        <w:rPr>
+          <w:rFonts w:ascii="Calibri" w:cs="Calibri" w:eastAsia="Calibri" w:hAnsi="Calibri"/>
+          <w:b w:val="1"/>
+          <w:rtl w:val="0"/>
+        </w:rPr>
+        <w:t xml:space="preserve">Question text</w:t>
+      </w:r>
+      <w:r>
+        <w:rPr>
+          <w:rFonts w:ascii="Calibri" w:cs="Calibri" w:eastAsia="Calibri" w:hAnsi="Calibri"/>
+          <w:rtl w:val="0"/>
+        </w:rPr>
+        <w:t xml:space="preserve">: </w:t>
+      </w:r>
+    </w:p>
+    <w:p>
+      <w:pPr>
+        <w:rPr>
+          <w:color w:val="434343"/>
+        </w:rPr>
+      </w:pPr>
+      <w:r>
+        <w:rPr>
+          <w:color w:val="434343"/>
+          <w:rtl w:val="0"/>
+        </w:rPr>
+        <w:t xml:space="preserve">You are a data scientist working for a transportation company that specializes in delivering cargo to manufacturing companies. You have been tasked with building a data collection system to gather all of your logistics data into a data lake. This data will be used by analytics applications to perform operations management tasks such as solving the “traveling salesman” problem, where your analytics application needs to find the optimal path for your delivery truck to take to all of its destinations. This optimal path needs to maximize cost efficiency as well as meeting delivery timelines.</w:t>
+      </w:r>
+    </w:p>
+    <w:p>
+      <w:pPr>
+        <w:rPr>
+          <w:color w:val="434343"/>
+        </w:rPr>
+      </w:pPr>
+      <w:r>
+        <w:rPr>
+          <w:rtl w:val="0"/>
+        </w:rPr>
+      </w:r>
+    </w:p>
+    <w:p>
+      <w:pPr>
+        <w:rPr>
+          <w:color w:val="434343"/>
+        </w:rPr>
+      </w:pPr>
+      <w:r>
+        <w:rPr>
+          <w:color w:val="434343"/>
+          <w:rtl w:val="0"/>
+        </w:rPr>
+        <w:t xml:space="preserve">You have constructed a Kinesis Data Streams infrastructure with KPL producer applications delivering the transportation data into your Kinesis shards. You are in the process of building your Kinesis Consumer Library application code to consume the streaming data from Kinesis and write the data to your S3 buckets. What happens when your KCL worker code fails in the middle of retrieving a record from your Kinesis stream?</w:t>
+      </w:r>
+    </w:p>
+    <w:p>
+      <w:pPr>
+        <w:rPr>
+          <w:color w:val="434343"/>
+        </w:rPr>
+      </w:pPr>
+      <w:r>
+        <w:rPr>
+          <w:rtl w:val="0"/>
+        </w:rPr>
+      </w:r>
+    </w:p>
+    <w:p>
+      <w:pPr>
+        <w:numPr>
+          <w:ilvl w:val="0"/>
+          <w:numId w:val="2"/>
+        </w:numPr>
+        <w:ind w:left="720" w:hanging="360"/>
+        <w:rPr>
+          <w:color w:val="434343"/>
+        </w:rPr>
+      </w:pPr>
+      <w:r>
+        <w:rPr>
+          <w:color w:val="383a42"/>
+          <w:shd w:fill="fafafa" w:val="clear"/>
+          <w:rtl w:val="0"/>
+        </w:rPr>
+        <w:t xml:space="preserve">Your KCL implementation takes advantage of checkpointing, where KCL stores a cursor on S3 to keep track of records that you have read from a shard. To recover from a failed KCL read, a new KCL worker uses the cursor to restart from the record so you don’t lose the record from the shard.</w:t>
+      </w:r>
+    </w:p>
+    <w:p>
+      <w:pPr>
+        <w:numPr>
+          <w:ilvl w:val="0"/>
+          <w:numId w:val="2"/>
+        </w:numPr>
+        <w:ind w:left="720" w:hanging="360"/>
+        <w:rPr>
+          <w:color w:val="383a42"/>
+          <w:shd w:fill="fafafa" w:val="clear"/>
+        </w:rPr>
+      </w:pPr>
+      <w:r>
+        <w:rPr>
+          <w:color w:val="383a42"/>
+          <w:shd w:fill="fafafa" w:val="clear"/>
+          <w:rtl w:val="0"/>
+        </w:rPr>
+        <w:t xml:space="preserve">Your KCL implementation takes advantage of checkpointing, where KCL stores a cursor in DynamoDB to keep track of records that you have read from a shard. To recover from a failed KCL read, a new KCL worker uses the cursor to restart from the record so you don’t lose the record from the shard. </w:t>
+      </w:r>
+    </w:p>
+    <w:p>
+      <w:pPr>
+        <w:numPr>
+          <w:ilvl w:val="0"/>
+          <w:numId w:val="2"/>
+        </w:numPr>
+        <w:ind w:left="720" w:hanging="360"/>
+        <w:rPr>
+          <w:color w:val="383a42"/>
+          <w:shd w:fill="fafafa" w:val="clear"/>
+        </w:rPr>
+      </w:pPr>
+      <w:r>
+        <w:rPr>
+          <w:color w:val="383a42"/>
+          <w:shd w:fill="fafafa" w:val="clear"/>
+          <w:rtl w:val="0"/>
+        </w:rPr>
+        <w:t xml:space="preserve">Your KCL worker will throw an exception from its processRecords call. You need to handle the exception in your KCL application code.</w:t>
+      </w:r>
+    </w:p>
+    <w:p>
+      <w:pPr>
+        <w:numPr>
+          <w:ilvl w:val="0"/>
+          <w:numId w:val="2"/>
+        </w:numPr>
+        <w:ind w:left="720" w:hanging="360"/>
+        <w:rPr>
+          <w:color w:val="383a42"/>
+          <w:shd w:fill="fafafa" w:val="clear"/>
+        </w:rPr>
+      </w:pPr>
+      <w:r>
+        <w:rPr>
+          <w:color w:val="383a42"/>
+          <w:shd w:fill="fafafa" w:val="clear"/>
+          <w:rtl w:val="0"/>
+        </w:rPr>
+        <w:t xml:space="preserve">Your </w:t>
+      </w:r>
+      <w:r>
+        <w:rPr>
+          <w:color w:val="383a42"/>
+          <w:shd w:fill="fafafa" w:val="clear"/>
+          <w:rtl w:val="0"/>
+        </w:rPr>
+        <w:t xml:space="preserve">KCL worker shuts down with shutdown reason ZOMBIE and the KCL throws a ShutdownException.</w:t>
+      </w:r>
+      <w:r>
+        <w:rPr>
+          <w:rtl w:val="0"/>
+        </w:rPr>
+      </w:r>
+    </w:p>
+    <w:p>
+      <w:pPr>
+        <w:rPr>
+          <w:color w:val="434343"/>
+        </w:rPr>
+      </w:pPr>
+      <w:r>
+        <w:rPr>
+          <w:rtl w:val="0"/>
+        </w:rPr>
+      </w:r>
+    </w:p>
+    <w:p>
+      <w:pPr>
+        <w:rPr>
+          <w:color w:val="434343"/>
+        </w:rPr>
+      </w:pPr>
+      <w:r>
+        <w:rPr>
+          <w:rFonts w:ascii="Calibri" w:cs="Calibri" w:eastAsia="Calibri" w:hAnsi="Calibri"/>
+          <w:b w:val="1"/>
+          <w:rtl w:val="0"/>
+        </w:rPr>
+        <w:t xml:space="preserve">Answer:</w:t>
+      </w:r>
+      <w:r>
+        <w:rPr>
+          <w:color w:val="434343"/>
+          <w:rtl w:val="0"/>
+        </w:rPr>
+        <w:t xml:space="preserve"> B</w:t>
+      </w:r>
+    </w:p>
+    <w:p>
+      <w:pPr>
+        <w:rPr>
+          <w:color w:val="434343"/>
+        </w:rPr>
+      </w:pPr>
+      <w:r>
+        <w:rPr>
+          <w:rtl w:val="0"/>
+        </w:rPr>
+      </w:r>
+    </w:p>
+    <w:p>
+      <w:pPr>
+        <w:rPr>
+          <w:color w:val="434343"/>
+        </w:rPr>
+      </w:pPr>
+      <w:r>
+        <w:rPr>
+          <w:rFonts w:ascii="Calibri" w:cs="Calibri" w:eastAsia="Calibri" w:hAnsi="Calibri"/>
+          <w:b w:val="1"/>
+          <w:rtl w:val="0"/>
+        </w:rPr>
+        <w:t xml:space="preserve">Explanation:</w:t>
+      </w:r>
+      <w:r>
+        <w:rPr>
+          <w:rtl w:val="0"/>
+        </w:rPr>
+      </w:r>
+    </w:p>
+    <w:p>
+      <w:pPr>
+        <w:rPr>
+          <w:color w:val="444444"/>
+          <w:highlight w:val="white"/>
+        </w:rPr>
+      </w:pPr>
+      <w:r>
+        <w:rPr>
+          <w:color w:val="434343"/>
+          <w:rtl w:val="0"/>
+        </w:rPr>
+        <w:t xml:space="preserve">Option A is incorrect</w:t>
+      </w:r>
+      <w:r>
+        <w:rPr>
+          <w:color w:val="444444"/>
+          <w:highlight w:val="white"/>
+          <w:rtl w:val="0"/>
+        </w:rPr>
+        <w:t xml:space="preserve">. Your KCL worker does take advantage of checkpointing, but it persists its checkpoint cursor data to DynamoDB, not S3.</w:t>
+      </w:r>
+    </w:p>
+    <w:p>
+      <w:pPr>
+        <w:rPr>
+          <w:color w:val="444444"/>
+          <w:highlight w:val="white"/>
+        </w:rPr>
+      </w:pPr>
+      <w:r>
+        <w:rPr>
+          <w:rtl w:val="0"/>
+        </w:rPr>
+      </w:r>
+    </w:p>
+    <w:p>
+      <w:pPr>
+        <w:rPr>
+          <w:color w:val="444444"/>
+          <w:highlight w:val="white"/>
+        </w:rPr>
+      </w:pPr>
+      <w:r>
+        <w:rPr>
+          <w:color w:val="444444"/>
+          <w:highlight w:val="white"/>
+          <w:rtl w:val="0"/>
+        </w:rPr>
+        <w:t xml:space="preserve">Option B is correct. Your KCL worker takes advantage of checkpointing, persisting its checkpoint cursor data to DynamoDB. The KCL will use the cursor information to restart at the exact record where the previous worker failed.</w:t>
+      </w:r>
+    </w:p>
+    <w:p>
+      <w:pPr>
+        <w:rPr>
+          <w:color w:val="444444"/>
+          <w:highlight w:val="white"/>
+        </w:rPr>
+      </w:pPr>
+      <w:r>
+        <w:rPr>
+          <w:rtl w:val="0"/>
+        </w:rPr>
+      </w:r>
+    </w:p>
+    <w:p>
+      <w:pPr>
+        <w:rPr>
+          <w:color w:val="444444"/>
+          <w:highlight w:val="white"/>
+        </w:rPr>
+      </w:pPr>
+      <w:r>
+        <w:rPr>
+          <w:color w:val="444444"/>
+          <w:highlight w:val="white"/>
+          <w:rtl w:val="0"/>
+        </w:rPr>
+        <w:t xml:space="preserve">Option C is incorrect. A processRecords exception results in records being skipped by your consumer code. If your worker fails in the middle of retrieving a record from the Kinesis shard, the KCL uses its cursor stored in DynamoDB to recover from that failed record.</w:t>
+        <w:br w:type="textWrapping"/>
+      </w:r>
+    </w:p>
+    <w:p>
+      <w:pPr>
+        <w:rPr>
+          <w:color w:val="444444"/>
+          <w:highlight w:val="white"/>
+        </w:rPr>
+      </w:pPr>
+      <w:r>
+        <w:rPr>
+          <w:color w:val="444444"/>
+          <w:highlight w:val="white"/>
+          <w:rtl w:val="0"/>
+        </w:rPr>
+        <w:t xml:space="preserve">Option D is incorrect. The ZOMBIE reason code is returned by the KCL when </w:t>
+      </w:r>
+      <w:r>
+        <w:rPr>
+          <w:color w:val="444444"/>
+          <w:highlight w:val="white"/>
+          <w:rtl w:val="0"/>
+        </w:rPr>
+        <w:t xml:space="preserve">a worker has its shards taken by another worker. This scenario describes the situation where a worker fails in the middle of reading a record from your Kinesis shard, which is a different failure scenario.</w:t>
+      </w:r>
+      <w:r>
+        <w:rPr>
+          <w:rtl w:val="0"/>
+        </w:rPr>
+      </w:r>
+    </w:p>
+    <w:p>
+      <w:pPr>
+        <w:rPr>
+          <w:color w:val="434343"/>
+        </w:rPr>
+      </w:pPr>
+      <w:r>
+        <w:rPr>
+          <w:rtl w:val="0"/>
+        </w:rPr>
+      </w:r>
+    </w:p>
+    <w:p>
+      <w:pPr>
+        <w:rPr>
+          <w:rFonts w:ascii="Calibri" w:cs="Calibri" w:eastAsia="Calibri" w:hAnsi="Calibri"/>
+          <w:b w:val="1"/>
+        </w:rPr>
+      </w:pPr>
+      <w:r>
+        <w:rPr>
+          <w:rFonts w:ascii="Calibri" w:cs="Calibri" w:eastAsia="Calibri" w:hAnsi="Calibri"/>
+          <w:b w:val="1"/>
+          <w:rtl w:val="0"/>
+        </w:rPr>
+        <w:t xml:space="preserve">Reference:</w:t>
+      </w:r>
+    </w:p>
+    <w:p>
+      <w:pPr>
+        <w:rPr>
+          <w:color w:val="444444"/>
+        </w:rPr>
+      </w:pPr>
+      <w:r>
+        <w:rPr>
+          <w:color w:val="444444"/>
+          <w:rtl w:val="0"/>
+        </w:rPr>
+        <w:t xml:space="preserve">Please see the AWS Big Data blog titled</w:t>
+      </w:r>
+      <w:r>
+        <w:rPr>
+          <w:b w:val="1"/>
+          <w:color w:val="444444"/>
+          <w:rtl w:val="0"/>
+        </w:rPr>
+        <w:t xml:space="preserve"> </w:t>
+      </w:r>
+      <w:r>
+        <w:rPr>
+          <w:b w:val="1"/>
+          <w:color w:val="444444"/>
+          <w:rtl w:val="0"/>
+        </w:rPr>
+        <w:t xml:space="preserve">Persist Streaming Data to Amazon S3 using Amazon Kinesis Firehose and AWS Lambda </w:t>
+      </w:r>
+      <w:r>
+        <w:rPr>
+          <w:color w:val="444444"/>
+          <w:rtl w:val="0"/>
+        </w:rPr>
+        <w:t xml:space="preserve">(</w:t>
+      </w:r>
+      <w:hyperlink r:id="rId15">
+        <w:r>
+          <w:rPr>
+            <w:color w:val="1155cc"/>
+            <w:u w:val="single"/>
+            <w:rtl w:val="0"/>
+          </w:rPr>
+          <w:t xml:space="preserve">https://aws.amazon.com/blogs/big-data/persist-streaming-data-to-amazon-s3-using-amazon-kinesis-firehose-and-aws-lambda/</w:t>
+        </w:r>
+      </w:hyperlink>
+      <w:r>
+        <w:rPr>
+          <w:color w:val="444444"/>
+          <w:rtl w:val="0"/>
+        </w:rPr>
+        <w:t xml:space="preserve">), the Amazon Kinesis Data Streams developer guide titled </w:t>
+      </w:r>
+      <w:r>
+        <w:rPr>
+          <w:b w:val="1"/>
+          <w:color w:val="444444"/>
+          <w:rtl w:val="0"/>
+        </w:rPr>
+        <w:t xml:space="preserve">Troubleshooting Kinesis Data Streams Consumers </w:t>
+      </w:r>
+      <w:r>
+        <w:rPr>
+          <w:color w:val="444444"/>
+          <w:rtl w:val="0"/>
+        </w:rPr>
+        <w:t xml:space="preserve">(</w:t>
+      </w:r>
+      <w:hyperlink r:id="rId16">
+        <w:r>
+          <w:rPr>
+            <w:color w:val="1155cc"/>
+            <w:u w:val="single"/>
+            <w:rtl w:val="0"/>
+          </w:rPr>
+          <w:t xml:space="preserve">https://docs.aws.amazon.com/streams/latest/dev/troubleshooting-consumers.html</w:t>
+        </w:r>
+      </w:hyperlink>
+      <w:r>
+        <w:rPr>
+          <w:color w:val="444444"/>
+          <w:rtl w:val="0"/>
+        </w:rPr>
+        <w:t xml:space="preserve">), and the Amazon Kinesis Data Streams getting started guide titled</w:t>
+      </w:r>
+      <w:r>
+        <w:rPr>
+          <w:b w:val="1"/>
+          <w:color w:val="444444"/>
+          <w:rtl w:val="0"/>
+        </w:rPr>
+        <w:t xml:space="preserve"> </w:t>
+      </w:r>
+      <w:r>
+        <w:rPr>
+          <w:b w:val="1"/>
+          <w:color w:val="444444"/>
+          <w:rtl w:val="0"/>
+        </w:rPr>
+        <w:t xml:space="preserve">Getting started with Amazon Kinesis Data Streams </w:t>
+      </w:r>
+      <w:r>
+        <w:rPr>
+          <w:color w:val="444444"/>
+          <w:rtl w:val="0"/>
+        </w:rPr>
+        <w:t xml:space="preserve">(</w:t>
+      </w:r>
+      <w:hyperlink r:id="rId17">
+        <w:r>
+          <w:rPr>
+            <w:color w:val="1155cc"/>
+            <w:u w:val="single"/>
+            <w:rtl w:val="0"/>
+          </w:rPr>
+          <w:t xml:space="preserve">https://aws.amazon.com/kinesis/data-streams/getting-started/</w:t>
+        </w:r>
+      </w:hyperlink>
+      <w:r>
+        <w:rPr>
+          <w:color w:val="444444"/>
+          <w:rtl w:val="0"/>
+        </w:rPr>
+        <w:t xml:space="preserve">)</w:t>
+      </w:r>
+    </w:p>
+    <w:p>
+      <w:pPr>
+        <w:rPr>
+          <w:b w:val="1"/>
+          <w:color w:val="444444"/>
+        </w:rPr>
+      </w:pPr>
+      <w:r>
+        <w:rPr>
+          <w:rtl w:val="0"/>
+        </w:rPr>
+      </w:r>
+    </w:p>
+    <w:p>
+      <w:pPr>
+        <w:rPr>
+          <w:b w:val="1"/>
+          <w:color w:val="444444"/>
+        </w:rPr>
+      </w:pPr>
+      <w:r>
+        <w:rPr>
+          <w:rtl w:val="0"/>
+        </w:rPr>
       </w:r>
     </w:p>
     <w:p>
@@ -4449,11 +5129,124 @@
       </w:rPr>
     </w:lvl>
   </w:abstractNum>
+  <w:abstractNum w:abstractNumId="3">
+    <w:lvl w:ilvl="0">
+      <w:start w:val="1"/>
+      <w:numFmt w:val="upperLetter"/>
+      <w:lvlText w:val="%1)"/>
+      <w:lvlJc w:val="left"/>
+      <w:pPr>
+        <w:ind w:left="720" w:hanging="360"/>
+      </w:pPr>
+      <w:rPr>
+        <w:u w:val="none"/>
+      </w:rPr>
+    </w:lvl>
+    <w:lvl w:ilvl="1">
+      <w:start w:val="1"/>
+      <w:numFmt w:val="lowerLetter"/>
+      <w:lvlText w:val="%2)"/>
+      <w:lvlJc w:val="left"/>
+      <w:pPr>
+        <w:ind w:left="1440" w:hanging="360"/>
+      </w:pPr>
+      <w:rPr>
+        <w:u w:val="none"/>
+      </w:rPr>
+    </w:lvl>
+    <w:lvl w:ilvl="2">
+      <w:start w:val="1"/>
+      <w:numFmt w:val="lowerRoman"/>
+      <w:lvlText w:val="%3)"/>
+      <w:lvlJc w:val="right"/>
+      <w:pPr>
+        <w:ind w:left="2160" w:hanging="360"/>
+      </w:pPr>
+      <w:rPr>
+        <w:u w:val="none"/>
+      </w:rPr>
+    </w:lvl>
+    <w:lvl w:ilvl="3">
+      <w:start w:val="1"/>
+      <w:numFmt w:val="decimal"/>
+      <w:lvlText w:val="(%4)"/>
+      <w:lvlJc w:val="left"/>
+      <w:pPr>
+        <w:ind w:left="2880" w:hanging="360"/>
+      </w:pPr>
+      <w:rPr>
+        <w:u w:val="none"/>
+      </w:rPr>
+    </w:lvl>
+    <w:lvl w:ilvl="4">
+      <w:start w:val="1"/>
+      <w:numFmt w:val="lowerLetter"/>
+      <w:lvlText w:val="(%5)"/>
+      <w:lvlJc w:val="left"/>
+      <w:pPr>
+        <w:ind w:left="3600" w:hanging="360"/>
+      </w:pPr>
+      <w:rPr>
+        <w:u w:val="none"/>
+      </w:rPr>
+    </w:lvl>
+    <w:lvl w:ilvl="5">
+      <w:start w:val="1"/>
+      <w:numFmt w:val="lowerRoman"/>
+      <w:lvlText w:val="(%6)"/>
+      <w:lvlJc w:val="right"/>
+      <w:pPr>
+        <w:ind w:left="4320" w:hanging="360"/>
+      </w:pPr>
+      <w:rPr>
+        <w:u w:val="none"/>
+      </w:rPr>
+    </w:lvl>
+    <w:lvl w:ilvl="6">
+      <w:start w:val="1"/>
+      <w:numFmt w:val="decimal"/>
+      <w:lvlText w:val="%7."/>
+      <w:lvlJc w:val="left"/>
+      <w:pPr>
+        <w:ind w:left="5040" w:hanging="360"/>
+      </w:pPr>
+      <w:rPr>
+        <w:u w:val="none"/>
+      </w:rPr>
+    </w:lvl>
+    <w:lvl w:ilvl="7">
+      <w:start w:val="1"/>
+      <w:numFmt w:val="lowerLetter"/>
+      <w:lvlText w:val="%8."/>
+      <w:lvlJc w:val="left"/>
+      <w:pPr>
+        <w:ind w:left="5760" w:hanging="360"/>
+      </w:pPr>
+      <w:rPr>
+        <w:u w:val="none"/>
+      </w:rPr>
+    </w:lvl>
+    <w:lvl w:ilvl="8">
+      <w:start w:val="1"/>
+      <w:numFmt w:val="lowerRoman"/>
+      <w:lvlText w:val="%9."/>
+      <w:lvlJc w:val="right"/>
+      <w:pPr>
+        <w:ind w:left="6480" w:hanging="360"/>
+      </w:pPr>
+      <w:rPr>
+        <w:u w:val="none"/>
+      </w:rPr>
+    </w:lvl>
+  </w:abstractNum>
   <w:num w:numId="1">
     <w:abstractNumId w:val="1"/>
   </w:num>
   <w:num w:numId="2">
     <w:abstractNumId w:val="2"/>
+  </w:num>
+  <w:num w:numId="3">
+    <w:abstractNumId w:val="3"/>
   </w:num>
 </w:numbering>
 </file>

</xml_diff>

<commit_message>
added question 4 to the DA cert questions set #2
</commit_message>
<xml_diff>
--- a/public/Exam Notes/DA-Vincent-1-65-May-4.docx
+++ b/public/Exam Notes/DA-Vincent-1-65-May-4.docx
@@ -4825,37 +4825,594 @@
     </w:p>
     <w:p>
       <w:pPr>
-        <w:rPr>
-          <w:b w:val="1"/>
-          <w:color w:val="444444"/>
-        </w:rPr>
-      </w:pPr>
-      <w:r>
-        <w:rPr>
-          <w:rtl w:val="0"/>
-        </w:rPr>
-      </w:r>
-    </w:p>
-    <w:p>
-      <w:pPr>
-        <w:rPr>
-          <w:b w:val="1"/>
-          <w:color w:val="444444"/>
-        </w:rPr>
-      </w:pPr>
-      <w:r>
-        <w:rPr>
-          <w:rtl w:val="0"/>
-        </w:rPr>
-      </w:r>
-    </w:p>
-    <w:p>
-      <w:pPr>
-        <w:rPr>
-          <w:b w:val="1"/>
-          <w:color w:val="444444"/>
-        </w:rPr>
-      </w:pPr>
+        <w:rPr/>
+      </w:pPr>
+      <w:r>
+        <w:rPr>
+          <w:rtl w:val="0"/>
+        </w:rPr>
+        <w:t xml:space="preserve">Question: 4</w:t>
+      </w:r>
+    </w:p>
+    <w:p>
+      <w:pPr>
+        <w:rPr>
+          <w:color w:val="999999"/>
+        </w:rPr>
+      </w:pPr>
+      <w:r>
+        <w:rPr>
+          <w:b w:val="1"/>
+          <w:rtl w:val="0"/>
+        </w:rPr>
+        <w:t xml:space="preserve">Main​ ​Topic​ ​:​ </w:t>
+      </w:r>
+      <w:r>
+        <w:rPr>
+          <w:color w:val="999999"/>
+          <w:rtl w:val="0"/>
+        </w:rPr>
+        <w:t xml:space="preserve">Data Analytics</w:t>
+      </w:r>
+    </w:p>
+    <w:p>
+      <w:pPr>
+        <w:rPr>
+          <w:b w:val="1"/>
+          <w:color w:val="999999"/>
+        </w:rPr>
+      </w:pPr>
+      <w:r>
+        <w:rPr>
+          <w:b w:val="1"/>
+          <w:rtl w:val="0"/>
+        </w:rPr>
+        <w:t xml:space="preserve">Sub​ ​Topic​ ​:​ </w:t>
+      </w:r>
+      <w:r>
+        <w:rPr>
+          <w:b w:val="1"/>
+          <w:color w:val="999999"/>
+          <w:rtl w:val="0"/>
+        </w:rPr>
+        <w:t xml:space="preserve">Select a collection system that addresses the key properties of data, such as order, format, and compression </w:t>
+      </w:r>
+    </w:p>
+    <w:p>
+      <w:pPr>
+        <w:rPr>
+          <w:color w:val="999999"/>
+        </w:rPr>
+      </w:pPr>
+      <w:r>
+        <w:rPr>
+          <w:rtl w:val="0"/>
+        </w:rPr>
+      </w:r>
+    </w:p>
+    <w:p>
+      <w:pPr>
+        <w:rPr>
+          <w:b w:val="1"/>
+          <w:color w:val="999999"/>
+        </w:rPr>
+      </w:pPr>
+      <w:r>
+        <w:rPr>
+          <w:b w:val="1"/>
+          <w:rtl w:val="0"/>
+        </w:rPr>
+        <w:t xml:space="preserve">Domain: </w:t>
+      </w:r>
+      <w:r>
+        <w:rPr>
+          <w:color w:val="999999"/>
+          <w:rtl w:val="0"/>
+        </w:rPr>
+        <w:t xml:space="preserve">Storage and Data Management  </w:t>
+      </w:r>
+      <w:r>
+        <w:rPr>
+          <w:rtl w:val="0"/>
+        </w:rPr>
+      </w:r>
+    </w:p>
+    <w:p>
+      <w:pPr>
+        <w:rPr>
+          <w:b w:val="1"/>
+        </w:rPr>
+      </w:pPr>
+      <w:r>
+        <w:rPr>
+          <w:rtl w:val="0"/>
+        </w:rPr>
+      </w:r>
+    </w:p>
+    <w:p>
+      <w:pPr>
+        <w:rPr>
+          <w:rFonts w:ascii="Calibri" w:cs="Calibri" w:eastAsia="Calibri" w:hAnsi="Calibri"/>
+        </w:rPr>
+      </w:pPr>
+      <w:r>
+        <w:rPr>
+          <w:rFonts w:ascii="Calibri" w:cs="Calibri" w:eastAsia="Calibri" w:hAnsi="Calibri"/>
+          <w:b w:val="1"/>
+          <w:rtl w:val="0"/>
+        </w:rPr>
+        <w:t xml:space="preserve">Question text</w:t>
+      </w:r>
+      <w:r>
+        <w:rPr>
+          <w:rFonts w:ascii="Calibri" w:cs="Calibri" w:eastAsia="Calibri" w:hAnsi="Calibri"/>
+          <w:rtl w:val="0"/>
+        </w:rPr>
+        <w:t xml:space="preserve">: </w:t>
+      </w:r>
+    </w:p>
+    <w:p>
+      <w:pPr>
+        <w:rPr>
+          <w:color w:val="434343"/>
+        </w:rPr>
+      </w:pPr>
+      <w:r>
+        <w:rPr>
+          <w:color w:val="434343"/>
+          <w:rtl w:val="0"/>
+        </w:rPr>
+        <w:t xml:space="preserve">You are a data scientist working for a sports media publishing company. Your company owns a series of sports websites that give sports fans access to data about their sport such as game schedules, player statistics, game results, live streaming game data, etc. </w:t>
+      </w:r>
+    </w:p>
+    <w:p>
+      <w:pPr>
+        <w:rPr>
+          <w:color w:val="434343"/>
+        </w:rPr>
+      </w:pPr>
+      <w:r>
+        <w:rPr>
+          <w:rtl w:val="0"/>
+        </w:rPr>
+      </w:r>
+    </w:p>
+    <w:p>
+      <w:pPr>
+        <w:rPr>
+          <w:color w:val="434343"/>
+        </w:rPr>
+      </w:pPr>
+      <w:r>
+        <w:rPr>
+          <w:color w:val="434343"/>
+          <w:rtl w:val="0"/>
+        </w:rPr>
+        <w:t xml:space="preserve">You have been tasked with collecting the sports data from your 100+ websites in real-time, process it, and then store it in your S3 data lake. You also need to store the raw data you receive in a separate S3 prefix so that the raw data can be used by other analytics applications in the future.</w:t>
+      </w:r>
+    </w:p>
+    <w:p>
+      <w:pPr>
+        <w:rPr>
+          <w:color w:val="434343"/>
+        </w:rPr>
+      </w:pPr>
+      <w:r>
+        <w:rPr>
+          <w:rtl w:val="0"/>
+        </w:rPr>
+      </w:r>
+    </w:p>
+    <w:p>
+      <w:pPr>
+        <w:rPr>
+          <w:color w:val="434343"/>
+        </w:rPr>
+      </w:pPr>
+      <w:r>
+        <w:rPr>
+          <w:color w:val="434343"/>
+          <w:rtl w:val="0"/>
+        </w:rPr>
+        <w:t xml:space="preserve">Which of the following options is the most cost effective and simplest to implement that addresses your requirements?</w:t>
+      </w:r>
+    </w:p>
+    <w:p>
+      <w:pPr>
+        <w:rPr>
+          <w:color w:val="434343"/>
+        </w:rPr>
+      </w:pPr>
+      <w:r>
+        <w:rPr>
+          <w:rtl w:val="0"/>
+        </w:rPr>
+      </w:r>
+    </w:p>
+    <w:p>
+      <w:pPr>
+        <w:numPr>
+          <w:ilvl w:val="0"/>
+          <w:numId w:val="4"/>
+        </w:numPr>
+        <w:ind w:left="720" w:hanging="360"/>
+        <w:rPr>
+          <w:color w:val="434343"/>
+        </w:rPr>
+      </w:pPr>
+      <w:r>
+        <w:rPr>
+          <w:color w:val="383a42"/>
+          <w:shd w:fill="fafafa" w:val="clear"/>
+          <w:rtl w:val="0"/>
+        </w:rPr>
+        <w:t xml:space="preserve">Recieve sports site data into Kinesis Data Streams. Simultaneously read the Kinesis Data Stream into your EMR cluster running Spark AND your KCL/KCL-C worker application. The EMR Spark instance transforms the raw data and writes it to your S3 bucket processed prefix. The KCL/KCL-C application writes the raw data to the raw prefix on your S3 bucket.</w:t>
+      </w:r>
+    </w:p>
+    <w:p>
+      <w:pPr>
+        <w:numPr>
+          <w:ilvl w:val="0"/>
+          <w:numId w:val="4"/>
+        </w:numPr>
+        <w:ind w:left="720" w:hanging="360"/>
+        <w:rPr>
+          <w:color w:val="383a42"/>
+          <w:shd w:fill="fafafa" w:val="clear"/>
+        </w:rPr>
+      </w:pPr>
+      <w:r>
+        <w:rPr>
+          <w:color w:val="383a42"/>
+          <w:shd w:fill="fafafa" w:val="clear"/>
+          <w:rtl w:val="0"/>
+        </w:rPr>
+        <w:t xml:space="preserve">Recieve sports site data into Kinesis Data Streams. Simultaneously read the Kinesis Data Stream into your EMR cluster using Kinesis Data Analytics AND your Kinesis Data Firehose stream. The EMR Kinesis Data Analytics instance transforms the raw data and writes it to your S3 bucket processed prefix. The Kinesis Data Firehose leverages a lambda function you write to aggregate the raw data and then write the raw data to the raw prefix on your S3 bucket. </w:t>
+      </w:r>
+    </w:p>
+    <w:p>
+      <w:pPr>
+        <w:numPr>
+          <w:ilvl w:val="0"/>
+          <w:numId w:val="4"/>
+        </w:numPr>
+        <w:ind w:left="720" w:hanging="360"/>
+        <w:rPr>
+          <w:color w:val="383a42"/>
+          <w:shd w:fill="fafafa" w:val="clear"/>
+        </w:rPr>
+      </w:pPr>
+      <w:r>
+        <w:rPr>
+          <w:color w:val="383a42"/>
+          <w:shd w:fill="fafafa" w:val="clear"/>
+          <w:rtl w:val="0"/>
+        </w:rPr>
+        <w:t xml:space="preserve">Recieve sports site data into Kinesis Data Streams. Simultaneously read from Kinesis Data Streams into your EMR cluster running Spark AND your KPL/KPL-C worker application. The EMR Spark instance transforms the raw data and writes it to your S3 bucket processed prefix. The KPL/KPL-C application writes the raw data to the raw prefix on your S3 bucket.</w:t>
+      </w:r>
+    </w:p>
+    <w:p>
+      <w:pPr>
+        <w:numPr>
+          <w:ilvl w:val="0"/>
+          <w:numId w:val="4"/>
+        </w:numPr>
+        <w:ind w:left="720" w:hanging="360"/>
+        <w:rPr>
+          <w:color w:val="383a42"/>
+          <w:shd w:fill="fafafa" w:val="clear"/>
+        </w:rPr>
+      </w:pPr>
+      <w:r>
+        <w:rPr>
+          <w:color w:val="383a42"/>
+          <w:shd w:fill="fafafa" w:val="clear"/>
+          <w:rtl w:val="0"/>
+        </w:rPr>
+        <w:t xml:space="preserve">Recieve sports site data into Kinesis Data Streams. Simultaneously read the Kinesis Data Stream into your EMR cluster running Spark AND your Kinesis Data Firehose stream. The EMR Spark instance transforms the raw data and writes it to your S3 bucket processed prefix. The Kinesis Data Firehose leverages a lambda function you write to aggregate the raw data and then write the raw data to the raw prefix on your S3 bucket. </w:t>
+      </w:r>
+    </w:p>
+    <w:p>
+      <w:pPr>
+        <w:rPr>
+          <w:color w:val="434343"/>
+        </w:rPr>
+      </w:pPr>
+      <w:r>
+        <w:rPr>
+          <w:rtl w:val="0"/>
+        </w:rPr>
+      </w:r>
+    </w:p>
+    <w:p>
+      <w:pPr>
+        <w:rPr>
+          <w:color w:val="434343"/>
+        </w:rPr>
+      </w:pPr>
+      <w:r>
+        <w:rPr>
+          <w:rFonts w:ascii="Calibri" w:cs="Calibri" w:eastAsia="Calibri" w:hAnsi="Calibri"/>
+          <w:b w:val="1"/>
+          <w:rtl w:val="0"/>
+        </w:rPr>
+        <w:t xml:space="preserve">Answer:</w:t>
+      </w:r>
+      <w:r>
+        <w:rPr>
+          <w:color w:val="434343"/>
+          <w:rtl w:val="0"/>
+        </w:rPr>
+        <w:t xml:space="preserve"> D</w:t>
+      </w:r>
+    </w:p>
+    <w:p>
+      <w:pPr>
+        <w:rPr>
+          <w:color w:val="434343"/>
+        </w:rPr>
+      </w:pPr>
+      <w:r>
+        <w:rPr>
+          <w:rtl w:val="0"/>
+        </w:rPr>
+      </w:r>
+    </w:p>
+    <w:p>
+      <w:pPr>
+        <w:rPr>
+          <w:color w:val="434343"/>
+        </w:rPr>
+      </w:pPr>
+      <w:r>
+        <w:rPr>
+          <w:rFonts w:ascii="Calibri" w:cs="Calibri" w:eastAsia="Calibri" w:hAnsi="Calibri"/>
+          <w:b w:val="1"/>
+          <w:rtl w:val="0"/>
+        </w:rPr>
+        <w:t xml:space="preserve">Explanation:</w:t>
+      </w:r>
+      <w:r>
+        <w:rPr>
+          <w:rtl w:val="0"/>
+        </w:rPr>
+      </w:r>
+    </w:p>
+    <w:p>
+      <w:pPr>
+        <w:rPr>
+          <w:color w:val="444444"/>
+          <w:highlight w:val="white"/>
+        </w:rPr>
+      </w:pPr>
+      <w:r>
+        <w:rPr>
+          <w:color w:val="434343"/>
+          <w:rtl w:val="0"/>
+        </w:rPr>
+        <w:t xml:space="preserve">Option A is incorrect</w:t>
+      </w:r>
+      <w:r>
+        <w:rPr>
+          <w:color w:val="444444"/>
+          <w:highlight w:val="white"/>
+          <w:rtl w:val="0"/>
+        </w:rPr>
+        <w:t xml:space="preserve">. While this option technically works, using the KCL/KCL-C application code requires more coding effort than using Kinesis Data Firehose and Lambda. Also, with this option you have to provision, maintain, and pay for EC2 servers to run your KCL/KCL-C application.</w:t>
+      </w:r>
+    </w:p>
+    <w:p>
+      <w:pPr>
+        <w:rPr>
+          <w:color w:val="444444"/>
+          <w:highlight w:val="white"/>
+        </w:rPr>
+      </w:pPr>
+      <w:r>
+        <w:rPr>
+          <w:rtl w:val="0"/>
+        </w:rPr>
+      </w:r>
+    </w:p>
+    <w:p>
+      <w:pPr>
+        <w:rPr>
+          <w:color w:val="444444"/>
+          <w:highlight w:val="white"/>
+        </w:rPr>
+      </w:pPr>
+      <w:r>
+        <w:rPr>
+          <w:color w:val="444444"/>
+          <w:highlight w:val="white"/>
+          <w:rtl w:val="0"/>
+        </w:rPr>
+        <w:t xml:space="preserve">Option B is incorrect. This option is technically incorrect. You cannot use Kinesis Data Analytics on an EMR cluster to perform data transformation. </w:t>
+      </w:r>
+    </w:p>
+    <w:p>
+      <w:pPr>
+        <w:rPr>
+          <w:color w:val="444444"/>
+          <w:highlight w:val="white"/>
+        </w:rPr>
+      </w:pPr>
+      <w:r>
+        <w:rPr>
+          <w:rtl w:val="0"/>
+        </w:rPr>
+      </w:r>
+    </w:p>
+    <w:p>
+      <w:pPr>
+        <w:rPr>
+          <w:color w:val="444444"/>
+          <w:highlight w:val="white"/>
+        </w:rPr>
+      </w:pPr>
+      <w:r>
+        <w:rPr>
+          <w:color w:val="444444"/>
+          <w:highlight w:val="white"/>
+          <w:rtl w:val="0"/>
+        </w:rPr>
+        <w:t xml:space="preserve">Option C is incorrect. While you can use the Kinesis Producer Library (KPL) to produce data to place into your Kinesis Data Stream, it will not work as a consumer as depicted in this option. Also, there is no KPL-C producer library.</w:t>
+        <w:br w:type="textWrapping"/>
+      </w:r>
+    </w:p>
+    <w:p>
+      <w:pPr>
+        <w:rPr>
+          <w:color w:val="444444"/>
+          <w:highlight w:val="white"/>
+        </w:rPr>
+      </w:pPr>
+      <w:r>
+        <w:rPr>
+          <w:color w:val="444444"/>
+          <w:highlight w:val="white"/>
+          <w:rtl w:val="0"/>
+        </w:rPr>
+        <w:t xml:space="preserve">Option D is correct. The Kinesis Data Firehose with Lambda function transformation requires less coding work when compared to writing the KCL/KCL-C worker. Also, Kinesis Data Firehose and Lambda are serverless, therefore they require no EC2 provisioning, maintenance, or cost.</w:t>
+      </w:r>
+    </w:p>
+    <w:p>
+      <w:pPr>
+        <w:rPr>
+          <w:color w:val="434343"/>
+        </w:rPr>
+      </w:pPr>
+      <w:r>
+        <w:rPr>
+          <w:rtl w:val="0"/>
+        </w:rPr>
+      </w:r>
+    </w:p>
+    <w:p>
+      <w:pPr>
+        <w:rPr>
+          <w:rFonts w:ascii="Calibri" w:cs="Calibri" w:eastAsia="Calibri" w:hAnsi="Calibri"/>
+          <w:b w:val="1"/>
+        </w:rPr>
+      </w:pPr>
+      <w:r>
+        <w:rPr>
+          <w:rFonts w:ascii="Calibri" w:cs="Calibri" w:eastAsia="Calibri" w:hAnsi="Calibri"/>
+          <w:b w:val="1"/>
+          <w:rtl w:val="0"/>
+        </w:rPr>
+        <w:t xml:space="preserve">Reference:</w:t>
+      </w:r>
+    </w:p>
+    <w:p>
+      <w:pPr>
+        <w:rPr>
+          <w:color w:val="444444"/>
+        </w:rPr>
+      </w:pPr>
+      <w:r>
+        <w:rPr>
+          <w:color w:val="444444"/>
+          <w:rtl w:val="0"/>
+        </w:rPr>
+        <w:t xml:space="preserve">Please see the AWS Big Data blog titled</w:t>
+      </w:r>
+      <w:r>
+        <w:rPr>
+          <w:b w:val="1"/>
+          <w:color w:val="444444"/>
+          <w:rtl w:val="0"/>
+        </w:rPr>
+        <w:t xml:space="preserve"> Persist Streaming Data to Amazon S3 using Amazon Kinesis Firehose and AWS Lambda </w:t>
+      </w:r>
+      <w:r>
+        <w:rPr>
+          <w:color w:val="444444"/>
+          <w:rtl w:val="0"/>
+        </w:rPr>
+        <w:t xml:space="preserve">(</w:t>
+      </w:r>
+      <w:hyperlink r:id="rId18">
+        <w:r>
+          <w:rPr>
+            <w:color w:val="1155cc"/>
+            <w:u w:val="single"/>
+            <w:rtl w:val="0"/>
+          </w:rPr>
+          <w:t xml:space="preserve">https://aws.amazon.com/blogs/big-data/persist-streaming-data-to-amazon-s3-using-amazon-kinesis-firehose-and-aws-lambda/</w:t>
+        </w:r>
+      </w:hyperlink>
+      <w:r>
+        <w:rPr>
+          <w:color w:val="444444"/>
+          <w:rtl w:val="0"/>
+        </w:rPr>
+        <w:t xml:space="preserve">), the Amazon Kinesis Data Streams getting started guide titled</w:t>
+      </w:r>
+      <w:r>
+        <w:rPr>
+          <w:b w:val="1"/>
+          <w:color w:val="444444"/>
+          <w:rtl w:val="0"/>
+        </w:rPr>
+        <w:t xml:space="preserve"> Getting started with Amazon Kinesis Data Streams </w:t>
+      </w:r>
+      <w:r>
+        <w:rPr>
+          <w:color w:val="444444"/>
+          <w:rtl w:val="0"/>
+        </w:rPr>
+        <w:t xml:space="preserve">(</w:t>
+      </w:r>
+      <w:hyperlink r:id="rId19">
+        <w:r>
+          <w:rPr>
+            <w:color w:val="1155cc"/>
+            <w:u w:val="single"/>
+            <w:rtl w:val="0"/>
+          </w:rPr>
+          <w:t xml:space="preserve">https://aws.amazon.com/kinesis/data-streams/getting-started/</w:t>
+        </w:r>
+      </w:hyperlink>
+      <w:r>
+        <w:rPr>
+          <w:color w:val="444444"/>
+          <w:rtl w:val="0"/>
+        </w:rPr>
+        <w:t xml:space="preserve">), and the Amazon EMR release guide titled </w:t>
+      </w:r>
+      <w:r>
+        <w:rPr>
+          <w:b w:val="1"/>
+          <w:color w:val="444444"/>
+          <w:rtl w:val="0"/>
+        </w:rPr>
+        <w:t xml:space="preserve">Kinesis</w:t>
+      </w:r>
+      <w:r>
+        <w:rPr>
+          <w:color w:val="444444"/>
+          <w:rtl w:val="0"/>
+        </w:rPr>
+        <w:t xml:space="preserve"> (</w:t>
+      </w:r>
+      <w:hyperlink r:id="rId20">
+        <w:r>
+          <w:rPr>
+            <w:color w:val="1155cc"/>
+            <w:u w:val="single"/>
+            <w:rtl w:val="0"/>
+          </w:rPr>
+          <w:t xml:space="preserve">https://docs.aws.amazon.com/emr/latest/ReleaseGuide/emr-kinesis.html</w:t>
+        </w:r>
+      </w:hyperlink>
+      <w:r>
+        <w:rPr>
+          <w:color w:val="444444"/>
+          <w:rtl w:val="0"/>
+        </w:rPr>
+        <w:t xml:space="preserve">)</w:t>
+      </w:r>
       <w:r>
         <w:rPr>
           <w:rtl w:val="0"/>
@@ -5239,6 +5796,116 @@
       </w:rPr>
     </w:lvl>
   </w:abstractNum>
+  <w:abstractNum w:abstractNumId="4">
+    <w:lvl w:ilvl="0">
+      <w:start w:val="1"/>
+      <w:numFmt w:val="upperLetter"/>
+      <w:lvlText w:val="%1)"/>
+      <w:lvlJc w:val="left"/>
+      <w:pPr>
+        <w:ind w:left="720" w:hanging="360"/>
+      </w:pPr>
+      <w:rPr>
+        <w:u w:val="none"/>
+      </w:rPr>
+    </w:lvl>
+    <w:lvl w:ilvl="1">
+      <w:start w:val="1"/>
+      <w:numFmt w:val="lowerLetter"/>
+      <w:lvlText w:val="%2)"/>
+      <w:lvlJc w:val="left"/>
+      <w:pPr>
+        <w:ind w:left="1440" w:hanging="360"/>
+      </w:pPr>
+      <w:rPr>
+        <w:u w:val="none"/>
+      </w:rPr>
+    </w:lvl>
+    <w:lvl w:ilvl="2">
+      <w:start w:val="1"/>
+      <w:numFmt w:val="lowerRoman"/>
+      <w:lvlText w:val="%3)"/>
+      <w:lvlJc w:val="right"/>
+      <w:pPr>
+        <w:ind w:left="2160" w:hanging="360"/>
+      </w:pPr>
+      <w:rPr>
+        <w:u w:val="none"/>
+      </w:rPr>
+    </w:lvl>
+    <w:lvl w:ilvl="3">
+      <w:start w:val="1"/>
+      <w:numFmt w:val="decimal"/>
+      <w:lvlText w:val="(%4)"/>
+      <w:lvlJc w:val="left"/>
+      <w:pPr>
+        <w:ind w:left="2880" w:hanging="360"/>
+      </w:pPr>
+      <w:rPr>
+        <w:u w:val="none"/>
+      </w:rPr>
+    </w:lvl>
+    <w:lvl w:ilvl="4">
+      <w:start w:val="1"/>
+      <w:numFmt w:val="lowerLetter"/>
+      <w:lvlText w:val="(%5)"/>
+      <w:lvlJc w:val="left"/>
+      <w:pPr>
+        <w:ind w:left="3600" w:hanging="360"/>
+      </w:pPr>
+      <w:rPr>
+        <w:u w:val="none"/>
+      </w:rPr>
+    </w:lvl>
+    <w:lvl w:ilvl="5">
+      <w:start w:val="1"/>
+      <w:numFmt w:val="lowerRoman"/>
+      <w:lvlText w:val="(%6)"/>
+      <w:lvlJc w:val="right"/>
+      <w:pPr>
+        <w:ind w:left="4320" w:hanging="360"/>
+      </w:pPr>
+      <w:rPr>
+        <w:u w:val="none"/>
+      </w:rPr>
+    </w:lvl>
+    <w:lvl w:ilvl="6">
+      <w:start w:val="1"/>
+      <w:numFmt w:val="decimal"/>
+      <w:lvlText w:val="%7."/>
+      <w:lvlJc w:val="left"/>
+      <w:pPr>
+        <w:ind w:left="5040" w:hanging="360"/>
+      </w:pPr>
+      <w:rPr>
+        <w:u w:val="none"/>
+      </w:rPr>
+    </w:lvl>
+    <w:lvl w:ilvl="7">
+      <w:start w:val="1"/>
+      <w:numFmt w:val="lowerLetter"/>
+      <w:lvlText w:val="%8."/>
+      <w:lvlJc w:val="left"/>
+      <w:pPr>
+        <w:ind w:left="5760" w:hanging="360"/>
+      </w:pPr>
+      <w:rPr>
+        <w:u w:val="none"/>
+      </w:rPr>
+    </w:lvl>
+    <w:lvl w:ilvl="8">
+      <w:start w:val="1"/>
+      <w:numFmt w:val="lowerRoman"/>
+      <w:lvlText w:val="%9."/>
+      <w:lvlJc w:val="right"/>
+      <w:pPr>
+        <w:ind w:left="6480" w:hanging="360"/>
+      </w:pPr>
+      <w:rPr>
+        <w:u w:val="none"/>
+      </w:rPr>
+    </w:lvl>
+  </w:abstractNum>
   <w:num w:numId="1">
     <w:abstractNumId w:val="1"/>
   </w:num>
@@ -5247,6 +5914,9 @@
   </w:num>
   <w:num w:numId="3">
     <w:abstractNumId w:val="3"/>
+  </w:num>
+  <w:num w:numId="4">
+    <w:abstractNumId w:val="4"/>
   </w:num>
 </w:numbering>
 </file>

</xml_diff>

<commit_message>
added question 5 to DA cert questions set #2
</commit_message>
<xml_diff>
--- a/public/Exam Notes/DA-Vincent-1-65-May-4.docx
+++ b/public/Exam Notes/DA-Vincent-1-65-May-4.docx
@@ -2687,7 +2687,14 @@
           <w:color w:val="999999"/>
           <w:rtl w:val="0"/>
         </w:rPr>
-        <w:t xml:space="preserve">Storage and Data Management  </w:t>
+        <w:t xml:space="preserve">Collection</w:t>
+      </w:r>
+      <w:r>
+        <w:rPr>
+          <w:color w:val="999999"/>
+          <w:rtl w:val="0"/>
+        </w:rPr>
+        <w:t xml:space="preserve">  </w:t>
       </w:r>
       <w:r>
         <w:rPr>
@@ -3403,7 +3410,14 @@
           <w:color w:val="999999"/>
           <w:rtl w:val="0"/>
         </w:rPr>
-        <w:t xml:space="preserve">Storage and Data Management  </w:t>
+        <w:t xml:space="preserve">Collection</w:t>
+      </w:r>
+      <w:r>
+        <w:rPr>
+          <w:color w:val="999999"/>
+          <w:rtl w:val="0"/>
+        </w:rPr>
+        <w:t xml:space="preserve">  </w:t>
       </w:r>
       <w:r>
         <w:rPr>
@@ -3621,7 +3635,7 @@
       <w:pPr>
         <w:numPr>
           <w:ilvl w:val="0"/>
-          <w:numId w:val="3"/>
+          <w:numId w:val="4"/>
         </w:numPr>
         <w:ind w:left="720" w:hanging="360"/>
         <w:rPr>
@@ -3653,7 +3667,7 @@
       <w:pPr>
         <w:numPr>
           <w:ilvl w:val="0"/>
-          <w:numId w:val="3"/>
+          <w:numId w:val="4"/>
         </w:numPr>
         <w:ind w:left="720" w:hanging="360"/>
         <w:rPr>
@@ -3689,7 +3703,7 @@
       <w:pPr>
         <w:numPr>
           <w:ilvl w:val="0"/>
-          <w:numId w:val="3"/>
+          <w:numId w:val="4"/>
         </w:numPr>
         <w:ind w:left="720" w:hanging="360"/>
         <w:rPr>
@@ -3722,7 +3736,7 @@
       <w:pPr>
         <w:numPr>
           <w:ilvl w:val="0"/>
-          <w:numId w:val="3"/>
+          <w:numId w:val="4"/>
         </w:numPr>
         <w:ind w:left="720" w:hanging="360"/>
         <w:rPr>
@@ -4263,7 +4277,7 @@
           <w:color w:val="999999"/>
           <w:rtl w:val="0"/>
         </w:rPr>
-        <w:t xml:space="preserve">Storage and Data Management  </w:t>
+        <w:t xml:space="preserve">Collection  </w:t>
       </w:r>
       <w:r>
         <w:rPr>
@@ -4909,7 +4923,7 @@
           <w:color w:val="999999"/>
           <w:rtl w:val="0"/>
         </w:rPr>
-        <w:t xml:space="preserve">Storage and Data Management  </w:t>
+        <w:t xml:space="preserve">Collection  </w:t>
       </w:r>
       <w:r>
         <w:rPr>
@@ -5033,7 +5047,7 @@
       <w:pPr>
         <w:numPr>
           <w:ilvl w:val="0"/>
-          <w:numId w:val="4"/>
+          <w:numId w:val="5"/>
         </w:numPr>
         <w:ind w:left="720" w:hanging="360"/>
         <w:rPr>
@@ -5053,7 +5067,7 @@
       <w:pPr>
         <w:numPr>
           <w:ilvl w:val="0"/>
-          <w:numId w:val="4"/>
+          <w:numId w:val="5"/>
         </w:numPr>
         <w:ind w:left="720" w:hanging="360"/>
         <w:rPr>
@@ -5074,7 +5088,7 @@
       <w:pPr>
         <w:numPr>
           <w:ilvl w:val="0"/>
-          <w:numId w:val="4"/>
+          <w:numId w:val="5"/>
         </w:numPr>
         <w:ind w:left="720" w:hanging="360"/>
         <w:rPr>
@@ -5095,7 +5109,7 @@
       <w:pPr>
         <w:numPr>
           <w:ilvl w:val="0"/>
-          <w:numId w:val="4"/>
+          <w:numId w:val="5"/>
         </w:numPr>
         <w:ind w:left="720" w:hanging="360"/>
         <w:rPr>
@@ -5436,6 +5450,856 @@
       <w:pPr>
         <w:rPr>
           <w:b w:val="1"/>
+          <w:color w:val="444444"/>
+        </w:rPr>
+      </w:pPr>
+      <w:r>
+        <w:rPr>
+          <w:rtl w:val="0"/>
+        </w:rPr>
+      </w:r>
+    </w:p>
+    <w:p>
+      <w:pPr>
+        <w:rPr/>
+      </w:pPr>
+      <w:r>
+        <w:rPr>
+          <w:rtl w:val="0"/>
+        </w:rPr>
+        <w:t xml:space="preserve">Question: 5</w:t>
+      </w:r>
+    </w:p>
+    <w:p>
+      <w:pPr>
+        <w:rPr>
+          <w:color w:val="999999"/>
+        </w:rPr>
+      </w:pPr>
+      <w:r>
+        <w:rPr>
+          <w:b w:val="1"/>
+          <w:rtl w:val="0"/>
+        </w:rPr>
+        <w:t xml:space="preserve">Main​ ​Topic​ ​:​ </w:t>
+      </w:r>
+      <w:r>
+        <w:rPr>
+          <w:color w:val="999999"/>
+          <w:rtl w:val="0"/>
+        </w:rPr>
+        <w:t xml:space="preserve">Data Analytics</w:t>
+      </w:r>
+    </w:p>
+    <w:p>
+      <w:pPr>
+        <w:rPr>
+          <w:b w:val="1"/>
+          <w:color w:val="999999"/>
+        </w:rPr>
+      </w:pPr>
+      <w:r>
+        <w:rPr>
+          <w:b w:val="1"/>
+          <w:rtl w:val="0"/>
+        </w:rPr>
+        <w:t xml:space="preserve">Sub​ ​Topic​ ​:​ </w:t>
+      </w:r>
+      <w:r>
+        <w:rPr>
+          <w:b w:val="1"/>
+          <w:color w:val="999999"/>
+          <w:rtl w:val="0"/>
+        </w:rPr>
+        <w:t xml:space="preserve">Determine the operational characteristics of a storage solution for analytics</w:t>
+      </w:r>
+      <w:r>
+        <w:rPr>
+          <w:b w:val="1"/>
+          <w:color w:val="999999"/>
+          <w:rtl w:val="0"/>
+        </w:rPr>
+        <w:t xml:space="preserve"> </w:t>
+      </w:r>
+    </w:p>
+    <w:p>
+      <w:pPr>
+        <w:rPr>
+          <w:color w:val="999999"/>
+        </w:rPr>
+      </w:pPr>
+      <w:r>
+        <w:rPr>
+          <w:rtl w:val="0"/>
+        </w:rPr>
+      </w:r>
+    </w:p>
+    <w:p>
+      <w:pPr>
+        <w:rPr>
+          <w:b w:val="1"/>
+          <w:color w:val="999999"/>
+        </w:rPr>
+      </w:pPr>
+      <w:r>
+        <w:rPr>
+          <w:b w:val="1"/>
+          <w:rtl w:val="0"/>
+        </w:rPr>
+        <w:t xml:space="preserve">Domain: </w:t>
+      </w:r>
+      <w:r>
+        <w:rPr>
+          <w:color w:val="999999"/>
+          <w:rtl w:val="0"/>
+        </w:rPr>
+        <w:t xml:space="preserve">Storage and Data Management  </w:t>
+      </w:r>
+      <w:r>
+        <w:rPr>
+          <w:rtl w:val="0"/>
+        </w:rPr>
+      </w:r>
+    </w:p>
+    <w:p>
+      <w:pPr>
+        <w:rPr>
+          <w:b w:val="1"/>
+        </w:rPr>
+      </w:pPr>
+      <w:r>
+        <w:rPr>
+          <w:rtl w:val="0"/>
+        </w:rPr>
+      </w:r>
+    </w:p>
+    <w:p>
+      <w:pPr>
+        <w:rPr>
+          <w:rFonts w:ascii="Calibri" w:cs="Calibri" w:eastAsia="Calibri" w:hAnsi="Calibri"/>
+        </w:rPr>
+      </w:pPr>
+      <w:r>
+        <w:rPr>
+          <w:rFonts w:ascii="Calibri" w:cs="Calibri" w:eastAsia="Calibri" w:hAnsi="Calibri"/>
+          <w:b w:val="1"/>
+          <w:rtl w:val="0"/>
+        </w:rPr>
+        <w:t xml:space="preserve">Question text</w:t>
+      </w:r>
+      <w:r>
+        <w:rPr>
+          <w:rFonts w:ascii="Calibri" w:cs="Calibri" w:eastAsia="Calibri" w:hAnsi="Calibri"/>
+          <w:rtl w:val="0"/>
+        </w:rPr>
+        <w:t xml:space="preserve">: </w:t>
+      </w:r>
+    </w:p>
+    <w:p>
+      <w:pPr>
+        <w:rPr>
+          <w:color w:val="434343"/>
+        </w:rPr>
+      </w:pPr>
+      <w:r>
+        <w:rPr>
+          <w:color w:val="434343"/>
+          <w:rtl w:val="0"/>
+        </w:rPr>
+        <w:t xml:space="preserve">You recently started working as a data scientist for a large real estate company. Your real estate brokers need near real-time streaming data on interest rates and loan offerings for their regional markets. They also need near real-time streaming data describing their regional real estate inventory, for example on the market, sold, pending sale, etc. </w:t>
+      </w:r>
+    </w:p>
+    <w:p>
+      <w:pPr>
+        <w:rPr>
+          <w:color w:val="434343"/>
+        </w:rPr>
+      </w:pPr>
+      <w:r>
+        <w:rPr>
+          <w:rtl w:val="0"/>
+        </w:rPr>
+      </w:r>
+    </w:p>
+    <w:p>
+      <w:pPr>
+        <w:rPr>
+          <w:color w:val="434343"/>
+        </w:rPr>
+      </w:pPr>
+      <w:r>
+        <w:rPr>
+          <w:color w:val="434343"/>
+          <w:rtl w:val="0"/>
+        </w:rPr>
+        <w:t xml:space="preserve">You have constructed a Kinesis Data Firehose data collection pipeline to gather the data. You now wish to store the data in a DynamoDB database for access via REST APIs by your real estate agents out in the field using their mobile devices. You have implemented the REST APIs using API Gateway. </w:t>
+      </w:r>
+    </w:p>
+    <w:p>
+      <w:pPr>
+        <w:rPr>
+          <w:color w:val="434343"/>
+        </w:rPr>
+      </w:pPr>
+      <w:r>
+        <w:rPr>
+          <w:rtl w:val="0"/>
+        </w:rPr>
+      </w:r>
+    </w:p>
+    <w:p>
+      <w:pPr>
+        <w:rPr>
+          <w:color w:val="434343"/>
+        </w:rPr>
+      </w:pPr>
+      <w:r>
+        <w:rPr>
+          <w:color w:val="434343"/>
+          <w:rtl w:val="0"/>
+        </w:rPr>
+        <w:t xml:space="preserve">When you run your first canary deployment of your Lambda function you notice that your Lambda function attempts to process your buffered Kinesis records 3 times and then skips the batch of records. What might be the cause of the problem, and how can you correct the issue?</w:t>
+      </w:r>
+    </w:p>
+    <w:p>
+      <w:pPr>
+        <w:rPr>
+          <w:color w:val="434343"/>
+        </w:rPr>
+      </w:pPr>
+      <w:r>
+        <w:rPr>
+          <w:rtl w:val="0"/>
+        </w:rPr>
+      </w:r>
+    </w:p>
+    <w:p>
+      <w:pPr>
+        <w:numPr>
+          <w:ilvl w:val="0"/>
+          <w:numId w:val="3"/>
+        </w:numPr>
+        <w:ind w:left="720" w:hanging="360"/>
+        <w:rPr>
+          <w:color w:val="434343"/>
+        </w:rPr>
+      </w:pPr>
+      <w:r>
+        <w:rPr>
+          <w:color w:val="383a42"/>
+          <w:shd w:fill="fafafa" w:val="clear"/>
+          <w:rtl w:val="0"/>
+        </w:rPr>
+        <w:t xml:space="preserve">Your Kinesis Firehose buffer interval is set to 60 seconds. This setting is too high, causing your buffer to grow too large for your Lambda invocation and resulting in an invocation limit error. Lower your Kinesis Firehose buffer interval. </w:t>
+      </w:r>
+    </w:p>
+    <w:p>
+      <w:pPr>
+        <w:numPr>
+          <w:ilvl w:val="0"/>
+          <w:numId w:val="3"/>
+        </w:numPr>
+        <w:ind w:left="720" w:hanging="360"/>
+        <w:rPr>
+          <w:color w:val="383a42"/>
+          <w:shd w:fill="fafafa" w:val="clear"/>
+        </w:rPr>
+      </w:pPr>
+      <w:r>
+        <w:rPr>
+          <w:color w:val="383a42"/>
+          <w:shd w:fill="fafafa" w:val="clear"/>
+          <w:rtl w:val="0"/>
+        </w:rPr>
+        <w:t xml:space="preserve">Your Kinesis Firehose buffer size is set to 1 MB. This setting is too low, causing your Kinesis Firehose to invoke your Lambda function in asynchronous invocation mode. Increase your Kinesis Firehose buffer size.  </w:t>
+      </w:r>
+    </w:p>
+    <w:p>
+      <w:pPr>
+        <w:numPr>
+          <w:ilvl w:val="0"/>
+          <w:numId w:val="3"/>
+        </w:numPr>
+        <w:ind w:left="720" w:hanging="360"/>
+        <w:rPr>
+          <w:color w:val="383a42"/>
+          <w:shd w:fill="fafafa" w:val="clear"/>
+        </w:rPr>
+      </w:pPr>
+      <w:r>
+        <w:rPr>
+          <w:color w:val="383a42"/>
+          <w:shd w:fill="fafafa" w:val="clear"/>
+          <w:rtl w:val="0"/>
+        </w:rPr>
+        <w:t xml:space="preserve">Your Kinesis Firehose buffer size is set to 7 MB. This setting is too high, causing your Lambda function to fail with an invocation limit error. Lower your Kinesis Firehose buffer size.</w:t>
+      </w:r>
+    </w:p>
+    <w:p>
+      <w:pPr>
+        <w:numPr>
+          <w:ilvl w:val="0"/>
+          <w:numId w:val="3"/>
+        </w:numPr>
+        <w:ind w:left="720" w:hanging="360"/>
+        <w:rPr>
+          <w:color w:val="383a42"/>
+          <w:shd w:fill="fafafa" w:val="clear"/>
+        </w:rPr>
+      </w:pPr>
+      <w:r>
+        <w:rPr>
+          <w:color w:val="383a42"/>
+          <w:shd w:fill="fafafa" w:val="clear"/>
+          <w:rtl w:val="0"/>
+        </w:rPr>
+        <w:t xml:space="preserve">Your Lambda function is returning a response payload of 3 MB. This payload is too large, causing your Lambda function to fail with an invocation limit error. Lower the size of your Lambda function response payload.</w:t>
+      </w:r>
+    </w:p>
+    <w:p>
+      <w:pPr>
+        <w:rPr>
+          <w:color w:val="434343"/>
+        </w:rPr>
+      </w:pPr>
+      <w:r>
+        <w:rPr>
+          <w:rtl w:val="0"/>
+        </w:rPr>
+      </w:r>
+    </w:p>
+    <w:p>
+      <w:pPr>
+        <w:rPr>
+          <w:color w:val="434343"/>
+        </w:rPr>
+      </w:pPr>
+      <w:r>
+        <w:rPr>
+          <w:rFonts w:ascii="Calibri" w:cs="Calibri" w:eastAsia="Calibri" w:hAnsi="Calibri"/>
+          <w:b w:val="1"/>
+          <w:rtl w:val="0"/>
+        </w:rPr>
+        <w:t xml:space="preserve">Answer:</w:t>
+      </w:r>
+      <w:r>
+        <w:rPr>
+          <w:color w:val="434343"/>
+          <w:rtl w:val="0"/>
+        </w:rPr>
+        <w:t xml:space="preserve"> C</w:t>
+      </w:r>
+    </w:p>
+    <w:p>
+      <w:pPr>
+        <w:rPr>
+          <w:color w:val="434343"/>
+        </w:rPr>
+      </w:pPr>
+      <w:r>
+        <w:rPr>
+          <w:rtl w:val="0"/>
+        </w:rPr>
+      </w:r>
+    </w:p>
+    <w:p>
+      <w:pPr>
+        <w:rPr>
+          <w:color w:val="434343"/>
+        </w:rPr>
+      </w:pPr>
+      <w:r>
+        <w:rPr>
+          <w:rFonts w:ascii="Calibri" w:cs="Calibri" w:eastAsia="Calibri" w:hAnsi="Calibri"/>
+          <w:b w:val="1"/>
+          <w:rtl w:val="0"/>
+        </w:rPr>
+        <w:t xml:space="preserve">Explanation:</w:t>
+      </w:r>
+      <w:r>
+        <w:rPr>
+          <w:rtl w:val="0"/>
+        </w:rPr>
+      </w:r>
+    </w:p>
+    <w:p>
+      <w:pPr>
+        <w:rPr>
+          <w:color w:val="444444"/>
+          <w:highlight w:val="white"/>
+        </w:rPr>
+      </w:pPr>
+      <w:r>
+        <w:rPr>
+          <w:color w:val="434343"/>
+          <w:rtl w:val="0"/>
+        </w:rPr>
+        <w:t xml:space="preserve">Option A is incorrect</w:t>
+      </w:r>
+      <w:r>
+        <w:rPr>
+          <w:color w:val="444444"/>
+          <w:highlight w:val="white"/>
+          <w:rtl w:val="0"/>
+        </w:rPr>
+        <w:t xml:space="preserve">. The buffer interval range for Kinesis Data Firehose is 60 to 900 seconds. Therefore, you cannot lower your buffer interval.</w:t>
+      </w:r>
+    </w:p>
+    <w:p>
+      <w:pPr>
+        <w:rPr>
+          <w:color w:val="444444"/>
+          <w:highlight w:val="white"/>
+        </w:rPr>
+      </w:pPr>
+      <w:r>
+        <w:rPr>
+          <w:rtl w:val="0"/>
+        </w:rPr>
+      </w:r>
+    </w:p>
+    <w:p>
+      <w:pPr>
+        <w:rPr>
+          <w:color w:val="444444"/>
+          <w:highlight w:val="white"/>
+        </w:rPr>
+      </w:pPr>
+      <w:r>
+        <w:rPr>
+          <w:color w:val="444444"/>
+          <w:highlight w:val="white"/>
+          <w:rtl w:val="0"/>
+        </w:rPr>
+        <w:t xml:space="preserve">Option B is incorrect. Kinesis Firehose invokes your Lambda function in synchronous mode, not asynchronous mode. </w:t>
+      </w:r>
+    </w:p>
+    <w:p>
+      <w:pPr>
+        <w:rPr>
+          <w:color w:val="444444"/>
+          <w:highlight w:val="white"/>
+        </w:rPr>
+      </w:pPr>
+      <w:r>
+        <w:rPr>
+          <w:rtl w:val="0"/>
+        </w:rPr>
+      </w:r>
+    </w:p>
+    <w:p>
+      <w:pPr>
+        <w:rPr>
+          <w:color w:val="444444"/>
+          <w:highlight w:val="white"/>
+        </w:rPr>
+      </w:pPr>
+      <w:r>
+        <w:rPr>
+          <w:color w:val="444444"/>
+          <w:highlight w:val="white"/>
+          <w:rtl w:val="0"/>
+        </w:rPr>
+        <w:t xml:space="preserve">Option C is correct. Lambda has an invocation payload limit of 6 MB for synchronous invocations. Kinesis Firehose invokes your Lambda function in synchronous invocation mode. This type of data transformation failure results in three tries before skipping the batch of records. Lowering your Kinesis Firehose buffer size to a value 6 MB or less will solve the issue.</w:t>
+        <w:br w:type="textWrapping"/>
+      </w:r>
+    </w:p>
+    <w:p>
+      <w:pPr>
+        <w:rPr>
+          <w:color w:val="444444"/>
+          <w:highlight w:val="white"/>
+        </w:rPr>
+      </w:pPr>
+      <w:r>
+        <w:rPr>
+          <w:color w:val="444444"/>
+          <w:highlight w:val="white"/>
+          <w:rtl w:val="0"/>
+        </w:rPr>
+        <w:t xml:space="preserve">Option D is incorrect. The Lambda function response payload limit is 6 MB. Therefore, a response payload of 3 MB would not cause your Lambda function to fail with an </w:t>
+      </w:r>
+      <w:r>
+        <w:rPr>
+          <w:color w:val="383a42"/>
+          <w:shd w:fill="fafafa" w:val="clear"/>
+          <w:rtl w:val="0"/>
+        </w:rPr>
+        <w:t xml:space="preserve">invocation limit error.</w:t>
+      </w:r>
+      <w:r>
+        <w:rPr>
+          <w:color w:val="444444"/>
+          <w:highlight w:val="white"/>
+          <w:rtl w:val="0"/>
+        </w:rPr>
+        <w:t xml:space="preserve"> </w:t>
+      </w:r>
+    </w:p>
+    <w:p>
+      <w:pPr>
+        <w:rPr>
+          <w:color w:val="434343"/>
+        </w:rPr>
+      </w:pPr>
+      <w:r>
+        <w:rPr>
+          <w:rtl w:val="0"/>
+        </w:rPr>
+      </w:r>
+    </w:p>
+    <w:p>
+      <w:pPr>
+        <w:rPr>
+          <w:rFonts w:ascii="Calibri" w:cs="Calibri" w:eastAsia="Calibri" w:hAnsi="Calibri"/>
+          <w:b w:val="1"/>
+        </w:rPr>
+      </w:pPr>
+      <w:r>
+        <w:rPr>
+          <w:rFonts w:ascii="Calibri" w:cs="Calibri" w:eastAsia="Calibri" w:hAnsi="Calibri"/>
+          <w:b w:val="1"/>
+          <w:rtl w:val="0"/>
+        </w:rPr>
+        <w:t xml:space="preserve">Reference:</w:t>
+      </w:r>
+    </w:p>
+    <w:p>
+      <w:pPr>
+        <w:rPr>
+          <w:color w:val="444444"/>
+        </w:rPr>
+      </w:pPr>
+      <w:r>
+        <w:rPr>
+          <w:color w:val="444444"/>
+          <w:rtl w:val="0"/>
+        </w:rPr>
+        <w:t xml:space="preserve">Please see the AWS Database blog titled</w:t>
+      </w:r>
+      <w:r>
+        <w:rPr>
+          <w:b w:val="1"/>
+          <w:color w:val="444444"/>
+          <w:rtl w:val="0"/>
+        </w:rPr>
+        <w:t xml:space="preserve"> </w:t>
+      </w:r>
+      <w:r>
+        <w:rPr>
+          <w:b w:val="1"/>
+          <w:color w:val="444444"/>
+          <w:rtl w:val="0"/>
+        </w:rPr>
+        <w:t xml:space="preserve">Query your AWS database from your serverless application </w:t>
+      </w:r>
+      <w:r>
+        <w:rPr>
+          <w:color w:val="444444"/>
+          <w:rtl w:val="0"/>
+        </w:rPr>
+        <w:t xml:space="preserve">(</w:t>
+      </w:r>
+      <w:hyperlink r:id="rId21">
+        <w:r>
+          <w:rPr>
+            <w:color w:val="1155cc"/>
+            <w:u w:val="single"/>
+            <w:rtl w:val="0"/>
+          </w:rPr>
+          <w:t xml:space="preserve">https://aws.amazon.com/blogs/database/query-your-aws-database-from-your-serverless-application/</w:t>
+        </w:r>
+      </w:hyperlink>
+      <w:r>
+        <w:rPr>
+          <w:color w:val="444444"/>
+          <w:rtl w:val="0"/>
+        </w:rPr>
+        <w:t xml:space="preserve">), the AWS Lambda developer guide titled</w:t>
+      </w:r>
+      <w:r>
+        <w:rPr>
+          <w:b w:val="1"/>
+          <w:color w:val="444444"/>
+          <w:rtl w:val="0"/>
+        </w:rPr>
+        <w:t xml:space="preserve"> </w:t>
+      </w:r>
+      <w:r>
+        <w:rPr>
+          <w:b w:val="1"/>
+          <w:color w:val="444444"/>
+          <w:rtl w:val="0"/>
+        </w:rPr>
+        <w:t xml:space="preserve">Invoking AWS Lambda functions </w:t>
+      </w:r>
+      <w:r>
+        <w:rPr>
+          <w:color w:val="444444"/>
+          <w:rtl w:val="0"/>
+        </w:rPr>
+        <w:t xml:space="preserve">(</w:t>
+      </w:r>
+      <w:hyperlink r:id="rId22">
+        <w:r>
+          <w:rPr>
+            <w:color w:val="1155cc"/>
+            <w:u w:val="single"/>
+            <w:rtl w:val="0"/>
+          </w:rPr>
+          <w:t xml:space="preserve">https://docs.aws.amazon.com/lambda/latest/dg/lambda-invocation.html</w:t>
+        </w:r>
+      </w:hyperlink>
+      <w:r>
+        <w:rPr>
+          <w:color w:val="444444"/>
+          <w:rtl w:val="0"/>
+        </w:rPr>
+        <w:t xml:space="preserve">), the AWS Architecture blog titled</w:t>
+      </w:r>
+      <w:r>
+        <w:rPr>
+          <w:b w:val="1"/>
+          <w:color w:val="444444"/>
+          <w:rtl w:val="0"/>
+        </w:rPr>
+        <w:t xml:space="preserve"> </w:t>
+      </w:r>
+      <w:r>
+        <w:rPr>
+          <w:b w:val="1"/>
+          <w:color w:val="444444"/>
+          <w:rtl w:val="0"/>
+        </w:rPr>
+        <w:t xml:space="preserve">Understanding the Different Ways to Invoke Lambda Functions </w:t>
+      </w:r>
+      <w:r>
+        <w:rPr>
+          <w:color w:val="444444"/>
+          <w:rtl w:val="0"/>
+        </w:rPr>
+        <w:t xml:space="preserve">(</w:t>
+      </w:r>
+      <w:hyperlink r:id="rId23">
+        <w:r>
+          <w:rPr>
+            <w:color w:val="1155cc"/>
+            <w:u w:val="single"/>
+            <w:rtl w:val="0"/>
+          </w:rPr>
+          <w:t xml:space="preserve">https://aws.amazon.com/blogs/architecture/understanding-the-different-ways-to-invoke-lambda-functions/</w:t>
+        </w:r>
+      </w:hyperlink>
+      <w:r>
+        <w:rPr>
+          <w:color w:val="444444"/>
+          <w:rtl w:val="0"/>
+        </w:rPr>
+        <w:t xml:space="preserve">), the Amazon API Gateway developer guide titled </w:t>
+      </w:r>
+      <w:r>
+        <w:rPr>
+          <w:b w:val="1"/>
+          <w:color w:val="444444"/>
+          <w:rtl w:val="0"/>
+        </w:rPr>
+        <w:t xml:space="preserve">Creating a REST API in Amazon API Gateway </w:t>
+      </w:r>
+      <w:r>
+        <w:rPr>
+          <w:color w:val="444444"/>
+          <w:rtl w:val="0"/>
+        </w:rPr>
+        <w:t xml:space="preserve">(</w:t>
+      </w:r>
+      <w:hyperlink r:id="rId24">
+        <w:r>
+          <w:rPr>
+            <w:color w:val="1155cc"/>
+            <w:u w:val="single"/>
+            <w:rtl w:val="0"/>
+          </w:rPr>
+          <w:t xml:space="preserve">https://docs.aws.amazon.com/apigateway/latest/developerguide/how-to-create-api.html</w:t>
+        </w:r>
+      </w:hyperlink>
+      <w:r>
+        <w:rPr>
+          <w:color w:val="444444"/>
+          <w:rtl w:val="0"/>
+        </w:rPr>
+        <w:t xml:space="preserve">), the Amazon Kinesis Data Firehose developer guide titled</w:t>
+      </w:r>
+      <w:r>
+        <w:rPr>
+          <w:b w:val="1"/>
+          <w:color w:val="444444"/>
+          <w:rtl w:val="0"/>
+        </w:rPr>
+        <w:t xml:space="preserve"> Amazon Kinesis Data Firehose Data Transformation </w:t>
+      </w:r>
+      <w:r>
+        <w:rPr>
+          <w:color w:val="444444"/>
+          <w:rtl w:val="0"/>
+        </w:rPr>
+        <w:t xml:space="preserve">(</w:t>
+      </w:r>
+      <w:hyperlink r:id="rId25">
+        <w:r>
+          <w:rPr>
+            <w:color w:val="1155cc"/>
+            <w:u w:val="single"/>
+            <w:rtl w:val="0"/>
+          </w:rPr>
+          <w:t xml:space="preserve">https://docs.aws.amazon.com/firehose/latest/dev/data-transformation.html</w:t>
+        </w:r>
+      </w:hyperlink>
+      <w:r>
+        <w:rPr>
+          <w:color w:val="444444"/>
+          <w:rtl w:val="0"/>
+        </w:rPr>
+        <w:t xml:space="preserve">), the AWS Lambda developer guide titled</w:t>
+      </w:r>
+      <w:r>
+        <w:rPr>
+          <w:b w:val="1"/>
+          <w:color w:val="444444"/>
+          <w:rtl w:val="0"/>
+        </w:rPr>
+        <w:t xml:space="preserve"> AWS Lambda limits </w:t>
+      </w:r>
+      <w:r>
+        <w:rPr>
+          <w:color w:val="444444"/>
+          <w:rtl w:val="0"/>
+        </w:rPr>
+        <w:t xml:space="preserve">(</w:t>
+      </w:r>
+      <w:hyperlink r:id="rId26">
+        <w:r>
+          <w:rPr>
+            <w:color w:val="1155cc"/>
+            <w:u w:val="single"/>
+            <w:rtl w:val="0"/>
+          </w:rPr>
+          <w:t xml:space="preserve">https://docs.aws.amazon.com/lambda/latest/dg/gettingstarted-limits.html</w:t>
+        </w:r>
+      </w:hyperlink>
+      <w:r>
+        <w:rPr>
+          <w:color w:val="444444"/>
+          <w:rtl w:val="0"/>
+        </w:rPr>
+        <w:t xml:space="preserve">), the Amazon Kinesis Data Firehose developer guide titled </w:t>
+      </w:r>
+      <w:r>
+        <w:rPr>
+          <w:b w:val="1"/>
+          <w:color w:val="444444"/>
+          <w:rtl w:val="0"/>
+        </w:rPr>
+        <w:t xml:space="preserve">Configure Settings</w:t>
+      </w:r>
+      <w:r>
+        <w:rPr>
+          <w:color w:val="444444"/>
+          <w:rtl w:val="0"/>
+        </w:rPr>
+        <w:t xml:space="preserve"> (</w:t>
+      </w:r>
+      <w:hyperlink r:id="rId27">
+        <w:r>
+          <w:rPr>
+            <w:color w:val="1155cc"/>
+            <w:u w:val="single"/>
+            <w:rtl w:val="0"/>
+          </w:rPr>
+          <w:t xml:space="preserve">https://docs.aws.amazon.com/firehose/latest/dev/create-configure.html</w:t>
+        </w:r>
+      </w:hyperlink>
+      <w:r>
+        <w:rPr>
+          <w:color w:val="444444"/>
+          <w:rtl w:val="0"/>
+        </w:rPr>
+        <w:t xml:space="preserve">), and the </w:t>
+      </w:r>
+      <w:r>
+        <w:rPr>
+          <w:b w:val="1"/>
+          <w:color w:val="444444"/>
+          <w:rtl w:val="0"/>
+        </w:rPr>
+        <w:t xml:space="preserve">Amazon Kinesis Data Firehose FAQs </w:t>
+      </w:r>
+      <w:r>
+        <w:rPr>
+          <w:color w:val="444444"/>
+          <w:rtl w:val="0"/>
+        </w:rPr>
+        <w:t xml:space="preserve">(</w:t>
+      </w:r>
+      <w:hyperlink r:id="rId28">
+        <w:r>
+          <w:rPr>
+            <w:color w:val="1155cc"/>
+            <w:u w:val="single"/>
+            <w:rtl w:val="0"/>
+          </w:rPr>
+          <w:t xml:space="preserve">https://aws.amazon.com/kinesis/data-firehose/faqs/</w:t>
+        </w:r>
+      </w:hyperlink>
+      <w:r>
+        <w:rPr>
+          <w:color w:val="444444"/>
+          <w:rtl w:val="0"/>
+        </w:rPr>
+        <w:t xml:space="preserve">)</w:t>
+      </w:r>
+    </w:p>
+    <w:p>
+      <w:pPr>
+        <w:rPr>
+          <w:b w:val="1"/>
+          <w:color w:val="444444"/>
+        </w:rPr>
+      </w:pPr>
+      <w:r>
+        <w:rPr>
+          <w:rtl w:val="0"/>
+        </w:rPr>
+      </w:r>
+    </w:p>
+    <w:p>
+      <w:pPr>
+        <w:rPr>
+          <w:b w:val="1"/>
+          <w:color w:val="444444"/>
+        </w:rPr>
+      </w:pPr>
+      <w:r>
+        <w:rPr>
+          <w:rtl w:val="0"/>
+        </w:rPr>
+      </w:r>
+    </w:p>
+    <w:p>
+      <w:pPr>
+        <w:rPr>
+          <w:b w:val="1"/>
+          <w:color w:val="444444"/>
+        </w:rPr>
+      </w:pPr>
+      <w:r>
+        <w:rPr>
+          <w:rtl w:val="0"/>
+        </w:rPr>
+      </w:r>
+    </w:p>
+    <w:p>
+      <w:pPr>
+        <w:rPr>
           <w:color w:val="444444"/>
         </w:rPr>
       </w:pPr>
@@ -5906,6 +6770,116 @@
       </w:rPr>
     </w:lvl>
   </w:abstractNum>
+  <w:abstractNum w:abstractNumId="5">
+    <w:lvl w:ilvl="0">
+      <w:start w:val="1"/>
+      <w:numFmt w:val="upperLetter"/>
+      <w:lvlText w:val="%1)"/>
+      <w:lvlJc w:val="left"/>
+      <w:pPr>
+        <w:ind w:left="720" w:hanging="360"/>
+      </w:pPr>
+      <w:rPr>
+        <w:u w:val="none"/>
+      </w:rPr>
+    </w:lvl>
+    <w:lvl w:ilvl="1">
+      <w:start w:val="1"/>
+      <w:numFmt w:val="lowerLetter"/>
+      <w:lvlText w:val="%2)"/>
+      <w:lvlJc w:val="left"/>
+      <w:pPr>
+        <w:ind w:left="1440" w:hanging="360"/>
+      </w:pPr>
+      <w:rPr>
+        <w:u w:val="none"/>
+      </w:rPr>
+    </w:lvl>
+    <w:lvl w:ilvl="2">
+      <w:start w:val="1"/>
+      <w:numFmt w:val="lowerRoman"/>
+      <w:lvlText w:val="%3)"/>
+      <w:lvlJc w:val="right"/>
+      <w:pPr>
+        <w:ind w:left="2160" w:hanging="360"/>
+      </w:pPr>
+      <w:rPr>
+        <w:u w:val="none"/>
+      </w:rPr>
+    </w:lvl>
+    <w:lvl w:ilvl="3">
+      <w:start w:val="1"/>
+      <w:numFmt w:val="decimal"/>
+      <w:lvlText w:val="(%4)"/>
+      <w:lvlJc w:val="left"/>
+      <w:pPr>
+        <w:ind w:left="2880" w:hanging="360"/>
+      </w:pPr>
+      <w:rPr>
+        <w:u w:val="none"/>
+      </w:rPr>
+    </w:lvl>
+    <w:lvl w:ilvl="4">
+      <w:start w:val="1"/>
+      <w:numFmt w:val="lowerLetter"/>
+      <w:lvlText w:val="(%5)"/>
+      <w:lvlJc w:val="left"/>
+      <w:pPr>
+        <w:ind w:left="3600" w:hanging="360"/>
+      </w:pPr>
+      <w:rPr>
+        <w:u w:val="none"/>
+      </w:rPr>
+    </w:lvl>
+    <w:lvl w:ilvl="5">
+      <w:start w:val="1"/>
+      <w:numFmt w:val="lowerRoman"/>
+      <w:lvlText w:val="(%6)"/>
+      <w:lvlJc w:val="right"/>
+      <w:pPr>
+        <w:ind w:left="4320" w:hanging="360"/>
+      </w:pPr>
+      <w:rPr>
+        <w:u w:val="none"/>
+      </w:rPr>
+    </w:lvl>
+    <w:lvl w:ilvl="6">
+      <w:start w:val="1"/>
+      <w:numFmt w:val="decimal"/>
+      <w:lvlText w:val="%7."/>
+      <w:lvlJc w:val="left"/>
+      <w:pPr>
+        <w:ind w:left="5040" w:hanging="360"/>
+      </w:pPr>
+      <w:rPr>
+        <w:u w:val="none"/>
+      </w:rPr>
+    </w:lvl>
+    <w:lvl w:ilvl="7">
+      <w:start w:val="1"/>
+      <w:numFmt w:val="lowerLetter"/>
+      <w:lvlText w:val="%8."/>
+      <w:lvlJc w:val="left"/>
+      <w:pPr>
+        <w:ind w:left="5760" w:hanging="360"/>
+      </w:pPr>
+      <w:rPr>
+        <w:u w:val="none"/>
+      </w:rPr>
+    </w:lvl>
+    <w:lvl w:ilvl="8">
+      <w:start w:val="1"/>
+      <w:numFmt w:val="lowerRoman"/>
+      <w:lvlText w:val="%9."/>
+      <w:lvlJc w:val="right"/>
+      <w:pPr>
+        <w:ind w:left="6480" w:hanging="360"/>
+      </w:pPr>
+      <w:rPr>
+        <w:u w:val="none"/>
+      </w:rPr>
+    </w:lvl>
+  </w:abstractNum>
   <w:num w:numId="1">
     <w:abstractNumId w:val="1"/>
   </w:num>
@@ -5917,6 +6891,9 @@
   </w:num>
   <w:num w:numId="4">
     <w:abstractNumId w:val="4"/>
+  </w:num>
+  <w:num w:numId="5">
+    <w:abstractNumId w:val="5"/>
   </w:num>
 </w:numbering>
 </file>

</xml_diff>

<commit_message>
added question 6 to DA cert questions #2
</commit_message>
<xml_diff>
--- a/public/Exam Notes/DA-Vincent-1-65-May-4.docx
+++ b/public/Exam Notes/DA-Vincent-1-65-May-4.docx
@@ -3635,7 +3635,7 @@
       <w:pPr>
         <w:numPr>
           <w:ilvl w:val="0"/>
-          <w:numId w:val="4"/>
+          <w:numId w:val="5"/>
         </w:numPr>
         <w:ind w:left="720" w:hanging="360"/>
         <w:rPr>
@@ -3667,7 +3667,7 @@
       <w:pPr>
         <w:numPr>
           <w:ilvl w:val="0"/>
-          <w:numId w:val="4"/>
+          <w:numId w:val="5"/>
         </w:numPr>
         <w:ind w:left="720" w:hanging="360"/>
         <w:rPr>
@@ -3703,7 +3703,7 @@
       <w:pPr>
         <w:numPr>
           <w:ilvl w:val="0"/>
-          <w:numId w:val="4"/>
+          <w:numId w:val="5"/>
         </w:numPr>
         <w:ind w:left="720" w:hanging="360"/>
         <w:rPr>
@@ -3736,7 +3736,7 @@
       <w:pPr>
         <w:numPr>
           <w:ilvl w:val="0"/>
-          <w:numId w:val="4"/>
+          <w:numId w:val="5"/>
         </w:numPr>
         <w:ind w:left="720" w:hanging="360"/>
         <w:rPr>
@@ -4375,7 +4375,7 @@
       <w:pPr>
         <w:numPr>
           <w:ilvl w:val="0"/>
-          <w:numId w:val="2"/>
+          <w:numId w:val="3"/>
         </w:numPr>
         <w:ind w:left="720" w:hanging="360"/>
         <w:rPr>
@@ -4395,7 +4395,7 @@
       <w:pPr>
         <w:numPr>
           <w:ilvl w:val="0"/>
-          <w:numId w:val="2"/>
+          <w:numId w:val="3"/>
         </w:numPr>
         <w:ind w:left="720" w:hanging="360"/>
         <w:rPr>
@@ -4416,7 +4416,7 @@
       <w:pPr>
         <w:numPr>
           <w:ilvl w:val="0"/>
-          <w:numId w:val="2"/>
+          <w:numId w:val="3"/>
         </w:numPr>
         <w:ind w:left="720" w:hanging="360"/>
         <w:rPr>
@@ -4437,7 +4437,7 @@
       <w:pPr>
         <w:numPr>
           <w:ilvl w:val="0"/>
-          <w:numId w:val="2"/>
+          <w:numId w:val="3"/>
         </w:numPr>
         <w:ind w:left="720" w:hanging="360"/>
         <w:rPr>
@@ -5047,7 +5047,7 @@
       <w:pPr>
         <w:numPr>
           <w:ilvl w:val="0"/>
-          <w:numId w:val="5"/>
+          <w:numId w:val="6"/>
         </w:numPr>
         <w:ind w:left="720" w:hanging="360"/>
         <w:rPr>
@@ -5067,7 +5067,7 @@
       <w:pPr>
         <w:numPr>
           <w:ilvl w:val="0"/>
-          <w:numId w:val="5"/>
+          <w:numId w:val="6"/>
         </w:numPr>
         <w:ind w:left="720" w:hanging="360"/>
         <w:rPr>
@@ -5088,7 +5088,7 @@
       <w:pPr>
         <w:numPr>
           <w:ilvl w:val="0"/>
-          <w:numId w:val="5"/>
+          <w:numId w:val="6"/>
         </w:numPr>
         <w:ind w:left="720" w:hanging="360"/>
         <w:rPr>
@@ -5109,7 +5109,7 @@
       <w:pPr>
         <w:numPr>
           <w:ilvl w:val="0"/>
-          <w:numId w:val="5"/>
+          <w:numId w:val="6"/>
         </w:numPr>
         <w:ind w:left="720" w:hanging="360"/>
         <w:rPr>
@@ -5677,7 +5677,7 @@
       <w:pPr>
         <w:numPr>
           <w:ilvl w:val="0"/>
-          <w:numId w:val="3"/>
+          <w:numId w:val="4"/>
         </w:numPr>
         <w:ind w:left="720" w:hanging="360"/>
         <w:rPr>
@@ -5697,7 +5697,7 @@
       <w:pPr>
         <w:numPr>
           <w:ilvl w:val="0"/>
-          <w:numId w:val="3"/>
+          <w:numId w:val="4"/>
         </w:numPr>
         <w:ind w:left="720" w:hanging="360"/>
         <w:rPr>
@@ -5718,7 +5718,7 @@
       <w:pPr>
         <w:numPr>
           <w:ilvl w:val="0"/>
-          <w:numId w:val="3"/>
+          <w:numId w:val="4"/>
         </w:numPr>
         <w:ind w:left="720" w:hanging="360"/>
         <w:rPr>
@@ -5739,7 +5739,7 @@
       <w:pPr>
         <w:numPr>
           <w:ilvl w:val="0"/>
-          <w:numId w:val="3"/>
+          <w:numId w:val="4"/>
         </w:numPr>
         <w:ind w:left="720" w:hanging="360"/>
         <w:rPr>
@@ -6286,20 +6286,780 @@
     </w:p>
     <w:p>
       <w:pPr>
-        <w:rPr>
-          <w:b w:val="1"/>
-          <w:color w:val="444444"/>
-        </w:rPr>
-      </w:pPr>
-      <w:r>
-        <w:rPr>
-          <w:rtl w:val="0"/>
-        </w:rPr>
-      </w:r>
-    </w:p>
-    <w:p>
-      <w:pPr>
-        <w:rPr>
+        <w:rPr/>
+      </w:pPr>
+      <w:r>
+        <w:rPr>
+          <w:rtl w:val="0"/>
+        </w:rPr>
+        <w:t xml:space="preserve">Question: 6</w:t>
+      </w:r>
+    </w:p>
+    <w:p>
+      <w:pPr>
+        <w:rPr>
+          <w:color w:val="999999"/>
+        </w:rPr>
+      </w:pPr>
+      <w:r>
+        <w:rPr>
+          <w:b w:val="1"/>
+          <w:rtl w:val="0"/>
+        </w:rPr>
+        <w:t xml:space="preserve">Main​ ​Topic​ ​:​ </w:t>
+      </w:r>
+      <w:r>
+        <w:rPr>
+          <w:color w:val="999999"/>
+          <w:rtl w:val="0"/>
+        </w:rPr>
+        <w:t xml:space="preserve">Data Analytics</w:t>
+      </w:r>
+    </w:p>
+    <w:p>
+      <w:pPr>
+        <w:rPr>
+          <w:b w:val="1"/>
+          <w:color w:val="999999"/>
+        </w:rPr>
+      </w:pPr>
+      <w:r>
+        <w:rPr>
+          <w:b w:val="1"/>
+          <w:rtl w:val="0"/>
+        </w:rPr>
+        <w:t xml:space="preserve">Sub​ ​Topic​ ​:​ </w:t>
+      </w:r>
+      <w:r>
+        <w:rPr>
+          <w:b w:val="1"/>
+          <w:color w:val="999999"/>
+          <w:rtl w:val="0"/>
+        </w:rPr>
+        <w:t xml:space="preserve">Determine data access and retrieval patterns</w:t>
+      </w:r>
+      <w:r>
+        <w:rPr>
+          <w:b w:val="1"/>
+          <w:color w:val="999999"/>
+          <w:rtl w:val="0"/>
+        </w:rPr>
+        <w:t xml:space="preserve"> </w:t>
+      </w:r>
+    </w:p>
+    <w:p>
+      <w:pPr>
+        <w:rPr>
+          <w:color w:val="999999"/>
+        </w:rPr>
+      </w:pPr>
+      <w:r>
+        <w:rPr>
+          <w:rtl w:val="0"/>
+        </w:rPr>
+      </w:r>
+    </w:p>
+    <w:p>
+      <w:pPr>
+        <w:rPr>
+          <w:b w:val="1"/>
+          <w:color w:val="999999"/>
+        </w:rPr>
+      </w:pPr>
+      <w:r>
+        <w:rPr>
+          <w:b w:val="1"/>
+          <w:rtl w:val="0"/>
+        </w:rPr>
+        <w:t xml:space="preserve">Domain: </w:t>
+      </w:r>
+      <w:r>
+        <w:rPr>
+          <w:color w:val="999999"/>
+          <w:rtl w:val="0"/>
+        </w:rPr>
+        <w:t xml:space="preserve">Storage and Data Management  </w:t>
+      </w:r>
+      <w:r>
+        <w:rPr>
+          <w:rtl w:val="0"/>
+        </w:rPr>
+      </w:r>
+    </w:p>
+    <w:p>
+      <w:pPr>
+        <w:rPr>
+          <w:b w:val="1"/>
+        </w:rPr>
+      </w:pPr>
+      <w:r>
+        <w:rPr>
+          <w:rtl w:val="0"/>
+        </w:rPr>
+      </w:r>
+    </w:p>
+    <w:p>
+      <w:pPr>
+        <w:rPr>
+          <w:rFonts w:ascii="Calibri" w:cs="Calibri" w:eastAsia="Calibri" w:hAnsi="Calibri"/>
+        </w:rPr>
+      </w:pPr>
+      <w:r>
+        <w:rPr>
+          <w:rFonts w:ascii="Calibri" w:cs="Calibri" w:eastAsia="Calibri" w:hAnsi="Calibri"/>
+          <w:b w:val="1"/>
+          <w:rtl w:val="0"/>
+        </w:rPr>
+        <w:t xml:space="preserve">Question text</w:t>
+      </w:r>
+      <w:r>
+        <w:rPr>
+          <w:rFonts w:ascii="Calibri" w:cs="Calibri" w:eastAsia="Calibri" w:hAnsi="Calibri"/>
+          <w:rtl w:val="0"/>
+        </w:rPr>
+        <w:t xml:space="preserve">: </w:t>
+      </w:r>
+    </w:p>
+    <w:p>
+      <w:pPr>
+        <w:rPr>
+          <w:color w:val="434343"/>
+        </w:rPr>
+      </w:pPr>
+      <w:r>
+        <w:rPr>
+          <w:color w:val="434343"/>
+          <w:rtl w:val="0"/>
+        </w:rPr>
+        <w:t xml:space="preserve">You have just received additional venture capital funding for your start-up software firm. With this new funding you are going to try to expand your software service into other regions around the globe. Specifically, you current;ly offer your product in the us-east-1 and us-west-1 AWS regions. You are now going to add the eu-west-1 region to your software distribution. </w:t>
+      </w:r>
+    </w:p>
+    <w:p>
+      <w:pPr>
+        <w:rPr>
+          <w:color w:val="434343"/>
+        </w:rPr>
+      </w:pPr>
+      <w:r>
+        <w:rPr>
+          <w:rtl w:val="0"/>
+        </w:rPr>
+      </w:r>
+    </w:p>
+    <w:p>
+      <w:pPr>
+        <w:rPr>
+          <w:color w:val="434343"/>
+        </w:rPr>
+      </w:pPr>
+      <w:r>
+        <w:rPr>
+          <w:color w:val="434343"/>
+          <w:rtl w:val="0"/>
+        </w:rPr>
+        <w:t xml:space="preserve">With this latest version of your software you have decided to use DynamoDB global tables to make your application data available across your distribution as a multi-master, multi-region database. You have transactional operations within your application code base that require </w:t>
+      </w:r>
+      <w:r>
+        <w:rPr>
+          <w:color w:val="434343"/>
+          <w:rtl w:val="0"/>
+        </w:rPr>
+        <w:t xml:space="preserve">atomicity, consistency, isolation, and durability (ACID) capabilities.</w:t>
+      </w:r>
+    </w:p>
+    <w:p>
+      <w:pPr>
+        <w:rPr>
+          <w:color w:val="434343"/>
+        </w:rPr>
+      </w:pPr>
+      <w:r>
+        <w:rPr>
+          <w:rtl w:val="0"/>
+        </w:rPr>
+      </w:r>
+    </w:p>
+    <w:p>
+      <w:pPr>
+        <w:rPr>
+          <w:color w:val="434343"/>
+        </w:rPr>
+      </w:pPr>
+      <w:r>
+        <w:rPr>
+          <w:color w:val="434343"/>
+          <w:rtl w:val="0"/>
+        </w:rPr>
+        <w:t xml:space="preserve">You have deployed your DynamoDB global tables in your three regions but you are now noticing that when you issue a TransactWriteItems operation in one region you see partially completed transactions for a period of time in the other two regions. Why is this, and what can you do to remediate the situation?</w:t>
+      </w:r>
+      <w:r>
+        <w:rPr>
+          <w:rtl w:val="0"/>
+        </w:rPr>
+      </w:r>
+    </w:p>
+    <w:p>
+      <w:pPr>
+        <w:rPr>
+          <w:color w:val="434343"/>
+        </w:rPr>
+      </w:pPr>
+      <w:r>
+        <w:rPr>
+          <w:rtl w:val="0"/>
+        </w:rPr>
+      </w:r>
+    </w:p>
+    <w:p>
+      <w:pPr>
+        <w:numPr>
+          <w:ilvl w:val="0"/>
+          <w:numId w:val="2"/>
+        </w:numPr>
+        <w:ind w:left="720" w:hanging="360"/>
+        <w:rPr>
+          <w:color w:val="434343"/>
+        </w:rPr>
+      </w:pPr>
+      <w:r>
+        <w:rPr>
+          <w:color w:val="383a42"/>
+          <w:shd w:fill="fafafa" w:val="clear"/>
+          <w:rtl w:val="0"/>
+        </w:rPr>
+        <w:t xml:space="preserve">DynamoDB global tables support transactional (ACID) </w:t>
+      </w:r>
+      <w:r>
+        <w:rPr>
+          <w:color w:val="434343"/>
+          <w:rtl w:val="0"/>
+        </w:rPr>
+        <w:t xml:space="preserve">TransactWriteItems </w:t>
+      </w:r>
+      <w:r>
+        <w:rPr>
+          <w:color w:val="383a42"/>
+          <w:shd w:fill="fafafa" w:val="clear"/>
+          <w:rtl w:val="0"/>
+        </w:rPr>
+        <w:t xml:space="preserve">operations in only one region, the region where the transaction originated. The changes in the source region will be replicated to the other two regions as the transaction is executed in the source region. Therefore, occasionally the replication regions may not receive the changes until the transaction is committed in the source region. To remediate use autoscaling on your global table.</w:t>
+      </w:r>
+    </w:p>
+    <w:p>
+      <w:pPr>
+        <w:numPr>
+          <w:ilvl w:val="0"/>
+          <w:numId w:val="2"/>
+        </w:numPr>
+        <w:ind w:left="720" w:hanging="360"/>
+        <w:rPr>
+          <w:color w:val="383a42"/>
+          <w:shd w:fill="fafafa" w:val="clear"/>
+        </w:rPr>
+      </w:pPr>
+      <w:r>
+        <w:rPr>
+          <w:color w:val="383a42"/>
+          <w:shd w:fill="fafafa" w:val="clear"/>
+          <w:rtl w:val="0"/>
+        </w:rPr>
+        <w:t xml:space="preserve">DynamoDB global tables support transactional (ACID) </w:t>
+      </w:r>
+      <w:r>
+        <w:rPr>
+          <w:color w:val="434343"/>
+          <w:rtl w:val="0"/>
+        </w:rPr>
+        <w:t xml:space="preserve">TransactWriteItems </w:t>
+      </w:r>
+      <w:r>
+        <w:rPr>
+          <w:color w:val="383a42"/>
+          <w:shd w:fill="fafafa" w:val="clear"/>
+          <w:rtl w:val="0"/>
+        </w:rPr>
+        <w:t xml:space="preserve">operations in only one region, the region where the transaction originated. The changes in the source region will be replicated to the other two regions once transaction is executed in the source region. Therefore, the replication regions will not receive the changes until the transaction is committed in the source region. Since this is the intended design of global tables, there is no remediation for this scenario.</w:t>
+      </w:r>
+    </w:p>
+    <w:p>
+      <w:pPr>
+        <w:numPr>
+          <w:ilvl w:val="0"/>
+          <w:numId w:val="2"/>
+        </w:numPr>
+        <w:ind w:left="720" w:hanging="360"/>
+        <w:rPr>
+          <w:color w:val="383a42"/>
+          <w:shd w:fill="fafafa" w:val="clear"/>
+        </w:rPr>
+      </w:pPr>
+      <w:r>
+        <w:rPr>
+          <w:color w:val="383a42"/>
+          <w:shd w:fill="fafafa" w:val="clear"/>
+          <w:rtl w:val="0"/>
+        </w:rPr>
+        <w:t xml:space="preserve">DynamoDB global tables support transactional (ACID) </w:t>
+      </w:r>
+      <w:r>
+        <w:rPr>
+          <w:color w:val="434343"/>
+          <w:rtl w:val="0"/>
+        </w:rPr>
+        <w:t xml:space="preserve">TransactWriteItems </w:t>
+      </w:r>
+      <w:r>
+        <w:rPr>
+          <w:color w:val="383a42"/>
+          <w:shd w:fill="fafafa" w:val="clear"/>
+          <w:rtl w:val="0"/>
+        </w:rPr>
+        <w:t xml:space="preserve">operations in only one region, the region where the transaction originated. The changes in the source region will be replicated to the other two regions once transaction is executed in the source region. Therefore, the replication regions will not receive the changes until the transaction is committed in the source region. To remediate </w:t>
+      </w:r>
+      <w:r>
+        <w:rPr>
+          <w:color w:val="383a42"/>
+          <w:shd w:fill="fafafa" w:val="clear"/>
+          <w:rtl w:val="0"/>
+        </w:rPr>
+        <w:t xml:space="preserve">use on-demand capacity or enable autoscaling on the table.</w:t>
+      </w:r>
+      <w:r>
+        <w:rPr>
+          <w:rtl w:val="0"/>
+        </w:rPr>
+      </w:r>
+    </w:p>
+    <w:p>
+      <w:pPr>
+        <w:numPr>
+          <w:ilvl w:val="0"/>
+          <w:numId w:val="2"/>
+        </w:numPr>
+        <w:ind w:left="720" w:hanging="360"/>
+        <w:rPr>
+          <w:color w:val="383a42"/>
+          <w:shd w:fill="fafafa" w:val="clear"/>
+        </w:rPr>
+      </w:pPr>
+      <w:r>
+        <w:rPr>
+          <w:color w:val="383a42"/>
+          <w:shd w:fill="fafafa" w:val="clear"/>
+          <w:rtl w:val="0"/>
+        </w:rPr>
+        <w:t xml:space="preserve">DynamoDB global tables support transactional (ACID) </w:t>
+      </w:r>
+      <w:r>
+        <w:rPr>
+          <w:color w:val="434343"/>
+          <w:rtl w:val="0"/>
+        </w:rPr>
+        <w:t xml:space="preserve">TransactWriteItems </w:t>
+      </w:r>
+      <w:r>
+        <w:rPr>
+          <w:color w:val="383a42"/>
+          <w:shd w:fill="fafafa" w:val="clear"/>
+          <w:rtl w:val="0"/>
+        </w:rPr>
+        <w:t xml:space="preserve">operations in only one region, the region where the transaction originated. The changes in the source region will be replicated to the other two regions once transaction is executed in the source region. Therefore, the replication regions will not receive the changes until the transaction is committed in the source region. To remediate associate the </w:t>
+      </w:r>
+      <w:r>
+        <w:rPr>
+          <w:color w:val="383a42"/>
+          <w:shd w:fill="fafafa" w:val="clear"/>
+          <w:rtl w:val="0"/>
+        </w:rPr>
+        <w:t xml:space="preserve">AWSServiceRoleForDynamoDBReplication service role to your global table.</w:t>
+      </w:r>
+      <w:r>
+        <w:rPr>
+          <w:rtl w:val="0"/>
+        </w:rPr>
+      </w:r>
+    </w:p>
+    <w:p>
+      <w:pPr>
+        <w:rPr>
+          <w:color w:val="434343"/>
+        </w:rPr>
+      </w:pPr>
+      <w:r>
+        <w:rPr>
+          <w:rtl w:val="0"/>
+        </w:rPr>
+      </w:r>
+    </w:p>
+    <w:p>
+      <w:pPr>
+        <w:rPr>
+          <w:color w:val="434343"/>
+        </w:rPr>
+      </w:pPr>
+      <w:r>
+        <w:rPr>
+          <w:rFonts w:ascii="Calibri" w:cs="Calibri" w:eastAsia="Calibri" w:hAnsi="Calibri"/>
+          <w:b w:val="1"/>
+          <w:rtl w:val="0"/>
+        </w:rPr>
+        <w:t xml:space="preserve">Answer:</w:t>
+      </w:r>
+      <w:r>
+        <w:rPr>
+          <w:color w:val="434343"/>
+          <w:rtl w:val="0"/>
+        </w:rPr>
+        <w:t xml:space="preserve"> B</w:t>
+      </w:r>
+    </w:p>
+    <w:p>
+      <w:pPr>
+        <w:rPr>
+          <w:color w:val="434343"/>
+        </w:rPr>
+      </w:pPr>
+      <w:r>
+        <w:rPr>
+          <w:rtl w:val="0"/>
+        </w:rPr>
+      </w:r>
+    </w:p>
+    <w:p>
+      <w:pPr>
+        <w:rPr>
+          <w:color w:val="434343"/>
+        </w:rPr>
+      </w:pPr>
+      <w:r>
+        <w:rPr>
+          <w:rFonts w:ascii="Calibri" w:cs="Calibri" w:eastAsia="Calibri" w:hAnsi="Calibri"/>
+          <w:b w:val="1"/>
+          <w:rtl w:val="0"/>
+        </w:rPr>
+        <w:t xml:space="preserve">Explanation:</w:t>
+      </w:r>
+      <w:r>
+        <w:rPr>
+          <w:rtl w:val="0"/>
+        </w:rPr>
+      </w:r>
+    </w:p>
+    <w:p>
+      <w:pPr>
+        <w:rPr>
+          <w:color w:val="444444"/>
+          <w:highlight w:val="white"/>
+        </w:rPr>
+      </w:pPr>
+      <w:r>
+        <w:rPr>
+          <w:color w:val="434343"/>
+          <w:rtl w:val="0"/>
+        </w:rPr>
+        <w:t xml:space="preserve">Option A is incorrect</w:t>
+      </w:r>
+      <w:r>
+        <w:rPr>
+          <w:color w:val="444444"/>
+          <w:highlight w:val="white"/>
+          <w:rtl w:val="0"/>
+        </w:rPr>
+        <w:t xml:space="preserve">. </w:t>
+      </w:r>
+      <w:r>
+        <w:rPr>
+          <w:color w:val="383a42"/>
+          <w:shd w:fill="fafafa" w:val="clear"/>
+          <w:rtl w:val="0"/>
+        </w:rPr>
+        <w:t xml:space="preserve">The changes in the source region will be replicated to the other two regions only when the transaction is executed in the source region. Also, autoscaling will have no effect on ACID transaction replication.</w:t>
+      </w:r>
+      <w:r>
+        <w:rPr>
+          <w:rtl w:val="0"/>
+        </w:rPr>
+      </w:r>
+    </w:p>
+    <w:p>
+      <w:pPr>
+        <w:rPr>
+          <w:color w:val="444444"/>
+          <w:highlight w:val="white"/>
+        </w:rPr>
+      </w:pPr>
+      <w:r>
+        <w:rPr>
+          <w:rtl w:val="0"/>
+        </w:rPr>
+      </w:r>
+    </w:p>
+    <w:p>
+      <w:pPr>
+        <w:rPr>
+          <w:color w:val="444444"/>
+          <w:highlight w:val="white"/>
+        </w:rPr>
+      </w:pPr>
+      <w:r>
+        <w:rPr>
+          <w:color w:val="444444"/>
+          <w:highlight w:val="white"/>
+          <w:rtl w:val="0"/>
+        </w:rPr>
+        <w:t xml:space="preserve">Option B is correct. ACID transactions are replicated from the source region to the replica regions only after the source region change is committed. This is the intended design of DynamoDB global changes, primarily to ensure ACID consistency across all global table replicas. </w:t>
+      </w:r>
+    </w:p>
+    <w:p>
+      <w:pPr>
+        <w:rPr>
+          <w:color w:val="444444"/>
+          <w:highlight w:val="white"/>
+        </w:rPr>
+      </w:pPr>
+      <w:r>
+        <w:rPr>
+          <w:rtl w:val="0"/>
+        </w:rPr>
+      </w:r>
+    </w:p>
+    <w:p>
+      <w:pPr>
+        <w:rPr>
+          <w:color w:val="444444"/>
+          <w:highlight w:val="white"/>
+        </w:rPr>
+      </w:pPr>
+      <w:r>
+        <w:rPr>
+          <w:color w:val="444444"/>
+          <w:highlight w:val="white"/>
+          <w:rtl w:val="0"/>
+        </w:rPr>
+        <w:t xml:space="preserve">Option C is incorrect. On-demand capacity changes will have no </w:t>
+      </w:r>
+      <w:r>
+        <w:rPr>
+          <w:color w:val="383a42"/>
+          <w:shd w:fill="fafafa" w:val="clear"/>
+          <w:rtl w:val="0"/>
+        </w:rPr>
+        <w:t xml:space="preserve">effect on ACID transaction replication.</w:t>
+      </w:r>
+      <w:r>
+        <w:rPr>
+          <w:color w:val="444444"/>
+          <w:highlight w:val="white"/>
+          <w:rtl w:val="0"/>
+        </w:rPr>
+        <w:br w:type="textWrapping"/>
+      </w:r>
+    </w:p>
+    <w:p>
+      <w:pPr>
+        <w:rPr>
+          <w:color w:val="444444"/>
+          <w:highlight w:val="white"/>
+        </w:rPr>
+      </w:pPr>
+      <w:r>
+        <w:rPr>
+          <w:color w:val="444444"/>
+          <w:highlight w:val="white"/>
+          <w:rtl w:val="0"/>
+        </w:rPr>
+        <w:t xml:space="preserve">Option D is incorrect. The </w:t>
+      </w:r>
+      <w:r>
+        <w:rPr>
+          <w:color w:val="383a42"/>
+          <w:shd w:fill="fafafa" w:val="clear"/>
+          <w:rtl w:val="0"/>
+        </w:rPr>
+        <w:t xml:space="preserve">AWSServiceRoleForDynamoDBReplication service role is automatically associated with your global tables when you create the tables. The role</w:t>
+      </w:r>
+      <w:r>
+        <w:rPr>
+          <w:color w:val="383a42"/>
+          <w:shd w:fill="fafafa" w:val="clear"/>
+          <w:rtl w:val="0"/>
+        </w:rPr>
+        <w:t xml:space="preserve"> gives DynamoDB the permission to manage cross-Region replication for you.</w:t>
+      </w:r>
+      <w:r>
+        <w:rPr>
+          <w:rtl w:val="0"/>
+        </w:rPr>
+      </w:r>
+    </w:p>
+    <w:p>
+      <w:pPr>
+        <w:rPr>
+          <w:color w:val="434343"/>
+        </w:rPr>
+      </w:pPr>
+      <w:r>
+        <w:rPr>
+          <w:rtl w:val="0"/>
+        </w:rPr>
+      </w:r>
+    </w:p>
+    <w:p>
+      <w:pPr>
+        <w:rPr>
+          <w:rFonts w:ascii="Calibri" w:cs="Calibri" w:eastAsia="Calibri" w:hAnsi="Calibri"/>
+          <w:b w:val="1"/>
+        </w:rPr>
+      </w:pPr>
+      <w:r>
+        <w:rPr>
+          <w:rFonts w:ascii="Calibri" w:cs="Calibri" w:eastAsia="Calibri" w:hAnsi="Calibri"/>
+          <w:b w:val="1"/>
+          <w:rtl w:val="0"/>
+        </w:rPr>
+        <w:t xml:space="preserve">Reference:</w:t>
+      </w:r>
+    </w:p>
+    <w:p>
+      <w:pPr>
+        <w:rPr>
+          <w:color w:val="444444"/>
+        </w:rPr>
+      </w:pPr>
+      <w:r>
+        <w:rPr>
+          <w:color w:val="444444"/>
+          <w:rtl w:val="0"/>
+        </w:rPr>
+        <w:t xml:space="preserve">Please see the Amazon DynamoDB developer guide titled</w:t>
+      </w:r>
+      <w:r>
+        <w:rPr>
+          <w:b w:val="1"/>
+          <w:color w:val="444444"/>
+          <w:rtl w:val="0"/>
+        </w:rPr>
+        <w:t xml:space="preserve"> Global Tables: Multi-Region Replication with DynamoDB </w:t>
+      </w:r>
+      <w:r>
+        <w:rPr>
+          <w:color w:val="444444"/>
+          <w:rtl w:val="0"/>
+        </w:rPr>
+        <w:t xml:space="preserve">(</w:t>
+      </w:r>
+      <w:hyperlink r:id="rId29">
+        <w:r>
+          <w:rPr>
+            <w:color w:val="1155cc"/>
+            <w:u w:val="single"/>
+            <w:rtl w:val="0"/>
+          </w:rPr>
+          <w:t xml:space="preserve">https://docs.aws.amazon.com/amazondynamodb/latest/developerguide/GlobalTables.html</w:t>
+        </w:r>
+      </w:hyperlink>
+      <w:r>
+        <w:rPr>
+          <w:color w:val="444444"/>
+          <w:rtl w:val="0"/>
+        </w:rPr>
+        <w:t xml:space="preserve">), the Wikipedia page titled </w:t>
+      </w:r>
+      <w:r>
+        <w:rPr>
+          <w:b w:val="1"/>
+          <w:color w:val="444444"/>
+          <w:rtl w:val="0"/>
+        </w:rPr>
+        <w:t xml:space="preserve">ACID</w:t>
+      </w:r>
+      <w:r>
+        <w:rPr>
+          <w:color w:val="444444"/>
+          <w:rtl w:val="0"/>
+        </w:rPr>
+        <w:t xml:space="preserve"> (</w:t>
+      </w:r>
+      <w:hyperlink r:id="rId30">
+        <w:r>
+          <w:rPr>
+            <w:color w:val="1155cc"/>
+            <w:u w:val="single"/>
+            <w:rtl w:val="0"/>
+          </w:rPr>
+          <w:t xml:space="preserve">https://en.wikipedia.org/wiki/ACID</w:t>
+        </w:r>
+      </w:hyperlink>
+      <w:r>
+        <w:rPr>
+          <w:color w:val="444444"/>
+          <w:rtl w:val="0"/>
+        </w:rPr>
+        <w:t xml:space="preserve">), and the Amazon DynamoDB developer guide titled</w:t>
+      </w:r>
+      <w:r>
+        <w:rPr>
+          <w:b w:val="1"/>
+          <w:color w:val="444444"/>
+          <w:rtl w:val="0"/>
+        </w:rPr>
+        <w:t xml:space="preserve"> Using IAM with Global Tables </w:t>
+      </w:r>
+      <w:r>
+        <w:rPr>
+          <w:color w:val="444444"/>
+          <w:rtl w:val="0"/>
+        </w:rPr>
+        <w:t xml:space="preserve">(</w:t>
+      </w:r>
+      <w:hyperlink r:id="rId31">
+        <w:r>
+          <w:rPr>
+            <w:color w:val="1155cc"/>
+            <w:u w:val="single"/>
+            <w:rtl w:val="0"/>
+          </w:rPr>
+          <w:t xml:space="preserve">https://docs.aws.amazon.com/amazondynamodb/latest/developerguide/V2gt_IAM.html</w:t>
+        </w:r>
+      </w:hyperlink>
+      <w:r>
+        <w:rPr>
+          <w:color w:val="444444"/>
+          <w:rtl w:val="0"/>
+        </w:rPr>
+        <w:t xml:space="preserve">)</w:t>
+      </w:r>
+    </w:p>
+    <w:p>
+      <w:pPr>
+        <w:rPr>
+          <w:b w:val="1"/>
+          <w:color w:val="444444"/>
+        </w:rPr>
+      </w:pPr>
+      <w:r>
+        <w:rPr>
+          <w:rtl w:val="0"/>
+        </w:rPr>
+      </w:r>
+    </w:p>
+    <w:p>
+      <w:pPr>
+        <w:rPr>
+          <w:b w:val="1"/>
+          <w:color w:val="444444"/>
+        </w:rPr>
+      </w:pPr>
+      <w:r>
+        <w:rPr>
+          <w:rtl w:val="0"/>
+        </w:rPr>
+      </w:r>
+    </w:p>
+    <w:p>
+      <w:pPr>
+        <w:rPr>
+          <w:b w:val="1"/>
           <w:color w:val="444444"/>
         </w:rPr>
       </w:pPr>
@@ -6771,6 +7531,116 @@
     </w:lvl>
   </w:abstractNum>
   <w:abstractNum w:abstractNumId="5">
+    <w:lvl w:ilvl="0">
+      <w:start w:val="1"/>
+      <w:numFmt w:val="upperLetter"/>
+      <w:lvlText w:val="%1)"/>
+      <w:lvlJc w:val="left"/>
+      <w:pPr>
+        <w:ind w:left="720" w:hanging="360"/>
+      </w:pPr>
+      <w:rPr>
+        <w:u w:val="none"/>
+      </w:rPr>
+    </w:lvl>
+    <w:lvl w:ilvl="1">
+      <w:start w:val="1"/>
+      <w:numFmt w:val="lowerLetter"/>
+      <w:lvlText w:val="%2)"/>
+      <w:lvlJc w:val="left"/>
+      <w:pPr>
+        <w:ind w:left="1440" w:hanging="360"/>
+      </w:pPr>
+      <w:rPr>
+        <w:u w:val="none"/>
+      </w:rPr>
+    </w:lvl>
+    <w:lvl w:ilvl="2">
+      <w:start w:val="1"/>
+      <w:numFmt w:val="lowerRoman"/>
+      <w:lvlText w:val="%3)"/>
+      <w:lvlJc w:val="right"/>
+      <w:pPr>
+        <w:ind w:left="2160" w:hanging="360"/>
+      </w:pPr>
+      <w:rPr>
+        <w:u w:val="none"/>
+      </w:rPr>
+    </w:lvl>
+    <w:lvl w:ilvl="3">
+      <w:start w:val="1"/>
+      <w:numFmt w:val="decimal"/>
+      <w:lvlText w:val="(%4)"/>
+      <w:lvlJc w:val="left"/>
+      <w:pPr>
+        <w:ind w:left="2880" w:hanging="360"/>
+      </w:pPr>
+      <w:rPr>
+        <w:u w:val="none"/>
+      </w:rPr>
+    </w:lvl>
+    <w:lvl w:ilvl="4">
+      <w:start w:val="1"/>
+      <w:numFmt w:val="lowerLetter"/>
+      <w:lvlText w:val="(%5)"/>
+      <w:lvlJc w:val="left"/>
+      <w:pPr>
+        <w:ind w:left="3600" w:hanging="360"/>
+      </w:pPr>
+      <w:rPr>
+        <w:u w:val="none"/>
+      </w:rPr>
+    </w:lvl>
+    <w:lvl w:ilvl="5">
+      <w:start w:val="1"/>
+      <w:numFmt w:val="lowerRoman"/>
+      <w:lvlText w:val="(%6)"/>
+      <w:lvlJc w:val="right"/>
+      <w:pPr>
+        <w:ind w:left="4320" w:hanging="360"/>
+      </w:pPr>
+      <w:rPr>
+        <w:u w:val="none"/>
+      </w:rPr>
+    </w:lvl>
+    <w:lvl w:ilvl="6">
+      <w:start w:val="1"/>
+      <w:numFmt w:val="decimal"/>
+      <w:lvlText w:val="%7."/>
+      <w:lvlJc w:val="left"/>
+      <w:pPr>
+        <w:ind w:left="5040" w:hanging="360"/>
+      </w:pPr>
+      <w:rPr>
+        <w:u w:val="none"/>
+      </w:rPr>
+    </w:lvl>
+    <w:lvl w:ilvl="7">
+      <w:start w:val="1"/>
+      <w:numFmt w:val="lowerLetter"/>
+      <w:lvlText w:val="%8."/>
+      <w:lvlJc w:val="left"/>
+      <w:pPr>
+        <w:ind w:left="5760" w:hanging="360"/>
+      </w:pPr>
+      <w:rPr>
+        <w:u w:val="none"/>
+      </w:rPr>
+    </w:lvl>
+    <w:lvl w:ilvl="8">
+      <w:start w:val="1"/>
+      <w:numFmt w:val="lowerRoman"/>
+      <w:lvlText w:val="%9."/>
+      <w:lvlJc w:val="right"/>
+      <w:pPr>
+        <w:ind w:left="6480" w:hanging="360"/>
+      </w:pPr>
+      <w:rPr>
+        <w:u w:val="none"/>
+      </w:rPr>
+    </w:lvl>
+  </w:abstractNum>
+  <w:abstractNum w:abstractNumId="6">
     <w:lvl w:ilvl="0">
       <w:start w:val="1"/>
       <w:numFmt w:val="upperLetter"/>
@@ -6894,6 +7764,9 @@
   </w:num>
   <w:num w:numId="5">
     <w:abstractNumId w:val="5"/>
+  </w:num>
+  <w:num w:numId="6">
+    <w:abstractNumId w:val="6"/>
   </w:num>
 </w:numbering>
 </file>

</xml_diff>

<commit_message>
added question 7 to DA cert questions list #2
</commit_message>
<xml_diff>
--- a/public/Exam Notes/DA-Vincent-1-65-May-4.docx
+++ b/public/Exam Notes/DA-Vincent-1-65-May-4.docx
@@ -3635,7 +3635,7 @@
       <w:pPr>
         <w:numPr>
           <w:ilvl w:val="0"/>
-          <w:numId w:val="5"/>
+          <w:numId w:val="6"/>
         </w:numPr>
         <w:ind w:left="720" w:hanging="360"/>
         <w:rPr>
@@ -3667,7 +3667,7 @@
       <w:pPr>
         <w:numPr>
           <w:ilvl w:val="0"/>
-          <w:numId w:val="5"/>
+          <w:numId w:val="6"/>
         </w:numPr>
         <w:ind w:left="720" w:hanging="360"/>
         <w:rPr>
@@ -3703,7 +3703,7 @@
       <w:pPr>
         <w:numPr>
           <w:ilvl w:val="0"/>
-          <w:numId w:val="5"/>
+          <w:numId w:val="6"/>
         </w:numPr>
         <w:ind w:left="720" w:hanging="360"/>
         <w:rPr>
@@ -3736,7 +3736,7 @@
       <w:pPr>
         <w:numPr>
           <w:ilvl w:val="0"/>
-          <w:numId w:val="5"/>
+          <w:numId w:val="6"/>
         </w:numPr>
         <w:ind w:left="720" w:hanging="360"/>
         <w:rPr>
@@ -5047,7 +5047,7 @@
       <w:pPr>
         <w:numPr>
           <w:ilvl w:val="0"/>
-          <w:numId w:val="6"/>
+          <w:numId w:val="7"/>
         </w:numPr>
         <w:ind w:left="720" w:hanging="360"/>
         <w:rPr>
@@ -5067,7 +5067,7 @@
       <w:pPr>
         <w:numPr>
           <w:ilvl w:val="0"/>
-          <w:numId w:val="6"/>
+          <w:numId w:val="7"/>
         </w:numPr>
         <w:ind w:left="720" w:hanging="360"/>
         <w:rPr>
@@ -5088,7 +5088,7 @@
       <w:pPr>
         <w:numPr>
           <w:ilvl w:val="0"/>
-          <w:numId w:val="6"/>
+          <w:numId w:val="7"/>
         </w:numPr>
         <w:ind w:left="720" w:hanging="360"/>
         <w:rPr>
@@ -5109,7 +5109,7 @@
       <w:pPr>
         <w:numPr>
           <w:ilvl w:val="0"/>
-          <w:numId w:val="6"/>
+          <w:numId w:val="7"/>
         </w:numPr>
         <w:ind w:left="720" w:hanging="360"/>
         <w:rPr>
@@ -5677,7 +5677,7 @@
       <w:pPr>
         <w:numPr>
           <w:ilvl w:val="0"/>
-          <w:numId w:val="4"/>
+          <w:numId w:val="5"/>
         </w:numPr>
         <w:ind w:left="720" w:hanging="360"/>
         <w:rPr>
@@ -5697,7 +5697,7 @@
       <w:pPr>
         <w:numPr>
           <w:ilvl w:val="0"/>
-          <w:numId w:val="4"/>
+          <w:numId w:val="5"/>
         </w:numPr>
         <w:ind w:left="720" w:hanging="360"/>
         <w:rPr>
@@ -5718,7 +5718,7 @@
       <w:pPr>
         <w:numPr>
           <w:ilvl w:val="0"/>
-          <w:numId w:val="4"/>
+          <w:numId w:val="5"/>
         </w:numPr>
         <w:ind w:left="720" w:hanging="360"/>
         <w:rPr>
@@ -5739,7 +5739,7 @@
       <w:pPr>
         <w:numPr>
           <w:ilvl w:val="0"/>
-          <w:numId w:val="4"/>
+          <w:numId w:val="5"/>
         </w:numPr>
         <w:ind w:left="720" w:hanging="360"/>
         <w:rPr>
@@ -7041,6 +7041,655 @@
         <w:rPr>
           <w:rtl w:val="0"/>
         </w:rPr>
+      </w:r>
+    </w:p>
+    <w:p>
+      <w:pPr>
+        <w:rPr>
+          <w:b w:val="1"/>
+          <w:color w:val="444444"/>
+        </w:rPr>
+      </w:pPr>
+      <w:r>
+        <w:rPr>
+          <w:rtl w:val="0"/>
+        </w:rPr>
+      </w:r>
+    </w:p>
+    <w:p>
+      <w:pPr>
+        <w:rPr>
+          <w:b w:val="1"/>
+          <w:color w:val="444444"/>
+        </w:rPr>
+      </w:pPr>
+      <w:r>
+        <w:rPr>
+          <w:rtl w:val="0"/>
+        </w:rPr>
+      </w:r>
+    </w:p>
+    <w:p>
+      <w:pPr>
+        <w:rPr/>
+      </w:pPr>
+      <w:r>
+        <w:rPr>
+          <w:rtl w:val="0"/>
+        </w:rPr>
+        <w:t xml:space="preserve">Question: 7</w:t>
+      </w:r>
+    </w:p>
+    <w:p>
+      <w:pPr>
+        <w:rPr>
+          <w:color w:val="999999"/>
+        </w:rPr>
+      </w:pPr>
+      <w:r>
+        <w:rPr>
+          <w:b w:val="1"/>
+          <w:rtl w:val="0"/>
+        </w:rPr>
+        <w:t xml:space="preserve">Main​ ​Topic​ ​:​ </w:t>
+      </w:r>
+      <w:r>
+        <w:rPr>
+          <w:color w:val="999999"/>
+          <w:rtl w:val="0"/>
+        </w:rPr>
+        <w:t xml:space="preserve">Data Analytics</w:t>
+      </w:r>
+    </w:p>
+    <w:p>
+      <w:pPr>
+        <w:rPr>
+          <w:b w:val="1"/>
+          <w:color w:val="999999"/>
+        </w:rPr>
+      </w:pPr>
+      <w:r>
+        <w:rPr>
+          <w:b w:val="1"/>
+          <w:rtl w:val="0"/>
+        </w:rPr>
+        <w:t xml:space="preserve">Sub​ ​Topic​ ​:​ </w:t>
+      </w:r>
+      <w:r>
+        <w:rPr>
+          <w:b w:val="1"/>
+          <w:color w:val="999999"/>
+          <w:rtl w:val="0"/>
+        </w:rPr>
+        <w:t xml:space="preserve">Determine data access and retrieval patterns </w:t>
+      </w:r>
+    </w:p>
+    <w:p>
+      <w:pPr>
+        <w:rPr>
+          <w:color w:val="999999"/>
+        </w:rPr>
+      </w:pPr>
+      <w:r>
+        <w:rPr>
+          <w:rtl w:val="0"/>
+        </w:rPr>
+      </w:r>
+    </w:p>
+    <w:p>
+      <w:pPr>
+        <w:rPr>
+          <w:b w:val="1"/>
+          <w:color w:val="999999"/>
+        </w:rPr>
+      </w:pPr>
+      <w:r>
+        <w:rPr>
+          <w:b w:val="1"/>
+          <w:rtl w:val="0"/>
+        </w:rPr>
+        <w:t xml:space="preserve">Domain: </w:t>
+      </w:r>
+      <w:r>
+        <w:rPr>
+          <w:color w:val="999999"/>
+          <w:rtl w:val="0"/>
+        </w:rPr>
+        <w:t xml:space="preserve">Storage and Data Management  </w:t>
+      </w:r>
+      <w:r>
+        <w:rPr>
+          <w:rtl w:val="0"/>
+        </w:rPr>
+      </w:r>
+    </w:p>
+    <w:p>
+      <w:pPr>
+        <w:rPr>
+          <w:b w:val="1"/>
+        </w:rPr>
+      </w:pPr>
+      <w:r>
+        <w:rPr>
+          <w:rtl w:val="0"/>
+        </w:rPr>
+      </w:r>
+    </w:p>
+    <w:p>
+      <w:pPr>
+        <w:rPr>
+          <w:rFonts w:ascii="Calibri" w:cs="Calibri" w:eastAsia="Calibri" w:hAnsi="Calibri"/>
+        </w:rPr>
+      </w:pPr>
+      <w:r>
+        <w:rPr>
+          <w:rFonts w:ascii="Calibri" w:cs="Calibri" w:eastAsia="Calibri" w:hAnsi="Calibri"/>
+          <w:b w:val="1"/>
+          <w:rtl w:val="0"/>
+        </w:rPr>
+        <w:t xml:space="preserve">Question text</w:t>
+      </w:r>
+      <w:r>
+        <w:rPr>
+          <w:rFonts w:ascii="Calibri" w:cs="Calibri" w:eastAsia="Calibri" w:hAnsi="Calibri"/>
+          <w:rtl w:val="0"/>
+        </w:rPr>
+        <w:t xml:space="preserve">: </w:t>
+      </w:r>
+    </w:p>
+    <w:p>
+      <w:pPr>
+        <w:rPr>
+          <w:color w:val="434343"/>
+        </w:rPr>
+      </w:pPr>
+      <w:r>
+        <w:rPr>
+          <w:color w:val="434343"/>
+          <w:rtl w:val="0"/>
+        </w:rPr>
+        <w:t xml:space="preserve">You work as a data scientist for an ocean cruise ship resort company. You have been tasked with building an S3 data lake to store information about customer interaction and satisfaction with the company’s resort offerings. The data will be captured from social media and the firm’s website.</w:t>
+      </w:r>
+    </w:p>
+    <w:p>
+      <w:pPr>
+        <w:rPr>
+          <w:color w:val="434343"/>
+        </w:rPr>
+      </w:pPr>
+      <w:r>
+        <w:rPr>
+          <w:rtl w:val="0"/>
+        </w:rPr>
+      </w:r>
+    </w:p>
+    <w:p>
+      <w:pPr>
+        <w:rPr>
+          <w:color w:val="434343"/>
+        </w:rPr>
+      </w:pPr>
+      <w:r>
+        <w:rPr>
+          <w:color w:val="434343"/>
+          <w:rtl w:val="0"/>
+        </w:rPr>
+        <w:t xml:space="preserve">Your data collection system will need to stream the social media and web site comments in real-time to your data store. Your management team wishes to use the data in the data store to perform ad-hoc analysis of the customer feedback in real-time. Which option gives you the most cost efficient and performant solution?</w:t>
+      </w:r>
+    </w:p>
+    <w:p>
+      <w:pPr>
+        <w:rPr>
+          <w:color w:val="434343"/>
+        </w:rPr>
+      </w:pPr>
+      <w:r>
+        <w:rPr>
+          <w:rtl w:val="0"/>
+        </w:rPr>
+      </w:r>
+    </w:p>
+    <w:p>
+      <w:pPr>
+        <w:numPr>
+          <w:ilvl w:val="0"/>
+          <w:numId w:val="4"/>
+        </w:numPr>
+        <w:ind w:left="720" w:hanging="360"/>
+        <w:rPr>
+          <w:color w:val="434343"/>
+        </w:rPr>
+      </w:pPr>
+      <w:r>
+        <w:rPr>
+          <w:color w:val="383a42"/>
+          <w:shd w:fill="fafafa" w:val="clear"/>
+          <w:rtl w:val="0"/>
+        </w:rPr>
+        <w:t xml:space="preserve">Streaming customer data -&gt; Kinesis Data Streams -&gt; Kinesis Firehose -&gt; Redshift -&gt; Athena</w:t>
+      </w:r>
+    </w:p>
+    <w:p>
+      <w:pPr>
+        <w:numPr>
+          <w:ilvl w:val="0"/>
+          <w:numId w:val="4"/>
+        </w:numPr>
+        <w:ind w:left="720" w:hanging="360"/>
+        <w:rPr>
+          <w:color w:val="383a42"/>
+          <w:shd w:fill="fafafa" w:val="clear"/>
+        </w:rPr>
+      </w:pPr>
+      <w:r>
+        <w:rPr>
+          <w:color w:val="383a42"/>
+          <w:shd w:fill="fafafa" w:val="clear"/>
+          <w:rtl w:val="0"/>
+        </w:rPr>
+        <w:t xml:space="preserve">Streaming customer data -&gt; Kinesis Firehose -&gt; Redshift -&gt; Athena</w:t>
+      </w:r>
+    </w:p>
+    <w:p>
+      <w:pPr>
+        <w:numPr>
+          <w:ilvl w:val="0"/>
+          <w:numId w:val="4"/>
+        </w:numPr>
+        <w:ind w:left="720" w:hanging="360"/>
+        <w:rPr>
+          <w:color w:val="383a42"/>
+          <w:shd w:fill="fafafa" w:val="clear"/>
+        </w:rPr>
+      </w:pPr>
+      <w:r>
+        <w:rPr>
+          <w:color w:val="383a42"/>
+          <w:shd w:fill="fafafa" w:val="clear"/>
+          <w:rtl w:val="0"/>
+        </w:rPr>
+        <w:t xml:space="preserve">Streaming customer data -&gt; AWS IoT Core -&gt; Kinesis Firehose -&gt; S3 -&gt; Athena</w:t>
+      </w:r>
+    </w:p>
+    <w:p>
+      <w:pPr>
+        <w:numPr>
+          <w:ilvl w:val="0"/>
+          <w:numId w:val="4"/>
+        </w:numPr>
+        <w:ind w:left="720" w:hanging="360"/>
+        <w:rPr>
+          <w:color w:val="383a42"/>
+          <w:shd w:fill="fafafa" w:val="clear"/>
+        </w:rPr>
+      </w:pPr>
+      <w:r>
+        <w:rPr>
+          <w:color w:val="383a42"/>
+          <w:shd w:fill="fafafa" w:val="clear"/>
+          <w:rtl w:val="0"/>
+        </w:rPr>
+        <w:t xml:space="preserve">Streaming customer data -&gt; AWS IoT Core -&gt; AWS Glue -&gt; S3 -&gt; Athena</w:t>
+      </w:r>
+    </w:p>
+    <w:p>
+      <w:pPr>
+        <w:rPr>
+          <w:color w:val="434343"/>
+        </w:rPr>
+      </w:pPr>
+      <w:r>
+        <w:rPr>
+          <w:rtl w:val="0"/>
+        </w:rPr>
+      </w:r>
+    </w:p>
+    <w:p>
+      <w:pPr>
+        <w:rPr>
+          <w:color w:val="434343"/>
+        </w:rPr>
+      </w:pPr>
+      <w:r>
+        <w:rPr>
+          <w:rFonts w:ascii="Calibri" w:cs="Calibri" w:eastAsia="Calibri" w:hAnsi="Calibri"/>
+          <w:b w:val="1"/>
+          <w:rtl w:val="0"/>
+        </w:rPr>
+        <w:t xml:space="preserve">Answer:</w:t>
+      </w:r>
+      <w:r>
+        <w:rPr>
+          <w:color w:val="434343"/>
+          <w:rtl w:val="0"/>
+        </w:rPr>
+        <w:t xml:space="preserve"> D</w:t>
+      </w:r>
+    </w:p>
+    <w:p>
+      <w:pPr>
+        <w:rPr>
+          <w:color w:val="434343"/>
+        </w:rPr>
+      </w:pPr>
+      <w:r>
+        <w:rPr>
+          <w:rtl w:val="0"/>
+        </w:rPr>
+      </w:r>
+    </w:p>
+    <w:p>
+      <w:pPr>
+        <w:rPr>
+          <w:color w:val="434343"/>
+        </w:rPr>
+      </w:pPr>
+      <w:r>
+        <w:rPr>
+          <w:rFonts w:ascii="Calibri" w:cs="Calibri" w:eastAsia="Calibri" w:hAnsi="Calibri"/>
+          <w:b w:val="1"/>
+          <w:rtl w:val="0"/>
+        </w:rPr>
+        <w:t xml:space="preserve">Explanation:</w:t>
+      </w:r>
+      <w:r>
+        <w:rPr>
+          <w:rtl w:val="0"/>
+        </w:rPr>
+      </w:r>
+    </w:p>
+    <w:p>
+      <w:pPr>
+        <w:rPr>
+          <w:color w:val="444444"/>
+          <w:highlight w:val="white"/>
+        </w:rPr>
+      </w:pPr>
+      <w:r>
+        <w:rPr>
+          <w:color w:val="434343"/>
+          <w:rtl w:val="0"/>
+        </w:rPr>
+        <w:t xml:space="preserve">Option A is incorrect</w:t>
+      </w:r>
+      <w:r>
+        <w:rPr>
+          <w:color w:val="444444"/>
+          <w:highlight w:val="white"/>
+          <w:rtl w:val="0"/>
+        </w:rPr>
+        <w:t xml:space="preserve">. </w:t>
+      </w:r>
+      <w:r>
+        <w:rPr>
+          <w:color w:val="383a42"/>
+          <w:shd w:fill="fafafa" w:val="clear"/>
+          <w:rtl w:val="0"/>
+        </w:rPr>
+        <w:t xml:space="preserve">While you could receive the web and social media streamed data into your Kinesis Data Streams, stream it through your Kinesis Firehose, and copy it into Redshift, Athena can not query Redshift. Redshift is an alternative to Athena. You use Athena to query S3 directly.</w:t>
+      </w:r>
+      <w:r>
+        <w:rPr>
+          <w:rtl w:val="0"/>
+        </w:rPr>
+      </w:r>
+    </w:p>
+    <w:p>
+      <w:pPr>
+        <w:rPr>
+          <w:color w:val="444444"/>
+          <w:highlight w:val="white"/>
+        </w:rPr>
+      </w:pPr>
+      <w:r>
+        <w:rPr>
+          <w:rtl w:val="0"/>
+        </w:rPr>
+      </w:r>
+    </w:p>
+    <w:p>
+      <w:pPr>
+        <w:rPr>
+          <w:color w:val="444444"/>
+          <w:highlight w:val="white"/>
+        </w:rPr>
+      </w:pPr>
+      <w:r>
+        <w:rPr>
+          <w:color w:val="444444"/>
+          <w:highlight w:val="white"/>
+          <w:rtl w:val="0"/>
+        </w:rPr>
+        <w:t xml:space="preserve">Option B is incorrect. You could stream your </w:t>
+      </w:r>
+      <w:r>
+        <w:rPr>
+          <w:color w:val="383a42"/>
+          <w:shd w:fill="fafafa" w:val="clear"/>
+          <w:rtl w:val="0"/>
+        </w:rPr>
+        <w:t xml:space="preserve">web and social media </w:t>
+      </w:r>
+      <w:r>
+        <w:rPr>
+          <w:color w:val="444444"/>
+          <w:highlight w:val="white"/>
+          <w:rtl w:val="0"/>
+        </w:rPr>
+        <w:t xml:space="preserve">data to Kinesis Firehose and then copy it into Redshift. However, </w:t>
+      </w:r>
+      <w:r>
+        <w:rPr>
+          <w:color w:val="383a42"/>
+          <w:shd w:fill="fafafa" w:val="clear"/>
+          <w:rtl w:val="0"/>
+        </w:rPr>
+        <w:t xml:space="preserve">Athena can not query Redshift. Redshift is an alternative to Athena. You use Athena to query S3 directly.</w:t>
+      </w:r>
+      <w:r>
+        <w:rPr>
+          <w:rtl w:val="0"/>
+        </w:rPr>
+      </w:r>
+    </w:p>
+    <w:p>
+      <w:pPr>
+        <w:rPr>
+          <w:color w:val="444444"/>
+          <w:highlight w:val="white"/>
+        </w:rPr>
+      </w:pPr>
+      <w:r>
+        <w:rPr>
+          <w:rtl w:val="0"/>
+        </w:rPr>
+      </w:r>
+    </w:p>
+    <w:p>
+      <w:pPr>
+        <w:rPr>
+          <w:color w:val="444444"/>
+          <w:highlight w:val="white"/>
+        </w:rPr>
+      </w:pPr>
+      <w:r>
+        <w:rPr>
+          <w:color w:val="444444"/>
+          <w:highlight w:val="white"/>
+          <w:rtl w:val="0"/>
+        </w:rPr>
+        <w:t xml:space="preserve">Option C is incorrect. AWS IoT Core can be used to receive social media and web streamed traffic, but Kinesis Firehose is extraneous in this scenario. You can use IoT Core rule actions to write your streamed data directly to S3.</w:t>
+        <w:br w:type="textWrapping"/>
+      </w:r>
+    </w:p>
+    <w:p>
+      <w:pPr>
+        <w:rPr>
+          <w:color w:val="444444"/>
+          <w:highlight w:val="white"/>
+        </w:rPr>
+      </w:pPr>
+      <w:r>
+        <w:rPr>
+          <w:color w:val="444444"/>
+          <w:highlight w:val="white"/>
+          <w:rtl w:val="0"/>
+        </w:rPr>
+        <w:t xml:space="preserve">Option D is correct. You can receive your web and social media streamed data into AWS IoT Core. Then write the messages directly to S3 using the S3 IoT Core rule action. You can use Glue to crawl and catalog your data so that you can easily query it from Athena.</w:t>
+      </w:r>
+    </w:p>
+    <w:p>
+      <w:pPr>
+        <w:rPr>
+          <w:color w:val="434343"/>
+        </w:rPr>
+      </w:pPr>
+      <w:r>
+        <w:rPr>
+          <w:rtl w:val="0"/>
+        </w:rPr>
+      </w:r>
+    </w:p>
+    <w:p>
+      <w:pPr>
+        <w:rPr>
+          <w:rFonts w:ascii="Calibri" w:cs="Calibri" w:eastAsia="Calibri" w:hAnsi="Calibri"/>
+          <w:b w:val="1"/>
+        </w:rPr>
+      </w:pPr>
+      <w:r>
+        <w:rPr>
+          <w:rFonts w:ascii="Calibri" w:cs="Calibri" w:eastAsia="Calibri" w:hAnsi="Calibri"/>
+          <w:b w:val="1"/>
+          <w:rtl w:val="0"/>
+        </w:rPr>
+        <w:t xml:space="preserve">Reference:</w:t>
+      </w:r>
+    </w:p>
+    <w:p>
+      <w:pPr>
+        <w:rPr>
+          <w:color w:val="444444"/>
+        </w:rPr>
+      </w:pPr>
+      <w:r>
+        <w:rPr>
+          <w:color w:val="444444"/>
+          <w:rtl w:val="0"/>
+        </w:rPr>
+        <w:t xml:space="preserve">Please see the AWS IoT developer guide titled</w:t>
+      </w:r>
+      <w:r>
+        <w:rPr>
+          <w:b w:val="1"/>
+          <w:color w:val="444444"/>
+          <w:rtl w:val="0"/>
+        </w:rPr>
+        <w:t xml:space="preserve"> </w:t>
+      </w:r>
+      <w:r>
+        <w:rPr>
+          <w:b w:val="1"/>
+          <w:color w:val="444444"/>
+          <w:rtl w:val="0"/>
+        </w:rPr>
+        <w:t xml:space="preserve">AWS IoT rule actions </w:t>
+      </w:r>
+      <w:r>
+        <w:rPr>
+          <w:color w:val="444444"/>
+          <w:rtl w:val="0"/>
+        </w:rPr>
+        <w:t xml:space="preserve">(</w:t>
+      </w:r>
+      <w:hyperlink r:id="rId32">
+        <w:r>
+          <w:rPr>
+            <w:color w:val="1155cc"/>
+            <w:u w:val="single"/>
+            <w:rtl w:val="0"/>
+          </w:rPr>
+          <w:t xml:space="preserve">https://docs.aws.amazon.com/iot/latest/developerguide/iot-rule-actions.html</w:t>
+        </w:r>
+      </w:hyperlink>
+      <w:r>
+        <w:rPr>
+          <w:color w:val="444444"/>
+          <w:rtl w:val="0"/>
+        </w:rPr>
+        <w:t xml:space="preserve">), the Amazon Athena user guide titled</w:t>
+      </w:r>
+      <w:r>
+        <w:rPr>
+          <w:b w:val="1"/>
+          <w:color w:val="444444"/>
+          <w:rtl w:val="0"/>
+        </w:rPr>
+        <w:t xml:space="preserve"> Integration with AWS Glue </w:t>
+      </w:r>
+      <w:r>
+        <w:rPr>
+          <w:color w:val="444444"/>
+          <w:rtl w:val="0"/>
+        </w:rPr>
+        <w:t xml:space="preserve">(</w:t>
+      </w:r>
+      <w:hyperlink r:id="rId33">
+        <w:r>
+          <w:rPr>
+            <w:color w:val="1155cc"/>
+            <w:u w:val="single"/>
+            <w:rtl w:val="0"/>
+          </w:rPr>
+          <w:t xml:space="preserve">https://docs.aws.amazon.com/athena/latest/ug/glue-athena.html</w:t>
+        </w:r>
+      </w:hyperlink>
+      <w:r>
+        <w:rPr>
+          <w:color w:val="444444"/>
+          <w:rtl w:val="0"/>
+        </w:rPr>
+        <w:t xml:space="preserve">), and the AWS Big Data blog titled</w:t>
+      </w:r>
+      <w:r>
+        <w:rPr>
+          <w:b w:val="1"/>
+          <w:color w:val="444444"/>
+          <w:rtl w:val="0"/>
+        </w:rPr>
+        <w:t xml:space="preserve"> </w:t>
+      </w:r>
+      <w:r>
+        <w:rPr>
+          <w:b w:val="1"/>
+          <w:color w:val="444444"/>
+          <w:rtl w:val="0"/>
+        </w:rPr>
+        <w:t xml:space="preserve">Analyzing Data in S3 using Amazon Athena </w:t>
+      </w:r>
+      <w:r>
+        <w:rPr>
+          <w:color w:val="444444"/>
+          <w:rtl w:val="0"/>
+        </w:rPr>
+        <w:t xml:space="preserve">(</w:t>
+      </w:r>
+      <w:hyperlink r:id="rId34">
+        <w:r>
+          <w:rPr>
+            <w:color w:val="1155cc"/>
+            <w:u w:val="single"/>
+            <w:rtl w:val="0"/>
+          </w:rPr>
+          <w:t xml:space="preserve">https://aws.amazon.com/blogs/big-data/analyzing-data-in-s3-using-amazon-athena/</w:t>
+        </w:r>
+      </w:hyperlink>
+      <w:r>
+        <w:rPr>
+          <w:color w:val="444444"/>
+          <w:rtl w:val="0"/>
+        </w:rPr>
+        <w:t xml:space="preserve">)</w:t>
       </w:r>
     </w:p>
     <w:p>
@@ -7641,6 +8290,116 @@
     </w:lvl>
   </w:abstractNum>
   <w:abstractNum w:abstractNumId="6">
+    <w:lvl w:ilvl="0">
+      <w:start w:val="1"/>
+      <w:numFmt w:val="upperLetter"/>
+      <w:lvlText w:val="%1)"/>
+      <w:lvlJc w:val="left"/>
+      <w:pPr>
+        <w:ind w:left="720" w:hanging="360"/>
+      </w:pPr>
+      <w:rPr>
+        <w:u w:val="none"/>
+      </w:rPr>
+    </w:lvl>
+    <w:lvl w:ilvl="1">
+      <w:start w:val="1"/>
+      <w:numFmt w:val="lowerLetter"/>
+      <w:lvlText w:val="%2)"/>
+      <w:lvlJc w:val="left"/>
+      <w:pPr>
+        <w:ind w:left="1440" w:hanging="360"/>
+      </w:pPr>
+      <w:rPr>
+        <w:u w:val="none"/>
+      </w:rPr>
+    </w:lvl>
+    <w:lvl w:ilvl="2">
+      <w:start w:val="1"/>
+      <w:numFmt w:val="lowerRoman"/>
+      <w:lvlText w:val="%3)"/>
+      <w:lvlJc w:val="right"/>
+      <w:pPr>
+        <w:ind w:left="2160" w:hanging="360"/>
+      </w:pPr>
+      <w:rPr>
+        <w:u w:val="none"/>
+      </w:rPr>
+    </w:lvl>
+    <w:lvl w:ilvl="3">
+      <w:start w:val="1"/>
+      <w:numFmt w:val="decimal"/>
+      <w:lvlText w:val="(%4)"/>
+      <w:lvlJc w:val="left"/>
+      <w:pPr>
+        <w:ind w:left="2880" w:hanging="360"/>
+      </w:pPr>
+      <w:rPr>
+        <w:u w:val="none"/>
+      </w:rPr>
+    </w:lvl>
+    <w:lvl w:ilvl="4">
+      <w:start w:val="1"/>
+      <w:numFmt w:val="lowerLetter"/>
+      <w:lvlText w:val="(%5)"/>
+      <w:lvlJc w:val="left"/>
+      <w:pPr>
+        <w:ind w:left="3600" w:hanging="360"/>
+      </w:pPr>
+      <w:rPr>
+        <w:u w:val="none"/>
+      </w:rPr>
+    </w:lvl>
+    <w:lvl w:ilvl="5">
+      <w:start w:val="1"/>
+      <w:numFmt w:val="lowerRoman"/>
+      <w:lvlText w:val="(%6)"/>
+      <w:lvlJc w:val="right"/>
+      <w:pPr>
+        <w:ind w:left="4320" w:hanging="360"/>
+      </w:pPr>
+      <w:rPr>
+        <w:u w:val="none"/>
+      </w:rPr>
+    </w:lvl>
+    <w:lvl w:ilvl="6">
+      <w:start w:val="1"/>
+      <w:numFmt w:val="decimal"/>
+      <w:lvlText w:val="%7."/>
+      <w:lvlJc w:val="left"/>
+      <w:pPr>
+        <w:ind w:left="5040" w:hanging="360"/>
+      </w:pPr>
+      <w:rPr>
+        <w:u w:val="none"/>
+      </w:rPr>
+    </w:lvl>
+    <w:lvl w:ilvl="7">
+      <w:start w:val="1"/>
+      <w:numFmt w:val="lowerLetter"/>
+      <w:lvlText w:val="%8."/>
+      <w:lvlJc w:val="left"/>
+      <w:pPr>
+        <w:ind w:left="5760" w:hanging="360"/>
+      </w:pPr>
+      <w:rPr>
+        <w:u w:val="none"/>
+      </w:rPr>
+    </w:lvl>
+    <w:lvl w:ilvl="8">
+      <w:start w:val="1"/>
+      <w:numFmt w:val="lowerRoman"/>
+      <w:lvlText w:val="%9."/>
+      <w:lvlJc w:val="right"/>
+      <w:pPr>
+        <w:ind w:left="6480" w:hanging="360"/>
+      </w:pPr>
+      <w:rPr>
+        <w:u w:val="none"/>
+      </w:rPr>
+    </w:lvl>
+  </w:abstractNum>
+  <w:abstractNum w:abstractNumId="7">
     <w:lvl w:ilvl="0">
       <w:start w:val="1"/>
       <w:numFmt w:val="upperLetter"/>
@@ -7767,6 +8526,9 @@
   </w:num>
   <w:num w:numId="6">
     <w:abstractNumId w:val="6"/>
+  </w:num>
+  <w:num w:numId="7">
+    <w:abstractNumId w:val="7"/>
   </w:num>
 </w:numbering>
 </file>

</xml_diff>

<commit_message>
added question 8 to DA cert questions list #2
</commit_message>
<xml_diff>
--- a/public/Exam Notes/DA-Vincent-1-65-May-4.docx
+++ b/public/Exam Notes/DA-Vincent-1-65-May-4.docx
@@ -7726,6 +7726,722 @@
         <w:rPr>
           <w:rtl w:val="0"/>
         </w:rPr>
+        <w:t xml:space="preserve">Question: 8</w:t>
+      </w:r>
+    </w:p>
+    <w:p>
+      <w:pPr>
+        <w:rPr>
+          <w:color w:val="999999"/>
+        </w:rPr>
+      </w:pPr>
+      <w:r>
+        <w:rPr>
+          <w:b w:val="1"/>
+          <w:rtl w:val="0"/>
+        </w:rPr>
+        <w:t xml:space="preserve">Main​ ​Topic​ ​:​ </w:t>
+      </w:r>
+      <w:r>
+        <w:rPr>
+          <w:color w:val="999999"/>
+          <w:rtl w:val="0"/>
+        </w:rPr>
+        <w:t xml:space="preserve">Data Analytics</w:t>
+      </w:r>
+    </w:p>
+    <w:p>
+      <w:pPr>
+        <w:rPr>
+          <w:b w:val="1"/>
+          <w:color w:val="999999"/>
+        </w:rPr>
+      </w:pPr>
+      <w:r>
+        <w:rPr>
+          <w:b w:val="1"/>
+          <w:rtl w:val="0"/>
+        </w:rPr>
+        <w:t xml:space="preserve">Sub​ ​Topic​ ​:​ </w:t>
+      </w:r>
+      <w:r>
+        <w:rPr>
+          <w:b w:val="1"/>
+          <w:color w:val="999999"/>
+          <w:rtl w:val="0"/>
+        </w:rPr>
+        <w:t xml:space="preserve">Define a data lifecycle based on usage patterns and business requirements</w:t>
+      </w:r>
+      <w:r>
+        <w:rPr>
+          <w:b w:val="1"/>
+          <w:color w:val="999999"/>
+          <w:rtl w:val="0"/>
+        </w:rPr>
+        <w:t xml:space="preserve"> </w:t>
+      </w:r>
+    </w:p>
+    <w:p>
+      <w:pPr>
+        <w:rPr>
+          <w:color w:val="999999"/>
+        </w:rPr>
+      </w:pPr>
+      <w:r>
+        <w:rPr>
+          <w:rtl w:val="0"/>
+        </w:rPr>
+      </w:r>
+    </w:p>
+    <w:p>
+      <w:pPr>
+        <w:rPr>
+          <w:b w:val="1"/>
+          <w:color w:val="999999"/>
+        </w:rPr>
+      </w:pPr>
+      <w:r>
+        <w:rPr>
+          <w:b w:val="1"/>
+          <w:rtl w:val="0"/>
+        </w:rPr>
+        <w:t xml:space="preserve">Domain: </w:t>
+      </w:r>
+      <w:r>
+        <w:rPr>
+          <w:color w:val="999999"/>
+          <w:rtl w:val="0"/>
+        </w:rPr>
+        <w:t xml:space="preserve">Storage and Data Management  </w:t>
+      </w:r>
+      <w:r>
+        <w:rPr>
+          <w:rtl w:val="0"/>
+        </w:rPr>
+      </w:r>
+    </w:p>
+    <w:p>
+      <w:pPr>
+        <w:rPr>
+          <w:b w:val="1"/>
+        </w:rPr>
+      </w:pPr>
+      <w:r>
+        <w:rPr>
+          <w:rtl w:val="0"/>
+        </w:rPr>
+      </w:r>
+    </w:p>
+    <w:p>
+      <w:pPr>
+        <w:rPr>
+          <w:rFonts w:ascii="Calibri" w:cs="Calibri" w:eastAsia="Calibri" w:hAnsi="Calibri"/>
+        </w:rPr>
+      </w:pPr>
+      <w:r>
+        <w:rPr>
+          <w:rFonts w:ascii="Calibri" w:cs="Calibri" w:eastAsia="Calibri" w:hAnsi="Calibri"/>
+          <w:b w:val="1"/>
+          <w:rtl w:val="0"/>
+        </w:rPr>
+        <w:t xml:space="preserve">Question text</w:t>
+      </w:r>
+      <w:r>
+        <w:rPr>
+          <w:rFonts w:ascii="Calibri" w:cs="Calibri" w:eastAsia="Calibri" w:hAnsi="Calibri"/>
+          <w:rtl w:val="0"/>
+        </w:rPr>
+        <w:t xml:space="preserve">: </w:t>
+      </w:r>
+    </w:p>
+    <w:p>
+      <w:pPr>
+        <w:rPr>
+          <w:color w:val="434343"/>
+        </w:rPr>
+      </w:pPr>
+      <w:r>
+        <w:rPr>
+          <w:color w:val="434343"/>
+          <w:rtl w:val="0"/>
+        </w:rPr>
+        <w:t xml:space="preserve">You work as a data scientist for a financial services firm that trades commodities on the futures markets in the United States. Specifically, your traders trade the S&amp;P 500, Nasdaq-100, Yen, and Bitcoin equity index products on the </w:t>
+      </w:r>
+      <w:r>
+        <w:rPr>
+          <w:color w:val="434343"/>
+          <w:rtl w:val="0"/>
+        </w:rPr>
+        <w:t xml:space="preserve">Chicago Mercantile Exchange (</w:t>
+      </w:r>
+      <w:r>
+        <w:rPr>
+          <w:color w:val="434343"/>
+          <w:rtl w:val="0"/>
+        </w:rPr>
+        <w:t xml:space="preserve">CME). In order to have the real-time information needed to make informed trades, your traders need futures market data streamed in real-time into their data repository. They need to use their machine learning models to perform predictive analytics on their data.</w:t>
+      </w:r>
+    </w:p>
+    <w:p>
+      <w:pPr>
+        <w:rPr>
+          <w:color w:val="434343"/>
+        </w:rPr>
+      </w:pPr>
+      <w:r>
+        <w:rPr>
+          <w:rtl w:val="0"/>
+        </w:rPr>
+      </w:r>
+    </w:p>
+    <w:p>
+      <w:pPr>
+        <w:rPr>
+          <w:color w:val="434343"/>
+        </w:rPr>
+      </w:pPr>
+      <w:r>
+        <w:rPr>
+          <w:color w:val="434343"/>
+          <w:rtl w:val="0"/>
+        </w:rPr>
+        <w:t xml:space="preserve">Which option meets your requirements and gives you the most cost efficient solution to your design problem?</w:t>
+      </w:r>
+    </w:p>
+    <w:p>
+      <w:pPr>
+        <w:rPr>
+          <w:color w:val="434343"/>
+        </w:rPr>
+      </w:pPr>
+      <w:r>
+        <w:rPr>
+          <w:rtl w:val="0"/>
+        </w:rPr>
+      </w:r>
+    </w:p>
+    <w:p>
+      <w:pPr>
+        <w:numPr>
+          <w:ilvl w:val="0"/>
+          <w:numId w:val="8"/>
+        </w:numPr>
+        <w:ind w:left="720" w:hanging="360"/>
+        <w:rPr>
+          <w:color w:val="434343"/>
+        </w:rPr>
+      </w:pPr>
+      <w:r>
+        <w:rPr>
+          <w:color w:val="383a42"/>
+          <w:shd w:fill="fafafa" w:val="clear"/>
+          <w:rtl w:val="0"/>
+        </w:rPr>
+        <w:t xml:space="preserve">Streaming futures market data -&gt; Kinesis Data Streams -&gt; Kinesis Firehose -&gt; Redshift -&gt; SageMaker</w:t>
+      </w:r>
+    </w:p>
+    <w:p>
+      <w:pPr>
+        <w:numPr>
+          <w:ilvl w:val="0"/>
+          <w:numId w:val="8"/>
+        </w:numPr>
+        <w:ind w:left="720" w:hanging="360"/>
+        <w:rPr>
+          <w:color w:val="383a42"/>
+          <w:shd w:fill="fafafa" w:val="clear"/>
+        </w:rPr>
+      </w:pPr>
+      <w:r>
+        <w:rPr>
+          <w:color w:val="383a42"/>
+          <w:shd w:fill="fafafa" w:val="clear"/>
+          <w:rtl w:val="0"/>
+        </w:rPr>
+        <w:t xml:space="preserve">Streaming futures market data -&gt; Kinesis Firehose -&gt; Redshift -&gt; SageMaker</w:t>
+      </w:r>
+    </w:p>
+    <w:p>
+      <w:pPr>
+        <w:numPr>
+          <w:ilvl w:val="0"/>
+          <w:numId w:val="8"/>
+        </w:numPr>
+        <w:ind w:left="720" w:hanging="360"/>
+        <w:rPr>
+          <w:color w:val="383a42"/>
+          <w:shd w:fill="fafafa" w:val="clear"/>
+        </w:rPr>
+      </w:pPr>
+      <w:r>
+        <w:rPr>
+          <w:color w:val="383a42"/>
+          <w:shd w:fill="fafafa" w:val="clear"/>
+          <w:rtl w:val="0"/>
+        </w:rPr>
+        <w:t xml:space="preserve">Streaming futures market data -&gt; Kinesis Firehose -&gt; S3 -&gt; SageMaker</w:t>
+      </w:r>
+    </w:p>
+    <w:p>
+      <w:pPr>
+        <w:numPr>
+          <w:ilvl w:val="0"/>
+          <w:numId w:val="8"/>
+        </w:numPr>
+        <w:ind w:left="720" w:hanging="360"/>
+        <w:rPr>
+          <w:color w:val="383a42"/>
+          <w:shd w:fill="fafafa" w:val="clear"/>
+        </w:rPr>
+      </w:pPr>
+      <w:r>
+        <w:rPr>
+          <w:color w:val="383a42"/>
+          <w:shd w:fill="fafafa" w:val="clear"/>
+          <w:rtl w:val="0"/>
+        </w:rPr>
+        <w:t xml:space="preserve">Streaming futures market data -&gt; Kinesis Firehose -&gt; Redshift -&gt; EMR -&gt; SageMaker</w:t>
+      </w:r>
+    </w:p>
+    <w:p>
+      <w:pPr>
+        <w:rPr>
+          <w:color w:val="434343"/>
+        </w:rPr>
+      </w:pPr>
+      <w:r>
+        <w:rPr>
+          <w:rtl w:val="0"/>
+        </w:rPr>
+      </w:r>
+    </w:p>
+    <w:p>
+      <w:pPr>
+        <w:rPr>
+          <w:color w:val="434343"/>
+        </w:rPr>
+      </w:pPr>
+      <w:r>
+        <w:rPr>
+          <w:rFonts w:ascii="Calibri" w:cs="Calibri" w:eastAsia="Calibri" w:hAnsi="Calibri"/>
+          <w:b w:val="1"/>
+          <w:rtl w:val="0"/>
+        </w:rPr>
+        <w:t xml:space="preserve">Answer:</w:t>
+      </w:r>
+      <w:r>
+        <w:rPr>
+          <w:color w:val="434343"/>
+          <w:rtl w:val="0"/>
+        </w:rPr>
+        <w:t xml:space="preserve"> C</w:t>
+      </w:r>
+    </w:p>
+    <w:p>
+      <w:pPr>
+        <w:rPr>
+          <w:color w:val="434343"/>
+        </w:rPr>
+      </w:pPr>
+      <w:r>
+        <w:rPr>
+          <w:rtl w:val="0"/>
+        </w:rPr>
+      </w:r>
+    </w:p>
+    <w:p>
+      <w:pPr>
+        <w:rPr>
+          <w:color w:val="434343"/>
+        </w:rPr>
+      </w:pPr>
+      <w:r>
+        <w:rPr>
+          <w:rFonts w:ascii="Calibri" w:cs="Calibri" w:eastAsia="Calibri" w:hAnsi="Calibri"/>
+          <w:b w:val="1"/>
+          <w:rtl w:val="0"/>
+        </w:rPr>
+        <w:t xml:space="preserve">Explanation:</w:t>
+      </w:r>
+      <w:r>
+        <w:rPr>
+          <w:rtl w:val="0"/>
+        </w:rPr>
+      </w:r>
+    </w:p>
+    <w:p>
+      <w:pPr>
+        <w:rPr>
+          <w:color w:val="444444"/>
+          <w:highlight w:val="white"/>
+        </w:rPr>
+      </w:pPr>
+      <w:r>
+        <w:rPr>
+          <w:color w:val="434343"/>
+          <w:rtl w:val="0"/>
+        </w:rPr>
+        <w:t xml:space="preserve">Option A is incorrect</w:t>
+      </w:r>
+      <w:r>
+        <w:rPr>
+          <w:color w:val="444444"/>
+          <w:highlight w:val="white"/>
+          <w:rtl w:val="0"/>
+        </w:rPr>
+        <w:t xml:space="preserve">. </w:t>
+      </w:r>
+      <w:r>
+        <w:rPr>
+          <w:color w:val="383a42"/>
+          <w:shd w:fill="fafafa" w:val="clear"/>
+          <w:rtl w:val="0"/>
+        </w:rPr>
+        <w:t xml:space="preserve">You can stream your data through a pipeline of Kinesis Data Streams to Kinesis Firehose and then copy the data into Redshift. However, you cannot source your SageMaker models directly from Redshift.</w:t>
+      </w:r>
+      <w:r>
+        <w:rPr>
+          <w:rtl w:val="0"/>
+        </w:rPr>
+      </w:r>
+    </w:p>
+    <w:p>
+      <w:pPr>
+        <w:rPr>
+          <w:color w:val="444444"/>
+          <w:highlight w:val="white"/>
+        </w:rPr>
+      </w:pPr>
+      <w:r>
+        <w:rPr>
+          <w:rtl w:val="0"/>
+        </w:rPr>
+      </w:r>
+    </w:p>
+    <w:p>
+      <w:pPr>
+        <w:rPr>
+          <w:color w:val="444444"/>
+          <w:highlight w:val="white"/>
+        </w:rPr>
+      </w:pPr>
+      <w:r>
+        <w:rPr>
+          <w:color w:val="444444"/>
+          <w:highlight w:val="white"/>
+          <w:rtl w:val="0"/>
+        </w:rPr>
+        <w:t xml:space="preserve">Option B is incorrect. </w:t>
+      </w:r>
+      <w:r>
+        <w:rPr>
+          <w:color w:val="383a42"/>
+          <w:shd w:fill="fafafa" w:val="clear"/>
+          <w:rtl w:val="0"/>
+        </w:rPr>
+        <w:t xml:space="preserve">You can stream your data through a pipeline using Kinesis Firehose and then copy the data into Redshift. However, you cannot source your SageMaker models directly from Redshift.</w:t>
+      </w:r>
+      <w:r>
+        <w:rPr>
+          <w:rtl w:val="0"/>
+        </w:rPr>
+      </w:r>
+    </w:p>
+    <w:p>
+      <w:pPr>
+        <w:rPr>
+          <w:color w:val="444444"/>
+          <w:highlight w:val="white"/>
+        </w:rPr>
+      </w:pPr>
+      <w:r>
+        <w:rPr>
+          <w:rtl w:val="0"/>
+        </w:rPr>
+      </w:r>
+    </w:p>
+    <w:p>
+      <w:pPr>
+        <w:rPr>
+          <w:color w:val="444444"/>
+          <w:highlight w:val="white"/>
+        </w:rPr>
+      </w:pPr>
+      <w:r>
+        <w:rPr>
+          <w:color w:val="444444"/>
+          <w:highlight w:val="white"/>
+          <w:rtl w:val="0"/>
+        </w:rPr>
+        <w:t xml:space="preserve">Option C is correct. Stream your futures market data using Kinesis Firehose. Firehose writes the data to S3. SageMaker sources its model with the raw data in S3. This is the most efficient option that also meets your requirements. </w:t>
+        <w:br w:type="textWrapping"/>
+      </w:r>
+    </w:p>
+    <w:p>
+      <w:pPr>
+        <w:rPr>
+          <w:color w:val="444444"/>
+          <w:highlight w:val="white"/>
+        </w:rPr>
+      </w:pPr>
+      <w:r>
+        <w:rPr>
+          <w:color w:val="444444"/>
+          <w:highlight w:val="white"/>
+          <w:rtl w:val="0"/>
+        </w:rPr>
+        <w:t xml:space="preserve">Option D is incorrect. You </w:t>
+      </w:r>
+      <w:r>
+        <w:rPr>
+          <w:color w:val="383a42"/>
+          <w:shd w:fill="fafafa" w:val="clear"/>
+          <w:rtl w:val="0"/>
+        </w:rPr>
+        <w:t xml:space="preserve">can stream your data through a pipeline using Kinesis Firehose and then copy the data into Redshift. You can also extract the data from Redshift into your EMR cluster using python code. Then you can source your SageMaker model from your data stored in the EMR cluster. However, the Redshift component in this option introduces an unnecessary step, which will cost your development time as well as AWS services costs. Therefore, this option is not the most cost effective option.</w:t>
+      </w:r>
+      <w:r>
+        <w:rPr>
+          <w:rtl w:val="0"/>
+        </w:rPr>
+      </w:r>
+    </w:p>
+    <w:p>
+      <w:pPr>
+        <w:rPr>
+          <w:color w:val="434343"/>
+        </w:rPr>
+      </w:pPr>
+      <w:r>
+        <w:rPr>
+          <w:rtl w:val="0"/>
+        </w:rPr>
+      </w:r>
+    </w:p>
+    <w:p>
+      <w:pPr>
+        <w:rPr>
+          <w:rFonts w:ascii="Calibri" w:cs="Calibri" w:eastAsia="Calibri" w:hAnsi="Calibri"/>
+          <w:b w:val="1"/>
+        </w:rPr>
+      </w:pPr>
+      <w:r>
+        <w:rPr>
+          <w:rFonts w:ascii="Calibri" w:cs="Calibri" w:eastAsia="Calibri" w:hAnsi="Calibri"/>
+          <w:b w:val="1"/>
+          <w:rtl w:val="0"/>
+        </w:rPr>
+        <w:t xml:space="preserve">Reference:</w:t>
+      </w:r>
+    </w:p>
+    <w:p>
+      <w:pPr>
+        <w:rPr>
+          <w:color w:val="444444"/>
+        </w:rPr>
+      </w:pPr>
+      <w:r>
+        <w:rPr>
+          <w:color w:val="444444"/>
+          <w:rtl w:val="0"/>
+        </w:rPr>
+        <w:t xml:space="preserve">Please see the </w:t>
+      </w:r>
+      <w:r>
+        <w:rPr>
+          <w:b w:val="1"/>
+          <w:color w:val="444444"/>
+          <w:rtl w:val="0"/>
+        </w:rPr>
+        <w:t xml:space="preserve">CME Group website</w:t>
+      </w:r>
+      <w:r>
+        <w:rPr>
+          <w:color w:val="444444"/>
+          <w:rtl w:val="0"/>
+        </w:rPr>
+        <w:t xml:space="preserve"> (</w:t>
+      </w:r>
+      <w:hyperlink r:id="rId35">
+        <w:r>
+          <w:rPr>
+            <w:color w:val="1155cc"/>
+            <w:u w:val="single"/>
+            <w:rtl w:val="0"/>
+          </w:rPr>
+          <w:t xml:space="preserve">https://www.cmegroup.com/</w:t>
+        </w:r>
+      </w:hyperlink>
+      <w:r>
+        <w:rPr>
+          <w:rtl w:val="0"/>
+        </w:rPr>
+        <w:t xml:space="preserve">), </w:t>
+      </w:r>
+      <w:r>
+        <w:rPr>
+          <w:color w:val="444444"/>
+          <w:rtl w:val="0"/>
+        </w:rPr>
+        <w:t xml:space="preserve">the Investopedia Futures and Commodities Trading page titled </w:t>
+      </w:r>
+      <w:r>
+        <w:rPr>
+          <w:b w:val="1"/>
+          <w:color w:val="444444"/>
+          <w:rtl w:val="0"/>
+        </w:rPr>
+        <w:t xml:space="preserve">Chicago Mercantile Exchange</w:t>
+      </w:r>
+      <w:r>
+        <w:rPr>
+          <w:rtl w:val="0"/>
+        </w:rPr>
+        <w:t xml:space="preserve"> (</w:t>
+      </w:r>
+      <w:hyperlink r:id="rId36">
+        <w:r>
+          <w:rPr>
+            <w:color w:val="1155cc"/>
+            <w:u w:val="single"/>
+            <w:rtl w:val="0"/>
+          </w:rPr>
+          <w:t xml:space="preserve">https://www.investopedia.com/terms/c/cme.asp</w:t>
+        </w:r>
+      </w:hyperlink>
+      <w:r>
+        <w:rPr>
+          <w:rtl w:val="0"/>
+        </w:rPr>
+        <w:t xml:space="preserve">), </w:t>
+      </w:r>
+      <w:r>
+        <w:rPr>
+          <w:color w:val="444444"/>
+          <w:rtl w:val="0"/>
+        </w:rPr>
+        <w:t xml:space="preserve">the AWS Machine Learning blog titled</w:t>
+      </w:r>
+      <w:r>
+        <w:rPr>
+          <w:rtl w:val="0"/>
+        </w:rPr>
+        <w:t xml:space="preserve"> </w:t>
+      </w:r>
+      <w:r>
+        <w:rPr>
+          <w:b w:val="1"/>
+          <w:color w:val="444444"/>
+          <w:rtl w:val="0"/>
+        </w:rPr>
+        <w:t xml:space="preserve">Exploring data warehouse tables with machine learning and Amazon SageMaker notebooks </w:t>
+      </w:r>
+      <w:r>
+        <w:rPr>
+          <w:color w:val="444444"/>
+          <w:rtl w:val="0"/>
+        </w:rPr>
+        <w:t xml:space="preserve">(</w:t>
+      </w:r>
+      <w:hyperlink r:id="rId37">
+        <w:r>
+          <w:rPr>
+            <w:color w:val="1155cc"/>
+            <w:u w:val="single"/>
+            <w:rtl w:val="0"/>
+          </w:rPr>
+          <w:t xml:space="preserve">https://aws.amazon.com/blogs/machine-learning/exploring-data-warehouse-tables-with-machine-learning-and-amazon-sagemaker-notebooks/</w:t>
+        </w:r>
+      </w:hyperlink>
+      <w:r>
+        <w:rPr>
+          <w:color w:val="444444"/>
+          <w:rtl w:val="0"/>
+        </w:rPr>
+        <w:t xml:space="preserve">), the AWS Labs GitHub repository titled </w:t>
+      </w:r>
+      <w:r>
+        <w:rPr>
+          <w:b w:val="1"/>
+          <w:color w:val="444444"/>
+          <w:rtl w:val="0"/>
+        </w:rPr>
+        <w:t xml:space="preserve">working_with_redshift_data</w:t>
+      </w:r>
+      <w:r>
+        <w:rPr>
+          <w:color w:val="24292e"/>
+          <w:sz w:val="24"/>
+          <w:szCs w:val="24"/>
+          <w:rtl w:val="0"/>
+        </w:rPr>
+        <w:t xml:space="preserve"> (</w:t>
+      </w:r>
+      <w:hyperlink r:id="rId38">
+        <w:r>
+          <w:rPr>
+            <w:color w:val="1155cc"/>
+            <w:sz w:val="24"/>
+            <w:szCs w:val="24"/>
+            <w:u w:val="single"/>
+            <w:rtl w:val="0"/>
+          </w:rPr>
+          <w:t xml:space="preserve">https://github.com/awslabs/amazon-sagemaker-examples/blob/master/advanced_functionality/working_with_redshift_data/working_with_redshift_data.ipynb</w:t>
+        </w:r>
+      </w:hyperlink>
+      <w:r>
+        <w:rPr>
+          <w:color w:val="444444"/>
+          <w:rtl w:val="0"/>
+        </w:rPr>
+        <w:t xml:space="preserve">), and the </w:t>
+      </w:r>
+      <w:r>
+        <w:rPr>
+          <w:b w:val="1"/>
+          <w:color w:val="444444"/>
+          <w:rtl w:val="0"/>
+        </w:rPr>
+        <w:t xml:space="preserve">Amazon Kinesis Data Firehose overview page</w:t>
+      </w:r>
+      <w:r>
+        <w:rPr>
+          <w:color w:val="444444"/>
+          <w:rtl w:val="0"/>
+        </w:rPr>
+        <w:t xml:space="preserve"> (</w:t>
+      </w:r>
+      <w:hyperlink r:id="rId39">
+        <w:r>
+          <w:rPr>
+            <w:color w:val="1155cc"/>
+            <w:u w:val="single"/>
+            <w:rtl w:val="0"/>
+          </w:rPr>
+          <w:t xml:space="preserve">https://aws.amazon.com/kinesis/data-firehose/</w:t>
+        </w:r>
+      </w:hyperlink>
+      <w:r>
+        <w:rPr>
+          <w:color w:val="444444"/>
+          <w:rtl w:val="0"/>
+        </w:rPr>
+        <w:t xml:space="preserve">)</w:t>
+      </w:r>
+      <w:r>
+        <w:rPr>
+          <w:rtl w:val="0"/>
+        </w:rPr>
+      </w:r>
+    </w:p>
+    <w:p>
+      <w:pPr>
+        <w:rPr/>
+      </w:pPr>
+      <w:r>
+        <w:rPr>
+          <w:rtl w:val="0"/>
+        </w:rPr>
       </w:r>
     </w:p>
     <w:sectPr>
@@ -8400,6 +9116,116 @@
     </w:lvl>
   </w:abstractNum>
   <w:abstractNum w:abstractNumId="7">
+    <w:lvl w:ilvl="0">
+      <w:start w:val="1"/>
+      <w:numFmt w:val="upperLetter"/>
+      <w:lvlText w:val="%1)"/>
+      <w:lvlJc w:val="left"/>
+      <w:pPr>
+        <w:ind w:left="720" w:hanging="360"/>
+      </w:pPr>
+      <w:rPr>
+        <w:u w:val="none"/>
+      </w:rPr>
+    </w:lvl>
+    <w:lvl w:ilvl="1">
+      <w:start w:val="1"/>
+      <w:numFmt w:val="lowerLetter"/>
+      <w:lvlText w:val="%2)"/>
+      <w:lvlJc w:val="left"/>
+      <w:pPr>
+        <w:ind w:left="1440" w:hanging="360"/>
+      </w:pPr>
+      <w:rPr>
+        <w:u w:val="none"/>
+      </w:rPr>
+    </w:lvl>
+    <w:lvl w:ilvl="2">
+      <w:start w:val="1"/>
+      <w:numFmt w:val="lowerRoman"/>
+      <w:lvlText w:val="%3)"/>
+      <w:lvlJc w:val="right"/>
+      <w:pPr>
+        <w:ind w:left="2160" w:hanging="360"/>
+      </w:pPr>
+      <w:rPr>
+        <w:u w:val="none"/>
+      </w:rPr>
+    </w:lvl>
+    <w:lvl w:ilvl="3">
+      <w:start w:val="1"/>
+      <w:numFmt w:val="decimal"/>
+      <w:lvlText w:val="(%4)"/>
+      <w:lvlJc w:val="left"/>
+      <w:pPr>
+        <w:ind w:left="2880" w:hanging="360"/>
+      </w:pPr>
+      <w:rPr>
+        <w:u w:val="none"/>
+      </w:rPr>
+    </w:lvl>
+    <w:lvl w:ilvl="4">
+      <w:start w:val="1"/>
+      <w:numFmt w:val="lowerLetter"/>
+      <w:lvlText w:val="(%5)"/>
+      <w:lvlJc w:val="left"/>
+      <w:pPr>
+        <w:ind w:left="3600" w:hanging="360"/>
+      </w:pPr>
+      <w:rPr>
+        <w:u w:val="none"/>
+      </w:rPr>
+    </w:lvl>
+    <w:lvl w:ilvl="5">
+      <w:start w:val="1"/>
+      <w:numFmt w:val="lowerRoman"/>
+      <w:lvlText w:val="(%6)"/>
+      <w:lvlJc w:val="right"/>
+      <w:pPr>
+        <w:ind w:left="4320" w:hanging="360"/>
+      </w:pPr>
+      <w:rPr>
+        <w:u w:val="none"/>
+      </w:rPr>
+    </w:lvl>
+    <w:lvl w:ilvl="6">
+      <w:start w:val="1"/>
+      <w:numFmt w:val="decimal"/>
+      <w:lvlText w:val="%7."/>
+      <w:lvlJc w:val="left"/>
+      <w:pPr>
+        <w:ind w:left="5040" w:hanging="360"/>
+      </w:pPr>
+      <w:rPr>
+        <w:u w:val="none"/>
+      </w:rPr>
+    </w:lvl>
+    <w:lvl w:ilvl="7">
+      <w:start w:val="1"/>
+      <w:numFmt w:val="lowerLetter"/>
+      <w:lvlText w:val="%8."/>
+      <w:lvlJc w:val="left"/>
+      <w:pPr>
+        <w:ind w:left="5760" w:hanging="360"/>
+      </w:pPr>
+      <w:rPr>
+        <w:u w:val="none"/>
+      </w:rPr>
+    </w:lvl>
+    <w:lvl w:ilvl="8">
+      <w:start w:val="1"/>
+      <w:numFmt w:val="lowerRoman"/>
+      <w:lvlText w:val="%9."/>
+      <w:lvlJc w:val="right"/>
+      <w:pPr>
+        <w:ind w:left="6480" w:hanging="360"/>
+      </w:pPr>
+      <w:rPr>
+        <w:u w:val="none"/>
+      </w:rPr>
+    </w:lvl>
+  </w:abstractNum>
+  <w:abstractNum w:abstractNumId="8">
     <w:lvl w:ilvl="0">
       <w:start w:val="1"/>
       <w:numFmt w:val="upperLetter"/>
@@ -8529,6 +9355,9 @@
   </w:num>
   <w:num w:numId="7">
     <w:abstractNumId w:val="7"/>
+  </w:num>
+  <w:num w:numId="8">
+    <w:abstractNumId w:val="8"/>
   </w:num>
 </w:numbering>
 </file>

</xml_diff>

<commit_message>
added question #9 to DA cert questions list #2
</commit_message>
<xml_diff>
--- a/public/Exam Notes/DA-Vincent-1-65-May-4.docx
+++ b/public/Exam Notes/DA-Vincent-1-65-May-4.docx
@@ -3635,7 +3635,7 @@
       <w:pPr>
         <w:numPr>
           <w:ilvl w:val="0"/>
-          <w:numId w:val="6"/>
+          <w:numId w:val="7"/>
         </w:numPr>
         <w:ind w:left="720" w:hanging="360"/>
         <w:rPr>
@@ -3667,7 +3667,7 @@
       <w:pPr>
         <w:numPr>
           <w:ilvl w:val="0"/>
-          <w:numId w:val="6"/>
+          <w:numId w:val="7"/>
         </w:numPr>
         <w:ind w:left="720" w:hanging="360"/>
         <w:rPr>
@@ -3703,7 +3703,7 @@
       <w:pPr>
         <w:numPr>
           <w:ilvl w:val="0"/>
-          <w:numId w:val="6"/>
+          <w:numId w:val="7"/>
         </w:numPr>
         <w:ind w:left="720" w:hanging="360"/>
         <w:rPr>
@@ -3736,7 +3736,7 @@
       <w:pPr>
         <w:numPr>
           <w:ilvl w:val="0"/>
-          <w:numId w:val="6"/>
+          <w:numId w:val="7"/>
         </w:numPr>
         <w:ind w:left="720" w:hanging="360"/>
         <w:rPr>
@@ -5047,7 +5047,7 @@
       <w:pPr>
         <w:numPr>
           <w:ilvl w:val="0"/>
-          <w:numId w:val="7"/>
+          <w:numId w:val="8"/>
         </w:numPr>
         <w:ind w:left="720" w:hanging="360"/>
         <w:rPr>
@@ -5067,7 +5067,7 @@
       <w:pPr>
         <w:numPr>
           <w:ilvl w:val="0"/>
-          <w:numId w:val="7"/>
+          <w:numId w:val="8"/>
         </w:numPr>
         <w:ind w:left="720" w:hanging="360"/>
         <w:rPr>
@@ -5088,7 +5088,7 @@
       <w:pPr>
         <w:numPr>
           <w:ilvl w:val="0"/>
-          <w:numId w:val="7"/>
+          <w:numId w:val="8"/>
         </w:numPr>
         <w:ind w:left="720" w:hanging="360"/>
         <w:rPr>
@@ -5109,7 +5109,7 @@
       <w:pPr>
         <w:numPr>
           <w:ilvl w:val="0"/>
-          <w:numId w:val="7"/>
+          <w:numId w:val="8"/>
         </w:numPr>
         <w:ind w:left="720" w:hanging="360"/>
         <w:rPr>
@@ -7924,7 +7924,7 @@
       <w:pPr>
         <w:numPr>
           <w:ilvl w:val="0"/>
-          <w:numId w:val="8"/>
+          <w:numId w:val="9"/>
         </w:numPr>
         <w:ind w:left="720" w:hanging="360"/>
         <w:rPr>
@@ -7944,7 +7944,7 @@
       <w:pPr>
         <w:numPr>
           <w:ilvl w:val="0"/>
-          <w:numId w:val="8"/>
+          <w:numId w:val="9"/>
         </w:numPr>
         <w:ind w:left="720" w:hanging="360"/>
         <w:rPr>
@@ -7965,7 +7965,7 @@
       <w:pPr>
         <w:numPr>
           <w:ilvl w:val="0"/>
-          <w:numId w:val="8"/>
+          <w:numId w:val="9"/>
         </w:numPr>
         <w:ind w:left="720" w:hanging="360"/>
         <w:rPr>
@@ -7986,7 +7986,7 @@
       <w:pPr>
         <w:numPr>
           <w:ilvl w:val="0"/>
-          <w:numId w:val="8"/>
+          <w:numId w:val="9"/>
         </w:numPr>
         <w:ind w:left="720" w:hanging="360"/>
         <w:rPr>
@@ -8428,6 +8428,765 @@
         </w:rPr>
         <w:t xml:space="preserve">)</w:t>
       </w:r>
+      <w:r>
+        <w:rPr>
+          <w:rtl w:val="0"/>
+        </w:rPr>
+      </w:r>
+    </w:p>
+    <w:p>
+      <w:pPr>
+        <w:rPr/>
+      </w:pPr>
+      <w:r>
+        <w:rPr>
+          <w:rtl w:val="0"/>
+        </w:rPr>
+      </w:r>
+    </w:p>
+    <w:p>
+      <w:pPr>
+        <w:rPr/>
+      </w:pPr>
+      <w:r>
+        <w:rPr>
+          <w:rtl w:val="0"/>
+        </w:rPr>
+      </w:r>
+    </w:p>
+    <w:p>
+      <w:pPr>
+        <w:rPr/>
+      </w:pPr>
+      <w:r>
+        <w:rPr>
+          <w:rtl w:val="0"/>
+        </w:rPr>
+      </w:r>
+    </w:p>
+    <w:p>
+      <w:pPr>
+        <w:rPr/>
+      </w:pPr>
+      <w:r>
+        <w:rPr>
+          <w:rtl w:val="0"/>
+        </w:rPr>
+        <w:t xml:space="preserve">Question: 9</w:t>
+      </w:r>
+    </w:p>
+    <w:p>
+      <w:pPr>
+        <w:rPr>
+          <w:color w:val="999999"/>
+        </w:rPr>
+      </w:pPr>
+      <w:r>
+        <w:rPr>
+          <w:b w:val="1"/>
+          <w:rtl w:val="0"/>
+        </w:rPr>
+        <w:t xml:space="preserve">Main​ ​Topic​ ​:​ </w:t>
+      </w:r>
+      <w:r>
+        <w:rPr>
+          <w:color w:val="999999"/>
+          <w:rtl w:val="0"/>
+        </w:rPr>
+        <w:t xml:space="preserve">Data Analytics</w:t>
+      </w:r>
+    </w:p>
+    <w:p>
+      <w:pPr>
+        <w:rPr>
+          <w:b w:val="1"/>
+          <w:color w:val="999999"/>
+        </w:rPr>
+      </w:pPr>
+      <w:r>
+        <w:rPr>
+          <w:b w:val="1"/>
+          <w:rtl w:val="0"/>
+        </w:rPr>
+        <w:t xml:space="preserve">Sub​ ​Topic​ ​:​ </w:t>
+      </w:r>
+      <w:r>
+        <w:rPr>
+          <w:b w:val="1"/>
+          <w:color w:val="999999"/>
+          <w:rtl w:val="0"/>
+        </w:rPr>
+        <w:t xml:space="preserve">Select an appropriate data layout, schema, structure, and format</w:t>
+      </w:r>
+      <w:r>
+        <w:rPr>
+          <w:b w:val="1"/>
+          <w:color w:val="999999"/>
+          <w:rtl w:val="0"/>
+        </w:rPr>
+        <w:t xml:space="preserve"> </w:t>
+      </w:r>
+    </w:p>
+    <w:p>
+      <w:pPr>
+        <w:rPr>
+          <w:color w:val="999999"/>
+        </w:rPr>
+      </w:pPr>
+      <w:r>
+        <w:rPr>
+          <w:rtl w:val="0"/>
+        </w:rPr>
+      </w:r>
+    </w:p>
+    <w:p>
+      <w:pPr>
+        <w:rPr>
+          <w:b w:val="1"/>
+          <w:color w:val="999999"/>
+        </w:rPr>
+      </w:pPr>
+      <w:r>
+        <w:rPr>
+          <w:b w:val="1"/>
+          <w:rtl w:val="0"/>
+        </w:rPr>
+        <w:t xml:space="preserve">Domain: </w:t>
+      </w:r>
+      <w:r>
+        <w:rPr>
+          <w:color w:val="999999"/>
+          <w:rtl w:val="0"/>
+        </w:rPr>
+        <w:t xml:space="preserve">Storage and Data Management  </w:t>
+      </w:r>
+      <w:r>
+        <w:rPr>
+          <w:rtl w:val="0"/>
+        </w:rPr>
+      </w:r>
+    </w:p>
+    <w:p>
+      <w:pPr>
+        <w:rPr>
+          <w:b w:val="1"/>
+        </w:rPr>
+      </w:pPr>
+      <w:r>
+        <w:rPr>
+          <w:rtl w:val="0"/>
+        </w:rPr>
+      </w:r>
+    </w:p>
+    <w:p>
+      <w:pPr>
+        <w:rPr>
+          <w:rFonts w:ascii="Calibri" w:cs="Calibri" w:eastAsia="Calibri" w:hAnsi="Calibri"/>
+        </w:rPr>
+      </w:pPr>
+      <w:r>
+        <w:rPr>
+          <w:rFonts w:ascii="Calibri" w:cs="Calibri" w:eastAsia="Calibri" w:hAnsi="Calibri"/>
+          <w:b w:val="1"/>
+          <w:rtl w:val="0"/>
+        </w:rPr>
+        <w:t xml:space="preserve">Question text</w:t>
+      </w:r>
+      <w:r>
+        <w:rPr>
+          <w:rFonts w:ascii="Calibri" w:cs="Calibri" w:eastAsia="Calibri" w:hAnsi="Calibri"/>
+          <w:rtl w:val="0"/>
+        </w:rPr>
+        <w:t xml:space="preserve">: </w:t>
+      </w:r>
+    </w:p>
+    <w:p>
+      <w:pPr>
+        <w:rPr>
+          <w:color w:val="434343"/>
+        </w:rPr>
+      </w:pPr>
+      <w:r>
+        <w:rPr>
+          <w:color w:val="434343"/>
+          <w:rtl w:val="0"/>
+        </w:rPr>
+        <w:t xml:space="preserve">You work as a data scientist for a national polling institute. Your institute performs state-wide and national polls in the areas of politics, elections, and general public interest subjects. Your data collection system receives hundreds of thousands of data records through your data streaming pipeline. You have chosen DynamoDB as the data store for several of these data structures.</w:t>
+      </w:r>
+    </w:p>
+    <w:p>
+      <w:pPr>
+        <w:rPr>
+          <w:color w:val="434343"/>
+        </w:rPr>
+      </w:pPr>
+      <w:r>
+        <w:rPr>
+          <w:rtl w:val="0"/>
+        </w:rPr>
+      </w:r>
+    </w:p>
+    <w:p>
+      <w:pPr>
+        <w:rPr>
+          <w:color w:val="434343"/>
+        </w:rPr>
+      </w:pPr>
+      <w:r>
+        <w:rPr>
+          <w:color w:val="434343"/>
+          <w:rtl w:val="0"/>
+        </w:rPr>
+        <w:t xml:space="preserve">As you create your DynamoDB table for your political election polling data store you need to select a partition key and a sort key, since you wish to use a composite key to improve performance and DynamoDB capacity management. You have several choices for your political election polling partition/sort key combination. Your researchers need to produce several visualizations of the data to understand the distribution of votes by age, nationality, political party affiliation, selected candidate, etc. An example would be to visualize votes collected for a particular candidate by age group and by voter nationality.</w:t>
+      </w:r>
+    </w:p>
+    <w:p>
+      <w:pPr>
+        <w:rPr>
+          <w:color w:val="434343"/>
+        </w:rPr>
+      </w:pPr>
+      <w:r>
+        <w:rPr>
+          <w:rtl w:val="0"/>
+        </w:rPr>
+      </w:r>
+    </w:p>
+    <w:p>
+      <w:pPr>
+        <w:rPr>
+          <w:color w:val="434343"/>
+        </w:rPr>
+      </w:pPr>
+      <w:r>
+        <w:rPr>
+          <w:color w:val="434343"/>
+          <w:rtl w:val="0"/>
+        </w:rPr>
+        <w:t xml:space="preserve">Which option will give you the best performance for your political election polling table?</w:t>
+      </w:r>
+    </w:p>
+    <w:p>
+      <w:pPr>
+        <w:rPr>
+          <w:color w:val="434343"/>
+        </w:rPr>
+      </w:pPr>
+      <w:r>
+        <w:rPr>
+          <w:rtl w:val="0"/>
+        </w:rPr>
+      </w:r>
+    </w:p>
+    <w:p>
+      <w:pPr>
+        <w:numPr>
+          <w:ilvl w:val="0"/>
+          <w:numId w:val="6"/>
+        </w:numPr>
+        <w:ind w:left="720" w:hanging="360"/>
+        <w:rPr>
+          <w:color w:val="434343"/>
+        </w:rPr>
+      </w:pPr>
+      <w:r>
+        <w:rPr>
+          <w:color w:val="383a42"/>
+          <w:shd w:fill="fafafa" w:val="clear"/>
+          <w:rtl w:val="0"/>
+        </w:rPr>
+        <w:t xml:space="preserve">Partition key: registered voter political party, Sort key: selected candidate name</w:t>
+      </w:r>
+    </w:p>
+    <w:p>
+      <w:pPr>
+        <w:numPr>
+          <w:ilvl w:val="0"/>
+          <w:numId w:val="6"/>
+        </w:numPr>
+        <w:ind w:left="720" w:hanging="360"/>
+        <w:rPr>
+          <w:color w:val="383a42"/>
+          <w:shd w:fill="fafafa" w:val="clear"/>
+        </w:rPr>
+      </w:pPr>
+      <w:r>
+        <w:rPr>
+          <w:color w:val="383a42"/>
+          <w:shd w:fill="fafafa" w:val="clear"/>
+          <w:rtl w:val="0"/>
+        </w:rPr>
+        <w:t xml:space="preserve">Composite Partition key: selected candidate political party+selected candidate name, Sort key: voter age</w:t>
+      </w:r>
+    </w:p>
+    <w:p>
+      <w:pPr>
+        <w:numPr>
+          <w:ilvl w:val="0"/>
+          <w:numId w:val="6"/>
+        </w:numPr>
+        <w:ind w:left="720" w:hanging="360"/>
+        <w:rPr>
+          <w:color w:val="383a42"/>
+          <w:shd w:fill="fafafa" w:val="clear"/>
+        </w:rPr>
+      </w:pPr>
+      <w:r>
+        <w:rPr>
+          <w:color w:val="383a42"/>
+          <w:shd w:fill="fafafa" w:val="clear"/>
+          <w:rtl w:val="0"/>
+        </w:rPr>
+        <w:t xml:space="preserve">Partition key: registered voter id, Sort key: selected candidate name</w:t>
+      </w:r>
+    </w:p>
+    <w:p>
+      <w:pPr>
+        <w:numPr>
+          <w:ilvl w:val="0"/>
+          <w:numId w:val="6"/>
+        </w:numPr>
+        <w:ind w:left="720" w:hanging="360"/>
+        <w:rPr>
+          <w:color w:val="383a42"/>
+          <w:shd w:fill="fafafa" w:val="clear"/>
+        </w:rPr>
+      </w:pPr>
+      <w:r>
+        <w:rPr>
+          <w:color w:val="383a42"/>
+          <w:shd w:fill="fafafa" w:val="clear"/>
+          <w:rtl w:val="0"/>
+        </w:rPr>
+        <w:t xml:space="preserve">Composite Partition key: registered voter id+voter age, Sort key: voter age</w:t>
+      </w:r>
+    </w:p>
+    <w:p>
+      <w:pPr>
+        <w:rPr>
+          <w:color w:val="434343"/>
+        </w:rPr>
+      </w:pPr>
+      <w:r>
+        <w:rPr>
+          <w:rtl w:val="0"/>
+        </w:rPr>
+      </w:r>
+    </w:p>
+    <w:p>
+      <w:pPr>
+        <w:rPr>
+          <w:color w:val="434343"/>
+        </w:rPr>
+      </w:pPr>
+      <w:r>
+        <w:rPr>
+          <w:rFonts w:ascii="Calibri" w:cs="Calibri" w:eastAsia="Calibri" w:hAnsi="Calibri"/>
+          <w:b w:val="1"/>
+          <w:rtl w:val="0"/>
+        </w:rPr>
+        <w:t xml:space="preserve">Answer:</w:t>
+      </w:r>
+      <w:r>
+        <w:rPr>
+          <w:color w:val="434343"/>
+          <w:rtl w:val="0"/>
+        </w:rPr>
+        <w:t xml:space="preserve"> C</w:t>
+      </w:r>
+    </w:p>
+    <w:p>
+      <w:pPr>
+        <w:rPr>
+          <w:color w:val="434343"/>
+        </w:rPr>
+      </w:pPr>
+      <w:r>
+        <w:rPr>
+          <w:rtl w:val="0"/>
+        </w:rPr>
+      </w:r>
+    </w:p>
+    <w:p>
+      <w:pPr>
+        <w:rPr>
+          <w:color w:val="434343"/>
+        </w:rPr>
+      </w:pPr>
+      <w:r>
+        <w:rPr>
+          <w:rFonts w:ascii="Calibri" w:cs="Calibri" w:eastAsia="Calibri" w:hAnsi="Calibri"/>
+          <w:b w:val="1"/>
+          <w:rtl w:val="0"/>
+        </w:rPr>
+        <w:t xml:space="preserve">Explanation:</w:t>
+      </w:r>
+      <w:r>
+        <w:rPr>
+          <w:rtl w:val="0"/>
+        </w:rPr>
+      </w:r>
+    </w:p>
+    <w:p>
+      <w:pPr>
+        <w:rPr>
+          <w:color w:val="444444"/>
+          <w:highlight w:val="white"/>
+        </w:rPr>
+      </w:pPr>
+      <w:r>
+        <w:rPr>
+          <w:color w:val="434343"/>
+          <w:rtl w:val="0"/>
+        </w:rPr>
+        <w:t xml:space="preserve">Option A is incorrect</w:t>
+      </w:r>
+      <w:r>
+        <w:rPr>
+          <w:color w:val="444444"/>
+          <w:highlight w:val="white"/>
+          <w:rtl w:val="0"/>
+        </w:rPr>
+        <w:t xml:space="preserve">. </w:t>
+      </w:r>
+      <w:r>
+        <w:rPr>
+          <w:color w:val="383a42"/>
+          <w:shd w:fill="fafafa" w:val="clear"/>
+          <w:rtl w:val="0"/>
+        </w:rPr>
+        <w:t xml:space="preserve">The choice of partition key does not have high cardinality; there will be many records in your streaming data with the same voter registered political party from a limited pool of registered political parties.</w:t>
+      </w:r>
+      <w:r>
+        <w:rPr>
+          <w:rtl w:val="0"/>
+        </w:rPr>
+      </w:r>
+    </w:p>
+    <w:p>
+      <w:pPr>
+        <w:rPr>
+          <w:color w:val="444444"/>
+          <w:highlight w:val="white"/>
+        </w:rPr>
+      </w:pPr>
+      <w:r>
+        <w:rPr>
+          <w:rtl w:val="0"/>
+        </w:rPr>
+      </w:r>
+    </w:p>
+    <w:p>
+      <w:pPr>
+        <w:rPr>
+          <w:color w:val="444444"/>
+          <w:highlight w:val="white"/>
+        </w:rPr>
+      </w:pPr>
+      <w:r>
+        <w:rPr>
+          <w:color w:val="444444"/>
+          <w:highlight w:val="white"/>
+          <w:rtl w:val="0"/>
+        </w:rPr>
+        <w:t xml:space="preserve">Option B is incorrect. </w:t>
+      </w:r>
+      <w:r>
+        <w:rPr>
+          <w:color w:val="383a42"/>
+          <w:shd w:fill="fafafa" w:val="clear"/>
+          <w:rtl w:val="0"/>
+        </w:rPr>
+        <w:t xml:space="preserve">The choice of the composite partition key does not have high cardinality; there will be many records in your streaming data with the same selected candidate political party+selected candidate name from a limited pool of selected candidate political parties and selected candidate names.</w:t>
+      </w:r>
+      <w:r>
+        <w:rPr>
+          <w:rtl w:val="0"/>
+        </w:rPr>
+      </w:r>
+    </w:p>
+    <w:p>
+      <w:pPr>
+        <w:rPr>
+          <w:color w:val="444444"/>
+          <w:highlight w:val="white"/>
+        </w:rPr>
+      </w:pPr>
+      <w:r>
+        <w:rPr>
+          <w:rtl w:val="0"/>
+        </w:rPr>
+      </w:r>
+    </w:p>
+    <w:p>
+      <w:pPr>
+        <w:rPr>
+          <w:color w:val="444444"/>
+          <w:highlight w:val="white"/>
+        </w:rPr>
+      </w:pPr>
+      <w:r>
+        <w:rPr>
+          <w:color w:val="444444"/>
+          <w:highlight w:val="white"/>
+          <w:rtl w:val="0"/>
+        </w:rPr>
+        <w:t xml:space="preserve">Option C is correct. The choice of </w:t>
+      </w:r>
+      <w:r>
+        <w:rPr>
+          <w:color w:val="383a42"/>
+          <w:shd w:fill="fafafa" w:val="clear"/>
+          <w:rtl w:val="0"/>
+        </w:rPr>
+        <w:t xml:space="preserve">registered voter id for your primary key gives you high cardinality; every registered voter will have a unique voter id</w:t>
+      </w:r>
+      <w:r>
+        <w:rPr>
+          <w:color w:val="444444"/>
+          <w:highlight w:val="white"/>
+          <w:rtl w:val="0"/>
+        </w:rPr>
+        <w:t xml:space="preserve">. Therefore, there is no need for a composite partition key.</w:t>
+        <w:br w:type="textWrapping"/>
+      </w:r>
+    </w:p>
+    <w:p>
+      <w:pPr>
+        <w:rPr>
+          <w:color w:val="383a42"/>
+          <w:shd w:fill="fafafa" w:val="clear"/>
+        </w:rPr>
+      </w:pPr>
+      <w:r>
+        <w:rPr>
+          <w:color w:val="444444"/>
+          <w:highlight w:val="white"/>
+          <w:rtl w:val="0"/>
+        </w:rPr>
+        <w:t xml:space="preserve">Option D is incorrect. </w:t>
+      </w:r>
+      <w:r>
+        <w:rPr>
+          <w:color w:val="383a42"/>
+          <w:shd w:fill="fafafa" w:val="clear"/>
+          <w:rtl w:val="0"/>
+        </w:rPr>
+        <w:t xml:space="preserve">The choice of partition key has high cardinality, however, the composite key is not needed. A partition key of the voter id has very high cardinality (each id is unique) so using a composite key in this case over complicates the schema.</w:t>
+      </w:r>
+    </w:p>
+    <w:p>
+      <w:pPr>
+        <w:rPr>
+          <w:color w:val="383a42"/>
+          <w:shd w:fill="fafafa" w:val="clear"/>
+        </w:rPr>
+      </w:pPr>
+      <w:r>
+        <w:rPr>
+          <w:rtl w:val="0"/>
+        </w:rPr>
+      </w:r>
+    </w:p>
+    <w:p>
+      <w:pPr>
+        <w:rPr>
+          <w:rFonts w:ascii="Calibri" w:cs="Calibri" w:eastAsia="Calibri" w:hAnsi="Calibri"/>
+          <w:b w:val="1"/>
+        </w:rPr>
+      </w:pPr>
+      <w:r>
+        <w:rPr>
+          <w:rFonts w:ascii="Calibri" w:cs="Calibri" w:eastAsia="Calibri" w:hAnsi="Calibri"/>
+          <w:b w:val="1"/>
+          <w:rtl w:val="0"/>
+        </w:rPr>
+        <w:t xml:space="preserve">Reference:</w:t>
+      </w:r>
+    </w:p>
+    <w:p>
+      <w:pPr>
+        <w:rPr>
+          <w:color w:val="444444"/>
+        </w:rPr>
+      </w:pPr>
+      <w:r>
+        <w:rPr>
+          <w:color w:val="444444"/>
+          <w:rtl w:val="0"/>
+        </w:rPr>
+        <w:t xml:space="preserve">Please see the Statewide Database titled</w:t>
+      </w:r>
+      <w:r>
+        <w:rPr>
+          <w:b w:val="1"/>
+          <w:color w:val="444444"/>
+          <w:rtl w:val="0"/>
+        </w:rPr>
+        <w:t xml:space="preserve"> 2018 General Election Precinct Data </w:t>
+      </w:r>
+      <w:r>
+        <w:rPr>
+          <w:color w:val="444444"/>
+          <w:rtl w:val="0"/>
+        </w:rPr>
+        <w:t xml:space="preserve">(</w:t>
+      </w:r>
+      <w:hyperlink r:id="rId40">
+        <w:r>
+          <w:rPr>
+            <w:color w:val="1155cc"/>
+            <w:u w:val="single"/>
+            <w:rtl w:val="0"/>
+          </w:rPr>
+          <w:t xml:space="preserve">https://statewidedatabase.org/d10/g18.html</w:t>
+        </w:r>
+      </w:hyperlink>
+      <w:r>
+        <w:rPr>
+          <w:color w:val="444444"/>
+          <w:rtl w:val="0"/>
+        </w:rPr>
+        <w:t xml:space="preserve">), the Amazon DynamoDB developer guide titled </w:t>
+      </w:r>
+      <w:r>
+        <w:rPr>
+          <w:b w:val="1"/>
+          <w:color w:val="444444"/>
+          <w:rtl w:val="0"/>
+        </w:rPr>
+        <w:t xml:space="preserve">Best Practices for Designing and Using Partition Keys Effectively </w:t>
+      </w:r>
+      <w:r>
+        <w:rPr>
+          <w:color w:val="444444"/>
+          <w:rtl w:val="0"/>
+        </w:rPr>
+        <w:t xml:space="preserve">(</w:t>
+      </w:r>
+      <w:hyperlink r:id="rId41">
+        <w:r>
+          <w:rPr>
+            <w:color w:val="1155cc"/>
+            <w:u w:val="single"/>
+            <w:rtl w:val="0"/>
+          </w:rPr>
+          <w:t xml:space="preserve">https://docs.aws.amazon.com/amazondynamodb/latest/developerguide/bp-partition-key-design.html</w:t>
+        </w:r>
+      </w:hyperlink>
+      <w:r>
+        <w:rPr>
+          <w:color w:val="444444"/>
+          <w:rtl w:val="0"/>
+        </w:rPr>
+        <w:t xml:space="preserve">), the Amazon DynamoDB developer guide titled </w:t>
+      </w:r>
+      <w:r>
+        <w:rPr>
+          <w:b w:val="1"/>
+          <w:color w:val="444444"/>
+          <w:rtl w:val="0"/>
+        </w:rPr>
+        <w:t xml:space="preserve">Partitions and Data Distribution </w:t>
+      </w:r>
+      <w:r>
+        <w:rPr>
+          <w:color w:val="444444"/>
+          <w:rtl w:val="0"/>
+        </w:rPr>
+        <w:t xml:space="preserve">(</w:t>
+      </w:r>
+      <w:hyperlink r:id="rId42">
+        <w:r>
+          <w:rPr>
+            <w:color w:val="1155cc"/>
+            <w:u w:val="single"/>
+            <w:rtl w:val="0"/>
+          </w:rPr>
+          <w:t xml:space="preserve">https://docs.aws.amazon.com/amazondynamodb/latest/developerguide/HowItWorks.Partitions.html</w:t>
+        </w:r>
+      </w:hyperlink>
+      <w:r>
+        <w:rPr>
+          <w:color w:val="444444"/>
+          <w:rtl w:val="0"/>
+        </w:rPr>
+        <w:t xml:space="preserve">), and the AWS Database Blog titled</w:t>
+      </w:r>
+      <w:r>
+        <w:rPr>
+          <w:b w:val="1"/>
+          <w:color w:val="444444"/>
+          <w:rtl w:val="0"/>
+        </w:rPr>
+        <w:t xml:space="preserve"> </w:t>
+      </w:r>
+      <w:r>
+        <w:rPr>
+          <w:b w:val="1"/>
+          <w:color w:val="444444"/>
+          <w:rtl w:val="0"/>
+        </w:rPr>
+        <w:t xml:space="preserve">Choosing the Right DynamoDB Partition Key </w:t>
+      </w:r>
+      <w:r>
+        <w:rPr>
+          <w:color w:val="444444"/>
+          <w:rtl w:val="0"/>
+        </w:rPr>
+        <w:t xml:space="preserve">(</w:t>
+      </w:r>
+      <w:hyperlink r:id="rId43">
+        <w:r>
+          <w:rPr>
+            <w:color w:val="1155cc"/>
+            <w:u w:val="single"/>
+            <w:rtl w:val="0"/>
+          </w:rPr>
+          <w:t xml:space="preserve">https://aws.amazon.com/blogs/database/choosing-the-right-dynamodb-partition-key/</w:t>
+        </w:r>
+      </w:hyperlink>
+      <w:r>
+        <w:rPr>
+          <w:color w:val="444444"/>
+          <w:rtl w:val="0"/>
+        </w:rPr>
+        <w:t xml:space="preserve">)</w:t>
+      </w:r>
+    </w:p>
+    <w:p>
+      <w:pPr>
+        <w:rPr>
+          <w:b w:val="1"/>
+          <w:color w:val="444444"/>
+        </w:rPr>
+      </w:pPr>
+      <w:r>
+        <w:rPr>
+          <w:rtl w:val="0"/>
+        </w:rPr>
+      </w:r>
+    </w:p>
+    <w:p>
+      <w:pPr>
+        <w:rPr>
+          <w:b w:val="1"/>
+          <w:color w:val="444444"/>
+        </w:rPr>
+      </w:pPr>
+      <w:r>
+        <w:rPr>
+          <w:rtl w:val="0"/>
+        </w:rPr>
+      </w:r>
+    </w:p>
+    <w:p>
+      <w:pPr>
+        <w:rPr>
+          <w:b w:val="1"/>
+          <w:color w:val="444444"/>
+        </w:rPr>
+      </w:pPr>
       <w:r>
         <w:rPr>
           <w:rtl w:val="0"/>
@@ -9226,6 +9985,116 @@
     </w:lvl>
   </w:abstractNum>
   <w:abstractNum w:abstractNumId="8">
+    <w:lvl w:ilvl="0">
+      <w:start w:val="1"/>
+      <w:numFmt w:val="upperLetter"/>
+      <w:lvlText w:val="%1)"/>
+      <w:lvlJc w:val="left"/>
+      <w:pPr>
+        <w:ind w:left="720" w:hanging="360"/>
+      </w:pPr>
+      <w:rPr>
+        <w:u w:val="none"/>
+      </w:rPr>
+    </w:lvl>
+    <w:lvl w:ilvl="1">
+      <w:start w:val="1"/>
+      <w:numFmt w:val="lowerLetter"/>
+      <w:lvlText w:val="%2)"/>
+      <w:lvlJc w:val="left"/>
+      <w:pPr>
+        <w:ind w:left="1440" w:hanging="360"/>
+      </w:pPr>
+      <w:rPr>
+        <w:u w:val="none"/>
+      </w:rPr>
+    </w:lvl>
+    <w:lvl w:ilvl="2">
+      <w:start w:val="1"/>
+      <w:numFmt w:val="lowerRoman"/>
+      <w:lvlText w:val="%3)"/>
+      <w:lvlJc w:val="right"/>
+      <w:pPr>
+        <w:ind w:left="2160" w:hanging="360"/>
+      </w:pPr>
+      <w:rPr>
+        <w:u w:val="none"/>
+      </w:rPr>
+    </w:lvl>
+    <w:lvl w:ilvl="3">
+      <w:start w:val="1"/>
+      <w:numFmt w:val="decimal"/>
+      <w:lvlText w:val="(%4)"/>
+      <w:lvlJc w:val="left"/>
+      <w:pPr>
+        <w:ind w:left="2880" w:hanging="360"/>
+      </w:pPr>
+      <w:rPr>
+        <w:u w:val="none"/>
+      </w:rPr>
+    </w:lvl>
+    <w:lvl w:ilvl="4">
+      <w:start w:val="1"/>
+      <w:numFmt w:val="lowerLetter"/>
+      <w:lvlText w:val="(%5)"/>
+      <w:lvlJc w:val="left"/>
+      <w:pPr>
+        <w:ind w:left="3600" w:hanging="360"/>
+      </w:pPr>
+      <w:rPr>
+        <w:u w:val="none"/>
+      </w:rPr>
+    </w:lvl>
+    <w:lvl w:ilvl="5">
+      <w:start w:val="1"/>
+      <w:numFmt w:val="lowerRoman"/>
+      <w:lvlText w:val="(%6)"/>
+      <w:lvlJc w:val="right"/>
+      <w:pPr>
+        <w:ind w:left="4320" w:hanging="360"/>
+      </w:pPr>
+      <w:rPr>
+        <w:u w:val="none"/>
+      </w:rPr>
+    </w:lvl>
+    <w:lvl w:ilvl="6">
+      <w:start w:val="1"/>
+      <w:numFmt w:val="decimal"/>
+      <w:lvlText w:val="%7."/>
+      <w:lvlJc w:val="left"/>
+      <w:pPr>
+        <w:ind w:left="5040" w:hanging="360"/>
+      </w:pPr>
+      <w:rPr>
+        <w:u w:val="none"/>
+      </w:rPr>
+    </w:lvl>
+    <w:lvl w:ilvl="7">
+      <w:start w:val="1"/>
+      <w:numFmt w:val="lowerLetter"/>
+      <w:lvlText w:val="%8."/>
+      <w:lvlJc w:val="left"/>
+      <w:pPr>
+        <w:ind w:left="5760" w:hanging="360"/>
+      </w:pPr>
+      <w:rPr>
+        <w:u w:val="none"/>
+      </w:rPr>
+    </w:lvl>
+    <w:lvl w:ilvl="8">
+      <w:start w:val="1"/>
+      <w:numFmt w:val="lowerRoman"/>
+      <w:lvlText w:val="%9."/>
+      <w:lvlJc w:val="right"/>
+      <w:pPr>
+        <w:ind w:left="6480" w:hanging="360"/>
+      </w:pPr>
+      <w:rPr>
+        <w:u w:val="none"/>
+      </w:rPr>
+    </w:lvl>
+  </w:abstractNum>
+  <w:abstractNum w:abstractNumId="9">
     <w:lvl w:ilvl="0">
       <w:start w:val="1"/>
       <w:numFmt w:val="upperLetter"/>
@@ -9358,6 +10227,9 @@
   </w:num>
   <w:num w:numId="8">
     <w:abstractNumId w:val="8"/>
+  </w:num>
+  <w:num w:numId="9">
+    <w:abstractNumId w:val="9"/>
   </w:num>
 </w:numbering>
 </file>

</xml_diff>

<commit_message>
added question #10 to DA cert questions list #2
</commit_message>
<xml_diff>
--- a/public/Exam Notes/DA-Vincent-1-65-May-4.docx
+++ b/public/Exam Notes/DA-Vincent-1-65-May-4.docx
@@ -5047,7 +5047,7 @@
       <w:pPr>
         <w:numPr>
           <w:ilvl w:val="0"/>
-          <w:numId w:val="8"/>
+          <w:numId w:val="9"/>
         </w:numPr>
         <w:ind w:left="720" w:hanging="360"/>
         <w:rPr>
@@ -5067,7 +5067,7 @@
       <w:pPr>
         <w:numPr>
           <w:ilvl w:val="0"/>
-          <w:numId w:val="8"/>
+          <w:numId w:val="9"/>
         </w:numPr>
         <w:ind w:left="720" w:hanging="360"/>
         <w:rPr>
@@ -5088,7 +5088,7 @@
       <w:pPr>
         <w:numPr>
           <w:ilvl w:val="0"/>
-          <w:numId w:val="8"/>
+          <w:numId w:val="9"/>
         </w:numPr>
         <w:ind w:left="720" w:hanging="360"/>
         <w:rPr>
@@ -5109,7 +5109,7 @@
       <w:pPr>
         <w:numPr>
           <w:ilvl w:val="0"/>
-          <w:numId w:val="8"/>
+          <w:numId w:val="9"/>
         </w:numPr>
         <w:ind w:left="720" w:hanging="360"/>
         <w:rPr>
@@ -7924,7 +7924,7 @@
       <w:pPr>
         <w:numPr>
           <w:ilvl w:val="0"/>
-          <w:numId w:val="9"/>
+          <w:numId w:val="10"/>
         </w:numPr>
         <w:ind w:left="720" w:hanging="360"/>
         <w:rPr>
@@ -7944,7 +7944,7 @@
       <w:pPr>
         <w:numPr>
           <w:ilvl w:val="0"/>
-          <w:numId w:val="9"/>
+          <w:numId w:val="10"/>
         </w:numPr>
         <w:ind w:left="720" w:hanging="360"/>
         <w:rPr>
@@ -7965,7 +7965,7 @@
       <w:pPr>
         <w:numPr>
           <w:ilvl w:val="0"/>
-          <w:numId w:val="9"/>
+          <w:numId w:val="10"/>
         </w:numPr>
         <w:ind w:left="720" w:hanging="360"/>
         <w:rPr>
@@ -7986,7 +7986,7 @@
       <w:pPr>
         <w:numPr>
           <w:ilvl w:val="0"/>
-          <w:numId w:val="9"/>
+          <w:numId w:val="10"/>
         </w:numPr>
         <w:ind w:left="720" w:hanging="360"/>
         <w:rPr>
@@ -9144,6 +9144,708 @@
             <w:rtl w:val="0"/>
           </w:rPr>
           <w:t xml:space="preserve">https://aws.amazon.com/blogs/database/choosing-the-right-dynamodb-partition-key/</w:t>
+        </w:r>
+      </w:hyperlink>
+      <w:r>
+        <w:rPr>
+          <w:color w:val="444444"/>
+          <w:rtl w:val="0"/>
+        </w:rPr>
+        <w:t xml:space="preserve">)</w:t>
+      </w:r>
+    </w:p>
+    <w:p>
+      <w:pPr>
+        <w:rPr>
+          <w:b w:val="1"/>
+          <w:color w:val="444444"/>
+        </w:rPr>
+      </w:pPr>
+      <w:r>
+        <w:rPr>
+          <w:rtl w:val="0"/>
+        </w:rPr>
+      </w:r>
+    </w:p>
+    <w:p>
+      <w:pPr>
+        <w:rPr>
+          <w:b w:val="1"/>
+          <w:color w:val="444444"/>
+        </w:rPr>
+      </w:pPr>
+      <w:r>
+        <w:rPr>
+          <w:rtl w:val="0"/>
+        </w:rPr>
+      </w:r>
+    </w:p>
+    <w:p>
+      <w:pPr>
+        <w:rPr>
+          <w:b w:val="1"/>
+          <w:color w:val="444444"/>
+        </w:rPr>
+      </w:pPr>
+      <w:r>
+        <w:rPr>
+          <w:rtl w:val="0"/>
+        </w:rPr>
+      </w:r>
+    </w:p>
+    <w:p>
+      <w:pPr>
+        <w:rPr/>
+      </w:pPr>
+      <w:r>
+        <w:rPr>
+          <w:rtl w:val="0"/>
+        </w:rPr>
+        <w:t xml:space="preserve">Question: 10</w:t>
+      </w:r>
+    </w:p>
+    <w:p>
+      <w:pPr>
+        <w:rPr>
+          <w:color w:val="999999"/>
+        </w:rPr>
+      </w:pPr>
+      <w:r>
+        <w:rPr>
+          <w:b w:val="1"/>
+          <w:rtl w:val="0"/>
+        </w:rPr>
+        <w:t xml:space="preserve">Main​ ​Topic​ ​:​ </w:t>
+      </w:r>
+      <w:r>
+        <w:rPr>
+          <w:color w:val="999999"/>
+          <w:rtl w:val="0"/>
+        </w:rPr>
+        <w:t xml:space="preserve">Data Analytics</w:t>
+      </w:r>
+    </w:p>
+    <w:p>
+      <w:pPr>
+        <w:rPr>
+          <w:b w:val="1"/>
+          <w:color w:val="999999"/>
+        </w:rPr>
+      </w:pPr>
+      <w:r>
+        <w:rPr>
+          <w:b w:val="1"/>
+          <w:rtl w:val="0"/>
+        </w:rPr>
+        <w:t xml:space="preserve">Sub​ ​Topic​ ​:​ </w:t>
+      </w:r>
+      <w:r>
+        <w:rPr>
+          <w:b w:val="1"/>
+          <w:color w:val="999999"/>
+          <w:rtl w:val="0"/>
+        </w:rPr>
+        <w:t xml:space="preserve">Determine appropriate data processing solution requirements</w:t>
+      </w:r>
+      <w:r>
+        <w:rPr>
+          <w:b w:val="1"/>
+          <w:color w:val="999999"/>
+          <w:rtl w:val="0"/>
+        </w:rPr>
+        <w:t xml:space="preserve"> </w:t>
+      </w:r>
+    </w:p>
+    <w:p>
+      <w:pPr>
+        <w:rPr>
+          <w:color w:val="999999"/>
+        </w:rPr>
+      </w:pPr>
+      <w:r>
+        <w:rPr>
+          <w:rtl w:val="0"/>
+        </w:rPr>
+      </w:r>
+    </w:p>
+    <w:p>
+      <w:pPr>
+        <w:rPr>
+          <w:b w:val="1"/>
+          <w:color w:val="999999"/>
+        </w:rPr>
+      </w:pPr>
+      <w:r>
+        <w:rPr>
+          <w:b w:val="1"/>
+          <w:rtl w:val="0"/>
+        </w:rPr>
+        <w:t xml:space="preserve">Domain: </w:t>
+      </w:r>
+      <w:r>
+        <w:rPr>
+          <w:color w:val="999999"/>
+          <w:rtl w:val="0"/>
+        </w:rPr>
+        <w:t xml:space="preserve">Processing  </w:t>
+      </w:r>
+      <w:r>
+        <w:rPr>
+          <w:rtl w:val="0"/>
+        </w:rPr>
+      </w:r>
+    </w:p>
+    <w:p>
+      <w:pPr>
+        <w:rPr>
+          <w:b w:val="1"/>
+        </w:rPr>
+      </w:pPr>
+      <w:r>
+        <w:rPr>
+          <w:rtl w:val="0"/>
+        </w:rPr>
+      </w:r>
+    </w:p>
+    <w:p>
+      <w:pPr>
+        <w:rPr>
+          <w:rFonts w:ascii="Calibri" w:cs="Calibri" w:eastAsia="Calibri" w:hAnsi="Calibri"/>
+        </w:rPr>
+      </w:pPr>
+      <w:r>
+        <w:rPr>
+          <w:rFonts w:ascii="Calibri" w:cs="Calibri" w:eastAsia="Calibri" w:hAnsi="Calibri"/>
+          <w:b w:val="1"/>
+          <w:rtl w:val="0"/>
+        </w:rPr>
+        <w:t xml:space="preserve">Question text</w:t>
+      </w:r>
+      <w:r>
+        <w:rPr>
+          <w:rFonts w:ascii="Calibri" w:cs="Calibri" w:eastAsia="Calibri" w:hAnsi="Calibri"/>
+          <w:rtl w:val="0"/>
+        </w:rPr>
+        <w:t xml:space="preserve">: </w:t>
+      </w:r>
+    </w:p>
+    <w:p>
+      <w:pPr>
+        <w:rPr>
+          <w:color w:val="434343"/>
+        </w:rPr>
+      </w:pPr>
+      <w:r>
+        <w:rPr>
+          <w:color w:val="434343"/>
+          <w:rtl w:val="0"/>
+        </w:rPr>
+        <w:t xml:space="preserve">You work as a data scientist for a data analytics company that specializes in supplying data sets to industry partners for use in their machine learning models. Your company’s data sets are used by your partners as seed data for their own corporate data stores, allowing your partners to leverage a much larger sample of data for their models.</w:t>
+      </w:r>
+    </w:p>
+    <w:p>
+      <w:pPr>
+        <w:rPr>
+          <w:color w:val="434343"/>
+        </w:rPr>
+      </w:pPr>
+      <w:r>
+        <w:rPr>
+          <w:rtl w:val="0"/>
+        </w:rPr>
+      </w:r>
+    </w:p>
+    <w:p>
+      <w:pPr>
+        <w:rPr>
+          <w:color w:val="434343"/>
+        </w:rPr>
+      </w:pPr>
+      <w:r>
+        <w:rPr>
+          <w:color w:val="434343"/>
+          <w:rtl w:val="0"/>
+        </w:rPr>
+        <w:t xml:space="preserve">One of your partners needs you to transform industry data that is sourced in the JSON format so that the data can be used by their machine learning model in the CSV format. You have chosen AWS Glue as your transformation tool. One particular requirement is that your ETL script needs to convert a composite JSON format of, for example {“id”: 1435678, “product name”: “product A”, “product cost”: 54.23}, to values in your CSV file of int, string, and double. </w:t>
+      </w:r>
+    </w:p>
+    <w:p>
+      <w:pPr>
+        <w:rPr>
+          <w:color w:val="434343"/>
+        </w:rPr>
+      </w:pPr>
+      <w:r>
+        <w:rPr>
+          <w:rtl w:val="0"/>
+        </w:rPr>
+      </w:r>
+    </w:p>
+    <w:p>
+      <w:pPr>
+        <w:rPr>
+          <w:color w:val="434343"/>
+        </w:rPr>
+      </w:pPr>
+      <w:r>
+        <w:rPr>
+          <w:color w:val="434343"/>
+          <w:rtl w:val="0"/>
+        </w:rPr>
+        <w:t xml:space="preserve">Which option leverages AWS Glue to perform the required JSON transformation in the most cost effective optimal manner?</w:t>
+      </w:r>
+    </w:p>
+    <w:p>
+      <w:pPr>
+        <w:rPr>
+          <w:color w:val="434343"/>
+        </w:rPr>
+      </w:pPr>
+      <w:r>
+        <w:rPr>
+          <w:rtl w:val="0"/>
+        </w:rPr>
+      </w:r>
+    </w:p>
+    <w:p>
+      <w:pPr>
+        <w:numPr>
+          <w:ilvl w:val="0"/>
+          <w:numId w:val="8"/>
+        </w:numPr>
+        <w:ind w:left="720" w:hanging="360"/>
+        <w:rPr>
+          <w:color w:val="434343"/>
+        </w:rPr>
+      </w:pPr>
+      <w:r>
+        <w:rPr>
+          <w:color w:val="383a42"/>
+          <w:shd w:fill="fafafa" w:val="clear"/>
+          <w:rtl w:val="0"/>
+        </w:rPr>
+        <w:t xml:space="preserve">Write a PySpark function that uses the RDD API to reformat the JSON into the required elements</w:t>
+      </w:r>
+    </w:p>
+    <w:p>
+      <w:pPr>
+        <w:numPr>
+          <w:ilvl w:val="0"/>
+          <w:numId w:val="8"/>
+        </w:numPr>
+        <w:ind w:left="720" w:hanging="360"/>
+        <w:rPr>
+          <w:color w:val="383a42"/>
+          <w:shd w:fill="fafafa" w:val="clear"/>
+        </w:rPr>
+      </w:pPr>
+      <w:r>
+        <w:rPr>
+          <w:color w:val="383a42"/>
+          <w:shd w:fill="fafafa" w:val="clear"/>
+          <w:rtl w:val="0"/>
+        </w:rPr>
+        <w:t xml:space="preserve">Write a PySpark function that uses the Spark SQL to reformat the JSON into the required elements</w:t>
+      </w:r>
+    </w:p>
+    <w:p>
+      <w:pPr>
+        <w:numPr>
+          <w:ilvl w:val="0"/>
+          <w:numId w:val="8"/>
+        </w:numPr>
+        <w:ind w:left="720" w:hanging="360"/>
+        <w:rPr>
+          <w:color w:val="383a42"/>
+          <w:shd w:fill="fafafa" w:val="clear"/>
+        </w:rPr>
+      </w:pPr>
+      <w:r>
+        <w:rPr>
+          <w:color w:val="383a42"/>
+          <w:shd w:fill="fafafa" w:val="clear"/>
+          <w:rtl w:val="0"/>
+        </w:rPr>
+        <w:t xml:space="preserve">Use the Glue built-in transform Relationalize to reformat the JSON into the required elements</w:t>
+      </w:r>
+    </w:p>
+    <w:p>
+      <w:pPr>
+        <w:numPr>
+          <w:ilvl w:val="0"/>
+          <w:numId w:val="8"/>
+        </w:numPr>
+        <w:ind w:left="720" w:hanging="360"/>
+        <w:rPr>
+          <w:color w:val="383a42"/>
+          <w:shd w:fill="fafafa" w:val="clear"/>
+        </w:rPr>
+      </w:pPr>
+      <w:r>
+        <w:rPr>
+          <w:color w:val="383a42"/>
+          <w:shd w:fill="fafafa" w:val="clear"/>
+          <w:rtl w:val="0"/>
+        </w:rPr>
+        <w:t xml:space="preserve">Use the Glue built-in transform Unbox to reformat the JSON into the required elements</w:t>
+      </w:r>
+    </w:p>
+    <w:p>
+      <w:pPr>
+        <w:rPr>
+          <w:color w:val="434343"/>
+        </w:rPr>
+      </w:pPr>
+      <w:r>
+        <w:rPr>
+          <w:rtl w:val="0"/>
+        </w:rPr>
+      </w:r>
+    </w:p>
+    <w:p>
+      <w:pPr>
+        <w:rPr>
+          <w:color w:val="434343"/>
+        </w:rPr>
+      </w:pPr>
+      <w:r>
+        <w:rPr>
+          <w:rFonts w:ascii="Calibri" w:cs="Calibri" w:eastAsia="Calibri" w:hAnsi="Calibri"/>
+          <w:b w:val="1"/>
+          <w:rtl w:val="0"/>
+        </w:rPr>
+        <w:t xml:space="preserve">Answer:</w:t>
+      </w:r>
+      <w:r>
+        <w:rPr>
+          <w:color w:val="434343"/>
+          <w:rtl w:val="0"/>
+        </w:rPr>
+        <w:t xml:space="preserve"> D</w:t>
+      </w:r>
+    </w:p>
+    <w:p>
+      <w:pPr>
+        <w:rPr>
+          <w:color w:val="434343"/>
+        </w:rPr>
+      </w:pPr>
+      <w:r>
+        <w:rPr>
+          <w:rtl w:val="0"/>
+        </w:rPr>
+      </w:r>
+    </w:p>
+    <w:p>
+      <w:pPr>
+        <w:rPr>
+          <w:color w:val="434343"/>
+        </w:rPr>
+      </w:pPr>
+      <w:r>
+        <w:rPr>
+          <w:rFonts w:ascii="Calibri" w:cs="Calibri" w:eastAsia="Calibri" w:hAnsi="Calibri"/>
+          <w:b w:val="1"/>
+          <w:rtl w:val="0"/>
+        </w:rPr>
+        <w:t xml:space="preserve">Explanation:</w:t>
+      </w:r>
+      <w:r>
+        <w:rPr>
+          <w:rtl w:val="0"/>
+        </w:rPr>
+      </w:r>
+    </w:p>
+    <w:p>
+      <w:pPr>
+        <w:rPr>
+          <w:color w:val="444444"/>
+          <w:highlight w:val="white"/>
+        </w:rPr>
+      </w:pPr>
+      <w:r>
+        <w:rPr>
+          <w:color w:val="434343"/>
+          <w:rtl w:val="0"/>
+        </w:rPr>
+        <w:t xml:space="preserve">Option A is incorrect</w:t>
+      </w:r>
+      <w:r>
+        <w:rPr>
+          <w:color w:val="444444"/>
+          <w:highlight w:val="white"/>
+          <w:rtl w:val="0"/>
+        </w:rPr>
+        <w:t xml:space="preserve">. </w:t>
+      </w:r>
+      <w:r>
+        <w:rPr>
+          <w:color w:val="383a42"/>
+          <w:shd w:fill="fafafa" w:val="clear"/>
+          <w:rtl w:val="0"/>
+        </w:rPr>
+        <w:t xml:space="preserve">Writing a PySpark function when you can use a built-in Glue transform is not the most cost effective option.</w:t>
+      </w:r>
+      <w:r>
+        <w:rPr>
+          <w:rtl w:val="0"/>
+        </w:rPr>
+      </w:r>
+    </w:p>
+    <w:p>
+      <w:pPr>
+        <w:rPr>
+          <w:color w:val="444444"/>
+          <w:highlight w:val="white"/>
+        </w:rPr>
+      </w:pPr>
+      <w:r>
+        <w:rPr>
+          <w:rtl w:val="0"/>
+        </w:rPr>
+      </w:r>
+    </w:p>
+    <w:p>
+      <w:pPr>
+        <w:rPr>
+          <w:color w:val="444444"/>
+          <w:highlight w:val="white"/>
+        </w:rPr>
+      </w:pPr>
+      <w:r>
+        <w:rPr>
+          <w:color w:val="444444"/>
+          <w:highlight w:val="white"/>
+          <w:rtl w:val="0"/>
+        </w:rPr>
+        <w:t xml:space="preserve">Option B is incorrect. </w:t>
+      </w:r>
+      <w:r>
+        <w:rPr>
+          <w:color w:val="383a42"/>
+          <w:shd w:fill="fafafa" w:val="clear"/>
+          <w:rtl w:val="0"/>
+        </w:rPr>
+        <w:t xml:space="preserve">Writing a PySpark function when you can use a built-in Glue transform is not the most cost effective option.</w:t>
+      </w:r>
+      <w:r>
+        <w:rPr>
+          <w:rtl w:val="0"/>
+        </w:rPr>
+      </w:r>
+    </w:p>
+    <w:p>
+      <w:pPr>
+        <w:rPr>
+          <w:color w:val="444444"/>
+          <w:highlight w:val="white"/>
+        </w:rPr>
+      </w:pPr>
+      <w:r>
+        <w:rPr>
+          <w:rtl w:val="0"/>
+        </w:rPr>
+      </w:r>
+    </w:p>
+    <w:p>
+      <w:pPr>
+        <w:rPr>
+          <w:color w:val="444444"/>
+          <w:highlight w:val="white"/>
+        </w:rPr>
+      </w:pPr>
+      <w:r>
+        <w:rPr>
+          <w:color w:val="444444"/>
+          <w:highlight w:val="white"/>
+          <w:rtl w:val="0"/>
+        </w:rPr>
+        <w:t xml:space="preserve">Option C is incorrect. The Glue Relationalize built-in transform would convert your JSON into rows and columns, but it wouldn’t reformat your composite JSON field to separate fields.</w:t>
+        <w:br w:type="textWrapping"/>
+      </w:r>
+    </w:p>
+    <w:p>
+      <w:pPr>
+        <w:rPr>
+          <w:color w:val="383a42"/>
+          <w:shd w:fill="fafafa" w:val="clear"/>
+        </w:rPr>
+      </w:pPr>
+      <w:r>
+        <w:rPr>
+          <w:color w:val="444444"/>
+          <w:highlight w:val="white"/>
+          <w:rtl w:val="0"/>
+        </w:rPr>
+        <w:t xml:space="preserve">Option D is correct. </w:t>
+      </w:r>
+      <w:r>
+        <w:rPr>
+          <w:color w:val="383a42"/>
+          <w:shd w:fill="fafafa" w:val="clear"/>
+          <w:rtl w:val="0"/>
+        </w:rPr>
+        <w:t xml:space="preserve">The </w:t>
+      </w:r>
+      <w:r>
+        <w:rPr>
+          <w:color w:val="444444"/>
+          <w:highlight w:val="white"/>
+          <w:rtl w:val="0"/>
+        </w:rPr>
+        <w:t xml:space="preserve">Glue Unbox built-in transform reformats string fields, like your composite JSON field, into distinct fields that represent the types of the composites.</w:t>
+      </w:r>
+      <w:r>
+        <w:rPr>
+          <w:rtl w:val="0"/>
+        </w:rPr>
+      </w:r>
+    </w:p>
+    <w:p>
+      <w:pPr>
+        <w:rPr>
+          <w:color w:val="383a42"/>
+          <w:shd w:fill="fafafa" w:val="clear"/>
+        </w:rPr>
+      </w:pPr>
+      <w:r>
+        <w:rPr>
+          <w:rtl w:val="0"/>
+        </w:rPr>
+      </w:r>
+    </w:p>
+    <w:p>
+      <w:pPr>
+        <w:rPr>
+          <w:rFonts w:ascii="Calibri" w:cs="Calibri" w:eastAsia="Calibri" w:hAnsi="Calibri"/>
+          <w:b w:val="1"/>
+        </w:rPr>
+      </w:pPr>
+      <w:r>
+        <w:rPr>
+          <w:rFonts w:ascii="Calibri" w:cs="Calibri" w:eastAsia="Calibri" w:hAnsi="Calibri"/>
+          <w:b w:val="1"/>
+          <w:rtl w:val="0"/>
+        </w:rPr>
+        <w:t xml:space="preserve">Reference:</w:t>
+      </w:r>
+    </w:p>
+    <w:p>
+      <w:pPr>
+        <w:rPr>
+          <w:color w:val="444444"/>
+        </w:rPr>
+      </w:pPr>
+      <w:r>
+        <w:rPr>
+          <w:color w:val="444444"/>
+          <w:rtl w:val="0"/>
+        </w:rPr>
+        <w:t xml:space="preserve">Please see the AWS Glue developer guide titled</w:t>
+      </w:r>
+      <w:r>
+        <w:rPr>
+          <w:b w:val="1"/>
+          <w:color w:val="444444"/>
+          <w:rtl w:val="0"/>
+        </w:rPr>
+        <w:t xml:space="preserve"> </w:t>
+      </w:r>
+      <w:r>
+        <w:rPr>
+          <w:b w:val="1"/>
+          <w:color w:val="444444"/>
+          <w:rtl w:val="0"/>
+        </w:rPr>
+        <w:t xml:space="preserve">Authoring Jobs in AWS Glue </w:t>
+      </w:r>
+      <w:r>
+        <w:rPr>
+          <w:color w:val="444444"/>
+          <w:rtl w:val="0"/>
+        </w:rPr>
+        <w:t xml:space="preserve">(</w:t>
+      </w:r>
+      <w:hyperlink r:id="rId44">
+        <w:r>
+          <w:rPr>
+            <w:color w:val="1155cc"/>
+            <w:u w:val="single"/>
+            <w:rtl w:val="0"/>
+          </w:rPr>
+          <w:t xml:space="preserve">https://docs.aws.amazon.com/glue/latest/dg/author-job.html</w:t>
+        </w:r>
+      </w:hyperlink>
+      <w:r>
+        <w:rPr>
+          <w:color w:val="444444"/>
+          <w:rtl w:val="0"/>
+        </w:rPr>
+        <w:t xml:space="preserve">), the AWS Glue developer guide titled</w:t>
+      </w:r>
+      <w:r>
+        <w:rPr>
+          <w:b w:val="1"/>
+          <w:color w:val="444444"/>
+          <w:rtl w:val="0"/>
+        </w:rPr>
+        <w:t xml:space="preserve"> Built-In Transforms </w:t>
+      </w:r>
+      <w:r>
+        <w:rPr>
+          <w:color w:val="444444"/>
+          <w:rtl w:val="0"/>
+        </w:rPr>
+        <w:t xml:space="preserve">(</w:t>
+      </w:r>
+      <w:hyperlink r:id="rId45">
+        <w:r>
+          <w:rPr>
+            <w:color w:val="1155cc"/>
+            <w:u w:val="single"/>
+            <w:rtl w:val="0"/>
+          </w:rPr>
+          <w:t xml:space="preserve">https://docs.aws.amazon.com/glue/latest/dg/built-in-transforms.html</w:t>
+        </w:r>
+      </w:hyperlink>
+      <w:r>
+        <w:rPr>
+          <w:color w:val="444444"/>
+          <w:rtl w:val="0"/>
+        </w:rPr>
+        <w:t xml:space="preserve">), and the Spark SQL guide titled</w:t>
+      </w:r>
+      <w:r>
+        <w:rPr>
+          <w:b w:val="1"/>
+          <w:color w:val="444444"/>
+          <w:rtl w:val="0"/>
+        </w:rPr>
+        <w:t xml:space="preserve"> </w:t>
+      </w:r>
+      <w:r>
+        <w:rPr>
+          <w:b w:val="1"/>
+          <w:color w:val="444444"/>
+          <w:rtl w:val="0"/>
+        </w:rPr>
+        <w:t xml:space="preserve">Spark SQL, DataFrames and Datasets Guide </w:t>
+      </w:r>
+      <w:r>
+        <w:rPr>
+          <w:color w:val="444444"/>
+          <w:rtl w:val="0"/>
+        </w:rPr>
+        <w:t xml:space="preserve">(</w:t>
+      </w:r>
+      <w:hyperlink r:id="rId46">
+        <w:r>
+          <w:rPr>
+            <w:color w:val="1155cc"/>
+            <w:u w:val="single"/>
+            <w:rtl w:val="0"/>
+          </w:rPr>
+          <w:t xml:space="preserve">http://spark.apache.org/docs/latest/sql-programming-guide.html#json-datasets</w:t>
         </w:r>
       </w:hyperlink>
       <w:r>
@@ -10095,6 +10797,116 @@
     </w:lvl>
   </w:abstractNum>
   <w:abstractNum w:abstractNumId="9">
+    <w:lvl w:ilvl="0">
+      <w:start w:val="1"/>
+      <w:numFmt w:val="upperLetter"/>
+      <w:lvlText w:val="%1)"/>
+      <w:lvlJc w:val="left"/>
+      <w:pPr>
+        <w:ind w:left="720" w:hanging="360"/>
+      </w:pPr>
+      <w:rPr>
+        <w:u w:val="none"/>
+      </w:rPr>
+    </w:lvl>
+    <w:lvl w:ilvl="1">
+      <w:start w:val="1"/>
+      <w:numFmt w:val="lowerLetter"/>
+      <w:lvlText w:val="%2)"/>
+      <w:lvlJc w:val="left"/>
+      <w:pPr>
+        <w:ind w:left="1440" w:hanging="360"/>
+      </w:pPr>
+      <w:rPr>
+        <w:u w:val="none"/>
+      </w:rPr>
+    </w:lvl>
+    <w:lvl w:ilvl="2">
+      <w:start w:val="1"/>
+      <w:numFmt w:val="lowerRoman"/>
+      <w:lvlText w:val="%3)"/>
+      <w:lvlJc w:val="right"/>
+      <w:pPr>
+        <w:ind w:left="2160" w:hanging="360"/>
+      </w:pPr>
+      <w:rPr>
+        <w:u w:val="none"/>
+      </w:rPr>
+    </w:lvl>
+    <w:lvl w:ilvl="3">
+      <w:start w:val="1"/>
+      <w:numFmt w:val="decimal"/>
+      <w:lvlText w:val="(%4)"/>
+      <w:lvlJc w:val="left"/>
+      <w:pPr>
+        <w:ind w:left="2880" w:hanging="360"/>
+      </w:pPr>
+      <w:rPr>
+        <w:u w:val="none"/>
+      </w:rPr>
+    </w:lvl>
+    <w:lvl w:ilvl="4">
+      <w:start w:val="1"/>
+      <w:numFmt w:val="lowerLetter"/>
+      <w:lvlText w:val="(%5)"/>
+      <w:lvlJc w:val="left"/>
+      <w:pPr>
+        <w:ind w:left="3600" w:hanging="360"/>
+      </w:pPr>
+      <w:rPr>
+        <w:u w:val="none"/>
+      </w:rPr>
+    </w:lvl>
+    <w:lvl w:ilvl="5">
+      <w:start w:val="1"/>
+      <w:numFmt w:val="lowerRoman"/>
+      <w:lvlText w:val="(%6)"/>
+      <w:lvlJc w:val="right"/>
+      <w:pPr>
+        <w:ind w:left="4320" w:hanging="360"/>
+      </w:pPr>
+      <w:rPr>
+        <w:u w:val="none"/>
+      </w:rPr>
+    </w:lvl>
+    <w:lvl w:ilvl="6">
+      <w:start w:val="1"/>
+      <w:numFmt w:val="decimal"/>
+      <w:lvlText w:val="%7."/>
+      <w:lvlJc w:val="left"/>
+      <w:pPr>
+        <w:ind w:left="5040" w:hanging="360"/>
+      </w:pPr>
+      <w:rPr>
+        <w:u w:val="none"/>
+      </w:rPr>
+    </w:lvl>
+    <w:lvl w:ilvl="7">
+      <w:start w:val="1"/>
+      <w:numFmt w:val="lowerLetter"/>
+      <w:lvlText w:val="%8."/>
+      <w:lvlJc w:val="left"/>
+      <w:pPr>
+        <w:ind w:left="5760" w:hanging="360"/>
+      </w:pPr>
+      <w:rPr>
+        <w:u w:val="none"/>
+      </w:rPr>
+    </w:lvl>
+    <w:lvl w:ilvl="8">
+      <w:start w:val="1"/>
+      <w:numFmt w:val="lowerRoman"/>
+      <w:lvlText w:val="%9."/>
+      <w:lvlJc w:val="right"/>
+      <w:pPr>
+        <w:ind w:left="6480" w:hanging="360"/>
+      </w:pPr>
+      <w:rPr>
+        <w:u w:val="none"/>
+      </w:rPr>
+    </w:lvl>
+  </w:abstractNum>
+  <w:abstractNum w:abstractNumId="10">
     <w:lvl w:ilvl="0">
       <w:start w:val="1"/>
       <w:numFmt w:val="upperLetter"/>
@@ -10230,6 +11042,9 @@
   </w:num>
   <w:num w:numId="9">
     <w:abstractNumId w:val="9"/>
+  </w:num>
+  <w:num w:numId="10">
+    <w:abstractNumId w:val="10"/>
   </w:num>
 </w:numbering>
 </file>

</xml_diff>

<commit_message>
added question 11 to DA cert questions set #2
</commit_message>
<xml_diff>
--- a/public/Exam Notes/DA-Vincent-1-65-May-4.docx
+++ b/public/Exam Notes/DA-Vincent-1-65-May-4.docx
@@ -3635,7 +3635,7 @@
       <w:pPr>
         <w:numPr>
           <w:ilvl w:val="0"/>
-          <w:numId w:val="7"/>
+          <w:numId w:val="8"/>
         </w:numPr>
         <w:ind w:left="720" w:hanging="360"/>
         <w:rPr>
@@ -3667,7 +3667,7 @@
       <w:pPr>
         <w:numPr>
           <w:ilvl w:val="0"/>
-          <w:numId w:val="7"/>
+          <w:numId w:val="8"/>
         </w:numPr>
         <w:ind w:left="720" w:hanging="360"/>
         <w:rPr>
@@ -3703,7 +3703,7 @@
       <w:pPr>
         <w:numPr>
           <w:ilvl w:val="0"/>
-          <w:numId w:val="7"/>
+          <w:numId w:val="8"/>
         </w:numPr>
         <w:ind w:left="720" w:hanging="360"/>
         <w:rPr>
@@ -3736,7 +3736,7 @@
       <w:pPr>
         <w:numPr>
           <w:ilvl w:val="0"/>
-          <w:numId w:val="7"/>
+          <w:numId w:val="8"/>
         </w:numPr>
         <w:ind w:left="720" w:hanging="360"/>
         <w:rPr>
@@ -5047,7 +5047,7 @@
       <w:pPr>
         <w:numPr>
           <w:ilvl w:val="0"/>
-          <w:numId w:val="9"/>
+          <w:numId w:val="10"/>
         </w:numPr>
         <w:ind w:left="720" w:hanging="360"/>
         <w:rPr>
@@ -5067,7 +5067,7 @@
       <w:pPr>
         <w:numPr>
           <w:ilvl w:val="0"/>
-          <w:numId w:val="9"/>
+          <w:numId w:val="10"/>
         </w:numPr>
         <w:ind w:left="720" w:hanging="360"/>
         <w:rPr>
@@ -5088,7 +5088,7 @@
       <w:pPr>
         <w:numPr>
           <w:ilvl w:val="0"/>
-          <w:numId w:val="9"/>
+          <w:numId w:val="10"/>
         </w:numPr>
         <w:ind w:left="720" w:hanging="360"/>
         <w:rPr>
@@ -5109,7 +5109,7 @@
       <w:pPr>
         <w:numPr>
           <w:ilvl w:val="0"/>
-          <w:numId w:val="9"/>
+          <w:numId w:val="10"/>
         </w:numPr>
         <w:ind w:left="720" w:hanging="360"/>
         <w:rPr>
@@ -7924,7 +7924,7 @@
       <w:pPr>
         <w:numPr>
           <w:ilvl w:val="0"/>
-          <w:numId w:val="10"/>
+          <w:numId w:val="11"/>
         </w:numPr>
         <w:ind w:left="720" w:hanging="360"/>
         <w:rPr>
@@ -7944,7 +7944,7 @@
       <w:pPr>
         <w:numPr>
           <w:ilvl w:val="0"/>
-          <w:numId w:val="10"/>
+          <w:numId w:val="11"/>
         </w:numPr>
         <w:ind w:left="720" w:hanging="360"/>
         <w:rPr>
@@ -7965,7 +7965,7 @@
       <w:pPr>
         <w:numPr>
           <w:ilvl w:val="0"/>
-          <w:numId w:val="10"/>
+          <w:numId w:val="11"/>
         </w:numPr>
         <w:ind w:left="720" w:hanging="360"/>
         <w:rPr>
@@ -7986,7 +7986,7 @@
       <w:pPr>
         <w:numPr>
           <w:ilvl w:val="0"/>
-          <w:numId w:val="10"/>
+          <w:numId w:val="11"/>
         </w:numPr>
         <w:ind w:left="720" w:hanging="360"/>
         <w:rPr>
@@ -9411,7 +9411,7 @@
       <w:pPr>
         <w:numPr>
           <w:ilvl w:val="0"/>
-          <w:numId w:val="8"/>
+          <w:numId w:val="9"/>
         </w:numPr>
         <w:ind w:left="720" w:hanging="360"/>
         <w:rPr>
@@ -9431,7 +9431,7 @@
       <w:pPr>
         <w:numPr>
           <w:ilvl w:val="0"/>
-          <w:numId w:val="8"/>
+          <w:numId w:val="9"/>
         </w:numPr>
         <w:ind w:left="720" w:hanging="360"/>
         <w:rPr>
@@ -9445,14 +9445,14 @@
           <w:shd w:fill="fafafa" w:val="clear"/>
           <w:rtl w:val="0"/>
         </w:rPr>
-        <w:t xml:space="preserve">Write a PySpark function that uses the Spark SQL to reformat the JSON into the required elements</w:t>
+        <w:t xml:space="preserve">Write a PySpark function that uses Spark SQL to reformat the JSON into the required elements</w:t>
       </w:r>
     </w:p>
     <w:p>
       <w:pPr>
         <w:numPr>
           <w:ilvl w:val="0"/>
-          <w:numId w:val="8"/>
+          <w:numId w:val="9"/>
         </w:numPr>
         <w:ind w:left="720" w:hanging="360"/>
         <w:rPr>
@@ -9473,7 +9473,7 @@
       <w:pPr>
         <w:numPr>
           <w:ilvl w:val="0"/>
-          <w:numId w:val="8"/>
+          <w:numId w:val="9"/>
         </w:numPr>
         <w:ind w:left="720" w:hanging="360"/>
         <w:rPr>
@@ -9858,21 +9858,942 @@
     </w:p>
     <w:p>
       <w:pPr>
-        <w:rPr>
-          <w:b w:val="1"/>
-          <w:color w:val="444444"/>
-        </w:rPr>
-      </w:pPr>
-      <w:r>
-        <w:rPr>
-          <w:rtl w:val="0"/>
-        </w:rPr>
-      </w:r>
-    </w:p>
-    <w:p>
-      <w:pPr>
-        <w:rPr>
-          <w:b w:val="1"/>
+        <w:rPr/>
+      </w:pPr>
+      <w:r>
+        <w:rPr>
+          <w:rtl w:val="0"/>
+        </w:rPr>
+      </w:r>
+    </w:p>
+    <w:p>
+      <w:pPr>
+        <w:rPr/>
+      </w:pPr>
+      <w:r>
+        <w:rPr>
+          <w:rtl w:val="0"/>
+        </w:rPr>
+        <w:t xml:space="preserve">Question: 11</w:t>
+      </w:r>
+    </w:p>
+    <w:p>
+      <w:pPr>
+        <w:rPr>
+          <w:color w:val="999999"/>
+        </w:rPr>
+      </w:pPr>
+      <w:r>
+        <w:rPr>
+          <w:b w:val="1"/>
+          <w:rtl w:val="0"/>
+        </w:rPr>
+        <w:t xml:space="preserve">Main​ ​Topic​ ​:​ </w:t>
+      </w:r>
+      <w:r>
+        <w:rPr>
+          <w:color w:val="999999"/>
+          <w:rtl w:val="0"/>
+        </w:rPr>
+        <w:t xml:space="preserve">Data Analytics</w:t>
+      </w:r>
+    </w:p>
+    <w:p>
+      <w:pPr>
+        <w:rPr>
+          <w:b w:val="1"/>
+          <w:color w:val="999999"/>
+        </w:rPr>
+      </w:pPr>
+      <w:r>
+        <w:rPr>
+          <w:b w:val="1"/>
+          <w:rtl w:val="0"/>
+        </w:rPr>
+        <w:t xml:space="preserve">Sub​ ​Topic​ ​:​ </w:t>
+      </w:r>
+      <w:r>
+        <w:rPr>
+          <w:b w:val="1"/>
+          <w:color w:val="999999"/>
+          <w:rtl w:val="0"/>
+        </w:rPr>
+        <w:t xml:space="preserve">Automate and operationalize a data processing solution</w:t>
+      </w:r>
+      <w:r>
+        <w:rPr>
+          <w:b w:val="1"/>
+          <w:color w:val="999999"/>
+          <w:rtl w:val="0"/>
+        </w:rPr>
+        <w:t xml:space="preserve"> </w:t>
+      </w:r>
+    </w:p>
+    <w:p>
+      <w:pPr>
+        <w:rPr>
+          <w:color w:val="999999"/>
+        </w:rPr>
+      </w:pPr>
+      <w:r>
+        <w:rPr>
+          <w:rtl w:val="0"/>
+        </w:rPr>
+      </w:r>
+    </w:p>
+    <w:p>
+      <w:pPr>
+        <w:rPr>
+          <w:b w:val="1"/>
+          <w:color w:val="999999"/>
+        </w:rPr>
+      </w:pPr>
+      <w:r>
+        <w:rPr>
+          <w:b w:val="1"/>
+          <w:rtl w:val="0"/>
+        </w:rPr>
+        <w:t xml:space="preserve">Domain: </w:t>
+      </w:r>
+      <w:r>
+        <w:rPr>
+          <w:color w:val="999999"/>
+          <w:rtl w:val="0"/>
+        </w:rPr>
+        <w:t xml:space="preserve">Processing  </w:t>
+      </w:r>
+      <w:r>
+        <w:rPr>
+          <w:rtl w:val="0"/>
+        </w:rPr>
+      </w:r>
+    </w:p>
+    <w:p>
+      <w:pPr>
+        <w:rPr>
+          <w:b w:val="1"/>
+        </w:rPr>
+      </w:pPr>
+      <w:r>
+        <w:rPr>
+          <w:rtl w:val="0"/>
+        </w:rPr>
+      </w:r>
+    </w:p>
+    <w:p>
+      <w:pPr>
+        <w:rPr>
+          <w:rFonts w:ascii="Calibri" w:cs="Calibri" w:eastAsia="Calibri" w:hAnsi="Calibri"/>
+        </w:rPr>
+      </w:pPr>
+      <w:r>
+        <w:rPr>
+          <w:rFonts w:ascii="Calibri" w:cs="Calibri" w:eastAsia="Calibri" w:hAnsi="Calibri"/>
+          <w:b w:val="1"/>
+          <w:rtl w:val="0"/>
+        </w:rPr>
+        <w:t xml:space="preserve">Question text</w:t>
+      </w:r>
+      <w:r>
+        <w:rPr>
+          <w:rFonts w:ascii="Calibri" w:cs="Calibri" w:eastAsia="Calibri" w:hAnsi="Calibri"/>
+          <w:rtl w:val="0"/>
+        </w:rPr>
+        <w:t xml:space="preserve">: </w:t>
+      </w:r>
+    </w:p>
+    <w:p>
+      <w:pPr>
+        <w:rPr>
+          <w:color w:val="434343"/>
+        </w:rPr>
+      </w:pPr>
+      <w:r>
+        <w:rPr>
+          <w:color w:val="434343"/>
+          <w:rtl w:val="0"/>
+        </w:rPr>
+        <w:t xml:space="preserve">You work as a data scientist working on a data analytics project to construct a data warehouse for your organization’s analytics applications and decision support. This data warehouse needs to be loaded with the petabytes of data from your company’s operational data stores. To achieve this goal, you need to load petabytes of data from your EMR cluster to your newly created Redshift cluster. </w:t>
+      </w:r>
+    </w:p>
+    <w:p>
+      <w:pPr>
+        <w:rPr>
+          <w:color w:val="434343"/>
+        </w:rPr>
+      </w:pPr>
+      <w:r>
+        <w:rPr>
+          <w:rtl w:val="0"/>
+        </w:rPr>
+      </w:r>
+    </w:p>
+    <w:p>
+      <w:pPr>
+        <w:rPr>
+          <w:color w:val="434343"/>
+        </w:rPr>
+      </w:pPr>
+      <w:r>
+        <w:rPr>
+          <w:color w:val="434343"/>
+          <w:rtl w:val="0"/>
+        </w:rPr>
+        <w:t xml:space="preserve">Which of the following steps are NOT required when moving your data from your EMR cluster to your Redshift cluster? (SELECT TWO)</w:t>
+      </w:r>
+    </w:p>
+    <w:p>
+      <w:pPr>
+        <w:rPr>
+          <w:color w:val="434343"/>
+        </w:rPr>
+      </w:pPr>
+      <w:r>
+        <w:rPr>
+          <w:rtl w:val="0"/>
+        </w:rPr>
+      </w:r>
+    </w:p>
+    <w:p>
+      <w:pPr>
+        <w:numPr>
+          <w:ilvl w:val="0"/>
+          <w:numId w:val="7"/>
+        </w:numPr>
+        <w:ind w:left="720" w:hanging="360"/>
+        <w:rPr>
+          <w:color w:val="434343"/>
+        </w:rPr>
+      </w:pPr>
+      <w:r>
+        <w:rPr>
+          <w:color w:val="383a42"/>
+          <w:shd w:fill="fafafa" w:val="clear"/>
+          <w:rtl w:val="0"/>
+        </w:rPr>
+        <w:t xml:space="preserve">Configure IAM permissions</w:t>
+      </w:r>
+    </w:p>
+    <w:p>
+      <w:pPr>
+        <w:numPr>
+          <w:ilvl w:val="0"/>
+          <w:numId w:val="7"/>
+        </w:numPr>
+        <w:ind w:left="720" w:hanging="360"/>
+        <w:rPr>
+          <w:color w:val="383a42"/>
+          <w:shd w:fill="fafafa" w:val="clear"/>
+        </w:rPr>
+      </w:pPr>
+      <w:r>
+        <w:rPr>
+          <w:color w:val="383a42"/>
+          <w:shd w:fill="fafafa" w:val="clear"/>
+          <w:rtl w:val="0"/>
+        </w:rPr>
+        <w:t xml:space="preserve">Get</w:t>
+      </w:r>
+      <w:r>
+        <w:rPr>
+          <w:color w:val="383a42"/>
+          <w:shd w:fill="fafafa" w:val="clear"/>
+          <w:rtl w:val="0"/>
+        </w:rPr>
+        <w:t xml:space="preserve"> the Redshift cluster public key and node IP addresses</w:t>
+      </w:r>
+      <w:r>
+        <w:rPr>
+          <w:rtl w:val="0"/>
+        </w:rPr>
+      </w:r>
+    </w:p>
+    <w:p>
+      <w:pPr>
+        <w:numPr>
+          <w:ilvl w:val="0"/>
+          <w:numId w:val="7"/>
+        </w:numPr>
+        <w:ind w:left="720" w:hanging="360"/>
+        <w:rPr>
+          <w:color w:val="383a42"/>
+          <w:shd w:fill="fafafa" w:val="clear"/>
+        </w:rPr>
+      </w:pPr>
+      <w:r>
+        <w:rPr>
+          <w:color w:val="383a42"/>
+          <w:shd w:fill="fafafa" w:val="clear"/>
+          <w:rtl w:val="0"/>
+        </w:rPr>
+        <w:t xml:space="preserve">Add the Redshift cluster public key to each of your EMR EC2 host's </w:t>
+      </w:r>
+      <w:r>
+        <w:rPr>
+          <w:color w:val="383a42"/>
+          <w:shd w:fill="fafafa" w:val="clear"/>
+          <w:rtl w:val="0"/>
+        </w:rPr>
+        <w:t xml:space="preserve">authorized keys</w:t>
+      </w:r>
+      <w:r>
+        <w:rPr>
+          <w:color w:val="383a42"/>
+          <w:shd w:fill="fafafa" w:val="clear"/>
+          <w:rtl w:val="0"/>
+        </w:rPr>
+        <w:t xml:space="preserve"> file</w:t>
+      </w:r>
+    </w:p>
+    <w:p>
+      <w:pPr>
+        <w:numPr>
+          <w:ilvl w:val="0"/>
+          <w:numId w:val="7"/>
+        </w:numPr>
+        <w:ind w:left="720" w:hanging="360"/>
+        <w:rPr>
+          <w:color w:val="383a42"/>
+          <w:u w:val="none"/>
+          <w:shd w:fill="fafafa" w:val="clear"/>
+        </w:rPr>
+      </w:pPr>
+      <w:r>
+        <w:rPr>
+          <w:color w:val="383a42"/>
+          <w:shd w:fill="fafafa" w:val="clear"/>
+          <w:rtl w:val="0"/>
+        </w:rPr>
+        <w:t xml:space="preserve">Create a manifest file</w:t>
+      </w:r>
+    </w:p>
+    <w:p>
+      <w:pPr>
+        <w:numPr>
+          <w:ilvl w:val="0"/>
+          <w:numId w:val="7"/>
+        </w:numPr>
+        <w:ind w:left="720" w:hanging="360"/>
+        <w:rPr>
+          <w:color w:val="383a42"/>
+          <w:u w:val="none"/>
+          <w:shd w:fill="fafafa" w:val="clear"/>
+        </w:rPr>
+      </w:pPr>
+      <w:r>
+        <w:rPr>
+          <w:color w:val="383a42"/>
+          <w:shd w:fill="fafafa" w:val="clear"/>
+          <w:rtl w:val="0"/>
+        </w:rPr>
+        <w:t xml:space="preserve">Copy the manifest file to an EMR Hadoop Distributed File System (HDFS)</w:t>
+      </w:r>
+      <w:r>
+        <w:rPr>
+          <w:rtl w:val="0"/>
+        </w:rPr>
+      </w:r>
+    </w:p>
+    <w:p>
+      <w:pPr>
+        <w:numPr>
+          <w:ilvl w:val="0"/>
+          <w:numId w:val="7"/>
+        </w:numPr>
+        <w:ind w:left="720" w:hanging="360"/>
+        <w:rPr>
+          <w:color w:val="383a42"/>
+          <w:shd w:fill="fafafa" w:val="clear"/>
+        </w:rPr>
+      </w:pPr>
+      <w:r>
+        <w:rPr>
+          <w:color w:val="383a42"/>
+          <w:shd w:fill="fafafa" w:val="clear"/>
+          <w:rtl w:val="0"/>
+        </w:rPr>
+        <w:t xml:space="preserve">Configure the EMR hosts to accept all of the Redshift cluster's IP addresses</w:t>
+      </w:r>
+    </w:p>
+    <w:p>
+      <w:pPr>
+        <w:numPr>
+          <w:ilvl w:val="0"/>
+          <w:numId w:val="7"/>
+        </w:numPr>
+        <w:ind w:left="720" w:hanging="360"/>
+        <w:rPr>
+          <w:color w:val="383a42"/>
+          <w:u w:val="none"/>
+          <w:shd w:fill="fafafa" w:val="clear"/>
+        </w:rPr>
+      </w:pPr>
+      <w:r>
+        <w:rPr>
+          <w:color w:val="383a42"/>
+          <w:shd w:fill="fafafa" w:val="clear"/>
+          <w:rtl w:val="0"/>
+        </w:rPr>
+        <w:t xml:space="preserve">Use the Redshift COPY command to load the data</w:t>
+      </w:r>
+      <w:r>
+        <w:rPr>
+          <w:rtl w:val="0"/>
+        </w:rPr>
+      </w:r>
+    </w:p>
+    <w:p>
+      <w:pPr>
+        <w:rPr>
+          <w:color w:val="434343"/>
+        </w:rPr>
+      </w:pPr>
+      <w:r>
+        <w:rPr>
+          <w:rtl w:val="0"/>
+        </w:rPr>
+      </w:r>
+    </w:p>
+    <w:p>
+      <w:pPr>
+        <w:rPr>
+          <w:color w:val="434343"/>
+        </w:rPr>
+      </w:pPr>
+      <w:r>
+        <w:rPr>
+          <w:rFonts w:ascii="Calibri" w:cs="Calibri" w:eastAsia="Calibri" w:hAnsi="Calibri"/>
+          <w:b w:val="1"/>
+          <w:rtl w:val="0"/>
+        </w:rPr>
+        <w:t xml:space="preserve">Answer:</w:t>
+      </w:r>
+      <w:r>
+        <w:rPr>
+          <w:color w:val="434343"/>
+          <w:rtl w:val="0"/>
+        </w:rPr>
+        <w:t xml:space="preserve"> D, E</w:t>
+      </w:r>
+    </w:p>
+    <w:p>
+      <w:pPr>
+        <w:rPr>
+          <w:color w:val="434343"/>
+        </w:rPr>
+      </w:pPr>
+      <w:r>
+        <w:rPr>
+          <w:rtl w:val="0"/>
+        </w:rPr>
+      </w:r>
+    </w:p>
+    <w:p>
+      <w:pPr>
+        <w:rPr>
+          <w:color w:val="434343"/>
+        </w:rPr>
+      </w:pPr>
+      <w:r>
+        <w:rPr>
+          <w:rFonts w:ascii="Calibri" w:cs="Calibri" w:eastAsia="Calibri" w:hAnsi="Calibri"/>
+          <w:b w:val="1"/>
+          <w:rtl w:val="0"/>
+        </w:rPr>
+        <w:t xml:space="preserve">Explanation:</w:t>
+      </w:r>
+      <w:r>
+        <w:rPr>
+          <w:rtl w:val="0"/>
+        </w:rPr>
+      </w:r>
+    </w:p>
+    <w:p>
+      <w:pPr>
+        <w:rPr>
+          <w:color w:val="444444"/>
+          <w:highlight w:val="white"/>
+        </w:rPr>
+      </w:pPr>
+      <w:r>
+        <w:rPr>
+          <w:color w:val="434343"/>
+          <w:rtl w:val="0"/>
+        </w:rPr>
+        <w:t xml:space="preserve">Option A is incorrect</w:t>
+      </w:r>
+      <w:r>
+        <w:rPr>
+          <w:color w:val="444444"/>
+          <w:highlight w:val="white"/>
+          <w:rtl w:val="0"/>
+        </w:rPr>
+        <w:t xml:space="preserve">. </w:t>
+      </w:r>
+      <w:r>
+        <w:rPr>
+          <w:color w:val="383a42"/>
+          <w:shd w:fill="fafafa" w:val="clear"/>
+          <w:rtl w:val="0"/>
+        </w:rPr>
+        <w:t xml:space="preserve">You need to configure the IAM permissions needed to allow for running the COPY command.</w:t>
+      </w:r>
+      <w:r>
+        <w:rPr>
+          <w:rtl w:val="0"/>
+        </w:rPr>
+      </w:r>
+    </w:p>
+    <w:p>
+      <w:pPr>
+        <w:rPr>
+          <w:color w:val="444444"/>
+          <w:highlight w:val="white"/>
+        </w:rPr>
+      </w:pPr>
+      <w:r>
+        <w:rPr>
+          <w:rtl w:val="0"/>
+        </w:rPr>
+      </w:r>
+    </w:p>
+    <w:p>
+      <w:pPr>
+        <w:rPr>
+          <w:color w:val="444444"/>
+          <w:highlight w:val="white"/>
+        </w:rPr>
+      </w:pPr>
+      <w:r>
+        <w:rPr>
+          <w:color w:val="444444"/>
+          <w:highlight w:val="white"/>
+          <w:rtl w:val="0"/>
+        </w:rPr>
+        <w:t xml:space="preserve">Option B is incorrect. You need </w:t>
+      </w:r>
+      <w:r>
+        <w:rPr>
+          <w:color w:val="383a42"/>
+          <w:shd w:fill="fafafa" w:val="clear"/>
+          <w:rtl w:val="0"/>
+        </w:rPr>
+        <w:t xml:space="preserve">t</w:t>
+      </w:r>
+      <w:r>
+        <w:rPr>
+          <w:color w:val="383a42"/>
+          <w:shd w:fill="fafafa" w:val="clear"/>
+          <w:rtl w:val="0"/>
+        </w:rPr>
+        <w:t xml:space="preserve">he Redshift cluster public key to enable the Redshift cluster nodes to SSH to the EMR cluster hosts. You need the IP addresses of the Redshift cluster nodes to change the EMR host’s security groups to allow access from your Redshift cluster.</w:t>
+      </w:r>
+      <w:r>
+        <w:rPr>
+          <w:rtl w:val="0"/>
+        </w:rPr>
+      </w:r>
+    </w:p>
+    <w:p>
+      <w:pPr>
+        <w:rPr>
+          <w:color w:val="444444"/>
+          <w:highlight w:val="white"/>
+        </w:rPr>
+      </w:pPr>
+      <w:r>
+        <w:rPr>
+          <w:rtl w:val="0"/>
+        </w:rPr>
+      </w:r>
+    </w:p>
+    <w:p>
+      <w:pPr>
+        <w:rPr>
+          <w:color w:val="444444"/>
+          <w:highlight w:val="white"/>
+        </w:rPr>
+      </w:pPr>
+      <w:r>
+        <w:rPr>
+          <w:color w:val="444444"/>
+          <w:highlight w:val="white"/>
+          <w:rtl w:val="0"/>
+        </w:rPr>
+        <w:t xml:space="preserve">Option C is incorrect.</w:t>
+      </w:r>
+      <w:r>
+        <w:rPr>
+          <w:color w:val="383a42"/>
+          <w:shd w:fill="fafafa" w:val="clear"/>
+          <w:rtl w:val="0"/>
+        </w:rPr>
+        <w:t xml:space="preserve"> </w:t>
+      </w:r>
+      <w:r>
+        <w:rPr>
+          <w:color w:val="383a42"/>
+          <w:shd w:fill="fafafa" w:val="clear"/>
+          <w:rtl w:val="0"/>
+        </w:rPr>
+        <w:t xml:space="preserve">You need to add the Redshift cluster public key to the EMR cluster host's </w:t>
+      </w:r>
+      <w:r>
+        <w:rPr>
+          <w:color w:val="383a42"/>
+          <w:shd w:fill="fafafa" w:val="clear"/>
+          <w:rtl w:val="0"/>
+        </w:rPr>
+        <w:t xml:space="preserve">authorized keys</w:t>
+      </w:r>
+      <w:r>
+        <w:rPr>
+          <w:color w:val="383a42"/>
+          <w:shd w:fill="fafafa" w:val="clear"/>
+          <w:rtl w:val="0"/>
+        </w:rPr>
+        <w:t xml:space="preserve"> file to allow the Redshift cluster to connect via SSH.</w:t>
+      </w:r>
+      <w:r>
+        <w:rPr>
+          <w:color w:val="444444"/>
+          <w:highlight w:val="white"/>
+          <w:rtl w:val="0"/>
+        </w:rPr>
+        <w:br w:type="textWrapping"/>
+      </w:r>
+    </w:p>
+    <w:p>
+      <w:pPr>
+        <w:rPr>
+          <w:color w:val="383a42"/>
+          <w:shd w:fill="fafafa" w:val="clear"/>
+        </w:rPr>
+      </w:pPr>
+      <w:r>
+        <w:rPr>
+          <w:color w:val="444444"/>
+          <w:highlight w:val="white"/>
+          <w:rtl w:val="0"/>
+        </w:rPr>
+        <w:t xml:space="preserve">Option D is correct. </w:t>
+      </w:r>
+      <w:r>
+        <w:rPr>
+          <w:color w:val="383a42"/>
+          <w:shd w:fill="fafafa" w:val="clear"/>
+          <w:rtl w:val="0"/>
+        </w:rPr>
+        <w:t xml:space="preserve">A manifest file is needed when you are loading data from a remote host, not from an EMR cluster in your AWS account.</w:t>
+      </w:r>
+    </w:p>
+    <w:p>
+      <w:pPr>
+        <w:rPr>
+          <w:color w:val="383a42"/>
+          <w:shd w:fill="fafafa" w:val="clear"/>
+        </w:rPr>
+      </w:pPr>
+      <w:r>
+        <w:rPr>
+          <w:rtl w:val="0"/>
+        </w:rPr>
+      </w:r>
+    </w:p>
+    <w:p>
+      <w:pPr>
+        <w:rPr>
+          <w:color w:val="383a42"/>
+          <w:shd w:fill="fafafa" w:val="clear"/>
+        </w:rPr>
+      </w:pPr>
+      <w:r>
+        <w:rPr>
+          <w:color w:val="383a42"/>
+          <w:shd w:fill="fafafa" w:val="clear"/>
+          <w:rtl w:val="0"/>
+        </w:rPr>
+        <w:t xml:space="preserve">Option E is correct. A manifest file is needed when you are loading data from a remote host, not from an EMR cluster in your AWS account.</w:t>
+      </w:r>
+    </w:p>
+    <w:p>
+      <w:pPr>
+        <w:rPr>
+          <w:color w:val="383a42"/>
+          <w:shd w:fill="fafafa" w:val="clear"/>
+        </w:rPr>
+      </w:pPr>
+      <w:r>
+        <w:rPr>
+          <w:rtl w:val="0"/>
+        </w:rPr>
+      </w:r>
+    </w:p>
+    <w:p>
+      <w:pPr>
+        <w:rPr>
+          <w:color w:val="383a42"/>
+          <w:shd w:fill="fafafa" w:val="clear"/>
+        </w:rPr>
+      </w:pPr>
+      <w:r>
+        <w:rPr>
+          <w:color w:val="383a42"/>
+          <w:shd w:fill="fafafa" w:val="clear"/>
+          <w:rtl w:val="0"/>
+        </w:rPr>
+        <w:t xml:space="preserve">Option F is incorrect. You need to update</w:t>
+      </w:r>
+      <w:r>
+        <w:rPr>
+          <w:color w:val="383a42"/>
+          <w:shd w:fill="fafafa" w:val="clear"/>
+          <w:rtl w:val="0"/>
+        </w:rPr>
+        <w:t xml:space="preserve"> the EMR cluster instance's security groups to have ingress rules to allow access from the Redshift IP addresses.</w:t>
+      </w:r>
+      <w:r>
+        <w:rPr>
+          <w:rtl w:val="0"/>
+        </w:rPr>
+      </w:r>
+    </w:p>
+    <w:p>
+      <w:pPr>
+        <w:rPr>
+          <w:color w:val="383a42"/>
+          <w:shd w:fill="fafafa" w:val="clear"/>
+        </w:rPr>
+      </w:pPr>
+      <w:r>
+        <w:rPr>
+          <w:rtl w:val="0"/>
+        </w:rPr>
+      </w:r>
+    </w:p>
+    <w:p>
+      <w:pPr>
+        <w:rPr>
+          <w:color w:val="383a42"/>
+          <w:shd w:fill="fafafa" w:val="clear"/>
+        </w:rPr>
+      </w:pPr>
+      <w:r>
+        <w:rPr>
+          <w:color w:val="383a42"/>
+          <w:shd w:fill="fafafa" w:val="clear"/>
+          <w:rtl w:val="0"/>
+        </w:rPr>
+        <w:t xml:space="preserve">Option G is incorrect. You</w:t>
+      </w:r>
+      <w:r>
+        <w:rPr>
+          <w:color w:val="383a42"/>
+          <w:shd w:fill="fafafa" w:val="clear"/>
+          <w:rtl w:val="0"/>
+        </w:rPr>
+        <w:t xml:space="preserve"> run the COPY command to load the data into your Redshift table.</w:t>
+      </w:r>
+      <w:r>
+        <w:rPr>
+          <w:rtl w:val="0"/>
+        </w:rPr>
+      </w:r>
+    </w:p>
+    <w:p>
+      <w:pPr>
+        <w:rPr>
+          <w:color w:val="383a42"/>
+          <w:shd w:fill="fafafa" w:val="clear"/>
+        </w:rPr>
+      </w:pPr>
+      <w:r>
+        <w:rPr>
+          <w:rtl w:val="0"/>
+        </w:rPr>
+      </w:r>
+    </w:p>
+    <w:p>
+      <w:pPr>
+        <w:rPr>
+          <w:rFonts w:ascii="Calibri" w:cs="Calibri" w:eastAsia="Calibri" w:hAnsi="Calibri"/>
+          <w:b w:val="1"/>
+        </w:rPr>
+      </w:pPr>
+      <w:r>
+        <w:rPr>
+          <w:rFonts w:ascii="Calibri" w:cs="Calibri" w:eastAsia="Calibri" w:hAnsi="Calibri"/>
+          <w:b w:val="1"/>
+          <w:rtl w:val="0"/>
+        </w:rPr>
+        <w:t xml:space="preserve">Reference:</w:t>
+      </w:r>
+    </w:p>
+    <w:p>
+      <w:pPr>
+        <w:rPr>
+          <w:color w:val="444444"/>
+        </w:rPr>
+      </w:pPr>
+      <w:r>
+        <w:rPr>
+          <w:color w:val="444444"/>
+          <w:rtl w:val="0"/>
+        </w:rPr>
+        <w:t xml:space="preserve">Please see the Amazon Redshift developer guide titled </w:t>
+      </w:r>
+      <w:r>
+        <w:rPr>
+          <w:b w:val="1"/>
+          <w:color w:val="444444"/>
+          <w:rtl w:val="0"/>
+        </w:rPr>
+        <w:t xml:space="preserve">Loading Data</w:t>
+      </w:r>
+      <w:r>
+        <w:rPr>
+          <w:color w:val="444444"/>
+          <w:rtl w:val="0"/>
+        </w:rPr>
+        <w:t xml:space="preserve"> (</w:t>
+      </w:r>
+      <w:hyperlink r:id="rId47">
+        <w:r>
+          <w:rPr>
+            <w:color w:val="1155cc"/>
+            <w:u w:val="single"/>
+            <w:rtl w:val="0"/>
+          </w:rPr>
+          <w:t xml:space="preserve">https://docs.aws.amazon.com/redshift/latest/dg/t_Loading_data.html</w:t>
+        </w:r>
+      </w:hyperlink>
+      <w:r>
+        <w:rPr>
+          <w:color w:val="444444"/>
+          <w:rtl w:val="0"/>
+        </w:rPr>
+        <w:t xml:space="preserve">), the Amazon Redshift developer guide titled</w:t>
+      </w:r>
+      <w:r>
+        <w:rPr>
+          <w:b w:val="1"/>
+          <w:color w:val="444444"/>
+          <w:rtl w:val="0"/>
+        </w:rPr>
+        <w:t xml:space="preserve"> </w:t>
+      </w:r>
+      <w:r>
+        <w:rPr>
+          <w:b w:val="1"/>
+          <w:color w:val="444444"/>
+          <w:rtl w:val="0"/>
+        </w:rPr>
+        <w:t xml:space="preserve">Using a COPY command to load data </w:t>
+      </w:r>
+      <w:r>
+        <w:rPr>
+          <w:color w:val="444444"/>
+          <w:rtl w:val="0"/>
+        </w:rPr>
+        <w:t xml:space="preserve">(</w:t>
+      </w:r>
+      <w:hyperlink r:id="rId48">
+        <w:r>
+          <w:rPr>
+            <w:color w:val="1155cc"/>
+            <w:u w:val="single"/>
+            <w:rtl w:val="0"/>
+          </w:rPr>
+          <w:t xml:space="preserve">https://docs.aws.amazon.com/redshift/latest/dg/t_Loading_tables_with_the_COPY_command.html</w:t>
+        </w:r>
+      </w:hyperlink>
+      <w:r>
+        <w:rPr>
+          <w:color w:val="444444"/>
+          <w:rtl w:val="0"/>
+        </w:rPr>
+        <w:t xml:space="preserve">), the Amazon Redshift developer guide titled</w:t>
+      </w:r>
+      <w:r>
+        <w:rPr>
+          <w:b w:val="1"/>
+          <w:color w:val="444444"/>
+          <w:rtl w:val="0"/>
+        </w:rPr>
+        <w:t xml:space="preserve"> Loading data from Amazon EMR </w:t>
+      </w:r>
+      <w:r>
+        <w:rPr>
+          <w:color w:val="444444"/>
+          <w:rtl w:val="0"/>
+        </w:rPr>
+        <w:t xml:space="preserve">(</w:t>
+      </w:r>
+      <w:hyperlink r:id="rId49">
+        <w:r>
+          <w:rPr>
+            <w:color w:val="1155cc"/>
+            <w:u w:val="single"/>
+            <w:rtl w:val="0"/>
+          </w:rPr>
+          <w:t xml:space="preserve">https://docs.aws.amazon.com/redshift/latest/dg/loading-data-from-emr.html</w:t>
+        </w:r>
+      </w:hyperlink>
+      <w:r>
+        <w:rPr>
+          <w:color w:val="444444"/>
+          <w:rtl w:val="0"/>
+        </w:rPr>
+        <w:t xml:space="preserve">), and the Amazon Redshift developer guide titled</w:t>
+      </w:r>
+      <w:r>
+        <w:rPr>
+          <w:b w:val="1"/>
+          <w:color w:val="444444"/>
+          <w:rtl w:val="0"/>
+        </w:rPr>
+        <w:t xml:space="preserve"> Loading data from remote hosts </w:t>
+      </w:r>
+      <w:r>
+        <w:rPr>
+          <w:color w:val="444444"/>
+          <w:rtl w:val="0"/>
+        </w:rPr>
+        <w:t xml:space="preserve">(</w:t>
+      </w:r>
+      <w:hyperlink r:id="rId50">
+        <w:r>
+          <w:rPr>
+            <w:color w:val="1155cc"/>
+            <w:u w:val="single"/>
+            <w:rtl w:val="0"/>
+          </w:rPr>
+          <w:t xml:space="preserve">https://docs.aws.amazon.com/redshift/latest/dg/loading-data-from-remote-hosts.html</w:t>
+        </w:r>
+      </w:hyperlink>
+      <w:r>
+        <w:rPr>
+          <w:color w:val="444444"/>
+          <w:rtl w:val="0"/>
+        </w:rPr>
+        <w:t xml:space="preserve">)</w:t>
+      </w:r>
+    </w:p>
+    <w:p>
+      <w:pPr>
+        <w:rPr>
+          <w:color w:val="444444"/>
+        </w:rPr>
+      </w:pPr>
+      <w:r>
+        <w:rPr>
+          <w:rtl w:val="0"/>
+        </w:rPr>
+      </w:r>
+    </w:p>
+    <w:p>
+      <w:pPr>
+        <w:rPr>
           <w:color w:val="444444"/>
         </w:rPr>
       </w:pPr>
@@ -10907,6 +11828,116 @@
     </w:lvl>
   </w:abstractNum>
   <w:abstractNum w:abstractNumId="10">
+    <w:lvl w:ilvl="0">
+      <w:start w:val="1"/>
+      <w:numFmt w:val="upperLetter"/>
+      <w:lvlText w:val="%1)"/>
+      <w:lvlJc w:val="left"/>
+      <w:pPr>
+        <w:ind w:left="720" w:hanging="360"/>
+      </w:pPr>
+      <w:rPr>
+        <w:u w:val="none"/>
+      </w:rPr>
+    </w:lvl>
+    <w:lvl w:ilvl="1">
+      <w:start w:val="1"/>
+      <w:numFmt w:val="lowerLetter"/>
+      <w:lvlText w:val="%2)"/>
+      <w:lvlJc w:val="left"/>
+      <w:pPr>
+        <w:ind w:left="1440" w:hanging="360"/>
+      </w:pPr>
+      <w:rPr>
+        <w:u w:val="none"/>
+      </w:rPr>
+    </w:lvl>
+    <w:lvl w:ilvl="2">
+      <w:start w:val="1"/>
+      <w:numFmt w:val="lowerRoman"/>
+      <w:lvlText w:val="%3)"/>
+      <w:lvlJc w:val="right"/>
+      <w:pPr>
+        <w:ind w:left="2160" w:hanging="360"/>
+      </w:pPr>
+      <w:rPr>
+        <w:u w:val="none"/>
+      </w:rPr>
+    </w:lvl>
+    <w:lvl w:ilvl="3">
+      <w:start w:val="1"/>
+      <w:numFmt w:val="decimal"/>
+      <w:lvlText w:val="(%4)"/>
+      <w:lvlJc w:val="left"/>
+      <w:pPr>
+        <w:ind w:left="2880" w:hanging="360"/>
+      </w:pPr>
+      <w:rPr>
+        <w:u w:val="none"/>
+      </w:rPr>
+    </w:lvl>
+    <w:lvl w:ilvl="4">
+      <w:start w:val="1"/>
+      <w:numFmt w:val="lowerLetter"/>
+      <w:lvlText w:val="(%5)"/>
+      <w:lvlJc w:val="left"/>
+      <w:pPr>
+        <w:ind w:left="3600" w:hanging="360"/>
+      </w:pPr>
+      <w:rPr>
+        <w:u w:val="none"/>
+      </w:rPr>
+    </w:lvl>
+    <w:lvl w:ilvl="5">
+      <w:start w:val="1"/>
+      <w:numFmt w:val="lowerRoman"/>
+      <w:lvlText w:val="(%6)"/>
+      <w:lvlJc w:val="right"/>
+      <w:pPr>
+        <w:ind w:left="4320" w:hanging="360"/>
+      </w:pPr>
+      <w:rPr>
+        <w:u w:val="none"/>
+      </w:rPr>
+    </w:lvl>
+    <w:lvl w:ilvl="6">
+      <w:start w:val="1"/>
+      <w:numFmt w:val="decimal"/>
+      <w:lvlText w:val="%7."/>
+      <w:lvlJc w:val="left"/>
+      <w:pPr>
+        <w:ind w:left="5040" w:hanging="360"/>
+      </w:pPr>
+      <w:rPr>
+        <w:u w:val="none"/>
+      </w:rPr>
+    </w:lvl>
+    <w:lvl w:ilvl="7">
+      <w:start w:val="1"/>
+      <w:numFmt w:val="lowerLetter"/>
+      <w:lvlText w:val="%8."/>
+      <w:lvlJc w:val="left"/>
+      <w:pPr>
+        <w:ind w:left="5760" w:hanging="360"/>
+      </w:pPr>
+      <w:rPr>
+        <w:u w:val="none"/>
+      </w:rPr>
+    </w:lvl>
+    <w:lvl w:ilvl="8">
+      <w:start w:val="1"/>
+      <w:numFmt w:val="lowerRoman"/>
+      <w:lvlText w:val="%9."/>
+      <w:lvlJc w:val="right"/>
+      <w:pPr>
+        <w:ind w:left="6480" w:hanging="360"/>
+      </w:pPr>
+      <w:rPr>
+        <w:u w:val="none"/>
+      </w:rPr>
+    </w:lvl>
+  </w:abstractNum>
+  <w:abstractNum w:abstractNumId="11">
     <w:lvl w:ilvl="0">
       <w:start w:val="1"/>
       <w:numFmt w:val="upperLetter"/>
@@ -11045,6 +12076,9 @@
   </w:num>
   <w:num w:numId="10">
     <w:abstractNumId w:val="10"/>
+  </w:num>
+  <w:num w:numId="11">
+    <w:abstractNumId w:val="11"/>
   </w:num>
 </w:numbering>
 </file>

</xml_diff>

<commit_message>
added question 12 to DA cert questions set #2
</commit_message>
<xml_diff>
--- a/public/Exam Notes/DA-Vincent-1-65-May-4.docx
+++ b/public/Exam Notes/DA-Vincent-1-65-May-4.docx
@@ -5047,7 +5047,7 @@
       <w:pPr>
         <w:numPr>
           <w:ilvl w:val="0"/>
-          <w:numId w:val="10"/>
+          <w:numId w:val="11"/>
         </w:numPr>
         <w:ind w:left="720" w:hanging="360"/>
         <w:rPr>
@@ -5067,7 +5067,7 @@
       <w:pPr>
         <w:numPr>
           <w:ilvl w:val="0"/>
-          <w:numId w:val="10"/>
+          <w:numId w:val="11"/>
         </w:numPr>
         <w:ind w:left="720" w:hanging="360"/>
         <w:rPr>
@@ -5088,7 +5088,7 @@
       <w:pPr>
         <w:numPr>
           <w:ilvl w:val="0"/>
-          <w:numId w:val="10"/>
+          <w:numId w:val="11"/>
         </w:numPr>
         <w:ind w:left="720" w:hanging="360"/>
         <w:rPr>
@@ -5109,7 +5109,7 @@
       <w:pPr>
         <w:numPr>
           <w:ilvl w:val="0"/>
-          <w:numId w:val="10"/>
+          <w:numId w:val="11"/>
         </w:numPr>
         <w:ind w:left="720" w:hanging="360"/>
         <w:rPr>
@@ -7924,7 +7924,7 @@
       <w:pPr>
         <w:numPr>
           <w:ilvl w:val="0"/>
-          <w:numId w:val="11"/>
+          <w:numId w:val="12"/>
         </w:numPr>
         <w:ind w:left="720" w:hanging="360"/>
         <w:rPr>
@@ -7944,7 +7944,7 @@
       <w:pPr>
         <w:numPr>
           <w:ilvl w:val="0"/>
-          <w:numId w:val="11"/>
+          <w:numId w:val="12"/>
         </w:numPr>
         <w:ind w:left="720" w:hanging="360"/>
         <w:rPr>
@@ -7965,7 +7965,7 @@
       <w:pPr>
         <w:numPr>
           <w:ilvl w:val="0"/>
-          <w:numId w:val="11"/>
+          <w:numId w:val="12"/>
         </w:numPr>
         <w:ind w:left="720" w:hanging="360"/>
         <w:rPr>
@@ -7986,7 +7986,7 @@
       <w:pPr>
         <w:numPr>
           <w:ilvl w:val="0"/>
-          <w:numId w:val="11"/>
+          <w:numId w:val="12"/>
         </w:numPr>
         <w:ind w:left="720" w:hanging="360"/>
         <w:rPr>
@@ -9411,7 +9411,7 @@
       <w:pPr>
         <w:numPr>
           <w:ilvl w:val="0"/>
-          <w:numId w:val="9"/>
+          <w:numId w:val="10"/>
         </w:numPr>
         <w:ind w:left="720" w:hanging="360"/>
         <w:rPr>
@@ -9431,7 +9431,7 @@
       <w:pPr>
         <w:numPr>
           <w:ilvl w:val="0"/>
-          <w:numId w:val="9"/>
+          <w:numId w:val="10"/>
         </w:numPr>
         <w:ind w:left="720" w:hanging="360"/>
         <w:rPr>
@@ -9452,7 +9452,7 @@
       <w:pPr>
         <w:numPr>
           <w:ilvl w:val="0"/>
-          <w:numId w:val="9"/>
+          <w:numId w:val="10"/>
         </w:numPr>
         <w:ind w:left="720" w:hanging="360"/>
         <w:rPr>
@@ -9473,7 +9473,7 @@
       <w:pPr>
         <w:numPr>
           <w:ilvl w:val="0"/>
-          <w:numId w:val="9"/>
+          <w:numId w:val="10"/>
         </w:numPr>
         <w:ind w:left="720" w:hanging="360"/>
         <w:rPr>
@@ -10266,7 +10266,7 @@
           <w:b w:val="1"/>
           <w:rtl w:val="0"/>
         </w:rPr>
-        <w:t xml:space="preserve">Answer:</w:t>
+        <w:t xml:space="preserve">Answers:</w:t>
       </w:r>
       <w:r>
         <w:rPr>
@@ -10820,6 +10820,736 @@
       <w:pPr>
         <w:rPr/>
       </w:pPr>
+      <w:r>
+        <w:rPr>
+          <w:rtl w:val="0"/>
+        </w:rPr>
+        <w:t xml:space="preserve">Question: 12</w:t>
+      </w:r>
+    </w:p>
+    <w:p>
+      <w:pPr>
+        <w:rPr>
+          <w:color w:val="999999"/>
+        </w:rPr>
+      </w:pPr>
+      <w:r>
+        <w:rPr>
+          <w:b w:val="1"/>
+          <w:rtl w:val="0"/>
+        </w:rPr>
+        <w:t xml:space="preserve">Main​ ​Topic​ ​:​ </w:t>
+      </w:r>
+      <w:r>
+        <w:rPr>
+          <w:color w:val="999999"/>
+          <w:rtl w:val="0"/>
+        </w:rPr>
+        <w:t xml:space="preserve">Data Analytics</w:t>
+      </w:r>
+    </w:p>
+    <w:p>
+      <w:pPr>
+        <w:rPr>
+          <w:b w:val="1"/>
+          <w:color w:val="999999"/>
+        </w:rPr>
+      </w:pPr>
+      <w:r>
+        <w:rPr>
+          <w:b w:val="1"/>
+          <w:rtl w:val="0"/>
+        </w:rPr>
+        <w:t xml:space="preserve">Sub​ ​Topic​ ​:​ </w:t>
+      </w:r>
+      <w:r>
+        <w:rPr>
+          <w:b w:val="1"/>
+          <w:color w:val="999999"/>
+          <w:rtl w:val="0"/>
+        </w:rPr>
+        <w:t xml:space="preserve">Design a solution for transforming and preparing data for analysis</w:t>
+      </w:r>
+      <w:r>
+        <w:rPr>
+          <w:b w:val="1"/>
+          <w:color w:val="999999"/>
+          <w:rtl w:val="0"/>
+        </w:rPr>
+        <w:t xml:space="preserve"> </w:t>
+      </w:r>
+    </w:p>
+    <w:p>
+      <w:pPr>
+        <w:rPr>
+          <w:color w:val="999999"/>
+        </w:rPr>
+      </w:pPr>
+      <w:r>
+        <w:rPr>
+          <w:rtl w:val="0"/>
+        </w:rPr>
+      </w:r>
+    </w:p>
+    <w:p>
+      <w:pPr>
+        <w:rPr>
+          <w:b w:val="1"/>
+          <w:color w:val="999999"/>
+        </w:rPr>
+      </w:pPr>
+      <w:r>
+        <w:rPr>
+          <w:b w:val="1"/>
+          <w:rtl w:val="0"/>
+        </w:rPr>
+        <w:t xml:space="preserve">Domain: </w:t>
+      </w:r>
+      <w:r>
+        <w:rPr>
+          <w:color w:val="999999"/>
+          <w:rtl w:val="0"/>
+        </w:rPr>
+        <w:t xml:space="preserve">Processing  </w:t>
+      </w:r>
+      <w:r>
+        <w:rPr>
+          <w:rtl w:val="0"/>
+        </w:rPr>
+      </w:r>
+    </w:p>
+    <w:p>
+      <w:pPr>
+        <w:rPr>
+          <w:b w:val="1"/>
+        </w:rPr>
+      </w:pPr>
+      <w:r>
+        <w:rPr>
+          <w:rtl w:val="0"/>
+        </w:rPr>
+      </w:r>
+    </w:p>
+    <w:p>
+      <w:pPr>
+        <w:rPr>
+          <w:rFonts w:ascii="Calibri" w:cs="Calibri" w:eastAsia="Calibri" w:hAnsi="Calibri"/>
+        </w:rPr>
+      </w:pPr>
+      <w:r>
+        <w:rPr>
+          <w:rFonts w:ascii="Calibri" w:cs="Calibri" w:eastAsia="Calibri" w:hAnsi="Calibri"/>
+          <w:b w:val="1"/>
+          <w:rtl w:val="0"/>
+        </w:rPr>
+        <w:t xml:space="preserve">Question text</w:t>
+      </w:r>
+      <w:r>
+        <w:rPr>
+          <w:rFonts w:ascii="Calibri" w:cs="Calibri" w:eastAsia="Calibri" w:hAnsi="Calibri"/>
+          <w:rtl w:val="0"/>
+        </w:rPr>
+        <w:t xml:space="preserve">: </w:t>
+      </w:r>
+    </w:p>
+    <w:p>
+      <w:pPr>
+        <w:rPr>
+          <w:color w:val="434343"/>
+        </w:rPr>
+      </w:pPr>
+      <w:r>
+        <w:rPr>
+          <w:color w:val="434343"/>
+          <w:rtl w:val="0"/>
+        </w:rPr>
+        <w:t xml:space="preserve">You work as a data analytics specialist for a retail clothing chain. Your retail stores generate sales and inventory data that is streamed in real-time into your data collection system. Your data scientists use this data to run predictive analytics applications using machine learning models based on the DeepAR SageMaker built-in algorithm. You also load your data into a Redshift cluster for use by your data scientists for analytics applications and business intelligence Key Performance Indicators (KPIs).</w:t>
+      </w:r>
+    </w:p>
+    <w:p>
+      <w:pPr>
+        <w:rPr>
+          <w:color w:val="434343"/>
+        </w:rPr>
+      </w:pPr>
+      <w:r>
+        <w:rPr>
+          <w:rtl w:val="0"/>
+        </w:rPr>
+      </w:r>
+    </w:p>
+    <w:p>
+      <w:pPr>
+        <w:rPr>
+          <w:color w:val="434343"/>
+        </w:rPr>
+      </w:pPr>
+      <w:r>
+        <w:rPr>
+          <w:color w:val="434343"/>
+          <w:rtl w:val="0"/>
+        </w:rPr>
+        <w:t xml:space="preserve">You have loaded your initial retail store data into your Redshift cluster using the COPY command to copy the data from your S3 data lake. For the last several weeks you have been streaming the retail store data into your Redshift tables. You are now noticing that your queries from your Redshift tables are taking longer to execute. Which of the following options will correct your performance problem?</w:t>
+      </w:r>
+    </w:p>
+    <w:p>
+      <w:pPr>
+        <w:rPr>
+          <w:color w:val="434343"/>
+        </w:rPr>
+      </w:pPr>
+      <w:r>
+        <w:rPr>
+          <w:rtl w:val="0"/>
+        </w:rPr>
+      </w:r>
+    </w:p>
+    <w:p>
+      <w:pPr>
+        <w:numPr>
+          <w:ilvl w:val="0"/>
+          <w:numId w:val="9"/>
+        </w:numPr>
+        <w:ind w:left="720" w:hanging="360"/>
+        <w:rPr>
+          <w:color w:val="434343"/>
+        </w:rPr>
+      </w:pPr>
+      <w:r>
+        <w:rPr>
+          <w:color w:val="383a42"/>
+          <w:shd w:fill="fafafa" w:val="clear"/>
+          <w:rtl w:val="0"/>
+        </w:rPr>
+        <w:t xml:space="preserve">Run the ANALYZE then VACUUM commands on your Redshift cluster once an hour, every hour to clean up deleted rows, sort new data inserted in the last hour, and update metadata.</w:t>
+      </w:r>
+    </w:p>
+    <w:p>
+      <w:pPr>
+        <w:numPr>
+          <w:ilvl w:val="0"/>
+          <w:numId w:val="9"/>
+        </w:numPr>
+        <w:ind w:left="720" w:hanging="360"/>
+        <w:rPr>
+          <w:color w:val="383a42"/>
+          <w:shd w:fill="fafafa" w:val="clear"/>
+        </w:rPr>
+      </w:pPr>
+      <w:r>
+        <w:rPr>
+          <w:color w:val="383a42"/>
+          <w:shd w:fill="fafafa" w:val="clear"/>
+          <w:rtl w:val="0"/>
+        </w:rPr>
+        <w:t xml:space="preserve">Run the ANALYZE then VACUUM commands on your Redshift cluster once a day, every day to clean up deleted rows, sort new data inserted in the last hour, and update metadata.</w:t>
+      </w:r>
+    </w:p>
+    <w:p>
+      <w:pPr>
+        <w:numPr>
+          <w:ilvl w:val="0"/>
+          <w:numId w:val="9"/>
+        </w:numPr>
+        <w:ind w:left="720" w:hanging="360"/>
+        <w:rPr>
+          <w:color w:val="383a42"/>
+          <w:shd w:fill="fafafa" w:val="clear"/>
+        </w:rPr>
+      </w:pPr>
+      <w:r>
+        <w:rPr>
+          <w:color w:val="383a42"/>
+          <w:shd w:fill="fafafa" w:val="clear"/>
+          <w:rtl w:val="0"/>
+        </w:rPr>
+        <w:t xml:space="preserve">Run the VACUUM then ANALYZE commands on your Redshift cluster once a day, every day to clean up deleted rows, sort new data inserted in the last hour, and update metadata.</w:t>
+      </w:r>
+    </w:p>
+    <w:p>
+      <w:pPr>
+        <w:numPr>
+          <w:ilvl w:val="0"/>
+          <w:numId w:val="9"/>
+        </w:numPr>
+        <w:ind w:left="720" w:hanging="360"/>
+        <w:rPr>
+          <w:color w:val="383a42"/>
+          <w:shd w:fill="fafafa" w:val="clear"/>
+        </w:rPr>
+      </w:pPr>
+      <w:r>
+        <w:rPr>
+          <w:color w:val="383a42"/>
+          <w:shd w:fill="fafafa" w:val="clear"/>
+          <w:rtl w:val="0"/>
+        </w:rPr>
+        <w:t xml:space="preserve">Run the VACUUM then ANALYZE commands on your Redshift cluster once a week, every week to clean up deleted rows, sort new data inserted in the last hour, and update metadata.</w:t>
+      </w:r>
+    </w:p>
+    <w:p>
+      <w:pPr>
+        <w:rPr>
+          <w:color w:val="434343"/>
+        </w:rPr>
+      </w:pPr>
+      <w:r>
+        <w:rPr>
+          <w:rtl w:val="0"/>
+        </w:rPr>
+      </w:r>
+    </w:p>
+    <w:p>
+      <w:pPr>
+        <w:rPr>
+          <w:color w:val="434343"/>
+        </w:rPr>
+      </w:pPr>
+      <w:r>
+        <w:rPr>
+          <w:rFonts w:ascii="Calibri" w:cs="Calibri" w:eastAsia="Calibri" w:hAnsi="Calibri"/>
+          <w:b w:val="1"/>
+          <w:rtl w:val="0"/>
+        </w:rPr>
+        <w:t xml:space="preserve">Answer:</w:t>
+      </w:r>
+      <w:r>
+        <w:rPr>
+          <w:color w:val="434343"/>
+          <w:rtl w:val="0"/>
+        </w:rPr>
+        <w:t xml:space="preserve"> C</w:t>
+      </w:r>
+    </w:p>
+    <w:p>
+      <w:pPr>
+        <w:rPr>
+          <w:color w:val="434343"/>
+        </w:rPr>
+      </w:pPr>
+      <w:r>
+        <w:rPr>
+          <w:rtl w:val="0"/>
+        </w:rPr>
+      </w:r>
+    </w:p>
+    <w:p>
+      <w:pPr>
+        <w:rPr>
+          <w:color w:val="434343"/>
+        </w:rPr>
+      </w:pPr>
+      <w:r>
+        <w:rPr>
+          <w:rFonts w:ascii="Calibri" w:cs="Calibri" w:eastAsia="Calibri" w:hAnsi="Calibri"/>
+          <w:b w:val="1"/>
+          <w:rtl w:val="0"/>
+        </w:rPr>
+        <w:t xml:space="preserve">Explanation:</w:t>
+      </w:r>
+      <w:r>
+        <w:rPr>
+          <w:rtl w:val="0"/>
+        </w:rPr>
+      </w:r>
+    </w:p>
+    <w:p>
+      <w:pPr>
+        <w:rPr>
+          <w:color w:val="444444"/>
+          <w:highlight w:val="white"/>
+        </w:rPr>
+      </w:pPr>
+      <w:r>
+        <w:rPr>
+          <w:color w:val="434343"/>
+          <w:rtl w:val="0"/>
+        </w:rPr>
+        <w:t xml:space="preserve">Option A is incorrect</w:t>
+      </w:r>
+      <w:r>
+        <w:rPr>
+          <w:color w:val="444444"/>
+          <w:highlight w:val="white"/>
+          <w:rtl w:val="0"/>
+        </w:rPr>
+        <w:t xml:space="preserve">. </w:t>
+      </w:r>
+      <w:r>
+        <w:rPr>
+          <w:color w:val="383a42"/>
+          <w:shd w:fill="fafafa" w:val="clear"/>
+          <w:rtl w:val="0"/>
+        </w:rPr>
+        <w:t xml:space="preserve">The best practice is to run the VACUUM command first, then run the ANALYZE command. Also, running the VACUUM and ANALYZE commands every hour is probably too often and will impact the overall performance of your Redshift cluster.</w:t>
+      </w:r>
+      <w:r>
+        <w:rPr>
+          <w:rtl w:val="0"/>
+        </w:rPr>
+      </w:r>
+    </w:p>
+    <w:p>
+      <w:pPr>
+        <w:rPr>
+          <w:color w:val="444444"/>
+          <w:highlight w:val="white"/>
+        </w:rPr>
+      </w:pPr>
+      <w:r>
+        <w:rPr>
+          <w:rtl w:val="0"/>
+        </w:rPr>
+      </w:r>
+    </w:p>
+    <w:p>
+      <w:pPr>
+        <w:rPr>
+          <w:color w:val="444444"/>
+          <w:highlight w:val="white"/>
+        </w:rPr>
+      </w:pPr>
+      <w:r>
+        <w:rPr>
+          <w:color w:val="444444"/>
+          <w:highlight w:val="white"/>
+          <w:rtl w:val="0"/>
+        </w:rPr>
+        <w:t xml:space="preserve">Option B is incorrect. </w:t>
+      </w:r>
+      <w:r>
+        <w:rPr>
+          <w:color w:val="383a42"/>
+          <w:shd w:fill="fafafa" w:val="clear"/>
+          <w:rtl w:val="0"/>
+        </w:rPr>
+        <w:t xml:space="preserve">The best practice is to run the VACUUM command first, then run the ANALYZE command. </w:t>
+      </w:r>
+      <w:r>
+        <w:rPr>
+          <w:rtl w:val="0"/>
+        </w:rPr>
+      </w:r>
+    </w:p>
+    <w:p>
+      <w:pPr>
+        <w:rPr>
+          <w:color w:val="444444"/>
+          <w:highlight w:val="white"/>
+        </w:rPr>
+      </w:pPr>
+      <w:r>
+        <w:rPr>
+          <w:rtl w:val="0"/>
+        </w:rPr>
+      </w:r>
+    </w:p>
+    <w:p>
+      <w:pPr>
+        <w:rPr>
+          <w:color w:val="444444"/>
+          <w:highlight w:val="white"/>
+        </w:rPr>
+      </w:pPr>
+      <w:r>
+        <w:rPr>
+          <w:color w:val="444444"/>
+          <w:highlight w:val="white"/>
+          <w:rtl w:val="0"/>
+        </w:rPr>
+        <w:t xml:space="preserve">Option C is correct.</w:t>
+      </w:r>
+      <w:r>
+        <w:rPr>
+          <w:color w:val="383a42"/>
+          <w:shd w:fill="fafafa" w:val="clear"/>
+          <w:rtl w:val="0"/>
+        </w:rPr>
+        <w:t xml:space="preserve"> The best practice is to run the VACUUM command first, then run the ANALYZE command. Also, running the VACUUM and ANALYZE commands once per day is the best practice as far as frequency of restructuring your Redshift cluster tables without impacting overall performance by running the commands too frequently.</w:t>
+      </w:r>
+      <w:r>
+        <w:rPr>
+          <w:color w:val="444444"/>
+          <w:highlight w:val="white"/>
+          <w:rtl w:val="0"/>
+        </w:rPr>
+        <w:br w:type="textWrapping"/>
+      </w:r>
+    </w:p>
+    <w:p>
+      <w:pPr>
+        <w:rPr>
+          <w:color w:val="383a42"/>
+          <w:shd w:fill="fafafa" w:val="clear"/>
+        </w:rPr>
+      </w:pPr>
+      <w:r>
+        <w:rPr>
+          <w:color w:val="444444"/>
+          <w:highlight w:val="white"/>
+          <w:rtl w:val="0"/>
+        </w:rPr>
+        <w:t xml:space="preserve">Option D is incorrect. </w:t>
+      </w:r>
+      <w:r>
+        <w:rPr>
+          <w:color w:val="383a42"/>
+          <w:shd w:fill="fafafa" w:val="clear"/>
+          <w:rtl w:val="0"/>
+        </w:rPr>
+        <w:t xml:space="preserve">The best practice is to run the VACUUM command first, then run the ANALYZE command. However, only running the VACUUM and ANALYZE commands once per week is probably not frequent enough. Running the VACUUM and ANALYZE commands once per day is the best practice as far as frequency of restructuring your Redshift cluster tables without impacting overall performance by running the commands too frequently.</w:t>
+      </w:r>
+    </w:p>
+    <w:p>
+      <w:pPr>
+        <w:rPr>
+          <w:color w:val="383a42"/>
+          <w:shd w:fill="fafafa" w:val="clear"/>
+        </w:rPr>
+      </w:pPr>
+      <w:r>
+        <w:rPr>
+          <w:rtl w:val="0"/>
+        </w:rPr>
+      </w:r>
+    </w:p>
+    <w:p>
+      <w:pPr>
+        <w:rPr>
+          <w:rFonts w:ascii="Calibri" w:cs="Calibri" w:eastAsia="Calibri" w:hAnsi="Calibri"/>
+          <w:b w:val="1"/>
+        </w:rPr>
+      </w:pPr>
+      <w:r>
+        <w:rPr>
+          <w:rFonts w:ascii="Calibri" w:cs="Calibri" w:eastAsia="Calibri" w:hAnsi="Calibri"/>
+          <w:b w:val="1"/>
+          <w:rtl w:val="0"/>
+        </w:rPr>
+        <w:t xml:space="preserve">Reference:</w:t>
+      </w:r>
+    </w:p>
+    <w:p>
+      <w:pPr>
+        <w:rPr>
+          <w:color w:val="434343"/>
+        </w:rPr>
+      </w:pPr>
+      <w:r>
+        <w:rPr>
+          <w:color w:val="444444"/>
+          <w:rtl w:val="0"/>
+        </w:rPr>
+        <w:t xml:space="preserve">Please see the Amazon Redshift developer guide titled </w:t>
+      </w:r>
+      <w:r>
+        <w:rPr>
+          <w:b w:val="1"/>
+          <w:color w:val="444444"/>
+          <w:rtl w:val="0"/>
+        </w:rPr>
+        <w:t xml:space="preserve">Loading Data</w:t>
+      </w:r>
+      <w:r>
+        <w:rPr>
+          <w:color w:val="444444"/>
+          <w:rtl w:val="0"/>
+        </w:rPr>
+        <w:t xml:space="preserve"> (</w:t>
+      </w:r>
+      <w:hyperlink r:id="rId51">
+        <w:r>
+          <w:rPr>
+            <w:color w:val="1155cc"/>
+            <w:u w:val="single"/>
+            <w:rtl w:val="0"/>
+          </w:rPr>
+          <w:t xml:space="preserve">https://docs.aws.amazon.com/redshift/latest/dg/t_Loading_data.html</w:t>
+        </w:r>
+      </w:hyperlink>
+      <w:r>
+        <w:rPr>
+          <w:color w:val="444444"/>
+          <w:rtl w:val="0"/>
+        </w:rPr>
+        <w:t xml:space="preserve">), the Amazon SageMaker developer guide titled</w:t>
+      </w:r>
+      <w:r>
+        <w:rPr>
+          <w:b w:val="1"/>
+          <w:color w:val="444444"/>
+          <w:rtl w:val="0"/>
+        </w:rPr>
+        <w:t xml:space="preserve"> DeepAR Forecasting Algorithm </w:t>
+      </w:r>
+      <w:r>
+        <w:rPr>
+          <w:color w:val="444444"/>
+          <w:rtl w:val="0"/>
+        </w:rPr>
+        <w:t xml:space="preserve">(</w:t>
+      </w:r>
+      <w:hyperlink r:id="rId52">
+        <w:r>
+          <w:rPr>
+            <w:color w:val="1155cc"/>
+            <w:u w:val="single"/>
+            <w:rtl w:val="0"/>
+          </w:rPr>
+          <w:t xml:space="preserve">https://docs.aws.amazon.com/sagemaker/latest/dg/deepar.html</w:t>
+        </w:r>
+      </w:hyperlink>
+      <w:r>
+        <w:rPr>
+          <w:color w:val="444444"/>
+          <w:rtl w:val="0"/>
+        </w:rPr>
+        <w:t xml:space="preserve">), the Investopedia page titled </w:t>
+      </w:r>
+      <w:r>
+        <w:rPr>
+          <w:b w:val="1"/>
+          <w:color w:val="444444"/>
+          <w:rtl w:val="0"/>
+        </w:rPr>
+        <w:t xml:space="preserve">Key Performance Indicators (KPIs) </w:t>
+      </w:r>
+      <w:r>
+        <w:rPr>
+          <w:color w:val="444444"/>
+          <w:rtl w:val="0"/>
+        </w:rPr>
+        <w:t xml:space="preserve">(</w:t>
+      </w:r>
+      <w:hyperlink r:id="rId53">
+        <w:r>
+          <w:rPr>
+            <w:color w:val="1155cc"/>
+            <w:u w:val="single"/>
+            <w:rtl w:val="0"/>
+          </w:rPr>
+          <w:t xml:space="preserve">https://www.investopedia.com/terms/k/kpi.asp</w:t>
+        </w:r>
+      </w:hyperlink>
+      <w:r>
+        <w:rPr>
+          <w:color w:val="444444"/>
+          <w:rtl w:val="0"/>
+        </w:rPr>
+        <w:t xml:space="preserve">), the Tech Blog titled</w:t>
+      </w:r>
+      <w:r>
+        <w:rPr>
+          <w:b w:val="1"/>
+          <w:color w:val="444444"/>
+          <w:rtl w:val="0"/>
+        </w:rPr>
+        <w:t xml:space="preserve"> </w:t>
+      </w:r>
+      <w:r>
+        <w:rPr>
+          <w:b w:val="1"/>
+          <w:color w:val="444444"/>
+          <w:rtl w:val="0"/>
+        </w:rPr>
+        <w:t xml:space="preserve">AWS Redshift best practices, tips and tricks - part 2 </w:t>
+      </w:r>
+      <w:r>
+        <w:rPr>
+          <w:color w:val="444444"/>
+          <w:rtl w:val="0"/>
+        </w:rPr>
+        <w:t xml:space="preserve">(</w:t>
+      </w:r>
+      <w:hyperlink r:id="rId54">
+        <w:r>
+          <w:rPr>
+            <w:color w:val="1155cc"/>
+            <w:u w:val="single"/>
+            <w:rtl w:val="0"/>
+          </w:rPr>
+          <w:t xml:space="preserve">https://source.coveo.com/2017/09/15/redshift-best-practices2/</w:t>
+        </w:r>
+      </w:hyperlink>
+      <w:r>
+        <w:rPr>
+          <w:color w:val="444444"/>
+          <w:rtl w:val="0"/>
+        </w:rPr>
+        <w:t xml:space="preserve">), the Amazon Redshift developer guide titled</w:t>
+      </w:r>
+      <w:r>
+        <w:rPr>
+          <w:b w:val="1"/>
+          <w:color w:val="444444"/>
+          <w:rtl w:val="0"/>
+        </w:rPr>
+        <w:t xml:space="preserve"> </w:t>
+      </w:r>
+      <w:r>
+        <w:rPr>
+          <w:b w:val="1"/>
+          <w:color w:val="444444"/>
+          <w:rtl w:val="0"/>
+        </w:rPr>
+        <w:t xml:space="preserve">Vacuuming tables </w:t>
+      </w:r>
+      <w:r>
+        <w:rPr>
+          <w:color w:val="444444"/>
+          <w:rtl w:val="0"/>
+        </w:rPr>
+        <w:t xml:space="preserve">(</w:t>
+      </w:r>
+      <w:hyperlink r:id="rId55">
+        <w:r>
+          <w:rPr>
+            <w:color w:val="1155cc"/>
+            <w:u w:val="single"/>
+            <w:rtl w:val="0"/>
+          </w:rPr>
+          <w:t xml:space="preserve">https://docs.aws.amazon.com/redshift/latest/dg/t_Reclaiming_storage_space202.html</w:t>
+        </w:r>
+      </w:hyperlink>
+      <w:r>
+        <w:rPr>
+          <w:color w:val="444444"/>
+          <w:rtl w:val="0"/>
+        </w:rPr>
+        <w:t xml:space="preserve">), and the Amazon Redshift developer guide titled </w:t>
+      </w:r>
+      <w:r>
+        <w:rPr>
+          <w:b w:val="1"/>
+          <w:color w:val="444444"/>
+          <w:rtl w:val="0"/>
+        </w:rPr>
+        <w:t xml:space="preserve">VACUUM</w:t>
+      </w:r>
+      <w:r>
+        <w:rPr>
+          <w:color w:val="444444"/>
+          <w:rtl w:val="0"/>
+        </w:rPr>
+        <w:t xml:space="preserve"> (</w:t>
+      </w:r>
+      <w:hyperlink r:id="rId56">
+        <w:r>
+          <w:rPr>
+            <w:color w:val="1155cc"/>
+            <w:u w:val="single"/>
+            <w:rtl w:val="0"/>
+          </w:rPr>
+          <w:t xml:space="preserve">https://docs.aws.amazon.com/redshift/latest/dg/r_VACUUM_command.html</w:t>
+        </w:r>
+      </w:hyperlink>
+      <w:r>
+        <w:rPr>
+          <w:color w:val="444444"/>
+          <w:rtl w:val="0"/>
+        </w:rPr>
+        <w:t xml:space="preserve">)</w:t>
+      </w:r>
       <w:r>
         <w:rPr>
           <w:rtl w:val="0"/>
@@ -11938,6 +12668,116 @@
     </w:lvl>
   </w:abstractNum>
   <w:abstractNum w:abstractNumId="11">
+    <w:lvl w:ilvl="0">
+      <w:start w:val="1"/>
+      <w:numFmt w:val="upperLetter"/>
+      <w:lvlText w:val="%1)"/>
+      <w:lvlJc w:val="left"/>
+      <w:pPr>
+        <w:ind w:left="720" w:hanging="360"/>
+      </w:pPr>
+      <w:rPr>
+        <w:u w:val="none"/>
+      </w:rPr>
+    </w:lvl>
+    <w:lvl w:ilvl="1">
+      <w:start w:val="1"/>
+      <w:numFmt w:val="lowerLetter"/>
+      <w:lvlText w:val="%2)"/>
+      <w:lvlJc w:val="left"/>
+      <w:pPr>
+        <w:ind w:left="1440" w:hanging="360"/>
+      </w:pPr>
+      <w:rPr>
+        <w:u w:val="none"/>
+      </w:rPr>
+    </w:lvl>
+    <w:lvl w:ilvl="2">
+      <w:start w:val="1"/>
+      <w:numFmt w:val="lowerRoman"/>
+      <w:lvlText w:val="%3)"/>
+      <w:lvlJc w:val="right"/>
+      <w:pPr>
+        <w:ind w:left="2160" w:hanging="360"/>
+      </w:pPr>
+      <w:rPr>
+        <w:u w:val="none"/>
+      </w:rPr>
+    </w:lvl>
+    <w:lvl w:ilvl="3">
+      <w:start w:val="1"/>
+      <w:numFmt w:val="decimal"/>
+      <w:lvlText w:val="(%4)"/>
+      <w:lvlJc w:val="left"/>
+      <w:pPr>
+        <w:ind w:left="2880" w:hanging="360"/>
+      </w:pPr>
+      <w:rPr>
+        <w:u w:val="none"/>
+      </w:rPr>
+    </w:lvl>
+    <w:lvl w:ilvl="4">
+      <w:start w:val="1"/>
+      <w:numFmt w:val="lowerLetter"/>
+      <w:lvlText w:val="(%5)"/>
+      <w:lvlJc w:val="left"/>
+      <w:pPr>
+        <w:ind w:left="3600" w:hanging="360"/>
+      </w:pPr>
+      <w:rPr>
+        <w:u w:val="none"/>
+      </w:rPr>
+    </w:lvl>
+    <w:lvl w:ilvl="5">
+      <w:start w:val="1"/>
+      <w:numFmt w:val="lowerRoman"/>
+      <w:lvlText w:val="(%6)"/>
+      <w:lvlJc w:val="right"/>
+      <w:pPr>
+        <w:ind w:left="4320" w:hanging="360"/>
+      </w:pPr>
+      <w:rPr>
+        <w:u w:val="none"/>
+      </w:rPr>
+    </w:lvl>
+    <w:lvl w:ilvl="6">
+      <w:start w:val="1"/>
+      <w:numFmt w:val="decimal"/>
+      <w:lvlText w:val="%7."/>
+      <w:lvlJc w:val="left"/>
+      <w:pPr>
+        <w:ind w:left="5040" w:hanging="360"/>
+      </w:pPr>
+      <w:rPr>
+        <w:u w:val="none"/>
+      </w:rPr>
+    </w:lvl>
+    <w:lvl w:ilvl="7">
+      <w:start w:val="1"/>
+      <w:numFmt w:val="lowerLetter"/>
+      <w:lvlText w:val="%8."/>
+      <w:lvlJc w:val="left"/>
+      <w:pPr>
+        <w:ind w:left="5760" w:hanging="360"/>
+      </w:pPr>
+      <w:rPr>
+        <w:u w:val="none"/>
+      </w:rPr>
+    </w:lvl>
+    <w:lvl w:ilvl="8">
+      <w:start w:val="1"/>
+      <w:numFmt w:val="lowerRoman"/>
+      <w:lvlText w:val="%9."/>
+      <w:lvlJc w:val="right"/>
+      <w:pPr>
+        <w:ind w:left="6480" w:hanging="360"/>
+      </w:pPr>
+      <w:rPr>
+        <w:u w:val="none"/>
+      </w:rPr>
+    </w:lvl>
+  </w:abstractNum>
+  <w:abstractNum w:abstractNumId="12">
     <w:lvl w:ilvl="0">
       <w:start w:val="1"/>
       <w:numFmt w:val="upperLetter"/>
@@ -12079,6 +12919,9 @@
   </w:num>
   <w:num w:numId="11">
     <w:abstractNumId w:val="11"/>
+  </w:num>
+  <w:num w:numId="12">
+    <w:abstractNumId w:val="12"/>
   </w:num>
 </w:numbering>
 </file>

</xml_diff>

<commit_message>
added question 13 to DA cert questions list #2
</commit_message>
<xml_diff>
--- a/public/Exam Notes/DA-Vincent-1-65-May-4.docx
+++ b/public/Exam Notes/DA-Vincent-1-65-May-4.docx
@@ -2878,7 +2878,7 @@
       <w:pPr>
         <w:numPr>
           <w:ilvl w:val="0"/>
-          <w:numId w:val="1"/>
+          <w:numId w:val="7"/>
         </w:numPr>
         <w:ind w:left="720" w:hanging="360"/>
         <w:rPr>
@@ -2898,7 +2898,7 @@
       <w:pPr>
         <w:numPr>
           <w:ilvl w:val="0"/>
-          <w:numId w:val="1"/>
+          <w:numId w:val="7"/>
         </w:numPr>
         <w:ind w:left="720" w:hanging="360"/>
         <w:rPr>
@@ -2919,7 +2919,7 @@
       <w:pPr>
         <w:numPr>
           <w:ilvl w:val="0"/>
-          <w:numId w:val="1"/>
+          <w:numId w:val="7"/>
         </w:numPr>
         <w:ind w:left="720" w:hanging="360"/>
         <w:rPr>
@@ -2940,7 +2940,7 @@
       <w:pPr>
         <w:numPr>
           <w:ilvl w:val="0"/>
-          <w:numId w:val="1"/>
+          <w:numId w:val="7"/>
         </w:numPr>
         <w:ind w:left="720" w:hanging="360"/>
         <w:rPr>
@@ -3635,7 +3635,7 @@
       <w:pPr>
         <w:numPr>
           <w:ilvl w:val="0"/>
-          <w:numId w:val="8"/>
+          <w:numId w:val="5"/>
         </w:numPr>
         <w:ind w:left="720" w:hanging="360"/>
         <w:rPr>
@@ -3667,7 +3667,7 @@
       <w:pPr>
         <w:numPr>
           <w:ilvl w:val="0"/>
-          <w:numId w:val="8"/>
+          <w:numId w:val="5"/>
         </w:numPr>
         <w:ind w:left="720" w:hanging="360"/>
         <w:rPr>
@@ -3703,7 +3703,7 @@
       <w:pPr>
         <w:numPr>
           <w:ilvl w:val="0"/>
-          <w:numId w:val="8"/>
+          <w:numId w:val="5"/>
         </w:numPr>
         <w:ind w:left="720" w:hanging="360"/>
         <w:rPr>
@@ -3736,7 +3736,7 @@
       <w:pPr>
         <w:numPr>
           <w:ilvl w:val="0"/>
-          <w:numId w:val="8"/>
+          <w:numId w:val="5"/>
         </w:numPr>
         <w:ind w:left="720" w:hanging="360"/>
         <w:rPr>
@@ -4375,7 +4375,7 @@
       <w:pPr>
         <w:numPr>
           <w:ilvl w:val="0"/>
-          <w:numId w:val="3"/>
+          <w:numId w:val="1"/>
         </w:numPr>
         <w:ind w:left="720" w:hanging="360"/>
         <w:rPr>
@@ -4395,7 +4395,7 @@
       <w:pPr>
         <w:numPr>
           <w:ilvl w:val="0"/>
-          <w:numId w:val="3"/>
+          <w:numId w:val="1"/>
         </w:numPr>
         <w:ind w:left="720" w:hanging="360"/>
         <w:rPr>
@@ -4416,7 +4416,7 @@
       <w:pPr>
         <w:numPr>
           <w:ilvl w:val="0"/>
-          <w:numId w:val="3"/>
+          <w:numId w:val="1"/>
         </w:numPr>
         <w:ind w:left="720" w:hanging="360"/>
         <w:rPr>
@@ -4437,7 +4437,7 @@
       <w:pPr>
         <w:numPr>
           <w:ilvl w:val="0"/>
-          <w:numId w:val="3"/>
+          <w:numId w:val="1"/>
         </w:numPr>
         <w:ind w:left="720" w:hanging="360"/>
         <w:rPr>
@@ -5047,7 +5047,7 @@
       <w:pPr>
         <w:numPr>
           <w:ilvl w:val="0"/>
-          <w:numId w:val="11"/>
+          <w:numId w:val="6"/>
         </w:numPr>
         <w:ind w:left="720" w:hanging="360"/>
         <w:rPr>
@@ -5067,7 +5067,7 @@
       <w:pPr>
         <w:numPr>
           <w:ilvl w:val="0"/>
-          <w:numId w:val="11"/>
+          <w:numId w:val="6"/>
         </w:numPr>
         <w:ind w:left="720" w:hanging="360"/>
         <w:rPr>
@@ -5088,7 +5088,7 @@
       <w:pPr>
         <w:numPr>
           <w:ilvl w:val="0"/>
-          <w:numId w:val="11"/>
+          <w:numId w:val="6"/>
         </w:numPr>
         <w:ind w:left="720" w:hanging="360"/>
         <w:rPr>
@@ -5109,7 +5109,7 @@
       <w:pPr>
         <w:numPr>
           <w:ilvl w:val="0"/>
-          <w:numId w:val="11"/>
+          <w:numId w:val="6"/>
         </w:numPr>
         <w:ind w:left="720" w:hanging="360"/>
         <w:rPr>
@@ -5677,7 +5677,7 @@
       <w:pPr>
         <w:numPr>
           <w:ilvl w:val="0"/>
-          <w:numId w:val="5"/>
+          <w:numId w:val="2"/>
         </w:numPr>
         <w:ind w:left="720" w:hanging="360"/>
         <w:rPr>
@@ -5697,7 +5697,7 @@
       <w:pPr>
         <w:numPr>
           <w:ilvl w:val="0"/>
-          <w:numId w:val="5"/>
+          <w:numId w:val="2"/>
         </w:numPr>
         <w:ind w:left="720" w:hanging="360"/>
         <w:rPr>
@@ -5718,7 +5718,7 @@
       <w:pPr>
         <w:numPr>
           <w:ilvl w:val="0"/>
-          <w:numId w:val="5"/>
+          <w:numId w:val="2"/>
         </w:numPr>
         <w:ind w:left="720" w:hanging="360"/>
         <w:rPr>
@@ -5739,7 +5739,7 @@
       <w:pPr>
         <w:numPr>
           <w:ilvl w:val="0"/>
-          <w:numId w:val="5"/>
+          <w:numId w:val="2"/>
         </w:numPr>
         <w:ind w:left="720" w:hanging="360"/>
         <w:rPr>
@@ -6514,7 +6514,7 @@
       <w:pPr>
         <w:numPr>
           <w:ilvl w:val="0"/>
-          <w:numId w:val="2"/>
+          <w:numId w:val="8"/>
         </w:numPr>
         <w:ind w:left="720" w:hanging="360"/>
         <w:rPr>
@@ -6549,7 +6549,7 @@
       <w:pPr>
         <w:numPr>
           <w:ilvl w:val="0"/>
-          <w:numId w:val="2"/>
+          <w:numId w:val="8"/>
         </w:numPr>
         <w:ind w:left="720" w:hanging="360"/>
         <w:rPr>
@@ -6585,7 +6585,7 @@
       <w:pPr>
         <w:numPr>
           <w:ilvl w:val="0"/>
-          <w:numId w:val="2"/>
+          <w:numId w:val="8"/>
         </w:numPr>
         <w:ind w:left="720" w:hanging="360"/>
         <w:rPr>
@@ -6634,7 +6634,7 @@
       <w:pPr>
         <w:numPr>
           <w:ilvl w:val="0"/>
-          <w:numId w:val="2"/>
+          <w:numId w:val="8"/>
         </w:numPr>
         <w:ind w:left="720" w:hanging="360"/>
         <w:rPr>
@@ -7253,7 +7253,7 @@
       <w:pPr>
         <w:numPr>
           <w:ilvl w:val="0"/>
-          <w:numId w:val="4"/>
+          <w:numId w:val="9"/>
         </w:numPr>
         <w:ind w:left="720" w:hanging="360"/>
         <w:rPr>
@@ -7273,7 +7273,7 @@
       <w:pPr>
         <w:numPr>
           <w:ilvl w:val="0"/>
-          <w:numId w:val="4"/>
+          <w:numId w:val="9"/>
         </w:numPr>
         <w:ind w:left="720" w:hanging="360"/>
         <w:rPr>
@@ -7294,7 +7294,7 @@
       <w:pPr>
         <w:numPr>
           <w:ilvl w:val="0"/>
-          <w:numId w:val="4"/>
+          <w:numId w:val="9"/>
         </w:numPr>
         <w:ind w:left="720" w:hanging="360"/>
         <w:rPr>
@@ -7315,7 +7315,7 @@
       <w:pPr>
         <w:numPr>
           <w:ilvl w:val="0"/>
-          <w:numId w:val="4"/>
+          <w:numId w:val="9"/>
         </w:numPr>
         <w:ind w:left="720" w:hanging="360"/>
         <w:rPr>
@@ -7924,7 +7924,7 @@
       <w:pPr>
         <w:numPr>
           <w:ilvl w:val="0"/>
-          <w:numId w:val="12"/>
+          <w:numId w:val="13"/>
         </w:numPr>
         <w:ind w:left="720" w:hanging="360"/>
         <w:rPr>
@@ -7944,7 +7944,7 @@
       <w:pPr>
         <w:numPr>
           <w:ilvl w:val="0"/>
-          <w:numId w:val="12"/>
+          <w:numId w:val="13"/>
         </w:numPr>
         <w:ind w:left="720" w:hanging="360"/>
         <w:rPr>
@@ -7965,7 +7965,7 @@
       <w:pPr>
         <w:numPr>
           <w:ilvl w:val="0"/>
-          <w:numId w:val="12"/>
+          <w:numId w:val="13"/>
         </w:numPr>
         <w:ind w:left="720" w:hanging="360"/>
         <w:rPr>
@@ -7986,7 +7986,7 @@
       <w:pPr>
         <w:numPr>
           <w:ilvl w:val="0"/>
-          <w:numId w:val="12"/>
+          <w:numId w:val="13"/>
         </w:numPr>
         <w:ind w:left="720" w:hanging="360"/>
         <w:rPr>
@@ -8682,7 +8682,7 @@
       <w:pPr>
         <w:numPr>
           <w:ilvl w:val="0"/>
-          <w:numId w:val="6"/>
+          <w:numId w:val="3"/>
         </w:numPr>
         <w:ind w:left="720" w:hanging="360"/>
         <w:rPr>
@@ -8702,7 +8702,7 @@
       <w:pPr>
         <w:numPr>
           <w:ilvl w:val="0"/>
-          <w:numId w:val="6"/>
+          <w:numId w:val="3"/>
         </w:numPr>
         <w:ind w:left="720" w:hanging="360"/>
         <w:rPr>
@@ -8723,7 +8723,7 @@
       <w:pPr>
         <w:numPr>
           <w:ilvl w:val="0"/>
-          <w:numId w:val="6"/>
+          <w:numId w:val="3"/>
         </w:numPr>
         <w:ind w:left="720" w:hanging="360"/>
         <w:rPr>
@@ -8744,7 +8744,7 @@
       <w:pPr>
         <w:numPr>
           <w:ilvl w:val="0"/>
-          <w:numId w:val="6"/>
+          <w:numId w:val="3"/>
         </w:numPr>
         <w:ind w:left="720" w:hanging="360"/>
         <w:rPr>
@@ -9411,7 +9411,7 @@
       <w:pPr>
         <w:numPr>
           <w:ilvl w:val="0"/>
-          <w:numId w:val="10"/>
+          <w:numId w:val="12"/>
         </w:numPr>
         <w:ind w:left="720" w:hanging="360"/>
         <w:rPr>
@@ -9431,7 +9431,7 @@
       <w:pPr>
         <w:numPr>
           <w:ilvl w:val="0"/>
-          <w:numId w:val="10"/>
+          <w:numId w:val="12"/>
         </w:numPr>
         <w:ind w:left="720" w:hanging="360"/>
         <w:rPr>
@@ -9452,7 +9452,7 @@
       <w:pPr>
         <w:numPr>
           <w:ilvl w:val="0"/>
-          <w:numId w:val="10"/>
+          <w:numId w:val="12"/>
         </w:numPr>
         <w:ind w:left="720" w:hanging="360"/>
         <w:rPr>
@@ -9473,7 +9473,7 @@
       <w:pPr>
         <w:numPr>
           <w:ilvl w:val="0"/>
-          <w:numId w:val="10"/>
+          <w:numId w:val="12"/>
         </w:numPr>
         <w:ind w:left="720" w:hanging="360"/>
         <w:rPr>
@@ -10058,7 +10058,7 @@
       <w:pPr>
         <w:numPr>
           <w:ilvl w:val="0"/>
-          <w:numId w:val="7"/>
+          <w:numId w:val="4"/>
         </w:numPr>
         <w:ind w:left="720" w:hanging="360"/>
         <w:rPr>
@@ -10078,7 +10078,7 @@
       <w:pPr>
         <w:numPr>
           <w:ilvl w:val="0"/>
-          <w:numId w:val="7"/>
+          <w:numId w:val="4"/>
         </w:numPr>
         <w:ind w:left="720" w:hanging="360"/>
         <w:rPr>
@@ -10112,7 +10112,7 @@
       <w:pPr>
         <w:numPr>
           <w:ilvl w:val="0"/>
-          <w:numId w:val="7"/>
+          <w:numId w:val="4"/>
         </w:numPr>
         <w:ind w:left="720" w:hanging="360"/>
         <w:rPr>
@@ -10149,7 +10149,7 @@
       <w:pPr>
         <w:numPr>
           <w:ilvl w:val="0"/>
-          <w:numId w:val="7"/>
+          <w:numId w:val="4"/>
         </w:numPr>
         <w:ind w:left="720" w:hanging="360"/>
         <w:rPr>
@@ -10171,7 +10171,7 @@
       <w:pPr>
         <w:numPr>
           <w:ilvl w:val="0"/>
-          <w:numId w:val="7"/>
+          <w:numId w:val="4"/>
         </w:numPr>
         <w:ind w:left="720" w:hanging="360"/>
         <w:rPr>
@@ -10198,7 +10198,7 @@
       <w:pPr>
         <w:numPr>
           <w:ilvl w:val="0"/>
-          <w:numId w:val="7"/>
+          <w:numId w:val="4"/>
         </w:numPr>
         <w:ind w:left="720" w:hanging="360"/>
         <w:rPr>
@@ -10219,7 +10219,7 @@
       <w:pPr>
         <w:numPr>
           <w:ilvl w:val="0"/>
-          <w:numId w:val="7"/>
+          <w:numId w:val="4"/>
         </w:numPr>
         <w:ind w:left="720" w:hanging="360"/>
         <w:rPr>
@@ -11008,7 +11008,7 @@
       <w:pPr>
         <w:numPr>
           <w:ilvl w:val="0"/>
-          <w:numId w:val="9"/>
+          <w:numId w:val="10"/>
         </w:numPr>
         <w:ind w:left="720" w:hanging="360"/>
         <w:rPr>
@@ -11028,7 +11028,7 @@
       <w:pPr>
         <w:numPr>
           <w:ilvl w:val="0"/>
-          <w:numId w:val="9"/>
+          <w:numId w:val="10"/>
         </w:numPr>
         <w:ind w:left="720" w:hanging="360"/>
         <w:rPr>
@@ -11049,7 +11049,7 @@
       <w:pPr>
         <w:numPr>
           <w:ilvl w:val="0"/>
-          <w:numId w:val="9"/>
+          <w:numId w:val="10"/>
         </w:numPr>
         <w:ind w:left="720" w:hanging="360"/>
         <w:rPr>
@@ -11070,7 +11070,7 @@
       <w:pPr>
         <w:numPr>
           <w:ilvl w:val="0"/>
-          <w:numId w:val="9"/>
+          <w:numId w:val="10"/>
         </w:numPr>
         <w:ind w:left="720" w:hanging="360"/>
         <w:rPr>
@@ -11332,7 +11332,7 @@
     <w:p>
       <w:pPr>
         <w:rPr>
-          <w:color w:val="434343"/>
+          <w:color w:val="444444"/>
         </w:rPr>
       </w:pPr>
       <w:r>
@@ -11550,6 +11550,691 @@
         </w:rPr>
         <w:t xml:space="preserve">)</w:t>
       </w:r>
+    </w:p>
+    <w:p>
+      <w:pPr>
+        <w:rPr/>
+      </w:pPr>
+      <w:r>
+        <w:rPr>
+          <w:rtl w:val="0"/>
+        </w:rPr>
+        <w:t xml:space="preserve">Question: 13</w:t>
+      </w:r>
+    </w:p>
+    <w:p>
+      <w:pPr>
+        <w:rPr>
+          <w:color w:val="999999"/>
+        </w:rPr>
+      </w:pPr>
+      <w:r>
+        <w:rPr>
+          <w:b w:val="1"/>
+          <w:rtl w:val="0"/>
+        </w:rPr>
+        <w:t xml:space="preserve">Main​ ​Topic​ ​:​ </w:t>
+      </w:r>
+      <w:r>
+        <w:rPr>
+          <w:color w:val="999999"/>
+          <w:rtl w:val="0"/>
+        </w:rPr>
+        <w:t xml:space="preserve">Data Analytics</w:t>
+      </w:r>
+    </w:p>
+    <w:p>
+      <w:pPr>
+        <w:rPr>
+          <w:b w:val="1"/>
+          <w:color w:val="999999"/>
+        </w:rPr>
+      </w:pPr>
+      <w:r>
+        <w:rPr>
+          <w:b w:val="1"/>
+          <w:rtl w:val="0"/>
+        </w:rPr>
+        <w:t xml:space="preserve">Sub​ ​Topic​ ​:​ </w:t>
+      </w:r>
+      <w:r>
+        <w:rPr>
+          <w:b w:val="1"/>
+          <w:color w:val="999999"/>
+          <w:rtl w:val="0"/>
+        </w:rPr>
+        <w:t xml:space="preserve">Design a solution for transforming and preparing data for analysis </w:t>
+      </w:r>
+    </w:p>
+    <w:p>
+      <w:pPr>
+        <w:rPr>
+          <w:color w:val="999999"/>
+        </w:rPr>
+      </w:pPr>
+      <w:r>
+        <w:rPr>
+          <w:rtl w:val="0"/>
+        </w:rPr>
+      </w:r>
+    </w:p>
+    <w:p>
+      <w:pPr>
+        <w:rPr>
+          <w:b w:val="1"/>
+          <w:color w:val="999999"/>
+        </w:rPr>
+      </w:pPr>
+      <w:r>
+        <w:rPr>
+          <w:b w:val="1"/>
+          <w:rtl w:val="0"/>
+        </w:rPr>
+        <w:t xml:space="preserve">Domain: </w:t>
+      </w:r>
+      <w:r>
+        <w:rPr>
+          <w:color w:val="999999"/>
+          <w:rtl w:val="0"/>
+        </w:rPr>
+        <w:t xml:space="preserve">Processing  </w:t>
+      </w:r>
+      <w:r>
+        <w:rPr>
+          <w:rtl w:val="0"/>
+        </w:rPr>
+      </w:r>
+    </w:p>
+    <w:p>
+      <w:pPr>
+        <w:rPr>
+          <w:b w:val="1"/>
+        </w:rPr>
+      </w:pPr>
+      <w:r>
+        <w:rPr>
+          <w:rtl w:val="0"/>
+        </w:rPr>
+      </w:r>
+    </w:p>
+    <w:p>
+      <w:pPr>
+        <w:rPr>
+          <w:rFonts w:ascii="Calibri" w:cs="Calibri" w:eastAsia="Calibri" w:hAnsi="Calibri"/>
+        </w:rPr>
+      </w:pPr>
+      <w:r>
+        <w:rPr>
+          <w:rFonts w:ascii="Calibri" w:cs="Calibri" w:eastAsia="Calibri" w:hAnsi="Calibri"/>
+          <w:b w:val="1"/>
+          <w:rtl w:val="0"/>
+        </w:rPr>
+        <w:t xml:space="preserve">Question text</w:t>
+      </w:r>
+      <w:r>
+        <w:rPr>
+          <w:rFonts w:ascii="Calibri" w:cs="Calibri" w:eastAsia="Calibri" w:hAnsi="Calibri"/>
+          <w:rtl w:val="0"/>
+        </w:rPr>
+        <w:t xml:space="preserve">: </w:t>
+      </w:r>
+    </w:p>
+    <w:p>
+      <w:pPr>
+        <w:rPr>
+          <w:color w:val="434343"/>
+        </w:rPr>
+      </w:pPr>
+      <w:r>
+        <w:rPr>
+          <w:color w:val="434343"/>
+          <w:rtl w:val="0"/>
+        </w:rPr>
+        <w:t xml:space="preserve">You work as a data analytics specialist for a social media software company. Your product generates data that your company can use in predictive analytics applications that leverage machine learning. These applications use Natural Language Processing (NLP) and click prediction techniques for use in targeted advertising on your social media app.</w:t>
+      </w:r>
+    </w:p>
+    <w:p>
+      <w:pPr>
+        <w:rPr>
+          <w:color w:val="434343"/>
+        </w:rPr>
+      </w:pPr>
+      <w:r>
+        <w:rPr>
+          <w:rtl w:val="0"/>
+        </w:rPr>
+      </w:r>
+    </w:p>
+    <w:p>
+      <w:pPr>
+        <w:rPr>
+          <w:color w:val="434343"/>
+        </w:rPr>
+      </w:pPr>
+      <w:r>
+        <w:rPr>
+          <w:color w:val="434343"/>
+          <w:rtl w:val="0"/>
+        </w:rPr>
+        <w:t xml:space="preserve">You need to build an EMR cluster to store and process this streaming data to prepare it for use in your machine learning analytics applications. Based on your streaming data activity volume you estimate that your cluster will need to have more than 50 nodes. </w:t>
+      </w:r>
+    </w:p>
+    <w:p>
+      <w:pPr>
+        <w:rPr>
+          <w:color w:val="434343"/>
+        </w:rPr>
+      </w:pPr>
+      <w:r>
+        <w:rPr>
+          <w:rtl w:val="0"/>
+        </w:rPr>
+      </w:r>
+    </w:p>
+    <w:p>
+      <w:pPr>
+        <w:rPr>
+          <w:color w:val="434343"/>
+        </w:rPr>
+      </w:pPr>
+      <w:r>
+        <w:rPr>
+          <w:color w:val="434343"/>
+          <w:rtl w:val="0"/>
+        </w:rPr>
+        <w:t xml:space="preserve">Based on your streaming data volume and your machine learning based use cases, which types of EC2 instances should you use for your master node and core/task nodes?</w:t>
+      </w:r>
+    </w:p>
+    <w:p>
+      <w:pPr>
+        <w:rPr>
+          <w:color w:val="434343"/>
+        </w:rPr>
+      </w:pPr>
+      <w:r>
+        <w:rPr>
+          <w:rtl w:val="0"/>
+        </w:rPr>
+      </w:r>
+    </w:p>
+    <w:p>
+      <w:pPr>
+        <w:numPr>
+          <w:ilvl w:val="0"/>
+          <w:numId w:val="11"/>
+        </w:numPr>
+        <w:ind w:left="720" w:hanging="360"/>
+        <w:rPr>
+          <w:color w:val="434343"/>
+        </w:rPr>
+      </w:pPr>
+      <w:r>
+        <w:rPr>
+          <w:color w:val="383a42"/>
+          <w:shd w:fill="fafafa" w:val="clear"/>
+          <w:rtl w:val="0"/>
+        </w:rPr>
+        <w:t xml:space="preserve">Master node: m4.xlarge. Core/Task: Cluster Compute instance type</w:t>
+      </w:r>
+    </w:p>
+    <w:p>
+      <w:pPr>
+        <w:numPr>
+          <w:ilvl w:val="0"/>
+          <w:numId w:val="11"/>
+        </w:numPr>
+        <w:ind w:left="720" w:hanging="360"/>
+        <w:rPr>
+          <w:color w:val="383a42"/>
+          <w:shd w:fill="fafafa" w:val="clear"/>
+        </w:rPr>
+      </w:pPr>
+      <w:r>
+        <w:rPr>
+          <w:color w:val="383a42"/>
+          <w:shd w:fill="fafafa" w:val="clear"/>
+          <w:rtl w:val="0"/>
+        </w:rPr>
+        <w:t xml:space="preserve">Master node: m5.xlarge. Core/Task: High CPU instance type</w:t>
+      </w:r>
+    </w:p>
+    <w:p>
+      <w:pPr>
+        <w:numPr>
+          <w:ilvl w:val="0"/>
+          <w:numId w:val="11"/>
+        </w:numPr>
+        <w:ind w:left="720" w:hanging="360"/>
+        <w:rPr>
+          <w:color w:val="383a42"/>
+          <w:shd w:fill="fafafa" w:val="clear"/>
+        </w:rPr>
+      </w:pPr>
+      <w:r>
+        <w:rPr>
+          <w:color w:val="383a42"/>
+          <w:shd w:fill="fafafa" w:val="clear"/>
+          <w:rtl w:val="0"/>
+        </w:rPr>
+        <w:t xml:space="preserve">Master node: m5.xlarge. Core/Task: High Memory instance type</w:t>
+      </w:r>
+    </w:p>
+    <w:p>
+      <w:pPr>
+        <w:numPr>
+          <w:ilvl w:val="0"/>
+          <w:numId w:val="11"/>
+        </w:numPr>
+        <w:ind w:left="720" w:hanging="360"/>
+        <w:rPr>
+          <w:color w:val="383a42"/>
+          <w:shd w:fill="fafafa" w:val="clear"/>
+        </w:rPr>
+      </w:pPr>
+      <w:r>
+        <w:rPr>
+          <w:color w:val="383a42"/>
+          <w:shd w:fill="fafafa" w:val="clear"/>
+          <w:rtl w:val="0"/>
+        </w:rPr>
+        <w:t xml:space="preserve">Master node: m4.xlarge. Core/Task: High CPU instance type</w:t>
+      </w:r>
+    </w:p>
+    <w:p>
+      <w:pPr>
+        <w:rPr>
+          <w:color w:val="434343"/>
+        </w:rPr>
+      </w:pPr>
+      <w:r>
+        <w:rPr>
+          <w:rtl w:val="0"/>
+        </w:rPr>
+      </w:r>
+    </w:p>
+    <w:p>
+      <w:pPr>
+        <w:rPr>
+          <w:color w:val="434343"/>
+        </w:rPr>
+      </w:pPr>
+      <w:r>
+        <w:rPr>
+          <w:rFonts w:ascii="Calibri" w:cs="Calibri" w:eastAsia="Calibri" w:hAnsi="Calibri"/>
+          <w:b w:val="1"/>
+          <w:rtl w:val="0"/>
+        </w:rPr>
+        <w:t xml:space="preserve">Answer:</w:t>
+      </w:r>
+      <w:r>
+        <w:rPr>
+          <w:color w:val="434343"/>
+          <w:rtl w:val="0"/>
+        </w:rPr>
+        <w:t xml:space="preserve"> A</w:t>
+      </w:r>
+    </w:p>
+    <w:p>
+      <w:pPr>
+        <w:rPr>
+          <w:color w:val="434343"/>
+        </w:rPr>
+      </w:pPr>
+      <w:r>
+        <w:rPr>
+          <w:rtl w:val="0"/>
+        </w:rPr>
+      </w:r>
+    </w:p>
+    <w:p>
+      <w:pPr>
+        <w:rPr>
+          <w:color w:val="434343"/>
+        </w:rPr>
+      </w:pPr>
+      <w:r>
+        <w:rPr>
+          <w:rFonts w:ascii="Calibri" w:cs="Calibri" w:eastAsia="Calibri" w:hAnsi="Calibri"/>
+          <w:b w:val="1"/>
+          <w:rtl w:val="0"/>
+        </w:rPr>
+        <w:t xml:space="preserve">Explanation:</w:t>
+      </w:r>
+      <w:r>
+        <w:rPr>
+          <w:rtl w:val="0"/>
+        </w:rPr>
+      </w:r>
+    </w:p>
+    <w:p>
+      <w:pPr>
+        <w:rPr>
+          <w:color w:val="444444"/>
+          <w:highlight w:val="white"/>
+        </w:rPr>
+      </w:pPr>
+      <w:r>
+        <w:rPr>
+          <w:color w:val="434343"/>
+          <w:rtl w:val="0"/>
+        </w:rPr>
+        <w:t xml:space="preserve">Option A is correct</w:t>
+      </w:r>
+      <w:r>
+        <w:rPr>
+          <w:color w:val="444444"/>
+          <w:highlight w:val="white"/>
+          <w:rtl w:val="0"/>
+        </w:rPr>
+        <w:t xml:space="preserve">. </w:t>
+      </w:r>
+      <w:r>
+        <w:rPr>
+          <w:color w:val="383a42"/>
+          <w:shd w:fill="fafafa" w:val="clear"/>
+          <w:rtl w:val="0"/>
+        </w:rPr>
+        <w:t xml:space="preserve">The best practice is to use an m4.xlarge instance type for your master node if your cluster will have more than 50 nodes. Also, for NLP and machine learning applications the Cluster Compute instance type is recommended.</w:t>
+      </w:r>
+      <w:r>
+        <w:rPr>
+          <w:rtl w:val="0"/>
+        </w:rPr>
+      </w:r>
+    </w:p>
+    <w:p>
+      <w:pPr>
+        <w:rPr>
+          <w:color w:val="444444"/>
+          <w:highlight w:val="white"/>
+        </w:rPr>
+      </w:pPr>
+      <w:r>
+        <w:rPr>
+          <w:rtl w:val="0"/>
+        </w:rPr>
+      </w:r>
+    </w:p>
+    <w:p>
+      <w:pPr>
+        <w:rPr>
+          <w:color w:val="383a42"/>
+          <w:shd w:fill="fafafa" w:val="clear"/>
+        </w:rPr>
+      </w:pPr>
+      <w:r>
+        <w:rPr>
+          <w:color w:val="444444"/>
+          <w:highlight w:val="white"/>
+          <w:rtl w:val="0"/>
+        </w:rPr>
+        <w:t xml:space="preserve">Option B is incorrect. </w:t>
+      </w:r>
+      <w:r>
+        <w:rPr>
+          <w:color w:val="383a42"/>
+          <w:shd w:fill="fafafa" w:val="clear"/>
+          <w:rtl w:val="0"/>
+        </w:rPr>
+        <w:t xml:space="preserve">The best practice is to use an m4.xlarge instance type for your master node if your cluster will have more than 50 nodes. The m5.xlarge instance type is recommended for your master node if your cluster will have fewer than 50 nodes. Also, the High CPU instance type is recommended for computation-intensive clusters, but your cluster will be used for NLP and machine learning applications for which the Cluster Compute instance type is recommended.</w:t>
+      </w:r>
+    </w:p>
+    <w:p>
+      <w:pPr>
+        <w:rPr>
+          <w:color w:val="444444"/>
+          <w:highlight w:val="white"/>
+        </w:rPr>
+      </w:pPr>
+      <w:r>
+        <w:rPr>
+          <w:rtl w:val="0"/>
+        </w:rPr>
+      </w:r>
+    </w:p>
+    <w:p>
+      <w:pPr>
+        <w:rPr>
+          <w:color w:val="444444"/>
+          <w:highlight w:val="white"/>
+        </w:rPr>
+      </w:pPr>
+      <w:r>
+        <w:rPr>
+          <w:color w:val="444444"/>
+          <w:highlight w:val="white"/>
+          <w:rtl w:val="0"/>
+        </w:rPr>
+        <w:t xml:space="preserve">Option C is incorrect.</w:t>
+      </w:r>
+      <w:r>
+        <w:rPr>
+          <w:color w:val="383a42"/>
+          <w:shd w:fill="fafafa" w:val="clear"/>
+          <w:rtl w:val="0"/>
+        </w:rPr>
+        <w:t xml:space="preserve"> The best practice is to use an m4.xlarge instance type for your master node if your cluster will have more than 50 nodes. The m5.xlarge instance type is recommended for your master node if your cluster will have fewer than 50 nodes. Also, the High Memory instance type is recommended for clusters running d</w:t>
+      </w:r>
+      <w:r>
+        <w:rPr>
+          <w:color w:val="383a42"/>
+          <w:shd w:fill="fafafa" w:val="clear"/>
+          <w:rtl w:val="0"/>
+        </w:rPr>
+        <w:t xml:space="preserve">atabase and memory-caching applications</w:t>
+      </w:r>
+      <w:r>
+        <w:rPr>
+          <w:color w:val="383a42"/>
+          <w:shd w:fill="fafafa" w:val="clear"/>
+          <w:rtl w:val="0"/>
+        </w:rPr>
+        <w:t xml:space="preserve">, but your cluster will be used for NLP and machine learning applications for which the Cluster Compute instance type is recommended.</w:t>
+      </w:r>
+      <w:r>
+        <w:rPr>
+          <w:color w:val="444444"/>
+          <w:highlight w:val="white"/>
+          <w:rtl w:val="0"/>
+        </w:rPr>
+        <w:br w:type="textWrapping"/>
+      </w:r>
+    </w:p>
+    <w:p>
+      <w:pPr>
+        <w:rPr>
+          <w:color w:val="383a42"/>
+          <w:shd w:fill="fafafa" w:val="clear"/>
+        </w:rPr>
+      </w:pPr>
+      <w:r>
+        <w:rPr>
+          <w:color w:val="444444"/>
+          <w:highlight w:val="white"/>
+          <w:rtl w:val="0"/>
+        </w:rPr>
+        <w:t xml:space="preserve">Option D is incorrect. </w:t>
+      </w:r>
+      <w:r>
+        <w:rPr>
+          <w:color w:val="383a42"/>
+          <w:shd w:fill="fafafa" w:val="clear"/>
+          <w:rtl w:val="0"/>
+        </w:rPr>
+        <w:t xml:space="preserve">The best practice is to use an m4.xlarge instance type for your master node if your cluster will have more than 50 nodes. However, the High CPU instance type is recommended for computation-intensive clusters, but your cluster will be used for NLP and machine learning applications for which the Cluster Compute instance type is recommended.</w:t>
+      </w:r>
+    </w:p>
+    <w:p>
+      <w:pPr>
+        <w:rPr>
+          <w:color w:val="383a42"/>
+          <w:shd w:fill="fafafa" w:val="clear"/>
+        </w:rPr>
+      </w:pPr>
+      <w:r>
+        <w:rPr>
+          <w:rtl w:val="0"/>
+        </w:rPr>
+      </w:r>
+    </w:p>
+    <w:p>
+      <w:pPr>
+        <w:rPr>
+          <w:rFonts w:ascii="Calibri" w:cs="Calibri" w:eastAsia="Calibri" w:hAnsi="Calibri"/>
+          <w:b w:val="1"/>
+        </w:rPr>
+      </w:pPr>
+      <w:r>
+        <w:rPr>
+          <w:rFonts w:ascii="Calibri" w:cs="Calibri" w:eastAsia="Calibri" w:hAnsi="Calibri"/>
+          <w:b w:val="1"/>
+          <w:rtl w:val="0"/>
+        </w:rPr>
+        <w:t xml:space="preserve">Reference:</w:t>
+      </w:r>
+    </w:p>
+    <w:p>
+      <w:pPr>
+        <w:rPr>
+          <w:color w:val="444444"/>
+        </w:rPr>
+      </w:pPr>
+      <w:r>
+        <w:rPr>
+          <w:color w:val="444444"/>
+          <w:rtl w:val="0"/>
+        </w:rPr>
+        <w:t xml:space="preserve">Please see the Amazon EMR management guide titled</w:t>
+      </w:r>
+      <w:r>
+        <w:rPr>
+          <w:b w:val="1"/>
+          <w:color w:val="444444"/>
+          <w:rtl w:val="0"/>
+        </w:rPr>
+        <w:t xml:space="preserve"> Cluster Configuration Guidelines and Best Practices </w:t>
+      </w:r>
+      <w:r>
+        <w:rPr>
+          <w:color w:val="444444"/>
+          <w:rtl w:val="0"/>
+        </w:rPr>
+        <w:t xml:space="preserve">(</w:t>
+      </w:r>
+      <w:hyperlink r:id="rId57">
+        <w:r>
+          <w:rPr>
+            <w:color w:val="1155cc"/>
+            <w:u w:val="single"/>
+            <w:rtl w:val="0"/>
+          </w:rPr>
+          <w:t xml:space="preserve">https://docs.aws.amazon.com/emr/latest/ManagementGuide/emr-plan-instances-guidelines.html</w:t>
+        </w:r>
+      </w:hyperlink>
+      <w:r>
+        <w:rPr>
+          <w:color w:val="444444"/>
+          <w:rtl w:val="0"/>
+        </w:rPr>
+        <w:t xml:space="preserve">), the Amazon EMR management guide titled</w:t>
+      </w:r>
+      <w:r>
+        <w:rPr>
+          <w:b w:val="1"/>
+          <w:color w:val="444444"/>
+          <w:rtl w:val="0"/>
+        </w:rPr>
+        <w:t xml:space="preserve"> What Is Amazon EMR? </w:t>
+      </w:r>
+      <w:r>
+        <w:rPr>
+          <w:color w:val="444444"/>
+          <w:rtl w:val="0"/>
+        </w:rPr>
+        <w:t xml:space="preserve">(</w:t>
+      </w:r>
+      <w:hyperlink r:id="rId58">
+        <w:r>
+          <w:rPr>
+            <w:color w:val="1155cc"/>
+            <w:u w:val="single"/>
+            <w:rtl w:val="0"/>
+          </w:rPr>
+          <w:t xml:space="preserve">https://docs.aws.amazon.com/emr/latest/ManagementGuide/emr-what-is-emr.html</w:t>
+        </w:r>
+      </w:hyperlink>
+      <w:r>
+        <w:rPr>
+          <w:color w:val="444444"/>
+          <w:rtl w:val="0"/>
+        </w:rPr>
+        <w:t xml:space="preserve">), and the Amazon SageMaker developer guide titled</w:t>
+      </w:r>
+      <w:r>
+        <w:rPr>
+          <w:b w:val="1"/>
+          <w:color w:val="444444"/>
+          <w:rtl w:val="0"/>
+        </w:rPr>
+        <w:t xml:space="preserve"> Use Amazon SageMaker built-in algorithms </w:t>
+      </w:r>
+      <w:r>
+        <w:rPr>
+          <w:color w:val="444444"/>
+          <w:rtl w:val="0"/>
+        </w:rPr>
+        <w:t xml:space="preserve">(</w:t>
+      </w:r>
+      <w:hyperlink r:id="rId59">
+        <w:r>
+          <w:rPr>
+            <w:color w:val="1155cc"/>
+            <w:u w:val="single"/>
+            <w:rtl w:val="0"/>
+          </w:rPr>
+          <w:t xml:space="preserve">https://docs.aws.amazon.com/sagemaker/latest/dg/algos.html</w:t>
+        </w:r>
+      </w:hyperlink>
+      <w:r>
+        <w:rPr>
+          <w:color w:val="444444"/>
+          <w:rtl w:val="0"/>
+        </w:rPr>
+        <w:t xml:space="preserve">)</w:t>
+      </w:r>
+    </w:p>
+    <w:p>
+      <w:pPr>
+        <w:rPr>
+          <w:b w:val="1"/>
+          <w:color w:val="444444"/>
+        </w:rPr>
+      </w:pPr>
+      <w:r>
+        <w:rPr>
+          <w:rtl w:val="0"/>
+        </w:rPr>
+      </w:r>
+    </w:p>
+    <w:p>
+      <w:pPr>
+        <w:rPr>
+          <w:b w:val="1"/>
+          <w:color w:val="444444"/>
+        </w:rPr>
+      </w:pPr>
+      <w:r>
+        <w:rPr>
+          <w:rtl w:val="0"/>
+        </w:rPr>
+      </w:r>
+    </w:p>
+    <w:p>
+      <w:pPr>
+        <w:rPr>
+          <w:color w:val="444444"/>
+        </w:rPr>
+      </w:pPr>
       <w:r>
         <w:rPr>
           <w:rtl w:val="0"/>
@@ -12778,6 +13463,116 @@
     </w:lvl>
   </w:abstractNum>
   <w:abstractNum w:abstractNumId="12">
+    <w:lvl w:ilvl="0">
+      <w:start w:val="1"/>
+      <w:numFmt w:val="upperLetter"/>
+      <w:lvlText w:val="%1)"/>
+      <w:lvlJc w:val="left"/>
+      <w:pPr>
+        <w:ind w:left="720" w:hanging="360"/>
+      </w:pPr>
+      <w:rPr>
+        <w:u w:val="none"/>
+      </w:rPr>
+    </w:lvl>
+    <w:lvl w:ilvl="1">
+      <w:start w:val="1"/>
+      <w:numFmt w:val="lowerLetter"/>
+      <w:lvlText w:val="%2)"/>
+      <w:lvlJc w:val="left"/>
+      <w:pPr>
+        <w:ind w:left="1440" w:hanging="360"/>
+      </w:pPr>
+      <w:rPr>
+        <w:u w:val="none"/>
+      </w:rPr>
+    </w:lvl>
+    <w:lvl w:ilvl="2">
+      <w:start w:val="1"/>
+      <w:numFmt w:val="lowerRoman"/>
+      <w:lvlText w:val="%3)"/>
+      <w:lvlJc w:val="right"/>
+      <w:pPr>
+        <w:ind w:left="2160" w:hanging="360"/>
+      </w:pPr>
+      <w:rPr>
+        <w:u w:val="none"/>
+      </w:rPr>
+    </w:lvl>
+    <w:lvl w:ilvl="3">
+      <w:start w:val="1"/>
+      <w:numFmt w:val="decimal"/>
+      <w:lvlText w:val="(%4)"/>
+      <w:lvlJc w:val="left"/>
+      <w:pPr>
+        <w:ind w:left="2880" w:hanging="360"/>
+      </w:pPr>
+      <w:rPr>
+        <w:u w:val="none"/>
+      </w:rPr>
+    </w:lvl>
+    <w:lvl w:ilvl="4">
+      <w:start w:val="1"/>
+      <w:numFmt w:val="lowerLetter"/>
+      <w:lvlText w:val="(%5)"/>
+      <w:lvlJc w:val="left"/>
+      <w:pPr>
+        <w:ind w:left="3600" w:hanging="360"/>
+      </w:pPr>
+      <w:rPr>
+        <w:u w:val="none"/>
+      </w:rPr>
+    </w:lvl>
+    <w:lvl w:ilvl="5">
+      <w:start w:val="1"/>
+      <w:numFmt w:val="lowerRoman"/>
+      <w:lvlText w:val="(%6)"/>
+      <w:lvlJc w:val="right"/>
+      <w:pPr>
+        <w:ind w:left="4320" w:hanging="360"/>
+      </w:pPr>
+      <w:rPr>
+        <w:u w:val="none"/>
+      </w:rPr>
+    </w:lvl>
+    <w:lvl w:ilvl="6">
+      <w:start w:val="1"/>
+      <w:numFmt w:val="decimal"/>
+      <w:lvlText w:val="%7."/>
+      <w:lvlJc w:val="left"/>
+      <w:pPr>
+        <w:ind w:left="5040" w:hanging="360"/>
+      </w:pPr>
+      <w:rPr>
+        <w:u w:val="none"/>
+      </w:rPr>
+    </w:lvl>
+    <w:lvl w:ilvl="7">
+      <w:start w:val="1"/>
+      <w:numFmt w:val="lowerLetter"/>
+      <w:lvlText w:val="%8."/>
+      <w:lvlJc w:val="left"/>
+      <w:pPr>
+        <w:ind w:left="5760" w:hanging="360"/>
+      </w:pPr>
+      <w:rPr>
+        <w:u w:val="none"/>
+      </w:rPr>
+    </w:lvl>
+    <w:lvl w:ilvl="8">
+      <w:start w:val="1"/>
+      <w:numFmt w:val="lowerRoman"/>
+      <w:lvlText w:val="%9."/>
+      <w:lvlJc w:val="right"/>
+      <w:pPr>
+        <w:ind w:left="6480" w:hanging="360"/>
+      </w:pPr>
+      <w:rPr>
+        <w:u w:val="none"/>
+      </w:rPr>
+    </w:lvl>
+  </w:abstractNum>
+  <w:abstractNum w:abstractNumId="13">
     <w:lvl w:ilvl="0">
       <w:start w:val="1"/>
       <w:numFmt w:val="upperLetter"/>
@@ -12922,6 +13717,9 @@
   </w:num>
   <w:num w:numId="12">
     <w:abstractNumId w:val="12"/>
+  </w:num>
+  <w:num w:numId="13">
+    <w:abstractNumId w:val="13"/>
   </w:num>
 </w:numbering>
 </file>

</xml_diff>

<commit_message>
added question 14 to DA cert questions list #2
</commit_message>
<xml_diff>
--- a/public/Exam Notes/DA-Vincent-1-65-May-4.docx
+++ b/public/Exam Notes/DA-Vincent-1-65-May-4.docx
@@ -2878,7 +2878,7 @@
       <w:pPr>
         <w:numPr>
           <w:ilvl w:val="0"/>
-          <w:numId w:val="7"/>
+          <w:numId w:val="8"/>
         </w:numPr>
         <w:ind w:left="720" w:hanging="360"/>
         <w:rPr>
@@ -2898,7 +2898,7 @@
       <w:pPr>
         <w:numPr>
           <w:ilvl w:val="0"/>
-          <w:numId w:val="7"/>
+          <w:numId w:val="8"/>
         </w:numPr>
         <w:ind w:left="720" w:hanging="360"/>
         <w:rPr>
@@ -2919,7 +2919,7 @@
       <w:pPr>
         <w:numPr>
           <w:ilvl w:val="0"/>
-          <w:numId w:val="7"/>
+          <w:numId w:val="8"/>
         </w:numPr>
         <w:ind w:left="720" w:hanging="360"/>
         <w:rPr>
@@ -2940,7 +2940,7 @@
       <w:pPr>
         <w:numPr>
           <w:ilvl w:val="0"/>
-          <w:numId w:val="7"/>
+          <w:numId w:val="8"/>
         </w:numPr>
         <w:ind w:left="720" w:hanging="360"/>
         <w:rPr>
@@ -6514,7 +6514,7 @@
       <w:pPr>
         <w:numPr>
           <w:ilvl w:val="0"/>
-          <w:numId w:val="8"/>
+          <w:numId w:val="9"/>
         </w:numPr>
         <w:ind w:left="720" w:hanging="360"/>
         <w:rPr>
@@ -6549,7 +6549,7 @@
       <w:pPr>
         <w:numPr>
           <w:ilvl w:val="0"/>
-          <w:numId w:val="8"/>
+          <w:numId w:val="9"/>
         </w:numPr>
         <w:ind w:left="720" w:hanging="360"/>
         <w:rPr>
@@ -6585,7 +6585,7 @@
       <w:pPr>
         <w:numPr>
           <w:ilvl w:val="0"/>
-          <w:numId w:val="8"/>
+          <w:numId w:val="9"/>
         </w:numPr>
         <w:ind w:left="720" w:hanging="360"/>
         <w:rPr>
@@ -6634,7 +6634,7 @@
       <w:pPr>
         <w:numPr>
           <w:ilvl w:val="0"/>
-          <w:numId w:val="8"/>
+          <w:numId w:val="9"/>
         </w:numPr>
         <w:ind w:left="720" w:hanging="360"/>
         <w:rPr>
@@ -7253,7 +7253,7 @@
       <w:pPr>
         <w:numPr>
           <w:ilvl w:val="0"/>
-          <w:numId w:val="9"/>
+          <w:numId w:val="10"/>
         </w:numPr>
         <w:ind w:left="720" w:hanging="360"/>
         <w:rPr>
@@ -7273,7 +7273,7 @@
       <w:pPr>
         <w:numPr>
           <w:ilvl w:val="0"/>
-          <w:numId w:val="9"/>
+          <w:numId w:val="10"/>
         </w:numPr>
         <w:ind w:left="720" w:hanging="360"/>
         <w:rPr>
@@ -7294,7 +7294,7 @@
       <w:pPr>
         <w:numPr>
           <w:ilvl w:val="0"/>
-          <w:numId w:val="9"/>
+          <w:numId w:val="10"/>
         </w:numPr>
         <w:ind w:left="720" w:hanging="360"/>
         <w:rPr>
@@ -7315,7 +7315,7 @@
       <w:pPr>
         <w:numPr>
           <w:ilvl w:val="0"/>
-          <w:numId w:val="9"/>
+          <w:numId w:val="10"/>
         </w:numPr>
         <w:ind w:left="720" w:hanging="360"/>
         <w:rPr>
@@ -7924,7 +7924,7 @@
       <w:pPr>
         <w:numPr>
           <w:ilvl w:val="0"/>
-          <w:numId w:val="13"/>
+          <w:numId w:val="14"/>
         </w:numPr>
         <w:ind w:left="720" w:hanging="360"/>
         <w:rPr>
@@ -7944,7 +7944,7 @@
       <w:pPr>
         <w:numPr>
           <w:ilvl w:val="0"/>
-          <w:numId w:val="13"/>
+          <w:numId w:val="14"/>
         </w:numPr>
         <w:ind w:left="720" w:hanging="360"/>
         <w:rPr>
@@ -7965,7 +7965,7 @@
       <w:pPr>
         <w:numPr>
           <w:ilvl w:val="0"/>
-          <w:numId w:val="13"/>
+          <w:numId w:val="14"/>
         </w:numPr>
         <w:ind w:left="720" w:hanging="360"/>
         <w:rPr>
@@ -7986,7 +7986,7 @@
       <w:pPr>
         <w:numPr>
           <w:ilvl w:val="0"/>
-          <w:numId w:val="13"/>
+          <w:numId w:val="14"/>
         </w:numPr>
         <w:ind w:left="720" w:hanging="360"/>
         <w:rPr>
@@ -9411,7 +9411,7 @@
       <w:pPr>
         <w:numPr>
           <w:ilvl w:val="0"/>
-          <w:numId w:val="12"/>
+          <w:numId w:val="13"/>
         </w:numPr>
         <w:ind w:left="720" w:hanging="360"/>
         <w:rPr>
@@ -9431,7 +9431,7 @@
       <w:pPr>
         <w:numPr>
           <w:ilvl w:val="0"/>
-          <w:numId w:val="12"/>
+          <w:numId w:val="13"/>
         </w:numPr>
         <w:ind w:left="720" w:hanging="360"/>
         <w:rPr>
@@ -9452,7 +9452,7 @@
       <w:pPr>
         <w:numPr>
           <w:ilvl w:val="0"/>
-          <w:numId w:val="12"/>
+          <w:numId w:val="13"/>
         </w:numPr>
         <w:ind w:left="720" w:hanging="360"/>
         <w:rPr>
@@ -9473,7 +9473,7 @@
       <w:pPr>
         <w:numPr>
           <w:ilvl w:val="0"/>
-          <w:numId w:val="12"/>
+          <w:numId w:val="13"/>
         </w:numPr>
         <w:ind w:left="720" w:hanging="360"/>
         <w:rPr>
@@ -11008,7 +11008,7 @@
       <w:pPr>
         <w:numPr>
           <w:ilvl w:val="0"/>
-          <w:numId w:val="10"/>
+          <w:numId w:val="11"/>
         </w:numPr>
         <w:ind w:left="720" w:hanging="360"/>
         <w:rPr>
@@ -11028,7 +11028,7 @@
       <w:pPr>
         <w:numPr>
           <w:ilvl w:val="0"/>
-          <w:numId w:val="10"/>
+          <w:numId w:val="11"/>
         </w:numPr>
         <w:ind w:left="720" w:hanging="360"/>
         <w:rPr>
@@ -11049,7 +11049,7 @@
       <w:pPr>
         <w:numPr>
           <w:ilvl w:val="0"/>
-          <w:numId w:val="10"/>
+          <w:numId w:val="11"/>
         </w:numPr>
         <w:ind w:left="720" w:hanging="360"/>
         <w:rPr>
@@ -11070,7 +11070,7 @@
       <w:pPr>
         <w:numPr>
           <w:ilvl w:val="0"/>
-          <w:numId w:val="10"/>
+          <w:numId w:val="11"/>
         </w:numPr>
         <w:ind w:left="720" w:hanging="360"/>
         <w:rPr>
@@ -11761,7 +11761,7 @@
       <w:pPr>
         <w:numPr>
           <w:ilvl w:val="0"/>
-          <w:numId w:val="11"/>
+          <w:numId w:val="12"/>
         </w:numPr>
         <w:ind w:left="720" w:hanging="360"/>
         <w:rPr>
@@ -11781,7 +11781,7 @@
       <w:pPr>
         <w:numPr>
           <w:ilvl w:val="0"/>
-          <w:numId w:val="11"/>
+          <w:numId w:val="12"/>
         </w:numPr>
         <w:ind w:left="720" w:hanging="360"/>
         <w:rPr>
@@ -11802,7 +11802,7 @@
       <w:pPr>
         <w:numPr>
           <w:ilvl w:val="0"/>
-          <w:numId w:val="11"/>
+          <w:numId w:val="12"/>
         </w:numPr>
         <w:ind w:left="720" w:hanging="360"/>
         <w:rPr>
@@ -11823,7 +11823,7 @@
       <w:pPr>
         <w:numPr>
           <w:ilvl w:val="0"/>
-          <w:numId w:val="11"/>
+          <w:numId w:val="12"/>
         </w:numPr>
         <w:ind w:left="720" w:hanging="360"/>
         <w:rPr>
@@ -12201,6 +12201,841 @@
           <w:rtl w:val="0"/>
         </w:rPr>
         <w:t xml:space="preserve">)</w:t>
+      </w:r>
+    </w:p>
+    <w:p>
+      <w:pPr>
+        <w:rPr>
+          <w:b w:val="1"/>
+          <w:color w:val="444444"/>
+        </w:rPr>
+      </w:pPr>
+      <w:r>
+        <w:rPr>
+          <w:rtl w:val="0"/>
+        </w:rPr>
+      </w:r>
+    </w:p>
+    <w:p>
+      <w:pPr>
+        <w:rPr>
+          <w:b w:val="1"/>
+          <w:color w:val="444444"/>
+        </w:rPr>
+      </w:pPr>
+      <w:r>
+        <w:rPr>
+          <w:rtl w:val="0"/>
+        </w:rPr>
+      </w:r>
+    </w:p>
+    <w:p>
+      <w:pPr>
+        <w:rPr/>
+      </w:pPr>
+      <w:r>
+        <w:rPr>
+          <w:rtl w:val="0"/>
+        </w:rPr>
+        <w:t xml:space="preserve">Question: 14</w:t>
+      </w:r>
+    </w:p>
+    <w:p>
+      <w:pPr>
+        <w:rPr>
+          <w:color w:val="999999"/>
+        </w:rPr>
+      </w:pPr>
+      <w:r>
+        <w:rPr>
+          <w:b w:val="1"/>
+          <w:rtl w:val="0"/>
+        </w:rPr>
+        <w:t xml:space="preserve">Main​ ​Topic​ ​:​ </w:t>
+      </w:r>
+      <w:r>
+        <w:rPr>
+          <w:color w:val="999999"/>
+          <w:rtl w:val="0"/>
+        </w:rPr>
+        <w:t xml:space="preserve">Data Analytics</w:t>
+      </w:r>
+    </w:p>
+    <w:p>
+      <w:pPr>
+        <w:rPr>
+          <w:b w:val="1"/>
+          <w:color w:val="999999"/>
+        </w:rPr>
+      </w:pPr>
+      <w:r>
+        <w:rPr>
+          <w:b w:val="1"/>
+          <w:rtl w:val="0"/>
+        </w:rPr>
+        <w:t xml:space="preserve">Sub​ ​Topic​ ​:​ </w:t>
+      </w:r>
+      <w:r>
+        <w:rPr>
+          <w:b w:val="1"/>
+          <w:color w:val="999999"/>
+          <w:rtl w:val="0"/>
+        </w:rPr>
+        <w:t xml:space="preserve">Automate and operationalize a data processing solution</w:t>
+      </w:r>
+      <w:r>
+        <w:rPr>
+          <w:b w:val="1"/>
+          <w:color w:val="999999"/>
+          <w:rtl w:val="0"/>
+        </w:rPr>
+        <w:t xml:space="preserve"> </w:t>
+      </w:r>
+    </w:p>
+    <w:p>
+      <w:pPr>
+        <w:rPr>
+          <w:color w:val="999999"/>
+        </w:rPr>
+      </w:pPr>
+      <w:r>
+        <w:rPr>
+          <w:rtl w:val="0"/>
+        </w:rPr>
+      </w:r>
+    </w:p>
+    <w:p>
+      <w:pPr>
+        <w:rPr>
+          <w:b w:val="1"/>
+          <w:color w:val="999999"/>
+        </w:rPr>
+      </w:pPr>
+      <w:r>
+        <w:rPr>
+          <w:b w:val="1"/>
+          <w:rtl w:val="0"/>
+        </w:rPr>
+        <w:t xml:space="preserve">Domain: </w:t>
+      </w:r>
+      <w:r>
+        <w:rPr>
+          <w:color w:val="999999"/>
+          <w:rtl w:val="0"/>
+        </w:rPr>
+        <w:t xml:space="preserve">Processing  </w:t>
+      </w:r>
+      <w:r>
+        <w:rPr>
+          <w:rtl w:val="0"/>
+        </w:rPr>
+      </w:r>
+    </w:p>
+    <w:p>
+      <w:pPr>
+        <w:rPr>
+          <w:b w:val="1"/>
+        </w:rPr>
+      </w:pPr>
+      <w:r>
+        <w:rPr>
+          <w:rtl w:val="0"/>
+        </w:rPr>
+      </w:r>
+    </w:p>
+    <w:p>
+      <w:pPr>
+        <w:rPr>
+          <w:rFonts w:ascii="Calibri" w:cs="Calibri" w:eastAsia="Calibri" w:hAnsi="Calibri"/>
+        </w:rPr>
+      </w:pPr>
+      <w:r>
+        <w:rPr>
+          <w:rFonts w:ascii="Calibri" w:cs="Calibri" w:eastAsia="Calibri" w:hAnsi="Calibri"/>
+          <w:b w:val="1"/>
+          <w:rtl w:val="0"/>
+        </w:rPr>
+        <w:t xml:space="preserve">Question text</w:t>
+      </w:r>
+      <w:r>
+        <w:rPr>
+          <w:rFonts w:ascii="Calibri" w:cs="Calibri" w:eastAsia="Calibri" w:hAnsi="Calibri"/>
+          <w:rtl w:val="0"/>
+        </w:rPr>
+        <w:t xml:space="preserve">: </w:t>
+      </w:r>
+    </w:p>
+    <w:p>
+      <w:pPr>
+        <w:rPr>
+          <w:color w:val="434343"/>
+        </w:rPr>
+      </w:pPr>
+      <w:r>
+        <w:rPr>
+          <w:color w:val="434343"/>
+          <w:rtl w:val="0"/>
+        </w:rPr>
+        <w:t xml:space="preserve">You work as a data analytics specialist for a television network that has started using data analytics for its sports broadcasts. You receive sports streaming data into your data collection system and store it in your EMR cluster for use in real-time analytics during the broadcast of sporting events. The analytics are overlaid onto the live sports action to give detailed insight into the action. The analytics are also broadcast out via your website for consumption by your millions of users worldwide.</w:t>
+      </w:r>
+    </w:p>
+    <w:p>
+      <w:pPr>
+        <w:rPr>
+          <w:color w:val="434343"/>
+        </w:rPr>
+      </w:pPr>
+      <w:r>
+        <w:rPr>
+          <w:rtl w:val="0"/>
+        </w:rPr>
+      </w:r>
+    </w:p>
+    <w:p>
+      <w:pPr>
+        <w:rPr>
+          <w:color w:val="434343"/>
+        </w:rPr>
+      </w:pPr>
+      <w:r>
+        <w:rPr>
+          <w:color w:val="434343"/>
+          <w:rtl w:val="0"/>
+        </w:rPr>
+        <w:t xml:space="preserve">Based on the schedule of sporting events and the popularity of some events, such as the </w:t>
+      </w:r>
+      <w:r>
+        <w:rPr>
+          <w:color w:val="434343"/>
+          <w:rtl w:val="0"/>
+        </w:rPr>
+        <w:t xml:space="preserve">Fédération Internationale de Football Association (</w:t>
+      </w:r>
+      <w:r>
+        <w:rPr>
+          <w:color w:val="434343"/>
+          <w:rtl w:val="0"/>
+        </w:rPr>
+        <w:t xml:space="preserve">FIFA) football world cup, you need to be able to scale your EMR cluster EC2 instances in or out depending on the particular demand for analytics for the given event. Your goal is to provide adequate performance for the given workload while also maintaining the most cost effective environment over time.</w:t>
+      </w:r>
+    </w:p>
+    <w:p>
+      <w:pPr>
+        <w:rPr>
+          <w:color w:val="434343"/>
+        </w:rPr>
+      </w:pPr>
+      <w:r>
+        <w:rPr>
+          <w:rtl w:val="0"/>
+        </w:rPr>
+      </w:r>
+    </w:p>
+    <w:p>
+      <w:pPr>
+        <w:rPr>
+          <w:color w:val="434343"/>
+        </w:rPr>
+      </w:pPr>
+      <w:r>
+        <w:rPr>
+          <w:color w:val="434343"/>
+          <w:rtl w:val="0"/>
+        </w:rPr>
+        <w:t xml:space="preserve">Which type of scaling plan should you use for your EMR cluster?</w:t>
+      </w:r>
+    </w:p>
+    <w:p>
+      <w:pPr>
+        <w:rPr>
+          <w:color w:val="434343"/>
+        </w:rPr>
+      </w:pPr>
+      <w:r>
+        <w:rPr>
+          <w:rtl w:val="0"/>
+        </w:rPr>
+      </w:r>
+    </w:p>
+    <w:p>
+      <w:pPr>
+        <w:numPr>
+          <w:ilvl w:val="0"/>
+          <w:numId w:val="7"/>
+        </w:numPr>
+        <w:ind w:left="720" w:hanging="360"/>
+        <w:rPr>
+          <w:color w:val="434343"/>
+        </w:rPr>
+      </w:pPr>
+      <w:r>
+        <w:rPr>
+          <w:color w:val="434343"/>
+          <w:rtl w:val="0"/>
+        </w:rPr>
+        <w:t xml:space="preserve">Automatically</w:t>
+      </w:r>
+      <w:r>
+        <w:rPr>
+          <w:color w:val="434343"/>
+          <w:rtl w:val="0"/>
+        </w:rPr>
+        <w:t xml:space="preserve"> modify your EC2 instance type and </w:t>
+      </w:r>
+      <w:r>
+        <w:rPr>
+          <w:color w:val="434343"/>
+          <w:rtl w:val="0"/>
+        </w:rPr>
+        <w:t xml:space="preserve">resize</w:t>
+      </w:r>
+      <w:r>
+        <w:rPr>
+          <w:color w:val="434343"/>
+          <w:rtl w:val="0"/>
+        </w:rPr>
+        <w:t xml:space="preserve"> your core</w:t>
+      </w:r>
+      <w:r>
+        <w:rPr>
+          <w:rFonts w:ascii="Roboto" w:cs="Roboto" w:eastAsia="Roboto" w:hAnsi="Roboto"/>
+          <w:color w:val="16191f"/>
+          <w:sz w:val="24"/>
+          <w:szCs w:val="24"/>
+          <w:highlight w:val="white"/>
+          <w:rtl w:val="0"/>
+        </w:rPr>
+        <w:t xml:space="preserve"> </w:t>
+      </w:r>
+      <w:r>
+        <w:rPr>
+          <w:color w:val="434343"/>
+          <w:rtl w:val="0"/>
+        </w:rPr>
+        <w:t xml:space="preserve">instance group and task instance groups by leveraging automatic scaling to add or remove EC2 instances. Do this by defining rules that Auto Scaling uses based on a CloudWatch metric you specify.</w:t>
+      </w:r>
+      <w:r>
+        <w:rPr>
+          <w:rtl w:val="0"/>
+        </w:rPr>
+      </w:r>
+    </w:p>
+    <w:p>
+      <w:pPr>
+        <w:numPr>
+          <w:ilvl w:val="0"/>
+          <w:numId w:val="7"/>
+        </w:numPr>
+        <w:ind w:left="720" w:hanging="360"/>
+        <w:rPr>
+          <w:color w:val="434343"/>
+        </w:rPr>
+      </w:pPr>
+      <w:r>
+        <w:rPr>
+          <w:color w:val="434343"/>
+          <w:rtl w:val="0"/>
+        </w:rPr>
+        <w:t xml:space="preserve">Define your EC2 instance type during the initial configuration of your instance groups. Then automatically resize your core</w:t>
+      </w:r>
+      <w:r>
+        <w:rPr>
+          <w:rFonts w:ascii="Roboto" w:cs="Roboto" w:eastAsia="Roboto" w:hAnsi="Roboto"/>
+          <w:color w:val="16191f"/>
+          <w:sz w:val="24"/>
+          <w:szCs w:val="24"/>
+          <w:highlight w:val="white"/>
+          <w:rtl w:val="0"/>
+        </w:rPr>
+        <w:t xml:space="preserve"> </w:t>
+      </w:r>
+      <w:r>
+        <w:rPr>
+          <w:color w:val="434343"/>
+          <w:rtl w:val="0"/>
+        </w:rPr>
+        <w:t xml:space="preserve">instance group and task instance groups by leveraging automatic scaling to add or remove EC2 instances. Do this by defining rules that Auto Scaling uses based on a CloudWatch metric you specify.</w:t>
+      </w:r>
+      <w:r>
+        <w:rPr>
+          <w:rtl w:val="0"/>
+        </w:rPr>
+      </w:r>
+    </w:p>
+    <w:p>
+      <w:pPr>
+        <w:numPr>
+          <w:ilvl w:val="0"/>
+          <w:numId w:val="7"/>
+        </w:numPr>
+        <w:ind w:left="720" w:hanging="360"/>
+        <w:rPr>
+          <w:color w:val="383a42"/>
+          <w:shd w:fill="fafafa" w:val="clear"/>
+        </w:rPr>
+      </w:pPr>
+      <w:r>
+        <w:rPr>
+          <w:color w:val="434343"/>
+          <w:rtl w:val="0"/>
+        </w:rPr>
+        <w:t xml:space="preserve">Reconfigure and resize your instance groups simultaneously as your needs change based on rules you specify that Auto Scaling uses based on a CloudWatch metric you specify.</w:t>
+      </w:r>
+      <w:r>
+        <w:rPr>
+          <w:rtl w:val="0"/>
+        </w:rPr>
+      </w:r>
+    </w:p>
+    <w:p>
+      <w:pPr>
+        <w:numPr>
+          <w:ilvl w:val="0"/>
+          <w:numId w:val="7"/>
+        </w:numPr>
+        <w:ind w:left="720" w:hanging="360"/>
+        <w:rPr>
+          <w:color w:val="434343"/>
+        </w:rPr>
+      </w:pPr>
+      <w:r>
+        <w:rPr>
+          <w:color w:val="434343"/>
+          <w:rtl w:val="0"/>
+        </w:rPr>
+        <w:t xml:space="preserve">Define your EC2 instance type during the initial configuration of your instance groups. Then automatically resize your master instance group, core</w:t>
+      </w:r>
+      <w:r>
+        <w:rPr>
+          <w:rFonts w:ascii="Roboto" w:cs="Roboto" w:eastAsia="Roboto" w:hAnsi="Roboto"/>
+          <w:color w:val="16191f"/>
+          <w:sz w:val="24"/>
+          <w:szCs w:val="24"/>
+          <w:highlight w:val="white"/>
+          <w:rtl w:val="0"/>
+        </w:rPr>
+        <w:t xml:space="preserve"> </w:t>
+      </w:r>
+      <w:r>
+        <w:rPr>
+          <w:color w:val="434343"/>
+          <w:rtl w:val="0"/>
+        </w:rPr>
+        <w:t xml:space="preserve">instance group, and task instance groups by leveraging automatic scaling to add or remove EC2 instances. Do this by defining rules that Auto Scaling uses based on a CloudWatch metric you specify.</w:t>
+      </w:r>
+      <w:r>
+        <w:rPr>
+          <w:rtl w:val="0"/>
+        </w:rPr>
+      </w:r>
+    </w:p>
+    <w:p>
+      <w:pPr>
+        <w:rPr>
+          <w:color w:val="434343"/>
+        </w:rPr>
+      </w:pPr>
+      <w:r>
+        <w:rPr>
+          <w:rtl w:val="0"/>
+        </w:rPr>
+      </w:r>
+    </w:p>
+    <w:p>
+      <w:pPr>
+        <w:rPr>
+          <w:color w:val="434343"/>
+        </w:rPr>
+      </w:pPr>
+      <w:r>
+        <w:rPr>
+          <w:rFonts w:ascii="Calibri" w:cs="Calibri" w:eastAsia="Calibri" w:hAnsi="Calibri"/>
+          <w:b w:val="1"/>
+          <w:rtl w:val="0"/>
+        </w:rPr>
+        <w:t xml:space="preserve">Answer:</w:t>
+      </w:r>
+      <w:r>
+        <w:rPr>
+          <w:color w:val="434343"/>
+          <w:rtl w:val="0"/>
+        </w:rPr>
+        <w:t xml:space="preserve"> B</w:t>
+      </w:r>
+    </w:p>
+    <w:p>
+      <w:pPr>
+        <w:rPr>
+          <w:color w:val="434343"/>
+        </w:rPr>
+      </w:pPr>
+      <w:r>
+        <w:rPr>
+          <w:rtl w:val="0"/>
+        </w:rPr>
+      </w:r>
+    </w:p>
+    <w:p>
+      <w:pPr>
+        <w:rPr>
+          <w:color w:val="434343"/>
+        </w:rPr>
+      </w:pPr>
+      <w:r>
+        <w:rPr>
+          <w:rFonts w:ascii="Calibri" w:cs="Calibri" w:eastAsia="Calibri" w:hAnsi="Calibri"/>
+          <w:b w:val="1"/>
+          <w:rtl w:val="0"/>
+        </w:rPr>
+        <w:t xml:space="preserve">Explanation:</w:t>
+      </w:r>
+      <w:r>
+        <w:rPr>
+          <w:rtl w:val="0"/>
+        </w:rPr>
+      </w:r>
+    </w:p>
+    <w:p>
+      <w:pPr>
+        <w:rPr>
+          <w:color w:val="444444"/>
+          <w:highlight w:val="white"/>
+        </w:rPr>
+      </w:pPr>
+      <w:r>
+        <w:rPr>
+          <w:color w:val="434343"/>
+          <w:rtl w:val="0"/>
+        </w:rPr>
+        <w:t xml:space="preserve">Option A is incorrect</w:t>
+      </w:r>
+      <w:r>
+        <w:rPr>
+          <w:color w:val="444444"/>
+          <w:highlight w:val="white"/>
+          <w:rtl w:val="0"/>
+        </w:rPr>
+        <w:t xml:space="preserve">. </w:t>
+      </w:r>
+      <w:r>
+        <w:rPr>
+          <w:color w:val="383a42"/>
+          <w:shd w:fill="fafafa" w:val="clear"/>
+          <w:rtl w:val="0"/>
+        </w:rPr>
+        <w:t xml:space="preserve">You cannot automatically modify the EC2 instance type used by your EMR cluster. You can only define the EC2 instance type during the initial creation of your instance group.</w:t>
+      </w:r>
+      <w:r>
+        <w:rPr>
+          <w:rtl w:val="0"/>
+        </w:rPr>
+      </w:r>
+    </w:p>
+    <w:p>
+      <w:pPr>
+        <w:rPr>
+          <w:color w:val="444444"/>
+          <w:highlight w:val="white"/>
+        </w:rPr>
+      </w:pPr>
+      <w:r>
+        <w:rPr>
+          <w:rtl w:val="0"/>
+        </w:rPr>
+      </w:r>
+    </w:p>
+    <w:p>
+      <w:pPr>
+        <w:rPr>
+          <w:color w:val="383a42"/>
+          <w:shd w:fill="fafafa" w:val="clear"/>
+        </w:rPr>
+      </w:pPr>
+      <w:r>
+        <w:rPr>
+          <w:color w:val="444444"/>
+          <w:highlight w:val="white"/>
+          <w:rtl w:val="0"/>
+        </w:rPr>
+        <w:t xml:space="preserve">Option B is correct. </w:t>
+      </w:r>
+      <w:r>
+        <w:rPr>
+          <w:color w:val="383a42"/>
+          <w:shd w:fill="fafafa" w:val="clear"/>
+          <w:rtl w:val="0"/>
+        </w:rPr>
+        <w:t xml:space="preserve">You can only define the EC2 instance type during the initial creation of your instance group. Leveraging </w:t>
+      </w:r>
+      <w:r>
+        <w:rPr>
+          <w:color w:val="434343"/>
+          <w:rtl w:val="0"/>
+        </w:rPr>
+        <w:t xml:space="preserve">automatic scaling to add or remove EC2 instances to your core</w:t>
+      </w:r>
+      <w:r>
+        <w:rPr>
+          <w:rFonts w:ascii="Roboto" w:cs="Roboto" w:eastAsia="Roboto" w:hAnsi="Roboto"/>
+          <w:color w:val="16191f"/>
+          <w:sz w:val="24"/>
+          <w:szCs w:val="24"/>
+          <w:highlight w:val="white"/>
+          <w:rtl w:val="0"/>
+        </w:rPr>
+        <w:t xml:space="preserve"> </w:t>
+      </w:r>
+      <w:r>
+        <w:rPr>
+          <w:color w:val="434343"/>
+          <w:rtl w:val="0"/>
+        </w:rPr>
+        <w:t xml:space="preserve">instance group and task instance groups based on the changes in a CloudWatch metric is the best practice for maintaining the most cost effective and performant EMR cluster.</w:t>
+      </w:r>
+      <w:r>
+        <w:rPr>
+          <w:rtl w:val="0"/>
+        </w:rPr>
+      </w:r>
+    </w:p>
+    <w:p>
+      <w:pPr>
+        <w:rPr>
+          <w:color w:val="444444"/>
+          <w:highlight w:val="white"/>
+        </w:rPr>
+      </w:pPr>
+      <w:r>
+        <w:rPr>
+          <w:rtl w:val="0"/>
+        </w:rPr>
+      </w:r>
+    </w:p>
+    <w:p>
+      <w:pPr>
+        <w:rPr>
+          <w:color w:val="444444"/>
+          <w:highlight w:val="white"/>
+        </w:rPr>
+      </w:pPr>
+      <w:r>
+        <w:rPr>
+          <w:color w:val="444444"/>
+          <w:highlight w:val="white"/>
+          <w:rtl w:val="0"/>
+        </w:rPr>
+        <w:t xml:space="preserve">Option C is incorrect.</w:t>
+      </w:r>
+      <w:r>
+        <w:rPr>
+          <w:color w:val="383a42"/>
+          <w:shd w:fill="fafafa" w:val="clear"/>
+          <w:rtl w:val="0"/>
+        </w:rPr>
+        <w:t xml:space="preserve"> You cannot </w:t>
+      </w:r>
+      <w:r>
+        <w:rPr>
+          <w:color w:val="434343"/>
+          <w:rtl w:val="0"/>
+        </w:rPr>
+        <w:t xml:space="preserve">reconfigure and resize your instance groups simultaneously. You can perform one or the other independently, but not simultaneously. </w:t>
+      </w:r>
+      <w:r>
+        <w:rPr>
+          <w:color w:val="444444"/>
+          <w:highlight w:val="white"/>
+          <w:rtl w:val="0"/>
+        </w:rPr>
+        <w:br w:type="textWrapping"/>
+      </w:r>
+    </w:p>
+    <w:p>
+      <w:pPr>
+        <w:rPr>
+          <w:color w:val="383a42"/>
+          <w:shd w:fill="fafafa" w:val="clear"/>
+        </w:rPr>
+      </w:pPr>
+      <w:r>
+        <w:rPr>
+          <w:color w:val="444444"/>
+          <w:highlight w:val="white"/>
+          <w:rtl w:val="0"/>
+        </w:rPr>
+        <w:t xml:space="preserve">Option D is incorrect. </w:t>
+      </w:r>
+      <w:r>
+        <w:rPr>
+          <w:color w:val="383a42"/>
+          <w:shd w:fill="fafafa" w:val="clear"/>
+          <w:rtl w:val="0"/>
+        </w:rPr>
+        <w:t xml:space="preserve">You cannot automatically resize your master instance group.</w:t>
+      </w:r>
+    </w:p>
+    <w:p>
+      <w:pPr>
+        <w:rPr>
+          <w:color w:val="383a42"/>
+          <w:shd w:fill="fafafa" w:val="clear"/>
+        </w:rPr>
+      </w:pPr>
+      <w:r>
+        <w:rPr>
+          <w:rtl w:val="0"/>
+        </w:rPr>
+      </w:r>
+    </w:p>
+    <w:p>
+      <w:pPr>
+        <w:rPr>
+          <w:rFonts w:ascii="Calibri" w:cs="Calibri" w:eastAsia="Calibri" w:hAnsi="Calibri"/>
+          <w:b w:val="1"/>
+        </w:rPr>
+      </w:pPr>
+      <w:r>
+        <w:rPr>
+          <w:rFonts w:ascii="Calibri" w:cs="Calibri" w:eastAsia="Calibri" w:hAnsi="Calibri"/>
+          <w:b w:val="1"/>
+          <w:rtl w:val="0"/>
+        </w:rPr>
+        <w:t xml:space="preserve">Reference:</w:t>
+      </w:r>
+    </w:p>
+    <w:p>
+      <w:pPr>
+        <w:rPr>
+          <w:color w:val="444444"/>
+        </w:rPr>
+      </w:pPr>
+      <w:r>
+        <w:rPr>
+          <w:color w:val="444444"/>
+          <w:rtl w:val="0"/>
+        </w:rPr>
+        <w:t xml:space="preserve">Please see the Amazon EMR management guide titled</w:t>
+      </w:r>
+      <w:r>
+        <w:rPr>
+          <w:b w:val="1"/>
+          <w:color w:val="444444"/>
+          <w:rtl w:val="0"/>
+        </w:rPr>
+        <w:t xml:space="preserve"> Cluster Configuration Guidelines and Best Practices </w:t>
+      </w:r>
+      <w:r>
+        <w:rPr>
+          <w:color w:val="444444"/>
+          <w:rtl w:val="0"/>
+        </w:rPr>
+        <w:t xml:space="preserve">(</w:t>
+      </w:r>
+      <w:hyperlink r:id="rId60">
+        <w:r>
+          <w:rPr>
+            <w:color w:val="1155cc"/>
+            <w:u w:val="single"/>
+            <w:rtl w:val="0"/>
+          </w:rPr>
+          <w:t xml:space="preserve">https://docs.aws.amazon.com/emr/latest/ManagementGuide/emr-plan-instances-guidelines.html</w:t>
+        </w:r>
+      </w:hyperlink>
+      <w:r>
+        <w:rPr>
+          <w:color w:val="444444"/>
+          <w:rtl w:val="0"/>
+        </w:rPr>
+        <w:t xml:space="preserve">), the Amazon EMR management guide titled</w:t>
+      </w:r>
+      <w:r>
+        <w:rPr>
+          <w:b w:val="1"/>
+          <w:color w:val="444444"/>
+          <w:rtl w:val="0"/>
+        </w:rPr>
+        <w:t xml:space="preserve"> What Is Amazon EMR? </w:t>
+      </w:r>
+      <w:r>
+        <w:rPr>
+          <w:color w:val="444444"/>
+          <w:rtl w:val="0"/>
+        </w:rPr>
+        <w:t xml:space="preserve">(</w:t>
+      </w:r>
+      <w:hyperlink r:id="rId61">
+        <w:r>
+          <w:rPr>
+            <w:color w:val="1155cc"/>
+            <w:u w:val="single"/>
+            <w:rtl w:val="0"/>
+          </w:rPr>
+          <w:t xml:space="preserve">https://docs.aws.amazon.com/emr/latest/ManagementGuide/emr-what-is-emr.html</w:t>
+        </w:r>
+      </w:hyperlink>
+      <w:r>
+        <w:rPr>
+          <w:color w:val="444444"/>
+          <w:rtl w:val="0"/>
+        </w:rPr>
+        <w:t xml:space="preserve">), and the Amazon EMR management guide titled</w:t>
+      </w:r>
+      <w:r>
+        <w:rPr>
+          <w:b w:val="1"/>
+          <w:color w:val="444444"/>
+          <w:rtl w:val="0"/>
+        </w:rPr>
+        <w:t xml:space="preserve"> Scaling Cluster Resources </w:t>
+      </w:r>
+      <w:r>
+        <w:rPr>
+          <w:color w:val="444444"/>
+          <w:rtl w:val="0"/>
+        </w:rPr>
+        <w:t xml:space="preserve">(</w:t>
+      </w:r>
+      <w:hyperlink r:id="rId62">
+        <w:r>
+          <w:rPr>
+            <w:color w:val="1155cc"/>
+            <w:u w:val="single"/>
+            <w:rtl w:val="0"/>
+          </w:rPr>
+          <w:t xml:space="preserve">https://docs.aws.amazon.com/emr/latest/ManagementGuide/emr-scale-on-demand.html</w:t>
+        </w:r>
+      </w:hyperlink>
+      <w:r>
+        <w:rPr>
+          <w:color w:val="444444"/>
+          <w:rtl w:val="0"/>
+        </w:rPr>
+        <w:t xml:space="preserve">)</w:t>
+      </w:r>
+    </w:p>
+    <w:p>
+      <w:pPr>
+        <w:rPr>
+          <w:color w:val="444444"/>
+        </w:rPr>
+      </w:pPr>
+      <w:r>
+        <w:rPr>
+          <w:rtl w:val="0"/>
+        </w:rPr>
+      </w:r>
+    </w:p>
+    <w:p>
+      <w:pPr>
+        <w:rPr>
+          <w:b w:val="1"/>
+          <w:color w:val="444444"/>
+        </w:rPr>
+      </w:pPr>
+      <w:r>
+        <w:rPr>
+          <w:rtl w:val="0"/>
+        </w:rPr>
       </w:r>
     </w:p>
     <w:p>
@@ -13573,6 +14408,116 @@
     </w:lvl>
   </w:abstractNum>
   <w:abstractNum w:abstractNumId="13">
+    <w:lvl w:ilvl="0">
+      <w:start w:val="1"/>
+      <w:numFmt w:val="upperLetter"/>
+      <w:lvlText w:val="%1)"/>
+      <w:lvlJc w:val="left"/>
+      <w:pPr>
+        <w:ind w:left="720" w:hanging="360"/>
+      </w:pPr>
+      <w:rPr>
+        <w:u w:val="none"/>
+      </w:rPr>
+    </w:lvl>
+    <w:lvl w:ilvl="1">
+      <w:start w:val="1"/>
+      <w:numFmt w:val="lowerLetter"/>
+      <w:lvlText w:val="%2)"/>
+      <w:lvlJc w:val="left"/>
+      <w:pPr>
+        <w:ind w:left="1440" w:hanging="360"/>
+      </w:pPr>
+      <w:rPr>
+        <w:u w:val="none"/>
+      </w:rPr>
+    </w:lvl>
+    <w:lvl w:ilvl="2">
+      <w:start w:val="1"/>
+      <w:numFmt w:val="lowerRoman"/>
+      <w:lvlText w:val="%3)"/>
+      <w:lvlJc w:val="right"/>
+      <w:pPr>
+        <w:ind w:left="2160" w:hanging="360"/>
+      </w:pPr>
+      <w:rPr>
+        <w:u w:val="none"/>
+      </w:rPr>
+    </w:lvl>
+    <w:lvl w:ilvl="3">
+      <w:start w:val="1"/>
+      <w:numFmt w:val="decimal"/>
+      <w:lvlText w:val="(%4)"/>
+      <w:lvlJc w:val="left"/>
+      <w:pPr>
+        <w:ind w:left="2880" w:hanging="360"/>
+      </w:pPr>
+      <w:rPr>
+        <w:u w:val="none"/>
+      </w:rPr>
+    </w:lvl>
+    <w:lvl w:ilvl="4">
+      <w:start w:val="1"/>
+      <w:numFmt w:val="lowerLetter"/>
+      <w:lvlText w:val="(%5)"/>
+      <w:lvlJc w:val="left"/>
+      <w:pPr>
+        <w:ind w:left="3600" w:hanging="360"/>
+      </w:pPr>
+      <w:rPr>
+        <w:u w:val="none"/>
+      </w:rPr>
+    </w:lvl>
+    <w:lvl w:ilvl="5">
+      <w:start w:val="1"/>
+      <w:numFmt w:val="lowerRoman"/>
+      <w:lvlText w:val="(%6)"/>
+      <w:lvlJc w:val="right"/>
+      <w:pPr>
+        <w:ind w:left="4320" w:hanging="360"/>
+      </w:pPr>
+      <w:rPr>
+        <w:u w:val="none"/>
+      </w:rPr>
+    </w:lvl>
+    <w:lvl w:ilvl="6">
+      <w:start w:val="1"/>
+      <w:numFmt w:val="decimal"/>
+      <w:lvlText w:val="%7."/>
+      <w:lvlJc w:val="left"/>
+      <w:pPr>
+        <w:ind w:left="5040" w:hanging="360"/>
+      </w:pPr>
+      <w:rPr>
+        <w:u w:val="none"/>
+      </w:rPr>
+    </w:lvl>
+    <w:lvl w:ilvl="7">
+      <w:start w:val="1"/>
+      <w:numFmt w:val="lowerLetter"/>
+      <w:lvlText w:val="%8."/>
+      <w:lvlJc w:val="left"/>
+      <w:pPr>
+        <w:ind w:left="5760" w:hanging="360"/>
+      </w:pPr>
+      <w:rPr>
+        <w:u w:val="none"/>
+      </w:rPr>
+    </w:lvl>
+    <w:lvl w:ilvl="8">
+      <w:start w:val="1"/>
+      <w:numFmt w:val="lowerRoman"/>
+      <w:lvlText w:val="%9."/>
+      <w:lvlJc w:val="right"/>
+      <w:pPr>
+        <w:ind w:left="6480" w:hanging="360"/>
+      </w:pPr>
+      <w:rPr>
+        <w:u w:val="none"/>
+      </w:rPr>
+    </w:lvl>
+  </w:abstractNum>
+  <w:abstractNum w:abstractNumId="14">
     <w:lvl w:ilvl="0">
       <w:start w:val="1"/>
       <w:numFmt w:val="upperLetter"/>
@@ -13720,6 +14665,9 @@
   </w:num>
   <w:num w:numId="13">
     <w:abstractNumId w:val="13"/>
+  </w:num>
+  <w:num w:numId="14">
+    <w:abstractNumId w:val="14"/>
   </w:num>
 </w:numbering>
 </file>

</xml_diff>

<commit_message>
added question 15 to DA cert questions list #2
</commit_message>
<xml_diff>
--- a/public/Exam Notes/DA-Vincent-1-65-May-4.docx
+++ b/public/Exam Notes/DA-Vincent-1-65-May-4.docx
@@ -7253,7 +7253,7 @@
       <w:pPr>
         <w:numPr>
           <w:ilvl w:val="0"/>
-          <w:numId w:val="10"/>
+          <w:numId w:val="11"/>
         </w:numPr>
         <w:ind w:left="720" w:hanging="360"/>
         <w:rPr>
@@ -7273,7 +7273,7 @@
       <w:pPr>
         <w:numPr>
           <w:ilvl w:val="0"/>
-          <w:numId w:val="10"/>
+          <w:numId w:val="11"/>
         </w:numPr>
         <w:ind w:left="720" w:hanging="360"/>
         <w:rPr>
@@ -7294,7 +7294,7 @@
       <w:pPr>
         <w:numPr>
           <w:ilvl w:val="0"/>
-          <w:numId w:val="10"/>
+          <w:numId w:val="11"/>
         </w:numPr>
         <w:ind w:left="720" w:hanging="360"/>
         <w:rPr>
@@ -7315,7 +7315,7 @@
       <w:pPr>
         <w:numPr>
           <w:ilvl w:val="0"/>
-          <w:numId w:val="10"/>
+          <w:numId w:val="11"/>
         </w:numPr>
         <w:ind w:left="720" w:hanging="360"/>
         <w:rPr>
@@ -7924,7 +7924,7 @@
       <w:pPr>
         <w:numPr>
           <w:ilvl w:val="0"/>
-          <w:numId w:val="14"/>
+          <w:numId w:val="15"/>
         </w:numPr>
         <w:ind w:left="720" w:hanging="360"/>
         <w:rPr>
@@ -7944,7 +7944,7 @@
       <w:pPr>
         <w:numPr>
           <w:ilvl w:val="0"/>
-          <w:numId w:val="14"/>
+          <w:numId w:val="15"/>
         </w:numPr>
         <w:ind w:left="720" w:hanging="360"/>
         <w:rPr>
@@ -7965,7 +7965,7 @@
       <w:pPr>
         <w:numPr>
           <w:ilvl w:val="0"/>
-          <w:numId w:val="14"/>
+          <w:numId w:val="15"/>
         </w:numPr>
         <w:ind w:left="720" w:hanging="360"/>
         <w:rPr>
@@ -7986,7 +7986,7 @@
       <w:pPr>
         <w:numPr>
           <w:ilvl w:val="0"/>
-          <w:numId w:val="14"/>
+          <w:numId w:val="15"/>
         </w:numPr>
         <w:ind w:left="720" w:hanging="360"/>
         <w:rPr>
@@ -9411,7 +9411,7 @@
       <w:pPr>
         <w:numPr>
           <w:ilvl w:val="0"/>
-          <w:numId w:val="13"/>
+          <w:numId w:val="14"/>
         </w:numPr>
         <w:ind w:left="720" w:hanging="360"/>
         <w:rPr>
@@ -9431,7 +9431,7 @@
       <w:pPr>
         <w:numPr>
           <w:ilvl w:val="0"/>
-          <w:numId w:val="13"/>
+          <w:numId w:val="14"/>
         </w:numPr>
         <w:ind w:left="720" w:hanging="360"/>
         <w:rPr>
@@ -9452,7 +9452,7 @@
       <w:pPr>
         <w:numPr>
           <w:ilvl w:val="0"/>
-          <w:numId w:val="13"/>
+          <w:numId w:val="14"/>
         </w:numPr>
         <w:ind w:left="720" w:hanging="360"/>
         <w:rPr>
@@ -9473,7 +9473,7 @@
       <w:pPr>
         <w:numPr>
           <w:ilvl w:val="0"/>
-          <w:numId w:val="13"/>
+          <w:numId w:val="14"/>
         </w:numPr>
         <w:ind w:left="720" w:hanging="360"/>
         <w:rPr>
@@ -11008,7 +11008,7 @@
       <w:pPr>
         <w:numPr>
           <w:ilvl w:val="0"/>
-          <w:numId w:val="11"/>
+          <w:numId w:val="12"/>
         </w:numPr>
         <w:ind w:left="720" w:hanging="360"/>
         <w:rPr>
@@ -11028,7 +11028,7 @@
       <w:pPr>
         <w:numPr>
           <w:ilvl w:val="0"/>
-          <w:numId w:val="11"/>
+          <w:numId w:val="12"/>
         </w:numPr>
         <w:ind w:left="720" w:hanging="360"/>
         <w:rPr>
@@ -11049,7 +11049,7 @@
       <w:pPr>
         <w:numPr>
           <w:ilvl w:val="0"/>
-          <w:numId w:val="11"/>
+          <w:numId w:val="12"/>
         </w:numPr>
         <w:ind w:left="720" w:hanging="360"/>
         <w:rPr>
@@ -11070,7 +11070,7 @@
       <w:pPr>
         <w:numPr>
           <w:ilvl w:val="0"/>
-          <w:numId w:val="11"/>
+          <w:numId w:val="12"/>
         </w:numPr>
         <w:ind w:left="720" w:hanging="360"/>
         <w:rPr>
@@ -11761,7 +11761,7 @@
       <w:pPr>
         <w:numPr>
           <w:ilvl w:val="0"/>
-          <w:numId w:val="12"/>
+          <w:numId w:val="13"/>
         </w:numPr>
         <w:ind w:left="720" w:hanging="360"/>
         <w:rPr>
@@ -11781,7 +11781,7 @@
       <w:pPr>
         <w:numPr>
           <w:ilvl w:val="0"/>
-          <w:numId w:val="12"/>
+          <w:numId w:val="13"/>
         </w:numPr>
         <w:ind w:left="720" w:hanging="360"/>
         <w:rPr>
@@ -11802,7 +11802,7 @@
       <w:pPr>
         <w:numPr>
           <w:ilvl w:val="0"/>
-          <w:numId w:val="12"/>
+          <w:numId w:val="13"/>
         </w:numPr>
         <w:ind w:left="720" w:hanging="360"/>
         <w:rPr>
@@ -11823,7 +11823,7 @@
       <w:pPr>
         <w:numPr>
           <w:ilvl w:val="0"/>
-          <w:numId w:val="12"/>
+          <w:numId w:val="13"/>
         </w:numPr>
         <w:ind w:left="720" w:hanging="360"/>
         <w:rPr>
@@ -13016,6 +13016,828 @@
     <w:p>
       <w:pPr>
         <w:rPr>
+          <w:color w:val="444444"/>
+        </w:rPr>
+      </w:pPr>
+      <w:r>
+        <w:rPr>
+          <w:rtl w:val="0"/>
+        </w:rPr>
+      </w:r>
+    </w:p>
+    <w:p>
+      <w:pPr>
+        <w:rPr>
+          <w:b w:val="1"/>
+          <w:color w:val="444444"/>
+        </w:rPr>
+      </w:pPr>
+      <w:r>
+        <w:rPr>
+          <w:rtl w:val="0"/>
+        </w:rPr>
+      </w:r>
+    </w:p>
+    <w:p>
+      <w:pPr>
+        <w:rPr>
+          <w:b w:val="1"/>
+          <w:color w:val="444444"/>
+        </w:rPr>
+      </w:pPr>
+      <w:r>
+        <w:rPr>
+          <w:rtl w:val="0"/>
+        </w:rPr>
+      </w:r>
+    </w:p>
+    <w:p>
+      <w:pPr>
+        <w:rPr>
+          <w:b w:val="1"/>
+          <w:color w:val="444444"/>
+        </w:rPr>
+      </w:pPr>
+      <w:r>
+        <w:rPr>
+          <w:rtl w:val="0"/>
+        </w:rPr>
+      </w:r>
+    </w:p>
+    <w:p>
+      <w:pPr>
+        <w:rPr/>
+      </w:pPr>
+      <w:r>
+        <w:rPr>
+          <w:rtl w:val="0"/>
+        </w:rPr>
+        <w:t xml:space="preserve">Question: 15</w:t>
+      </w:r>
+    </w:p>
+    <w:p>
+      <w:pPr>
+        <w:rPr>
+          <w:color w:val="999999"/>
+        </w:rPr>
+      </w:pPr>
+      <w:r>
+        <w:rPr>
+          <w:b w:val="1"/>
+          <w:rtl w:val="0"/>
+        </w:rPr>
+        <w:t xml:space="preserve">Main​ ​Topic​ ​:​ </w:t>
+      </w:r>
+      <w:r>
+        <w:rPr>
+          <w:color w:val="999999"/>
+          <w:rtl w:val="0"/>
+        </w:rPr>
+        <w:t xml:space="preserve">Data Analytics</w:t>
+      </w:r>
+    </w:p>
+    <w:p>
+      <w:pPr>
+        <w:rPr>
+          <w:b w:val="1"/>
+          <w:color w:val="999999"/>
+        </w:rPr>
+      </w:pPr>
+      <w:r>
+        <w:rPr>
+          <w:b w:val="1"/>
+          <w:rtl w:val="0"/>
+        </w:rPr>
+        <w:t xml:space="preserve">Sub​ ​Topic​ ​:​ </w:t>
+      </w:r>
+      <w:r>
+        <w:rPr>
+          <w:b w:val="1"/>
+          <w:color w:val="999999"/>
+          <w:rtl w:val="0"/>
+        </w:rPr>
+        <w:t xml:space="preserve">Determine the operational characteristics of an analysis and visualization solution</w:t>
+      </w:r>
+      <w:r>
+        <w:rPr>
+          <w:b w:val="1"/>
+          <w:color w:val="999999"/>
+          <w:rtl w:val="0"/>
+        </w:rPr>
+        <w:t xml:space="preserve"> </w:t>
+      </w:r>
+    </w:p>
+    <w:p>
+      <w:pPr>
+        <w:rPr>
+          <w:color w:val="999999"/>
+        </w:rPr>
+      </w:pPr>
+      <w:r>
+        <w:rPr>
+          <w:rtl w:val="0"/>
+        </w:rPr>
+      </w:r>
+    </w:p>
+    <w:p>
+      <w:pPr>
+        <w:rPr>
+          <w:b w:val="1"/>
+          <w:color w:val="999999"/>
+        </w:rPr>
+      </w:pPr>
+      <w:r>
+        <w:rPr>
+          <w:b w:val="1"/>
+          <w:rtl w:val="0"/>
+        </w:rPr>
+        <w:t xml:space="preserve">Domain: </w:t>
+      </w:r>
+      <w:r>
+        <w:rPr>
+          <w:color w:val="999999"/>
+          <w:rtl w:val="0"/>
+        </w:rPr>
+        <w:t xml:space="preserve">Analysis and Visualization  </w:t>
+      </w:r>
+      <w:r>
+        <w:rPr>
+          <w:rtl w:val="0"/>
+        </w:rPr>
+      </w:r>
+    </w:p>
+    <w:p>
+      <w:pPr>
+        <w:rPr>
+          <w:b w:val="1"/>
+        </w:rPr>
+      </w:pPr>
+      <w:r>
+        <w:rPr>
+          <w:rtl w:val="0"/>
+        </w:rPr>
+      </w:r>
+    </w:p>
+    <w:p>
+      <w:pPr>
+        <w:rPr>
+          <w:rFonts w:ascii="Calibri" w:cs="Calibri" w:eastAsia="Calibri" w:hAnsi="Calibri"/>
+        </w:rPr>
+      </w:pPr>
+      <w:r>
+        <w:rPr>
+          <w:rFonts w:ascii="Calibri" w:cs="Calibri" w:eastAsia="Calibri" w:hAnsi="Calibri"/>
+          <w:b w:val="1"/>
+          <w:rtl w:val="0"/>
+        </w:rPr>
+        <w:t xml:space="preserve">Question text</w:t>
+      </w:r>
+      <w:r>
+        <w:rPr>
+          <w:rFonts w:ascii="Calibri" w:cs="Calibri" w:eastAsia="Calibri" w:hAnsi="Calibri"/>
+          <w:rtl w:val="0"/>
+        </w:rPr>
+        <w:t xml:space="preserve">: </w:t>
+      </w:r>
+    </w:p>
+    <w:p>
+      <w:pPr>
+        <w:rPr>
+          <w:color w:val="434343"/>
+        </w:rPr>
+      </w:pPr>
+      <w:r>
+        <w:rPr>
+          <w:color w:val="434343"/>
+          <w:rtl w:val="0"/>
+        </w:rPr>
+        <w:t xml:space="preserve">You work as a data analytics specialist for a gaming software company that produces mobile phone games. You have built a data warehouse in Redshift to house gaming data for analytics apps to help understand the usage patterns of your users. You also have built a streaming data collection system for game player real-time interaction. You have been asked to create analytics ad-hoc visualizations that join data from your Redshift data warehouse with your real-time streaming data stored in S3.</w:t>
+      </w:r>
+    </w:p>
+    <w:p>
+      <w:pPr>
+        <w:rPr>
+          <w:color w:val="434343"/>
+        </w:rPr>
+      </w:pPr>
+      <w:r>
+        <w:rPr>
+          <w:rtl w:val="0"/>
+        </w:rPr>
+      </w:r>
+    </w:p>
+    <w:p>
+      <w:pPr>
+        <w:rPr>
+          <w:color w:val="434343"/>
+        </w:rPr>
+      </w:pPr>
+      <w:r>
+        <w:rPr>
+          <w:color w:val="434343"/>
+          <w:rtl w:val="0"/>
+        </w:rPr>
+        <w:t xml:space="preserve">What combination of AWS services and tasks implement your required visualization solution in the most cost effective manner?</w:t>
+      </w:r>
+    </w:p>
+    <w:p>
+      <w:pPr>
+        <w:rPr>
+          <w:color w:val="434343"/>
+        </w:rPr>
+      </w:pPr>
+      <w:r>
+        <w:rPr>
+          <w:rtl w:val="0"/>
+        </w:rPr>
+      </w:r>
+    </w:p>
+    <w:p>
+      <w:pPr>
+        <w:numPr>
+          <w:ilvl w:val="0"/>
+          <w:numId w:val="10"/>
+        </w:numPr>
+        <w:ind w:left="720" w:hanging="360"/>
+        <w:rPr>
+          <w:color w:val="434343"/>
+        </w:rPr>
+      </w:pPr>
+      <w:r>
+        <w:rPr>
+          <w:color w:val="434343"/>
+          <w:rtl w:val="0"/>
+        </w:rPr>
+        <w:t xml:space="preserve">Use Athena to do a join query of the data in Redshift and the data in S3.</w:t>
+      </w:r>
+      <w:r>
+        <w:rPr>
+          <w:rtl w:val="0"/>
+        </w:rPr>
+      </w:r>
+    </w:p>
+    <w:p>
+      <w:pPr>
+        <w:numPr>
+          <w:ilvl w:val="0"/>
+          <w:numId w:val="10"/>
+        </w:numPr>
+        <w:ind w:left="720" w:hanging="360"/>
+        <w:rPr>
+          <w:color w:val="434343"/>
+        </w:rPr>
+      </w:pPr>
+      <w:r>
+        <w:rPr>
+          <w:color w:val="434343"/>
+          <w:rtl w:val="0"/>
+        </w:rPr>
+        <w:t xml:space="preserve">Use Redshift Spectrum to create an internal schema for your data stored on S3 using the CREATE INTERNAL SCHEMA command. Use Spectrum SELECT statement to do a join query of the data in Redshift and the data in S3.</w:t>
+      </w:r>
+      <w:r>
+        <w:rPr>
+          <w:rtl w:val="0"/>
+        </w:rPr>
+      </w:r>
+    </w:p>
+    <w:p>
+      <w:pPr>
+        <w:numPr>
+          <w:ilvl w:val="0"/>
+          <w:numId w:val="10"/>
+        </w:numPr>
+        <w:ind w:left="720" w:hanging="360"/>
+        <w:rPr>
+          <w:color w:val="383a42"/>
+          <w:shd w:fill="fafafa" w:val="clear"/>
+        </w:rPr>
+      </w:pPr>
+      <w:r>
+        <w:rPr>
+          <w:color w:val="434343"/>
+          <w:rtl w:val="0"/>
+        </w:rPr>
+        <w:t xml:space="preserve">Use Redshift Spectrum to create an external schema for your data stored on S3 using the CREATE EXTERNAL SCHEMA command. Use Spectrum SELECT statement to do a join query of the data in Redshift and the data in S3.</w:t>
+      </w:r>
+      <w:r>
+        <w:rPr>
+          <w:rtl w:val="0"/>
+        </w:rPr>
+      </w:r>
+    </w:p>
+    <w:p>
+      <w:pPr>
+        <w:numPr>
+          <w:ilvl w:val="0"/>
+          <w:numId w:val="10"/>
+        </w:numPr>
+        <w:ind w:left="720" w:hanging="360"/>
+        <w:rPr>
+          <w:color w:val="434343"/>
+        </w:rPr>
+      </w:pPr>
+      <w:r>
+        <w:rPr>
+          <w:color w:val="434343"/>
+          <w:rtl w:val="0"/>
+        </w:rPr>
+        <w:t xml:space="preserve">Use Redshift Spectrum to create an external schema and an external table for your data stored on S3 using the CREATE EXTERNAL SCHEMA and CREATE EXTERNAL TABLE commands. Use Spectrum SELECT statement to do a join query of the data in Redshift and the data in S3.</w:t>
+      </w:r>
+      <w:r>
+        <w:rPr>
+          <w:rtl w:val="0"/>
+        </w:rPr>
+      </w:r>
+    </w:p>
+    <w:p>
+      <w:pPr>
+        <w:rPr>
+          <w:color w:val="434343"/>
+        </w:rPr>
+      </w:pPr>
+      <w:r>
+        <w:rPr>
+          <w:rtl w:val="0"/>
+        </w:rPr>
+      </w:r>
+    </w:p>
+    <w:p>
+      <w:pPr>
+        <w:rPr>
+          <w:color w:val="434343"/>
+        </w:rPr>
+      </w:pPr>
+      <w:r>
+        <w:rPr>
+          <w:rFonts w:ascii="Calibri" w:cs="Calibri" w:eastAsia="Calibri" w:hAnsi="Calibri"/>
+          <w:b w:val="1"/>
+          <w:rtl w:val="0"/>
+        </w:rPr>
+        <w:t xml:space="preserve">Answer:</w:t>
+      </w:r>
+      <w:r>
+        <w:rPr>
+          <w:color w:val="434343"/>
+          <w:rtl w:val="0"/>
+        </w:rPr>
+        <w:t xml:space="preserve"> D</w:t>
+      </w:r>
+    </w:p>
+    <w:p>
+      <w:pPr>
+        <w:rPr>
+          <w:color w:val="434343"/>
+        </w:rPr>
+      </w:pPr>
+      <w:r>
+        <w:rPr>
+          <w:rtl w:val="0"/>
+        </w:rPr>
+      </w:r>
+    </w:p>
+    <w:p>
+      <w:pPr>
+        <w:rPr>
+          <w:color w:val="434343"/>
+        </w:rPr>
+      </w:pPr>
+      <w:r>
+        <w:rPr>
+          <w:rFonts w:ascii="Calibri" w:cs="Calibri" w:eastAsia="Calibri" w:hAnsi="Calibri"/>
+          <w:b w:val="1"/>
+          <w:rtl w:val="0"/>
+        </w:rPr>
+        <w:t xml:space="preserve">Explanation:</w:t>
+      </w:r>
+      <w:r>
+        <w:rPr>
+          <w:rtl w:val="0"/>
+        </w:rPr>
+      </w:r>
+    </w:p>
+    <w:p>
+      <w:pPr>
+        <w:rPr>
+          <w:color w:val="444444"/>
+          <w:highlight w:val="white"/>
+        </w:rPr>
+      </w:pPr>
+      <w:r>
+        <w:rPr>
+          <w:color w:val="434343"/>
+          <w:rtl w:val="0"/>
+        </w:rPr>
+        <w:t xml:space="preserve">Option A is incorrect</w:t>
+      </w:r>
+      <w:r>
+        <w:rPr>
+          <w:color w:val="444444"/>
+          <w:highlight w:val="white"/>
+          <w:rtl w:val="0"/>
+        </w:rPr>
+        <w:t xml:space="preserve">. You should use Redshift Spectrum if you need to join data across S3 and Redshift. In order to use Redshift Spectrum to query your S3 data you first need to create an external schema and an external table. Athena cannot join across S3 and Redshift.</w:t>
+      </w:r>
+    </w:p>
+    <w:p>
+      <w:pPr>
+        <w:rPr>
+          <w:color w:val="444444"/>
+          <w:highlight w:val="white"/>
+        </w:rPr>
+      </w:pPr>
+      <w:r>
+        <w:rPr>
+          <w:rtl w:val="0"/>
+        </w:rPr>
+      </w:r>
+    </w:p>
+    <w:p>
+      <w:pPr>
+        <w:rPr>
+          <w:color w:val="383a42"/>
+          <w:shd w:fill="fafafa" w:val="clear"/>
+        </w:rPr>
+      </w:pPr>
+      <w:r>
+        <w:rPr>
+          <w:color w:val="444444"/>
+          <w:highlight w:val="white"/>
+          <w:rtl w:val="0"/>
+        </w:rPr>
+        <w:t xml:space="preserve">Option B is incorrect. </w:t>
+      </w:r>
+      <w:r>
+        <w:rPr>
+          <w:color w:val="383a42"/>
+          <w:shd w:fill="fafafa" w:val="clear"/>
+          <w:rtl w:val="0"/>
+        </w:rPr>
+        <w:t xml:space="preserve">The name of the schema used with Redshift Spectrum is external schema, not internal schema.</w:t>
+      </w:r>
+    </w:p>
+    <w:p>
+      <w:pPr>
+        <w:rPr>
+          <w:color w:val="444444"/>
+          <w:highlight w:val="white"/>
+        </w:rPr>
+      </w:pPr>
+      <w:r>
+        <w:rPr>
+          <w:rtl w:val="0"/>
+        </w:rPr>
+      </w:r>
+    </w:p>
+    <w:p>
+      <w:pPr>
+        <w:rPr>
+          <w:color w:val="444444"/>
+          <w:highlight w:val="white"/>
+        </w:rPr>
+      </w:pPr>
+      <w:r>
+        <w:rPr>
+          <w:color w:val="444444"/>
+          <w:highlight w:val="white"/>
+          <w:rtl w:val="0"/>
+        </w:rPr>
+        <w:t xml:space="preserve">Option C is incorrect.</w:t>
+      </w:r>
+      <w:r>
+        <w:rPr>
+          <w:color w:val="383a42"/>
+          <w:shd w:fill="fafafa" w:val="clear"/>
+          <w:rtl w:val="0"/>
+        </w:rPr>
+        <w:t xml:space="preserve"> You need to create both an external schema and an external table in order to join data across S3 and Redshift.</w:t>
+      </w:r>
+      <w:r>
+        <w:rPr>
+          <w:color w:val="434343"/>
+          <w:rtl w:val="0"/>
+        </w:rPr>
+        <w:t xml:space="preserve"> </w:t>
+      </w:r>
+      <w:r>
+        <w:rPr>
+          <w:color w:val="444444"/>
+          <w:highlight w:val="white"/>
+          <w:rtl w:val="0"/>
+        </w:rPr>
+        <w:br w:type="textWrapping"/>
+      </w:r>
+    </w:p>
+    <w:p>
+      <w:pPr>
+        <w:rPr>
+          <w:color w:val="383a42"/>
+          <w:shd w:fill="fafafa" w:val="clear"/>
+        </w:rPr>
+      </w:pPr>
+      <w:r>
+        <w:rPr>
+          <w:color w:val="444444"/>
+          <w:highlight w:val="white"/>
+          <w:rtl w:val="0"/>
+        </w:rPr>
+        <w:t xml:space="preserve">Option D is correct. You should use Redshift Spectrum if you need to join data across S3 and Redshift. In order to use Redshift Spectrum to query your S3 data you first need to create an external schema and an external table. </w:t>
+      </w:r>
+      <w:r>
+        <w:rPr>
+          <w:rtl w:val="0"/>
+        </w:rPr>
+      </w:r>
+    </w:p>
+    <w:p>
+      <w:pPr>
+        <w:rPr>
+          <w:color w:val="383a42"/>
+          <w:shd w:fill="fafafa" w:val="clear"/>
+        </w:rPr>
+      </w:pPr>
+      <w:r>
+        <w:rPr>
+          <w:rtl w:val="0"/>
+        </w:rPr>
+      </w:r>
+    </w:p>
+    <w:p>
+      <w:pPr>
+        <w:rPr>
+          <w:rFonts w:ascii="Calibri" w:cs="Calibri" w:eastAsia="Calibri" w:hAnsi="Calibri"/>
+          <w:b w:val="1"/>
+        </w:rPr>
+      </w:pPr>
+      <w:r>
+        <w:rPr>
+          <w:rFonts w:ascii="Calibri" w:cs="Calibri" w:eastAsia="Calibri" w:hAnsi="Calibri"/>
+          <w:b w:val="1"/>
+          <w:rtl w:val="0"/>
+        </w:rPr>
+        <w:t xml:space="preserve">Reference:</w:t>
+      </w:r>
+    </w:p>
+    <w:p>
+      <w:pPr>
+        <w:rPr>
+          <w:color w:val="444444"/>
+        </w:rPr>
+      </w:pPr>
+      <w:r>
+        <w:rPr>
+          <w:color w:val="444444"/>
+          <w:rtl w:val="0"/>
+        </w:rPr>
+        <w:t xml:space="preserve">Please see the Amazon Redshift Database developer guide titled </w:t>
+      </w:r>
+      <w:r>
+        <w:rPr>
+          <w:b w:val="1"/>
+          <w:color w:val="444444"/>
+          <w:rtl w:val="0"/>
+        </w:rPr>
+        <w:t xml:space="preserve">Getting started with Amazon Redshift Spectrum </w:t>
+      </w:r>
+      <w:r>
+        <w:rPr>
+          <w:color w:val="444444"/>
+          <w:rtl w:val="0"/>
+        </w:rPr>
+        <w:t xml:space="preserve">(</w:t>
+      </w:r>
+      <w:hyperlink r:id="rId63">
+        <w:r>
+          <w:rPr>
+            <w:color w:val="1155cc"/>
+            <w:u w:val="single"/>
+            <w:rtl w:val="0"/>
+          </w:rPr>
+          <w:t xml:space="preserve">https://docs.aws.amazon.com/redshift/latest/dg/c-getting-started-using-spectrum.html</w:t>
+        </w:r>
+      </w:hyperlink>
+      <w:r>
+        <w:rPr>
+          <w:color w:val="444444"/>
+          <w:rtl w:val="0"/>
+        </w:rPr>
+        <w:t xml:space="preserve">), the Amazon Redshift Database developer guide titled</w:t>
+      </w:r>
+      <w:r>
+        <w:rPr>
+          <w:b w:val="1"/>
+          <w:color w:val="444444"/>
+          <w:rtl w:val="0"/>
+        </w:rPr>
+        <w:t xml:space="preserve"> Creating external schemas for Amazon Redshift Spectrum </w:t>
+      </w:r>
+      <w:r>
+        <w:rPr>
+          <w:color w:val="444444"/>
+          <w:rtl w:val="0"/>
+        </w:rPr>
+        <w:t xml:space="preserve">(</w:t>
+      </w:r>
+      <w:hyperlink r:id="rId64">
+        <w:r>
+          <w:rPr>
+            <w:color w:val="1155cc"/>
+            <w:u w:val="single"/>
+            <w:rtl w:val="0"/>
+          </w:rPr>
+          <w:t xml:space="preserve">https://docs.aws.amazon.com/redshift/latest/dg/c-spectrum-external-schemas.html</w:t>
+        </w:r>
+      </w:hyperlink>
+      <w:r>
+        <w:rPr>
+          <w:color w:val="444444"/>
+          <w:rtl w:val="0"/>
+        </w:rPr>
+        <w:t xml:space="preserve">), the Amazon Redshift Database developer guide titled</w:t>
+      </w:r>
+      <w:r>
+        <w:rPr>
+          <w:b w:val="1"/>
+          <w:color w:val="444444"/>
+          <w:rtl w:val="0"/>
+        </w:rPr>
+        <w:t xml:space="preserve"> Step 3: Create an external schema and an external table </w:t>
+      </w:r>
+      <w:r>
+        <w:rPr>
+          <w:color w:val="444444"/>
+          <w:rtl w:val="0"/>
+        </w:rPr>
+        <w:t xml:space="preserve">(</w:t>
+      </w:r>
+      <w:hyperlink r:id="rId65">
+        <w:r>
+          <w:rPr>
+            <w:color w:val="1155cc"/>
+            <w:u w:val="single"/>
+            <w:rtl w:val="0"/>
+          </w:rPr>
+          <w:t xml:space="preserve">https://docs.aws.amazon.com/redshift/latest/dg/c-getting-started-using-spectrum-create-external-table.html</w:t>
+        </w:r>
+      </w:hyperlink>
+      <w:r>
+        <w:rPr>
+          <w:color w:val="444444"/>
+          <w:rtl w:val="0"/>
+        </w:rPr>
+        <w:t xml:space="preserve">), the Amazon Redshift Database developer guide titled</w:t>
+      </w:r>
+      <w:r>
+        <w:rPr>
+          <w:b w:val="1"/>
+          <w:color w:val="444444"/>
+          <w:rtl w:val="0"/>
+        </w:rPr>
+        <w:t xml:space="preserve"> Step 4: Query your data in Amazon S3 </w:t>
+      </w:r>
+      <w:r>
+        <w:rPr>
+          <w:color w:val="444444"/>
+          <w:rtl w:val="0"/>
+        </w:rPr>
+        <w:t xml:space="preserve">(</w:t>
+      </w:r>
+      <w:hyperlink r:id="rId66">
+        <w:r>
+          <w:rPr>
+            <w:color w:val="1155cc"/>
+            <w:u w:val="single"/>
+            <w:rtl w:val="0"/>
+          </w:rPr>
+          <w:t xml:space="preserve">https://docs.aws.amazon.com/redshift/latest/dg/c-getting-started-using-spectrum-query-s3-data.html</w:t>
+        </w:r>
+      </w:hyperlink>
+      <w:r>
+        <w:rPr>
+          <w:color w:val="444444"/>
+          <w:rtl w:val="0"/>
+        </w:rPr>
+        <w:t xml:space="preserve">), the Amazon Redshift Database developer guide titled </w:t>
+      </w:r>
+      <w:r>
+        <w:rPr>
+          <w:b w:val="1"/>
+          <w:color w:val="444444"/>
+          <w:rtl w:val="0"/>
+        </w:rPr>
+        <w:t xml:space="preserve">CREATE EXTERNAL SCHEMA </w:t>
+      </w:r>
+      <w:r>
+        <w:rPr>
+          <w:color w:val="444444"/>
+          <w:rtl w:val="0"/>
+        </w:rPr>
+        <w:t xml:space="preserve">(</w:t>
+      </w:r>
+      <w:hyperlink r:id="rId67">
+        <w:r>
+          <w:rPr>
+            <w:color w:val="1155cc"/>
+            <w:u w:val="single"/>
+            <w:rtl w:val="0"/>
+          </w:rPr>
+          <w:t xml:space="preserve">https://docs.aws.amazon.com/redshift/latest/dg/r_CREATE_EXTERNAL_SCHEMA.html</w:t>
+        </w:r>
+      </w:hyperlink>
+      <w:r>
+        <w:rPr>
+          <w:color w:val="444444"/>
+          <w:rtl w:val="0"/>
+        </w:rPr>
+        <w:t xml:space="preserve">), and the </w:t>
+      </w:r>
+      <w:r>
+        <w:rPr>
+          <w:b w:val="1"/>
+          <w:color w:val="444444"/>
+          <w:rtl w:val="0"/>
+        </w:rPr>
+        <w:t xml:space="preserve">Amazon Athena FAQs page</w:t>
+      </w:r>
+      <w:r>
+        <w:rPr>
+          <w:color w:val="444444"/>
+          <w:rtl w:val="0"/>
+        </w:rPr>
+        <w:t xml:space="preserve"> (</w:t>
+      </w:r>
+      <w:hyperlink r:id="rId68">
+        <w:r>
+          <w:rPr>
+            <w:color w:val="1155cc"/>
+            <w:u w:val="single"/>
+            <w:rtl w:val="0"/>
+          </w:rPr>
+          <w:t xml:space="preserve">https://aws.amazon.com/athena/faqs/</w:t>
+        </w:r>
+      </w:hyperlink>
+      <w:r>
+        <w:rPr>
+          <w:color w:val="444444"/>
+          <w:rtl w:val="0"/>
+        </w:rPr>
+        <w:t xml:space="preserve">)</w:t>
+      </w:r>
+    </w:p>
+    <w:p>
+      <w:pPr>
+        <w:rPr>
+          <w:color w:val="444444"/>
+        </w:rPr>
+      </w:pPr>
+      <w:r>
+        <w:rPr>
+          <w:rtl w:val="0"/>
+        </w:rPr>
+      </w:r>
+    </w:p>
+    <w:p>
+      <w:pPr>
+        <w:rPr>
+          <w:b w:val="1"/>
+          <w:color w:val="444444"/>
+        </w:rPr>
+      </w:pPr>
+      <w:r>
+        <w:rPr>
+          <w:rtl w:val="0"/>
+        </w:rPr>
+      </w:r>
+    </w:p>
+    <w:p>
+      <w:pPr>
+        <w:rPr>
+          <w:b w:val="1"/>
+          <w:color w:val="444444"/>
+        </w:rPr>
+      </w:pPr>
+      <w:r>
+        <w:rPr>
+          <w:rtl w:val="0"/>
+        </w:rPr>
+      </w:r>
+    </w:p>
+    <w:p>
+      <w:pPr>
+        <w:rPr>
+          <w:b w:val="1"/>
+          <w:color w:val="444444"/>
+        </w:rPr>
+      </w:pPr>
+      <w:r>
+        <w:rPr>
+          <w:rtl w:val="0"/>
+        </w:rPr>
+      </w:r>
+    </w:p>
+    <w:p>
+      <w:pPr>
+        <w:rPr>
+          <w:b w:val="1"/>
           <w:color w:val="444444"/>
         </w:rPr>
       </w:pPr>
@@ -14518,6 +15340,116 @@
     </w:lvl>
   </w:abstractNum>
   <w:abstractNum w:abstractNumId="14">
+    <w:lvl w:ilvl="0">
+      <w:start w:val="1"/>
+      <w:numFmt w:val="upperLetter"/>
+      <w:lvlText w:val="%1)"/>
+      <w:lvlJc w:val="left"/>
+      <w:pPr>
+        <w:ind w:left="720" w:hanging="360"/>
+      </w:pPr>
+      <w:rPr>
+        <w:u w:val="none"/>
+      </w:rPr>
+    </w:lvl>
+    <w:lvl w:ilvl="1">
+      <w:start w:val="1"/>
+      <w:numFmt w:val="lowerLetter"/>
+      <w:lvlText w:val="%2)"/>
+      <w:lvlJc w:val="left"/>
+      <w:pPr>
+        <w:ind w:left="1440" w:hanging="360"/>
+      </w:pPr>
+      <w:rPr>
+        <w:u w:val="none"/>
+      </w:rPr>
+    </w:lvl>
+    <w:lvl w:ilvl="2">
+      <w:start w:val="1"/>
+      <w:numFmt w:val="lowerRoman"/>
+      <w:lvlText w:val="%3)"/>
+      <w:lvlJc w:val="right"/>
+      <w:pPr>
+        <w:ind w:left="2160" w:hanging="360"/>
+      </w:pPr>
+      <w:rPr>
+        <w:u w:val="none"/>
+      </w:rPr>
+    </w:lvl>
+    <w:lvl w:ilvl="3">
+      <w:start w:val="1"/>
+      <w:numFmt w:val="decimal"/>
+      <w:lvlText w:val="(%4)"/>
+      <w:lvlJc w:val="left"/>
+      <w:pPr>
+        <w:ind w:left="2880" w:hanging="360"/>
+      </w:pPr>
+      <w:rPr>
+        <w:u w:val="none"/>
+      </w:rPr>
+    </w:lvl>
+    <w:lvl w:ilvl="4">
+      <w:start w:val="1"/>
+      <w:numFmt w:val="lowerLetter"/>
+      <w:lvlText w:val="(%5)"/>
+      <w:lvlJc w:val="left"/>
+      <w:pPr>
+        <w:ind w:left="3600" w:hanging="360"/>
+      </w:pPr>
+      <w:rPr>
+        <w:u w:val="none"/>
+      </w:rPr>
+    </w:lvl>
+    <w:lvl w:ilvl="5">
+      <w:start w:val="1"/>
+      <w:numFmt w:val="lowerRoman"/>
+      <w:lvlText w:val="(%6)"/>
+      <w:lvlJc w:val="right"/>
+      <w:pPr>
+        <w:ind w:left="4320" w:hanging="360"/>
+      </w:pPr>
+      <w:rPr>
+        <w:u w:val="none"/>
+      </w:rPr>
+    </w:lvl>
+    <w:lvl w:ilvl="6">
+      <w:start w:val="1"/>
+      <w:numFmt w:val="decimal"/>
+      <w:lvlText w:val="%7."/>
+      <w:lvlJc w:val="left"/>
+      <w:pPr>
+        <w:ind w:left="5040" w:hanging="360"/>
+      </w:pPr>
+      <w:rPr>
+        <w:u w:val="none"/>
+      </w:rPr>
+    </w:lvl>
+    <w:lvl w:ilvl="7">
+      <w:start w:val="1"/>
+      <w:numFmt w:val="lowerLetter"/>
+      <w:lvlText w:val="%8."/>
+      <w:lvlJc w:val="left"/>
+      <w:pPr>
+        <w:ind w:left="5760" w:hanging="360"/>
+      </w:pPr>
+      <w:rPr>
+        <w:u w:val="none"/>
+      </w:rPr>
+    </w:lvl>
+    <w:lvl w:ilvl="8">
+      <w:start w:val="1"/>
+      <w:numFmt w:val="lowerRoman"/>
+      <w:lvlText w:val="%9."/>
+      <w:lvlJc w:val="right"/>
+      <w:pPr>
+        <w:ind w:left="6480" w:hanging="360"/>
+      </w:pPr>
+      <w:rPr>
+        <w:u w:val="none"/>
+      </w:rPr>
+    </w:lvl>
+  </w:abstractNum>
+  <w:abstractNum w:abstractNumId="15">
     <w:lvl w:ilvl="0">
       <w:start w:val="1"/>
       <w:numFmt w:val="upperLetter"/>
@@ -14668,6 +15600,9 @@
   </w:num>
   <w:num w:numId="14">
     <w:abstractNumId w:val="14"/>
+  </w:num>
+  <w:num w:numId="15">
+    <w:abstractNumId w:val="15"/>
   </w:num>
 </w:numbering>
 </file>

</xml_diff>

<commit_message>
added question 16 to DA cert questions list #2
</commit_message>
<xml_diff>
--- a/public/Exam Notes/DA-Vincent-1-65-May-4.docx
+++ b/public/Exam Notes/DA-Vincent-1-65-May-4.docx
@@ -7924,7 +7924,7 @@
       <w:pPr>
         <w:numPr>
           <w:ilvl w:val="0"/>
-          <w:numId w:val="15"/>
+          <w:numId w:val="16"/>
         </w:numPr>
         <w:ind w:left="720" w:hanging="360"/>
         <w:rPr>
@@ -7944,7 +7944,7 @@
       <w:pPr>
         <w:numPr>
           <w:ilvl w:val="0"/>
-          <w:numId w:val="15"/>
+          <w:numId w:val="16"/>
         </w:numPr>
         <w:ind w:left="720" w:hanging="360"/>
         <w:rPr>
@@ -7965,7 +7965,7 @@
       <w:pPr>
         <w:numPr>
           <w:ilvl w:val="0"/>
-          <w:numId w:val="15"/>
+          <w:numId w:val="16"/>
         </w:numPr>
         <w:ind w:left="720" w:hanging="360"/>
         <w:rPr>
@@ -7986,7 +7986,7 @@
       <w:pPr>
         <w:numPr>
           <w:ilvl w:val="0"/>
-          <w:numId w:val="15"/>
+          <w:numId w:val="16"/>
         </w:numPr>
         <w:ind w:left="720" w:hanging="360"/>
         <w:rPr>
@@ -13810,67 +13810,734 @@
     </w:p>
     <w:p>
       <w:pPr>
-        <w:rPr>
-          <w:b w:val="1"/>
-          <w:color w:val="444444"/>
-        </w:rPr>
-      </w:pPr>
-      <w:r>
-        <w:rPr>
-          <w:rtl w:val="0"/>
-        </w:rPr>
-      </w:r>
-    </w:p>
-    <w:p>
-      <w:pPr>
-        <w:rPr>
-          <w:b w:val="1"/>
-          <w:color w:val="444444"/>
-        </w:rPr>
-      </w:pPr>
-      <w:r>
-        <w:rPr>
-          <w:rtl w:val="0"/>
-        </w:rPr>
-      </w:r>
-    </w:p>
-    <w:p>
-      <w:pPr>
-        <w:rPr>
-          <w:b w:val="1"/>
-          <w:color w:val="444444"/>
-        </w:rPr>
-      </w:pPr>
-      <w:r>
-        <w:rPr>
-          <w:rtl w:val="0"/>
-        </w:rPr>
-      </w:r>
-    </w:p>
-    <w:p>
-      <w:pPr>
-        <w:rPr>
-          <w:b w:val="1"/>
-          <w:color w:val="444444"/>
-        </w:rPr>
-      </w:pPr>
-      <w:r>
-        <w:rPr>
-          <w:rtl w:val="0"/>
-        </w:rPr>
-      </w:r>
-    </w:p>
-    <w:p>
-      <w:pPr>
-        <w:rPr>
-          <w:b w:val="1"/>
-          <w:color w:val="444444"/>
-        </w:rPr>
-      </w:pPr>
-      <w:r>
-        <w:rPr>
-          <w:rtl w:val="0"/>
-        </w:rPr>
+        <w:rPr/>
+      </w:pPr>
+      <w:r>
+        <w:rPr>
+          <w:rtl w:val="0"/>
+        </w:rPr>
+        <w:t xml:space="preserve">Question: 16</w:t>
+      </w:r>
+    </w:p>
+    <w:p>
+      <w:pPr>
+        <w:rPr>
+          <w:color w:val="999999"/>
+        </w:rPr>
+      </w:pPr>
+      <w:r>
+        <w:rPr>
+          <w:b w:val="1"/>
+          <w:rtl w:val="0"/>
+        </w:rPr>
+        <w:t xml:space="preserve">Main​ ​Topic​ ​:​ </w:t>
+      </w:r>
+      <w:r>
+        <w:rPr>
+          <w:color w:val="999999"/>
+          <w:rtl w:val="0"/>
+        </w:rPr>
+        <w:t xml:space="preserve">Data Analytics</w:t>
+      </w:r>
+    </w:p>
+    <w:p>
+      <w:pPr>
+        <w:rPr>
+          <w:b w:val="1"/>
+          <w:color w:val="999999"/>
+        </w:rPr>
+      </w:pPr>
+      <w:r>
+        <w:rPr>
+          <w:b w:val="1"/>
+          <w:rtl w:val="0"/>
+        </w:rPr>
+        <w:t xml:space="preserve">Sub​ ​Topic​ ​:​ </w:t>
+      </w:r>
+      <w:r>
+        <w:rPr>
+          <w:b w:val="1"/>
+          <w:color w:val="999999"/>
+          <w:rtl w:val="0"/>
+        </w:rPr>
+        <w:t xml:space="preserve">Select the appropriate data analysis solution for a given scenario</w:t>
+      </w:r>
+      <w:r>
+        <w:rPr>
+          <w:b w:val="1"/>
+          <w:color w:val="999999"/>
+          <w:rtl w:val="0"/>
+        </w:rPr>
+        <w:t xml:space="preserve"> </w:t>
+      </w:r>
+    </w:p>
+    <w:p>
+      <w:pPr>
+        <w:rPr>
+          <w:color w:val="999999"/>
+        </w:rPr>
+      </w:pPr>
+      <w:r>
+        <w:rPr>
+          <w:rtl w:val="0"/>
+        </w:rPr>
+      </w:r>
+    </w:p>
+    <w:p>
+      <w:pPr>
+        <w:rPr>
+          <w:b w:val="1"/>
+          <w:color w:val="999999"/>
+        </w:rPr>
+      </w:pPr>
+      <w:r>
+        <w:rPr>
+          <w:b w:val="1"/>
+          <w:rtl w:val="0"/>
+        </w:rPr>
+        <w:t xml:space="preserve">Domain: </w:t>
+      </w:r>
+      <w:r>
+        <w:rPr>
+          <w:color w:val="999999"/>
+          <w:rtl w:val="0"/>
+        </w:rPr>
+        <w:t xml:space="preserve">Analysis and Visualization  </w:t>
+      </w:r>
+      <w:r>
+        <w:rPr>
+          <w:rtl w:val="0"/>
+        </w:rPr>
+      </w:r>
+    </w:p>
+    <w:p>
+      <w:pPr>
+        <w:rPr>
+          <w:b w:val="1"/>
+        </w:rPr>
+      </w:pPr>
+      <w:r>
+        <w:rPr>
+          <w:rtl w:val="0"/>
+        </w:rPr>
+      </w:r>
+    </w:p>
+    <w:p>
+      <w:pPr>
+        <w:rPr>
+          <w:rFonts w:ascii="Calibri" w:cs="Calibri" w:eastAsia="Calibri" w:hAnsi="Calibri"/>
+        </w:rPr>
+      </w:pPr>
+      <w:r>
+        <w:rPr>
+          <w:rFonts w:ascii="Calibri" w:cs="Calibri" w:eastAsia="Calibri" w:hAnsi="Calibri"/>
+          <w:b w:val="1"/>
+          <w:rtl w:val="0"/>
+        </w:rPr>
+        <w:t xml:space="preserve">Question text</w:t>
+      </w:r>
+      <w:r>
+        <w:rPr>
+          <w:rFonts w:ascii="Calibri" w:cs="Calibri" w:eastAsia="Calibri" w:hAnsi="Calibri"/>
+          <w:rtl w:val="0"/>
+        </w:rPr>
+        <w:t xml:space="preserve">: </w:t>
+      </w:r>
+    </w:p>
+    <w:p>
+      <w:pPr>
+        <w:rPr>
+          <w:color w:val="434343"/>
+        </w:rPr>
+      </w:pPr>
+      <w:r>
+        <w:rPr>
+          <w:color w:val="434343"/>
+          <w:rtl w:val="0"/>
+        </w:rPr>
+        <w:t xml:space="preserve">You work as a data scientist for a management consulting company. The management team of your company’s business process improvement practice needs real-time visualizations of Key Performance Improvement (KPI) outliers for their clients. You have a large historical data set and you also have real-time streaming data from your current engagements. </w:t>
+      </w:r>
+    </w:p>
+    <w:p>
+      <w:pPr>
+        <w:rPr>
+          <w:color w:val="434343"/>
+        </w:rPr>
+      </w:pPr>
+      <w:r>
+        <w:rPr>
+          <w:rtl w:val="0"/>
+        </w:rPr>
+      </w:r>
+    </w:p>
+    <w:p>
+      <w:pPr>
+        <w:rPr>
+          <w:color w:val="434343"/>
+        </w:rPr>
+      </w:pPr>
+      <w:r>
+        <w:rPr>
+          <w:color w:val="434343"/>
+          <w:rtl w:val="0"/>
+        </w:rPr>
+        <w:t xml:space="preserve">Which option gives you the most cost effective solution to your data analysis visualization problem?</w:t>
+      </w:r>
+    </w:p>
+    <w:p>
+      <w:pPr>
+        <w:rPr>
+          <w:color w:val="434343"/>
+        </w:rPr>
+      </w:pPr>
+      <w:r>
+        <w:rPr>
+          <w:rtl w:val="0"/>
+        </w:rPr>
+      </w:r>
+    </w:p>
+    <w:p>
+      <w:pPr>
+        <w:numPr>
+          <w:ilvl w:val="0"/>
+          <w:numId w:val="15"/>
+        </w:numPr>
+        <w:ind w:left="720" w:hanging="360"/>
+        <w:rPr>
+          <w:color w:val="434343"/>
+        </w:rPr>
+      </w:pPr>
+      <w:r>
+        <w:rPr>
+          <w:color w:val="434343"/>
+          <w:rtl w:val="0"/>
+        </w:rPr>
+        <w:t xml:space="preserve">Train a model based on the SageMaker built-in Random Cut Forest algorithm to detect the outliers in your clients KPI data.</w:t>
+      </w:r>
+      <w:r>
+        <w:rPr>
+          <w:rtl w:val="0"/>
+        </w:rPr>
+      </w:r>
+    </w:p>
+    <w:p>
+      <w:pPr>
+        <w:numPr>
+          <w:ilvl w:val="0"/>
+          <w:numId w:val="15"/>
+        </w:numPr>
+        <w:ind w:left="720" w:hanging="360"/>
+        <w:rPr>
+          <w:color w:val="434343"/>
+        </w:rPr>
+      </w:pPr>
+      <w:r>
+        <w:rPr>
+          <w:color w:val="434343"/>
+          <w:rtl w:val="0"/>
+        </w:rPr>
+        <w:t xml:space="preserve">Train a model based on the SageMaker built-in Principle Component Analysis algorithm to detect the outliers in your clients KPI data.</w:t>
+      </w:r>
+      <w:r>
+        <w:rPr>
+          <w:rtl w:val="0"/>
+        </w:rPr>
+      </w:r>
+    </w:p>
+    <w:p>
+      <w:pPr>
+        <w:numPr>
+          <w:ilvl w:val="0"/>
+          <w:numId w:val="15"/>
+        </w:numPr>
+        <w:ind w:left="720" w:hanging="360"/>
+        <w:rPr>
+          <w:color w:val="383a42"/>
+          <w:shd w:fill="fafafa" w:val="clear"/>
+        </w:rPr>
+      </w:pPr>
+      <w:r>
+        <w:rPr>
+          <w:color w:val="434343"/>
+          <w:rtl w:val="0"/>
+        </w:rPr>
+        <w:t xml:space="preserve">Use an anomaly detection insight in QuickSight to detect the outliers in your clients KPI data.</w:t>
+      </w:r>
+      <w:r>
+        <w:rPr>
+          <w:rtl w:val="0"/>
+        </w:rPr>
+      </w:r>
+    </w:p>
+    <w:p>
+      <w:pPr>
+        <w:numPr>
+          <w:ilvl w:val="0"/>
+          <w:numId w:val="15"/>
+        </w:numPr>
+        <w:ind w:left="720" w:hanging="360"/>
+        <w:rPr>
+          <w:color w:val="434343"/>
+        </w:rPr>
+      </w:pPr>
+      <w:r>
+        <w:rPr>
+          <w:color w:val="434343"/>
+          <w:rtl w:val="0"/>
+        </w:rPr>
+        <w:t xml:space="preserve">Use the QuickSight sheet capability to load your KPI data and then visualize it in your QuickSight Storyboard.</w:t>
+      </w:r>
+      <w:r>
+        <w:rPr>
+          <w:rtl w:val="0"/>
+        </w:rPr>
+      </w:r>
+    </w:p>
+    <w:p>
+      <w:pPr>
+        <w:rPr>
+          <w:color w:val="434343"/>
+        </w:rPr>
+      </w:pPr>
+      <w:r>
+        <w:rPr>
+          <w:rtl w:val="0"/>
+        </w:rPr>
+      </w:r>
+    </w:p>
+    <w:p>
+      <w:pPr>
+        <w:rPr>
+          <w:color w:val="434343"/>
+        </w:rPr>
+      </w:pPr>
+      <w:r>
+        <w:rPr>
+          <w:rFonts w:ascii="Calibri" w:cs="Calibri" w:eastAsia="Calibri" w:hAnsi="Calibri"/>
+          <w:b w:val="1"/>
+          <w:rtl w:val="0"/>
+        </w:rPr>
+        <w:t xml:space="preserve">Answer:</w:t>
+      </w:r>
+      <w:r>
+        <w:rPr>
+          <w:color w:val="434343"/>
+          <w:rtl w:val="0"/>
+        </w:rPr>
+        <w:t xml:space="preserve"> C</w:t>
+      </w:r>
+    </w:p>
+    <w:p>
+      <w:pPr>
+        <w:rPr>
+          <w:color w:val="434343"/>
+        </w:rPr>
+      </w:pPr>
+      <w:r>
+        <w:rPr>
+          <w:rtl w:val="0"/>
+        </w:rPr>
+      </w:r>
+    </w:p>
+    <w:p>
+      <w:pPr>
+        <w:rPr>
+          <w:color w:val="434343"/>
+        </w:rPr>
+      </w:pPr>
+      <w:r>
+        <w:rPr>
+          <w:rFonts w:ascii="Calibri" w:cs="Calibri" w:eastAsia="Calibri" w:hAnsi="Calibri"/>
+          <w:b w:val="1"/>
+          <w:rtl w:val="0"/>
+        </w:rPr>
+        <w:t xml:space="preserve">Explanation:</w:t>
+      </w:r>
+      <w:r>
+        <w:rPr>
+          <w:rtl w:val="0"/>
+        </w:rPr>
+      </w:r>
+    </w:p>
+    <w:p>
+      <w:pPr>
+        <w:rPr>
+          <w:color w:val="444444"/>
+          <w:highlight w:val="white"/>
+        </w:rPr>
+      </w:pPr>
+      <w:r>
+        <w:rPr>
+          <w:color w:val="434343"/>
+          <w:rtl w:val="0"/>
+        </w:rPr>
+        <w:t xml:space="preserve">Option A is incorrect</w:t>
+      </w:r>
+      <w:r>
+        <w:rPr>
+          <w:color w:val="444444"/>
+          <w:highlight w:val="white"/>
+          <w:rtl w:val="0"/>
+        </w:rPr>
+        <w:t xml:space="preserve">. You could build a Random Cut Forest based model, train it using your historical data, and then gather inferences using your streaming data, but this solution will be much more expensive than using the ML Insight feature of QuickSight.</w:t>
+      </w:r>
+    </w:p>
+    <w:p>
+      <w:pPr>
+        <w:rPr>
+          <w:color w:val="444444"/>
+          <w:highlight w:val="white"/>
+        </w:rPr>
+      </w:pPr>
+      <w:r>
+        <w:rPr>
+          <w:rtl w:val="0"/>
+        </w:rPr>
+      </w:r>
+    </w:p>
+    <w:p>
+      <w:pPr>
+        <w:rPr>
+          <w:color w:val="383a42"/>
+          <w:shd w:fill="fafafa" w:val="clear"/>
+        </w:rPr>
+      </w:pPr>
+      <w:r>
+        <w:rPr>
+          <w:color w:val="444444"/>
+          <w:highlight w:val="white"/>
+          <w:rtl w:val="0"/>
+        </w:rPr>
+        <w:t xml:space="preserve">Option B is incorrect. </w:t>
+      </w:r>
+      <w:r>
+        <w:rPr>
+          <w:color w:val="383a42"/>
+          <w:shd w:fill="fafafa" w:val="clear"/>
+          <w:rtl w:val="0"/>
+        </w:rPr>
+        <w:t xml:space="preserve">The Principle Component Analysis algorithm is used to reduce the complexity of your feature set in your machine learning data set. It would not be a good fit for anomaly detection of KPI data. Also, </w:t>
+      </w:r>
+      <w:r>
+        <w:rPr>
+          <w:color w:val="444444"/>
+          <w:highlight w:val="white"/>
+          <w:rtl w:val="0"/>
+        </w:rPr>
+        <w:t xml:space="preserve">this solution will be much more expensive than using the ML Insight feature of QuickSight.</w:t>
+      </w:r>
+      <w:r>
+        <w:rPr>
+          <w:rtl w:val="0"/>
+        </w:rPr>
+      </w:r>
+    </w:p>
+    <w:p>
+      <w:pPr>
+        <w:rPr>
+          <w:color w:val="444444"/>
+          <w:highlight w:val="white"/>
+        </w:rPr>
+      </w:pPr>
+      <w:r>
+        <w:rPr>
+          <w:rtl w:val="0"/>
+        </w:rPr>
+      </w:r>
+    </w:p>
+    <w:p>
+      <w:pPr>
+        <w:rPr>
+          <w:color w:val="444444"/>
+          <w:highlight w:val="white"/>
+        </w:rPr>
+      </w:pPr>
+      <w:r>
+        <w:rPr>
+          <w:color w:val="444444"/>
+          <w:highlight w:val="white"/>
+          <w:rtl w:val="0"/>
+        </w:rPr>
+        <w:t xml:space="preserve">Option C is correct.</w:t>
+      </w:r>
+      <w:r>
+        <w:rPr>
+          <w:color w:val="383a42"/>
+          <w:shd w:fill="fafafa" w:val="clear"/>
+          <w:rtl w:val="0"/>
+        </w:rPr>
+        <w:t xml:space="preserve"> The anomaly detection insight of QuickSight allows you to continually analyze your KPI data to find anomalies. You can then visualize </w:t>
+      </w:r>
+      <w:r>
+        <w:rPr>
+          <w:color w:val="434343"/>
+          <w:rtl w:val="0"/>
+        </w:rPr>
+        <w:t xml:space="preserve">your insight data using the insight widget in QuickSight. This option is far more cost effective than building a SageMaker machine learning model.</w:t>
+      </w:r>
+      <w:r>
+        <w:rPr>
+          <w:color w:val="444444"/>
+          <w:highlight w:val="white"/>
+          <w:rtl w:val="0"/>
+        </w:rPr>
+        <w:br w:type="textWrapping"/>
+      </w:r>
+    </w:p>
+    <w:p>
+      <w:pPr>
+        <w:rPr>
+          <w:color w:val="383a42"/>
+          <w:shd w:fill="fafafa" w:val="clear"/>
+        </w:rPr>
+      </w:pPr>
+      <w:r>
+        <w:rPr>
+          <w:color w:val="444444"/>
+          <w:highlight w:val="white"/>
+          <w:rtl w:val="0"/>
+        </w:rPr>
+        <w:t xml:space="preserve">Option D is incorrect. The QuickSight sheets capability allows you to create sets of visualizations and show them on the same page. It doesn’t assist with anomaly detection.</w:t>
+      </w:r>
+      <w:r>
+        <w:rPr>
+          <w:rtl w:val="0"/>
+        </w:rPr>
+      </w:r>
+    </w:p>
+    <w:p>
+      <w:pPr>
+        <w:rPr>
+          <w:color w:val="383a42"/>
+          <w:shd w:fill="fafafa" w:val="clear"/>
+        </w:rPr>
+      </w:pPr>
+      <w:r>
+        <w:rPr>
+          <w:rtl w:val="0"/>
+        </w:rPr>
+      </w:r>
+    </w:p>
+    <w:p>
+      <w:pPr>
+        <w:rPr>
+          <w:rFonts w:ascii="Calibri" w:cs="Calibri" w:eastAsia="Calibri" w:hAnsi="Calibri"/>
+          <w:b w:val="1"/>
+        </w:rPr>
+      </w:pPr>
+      <w:r>
+        <w:rPr>
+          <w:rFonts w:ascii="Calibri" w:cs="Calibri" w:eastAsia="Calibri" w:hAnsi="Calibri"/>
+          <w:b w:val="1"/>
+          <w:rtl w:val="0"/>
+        </w:rPr>
+        <w:t xml:space="preserve">Reference:</w:t>
+      </w:r>
+    </w:p>
+    <w:p>
+      <w:pPr>
+        <w:rPr>
+          <w:color w:val="444444"/>
+        </w:rPr>
+      </w:pPr>
+      <w:r>
+        <w:rPr>
+          <w:color w:val="444444"/>
+          <w:rtl w:val="0"/>
+        </w:rPr>
+        <w:t xml:space="preserve">Please see the Amazon QuickSight user guide titled </w:t>
+      </w:r>
+      <w:r>
+        <w:rPr>
+          <w:b w:val="1"/>
+          <w:color w:val="444444"/>
+          <w:rtl w:val="0"/>
+        </w:rPr>
+        <w:t xml:space="preserve">Working with ML Insights </w:t>
+      </w:r>
+      <w:r>
+        <w:rPr>
+          <w:color w:val="444444"/>
+          <w:rtl w:val="0"/>
+        </w:rPr>
+        <w:t xml:space="preserve">(</w:t>
+      </w:r>
+      <w:hyperlink r:id="rId69">
+        <w:r>
+          <w:rPr>
+            <w:color w:val="1155cc"/>
+            <w:u w:val="single"/>
+            <w:rtl w:val="0"/>
+          </w:rPr>
+          <w:t xml:space="preserve">https://docs.aws.amazon.com/quicksight/latest/user/making-data-driven-decisions-with-ml-in-quicksight.html</w:t>
+        </w:r>
+      </w:hyperlink>
+      <w:r>
+        <w:rPr>
+          <w:color w:val="444444"/>
+          <w:rtl w:val="0"/>
+        </w:rPr>
+        <w:t xml:space="preserve">), the Amazon QuickSight user guide titled </w:t>
+      </w:r>
+      <w:r>
+        <w:rPr>
+          <w:b w:val="1"/>
+          <w:color w:val="444444"/>
+          <w:rtl w:val="0"/>
+        </w:rPr>
+        <w:t xml:space="preserve">Detecting Outliers with ML-Powered Anomaly Detection </w:t>
+      </w:r>
+      <w:r>
+        <w:rPr>
+          <w:color w:val="444444"/>
+          <w:rtl w:val="0"/>
+        </w:rPr>
+        <w:t xml:space="preserve">(</w:t>
+      </w:r>
+      <w:hyperlink r:id="rId70">
+        <w:r>
+          <w:rPr>
+            <w:color w:val="1155cc"/>
+            <w:u w:val="single"/>
+            <w:rtl w:val="0"/>
+          </w:rPr>
+          <w:t xml:space="preserve">https://docs.aws.amazon.com/quicksight/latest/user/anomaly-detection.html</w:t>
+        </w:r>
+      </w:hyperlink>
+      <w:r>
+        <w:rPr>
+          <w:color w:val="444444"/>
+          <w:rtl w:val="0"/>
+        </w:rPr>
+        <w:t xml:space="preserve">), the Amazon QuickSight user guide titled</w:t>
+      </w:r>
+      <w:r>
+        <w:rPr>
+          <w:b w:val="1"/>
+          <w:color w:val="444444"/>
+          <w:rtl w:val="0"/>
+        </w:rPr>
+        <w:t xml:space="preserve"> Concepts for Anomaly or Outlier Detection </w:t>
+      </w:r>
+      <w:r>
+        <w:rPr>
+          <w:color w:val="444444"/>
+          <w:rtl w:val="0"/>
+        </w:rPr>
+        <w:t xml:space="preserve">(</w:t>
+      </w:r>
+      <w:hyperlink r:id="rId71">
+        <w:r>
+          <w:rPr>
+            <w:color w:val="1155cc"/>
+            <w:u w:val="single"/>
+            <w:rtl w:val="0"/>
+          </w:rPr>
+          <w:t xml:space="preserve">https://docs.aws.amazon.com/quicksight/latest/user/anomaly-detection-outliers-and-key-drivers.html</w:t>
+        </w:r>
+      </w:hyperlink>
+      <w:r>
+        <w:rPr>
+          <w:color w:val="444444"/>
+          <w:rtl w:val="0"/>
+        </w:rPr>
+        <w:t xml:space="preserve">), the Amazon QuickSight user guide titled</w:t>
+      </w:r>
+      <w:r>
+        <w:rPr>
+          <w:b w:val="1"/>
+          <w:color w:val="444444"/>
+          <w:rtl w:val="0"/>
+        </w:rPr>
+        <w:t xml:space="preserve"> Setting Up ML-Powered Anomaly Detection for Outlier Analysis </w:t>
+      </w:r>
+      <w:r>
+        <w:rPr>
+          <w:color w:val="444444"/>
+          <w:rtl w:val="0"/>
+        </w:rPr>
+        <w:t xml:space="preserve">(</w:t>
+      </w:r>
+      <w:hyperlink r:id="rId72">
+        <w:r>
+          <w:rPr>
+            <w:color w:val="1155cc"/>
+            <w:u w:val="single"/>
+            <w:rtl w:val="0"/>
+          </w:rPr>
+          <w:t xml:space="preserve">https://docs.aws.amazon.com/quicksight/latest/user/anomaly-detection-using.html</w:t>
+        </w:r>
+      </w:hyperlink>
+      <w:r>
+        <w:rPr>
+          <w:color w:val="444444"/>
+          <w:rtl w:val="0"/>
+        </w:rPr>
+        <w:t xml:space="preserve">), the Amazon QuickSight user guide titled</w:t>
+      </w:r>
+      <w:r>
+        <w:rPr>
+          <w:b w:val="1"/>
+          <w:color w:val="444444"/>
+          <w:rtl w:val="0"/>
+        </w:rPr>
+        <w:t xml:space="preserve"> Working with Multiple Sheets in an Amazon QuickSight Analysis </w:t>
+      </w:r>
+      <w:r>
+        <w:rPr>
+          <w:color w:val="444444"/>
+          <w:rtl w:val="0"/>
+        </w:rPr>
+        <w:t xml:space="preserve">(</w:t>
+      </w:r>
+      <w:hyperlink r:id="rId73">
+        <w:r>
+          <w:rPr>
+            <w:color w:val="1155cc"/>
+            <w:u w:val="single"/>
+            <w:rtl w:val="0"/>
+          </w:rPr>
+          <w:t xml:space="preserve">https://docs.aws.amazon.com/quicksight/latest/user/working-with-multiple-sheets.html</w:t>
+        </w:r>
+      </w:hyperlink>
+      <w:r>
+        <w:rPr>
+          <w:color w:val="444444"/>
+          <w:rtl w:val="0"/>
+        </w:rPr>
+        <w:t xml:space="preserve">) and the Amazon SageMaker developer guide titled</w:t>
+      </w:r>
+      <w:r>
+        <w:rPr>
+          <w:b w:val="1"/>
+          <w:color w:val="444444"/>
+          <w:rtl w:val="0"/>
+        </w:rPr>
+        <w:t xml:space="preserve"> Use Amazon SageMaker built-in algorithms </w:t>
+      </w:r>
+      <w:r>
+        <w:rPr>
+          <w:color w:val="444444"/>
+          <w:rtl w:val="0"/>
+        </w:rPr>
+        <w:t xml:space="preserve">(</w:t>
+      </w:r>
+      <w:hyperlink r:id="rId74">
+        <w:r>
+          <w:rPr>
+            <w:color w:val="1155cc"/>
+            <w:u w:val="single"/>
+            <w:rtl w:val="0"/>
+          </w:rPr>
+          <w:t xml:space="preserve">https://docs.aws.amazon.com/sagemaker/latest/dg/algos.html</w:t>
+        </w:r>
+      </w:hyperlink>
+      <w:r>
+        <w:rPr>
+          <w:color w:val="444444"/>
+          <w:rtl w:val="0"/>
+        </w:rPr>
+        <w:t xml:space="preserve">)</w:t>
       </w:r>
     </w:p>
     <w:p>
@@ -15450,6 +16117,116 @@
     </w:lvl>
   </w:abstractNum>
   <w:abstractNum w:abstractNumId="15">
+    <w:lvl w:ilvl="0">
+      <w:start w:val="1"/>
+      <w:numFmt w:val="upperLetter"/>
+      <w:lvlText w:val="%1)"/>
+      <w:lvlJc w:val="left"/>
+      <w:pPr>
+        <w:ind w:left="720" w:hanging="360"/>
+      </w:pPr>
+      <w:rPr>
+        <w:u w:val="none"/>
+      </w:rPr>
+    </w:lvl>
+    <w:lvl w:ilvl="1">
+      <w:start w:val="1"/>
+      <w:numFmt w:val="lowerLetter"/>
+      <w:lvlText w:val="%2)"/>
+      <w:lvlJc w:val="left"/>
+      <w:pPr>
+        <w:ind w:left="1440" w:hanging="360"/>
+      </w:pPr>
+      <w:rPr>
+        <w:u w:val="none"/>
+      </w:rPr>
+    </w:lvl>
+    <w:lvl w:ilvl="2">
+      <w:start w:val="1"/>
+      <w:numFmt w:val="lowerRoman"/>
+      <w:lvlText w:val="%3)"/>
+      <w:lvlJc w:val="right"/>
+      <w:pPr>
+        <w:ind w:left="2160" w:hanging="360"/>
+      </w:pPr>
+      <w:rPr>
+        <w:u w:val="none"/>
+      </w:rPr>
+    </w:lvl>
+    <w:lvl w:ilvl="3">
+      <w:start w:val="1"/>
+      <w:numFmt w:val="decimal"/>
+      <w:lvlText w:val="(%4)"/>
+      <w:lvlJc w:val="left"/>
+      <w:pPr>
+        <w:ind w:left="2880" w:hanging="360"/>
+      </w:pPr>
+      <w:rPr>
+        <w:u w:val="none"/>
+      </w:rPr>
+    </w:lvl>
+    <w:lvl w:ilvl="4">
+      <w:start w:val="1"/>
+      <w:numFmt w:val="lowerLetter"/>
+      <w:lvlText w:val="(%5)"/>
+      <w:lvlJc w:val="left"/>
+      <w:pPr>
+        <w:ind w:left="3600" w:hanging="360"/>
+      </w:pPr>
+      <w:rPr>
+        <w:u w:val="none"/>
+      </w:rPr>
+    </w:lvl>
+    <w:lvl w:ilvl="5">
+      <w:start w:val="1"/>
+      <w:numFmt w:val="lowerRoman"/>
+      <w:lvlText w:val="(%6)"/>
+      <w:lvlJc w:val="right"/>
+      <w:pPr>
+        <w:ind w:left="4320" w:hanging="360"/>
+      </w:pPr>
+      <w:rPr>
+        <w:u w:val="none"/>
+      </w:rPr>
+    </w:lvl>
+    <w:lvl w:ilvl="6">
+      <w:start w:val="1"/>
+      <w:numFmt w:val="decimal"/>
+      <w:lvlText w:val="%7."/>
+      <w:lvlJc w:val="left"/>
+      <w:pPr>
+        <w:ind w:left="5040" w:hanging="360"/>
+      </w:pPr>
+      <w:rPr>
+        <w:u w:val="none"/>
+      </w:rPr>
+    </w:lvl>
+    <w:lvl w:ilvl="7">
+      <w:start w:val="1"/>
+      <w:numFmt w:val="lowerLetter"/>
+      <w:lvlText w:val="%8."/>
+      <w:lvlJc w:val="left"/>
+      <w:pPr>
+        <w:ind w:left="5760" w:hanging="360"/>
+      </w:pPr>
+      <w:rPr>
+        <w:u w:val="none"/>
+      </w:rPr>
+    </w:lvl>
+    <w:lvl w:ilvl="8">
+      <w:start w:val="1"/>
+      <w:numFmt w:val="lowerRoman"/>
+      <w:lvlText w:val="%9."/>
+      <w:lvlJc w:val="right"/>
+      <w:pPr>
+        <w:ind w:left="6480" w:hanging="360"/>
+      </w:pPr>
+      <w:rPr>
+        <w:u w:val="none"/>
+      </w:rPr>
+    </w:lvl>
+  </w:abstractNum>
+  <w:abstractNum w:abstractNumId="16">
     <w:lvl w:ilvl="0">
       <w:start w:val="1"/>
       <w:numFmt w:val="upperLetter"/>
@@ -15603,6 +16380,9 @@
   </w:num>
   <w:num w:numId="15">
     <w:abstractNumId w:val="15"/>
+  </w:num>
+  <w:num w:numId="16">
+    <w:abstractNumId w:val="16"/>
   </w:num>
 </w:numbering>
 </file>

</xml_diff>

<commit_message>
corrected question 16 in DA cert questions list #2
</commit_message>
<xml_diff>
--- a/public/Exam Notes/DA-Vincent-1-65-May-4.docx
+++ b/public/Exam Notes/DA-Vincent-1-65-May-4.docx
@@ -14036,7 +14036,7 @@
           <w:color w:val="434343"/>
           <w:rtl w:val="0"/>
         </w:rPr>
-        <w:t xml:space="preserve">Train a model based on the SageMaker built-in Principle Component Analysis algorithm to detect the outliers in your clients KPI data.</w:t>
+        <w:t xml:space="preserve">Train a model based on the SageMaker built-in Principal Component Analysis algorithm to detect the outliers in your clients KPI data.</w:t>
       </w:r>
       <w:r>
         <w:rPr>
@@ -14216,7 +14216,22 @@
           <w:shd w:fill="fafafa" w:val="clear"/>
           <w:rtl w:val="0"/>
         </w:rPr>
-        <w:t xml:space="preserve">The Principle Component Analysis algorithm is used to reduce the complexity of your feature set in your machine learning data set. It would not be a good fit for anomaly detection of KPI data. Also, </w:t>
+        <w:t xml:space="preserve">The </w:t>
+      </w:r>
+      <w:r>
+        <w:rPr>
+          <w:color w:val="434343"/>
+          <w:rtl w:val="0"/>
+        </w:rPr>
+        <w:t xml:space="preserve">Principal</w:t>
+      </w:r>
+      <w:r>
+        <w:rPr>
+          <w:color w:val="383a42"/>
+          <w:shd w:fill="fafafa" w:val="clear"/>
+          <w:rtl w:val="0"/>
+        </w:rPr>
+        <w:t xml:space="preserve"> Component Analysis algorithm is used to reduce the complexity of your feature set in your machine learning data set. It would not be a good fit for anomaly detection of KPI data. Also, </w:t>
       </w:r>
       <w:r>
         <w:rPr>

</xml_diff>

<commit_message>
added question 17 to DA cert questions list #2
</commit_message>
<xml_diff>
--- a/public/Exam Notes/DA-Vincent-1-65-May-4.docx
+++ b/public/Exam Notes/DA-Vincent-1-65-May-4.docx
@@ -7924,7 +7924,7 @@
       <w:pPr>
         <w:numPr>
           <w:ilvl w:val="0"/>
-          <w:numId w:val="16"/>
+          <w:numId w:val="17"/>
         </w:numPr>
         <w:ind w:left="720" w:hanging="360"/>
         <w:rPr>
@@ -7944,7 +7944,7 @@
       <w:pPr>
         <w:numPr>
           <w:ilvl w:val="0"/>
-          <w:numId w:val="16"/>
+          <w:numId w:val="17"/>
         </w:numPr>
         <w:ind w:left="720" w:hanging="360"/>
         <w:rPr>
@@ -7965,7 +7965,7 @@
       <w:pPr>
         <w:numPr>
           <w:ilvl w:val="0"/>
-          <w:numId w:val="16"/>
+          <w:numId w:val="17"/>
         </w:numPr>
         <w:ind w:left="720" w:hanging="360"/>
         <w:rPr>
@@ -7986,7 +7986,7 @@
       <w:pPr>
         <w:numPr>
           <w:ilvl w:val="0"/>
-          <w:numId w:val="16"/>
+          <w:numId w:val="17"/>
         </w:numPr>
         <w:ind w:left="720" w:hanging="360"/>
         <w:rPr>
@@ -14000,7 +14000,7 @@
       <w:pPr>
         <w:numPr>
           <w:ilvl w:val="0"/>
-          <w:numId w:val="15"/>
+          <w:numId w:val="16"/>
         </w:numPr>
         <w:ind w:left="720" w:hanging="360"/>
         <w:rPr>
@@ -14024,7 +14024,7 @@
       <w:pPr>
         <w:numPr>
           <w:ilvl w:val="0"/>
-          <w:numId w:val="15"/>
+          <w:numId w:val="16"/>
         </w:numPr>
         <w:ind w:left="720" w:hanging="360"/>
         <w:rPr>
@@ -14048,7 +14048,7 @@
       <w:pPr>
         <w:numPr>
           <w:ilvl w:val="0"/>
-          <w:numId w:val="15"/>
+          <w:numId w:val="16"/>
         </w:numPr>
         <w:ind w:left="720" w:hanging="360"/>
         <w:rPr>
@@ -14073,7 +14073,7 @@
       <w:pPr>
         <w:numPr>
           <w:ilvl w:val="0"/>
-          <w:numId w:val="15"/>
+          <w:numId w:val="16"/>
         </w:numPr>
         <w:ind w:left="720" w:hanging="360"/>
         <w:rPr>
@@ -14553,6 +14553,790 @@
           <w:rtl w:val="0"/>
         </w:rPr>
         <w:t xml:space="preserve">)</w:t>
+      </w:r>
+    </w:p>
+    <w:p>
+      <w:pPr>
+        <w:rPr>
+          <w:b w:val="1"/>
+          <w:color w:val="444444"/>
+        </w:rPr>
+      </w:pPr>
+      <w:r>
+        <w:rPr>
+          <w:rtl w:val="0"/>
+        </w:rPr>
+      </w:r>
+    </w:p>
+    <w:p>
+      <w:pPr>
+        <w:rPr>
+          <w:color w:val="444444"/>
+        </w:rPr>
+      </w:pPr>
+      <w:r>
+        <w:rPr>
+          <w:rtl w:val="0"/>
+        </w:rPr>
+      </w:r>
+    </w:p>
+    <w:p>
+      <w:pPr>
+        <w:rPr/>
+      </w:pPr>
+      <w:r>
+        <w:rPr>
+          <w:rtl w:val="0"/>
+        </w:rPr>
+        <w:t xml:space="preserve">Question: 17</w:t>
+      </w:r>
+    </w:p>
+    <w:p>
+      <w:pPr>
+        <w:rPr>
+          <w:color w:val="999999"/>
+        </w:rPr>
+      </w:pPr>
+      <w:r>
+        <w:rPr>
+          <w:b w:val="1"/>
+          <w:rtl w:val="0"/>
+        </w:rPr>
+        <w:t xml:space="preserve">Main​ ​Topic​ ​:​ </w:t>
+      </w:r>
+      <w:r>
+        <w:rPr>
+          <w:color w:val="999999"/>
+          <w:rtl w:val="0"/>
+        </w:rPr>
+        <w:t xml:space="preserve">Data Analytics</w:t>
+      </w:r>
+    </w:p>
+    <w:p>
+      <w:pPr>
+        <w:rPr>
+          <w:b w:val="1"/>
+          <w:color w:val="999999"/>
+        </w:rPr>
+      </w:pPr>
+      <w:r>
+        <w:rPr>
+          <w:b w:val="1"/>
+          <w:rtl w:val="0"/>
+        </w:rPr>
+        <w:t xml:space="preserve">Sub​ ​Topic​ ​:​ </w:t>
+      </w:r>
+      <w:r>
+        <w:rPr>
+          <w:b w:val="1"/>
+          <w:color w:val="999999"/>
+          <w:rtl w:val="0"/>
+        </w:rPr>
+        <w:t xml:space="preserve">Select the appropriate data analysis solution for a given scenario </w:t>
+      </w:r>
+    </w:p>
+    <w:p>
+      <w:pPr>
+        <w:rPr>
+          <w:color w:val="999999"/>
+        </w:rPr>
+      </w:pPr>
+      <w:r>
+        <w:rPr>
+          <w:rtl w:val="0"/>
+        </w:rPr>
+      </w:r>
+    </w:p>
+    <w:p>
+      <w:pPr>
+        <w:rPr>
+          <w:b w:val="1"/>
+          <w:color w:val="999999"/>
+        </w:rPr>
+      </w:pPr>
+      <w:r>
+        <w:rPr>
+          <w:b w:val="1"/>
+          <w:rtl w:val="0"/>
+        </w:rPr>
+        <w:t xml:space="preserve">Domain: </w:t>
+      </w:r>
+      <w:r>
+        <w:rPr>
+          <w:color w:val="999999"/>
+          <w:rtl w:val="0"/>
+        </w:rPr>
+        <w:t xml:space="preserve">Analysis and Visualization  </w:t>
+      </w:r>
+      <w:r>
+        <w:rPr>
+          <w:rtl w:val="0"/>
+        </w:rPr>
+      </w:r>
+    </w:p>
+    <w:p>
+      <w:pPr>
+        <w:rPr>
+          <w:b w:val="1"/>
+        </w:rPr>
+      </w:pPr>
+      <w:r>
+        <w:rPr>
+          <w:rtl w:val="0"/>
+        </w:rPr>
+      </w:r>
+    </w:p>
+    <w:p>
+      <w:pPr>
+        <w:rPr>
+          <w:rFonts w:ascii="Calibri" w:cs="Calibri" w:eastAsia="Calibri" w:hAnsi="Calibri"/>
+        </w:rPr>
+      </w:pPr>
+      <w:r>
+        <w:rPr>
+          <w:rFonts w:ascii="Calibri" w:cs="Calibri" w:eastAsia="Calibri" w:hAnsi="Calibri"/>
+          <w:b w:val="1"/>
+          <w:rtl w:val="0"/>
+        </w:rPr>
+        <w:t xml:space="preserve">Question text</w:t>
+      </w:r>
+      <w:r>
+        <w:rPr>
+          <w:rFonts w:ascii="Calibri" w:cs="Calibri" w:eastAsia="Calibri" w:hAnsi="Calibri"/>
+          <w:rtl w:val="0"/>
+        </w:rPr>
+        <w:t xml:space="preserve">: </w:t>
+      </w:r>
+    </w:p>
+    <w:p>
+      <w:pPr>
+        <w:rPr>
+          <w:color w:val="434343"/>
+        </w:rPr>
+      </w:pPr>
+      <w:r>
+        <w:rPr>
+          <w:color w:val="434343"/>
+          <w:rtl w:val="0"/>
+        </w:rPr>
+        <w:t xml:space="preserve">You work as a data scientist for an online lodging company that leverages available space in hosts’ homes and apartments in many regional areas around the world. Your team ingests streamed data from many sources to populate your company’s data warehouse on Redshift. Your management team uses your data warehouse to build enterprise reporting and business intelligence interactive analytics applications.</w:t>
+      </w:r>
+    </w:p>
+    <w:p>
+      <w:pPr>
+        <w:rPr>
+          <w:color w:val="434343"/>
+        </w:rPr>
+      </w:pPr>
+      <w:r>
+        <w:rPr>
+          <w:rtl w:val="0"/>
+        </w:rPr>
+      </w:r>
+    </w:p>
+    <w:p>
+      <w:pPr>
+        <w:rPr>
+          <w:color w:val="434343"/>
+        </w:rPr>
+      </w:pPr>
+      <w:r>
+        <w:rPr>
+          <w:color w:val="434343"/>
+          <w:rtl w:val="0"/>
+        </w:rPr>
+        <w:t xml:space="preserve">You also need to provide the capability to perform ad-hoc queries of your accumulated streamed data to your management team. Which option gives you the most cost effective and performant solution for your ad-hoc query needs?</w:t>
+      </w:r>
+    </w:p>
+    <w:p>
+      <w:pPr>
+        <w:rPr>
+          <w:color w:val="434343"/>
+        </w:rPr>
+      </w:pPr>
+      <w:r>
+        <w:rPr>
+          <w:rtl w:val="0"/>
+        </w:rPr>
+      </w:r>
+    </w:p>
+    <w:p>
+      <w:pPr>
+        <w:numPr>
+          <w:ilvl w:val="0"/>
+          <w:numId w:val="15"/>
+        </w:numPr>
+        <w:ind w:left="720" w:hanging="360"/>
+        <w:rPr>
+          <w:color w:val="434343"/>
+        </w:rPr>
+      </w:pPr>
+      <w:r>
+        <w:rPr>
+          <w:color w:val="434343"/>
+          <w:rtl w:val="0"/>
+        </w:rPr>
+        <w:t xml:space="preserve">Use the Kinesis Consumer Library to write a Kinesis Stream consumer application to provide ad-hoc capabilities.</w:t>
+      </w:r>
+      <w:r>
+        <w:rPr>
+          <w:rtl w:val="0"/>
+        </w:rPr>
+      </w:r>
+    </w:p>
+    <w:p>
+      <w:pPr>
+        <w:numPr>
+          <w:ilvl w:val="0"/>
+          <w:numId w:val="15"/>
+        </w:numPr>
+        <w:ind w:left="720" w:hanging="360"/>
+        <w:rPr>
+          <w:color w:val="434343"/>
+        </w:rPr>
+      </w:pPr>
+      <w:r>
+        <w:rPr>
+          <w:color w:val="434343"/>
+          <w:rtl w:val="0"/>
+        </w:rPr>
+        <w:t xml:space="preserve">Stream the data through a Lambda function that stores the data in DynamoDB. Perform ad-hoc queries on the DynamoDB tables.</w:t>
+      </w:r>
+      <w:r>
+        <w:rPr>
+          <w:rtl w:val="0"/>
+        </w:rPr>
+      </w:r>
+    </w:p>
+    <w:p>
+      <w:pPr>
+        <w:numPr>
+          <w:ilvl w:val="0"/>
+          <w:numId w:val="15"/>
+        </w:numPr>
+        <w:ind w:left="720" w:hanging="360"/>
+        <w:rPr>
+          <w:color w:val="383a42"/>
+          <w:shd w:fill="fafafa" w:val="clear"/>
+        </w:rPr>
+      </w:pPr>
+      <w:r>
+        <w:rPr>
+          <w:color w:val="434343"/>
+          <w:rtl w:val="0"/>
+        </w:rPr>
+        <w:t xml:space="preserve">Stream the data to S3. Perform ad-hoc queries on the data stored in S3.</w:t>
+      </w:r>
+      <w:r>
+        <w:rPr>
+          <w:rtl w:val="0"/>
+        </w:rPr>
+      </w:r>
+    </w:p>
+    <w:p>
+      <w:pPr>
+        <w:numPr>
+          <w:ilvl w:val="0"/>
+          <w:numId w:val="15"/>
+        </w:numPr>
+        <w:ind w:left="720" w:hanging="360"/>
+        <w:rPr>
+          <w:color w:val="434343"/>
+        </w:rPr>
+      </w:pPr>
+      <w:r>
+        <w:rPr>
+          <w:color w:val="434343"/>
+          <w:rtl w:val="0"/>
+        </w:rPr>
+        <w:t xml:space="preserve">Stream your data through Kinesis Analytics. Perform ad-hoc queries on the data using Kinesis Analytics.</w:t>
+      </w:r>
+      <w:r>
+        <w:rPr>
+          <w:rtl w:val="0"/>
+        </w:rPr>
+      </w:r>
+    </w:p>
+    <w:p>
+      <w:pPr>
+        <w:rPr>
+          <w:color w:val="434343"/>
+        </w:rPr>
+      </w:pPr>
+      <w:r>
+        <w:rPr>
+          <w:rtl w:val="0"/>
+        </w:rPr>
+      </w:r>
+    </w:p>
+    <w:p>
+      <w:pPr>
+        <w:rPr>
+          <w:color w:val="434343"/>
+        </w:rPr>
+      </w:pPr>
+      <w:r>
+        <w:rPr>
+          <w:rFonts w:ascii="Calibri" w:cs="Calibri" w:eastAsia="Calibri" w:hAnsi="Calibri"/>
+          <w:b w:val="1"/>
+          <w:rtl w:val="0"/>
+        </w:rPr>
+        <w:t xml:space="preserve">Answer:</w:t>
+      </w:r>
+      <w:r>
+        <w:rPr>
+          <w:color w:val="434343"/>
+          <w:rtl w:val="0"/>
+        </w:rPr>
+        <w:t xml:space="preserve"> C</w:t>
+      </w:r>
+    </w:p>
+    <w:p>
+      <w:pPr>
+        <w:rPr>
+          <w:color w:val="434343"/>
+        </w:rPr>
+      </w:pPr>
+      <w:r>
+        <w:rPr>
+          <w:rtl w:val="0"/>
+        </w:rPr>
+      </w:r>
+    </w:p>
+    <w:p>
+      <w:pPr>
+        <w:rPr>
+          <w:color w:val="434343"/>
+        </w:rPr>
+      </w:pPr>
+      <w:r>
+        <w:rPr>
+          <w:rFonts w:ascii="Calibri" w:cs="Calibri" w:eastAsia="Calibri" w:hAnsi="Calibri"/>
+          <w:b w:val="1"/>
+          <w:rtl w:val="0"/>
+        </w:rPr>
+        <w:t xml:space="preserve">Explanation:</w:t>
+      </w:r>
+      <w:r>
+        <w:rPr>
+          <w:rtl w:val="0"/>
+        </w:rPr>
+      </w:r>
+    </w:p>
+    <w:p>
+      <w:pPr>
+        <w:rPr>
+          <w:color w:val="444444"/>
+          <w:highlight w:val="white"/>
+        </w:rPr>
+      </w:pPr>
+      <w:r>
+        <w:rPr>
+          <w:color w:val="434343"/>
+          <w:rtl w:val="0"/>
+        </w:rPr>
+        <w:t xml:space="preserve">Option A is incorrect</w:t>
+      </w:r>
+      <w:r>
+        <w:rPr>
+          <w:color w:val="444444"/>
+          <w:highlight w:val="white"/>
+          <w:rtl w:val="0"/>
+        </w:rPr>
+        <w:t xml:space="preserve">. This option is technically feasible, however it would involve a considerable amount of coding compared to using Athena. Therefore, this option is not the most cost effective.</w:t>
+      </w:r>
+    </w:p>
+    <w:p>
+      <w:pPr>
+        <w:rPr>
+          <w:color w:val="444444"/>
+          <w:highlight w:val="white"/>
+        </w:rPr>
+      </w:pPr>
+      <w:r>
+        <w:rPr>
+          <w:rtl w:val="0"/>
+        </w:rPr>
+      </w:r>
+    </w:p>
+    <w:p>
+      <w:pPr>
+        <w:rPr>
+          <w:color w:val="383a42"/>
+          <w:shd w:fill="fafafa" w:val="clear"/>
+        </w:rPr>
+      </w:pPr>
+      <w:r>
+        <w:rPr>
+          <w:color w:val="444444"/>
+          <w:highlight w:val="white"/>
+          <w:rtl w:val="0"/>
+        </w:rPr>
+        <w:t xml:space="preserve">Option B is incorrect. This option is technically feasible, however it would involve coding a Lambda function, which will require more development effort compared to using Athena. Therefore, this option is not the most cost effective.</w:t>
+      </w:r>
+      <w:r>
+        <w:rPr>
+          <w:rtl w:val="0"/>
+        </w:rPr>
+      </w:r>
+    </w:p>
+    <w:p>
+      <w:pPr>
+        <w:rPr>
+          <w:color w:val="444444"/>
+          <w:highlight w:val="white"/>
+        </w:rPr>
+      </w:pPr>
+      <w:r>
+        <w:rPr>
+          <w:rtl w:val="0"/>
+        </w:rPr>
+      </w:r>
+    </w:p>
+    <w:p>
+      <w:pPr>
+        <w:rPr>
+          <w:color w:val="444444"/>
+          <w:highlight w:val="white"/>
+        </w:rPr>
+      </w:pPr>
+      <w:r>
+        <w:rPr>
+          <w:color w:val="444444"/>
+          <w:highlight w:val="white"/>
+          <w:rtl w:val="0"/>
+        </w:rPr>
+        <w:t xml:space="preserve">Option C is correct.</w:t>
+      </w:r>
+      <w:r>
+        <w:rPr>
+          <w:color w:val="383a42"/>
+          <w:shd w:fill="fafafa" w:val="clear"/>
+          <w:rtl w:val="0"/>
+        </w:rPr>
+        <w:t xml:space="preserve"> Staging your streaming data on S3 allows you to take advantage of Athena’s ad-hoc query capability without writing any code. This is the most cost effective and performant option.</w:t>
+      </w:r>
+      <w:r>
+        <w:rPr>
+          <w:color w:val="444444"/>
+          <w:highlight w:val="white"/>
+          <w:rtl w:val="0"/>
+        </w:rPr>
+        <w:br w:type="textWrapping"/>
+      </w:r>
+    </w:p>
+    <w:p>
+      <w:pPr>
+        <w:rPr>
+          <w:color w:val="383a42"/>
+          <w:shd w:fill="fafafa" w:val="clear"/>
+        </w:rPr>
+      </w:pPr>
+      <w:r>
+        <w:rPr>
+          <w:color w:val="444444"/>
+          <w:highlight w:val="white"/>
+          <w:rtl w:val="0"/>
+        </w:rPr>
+        <w:t xml:space="preserve">Option D is incorrect. Since you are attempting to provide ad-hoc query capability on accumulated data, staging your data on S3 and using Athena is a better choice than using Kinesis Analytics. Kinesis Analytics queries your streaming data as it moves through your data collection pipeline. </w:t>
+      </w:r>
+      <w:r>
+        <w:rPr>
+          <w:rtl w:val="0"/>
+        </w:rPr>
+      </w:r>
+    </w:p>
+    <w:p>
+      <w:pPr>
+        <w:rPr>
+          <w:color w:val="383a42"/>
+          <w:shd w:fill="fafafa" w:val="clear"/>
+        </w:rPr>
+      </w:pPr>
+      <w:r>
+        <w:rPr>
+          <w:rtl w:val="0"/>
+        </w:rPr>
+      </w:r>
+    </w:p>
+    <w:p>
+      <w:pPr>
+        <w:rPr>
+          <w:rFonts w:ascii="Calibri" w:cs="Calibri" w:eastAsia="Calibri" w:hAnsi="Calibri"/>
+          <w:b w:val="1"/>
+        </w:rPr>
+      </w:pPr>
+      <w:r>
+        <w:rPr>
+          <w:rFonts w:ascii="Calibri" w:cs="Calibri" w:eastAsia="Calibri" w:hAnsi="Calibri"/>
+          <w:b w:val="1"/>
+          <w:rtl w:val="0"/>
+        </w:rPr>
+        <w:t xml:space="preserve">Reference:</w:t>
+      </w:r>
+    </w:p>
+    <w:p>
+      <w:pPr>
+        <w:rPr>
+          <w:color w:val="444444"/>
+        </w:rPr>
+      </w:pPr>
+      <w:r>
+        <w:rPr>
+          <w:color w:val="444444"/>
+          <w:rtl w:val="0"/>
+        </w:rPr>
+        <w:t xml:space="preserve">Please see the </w:t>
+      </w:r>
+      <w:r>
+        <w:rPr>
+          <w:b w:val="1"/>
+          <w:color w:val="444444"/>
+          <w:rtl w:val="0"/>
+        </w:rPr>
+        <w:t xml:space="preserve">Amazon Kinesis Data Analytics overview page</w:t>
+      </w:r>
+      <w:r>
+        <w:rPr>
+          <w:color w:val="444444"/>
+          <w:rtl w:val="0"/>
+        </w:rPr>
+        <w:t xml:space="preserve"> (</w:t>
+      </w:r>
+      <w:hyperlink r:id="rId75">
+        <w:r>
+          <w:rPr>
+            <w:color w:val="1155cc"/>
+            <w:u w:val="single"/>
+            <w:rtl w:val="0"/>
+          </w:rPr>
+          <w:t xml:space="preserve">https://aws.amazon.com/kinesis/data-analytics/</w:t>
+        </w:r>
+      </w:hyperlink>
+      <w:r>
+        <w:rPr>
+          <w:b w:val="1"/>
+          <w:color w:val="444444"/>
+          <w:rtl w:val="0"/>
+        </w:rPr>
+        <w:t xml:space="preserve">), </w:t>
+      </w:r>
+      <w:r>
+        <w:rPr>
+          <w:color w:val="444444"/>
+          <w:rtl w:val="0"/>
+        </w:rPr>
+        <w:t xml:space="preserve">the AWS Big Data blog titled</w:t>
+      </w:r>
+      <w:r>
+        <w:rPr>
+          <w:b w:val="1"/>
+          <w:color w:val="444444"/>
+          <w:rtl w:val="0"/>
+        </w:rPr>
+        <w:t xml:space="preserve"> </w:t>
+      </w:r>
+      <w:r>
+        <w:rPr>
+          <w:b w:val="1"/>
+          <w:color w:val="444444"/>
+          <w:rtl w:val="0"/>
+        </w:rPr>
+        <w:t xml:space="preserve">Create real-time clickstream sessions and run analytics with Amazon Kinesis Data Analytics, AWS Glue, and Amazon Athena </w:t>
+      </w:r>
+      <w:r>
+        <w:rPr>
+          <w:color w:val="444444"/>
+          <w:rtl w:val="0"/>
+        </w:rPr>
+        <w:t xml:space="preserve">(</w:t>
+      </w:r>
+      <w:hyperlink r:id="rId76">
+        <w:r>
+          <w:rPr>
+            <w:color w:val="1155cc"/>
+            <w:u w:val="single"/>
+            <w:rtl w:val="0"/>
+          </w:rPr>
+          <w:t xml:space="preserve">https://aws.amazon.com/blogs/big-data/create-real-time-clickstream-sessions-and-run-analytics-with-amazon-kinesis-data-analytics-aws-glue-and-amazon-athena/</w:t>
+        </w:r>
+      </w:hyperlink>
+      <w:r>
+        <w:rPr>
+          <w:color w:val="444444"/>
+          <w:rtl w:val="0"/>
+        </w:rPr>
+        <w:t xml:space="preserve">), the Projects on AWS page titled</w:t>
+      </w:r>
+      <w:r>
+        <w:rPr>
+          <w:b w:val="1"/>
+          <w:color w:val="444444"/>
+          <w:rtl w:val="0"/>
+        </w:rPr>
+        <w:t xml:space="preserve"> </w:t>
+      </w:r>
+      <w:r>
+        <w:rPr>
+          <w:b w:val="1"/>
+          <w:color w:val="444444"/>
+          <w:rtl w:val="0"/>
+        </w:rPr>
+        <w:t xml:space="preserve">Build a serverless Real-Time Data Processing App: </w:t>
+      </w:r>
+      <w:r>
+        <w:rPr>
+          <w:b w:val="1"/>
+          <w:color w:val="444444"/>
+          <w:rtl w:val="0"/>
+        </w:rPr>
+        <w:t xml:space="preserve">Aggregate data </w:t>
+      </w:r>
+      <w:r>
+        <w:rPr>
+          <w:color w:val="444444"/>
+          <w:rtl w:val="0"/>
+        </w:rPr>
+        <w:t xml:space="preserve">(</w:t>
+      </w:r>
+      <w:hyperlink r:id="rId77">
+        <w:r>
+          <w:rPr>
+            <w:color w:val="1155cc"/>
+            <w:u w:val="single"/>
+            <w:rtl w:val="0"/>
+          </w:rPr>
+          <w:t xml:space="preserve">https://aws.amazon.com/getting-started/projects/build-serverless-real-time-data-processing-app-lambda-kinesis-s3-dynamodb-cognito-athena/2/</w:t>
+        </w:r>
+      </w:hyperlink>
+      <w:r>
+        <w:rPr>
+          <w:color w:val="444444"/>
+          <w:rtl w:val="0"/>
+        </w:rPr>
+        <w:t xml:space="preserve">), the Projects on AWS page titled</w:t>
+      </w:r>
+      <w:r>
+        <w:rPr>
+          <w:b w:val="1"/>
+          <w:color w:val="444444"/>
+          <w:rtl w:val="0"/>
+        </w:rPr>
+        <w:t xml:space="preserve"> Build a serverless Real-Time Data Processing App: Process streaming data </w:t>
+      </w:r>
+      <w:r>
+        <w:rPr>
+          <w:color w:val="444444"/>
+          <w:rtl w:val="0"/>
+        </w:rPr>
+        <w:t xml:space="preserve">(</w:t>
+      </w:r>
+      <w:hyperlink r:id="rId78">
+        <w:r>
+          <w:rPr>
+            <w:color w:val="1155cc"/>
+            <w:u w:val="single"/>
+            <w:rtl w:val="0"/>
+          </w:rPr>
+          <w:t xml:space="preserve">https://aws.amazon.com/getting-started/projects/build-serverless-real-time-data-processing-app-lambda-kinesis-s3-dynamodb-cognito-athena/3/</w:t>
+        </w:r>
+      </w:hyperlink>
+      <w:r>
+        <w:rPr>
+          <w:color w:val="444444"/>
+          <w:rtl w:val="0"/>
+        </w:rPr>
+        <w:t xml:space="preserve">), the Projects on AWS page titled</w:t>
+      </w:r>
+      <w:r>
+        <w:rPr>
+          <w:b w:val="1"/>
+          <w:color w:val="444444"/>
+          <w:rtl w:val="0"/>
+        </w:rPr>
+        <w:t xml:space="preserve"> Build a serverless Real-Time Data Processing App: Store &amp; Query Data </w:t>
+      </w:r>
+      <w:r>
+        <w:rPr>
+          <w:color w:val="444444"/>
+          <w:rtl w:val="0"/>
+        </w:rPr>
+        <w:t xml:space="preserve">(</w:t>
+      </w:r>
+      <w:hyperlink r:id="rId79">
+        <w:r>
+          <w:rPr>
+            <w:color w:val="1155cc"/>
+            <w:u w:val="single"/>
+            <w:rtl w:val="0"/>
+          </w:rPr>
+          <w:t xml:space="preserve">https://aws.amazon.com/getting-started/projects/build-serverless-real-time-data-processing-app-lambda-kinesis-s3-dynamodb-cognito-athena/4/</w:t>
+        </w:r>
+      </w:hyperlink>
+      <w:r>
+        <w:rPr>
+          <w:color w:val="444444"/>
+          <w:rtl w:val="0"/>
+        </w:rPr>
+        <w:t xml:space="preserve">), and the Overview of Amazon Web Services page titled </w:t>
+      </w:r>
+      <w:r>
+        <w:rPr>
+          <w:b w:val="1"/>
+          <w:color w:val="444444"/>
+          <w:rtl w:val="0"/>
+        </w:rPr>
+        <w:t xml:space="preserve">Analytics</w:t>
+      </w:r>
+      <w:r>
+        <w:rPr>
+          <w:color w:val="444444"/>
+          <w:rtl w:val="0"/>
+        </w:rPr>
+        <w:t xml:space="preserve"> (</w:t>
+      </w:r>
+      <w:hyperlink r:id="rId80">
+        <w:r>
+          <w:rPr>
+            <w:color w:val="1155cc"/>
+            <w:u w:val="single"/>
+            <w:rtl w:val="0"/>
+          </w:rPr>
+          <w:t xml:space="preserve">https://docs.aws.amazon.com/whitepapers/latest/aws-overview/analytics.html#amazon-kinesis-analytics</w:t>
+        </w:r>
+      </w:hyperlink>
+      <w:r>
+        <w:rPr>
+          <w:color w:val="444444"/>
+          <w:rtl w:val="0"/>
+        </w:rPr>
+        <w:t xml:space="preserve">)</w:t>
+      </w:r>
+    </w:p>
+    <w:p>
+      <w:pPr>
+        <w:rPr>
+          <w:b w:val="1"/>
+          <w:color w:val="444444"/>
+        </w:rPr>
+      </w:pPr>
+      <w:r>
+        <w:rPr>
+          <w:rtl w:val="0"/>
+        </w:rPr>
+      </w:r>
+    </w:p>
+    <w:p>
+      <w:pPr>
+        <w:rPr>
+          <w:b w:val="1"/>
+          <w:color w:val="444444"/>
+        </w:rPr>
+      </w:pPr>
+      <w:r>
+        <w:rPr>
+          <w:rtl w:val="0"/>
+        </w:rPr>
       </w:r>
     </w:p>
     <w:p>
@@ -16242,6 +17026,116 @@
     </w:lvl>
   </w:abstractNum>
   <w:abstractNum w:abstractNumId="16">
+    <w:lvl w:ilvl="0">
+      <w:start w:val="1"/>
+      <w:numFmt w:val="upperLetter"/>
+      <w:lvlText w:val="%1)"/>
+      <w:lvlJc w:val="left"/>
+      <w:pPr>
+        <w:ind w:left="720" w:hanging="360"/>
+      </w:pPr>
+      <w:rPr>
+        <w:u w:val="none"/>
+      </w:rPr>
+    </w:lvl>
+    <w:lvl w:ilvl="1">
+      <w:start w:val="1"/>
+      <w:numFmt w:val="lowerLetter"/>
+      <w:lvlText w:val="%2)"/>
+      <w:lvlJc w:val="left"/>
+      <w:pPr>
+        <w:ind w:left="1440" w:hanging="360"/>
+      </w:pPr>
+      <w:rPr>
+        <w:u w:val="none"/>
+      </w:rPr>
+    </w:lvl>
+    <w:lvl w:ilvl="2">
+      <w:start w:val="1"/>
+      <w:numFmt w:val="lowerRoman"/>
+      <w:lvlText w:val="%3)"/>
+      <w:lvlJc w:val="right"/>
+      <w:pPr>
+        <w:ind w:left="2160" w:hanging="360"/>
+      </w:pPr>
+      <w:rPr>
+        <w:u w:val="none"/>
+      </w:rPr>
+    </w:lvl>
+    <w:lvl w:ilvl="3">
+      <w:start w:val="1"/>
+      <w:numFmt w:val="decimal"/>
+      <w:lvlText w:val="(%4)"/>
+      <w:lvlJc w:val="left"/>
+      <w:pPr>
+        <w:ind w:left="2880" w:hanging="360"/>
+      </w:pPr>
+      <w:rPr>
+        <w:u w:val="none"/>
+      </w:rPr>
+    </w:lvl>
+    <w:lvl w:ilvl="4">
+      <w:start w:val="1"/>
+      <w:numFmt w:val="lowerLetter"/>
+      <w:lvlText w:val="(%5)"/>
+      <w:lvlJc w:val="left"/>
+      <w:pPr>
+        <w:ind w:left="3600" w:hanging="360"/>
+      </w:pPr>
+      <w:rPr>
+        <w:u w:val="none"/>
+      </w:rPr>
+    </w:lvl>
+    <w:lvl w:ilvl="5">
+      <w:start w:val="1"/>
+      <w:numFmt w:val="lowerRoman"/>
+      <w:lvlText w:val="(%6)"/>
+      <w:lvlJc w:val="right"/>
+      <w:pPr>
+        <w:ind w:left="4320" w:hanging="360"/>
+      </w:pPr>
+      <w:rPr>
+        <w:u w:val="none"/>
+      </w:rPr>
+    </w:lvl>
+    <w:lvl w:ilvl="6">
+      <w:start w:val="1"/>
+      <w:numFmt w:val="decimal"/>
+      <w:lvlText w:val="%7."/>
+      <w:lvlJc w:val="left"/>
+      <w:pPr>
+        <w:ind w:left="5040" w:hanging="360"/>
+      </w:pPr>
+      <w:rPr>
+        <w:u w:val="none"/>
+      </w:rPr>
+    </w:lvl>
+    <w:lvl w:ilvl="7">
+      <w:start w:val="1"/>
+      <w:numFmt w:val="lowerLetter"/>
+      <w:lvlText w:val="%8."/>
+      <w:lvlJc w:val="left"/>
+      <w:pPr>
+        <w:ind w:left="5760" w:hanging="360"/>
+      </w:pPr>
+      <w:rPr>
+        <w:u w:val="none"/>
+      </w:rPr>
+    </w:lvl>
+    <w:lvl w:ilvl="8">
+      <w:start w:val="1"/>
+      <w:numFmt w:val="lowerRoman"/>
+      <w:lvlText w:val="%9."/>
+      <w:lvlJc w:val="right"/>
+      <w:pPr>
+        <w:ind w:left="6480" w:hanging="360"/>
+      </w:pPr>
+      <w:rPr>
+        <w:u w:val="none"/>
+      </w:rPr>
+    </w:lvl>
+  </w:abstractNum>
+  <w:abstractNum w:abstractNumId="17">
     <w:lvl w:ilvl="0">
       <w:start w:val="1"/>
       <w:numFmt w:val="upperLetter"/>
@@ -16398,6 +17292,9 @@
   </w:num>
   <w:num w:numId="16">
     <w:abstractNumId w:val="16"/>
+  </w:num>
+  <w:num w:numId="17">
+    <w:abstractNumId w:val="17"/>
   </w:num>
 </w:numbering>
 </file>

</xml_diff>

<commit_message>
added question 18 to DA cert questions list #2
</commit_message>
<xml_diff>
--- a/public/Exam Notes/DA-Vincent-1-65-May-4.docx
+++ b/public/Exam Notes/DA-Vincent-1-65-May-4.docx
@@ -7924,7 +7924,7 @@
       <w:pPr>
         <w:numPr>
           <w:ilvl w:val="0"/>
-          <w:numId w:val="17"/>
+          <w:numId w:val="18"/>
         </w:numPr>
         <w:ind w:left="720" w:hanging="360"/>
         <w:rPr>
@@ -7944,7 +7944,7 @@
       <w:pPr>
         <w:numPr>
           <w:ilvl w:val="0"/>
-          <w:numId w:val="17"/>
+          <w:numId w:val="18"/>
         </w:numPr>
         <w:ind w:left="720" w:hanging="360"/>
         <w:rPr>
@@ -7965,7 +7965,7 @@
       <w:pPr>
         <w:numPr>
           <w:ilvl w:val="0"/>
-          <w:numId w:val="17"/>
+          <w:numId w:val="18"/>
         </w:numPr>
         <w:ind w:left="720" w:hanging="360"/>
         <w:rPr>
@@ -7986,7 +7986,7 @@
       <w:pPr>
         <w:numPr>
           <w:ilvl w:val="0"/>
-          <w:numId w:val="17"/>
+          <w:numId w:val="18"/>
         </w:numPr>
         <w:ind w:left="720" w:hanging="360"/>
         <w:rPr>
@@ -15311,6 +15311,669 @@
           <w:rtl w:val="0"/>
         </w:rPr>
         <w:t xml:space="preserve">)</w:t>
+      </w:r>
+    </w:p>
+    <w:p>
+      <w:pPr>
+        <w:rPr>
+          <w:b w:val="1"/>
+          <w:color w:val="444444"/>
+        </w:rPr>
+      </w:pPr>
+      <w:r>
+        <w:rPr>
+          <w:rtl w:val="0"/>
+        </w:rPr>
+      </w:r>
+    </w:p>
+    <w:p>
+      <w:pPr>
+        <w:rPr>
+          <w:b w:val="1"/>
+          <w:color w:val="444444"/>
+        </w:rPr>
+      </w:pPr>
+      <w:r>
+        <w:rPr>
+          <w:rtl w:val="0"/>
+        </w:rPr>
+      </w:r>
+    </w:p>
+    <w:p>
+      <w:pPr>
+        <w:rPr/>
+      </w:pPr>
+      <w:r>
+        <w:rPr>
+          <w:rtl w:val="0"/>
+        </w:rPr>
+        <w:t xml:space="preserve">Question: 18</w:t>
+      </w:r>
+    </w:p>
+    <w:p>
+      <w:pPr>
+        <w:rPr>
+          <w:color w:val="999999"/>
+        </w:rPr>
+      </w:pPr>
+      <w:r>
+        <w:rPr>
+          <w:b w:val="1"/>
+          <w:rtl w:val="0"/>
+        </w:rPr>
+        <w:t xml:space="preserve">Main​ ​Topic​ ​:​ </w:t>
+      </w:r>
+      <w:r>
+        <w:rPr>
+          <w:color w:val="999999"/>
+          <w:rtl w:val="0"/>
+        </w:rPr>
+        <w:t xml:space="preserve">Data Analytics</w:t>
+      </w:r>
+    </w:p>
+    <w:p>
+      <w:pPr>
+        <w:rPr>
+          <w:b w:val="1"/>
+          <w:color w:val="999999"/>
+        </w:rPr>
+      </w:pPr>
+      <w:r>
+        <w:rPr>
+          <w:b w:val="1"/>
+          <w:rtl w:val="0"/>
+        </w:rPr>
+        <w:t xml:space="preserve">Sub​ ​Topic​ ​:​ </w:t>
+      </w:r>
+      <w:r>
+        <w:rPr>
+          <w:b w:val="1"/>
+          <w:color w:val="999999"/>
+          <w:rtl w:val="0"/>
+        </w:rPr>
+        <w:t xml:space="preserve">Select the appropriate data visualization solution for a given scenario</w:t>
+      </w:r>
+      <w:r>
+        <w:rPr>
+          <w:b w:val="1"/>
+          <w:color w:val="999999"/>
+          <w:rtl w:val="0"/>
+        </w:rPr>
+        <w:t xml:space="preserve"> </w:t>
+      </w:r>
+    </w:p>
+    <w:p>
+      <w:pPr>
+        <w:rPr>
+          <w:color w:val="999999"/>
+        </w:rPr>
+      </w:pPr>
+      <w:r>
+        <w:rPr>
+          <w:rtl w:val="0"/>
+        </w:rPr>
+      </w:r>
+    </w:p>
+    <w:p>
+      <w:pPr>
+        <w:rPr>
+          <w:b w:val="1"/>
+          <w:color w:val="999999"/>
+        </w:rPr>
+      </w:pPr>
+      <w:r>
+        <w:rPr>
+          <w:b w:val="1"/>
+          <w:rtl w:val="0"/>
+        </w:rPr>
+        <w:t xml:space="preserve">Domain: </w:t>
+      </w:r>
+      <w:r>
+        <w:rPr>
+          <w:color w:val="999999"/>
+          <w:rtl w:val="0"/>
+        </w:rPr>
+        <w:t xml:space="preserve">Analysis and Visualization  </w:t>
+      </w:r>
+      <w:r>
+        <w:rPr>
+          <w:rtl w:val="0"/>
+        </w:rPr>
+      </w:r>
+    </w:p>
+    <w:p>
+      <w:pPr>
+        <w:rPr>
+          <w:b w:val="1"/>
+        </w:rPr>
+      </w:pPr>
+      <w:r>
+        <w:rPr>
+          <w:rtl w:val="0"/>
+        </w:rPr>
+      </w:r>
+    </w:p>
+    <w:p>
+      <w:pPr>
+        <w:rPr>
+          <w:rFonts w:ascii="Calibri" w:cs="Calibri" w:eastAsia="Calibri" w:hAnsi="Calibri"/>
+        </w:rPr>
+      </w:pPr>
+      <w:r>
+        <w:rPr>
+          <w:rFonts w:ascii="Calibri" w:cs="Calibri" w:eastAsia="Calibri" w:hAnsi="Calibri"/>
+          <w:b w:val="1"/>
+          <w:rtl w:val="0"/>
+        </w:rPr>
+        <w:t xml:space="preserve">Question text</w:t>
+      </w:r>
+      <w:r>
+        <w:rPr>
+          <w:rFonts w:ascii="Calibri" w:cs="Calibri" w:eastAsia="Calibri" w:hAnsi="Calibri"/>
+          <w:rtl w:val="0"/>
+        </w:rPr>
+        <w:t xml:space="preserve">: </w:t>
+      </w:r>
+    </w:p>
+    <w:p>
+      <w:pPr>
+        <w:rPr>
+          <w:color w:val="434343"/>
+        </w:rPr>
+      </w:pPr>
+      <w:r>
+        <w:rPr>
+          <w:color w:val="434343"/>
+          <w:rtl w:val="0"/>
+        </w:rPr>
+        <w:t xml:space="preserve">You work as a data scientist who produces visualizations for real-time analytics of your company’s Internet of Things (IoT) devices out in the field. Your company manufactures appliances and in-home fixtures (such as refrigerators, faucets, shower heads, etc.) that have sensors built into them. These sensors stream IoT MQTT messages back to your AWS account. </w:t>
+      </w:r>
+    </w:p>
+    <w:p>
+      <w:pPr>
+        <w:rPr>
+          <w:color w:val="434343"/>
+        </w:rPr>
+      </w:pPr>
+      <w:r>
+        <w:rPr>
+          <w:rtl w:val="0"/>
+        </w:rPr>
+      </w:r>
+    </w:p>
+    <w:p>
+      <w:pPr>
+        <w:rPr>
+          <w:color w:val="434343"/>
+        </w:rPr>
+      </w:pPr>
+      <w:r>
+        <w:rPr>
+          <w:color w:val="434343"/>
+          <w:rtl w:val="0"/>
+        </w:rPr>
+        <w:t xml:space="preserve">Which set of AWS services allow you to build visualizations of your IoT data in the most expeditious, cost effective manner?</w:t>
+      </w:r>
+    </w:p>
+    <w:p>
+      <w:pPr>
+        <w:rPr>
+          <w:color w:val="434343"/>
+        </w:rPr>
+      </w:pPr>
+      <w:r>
+        <w:rPr>
+          <w:rtl w:val="0"/>
+        </w:rPr>
+      </w:r>
+    </w:p>
+    <w:p>
+      <w:pPr>
+        <w:numPr>
+          <w:ilvl w:val="0"/>
+          <w:numId w:val="17"/>
+        </w:numPr>
+        <w:ind w:left="720" w:hanging="360"/>
+        <w:rPr>
+          <w:color w:val="434343"/>
+        </w:rPr>
+      </w:pPr>
+      <w:r>
+        <w:rPr>
+          <w:color w:val="434343"/>
+          <w:rtl w:val="0"/>
+        </w:rPr>
+        <w:t xml:space="preserve">IoT Core -&gt; Kinesis Firehose -&gt; S3 &lt;- Athena &lt;- Quicksight</w:t>
+      </w:r>
+      <w:r>
+        <w:rPr>
+          <w:rtl w:val="0"/>
+        </w:rPr>
+      </w:r>
+    </w:p>
+    <w:p>
+      <w:pPr>
+        <w:numPr>
+          <w:ilvl w:val="0"/>
+          <w:numId w:val="17"/>
+        </w:numPr>
+        <w:ind w:left="720" w:hanging="360"/>
+        <w:rPr>
+          <w:color w:val="434343"/>
+        </w:rPr>
+      </w:pPr>
+      <w:r>
+        <w:rPr>
+          <w:color w:val="434343"/>
+          <w:rtl w:val="0"/>
+        </w:rPr>
+        <w:t xml:space="preserve">Kinesis Data Streams -&gt; Kinesis Firehose -&gt; S3 &lt;- Athena &lt;- Quicksight</w:t>
+      </w:r>
+      <w:r>
+        <w:rPr>
+          <w:rtl w:val="0"/>
+        </w:rPr>
+      </w:r>
+    </w:p>
+    <w:p>
+      <w:pPr>
+        <w:numPr>
+          <w:ilvl w:val="0"/>
+          <w:numId w:val="17"/>
+        </w:numPr>
+        <w:ind w:left="720" w:hanging="360"/>
+        <w:rPr>
+          <w:color w:val="383a42"/>
+          <w:shd w:fill="fafafa" w:val="clear"/>
+        </w:rPr>
+      </w:pPr>
+      <w:r>
+        <w:rPr>
+          <w:color w:val="434343"/>
+          <w:rtl w:val="0"/>
+        </w:rPr>
+        <w:t xml:space="preserve">IoT Core -&gt; Kinesis Streams -&gt; S3 &lt;- Athena &lt;- Quicksight</w:t>
+      </w:r>
+      <w:r>
+        <w:rPr>
+          <w:rtl w:val="0"/>
+        </w:rPr>
+      </w:r>
+    </w:p>
+    <w:p>
+      <w:pPr>
+        <w:numPr>
+          <w:ilvl w:val="0"/>
+          <w:numId w:val="17"/>
+        </w:numPr>
+        <w:ind w:left="720" w:hanging="360"/>
+        <w:rPr>
+          <w:color w:val="434343"/>
+        </w:rPr>
+      </w:pPr>
+      <w:r>
+        <w:rPr>
+          <w:color w:val="434343"/>
+          <w:rtl w:val="0"/>
+        </w:rPr>
+        <w:t xml:space="preserve">IoT Core -&gt; Kinesis Firehose -&gt; S3 &lt;- Athena</w:t>
+      </w:r>
+      <w:r>
+        <w:rPr>
+          <w:rtl w:val="0"/>
+        </w:rPr>
+      </w:r>
+    </w:p>
+    <w:p>
+      <w:pPr>
+        <w:rPr>
+          <w:color w:val="434343"/>
+        </w:rPr>
+      </w:pPr>
+      <w:r>
+        <w:rPr>
+          <w:rtl w:val="0"/>
+        </w:rPr>
+      </w:r>
+    </w:p>
+    <w:p>
+      <w:pPr>
+        <w:rPr>
+          <w:color w:val="434343"/>
+        </w:rPr>
+      </w:pPr>
+      <w:r>
+        <w:rPr>
+          <w:rFonts w:ascii="Calibri" w:cs="Calibri" w:eastAsia="Calibri" w:hAnsi="Calibri"/>
+          <w:b w:val="1"/>
+          <w:rtl w:val="0"/>
+        </w:rPr>
+        <w:t xml:space="preserve">Answer:</w:t>
+      </w:r>
+      <w:r>
+        <w:rPr>
+          <w:color w:val="434343"/>
+          <w:rtl w:val="0"/>
+        </w:rPr>
+        <w:t xml:space="preserve"> A</w:t>
+      </w:r>
+    </w:p>
+    <w:p>
+      <w:pPr>
+        <w:rPr>
+          <w:color w:val="434343"/>
+        </w:rPr>
+      </w:pPr>
+      <w:r>
+        <w:rPr>
+          <w:rtl w:val="0"/>
+        </w:rPr>
+      </w:r>
+    </w:p>
+    <w:p>
+      <w:pPr>
+        <w:rPr>
+          <w:color w:val="434343"/>
+        </w:rPr>
+      </w:pPr>
+      <w:r>
+        <w:rPr>
+          <w:rFonts w:ascii="Calibri" w:cs="Calibri" w:eastAsia="Calibri" w:hAnsi="Calibri"/>
+          <w:b w:val="1"/>
+          <w:rtl w:val="0"/>
+        </w:rPr>
+        <w:t xml:space="preserve">Explanation:</w:t>
+      </w:r>
+      <w:r>
+        <w:rPr>
+          <w:rtl w:val="0"/>
+        </w:rPr>
+      </w:r>
+    </w:p>
+    <w:p>
+      <w:pPr>
+        <w:rPr>
+          <w:color w:val="444444"/>
+          <w:highlight w:val="white"/>
+        </w:rPr>
+      </w:pPr>
+      <w:r>
+        <w:rPr>
+          <w:color w:val="434343"/>
+          <w:rtl w:val="0"/>
+        </w:rPr>
+        <w:t xml:space="preserve">Option A is correct</w:t>
+      </w:r>
+      <w:r>
+        <w:rPr>
+          <w:color w:val="444444"/>
+          <w:highlight w:val="white"/>
+          <w:rtl w:val="0"/>
+        </w:rPr>
+        <w:t xml:space="preserve">. You use IoT Core to receive the MQTT messages from your IoT sensors. Kinesis Firehose loads the sensor data directly to S3. Athena is used to run queries against your streamed data in S3 in real-time. QuickSight is used to build sophisticated real-time visualizations. This option uses completely serverless (managed by AWS) services. It requires very little build-out work on your behalf, making it the most expeditious and cost effective option.</w:t>
+      </w:r>
+    </w:p>
+    <w:p>
+      <w:pPr>
+        <w:rPr>
+          <w:color w:val="444444"/>
+          <w:highlight w:val="white"/>
+        </w:rPr>
+      </w:pPr>
+      <w:r>
+        <w:rPr>
+          <w:rtl w:val="0"/>
+        </w:rPr>
+      </w:r>
+    </w:p>
+    <w:p>
+      <w:pPr>
+        <w:rPr>
+          <w:color w:val="383a42"/>
+          <w:shd w:fill="fafafa" w:val="clear"/>
+        </w:rPr>
+      </w:pPr>
+      <w:r>
+        <w:rPr>
+          <w:color w:val="444444"/>
+          <w:highlight w:val="white"/>
+          <w:rtl w:val="0"/>
+        </w:rPr>
+        <w:t xml:space="preserve">Option B is incorrect. To use Kinesis Data Streams to ingest your IoT MQTT messages you would have to write a Kinesis Producer Library (KPL) application and provision an EC2 instance on which to run the KPL application. This option will take much longer to construct and will be much more expensive to run.</w:t>
+      </w:r>
+      <w:r>
+        <w:rPr>
+          <w:rtl w:val="0"/>
+        </w:rPr>
+      </w:r>
+    </w:p>
+    <w:p>
+      <w:pPr>
+        <w:rPr>
+          <w:color w:val="444444"/>
+          <w:highlight w:val="white"/>
+        </w:rPr>
+      </w:pPr>
+      <w:r>
+        <w:rPr>
+          <w:rtl w:val="0"/>
+        </w:rPr>
+      </w:r>
+    </w:p>
+    <w:p>
+      <w:pPr>
+        <w:rPr>
+          <w:color w:val="444444"/>
+          <w:highlight w:val="white"/>
+        </w:rPr>
+      </w:pPr>
+      <w:r>
+        <w:rPr>
+          <w:color w:val="444444"/>
+          <w:highlight w:val="white"/>
+          <w:rtl w:val="0"/>
+        </w:rPr>
+        <w:t xml:space="preserve">Option C is incorrect.</w:t>
+      </w:r>
+      <w:r>
+        <w:rPr>
+          <w:color w:val="383a42"/>
+          <w:shd w:fill="fafafa" w:val="clear"/>
+          <w:rtl w:val="0"/>
+        </w:rPr>
+        <w:t xml:space="preserve"> </w:t>
+      </w:r>
+      <w:r>
+        <w:rPr>
+          <w:color w:val="444444"/>
+          <w:highlight w:val="white"/>
+          <w:rtl w:val="0"/>
+        </w:rPr>
+        <w:t xml:space="preserve">To use Kinesis Data Streams to process your IoT MQTT messages from your IoT Core service you would have to write a Kinesis Producer Library (KPL) application and provision an EC2 instance on which to run the KPL application. This option will take much longer to construct and will be much more expensive to run.</w:t>
+        <w:br w:type="textWrapping"/>
+      </w:r>
+    </w:p>
+    <w:p>
+      <w:pPr>
+        <w:rPr>
+          <w:color w:val="383a42"/>
+          <w:shd w:fill="fafafa" w:val="clear"/>
+        </w:rPr>
+      </w:pPr>
+      <w:r>
+        <w:rPr>
+          <w:color w:val="444444"/>
+          <w:highlight w:val="white"/>
+          <w:rtl w:val="0"/>
+        </w:rPr>
+        <w:t xml:space="preserve">Option D is incorrect. This option lacks a visualization service, such as QuickSight. With only Athena, you will have query results but you will have to create a visualization component to show the results of your Athena queries. This option will take much longer to construct and will be much more expensive to run.</w:t>
+      </w:r>
+      <w:r>
+        <w:rPr>
+          <w:rtl w:val="0"/>
+        </w:rPr>
+      </w:r>
+    </w:p>
+    <w:p>
+      <w:pPr>
+        <w:rPr>
+          <w:color w:val="383a42"/>
+          <w:shd w:fill="fafafa" w:val="clear"/>
+        </w:rPr>
+      </w:pPr>
+      <w:r>
+        <w:rPr>
+          <w:rtl w:val="0"/>
+        </w:rPr>
+      </w:r>
+    </w:p>
+    <w:p>
+      <w:pPr>
+        <w:rPr>
+          <w:rFonts w:ascii="Calibri" w:cs="Calibri" w:eastAsia="Calibri" w:hAnsi="Calibri"/>
+          <w:b w:val="1"/>
+        </w:rPr>
+      </w:pPr>
+      <w:r>
+        <w:rPr>
+          <w:rFonts w:ascii="Calibri" w:cs="Calibri" w:eastAsia="Calibri" w:hAnsi="Calibri"/>
+          <w:b w:val="1"/>
+          <w:rtl w:val="0"/>
+        </w:rPr>
+        <w:t xml:space="preserve">Reference:</w:t>
+      </w:r>
+    </w:p>
+    <w:p>
+      <w:pPr>
+        <w:rPr>
+          <w:color w:val="444444"/>
+        </w:rPr>
+      </w:pPr>
+      <w:r>
+        <w:rPr>
+          <w:color w:val="444444"/>
+          <w:rtl w:val="0"/>
+        </w:rPr>
+        <w:t xml:space="preserve">Please see the Amazon What’s New page titled</w:t>
+      </w:r>
+      <w:r>
+        <w:rPr>
+          <w:b w:val="1"/>
+          <w:color w:val="444444"/>
+          <w:rtl w:val="0"/>
+        </w:rPr>
+        <w:t xml:space="preserve"> </w:t>
+      </w:r>
+      <w:r>
+        <w:rPr>
+          <w:b w:val="1"/>
+          <w:color w:val="444444"/>
+          <w:rtl w:val="0"/>
+        </w:rPr>
+        <w:t xml:space="preserve">Amazon QuickSight adds support for Amazon Athena </w:t>
+      </w:r>
+      <w:r>
+        <w:rPr>
+          <w:color w:val="444444"/>
+          <w:rtl w:val="0"/>
+        </w:rPr>
+        <w:t xml:space="preserve">(</w:t>
+      </w:r>
+      <w:hyperlink r:id="rId81">
+        <w:r>
+          <w:rPr>
+            <w:color w:val="1155cc"/>
+            <w:u w:val="single"/>
+            <w:rtl w:val="0"/>
+          </w:rPr>
+          <w:t xml:space="preserve">https://aws.amazon.com/about-aws/whats-new/2016/12/amazon-quicksight-adds-support-for-amazon-athena/</w:t>
+        </w:r>
+      </w:hyperlink>
+      <w:r>
+        <w:rPr>
+          <w:color w:val="444444"/>
+          <w:rtl w:val="0"/>
+        </w:rPr>
+        <w:t xml:space="preserve">), and the AWS Big Data blog titled</w:t>
+      </w:r>
+      <w:r>
+        <w:rPr>
+          <w:b w:val="1"/>
+          <w:color w:val="444444"/>
+          <w:rtl w:val="0"/>
+        </w:rPr>
+        <w:t xml:space="preserve"> </w:t>
+      </w:r>
+      <w:r>
+        <w:rPr>
+          <w:b w:val="1"/>
+          <w:color w:val="444444"/>
+          <w:rtl w:val="0"/>
+        </w:rPr>
+        <w:t xml:space="preserve">Derive Insights from IoT in Minutes using AWS IoT, Amazon Kinesis Firehose, Amazon Athena, and Amazon QuickSight </w:t>
+      </w:r>
+      <w:r>
+        <w:rPr>
+          <w:color w:val="444444"/>
+          <w:rtl w:val="0"/>
+        </w:rPr>
+        <w:t xml:space="preserve">(</w:t>
+      </w:r>
+      <w:hyperlink r:id="rId82">
+        <w:r>
+          <w:rPr>
+            <w:color w:val="1155cc"/>
+            <w:u w:val="single"/>
+            <w:rtl w:val="0"/>
+          </w:rPr>
+          <w:t xml:space="preserve">https://aws.amazon.com/blogs/big-data/derive-insights-from-iot-in-minutes-using-aws-iot-amazon-kinesis-firehose-amazon-athena-and-amazon-quicksight/</w:t>
+        </w:r>
+      </w:hyperlink>
+      <w:r>
+        <w:rPr>
+          <w:color w:val="444444"/>
+          <w:rtl w:val="0"/>
+        </w:rPr>
+        <w:t xml:space="preserve">)</w:t>
+      </w:r>
+    </w:p>
+    <w:p>
+      <w:pPr>
+        <w:rPr>
+          <w:b w:val="1"/>
+          <w:color w:val="444444"/>
+        </w:rPr>
+      </w:pPr>
+      <w:r>
+        <w:rPr>
+          <w:rtl w:val="0"/>
+        </w:rPr>
+      </w:r>
+    </w:p>
+    <w:p>
+      <w:pPr>
+        <w:rPr>
+          <w:b w:val="1"/>
+          <w:color w:val="444444"/>
+        </w:rPr>
+      </w:pPr>
+      <w:r>
+        <w:rPr>
+          <w:rtl w:val="0"/>
+        </w:rPr>
+      </w:r>
+    </w:p>
+    <w:p>
+      <w:pPr>
+        <w:rPr>
+          <w:b w:val="1"/>
+          <w:color w:val="444444"/>
+        </w:rPr>
+      </w:pPr>
+      <w:r>
+        <w:rPr>
+          <w:rtl w:val="0"/>
+        </w:rPr>
       </w:r>
     </w:p>
     <w:p>
@@ -17136,6 +17799,116 @@
     </w:lvl>
   </w:abstractNum>
   <w:abstractNum w:abstractNumId="17">
+    <w:lvl w:ilvl="0">
+      <w:start w:val="1"/>
+      <w:numFmt w:val="upperLetter"/>
+      <w:lvlText w:val="%1)"/>
+      <w:lvlJc w:val="left"/>
+      <w:pPr>
+        <w:ind w:left="720" w:hanging="360"/>
+      </w:pPr>
+      <w:rPr>
+        <w:u w:val="none"/>
+      </w:rPr>
+    </w:lvl>
+    <w:lvl w:ilvl="1">
+      <w:start w:val="1"/>
+      <w:numFmt w:val="lowerLetter"/>
+      <w:lvlText w:val="%2)"/>
+      <w:lvlJc w:val="left"/>
+      <w:pPr>
+        <w:ind w:left="1440" w:hanging="360"/>
+      </w:pPr>
+      <w:rPr>
+        <w:u w:val="none"/>
+      </w:rPr>
+    </w:lvl>
+    <w:lvl w:ilvl="2">
+      <w:start w:val="1"/>
+      <w:numFmt w:val="lowerRoman"/>
+      <w:lvlText w:val="%3)"/>
+      <w:lvlJc w:val="right"/>
+      <w:pPr>
+        <w:ind w:left="2160" w:hanging="360"/>
+      </w:pPr>
+      <w:rPr>
+        <w:u w:val="none"/>
+      </w:rPr>
+    </w:lvl>
+    <w:lvl w:ilvl="3">
+      <w:start w:val="1"/>
+      <w:numFmt w:val="decimal"/>
+      <w:lvlText w:val="(%4)"/>
+      <w:lvlJc w:val="left"/>
+      <w:pPr>
+        <w:ind w:left="2880" w:hanging="360"/>
+      </w:pPr>
+      <w:rPr>
+        <w:u w:val="none"/>
+      </w:rPr>
+    </w:lvl>
+    <w:lvl w:ilvl="4">
+      <w:start w:val="1"/>
+      <w:numFmt w:val="lowerLetter"/>
+      <w:lvlText w:val="(%5)"/>
+      <w:lvlJc w:val="left"/>
+      <w:pPr>
+        <w:ind w:left="3600" w:hanging="360"/>
+      </w:pPr>
+      <w:rPr>
+        <w:u w:val="none"/>
+      </w:rPr>
+    </w:lvl>
+    <w:lvl w:ilvl="5">
+      <w:start w:val="1"/>
+      <w:numFmt w:val="lowerRoman"/>
+      <w:lvlText w:val="(%6)"/>
+      <w:lvlJc w:val="right"/>
+      <w:pPr>
+        <w:ind w:left="4320" w:hanging="360"/>
+      </w:pPr>
+      <w:rPr>
+        <w:u w:val="none"/>
+      </w:rPr>
+    </w:lvl>
+    <w:lvl w:ilvl="6">
+      <w:start w:val="1"/>
+      <w:numFmt w:val="decimal"/>
+      <w:lvlText w:val="%7."/>
+      <w:lvlJc w:val="left"/>
+      <w:pPr>
+        <w:ind w:left="5040" w:hanging="360"/>
+      </w:pPr>
+      <w:rPr>
+        <w:u w:val="none"/>
+      </w:rPr>
+    </w:lvl>
+    <w:lvl w:ilvl="7">
+      <w:start w:val="1"/>
+      <w:numFmt w:val="lowerLetter"/>
+      <w:lvlText w:val="%8."/>
+      <w:lvlJc w:val="left"/>
+      <w:pPr>
+        <w:ind w:left="5760" w:hanging="360"/>
+      </w:pPr>
+      <w:rPr>
+        <w:u w:val="none"/>
+      </w:rPr>
+    </w:lvl>
+    <w:lvl w:ilvl="8">
+      <w:start w:val="1"/>
+      <w:numFmt w:val="lowerRoman"/>
+      <w:lvlText w:val="%9."/>
+      <w:lvlJc w:val="right"/>
+      <w:pPr>
+        <w:ind w:left="6480" w:hanging="360"/>
+      </w:pPr>
+      <w:rPr>
+        <w:u w:val="none"/>
+      </w:rPr>
+    </w:lvl>
+  </w:abstractNum>
+  <w:abstractNum w:abstractNumId="18">
     <w:lvl w:ilvl="0">
       <w:start w:val="1"/>
       <w:numFmt w:val="upperLetter"/>
@@ -17295,6 +18068,9 @@
   </w:num>
   <w:num w:numId="17">
     <w:abstractNumId w:val="17"/>
+  </w:num>
+  <w:num w:numId="18">
+    <w:abstractNumId w:val="18"/>
   </w:num>
 </w:numbering>
 </file>

</xml_diff>

<commit_message>
added question 19 to DA cert questions list#2
</commit_message>
<xml_diff>
--- a/public/Exam Notes/DA-Vincent-1-65-May-4.docx
+++ b/public/Exam Notes/DA-Vincent-1-65-May-4.docx
@@ -2878,7 +2878,7 @@
       <w:pPr>
         <w:numPr>
           <w:ilvl w:val="0"/>
-          <w:numId w:val="8"/>
+          <w:numId w:val="9"/>
         </w:numPr>
         <w:ind w:left="720" w:hanging="360"/>
         <w:rPr>
@@ -2898,7 +2898,7 @@
       <w:pPr>
         <w:numPr>
           <w:ilvl w:val="0"/>
-          <w:numId w:val="8"/>
+          <w:numId w:val="9"/>
         </w:numPr>
         <w:ind w:left="720" w:hanging="360"/>
         <w:rPr>
@@ -2919,7 +2919,7 @@
       <w:pPr>
         <w:numPr>
           <w:ilvl w:val="0"/>
-          <w:numId w:val="8"/>
+          <w:numId w:val="9"/>
         </w:numPr>
         <w:ind w:left="720" w:hanging="360"/>
         <w:rPr>
@@ -2940,7 +2940,7 @@
       <w:pPr>
         <w:numPr>
           <w:ilvl w:val="0"/>
-          <w:numId w:val="8"/>
+          <w:numId w:val="9"/>
         </w:numPr>
         <w:ind w:left="720" w:hanging="360"/>
         <w:rPr>
@@ -6514,7 +6514,7 @@
       <w:pPr>
         <w:numPr>
           <w:ilvl w:val="0"/>
-          <w:numId w:val="9"/>
+          <w:numId w:val="10"/>
         </w:numPr>
         <w:ind w:left="720" w:hanging="360"/>
         <w:rPr>
@@ -6549,7 +6549,7 @@
       <w:pPr>
         <w:numPr>
           <w:ilvl w:val="0"/>
-          <w:numId w:val="9"/>
+          <w:numId w:val="10"/>
         </w:numPr>
         <w:ind w:left="720" w:hanging="360"/>
         <w:rPr>
@@ -6585,7 +6585,7 @@
       <w:pPr>
         <w:numPr>
           <w:ilvl w:val="0"/>
-          <w:numId w:val="9"/>
+          <w:numId w:val="10"/>
         </w:numPr>
         <w:ind w:left="720" w:hanging="360"/>
         <w:rPr>
@@ -6634,7 +6634,7 @@
       <w:pPr>
         <w:numPr>
           <w:ilvl w:val="0"/>
-          <w:numId w:val="9"/>
+          <w:numId w:val="10"/>
         </w:numPr>
         <w:ind w:left="720" w:hanging="360"/>
         <w:rPr>
@@ -7253,7 +7253,7 @@
       <w:pPr>
         <w:numPr>
           <w:ilvl w:val="0"/>
-          <w:numId w:val="11"/>
+          <w:numId w:val="12"/>
         </w:numPr>
         <w:ind w:left="720" w:hanging="360"/>
         <w:rPr>
@@ -7273,7 +7273,7 @@
       <w:pPr>
         <w:numPr>
           <w:ilvl w:val="0"/>
-          <w:numId w:val="11"/>
+          <w:numId w:val="12"/>
         </w:numPr>
         <w:ind w:left="720" w:hanging="360"/>
         <w:rPr>
@@ -7294,7 +7294,7 @@
       <w:pPr>
         <w:numPr>
           <w:ilvl w:val="0"/>
-          <w:numId w:val="11"/>
+          <w:numId w:val="12"/>
         </w:numPr>
         <w:ind w:left="720" w:hanging="360"/>
         <w:rPr>
@@ -7315,7 +7315,7 @@
       <w:pPr>
         <w:numPr>
           <w:ilvl w:val="0"/>
-          <w:numId w:val="11"/>
+          <w:numId w:val="12"/>
         </w:numPr>
         <w:ind w:left="720" w:hanging="360"/>
         <w:rPr>
@@ -7924,7 +7924,7 @@
       <w:pPr>
         <w:numPr>
           <w:ilvl w:val="0"/>
-          <w:numId w:val="18"/>
+          <w:numId w:val="19"/>
         </w:numPr>
         <w:ind w:left="720" w:hanging="360"/>
         <w:rPr>
@@ -7944,7 +7944,7 @@
       <w:pPr>
         <w:numPr>
           <w:ilvl w:val="0"/>
-          <w:numId w:val="18"/>
+          <w:numId w:val="19"/>
         </w:numPr>
         <w:ind w:left="720" w:hanging="360"/>
         <w:rPr>
@@ -7965,7 +7965,7 @@
       <w:pPr>
         <w:numPr>
           <w:ilvl w:val="0"/>
-          <w:numId w:val="18"/>
+          <w:numId w:val="19"/>
         </w:numPr>
         <w:ind w:left="720" w:hanging="360"/>
         <w:rPr>
@@ -7986,7 +7986,7 @@
       <w:pPr>
         <w:numPr>
           <w:ilvl w:val="0"/>
-          <w:numId w:val="18"/>
+          <w:numId w:val="19"/>
         </w:numPr>
         <w:ind w:left="720" w:hanging="360"/>
         <w:rPr>
@@ -9411,7 +9411,7 @@
       <w:pPr>
         <w:numPr>
           <w:ilvl w:val="0"/>
-          <w:numId w:val="14"/>
+          <w:numId w:val="15"/>
         </w:numPr>
         <w:ind w:left="720" w:hanging="360"/>
         <w:rPr>
@@ -9431,7 +9431,7 @@
       <w:pPr>
         <w:numPr>
           <w:ilvl w:val="0"/>
-          <w:numId w:val="14"/>
+          <w:numId w:val="15"/>
         </w:numPr>
         <w:ind w:left="720" w:hanging="360"/>
         <w:rPr>
@@ -9452,7 +9452,7 @@
       <w:pPr>
         <w:numPr>
           <w:ilvl w:val="0"/>
-          <w:numId w:val="14"/>
+          <w:numId w:val="15"/>
         </w:numPr>
         <w:ind w:left="720" w:hanging="360"/>
         <w:rPr>
@@ -9473,7 +9473,7 @@
       <w:pPr>
         <w:numPr>
           <w:ilvl w:val="0"/>
-          <w:numId w:val="14"/>
+          <w:numId w:val="15"/>
         </w:numPr>
         <w:ind w:left="720" w:hanging="360"/>
         <w:rPr>
@@ -11008,7 +11008,7 @@
       <w:pPr>
         <w:numPr>
           <w:ilvl w:val="0"/>
-          <w:numId w:val="12"/>
+          <w:numId w:val="13"/>
         </w:numPr>
         <w:ind w:left="720" w:hanging="360"/>
         <w:rPr>
@@ -11028,7 +11028,7 @@
       <w:pPr>
         <w:numPr>
           <w:ilvl w:val="0"/>
-          <w:numId w:val="12"/>
+          <w:numId w:val="13"/>
         </w:numPr>
         <w:ind w:left="720" w:hanging="360"/>
         <w:rPr>
@@ -11049,7 +11049,7 @@
       <w:pPr>
         <w:numPr>
           <w:ilvl w:val="0"/>
-          <w:numId w:val="12"/>
+          <w:numId w:val="13"/>
         </w:numPr>
         <w:ind w:left="720" w:hanging="360"/>
         <w:rPr>
@@ -11070,7 +11070,7 @@
       <w:pPr>
         <w:numPr>
           <w:ilvl w:val="0"/>
-          <w:numId w:val="12"/>
+          <w:numId w:val="13"/>
         </w:numPr>
         <w:ind w:left="720" w:hanging="360"/>
         <w:rPr>
@@ -11761,7 +11761,7 @@
       <w:pPr>
         <w:numPr>
           <w:ilvl w:val="0"/>
-          <w:numId w:val="13"/>
+          <w:numId w:val="14"/>
         </w:numPr>
         <w:ind w:left="720" w:hanging="360"/>
         <w:rPr>
@@ -11781,7 +11781,7 @@
       <w:pPr>
         <w:numPr>
           <w:ilvl w:val="0"/>
-          <w:numId w:val="13"/>
+          <w:numId w:val="14"/>
         </w:numPr>
         <w:ind w:left="720" w:hanging="360"/>
         <w:rPr>
@@ -11802,7 +11802,7 @@
       <w:pPr>
         <w:numPr>
           <w:ilvl w:val="0"/>
-          <w:numId w:val="13"/>
+          <w:numId w:val="14"/>
         </w:numPr>
         <w:ind w:left="720" w:hanging="360"/>
         <w:rPr>
@@ -11823,7 +11823,7 @@
       <w:pPr>
         <w:numPr>
           <w:ilvl w:val="0"/>
-          <w:numId w:val="13"/>
+          <w:numId w:val="14"/>
         </w:numPr>
         <w:ind w:left="720" w:hanging="360"/>
         <w:rPr>
@@ -12461,7 +12461,7 @@
       <w:pPr>
         <w:numPr>
           <w:ilvl w:val="0"/>
-          <w:numId w:val="7"/>
+          <w:numId w:val="8"/>
         </w:numPr>
         <w:ind w:left="720" w:hanging="360"/>
         <w:rPr>
@@ -12524,7 +12524,7 @@
       <w:pPr>
         <w:numPr>
           <w:ilvl w:val="0"/>
-          <w:numId w:val="7"/>
+          <w:numId w:val="8"/>
         </w:numPr>
         <w:ind w:left="720" w:hanging="360"/>
         <w:rPr>
@@ -12566,7 +12566,7 @@
       <w:pPr>
         <w:numPr>
           <w:ilvl w:val="0"/>
-          <w:numId w:val="7"/>
+          <w:numId w:val="8"/>
         </w:numPr>
         <w:ind w:left="720" w:hanging="360"/>
         <w:rPr>
@@ -12591,7 +12591,7 @@
       <w:pPr>
         <w:numPr>
           <w:ilvl w:val="0"/>
-          <w:numId w:val="7"/>
+          <w:numId w:val="8"/>
         </w:numPr>
         <w:ind w:left="720" w:hanging="360"/>
         <w:rPr>
@@ -13256,7 +13256,7 @@
       <w:pPr>
         <w:numPr>
           <w:ilvl w:val="0"/>
-          <w:numId w:val="10"/>
+          <w:numId w:val="11"/>
         </w:numPr>
         <w:ind w:left="720" w:hanging="360"/>
         <w:rPr>
@@ -13280,7 +13280,7 @@
       <w:pPr>
         <w:numPr>
           <w:ilvl w:val="0"/>
-          <w:numId w:val="10"/>
+          <w:numId w:val="11"/>
         </w:numPr>
         <w:ind w:left="720" w:hanging="360"/>
         <w:rPr>
@@ -13304,7 +13304,7 @@
       <w:pPr>
         <w:numPr>
           <w:ilvl w:val="0"/>
-          <w:numId w:val="10"/>
+          <w:numId w:val="11"/>
         </w:numPr>
         <w:ind w:left="720" w:hanging="360"/>
         <w:rPr>
@@ -13329,7 +13329,7 @@
       <w:pPr>
         <w:numPr>
           <w:ilvl w:val="0"/>
-          <w:numId w:val="10"/>
+          <w:numId w:val="11"/>
         </w:numPr>
         <w:ind w:left="720" w:hanging="360"/>
         <w:rPr>
@@ -14000,7 +14000,7 @@
       <w:pPr>
         <w:numPr>
           <w:ilvl w:val="0"/>
-          <w:numId w:val="16"/>
+          <w:numId w:val="17"/>
         </w:numPr>
         <w:ind w:left="720" w:hanging="360"/>
         <w:rPr>
@@ -14024,7 +14024,7 @@
       <w:pPr>
         <w:numPr>
           <w:ilvl w:val="0"/>
-          <w:numId w:val="16"/>
+          <w:numId w:val="17"/>
         </w:numPr>
         <w:ind w:left="720" w:hanging="360"/>
         <w:rPr>
@@ -14048,7 +14048,7 @@
       <w:pPr>
         <w:numPr>
           <w:ilvl w:val="0"/>
-          <w:numId w:val="16"/>
+          <w:numId w:val="17"/>
         </w:numPr>
         <w:ind w:left="720" w:hanging="360"/>
         <w:rPr>
@@ -14073,7 +14073,7 @@
       <w:pPr>
         <w:numPr>
           <w:ilvl w:val="0"/>
-          <w:numId w:val="16"/>
+          <w:numId w:val="17"/>
         </w:numPr>
         <w:ind w:left="720" w:hanging="360"/>
         <w:rPr>
@@ -14764,7 +14764,7 @@
       <w:pPr>
         <w:numPr>
           <w:ilvl w:val="0"/>
-          <w:numId w:val="15"/>
+          <w:numId w:val="16"/>
         </w:numPr>
         <w:ind w:left="720" w:hanging="360"/>
         <w:rPr>
@@ -14788,7 +14788,7 @@
       <w:pPr>
         <w:numPr>
           <w:ilvl w:val="0"/>
-          <w:numId w:val="15"/>
+          <w:numId w:val="16"/>
         </w:numPr>
         <w:ind w:left="720" w:hanging="360"/>
         <w:rPr>
@@ -14812,7 +14812,7 @@
       <w:pPr>
         <w:numPr>
           <w:ilvl w:val="0"/>
-          <w:numId w:val="15"/>
+          <w:numId w:val="16"/>
         </w:numPr>
         <w:ind w:left="720" w:hanging="360"/>
         <w:rPr>
@@ -14837,7 +14837,7 @@
       <w:pPr>
         <w:numPr>
           <w:ilvl w:val="0"/>
-          <w:numId w:val="15"/>
+          <w:numId w:val="16"/>
         </w:numPr>
         <w:ind w:left="720" w:hanging="360"/>
         <w:rPr>
@@ -15531,7 +15531,7 @@
       <w:pPr>
         <w:numPr>
           <w:ilvl w:val="0"/>
-          <w:numId w:val="17"/>
+          <w:numId w:val="18"/>
         </w:numPr>
         <w:ind w:left="720" w:hanging="360"/>
         <w:rPr>
@@ -15555,7 +15555,7 @@
       <w:pPr>
         <w:numPr>
           <w:ilvl w:val="0"/>
-          <w:numId w:val="17"/>
+          <w:numId w:val="18"/>
         </w:numPr>
         <w:ind w:left="720" w:hanging="360"/>
         <w:rPr>
@@ -15579,7 +15579,7 @@
       <w:pPr>
         <w:numPr>
           <w:ilvl w:val="0"/>
-          <w:numId w:val="17"/>
+          <w:numId w:val="18"/>
         </w:numPr>
         <w:ind w:left="720" w:hanging="360"/>
         <w:rPr>
@@ -15604,7 +15604,7 @@
       <w:pPr>
         <w:numPr>
           <w:ilvl w:val="0"/>
-          <w:numId w:val="17"/>
+          <w:numId w:val="18"/>
         </w:numPr>
         <w:ind w:left="720" w:hanging="360"/>
         <w:rPr>
@@ -15965,28 +15965,2471 @@
     </w:p>
     <w:p>
       <w:pPr>
-        <w:rPr>
-          <w:b w:val="1"/>
-          <w:color w:val="444444"/>
-        </w:rPr>
-      </w:pPr>
-      <w:r>
-        <w:rPr>
-          <w:rtl w:val="0"/>
-        </w:rPr>
-      </w:r>
-    </w:p>
-    <w:p>
-      <w:pPr>
-        <w:rPr>
-          <w:b w:val="1"/>
-          <w:color w:val="444444"/>
-        </w:rPr>
-      </w:pPr>
-      <w:r>
-        <w:rPr>
-          <w:rtl w:val="0"/>
-        </w:rPr>
+        <w:rPr/>
+      </w:pPr>
+      <w:r>
+        <w:rPr>
+          <w:rtl w:val="0"/>
+        </w:rPr>
+        <w:t xml:space="preserve">Question: 19</w:t>
+      </w:r>
+    </w:p>
+    <w:p>
+      <w:pPr>
+        <w:rPr>
+          <w:color w:val="999999"/>
+        </w:rPr>
+      </w:pPr>
+      <w:r>
+        <w:rPr>
+          <w:b w:val="1"/>
+          <w:rtl w:val="0"/>
+        </w:rPr>
+        <w:t xml:space="preserve">Main​ ​Topic​ ​:​ </w:t>
+      </w:r>
+      <w:r>
+        <w:rPr>
+          <w:color w:val="999999"/>
+          <w:rtl w:val="0"/>
+        </w:rPr>
+        <w:t xml:space="preserve">Data Analytics</w:t>
+      </w:r>
+    </w:p>
+    <w:p>
+      <w:pPr>
+        <w:rPr>
+          <w:b w:val="1"/>
+          <w:color w:val="999999"/>
+        </w:rPr>
+      </w:pPr>
+      <w:r>
+        <w:rPr>
+          <w:b w:val="1"/>
+          <w:rtl w:val="0"/>
+        </w:rPr>
+        <w:t xml:space="preserve">Sub​ ​Topic​ ​:​ </w:t>
+      </w:r>
+      <w:r>
+        <w:rPr>
+          <w:b w:val="1"/>
+          <w:color w:val="999999"/>
+          <w:rtl w:val="0"/>
+        </w:rPr>
+        <w:t xml:space="preserve">Select appropriate authentication and authorization mechanisms</w:t>
+      </w:r>
+      <w:r>
+        <w:rPr>
+          <w:b w:val="1"/>
+          <w:color w:val="999999"/>
+          <w:rtl w:val="0"/>
+        </w:rPr>
+        <w:t xml:space="preserve"> </w:t>
+      </w:r>
+    </w:p>
+    <w:p>
+      <w:pPr>
+        <w:rPr>
+          <w:color w:val="999999"/>
+        </w:rPr>
+      </w:pPr>
+      <w:r>
+        <w:rPr>
+          <w:rtl w:val="0"/>
+        </w:rPr>
+      </w:r>
+    </w:p>
+    <w:p>
+      <w:pPr>
+        <w:rPr>
+          <w:b w:val="1"/>
+          <w:color w:val="999999"/>
+        </w:rPr>
+      </w:pPr>
+      <w:r>
+        <w:rPr>
+          <w:b w:val="1"/>
+          <w:rtl w:val="0"/>
+        </w:rPr>
+        <w:t xml:space="preserve">Domain: </w:t>
+      </w:r>
+      <w:r>
+        <w:rPr>
+          <w:color w:val="999999"/>
+          <w:rtl w:val="0"/>
+        </w:rPr>
+        <w:t xml:space="preserve">Security  </w:t>
+      </w:r>
+      <w:r>
+        <w:rPr>
+          <w:rtl w:val="0"/>
+        </w:rPr>
+      </w:r>
+    </w:p>
+    <w:p>
+      <w:pPr>
+        <w:rPr>
+          <w:b w:val="1"/>
+        </w:rPr>
+      </w:pPr>
+      <w:r>
+        <w:rPr>
+          <w:rtl w:val="0"/>
+        </w:rPr>
+      </w:r>
+    </w:p>
+    <w:p>
+      <w:pPr>
+        <w:rPr>
+          <w:rFonts w:ascii="Calibri" w:cs="Calibri" w:eastAsia="Calibri" w:hAnsi="Calibri"/>
+        </w:rPr>
+      </w:pPr>
+      <w:r>
+        <w:rPr>
+          <w:rFonts w:ascii="Calibri" w:cs="Calibri" w:eastAsia="Calibri" w:hAnsi="Calibri"/>
+          <w:b w:val="1"/>
+          <w:rtl w:val="0"/>
+        </w:rPr>
+        <w:t xml:space="preserve">Question text</w:t>
+      </w:r>
+      <w:r>
+        <w:rPr>
+          <w:rFonts w:ascii="Calibri" w:cs="Calibri" w:eastAsia="Calibri" w:hAnsi="Calibri"/>
+          <w:rtl w:val="0"/>
+        </w:rPr>
+        <w:t xml:space="preserve">: </w:t>
+      </w:r>
+    </w:p>
+    <w:p>
+      <w:pPr>
+        <w:rPr>
+          <w:color w:val="434343"/>
+        </w:rPr>
+      </w:pPr>
+      <w:r>
+        <w:rPr>
+          <w:color w:val="434343"/>
+          <w:rtl w:val="0"/>
+        </w:rPr>
+        <w:t xml:space="preserve">You work as a data scientist for a large global bank. Your team has been assigned the task of building a data warehouse in Redshift. Your data sources are in S3 buckets in your company's AWS account, with the account number of </w:t>
+      </w:r>
+      <w:r>
+        <w:rPr>
+          <w:color w:val="434343"/>
+          <w:rtl w:val="0"/>
+        </w:rPr>
+        <w:t xml:space="preserve">0045-2345-2329. The data in your S3 buckets is encrypted using a customer managed key with a key-d of 6sdghd7r-dslf-6dgd-6fdt-ye73judhy7df.</w:t>
+      </w:r>
+    </w:p>
+    <w:p>
+      <w:pPr>
+        <w:rPr>
+          <w:color w:val="434343"/>
+        </w:rPr>
+      </w:pPr>
+      <w:r>
+        <w:rPr>
+          <w:rtl w:val="0"/>
+        </w:rPr>
+      </w:r>
+    </w:p>
+    <w:p>
+      <w:pPr>
+        <w:rPr>
+          <w:color w:val="434343"/>
+        </w:rPr>
+      </w:pPr>
+      <w:r>
+        <w:rPr>
+          <w:color w:val="434343"/>
+          <w:rtl w:val="0"/>
+        </w:rPr>
+        <w:t xml:space="preserve">How will you grant permissions to your Glue crawler to access your encrypted S3 buckets?</w:t>
+      </w:r>
+      <w:r>
+        <w:rPr>
+          <w:rtl w:val="0"/>
+        </w:rPr>
+      </w:r>
+    </w:p>
+    <w:p>
+      <w:pPr>
+        <w:rPr>
+          <w:color w:val="434343"/>
+        </w:rPr>
+      </w:pPr>
+      <w:r>
+        <w:rPr>
+          <w:rtl w:val="0"/>
+        </w:rPr>
+      </w:r>
+    </w:p>
+    <w:p>
+      <w:pPr>
+        <w:numPr>
+          <w:ilvl w:val="0"/>
+          <w:numId w:val="7"/>
+        </w:numPr>
+        <w:ind w:left="720" w:hanging="360"/>
+        <w:rPr>
+          <w:color w:val="434343"/>
+        </w:rPr>
+      </w:pPr>
+      <w:r>
+        <w:rPr>
+          <w:color w:val="434343"/>
+          <w:rtl w:val="0"/>
+        </w:rPr>
+        <w:t xml:space="preserve">Assign an IAM policy to your Glue crawler with the following permissions:</w:t>
+        <w:br w:type="textWrapping"/>
+      </w:r>
+      <w:r>
+        <w:rPr>
+          <w:rFonts w:ascii="Courier New" w:cs="Courier New" w:eastAsia="Courier New" w:hAnsi="Courier New"/>
+          <w:color w:val="16191f"/>
+          <w:rtl w:val="0"/>
+        </w:rPr>
+        <w:t xml:space="preserve">{</w:t>
+      </w:r>
+      <w:r>
+        <w:rPr>
+          <w:rFonts w:ascii="Courier New" w:cs="Courier New" w:eastAsia="Courier New" w:hAnsi="Courier New"/>
+          <w:color w:val="16191f"/>
+          <w:shd w:fill="f9f9f9" w:val="clear"/>
+          <w:rtl w:val="0"/>
+        </w:rPr>
+        <w:t xml:space="preserve">  </w:t>
+      </w:r>
+    </w:p>
+    <w:p>
+      <w:pPr>
+        <w:ind w:left="720" w:firstLine="0"/>
+        <w:rPr>
+          <w:rFonts w:ascii="Courier New" w:cs="Courier New" w:eastAsia="Courier New" w:hAnsi="Courier New"/>
+          <w:color w:val="16191f"/>
+          <w:shd w:fill="f9f9f9" w:val="clear"/>
+        </w:rPr>
+      </w:pPr>
+      <w:r>
+        <w:rPr>
+          <w:rFonts w:ascii="Courier New" w:cs="Courier New" w:eastAsia="Courier New" w:hAnsi="Courier New"/>
+          <w:color w:val="16191f"/>
+          <w:shd w:fill="f9f9f9" w:val="clear"/>
+          <w:rtl w:val="0"/>
+        </w:rPr>
+        <w:t xml:space="preserve">   </w:t>
+      </w:r>
+      <w:r>
+        <w:rPr>
+          <w:rFonts w:ascii="Courier New" w:cs="Courier New" w:eastAsia="Courier New" w:hAnsi="Courier New"/>
+          <w:color w:val="986801"/>
+          <w:rtl w:val="0"/>
+        </w:rPr>
+        <w:t xml:space="preserve">"Version"</w:t>
+      </w:r>
+      <w:r>
+        <w:rPr>
+          <w:rFonts w:ascii="Courier New" w:cs="Courier New" w:eastAsia="Courier New" w:hAnsi="Courier New"/>
+          <w:color w:val="16191f"/>
+          <w:shd w:fill="f9f9f9" w:val="clear"/>
+          <w:rtl w:val="0"/>
+        </w:rPr>
+        <w:t xml:space="preserve">:</w:t>
+      </w:r>
+      <w:r>
+        <w:rPr>
+          <w:rFonts w:ascii="Courier New" w:cs="Courier New" w:eastAsia="Courier New" w:hAnsi="Courier New"/>
+          <w:color w:val="0b6125"/>
+          <w:rtl w:val="0"/>
+        </w:rPr>
+        <w:t xml:space="preserve">"2012-10-17"</w:t>
+      </w:r>
+      <w:r>
+        <w:rPr>
+          <w:rFonts w:ascii="Courier New" w:cs="Courier New" w:eastAsia="Courier New" w:hAnsi="Courier New"/>
+          <w:color w:val="16191f"/>
+          <w:shd w:fill="f9f9f9" w:val="clear"/>
+          <w:rtl w:val="0"/>
+        </w:rPr>
+        <w:t xml:space="preserve">,</w:t>
+      </w:r>
+    </w:p>
+    <w:p>
+      <w:pPr>
+        <w:ind w:left="720" w:firstLine="0"/>
+        <w:rPr>
+          <w:rFonts w:ascii="Courier New" w:cs="Courier New" w:eastAsia="Courier New" w:hAnsi="Courier New"/>
+          <w:color w:val="16191f"/>
+          <w:shd w:fill="f9f9f9" w:val="clear"/>
+        </w:rPr>
+      </w:pPr>
+      <w:r>
+        <w:rPr>
+          <w:rFonts w:ascii="Courier New" w:cs="Courier New" w:eastAsia="Courier New" w:hAnsi="Courier New"/>
+          <w:color w:val="16191f"/>
+          <w:shd w:fill="f9f9f9" w:val="clear"/>
+          <w:rtl w:val="0"/>
+        </w:rPr>
+        <w:t xml:space="preserve">   </w:t>
+      </w:r>
+      <w:r>
+        <w:rPr>
+          <w:rFonts w:ascii="Courier New" w:cs="Courier New" w:eastAsia="Courier New" w:hAnsi="Courier New"/>
+          <w:color w:val="986801"/>
+          <w:rtl w:val="0"/>
+        </w:rPr>
+        <w:t xml:space="preserve">"Statement"</w:t>
+      </w:r>
+      <w:r>
+        <w:rPr>
+          <w:rFonts w:ascii="Courier New" w:cs="Courier New" w:eastAsia="Courier New" w:hAnsi="Courier New"/>
+          <w:color w:val="16191f"/>
+          <w:shd w:fill="f9f9f9" w:val="clear"/>
+          <w:rtl w:val="0"/>
+        </w:rPr>
+        <w:t xml:space="preserve">:[  </w:t>
+      </w:r>
+    </w:p>
+    <w:p>
+      <w:pPr>
+        <w:ind w:left="720" w:firstLine="0"/>
+        <w:rPr>
+          <w:rFonts w:ascii="Courier New" w:cs="Courier New" w:eastAsia="Courier New" w:hAnsi="Courier New"/>
+          <w:color w:val="16191f"/>
+          <w:shd w:fill="f9f9f9" w:val="clear"/>
+        </w:rPr>
+      </w:pPr>
+      <w:r>
+        <w:rPr>
+          <w:rFonts w:ascii="Courier New" w:cs="Courier New" w:eastAsia="Courier New" w:hAnsi="Courier New"/>
+          <w:color w:val="16191f"/>
+          <w:shd w:fill="f9f9f9" w:val="clear"/>
+          <w:rtl w:val="0"/>
+        </w:rPr>
+        <w:t xml:space="preserve">      </w:t>
+      </w:r>
+      <w:r>
+        <w:rPr>
+          <w:rFonts w:ascii="Courier New" w:cs="Courier New" w:eastAsia="Courier New" w:hAnsi="Courier New"/>
+          <w:color w:val="16191f"/>
+          <w:rtl w:val="0"/>
+        </w:rPr>
+        <w:t xml:space="preserve">{</w:t>
+      </w:r>
+      <w:r>
+        <w:rPr>
+          <w:rFonts w:ascii="Courier New" w:cs="Courier New" w:eastAsia="Courier New" w:hAnsi="Courier New"/>
+          <w:color w:val="16191f"/>
+          <w:shd w:fill="f9f9f9" w:val="clear"/>
+          <w:rtl w:val="0"/>
+        </w:rPr>
+        <w:t xml:space="preserve">  </w:t>
+      </w:r>
+    </w:p>
+    <w:p>
+      <w:pPr>
+        <w:ind w:left="720" w:firstLine="0"/>
+        <w:rPr>
+          <w:rFonts w:ascii="Courier New" w:cs="Courier New" w:eastAsia="Courier New" w:hAnsi="Courier New"/>
+          <w:color w:val="16191f"/>
+          <w:shd w:fill="f9f9f9" w:val="clear"/>
+        </w:rPr>
+      </w:pPr>
+      <w:r>
+        <w:rPr>
+          <w:rFonts w:ascii="Courier New" w:cs="Courier New" w:eastAsia="Courier New" w:hAnsi="Courier New"/>
+          <w:color w:val="16191f"/>
+          <w:shd w:fill="f9f9f9" w:val="clear"/>
+          <w:rtl w:val="0"/>
+        </w:rPr>
+        <w:t xml:space="preserve">         </w:t>
+      </w:r>
+      <w:r>
+        <w:rPr>
+          <w:rFonts w:ascii="Courier New" w:cs="Courier New" w:eastAsia="Courier New" w:hAnsi="Courier New"/>
+          <w:color w:val="986801"/>
+          <w:rtl w:val="0"/>
+        </w:rPr>
+        <w:t xml:space="preserve">"Effect"</w:t>
+      </w:r>
+      <w:r>
+        <w:rPr>
+          <w:rFonts w:ascii="Courier New" w:cs="Courier New" w:eastAsia="Courier New" w:hAnsi="Courier New"/>
+          <w:color w:val="16191f"/>
+          <w:shd w:fill="f9f9f9" w:val="clear"/>
+          <w:rtl w:val="0"/>
+        </w:rPr>
+        <w:t xml:space="preserve">:</w:t>
+      </w:r>
+      <w:r>
+        <w:rPr>
+          <w:rFonts w:ascii="Courier New" w:cs="Courier New" w:eastAsia="Courier New" w:hAnsi="Courier New"/>
+          <w:color w:val="0b6125"/>
+          <w:rtl w:val="0"/>
+        </w:rPr>
+        <w:t xml:space="preserve">"Allow"</w:t>
+      </w:r>
+      <w:r>
+        <w:rPr>
+          <w:rFonts w:ascii="Courier New" w:cs="Courier New" w:eastAsia="Courier New" w:hAnsi="Courier New"/>
+          <w:color w:val="16191f"/>
+          <w:shd w:fill="f9f9f9" w:val="clear"/>
+          <w:rtl w:val="0"/>
+        </w:rPr>
+        <w:t xml:space="preserve">,</w:t>
+      </w:r>
+    </w:p>
+    <w:p>
+      <w:pPr>
+        <w:ind w:left="720" w:firstLine="0"/>
+        <w:rPr>
+          <w:rFonts w:ascii="Courier New" w:cs="Courier New" w:eastAsia="Courier New" w:hAnsi="Courier New"/>
+          <w:color w:val="16191f"/>
+          <w:shd w:fill="f9f9f9" w:val="clear"/>
+        </w:rPr>
+      </w:pPr>
+      <w:r>
+        <w:rPr>
+          <w:rFonts w:ascii="Courier New" w:cs="Courier New" w:eastAsia="Courier New" w:hAnsi="Courier New"/>
+          <w:color w:val="16191f"/>
+          <w:shd w:fill="f9f9f9" w:val="clear"/>
+          <w:rtl w:val="0"/>
+        </w:rPr>
+        <w:t xml:space="preserve">         </w:t>
+      </w:r>
+      <w:r>
+        <w:rPr>
+          <w:rFonts w:ascii="Courier New" w:cs="Courier New" w:eastAsia="Courier New" w:hAnsi="Courier New"/>
+          <w:color w:val="986801"/>
+          <w:rtl w:val="0"/>
+        </w:rPr>
+        <w:t xml:space="preserve">"Action"</w:t>
+      </w:r>
+      <w:r>
+        <w:rPr>
+          <w:rFonts w:ascii="Courier New" w:cs="Courier New" w:eastAsia="Courier New" w:hAnsi="Courier New"/>
+          <w:color w:val="16191f"/>
+          <w:shd w:fill="f9f9f9" w:val="clear"/>
+          <w:rtl w:val="0"/>
+        </w:rPr>
+        <w:t xml:space="preserve">:[  </w:t>
+      </w:r>
+    </w:p>
+    <w:p>
+      <w:pPr>
+        <w:ind w:left="720" w:firstLine="0"/>
+        <w:rPr>
+          <w:rFonts w:ascii="Courier New" w:cs="Courier New" w:eastAsia="Courier New" w:hAnsi="Courier New"/>
+          <w:color w:val="16191f"/>
+          <w:shd w:fill="f9f9f9" w:val="clear"/>
+        </w:rPr>
+      </w:pPr>
+      <w:r>
+        <w:rPr>
+          <w:rFonts w:ascii="Courier New" w:cs="Courier New" w:eastAsia="Courier New" w:hAnsi="Courier New"/>
+          <w:color w:val="16191f"/>
+          <w:shd w:fill="f9f9f9" w:val="clear"/>
+          <w:rtl w:val="0"/>
+        </w:rPr>
+        <w:t xml:space="preserve">            </w:t>
+      </w:r>
+      <w:r>
+        <w:rPr>
+          <w:rFonts w:ascii="Courier New" w:cs="Courier New" w:eastAsia="Courier New" w:hAnsi="Courier New"/>
+          <w:color w:val="0b6125"/>
+          <w:rtl w:val="0"/>
+        </w:rPr>
+        <w:t xml:space="preserve">"kms:Encrypt"</w:t>
+      </w:r>
+      <w:r>
+        <w:rPr>
+          <w:rtl w:val="0"/>
+        </w:rPr>
+      </w:r>
+    </w:p>
+    <w:p>
+      <w:pPr>
+        <w:ind w:left="720" w:firstLine="0"/>
+        <w:rPr>
+          <w:rFonts w:ascii="Courier New" w:cs="Courier New" w:eastAsia="Courier New" w:hAnsi="Courier New"/>
+          <w:color w:val="16191f"/>
+          <w:shd w:fill="f9f9f9" w:val="clear"/>
+        </w:rPr>
+      </w:pPr>
+      <w:r>
+        <w:rPr>
+          <w:rFonts w:ascii="Courier New" w:cs="Courier New" w:eastAsia="Courier New" w:hAnsi="Courier New"/>
+          <w:color w:val="16191f"/>
+          <w:shd w:fill="f9f9f9" w:val="clear"/>
+          <w:rtl w:val="0"/>
+        </w:rPr>
+        <w:t xml:space="preserve">         ],</w:t>
+      </w:r>
+    </w:p>
+    <w:p>
+      <w:pPr>
+        <w:ind w:left="720" w:firstLine="0"/>
+        <w:rPr>
+          <w:rFonts w:ascii="Courier New" w:cs="Courier New" w:eastAsia="Courier New" w:hAnsi="Courier New"/>
+          <w:color w:val="16191f"/>
+          <w:shd w:fill="f9f9f9" w:val="clear"/>
+        </w:rPr>
+      </w:pPr>
+      <w:r>
+        <w:rPr>
+          <w:rFonts w:ascii="Courier New" w:cs="Courier New" w:eastAsia="Courier New" w:hAnsi="Courier New"/>
+          <w:color w:val="16191f"/>
+          <w:shd w:fill="f9f9f9" w:val="clear"/>
+          <w:rtl w:val="0"/>
+        </w:rPr>
+        <w:t xml:space="preserve">         </w:t>
+      </w:r>
+      <w:r>
+        <w:rPr>
+          <w:rFonts w:ascii="Courier New" w:cs="Courier New" w:eastAsia="Courier New" w:hAnsi="Courier New"/>
+          <w:color w:val="986801"/>
+          <w:rtl w:val="0"/>
+        </w:rPr>
+        <w:t xml:space="preserve">"Resource"</w:t>
+      </w:r>
+      <w:r>
+        <w:rPr>
+          <w:rFonts w:ascii="Courier New" w:cs="Courier New" w:eastAsia="Courier New" w:hAnsi="Courier New"/>
+          <w:color w:val="16191f"/>
+          <w:shd w:fill="f9f9f9" w:val="clear"/>
+          <w:rtl w:val="0"/>
+        </w:rPr>
+        <w:t xml:space="preserve">:[  </w:t>
+      </w:r>
+    </w:p>
+    <w:p>
+      <w:pPr>
+        <w:ind w:left="720" w:firstLine="0"/>
+        <w:rPr>
+          <w:rFonts w:ascii="Courier New" w:cs="Courier New" w:eastAsia="Courier New" w:hAnsi="Courier New"/>
+          <w:color w:val="16191f"/>
+          <w:shd w:fill="f9f9f9" w:val="clear"/>
+        </w:rPr>
+      </w:pPr>
+      <w:r>
+        <w:rPr>
+          <w:rFonts w:ascii="Courier New" w:cs="Courier New" w:eastAsia="Courier New" w:hAnsi="Courier New"/>
+          <w:color w:val="16191f"/>
+          <w:shd w:fill="f9f9f9" w:val="clear"/>
+          <w:rtl w:val="0"/>
+        </w:rPr>
+        <w:t xml:space="preserve">       </w:t>
+      </w:r>
+      <w:r>
+        <w:rPr>
+          <w:rFonts w:ascii="Courier New" w:cs="Courier New" w:eastAsia="Courier New" w:hAnsi="Courier New"/>
+          <w:color w:val="0b6125"/>
+          <w:rtl w:val="0"/>
+        </w:rPr>
+        <w:t xml:space="preserve">"arn:aws:kms:*:</w:t>
+      </w:r>
+      <w:r>
+        <w:rPr>
+          <w:color w:val="434343"/>
+          <w:rtl w:val="0"/>
+        </w:rPr>
+        <w:t xml:space="preserve">0045-2345-2329</w:t>
+      </w:r>
+      <w:r>
+        <w:rPr>
+          <w:rFonts w:ascii="Courier New" w:cs="Courier New" w:eastAsia="Courier New" w:hAnsi="Courier New"/>
+          <w:color w:val="0b6125"/>
+          <w:rtl w:val="0"/>
+        </w:rPr>
+        <w:t xml:space="preserve">:key/</w:t>
+      </w:r>
+      <w:r>
+        <w:rPr>
+          <w:color w:val="434343"/>
+          <w:rtl w:val="0"/>
+        </w:rPr>
+        <w:t xml:space="preserve">6sdghd7r-dslf-6dgd-6fdt-ye73judhy7df</w:t>
+      </w:r>
+      <w:r>
+        <w:rPr>
+          <w:rFonts w:ascii="Courier New" w:cs="Courier New" w:eastAsia="Courier New" w:hAnsi="Courier New"/>
+          <w:color w:val="0b6125"/>
+          <w:rtl w:val="0"/>
+        </w:rPr>
+        <w:t xml:space="preserve">"</w:t>
+      </w:r>
+      <w:r>
+        <w:rPr>
+          <w:rtl w:val="0"/>
+        </w:rPr>
+      </w:r>
+    </w:p>
+    <w:p>
+      <w:pPr>
+        <w:ind w:left="720" w:firstLine="0"/>
+        <w:rPr>
+          <w:rFonts w:ascii="Courier New" w:cs="Courier New" w:eastAsia="Courier New" w:hAnsi="Courier New"/>
+          <w:color w:val="16191f"/>
+          <w:shd w:fill="f9f9f9" w:val="clear"/>
+        </w:rPr>
+      </w:pPr>
+      <w:r>
+        <w:rPr>
+          <w:rFonts w:ascii="Courier New" w:cs="Courier New" w:eastAsia="Courier New" w:hAnsi="Courier New"/>
+          <w:color w:val="16191f"/>
+          <w:shd w:fill="f9f9f9" w:val="clear"/>
+          <w:rtl w:val="0"/>
+        </w:rPr>
+        <w:t xml:space="preserve">         ]</w:t>
+      </w:r>
+    </w:p>
+    <w:p>
+      <w:pPr>
+        <w:ind w:left="720" w:firstLine="0"/>
+        <w:rPr>
+          <w:rFonts w:ascii="Courier New" w:cs="Courier New" w:eastAsia="Courier New" w:hAnsi="Courier New"/>
+          <w:color w:val="16191f"/>
+          <w:shd w:fill="f9f9f9" w:val="clear"/>
+        </w:rPr>
+      </w:pPr>
+      <w:r>
+        <w:rPr>
+          <w:rFonts w:ascii="Courier New" w:cs="Courier New" w:eastAsia="Courier New" w:hAnsi="Courier New"/>
+          <w:color w:val="16191f"/>
+          <w:shd w:fill="f9f9f9" w:val="clear"/>
+          <w:rtl w:val="0"/>
+        </w:rPr>
+        <w:t xml:space="preserve">      }</w:t>
+      </w:r>
+    </w:p>
+    <w:p>
+      <w:pPr>
+        <w:ind w:left="720" w:firstLine="0"/>
+        <w:rPr>
+          <w:rFonts w:ascii="Courier New" w:cs="Courier New" w:eastAsia="Courier New" w:hAnsi="Courier New"/>
+          <w:color w:val="16191f"/>
+          <w:shd w:fill="f9f9f9" w:val="clear"/>
+        </w:rPr>
+      </w:pPr>
+      <w:r>
+        <w:rPr>
+          <w:rFonts w:ascii="Courier New" w:cs="Courier New" w:eastAsia="Courier New" w:hAnsi="Courier New"/>
+          <w:color w:val="16191f"/>
+          <w:shd w:fill="f9f9f9" w:val="clear"/>
+          <w:rtl w:val="0"/>
+        </w:rPr>
+        <w:t xml:space="preserve">   ]</w:t>
+      </w:r>
+    </w:p>
+    <w:p>
+      <w:pPr>
+        <w:ind w:left="720" w:firstLine="0"/>
+        <w:rPr>
+          <w:color w:val="434343"/>
+        </w:rPr>
+      </w:pPr>
+      <w:r>
+        <w:rPr>
+          <w:rFonts w:ascii="Courier New" w:cs="Courier New" w:eastAsia="Courier New" w:hAnsi="Courier New"/>
+          <w:color w:val="16191f"/>
+          <w:shd w:fill="f9f9f9" w:val="clear"/>
+          <w:rtl w:val="0"/>
+        </w:rPr>
+        <w:t xml:space="preserve">}</w:t>
+      </w:r>
+      <w:r>
+        <w:rPr>
+          <w:rtl w:val="0"/>
+        </w:rPr>
+      </w:r>
+    </w:p>
+    <w:p>
+      <w:pPr>
+        <w:numPr>
+          <w:ilvl w:val="0"/>
+          <w:numId w:val="7"/>
+        </w:numPr>
+        <w:ind w:left="720" w:hanging="360"/>
+        <w:rPr>
+          <w:color w:val="434343"/>
+        </w:rPr>
+      </w:pPr>
+      <w:r>
+        <w:rPr>
+          <w:color w:val="434343"/>
+          <w:rtl w:val="0"/>
+        </w:rPr>
+        <w:t xml:space="preserve">Assign an IAM role to your Glue crawler with the following policy attached:</w:t>
+        <w:br w:type="textWrapping"/>
+      </w:r>
+      <w:r>
+        <w:rPr>
+          <w:rFonts w:ascii="Courier New" w:cs="Courier New" w:eastAsia="Courier New" w:hAnsi="Courier New"/>
+          <w:color w:val="16191f"/>
+          <w:rtl w:val="0"/>
+        </w:rPr>
+        <w:t xml:space="preserve">{</w:t>
+      </w:r>
+      <w:r>
+        <w:rPr>
+          <w:rFonts w:ascii="Courier New" w:cs="Courier New" w:eastAsia="Courier New" w:hAnsi="Courier New"/>
+          <w:color w:val="16191f"/>
+          <w:shd w:fill="f9f9f9" w:val="clear"/>
+          <w:rtl w:val="0"/>
+        </w:rPr>
+        <w:t xml:space="preserve">  </w:t>
+      </w:r>
+    </w:p>
+    <w:p>
+      <w:pPr>
+        <w:ind w:left="720" w:firstLine="0"/>
+        <w:rPr>
+          <w:rFonts w:ascii="Courier New" w:cs="Courier New" w:eastAsia="Courier New" w:hAnsi="Courier New"/>
+          <w:color w:val="16191f"/>
+          <w:shd w:fill="f9f9f9" w:val="clear"/>
+        </w:rPr>
+      </w:pPr>
+      <w:r>
+        <w:rPr>
+          <w:rFonts w:ascii="Courier New" w:cs="Courier New" w:eastAsia="Courier New" w:hAnsi="Courier New"/>
+          <w:color w:val="16191f"/>
+          <w:shd w:fill="f9f9f9" w:val="clear"/>
+          <w:rtl w:val="0"/>
+        </w:rPr>
+        <w:t xml:space="preserve">   </w:t>
+      </w:r>
+      <w:r>
+        <w:rPr>
+          <w:rFonts w:ascii="Courier New" w:cs="Courier New" w:eastAsia="Courier New" w:hAnsi="Courier New"/>
+          <w:color w:val="986801"/>
+          <w:rtl w:val="0"/>
+        </w:rPr>
+        <w:t xml:space="preserve">"Version"</w:t>
+      </w:r>
+      <w:r>
+        <w:rPr>
+          <w:rFonts w:ascii="Courier New" w:cs="Courier New" w:eastAsia="Courier New" w:hAnsi="Courier New"/>
+          <w:color w:val="16191f"/>
+          <w:shd w:fill="f9f9f9" w:val="clear"/>
+          <w:rtl w:val="0"/>
+        </w:rPr>
+        <w:t xml:space="preserve">:</w:t>
+      </w:r>
+      <w:r>
+        <w:rPr>
+          <w:rFonts w:ascii="Courier New" w:cs="Courier New" w:eastAsia="Courier New" w:hAnsi="Courier New"/>
+          <w:color w:val="0b6125"/>
+          <w:rtl w:val="0"/>
+        </w:rPr>
+        <w:t xml:space="preserve">"2012-10-17"</w:t>
+      </w:r>
+      <w:r>
+        <w:rPr>
+          <w:rFonts w:ascii="Courier New" w:cs="Courier New" w:eastAsia="Courier New" w:hAnsi="Courier New"/>
+          <w:color w:val="16191f"/>
+          <w:shd w:fill="f9f9f9" w:val="clear"/>
+          <w:rtl w:val="0"/>
+        </w:rPr>
+        <w:t xml:space="preserve">,</w:t>
+      </w:r>
+    </w:p>
+    <w:p>
+      <w:pPr>
+        <w:ind w:left="720" w:firstLine="0"/>
+        <w:rPr>
+          <w:rFonts w:ascii="Courier New" w:cs="Courier New" w:eastAsia="Courier New" w:hAnsi="Courier New"/>
+          <w:color w:val="16191f"/>
+          <w:shd w:fill="f9f9f9" w:val="clear"/>
+        </w:rPr>
+      </w:pPr>
+      <w:r>
+        <w:rPr>
+          <w:rFonts w:ascii="Courier New" w:cs="Courier New" w:eastAsia="Courier New" w:hAnsi="Courier New"/>
+          <w:color w:val="16191f"/>
+          <w:shd w:fill="f9f9f9" w:val="clear"/>
+          <w:rtl w:val="0"/>
+        </w:rPr>
+        <w:t xml:space="preserve">   </w:t>
+      </w:r>
+      <w:r>
+        <w:rPr>
+          <w:rFonts w:ascii="Courier New" w:cs="Courier New" w:eastAsia="Courier New" w:hAnsi="Courier New"/>
+          <w:color w:val="986801"/>
+          <w:rtl w:val="0"/>
+        </w:rPr>
+        <w:t xml:space="preserve">"Statement"</w:t>
+      </w:r>
+      <w:r>
+        <w:rPr>
+          <w:rFonts w:ascii="Courier New" w:cs="Courier New" w:eastAsia="Courier New" w:hAnsi="Courier New"/>
+          <w:color w:val="16191f"/>
+          <w:shd w:fill="f9f9f9" w:val="clear"/>
+          <w:rtl w:val="0"/>
+        </w:rPr>
+        <w:t xml:space="preserve">:[  </w:t>
+      </w:r>
+    </w:p>
+    <w:p>
+      <w:pPr>
+        <w:ind w:left="720" w:firstLine="0"/>
+        <w:rPr>
+          <w:rFonts w:ascii="Courier New" w:cs="Courier New" w:eastAsia="Courier New" w:hAnsi="Courier New"/>
+          <w:color w:val="16191f"/>
+          <w:shd w:fill="f9f9f9" w:val="clear"/>
+        </w:rPr>
+      </w:pPr>
+      <w:r>
+        <w:rPr>
+          <w:rFonts w:ascii="Courier New" w:cs="Courier New" w:eastAsia="Courier New" w:hAnsi="Courier New"/>
+          <w:color w:val="16191f"/>
+          <w:shd w:fill="f9f9f9" w:val="clear"/>
+          <w:rtl w:val="0"/>
+        </w:rPr>
+        <w:t xml:space="preserve">      </w:t>
+      </w:r>
+      <w:r>
+        <w:rPr>
+          <w:rFonts w:ascii="Courier New" w:cs="Courier New" w:eastAsia="Courier New" w:hAnsi="Courier New"/>
+          <w:color w:val="16191f"/>
+          <w:rtl w:val="0"/>
+        </w:rPr>
+        <w:t xml:space="preserve">{</w:t>
+      </w:r>
+      <w:r>
+        <w:rPr>
+          <w:rFonts w:ascii="Courier New" w:cs="Courier New" w:eastAsia="Courier New" w:hAnsi="Courier New"/>
+          <w:color w:val="16191f"/>
+          <w:shd w:fill="f9f9f9" w:val="clear"/>
+          <w:rtl w:val="0"/>
+        </w:rPr>
+        <w:t xml:space="preserve">  </w:t>
+      </w:r>
+    </w:p>
+    <w:p>
+      <w:pPr>
+        <w:ind w:left="720" w:firstLine="0"/>
+        <w:rPr>
+          <w:rFonts w:ascii="Courier New" w:cs="Courier New" w:eastAsia="Courier New" w:hAnsi="Courier New"/>
+          <w:color w:val="16191f"/>
+          <w:shd w:fill="f9f9f9" w:val="clear"/>
+        </w:rPr>
+      </w:pPr>
+      <w:r>
+        <w:rPr>
+          <w:rFonts w:ascii="Courier New" w:cs="Courier New" w:eastAsia="Courier New" w:hAnsi="Courier New"/>
+          <w:color w:val="16191f"/>
+          <w:shd w:fill="f9f9f9" w:val="clear"/>
+          <w:rtl w:val="0"/>
+        </w:rPr>
+        <w:t xml:space="preserve">         </w:t>
+      </w:r>
+      <w:r>
+        <w:rPr>
+          <w:rFonts w:ascii="Courier New" w:cs="Courier New" w:eastAsia="Courier New" w:hAnsi="Courier New"/>
+          <w:color w:val="986801"/>
+          <w:rtl w:val="0"/>
+        </w:rPr>
+        <w:t xml:space="preserve">"Effect"</w:t>
+      </w:r>
+      <w:r>
+        <w:rPr>
+          <w:rFonts w:ascii="Courier New" w:cs="Courier New" w:eastAsia="Courier New" w:hAnsi="Courier New"/>
+          <w:color w:val="16191f"/>
+          <w:shd w:fill="f9f9f9" w:val="clear"/>
+          <w:rtl w:val="0"/>
+        </w:rPr>
+        <w:t xml:space="preserve">:</w:t>
+      </w:r>
+      <w:r>
+        <w:rPr>
+          <w:rFonts w:ascii="Courier New" w:cs="Courier New" w:eastAsia="Courier New" w:hAnsi="Courier New"/>
+          <w:color w:val="0b6125"/>
+          <w:rtl w:val="0"/>
+        </w:rPr>
+        <w:t xml:space="preserve">"Allow"</w:t>
+      </w:r>
+      <w:r>
+        <w:rPr>
+          <w:rFonts w:ascii="Courier New" w:cs="Courier New" w:eastAsia="Courier New" w:hAnsi="Courier New"/>
+          <w:color w:val="16191f"/>
+          <w:shd w:fill="f9f9f9" w:val="clear"/>
+          <w:rtl w:val="0"/>
+        </w:rPr>
+        <w:t xml:space="preserve">,</w:t>
+      </w:r>
+    </w:p>
+    <w:p>
+      <w:pPr>
+        <w:ind w:left="720" w:firstLine="0"/>
+        <w:rPr>
+          <w:rFonts w:ascii="Courier New" w:cs="Courier New" w:eastAsia="Courier New" w:hAnsi="Courier New"/>
+          <w:color w:val="16191f"/>
+          <w:shd w:fill="f9f9f9" w:val="clear"/>
+        </w:rPr>
+      </w:pPr>
+      <w:r>
+        <w:rPr>
+          <w:rFonts w:ascii="Courier New" w:cs="Courier New" w:eastAsia="Courier New" w:hAnsi="Courier New"/>
+          <w:color w:val="16191f"/>
+          <w:shd w:fill="f9f9f9" w:val="clear"/>
+          <w:rtl w:val="0"/>
+        </w:rPr>
+        <w:t xml:space="preserve">         </w:t>
+      </w:r>
+      <w:r>
+        <w:rPr>
+          <w:rFonts w:ascii="Courier New" w:cs="Courier New" w:eastAsia="Courier New" w:hAnsi="Courier New"/>
+          <w:color w:val="986801"/>
+          <w:rtl w:val="0"/>
+        </w:rPr>
+        <w:t xml:space="preserve">"Action"</w:t>
+      </w:r>
+      <w:r>
+        <w:rPr>
+          <w:rFonts w:ascii="Courier New" w:cs="Courier New" w:eastAsia="Courier New" w:hAnsi="Courier New"/>
+          <w:color w:val="16191f"/>
+          <w:shd w:fill="f9f9f9" w:val="clear"/>
+          <w:rtl w:val="0"/>
+        </w:rPr>
+        <w:t xml:space="preserve">:[  </w:t>
+      </w:r>
+    </w:p>
+    <w:p>
+      <w:pPr>
+        <w:ind w:left="720" w:firstLine="0"/>
+        <w:rPr>
+          <w:rFonts w:ascii="Courier New" w:cs="Courier New" w:eastAsia="Courier New" w:hAnsi="Courier New"/>
+          <w:color w:val="16191f"/>
+          <w:shd w:fill="f9f9f9" w:val="clear"/>
+        </w:rPr>
+      </w:pPr>
+      <w:r>
+        <w:rPr>
+          <w:rFonts w:ascii="Courier New" w:cs="Courier New" w:eastAsia="Courier New" w:hAnsi="Courier New"/>
+          <w:color w:val="16191f"/>
+          <w:shd w:fill="f9f9f9" w:val="clear"/>
+          <w:rtl w:val="0"/>
+        </w:rPr>
+        <w:t xml:space="preserve">            </w:t>
+      </w:r>
+      <w:r>
+        <w:rPr>
+          <w:rFonts w:ascii="Courier New" w:cs="Courier New" w:eastAsia="Courier New" w:hAnsi="Courier New"/>
+          <w:color w:val="0b6125"/>
+          <w:rtl w:val="0"/>
+        </w:rPr>
+        <w:t xml:space="preserve">"kms:Decrypt"</w:t>
+      </w:r>
+      <w:r>
+        <w:rPr>
+          <w:rtl w:val="0"/>
+        </w:rPr>
+      </w:r>
+    </w:p>
+    <w:p>
+      <w:pPr>
+        <w:ind w:left="720" w:firstLine="0"/>
+        <w:rPr>
+          <w:rFonts w:ascii="Courier New" w:cs="Courier New" w:eastAsia="Courier New" w:hAnsi="Courier New"/>
+          <w:color w:val="16191f"/>
+          <w:shd w:fill="f9f9f9" w:val="clear"/>
+        </w:rPr>
+      </w:pPr>
+      <w:r>
+        <w:rPr>
+          <w:rFonts w:ascii="Courier New" w:cs="Courier New" w:eastAsia="Courier New" w:hAnsi="Courier New"/>
+          <w:color w:val="16191f"/>
+          <w:shd w:fill="f9f9f9" w:val="clear"/>
+          <w:rtl w:val="0"/>
+        </w:rPr>
+        <w:t xml:space="preserve">         ],</w:t>
+      </w:r>
+    </w:p>
+    <w:p>
+      <w:pPr>
+        <w:ind w:left="720" w:firstLine="0"/>
+        <w:rPr>
+          <w:rFonts w:ascii="Courier New" w:cs="Courier New" w:eastAsia="Courier New" w:hAnsi="Courier New"/>
+          <w:color w:val="16191f"/>
+          <w:shd w:fill="f9f9f9" w:val="clear"/>
+        </w:rPr>
+      </w:pPr>
+      <w:r>
+        <w:rPr>
+          <w:rFonts w:ascii="Courier New" w:cs="Courier New" w:eastAsia="Courier New" w:hAnsi="Courier New"/>
+          <w:color w:val="16191f"/>
+          <w:shd w:fill="f9f9f9" w:val="clear"/>
+          <w:rtl w:val="0"/>
+        </w:rPr>
+        <w:t xml:space="preserve">         </w:t>
+      </w:r>
+      <w:r>
+        <w:rPr>
+          <w:rFonts w:ascii="Courier New" w:cs="Courier New" w:eastAsia="Courier New" w:hAnsi="Courier New"/>
+          <w:color w:val="986801"/>
+          <w:rtl w:val="0"/>
+        </w:rPr>
+        <w:t xml:space="preserve">"Resource"</w:t>
+      </w:r>
+      <w:r>
+        <w:rPr>
+          <w:rFonts w:ascii="Courier New" w:cs="Courier New" w:eastAsia="Courier New" w:hAnsi="Courier New"/>
+          <w:color w:val="16191f"/>
+          <w:shd w:fill="f9f9f9" w:val="clear"/>
+          <w:rtl w:val="0"/>
+        </w:rPr>
+        <w:t xml:space="preserve">:[  </w:t>
+      </w:r>
+    </w:p>
+    <w:p>
+      <w:pPr>
+        <w:ind w:left="720" w:firstLine="0"/>
+        <w:rPr>
+          <w:rFonts w:ascii="Courier New" w:cs="Courier New" w:eastAsia="Courier New" w:hAnsi="Courier New"/>
+          <w:color w:val="16191f"/>
+          <w:shd w:fill="f9f9f9" w:val="clear"/>
+        </w:rPr>
+      </w:pPr>
+      <w:r>
+        <w:rPr>
+          <w:rFonts w:ascii="Courier New" w:cs="Courier New" w:eastAsia="Courier New" w:hAnsi="Courier New"/>
+          <w:color w:val="16191f"/>
+          <w:shd w:fill="f9f9f9" w:val="clear"/>
+          <w:rtl w:val="0"/>
+        </w:rPr>
+        <w:t xml:space="preserve">       </w:t>
+      </w:r>
+      <w:r>
+        <w:rPr>
+          <w:rFonts w:ascii="Courier New" w:cs="Courier New" w:eastAsia="Courier New" w:hAnsi="Courier New"/>
+          <w:color w:val="0b6125"/>
+          <w:rtl w:val="0"/>
+        </w:rPr>
+        <w:t xml:space="preserve">"arn:aws:kms:*:</w:t>
+      </w:r>
+      <w:r>
+        <w:rPr>
+          <w:color w:val="434343"/>
+          <w:rtl w:val="0"/>
+        </w:rPr>
+        <w:t xml:space="preserve">0045-2345-2329</w:t>
+      </w:r>
+      <w:r>
+        <w:rPr>
+          <w:rFonts w:ascii="Courier New" w:cs="Courier New" w:eastAsia="Courier New" w:hAnsi="Courier New"/>
+          <w:color w:val="0b6125"/>
+          <w:rtl w:val="0"/>
+        </w:rPr>
+        <w:t xml:space="preserve">:key/</w:t>
+      </w:r>
+      <w:r>
+        <w:rPr>
+          <w:color w:val="434343"/>
+          <w:rtl w:val="0"/>
+        </w:rPr>
+        <w:t xml:space="preserve">6sdghd7r-dslf-6dgd-6fdt-ye73judhy7df</w:t>
+      </w:r>
+      <w:r>
+        <w:rPr>
+          <w:rFonts w:ascii="Courier New" w:cs="Courier New" w:eastAsia="Courier New" w:hAnsi="Courier New"/>
+          <w:color w:val="0b6125"/>
+          <w:rtl w:val="0"/>
+        </w:rPr>
+        <w:t xml:space="preserve">"</w:t>
+      </w:r>
+      <w:r>
+        <w:rPr>
+          <w:rtl w:val="0"/>
+        </w:rPr>
+      </w:r>
+    </w:p>
+    <w:p>
+      <w:pPr>
+        <w:ind w:left="720" w:firstLine="0"/>
+        <w:rPr>
+          <w:rFonts w:ascii="Courier New" w:cs="Courier New" w:eastAsia="Courier New" w:hAnsi="Courier New"/>
+          <w:color w:val="16191f"/>
+          <w:shd w:fill="f9f9f9" w:val="clear"/>
+        </w:rPr>
+      </w:pPr>
+      <w:r>
+        <w:rPr>
+          <w:rFonts w:ascii="Courier New" w:cs="Courier New" w:eastAsia="Courier New" w:hAnsi="Courier New"/>
+          <w:color w:val="16191f"/>
+          <w:shd w:fill="f9f9f9" w:val="clear"/>
+          <w:rtl w:val="0"/>
+        </w:rPr>
+        <w:t xml:space="preserve">         ]</w:t>
+      </w:r>
+    </w:p>
+    <w:p>
+      <w:pPr>
+        <w:ind w:left="720" w:firstLine="0"/>
+        <w:rPr>
+          <w:rFonts w:ascii="Courier New" w:cs="Courier New" w:eastAsia="Courier New" w:hAnsi="Courier New"/>
+          <w:color w:val="16191f"/>
+          <w:shd w:fill="f9f9f9" w:val="clear"/>
+        </w:rPr>
+      </w:pPr>
+      <w:r>
+        <w:rPr>
+          <w:rFonts w:ascii="Courier New" w:cs="Courier New" w:eastAsia="Courier New" w:hAnsi="Courier New"/>
+          <w:color w:val="16191f"/>
+          <w:shd w:fill="f9f9f9" w:val="clear"/>
+          <w:rtl w:val="0"/>
+        </w:rPr>
+        <w:t xml:space="preserve">      }</w:t>
+      </w:r>
+    </w:p>
+    <w:p>
+      <w:pPr>
+        <w:ind w:left="720" w:firstLine="0"/>
+        <w:rPr>
+          <w:rFonts w:ascii="Courier New" w:cs="Courier New" w:eastAsia="Courier New" w:hAnsi="Courier New"/>
+          <w:color w:val="16191f"/>
+          <w:shd w:fill="f9f9f9" w:val="clear"/>
+        </w:rPr>
+      </w:pPr>
+      <w:r>
+        <w:rPr>
+          <w:rFonts w:ascii="Courier New" w:cs="Courier New" w:eastAsia="Courier New" w:hAnsi="Courier New"/>
+          <w:color w:val="16191f"/>
+          <w:shd w:fill="f9f9f9" w:val="clear"/>
+          <w:rtl w:val="0"/>
+        </w:rPr>
+        <w:t xml:space="preserve">   ]</w:t>
+      </w:r>
+    </w:p>
+    <w:p>
+      <w:pPr>
+        <w:ind w:left="720" w:firstLine="0"/>
+        <w:rPr>
+          <w:color w:val="434343"/>
+        </w:rPr>
+      </w:pPr>
+      <w:r>
+        <w:rPr>
+          <w:rFonts w:ascii="Courier New" w:cs="Courier New" w:eastAsia="Courier New" w:hAnsi="Courier New"/>
+          <w:color w:val="16191f"/>
+          <w:shd w:fill="f9f9f9" w:val="clear"/>
+          <w:rtl w:val="0"/>
+        </w:rPr>
+        <w:t xml:space="preserve">}</w:t>
+      </w:r>
+      <w:r>
+        <w:rPr>
+          <w:rtl w:val="0"/>
+        </w:rPr>
+      </w:r>
+    </w:p>
+    <w:p>
+      <w:pPr>
+        <w:numPr>
+          <w:ilvl w:val="0"/>
+          <w:numId w:val="7"/>
+        </w:numPr>
+        <w:ind w:left="720" w:hanging="360"/>
+        <w:rPr>
+          <w:color w:val="434343"/>
+        </w:rPr>
+      </w:pPr>
+      <w:r>
+        <w:rPr>
+          <w:color w:val="434343"/>
+          <w:rtl w:val="0"/>
+        </w:rPr>
+        <w:t xml:space="preserve">Assign an IAM role to your Glue crawler with the following policy attached:</w:t>
+        <w:br w:type="textWrapping"/>
+      </w:r>
+      <w:r>
+        <w:rPr>
+          <w:rFonts w:ascii="Courier New" w:cs="Courier New" w:eastAsia="Courier New" w:hAnsi="Courier New"/>
+          <w:color w:val="16191f"/>
+          <w:rtl w:val="0"/>
+        </w:rPr>
+        <w:t xml:space="preserve">{</w:t>
+      </w:r>
+      <w:r>
+        <w:rPr>
+          <w:rFonts w:ascii="Courier New" w:cs="Courier New" w:eastAsia="Courier New" w:hAnsi="Courier New"/>
+          <w:color w:val="16191f"/>
+          <w:shd w:fill="f9f9f9" w:val="clear"/>
+          <w:rtl w:val="0"/>
+        </w:rPr>
+        <w:t xml:space="preserve">  </w:t>
+      </w:r>
+    </w:p>
+    <w:p>
+      <w:pPr>
+        <w:ind w:left="720" w:firstLine="0"/>
+        <w:rPr>
+          <w:rFonts w:ascii="Courier New" w:cs="Courier New" w:eastAsia="Courier New" w:hAnsi="Courier New"/>
+          <w:color w:val="16191f"/>
+          <w:shd w:fill="f9f9f9" w:val="clear"/>
+        </w:rPr>
+      </w:pPr>
+      <w:r>
+        <w:rPr>
+          <w:rFonts w:ascii="Courier New" w:cs="Courier New" w:eastAsia="Courier New" w:hAnsi="Courier New"/>
+          <w:color w:val="16191f"/>
+          <w:shd w:fill="f9f9f9" w:val="clear"/>
+          <w:rtl w:val="0"/>
+        </w:rPr>
+        <w:t xml:space="preserve">   </w:t>
+      </w:r>
+      <w:r>
+        <w:rPr>
+          <w:rFonts w:ascii="Courier New" w:cs="Courier New" w:eastAsia="Courier New" w:hAnsi="Courier New"/>
+          <w:color w:val="986801"/>
+          <w:rtl w:val="0"/>
+        </w:rPr>
+        <w:t xml:space="preserve">"Version"</w:t>
+      </w:r>
+      <w:r>
+        <w:rPr>
+          <w:rFonts w:ascii="Courier New" w:cs="Courier New" w:eastAsia="Courier New" w:hAnsi="Courier New"/>
+          <w:color w:val="16191f"/>
+          <w:shd w:fill="f9f9f9" w:val="clear"/>
+          <w:rtl w:val="0"/>
+        </w:rPr>
+        <w:t xml:space="preserve">:</w:t>
+      </w:r>
+      <w:r>
+        <w:rPr>
+          <w:rFonts w:ascii="Courier New" w:cs="Courier New" w:eastAsia="Courier New" w:hAnsi="Courier New"/>
+          <w:color w:val="0b6125"/>
+          <w:rtl w:val="0"/>
+        </w:rPr>
+        <w:t xml:space="preserve">"2012-10-17"</w:t>
+      </w:r>
+      <w:r>
+        <w:rPr>
+          <w:rFonts w:ascii="Courier New" w:cs="Courier New" w:eastAsia="Courier New" w:hAnsi="Courier New"/>
+          <w:color w:val="16191f"/>
+          <w:shd w:fill="f9f9f9" w:val="clear"/>
+          <w:rtl w:val="0"/>
+        </w:rPr>
+        <w:t xml:space="preserve">,</w:t>
+      </w:r>
+    </w:p>
+    <w:p>
+      <w:pPr>
+        <w:ind w:left="720" w:firstLine="0"/>
+        <w:rPr>
+          <w:rFonts w:ascii="Courier New" w:cs="Courier New" w:eastAsia="Courier New" w:hAnsi="Courier New"/>
+          <w:color w:val="16191f"/>
+          <w:shd w:fill="f9f9f9" w:val="clear"/>
+        </w:rPr>
+      </w:pPr>
+      <w:r>
+        <w:rPr>
+          <w:rFonts w:ascii="Courier New" w:cs="Courier New" w:eastAsia="Courier New" w:hAnsi="Courier New"/>
+          <w:color w:val="16191f"/>
+          <w:shd w:fill="f9f9f9" w:val="clear"/>
+          <w:rtl w:val="0"/>
+        </w:rPr>
+        <w:t xml:space="preserve">   </w:t>
+      </w:r>
+      <w:r>
+        <w:rPr>
+          <w:rFonts w:ascii="Courier New" w:cs="Courier New" w:eastAsia="Courier New" w:hAnsi="Courier New"/>
+          <w:color w:val="986801"/>
+          <w:rtl w:val="0"/>
+        </w:rPr>
+        <w:t xml:space="preserve">"Statement"</w:t>
+      </w:r>
+      <w:r>
+        <w:rPr>
+          <w:rFonts w:ascii="Courier New" w:cs="Courier New" w:eastAsia="Courier New" w:hAnsi="Courier New"/>
+          <w:color w:val="16191f"/>
+          <w:shd w:fill="f9f9f9" w:val="clear"/>
+          <w:rtl w:val="0"/>
+        </w:rPr>
+        <w:t xml:space="preserve">:[  </w:t>
+      </w:r>
+    </w:p>
+    <w:p>
+      <w:pPr>
+        <w:ind w:left="720" w:firstLine="0"/>
+        <w:rPr>
+          <w:rFonts w:ascii="Courier New" w:cs="Courier New" w:eastAsia="Courier New" w:hAnsi="Courier New"/>
+          <w:color w:val="16191f"/>
+          <w:shd w:fill="f9f9f9" w:val="clear"/>
+        </w:rPr>
+      </w:pPr>
+      <w:r>
+        <w:rPr>
+          <w:rFonts w:ascii="Courier New" w:cs="Courier New" w:eastAsia="Courier New" w:hAnsi="Courier New"/>
+          <w:color w:val="16191f"/>
+          <w:shd w:fill="f9f9f9" w:val="clear"/>
+          <w:rtl w:val="0"/>
+        </w:rPr>
+        <w:t xml:space="preserve">      </w:t>
+      </w:r>
+      <w:r>
+        <w:rPr>
+          <w:rFonts w:ascii="Courier New" w:cs="Courier New" w:eastAsia="Courier New" w:hAnsi="Courier New"/>
+          <w:color w:val="16191f"/>
+          <w:rtl w:val="0"/>
+        </w:rPr>
+        <w:t xml:space="preserve">{</w:t>
+      </w:r>
+      <w:r>
+        <w:rPr>
+          <w:rFonts w:ascii="Courier New" w:cs="Courier New" w:eastAsia="Courier New" w:hAnsi="Courier New"/>
+          <w:color w:val="16191f"/>
+          <w:shd w:fill="f9f9f9" w:val="clear"/>
+          <w:rtl w:val="0"/>
+        </w:rPr>
+        <w:t xml:space="preserve">  </w:t>
+      </w:r>
+    </w:p>
+    <w:p>
+      <w:pPr>
+        <w:ind w:left="720" w:firstLine="0"/>
+        <w:rPr>
+          <w:rFonts w:ascii="Courier New" w:cs="Courier New" w:eastAsia="Courier New" w:hAnsi="Courier New"/>
+          <w:color w:val="16191f"/>
+          <w:shd w:fill="f9f9f9" w:val="clear"/>
+        </w:rPr>
+      </w:pPr>
+      <w:r>
+        <w:rPr>
+          <w:rFonts w:ascii="Courier New" w:cs="Courier New" w:eastAsia="Courier New" w:hAnsi="Courier New"/>
+          <w:color w:val="16191f"/>
+          <w:shd w:fill="f9f9f9" w:val="clear"/>
+          <w:rtl w:val="0"/>
+        </w:rPr>
+        <w:t xml:space="preserve">         </w:t>
+      </w:r>
+      <w:r>
+        <w:rPr>
+          <w:rFonts w:ascii="Courier New" w:cs="Courier New" w:eastAsia="Courier New" w:hAnsi="Courier New"/>
+          <w:color w:val="986801"/>
+          <w:rtl w:val="0"/>
+        </w:rPr>
+        <w:t xml:space="preserve">"Effect"</w:t>
+      </w:r>
+      <w:r>
+        <w:rPr>
+          <w:rFonts w:ascii="Courier New" w:cs="Courier New" w:eastAsia="Courier New" w:hAnsi="Courier New"/>
+          <w:color w:val="16191f"/>
+          <w:shd w:fill="f9f9f9" w:val="clear"/>
+          <w:rtl w:val="0"/>
+        </w:rPr>
+        <w:t xml:space="preserve">:</w:t>
+      </w:r>
+      <w:r>
+        <w:rPr>
+          <w:rFonts w:ascii="Courier New" w:cs="Courier New" w:eastAsia="Courier New" w:hAnsi="Courier New"/>
+          <w:color w:val="0b6125"/>
+          <w:rtl w:val="0"/>
+        </w:rPr>
+        <w:t xml:space="preserve">"Allow"</w:t>
+      </w:r>
+      <w:r>
+        <w:rPr>
+          <w:rFonts w:ascii="Courier New" w:cs="Courier New" w:eastAsia="Courier New" w:hAnsi="Courier New"/>
+          <w:color w:val="16191f"/>
+          <w:shd w:fill="f9f9f9" w:val="clear"/>
+          <w:rtl w:val="0"/>
+        </w:rPr>
+        <w:t xml:space="preserve">,</w:t>
+      </w:r>
+    </w:p>
+    <w:p>
+      <w:pPr>
+        <w:ind w:left="720" w:firstLine="0"/>
+        <w:rPr>
+          <w:rFonts w:ascii="Courier New" w:cs="Courier New" w:eastAsia="Courier New" w:hAnsi="Courier New"/>
+          <w:color w:val="16191f"/>
+          <w:shd w:fill="f9f9f9" w:val="clear"/>
+        </w:rPr>
+      </w:pPr>
+      <w:r>
+        <w:rPr>
+          <w:rFonts w:ascii="Courier New" w:cs="Courier New" w:eastAsia="Courier New" w:hAnsi="Courier New"/>
+          <w:color w:val="16191f"/>
+          <w:shd w:fill="f9f9f9" w:val="clear"/>
+          <w:rtl w:val="0"/>
+        </w:rPr>
+        <w:t xml:space="preserve">         </w:t>
+      </w:r>
+      <w:r>
+        <w:rPr>
+          <w:rFonts w:ascii="Courier New" w:cs="Courier New" w:eastAsia="Courier New" w:hAnsi="Courier New"/>
+          <w:color w:val="986801"/>
+          <w:rtl w:val="0"/>
+        </w:rPr>
+        <w:t xml:space="preserve">"Action"</w:t>
+      </w:r>
+      <w:r>
+        <w:rPr>
+          <w:rFonts w:ascii="Courier New" w:cs="Courier New" w:eastAsia="Courier New" w:hAnsi="Courier New"/>
+          <w:color w:val="16191f"/>
+          <w:shd w:fill="f9f9f9" w:val="clear"/>
+          <w:rtl w:val="0"/>
+        </w:rPr>
+        <w:t xml:space="preserve">:[  </w:t>
+      </w:r>
+    </w:p>
+    <w:p>
+      <w:pPr>
+        <w:ind w:left="720" w:firstLine="0"/>
+        <w:rPr>
+          <w:rFonts w:ascii="Courier New" w:cs="Courier New" w:eastAsia="Courier New" w:hAnsi="Courier New"/>
+          <w:color w:val="16191f"/>
+          <w:shd w:fill="f9f9f9" w:val="clear"/>
+        </w:rPr>
+      </w:pPr>
+      <w:r>
+        <w:rPr>
+          <w:rFonts w:ascii="Courier New" w:cs="Courier New" w:eastAsia="Courier New" w:hAnsi="Courier New"/>
+          <w:color w:val="16191f"/>
+          <w:shd w:fill="f9f9f9" w:val="clear"/>
+          <w:rtl w:val="0"/>
+        </w:rPr>
+        <w:t xml:space="preserve">            </w:t>
+      </w:r>
+      <w:r>
+        <w:rPr>
+          <w:rFonts w:ascii="Courier New" w:cs="Courier New" w:eastAsia="Courier New" w:hAnsi="Courier New"/>
+          <w:color w:val="0b6125"/>
+          <w:rtl w:val="0"/>
+        </w:rPr>
+        <w:t xml:space="preserve">"kms:Decrypt"</w:t>
+      </w:r>
+      <w:r>
+        <w:rPr>
+          <w:rtl w:val="0"/>
+        </w:rPr>
+      </w:r>
+    </w:p>
+    <w:p>
+      <w:pPr>
+        <w:ind w:left="720" w:firstLine="0"/>
+        <w:rPr>
+          <w:rFonts w:ascii="Courier New" w:cs="Courier New" w:eastAsia="Courier New" w:hAnsi="Courier New"/>
+          <w:color w:val="16191f"/>
+          <w:shd w:fill="f9f9f9" w:val="clear"/>
+        </w:rPr>
+      </w:pPr>
+      <w:r>
+        <w:rPr>
+          <w:rFonts w:ascii="Courier New" w:cs="Courier New" w:eastAsia="Courier New" w:hAnsi="Courier New"/>
+          <w:color w:val="16191f"/>
+          <w:shd w:fill="f9f9f9" w:val="clear"/>
+          <w:rtl w:val="0"/>
+        </w:rPr>
+        <w:t xml:space="preserve">         ],</w:t>
+      </w:r>
+    </w:p>
+    <w:p>
+      <w:pPr>
+        <w:ind w:left="720" w:firstLine="0"/>
+        <w:rPr>
+          <w:rFonts w:ascii="Courier New" w:cs="Courier New" w:eastAsia="Courier New" w:hAnsi="Courier New"/>
+          <w:color w:val="16191f"/>
+          <w:shd w:fill="f9f9f9" w:val="clear"/>
+        </w:rPr>
+      </w:pPr>
+      <w:r>
+        <w:rPr>
+          <w:rFonts w:ascii="Courier New" w:cs="Courier New" w:eastAsia="Courier New" w:hAnsi="Courier New"/>
+          <w:color w:val="16191f"/>
+          <w:shd w:fill="f9f9f9" w:val="clear"/>
+          <w:rtl w:val="0"/>
+        </w:rPr>
+        <w:t xml:space="preserve">         </w:t>
+      </w:r>
+      <w:r>
+        <w:rPr>
+          <w:rFonts w:ascii="Courier New" w:cs="Courier New" w:eastAsia="Courier New" w:hAnsi="Courier New"/>
+          <w:color w:val="986801"/>
+          <w:rtl w:val="0"/>
+        </w:rPr>
+        <w:t xml:space="preserve">"Resource"</w:t>
+      </w:r>
+      <w:r>
+        <w:rPr>
+          <w:rFonts w:ascii="Courier New" w:cs="Courier New" w:eastAsia="Courier New" w:hAnsi="Courier New"/>
+          <w:color w:val="16191f"/>
+          <w:shd w:fill="f9f9f9" w:val="clear"/>
+          <w:rtl w:val="0"/>
+        </w:rPr>
+        <w:t xml:space="preserve">:[  </w:t>
+      </w:r>
+    </w:p>
+    <w:p>
+      <w:pPr>
+        <w:ind w:left="720" w:firstLine="0"/>
+        <w:rPr>
+          <w:rFonts w:ascii="Courier New" w:cs="Courier New" w:eastAsia="Courier New" w:hAnsi="Courier New"/>
+          <w:color w:val="16191f"/>
+          <w:shd w:fill="f9f9f9" w:val="clear"/>
+        </w:rPr>
+      </w:pPr>
+      <w:r>
+        <w:rPr>
+          <w:rFonts w:ascii="Courier New" w:cs="Courier New" w:eastAsia="Courier New" w:hAnsi="Courier New"/>
+          <w:color w:val="16191f"/>
+          <w:shd w:fill="f9f9f9" w:val="clear"/>
+          <w:rtl w:val="0"/>
+        </w:rPr>
+        <w:t xml:space="preserve">       </w:t>
+      </w:r>
+      <w:r>
+        <w:rPr>
+          <w:rFonts w:ascii="Courier New" w:cs="Courier New" w:eastAsia="Courier New" w:hAnsi="Courier New"/>
+          <w:color w:val="0b6125"/>
+          <w:rtl w:val="0"/>
+        </w:rPr>
+        <w:t xml:space="preserve">"arn:aws:kms:*:</w:t>
+      </w:r>
+      <w:r>
+        <w:rPr>
+          <w:color w:val="434343"/>
+          <w:rtl w:val="0"/>
+        </w:rPr>
+        <w:t xml:space="preserve">004523452329</w:t>
+      </w:r>
+      <w:r>
+        <w:rPr>
+          <w:rFonts w:ascii="Courier New" w:cs="Courier New" w:eastAsia="Courier New" w:hAnsi="Courier New"/>
+          <w:color w:val="0b6125"/>
+          <w:rtl w:val="0"/>
+        </w:rPr>
+        <w:t xml:space="preserve">:key/</w:t>
+      </w:r>
+      <w:r>
+        <w:rPr>
+          <w:color w:val="434343"/>
+          <w:rtl w:val="0"/>
+        </w:rPr>
+        <w:t xml:space="preserve">6sdghd7r-dslf-6dgd-6fdt-ye73judhy7df</w:t>
+      </w:r>
+      <w:r>
+        <w:rPr>
+          <w:rFonts w:ascii="Courier New" w:cs="Courier New" w:eastAsia="Courier New" w:hAnsi="Courier New"/>
+          <w:color w:val="0b6125"/>
+          <w:rtl w:val="0"/>
+        </w:rPr>
+        <w:t xml:space="preserve">"</w:t>
+      </w:r>
+      <w:r>
+        <w:rPr>
+          <w:rtl w:val="0"/>
+        </w:rPr>
+      </w:r>
+    </w:p>
+    <w:p>
+      <w:pPr>
+        <w:ind w:left="720" w:firstLine="0"/>
+        <w:rPr>
+          <w:rFonts w:ascii="Courier New" w:cs="Courier New" w:eastAsia="Courier New" w:hAnsi="Courier New"/>
+          <w:color w:val="16191f"/>
+          <w:shd w:fill="f9f9f9" w:val="clear"/>
+        </w:rPr>
+      </w:pPr>
+      <w:r>
+        <w:rPr>
+          <w:rFonts w:ascii="Courier New" w:cs="Courier New" w:eastAsia="Courier New" w:hAnsi="Courier New"/>
+          <w:color w:val="16191f"/>
+          <w:shd w:fill="f9f9f9" w:val="clear"/>
+          <w:rtl w:val="0"/>
+        </w:rPr>
+        <w:t xml:space="preserve">         ]</w:t>
+      </w:r>
+    </w:p>
+    <w:p>
+      <w:pPr>
+        <w:ind w:left="720" w:firstLine="0"/>
+        <w:rPr>
+          <w:rFonts w:ascii="Courier New" w:cs="Courier New" w:eastAsia="Courier New" w:hAnsi="Courier New"/>
+          <w:color w:val="16191f"/>
+          <w:shd w:fill="f9f9f9" w:val="clear"/>
+        </w:rPr>
+      </w:pPr>
+      <w:r>
+        <w:rPr>
+          <w:rFonts w:ascii="Courier New" w:cs="Courier New" w:eastAsia="Courier New" w:hAnsi="Courier New"/>
+          <w:color w:val="16191f"/>
+          <w:shd w:fill="f9f9f9" w:val="clear"/>
+          <w:rtl w:val="0"/>
+        </w:rPr>
+        <w:t xml:space="preserve">      }</w:t>
+      </w:r>
+    </w:p>
+    <w:p>
+      <w:pPr>
+        <w:ind w:left="720" w:firstLine="0"/>
+        <w:rPr>
+          <w:rFonts w:ascii="Courier New" w:cs="Courier New" w:eastAsia="Courier New" w:hAnsi="Courier New"/>
+          <w:color w:val="16191f"/>
+          <w:shd w:fill="f9f9f9" w:val="clear"/>
+        </w:rPr>
+      </w:pPr>
+      <w:r>
+        <w:rPr>
+          <w:rFonts w:ascii="Courier New" w:cs="Courier New" w:eastAsia="Courier New" w:hAnsi="Courier New"/>
+          <w:color w:val="16191f"/>
+          <w:shd w:fill="f9f9f9" w:val="clear"/>
+          <w:rtl w:val="0"/>
+        </w:rPr>
+        <w:t xml:space="preserve">   ]</w:t>
+      </w:r>
+    </w:p>
+    <w:p>
+      <w:pPr>
+        <w:ind w:left="720" w:firstLine="0"/>
+        <w:rPr>
+          <w:color w:val="434343"/>
+        </w:rPr>
+      </w:pPr>
+      <w:r>
+        <w:rPr>
+          <w:rFonts w:ascii="Courier New" w:cs="Courier New" w:eastAsia="Courier New" w:hAnsi="Courier New"/>
+          <w:color w:val="16191f"/>
+          <w:shd w:fill="f9f9f9" w:val="clear"/>
+          <w:rtl w:val="0"/>
+        </w:rPr>
+        <w:t xml:space="preserve">}</w:t>
+      </w:r>
+      <w:r>
+        <w:rPr>
+          <w:rtl w:val="0"/>
+        </w:rPr>
+      </w:r>
+    </w:p>
+    <w:p>
+      <w:pPr>
+        <w:numPr>
+          <w:ilvl w:val="0"/>
+          <w:numId w:val="7"/>
+        </w:numPr>
+        <w:ind w:left="720" w:hanging="360"/>
+        <w:rPr>
+          <w:color w:val="434343"/>
+        </w:rPr>
+      </w:pPr>
+      <w:r>
+        <w:rPr>
+          <w:color w:val="434343"/>
+          <w:rtl w:val="0"/>
+        </w:rPr>
+        <w:t xml:space="preserve">Assign an IAM role to your Glue crawler with the following policy attached:</w:t>
+        <w:br w:type="textWrapping"/>
+      </w:r>
+      <w:r>
+        <w:rPr>
+          <w:rFonts w:ascii="Courier New" w:cs="Courier New" w:eastAsia="Courier New" w:hAnsi="Courier New"/>
+          <w:color w:val="16191f"/>
+          <w:rtl w:val="0"/>
+        </w:rPr>
+        <w:t xml:space="preserve">{</w:t>
+      </w:r>
+      <w:r>
+        <w:rPr>
+          <w:rFonts w:ascii="Courier New" w:cs="Courier New" w:eastAsia="Courier New" w:hAnsi="Courier New"/>
+          <w:color w:val="16191f"/>
+          <w:shd w:fill="f9f9f9" w:val="clear"/>
+          <w:rtl w:val="0"/>
+        </w:rPr>
+        <w:t xml:space="preserve">  </w:t>
+      </w:r>
+    </w:p>
+    <w:p>
+      <w:pPr>
+        <w:ind w:left="720" w:firstLine="0"/>
+        <w:rPr>
+          <w:rFonts w:ascii="Courier New" w:cs="Courier New" w:eastAsia="Courier New" w:hAnsi="Courier New"/>
+          <w:color w:val="16191f"/>
+          <w:shd w:fill="f9f9f9" w:val="clear"/>
+        </w:rPr>
+      </w:pPr>
+      <w:r>
+        <w:rPr>
+          <w:rFonts w:ascii="Courier New" w:cs="Courier New" w:eastAsia="Courier New" w:hAnsi="Courier New"/>
+          <w:color w:val="16191f"/>
+          <w:shd w:fill="f9f9f9" w:val="clear"/>
+          <w:rtl w:val="0"/>
+        </w:rPr>
+        <w:t xml:space="preserve">   </w:t>
+      </w:r>
+      <w:r>
+        <w:rPr>
+          <w:rFonts w:ascii="Courier New" w:cs="Courier New" w:eastAsia="Courier New" w:hAnsi="Courier New"/>
+          <w:color w:val="986801"/>
+          <w:rtl w:val="0"/>
+        </w:rPr>
+        <w:t xml:space="preserve">"Version"</w:t>
+      </w:r>
+      <w:r>
+        <w:rPr>
+          <w:rFonts w:ascii="Courier New" w:cs="Courier New" w:eastAsia="Courier New" w:hAnsi="Courier New"/>
+          <w:color w:val="16191f"/>
+          <w:shd w:fill="f9f9f9" w:val="clear"/>
+          <w:rtl w:val="0"/>
+        </w:rPr>
+        <w:t xml:space="preserve">:</w:t>
+      </w:r>
+      <w:r>
+        <w:rPr>
+          <w:rFonts w:ascii="Courier New" w:cs="Courier New" w:eastAsia="Courier New" w:hAnsi="Courier New"/>
+          <w:color w:val="0b6125"/>
+          <w:rtl w:val="0"/>
+        </w:rPr>
+        <w:t xml:space="preserve">"2012-10-17"</w:t>
+      </w:r>
+      <w:r>
+        <w:rPr>
+          <w:rFonts w:ascii="Courier New" w:cs="Courier New" w:eastAsia="Courier New" w:hAnsi="Courier New"/>
+          <w:color w:val="16191f"/>
+          <w:shd w:fill="f9f9f9" w:val="clear"/>
+          <w:rtl w:val="0"/>
+        </w:rPr>
+        <w:t xml:space="preserve">,</w:t>
+      </w:r>
+    </w:p>
+    <w:p>
+      <w:pPr>
+        <w:ind w:left="720" w:firstLine="0"/>
+        <w:rPr>
+          <w:rFonts w:ascii="Courier New" w:cs="Courier New" w:eastAsia="Courier New" w:hAnsi="Courier New"/>
+          <w:color w:val="16191f"/>
+          <w:shd w:fill="f9f9f9" w:val="clear"/>
+        </w:rPr>
+      </w:pPr>
+      <w:r>
+        <w:rPr>
+          <w:rFonts w:ascii="Courier New" w:cs="Courier New" w:eastAsia="Courier New" w:hAnsi="Courier New"/>
+          <w:color w:val="16191f"/>
+          <w:shd w:fill="f9f9f9" w:val="clear"/>
+          <w:rtl w:val="0"/>
+        </w:rPr>
+        <w:t xml:space="preserve">   </w:t>
+      </w:r>
+      <w:r>
+        <w:rPr>
+          <w:rFonts w:ascii="Courier New" w:cs="Courier New" w:eastAsia="Courier New" w:hAnsi="Courier New"/>
+          <w:color w:val="986801"/>
+          <w:rtl w:val="0"/>
+        </w:rPr>
+        <w:t xml:space="preserve">"Statement"</w:t>
+      </w:r>
+      <w:r>
+        <w:rPr>
+          <w:rFonts w:ascii="Courier New" w:cs="Courier New" w:eastAsia="Courier New" w:hAnsi="Courier New"/>
+          <w:color w:val="16191f"/>
+          <w:shd w:fill="f9f9f9" w:val="clear"/>
+          <w:rtl w:val="0"/>
+        </w:rPr>
+        <w:t xml:space="preserve">:[  </w:t>
+      </w:r>
+    </w:p>
+    <w:p>
+      <w:pPr>
+        <w:ind w:left="720" w:firstLine="0"/>
+        <w:rPr>
+          <w:rFonts w:ascii="Courier New" w:cs="Courier New" w:eastAsia="Courier New" w:hAnsi="Courier New"/>
+          <w:color w:val="16191f"/>
+          <w:shd w:fill="f9f9f9" w:val="clear"/>
+        </w:rPr>
+      </w:pPr>
+      <w:r>
+        <w:rPr>
+          <w:rFonts w:ascii="Courier New" w:cs="Courier New" w:eastAsia="Courier New" w:hAnsi="Courier New"/>
+          <w:color w:val="16191f"/>
+          <w:shd w:fill="f9f9f9" w:val="clear"/>
+          <w:rtl w:val="0"/>
+        </w:rPr>
+        <w:t xml:space="preserve">      </w:t>
+      </w:r>
+      <w:r>
+        <w:rPr>
+          <w:rFonts w:ascii="Courier New" w:cs="Courier New" w:eastAsia="Courier New" w:hAnsi="Courier New"/>
+          <w:color w:val="16191f"/>
+          <w:rtl w:val="0"/>
+        </w:rPr>
+        <w:t xml:space="preserve">{</w:t>
+      </w:r>
+      <w:r>
+        <w:rPr>
+          <w:rFonts w:ascii="Courier New" w:cs="Courier New" w:eastAsia="Courier New" w:hAnsi="Courier New"/>
+          <w:color w:val="16191f"/>
+          <w:shd w:fill="f9f9f9" w:val="clear"/>
+          <w:rtl w:val="0"/>
+        </w:rPr>
+        <w:t xml:space="preserve">  </w:t>
+      </w:r>
+    </w:p>
+    <w:p>
+      <w:pPr>
+        <w:ind w:left="720" w:firstLine="0"/>
+        <w:rPr>
+          <w:rFonts w:ascii="Courier New" w:cs="Courier New" w:eastAsia="Courier New" w:hAnsi="Courier New"/>
+          <w:color w:val="16191f"/>
+          <w:shd w:fill="f9f9f9" w:val="clear"/>
+        </w:rPr>
+      </w:pPr>
+      <w:r>
+        <w:rPr>
+          <w:rFonts w:ascii="Courier New" w:cs="Courier New" w:eastAsia="Courier New" w:hAnsi="Courier New"/>
+          <w:color w:val="16191f"/>
+          <w:shd w:fill="f9f9f9" w:val="clear"/>
+          <w:rtl w:val="0"/>
+        </w:rPr>
+        <w:t xml:space="preserve">         </w:t>
+      </w:r>
+      <w:r>
+        <w:rPr>
+          <w:rFonts w:ascii="Courier New" w:cs="Courier New" w:eastAsia="Courier New" w:hAnsi="Courier New"/>
+          <w:color w:val="986801"/>
+          <w:rtl w:val="0"/>
+        </w:rPr>
+        <w:t xml:space="preserve">"Effect"</w:t>
+      </w:r>
+      <w:r>
+        <w:rPr>
+          <w:rFonts w:ascii="Courier New" w:cs="Courier New" w:eastAsia="Courier New" w:hAnsi="Courier New"/>
+          <w:color w:val="16191f"/>
+          <w:shd w:fill="f9f9f9" w:val="clear"/>
+          <w:rtl w:val="0"/>
+        </w:rPr>
+        <w:t xml:space="preserve">:</w:t>
+      </w:r>
+      <w:r>
+        <w:rPr>
+          <w:rFonts w:ascii="Courier New" w:cs="Courier New" w:eastAsia="Courier New" w:hAnsi="Courier New"/>
+          <w:color w:val="0b6125"/>
+          <w:rtl w:val="0"/>
+        </w:rPr>
+        <w:t xml:space="preserve">"Allow"</w:t>
+      </w:r>
+      <w:r>
+        <w:rPr>
+          <w:rFonts w:ascii="Courier New" w:cs="Courier New" w:eastAsia="Courier New" w:hAnsi="Courier New"/>
+          <w:color w:val="16191f"/>
+          <w:shd w:fill="f9f9f9" w:val="clear"/>
+          <w:rtl w:val="0"/>
+        </w:rPr>
+        <w:t xml:space="preserve">,</w:t>
+      </w:r>
+    </w:p>
+    <w:p>
+      <w:pPr>
+        <w:ind w:left="720" w:firstLine="0"/>
+        <w:rPr>
+          <w:rFonts w:ascii="Courier New" w:cs="Courier New" w:eastAsia="Courier New" w:hAnsi="Courier New"/>
+          <w:color w:val="16191f"/>
+          <w:shd w:fill="f9f9f9" w:val="clear"/>
+        </w:rPr>
+      </w:pPr>
+      <w:r>
+        <w:rPr>
+          <w:rFonts w:ascii="Courier New" w:cs="Courier New" w:eastAsia="Courier New" w:hAnsi="Courier New"/>
+          <w:color w:val="16191f"/>
+          <w:shd w:fill="f9f9f9" w:val="clear"/>
+          <w:rtl w:val="0"/>
+        </w:rPr>
+        <w:t xml:space="preserve">         </w:t>
+      </w:r>
+      <w:r>
+        <w:rPr>
+          <w:rFonts w:ascii="Courier New" w:cs="Courier New" w:eastAsia="Courier New" w:hAnsi="Courier New"/>
+          <w:color w:val="986801"/>
+          <w:rtl w:val="0"/>
+        </w:rPr>
+        <w:t xml:space="preserve">"Action"</w:t>
+      </w:r>
+      <w:r>
+        <w:rPr>
+          <w:rFonts w:ascii="Courier New" w:cs="Courier New" w:eastAsia="Courier New" w:hAnsi="Courier New"/>
+          <w:color w:val="16191f"/>
+          <w:shd w:fill="f9f9f9" w:val="clear"/>
+          <w:rtl w:val="0"/>
+        </w:rPr>
+        <w:t xml:space="preserve">:[  </w:t>
+      </w:r>
+    </w:p>
+    <w:p>
+      <w:pPr>
+        <w:ind w:left="720" w:firstLine="0"/>
+        <w:rPr>
+          <w:rFonts w:ascii="Courier New" w:cs="Courier New" w:eastAsia="Courier New" w:hAnsi="Courier New"/>
+          <w:color w:val="0b6125"/>
+        </w:rPr>
+      </w:pPr>
+      <w:r>
+        <w:rPr>
+          <w:rFonts w:ascii="Courier New" w:cs="Courier New" w:eastAsia="Courier New" w:hAnsi="Courier New"/>
+          <w:color w:val="16191f"/>
+          <w:shd w:fill="f9f9f9" w:val="clear"/>
+          <w:rtl w:val="0"/>
+        </w:rPr>
+        <w:t xml:space="preserve">            </w:t>
+      </w:r>
+      <w:r>
+        <w:rPr>
+          <w:rFonts w:ascii="Courier New" w:cs="Courier New" w:eastAsia="Courier New" w:hAnsi="Courier New"/>
+          <w:color w:val="0b6125"/>
+          <w:rtl w:val="0"/>
+        </w:rPr>
+        <w:t xml:space="preserve">"kms:Decrypt",</w:t>
+      </w:r>
+    </w:p>
+    <w:p>
+      <w:pPr>
+        <w:ind w:left="2160" w:firstLine="0"/>
+        <w:rPr>
+          <w:rFonts w:ascii="Courier New" w:cs="Courier New" w:eastAsia="Courier New" w:hAnsi="Courier New"/>
+          <w:color w:val="0b6125"/>
+        </w:rPr>
+      </w:pPr>
+      <w:r>
+        <w:rPr>
+          <w:rFonts w:ascii="Courier New" w:cs="Courier New" w:eastAsia="Courier New" w:hAnsi="Courier New"/>
+          <w:color w:val="0b6125"/>
+          <w:rtl w:val="0"/>
+        </w:rPr>
+        <w:t xml:space="preserve"> "kms:Encrypt"</w:t>
+      </w:r>
+      <w:r>
+        <w:rPr>
+          <w:rtl w:val="0"/>
+        </w:rPr>
+      </w:r>
+    </w:p>
+    <w:p>
+      <w:pPr>
+        <w:ind w:left="720" w:firstLine="0"/>
+        <w:rPr>
+          <w:rFonts w:ascii="Courier New" w:cs="Courier New" w:eastAsia="Courier New" w:hAnsi="Courier New"/>
+          <w:color w:val="16191f"/>
+          <w:shd w:fill="f9f9f9" w:val="clear"/>
+        </w:rPr>
+      </w:pPr>
+      <w:r>
+        <w:rPr>
+          <w:rFonts w:ascii="Courier New" w:cs="Courier New" w:eastAsia="Courier New" w:hAnsi="Courier New"/>
+          <w:color w:val="16191f"/>
+          <w:shd w:fill="f9f9f9" w:val="clear"/>
+          <w:rtl w:val="0"/>
+        </w:rPr>
+        <w:t xml:space="preserve">         ],</w:t>
+      </w:r>
+    </w:p>
+    <w:p>
+      <w:pPr>
+        <w:ind w:left="720" w:firstLine="0"/>
+        <w:rPr>
+          <w:rFonts w:ascii="Courier New" w:cs="Courier New" w:eastAsia="Courier New" w:hAnsi="Courier New"/>
+          <w:color w:val="16191f"/>
+          <w:shd w:fill="f9f9f9" w:val="clear"/>
+        </w:rPr>
+      </w:pPr>
+      <w:r>
+        <w:rPr>
+          <w:rFonts w:ascii="Courier New" w:cs="Courier New" w:eastAsia="Courier New" w:hAnsi="Courier New"/>
+          <w:color w:val="16191f"/>
+          <w:shd w:fill="f9f9f9" w:val="clear"/>
+          <w:rtl w:val="0"/>
+        </w:rPr>
+        <w:t xml:space="preserve">         </w:t>
+      </w:r>
+      <w:r>
+        <w:rPr>
+          <w:rFonts w:ascii="Courier New" w:cs="Courier New" w:eastAsia="Courier New" w:hAnsi="Courier New"/>
+          <w:color w:val="986801"/>
+          <w:rtl w:val="0"/>
+        </w:rPr>
+        <w:t xml:space="preserve">"Resource"</w:t>
+      </w:r>
+      <w:r>
+        <w:rPr>
+          <w:rFonts w:ascii="Courier New" w:cs="Courier New" w:eastAsia="Courier New" w:hAnsi="Courier New"/>
+          <w:color w:val="16191f"/>
+          <w:shd w:fill="f9f9f9" w:val="clear"/>
+          <w:rtl w:val="0"/>
+        </w:rPr>
+        <w:t xml:space="preserve">:[  </w:t>
+      </w:r>
+    </w:p>
+    <w:p>
+      <w:pPr>
+        <w:ind w:left="720" w:firstLine="0"/>
+        <w:rPr>
+          <w:rFonts w:ascii="Courier New" w:cs="Courier New" w:eastAsia="Courier New" w:hAnsi="Courier New"/>
+          <w:color w:val="16191f"/>
+          <w:shd w:fill="f9f9f9" w:val="clear"/>
+        </w:rPr>
+      </w:pPr>
+      <w:r>
+        <w:rPr>
+          <w:rFonts w:ascii="Courier New" w:cs="Courier New" w:eastAsia="Courier New" w:hAnsi="Courier New"/>
+          <w:color w:val="16191f"/>
+          <w:shd w:fill="f9f9f9" w:val="clear"/>
+          <w:rtl w:val="0"/>
+        </w:rPr>
+        <w:t xml:space="preserve">       </w:t>
+      </w:r>
+      <w:r>
+        <w:rPr>
+          <w:rFonts w:ascii="Courier New" w:cs="Courier New" w:eastAsia="Courier New" w:hAnsi="Courier New"/>
+          <w:color w:val="0b6125"/>
+          <w:rtl w:val="0"/>
+        </w:rPr>
+        <w:t xml:space="preserve">"arn:aws:kms:*:</w:t>
+      </w:r>
+      <w:r>
+        <w:rPr>
+          <w:color w:val="434343"/>
+          <w:rtl w:val="0"/>
+        </w:rPr>
+        <w:t xml:space="preserve">004523452329</w:t>
+      </w:r>
+      <w:r>
+        <w:rPr>
+          <w:rFonts w:ascii="Courier New" w:cs="Courier New" w:eastAsia="Courier New" w:hAnsi="Courier New"/>
+          <w:color w:val="0b6125"/>
+          <w:rtl w:val="0"/>
+        </w:rPr>
+        <w:t xml:space="preserve">:key/</w:t>
+      </w:r>
+      <w:r>
+        <w:rPr>
+          <w:color w:val="434343"/>
+          <w:rtl w:val="0"/>
+        </w:rPr>
+        <w:t xml:space="preserve">6sdghd7r-dslf-6dgd-6fdt-ye73judhy7df</w:t>
+      </w:r>
+      <w:r>
+        <w:rPr>
+          <w:rFonts w:ascii="Courier New" w:cs="Courier New" w:eastAsia="Courier New" w:hAnsi="Courier New"/>
+          <w:color w:val="0b6125"/>
+          <w:rtl w:val="0"/>
+        </w:rPr>
+        <w:t xml:space="preserve">"</w:t>
+      </w:r>
+      <w:r>
+        <w:rPr>
+          <w:rtl w:val="0"/>
+        </w:rPr>
+      </w:r>
+    </w:p>
+    <w:p>
+      <w:pPr>
+        <w:ind w:left="720" w:firstLine="0"/>
+        <w:rPr>
+          <w:rFonts w:ascii="Courier New" w:cs="Courier New" w:eastAsia="Courier New" w:hAnsi="Courier New"/>
+          <w:color w:val="16191f"/>
+          <w:shd w:fill="f9f9f9" w:val="clear"/>
+        </w:rPr>
+      </w:pPr>
+      <w:r>
+        <w:rPr>
+          <w:rFonts w:ascii="Courier New" w:cs="Courier New" w:eastAsia="Courier New" w:hAnsi="Courier New"/>
+          <w:color w:val="16191f"/>
+          <w:shd w:fill="f9f9f9" w:val="clear"/>
+          <w:rtl w:val="0"/>
+        </w:rPr>
+        <w:t xml:space="preserve">         ]</w:t>
+      </w:r>
+    </w:p>
+    <w:p>
+      <w:pPr>
+        <w:ind w:left="720" w:firstLine="0"/>
+        <w:rPr>
+          <w:rFonts w:ascii="Courier New" w:cs="Courier New" w:eastAsia="Courier New" w:hAnsi="Courier New"/>
+          <w:color w:val="16191f"/>
+          <w:shd w:fill="f9f9f9" w:val="clear"/>
+        </w:rPr>
+      </w:pPr>
+      <w:r>
+        <w:rPr>
+          <w:rFonts w:ascii="Courier New" w:cs="Courier New" w:eastAsia="Courier New" w:hAnsi="Courier New"/>
+          <w:color w:val="16191f"/>
+          <w:shd w:fill="f9f9f9" w:val="clear"/>
+          <w:rtl w:val="0"/>
+        </w:rPr>
+        <w:t xml:space="preserve">      }</w:t>
+      </w:r>
+    </w:p>
+    <w:p>
+      <w:pPr>
+        <w:ind w:left="720" w:firstLine="0"/>
+        <w:rPr>
+          <w:rFonts w:ascii="Courier New" w:cs="Courier New" w:eastAsia="Courier New" w:hAnsi="Courier New"/>
+          <w:color w:val="16191f"/>
+          <w:shd w:fill="f9f9f9" w:val="clear"/>
+        </w:rPr>
+      </w:pPr>
+      <w:r>
+        <w:rPr>
+          <w:rFonts w:ascii="Courier New" w:cs="Courier New" w:eastAsia="Courier New" w:hAnsi="Courier New"/>
+          <w:color w:val="16191f"/>
+          <w:shd w:fill="f9f9f9" w:val="clear"/>
+          <w:rtl w:val="0"/>
+        </w:rPr>
+        <w:t xml:space="preserve">   ]</w:t>
+      </w:r>
+    </w:p>
+    <w:p>
+      <w:pPr>
+        <w:ind w:left="720" w:firstLine="0"/>
+        <w:rPr>
+          <w:color w:val="434343"/>
+        </w:rPr>
+      </w:pPr>
+      <w:r>
+        <w:rPr>
+          <w:rFonts w:ascii="Courier New" w:cs="Courier New" w:eastAsia="Courier New" w:hAnsi="Courier New"/>
+          <w:color w:val="16191f"/>
+          <w:shd w:fill="f9f9f9" w:val="clear"/>
+          <w:rtl w:val="0"/>
+        </w:rPr>
+        <w:t xml:space="preserve">}</w:t>
+      </w:r>
+      <w:r>
+        <w:rPr>
+          <w:rtl w:val="0"/>
+        </w:rPr>
+      </w:r>
+    </w:p>
+    <w:p>
+      <w:pPr>
+        <w:rPr>
+          <w:color w:val="434343"/>
+        </w:rPr>
+      </w:pPr>
+      <w:r>
+        <w:rPr>
+          <w:rtl w:val="0"/>
+        </w:rPr>
+      </w:r>
+    </w:p>
+    <w:p>
+      <w:pPr>
+        <w:rPr>
+          <w:color w:val="434343"/>
+        </w:rPr>
+      </w:pPr>
+      <w:r>
+        <w:rPr>
+          <w:rFonts w:ascii="Calibri" w:cs="Calibri" w:eastAsia="Calibri" w:hAnsi="Calibri"/>
+          <w:b w:val="1"/>
+          <w:rtl w:val="0"/>
+        </w:rPr>
+        <w:t xml:space="preserve">Answer:</w:t>
+      </w:r>
+      <w:r>
+        <w:rPr>
+          <w:color w:val="434343"/>
+          <w:rtl w:val="0"/>
+        </w:rPr>
+        <w:t xml:space="preserve"> C</w:t>
+      </w:r>
+    </w:p>
+    <w:p>
+      <w:pPr>
+        <w:rPr>
+          <w:color w:val="434343"/>
+        </w:rPr>
+      </w:pPr>
+      <w:r>
+        <w:rPr>
+          <w:rtl w:val="0"/>
+        </w:rPr>
+      </w:r>
+    </w:p>
+    <w:p>
+      <w:pPr>
+        <w:rPr>
+          <w:color w:val="434343"/>
+        </w:rPr>
+      </w:pPr>
+      <w:r>
+        <w:rPr>
+          <w:rFonts w:ascii="Calibri" w:cs="Calibri" w:eastAsia="Calibri" w:hAnsi="Calibri"/>
+          <w:b w:val="1"/>
+          <w:rtl w:val="0"/>
+        </w:rPr>
+        <w:t xml:space="preserve">Explanation:</w:t>
+      </w:r>
+      <w:r>
+        <w:rPr>
+          <w:rtl w:val="0"/>
+        </w:rPr>
+      </w:r>
+    </w:p>
+    <w:p>
+      <w:pPr>
+        <w:rPr>
+          <w:color w:val="444444"/>
+          <w:highlight w:val="white"/>
+        </w:rPr>
+      </w:pPr>
+      <w:r>
+        <w:rPr>
+          <w:color w:val="434343"/>
+          <w:rtl w:val="0"/>
+        </w:rPr>
+        <w:t xml:space="preserve">Option A is incorrect</w:t>
+      </w:r>
+      <w:r>
+        <w:rPr>
+          <w:color w:val="444444"/>
+          <w:highlight w:val="white"/>
+          <w:rtl w:val="0"/>
+        </w:rPr>
+        <w:t xml:space="preserve">. You need to assign an IAM role with an attached policy that allows for decryption of the S3 bucket objects. Also, the account ID in the Resource section of the policy has hyphens in it, for the policy definition you need to enter the account ID without the hyphens.</w:t>
+      </w:r>
+    </w:p>
+    <w:p>
+      <w:pPr>
+        <w:rPr>
+          <w:color w:val="444444"/>
+          <w:highlight w:val="white"/>
+        </w:rPr>
+      </w:pPr>
+      <w:r>
+        <w:rPr>
+          <w:rtl w:val="0"/>
+        </w:rPr>
+      </w:r>
+    </w:p>
+    <w:p>
+      <w:pPr>
+        <w:rPr>
+          <w:color w:val="383a42"/>
+          <w:shd w:fill="fafafa" w:val="clear"/>
+        </w:rPr>
+      </w:pPr>
+      <w:r>
+        <w:rPr>
+          <w:color w:val="444444"/>
+          <w:highlight w:val="white"/>
+          <w:rtl w:val="0"/>
+        </w:rPr>
+        <w:t xml:space="preserve">Option B is incorrect. The account ID in the Resource section of the policy has hyphens in it, for the policy definition you need to enter the account ID without the hyphens.</w:t>
+      </w:r>
+      <w:r>
+        <w:rPr>
+          <w:rtl w:val="0"/>
+        </w:rPr>
+      </w:r>
+    </w:p>
+    <w:p>
+      <w:pPr>
+        <w:rPr>
+          <w:color w:val="444444"/>
+          <w:highlight w:val="white"/>
+        </w:rPr>
+      </w:pPr>
+      <w:r>
+        <w:rPr>
+          <w:rtl w:val="0"/>
+        </w:rPr>
+      </w:r>
+    </w:p>
+    <w:p>
+      <w:pPr>
+        <w:rPr>
+          <w:color w:val="444444"/>
+          <w:highlight w:val="white"/>
+        </w:rPr>
+      </w:pPr>
+      <w:r>
+        <w:rPr>
+          <w:color w:val="444444"/>
+          <w:highlight w:val="white"/>
+          <w:rtl w:val="0"/>
+        </w:rPr>
+        <w:t xml:space="preserve">Option C is correct.</w:t>
+      </w:r>
+      <w:r>
+        <w:rPr>
+          <w:color w:val="383a42"/>
+          <w:shd w:fill="fafafa" w:val="clear"/>
+          <w:rtl w:val="0"/>
+        </w:rPr>
+        <w:t xml:space="preserve"> </w:t>
+      </w:r>
+      <w:r>
+        <w:rPr>
+          <w:color w:val="444444"/>
+          <w:highlight w:val="white"/>
+          <w:rtl w:val="0"/>
+        </w:rPr>
+        <w:t xml:space="preserve">The policy attached to the Role assigned to the Glue crawler has the correct allowed action of Decrypt. Also, the Resource has the account ID correctly entered without hyphens. </w:t>
+        <w:br w:type="textWrapping"/>
+      </w:r>
+    </w:p>
+    <w:p>
+      <w:pPr>
+        <w:rPr>
+          <w:color w:val="383a42"/>
+          <w:shd w:fill="fafafa" w:val="clear"/>
+        </w:rPr>
+      </w:pPr>
+      <w:r>
+        <w:rPr>
+          <w:color w:val="444444"/>
+          <w:highlight w:val="white"/>
+          <w:rtl w:val="0"/>
+        </w:rPr>
+        <w:t xml:space="preserve">Option D is incorrect. The policy attached to the Role assigned to the Glue crawler has an extraneous allowed action of Encrypt, since your crawler is only reading the S3 objects, you should use the least privilege approach of only granting Decrypt in the allowed Actions.</w:t>
+      </w:r>
+      <w:r>
+        <w:rPr>
+          <w:rtl w:val="0"/>
+        </w:rPr>
+      </w:r>
+    </w:p>
+    <w:p>
+      <w:pPr>
+        <w:rPr>
+          <w:color w:val="383a42"/>
+          <w:shd w:fill="fafafa" w:val="clear"/>
+        </w:rPr>
+      </w:pPr>
+      <w:r>
+        <w:rPr>
+          <w:rtl w:val="0"/>
+        </w:rPr>
+      </w:r>
+    </w:p>
+    <w:p>
+      <w:pPr>
+        <w:rPr>
+          <w:rFonts w:ascii="Calibri" w:cs="Calibri" w:eastAsia="Calibri" w:hAnsi="Calibri"/>
+          <w:b w:val="1"/>
+        </w:rPr>
+      </w:pPr>
+      <w:r>
+        <w:rPr>
+          <w:rFonts w:ascii="Calibri" w:cs="Calibri" w:eastAsia="Calibri" w:hAnsi="Calibri"/>
+          <w:b w:val="1"/>
+          <w:rtl w:val="0"/>
+        </w:rPr>
+        <w:t xml:space="preserve">Reference:</w:t>
+      </w:r>
+    </w:p>
+    <w:p>
+      <w:pPr>
+        <w:rPr>
+          <w:color w:val="444444"/>
+        </w:rPr>
+      </w:pPr>
+      <w:r>
+        <w:rPr>
+          <w:color w:val="444444"/>
+          <w:rtl w:val="0"/>
+        </w:rPr>
+        <w:t xml:space="preserve">Please see the AWS Glue developer guide titled</w:t>
+      </w:r>
+      <w:r>
+        <w:rPr>
+          <w:b w:val="1"/>
+          <w:color w:val="444444"/>
+          <w:rtl w:val="0"/>
+        </w:rPr>
+        <w:t xml:space="preserve"> </w:t>
+      </w:r>
+      <w:r>
+        <w:rPr>
+          <w:b w:val="1"/>
+          <w:color w:val="444444"/>
+          <w:rtl w:val="0"/>
+        </w:rPr>
+        <w:t xml:space="preserve">Working with Crawlers on the AWS Glue Console </w:t>
+      </w:r>
+      <w:r>
+        <w:rPr>
+          <w:color w:val="444444"/>
+          <w:rtl w:val="0"/>
+        </w:rPr>
+        <w:t xml:space="preserve">(</w:t>
+      </w:r>
+      <w:hyperlink r:id="rId83">
+        <w:r>
+          <w:rPr>
+            <w:color w:val="1155cc"/>
+            <w:u w:val="single"/>
+            <w:rtl w:val="0"/>
+          </w:rPr>
+          <w:t xml:space="preserve">https://docs.aws.amazon.com/glue/latest/dg/console-crawlers.html</w:t>
+        </w:r>
+      </w:hyperlink>
+      <w:r>
+        <w:rPr>
+          <w:color w:val="444444"/>
+          <w:rtl w:val="0"/>
+        </w:rPr>
+        <w:t xml:space="preserve">), the AWS Glue developer guide titled</w:t>
+      </w:r>
+      <w:r>
+        <w:rPr>
+          <w:b w:val="1"/>
+          <w:color w:val="444444"/>
+          <w:rtl w:val="0"/>
+        </w:rPr>
+        <w:t xml:space="preserve"> Step 2: Create an IAM Role for AWS Glue </w:t>
+      </w:r>
+      <w:r>
+        <w:rPr>
+          <w:color w:val="444444"/>
+          <w:rtl w:val="0"/>
+        </w:rPr>
+        <w:t xml:space="preserve">(</w:t>
+      </w:r>
+      <w:hyperlink r:id="rId84">
+        <w:r>
+          <w:rPr>
+            <w:color w:val="1155cc"/>
+            <w:u w:val="single"/>
+            <w:rtl w:val="0"/>
+          </w:rPr>
+          <w:t xml:space="preserve">https://docs.aws.amazon.com/glue/latest/dg/create-an-iam-role.html</w:t>
+        </w:r>
+      </w:hyperlink>
+      <w:r>
+        <w:rPr>
+          <w:color w:val="444444"/>
+          <w:rtl w:val="0"/>
+        </w:rPr>
+        <w:t xml:space="preserve">), and the Amazon Simple Storage Service developer guide titled </w:t>
+      </w:r>
+      <w:r>
+        <w:rPr>
+          <w:b w:val="1"/>
+          <w:color w:val="444444"/>
+          <w:rtl w:val="0"/>
+        </w:rPr>
+        <w:t xml:space="preserve">Protecting Data Using Server-Side Encryption with CMKs Stored in AWS Key Management Service (SSE-KMS) </w:t>
+      </w:r>
+      <w:r>
+        <w:rPr>
+          <w:color w:val="444444"/>
+          <w:rtl w:val="0"/>
+        </w:rPr>
+        <w:t xml:space="preserve">(</w:t>
+      </w:r>
+      <w:hyperlink r:id="rId85">
+        <w:r>
+          <w:rPr>
+            <w:color w:val="1155cc"/>
+            <w:u w:val="single"/>
+            <w:rtl w:val="0"/>
+          </w:rPr>
+          <w:t xml:space="preserve">https://docs.aws.amazon.com/AmazonS3/latest/dev/UsingKMSEncryption.html</w:t>
+        </w:r>
+      </w:hyperlink>
+      <w:r>
+        <w:rPr>
+          <w:color w:val="444444"/>
+          <w:rtl w:val="0"/>
+        </w:rPr>
+        <w:t xml:space="preserve">)</w:t>
       </w:r>
     </w:p>
     <w:p>
@@ -17909,6 +20352,116 @@
     </w:lvl>
   </w:abstractNum>
   <w:abstractNum w:abstractNumId="18">
+    <w:lvl w:ilvl="0">
+      <w:start w:val="1"/>
+      <w:numFmt w:val="upperLetter"/>
+      <w:lvlText w:val="%1)"/>
+      <w:lvlJc w:val="left"/>
+      <w:pPr>
+        <w:ind w:left="720" w:hanging="360"/>
+      </w:pPr>
+      <w:rPr>
+        <w:u w:val="none"/>
+      </w:rPr>
+    </w:lvl>
+    <w:lvl w:ilvl="1">
+      <w:start w:val="1"/>
+      <w:numFmt w:val="lowerLetter"/>
+      <w:lvlText w:val="%2)"/>
+      <w:lvlJc w:val="left"/>
+      <w:pPr>
+        <w:ind w:left="1440" w:hanging="360"/>
+      </w:pPr>
+      <w:rPr>
+        <w:u w:val="none"/>
+      </w:rPr>
+    </w:lvl>
+    <w:lvl w:ilvl="2">
+      <w:start w:val="1"/>
+      <w:numFmt w:val="lowerRoman"/>
+      <w:lvlText w:val="%3)"/>
+      <w:lvlJc w:val="right"/>
+      <w:pPr>
+        <w:ind w:left="2160" w:hanging="360"/>
+      </w:pPr>
+      <w:rPr>
+        <w:u w:val="none"/>
+      </w:rPr>
+    </w:lvl>
+    <w:lvl w:ilvl="3">
+      <w:start w:val="1"/>
+      <w:numFmt w:val="decimal"/>
+      <w:lvlText w:val="(%4)"/>
+      <w:lvlJc w:val="left"/>
+      <w:pPr>
+        <w:ind w:left="2880" w:hanging="360"/>
+      </w:pPr>
+      <w:rPr>
+        <w:u w:val="none"/>
+      </w:rPr>
+    </w:lvl>
+    <w:lvl w:ilvl="4">
+      <w:start w:val="1"/>
+      <w:numFmt w:val="lowerLetter"/>
+      <w:lvlText w:val="(%5)"/>
+      <w:lvlJc w:val="left"/>
+      <w:pPr>
+        <w:ind w:left="3600" w:hanging="360"/>
+      </w:pPr>
+      <w:rPr>
+        <w:u w:val="none"/>
+      </w:rPr>
+    </w:lvl>
+    <w:lvl w:ilvl="5">
+      <w:start w:val="1"/>
+      <w:numFmt w:val="lowerRoman"/>
+      <w:lvlText w:val="(%6)"/>
+      <w:lvlJc w:val="right"/>
+      <w:pPr>
+        <w:ind w:left="4320" w:hanging="360"/>
+      </w:pPr>
+      <w:rPr>
+        <w:u w:val="none"/>
+      </w:rPr>
+    </w:lvl>
+    <w:lvl w:ilvl="6">
+      <w:start w:val="1"/>
+      <w:numFmt w:val="decimal"/>
+      <w:lvlText w:val="%7."/>
+      <w:lvlJc w:val="left"/>
+      <w:pPr>
+        <w:ind w:left="5040" w:hanging="360"/>
+      </w:pPr>
+      <w:rPr>
+        <w:u w:val="none"/>
+      </w:rPr>
+    </w:lvl>
+    <w:lvl w:ilvl="7">
+      <w:start w:val="1"/>
+      <w:numFmt w:val="lowerLetter"/>
+      <w:lvlText w:val="%8."/>
+      <w:lvlJc w:val="left"/>
+      <w:pPr>
+        <w:ind w:left="5760" w:hanging="360"/>
+      </w:pPr>
+      <w:rPr>
+        <w:u w:val="none"/>
+      </w:rPr>
+    </w:lvl>
+    <w:lvl w:ilvl="8">
+      <w:start w:val="1"/>
+      <w:numFmt w:val="lowerRoman"/>
+      <w:lvlText w:val="%9."/>
+      <w:lvlJc w:val="right"/>
+      <w:pPr>
+        <w:ind w:left="6480" w:hanging="360"/>
+      </w:pPr>
+      <w:rPr>
+        <w:u w:val="none"/>
+      </w:rPr>
+    </w:lvl>
+  </w:abstractNum>
+  <w:abstractNum w:abstractNumId="19">
     <w:lvl w:ilvl="0">
       <w:start w:val="1"/>
       <w:numFmt w:val="upperLetter"/>
@@ -18071,6 +20624,9 @@
   </w:num>
   <w:num w:numId="18">
     <w:abstractNumId w:val="18"/>
+  </w:num>
+  <w:num w:numId="19">
+    <w:abstractNumId w:val="19"/>
   </w:num>
 </w:numbering>
 </file>

</xml_diff>

<commit_message>
added question 20 to DA cert questions list#2
</commit_message>
<xml_diff>
--- a/public/Exam Notes/DA-Vincent-1-65-May-4.docx
+++ b/public/Exam Notes/DA-Vincent-1-65-May-4.docx
@@ -2878,7 +2878,7 @@
       <w:pPr>
         <w:numPr>
           <w:ilvl w:val="0"/>
-          <w:numId w:val="9"/>
+          <w:numId w:val="10"/>
         </w:numPr>
         <w:ind w:left="720" w:hanging="360"/>
         <w:rPr>
@@ -2898,7 +2898,7 @@
       <w:pPr>
         <w:numPr>
           <w:ilvl w:val="0"/>
-          <w:numId w:val="9"/>
+          <w:numId w:val="10"/>
         </w:numPr>
         <w:ind w:left="720" w:hanging="360"/>
         <w:rPr>
@@ -2919,7 +2919,7 @@
       <w:pPr>
         <w:numPr>
           <w:ilvl w:val="0"/>
-          <w:numId w:val="9"/>
+          <w:numId w:val="10"/>
         </w:numPr>
         <w:ind w:left="720" w:hanging="360"/>
         <w:rPr>
@@ -2940,7 +2940,7 @@
       <w:pPr>
         <w:numPr>
           <w:ilvl w:val="0"/>
-          <w:numId w:val="9"/>
+          <w:numId w:val="10"/>
         </w:numPr>
         <w:ind w:left="720" w:hanging="360"/>
         <w:rPr>
@@ -6514,7 +6514,7 @@
       <w:pPr>
         <w:numPr>
           <w:ilvl w:val="0"/>
-          <w:numId w:val="10"/>
+          <w:numId w:val="11"/>
         </w:numPr>
         <w:ind w:left="720" w:hanging="360"/>
         <w:rPr>
@@ -6549,7 +6549,7 @@
       <w:pPr>
         <w:numPr>
           <w:ilvl w:val="0"/>
-          <w:numId w:val="10"/>
+          <w:numId w:val="11"/>
         </w:numPr>
         <w:ind w:left="720" w:hanging="360"/>
         <w:rPr>
@@ -6585,7 +6585,7 @@
       <w:pPr>
         <w:numPr>
           <w:ilvl w:val="0"/>
-          <w:numId w:val="10"/>
+          <w:numId w:val="11"/>
         </w:numPr>
         <w:ind w:left="720" w:hanging="360"/>
         <w:rPr>
@@ -6634,7 +6634,7 @@
       <w:pPr>
         <w:numPr>
           <w:ilvl w:val="0"/>
-          <w:numId w:val="10"/>
+          <w:numId w:val="11"/>
         </w:numPr>
         <w:ind w:left="720" w:hanging="360"/>
         <w:rPr>
@@ -7253,7 +7253,7 @@
       <w:pPr>
         <w:numPr>
           <w:ilvl w:val="0"/>
-          <w:numId w:val="12"/>
+          <w:numId w:val="13"/>
         </w:numPr>
         <w:ind w:left="720" w:hanging="360"/>
         <w:rPr>
@@ -7273,7 +7273,7 @@
       <w:pPr>
         <w:numPr>
           <w:ilvl w:val="0"/>
-          <w:numId w:val="12"/>
+          <w:numId w:val="13"/>
         </w:numPr>
         <w:ind w:left="720" w:hanging="360"/>
         <w:rPr>
@@ -7294,7 +7294,7 @@
       <w:pPr>
         <w:numPr>
           <w:ilvl w:val="0"/>
-          <w:numId w:val="12"/>
+          <w:numId w:val="13"/>
         </w:numPr>
         <w:ind w:left="720" w:hanging="360"/>
         <w:rPr>
@@ -7315,7 +7315,7 @@
       <w:pPr>
         <w:numPr>
           <w:ilvl w:val="0"/>
-          <w:numId w:val="12"/>
+          <w:numId w:val="13"/>
         </w:numPr>
         <w:ind w:left="720" w:hanging="360"/>
         <w:rPr>
@@ -7924,7 +7924,7 @@
       <w:pPr>
         <w:numPr>
           <w:ilvl w:val="0"/>
-          <w:numId w:val="19"/>
+          <w:numId w:val="20"/>
         </w:numPr>
         <w:ind w:left="720" w:hanging="360"/>
         <w:rPr>
@@ -7944,7 +7944,7 @@
       <w:pPr>
         <w:numPr>
           <w:ilvl w:val="0"/>
-          <w:numId w:val="19"/>
+          <w:numId w:val="20"/>
         </w:numPr>
         <w:ind w:left="720" w:hanging="360"/>
         <w:rPr>
@@ -7965,7 +7965,7 @@
       <w:pPr>
         <w:numPr>
           <w:ilvl w:val="0"/>
-          <w:numId w:val="19"/>
+          <w:numId w:val="20"/>
         </w:numPr>
         <w:ind w:left="720" w:hanging="360"/>
         <w:rPr>
@@ -7986,7 +7986,7 @@
       <w:pPr>
         <w:numPr>
           <w:ilvl w:val="0"/>
-          <w:numId w:val="19"/>
+          <w:numId w:val="20"/>
         </w:numPr>
         <w:ind w:left="720" w:hanging="360"/>
         <w:rPr>
@@ -9411,7 +9411,7 @@
       <w:pPr>
         <w:numPr>
           <w:ilvl w:val="0"/>
-          <w:numId w:val="15"/>
+          <w:numId w:val="16"/>
         </w:numPr>
         <w:ind w:left="720" w:hanging="360"/>
         <w:rPr>
@@ -9431,7 +9431,7 @@
       <w:pPr>
         <w:numPr>
           <w:ilvl w:val="0"/>
-          <w:numId w:val="15"/>
+          <w:numId w:val="16"/>
         </w:numPr>
         <w:ind w:left="720" w:hanging="360"/>
         <w:rPr>
@@ -9452,7 +9452,7 @@
       <w:pPr>
         <w:numPr>
           <w:ilvl w:val="0"/>
-          <w:numId w:val="15"/>
+          <w:numId w:val="16"/>
         </w:numPr>
         <w:ind w:left="720" w:hanging="360"/>
         <w:rPr>
@@ -9473,7 +9473,7 @@
       <w:pPr>
         <w:numPr>
           <w:ilvl w:val="0"/>
-          <w:numId w:val="15"/>
+          <w:numId w:val="16"/>
         </w:numPr>
         <w:ind w:left="720" w:hanging="360"/>
         <w:rPr>
@@ -11008,7 +11008,7 @@
       <w:pPr>
         <w:numPr>
           <w:ilvl w:val="0"/>
-          <w:numId w:val="13"/>
+          <w:numId w:val="14"/>
         </w:numPr>
         <w:ind w:left="720" w:hanging="360"/>
         <w:rPr>
@@ -11028,7 +11028,7 @@
       <w:pPr>
         <w:numPr>
           <w:ilvl w:val="0"/>
-          <w:numId w:val="13"/>
+          <w:numId w:val="14"/>
         </w:numPr>
         <w:ind w:left="720" w:hanging="360"/>
         <w:rPr>
@@ -11049,7 +11049,7 @@
       <w:pPr>
         <w:numPr>
           <w:ilvl w:val="0"/>
-          <w:numId w:val="13"/>
+          <w:numId w:val="14"/>
         </w:numPr>
         <w:ind w:left="720" w:hanging="360"/>
         <w:rPr>
@@ -11070,7 +11070,7 @@
       <w:pPr>
         <w:numPr>
           <w:ilvl w:val="0"/>
-          <w:numId w:val="13"/>
+          <w:numId w:val="14"/>
         </w:numPr>
         <w:ind w:left="720" w:hanging="360"/>
         <w:rPr>
@@ -11761,7 +11761,7 @@
       <w:pPr>
         <w:numPr>
           <w:ilvl w:val="0"/>
-          <w:numId w:val="14"/>
+          <w:numId w:val="15"/>
         </w:numPr>
         <w:ind w:left="720" w:hanging="360"/>
         <w:rPr>
@@ -11781,7 +11781,7 @@
       <w:pPr>
         <w:numPr>
           <w:ilvl w:val="0"/>
-          <w:numId w:val="14"/>
+          <w:numId w:val="15"/>
         </w:numPr>
         <w:ind w:left="720" w:hanging="360"/>
         <w:rPr>
@@ -11802,7 +11802,7 @@
       <w:pPr>
         <w:numPr>
           <w:ilvl w:val="0"/>
-          <w:numId w:val="14"/>
+          <w:numId w:val="15"/>
         </w:numPr>
         <w:ind w:left="720" w:hanging="360"/>
         <w:rPr>
@@ -11823,7 +11823,7 @@
       <w:pPr>
         <w:numPr>
           <w:ilvl w:val="0"/>
-          <w:numId w:val="14"/>
+          <w:numId w:val="15"/>
         </w:numPr>
         <w:ind w:left="720" w:hanging="360"/>
         <w:rPr>
@@ -13256,7 +13256,7 @@
       <w:pPr>
         <w:numPr>
           <w:ilvl w:val="0"/>
-          <w:numId w:val="11"/>
+          <w:numId w:val="12"/>
         </w:numPr>
         <w:ind w:left="720" w:hanging="360"/>
         <w:rPr>
@@ -13280,7 +13280,7 @@
       <w:pPr>
         <w:numPr>
           <w:ilvl w:val="0"/>
-          <w:numId w:val="11"/>
+          <w:numId w:val="12"/>
         </w:numPr>
         <w:ind w:left="720" w:hanging="360"/>
         <w:rPr>
@@ -13304,7 +13304,7 @@
       <w:pPr>
         <w:numPr>
           <w:ilvl w:val="0"/>
-          <w:numId w:val="11"/>
+          <w:numId w:val="12"/>
         </w:numPr>
         <w:ind w:left="720" w:hanging="360"/>
         <w:rPr>
@@ -13329,7 +13329,7 @@
       <w:pPr>
         <w:numPr>
           <w:ilvl w:val="0"/>
-          <w:numId w:val="11"/>
+          <w:numId w:val="12"/>
         </w:numPr>
         <w:ind w:left="720" w:hanging="360"/>
         <w:rPr>
@@ -14000,7 +14000,7 @@
       <w:pPr>
         <w:numPr>
           <w:ilvl w:val="0"/>
-          <w:numId w:val="17"/>
+          <w:numId w:val="18"/>
         </w:numPr>
         <w:ind w:left="720" w:hanging="360"/>
         <w:rPr>
@@ -14024,7 +14024,7 @@
       <w:pPr>
         <w:numPr>
           <w:ilvl w:val="0"/>
-          <w:numId w:val="17"/>
+          <w:numId w:val="18"/>
         </w:numPr>
         <w:ind w:left="720" w:hanging="360"/>
         <w:rPr>
@@ -14048,7 +14048,7 @@
       <w:pPr>
         <w:numPr>
           <w:ilvl w:val="0"/>
-          <w:numId w:val="17"/>
+          <w:numId w:val="18"/>
         </w:numPr>
         <w:ind w:left="720" w:hanging="360"/>
         <w:rPr>
@@ -14073,7 +14073,7 @@
       <w:pPr>
         <w:numPr>
           <w:ilvl w:val="0"/>
-          <w:numId w:val="17"/>
+          <w:numId w:val="18"/>
         </w:numPr>
         <w:ind w:left="720" w:hanging="360"/>
         <w:rPr>
@@ -14764,7 +14764,7 @@
       <w:pPr>
         <w:numPr>
           <w:ilvl w:val="0"/>
-          <w:numId w:val="16"/>
+          <w:numId w:val="17"/>
         </w:numPr>
         <w:ind w:left="720" w:hanging="360"/>
         <w:rPr>
@@ -14788,7 +14788,7 @@
       <w:pPr>
         <w:numPr>
           <w:ilvl w:val="0"/>
-          <w:numId w:val="16"/>
+          <w:numId w:val="17"/>
         </w:numPr>
         <w:ind w:left="720" w:hanging="360"/>
         <w:rPr>
@@ -14812,7 +14812,7 @@
       <w:pPr>
         <w:numPr>
           <w:ilvl w:val="0"/>
-          <w:numId w:val="16"/>
+          <w:numId w:val="17"/>
         </w:numPr>
         <w:ind w:left="720" w:hanging="360"/>
         <w:rPr>
@@ -14837,7 +14837,7 @@
       <w:pPr>
         <w:numPr>
           <w:ilvl w:val="0"/>
-          <w:numId w:val="16"/>
+          <w:numId w:val="17"/>
         </w:numPr>
         <w:ind w:left="720" w:hanging="360"/>
         <w:rPr>
@@ -15531,7 +15531,7 @@
       <w:pPr>
         <w:numPr>
           <w:ilvl w:val="0"/>
-          <w:numId w:val="18"/>
+          <w:numId w:val="19"/>
         </w:numPr>
         <w:ind w:left="720" w:hanging="360"/>
         <w:rPr>
@@ -15555,7 +15555,7 @@
       <w:pPr>
         <w:numPr>
           <w:ilvl w:val="0"/>
-          <w:numId w:val="18"/>
+          <w:numId w:val="19"/>
         </w:numPr>
         <w:ind w:left="720" w:hanging="360"/>
         <w:rPr>
@@ -15579,7 +15579,7 @@
       <w:pPr>
         <w:numPr>
           <w:ilvl w:val="0"/>
-          <w:numId w:val="18"/>
+          <w:numId w:val="19"/>
         </w:numPr>
         <w:ind w:left="720" w:hanging="360"/>
         <w:rPr>
@@ -15604,7 +15604,7 @@
       <w:pPr>
         <w:numPr>
           <w:ilvl w:val="0"/>
-          <w:numId w:val="18"/>
+          <w:numId w:val="19"/>
         </w:numPr>
         <w:ind w:left="720" w:hanging="360"/>
         <w:rPr>
@@ -18430,6 +18430,681 @@
           <w:rtl w:val="0"/>
         </w:rPr>
         <w:t xml:space="preserve">)</w:t>
+      </w:r>
+    </w:p>
+    <w:p>
+      <w:pPr>
+        <w:rPr>
+          <w:b w:val="1"/>
+          <w:color w:val="444444"/>
+        </w:rPr>
+      </w:pPr>
+      <w:r>
+        <w:rPr>
+          <w:rtl w:val="0"/>
+        </w:rPr>
+      </w:r>
+    </w:p>
+    <w:p>
+      <w:pPr>
+        <w:rPr>
+          <w:b w:val="1"/>
+          <w:color w:val="444444"/>
+        </w:rPr>
+      </w:pPr>
+      <w:r>
+        <w:rPr>
+          <w:rtl w:val="0"/>
+        </w:rPr>
+      </w:r>
+    </w:p>
+    <w:p>
+      <w:pPr>
+        <w:rPr/>
+      </w:pPr>
+      <w:r>
+        <w:rPr>
+          <w:rtl w:val="0"/>
+        </w:rPr>
+        <w:t xml:space="preserve">Question: 20</w:t>
+      </w:r>
+    </w:p>
+    <w:p>
+      <w:pPr>
+        <w:rPr>
+          <w:color w:val="999999"/>
+        </w:rPr>
+      </w:pPr>
+      <w:r>
+        <w:rPr>
+          <w:b w:val="1"/>
+          <w:rtl w:val="0"/>
+        </w:rPr>
+        <w:t xml:space="preserve">Main​ ​Topic​ ​:​ </w:t>
+      </w:r>
+      <w:r>
+        <w:rPr>
+          <w:color w:val="999999"/>
+          <w:rtl w:val="0"/>
+        </w:rPr>
+        <w:t xml:space="preserve">Data Analytics</w:t>
+      </w:r>
+    </w:p>
+    <w:p>
+      <w:pPr>
+        <w:rPr>
+          <w:b w:val="1"/>
+          <w:color w:val="999999"/>
+        </w:rPr>
+      </w:pPr>
+      <w:r>
+        <w:rPr>
+          <w:b w:val="1"/>
+          <w:rtl w:val="0"/>
+        </w:rPr>
+        <w:t xml:space="preserve">Sub​ ​Topic​ ​:​ </w:t>
+      </w:r>
+      <w:r>
+        <w:rPr>
+          <w:b w:val="1"/>
+          <w:color w:val="999999"/>
+          <w:rtl w:val="0"/>
+        </w:rPr>
+        <w:t xml:space="preserve">Apply data protection and encryption techniques</w:t>
+      </w:r>
+      <w:r>
+        <w:rPr>
+          <w:b w:val="1"/>
+          <w:color w:val="999999"/>
+          <w:rtl w:val="0"/>
+        </w:rPr>
+        <w:t xml:space="preserve"> </w:t>
+      </w:r>
+    </w:p>
+    <w:p>
+      <w:pPr>
+        <w:rPr>
+          <w:color w:val="999999"/>
+        </w:rPr>
+      </w:pPr>
+      <w:r>
+        <w:rPr>
+          <w:rtl w:val="0"/>
+        </w:rPr>
+      </w:r>
+    </w:p>
+    <w:p>
+      <w:pPr>
+        <w:rPr>
+          <w:b w:val="1"/>
+          <w:color w:val="999999"/>
+        </w:rPr>
+      </w:pPr>
+      <w:r>
+        <w:rPr>
+          <w:b w:val="1"/>
+          <w:rtl w:val="0"/>
+        </w:rPr>
+        <w:t xml:space="preserve">Domain: </w:t>
+      </w:r>
+      <w:r>
+        <w:rPr>
+          <w:color w:val="999999"/>
+          <w:rtl w:val="0"/>
+        </w:rPr>
+        <w:t xml:space="preserve">Security  </w:t>
+      </w:r>
+      <w:r>
+        <w:rPr>
+          <w:rtl w:val="0"/>
+        </w:rPr>
+      </w:r>
+    </w:p>
+    <w:p>
+      <w:pPr>
+        <w:rPr>
+          <w:b w:val="1"/>
+        </w:rPr>
+      </w:pPr>
+      <w:r>
+        <w:rPr>
+          <w:rtl w:val="0"/>
+        </w:rPr>
+      </w:r>
+    </w:p>
+    <w:p>
+      <w:pPr>
+        <w:rPr>
+          <w:rFonts w:ascii="Calibri" w:cs="Calibri" w:eastAsia="Calibri" w:hAnsi="Calibri"/>
+        </w:rPr>
+      </w:pPr>
+      <w:r>
+        <w:rPr>
+          <w:rFonts w:ascii="Calibri" w:cs="Calibri" w:eastAsia="Calibri" w:hAnsi="Calibri"/>
+          <w:b w:val="1"/>
+          <w:rtl w:val="0"/>
+        </w:rPr>
+        <w:t xml:space="preserve">Question text</w:t>
+      </w:r>
+      <w:r>
+        <w:rPr>
+          <w:rFonts w:ascii="Calibri" w:cs="Calibri" w:eastAsia="Calibri" w:hAnsi="Calibri"/>
+          <w:rtl w:val="0"/>
+        </w:rPr>
+        <w:t xml:space="preserve">: </w:t>
+      </w:r>
+    </w:p>
+    <w:p>
+      <w:pPr>
+        <w:rPr>
+          <w:color w:val="434343"/>
+        </w:rPr>
+      </w:pPr>
+      <w:r>
+        <w:rPr>
+          <w:color w:val="434343"/>
+          <w:rtl w:val="0"/>
+        </w:rPr>
+        <w:t xml:space="preserve">You work as a data scientist for a securities custodian bank that is responsible for holding the asset information for a large number of brokerage and mutual fund firms. Part of your job is to maintain the EMR clusters that are used to build your firm’s data lake. The data lake holds aggregated information from your brokerage and mutual fund client firms. This information is highly regulated and confidential. Therefore, you must configure your EMR clusters to use encryption at rest. You have selected to use </w:t>
+      </w:r>
+      <w:r>
+        <w:rPr>
+          <w:color w:val="434343"/>
+          <w:rtl w:val="0"/>
+        </w:rPr>
+        <w:t xml:space="preserve">AWS Key Management Service for the key provider for your EMR volume encryption. You have set up your EMR security configuration with local disk encryption enabled.</w:t>
+      </w:r>
+    </w:p>
+    <w:p>
+      <w:pPr>
+        <w:rPr>
+          <w:color w:val="434343"/>
+        </w:rPr>
+      </w:pPr>
+      <w:r>
+        <w:rPr>
+          <w:rtl w:val="0"/>
+        </w:rPr>
+      </w:r>
+    </w:p>
+    <w:p>
+      <w:pPr>
+        <w:rPr>
+          <w:color w:val="434343"/>
+        </w:rPr>
+      </w:pPr>
+      <w:r>
+        <w:rPr>
+          <w:color w:val="434343"/>
+          <w:rtl w:val="0"/>
+        </w:rPr>
+        <w:t xml:space="preserve">Which option is the best practice when configuring EMR device volumes using the EMR security configuration?</w:t>
+      </w:r>
+      <w:r>
+        <w:rPr>
+          <w:rtl w:val="0"/>
+        </w:rPr>
+      </w:r>
+    </w:p>
+    <w:p>
+      <w:pPr>
+        <w:rPr>
+          <w:color w:val="434343"/>
+        </w:rPr>
+      </w:pPr>
+      <w:r>
+        <w:rPr>
+          <w:rtl w:val="0"/>
+        </w:rPr>
+      </w:r>
+    </w:p>
+    <w:p>
+      <w:pPr>
+        <w:numPr>
+          <w:ilvl w:val="0"/>
+          <w:numId w:val="9"/>
+        </w:numPr>
+        <w:ind w:left="720" w:hanging="360"/>
+        <w:rPr>
+          <w:color w:val="434343"/>
+        </w:rPr>
+      </w:pPr>
+      <w:r>
+        <w:rPr>
+          <w:color w:val="434343"/>
+          <w:rtl w:val="0"/>
+        </w:rPr>
+        <w:t xml:space="preserve">LUKS encryption</w:t>
+      </w:r>
+    </w:p>
+    <w:p>
+      <w:pPr>
+        <w:numPr>
+          <w:ilvl w:val="0"/>
+          <w:numId w:val="9"/>
+        </w:numPr>
+        <w:ind w:left="720" w:hanging="360"/>
+        <w:rPr>
+          <w:color w:val="434343"/>
+        </w:rPr>
+      </w:pPr>
+      <w:r>
+        <w:rPr>
+          <w:color w:val="434343"/>
+          <w:rtl w:val="0"/>
+        </w:rPr>
+        <w:t xml:space="preserve">Secure Hadoop RPC encryption</w:t>
+      </w:r>
+    </w:p>
+    <w:p>
+      <w:pPr>
+        <w:numPr>
+          <w:ilvl w:val="0"/>
+          <w:numId w:val="9"/>
+        </w:numPr>
+        <w:ind w:left="720" w:hanging="360"/>
+        <w:rPr>
+          <w:color w:val="434343"/>
+        </w:rPr>
+      </w:pPr>
+      <w:r>
+        <w:rPr>
+          <w:color w:val="434343"/>
+          <w:rtl w:val="0"/>
+        </w:rPr>
+        <w:t xml:space="preserve">Hadoop in Secure Mode encryption</w:t>
+      </w:r>
+      <w:r>
+        <w:rPr>
+          <w:rtl w:val="0"/>
+        </w:rPr>
+      </w:r>
+    </w:p>
+    <w:p>
+      <w:pPr>
+        <w:numPr>
+          <w:ilvl w:val="0"/>
+          <w:numId w:val="9"/>
+        </w:numPr>
+        <w:ind w:left="720" w:hanging="360"/>
+        <w:rPr>
+          <w:color w:val="434343"/>
+        </w:rPr>
+      </w:pPr>
+      <w:r>
+        <w:rPr>
+          <w:color w:val="434343"/>
+          <w:rtl w:val="0"/>
+        </w:rPr>
+        <w:t xml:space="preserve">EBS encryption</w:t>
+      </w:r>
+    </w:p>
+    <w:p>
+      <w:pPr>
+        <w:rPr>
+          <w:color w:val="434343"/>
+        </w:rPr>
+      </w:pPr>
+      <w:r>
+        <w:rPr>
+          <w:rtl w:val="0"/>
+        </w:rPr>
+      </w:r>
+    </w:p>
+    <w:p>
+      <w:pPr>
+        <w:rPr>
+          <w:color w:val="434343"/>
+        </w:rPr>
+      </w:pPr>
+      <w:r>
+        <w:rPr>
+          <w:rFonts w:ascii="Calibri" w:cs="Calibri" w:eastAsia="Calibri" w:hAnsi="Calibri"/>
+          <w:b w:val="1"/>
+          <w:rtl w:val="0"/>
+        </w:rPr>
+        <w:t xml:space="preserve">Answer:</w:t>
+      </w:r>
+      <w:r>
+        <w:rPr>
+          <w:color w:val="434343"/>
+          <w:rtl w:val="0"/>
+        </w:rPr>
+        <w:t xml:space="preserve"> D</w:t>
+      </w:r>
+    </w:p>
+    <w:p>
+      <w:pPr>
+        <w:rPr>
+          <w:color w:val="434343"/>
+        </w:rPr>
+      </w:pPr>
+      <w:r>
+        <w:rPr>
+          <w:rtl w:val="0"/>
+        </w:rPr>
+      </w:r>
+    </w:p>
+    <w:p>
+      <w:pPr>
+        <w:rPr>
+          <w:color w:val="434343"/>
+        </w:rPr>
+      </w:pPr>
+      <w:r>
+        <w:rPr>
+          <w:rFonts w:ascii="Calibri" w:cs="Calibri" w:eastAsia="Calibri" w:hAnsi="Calibri"/>
+          <w:b w:val="1"/>
+          <w:rtl w:val="0"/>
+        </w:rPr>
+        <w:t xml:space="preserve">Explanation:</w:t>
+      </w:r>
+      <w:r>
+        <w:rPr>
+          <w:rtl w:val="0"/>
+        </w:rPr>
+      </w:r>
+    </w:p>
+    <w:p>
+      <w:pPr>
+        <w:rPr>
+          <w:color w:val="444444"/>
+          <w:highlight w:val="white"/>
+        </w:rPr>
+      </w:pPr>
+      <w:r>
+        <w:rPr>
+          <w:color w:val="434343"/>
+          <w:rtl w:val="0"/>
+        </w:rPr>
+        <w:t xml:space="preserve">Option A is incorrect</w:t>
+      </w:r>
+      <w:r>
+        <w:rPr>
+          <w:color w:val="444444"/>
+          <w:highlight w:val="white"/>
+          <w:rtl w:val="0"/>
+        </w:rPr>
+        <w:t xml:space="preserve">. LUKS encryption is applied</w:t>
+      </w:r>
+      <w:r>
+        <w:rPr>
+          <w:color w:val="444444"/>
+          <w:highlight w:val="white"/>
+          <w:rtl w:val="0"/>
+        </w:rPr>
+        <w:t xml:space="preserve"> only to attached storage volumes,it does  not encrypt the root device volume. AWS recommends EBS encryption over LUKS encryption.</w:t>
+      </w:r>
+      <w:r>
+        <w:rPr>
+          <w:rtl w:val="0"/>
+        </w:rPr>
+      </w:r>
+    </w:p>
+    <w:p>
+      <w:pPr>
+        <w:rPr>
+          <w:color w:val="444444"/>
+          <w:highlight w:val="white"/>
+        </w:rPr>
+      </w:pPr>
+      <w:r>
+        <w:rPr>
+          <w:rtl w:val="0"/>
+        </w:rPr>
+      </w:r>
+    </w:p>
+    <w:p>
+      <w:pPr>
+        <w:rPr>
+          <w:color w:val="383a42"/>
+          <w:shd w:fill="fafafa" w:val="clear"/>
+        </w:rPr>
+      </w:pPr>
+      <w:r>
+        <w:rPr>
+          <w:color w:val="444444"/>
+          <w:highlight w:val="white"/>
+          <w:rtl w:val="0"/>
+        </w:rPr>
+        <w:t xml:space="preserve">Option B is incorrect. Secure Hadoop RPC encryption is used for in-transit encryption, not at-rest encryption.</w:t>
+      </w:r>
+      <w:r>
+        <w:rPr>
+          <w:rtl w:val="0"/>
+        </w:rPr>
+      </w:r>
+    </w:p>
+    <w:p>
+      <w:pPr>
+        <w:rPr>
+          <w:color w:val="444444"/>
+          <w:highlight w:val="white"/>
+        </w:rPr>
+      </w:pPr>
+      <w:r>
+        <w:rPr>
+          <w:rtl w:val="0"/>
+        </w:rPr>
+      </w:r>
+    </w:p>
+    <w:p>
+      <w:pPr>
+        <w:rPr>
+          <w:color w:val="444444"/>
+          <w:highlight w:val="white"/>
+        </w:rPr>
+      </w:pPr>
+      <w:r>
+        <w:rPr>
+          <w:color w:val="444444"/>
+          <w:highlight w:val="white"/>
+          <w:rtl w:val="0"/>
+        </w:rPr>
+        <w:t xml:space="preserve">Option C is incorrect.</w:t>
+      </w:r>
+      <w:r>
+        <w:rPr>
+          <w:color w:val="383a42"/>
+          <w:shd w:fill="fafafa" w:val="clear"/>
+          <w:rtl w:val="0"/>
+        </w:rPr>
+        <w:t xml:space="preserve"> </w:t>
+      </w:r>
+      <w:r>
+        <w:rPr>
+          <w:color w:val="434343"/>
+          <w:rtl w:val="0"/>
+        </w:rPr>
+        <w:t xml:space="preserve">Hadoop in Secure Mode encryption </w:t>
+      </w:r>
+      <w:r>
+        <w:rPr>
+          <w:color w:val="444444"/>
+          <w:highlight w:val="white"/>
+          <w:rtl w:val="0"/>
+        </w:rPr>
+        <w:t xml:space="preserve">is used for in-transit encryption, not at-rest encryption.</w:t>
+        <w:br w:type="textWrapping"/>
+      </w:r>
+    </w:p>
+    <w:p>
+      <w:pPr>
+        <w:rPr>
+          <w:color w:val="383a42"/>
+          <w:shd w:fill="fafafa" w:val="clear"/>
+        </w:rPr>
+      </w:pPr>
+      <w:r>
+        <w:rPr>
+          <w:color w:val="444444"/>
+          <w:highlight w:val="white"/>
+          <w:rtl w:val="0"/>
+        </w:rPr>
+        <w:t xml:space="preserve">Option D is correct. EBS encryption is applied to the attached storage volumes as well as to the root volume. AWS recommends using EBS encryption in your </w:t>
+      </w:r>
+      <w:r>
+        <w:rPr>
+          <w:color w:val="434343"/>
+          <w:rtl w:val="0"/>
+        </w:rPr>
+        <w:t xml:space="preserve">EMR security configuration definition as a best practice.</w:t>
+      </w:r>
+      <w:r>
+        <w:rPr>
+          <w:rtl w:val="0"/>
+        </w:rPr>
+      </w:r>
+    </w:p>
+    <w:p>
+      <w:pPr>
+        <w:rPr>
+          <w:color w:val="383a42"/>
+          <w:shd w:fill="fafafa" w:val="clear"/>
+        </w:rPr>
+      </w:pPr>
+      <w:r>
+        <w:rPr>
+          <w:rtl w:val="0"/>
+        </w:rPr>
+      </w:r>
+    </w:p>
+    <w:p>
+      <w:pPr>
+        <w:rPr>
+          <w:rFonts w:ascii="Calibri" w:cs="Calibri" w:eastAsia="Calibri" w:hAnsi="Calibri"/>
+          <w:b w:val="1"/>
+        </w:rPr>
+      </w:pPr>
+      <w:r>
+        <w:rPr>
+          <w:rFonts w:ascii="Calibri" w:cs="Calibri" w:eastAsia="Calibri" w:hAnsi="Calibri"/>
+          <w:b w:val="1"/>
+          <w:rtl w:val="0"/>
+        </w:rPr>
+        <w:t xml:space="preserve">Reference:</w:t>
+      </w:r>
+    </w:p>
+    <w:p>
+      <w:pPr>
+        <w:rPr>
+          <w:color w:val="444444"/>
+        </w:rPr>
+      </w:pPr>
+      <w:r>
+        <w:rPr>
+          <w:color w:val="444444"/>
+          <w:rtl w:val="0"/>
+        </w:rPr>
+        <w:t xml:space="preserve">Please see the Amazon EMR management guide titled </w:t>
+      </w:r>
+      <w:r>
+        <w:rPr>
+          <w:b w:val="1"/>
+          <w:color w:val="444444"/>
+          <w:rtl w:val="0"/>
+        </w:rPr>
+        <w:t xml:space="preserve">Encryption Options</w:t>
+      </w:r>
+      <w:r>
+        <w:rPr>
+          <w:color w:val="444444"/>
+          <w:rtl w:val="0"/>
+        </w:rPr>
+        <w:t xml:space="preserve"> (</w:t>
+      </w:r>
+      <w:hyperlink r:id="rId86">
+        <w:r>
+          <w:rPr>
+            <w:color w:val="1155cc"/>
+            <w:u w:val="single"/>
+            <w:rtl w:val="0"/>
+          </w:rPr>
+          <w:t xml:space="preserve">https://docs.aws.amazon.com/emr/latest/ManagementGuide/emr-data-encryption-options.html</w:t>
+        </w:r>
+      </w:hyperlink>
+      <w:r>
+        <w:rPr>
+          <w:color w:val="444444"/>
+          <w:rtl w:val="0"/>
+        </w:rPr>
+        <w:t xml:space="preserve">), the Amazon EMR management guide titled</w:t>
+      </w:r>
+      <w:r>
+        <w:rPr>
+          <w:b w:val="1"/>
+          <w:color w:val="444444"/>
+          <w:rtl w:val="0"/>
+        </w:rPr>
+        <w:t xml:space="preserve"> Create a Security Configuration </w:t>
+      </w:r>
+      <w:r>
+        <w:rPr>
+          <w:color w:val="444444"/>
+          <w:rtl w:val="0"/>
+        </w:rPr>
+        <w:t xml:space="preserve">(</w:t>
+      </w:r>
+      <w:hyperlink r:id="rId87">
+        <w:r>
+          <w:rPr>
+            <w:color w:val="1155cc"/>
+            <w:u w:val="single"/>
+            <w:rtl w:val="0"/>
+          </w:rPr>
+          <w:t xml:space="preserve">https://docs.aws.amazon.com/emr/latest/ManagementGuide/emr-create-security-configuration.html</w:t>
+        </w:r>
+      </w:hyperlink>
+      <w:r>
+        <w:rPr>
+          <w:color w:val="444444"/>
+          <w:rtl w:val="0"/>
+        </w:rPr>
+        <w:t xml:space="preserve">), and the Amazon Elastic Compute Cloud API reference titled </w:t>
+      </w:r>
+      <w:r>
+        <w:rPr>
+          <w:b w:val="1"/>
+          <w:color w:val="444444"/>
+          <w:rtl w:val="0"/>
+        </w:rPr>
+        <w:t xml:space="preserve">DescribeVolumes</w:t>
+      </w:r>
+      <w:r>
+        <w:rPr>
+          <w:color w:val="444444"/>
+          <w:rtl w:val="0"/>
+        </w:rPr>
+        <w:t xml:space="preserve"> (</w:t>
+      </w:r>
+      <w:hyperlink r:id="rId88">
+        <w:r>
+          <w:rPr>
+            <w:color w:val="1155cc"/>
+            <w:u w:val="single"/>
+            <w:rtl w:val="0"/>
+          </w:rPr>
+          <w:t xml:space="preserve">https://docs.aws.amazon.com/AWSEC2/latest/APIReference/API_DescribeVolumes.html</w:t>
+        </w:r>
+      </w:hyperlink>
+      <w:r>
+        <w:rPr>
+          <w:color w:val="444444"/>
+          <w:rtl w:val="0"/>
+        </w:rPr>
+        <w:t xml:space="preserve">)</w:t>
+      </w:r>
+    </w:p>
+    <w:p>
+      <w:pPr>
+        <w:rPr>
+          <w:color w:val="444444"/>
+        </w:rPr>
+      </w:pPr>
+      <w:r>
+        <w:rPr>
+          <w:rtl w:val="0"/>
+        </w:rPr>
       </w:r>
     </w:p>
     <w:p>
@@ -20462,6 +21137,116 @@
     </w:lvl>
   </w:abstractNum>
   <w:abstractNum w:abstractNumId="19">
+    <w:lvl w:ilvl="0">
+      <w:start w:val="1"/>
+      <w:numFmt w:val="upperLetter"/>
+      <w:lvlText w:val="%1)"/>
+      <w:lvlJc w:val="left"/>
+      <w:pPr>
+        <w:ind w:left="720" w:hanging="360"/>
+      </w:pPr>
+      <w:rPr>
+        <w:u w:val="none"/>
+      </w:rPr>
+    </w:lvl>
+    <w:lvl w:ilvl="1">
+      <w:start w:val="1"/>
+      <w:numFmt w:val="lowerLetter"/>
+      <w:lvlText w:val="%2)"/>
+      <w:lvlJc w:val="left"/>
+      <w:pPr>
+        <w:ind w:left="1440" w:hanging="360"/>
+      </w:pPr>
+      <w:rPr>
+        <w:u w:val="none"/>
+      </w:rPr>
+    </w:lvl>
+    <w:lvl w:ilvl="2">
+      <w:start w:val="1"/>
+      <w:numFmt w:val="lowerRoman"/>
+      <w:lvlText w:val="%3)"/>
+      <w:lvlJc w:val="right"/>
+      <w:pPr>
+        <w:ind w:left="2160" w:hanging="360"/>
+      </w:pPr>
+      <w:rPr>
+        <w:u w:val="none"/>
+      </w:rPr>
+    </w:lvl>
+    <w:lvl w:ilvl="3">
+      <w:start w:val="1"/>
+      <w:numFmt w:val="decimal"/>
+      <w:lvlText w:val="(%4)"/>
+      <w:lvlJc w:val="left"/>
+      <w:pPr>
+        <w:ind w:left="2880" w:hanging="360"/>
+      </w:pPr>
+      <w:rPr>
+        <w:u w:val="none"/>
+      </w:rPr>
+    </w:lvl>
+    <w:lvl w:ilvl="4">
+      <w:start w:val="1"/>
+      <w:numFmt w:val="lowerLetter"/>
+      <w:lvlText w:val="(%5)"/>
+      <w:lvlJc w:val="left"/>
+      <w:pPr>
+        <w:ind w:left="3600" w:hanging="360"/>
+      </w:pPr>
+      <w:rPr>
+        <w:u w:val="none"/>
+      </w:rPr>
+    </w:lvl>
+    <w:lvl w:ilvl="5">
+      <w:start w:val="1"/>
+      <w:numFmt w:val="lowerRoman"/>
+      <w:lvlText w:val="(%6)"/>
+      <w:lvlJc w:val="right"/>
+      <w:pPr>
+        <w:ind w:left="4320" w:hanging="360"/>
+      </w:pPr>
+      <w:rPr>
+        <w:u w:val="none"/>
+      </w:rPr>
+    </w:lvl>
+    <w:lvl w:ilvl="6">
+      <w:start w:val="1"/>
+      <w:numFmt w:val="decimal"/>
+      <w:lvlText w:val="%7."/>
+      <w:lvlJc w:val="left"/>
+      <w:pPr>
+        <w:ind w:left="5040" w:hanging="360"/>
+      </w:pPr>
+      <w:rPr>
+        <w:u w:val="none"/>
+      </w:rPr>
+    </w:lvl>
+    <w:lvl w:ilvl="7">
+      <w:start w:val="1"/>
+      <w:numFmt w:val="lowerLetter"/>
+      <w:lvlText w:val="%8."/>
+      <w:lvlJc w:val="left"/>
+      <w:pPr>
+        <w:ind w:left="5760" w:hanging="360"/>
+      </w:pPr>
+      <w:rPr>
+        <w:u w:val="none"/>
+      </w:rPr>
+    </w:lvl>
+    <w:lvl w:ilvl="8">
+      <w:start w:val="1"/>
+      <w:numFmt w:val="lowerRoman"/>
+      <w:lvlText w:val="%9."/>
+      <w:lvlJc w:val="right"/>
+      <w:pPr>
+        <w:ind w:left="6480" w:hanging="360"/>
+      </w:pPr>
+      <w:rPr>
+        <w:u w:val="none"/>
+      </w:rPr>
+    </w:lvl>
+  </w:abstractNum>
+  <w:abstractNum w:abstractNumId="20">
     <w:lvl w:ilvl="0">
       <w:start w:val="1"/>
       <w:numFmt w:val="upperLetter"/>
@@ -20627,6 +21412,9 @@
   </w:num>
   <w:num w:numId="19">
     <w:abstractNumId w:val="19"/>
+  </w:num>
+  <w:num w:numId="20">
+    <w:abstractNumId w:val="20"/>
   </w:num>
 </w:numbering>
 </file>

</xml_diff>

<commit_message>
added question 22 to DA cert questions list #2
</commit_message>
<xml_diff>
--- a/public/Exam Notes/DA-Vincent-1-65-May-4.docx
+++ b/public/Exam Notes/DA-Vincent-1-65-May-4.docx
@@ -7253,7 +7253,7 @@
       <w:pPr>
         <w:numPr>
           <w:ilvl w:val="0"/>
-          <w:numId w:val="13"/>
+          <w:numId w:val="14"/>
         </w:numPr>
         <w:ind w:left="720" w:hanging="360"/>
         <w:rPr>
@@ -7273,7 +7273,7 @@
       <w:pPr>
         <w:numPr>
           <w:ilvl w:val="0"/>
-          <w:numId w:val="13"/>
+          <w:numId w:val="14"/>
         </w:numPr>
         <w:ind w:left="720" w:hanging="360"/>
         <w:rPr>
@@ -7294,7 +7294,7 @@
       <w:pPr>
         <w:numPr>
           <w:ilvl w:val="0"/>
-          <w:numId w:val="13"/>
+          <w:numId w:val="14"/>
         </w:numPr>
         <w:ind w:left="720" w:hanging="360"/>
         <w:rPr>
@@ -7315,7 +7315,7 @@
       <w:pPr>
         <w:numPr>
           <w:ilvl w:val="0"/>
-          <w:numId w:val="13"/>
+          <w:numId w:val="14"/>
         </w:numPr>
         <w:ind w:left="720" w:hanging="360"/>
         <w:rPr>
@@ -7924,7 +7924,7 @@
       <w:pPr>
         <w:numPr>
           <w:ilvl w:val="0"/>
-          <w:numId w:val="20"/>
+          <w:numId w:val="22"/>
         </w:numPr>
         <w:ind w:left="720" w:hanging="360"/>
         <w:rPr>
@@ -7944,7 +7944,7 @@
       <w:pPr>
         <w:numPr>
           <w:ilvl w:val="0"/>
-          <w:numId w:val="20"/>
+          <w:numId w:val="22"/>
         </w:numPr>
         <w:ind w:left="720" w:hanging="360"/>
         <w:rPr>
@@ -7965,7 +7965,7 @@
       <w:pPr>
         <w:numPr>
           <w:ilvl w:val="0"/>
-          <w:numId w:val="20"/>
+          <w:numId w:val="22"/>
         </w:numPr>
         <w:ind w:left="720" w:hanging="360"/>
         <w:rPr>
@@ -7986,7 +7986,7 @@
       <w:pPr>
         <w:numPr>
           <w:ilvl w:val="0"/>
-          <w:numId w:val="20"/>
+          <w:numId w:val="22"/>
         </w:numPr>
         <w:ind w:left="720" w:hanging="360"/>
         <w:rPr>
@@ -9411,7 +9411,7 @@
       <w:pPr>
         <w:numPr>
           <w:ilvl w:val="0"/>
-          <w:numId w:val="16"/>
+          <w:numId w:val="18"/>
         </w:numPr>
         <w:ind w:left="720" w:hanging="360"/>
         <w:rPr>
@@ -9431,7 +9431,7 @@
       <w:pPr>
         <w:numPr>
           <w:ilvl w:val="0"/>
-          <w:numId w:val="16"/>
+          <w:numId w:val="18"/>
         </w:numPr>
         <w:ind w:left="720" w:hanging="360"/>
         <w:rPr>
@@ -9452,7 +9452,7 @@
       <w:pPr>
         <w:numPr>
           <w:ilvl w:val="0"/>
-          <w:numId w:val="16"/>
+          <w:numId w:val="18"/>
         </w:numPr>
         <w:ind w:left="720" w:hanging="360"/>
         <w:rPr>
@@ -9473,7 +9473,7 @@
       <w:pPr>
         <w:numPr>
           <w:ilvl w:val="0"/>
-          <w:numId w:val="16"/>
+          <w:numId w:val="18"/>
         </w:numPr>
         <w:ind w:left="720" w:hanging="360"/>
         <w:rPr>
@@ -11008,7 +11008,7 @@
       <w:pPr>
         <w:numPr>
           <w:ilvl w:val="0"/>
-          <w:numId w:val="14"/>
+          <w:numId w:val="16"/>
         </w:numPr>
         <w:ind w:left="720" w:hanging="360"/>
         <w:rPr>
@@ -11028,7 +11028,7 @@
       <w:pPr>
         <w:numPr>
           <w:ilvl w:val="0"/>
-          <w:numId w:val="14"/>
+          <w:numId w:val="16"/>
         </w:numPr>
         <w:ind w:left="720" w:hanging="360"/>
         <w:rPr>
@@ -11049,7 +11049,7 @@
       <w:pPr>
         <w:numPr>
           <w:ilvl w:val="0"/>
-          <w:numId w:val="14"/>
+          <w:numId w:val="16"/>
         </w:numPr>
         <w:ind w:left="720" w:hanging="360"/>
         <w:rPr>
@@ -11070,7 +11070,7 @@
       <w:pPr>
         <w:numPr>
           <w:ilvl w:val="0"/>
-          <w:numId w:val="14"/>
+          <w:numId w:val="16"/>
         </w:numPr>
         <w:ind w:left="720" w:hanging="360"/>
         <w:rPr>
@@ -11761,7 +11761,7 @@
       <w:pPr>
         <w:numPr>
           <w:ilvl w:val="0"/>
-          <w:numId w:val="15"/>
+          <w:numId w:val="17"/>
         </w:numPr>
         <w:ind w:left="720" w:hanging="360"/>
         <w:rPr>
@@ -11781,7 +11781,7 @@
       <w:pPr>
         <w:numPr>
           <w:ilvl w:val="0"/>
-          <w:numId w:val="15"/>
+          <w:numId w:val="17"/>
         </w:numPr>
         <w:ind w:left="720" w:hanging="360"/>
         <w:rPr>
@@ -11802,7 +11802,7 @@
       <w:pPr>
         <w:numPr>
           <w:ilvl w:val="0"/>
-          <w:numId w:val="15"/>
+          <w:numId w:val="17"/>
         </w:numPr>
         <w:ind w:left="720" w:hanging="360"/>
         <w:rPr>
@@ -11823,7 +11823,7 @@
       <w:pPr>
         <w:numPr>
           <w:ilvl w:val="0"/>
-          <w:numId w:val="15"/>
+          <w:numId w:val="17"/>
         </w:numPr>
         <w:ind w:left="720" w:hanging="360"/>
         <w:rPr>
@@ -14000,7 +14000,7 @@
       <w:pPr>
         <w:numPr>
           <w:ilvl w:val="0"/>
-          <w:numId w:val="18"/>
+          <w:numId w:val="20"/>
         </w:numPr>
         <w:ind w:left="720" w:hanging="360"/>
         <w:rPr>
@@ -14024,7 +14024,7 @@
       <w:pPr>
         <w:numPr>
           <w:ilvl w:val="0"/>
-          <w:numId w:val="18"/>
+          <w:numId w:val="20"/>
         </w:numPr>
         <w:ind w:left="720" w:hanging="360"/>
         <w:rPr>
@@ -14048,7 +14048,7 @@
       <w:pPr>
         <w:numPr>
           <w:ilvl w:val="0"/>
-          <w:numId w:val="18"/>
+          <w:numId w:val="20"/>
         </w:numPr>
         <w:ind w:left="720" w:hanging="360"/>
         <w:rPr>
@@ -14073,7 +14073,7 @@
       <w:pPr>
         <w:numPr>
           <w:ilvl w:val="0"/>
-          <w:numId w:val="18"/>
+          <w:numId w:val="20"/>
         </w:numPr>
         <w:ind w:left="720" w:hanging="360"/>
         <w:rPr>
@@ -14764,7 +14764,7 @@
       <w:pPr>
         <w:numPr>
           <w:ilvl w:val="0"/>
-          <w:numId w:val="17"/>
+          <w:numId w:val="19"/>
         </w:numPr>
         <w:ind w:left="720" w:hanging="360"/>
         <w:rPr>
@@ -14788,7 +14788,7 @@
       <w:pPr>
         <w:numPr>
           <w:ilvl w:val="0"/>
-          <w:numId w:val="17"/>
+          <w:numId w:val="19"/>
         </w:numPr>
         <w:ind w:left="720" w:hanging="360"/>
         <w:rPr>
@@ -14812,7 +14812,7 @@
       <w:pPr>
         <w:numPr>
           <w:ilvl w:val="0"/>
-          <w:numId w:val="17"/>
+          <w:numId w:val="19"/>
         </w:numPr>
         <w:ind w:left="720" w:hanging="360"/>
         <w:rPr>
@@ -14837,7 +14837,7 @@
       <w:pPr>
         <w:numPr>
           <w:ilvl w:val="0"/>
-          <w:numId w:val="17"/>
+          <w:numId w:val="19"/>
         </w:numPr>
         <w:ind w:left="720" w:hanging="360"/>
         <w:rPr>
@@ -15531,7 +15531,7 @@
       <w:pPr>
         <w:numPr>
           <w:ilvl w:val="0"/>
-          <w:numId w:val="19"/>
+          <w:numId w:val="21"/>
         </w:numPr>
         <w:ind w:left="720" w:hanging="360"/>
         <w:rPr>
@@ -15555,7 +15555,7 @@
       <w:pPr>
         <w:numPr>
           <w:ilvl w:val="0"/>
-          <w:numId w:val="19"/>
+          <w:numId w:val="21"/>
         </w:numPr>
         <w:ind w:left="720" w:hanging="360"/>
         <w:rPr>
@@ -15579,7 +15579,7 @@
       <w:pPr>
         <w:numPr>
           <w:ilvl w:val="0"/>
-          <w:numId w:val="19"/>
+          <w:numId w:val="21"/>
         </w:numPr>
         <w:ind w:left="720" w:hanging="360"/>
         <w:rPr>
@@ -15604,7 +15604,7 @@
       <w:pPr>
         <w:numPr>
           <w:ilvl w:val="0"/>
-          <w:numId w:val="19"/>
+          <w:numId w:val="21"/>
         </w:numPr>
         <w:ind w:left="720" w:hanging="360"/>
         <w:rPr>
@@ -19098,6 +19098,1408 @@
     <w:p>
       <w:pPr>
         <w:rPr>
+          <w:color w:val="444444"/>
+        </w:rPr>
+      </w:pPr>
+      <w:r>
+        <w:rPr>
+          <w:rtl w:val="0"/>
+        </w:rPr>
+      </w:r>
+    </w:p>
+    <w:p>
+      <w:pPr>
+        <w:rPr>
+          <w:b w:val="1"/>
+          <w:color w:val="444444"/>
+        </w:rPr>
+      </w:pPr>
+      <w:r>
+        <w:rPr>
+          <w:rtl w:val="0"/>
+        </w:rPr>
+      </w:r>
+    </w:p>
+    <w:p>
+      <w:pPr>
+        <w:rPr/>
+      </w:pPr>
+      <w:r>
+        <w:rPr>
+          <w:rtl w:val="0"/>
+        </w:rPr>
+        <w:t xml:space="preserve">Question: 21</w:t>
+      </w:r>
+    </w:p>
+    <w:p>
+      <w:pPr>
+        <w:rPr>
+          <w:color w:val="999999"/>
+        </w:rPr>
+      </w:pPr>
+      <w:r>
+        <w:rPr>
+          <w:b w:val="1"/>
+          <w:rtl w:val="0"/>
+        </w:rPr>
+        <w:t xml:space="preserve">Main​ ​Topic​ ​:​ </w:t>
+      </w:r>
+      <w:r>
+        <w:rPr>
+          <w:color w:val="999999"/>
+          <w:rtl w:val="0"/>
+        </w:rPr>
+        <w:t xml:space="preserve">Data Analytics</w:t>
+      </w:r>
+    </w:p>
+    <w:p>
+      <w:pPr>
+        <w:rPr>
+          <w:b w:val="1"/>
+          <w:color w:val="999999"/>
+        </w:rPr>
+      </w:pPr>
+      <w:r>
+        <w:rPr>
+          <w:b w:val="1"/>
+          <w:rtl w:val="0"/>
+        </w:rPr>
+        <w:t xml:space="preserve">Sub​ ​Topic​ ​:​ </w:t>
+      </w:r>
+      <w:r>
+        <w:rPr>
+          <w:b w:val="1"/>
+          <w:color w:val="999999"/>
+          <w:rtl w:val="0"/>
+        </w:rPr>
+        <w:t xml:space="preserve">Apply data protection and encryption techniques </w:t>
+      </w:r>
+    </w:p>
+    <w:p>
+      <w:pPr>
+        <w:rPr>
+          <w:color w:val="999999"/>
+        </w:rPr>
+      </w:pPr>
+      <w:r>
+        <w:rPr>
+          <w:rtl w:val="0"/>
+        </w:rPr>
+      </w:r>
+    </w:p>
+    <w:p>
+      <w:pPr>
+        <w:rPr>
+          <w:b w:val="1"/>
+          <w:color w:val="999999"/>
+        </w:rPr>
+      </w:pPr>
+      <w:r>
+        <w:rPr>
+          <w:b w:val="1"/>
+          <w:rtl w:val="0"/>
+        </w:rPr>
+        <w:t xml:space="preserve">Domain: </w:t>
+      </w:r>
+      <w:r>
+        <w:rPr>
+          <w:color w:val="999999"/>
+          <w:rtl w:val="0"/>
+        </w:rPr>
+        <w:t xml:space="preserve">Security  </w:t>
+      </w:r>
+      <w:r>
+        <w:rPr>
+          <w:rtl w:val="0"/>
+        </w:rPr>
+      </w:r>
+    </w:p>
+    <w:p>
+      <w:pPr>
+        <w:rPr>
+          <w:b w:val="1"/>
+        </w:rPr>
+      </w:pPr>
+      <w:r>
+        <w:rPr>
+          <w:rtl w:val="0"/>
+        </w:rPr>
+      </w:r>
+    </w:p>
+    <w:p>
+      <w:pPr>
+        <w:rPr>
+          <w:rFonts w:ascii="Calibri" w:cs="Calibri" w:eastAsia="Calibri" w:hAnsi="Calibri"/>
+        </w:rPr>
+      </w:pPr>
+      <w:r>
+        <w:rPr>
+          <w:rFonts w:ascii="Calibri" w:cs="Calibri" w:eastAsia="Calibri" w:hAnsi="Calibri"/>
+          <w:b w:val="1"/>
+          <w:rtl w:val="0"/>
+        </w:rPr>
+        <w:t xml:space="preserve">Question text</w:t>
+      </w:r>
+      <w:r>
+        <w:rPr>
+          <w:rFonts w:ascii="Calibri" w:cs="Calibri" w:eastAsia="Calibri" w:hAnsi="Calibri"/>
+          <w:rtl w:val="0"/>
+        </w:rPr>
+        <w:t xml:space="preserve">: </w:t>
+      </w:r>
+    </w:p>
+    <w:p>
+      <w:pPr>
+        <w:rPr>
+          <w:color w:val="434343"/>
+        </w:rPr>
+      </w:pPr>
+      <w:r>
+        <w:rPr>
+          <w:color w:val="434343"/>
+          <w:rtl w:val="0"/>
+        </w:rPr>
+        <w:t xml:space="preserve">You work as a data scientist for a government agency where your main task is to gather information about your citizens and build a data lake and data warehouse using your citizen information. You ingest your citizen information from many sources and collect it in your data lake using EMR. </w:t>
+      </w:r>
+    </w:p>
+    <w:p>
+      <w:pPr>
+        <w:rPr>
+          <w:color w:val="434343"/>
+        </w:rPr>
+      </w:pPr>
+      <w:r>
+        <w:rPr>
+          <w:rtl w:val="0"/>
+        </w:rPr>
+      </w:r>
+    </w:p>
+    <w:p>
+      <w:pPr>
+        <w:rPr>
+          <w:color w:val="434343"/>
+        </w:rPr>
+      </w:pPr>
+      <w:r>
+        <w:rPr>
+          <w:color w:val="434343"/>
+          <w:rtl w:val="0"/>
+        </w:rPr>
+        <w:t xml:space="preserve">Which option depicts the best measures you can take to secure your EMR clusters and the other AWS services used in your data collection/analytics pipeline are as isolated from outside influence as possible?</w:t>
+      </w:r>
+    </w:p>
+    <w:p>
+      <w:pPr>
+        <w:rPr>
+          <w:color w:val="434343"/>
+        </w:rPr>
+      </w:pPr>
+      <w:r>
+        <w:rPr>
+          <w:rtl w:val="0"/>
+        </w:rPr>
+      </w:r>
+    </w:p>
+    <w:p>
+      <w:pPr>
+        <w:numPr>
+          <w:ilvl w:val="0"/>
+          <w:numId w:val="13"/>
+        </w:numPr>
+        <w:ind w:left="720" w:hanging="360"/>
+        <w:rPr>
+          <w:color w:val="434343"/>
+        </w:rPr>
+      </w:pPr>
+      <w:r>
+        <w:rPr>
+          <w:color w:val="434343"/>
+          <w:rtl w:val="0"/>
+        </w:rPr>
+        <w:t xml:space="preserve">Launch your EMR clusters in a private subnet in your VPC with no public IP and no Internet Gateway access. Place your EMR master, core, and task EC2 instances in an EMR-managed security group. Create a private VPC Endpoint in your private subnet so that your EMR clusters can access your S3 data lake. Create a NAT Gateway in your public subnet to allow your EMR clusters access to KMS and Redshift to access your S3 buckets. </w:t>
+      </w:r>
+    </w:p>
+    <w:p>
+      <w:pPr>
+        <w:numPr>
+          <w:ilvl w:val="0"/>
+          <w:numId w:val="13"/>
+        </w:numPr>
+        <w:ind w:left="720" w:hanging="360"/>
+        <w:rPr>
+          <w:color w:val="434343"/>
+        </w:rPr>
+      </w:pPr>
+      <w:r>
+        <w:rPr>
+          <w:color w:val="434343"/>
+          <w:rtl w:val="0"/>
+        </w:rPr>
+        <w:t xml:space="preserve">Launch your EMR clusters in a private subnet in your VPC with no public IP and no Internet Gateway access. Place your EMR master instance in an EMR-managed security group, place your core, and task EC2 instances in a second EMR-managed security group. Create a private VPC Endpoint in your private subnet so that your EMR clusters can access your S3 data lake. Create a NAT Gateway in your public subnet which allows your EMR clusters access to KMS and allows Redshift to access your S3 buckets.</w:t>
+      </w:r>
+    </w:p>
+    <w:p>
+      <w:pPr>
+        <w:numPr>
+          <w:ilvl w:val="0"/>
+          <w:numId w:val="13"/>
+        </w:numPr>
+        <w:ind w:left="720" w:hanging="360"/>
+        <w:rPr>
+          <w:color w:val="434343"/>
+        </w:rPr>
+      </w:pPr>
+      <w:r>
+        <w:rPr>
+          <w:color w:val="434343"/>
+          <w:rtl w:val="0"/>
+        </w:rPr>
+        <w:t xml:space="preserve">Launch your EMR clusters in a private subnet in your VPC with no public IP and no Internet Gateway access. Place your EMR master instance in an EMR-managed security group, place your core, and task EC2 instances in a second EMR-managed security group. Create a VPC Endpoint in your public subnet so that your EMR clusters can access your S3 data lake. Create a NAT Gateway in your public subnet which allows your EMR clusters access to KMS and allows Redshift to access your S3 buckets.</w:t>
+      </w:r>
+    </w:p>
+    <w:p>
+      <w:pPr>
+        <w:numPr>
+          <w:ilvl w:val="0"/>
+          <w:numId w:val="13"/>
+        </w:numPr>
+        <w:ind w:left="720" w:hanging="360"/>
+        <w:rPr>
+          <w:color w:val="434343"/>
+        </w:rPr>
+      </w:pPr>
+      <w:r>
+        <w:rPr>
+          <w:color w:val="434343"/>
+          <w:rtl w:val="0"/>
+        </w:rPr>
+        <w:t xml:space="preserve">Launch your EMR clusters in a private subnet in your VPC with no public IP and no Internet Gateway access. Place your EMR master instance in an EMR-managed security group, place your core, and task EC2 instances in a second EMR-managed security group. Create a NAT Gateway in your public subnet which allows your EMR clusters access to KMS and your S3 buckets, and allows Redshift to access your S3 buckets.</w:t>
+      </w:r>
+    </w:p>
+    <w:p>
+      <w:pPr>
+        <w:rPr>
+          <w:color w:val="434343"/>
+        </w:rPr>
+      </w:pPr>
+      <w:r>
+        <w:rPr>
+          <w:rtl w:val="0"/>
+        </w:rPr>
+      </w:r>
+    </w:p>
+    <w:p>
+      <w:pPr>
+        <w:rPr>
+          <w:color w:val="434343"/>
+        </w:rPr>
+      </w:pPr>
+      <w:r>
+        <w:rPr>
+          <w:rFonts w:ascii="Calibri" w:cs="Calibri" w:eastAsia="Calibri" w:hAnsi="Calibri"/>
+          <w:b w:val="1"/>
+          <w:rtl w:val="0"/>
+        </w:rPr>
+        <w:t xml:space="preserve">Answer:</w:t>
+      </w:r>
+      <w:r>
+        <w:rPr>
+          <w:color w:val="434343"/>
+          <w:rtl w:val="0"/>
+        </w:rPr>
+        <w:t xml:space="preserve"> B</w:t>
+      </w:r>
+    </w:p>
+    <w:p>
+      <w:pPr>
+        <w:rPr>
+          <w:color w:val="434343"/>
+        </w:rPr>
+      </w:pPr>
+      <w:r>
+        <w:rPr>
+          <w:rtl w:val="0"/>
+        </w:rPr>
+      </w:r>
+    </w:p>
+    <w:p>
+      <w:pPr>
+        <w:rPr>
+          <w:color w:val="434343"/>
+        </w:rPr>
+      </w:pPr>
+      <w:r>
+        <w:rPr>
+          <w:rFonts w:ascii="Calibri" w:cs="Calibri" w:eastAsia="Calibri" w:hAnsi="Calibri"/>
+          <w:b w:val="1"/>
+          <w:rtl w:val="0"/>
+        </w:rPr>
+        <w:t xml:space="preserve">Explanation:</w:t>
+      </w:r>
+      <w:r>
+        <w:rPr>
+          <w:rtl w:val="0"/>
+        </w:rPr>
+      </w:r>
+    </w:p>
+    <w:p>
+      <w:pPr>
+        <w:rPr>
+          <w:color w:val="444444"/>
+          <w:highlight w:val="white"/>
+        </w:rPr>
+      </w:pPr>
+      <w:r>
+        <w:rPr>
+          <w:color w:val="434343"/>
+          <w:rtl w:val="0"/>
+        </w:rPr>
+        <w:t xml:space="preserve">Option A is incorrect</w:t>
+      </w:r>
+      <w:r>
+        <w:rPr>
+          <w:color w:val="444444"/>
+          <w:highlight w:val="white"/>
+          <w:rtl w:val="0"/>
+        </w:rPr>
+        <w:t xml:space="preserve">. The EMR master instance must be placed in a different EMR-managed security group than your core and task instances.</w:t>
+      </w:r>
+    </w:p>
+    <w:p>
+      <w:pPr>
+        <w:rPr>
+          <w:color w:val="444444"/>
+          <w:highlight w:val="white"/>
+        </w:rPr>
+      </w:pPr>
+      <w:r>
+        <w:rPr>
+          <w:rtl w:val="0"/>
+        </w:rPr>
+      </w:r>
+    </w:p>
+    <w:p>
+      <w:pPr>
+        <w:rPr>
+          <w:color w:val="383a42"/>
+          <w:shd w:fill="fafafa" w:val="clear"/>
+        </w:rPr>
+      </w:pPr>
+      <w:r>
+        <w:rPr>
+          <w:color w:val="444444"/>
+          <w:highlight w:val="white"/>
+          <w:rtl w:val="0"/>
+        </w:rPr>
+        <w:t xml:space="preserve">Option B is correct. Placing your EMR clusters in your private subnet is the first level of isolation. Placing your EMR master instance in an EMR-managed security group and your core/task instances in another EMR-managed security group provides the next level of isolation. Using a VPC endpoint and a NAT Gateway to control access to other AWS services provides a third level of isolation.</w:t>
+      </w:r>
+      <w:r>
+        <w:rPr>
+          <w:rtl w:val="0"/>
+        </w:rPr>
+      </w:r>
+    </w:p>
+    <w:p>
+      <w:pPr>
+        <w:rPr>
+          <w:color w:val="444444"/>
+          <w:highlight w:val="white"/>
+        </w:rPr>
+      </w:pPr>
+      <w:r>
+        <w:rPr>
+          <w:rtl w:val="0"/>
+        </w:rPr>
+      </w:r>
+    </w:p>
+    <w:p>
+      <w:pPr>
+        <w:rPr>
+          <w:color w:val="444444"/>
+          <w:highlight w:val="white"/>
+        </w:rPr>
+      </w:pPr>
+      <w:r>
+        <w:rPr>
+          <w:color w:val="444444"/>
+          <w:highlight w:val="white"/>
+          <w:rtl w:val="0"/>
+        </w:rPr>
+        <w:t xml:space="preserve">Option C is incorrect.</w:t>
+      </w:r>
+      <w:r>
+        <w:rPr>
+          <w:color w:val="383a42"/>
+          <w:shd w:fill="fafafa" w:val="clear"/>
+          <w:rtl w:val="0"/>
+        </w:rPr>
+        <w:t xml:space="preserve"> </w:t>
+      </w:r>
+      <w:r>
+        <w:rPr>
+          <w:color w:val="434343"/>
+          <w:rtl w:val="0"/>
+        </w:rPr>
+        <w:t xml:space="preserve">For the best protection and isolation of your EMR clusters, the VPC Endpoint needs to be placed in your private subnet.</w:t>
+      </w:r>
+      <w:r>
+        <w:rPr>
+          <w:color w:val="444444"/>
+          <w:highlight w:val="white"/>
+          <w:rtl w:val="0"/>
+        </w:rPr>
+        <w:br w:type="textWrapping"/>
+      </w:r>
+    </w:p>
+    <w:p>
+      <w:pPr>
+        <w:rPr>
+          <w:color w:val="383a42"/>
+          <w:shd w:fill="fafafa" w:val="clear"/>
+        </w:rPr>
+      </w:pPr>
+      <w:r>
+        <w:rPr>
+          <w:color w:val="444444"/>
+          <w:highlight w:val="white"/>
+          <w:rtl w:val="0"/>
+        </w:rPr>
+        <w:t xml:space="preserve">Option D is incorrect. NAT Gateway is not the method to use to access your S3 buckets from your private subnet. The preferred S3 access method is a VPC Endpoint. </w:t>
+      </w:r>
+      <w:r>
+        <w:rPr>
+          <w:rtl w:val="0"/>
+        </w:rPr>
+      </w:r>
+    </w:p>
+    <w:p>
+      <w:pPr>
+        <w:rPr>
+          <w:color w:val="383a42"/>
+          <w:shd w:fill="fafafa" w:val="clear"/>
+        </w:rPr>
+      </w:pPr>
+      <w:r>
+        <w:rPr>
+          <w:rtl w:val="0"/>
+        </w:rPr>
+      </w:r>
+    </w:p>
+    <w:p>
+      <w:pPr>
+        <w:rPr>
+          <w:rFonts w:ascii="Calibri" w:cs="Calibri" w:eastAsia="Calibri" w:hAnsi="Calibri"/>
+          <w:b w:val="1"/>
+        </w:rPr>
+      </w:pPr>
+      <w:r>
+        <w:rPr>
+          <w:rFonts w:ascii="Calibri" w:cs="Calibri" w:eastAsia="Calibri" w:hAnsi="Calibri"/>
+          <w:b w:val="1"/>
+          <w:rtl w:val="0"/>
+        </w:rPr>
+        <w:t xml:space="preserve">Reference:</w:t>
+      </w:r>
+    </w:p>
+    <w:p>
+      <w:pPr>
+        <w:rPr>
+          <w:color w:val="444444"/>
+        </w:rPr>
+      </w:pPr>
+      <w:r>
+        <w:rPr>
+          <w:color w:val="444444"/>
+          <w:rtl w:val="0"/>
+        </w:rPr>
+        <w:t xml:space="preserve">Please see the Amazon EMR management guide titled</w:t>
+      </w:r>
+      <w:r>
+        <w:rPr>
+          <w:b w:val="1"/>
+          <w:color w:val="444444"/>
+          <w:rtl w:val="0"/>
+        </w:rPr>
+        <w:t xml:space="preserve"> Working With Amazon EMR-Managed Security Groups </w:t>
+      </w:r>
+      <w:r>
+        <w:rPr>
+          <w:color w:val="444444"/>
+          <w:rtl w:val="0"/>
+        </w:rPr>
+        <w:t xml:space="preserve">(</w:t>
+      </w:r>
+      <w:hyperlink r:id="rId89">
+        <w:r>
+          <w:rPr>
+            <w:color w:val="1155cc"/>
+            <w:u w:val="single"/>
+            <w:rtl w:val="0"/>
+          </w:rPr>
+          <w:t xml:space="preserve">https://docs.aws.amazon.com/emr/latest/ManagementGuide/emr-man-sec-groups.html</w:t>
+        </w:r>
+      </w:hyperlink>
+      <w:r>
+        <w:rPr>
+          <w:color w:val="444444"/>
+          <w:rtl w:val="0"/>
+        </w:rPr>
+        <w:t xml:space="preserve">), the Amazon EMR management guide titled</w:t>
+      </w:r>
+      <w:r>
+        <w:rPr>
+          <w:b w:val="1"/>
+          <w:color w:val="444444"/>
+          <w:rtl w:val="0"/>
+        </w:rPr>
+        <w:t xml:space="preserve"> Specifying Amazon EMR-Managed and Additional Security Groups </w:t>
+      </w:r>
+      <w:r>
+        <w:rPr>
+          <w:color w:val="444444"/>
+          <w:rtl w:val="0"/>
+        </w:rPr>
+        <w:t xml:space="preserve">(</w:t>
+      </w:r>
+      <w:hyperlink r:id="rId90">
+        <w:r>
+          <w:rPr>
+            <w:color w:val="1155cc"/>
+            <w:u w:val="single"/>
+            <w:rtl w:val="0"/>
+          </w:rPr>
+          <w:t xml:space="preserve">https://docs.aws.amazon.com/emr/latest/ManagementGuide/emr-sg-specify.html</w:t>
+        </w:r>
+      </w:hyperlink>
+      <w:r>
+        <w:rPr>
+          <w:color w:val="444444"/>
+          <w:rtl w:val="0"/>
+        </w:rPr>
+        <w:t xml:space="preserve">), the Amazon Virtual Private Cloud user guide titled</w:t>
+      </w:r>
+      <w:r>
+        <w:rPr>
+          <w:b w:val="1"/>
+          <w:color w:val="444444"/>
+          <w:rtl w:val="0"/>
+        </w:rPr>
+        <w:t xml:space="preserve"> Endpoints for Amazon S3 </w:t>
+      </w:r>
+      <w:r>
+        <w:rPr>
+          <w:color w:val="444444"/>
+          <w:rtl w:val="0"/>
+        </w:rPr>
+        <w:t xml:space="preserve">(</w:t>
+      </w:r>
+      <w:hyperlink r:id="rId91">
+        <w:r>
+          <w:rPr>
+            <w:color w:val="1155cc"/>
+            <w:u w:val="single"/>
+            <w:rtl w:val="0"/>
+          </w:rPr>
+          <w:t xml:space="preserve">https://docs.aws.amazon.com/vpc/latest/userguide/vpc-endpoints-s3.html</w:t>
+        </w:r>
+      </w:hyperlink>
+      <w:r>
+        <w:rPr>
+          <w:color w:val="444444"/>
+          <w:rtl w:val="0"/>
+        </w:rPr>
+        <w:t xml:space="preserve">), and the Amazon Redshift Cluster management guide titled</w:t>
+      </w:r>
+      <w:r>
+        <w:rPr>
+          <w:b w:val="1"/>
+          <w:color w:val="444444"/>
+          <w:rtl w:val="0"/>
+        </w:rPr>
+        <w:t xml:space="preserve"> Amazon Redshift enhanced VPC routing </w:t>
+      </w:r>
+      <w:r>
+        <w:rPr>
+          <w:color w:val="444444"/>
+          <w:rtl w:val="0"/>
+        </w:rPr>
+        <w:t xml:space="preserve">(</w:t>
+      </w:r>
+      <w:hyperlink r:id="rId92">
+        <w:r>
+          <w:rPr>
+            <w:color w:val="1155cc"/>
+            <w:u w:val="single"/>
+            <w:rtl w:val="0"/>
+          </w:rPr>
+          <w:t xml:space="preserve">https://docs.aws.amazon.com/redshift/latest/mgmt/enhanced-vpc-routing.html</w:t>
+        </w:r>
+      </w:hyperlink>
+      <w:r>
+        <w:rPr>
+          <w:color w:val="444444"/>
+          <w:rtl w:val="0"/>
+        </w:rPr>
+        <w:t xml:space="preserve">)</w:t>
+      </w:r>
+    </w:p>
+    <w:p>
+      <w:pPr>
+        <w:rPr>
+          <w:color w:val="444444"/>
+        </w:rPr>
+      </w:pPr>
+      <w:r>
+        <w:rPr>
+          <w:rtl w:val="0"/>
+        </w:rPr>
+      </w:r>
+    </w:p>
+    <w:p>
+      <w:pPr>
+        <w:rPr>
+          <w:color w:val="444444"/>
+        </w:rPr>
+      </w:pPr>
+      <w:r>
+        <w:rPr>
+          <w:rtl w:val="0"/>
+        </w:rPr>
+      </w:r>
+    </w:p>
+    <w:p>
+      <w:pPr>
+        <w:rPr>
+          <w:color w:val="444444"/>
+        </w:rPr>
+      </w:pPr>
+      <w:r>
+        <w:rPr>
+          <w:rtl w:val="0"/>
+        </w:rPr>
+      </w:r>
+    </w:p>
+    <w:p>
+      <w:pPr>
+        <w:rPr/>
+      </w:pPr>
+      <w:r>
+        <w:rPr>
+          <w:rtl w:val="0"/>
+        </w:rPr>
+        <w:t xml:space="preserve">Question: 22</w:t>
+      </w:r>
+    </w:p>
+    <w:p>
+      <w:pPr>
+        <w:rPr>
+          <w:color w:val="999999"/>
+        </w:rPr>
+      </w:pPr>
+      <w:r>
+        <w:rPr>
+          <w:b w:val="1"/>
+          <w:rtl w:val="0"/>
+        </w:rPr>
+        <w:t xml:space="preserve">Main​ ​Topic​ ​:​ </w:t>
+      </w:r>
+      <w:r>
+        <w:rPr>
+          <w:color w:val="999999"/>
+          <w:rtl w:val="0"/>
+        </w:rPr>
+        <w:t xml:space="preserve">Data Analytics</w:t>
+      </w:r>
+    </w:p>
+    <w:p>
+      <w:pPr>
+        <w:rPr>
+          <w:b w:val="1"/>
+          <w:color w:val="999999"/>
+        </w:rPr>
+      </w:pPr>
+      <w:r>
+        <w:rPr>
+          <w:b w:val="1"/>
+          <w:rtl w:val="0"/>
+        </w:rPr>
+        <w:t xml:space="preserve">Sub​ ​Topic​ ​:​ </w:t>
+      </w:r>
+      <w:r>
+        <w:rPr>
+          <w:b w:val="1"/>
+          <w:color w:val="999999"/>
+          <w:rtl w:val="0"/>
+        </w:rPr>
+        <w:t xml:space="preserve">Apply data governance and compliance controls</w:t>
+      </w:r>
+      <w:r>
+        <w:rPr>
+          <w:b w:val="1"/>
+          <w:color w:val="999999"/>
+          <w:rtl w:val="0"/>
+        </w:rPr>
+        <w:t xml:space="preserve"> </w:t>
+      </w:r>
+    </w:p>
+    <w:p>
+      <w:pPr>
+        <w:rPr>
+          <w:color w:val="999999"/>
+        </w:rPr>
+      </w:pPr>
+      <w:r>
+        <w:rPr>
+          <w:rtl w:val="0"/>
+        </w:rPr>
+      </w:r>
+    </w:p>
+    <w:p>
+      <w:pPr>
+        <w:rPr>
+          <w:b w:val="1"/>
+          <w:color w:val="999999"/>
+        </w:rPr>
+      </w:pPr>
+      <w:r>
+        <w:rPr>
+          <w:b w:val="1"/>
+          <w:rtl w:val="0"/>
+        </w:rPr>
+        <w:t xml:space="preserve">Domain: </w:t>
+      </w:r>
+      <w:r>
+        <w:rPr>
+          <w:color w:val="999999"/>
+          <w:rtl w:val="0"/>
+        </w:rPr>
+        <w:t xml:space="preserve">Security  </w:t>
+      </w:r>
+      <w:r>
+        <w:rPr>
+          <w:rtl w:val="0"/>
+        </w:rPr>
+      </w:r>
+    </w:p>
+    <w:p>
+      <w:pPr>
+        <w:rPr>
+          <w:b w:val="1"/>
+        </w:rPr>
+      </w:pPr>
+      <w:r>
+        <w:rPr>
+          <w:rtl w:val="0"/>
+        </w:rPr>
+      </w:r>
+    </w:p>
+    <w:p>
+      <w:pPr>
+        <w:rPr>
+          <w:rFonts w:ascii="Calibri" w:cs="Calibri" w:eastAsia="Calibri" w:hAnsi="Calibri"/>
+        </w:rPr>
+      </w:pPr>
+      <w:r>
+        <w:rPr>
+          <w:rFonts w:ascii="Calibri" w:cs="Calibri" w:eastAsia="Calibri" w:hAnsi="Calibri"/>
+          <w:b w:val="1"/>
+          <w:rtl w:val="0"/>
+        </w:rPr>
+        <w:t xml:space="preserve">Question text</w:t>
+      </w:r>
+      <w:r>
+        <w:rPr>
+          <w:rFonts w:ascii="Calibri" w:cs="Calibri" w:eastAsia="Calibri" w:hAnsi="Calibri"/>
+          <w:rtl w:val="0"/>
+        </w:rPr>
+        <w:t xml:space="preserve">: </w:t>
+      </w:r>
+    </w:p>
+    <w:p>
+      <w:pPr>
+        <w:rPr>
+          <w:color w:val="434343"/>
+        </w:rPr>
+      </w:pPr>
+      <w:r>
+        <w:rPr>
+          <w:color w:val="434343"/>
+          <w:rtl w:val="0"/>
+        </w:rPr>
+        <w:t xml:space="preserve">You work as a data scientist for a healthcare corporation where you are required by Health Insurance Portability and Accountability Act (HIPAA) regulations to record all changes to your data stores for auditing purposes. You have created a data collection pipeline using Kinesis Data Streams, Kinesis Data Firehose and S3 to build your corporate data lake. You have also established AWS Config to record the configuration changes for your AWS resources.</w:t>
+      </w:r>
+    </w:p>
+    <w:p>
+      <w:pPr>
+        <w:rPr>
+          <w:color w:val="434343"/>
+        </w:rPr>
+      </w:pPr>
+      <w:r>
+        <w:rPr>
+          <w:rtl w:val="0"/>
+        </w:rPr>
+      </w:r>
+    </w:p>
+    <w:p>
+      <w:pPr>
+        <w:rPr>
+          <w:color w:val="434343"/>
+        </w:rPr>
+      </w:pPr>
+      <w:r>
+        <w:rPr>
+          <w:color w:val="434343"/>
+          <w:rtl w:val="0"/>
+        </w:rPr>
+        <w:t xml:space="preserve">Your AWS Config rules for your S3 buckets in your data lake should send you notifications whenever an S3 bucket is created, modified, or deleted. However, you are not receiving these notifications when your S3 resources change. What might be the cause of this problem?</w:t>
+      </w:r>
+    </w:p>
+    <w:p>
+      <w:pPr>
+        <w:rPr>
+          <w:color w:val="434343"/>
+        </w:rPr>
+      </w:pPr>
+      <w:r>
+        <w:rPr>
+          <w:rtl w:val="0"/>
+        </w:rPr>
+      </w:r>
+    </w:p>
+    <w:p>
+      <w:pPr>
+        <w:numPr>
+          <w:ilvl w:val="0"/>
+          <w:numId w:val="15"/>
+        </w:numPr>
+        <w:ind w:left="720" w:hanging="360"/>
+        <w:rPr>
+          <w:color w:val="434343"/>
+        </w:rPr>
+      </w:pPr>
+      <w:r>
+        <w:rPr>
+          <w:color w:val="434343"/>
+          <w:rtl w:val="0"/>
+        </w:rPr>
+        <w:t xml:space="preserve">The IAM role you assigned to your S3 buckets does not include the </w:t>
+      </w:r>
+      <w:r>
+        <w:rPr>
+          <w:color w:val="434343"/>
+          <w:rtl w:val="0"/>
+        </w:rPr>
+        <w:t xml:space="preserve">AWSConfigRulesExecutionRole</w:t>
+      </w:r>
+      <w:r>
+        <w:rPr>
+          <w:color w:val="434343"/>
+          <w:rtl w:val="0"/>
+        </w:rPr>
+        <w:t xml:space="preserve"> managed policy that allows AWS Config to record changes to your S3 buckets.</w:t>
+      </w:r>
+    </w:p>
+    <w:p>
+      <w:pPr>
+        <w:numPr>
+          <w:ilvl w:val="0"/>
+          <w:numId w:val="15"/>
+        </w:numPr>
+        <w:ind w:left="720" w:hanging="360"/>
+        <w:rPr>
+          <w:color w:val="434343"/>
+        </w:rPr>
+      </w:pPr>
+      <w:r>
+        <w:rPr>
+          <w:color w:val="434343"/>
+          <w:rtl w:val="0"/>
+        </w:rPr>
+        <w:t xml:space="preserve">The IAM role you assigned to AWS Config does not include the AWSConfigRulesExecutionRole managed policy to allow AWS Config to record changes to your S3 buckets.</w:t>
+      </w:r>
+    </w:p>
+    <w:p>
+      <w:pPr>
+        <w:numPr>
+          <w:ilvl w:val="0"/>
+          <w:numId w:val="15"/>
+        </w:numPr>
+        <w:ind w:left="720" w:hanging="360"/>
+        <w:rPr>
+          <w:color w:val="434343"/>
+        </w:rPr>
+      </w:pPr>
+      <w:r>
+        <w:rPr>
+          <w:color w:val="434343"/>
+          <w:rtl w:val="0"/>
+        </w:rPr>
+        <w:t xml:space="preserve">The IAM role you assigned to your S3 buckets does not include the </w:t>
+      </w:r>
+      <w:r>
+        <w:rPr>
+          <w:color w:val="434343"/>
+          <w:rtl w:val="0"/>
+        </w:rPr>
+        <w:t xml:space="preserve">AWSConfigRole</w:t>
+      </w:r>
+      <w:r>
+        <w:rPr>
+          <w:color w:val="434343"/>
+          <w:rtl w:val="0"/>
+        </w:rPr>
+        <w:t xml:space="preserve"> managed policy that allows AWS Config to record changes to your S3 buckets.</w:t>
+      </w:r>
+    </w:p>
+    <w:p>
+      <w:pPr>
+        <w:numPr>
+          <w:ilvl w:val="0"/>
+          <w:numId w:val="15"/>
+        </w:numPr>
+        <w:ind w:left="720" w:hanging="360"/>
+        <w:rPr>
+          <w:color w:val="434343"/>
+        </w:rPr>
+      </w:pPr>
+      <w:r>
+        <w:rPr>
+          <w:color w:val="434343"/>
+          <w:rtl w:val="0"/>
+        </w:rPr>
+        <w:t xml:space="preserve">The IAM role you assigned to AWS Config does not include the AWSConfigRole managed policy to allow AWS Config to record changes to your S3 buckets.</w:t>
+      </w:r>
+    </w:p>
+    <w:p>
+      <w:pPr>
+        <w:rPr>
+          <w:color w:val="434343"/>
+        </w:rPr>
+      </w:pPr>
+      <w:r>
+        <w:rPr>
+          <w:rtl w:val="0"/>
+        </w:rPr>
+      </w:r>
+    </w:p>
+    <w:p>
+      <w:pPr>
+        <w:rPr>
+          <w:color w:val="434343"/>
+        </w:rPr>
+      </w:pPr>
+      <w:r>
+        <w:rPr>
+          <w:rFonts w:ascii="Calibri" w:cs="Calibri" w:eastAsia="Calibri" w:hAnsi="Calibri"/>
+          <w:b w:val="1"/>
+          <w:rtl w:val="0"/>
+        </w:rPr>
+        <w:t xml:space="preserve">Answer:</w:t>
+      </w:r>
+      <w:r>
+        <w:rPr>
+          <w:color w:val="434343"/>
+          <w:rtl w:val="0"/>
+        </w:rPr>
+        <w:t xml:space="preserve"> D</w:t>
+      </w:r>
+    </w:p>
+    <w:p>
+      <w:pPr>
+        <w:rPr>
+          <w:color w:val="434343"/>
+        </w:rPr>
+      </w:pPr>
+      <w:r>
+        <w:rPr>
+          <w:rtl w:val="0"/>
+        </w:rPr>
+      </w:r>
+    </w:p>
+    <w:p>
+      <w:pPr>
+        <w:rPr>
+          <w:color w:val="434343"/>
+        </w:rPr>
+      </w:pPr>
+      <w:r>
+        <w:rPr>
+          <w:rFonts w:ascii="Calibri" w:cs="Calibri" w:eastAsia="Calibri" w:hAnsi="Calibri"/>
+          <w:b w:val="1"/>
+          <w:rtl w:val="0"/>
+        </w:rPr>
+        <w:t xml:space="preserve">Explanation:</w:t>
+      </w:r>
+      <w:r>
+        <w:rPr>
+          <w:rtl w:val="0"/>
+        </w:rPr>
+      </w:r>
+    </w:p>
+    <w:p>
+      <w:pPr>
+        <w:rPr>
+          <w:color w:val="444444"/>
+          <w:highlight w:val="white"/>
+        </w:rPr>
+      </w:pPr>
+      <w:r>
+        <w:rPr>
+          <w:color w:val="434343"/>
+          <w:rtl w:val="0"/>
+        </w:rPr>
+        <w:t xml:space="preserve">Option A is incorrect</w:t>
+      </w:r>
+      <w:r>
+        <w:rPr>
+          <w:color w:val="444444"/>
+          <w:highlight w:val="white"/>
+          <w:rtl w:val="0"/>
+        </w:rPr>
+        <w:t xml:space="preserve">. The </w:t>
+      </w:r>
+      <w:r>
+        <w:rPr>
+          <w:color w:val="434343"/>
+          <w:rtl w:val="0"/>
+        </w:rPr>
+        <w:t xml:space="preserve">AWSConfigRulesExecutionRole managed policy is used to allow Lambda to access the AWS Config API and configuration snapshots recorded for your S3 buckets. You are not using the Lambda capability in this scenario. Also, you need to assign a managed policy (the AWSConfigRole policy) to AWS Config, not your S3 buckets, to allow AWS Config to record and notify on changes to your S3 buckets.</w:t>
+      </w:r>
+      <w:r>
+        <w:rPr>
+          <w:rtl w:val="0"/>
+        </w:rPr>
+      </w:r>
+    </w:p>
+    <w:p>
+      <w:pPr>
+        <w:rPr>
+          <w:color w:val="444444"/>
+          <w:highlight w:val="white"/>
+        </w:rPr>
+      </w:pPr>
+      <w:r>
+        <w:rPr>
+          <w:rtl w:val="0"/>
+        </w:rPr>
+      </w:r>
+    </w:p>
+    <w:p>
+      <w:pPr>
+        <w:rPr>
+          <w:color w:val="383a42"/>
+          <w:shd w:fill="fafafa" w:val="clear"/>
+        </w:rPr>
+      </w:pPr>
+      <w:r>
+        <w:rPr>
+          <w:color w:val="444444"/>
+          <w:highlight w:val="white"/>
+          <w:rtl w:val="0"/>
+        </w:rPr>
+        <w:t xml:space="preserve">Option B is incorrect. The </w:t>
+      </w:r>
+      <w:r>
+        <w:rPr>
+          <w:color w:val="434343"/>
+          <w:rtl w:val="0"/>
+        </w:rPr>
+        <w:t xml:space="preserve">AWSConfigRulesExecutionRole managed policy is used to allow Lambda to access the AWS Config API and configuration snapshots recorded for your S3 buckets. You are not using the Lambda capability in this scenario.</w:t>
+      </w:r>
+      <w:r>
+        <w:rPr>
+          <w:rtl w:val="0"/>
+        </w:rPr>
+      </w:r>
+    </w:p>
+    <w:p>
+      <w:pPr>
+        <w:rPr>
+          <w:color w:val="444444"/>
+          <w:highlight w:val="white"/>
+        </w:rPr>
+      </w:pPr>
+      <w:r>
+        <w:rPr>
+          <w:rtl w:val="0"/>
+        </w:rPr>
+      </w:r>
+    </w:p>
+    <w:p>
+      <w:pPr>
+        <w:rPr>
+          <w:color w:val="444444"/>
+          <w:highlight w:val="white"/>
+        </w:rPr>
+      </w:pPr>
+      <w:r>
+        <w:rPr>
+          <w:color w:val="444444"/>
+          <w:highlight w:val="white"/>
+          <w:rtl w:val="0"/>
+        </w:rPr>
+        <w:t xml:space="preserve">Option C is incorrect.</w:t>
+      </w:r>
+      <w:r>
+        <w:rPr>
+          <w:color w:val="383a42"/>
+          <w:shd w:fill="fafafa" w:val="clear"/>
+          <w:rtl w:val="0"/>
+        </w:rPr>
+        <w:t xml:space="preserve"> </w:t>
+      </w:r>
+      <w:r>
+        <w:rPr>
+          <w:color w:val="434343"/>
+          <w:rtl w:val="0"/>
+        </w:rPr>
+        <w:t xml:space="preserve">You need to assign a managed policy (the AWSConfigRole policy) to AWS Config, not your S3 buckets, to allow AWS Config to record and notify on changes to your S3 buckets.</w:t>
+      </w:r>
+      <w:r>
+        <w:rPr>
+          <w:color w:val="444444"/>
+          <w:highlight w:val="white"/>
+          <w:rtl w:val="0"/>
+        </w:rPr>
+        <w:br w:type="textWrapping"/>
+      </w:r>
+    </w:p>
+    <w:p>
+      <w:pPr>
+        <w:rPr>
+          <w:color w:val="383a42"/>
+          <w:shd w:fill="fafafa" w:val="clear"/>
+        </w:rPr>
+      </w:pPr>
+      <w:r>
+        <w:rPr>
+          <w:color w:val="444444"/>
+          <w:highlight w:val="white"/>
+          <w:rtl w:val="0"/>
+        </w:rPr>
+        <w:t xml:space="preserve">Option D is correct. The </w:t>
+      </w:r>
+      <w:r>
+        <w:rPr>
+          <w:color w:val="434343"/>
+          <w:rtl w:val="0"/>
+        </w:rPr>
+        <w:t xml:space="preserve">AWSConfigRole managed policy, associated with the role assigned to AWS Config, allows AWS Config to record and notify on changes to your S3 buckets.</w:t>
+      </w:r>
+      <w:r>
+        <w:rPr>
+          <w:rtl w:val="0"/>
+        </w:rPr>
+      </w:r>
+    </w:p>
+    <w:p>
+      <w:pPr>
+        <w:rPr>
+          <w:color w:val="383a42"/>
+          <w:shd w:fill="fafafa" w:val="clear"/>
+        </w:rPr>
+      </w:pPr>
+      <w:r>
+        <w:rPr>
+          <w:rtl w:val="0"/>
+        </w:rPr>
+      </w:r>
+    </w:p>
+    <w:p>
+      <w:pPr>
+        <w:rPr>
+          <w:rFonts w:ascii="Calibri" w:cs="Calibri" w:eastAsia="Calibri" w:hAnsi="Calibri"/>
+          <w:b w:val="1"/>
+        </w:rPr>
+      </w:pPr>
+      <w:r>
+        <w:rPr>
+          <w:rFonts w:ascii="Calibri" w:cs="Calibri" w:eastAsia="Calibri" w:hAnsi="Calibri"/>
+          <w:b w:val="1"/>
+          <w:rtl w:val="0"/>
+        </w:rPr>
+        <w:t xml:space="preserve">Reference:</w:t>
+      </w:r>
+    </w:p>
+    <w:p>
+      <w:pPr>
+        <w:rPr>
+          <w:color w:val="444444"/>
+        </w:rPr>
+      </w:pPr>
+      <w:r>
+        <w:rPr>
+          <w:color w:val="444444"/>
+          <w:rtl w:val="0"/>
+        </w:rPr>
+        <w:t xml:space="preserve">Please see the </w:t>
+      </w:r>
+      <w:r>
+        <w:rPr>
+          <w:b w:val="1"/>
+          <w:color w:val="444444"/>
+          <w:rtl w:val="0"/>
+        </w:rPr>
+        <w:t xml:space="preserve">AWS Config FAQs</w:t>
+      </w:r>
+      <w:r>
+        <w:rPr>
+          <w:color w:val="444444"/>
+          <w:rtl w:val="0"/>
+        </w:rPr>
+        <w:t xml:space="preserve"> (</w:t>
+      </w:r>
+      <w:hyperlink r:id="rId93">
+        <w:r>
+          <w:rPr>
+            <w:color w:val="1155cc"/>
+            <w:u w:val="single"/>
+            <w:rtl w:val="0"/>
+          </w:rPr>
+          <w:t xml:space="preserve">https://aws.amazon.com/config/faq/</w:t>
+        </w:r>
+      </w:hyperlink>
+      <w:r>
+        <w:rPr>
+          <w:color w:val="444444"/>
+          <w:rtl w:val="0"/>
+        </w:rPr>
+        <w:t xml:space="preserve">), the AWS Config developer guide titled</w:t>
+      </w:r>
+      <w:r>
+        <w:rPr>
+          <w:b w:val="1"/>
+          <w:color w:val="444444"/>
+          <w:rtl w:val="0"/>
+        </w:rPr>
+        <w:t xml:space="preserve"> AWS Config Supported Resource Types and Resource Relationships </w:t>
+      </w:r>
+      <w:r>
+        <w:rPr>
+          <w:color w:val="444444"/>
+          <w:rtl w:val="0"/>
+        </w:rPr>
+        <w:t xml:space="preserve">(</w:t>
+      </w:r>
+      <w:hyperlink r:id="rId94">
+        <w:r>
+          <w:rPr>
+            <w:color w:val="1155cc"/>
+            <w:u w:val="single"/>
+            <w:rtl w:val="0"/>
+          </w:rPr>
+          <w:t xml:space="preserve">https://docs.aws.amazon.com/config/latest/developerguide/resource-config-reference.html</w:t>
+        </w:r>
+      </w:hyperlink>
+      <w:r>
+        <w:rPr>
+          <w:color w:val="444444"/>
+          <w:rtl w:val="0"/>
+        </w:rPr>
+        <w:t xml:space="preserve">), the AWS CloudFormation user guide titled</w:t>
+      </w:r>
+      <w:r>
+        <w:rPr>
+          <w:b w:val="1"/>
+          <w:color w:val="444444"/>
+          <w:rtl w:val="0"/>
+        </w:rPr>
+        <w:t xml:space="preserve"> AWS Resource and Property Types Reference </w:t>
+      </w:r>
+      <w:r>
+        <w:rPr>
+          <w:color w:val="444444"/>
+          <w:rtl w:val="0"/>
+        </w:rPr>
+        <w:t xml:space="preserve">(</w:t>
+      </w:r>
+      <w:hyperlink r:id="rId95">
+        <w:r>
+          <w:rPr>
+            <w:color w:val="1155cc"/>
+            <w:u w:val="single"/>
+            <w:rtl w:val="0"/>
+          </w:rPr>
+          <w:t xml:space="preserve">https://docs.aws.amazon.com/AWSCloudFormation/latest/UserGuide/aws-template-resource-type-ref.html</w:t>
+        </w:r>
+      </w:hyperlink>
+      <w:r>
+        <w:rPr>
+          <w:color w:val="444444"/>
+          <w:rtl w:val="0"/>
+        </w:rPr>
+        <w:t xml:space="preserve">), the AWS Config developer guide titled </w:t>
+      </w:r>
+      <w:r>
+        <w:rPr>
+          <w:b w:val="1"/>
+          <w:color w:val="444444"/>
+          <w:rtl w:val="0"/>
+        </w:rPr>
+        <w:t xml:space="preserve">Troubleshooting for recording S3 buckets </w:t>
+      </w:r>
+      <w:r>
+        <w:rPr>
+          <w:color w:val="444444"/>
+          <w:rtl w:val="0"/>
+        </w:rPr>
+        <w:t xml:space="preserve">(</w:t>
+      </w:r>
+      <w:hyperlink r:id="rId96">
+        <w:r>
+          <w:rPr>
+            <w:color w:val="1155cc"/>
+            <w:u w:val="single"/>
+            <w:rtl w:val="0"/>
+          </w:rPr>
+          <w:t xml:space="preserve">https://docs.aws.amazon.com/config/latest/developerguide/iamrole-permissions.html#troubleshooting-recording-s3-bucket-policy</w:t>
+        </w:r>
+      </w:hyperlink>
+      <w:r>
+        <w:rPr>
+          <w:color w:val="444444"/>
+          <w:rtl w:val="0"/>
+        </w:rPr>
+        <w:t xml:space="preserve">), and the</w:t>
+      </w:r>
+      <w:r>
+        <w:rPr>
+          <w:b w:val="1"/>
+          <w:color w:val="444444"/>
+          <w:rtl w:val="0"/>
+        </w:rPr>
+        <w:t xml:space="preserve"> HHS.gov HIPPA page</w:t>
+      </w:r>
+      <w:r>
+        <w:rPr>
+          <w:color w:val="444444"/>
+          <w:rtl w:val="0"/>
+        </w:rPr>
+        <w:t xml:space="preserve"> (</w:t>
+      </w:r>
+      <w:hyperlink r:id="rId97">
+        <w:r>
+          <w:rPr>
+            <w:color w:val="1155cc"/>
+            <w:u w:val="single"/>
+            <w:rtl w:val="0"/>
+          </w:rPr>
+          <w:t xml:space="preserve">https://www.hhs.gov/hipaa/index.html</w:t>
+        </w:r>
+      </w:hyperlink>
+      <w:r>
+        <w:rPr>
+          <w:color w:val="444444"/>
+          <w:rtl w:val="0"/>
+        </w:rPr>
+        <w:t xml:space="preserve">)</w:t>
+      </w:r>
+    </w:p>
+    <w:p>
+      <w:pPr>
+        <w:rPr>
+          <w:b w:val="1"/>
           <w:color w:val="444444"/>
         </w:rPr>
       </w:pPr>
@@ -21247,6 +22649,226 @@
     </w:lvl>
   </w:abstractNum>
   <w:abstractNum w:abstractNumId="20">
+    <w:lvl w:ilvl="0">
+      <w:start w:val="1"/>
+      <w:numFmt w:val="upperLetter"/>
+      <w:lvlText w:val="%1)"/>
+      <w:lvlJc w:val="left"/>
+      <w:pPr>
+        <w:ind w:left="720" w:hanging="360"/>
+      </w:pPr>
+      <w:rPr>
+        <w:u w:val="none"/>
+      </w:rPr>
+    </w:lvl>
+    <w:lvl w:ilvl="1">
+      <w:start w:val="1"/>
+      <w:numFmt w:val="lowerLetter"/>
+      <w:lvlText w:val="%2)"/>
+      <w:lvlJc w:val="left"/>
+      <w:pPr>
+        <w:ind w:left="1440" w:hanging="360"/>
+      </w:pPr>
+      <w:rPr>
+        <w:u w:val="none"/>
+      </w:rPr>
+    </w:lvl>
+    <w:lvl w:ilvl="2">
+      <w:start w:val="1"/>
+      <w:numFmt w:val="lowerRoman"/>
+      <w:lvlText w:val="%3)"/>
+      <w:lvlJc w:val="right"/>
+      <w:pPr>
+        <w:ind w:left="2160" w:hanging="360"/>
+      </w:pPr>
+      <w:rPr>
+        <w:u w:val="none"/>
+      </w:rPr>
+    </w:lvl>
+    <w:lvl w:ilvl="3">
+      <w:start w:val="1"/>
+      <w:numFmt w:val="decimal"/>
+      <w:lvlText w:val="(%4)"/>
+      <w:lvlJc w:val="left"/>
+      <w:pPr>
+        <w:ind w:left="2880" w:hanging="360"/>
+      </w:pPr>
+      <w:rPr>
+        <w:u w:val="none"/>
+      </w:rPr>
+    </w:lvl>
+    <w:lvl w:ilvl="4">
+      <w:start w:val="1"/>
+      <w:numFmt w:val="lowerLetter"/>
+      <w:lvlText w:val="(%5)"/>
+      <w:lvlJc w:val="left"/>
+      <w:pPr>
+        <w:ind w:left="3600" w:hanging="360"/>
+      </w:pPr>
+      <w:rPr>
+        <w:u w:val="none"/>
+      </w:rPr>
+    </w:lvl>
+    <w:lvl w:ilvl="5">
+      <w:start w:val="1"/>
+      <w:numFmt w:val="lowerRoman"/>
+      <w:lvlText w:val="(%6)"/>
+      <w:lvlJc w:val="right"/>
+      <w:pPr>
+        <w:ind w:left="4320" w:hanging="360"/>
+      </w:pPr>
+      <w:rPr>
+        <w:u w:val="none"/>
+      </w:rPr>
+    </w:lvl>
+    <w:lvl w:ilvl="6">
+      <w:start w:val="1"/>
+      <w:numFmt w:val="decimal"/>
+      <w:lvlText w:val="%7."/>
+      <w:lvlJc w:val="left"/>
+      <w:pPr>
+        <w:ind w:left="5040" w:hanging="360"/>
+      </w:pPr>
+      <w:rPr>
+        <w:u w:val="none"/>
+      </w:rPr>
+    </w:lvl>
+    <w:lvl w:ilvl="7">
+      <w:start w:val="1"/>
+      <w:numFmt w:val="lowerLetter"/>
+      <w:lvlText w:val="%8."/>
+      <w:lvlJc w:val="left"/>
+      <w:pPr>
+        <w:ind w:left="5760" w:hanging="360"/>
+      </w:pPr>
+      <w:rPr>
+        <w:u w:val="none"/>
+      </w:rPr>
+    </w:lvl>
+    <w:lvl w:ilvl="8">
+      <w:start w:val="1"/>
+      <w:numFmt w:val="lowerRoman"/>
+      <w:lvlText w:val="%9."/>
+      <w:lvlJc w:val="right"/>
+      <w:pPr>
+        <w:ind w:left="6480" w:hanging="360"/>
+      </w:pPr>
+      <w:rPr>
+        <w:u w:val="none"/>
+      </w:rPr>
+    </w:lvl>
+  </w:abstractNum>
+  <w:abstractNum w:abstractNumId="21">
+    <w:lvl w:ilvl="0">
+      <w:start w:val="1"/>
+      <w:numFmt w:val="upperLetter"/>
+      <w:lvlText w:val="%1)"/>
+      <w:lvlJc w:val="left"/>
+      <w:pPr>
+        <w:ind w:left="720" w:hanging="360"/>
+      </w:pPr>
+      <w:rPr>
+        <w:u w:val="none"/>
+      </w:rPr>
+    </w:lvl>
+    <w:lvl w:ilvl="1">
+      <w:start w:val="1"/>
+      <w:numFmt w:val="lowerLetter"/>
+      <w:lvlText w:val="%2)"/>
+      <w:lvlJc w:val="left"/>
+      <w:pPr>
+        <w:ind w:left="1440" w:hanging="360"/>
+      </w:pPr>
+      <w:rPr>
+        <w:u w:val="none"/>
+      </w:rPr>
+    </w:lvl>
+    <w:lvl w:ilvl="2">
+      <w:start w:val="1"/>
+      <w:numFmt w:val="lowerRoman"/>
+      <w:lvlText w:val="%3)"/>
+      <w:lvlJc w:val="right"/>
+      <w:pPr>
+        <w:ind w:left="2160" w:hanging="360"/>
+      </w:pPr>
+      <w:rPr>
+        <w:u w:val="none"/>
+      </w:rPr>
+    </w:lvl>
+    <w:lvl w:ilvl="3">
+      <w:start w:val="1"/>
+      <w:numFmt w:val="decimal"/>
+      <w:lvlText w:val="(%4)"/>
+      <w:lvlJc w:val="left"/>
+      <w:pPr>
+        <w:ind w:left="2880" w:hanging="360"/>
+      </w:pPr>
+      <w:rPr>
+        <w:u w:val="none"/>
+      </w:rPr>
+    </w:lvl>
+    <w:lvl w:ilvl="4">
+      <w:start w:val="1"/>
+      <w:numFmt w:val="lowerLetter"/>
+      <w:lvlText w:val="(%5)"/>
+      <w:lvlJc w:val="left"/>
+      <w:pPr>
+        <w:ind w:left="3600" w:hanging="360"/>
+      </w:pPr>
+      <w:rPr>
+        <w:u w:val="none"/>
+      </w:rPr>
+    </w:lvl>
+    <w:lvl w:ilvl="5">
+      <w:start w:val="1"/>
+      <w:numFmt w:val="lowerRoman"/>
+      <w:lvlText w:val="(%6)"/>
+      <w:lvlJc w:val="right"/>
+      <w:pPr>
+        <w:ind w:left="4320" w:hanging="360"/>
+      </w:pPr>
+      <w:rPr>
+        <w:u w:val="none"/>
+      </w:rPr>
+    </w:lvl>
+    <w:lvl w:ilvl="6">
+      <w:start w:val="1"/>
+      <w:numFmt w:val="decimal"/>
+      <w:lvlText w:val="%7."/>
+      <w:lvlJc w:val="left"/>
+      <w:pPr>
+        <w:ind w:left="5040" w:hanging="360"/>
+      </w:pPr>
+      <w:rPr>
+        <w:u w:val="none"/>
+      </w:rPr>
+    </w:lvl>
+    <w:lvl w:ilvl="7">
+      <w:start w:val="1"/>
+      <w:numFmt w:val="lowerLetter"/>
+      <w:lvlText w:val="%8."/>
+      <w:lvlJc w:val="left"/>
+      <w:pPr>
+        <w:ind w:left="5760" w:hanging="360"/>
+      </w:pPr>
+      <w:rPr>
+        <w:u w:val="none"/>
+      </w:rPr>
+    </w:lvl>
+    <w:lvl w:ilvl="8">
+      <w:start w:val="1"/>
+      <w:numFmt w:val="lowerRoman"/>
+      <w:lvlText w:val="%9."/>
+      <w:lvlJc w:val="right"/>
+      <w:pPr>
+        <w:ind w:left="6480" w:hanging="360"/>
+      </w:pPr>
+      <w:rPr>
+        <w:u w:val="none"/>
+      </w:rPr>
+    </w:lvl>
+  </w:abstractNum>
+  <w:abstractNum w:abstractNumId="22">
     <w:lvl w:ilvl="0">
       <w:start w:val="1"/>
       <w:numFmt w:val="upperLetter"/>
@@ -21415,6 +23037,12 @@
   </w:num>
   <w:num w:numId="20">
     <w:abstractNumId w:val="20"/>
+  </w:num>
+  <w:num w:numId="21">
+    <w:abstractNumId w:val="21"/>
+  </w:num>
+  <w:num w:numId="22">
+    <w:abstractNumId w:val="22"/>
   </w:num>
 </w:numbering>
 </file>

</xml_diff>

<commit_message>
added question 23 to DA cert questions list #2
</commit_message>
<xml_diff>
--- a/public/Exam Notes/DA-Vincent-1-65-May-4.docx
+++ b/public/Exam Notes/DA-Vincent-1-65-May-4.docx
@@ -7924,7 +7924,7 @@
       <w:pPr>
         <w:numPr>
           <w:ilvl w:val="0"/>
-          <w:numId w:val="22"/>
+          <w:numId w:val="23"/>
         </w:numPr>
         <w:ind w:left="720" w:hanging="360"/>
         <w:rPr>
@@ -7944,7 +7944,7 @@
       <w:pPr>
         <w:numPr>
           <w:ilvl w:val="0"/>
-          <w:numId w:val="22"/>
+          <w:numId w:val="23"/>
         </w:numPr>
         <w:ind w:left="720" w:hanging="360"/>
         <w:rPr>
@@ -7965,7 +7965,7 @@
       <w:pPr>
         <w:numPr>
           <w:ilvl w:val="0"/>
-          <w:numId w:val="22"/>
+          <w:numId w:val="23"/>
         </w:numPr>
         <w:ind w:left="720" w:hanging="360"/>
         <w:rPr>
@@ -7986,7 +7986,7 @@
       <w:pPr>
         <w:numPr>
           <w:ilvl w:val="0"/>
-          <w:numId w:val="22"/>
+          <w:numId w:val="23"/>
         </w:numPr>
         <w:ind w:left="720" w:hanging="360"/>
         <w:rPr>
@@ -14000,7 +14000,7 @@
       <w:pPr>
         <w:numPr>
           <w:ilvl w:val="0"/>
-          <w:numId w:val="20"/>
+          <w:numId w:val="21"/>
         </w:numPr>
         <w:ind w:left="720" w:hanging="360"/>
         <w:rPr>
@@ -14024,7 +14024,7 @@
       <w:pPr>
         <w:numPr>
           <w:ilvl w:val="0"/>
-          <w:numId w:val="20"/>
+          <w:numId w:val="21"/>
         </w:numPr>
         <w:ind w:left="720" w:hanging="360"/>
         <w:rPr>
@@ -14048,7 +14048,7 @@
       <w:pPr>
         <w:numPr>
           <w:ilvl w:val="0"/>
-          <w:numId w:val="20"/>
+          <w:numId w:val="21"/>
         </w:numPr>
         <w:ind w:left="720" w:hanging="360"/>
         <w:rPr>
@@ -14073,7 +14073,7 @@
       <w:pPr>
         <w:numPr>
           <w:ilvl w:val="0"/>
-          <w:numId w:val="20"/>
+          <w:numId w:val="21"/>
         </w:numPr>
         <w:ind w:left="720" w:hanging="360"/>
         <w:rPr>
@@ -15531,7 +15531,7 @@
       <w:pPr>
         <w:numPr>
           <w:ilvl w:val="0"/>
-          <w:numId w:val="21"/>
+          <w:numId w:val="22"/>
         </w:numPr>
         <w:ind w:left="720" w:hanging="360"/>
         <w:rPr>
@@ -15555,7 +15555,7 @@
       <w:pPr>
         <w:numPr>
           <w:ilvl w:val="0"/>
-          <w:numId w:val="21"/>
+          <w:numId w:val="22"/>
         </w:numPr>
         <w:ind w:left="720" w:hanging="360"/>
         <w:rPr>
@@ -15579,7 +15579,7 @@
       <w:pPr>
         <w:numPr>
           <w:ilvl w:val="0"/>
-          <w:numId w:val="21"/>
+          <w:numId w:val="22"/>
         </w:numPr>
         <w:ind w:left="720" w:hanging="360"/>
         <w:rPr>
@@ -15604,7 +15604,7 @@
       <w:pPr>
         <w:numPr>
           <w:ilvl w:val="0"/>
-          <w:numId w:val="21"/>
+          <w:numId w:val="22"/>
         </w:numPr>
         <w:ind w:left="720" w:hanging="360"/>
         <w:rPr>
@@ -16184,17 +16184,14 @@
       </w:r>
       <w:r>
         <w:rPr>
-          <w:rFonts w:ascii="Courier New" w:cs="Courier New" w:eastAsia="Courier New" w:hAnsi="Courier New"/>
-          <w:color w:val="16191f"/>
+          <w:color w:val="434343"/>
           <w:rtl w:val="0"/>
         </w:rPr>
         <w:t xml:space="preserve">{</w:t>
       </w:r>
       <w:r>
         <w:rPr>
-          <w:rFonts w:ascii="Courier New" w:cs="Courier New" w:eastAsia="Courier New" w:hAnsi="Courier New"/>
-          <w:color w:val="16191f"/>
-          <w:shd w:fill="f9f9f9" w:val="clear"/>
+          <w:color w:val="434343"/>
           <w:rtl w:val="0"/>
         </w:rPr>
         <w:t xml:space="preserve">  </w:t>
@@ -16204,50 +16201,40 @@
       <w:pPr>
         <w:ind w:left="720" w:firstLine="0"/>
         <w:rPr>
-          <w:rFonts w:ascii="Courier New" w:cs="Courier New" w:eastAsia="Courier New" w:hAnsi="Courier New"/>
-          <w:color w:val="16191f"/>
-          <w:shd w:fill="f9f9f9" w:val="clear"/>
-        </w:rPr>
-      </w:pPr>
-      <w:r>
-        <w:rPr>
-          <w:rFonts w:ascii="Courier New" w:cs="Courier New" w:eastAsia="Courier New" w:hAnsi="Courier New"/>
-          <w:color w:val="16191f"/>
-          <w:shd w:fill="f9f9f9" w:val="clear"/>
+          <w:color w:val="434343"/>
+        </w:rPr>
+      </w:pPr>
+      <w:r>
+        <w:rPr>
+          <w:color w:val="434343"/>
           <w:rtl w:val="0"/>
         </w:rPr>
         <w:t xml:space="preserve">   </w:t>
       </w:r>
       <w:r>
         <w:rPr>
-          <w:rFonts w:ascii="Courier New" w:cs="Courier New" w:eastAsia="Courier New" w:hAnsi="Courier New"/>
-          <w:color w:val="986801"/>
+          <w:color w:val="434343"/>
           <w:rtl w:val="0"/>
         </w:rPr>
         <w:t xml:space="preserve">"Version"</w:t>
       </w:r>
       <w:r>
         <w:rPr>
-          <w:rFonts w:ascii="Courier New" w:cs="Courier New" w:eastAsia="Courier New" w:hAnsi="Courier New"/>
-          <w:color w:val="16191f"/>
-          <w:shd w:fill="f9f9f9" w:val="clear"/>
+          <w:color w:val="434343"/>
           <w:rtl w:val="0"/>
         </w:rPr>
         <w:t xml:space="preserve">:</w:t>
       </w:r>
       <w:r>
         <w:rPr>
-          <w:rFonts w:ascii="Courier New" w:cs="Courier New" w:eastAsia="Courier New" w:hAnsi="Courier New"/>
-          <w:color w:val="0b6125"/>
+          <w:color w:val="434343"/>
           <w:rtl w:val="0"/>
         </w:rPr>
         <w:t xml:space="preserve">"2012-10-17"</w:t>
       </w:r>
       <w:r>
         <w:rPr>
-          <w:rFonts w:ascii="Courier New" w:cs="Courier New" w:eastAsia="Courier New" w:hAnsi="Courier New"/>
-          <w:color w:val="16191f"/>
-          <w:shd w:fill="f9f9f9" w:val="clear"/>
+          <w:color w:val="434343"/>
           <w:rtl w:val="0"/>
         </w:rPr>
         <w:t xml:space="preserve">,</w:t>
@@ -16257,33 +16244,26 @@
       <w:pPr>
         <w:ind w:left="720" w:firstLine="0"/>
         <w:rPr>
-          <w:rFonts w:ascii="Courier New" w:cs="Courier New" w:eastAsia="Courier New" w:hAnsi="Courier New"/>
-          <w:color w:val="16191f"/>
-          <w:shd w:fill="f9f9f9" w:val="clear"/>
-        </w:rPr>
-      </w:pPr>
-      <w:r>
-        <w:rPr>
-          <w:rFonts w:ascii="Courier New" w:cs="Courier New" w:eastAsia="Courier New" w:hAnsi="Courier New"/>
-          <w:color w:val="16191f"/>
-          <w:shd w:fill="f9f9f9" w:val="clear"/>
+          <w:color w:val="434343"/>
+        </w:rPr>
+      </w:pPr>
+      <w:r>
+        <w:rPr>
+          <w:color w:val="434343"/>
           <w:rtl w:val="0"/>
         </w:rPr>
         <w:t xml:space="preserve">   </w:t>
       </w:r>
       <w:r>
         <w:rPr>
-          <w:rFonts w:ascii="Courier New" w:cs="Courier New" w:eastAsia="Courier New" w:hAnsi="Courier New"/>
-          <w:color w:val="986801"/>
+          <w:color w:val="434343"/>
           <w:rtl w:val="0"/>
         </w:rPr>
         <w:t xml:space="preserve">"Statement"</w:t>
       </w:r>
       <w:r>
         <w:rPr>
-          <w:rFonts w:ascii="Courier New" w:cs="Courier New" w:eastAsia="Courier New" w:hAnsi="Courier New"/>
-          <w:color w:val="16191f"/>
-          <w:shd w:fill="f9f9f9" w:val="clear"/>
+          <w:color w:val="434343"/>
           <w:rtl w:val="0"/>
         </w:rPr>
         <w:t xml:space="preserve">:[  </w:t>
@@ -16293,33 +16273,26 @@
       <w:pPr>
         <w:ind w:left="720" w:firstLine="0"/>
         <w:rPr>
-          <w:rFonts w:ascii="Courier New" w:cs="Courier New" w:eastAsia="Courier New" w:hAnsi="Courier New"/>
-          <w:color w:val="16191f"/>
-          <w:shd w:fill="f9f9f9" w:val="clear"/>
-        </w:rPr>
-      </w:pPr>
-      <w:r>
-        <w:rPr>
-          <w:rFonts w:ascii="Courier New" w:cs="Courier New" w:eastAsia="Courier New" w:hAnsi="Courier New"/>
-          <w:color w:val="16191f"/>
-          <w:shd w:fill="f9f9f9" w:val="clear"/>
+          <w:color w:val="434343"/>
+        </w:rPr>
+      </w:pPr>
+      <w:r>
+        <w:rPr>
+          <w:color w:val="434343"/>
           <w:rtl w:val="0"/>
         </w:rPr>
         <w:t xml:space="preserve">      </w:t>
       </w:r>
       <w:r>
         <w:rPr>
-          <w:rFonts w:ascii="Courier New" w:cs="Courier New" w:eastAsia="Courier New" w:hAnsi="Courier New"/>
-          <w:color w:val="16191f"/>
+          <w:color w:val="434343"/>
           <w:rtl w:val="0"/>
         </w:rPr>
         <w:t xml:space="preserve">{</w:t>
       </w:r>
       <w:r>
         <w:rPr>
-          <w:rFonts w:ascii="Courier New" w:cs="Courier New" w:eastAsia="Courier New" w:hAnsi="Courier New"/>
-          <w:color w:val="16191f"/>
-          <w:shd w:fill="f9f9f9" w:val="clear"/>
+          <w:color w:val="434343"/>
           <w:rtl w:val="0"/>
         </w:rPr>
         <w:t xml:space="preserve">  </w:t>
@@ -16329,50 +16302,40 @@
       <w:pPr>
         <w:ind w:left="720" w:firstLine="0"/>
         <w:rPr>
-          <w:rFonts w:ascii="Courier New" w:cs="Courier New" w:eastAsia="Courier New" w:hAnsi="Courier New"/>
-          <w:color w:val="16191f"/>
-          <w:shd w:fill="f9f9f9" w:val="clear"/>
-        </w:rPr>
-      </w:pPr>
-      <w:r>
-        <w:rPr>
-          <w:rFonts w:ascii="Courier New" w:cs="Courier New" w:eastAsia="Courier New" w:hAnsi="Courier New"/>
-          <w:color w:val="16191f"/>
-          <w:shd w:fill="f9f9f9" w:val="clear"/>
+          <w:color w:val="434343"/>
+        </w:rPr>
+      </w:pPr>
+      <w:r>
+        <w:rPr>
+          <w:color w:val="434343"/>
           <w:rtl w:val="0"/>
         </w:rPr>
         <w:t xml:space="preserve">         </w:t>
       </w:r>
       <w:r>
         <w:rPr>
-          <w:rFonts w:ascii="Courier New" w:cs="Courier New" w:eastAsia="Courier New" w:hAnsi="Courier New"/>
-          <w:color w:val="986801"/>
+          <w:color w:val="434343"/>
           <w:rtl w:val="0"/>
         </w:rPr>
         <w:t xml:space="preserve">"Effect"</w:t>
       </w:r>
       <w:r>
         <w:rPr>
-          <w:rFonts w:ascii="Courier New" w:cs="Courier New" w:eastAsia="Courier New" w:hAnsi="Courier New"/>
-          <w:color w:val="16191f"/>
-          <w:shd w:fill="f9f9f9" w:val="clear"/>
+          <w:color w:val="434343"/>
           <w:rtl w:val="0"/>
         </w:rPr>
         <w:t xml:space="preserve">:</w:t>
       </w:r>
       <w:r>
         <w:rPr>
-          <w:rFonts w:ascii="Courier New" w:cs="Courier New" w:eastAsia="Courier New" w:hAnsi="Courier New"/>
-          <w:color w:val="0b6125"/>
+          <w:color w:val="434343"/>
           <w:rtl w:val="0"/>
         </w:rPr>
         <w:t xml:space="preserve">"Allow"</w:t>
       </w:r>
       <w:r>
         <w:rPr>
-          <w:rFonts w:ascii="Courier New" w:cs="Courier New" w:eastAsia="Courier New" w:hAnsi="Courier New"/>
-          <w:color w:val="16191f"/>
-          <w:shd w:fill="f9f9f9" w:val="clear"/>
+          <w:color w:val="434343"/>
           <w:rtl w:val="0"/>
         </w:rPr>
         <w:t xml:space="preserve">,</w:t>
@@ -16382,33 +16345,26 @@
       <w:pPr>
         <w:ind w:left="720" w:firstLine="0"/>
         <w:rPr>
-          <w:rFonts w:ascii="Courier New" w:cs="Courier New" w:eastAsia="Courier New" w:hAnsi="Courier New"/>
-          <w:color w:val="16191f"/>
-          <w:shd w:fill="f9f9f9" w:val="clear"/>
-        </w:rPr>
-      </w:pPr>
-      <w:r>
-        <w:rPr>
-          <w:rFonts w:ascii="Courier New" w:cs="Courier New" w:eastAsia="Courier New" w:hAnsi="Courier New"/>
-          <w:color w:val="16191f"/>
-          <w:shd w:fill="f9f9f9" w:val="clear"/>
+          <w:color w:val="434343"/>
+        </w:rPr>
+      </w:pPr>
+      <w:r>
+        <w:rPr>
+          <w:color w:val="434343"/>
           <w:rtl w:val="0"/>
         </w:rPr>
         <w:t xml:space="preserve">         </w:t>
       </w:r>
       <w:r>
         <w:rPr>
-          <w:rFonts w:ascii="Courier New" w:cs="Courier New" w:eastAsia="Courier New" w:hAnsi="Courier New"/>
-          <w:color w:val="986801"/>
+          <w:color w:val="434343"/>
           <w:rtl w:val="0"/>
         </w:rPr>
         <w:t xml:space="preserve">"Action"</w:t>
       </w:r>
       <w:r>
         <w:rPr>
-          <w:rFonts w:ascii="Courier New" w:cs="Courier New" w:eastAsia="Courier New" w:hAnsi="Courier New"/>
-          <w:color w:val="16191f"/>
-          <w:shd w:fill="f9f9f9" w:val="clear"/>
+          <w:color w:val="434343"/>
           <w:rtl w:val="0"/>
         </w:rPr>
         <w:t xml:space="preserve">:[  </w:t>
@@ -16418,24 +16374,19 @@
       <w:pPr>
         <w:ind w:left="720" w:firstLine="0"/>
         <w:rPr>
-          <w:rFonts w:ascii="Courier New" w:cs="Courier New" w:eastAsia="Courier New" w:hAnsi="Courier New"/>
-          <w:color w:val="16191f"/>
-          <w:shd w:fill="f9f9f9" w:val="clear"/>
-        </w:rPr>
-      </w:pPr>
-      <w:r>
-        <w:rPr>
-          <w:rFonts w:ascii="Courier New" w:cs="Courier New" w:eastAsia="Courier New" w:hAnsi="Courier New"/>
-          <w:color w:val="16191f"/>
-          <w:shd w:fill="f9f9f9" w:val="clear"/>
+          <w:color w:val="434343"/>
+        </w:rPr>
+      </w:pPr>
+      <w:r>
+        <w:rPr>
+          <w:color w:val="434343"/>
           <w:rtl w:val="0"/>
         </w:rPr>
         <w:t xml:space="preserve">            </w:t>
       </w:r>
       <w:r>
         <w:rPr>
-          <w:rFonts w:ascii="Courier New" w:cs="Courier New" w:eastAsia="Courier New" w:hAnsi="Courier New"/>
-          <w:color w:val="0b6125"/>
+          <w:color w:val="434343"/>
           <w:rtl w:val="0"/>
         </w:rPr>
         <w:t xml:space="preserve">"kms:Encrypt"</w:t>
@@ -16450,16 +16401,12 @@
       <w:pPr>
         <w:ind w:left="720" w:firstLine="0"/>
         <w:rPr>
-          <w:rFonts w:ascii="Courier New" w:cs="Courier New" w:eastAsia="Courier New" w:hAnsi="Courier New"/>
-          <w:color w:val="16191f"/>
-          <w:shd w:fill="f9f9f9" w:val="clear"/>
-        </w:rPr>
-      </w:pPr>
-      <w:r>
-        <w:rPr>
-          <w:rFonts w:ascii="Courier New" w:cs="Courier New" w:eastAsia="Courier New" w:hAnsi="Courier New"/>
-          <w:color w:val="16191f"/>
-          <w:shd w:fill="f9f9f9" w:val="clear"/>
+          <w:color w:val="434343"/>
+        </w:rPr>
+      </w:pPr>
+      <w:r>
+        <w:rPr>
+          <w:color w:val="434343"/>
           <w:rtl w:val="0"/>
         </w:rPr>
         <w:t xml:space="preserve">         ],</w:t>
@@ -16469,33 +16416,26 @@
       <w:pPr>
         <w:ind w:left="720" w:firstLine="0"/>
         <w:rPr>
-          <w:rFonts w:ascii="Courier New" w:cs="Courier New" w:eastAsia="Courier New" w:hAnsi="Courier New"/>
-          <w:color w:val="16191f"/>
-          <w:shd w:fill="f9f9f9" w:val="clear"/>
-        </w:rPr>
-      </w:pPr>
-      <w:r>
-        <w:rPr>
-          <w:rFonts w:ascii="Courier New" w:cs="Courier New" w:eastAsia="Courier New" w:hAnsi="Courier New"/>
-          <w:color w:val="16191f"/>
-          <w:shd w:fill="f9f9f9" w:val="clear"/>
+          <w:color w:val="434343"/>
+        </w:rPr>
+      </w:pPr>
+      <w:r>
+        <w:rPr>
+          <w:color w:val="434343"/>
           <w:rtl w:val="0"/>
         </w:rPr>
         <w:t xml:space="preserve">         </w:t>
       </w:r>
       <w:r>
         <w:rPr>
-          <w:rFonts w:ascii="Courier New" w:cs="Courier New" w:eastAsia="Courier New" w:hAnsi="Courier New"/>
-          <w:color w:val="986801"/>
+          <w:color w:val="434343"/>
           <w:rtl w:val="0"/>
         </w:rPr>
         <w:t xml:space="preserve">"Resource"</w:t>
       </w:r>
       <w:r>
         <w:rPr>
-          <w:rFonts w:ascii="Courier New" w:cs="Courier New" w:eastAsia="Courier New" w:hAnsi="Courier New"/>
-          <w:color w:val="16191f"/>
-          <w:shd w:fill="f9f9f9" w:val="clear"/>
+          <w:color w:val="434343"/>
           <w:rtl w:val="0"/>
         </w:rPr>
         <w:t xml:space="preserve">:[  </w:t>
@@ -16505,24 +16445,19 @@
       <w:pPr>
         <w:ind w:left="720" w:firstLine="0"/>
         <w:rPr>
-          <w:rFonts w:ascii="Courier New" w:cs="Courier New" w:eastAsia="Courier New" w:hAnsi="Courier New"/>
-          <w:color w:val="16191f"/>
-          <w:shd w:fill="f9f9f9" w:val="clear"/>
-        </w:rPr>
-      </w:pPr>
-      <w:r>
-        <w:rPr>
-          <w:rFonts w:ascii="Courier New" w:cs="Courier New" w:eastAsia="Courier New" w:hAnsi="Courier New"/>
-          <w:color w:val="16191f"/>
-          <w:shd w:fill="f9f9f9" w:val="clear"/>
+          <w:color w:val="434343"/>
+        </w:rPr>
+      </w:pPr>
+      <w:r>
+        <w:rPr>
+          <w:color w:val="434343"/>
           <w:rtl w:val="0"/>
         </w:rPr>
         <w:t xml:space="preserve">       </w:t>
       </w:r>
       <w:r>
         <w:rPr>
-          <w:rFonts w:ascii="Courier New" w:cs="Courier New" w:eastAsia="Courier New" w:hAnsi="Courier New"/>
-          <w:color w:val="0b6125"/>
+          <w:color w:val="434343"/>
           <w:rtl w:val="0"/>
         </w:rPr>
         <w:t xml:space="preserve">"arn:aws:kms:*:</w:t>
@@ -16536,8 +16471,7 @@
       </w:r>
       <w:r>
         <w:rPr>
-          <w:rFonts w:ascii="Courier New" w:cs="Courier New" w:eastAsia="Courier New" w:hAnsi="Courier New"/>
-          <w:color w:val="0b6125"/>
+          <w:color w:val="434343"/>
           <w:rtl w:val="0"/>
         </w:rPr>
         <w:t xml:space="preserve">:key/</w:t>
@@ -16551,8 +16485,7 @@
       </w:r>
       <w:r>
         <w:rPr>
-          <w:rFonts w:ascii="Courier New" w:cs="Courier New" w:eastAsia="Courier New" w:hAnsi="Courier New"/>
-          <w:color w:val="0b6125"/>
+          <w:color w:val="434343"/>
           <w:rtl w:val="0"/>
         </w:rPr>
         <w:t xml:space="preserve">"</w:t>
@@ -16567,16 +16500,12 @@
       <w:pPr>
         <w:ind w:left="720" w:firstLine="0"/>
         <w:rPr>
-          <w:rFonts w:ascii="Courier New" w:cs="Courier New" w:eastAsia="Courier New" w:hAnsi="Courier New"/>
-          <w:color w:val="16191f"/>
-          <w:shd w:fill="f9f9f9" w:val="clear"/>
-        </w:rPr>
-      </w:pPr>
-      <w:r>
-        <w:rPr>
-          <w:rFonts w:ascii="Courier New" w:cs="Courier New" w:eastAsia="Courier New" w:hAnsi="Courier New"/>
-          <w:color w:val="16191f"/>
-          <w:shd w:fill="f9f9f9" w:val="clear"/>
+          <w:color w:val="434343"/>
+        </w:rPr>
+      </w:pPr>
+      <w:r>
+        <w:rPr>
+          <w:color w:val="434343"/>
           <w:rtl w:val="0"/>
         </w:rPr>
         <w:t xml:space="preserve">         ]</w:t>
@@ -16586,16 +16515,12 @@
       <w:pPr>
         <w:ind w:left="720" w:firstLine="0"/>
         <w:rPr>
-          <w:rFonts w:ascii="Courier New" w:cs="Courier New" w:eastAsia="Courier New" w:hAnsi="Courier New"/>
-          <w:color w:val="16191f"/>
-          <w:shd w:fill="f9f9f9" w:val="clear"/>
-        </w:rPr>
-      </w:pPr>
-      <w:r>
-        <w:rPr>
-          <w:rFonts w:ascii="Courier New" w:cs="Courier New" w:eastAsia="Courier New" w:hAnsi="Courier New"/>
-          <w:color w:val="16191f"/>
-          <w:shd w:fill="f9f9f9" w:val="clear"/>
+          <w:color w:val="434343"/>
+        </w:rPr>
+      </w:pPr>
+      <w:r>
+        <w:rPr>
+          <w:color w:val="434343"/>
           <w:rtl w:val="0"/>
         </w:rPr>
         <w:t xml:space="preserve">      }</w:t>
@@ -16605,16 +16530,12 @@
       <w:pPr>
         <w:ind w:left="720" w:firstLine="0"/>
         <w:rPr>
-          <w:rFonts w:ascii="Courier New" w:cs="Courier New" w:eastAsia="Courier New" w:hAnsi="Courier New"/>
-          <w:color w:val="16191f"/>
-          <w:shd w:fill="f9f9f9" w:val="clear"/>
-        </w:rPr>
-      </w:pPr>
-      <w:r>
-        <w:rPr>
-          <w:rFonts w:ascii="Courier New" w:cs="Courier New" w:eastAsia="Courier New" w:hAnsi="Courier New"/>
-          <w:color w:val="16191f"/>
-          <w:shd w:fill="f9f9f9" w:val="clear"/>
+          <w:color w:val="434343"/>
+        </w:rPr>
+      </w:pPr>
+      <w:r>
+        <w:rPr>
+          <w:color w:val="434343"/>
           <w:rtl w:val="0"/>
         </w:rPr>
         <w:t xml:space="preserve">   ]</w:t>
@@ -16629,9 +16550,7 @@
       </w:pPr>
       <w:r>
         <w:rPr>
-          <w:rFonts w:ascii="Courier New" w:cs="Courier New" w:eastAsia="Courier New" w:hAnsi="Courier New"/>
-          <w:color w:val="16191f"/>
-          <w:shd w:fill="f9f9f9" w:val="clear"/>
+          <w:color w:val="434343"/>
           <w:rtl w:val="0"/>
         </w:rPr>
         <w:t xml:space="preserve">}</w:t>
@@ -16663,17 +16582,14 @@
       </w:r>
       <w:r>
         <w:rPr>
-          <w:rFonts w:ascii="Courier New" w:cs="Courier New" w:eastAsia="Courier New" w:hAnsi="Courier New"/>
-          <w:color w:val="16191f"/>
+          <w:color w:val="434343"/>
           <w:rtl w:val="0"/>
         </w:rPr>
         <w:t xml:space="preserve">{</w:t>
       </w:r>
       <w:r>
         <w:rPr>
-          <w:rFonts w:ascii="Courier New" w:cs="Courier New" w:eastAsia="Courier New" w:hAnsi="Courier New"/>
-          <w:color w:val="16191f"/>
-          <w:shd w:fill="f9f9f9" w:val="clear"/>
+          <w:color w:val="434343"/>
           <w:rtl w:val="0"/>
         </w:rPr>
         <w:t xml:space="preserve">  </w:t>
@@ -16683,50 +16599,40 @@
       <w:pPr>
         <w:ind w:left="720" w:firstLine="0"/>
         <w:rPr>
-          <w:rFonts w:ascii="Courier New" w:cs="Courier New" w:eastAsia="Courier New" w:hAnsi="Courier New"/>
-          <w:color w:val="16191f"/>
-          <w:shd w:fill="f9f9f9" w:val="clear"/>
-        </w:rPr>
-      </w:pPr>
-      <w:r>
-        <w:rPr>
-          <w:rFonts w:ascii="Courier New" w:cs="Courier New" w:eastAsia="Courier New" w:hAnsi="Courier New"/>
-          <w:color w:val="16191f"/>
-          <w:shd w:fill="f9f9f9" w:val="clear"/>
+          <w:color w:val="434343"/>
+        </w:rPr>
+      </w:pPr>
+      <w:r>
+        <w:rPr>
+          <w:color w:val="434343"/>
           <w:rtl w:val="0"/>
         </w:rPr>
         <w:t xml:space="preserve">   </w:t>
       </w:r>
       <w:r>
         <w:rPr>
-          <w:rFonts w:ascii="Courier New" w:cs="Courier New" w:eastAsia="Courier New" w:hAnsi="Courier New"/>
-          <w:color w:val="986801"/>
+          <w:color w:val="434343"/>
           <w:rtl w:val="0"/>
         </w:rPr>
         <w:t xml:space="preserve">"Version"</w:t>
       </w:r>
       <w:r>
         <w:rPr>
-          <w:rFonts w:ascii="Courier New" w:cs="Courier New" w:eastAsia="Courier New" w:hAnsi="Courier New"/>
-          <w:color w:val="16191f"/>
-          <w:shd w:fill="f9f9f9" w:val="clear"/>
+          <w:color w:val="434343"/>
           <w:rtl w:val="0"/>
         </w:rPr>
         <w:t xml:space="preserve">:</w:t>
       </w:r>
       <w:r>
         <w:rPr>
-          <w:rFonts w:ascii="Courier New" w:cs="Courier New" w:eastAsia="Courier New" w:hAnsi="Courier New"/>
-          <w:color w:val="0b6125"/>
+          <w:color w:val="434343"/>
           <w:rtl w:val="0"/>
         </w:rPr>
         <w:t xml:space="preserve">"2012-10-17"</w:t>
       </w:r>
       <w:r>
         <w:rPr>
-          <w:rFonts w:ascii="Courier New" w:cs="Courier New" w:eastAsia="Courier New" w:hAnsi="Courier New"/>
-          <w:color w:val="16191f"/>
-          <w:shd w:fill="f9f9f9" w:val="clear"/>
+          <w:color w:val="434343"/>
           <w:rtl w:val="0"/>
         </w:rPr>
         <w:t xml:space="preserve">,</w:t>
@@ -16736,33 +16642,26 @@
       <w:pPr>
         <w:ind w:left="720" w:firstLine="0"/>
         <w:rPr>
-          <w:rFonts w:ascii="Courier New" w:cs="Courier New" w:eastAsia="Courier New" w:hAnsi="Courier New"/>
-          <w:color w:val="16191f"/>
-          <w:shd w:fill="f9f9f9" w:val="clear"/>
-        </w:rPr>
-      </w:pPr>
-      <w:r>
-        <w:rPr>
-          <w:rFonts w:ascii="Courier New" w:cs="Courier New" w:eastAsia="Courier New" w:hAnsi="Courier New"/>
-          <w:color w:val="16191f"/>
-          <w:shd w:fill="f9f9f9" w:val="clear"/>
+          <w:color w:val="434343"/>
+        </w:rPr>
+      </w:pPr>
+      <w:r>
+        <w:rPr>
+          <w:color w:val="434343"/>
           <w:rtl w:val="0"/>
         </w:rPr>
         <w:t xml:space="preserve">   </w:t>
       </w:r>
       <w:r>
         <w:rPr>
-          <w:rFonts w:ascii="Courier New" w:cs="Courier New" w:eastAsia="Courier New" w:hAnsi="Courier New"/>
-          <w:color w:val="986801"/>
+          <w:color w:val="434343"/>
           <w:rtl w:val="0"/>
         </w:rPr>
         <w:t xml:space="preserve">"Statement"</w:t>
       </w:r>
       <w:r>
         <w:rPr>
-          <w:rFonts w:ascii="Courier New" w:cs="Courier New" w:eastAsia="Courier New" w:hAnsi="Courier New"/>
-          <w:color w:val="16191f"/>
-          <w:shd w:fill="f9f9f9" w:val="clear"/>
+          <w:color w:val="434343"/>
           <w:rtl w:val="0"/>
         </w:rPr>
         <w:t xml:space="preserve">:[  </w:t>
@@ -16772,33 +16671,26 @@
       <w:pPr>
         <w:ind w:left="720" w:firstLine="0"/>
         <w:rPr>
-          <w:rFonts w:ascii="Courier New" w:cs="Courier New" w:eastAsia="Courier New" w:hAnsi="Courier New"/>
-          <w:color w:val="16191f"/>
-          <w:shd w:fill="f9f9f9" w:val="clear"/>
-        </w:rPr>
-      </w:pPr>
-      <w:r>
-        <w:rPr>
-          <w:rFonts w:ascii="Courier New" w:cs="Courier New" w:eastAsia="Courier New" w:hAnsi="Courier New"/>
-          <w:color w:val="16191f"/>
-          <w:shd w:fill="f9f9f9" w:val="clear"/>
+          <w:color w:val="434343"/>
+        </w:rPr>
+      </w:pPr>
+      <w:r>
+        <w:rPr>
+          <w:color w:val="434343"/>
           <w:rtl w:val="0"/>
         </w:rPr>
         <w:t xml:space="preserve">      </w:t>
       </w:r>
       <w:r>
         <w:rPr>
-          <w:rFonts w:ascii="Courier New" w:cs="Courier New" w:eastAsia="Courier New" w:hAnsi="Courier New"/>
-          <w:color w:val="16191f"/>
+          <w:color w:val="434343"/>
           <w:rtl w:val="0"/>
         </w:rPr>
         <w:t xml:space="preserve">{</w:t>
       </w:r>
       <w:r>
         <w:rPr>
-          <w:rFonts w:ascii="Courier New" w:cs="Courier New" w:eastAsia="Courier New" w:hAnsi="Courier New"/>
-          <w:color w:val="16191f"/>
-          <w:shd w:fill="f9f9f9" w:val="clear"/>
+          <w:color w:val="434343"/>
           <w:rtl w:val="0"/>
         </w:rPr>
         <w:t xml:space="preserve">  </w:t>
@@ -16808,50 +16700,40 @@
       <w:pPr>
         <w:ind w:left="720" w:firstLine="0"/>
         <w:rPr>
-          <w:rFonts w:ascii="Courier New" w:cs="Courier New" w:eastAsia="Courier New" w:hAnsi="Courier New"/>
-          <w:color w:val="16191f"/>
-          <w:shd w:fill="f9f9f9" w:val="clear"/>
-        </w:rPr>
-      </w:pPr>
-      <w:r>
-        <w:rPr>
-          <w:rFonts w:ascii="Courier New" w:cs="Courier New" w:eastAsia="Courier New" w:hAnsi="Courier New"/>
-          <w:color w:val="16191f"/>
-          <w:shd w:fill="f9f9f9" w:val="clear"/>
+          <w:color w:val="434343"/>
+        </w:rPr>
+      </w:pPr>
+      <w:r>
+        <w:rPr>
+          <w:color w:val="434343"/>
           <w:rtl w:val="0"/>
         </w:rPr>
         <w:t xml:space="preserve">         </w:t>
       </w:r>
       <w:r>
         <w:rPr>
-          <w:rFonts w:ascii="Courier New" w:cs="Courier New" w:eastAsia="Courier New" w:hAnsi="Courier New"/>
-          <w:color w:val="986801"/>
+          <w:color w:val="434343"/>
           <w:rtl w:val="0"/>
         </w:rPr>
         <w:t xml:space="preserve">"Effect"</w:t>
       </w:r>
       <w:r>
         <w:rPr>
-          <w:rFonts w:ascii="Courier New" w:cs="Courier New" w:eastAsia="Courier New" w:hAnsi="Courier New"/>
-          <w:color w:val="16191f"/>
-          <w:shd w:fill="f9f9f9" w:val="clear"/>
+          <w:color w:val="434343"/>
           <w:rtl w:val="0"/>
         </w:rPr>
         <w:t xml:space="preserve">:</w:t>
       </w:r>
       <w:r>
         <w:rPr>
-          <w:rFonts w:ascii="Courier New" w:cs="Courier New" w:eastAsia="Courier New" w:hAnsi="Courier New"/>
-          <w:color w:val="0b6125"/>
+          <w:color w:val="434343"/>
           <w:rtl w:val="0"/>
         </w:rPr>
         <w:t xml:space="preserve">"Allow"</w:t>
       </w:r>
       <w:r>
         <w:rPr>
-          <w:rFonts w:ascii="Courier New" w:cs="Courier New" w:eastAsia="Courier New" w:hAnsi="Courier New"/>
-          <w:color w:val="16191f"/>
-          <w:shd w:fill="f9f9f9" w:val="clear"/>
+          <w:color w:val="434343"/>
           <w:rtl w:val="0"/>
         </w:rPr>
         <w:t xml:space="preserve">,</w:t>
@@ -16861,33 +16743,26 @@
       <w:pPr>
         <w:ind w:left="720" w:firstLine="0"/>
         <w:rPr>
-          <w:rFonts w:ascii="Courier New" w:cs="Courier New" w:eastAsia="Courier New" w:hAnsi="Courier New"/>
-          <w:color w:val="16191f"/>
-          <w:shd w:fill="f9f9f9" w:val="clear"/>
-        </w:rPr>
-      </w:pPr>
-      <w:r>
-        <w:rPr>
-          <w:rFonts w:ascii="Courier New" w:cs="Courier New" w:eastAsia="Courier New" w:hAnsi="Courier New"/>
-          <w:color w:val="16191f"/>
-          <w:shd w:fill="f9f9f9" w:val="clear"/>
+          <w:color w:val="434343"/>
+        </w:rPr>
+      </w:pPr>
+      <w:r>
+        <w:rPr>
+          <w:color w:val="434343"/>
           <w:rtl w:val="0"/>
         </w:rPr>
         <w:t xml:space="preserve">         </w:t>
       </w:r>
       <w:r>
         <w:rPr>
-          <w:rFonts w:ascii="Courier New" w:cs="Courier New" w:eastAsia="Courier New" w:hAnsi="Courier New"/>
-          <w:color w:val="986801"/>
+          <w:color w:val="434343"/>
           <w:rtl w:val="0"/>
         </w:rPr>
         <w:t xml:space="preserve">"Action"</w:t>
       </w:r>
       <w:r>
         <w:rPr>
-          <w:rFonts w:ascii="Courier New" w:cs="Courier New" w:eastAsia="Courier New" w:hAnsi="Courier New"/>
-          <w:color w:val="16191f"/>
-          <w:shd w:fill="f9f9f9" w:val="clear"/>
+          <w:color w:val="434343"/>
           <w:rtl w:val="0"/>
         </w:rPr>
         <w:t xml:space="preserve">:[  </w:t>
@@ -16897,24 +16772,19 @@
       <w:pPr>
         <w:ind w:left="720" w:firstLine="0"/>
         <w:rPr>
-          <w:rFonts w:ascii="Courier New" w:cs="Courier New" w:eastAsia="Courier New" w:hAnsi="Courier New"/>
-          <w:color w:val="16191f"/>
-          <w:shd w:fill="f9f9f9" w:val="clear"/>
-        </w:rPr>
-      </w:pPr>
-      <w:r>
-        <w:rPr>
-          <w:rFonts w:ascii="Courier New" w:cs="Courier New" w:eastAsia="Courier New" w:hAnsi="Courier New"/>
-          <w:color w:val="16191f"/>
-          <w:shd w:fill="f9f9f9" w:val="clear"/>
+          <w:color w:val="434343"/>
+        </w:rPr>
+      </w:pPr>
+      <w:r>
+        <w:rPr>
+          <w:color w:val="434343"/>
           <w:rtl w:val="0"/>
         </w:rPr>
         <w:t xml:space="preserve">            </w:t>
       </w:r>
       <w:r>
         <w:rPr>
-          <w:rFonts w:ascii="Courier New" w:cs="Courier New" w:eastAsia="Courier New" w:hAnsi="Courier New"/>
-          <w:color w:val="0b6125"/>
+          <w:color w:val="434343"/>
           <w:rtl w:val="0"/>
         </w:rPr>
         <w:t xml:space="preserve">"kms:Decrypt"</w:t>
@@ -16929,16 +16799,12 @@
       <w:pPr>
         <w:ind w:left="720" w:firstLine="0"/>
         <w:rPr>
-          <w:rFonts w:ascii="Courier New" w:cs="Courier New" w:eastAsia="Courier New" w:hAnsi="Courier New"/>
-          <w:color w:val="16191f"/>
-          <w:shd w:fill="f9f9f9" w:val="clear"/>
-        </w:rPr>
-      </w:pPr>
-      <w:r>
-        <w:rPr>
-          <w:rFonts w:ascii="Courier New" w:cs="Courier New" w:eastAsia="Courier New" w:hAnsi="Courier New"/>
-          <w:color w:val="16191f"/>
-          <w:shd w:fill="f9f9f9" w:val="clear"/>
+          <w:color w:val="434343"/>
+        </w:rPr>
+      </w:pPr>
+      <w:r>
+        <w:rPr>
+          <w:color w:val="434343"/>
           <w:rtl w:val="0"/>
         </w:rPr>
         <w:t xml:space="preserve">         ],</w:t>
@@ -16948,33 +16814,26 @@
       <w:pPr>
         <w:ind w:left="720" w:firstLine="0"/>
         <w:rPr>
-          <w:rFonts w:ascii="Courier New" w:cs="Courier New" w:eastAsia="Courier New" w:hAnsi="Courier New"/>
-          <w:color w:val="16191f"/>
-          <w:shd w:fill="f9f9f9" w:val="clear"/>
-        </w:rPr>
-      </w:pPr>
-      <w:r>
-        <w:rPr>
-          <w:rFonts w:ascii="Courier New" w:cs="Courier New" w:eastAsia="Courier New" w:hAnsi="Courier New"/>
-          <w:color w:val="16191f"/>
-          <w:shd w:fill="f9f9f9" w:val="clear"/>
+          <w:color w:val="434343"/>
+        </w:rPr>
+      </w:pPr>
+      <w:r>
+        <w:rPr>
+          <w:color w:val="434343"/>
           <w:rtl w:val="0"/>
         </w:rPr>
         <w:t xml:space="preserve">         </w:t>
       </w:r>
       <w:r>
         <w:rPr>
-          <w:rFonts w:ascii="Courier New" w:cs="Courier New" w:eastAsia="Courier New" w:hAnsi="Courier New"/>
-          <w:color w:val="986801"/>
+          <w:color w:val="434343"/>
           <w:rtl w:val="0"/>
         </w:rPr>
         <w:t xml:space="preserve">"Resource"</w:t>
       </w:r>
       <w:r>
         <w:rPr>
-          <w:rFonts w:ascii="Courier New" w:cs="Courier New" w:eastAsia="Courier New" w:hAnsi="Courier New"/>
-          <w:color w:val="16191f"/>
-          <w:shd w:fill="f9f9f9" w:val="clear"/>
+          <w:color w:val="434343"/>
           <w:rtl w:val="0"/>
         </w:rPr>
         <w:t xml:space="preserve">:[  </w:t>
@@ -16984,24 +16843,19 @@
       <w:pPr>
         <w:ind w:left="720" w:firstLine="0"/>
         <w:rPr>
-          <w:rFonts w:ascii="Courier New" w:cs="Courier New" w:eastAsia="Courier New" w:hAnsi="Courier New"/>
-          <w:color w:val="16191f"/>
-          <w:shd w:fill="f9f9f9" w:val="clear"/>
-        </w:rPr>
-      </w:pPr>
-      <w:r>
-        <w:rPr>
-          <w:rFonts w:ascii="Courier New" w:cs="Courier New" w:eastAsia="Courier New" w:hAnsi="Courier New"/>
-          <w:color w:val="16191f"/>
-          <w:shd w:fill="f9f9f9" w:val="clear"/>
+          <w:color w:val="434343"/>
+        </w:rPr>
+      </w:pPr>
+      <w:r>
+        <w:rPr>
+          <w:color w:val="434343"/>
           <w:rtl w:val="0"/>
         </w:rPr>
         <w:t xml:space="preserve">       </w:t>
       </w:r>
       <w:r>
         <w:rPr>
-          <w:rFonts w:ascii="Courier New" w:cs="Courier New" w:eastAsia="Courier New" w:hAnsi="Courier New"/>
-          <w:color w:val="0b6125"/>
+          <w:color w:val="434343"/>
           <w:rtl w:val="0"/>
         </w:rPr>
         <w:t xml:space="preserve">"arn:aws:kms:*:</w:t>
@@ -17015,8 +16869,7 @@
       </w:r>
       <w:r>
         <w:rPr>
-          <w:rFonts w:ascii="Courier New" w:cs="Courier New" w:eastAsia="Courier New" w:hAnsi="Courier New"/>
-          <w:color w:val="0b6125"/>
+          <w:color w:val="434343"/>
           <w:rtl w:val="0"/>
         </w:rPr>
         <w:t xml:space="preserve">:key/</w:t>
@@ -17030,8 +16883,7 @@
       </w:r>
       <w:r>
         <w:rPr>
-          <w:rFonts w:ascii="Courier New" w:cs="Courier New" w:eastAsia="Courier New" w:hAnsi="Courier New"/>
-          <w:color w:val="0b6125"/>
+          <w:color w:val="434343"/>
           <w:rtl w:val="0"/>
         </w:rPr>
         <w:t xml:space="preserve">"</w:t>
@@ -17046,16 +16898,12 @@
       <w:pPr>
         <w:ind w:left="720" w:firstLine="0"/>
         <w:rPr>
-          <w:rFonts w:ascii="Courier New" w:cs="Courier New" w:eastAsia="Courier New" w:hAnsi="Courier New"/>
-          <w:color w:val="16191f"/>
-          <w:shd w:fill="f9f9f9" w:val="clear"/>
-        </w:rPr>
-      </w:pPr>
-      <w:r>
-        <w:rPr>
-          <w:rFonts w:ascii="Courier New" w:cs="Courier New" w:eastAsia="Courier New" w:hAnsi="Courier New"/>
-          <w:color w:val="16191f"/>
-          <w:shd w:fill="f9f9f9" w:val="clear"/>
+          <w:color w:val="434343"/>
+        </w:rPr>
+      </w:pPr>
+      <w:r>
+        <w:rPr>
+          <w:color w:val="434343"/>
           <w:rtl w:val="0"/>
         </w:rPr>
         <w:t xml:space="preserve">         ]</w:t>
@@ -17065,16 +16913,12 @@
       <w:pPr>
         <w:ind w:left="720" w:firstLine="0"/>
         <w:rPr>
-          <w:rFonts w:ascii="Courier New" w:cs="Courier New" w:eastAsia="Courier New" w:hAnsi="Courier New"/>
-          <w:color w:val="16191f"/>
-          <w:shd w:fill="f9f9f9" w:val="clear"/>
-        </w:rPr>
-      </w:pPr>
-      <w:r>
-        <w:rPr>
-          <w:rFonts w:ascii="Courier New" w:cs="Courier New" w:eastAsia="Courier New" w:hAnsi="Courier New"/>
-          <w:color w:val="16191f"/>
-          <w:shd w:fill="f9f9f9" w:val="clear"/>
+          <w:color w:val="434343"/>
+        </w:rPr>
+      </w:pPr>
+      <w:r>
+        <w:rPr>
+          <w:color w:val="434343"/>
           <w:rtl w:val="0"/>
         </w:rPr>
         <w:t xml:space="preserve">      }</w:t>
@@ -17084,16 +16928,12 @@
       <w:pPr>
         <w:ind w:left="720" w:firstLine="0"/>
         <w:rPr>
-          <w:rFonts w:ascii="Courier New" w:cs="Courier New" w:eastAsia="Courier New" w:hAnsi="Courier New"/>
-          <w:color w:val="16191f"/>
-          <w:shd w:fill="f9f9f9" w:val="clear"/>
-        </w:rPr>
-      </w:pPr>
-      <w:r>
-        <w:rPr>
-          <w:rFonts w:ascii="Courier New" w:cs="Courier New" w:eastAsia="Courier New" w:hAnsi="Courier New"/>
-          <w:color w:val="16191f"/>
-          <w:shd w:fill="f9f9f9" w:val="clear"/>
+          <w:color w:val="434343"/>
+        </w:rPr>
+      </w:pPr>
+      <w:r>
+        <w:rPr>
+          <w:color w:val="434343"/>
           <w:rtl w:val="0"/>
         </w:rPr>
         <w:t xml:space="preserve">   ]</w:t>
@@ -17108,9 +16948,7 @@
       </w:pPr>
       <w:r>
         <w:rPr>
-          <w:rFonts w:ascii="Courier New" w:cs="Courier New" w:eastAsia="Courier New" w:hAnsi="Courier New"/>
-          <w:color w:val="16191f"/>
-          <w:shd w:fill="f9f9f9" w:val="clear"/>
+          <w:color w:val="434343"/>
           <w:rtl w:val="0"/>
         </w:rPr>
         <w:t xml:space="preserve">}</w:t>
@@ -17142,17 +16980,14 @@
       </w:r>
       <w:r>
         <w:rPr>
-          <w:rFonts w:ascii="Courier New" w:cs="Courier New" w:eastAsia="Courier New" w:hAnsi="Courier New"/>
-          <w:color w:val="16191f"/>
+          <w:color w:val="434343"/>
           <w:rtl w:val="0"/>
         </w:rPr>
         <w:t xml:space="preserve">{</w:t>
       </w:r>
       <w:r>
         <w:rPr>
-          <w:rFonts w:ascii="Courier New" w:cs="Courier New" w:eastAsia="Courier New" w:hAnsi="Courier New"/>
-          <w:color w:val="16191f"/>
-          <w:shd w:fill="f9f9f9" w:val="clear"/>
+          <w:color w:val="434343"/>
           <w:rtl w:val="0"/>
         </w:rPr>
         <w:t xml:space="preserve">  </w:t>
@@ -17162,50 +16997,40 @@
       <w:pPr>
         <w:ind w:left="720" w:firstLine="0"/>
         <w:rPr>
-          <w:rFonts w:ascii="Courier New" w:cs="Courier New" w:eastAsia="Courier New" w:hAnsi="Courier New"/>
-          <w:color w:val="16191f"/>
-          <w:shd w:fill="f9f9f9" w:val="clear"/>
-        </w:rPr>
-      </w:pPr>
-      <w:r>
-        <w:rPr>
-          <w:rFonts w:ascii="Courier New" w:cs="Courier New" w:eastAsia="Courier New" w:hAnsi="Courier New"/>
-          <w:color w:val="16191f"/>
-          <w:shd w:fill="f9f9f9" w:val="clear"/>
+          <w:color w:val="434343"/>
+        </w:rPr>
+      </w:pPr>
+      <w:r>
+        <w:rPr>
+          <w:color w:val="434343"/>
           <w:rtl w:val="0"/>
         </w:rPr>
         <w:t xml:space="preserve">   </w:t>
       </w:r>
       <w:r>
         <w:rPr>
-          <w:rFonts w:ascii="Courier New" w:cs="Courier New" w:eastAsia="Courier New" w:hAnsi="Courier New"/>
-          <w:color w:val="986801"/>
+          <w:color w:val="434343"/>
           <w:rtl w:val="0"/>
         </w:rPr>
         <w:t xml:space="preserve">"Version"</w:t>
       </w:r>
       <w:r>
         <w:rPr>
-          <w:rFonts w:ascii="Courier New" w:cs="Courier New" w:eastAsia="Courier New" w:hAnsi="Courier New"/>
-          <w:color w:val="16191f"/>
-          <w:shd w:fill="f9f9f9" w:val="clear"/>
+          <w:color w:val="434343"/>
           <w:rtl w:val="0"/>
         </w:rPr>
         <w:t xml:space="preserve">:</w:t>
       </w:r>
       <w:r>
         <w:rPr>
-          <w:rFonts w:ascii="Courier New" w:cs="Courier New" w:eastAsia="Courier New" w:hAnsi="Courier New"/>
-          <w:color w:val="0b6125"/>
+          <w:color w:val="434343"/>
           <w:rtl w:val="0"/>
         </w:rPr>
         <w:t xml:space="preserve">"2012-10-17"</w:t>
       </w:r>
       <w:r>
         <w:rPr>
-          <w:rFonts w:ascii="Courier New" w:cs="Courier New" w:eastAsia="Courier New" w:hAnsi="Courier New"/>
-          <w:color w:val="16191f"/>
-          <w:shd w:fill="f9f9f9" w:val="clear"/>
+          <w:color w:val="434343"/>
           <w:rtl w:val="0"/>
         </w:rPr>
         <w:t xml:space="preserve">,</w:t>
@@ -17215,33 +17040,26 @@
       <w:pPr>
         <w:ind w:left="720" w:firstLine="0"/>
         <w:rPr>
-          <w:rFonts w:ascii="Courier New" w:cs="Courier New" w:eastAsia="Courier New" w:hAnsi="Courier New"/>
-          <w:color w:val="16191f"/>
-          <w:shd w:fill="f9f9f9" w:val="clear"/>
-        </w:rPr>
-      </w:pPr>
-      <w:r>
-        <w:rPr>
-          <w:rFonts w:ascii="Courier New" w:cs="Courier New" w:eastAsia="Courier New" w:hAnsi="Courier New"/>
-          <w:color w:val="16191f"/>
-          <w:shd w:fill="f9f9f9" w:val="clear"/>
+          <w:color w:val="434343"/>
+        </w:rPr>
+      </w:pPr>
+      <w:r>
+        <w:rPr>
+          <w:color w:val="434343"/>
           <w:rtl w:val="0"/>
         </w:rPr>
         <w:t xml:space="preserve">   </w:t>
       </w:r>
       <w:r>
         <w:rPr>
-          <w:rFonts w:ascii="Courier New" w:cs="Courier New" w:eastAsia="Courier New" w:hAnsi="Courier New"/>
-          <w:color w:val="986801"/>
+          <w:color w:val="434343"/>
           <w:rtl w:val="0"/>
         </w:rPr>
         <w:t xml:space="preserve">"Statement"</w:t>
       </w:r>
       <w:r>
         <w:rPr>
-          <w:rFonts w:ascii="Courier New" w:cs="Courier New" w:eastAsia="Courier New" w:hAnsi="Courier New"/>
-          <w:color w:val="16191f"/>
-          <w:shd w:fill="f9f9f9" w:val="clear"/>
+          <w:color w:val="434343"/>
           <w:rtl w:val="0"/>
         </w:rPr>
         <w:t xml:space="preserve">:[  </w:t>
@@ -17251,33 +17069,26 @@
       <w:pPr>
         <w:ind w:left="720" w:firstLine="0"/>
         <w:rPr>
-          <w:rFonts w:ascii="Courier New" w:cs="Courier New" w:eastAsia="Courier New" w:hAnsi="Courier New"/>
-          <w:color w:val="16191f"/>
-          <w:shd w:fill="f9f9f9" w:val="clear"/>
-        </w:rPr>
-      </w:pPr>
-      <w:r>
-        <w:rPr>
-          <w:rFonts w:ascii="Courier New" w:cs="Courier New" w:eastAsia="Courier New" w:hAnsi="Courier New"/>
-          <w:color w:val="16191f"/>
-          <w:shd w:fill="f9f9f9" w:val="clear"/>
+          <w:color w:val="434343"/>
+        </w:rPr>
+      </w:pPr>
+      <w:r>
+        <w:rPr>
+          <w:color w:val="434343"/>
           <w:rtl w:val="0"/>
         </w:rPr>
         <w:t xml:space="preserve">      </w:t>
       </w:r>
       <w:r>
         <w:rPr>
-          <w:rFonts w:ascii="Courier New" w:cs="Courier New" w:eastAsia="Courier New" w:hAnsi="Courier New"/>
-          <w:color w:val="16191f"/>
+          <w:color w:val="434343"/>
           <w:rtl w:val="0"/>
         </w:rPr>
         <w:t xml:space="preserve">{</w:t>
       </w:r>
       <w:r>
         <w:rPr>
-          <w:rFonts w:ascii="Courier New" w:cs="Courier New" w:eastAsia="Courier New" w:hAnsi="Courier New"/>
-          <w:color w:val="16191f"/>
-          <w:shd w:fill="f9f9f9" w:val="clear"/>
+          <w:color w:val="434343"/>
           <w:rtl w:val="0"/>
         </w:rPr>
         <w:t xml:space="preserve">  </w:t>
@@ -17287,50 +17098,40 @@
       <w:pPr>
         <w:ind w:left="720" w:firstLine="0"/>
         <w:rPr>
-          <w:rFonts w:ascii="Courier New" w:cs="Courier New" w:eastAsia="Courier New" w:hAnsi="Courier New"/>
-          <w:color w:val="16191f"/>
-          <w:shd w:fill="f9f9f9" w:val="clear"/>
-        </w:rPr>
-      </w:pPr>
-      <w:r>
-        <w:rPr>
-          <w:rFonts w:ascii="Courier New" w:cs="Courier New" w:eastAsia="Courier New" w:hAnsi="Courier New"/>
-          <w:color w:val="16191f"/>
-          <w:shd w:fill="f9f9f9" w:val="clear"/>
+          <w:color w:val="434343"/>
+        </w:rPr>
+      </w:pPr>
+      <w:r>
+        <w:rPr>
+          <w:color w:val="434343"/>
           <w:rtl w:val="0"/>
         </w:rPr>
         <w:t xml:space="preserve">         </w:t>
       </w:r>
       <w:r>
         <w:rPr>
-          <w:rFonts w:ascii="Courier New" w:cs="Courier New" w:eastAsia="Courier New" w:hAnsi="Courier New"/>
-          <w:color w:val="986801"/>
+          <w:color w:val="434343"/>
           <w:rtl w:val="0"/>
         </w:rPr>
         <w:t xml:space="preserve">"Effect"</w:t>
       </w:r>
       <w:r>
         <w:rPr>
-          <w:rFonts w:ascii="Courier New" w:cs="Courier New" w:eastAsia="Courier New" w:hAnsi="Courier New"/>
-          <w:color w:val="16191f"/>
-          <w:shd w:fill="f9f9f9" w:val="clear"/>
+          <w:color w:val="434343"/>
           <w:rtl w:val="0"/>
         </w:rPr>
         <w:t xml:space="preserve">:</w:t>
       </w:r>
       <w:r>
         <w:rPr>
-          <w:rFonts w:ascii="Courier New" w:cs="Courier New" w:eastAsia="Courier New" w:hAnsi="Courier New"/>
-          <w:color w:val="0b6125"/>
+          <w:color w:val="434343"/>
           <w:rtl w:val="0"/>
         </w:rPr>
         <w:t xml:space="preserve">"Allow"</w:t>
       </w:r>
       <w:r>
         <w:rPr>
-          <w:rFonts w:ascii="Courier New" w:cs="Courier New" w:eastAsia="Courier New" w:hAnsi="Courier New"/>
-          <w:color w:val="16191f"/>
-          <w:shd w:fill="f9f9f9" w:val="clear"/>
+          <w:color w:val="434343"/>
           <w:rtl w:val="0"/>
         </w:rPr>
         <w:t xml:space="preserve">,</w:t>
@@ -17340,33 +17141,26 @@
       <w:pPr>
         <w:ind w:left="720" w:firstLine="0"/>
         <w:rPr>
-          <w:rFonts w:ascii="Courier New" w:cs="Courier New" w:eastAsia="Courier New" w:hAnsi="Courier New"/>
-          <w:color w:val="16191f"/>
-          <w:shd w:fill="f9f9f9" w:val="clear"/>
-        </w:rPr>
-      </w:pPr>
-      <w:r>
-        <w:rPr>
-          <w:rFonts w:ascii="Courier New" w:cs="Courier New" w:eastAsia="Courier New" w:hAnsi="Courier New"/>
-          <w:color w:val="16191f"/>
-          <w:shd w:fill="f9f9f9" w:val="clear"/>
+          <w:color w:val="434343"/>
+        </w:rPr>
+      </w:pPr>
+      <w:r>
+        <w:rPr>
+          <w:color w:val="434343"/>
           <w:rtl w:val="0"/>
         </w:rPr>
         <w:t xml:space="preserve">         </w:t>
       </w:r>
       <w:r>
         <w:rPr>
-          <w:rFonts w:ascii="Courier New" w:cs="Courier New" w:eastAsia="Courier New" w:hAnsi="Courier New"/>
-          <w:color w:val="986801"/>
+          <w:color w:val="434343"/>
           <w:rtl w:val="0"/>
         </w:rPr>
         <w:t xml:space="preserve">"Action"</w:t>
       </w:r>
       <w:r>
         <w:rPr>
-          <w:rFonts w:ascii="Courier New" w:cs="Courier New" w:eastAsia="Courier New" w:hAnsi="Courier New"/>
-          <w:color w:val="16191f"/>
-          <w:shd w:fill="f9f9f9" w:val="clear"/>
+          <w:color w:val="434343"/>
           <w:rtl w:val="0"/>
         </w:rPr>
         <w:t xml:space="preserve">:[  </w:t>
@@ -17376,24 +17170,19 @@
       <w:pPr>
         <w:ind w:left="720" w:firstLine="0"/>
         <w:rPr>
-          <w:rFonts w:ascii="Courier New" w:cs="Courier New" w:eastAsia="Courier New" w:hAnsi="Courier New"/>
-          <w:color w:val="16191f"/>
-          <w:shd w:fill="f9f9f9" w:val="clear"/>
-        </w:rPr>
-      </w:pPr>
-      <w:r>
-        <w:rPr>
-          <w:rFonts w:ascii="Courier New" w:cs="Courier New" w:eastAsia="Courier New" w:hAnsi="Courier New"/>
-          <w:color w:val="16191f"/>
-          <w:shd w:fill="f9f9f9" w:val="clear"/>
+          <w:color w:val="434343"/>
+        </w:rPr>
+      </w:pPr>
+      <w:r>
+        <w:rPr>
+          <w:color w:val="434343"/>
           <w:rtl w:val="0"/>
         </w:rPr>
         <w:t xml:space="preserve">            </w:t>
       </w:r>
       <w:r>
         <w:rPr>
-          <w:rFonts w:ascii="Courier New" w:cs="Courier New" w:eastAsia="Courier New" w:hAnsi="Courier New"/>
-          <w:color w:val="0b6125"/>
+          <w:color w:val="434343"/>
           <w:rtl w:val="0"/>
         </w:rPr>
         <w:t xml:space="preserve">"kms:Decrypt"</w:t>
@@ -17408,16 +17197,12 @@
       <w:pPr>
         <w:ind w:left="720" w:firstLine="0"/>
         <w:rPr>
-          <w:rFonts w:ascii="Courier New" w:cs="Courier New" w:eastAsia="Courier New" w:hAnsi="Courier New"/>
-          <w:color w:val="16191f"/>
-          <w:shd w:fill="f9f9f9" w:val="clear"/>
-        </w:rPr>
-      </w:pPr>
-      <w:r>
-        <w:rPr>
-          <w:rFonts w:ascii="Courier New" w:cs="Courier New" w:eastAsia="Courier New" w:hAnsi="Courier New"/>
-          <w:color w:val="16191f"/>
-          <w:shd w:fill="f9f9f9" w:val="clear"/>
+          <w:color w:val="434343"/>
+        </w:rPr>
+      </w:pPr>
+      <w:r>
+        <w:rPr>
+          <w:color w:val="434343"/>
           <w:rtl w:val="0"/>
         </w:rPr>
         <w:t xml:space="preserve">         ],</w:t>
@@ -17427,33 +17212,26 @@
       <w:pPr>
         <w:ind w:left="720" w:firstLine="0"/>
         <w:rPr>
-          <w:rFonts w:ascii="Courier New" w:cs="Courier New" w:eastAsia="Courier New" w:hAnsi="Courier New"/>
-          <w:color w:val="16191f"/>
-          <w:shd w:fill="f9f9f9" w:val="clear"/>
-        </w:rPr>
-      </w:pPr>
-      <w:r>
-        <w:rPr>
-          <w:rFonts w:ascii="Courier New" w:cs="Courier New" w:eastAsia="Courier New" w:hAnsi="Courier New"/>
-          <w:color w:val="16191f"/>
-          <w:shd w:fill="f9f9f9" w:val="clear"/>
+          <w:color w:val="434343"/>
+        </w:rPr>
+      </w:pPr>
+      <w:r>
+        <w:rPr>
+          <w:color w:val="434343"/>
           <w:rtl w:val="0"/>
         </w:rPr>
         <w:t xml:space="preserve">         </w:t>
       </w:r>
       <w:r>
         <w:rPr>
-          <w:rFonts w:ascii="Courier New" w:cs="Courier New" w:eastAsia="Courier New" w:hAnsi="Courier New"/>
-          <w:color w:val="986801"/>
+          <w:color w:val="434343"/>
           <w:rtl w:val="0"/>
         </w:rPr>
         <w:t xml:space="preserve">"Resource"</w:t>
       </w:r>
       <w:r>
         <w:rPr>
-          <w:rFonts w:ascii="Courier New" w:cs="Courier New" w:eastAsia="Courier New" w:hAnsi="Courier New"/>
-          <w:color w:val="16191f"/>
-          <w:shd w:fill="f9f9f9" w:val="clear"/>
+          <w:color w:val="434343"/>
           <w:rtl w:val="0"/>
         </w:rPr>
         <w:t xml:space="preserve">:[  </w:t>
@@ -17463,24 +17241,19 @@
       <w:pPr>
         <w:ind w:left="720" w:firstLine="0"/>
         <w:rPr>
-          <w:rFonts w:ascii="Courier New" w:cs="Courier New" w:eastAsia="Courier New" w:hAnsi="Courier New"/>
-          <w:color w:val="16191f"/>
-          <w:shd w:fill="f9f9f9" w:val="clear"/>
-        </w:rPr>
-      </w:pPr>
-      <w:r>
-        <w:rPr>
-          <w:rFonts w:ascii="Courier New" w:cs="Courier New" w:eastAsia="Courier New" w:hAnsi="Courier New"/>
-          <w:color w:val="16191f"/>
-          <w:shd w:fill="f9f9f9" w:val="clear"/>
+          <w:color w:val="434343"/>
+        </w:rPr>
+      </w:pPr>
+      <w:r>
+        <w:rPr>
+          <w:color w:val="434343"/>
           <w:rtl w:val="0"/>
         </w:rPr>
         <w:t xml:space="preserve">       </w:t>
       </w:r>
       <w:r>
         <w:rPr>
-          <w:rFonts w:ascii="Courier New" w:cs="Courier New" w:eastAsia="Courier New" w:hAnsi="Courier New"/>
-          <w:color w:val="0b6125"/>
+          <w:color w:val="434343"/>
           <w:rtl w:val="0"/>
         </w:rPr>
         <w:t xml:space="preserve">"arn:aws:kms:*:</w:t>
@@ -17494,8 +17267,7 @@
       </w:r>
       <w:r>
         <w:rPr>
-          <w:rFonts w:ascii="Courier New" w:cs="Courier New" w:eastAsia="Courier New" w:hAnsi="Courier New"/>
-          <w:color w:val="0b6125"/>
+          <w:color w:val="434343"/>
           <w:rtl w:val="0"/>
         </w:rPr>
         <w:t xml:space="preserve">:key/</w:t>
@@ -17509,8 +17281,7 @@
       </w:r>
       <w:r>
         <w:rPr>
-          <w:rFonts w:ascii="Courier New" w:cs="Courier New" w:eastAsia="Courier New" w:hAnsi="Courier New"/>
-          <w:color w:val="0b6125"/>
+          <w:color w:val="434343"/>
           <w:rtl w:val="0"/>
         </w:rPr>
         <w:t xml:space="preserve">"</w:t>
@@ -17525,16 +17296,12 @@
       <w:pPr>
         <w:ind w:left="720" w:firstLine="0"/>
         <w:rPr>
-          <w:rFonts w:ascii="Courier New" w:cs="Courier New" w:eastAsia="Courier New" w:hAnsi="Courier New"/>
-          <w:color w:val="16191f"/>
-          <w:shd w:fill="f9f9f9" w:val="clear"/>
-        </w:rPr>
-      </w:pPr>
-      <w:r>
-        <w:rPr>
-          <w:rFonts w:ascii="Courier New" w:cs="Courier New" w:eastAsia="Courier New" w:hAnsi="Courier New"/>
-          <w:color w:val="16191f"/>
-          <w:shd w:fill="f9f9f9" w:val="clear"/>
+          <w:color w:val="434343"/>
+        </w:rPr>
+      </w:pPr>
+      <w:r>
+        <w:rPr>
+          <w:color w:val="434343"/>
           <w:rtl w:val="0"/>
         </w:rPr>
         <w:t xml:space="preserve">         ]</w:t>
@@ -17544,16 +17311,12 @@
       <w:pPr>
         <w:ind w:left="720" w:firstLine="0"/>
         <w:rPr>
-          <w:rFonts w:ascii="Courier New" w:cs="Courier New" w:eastAsia="Courier New" w:hAnsi="Courier New"/>
-          <w:color w:val="16191f"/>
-          <w:shd w:fill="f9f9f9" w:val="clear"/>
-        </w:rPr>
-      </w:pPr>
-      <w:r>
-        <w:rPr>
-          <w:rFonts w:ascii="Courier New" w:cs="Courier New" w:eastAsia="Courier New" w:hAnsi="Courier New"/>
-          <w:color w:val="16191f"/>
-          <w:shd w:fill="f9f9f9" w:val="clear"/>
+          <w:color w:val="434343"/>
+        </w:rPr>
+      </w:pPr>
+      <w:r>
+        <w:rPr>
+          <w:color w:val="434343"/>
           <w:rtl w:val="0"/>
         </w:rPr>
         <w:t xml:space="preserve">      }</w:t>
@@ -17563,16 +17326,12 @@
       <w:pPr>
         <w:ind w:left="720" w:firstLine="0"/>
         <w:rPr>
-          <w:rFonts w:ascii="Courier New" w:cs="Courier New" w:eastAsia="Courier New" w:hAnsi="Courier New"/>
-          <w:color w:val="16191f"/>
-          <w:shd w:fill="f9f9f9" w:val="clear"/>
-        </w:rPr>
-      </w:pPr>
-      <w:r>
-        <w:rPr>
-          <w:rFonts w:ascii="Courier New" w:cs="Courier New" w:eastAsia="Courier New" w:hAnsi="Courier New"/>
-          <w:color w:val="16191f"/>
-          <w:shd w:fill="f9f9f9" w:val="clear"/>
+          <w:color w:val="434343"/>
+        </w:rPr>
+      </w:pPr>
+      <w:r>
+        <w:rPr>
+          <w:color w:val="434343"/>
           <w:rtl w:val="0"/>
         </w:rPr>
         <w:t xml:space="preserve">   ]</w:t>
@@ -17587,9 +17346,7 @@
       </w:pPr>
       <w:r>
         <w:rPr>
-          <w:rFonts w:ascii="Courier New" w:cs="Courier New" w:eastAsia="Courier New" w:hAnsi="Courier New"/>
-          <w:color w:val="16191f"/>
-          <w:shd w:fill="f9f9f9" w:val="clear"/>
+          <w:color w:val="434343"/>
           <w:rtl w:val="0"/>
         </w:rPr>
         <w:t xml:space="preserve">}</w:t>
@@ -17621,17 +17378,14 @@
       </w:r>
       <w:r>
         <w:rPr>
-          <w:rFonts w:ascii="Courier New" w:cs="Courier New" w:eastAsia="Courier New" w:hAnsi="Courier New"/>
-          <w:color w:val="16191f"/>
+          <w:color w:val="434343"/>
           <w:rtl w:val="0"/>
         </w:rPr>
         <w:t xml:space="preserve">{</w:t>
       </w:r>
       <w:r>
         <w:rPr>
-          <w:rFonts w:ascii="Courier New" w:cs="Courier New" w:eastAsia="Courier New" w:hAnsi="Courier New"/>
-          <w:color w:val="16191f"/>
-          <w:shd w:fill="f9f9f9" w:val="clear"/>
+          <w:color w:val="434343"/>
           <w:rtl w:val="0"/>
         </w:rPr>
         <w:t xml:space="preserve">  </w:t>
@@ -17641,50 +17395,40 @@
       <w:pPr>
         <w:ind w:left="720" w:firstLine="0"/>
         <w:rPr>
-          <w:rFonts w:ascii="Courier New" w:cs="Courier New" w:eastAsia="Courier New" w:hAnsi="Courier New"/>
-          <w:color w:val="16191f"/>
-          <w:shd w:fill="f9f9f9" w:val="clear"/>
-        </w:rPr>
-      </w:pPr>
-      <w:r>
-        <w:rPr>
-          <w:rFonts w:ascii="Courier New" w:cs="Courier New" w:eastAsia="Courier New" w:hAnsi="Courier New"/>
-          <w:color w:val="16191f"/>
-          <w:shd w:fill="f9f9f9" w:val="clear"/>
+          <w:color w:val="434343"/>
+        </w:rPr>
+      </w:pPr>
+      <w:r>
+        <w:rPr>
+          <w:color w:val="434343"/>
           <w:rtl w:val="0"/>
         </w:rPr>
         <w:t xml:space="preserve">   </w:t>
       </w:r>
       <w:r>
         <w:rPr>
-          <w:rFonts w:ascii="Courier New" w:cs="Courier New" w:eastAsia="Courier New" w:hAnsi="Courier New"/>
-          <w:color w:val="986801"/>
+          <w:color w:val="434343"/>
           <w:rtl w:val="0"/>
         </w:rPr>
         <w:t xml:space="preserve">"Version"</w:t>
       </w:r>
       <w:r>
         <w:rPr>
-          <w:rFonts w:ascii="Courier New" w:cs="Courier New" w:eastAsia="Courier New" w:hAnsi="Courier New"/>
-          <w:color w:val="16191f"/>
-          <w:shd w:fill="f9f9f9" w:val="clear"/>
+          <w:color w:val="434343"/>
           <w:rtl w:val="0"/>
         </w:rPr>
         <w:t xml:space="preserve">:</w:t>
       </w:r>
       <w:r>
         <w:rPr>
-          <w:rFonts w:ascii="Courier New" w:cs="Courier New" w:eastAsia="Courier New" w:hAnsi="Courier New"/>
-          <w:color w:val="0b6125"/>
+          <w:color w:val="434343"/>
           <w:rtl w:val="0"/>
         </w:rPr>
         <w:t xml:space="preserve">"2012-10-17"</w:t>
       </w:r>
       <w:r>
         <w:rPr>
-          <w:rFonts w:ascii="Courier New" w:cs="Courier New" w:eastAsia="Courier New" w:hAnsi="Courier New"/>
-          <w:color w:val="16191f"/>
-          <w:shd w:fill="f9f9f9" w:val="clear"/>
+          <w:color w:val="434343"/>
           <w:rtl w:val="0"/>
         </w:rPr>
         <w:t xml:space="preserve">,</w:t>
@@ -17694,33 +17438,26 @@
       <w:pPr>
         <w:ind w:left="720" w:firstLine="0"/>
         <w:rPr>
-          <w:rFonts w:ascii="Courier New" w:cs="Courier New" w:eastAsia="Courier New" w:hAnsi="Courier New"/>
-          <w:color w:val="16191f"/>
-          <w:shd w:fill="f9f9f9" w:val="clear"/>
-        </w:rPr>
-      </w:pPr>
-      <w:r>
-        <w:rPr>
-          <w:rFonts w:ascii="Courier New" w:cs="Courier New" w:eastAsia="Courier New" w:hAnsi="Courier New"/>
-          <w:color w:val="16191f"/>
-          <w:shd w:fill="f9f9f9" w:val="clear"/>
+          <w:color w:val="434343"/>
+        </w:rPr>
+      </w:pPr>
+      <w:r>
+        <w:rPr>
+          <w:color w:val="434343"/>
           <w:rtl w:val="0"/>
         </w:rPr>
         <w:t xml:space="preserve">   </w:t>
       </w:r>
       <w:r>
         <w:rPr>
-          <w:rFonts w:ascii="Courier New" w:cs="Courier New" w:eastAsia="Courier New" w:hAnsi="Courier New"/>
-          <w:color w:val="986801"/>
+          <w:color w:val="434343"/>
           <w:rtl w:val="0"/>
         </w:rPr>
         <w:t xml:space="preserve">"Statement"</w:t>
       </w:r>
       <w:r>
         <w:rPr>
-          <w:rFonts w:ascii="Courier New" w:cs="Courier New" w:eastAsia="Courier New" w:hAnsi="Courier New"/>
-          <w:color w:val="16191f"/>
-          <w:shd w:fill="f9f9f9" w:val="clear"/>
+          <w:color w:val="434343"/>
           <w:rtl w:val="0"/>
         </w:rPr>
         <w:t xml:space="preserve">:[  </w:t>
@@ -17730,33 +17467,26 @@
       <w:pPr>
         <w:ind w:left="720" w:firstLine="0"/>
         <w:rPr>
-          <w:rFonts w:ascii="Courier New" w:cs="Courier New" w:eastAsia="Courier New" w:hAnsi="Courier New"/>
-          <w:color w:val="16191f"/>
-          <w:shd w:fill="f9f9f9" w:val="clear"/>
-        </w:rPr>
-      </w:pPr>
-      <w:r>
-        <w:rPr>
-          <w:rFonts w:ascii="Courier New" w:cs="Courier New" w:eastAsia="Courier New" w:hAnsi="Courier New"/>
-          <w:color w:val="16191f"/>
-          <w:shd w:fill="f9f9f9" w:val="clear"/>
+          <w:color w:val="434343"/>
+        </w:rPr>
+      </w:pPr>
+      <w:r>
+        <w:rPr>
+          <w:color w:val="434343"/>
           <w:rtl w:val="0"/>
         </w:rPr>
         <w:t xml:space="preserve">      </w:t>
       </w:r>
       <w:r>
         <w:rPr>
-          <w:rFonts w:ascii="Courier New" w:cs="Courier New" w:eastAsia="Courier New" w:hAnsi="Courier New"/>
-          <w:color w:val="16191f"/>
+          <w:color w:val="434343"/>
           <w:rtl w:val="0"/>
         </w:rPr>
         <w:t xml:space="preserve">{</w:t>
       </w:r>
       <w:r>
         <w:rPr>
-          <w:rFonts w:ascii="Courier New" w:cs="Courier New" w:eastAsia="Courier New" w:hAnsi="Courier New"/>
-          <w:color w:val="16191f"/>
-          <w:shd w:fill="f9f9f9" w:val="clear"/>
+          <w:color w:val="434343"/>
           <w:rtl w:val="0"/>
         </w:rPr>
         <w:t xml:space="preserve">  </w:t>
@@ -17766,50 +17496,40 @@
       <w:pPr>
         <w:ind w:left="720" w:firstLine="0"/>
         <w:rPr>
-          <w:rFonts w:ascii="Courier New" w:cs="Courier New" w:eastAsia="Courier New" w:hAnsi="Courier New"/>
-          <w:color w:val="16191f"/>
-          <w:shd w:fill="f9f9f9" w:val="clear"/>
-        </w:rPr>
-      </w:pPr>
-      <w:r>
-        <w:rPr>
-          <w:rFonts w:ascii="Courier New" w:cs="Courier New" w:eastAsia="Courier New" w:hAnsi="Courier New"/>
-          <w:color w:val="16191f"/>
-          <w:shd w:fill="f9f9f9" w:val="clear"/>
+          <w:color w:val="434343"/>
+        </w:rPr>
+      </w:pPr>
+      <w:r>
+        <w:rPr>
+          <w:color w:val="434343"/>
           <w:rtl w:val="0"/>
         </w:rPr>
         <w:t xml:space="preserve">         </w:t>
       </w:r>
       <w:r>
         <w:rPr>
-          <w:rFonts w:ascii="Courier New" w:cs="Courier New" w:eastAsia="Courier New" w:hAnsi="Courier New"/>
-          <w:color w:val="986801"/>
+          <w:color w:val="434343"/>
           <w:rtl w:val="0"/>
         </w:rPr>
         <w:t xml:space="preserve">"Effect"</w:t>
       </w:r>
       <w:r>
         <w:rPr>
-          <w:rFonts w:ascii="Courier New" w:cs="Courier New" w:eastAsia="Courier New" w:hAnsi="Courier New"/>
-          <w:color w:val="16191f"/>
-          <w:shd w:fill="f9f9f9" w:val="clear"/>
+          <w:color w:val="434343"/>
           <w:rtl w:val="0"/>
         </w:rPr>
         <w:t xml:space="preserve">:</w:t>
       </w:r>
       <w:r>
         <w:rPr>
-          <w:rFonts w:ascii="Courier New" w:cs="Courier New" w:eastAsia="Courier New" w:hAnsi="Courier New"/>
-          <w:color w:val="0b6125"/>
+          <w:color w:val="434343"/>
           <w:rtl w:val="0"/>
         </w:rPr>
         <w:t xml:space="preserve">"Allow"</w:t>
       </w:r>
       <w:r>
         <w:rPr>
-          <w:rFonts w:ascii="Courier New" w:cs="Courier New" w:eastAsia="Courier New" w:hAnsi="Courier New"/>
-          <w:color w:val="16191f"/>
-          <w:shd w:fill="f9f9f9" w:val="clear"/>
+          <w:color w:val="434343"/>
           <w:rtl w:val="0"/>
         </w:rPr>
         <w:t xml:space="preserve">,</w:t>
@@ -17819,33 +17539,26 @@
       <w:pPr>
         <w:ind w:left="720" w:firstLine="0"/>
         <w:rPr>
-          <w:rFonts w:ascii="Courier New" w:cs="Courier New" w:eastAsia="Courier New" w:hAnsi="Courier New"/>
-          <w:color w:val="16191f"/>
-          <w:shd w:fill="f9f9f9" w:val="clear"/>
-        </w:rPr>
-      </w:pPr>
-      <w:r>
-        <w:rPr>
-          <w:rFonts w:ascii="Courier New" w:cs="Courier New" w:eastAsia="Courier New" w:hAnsi="Courier New"/>
-          <w:color w:val="16191f"/>
-          <w:shd w:fill="f9f9f9" w:val="clear"/>
+          <w:color w:val="434343"/>
+        </w:rPr>
+      </w:pPr>
+      <w:r>
+        <w:rPr>
+          <w:color w:val="434343"/>
           <w:rtl w:val="0"/>
         </w:rPr>
         <w:t xml:space="preserve">         </w:t>
       </w:r>
       <w:r>
         <w:rPr>
-          <w:rFonts w:ascii="Courier New" w:cs="Courier New" w:eastAsia="Courier New" w:hAnsi="Courier New"/>
-          <w:color w:val="986801"/>
+          <w:color w:val="434343"/>
           <w:rtl w:val="0"/>
         </w:rPr>
         <w:t xml:space="preserve">"Action"</w:t>
       </w:r>
       <w:r>
         <w:rPr>
-          <w:rFonts w:ascii="Courier New" w:cs="Courier New" w:eastAsia="Courier New" w:hAnsi="Courier New"/>
-          <w:color w:val="16191f"/>
-          <w:shd w:fill="f9f9f9" w:val="clear"/>
+          <w:color w:val="434343"/>
           <w:rtl w:val="0"/>
         </w:rPr>
         <w:t xml:space="preserve">:[  </w:t>
@@ -17855,23 +17568,19 @@
       <w:pPr>
         <w:ind w:left="720" w:firstLine="0"/>
         <w:rPr>
-          <w:rFonts w:ascii="Courier New" w:cs="Courier New" w:eastAsia="Courier New" w:hAnsi="Courier New"/>
-          <w:color w:val="0b6125"/>
-        </w:rPr>
-      </w:pPr>
-      <w:r>
-        <w:rPr>
-          <w:rFonts w:ascii="Courier New" w:cs="Courier New" w:eastAsia="Courier New" w:hAnsi="Courier New"/>
-          <w:color w:val="16191f"/>
-          <w:shd w:fill="f9f9f9" w:val="clear"/>
+          <w:color w:val="434343"/>
+        </w:rPr>
+      </w:pPr>
+      <w:r>
+        <w:rPr>
+          <w:color w:val="434343"/>
           <w:rtl w:val="0"/>
         </w:rPr>
         <w:t xml:space="preserve">            </w:t>
       </w:r>
       <w:r>
         <w:rPr>
-          <w:rFonts w:ascii="Courier New" w:cs="Courier New" w:eastAsia="Courier New" w:hAnsi="Courier New"/>
-          <w:color w:val="0b6125"/>
+          <w:color w:val="434343"/>
           <w:rtl w:val="0"/>
         </w:rPr>
         <w:t xml:space="preserve">"kms:Decrypt",</w:t>
@@ -17881,14 +17590,12 @@
       <w:pPr>
         <w:ind w:left="2160" w:firstLine="0"/>
         <w:rPr>
-          <w:rFonts w:ascii="Courier New" w:cs="Courier New" w:eastAsia="Courier New" w:hAnsi="Courier New"/>
-          <w:color w:val="0b6125"/>
-        </w:rPr>
-      </w:pPr>
-      <w:r>
-        <w:rPr>
-          <w:rFonts w:ascii="Courier New" w:cs="Courier New" w:eastAsia="Courier New" w:hAnsi="Courier New"/>
-          <w:color w:val="0b6125"/>
+          <w:color w:val="434343"/>
+        </w:rPr>
+      </w:pPr>
+      <w:r>
+        <w:rPr>
+          <w:color w:val="434343"/>
           <w:rtl w:val="0"/>
         </w:rPr>
         <w:t xml:space="preserve"> "kms:Encrypt"</w:t>
@@ -17903,16 +17610,12 @@
       <w:pPr>
         <w:ind w:left="720" w:firstLine="0"/>
         <w:rPr>
-          <w:rFonts w:ascii="Courier New" w:cs="Courier New" w:eastAsia="Courier New" w:hAnsi="Courier New"/>
-          <w:color w:val="16191f"/>
-          <w:shd w:fill="f9f9f9" w:val="clear"/>
-        </w:rPr>
-      </w:pPr>
-      <w:r>
-        <w:rPr>
-          <w:rFonts w:ascii="Courier New" w:cs="Courier New" w:eastAsia="Courier New" w:hAnsi="Courier New"/>
-          <w:color w:val="16191f"/>
-          <w:shd w:fill="f9f9f9" w:val="clear"/>
+          <w:color w:val="434343"/>
+        </w:rPr>
+      </w:pPr>
+      <w:r>
+        <w:rPr>
+          <w:color w:val="434343"/>
           <w:rtl w:val="0"/>
         </w:rPr>
         <w:t xml:space="preserve">         ],</w:t>
@@ -17922,33 +17625,26 @@
       <w:pPr>
         <w:ind w:left="720" w:firstLine="0"/>
         <w:rPr>
-          <w:rFonts w:ascii="Courier New" w:cs="Courier New" w:eastAsia="Courier New" w:hAnsi="Courier New"/>
-          <w:color w:val="16191f"/>
-          <w:shd w:fill="f9f9f9" w:val="clear"/>
-        </w:rPr>
-      </w:pPr>
-      <w:r>
-        <w:rPr>
-          <w:rFonts w:ascii="Courier New" w:cs="Courier New" w:eastAsia="Courier New" w:hAnsi="Courier New"/>
-          <w:color w:val="16191f"/>
-          <w:shd w:fill="f9f9f9" w:val="clear"/>
+          <w:color w:val="434343"/>
+        </w:rPr>
+      </w:pPr>
+      <w:r>
+        <w:rPr>
+          <w:color w:val="434343"/>
           <w:rtl w:val="0"/>
         </w:rPr>
         <w:t xml:space="preserve">         </w:t>
       </w:r>
       <w:r>
         <w:rPr>
-          <w:rFonts w:ascii="Courier New" w:cs="Courier New" w:eastAsia="Courier New" w:hAnsi="Courier New"/>
-          <w:color w:val="986801"/>
+          <w:color w:val="434343"/>
           <w:rtl w:val="0"/>
         </w:rPr>
         <w:t xml:space="preserve">"Resource"</w:t>
       </w:r>
       <w:r>
         <w:rPr>
-          <w:rFonts w:ascii="Courier New" w:cs="Courier New" w:eastAsia="Courier New" w:hAnsi="Courier New"/>
-          <w:color w:val="16191f"/>
-          <w:shd w:fill="f9f9f9" w:val="clear"/>
+          <w:color w:val="434343"/>
           <w:rtl w:val="0"/>
         </w:rPr>
         <w:t xml:space="preserve">:[  </w:t>
@@ -17958,24 +17654,19 @@
       <w:pPr>
         <w:ind w:left="720" w:firstLine="0"/>
         <w:rPr>
-          <w:rFonts w:ascii="Courier New" w:cs="Courier New" w:eastAsia="Courier New" w:hAnsi="Courier New"/>
-          <w:color w:val="16191f"/>
-          <w:shd w:fill="f9f9f9" w:val="clear"/>
-        </w:rPr>
-      </w:pPr>
-      <w:r>
-        <w:rPr>
-          <w:rFonts w:ascii="Courier New" w:cs="Courier New" w:eastAsia="Courier New" w:hAnsi="Courier New"/>
-          <w:color w:val="16191f"/>
-          <w:shd w:fill="f9f9f9" w:val="clear"/>
+          <w:color w:val="434343"/>
+        </w:rPr>
+      </w:pPr>
+      <w:r>
+        <w:rPr>
+          <w:color w:val="434343"/>
           <w:rtl w:val="0"/>
         </w:rPr>
         <w:t xml:space="preserve">       </w:t>
       </w:r>
       <w:r>
         <w:rPr>
-          <w:rFonts w:ascii="Courier New" w:cs="Courier New" w:eastAsia="Courier New" w:hAnsi="Courier New"/>
-          <w:color w:val="0b6125"/>
+          <w:color w:val="434343"/>
           <w:rtl w:val="0"/>
         </w:rPr>
         <w:t xml:space="preserve">"arn:aws:kms:*:</w:t>
@@ -17989,8 +17680,7 @@
       </w:r>
       <w:r>
         <w:rPr>
-          <w:rFonts w:ascii="Courier New" w:cs="Courier New" w:eastAsia="Courier New" w:hAnsi="Courier New"/>
-          <w:color w:val="0b6125"/>
+          <w:color w:val="434343"/>
           <w:rtl w:val="0"/>
         </w:rPr>
         <w:t xml:space="preserve">:key/</w:t>
@@ -18004,8 +17694,7 @@
       </w:r>
       <w:r>
         <w:rPr>
-          <w:rFonts w:ascii="Courier New" w:cs="Courier New" w:eastAsia="Courier New" w:hAnsi="Courier New"/>
-          <w:color w:val="0b6125"/>
+          <w:color w:val="434343"/>
           <w:rtl w:val="0"/>
         </w:rPr>
         <w:t xml:space="preserve">"</w:t>
@@ -18020,16 +17709,12 @@
       <w:pPr>
         <w:ind w:left="720" w:firstLine="0"/>
         <w:rPr>
-          <w:rFonts w:ascii="Courier New" w:cs="Courier New" w:eastAsia="Courier New" w:hAnsi="Courier New"/>
-          <w:color w:val="16191f"/>
-          <w:shd w:fill="f9f9f9" w:val="clear"/>
-        </w:rPr>
-      </w:pPr>
-      <w:r>
-        <w:rPr>
-          <w:rFonts w:ascii="Courier New" w:cs="Courier New" w:eastAsia="Courier New" w:hAnsi="Courier New"/>
-          <w:color w:val="16191f"/>
-          <w:shd w:fill="f9f9f9" w:val="clear"/>
+          <w:color w:val="434343"/>
+        </w:rPr>
+      </w:pPr>
+      <w:r>
+        <w:rPr>
+          <w:color w:val="434343"/>
           <w:rtl w:val="0"/>
         </w:rPr>
         <w:t xml:space="preserve">         ]</w:t>
@@ -18039,16 +17724,12 @@
       <w:pPr>
         <w:ind w:left="720" w:firstLine="0"/>
         <w:rPr>
-          <w:rFonts w:ascii="Courier New" w:cs="Courier New" w:eastAsia="Courier New" w:hAnsi="Courier New"/>
-          <w:color w:val="16191f"/>
-          <w:shd w:fill="f9f9f9" w:val="clear"/>
-        </w:rPr>
-      </w:pPr>
-      <w:r>
-        <w:rPr>
-          <w:rFonts w:ascii="Courier New" w:cs="Courier New" w:eastAsia="Courier New" w:hAnsi="Courier New"/>
-          <w:color w:val="16191f"/>
-          <w:shd w:fill="f9f9f9" w:val="clear"/>
+          <w:color w:val="434343"/>
+        </w:rPr>
+      </w:pPr>
+      <w:r>
+        <w:rPr>
+          <w:color w:val="434343"/>
           <w:rtl w:val="0"/>
         </w:rPr>
         <w:t xml:space="preserve">      }</w:t>
@@ -18058,16 +17739,12 @@
       <w:pPr>
         <w:ind w:left="720" w:firstLine="0"/>
         <w:rPr>
-          <w:rFonts w:ascii="Courier New" w:cs="Courier New" w:eastAsia="Courier New" w:hAnsi="Courier New"/>
-          <w:color w:val="16191f"/>
-          <w:shd w:fill="f9f9f9" w:val="clear"/>
-        </w:rPr>
-      </w:pPr>
-      <w:r>
-        <w:rPr>
-          <w:rFonts w:ascii="Courier New" w:cs="Courier New" w:eastAsia="Courier New" w:hAnsi="Courier New"/>
-          <w:color w:val="16191f"/>
-          <w:shd w:fill="f9f9f9" w:val="clear"/>
+          <w:color w:val="434343"/>
+        </w:rPr>
+      </w:pPr>
+      <w:r>
+        <w:rPr>
+          <w:color w:val="434343"/>
           <w:rtl w:val="0"/>
         </w:rPr>
         <w:t xml:space="preserve">   ]</w:t>
@@ -18082,9 +17759,7 @@
       </w:pPr>
       <w:r>
         <w:rPr>
-          <w:rFonts w:ascii="Courier New" w:cs="Courier New" w:eastAsia="Courier New" w:hAnsi="Courier New"/>
-          <w:color w:val="16191f"/>
-          <w:shd w:fill="f9f9f9" w:val="clear"/>
+          <w:color w:val="434343"/>
           <w:rtl w:val="0"/>
         </w:rPr>
         <w:t xml:space="preserve">}</w:t>
@@ -20500,6 +20175,638 @@
       <w:pPr>
         <w:rPr>
           <w:b w:val="1"/>
+          <w:color w:val="444444"/>
+        </w:rPr>
+      </w:pPr>
+      <w:r>
+        <w:rPr>
+          <w:rtl w:val="0"/>
+        </w:rPr>
+      </w:r>
+    </w:p>
+    <w:p>
+      <w:pPr>
+        <w:rPr>
+          <w:b w:val="1"/>
+          <w:color w:val="444444"/>
+        </w:rPr>
+      </w:pPr>
+      <w:r>
+        <w:rPr>
+          <w:rtl w:val="0"/>
+        </w:rPr>
+      </w:r>
+    </w:p>
+    <w:p>
+      <w:pPr>
+        <w:rPr/>
+      </w:pPr>
+      <w:r>
+        <w:rPr>
+          <w:rtl w:val="0"/>
+        </w:rPr>
+        <w:t xml:space="preserve">Question: 23</w:t>
+      </w:r>
+    </w:p>
+    <w:p>
+      <w:pPr>
+        <w:rPr>
+          <w:color w:val="999999"/>
+        </w:rPr>
+      </w:pPr>
+      <w:r>
+        <w:rPr>
+          <w:b w:val="1"/>
+          <w:rtl w:val="0"/>
+        </w:rPr>
+        <w:t xml:space="preserve">Main​ ​Topic​ ​:​ </w:t>
+      </w:r>
+      <w:r>
+        <w:rPr>
+          <w:color w:val="999999"/>
+          <w:rtl w:val="0"/>
+        </w:rPr>
+        <w:t xml:space="preserve">Data Analytics</w:t>
+      </w:r>
+    </w:p>
+    <w:p>
+      <w:pPr>
+        <w:rPr>
+          <w:b w:val="1"/>
+          <w:color w:val="999999"/>
+        </w:rPr>
+      </w:pPr>
+      <w:r>
+        <w:rPr>
+          <w:b w:val="1"/>
+          <w:rtl w:val="0"/>
+        </w:rPr>
+        <w:t xml:space="preserve">Sub​ ​Topic​ ​:​ </w:t>
+      </w:r>
+      <w:r>
+        <w:rPr>
+          <w:b w:val="1"/>
+          <w:color w:val="999999"/>
+          <w:rtl w:val="0"/>
+        </w:rPr>
+        <w:t xml:space="preserve">Determine the operational characteristics of the collection system</w:t>
+      </w:r>
+      <w:r>
+        <w:rPr>
+          <w:b w:val="1"/>
+          <w:color w:val="999999"/>
+          <w:rtl w:val="0"/>
+        </w:rPr>
+        <w:t xml:space="preserve"> </w:t>
+      </w:r>
+    </w:p>
+    <w:p>
+      <w:pPr>
+        <w:rPr>
+          <w:color w:val="999999"/>
+        </w:rPr>
+      </w:pPr>
+      <w:r>
+        <w:rPr>
+          <w:rtl w:val="0"/>
+        </w:rPr>
+      </w:r>
+    </w:p>
+    <w:p>
+      <w:pPr>
+        <w:rPr>
+          <w:b w:val="1"/>
+          <w:color w:val="999999"/>
+        </w:rPr>
+      </w:pPr>
+      <w:r>
+        <w:rPr>
+          <w:b w:val="1"/>
+          <w:rtl w:val="0"/>
+        </w:rPr>
+        <w:t xml:space="preserve">Domain: </w:t>
+      </w:r>
+      <w:r>
+        <w:rPr>
+          <w:color w:val="999999"/>
+          <w:rtl w:val="0"/>
+        </w:rPr>
+        <w:t xml:space="preserve">Data Collection  </w:t>
+      </w:r>
+      <w:r>
+        <w:rPr>
+          <w:rtl w:val="0"/>
+        </w:rPr>
+      </w:r>
+    </w:p>
+    <w:p>
+      <w:pPr>
+        <w:rPr>
+          <w:b w:val="1"/>
+        </w:rPr>
+      </w:pPr>
+      <w:r>
+        <w:rPr>
+          <w:rtl w:val="0"/>
+        </w:rPr>
+      </w:r>
+    </w:p>
+    <w:p>
+      <w:pPr>
+        <w:rPr>
+          <w:rFonts w:ascii="Calibri" w:cs="Calibri" w:eastAsia="Calibri" w:hAnsi="Calibri"/>
+        </w:rPr>
+      </w:pPr>
+      <w:r>
+        <w:rPr>
+          <w:rFonts w:ascii="Calibri" w:cs="Calibri" w:eastAsia="Calibri" w:hAnsi="Calibri"/>
+          <w:b w:val="1"/>
+          <w:rtl w:val="0"/>
+        </w:rPr>
+        <w:t xml:space="preserve">Question text</w:t>
+      </w:r>
+      <w:r>
+        <w:rPr>
+          <w:rFonts w:ascii="Calibri" w:cs="Calibri" w:eastAsia="Calibri" w:hAnsi="Calibri"/>
+          <w:rtl w:val="0"/>
+        </w:rPr>
+        <w:t xml:space="preserve">: </w:t>
+      </w:r>
+    </w:p>
+    <w:p>
+      <w:pPr>
+        <w:rPr>
+          <w:color w:val="434343"/>
+        </w:rPr>
+      </w:pPr>
+      <w:r>
+        <w:rPr>
+          <w:color w:val="434343"/>
+          <w:rtl w:val="0"/>
+        </w:rPr>
+        <w:t xml:space="preserve">You work as a data analytics specialist for a web retail company with vast warehouses across the globe. All of the products sold on your company’s retail web store are distributed from these warehouses to the end customer. You have been asked to produce data analytics applications that allow your management team to understand movement of product through your warehouse system. You have built a data collection system consisting of a Kinesis Data stream fed by data producers written using the Kinesis Producer Library (KPL) and consumed by Kinesis applications written using the Kinesis Client Library (KCL). The consumers use the Kinesis Connector Library to write your records to S3.</w:t>
+      </w:r>
+    </w:p>
+    <w:p>
+      <w:pPr>
+        <w:rPr>
+          <w:color w:val="434343"/>
+        </w:rPr>
+      </w:pPr>
+      <w:r>
+        <w:rPr>
+          <w:rtl w:val="0"/>
+        </w:rPr>
+      </w:r>
+    </w:p>
+    <w:p>
+      <w:pPr>
+        <w:rPr>
+          <w:color w:val="434343"/>
+        </w:rPr>
+      </w:pPr>
+      <w:r>
+        <w:rPr>
+          <w:color w:val="434343"/>
+          <w:rtl w:val="0"/>
+        </w:rPr>
+        <w:t xml:space="preserve">Because of the very large number of records produced by your KPL applications, you have decided to use KPL aggregation. Also, your KCL record processing code relies on unique identifiers for the processing of your KPL user records. What attribute of your streamed records can you use as your unique identifier for your KPL user records after de-aggregating the Kinesis Data Stream record?</w:t>
+      </w:r>
+    </w:p>
+    <w:p>
+      <w:pPr>
+        <w:rPr>
+          <w:color w:val="434343"/>
+        </w:rPr>
+      </w:pPr>
+      <w:r>
+        <w:rPr>
+          <w:rtl w:val="0"/>
+        </w:rPr>
+      </w:r>
+    </w:p>
+    <w:p>
+      <w:pPr>
+        <w:numPr>
+          <w:ilvl w:val="0"/>
+          <w:numId w:val="20"/>
+        </w:numPr>
+        <w:ind w:left="720" w:hanging="360"/>
+        <w:rPr>
+          <w:color w:val="434343"/>
+        </w:rPr>
+      </w:pPr>
+      <w:r>
+        <w:rPr>
+          <w:color w:val="434343"/>
+          <w:rtl w:val="0"/>
+        </w:rPr>
+        <w:t xml:space="preserve">Use the aggregated Kinesis Data Stream record sequence number </w:t>
+      </w:r>
+    </w:p>
+    <w:p>
+      <w:pPr>
+        <w:numPr>
+          <w:ilvl w:val="0"/>
+          <w:numId w:val="20"/>
+        </w:numPr>
+        <w:ind w:left="720" w:hanging="360"/>
+        <w:rPr>
+          <w:color w:val="434343"/>
+        </w:rPr>
+      </w:pPr>
+      <w:r>
+        <w:rPr>
+          <w:color w:val="434343"/>
+          <w:rtl w:val="0"/>
+        </w:rPr>
+        <w:t xml:space="preserve">Use the KPL user record sequence number</w:t>
+      </w:r>
+    </w:p>
+    <w:p>
+      <w:pPr>
+        <w:numPr>
+          <w:ilvl w:val="0"/>
+          <w:numId w:val="20"/>
+        </w:numPr>
+        <w:ind w:left="720" w:hanging="360"/>
+        <w:rPr>
+          <w:color w:val="434343"/>
+        </w:rPr>
+      </w:pPr>
+      <w:r>
+        <w:rPr>
+          <w:color w:val="434343"/>
+          <w:rtl w:val="0"/>
+        </w:rPr>
+        <w:t xml:space="preserve">Use the KPL user record subsequence number</w:t>
+      </w:r>
+    </w:p>
+    <w:p>
+      <w:pPr>
+        <w:numPr>
+          <w:ilvl w:val="0"/>
+          <w:numId w:val="20"/>
+        </w:numPr>
+        <w:ind w:left="720" w:hanging="360"/>
+        <w:rPr>
+          <w:color w:val="434343"/>
+        </w:rPr>
+      </w:pPr>
+      <w:r>
+        <w:rPr>
+          <w:color w:val="434343"/>
+          <w:rtl w:val="0"/>
+        </w:rPr>
+        <w:t xml:space="preserve">Use the KPL user record hashCode</w:t>
+      </w:r>
+    </w:p>
+    <w:p>
+      <w:pPr>
+        <w:rPr>
+          <w:color w:val="434343"/>
+        </w:rPr>
+      </w:pPr>
+      <w:r>
+        <w:rPr>
+          <w:rtl w:val="0"/>
+        </w:rPr>
+      </w:r>
+    </w:p>
+    <w:p>
+      <w:pPr>
+        <w:rPr>
+          <w:color w:val="434343"/>
+        </w:rPr>
+      </w:pPr>
+      <w:r>
+        <w:rPr>
+          <w:rFonts w:ascii="Calibri" w:cs="Calibri" w:eastAsia="Calibri" w:hAnsi="Calibri"/>
+          <w:b w:val="1"/>
+          <w:rtl w:val="0"/>
+        </w:rPr>
+        <w:t xml:space="preserve">Answer:</w:t>
+      </w:r>
+      <w:r>
+        <w:rPr>
+          <w:color w:val="434343"/>
+          <w:rtl w:val="0"/>
+        </w:rPr>
+        <w:t xml:space="preserve"> B</w:t>
+      </w:r>
+    </w:p>
+    <w:p>
+      <w:pPr>
+        <w:rPr>
+          <w:color w:val="434343"/>
+        </w:rPr>
+      </w:pPr>
+      <w:r>
+        <w:rPr>
+          <w:rtl w:val="0"/>
+        </w:rPr>
+      </w:r>
+    </w:p>
+    <w:p>
+      <w:pPr>
+        <w:rPr>
+          <w:color w:val="434343"/>
+        </w:rPr>
+      </w:pPr>
+      <w:r>
+        <w:rPr>
+          <w:rFonts w:ascii="Calibri" w:cs="Calibri" w:eastAsia="Calibri" w:hAnsi="Calibri"/>
+          <w:b w:val="1"/>
+          <w:rtl w:val="0"/>
+        </w:rPr>
+        <w:t xml:space="preserve">Explanation:</w:t>
+      </w:r>
+      <w:r>
+        <w:rPr>
+          <w:rtl w:val="0"/>
+        </w:rPr>
+      </w:r>
+    </w:p>
+    <w:p>
+      <w:pPr>
+        <w:rPr>
+          <w:color w:val="444444"/>
+          <w:highlight w:val="white"/>
+        </w:rPr>
+      </w:pPr>
+      <w:r>
+        <w:rPr>
+          <w:color w:val="434343"/>
+          <w:rtl w:val="0"/>
+        </w:rPr>
+        <w:t xml:space="preserve">Option A is incorrect</w:t>
+      </w:r>
+      <w:r>
+        <w:rPr>
+          <w:color w:val="444444"/>
+          <w:highlight w:val="white"/>
+          <w:rtl w:val="0"/>
+        </w:rPr>
+        <w:t xml:space="preserve">. The aggregated Kinesis Data Stream record contains an aggregated group of your user records, which represent your product data. Therefore, the aggregated record sequence number does not represent the data on which you wish to perform analytics. </w:t>
+      </w:r>
+    </w:p>
+    <w:p>
+      <w:pPr>
+        <w:rPr>
+          <w:color w:val="444444"/>
+          <w:highlight w:val="white"/>
+        </w:rPr>
+      </w:pPr>
+      <w:r>
+        <w:rPr>
+          <w:rtl w:val="0"/>
+        </w:rPr>
+      </w:r>
+    </w:p>
+    <w:p>
+      <w:pPr>
+        <w:rPr>
+          <w:color w:val="383a42"/>
+          <w:shd w:fill="fafafa" w:val="clear"/>
+        </w:rPr>
+      </w:pPr>
+      <w:r>
+        <w:rPr>
+          <w:color w:val="444444"/>
+          <w:highlight w:val="white"/>
+          <w:rtl w:val="0"/>
+        </w:rPr>
+        <w:t xml:space="preserve">Option B is correct. You can use the KPL user record sequence number as your unique identifier as long as you use the KPL Record or UserRecord class hashCode and equals operations when comparing your user records.</w:t>
+      </w:r>
+      <w:r>
+        <w:rPr>
+          <w:rtl w:val="0"/>
+        </w:rPr>
+      </w:r>
+    </w:p>
+    <w:p>
+      <w:pPr>
+        <w:rPr>
+          <w:color w:val="444444"/>
+          <w:highlight w:val="white"/>
+        </w:rPr>
+      </w:pPr>
+      <w:r>
+        <w:rPr>
+          <w:rtl w:val="0"/>
+        </w:rPr>
+      </w:r>
+    </w:p>
+    <w:p>
+      <w:pPr>
+        <w:rPr>
+          <w:color w:val="444444"/>
+          <w:highlight w:val="white"/>
+        </w:rPr>
+      </w:pPr>
+      <w:r>
+        <w:rPr>
+          <w:color w:val="444444"/>
+          <w:highlight w:val="white"/>
+          <w:rtl w:val="0"/>
+        </w:rPr>
+        <w:t xml:space="preserve">Option C is incorrect.</w:t>
+      </w:r>
+      <w:r>
+        <w:rPr>
+          <w:color w:val="383a42"/>
+          <w:shd w:fill="fafafa" w:val="clear"/>
+          <w:rtl w:val="0"/>
+        </w:rPr>
+        <w:t xml:space="preserve"> </w:t>
+      </w:r>
+      <w:r>
+        <w:rPr>
+          <w:color w:val="434343"/>
+          <w:rtl w:val="0"/>
+        </w:rPr>
+        <w:t xml:space="preserve">The KCL subsequence number is used primarily for checkpointing. </w:t>
+      </w:r>
+      <w:r>
+        <w:rPr>
+          <w:color w:val="444444"/>
+          <w:highlight w:val="white"/>
+          <w:rtl w:val="0"/>
+        </w:rPr>
+        <w:br w:type="textWrapping"/>
+      </w:r>
+    </w:p>
+    <w:p>
+      <w:pPr>
+        <w:rPr>
+          <w:color w:val="383a42"/>
+          <w:shd w:fill="fafafa" w:val="clear"/>
+        </w:rPr>
+      </w:pPr>
+      <w:r>
+        <w:rPr>
+          <w:color w:val="444444"/>
+          <w:highlight w:val="white"/>
+          <w:rtl w:val="0"/>
+        </w:rPr>
+        <w:t xml:space="preserve">Option D is incorrect. The KCL hashCode method of the Record and UserRecord KCL classes is used for comparison of user records, not as an identifier. </w:t>
+      </w:r>
+      <w:r>
+        <w:rPr>
+          <w:rtl w:val="0"/>
+        </w:rPr>
+      </w:r>
+    </w:p>
+    <w:p>
+      <w:pPr>
+        <w:rPr>
+          <w:color w:val="383a42"/>
+          <w:shd w:fill="fafafa" w:val="clear"/>
+        </w:rPr>
+      </w:pPr>
+      <w:r>
+        <w:rPr>
+          <w:rtl w:val="0"/>
+        </w:rPr>
+      </w:r>
+    </w:p>
+    <w:p>
+      <w:pPr>
+        <w:rPr>
+          <w:rFonts w:ascii="Calibri" w:cs="Calibri" w:eastAsia="Calibri" w:hAnsi="Calibri"/>
+          <w:b w:val="1"/>
+        </w:rPr>
+      </w:pPr>
+      <w:r>
+        <w:rPr>
+          <w:rFonts w:ascii="Calibri" w:cs="Calibri" w:eastAsia="Calibri" w:hAnsi="Calibri"/>
+          <w:b w:val="1"/>
+          <w:rtl w:val="0"/>
+        </w:rPr>
+        <w:t xml:space="preserve">Reference:</w:t>
+      </w:r>
+    </w:p>
+    <w:p>
+      <w:pPr>
+        <w:rPr>
+          <w:color w:val="444444"/>
+        </w:rPr>
+      </w:pPr>
+      <w:r>
+        <w:rPr>
+          <w:color w:val="444444"/>
+          <w:rtl w:val="0"/>
+        </w:rPr>
+        <w:t xml:space="preserve">Please see the Amazon Kinesis Data Streams developer guide titled </w:t>
+      </w:r>
+      <w:r>
+        <w:rPr>
+          <w:b w:val="1"/>
+          <w:color w:val="444444"/>
+          <w:rtl w:val="0"/>
+        </w:rPr>
+        <w:t xml:space="preserve">Considerations When Using KPL Aggregation </w:t>
+      </w:r>
+      <w:r>
+        <w:rPr>
+          <w:color w:val="444444"/>
+          <w:rtl w:val="0"/>
+        </w:rPr>
+        <w:t xml:space="preserve">(</w:t>
+      </w:r>
+      <w:hyperlink r:id="rId98">
+        <w:r>
+          <w:rPr>
+            <w:color w:val="1155cc"/>
+            <w:u w:val="single"/>
+            <w:rtl w:val="0"/>
+          </w:rPr>
+          <w:t xml:space="preserve">https://docs.aws.amazon.com/streams/latest/dev/kinesis-producer-adv-aggregation.html</w:t>
+        </w:r>
+      </w:hyperlink>
+      <w:r>
+        <w:rPr>
+          <w:color w:val="444444"/>
+          <w:rtl w:val="0"/>
+        </w:rPr>
+        <w:t xml:space="preserve">), the Amazon Kinesis Data Streams developer guide titled </w:t>
+      </w:r>
+      <w:r>
+        <w:rPr>
+          <w:b w:val="1"/>
+          <w:color w:val="444444"/>
+          <w:rtl w:val="0"/>
+        </w:rPr>
+        <w:t xml:space="preserve">Consumer De-aggregation </w:t>
+      </w:r>
+      <w:r>
+        <w:rPr>
+          <w:color w:val="444444"/>
+          <w:rtl w:val="0"/>
+        </w:rPr>
+        <w:t xml:space="preserve">(</w:t>
+      </w:r>
+      <w:hyperlink r:id="rId99">
+        <w:r>
+          <w:rPr>
+            <w:color w:val="1155cc"/>
+            <w:u w:val="single"/>
+            <w:rtl w:val="0"/>
+          </w:rPr>
+          <w:t xml:space="preserve">https://docs.aws.amazon.com/streams/latest/dev/kinesis-kpl-consumer-deaggregation.html</w:t>
+        </w:r>
+      </w:hyperlink>
+      <w:r>
+        <w:rPr>
+          <w:color w:val="444444"/>
+          <w:rtl w:val="0"/>
+        </w:rPr>
+        <w:t xml:space="preserve">), and the Amazon Kinesis Data Streams getting started page titled</w:t>
+      </w:r>
+      <w:r>
+        <w:rPr>
+          <w:b w:val="1"/>
+          <w:color w:val="444444"/>
+          <w:rtl w:val="0"/>
+        </w:rPr>
+        <w:t xml:space="preserve"> </w:t>
+      </w:r>
+      <w:r>
+        <w:rPr>
+          <w:b w:val="1"/>
+          <w:color w:val="444444"/>
+          <w:rtl w:val="0"/>
+        </w:rPr>
+        <w:t xml:space="preserve">Getting started with Amazon Kinesis Data Streams </w:t>
+      </w:r>
+      <w:r>
+        <w:rPr>
+          <w:color w:val="444444"/>
+          <w:rtl w:val="0"/>
+        </w:rPr>
+        <w:t xml:space="preserve">(</w:t>
+      </w:r>
+      <w:hyperlink r:id="rId100">
+        <w:r>
+          <w:rPr>
+            <w:color w:val="1155cc"/>
+            <w:u w:val="single"/>
+            <w:rtl w:val="0"/>
+          </w:rPr>
+          <w:t xml:space="preserve">https://aws.amazon.com/kinesis/data-streams/getting-started/</w:t>
+        </w:r>
+      </w:hyperlink>
+      <w:r>
+        <w:rPr>
+          <w:color w:val="444444"/>
+          <w:rtl w:val="0"/>
+        </w:rPr>
+        <w:t xml:space="preserve">)</w:t>
+      </w:r>
+    </w:p>
+    <w:p>
+      <w:pPr>
+        <w:rPr>
           <w:color w:val="444444"/>
         </w:rPr>
       </w:pPr>
@@ -22869,6 +23176,116 @@
     </w:lvl>
   </w:abstractNum>
   <w:abstractNum w:abstractNumId="22">
+    <w:lvl w:ilvl="0">
+      <w:start w:val="1"/>
+      <w:numFmt w:val="upperLetter"/>
+      <w:lvlText w:val="%1)"/>
+      <w:lvlJc w:val="left"/>
+      <w:pPr>
+        <w:ind w:left="720" w:hanging="360"/>
+      </w:pPr>
+      <w:rPr>
+        <w:u w:val="none"/>
+      </w:rPr>
+    </w:lvl>
+    <w:lvl w:ilvl="1">
+      <w:start w:val="1"/>
+      <w:numFmt w:val="lowerLetter"/>
+      <w:lvlText w:val="%2)"/>
+      <w:lvlJc w:val="left"/>
+      <w:pPr>
+        <w:ind w:left="1440" w:hanging="360"/>
+      </w:pPr>
+      <w:rPr>
+        <w:u w:val="none"/>
+      </w:rPr>
+    </w:lvl>
+    <w:lvl w:ilvl="2">
+      <w:start w:val="1"/>
+      <w:numFmt w:val="lowerRoman"/>
+      <w:lvlText w:val="%3)"/>
+      <w:lvlJc w:val="right"/>
+      <w:pPr>
+        <w:ind w:left="2160" w:hanging="360"/>
+      </w:pPr>
+      <w:rPr>
+        <w:u w:val="none"/>
+      </w:rPr>
+    </w:lvl>
+    <w:lvl w:ilvl="3">
+      <w:start w:val="1"/>
+      <w:numFmt w:val="decimal"/>
+      <w:lvlText w:val="(%4)"/>
+      <w:lvlJc w:val="left"/>
+      <w:pPr>
+        <w:ind w:left="2880" w:hanging="360"/>
+      </w:pPr>
+      <w:rPr>
+        <w:u w:val="none"/>
+      </w:rPr>
+    </w:lvl>
+    <w:lvl w:ilvl="4">
+      <w:start w:val="1"/>
+      <w:numFmt w:val="lowerLetter"/>
+      <w:lvlText w:val="(%5)"/>
+      <w:lvlJc w:val="left"/>
+      <w:pPr>
+        <w:ind w:left="3600" w:hanging="360"/>
+      </w:pPr>
+      <w:rPr>
+        <w:u w:val="none"/>
+      </w:rPr>
+    </w:lvl>
+    <w:lvl w:ilvl="5">
+      <w:start w:val="1"/>
+      <w:numFmt w:val="lowerRoman"/>
+      <w:lvlText w:val="(%6)"/>
+      <w:lvlJc w:val="right"/>
+      <w:pPr>
+        <w:ind w:left="4320" w:hanging="360"/>
+      </w:pPr>
+      <w:rPr>
+        <w:u w:val="none"/>
+      </w:rPr>
+    </w:lvl>
+    <w:lvl w:ilvl="6">
+      <w:start w:val="1"/>
+      <w:numFmt w:val="decimal"/>
+      <w:lvlText w:val="%7."/>
+      <w:lvlJc w:val="left"/>
+      <w:pPr>
+        <w:ind w:left="5040" w:hanging="360"/>
+      </w:pPr>
+      <w:rPr>
+        <w:u w:val="none"/>
+      </w:rPr>
+    </w:lvl>
+    <w:lvl w:ilvl="7">
+      <w:start w:val="1"/>
+      <w:numFmt w:val="lowerLetter"/>
+      <w:lvlText w:val="%8."/>
+      <w:lvlJc w:val="left"/>
+      <w:pPr>
+        <w:ind w:left="5760" w:hanging="360"/>
+      </w:pPr>
+      <w:rPr>
+        <w:u w:val="none"/>
+      </w:rPr>
+    </w:lvl>
+    <w:lvl w:ilvl="8">
+      <w:start w:val="1"/>
+      <w:numFmt w:val="lowerRoman"/>
+      <w:lvlText w:val="%9."/>
+      <w:lvlJc w:val="right"/>
+      <w:pPr>
+        <w:ind w:left="6480" w:hanging="360"/>
+      </w:pPr>
+      <w:rPr>
+        <w:u w:val="none"/>
+      </w:rPr>
+    </w:lvl>
+  </w:abstractNum>
+  <w:abstractNum w:abstractNumId="23">
     <w:lvl w:ilvl="0">
       <w:start w:val="1"/>
       <w:numFmt w:val="upperLetter"/>
@@ -23043,6 +23460,9 @@
   </w:num>
   <w:num w:numId="22">
     <w:abstractNumId w:val="22"/>
+  </w:num>
+  <w:num w:numId="23">
+    <w:abstractNumId w:val="23"/>
   </w:num>
 </w:numbering>
 </file>

</xml_diff>

<commit_message>
added question 24 to DA cert questions list #2
</commit_message>
<xml_diff>
--- a/public/Exam Notes/DA-Vincent-1-65-May-4.docx
+++ b/public/Exam Notes/DA-Vincent-1-65-May-4.docx
@@ -2798,12 +2798,12 @@
             <wp:inline distB="19050" distT="19050" distL="19050" distR="19050">
               <wp:extent cx="2075331" cy="2986088"/>
               <wp:effectExtent b="0" l="0" r="0" t="0"/>
-              <wp:docPr id="1" name="image1.png"/>
+              <wp:docPr id="2" name="image2.png"/>
               <a:graphic>
                 <a:graphicData uri="http://schemas.openxmlformats.org/drawingml/2006/picture">
                   <pic:pic>
                     <pic:nvPicPr>
-                      <pic:cNvPr id="0" name="image1.png"/>
+                      <pic:cNvPr id="0" name="image2.png"/>
                       <pic:cNvPicPr preferRelativeResize="0"/>
                     </pic:nvPicPr>
                     <pic:blipFill>
@@ -2878,7 +2878,7 @@
       <w:pPr>
         <w:numPr>
           <w:ilvl w:val="0"/>
-          <w:numId w:val="10"/>
+          <w:numId w:val="11"/>
         </w:numPr>
         <w:ind w:left="720" w:hanging="360"/>
         <w:rPr>
@@ -2898,7 +2898,7 @@
       <w:pPr>
         <w:numPr>
           <w:ilvl w:val="0"/>
-          <w:numId w:val="10"/>
+          <w:numId w:val="11"/>
         </w:numPr>
         <w:ind w:left="720" w:hanging="360"/>
         <w:rPr>
@@ -2919,7 +2919,7 @@
       <w:pPr>
         <w:numPr>
           <w:ilvl w:val="0"/>
-          <w:numId w:val="10"/>
+          <w:numId w:val="11"/>
         </w:numPr>
         <w:ind w:left="720" w:hanging="360"/>
         <w:rPr>
@@ -2940,7 +2940,7 @@
       <w:pPr>
         <w:numPr>
           <w:ilvl w:val="0"/>
-          <w:numId w:val="10"/>
+          <w:numId w:val="11"/>
         </w:numPr>
         <w:ind w:left="720" w:hanging="360"/>
         <w:rPr>
@@ -3635,7 +3635,7 @@
       <w:pPr>
         <w:numPr>
           <w:ilvl w:val="0"/>
-          <w:numId w:val="5"/>
+          <w:numId w:val="6"/>
         </w:numPr>
         <w:ind w:left="720" w:hanging="360"/>
         <w:rPr>
@@ -3667,7 +3667,7 @@
       <w:pPr>
         <w:numPr>
           <w:ilvl w:val="0"/>
-          <w:numId w:val="5"/>
+          <w:numId w:val="6"/>
         </w:numPr>
         <w:ind w:left="720" w:hanging="360"/>
         <w:rPr>
@@ -3703,7 +3703,7 @@
       <w:pPr>
         <w:numPr>
           <w:ilvl w:val="0"/>
-          <w:numId w:val="5"/>
+          <w:numId w:val="6"/>
         </w:numPr>
         <w:ind w:left="720" w:hanging="360"/>
         <w:rPr>
@@ -3736,7 +3736,7 @@
       <w:pPr>
         <w:numPr>
           <w:ilvl w:val="0"/>
-          <w:numId w:val="5"/>
+          <w:numId w:val="6"/>
         </w:numPr>
         <w:ind w:left="720" w:hanging="360"/>
         <w:rPr>
@@ -4375,7 +4375,7 @@
       <w:pPr>
         <w:numPr>
           <w:ilvl w:val="0"/>
-          <w:numId w:val="1"/>
+          <w:numId w:val="2"/>
         </w:numPr>
         <w:ind w:left="720" w:hanging="360"/>
         <w:rPr>
@@ -4395,7 +4395,7 @@
       <w:pPr>
         <w:numPr>
           <w:ilvl w:val="0"/>
-          <w:numId w:val="1"/>
+          <w:numId w:val="2"/>
         </w:numPr>
         <w:ind w:left="720" w:hanging="360"/>
         <w:rPr>
@@ -4416,7 +4416,7 @@
       <w:pPr>
         <w:numPr>
           <w:ilvl w:val="0"/>
-          <w:numId w:val="1"/>
+          <w:numId w:val="2"/>
         </w:numPr>
         <w:ind w:left="720" w:hanging="360"/>
         <w:rPr>
@@ -4437,7 +4437,7 @@
       <w:pPr>
         <w:numPr>
           <w:ilvl w:val="0"/>
-          <w:numId w:val="1"/>
+          <w:numId w:val="2"/>
         </w:numPr>
         <w:ind w:left="720" w:hanging="360"/>
         <w:rPr>
@@ -5047,7 +5047,7 @@
       <w:pPr>
         <w:numPr>
           <w:ilvl w:val="0"/>
-          <w:numId w:val="6"/>
+          <w:numId w:val="7"/>
         </w:numPr>
         <w:ind w:left="720" w:hanging="360"/>
         <w:rPr>
@@ -5067,7 +5067,7 @@
       <w:pPr>
         <w:numPr>
           <w:ilvl w:val="0"/>
-          <w:numId w:val="6"/>
+          <w:numId w:val="7"/>
         </w:numPr>
         <w:ind w:left="720" w:hanging="360"/>
         <w:rPr>
@@ -5088,7 +5088,7 @@
       <w:pPr>
         <w:numPr>
           <w:ilvl w:val="0"/>
-          <w:numId w:val="6"/>
+          <w:numId w:val="7"/>
         </w:numPr>
         <w:ind w:left="720" w:hanging="360"/>
         <w:rPr>
@@ -5109,7 +5109,7 @@
       <w:pPr>
         <w:numPr>
           <w:ilvl w:val="0"/>
-          <w:numId w:val="6"/>
+          <w:numId w:val="7"/>
         </w:numPr>
         <w:ind w:left="720" w:hanging="360"/>
         <w:rPr>
@@ -5677,7 +5677,7 @@
       <w:pPr>
         <w:numPr>
           <w:ilvl w:val="0"/>
-          <w:numId w:val="2"/>
+          <w:numId w:val="3"/>
         </w:numPr>
         <w:ind w:left="720" w:hanging="360"/>
         <w:rPr>
@@ -5697,7 +5697,7 @@
       <w:pPr>
         <w:numPr>
           <w:ilvl w:val="0"/>
-          <w:numId w:val="2"/>
+          <w:numId w:val="3"/>
         </w:numPr>
         <w:ind w:left="720" w:hanging="360"/>
         <w:rPr>
@@ -5718,7 +5718,7 @@
       <w:pPr>
         <w:numPr>
           <w:ilvl w:val="0"/>
-          <w:numId w:val="2"/>
+          <w:numId w:val="3"/>
         </w:numPr>
         <w:ind w:left="720" w:hanging="360"/>
         <w:rPr>
@@ -5739,7 +5739,7 @@
       <w:pPr>
         <w:numPr>
           <w:ilvl w:val="0"/>
-          <w:numId w:val="2"/>
+          <w:numId w:val="3"/>
         </w:numPr>
         <w:ind w:left="720" w:hanging="360"/>
         <w:rPr>
@@ -6514,7 +6514,7 @@
       <w:pPr>
         <w:numPr>
           <w:ilvl w:val="0"/>
-          <w:numId w:val="11"/>
+          <w:numId w:val="12"/>
         </w:numPr>
         <w:ind w:left="720" w:hanging="360"/>
         <w:rPr>
@@ -6549,7 +6549,7 @@
       <w:pPr>
         <w:numPr>
           <w:ilvl w:val="0"/>
-          <w:numId w:val="11"/>
+          <w:numId w:val="12"/>
         </w:numPr>
         <w:ind w:left="720" w:hanging="360"/>
         <w:rPr>
@@ -6585,7 +6585,7 @@
       <w:pPr>
         <w:numPr>
           <w:ilvl w:val="0"/>
-          <w:numId w:val="11"/>
+          <w:numId w:val="12"/>
         </w:numPr>
         <w:ind w:left="720" w:hanging="360"/>
         <w:rPr>
@@ -6634,7 +6634,7 @@
       <w:pPr>
         <w:numPr>
           <w:ilvl w:val="0"/>
-          <w:numId w:val="11"/>
+          <w:numId w:val="12"/>
         </w:numPr>
         <w:ind w:left="720" w:hanging="360"/>
         <w:rPr>
@@ -7253,7 +7253,7 @@
       <w:pPr>
         <w:numPr>
           <w:ilvl w:val="0"/>
-          <w:numId w:val="14"/>
+          <w:numId w:val="15"/>
         </w:numPr>
         <w:ind w:left="720" w:hanging="360"/>
         <w:rPr>
@@ -7273,7 +7273,7 @@
       <w:pPr>
         <w:numPr>
           <w:ilvl w:val="0"/>
-          <w:numId w:val="14"/>
+          <w:numId w:val="15"/>
         </w:numPr>
         <w:ind w:left="720" w:hanging="360"/>
         <w:rPr>
@@ -7294,7 +7294,7 @@
       <w:pPr>
         <w:numPr>
           <w:ilvl w:val="0"/>
-          <w:numId w:val="14"/>
+          <w:numId w:val="15"/>
         </w:numPr>
         <w:ind w:left="720" w:hanging="360"/>
         <w:rPr>
@@ -7315,7 +7315,7 @@
       <w:pPr>
         <w:numPr>
           <w:ilvl w:val="0"/>
-          <w:numId w:val="14"/>
+          <w:numId w:val="15"/>
         </w:numPr>
         <w:ind w:left="720" w:hanging="360"/>
         <w:rPr>
@@ -7924,7 +7924,7 @@
       <w:pPr>
         <w:numPr>
           <w:ilvl w:val="0"/>
-          <w:numId w:val="23"/>
+          <w:numId w:val="24"/>
         </w:numPr>
         <w:ind w:left="720" w:hanging="360"/>
         <w:rPr>
@@ -7944,7 +7944,7 @@
       <w:pPr>
         <w:numPr>
           <w:ilvl w:val="0"/>
-          <w:numId w:val="23"/>
+          <w:numId w:val="24"/>
         </w:numPr>
         <w:ind w:left="720" w:hanging="360"/>
         <w:rPr>
@@ -7965,7 +7965,7 @@
       <w:pPr>
         <w:numPr>
           <w:ilvl w:val="0"/>
-          <w:numId w:val="23"/>
+          <w:numId w:val="24"/>
         </w:numPr>
         <w:ind w:left="720" w:hanging="360"/>
         <w:rPr>
@@ -7986,7 +7986,7 @@
       <w:pPr>
         <w:numPr>
           <w:ilvl w:val="0"/>
-          <w:numId w:val="23"/>
+          <w:numId w:val="24"/>
         </w:numPr>
         <w:ind w:left="720" w:hanging="360"/>
         <w:rPr>
@@ -8682,7 +8682,7 @@
       <w:pPr>
         <w:numPr>
           <w:ilvl w:val="0"/>
-          <w:numId w:val="3"/>
+          <w:numId w:val="4"/>
         </w:numPr>
         <w:ind w:left="720" w:hanging="360"/>
         <w:rPr>
@@ -8702,7 +8702,7 @@
       <w:pPr>
         <w:numPr>
           <w:ilvl w:val="0"/>
-          <w:numId w:val="3"/>
+          <w:numId w:val="4"/>
         </w:numPr>
         <w:ind w:left="720" w:hanging="360"/>
         <w:rPr>
@@ -8723,7 +8723,7 @@
       <w:pPr>
         <w:numPr>
           <w:ilvl w:val="0"/>
-          <w:numId w:val="3"/>
+          <w:numId w:val="4"/>
         </w:numPr>
         <w:ind w:left="720" w:hanging="360"/>
         <w:rPr>
@@ -8744,7 +8744,7 @@
       <w:pPr>
         <w:numPr>
           <w:ilvl w:val="0"/>
-          <w:numId w:val="3"/>
+          <w:numId w:val="4"/>
         </w:numPr>
         <w:ind w:left="720" w:hanging="360"/>
         <w:rPr>
@@ -9411,7 +9411,7 @@
       <w:pPr>
         <w:numPr>
           <w:ilvl w:val="0"/>
-          <w:numId w:val="18"/>
+          <w:numId w:val="19"/>
         </w:numPr>
         <w:ind w:left="720" w:hanging="360"/>
         <w:rPr>
@@ -9431,7 +9431,7 @@
       <w:pPr>
         <w:numPr>
           <w:ilvl w:val="0"/>
-          <w:numId w:val="18"/>
+          <w:numId w:val="19"/>
         </w:numPr>
         <w:ind w:left="720" w:hanging="360"/>
         <w:rPr>
@@ -9452,7 +9452,7 @@
       <w:pPr>
         <w:numPr>
           <w:ilvl w:val="0"/>
-          <w:numId w:val="18"/>
+          <w:numId w:val="19"/>
         </w:numPr>
         <w:ind w:left="720" w:hanging="360"/>
         <w:rPr>
@@ -9473,7 +9473,7 @@
       <w:pPr>
         <w:numPr>
           <w:ilvl w:val="0"/>
-          <w:numId w:val="18"/>
+          <w:numId w:val="19"/>
         </w:numPr>
         <w:ind w:left="720" w:hanging="360"/>
         <w:rPr>
@@ -10058,7 +10058,7 @@
       <w:pPr>
         <w:numPr>
           <w:ilvl w:val="0"/>
-          <w:numId w:val="4"/>
+          <w:numId w:val="5"/>
         </w:numPr>
         <w:ind w:left="720" w:hanging="360"/>
         <w:rPr>
@@ -10078,7 +10078,7 @@
       <w:pPr>
         <w:numPr>
           <w:ilvl w:val="0"/>
-          <w:numId w:val="4"/>
+          <w:numId w:val="5"/>
         </w:numPr>
         <w:ind w:left="720" w:hanging="360"/>
         <w:rPr>
@@ -10112,7 +10112,7 @@
       <w:pPr>
         <w:numPr>
           <w:ilvl w:val="0"/>
-          <w:numId w:val="4"/>
+          <w:numId w:val="5"/>
         </w:numPr>
         <w:ind w:left="720" w:hanging="360"/>
         <w:rPr>
@@ -10149,7 +10149,7 @@
       <w:pPr>
         <w:numPr>
           <w:ilvl w:val="0"/>
-          <w:numId w:val="4"/>
+          <w:numId w:val="5"/>
         </w:numPr>
         <w:ind w:left="720" w:hanging="360"/>
         <w:rPr>
@@ -10171,7 +10171,7 @@
       <w:pPr>
         <w:numPr>
           <w:ilvl w:val="0"/>
-          <w:numId w:val="4"/>
+          <w:numId w:val="5"/>
         </w:numPr>
         <w:ind w:left="720" w:hanging="360"/>
         <w:rPr>
@@ -10198,7 +10198,7 @@
       <w:pPr>
         <w:numPr>
           <w:ilvl w:val="0"/>
-          <w:numId w:val="4"/>
+          <w:numId w:val="5"/>
         </w:numPr>
         <w:ind w:left="720" w:hanging="360"/>
         <w:rPr>
@@ -10219,7 +10219,7 @@
       <w:pPr>
         <w:numPr>
           <w:ilvl w:val="0"/>
-          <w:numId w:val="4"/>
+          <w:numId w:val="5"/>
         </w:numPr>
         <w:ind w:left="720" w:hanging="360"/>
         <w:rPr>
@@ -11008,7 +11008,7 @@
       <w:pPr>
         <w:numPr>
           <w:ilvl w:val="0"/>
-          <w:numId w:val="16"/>
+          <w:numId w:val="17"/>
         </w:numPr>
         <w:ind w:left="720" w:hanging="360"/>
         <w:rPr>
@@ -11028,7 +11028,7 @@
       <w:pPr>
         <w:numPr>
           <w:ilvl w:val="0"/>
-          <w:numId w:val="16"/>
+          <w:numId w:val="17"/>
         </w:numPr>
         <w:ind w:left="720" w:hanging="360"/>
         <w:rPr>
@@ -11049,7 +11049,7 @@
       <w:pPr>
         <w:numPr>
           <w:ilvl w:val="0"/>
-          <w:numId w:val="16"/>
+          <w:numId w:val="17"/>
         </w:numPr>
         <w:ind w:left="720" w:hanging="360"/>
         <w:rPr>
@@ -11070,7 +11070,7 @@
       <w:pPr>
         <w:numPr>
           <w:ilvl w:val="0"/>
-          <w:numId w:val="16"/>
+          <w:numId w:val="17"/>
         </w:numPr>
         <w:ind w:left="720" w:hanging="360"/>
         <w:rPr>
@@ -11761,7 +11761,7 @@
       <w:pPr>
         <w:numPr>
           <w:ilvl w:val="0"/>
-          <w:numId w:val="17"/>
+          <w:numId w:val="18"/>
         </w:numPr>
         <w:ind w:left="720" w:hanging="360"/>
         <w:rPr>
@@ -11781,7 +11781,7 @@
       <w:pPr>
         <w:numPr>
           <w:ilvl w:val="0"/>
-          <w:numId w:val="17"/>
+          <w:numId w:val="18"/>
         </w:numPr>
         <w:ind w:left="720" w:hanging="360"/>
         <w:rPr>
@@ -11802,7 +11802,7 @@
       <w:pPr>
         <w:numPr>
           <w:ilvl w:val="0"/>
-          <w:numId w:val="17"/>
+          <w:numId w:val="18"/>
         </w:numPr>
         <w:ind w:left="720" w:hanging="360"/>
         <w:rPr>
@@ -11823,7 +11823,7 @@
       <w:pPr>
         <w:numPr>
           <w:ilvl w:val="0"/>
-          <w:numId w:val="17"/>
+          <w:numId w:val="18"/>
         </w:numPr>
         <w:ind w:left="720" w:hanging="360"/>
         <w:rPr>
@@ -12461,7 +12461,7 @@
       <w:pPr>
         <w:numPr>
           <w:ilvl w:val="0"/>
-          <w:numId w:val="8"/>
+          <w:numId w:val="9"/>
         </w:numPr>
         <w:ind w:left="720" w:hanging="360"/>
         <w:rPr>
@@ -12524,7 +12524,7 @@
       <w:pPr>
         <w:numPr>
           <w:ilvl w:val="0"/>
-          <w:numId w:val="8"/>
+          <w:numId w:val="9"/>
         </w:numPr>
         <w:ind w:left="720" w:hanging="360"/>
         <w:rPr>
@@ -12566,7 +12566,7 @@
       <w:pPr>
         <w:numPr>
           <w:ilvl w:val="0"/>
-          <w:numId w:val="8"/>
+          <w:numId w:val="9"/>
         </w:numPr>
         <w:ind w:left="720" w:hanging="360"/>
         <w:rPr>
@@ -12591,7 +12591,7 @@
       <w:pPr>
         <w:numPr>
           <w:ilvl w:val="0"/>
-          <w:numId w:val="8"/>
+          <w:numId w:val="9"/>
         </w:numPr>
         <w:ind w:left="720" w:hanging="360"/>
         <w:rPr>
@@ -13256,7 +13256,7 @@
       <w:pPr>
         <w:numPr>
           <w:ilvl w:val="0"/>
-          <w:numId w:val="12"/>
+          <w:numId w:val="13"/>
         </w:numPr>
         <w:ind w:left="720" w:hanging="360"/>
         <w:rPr>
@@ -13280,7 +13280,7 @@
       <w:pPr>
         <w:numPr>
           <w:ilvl w:val="0"/>
-          <w:numId w:val="12"/>
+          <w:numId w:val="13"/>
         </w:numPr>
         <w:ind w:left="720" w:hanging="360"/>
         <w:rPr>
@@ -13304,7 +13304,7 @@
       <w:pPr>
         <w:numPr>
           <w:ilvl w:val="0"/>
-          <w:numId w:val="12"/>
+          <w:numId w:val="13"/>
         </w:numPr>
         <w:ind w:left="720" w:hanging="360"/>
         <w:rPr>
@@ -13329,7 +13329,7 @@
       <w:pPr>
         <w:numPr>
           <w:ilvl w:val="0"/>
-          <w:numId w:val="12"/>
+          <w:numId w:val="13"/>
         </w:numPr>
         <w:ind w:left="720" w:hanging="360"/>
         <w:rPr>
@@ -14000,7 +14000,7 @@
       <w:pPr>
         <w:numPr>
           <w:ilvl w:val="0"/>
-          <w:numId w:val="21"/>
+          <w:numId w:val="22"/>
         </w:numPr>
         <w:ind w:left="720" w:hanging="360"/>
         <w:rPr>
@@ -14024,7 +14024,7 @@
       <w:pPr>
         <w:numPr>
           <w:ilvl w:val="0"/>
-          <w:numId w:val="21"/>
+          <w:numId w:val="22"/>
         </w:numPr>
         <w:ind w:left="720" w:hanging="360"/>
         <w:rPr>
@@ -14048,7 +14048,7 @@
       <w:pPr>
         <w:numPr>
           <w:ilvl w:val="0"/>
-          <w:numId w:val="21"/>
+          <w:numId w:val="22"/>
         </w:numPr>
         <w:ind w:left="720" w:hanging="360"/>
         <w:rPr>
@@ -14073,7 +14073,7 @@
       <w:pPr>
         <w:numPr>
           <w:ilvl w:val="0"/>
-          <w:numId w:val="21"/>
+          <w:numId w:val="22"/>
         </w:numPr>
         <w:ind w:left="720" w:hanging="360"/>
         <w:rPr>
@@ -14764,7 +14764,7 @@
       <w:pPr>
         <w:numPr>
           <w:ilvl w:val="0"/>
-          <w:numId w:val="19"/>
+          <w:numId w:val="20"/>
         </w:numPr>
         <w:ind w:left="720" w:hanging="360"/>
         <w:rPr>
@@ -14788,7 +14788,7 @@
       <w:pPr>
         <w:numPr>
           <w:ilvl w:val="0"/>
-          <w:numId w:val="19"/>
+          <w:numId w:val="20"/>
         </w:numPr>
         <w:ind w:left="720" w:hanging="360"/>
         <w:rPr>
@@ -14812,7 +14812,7 @@
       <w:pPr>
         <w:numPr>
           <w:ilvl w:val="0"/>
-          <w:numId w:val="19"/>
+          <w:numId w:val="20"/>
         </w:numPr>
         <w:ind w:left="720" w:hanging="360"/>
         <w:rPr>
@@ -14837,7 +14837,7 @@
       <w:pPr>
         <w:numPr>
           <w:ilvl w:val="0"/>
-          <w:numId w:val="19"/>
+          <w:numId w:val="20"/>
         </w:numPr>
         <w:ind w:left="720" w:hanging="360"/>
         <w:rPr>
@@ -15531,7 +15531,7 @@
       <w:pPr>
         <w:numPr>
           <w:ilvl w:val="0"/>
-          <w:numId w:val="22"/>
+          <w:numId w:val="23"/>
         </w:numPr>
         <w:ind w:left="720" w:hanging="360"/>
         <w:rPr>
@@ -15555,7 +15555,7 @@
       <w:pPr>
         <w:numPr>
           <w:ilvl w:val="0"/>
-          <w:numId w:val="22"/>
+          <w:numId w:val="23"/>
         </w:numPr>
         <w:ind w:left="720" w:hanging="360"/>
         <w:rPr>
@@ -15579,7 +15579,7 @@
       <w:pPr>
         <w:numPr>
           <w:ilvl w:val="0"/>
-          <w:numId w:val="22"/>
+          <w:numId w:val="23"/>
         </w:numPr>
         <w:ind w:left="720" w:hanging="360"/>
         <w:rPr>
@@ -15604,7 +15604,7 @@
       <w:pPr>
         <w:numPr>
           <w:ilvl w:val="0"/>
-          <w:numId w:val="22"/>
+          <w:numId w:val="23"/>
         </w:numPr>
         <w:ind w:left="720" w:hanging="360"/>
         <w:rPr>
@@ -16167,7 +16167,7 @@
       <w:pPr>
         <w:numPr>
           <w:ilvl w:val="0"/>
-          <w:numId w:val="7"/>
+          <w:numId w:val="8"/>
         </w:numPr>
         <w:ind w:left="720" w:hanging="360"/>
         <w:rPr>
@@ -16565,7 +16565,7 @@
       <w:pPr>
         <w:numPr>
           <w:ilvl w:val="0"/>
-          <w:numId w:val="7"/>
+          <w:numId w:val="8"/>
         </w:numPr>
         <w:ind w:left="720" w:hanging="360"/>
         <w:rPr>
@@ -16963,7 +16963,7 @@
       <w:pPr>
         <w:numPr>
           <w:ilvl w:val="0"/>
-          <w:numId w:val="7"/>
+          <w:numId w:val="8"/>
         </w:numPr>
         <w:ind w:left="720" w:hanging="360"/>
         <w:rPr>
@@ -17361,7 +17361,7 @@
       <w:pPr>
         <w:numPr>
           <w:ilvl w:val="0"/>
-          <w:numId w:val="7"/>
+          <w:numId w:val="8"/>
         </w:numPr>
         <w:ind w:left="720" w:hanging="360"/>
         <w:rPr>
@@ -18337,7 +18337,7 @@
       <w:pPr>
         <w:numPr>
           <w:ilvl w:val="0"/>
-          <w:numId w:val="9"/>
+          <w:numId w:val="10"/>
         </w:numPr>
         <w:ind w:left="720" w:hanging="360"/>
         <w:rPr>
@@ -18356,7 +18356,7 @@
       <w:pPr>
         <w:numPr>
           <w:ilvl w:val="0"/>
-          <w:numId w:val="9"/>
+          <w:numId w:val="10"/>
         </w:numPr>
         <w:ind w:left="720" w:hanging="360"/>
         <w:rPr>
@@ -18375,7 +18375,7 @@
       <w:pPr>
         <w:numPr>
           <w:ilvl w:val="0"/>
-          <w:numId w:val="9"/>
+          <w:numId w:val="10"/>
         </w:numPr>
         <w:ind w:left="720" w:hanging="360"/>
         <w:rPr>
@@ -18399,7 +18399,7 @@
       <w:pPr>
         <w:numPr>
           <w:ilvl w:val="0"/>
-          <w:numId w:val="9"/>
+          <w:numId w:val="10"/>
         </w:numPr>
         <w:ind w:left="720" w:hanging="360"/>
         <w:rPr>
@@ -18979,7 +18979,7 @@
       <w:pPr>
         <w:numPr>
           <w:ilvl w:val="0"/>
-          <w:numId w:val="13"/>
+          <w:numId w:val="14"/>
         </w:numPr>
         <w:ind w:left="720" w:hanging="360"/>
         <w:rPr>
@@ -18998,7 +18998,7 @@
       <w:pPr>
         <w:numPr>
           <w:ilvl w:val="0"/>
-          <w:numId w:val="13"/>
+          <w:numId w:val="14"/>
         </w:numPr>
         <w:ind w:left="720" w:hanging="360"/>
         <w:rPr>
@@ -19017,7 +19017,7 @@
       <w:pPr>
         <w:numPr>
           <w:ilvl w:val="0"/>
-          <w:numId w:val="13"/>
+          <w:numId w:val="14"/>
         </w:numPr>
         <w:ind w:left="720" w:hanging="360"/>
         <w:rPr>
@@ -19036,7 +19036,7 @@
       <w:pPr>
         <w:numPr>
           <w:ilvl w:val="0"/>
-          <w:numId w:val="13"/>
+          <w:numId w:val="14"/>
         </w:numPr>
         <w:ind w:left="720" w:hanging="360"/>
         <w:rPr>
@@ -19646,7 +19646,7 @@
       <w:pPr>
         <w:numPr>
           <w:ilvl w:val="0"/>
-          <w:numId w:val="15"/>
+          <w:numId w:val="16"/>
         </w:numPr>
         <w:ind w:left="720" w:hanging="360"/>
         <w:rPr>
@@ -19679,7 +19679,7 @@
       <w:pPr>
         <w:numPr>
           <w:ilvl w:val="0"/>
-          <w:numId w:val="15"/>
+          <w:numId w:val="16"/>
         </w:numPr>
         <w:ind w:left="720" w:hanging="360"/>
         <w:rPr>
@@ -19698,7 +19698,7 @@
       <w:pPr>
         <w:numPr>
           <w:ilvl w:val="0"/>
-          <w:numId w:val="15"/>
+          <w:numId w:val="16"/>
         </w:numPr>
         <w:ind w:left="720" w:hanging="360"/>
         <w:rPr>
@@ -19731,7 +19731,7 @@
       <w:pPr>
         <w:numPr>
           <w:ilvl w:val="0"/>
-          <w:numId w:val="15"/>
+          <w:numId w:val="16"/>
         </w:numPr>
         <w:ind w:left="720" w:hanging="360"/>
         <w:rPr>
@@ -20389,7 +20389,7 @@
       <w:pPr>
         <w:numPr>
           <w:ilvl w:val="0"/>
-          <w:numId w:val="20"/>
+          <w:numId w:val="21"/>
         </w:numPr>
         <w:ind w:left="720" w:hanging="360"/>
         <w:rPr>
@@ -20408,7 +20408,7 @@
       <w:pPr>
         <w:numPr>
           <w:ilvl w:val="0"/>
-          <w:numId w:val="20"/>
+          <w:numId w:val="21"/>
         </w:numPr>
         <w:ind w:left="720" w:hanging="360"/>
         <w:rPr>
@@ -20427,7 +20427,7 @@
       <w:pPr>
         <w:numPr>
           <w:ilvl w:val="0"/>
-          <w:numId w:val="20"/>
+          <w:numId w:val="21"/>
         </w:numPr>
         <w:ind w:left="720" w:hanging="360"/>
         <w:rPr>
@@ -20446,7 +20446,7 @@
       <w:pPr>
         <w:numPr>
           <w:ilvl w:val="0"/>
-          <w:numId w:val="20"/>
+          <w:numId w:val="21"/>
         </w:numPr>
         <w:ind w:left="720" w:hanging="360"/>
         <w:rPr>
@@ -20827,6 +20827,730 @@
         <w:rPr>
           <w:rtl w:val="0"/>
         </w:rPr>
+      </w:r>
+    </w:p>
+    <w:p>
+      <w:pPr>
+        <w:rPr/>
+      </w:pPr>
+      <w:r>
+        <w:rPr>
+          <w:rtl w:val="0"/>
+        </w:rPr>
+        <w:t xml:space="preserve">Question: 24</w:t>
+      </w:r>
+    </w:p>
+    <w:p>
+      <w:pPr>
+        <w:rPr>
+          <w:color w:val="999999"/>
+        </w:rPr>
+      </w:pPr>
+      <w:r>
+        <w:rPr>
+          <w:b w:val="1"/>
+          <w:rtl w:val="0"/>
+        </w:rPr>
+        <w:t xml:space="preserve">Main​ ​Topic​ ​:​ </w:t>
+      </w:r>
+      <w:r>
+        <w:rPr>
+          <w:color w:val="999999"/>
+          <w:rtl w:val="0"/>
+        </w:rPr>
+        <w:t xml:space="preserve">Data Analytics</w:t>
+      </w:r>
+    </w:p>
+    <w:p>
+      <w:pPr>
+        <w:rPr>
+          <w:b w:val="1"/>
+          <w:color w:val="999999"/>
+        </w:rPr>
+      </w:pPr>
+      <w:r>
+        <w:rPr>
+          <w:b w:val="1"/>
+          <w:rtl w:val="0"/>
+        </w:rPr>
+        <w:t xml:space="preserve">Sub​ ​Topic​ ​:​ </w:t>
+      </w:r>
+      <w:r>
+        <w:rPr>
+          <w:b w:val="1"/>
+          <w:color w:val="999999"/>
+          <w:rtl w:val="0"/>
+        </w:rPr>
+        <w:t xml:space="preserve">Determine the operational characteristics of the collection system </w:t>
+      </w:r>
+    </w:p>
+    <w:p>
+      <w:pPr>
+        <w:rPr>
+          <w:color w:val="999999"/>
+        </w:rPr>
+      </w:pPr>
+      <w:r>
+        <w:rPr>
+          <w:rtl w:val="0"/>
+        </w:rPr>
+      </w:r>
+    </w:p>
+    <w:p>
+      <w:pPr>
+        <w:rPr>
+          <w:b w:val="1"/>
+          <w:color w:val="999999"/>
+        </w:rPr>
+      </w:pPr>
+      <w:r>
+        <w:rPr>
+          <w:b w:val="1"/>
+          <w:rtl w:val="0"/>
+        </w:rPr>
+        <w:t xml:space="preserve">Domain: </w:t>
+      </w:r>
+      <w:r>
+        <w:rPr>
+          <w:color w:val="999999"/>
+          <w:rtl w:val="0"/>
+        </w:rPr>
+        <w:t xml:space="preserve">Data Collection  </w:t>
+      </w:r>
+      <w:r>
+        <w:rPr>
+          <w:rtl w:val="0"/>
+        </w:rPr>
+      </w:r>
+    </w:p>
+    <w:p>
+      <w:pPr>
+        <w:rPr>
+          <w:b w:val="1"/>
+        </w:rPr>
+      </w:pPr>
+      <w:r>
+        <w:rPr>
+          <w:rtl w:val="0"/>
+        </w:rPr>
+      </w:r>
+    </w:p>
+    <w:p>
+      <w:pPr>
+        <w:rPr>
+          <w:rFonts w:ascii="Calibri" w:cs="Calibri" w:eastAsia="Calibri" w:hAnsi="Calibri"/>
+        </w:rPr>
+      </w:pPr>
+      <w:r>
+        <w:rPr>
+          <w:rFonts w:ascii="Calibri" w:cs="Calibri" w:eastAsia="Calibri" w:hAnsi="Calibri"/>
+          <w:b w:val="1"/>
+          <w:rtl w:val="0"/>
+        </w:rPr>
+        <w:t xml:space="preserve">Question text</w:t>
+      </w:r>
+      <w:r>
+        <w:rPr>
+          <w:rFonts w:ascii="Calibri" w:cs="Calibri" w:eastAsia="Calibri" w:hAnsi="Calibri"/>
+          <w:rtl w:val="0"/>
+        </w:rPr>
+        <w:t xml:space="preserve">: </w:t>
+      </w:r>
+    </w:p>
+    <w:p>
+      <w:pPr>
+        <w:rPr>
+          <w:color w:val="434343"/>
+        </w:rPr>
+      </w:pPr>
+      <w:r>
+        <w:rPr>
+          <w:color w:val="434343"/>
+          <w:rtl w:val="0"/>
+        </w:rPr>
+        <w:t xml:space="preserve">You work as a data analytics specialist for an international airline. Your company gathers sensor data from all of the airlines in your company’s fleet. These sensors emit data describing the flight patterns of their planes, the health of the airplane components, and fuel usage patterns during flight.</w:t>
+      </w:r>
+    </w:p>
+    <w:p>
+      <w:pPr>
+        <w:rPr>
+          <w:color w:val="434343"/>
+        </w:rPr>
+      </w:pPr>
+      <w:r>
+        <w:rPr>
+          <w:rtl w:val="0"/>
+        </w:rPr>
+      </w:r>
+    </w:p>
+    <w:p>
+      <w:pPr>
+        <w:rPr>
+          <w:color w:val="434343"/>
+        </w:rPr>
+      </w:pPr>
+      <w:r>
+        <w:rPr>
+          <w:color w:val="434343"/>
+          <w:rtl w:val="0"/>
+        </w:rPr>
+        <w:t xml:space="preserve">Your team is responsible for gathering this sensor data into a data warehouse for use in analytics apps used by your data scientists to gain insights into the efficiency of their airline fleet. Which of the following options is the simplest and most cost effective method of getting the airline data into your data warehouse?</w:t>
+      </w:r>
+    </w:p>
+    <w:p>
+      <w:pPr>
+        <w:rPr>
+          <w:color w:val="434343"/>
+        </w:rPr>
+      </w:pPr>
+      <w:r>
+        <w:rPr>
+          <w:rtl w:val="0"/>
+        </w:rPr>
+      </w:r>
+    </w:p>
+    <w:p>
+      <w:pPr>
+        <w:numPr>
+          <w:ilvl w:val="0"/>
+          <w:numId w:val="1"/>
+        </w:numPr>
+        <w:ind w:left="720" w:hanging="360"/>
+        <w:rPr>
+          <w:color w:val="434343"/>
+        </w:rPr>
+      </w:pPr>
+      <w:r>
+        <w:rPr>
+          <w:color w:val="434343"/>
+          <w:rtl w:val="0"/>
+        </w:rPr>
+        <w:t xml:space="preserve">Sensor data -&gt; Kinesis Data Firehose -&gt; Redshift</w:t>
+      </w:r>
+    </w:p>
+    <w:p>
+      <w:pPr>
+        <w:numPr>
+          <w:ilvl w:val="0"/>
+          <w:numId w:val="1"/>
+        </w:numPr>
+        <w:ind w:left="720" w:hanging="360"/>
+        <w:rPr>
+          <w:color w:val="434343"/>
+        </w:rPr>
+      </w:pPr>
+      <w:r>
+        <w:rPr>
+          <w:color w:val="434343"/>
+          <w:rtl w:val="0"/>
+        </w:rPr>
+        <w:t xml:space="preserve">Sensor data -&gt; Kinesis Data Streams -&gt; </w:t>
+      </w:r>
+      <w:r>
+        <w:rPr>
+          <w:color w:val="444444"/>
+          <w:highlight w:val="white"/>
+          <w:rtl w:val="0"/>
+        </w:rPr>
+        <w:t xml:space="preserve">KCL/KCL-C -&gt; Redshift</w:t>
+      </w:r>
+      <w:r>
+        <w:rPr>
+          <w:rtl w:val="0"/>
+        </w:rPr>
+      </w:r>
+    </w:p>
+    <w:p>
+      <w:pPr>
+        <w:numPr>
+          <w:ilvl w:val="0"/>
+          <w:numId w:val="1"/>
+        </w:numPr>
+        <w:ind w:left="720" w:hanging="360"/>
+        <w:rPr>
+          <w:color w:val="434343"/>
+        </w:rPr>
+      </w:pPr>
+      <w:r>
+        <w:rPr>
+          <w:color w:val="434343"/>
+          <w:rtl w:val="0"/>
+        </w:rPr>
+        <w:t xml:space="preserve">Sensor data -&gt; Kinesis Data Firehose -&gt; S3 -&gt; Redshift</w:t>
+      </w:r>
+    </w:p>
+    <w:p>
+      <w:pPr>
+        <w:numPr>
+          <w:ilvl w:val="0"/>
+          <w:numId w:val="1"/>
+        </w:numPr>
+        <w:ind w:left="720" w:hanging="360"/>
+        <w:rPr>
+          <w:color w:val="434343"/>
+        </w:rPr>
+      </w:pPr>
+      <w:r>
+        <w:rPr>
+          <w:color w:val="434343"/>
+          <w:rtl w:val="0"/>
+        </w:rPr>
+        <w:t xml:space="preserve">Sensor data -&gt; Kinesis Data Streams -&gt; </w:t>
+      </w:r>
+      <w:r>
+        <w:rPr>
+          <w:color w:val="444444"/>
+          <w:highlight w:val="white"/>
+          <w:rtl w:val="0"/>
+        </w:rPr>
+        <w:t xml:space="preserve">S3 -&gt; Redshift</w:t>
+      </w:r>
+      <w:r>
+        <w:rPr>
+          <w:rtl w:val="0"/>
+        </w:rPr>
+      </w:r>
+    </w:p>
+    <w:p>
+      <w:pPr>
+        <w:rPr>
+          <w:color w:val="434343"/>
+        </w:rPr>
+      </w:pPr>
+      <w:r>
+        <w:rPr>
+          <w:rtl w:val="0"/>
+        </w:rPr>
+      </w:r>
+    </w:p>
+    <w:p>
+      <w:pPr>
+        <w:rPr>
+          <w:color w:val="434343"/>
+        </w:rPr>
+      </w:pPr>
+      <w:r>
+        <w:rPr>
+          <w:rFonts w:ascii="Calibri" w:cs="Calibri" w:eastAsia="Calibri" w:hAnsi="Calibri"/>
+          <w:b w:val="1"/>
+          <w:rtl w:val="0"/>
+        </w:rPr>
+        <w:t xml:space="preserve">Answer:</w:t>
+      </w:r>
+      <w:r>
+        <w:rPr>
+          <w:color w:val="434343"/>
+          <w:rtl w:val="0"/>
+        </w:rPr>
+        <w:t xml:space="preserve"> C</w:t>
+      </w:r>
+    </w:p>
+    <w:p>
+      <w:pPr>
+        <w:rPr>
+          <w:color w:val="434343"/>
+        </w:rPr>
+      </w:pPr>
+      <w:r>
+        <w:rPr>
+          <w:rtl w:val="0"/>
+        </w:rPr>
+      </w:r>
+    </w:p>
+    <w:p>
+      <w:pPr>
+        <w:rPr>
+          <w:color w:val="434343"/>
+        </w:rPr>
+      </w:pPr>
+      <w:r>
+        <w:rPr>
+          <w:rFonts w:ascii="Calibri" w:cs="Calibri" w:eastAsia="Calibri" w:hAnsi="Calibri"/>
+          <w:b w:val="1"/>
+          <w:rtl w:val="0"/>
+        </w:rPr>
+        <w:t xml:space="preserve">Explanation:</w:t>
+      </w:r>
+      <w:r>
+        <w:rPr>
+          <w:rtl w:val="0"/>
+        </w:rPr>
+      </w:r>
+    </w:p>
+    <w:p>
+      <w:pPr>
+        <w:rPr>
+          <w:color w:val="444444"/>
+          <w:highlight w:val="white"/>
+        </w:rPr>
+      </w:pPr>
+      <w:r>
+        <w:rPr>
+          <w:color w:val="434343"/>
+          <w:rtl w:val="0"/>
+        </w:rPr>
+        <w:t xml:space="preserve">Option A is incorrect</w:t>
+      </w:r>
+      <w:r>
+        <w:rPr>
+          <w:color w:val="444444"/>
+          <w:highlight w:val="white"/>
+          <w:rtl w:val="0"/>
+        </w:rPr>
+        <w:t xml:space="preserve">. To load your data directly into Redshift from Kinesis Data Firehose you need to use an S3 bucket as an intermediary staging location from which Kinesis issues the Redshift COPY command to load the data into your Redshift tables. See the following screen shot from the AWS console:</w:t>
+      </w:r>
+    </w:p>
+    <w:p>
+      <w:pPr>
+        <w:rPr>
+          <w:color w:val="444444"/>
+          <w:highlight w:val="white"/>
+        </w:rPr>
+      </w:pPr>
+      <w:r>
+        <w:rPr>
+          <w:color w:val="444444"/>
+          <w:highlight w:val="white"/>
+        </w:rPr>
+        <w:drawing>
+          <wp:inline distB="114300" distT="114300" distL="114300" distR="114300">
+            <wp:extent cx="5943600" cy="4114800"/>
+            <wp:effectExtent b="0" l="0" r="0" t="0"/>
+            <wp:docPr id="1" name="image1.png"/>
+            <a:graphic>
+              <a:graphicData uri="http://schemas.openxmlformats.org/drawingml/2006/picture">
+                <pic:pic>
+                  <pic:nvPicPr>
+                    <pic:cNvPr id="0" name="image1.png"/>
+                    <pic:cNvPicPr preferRelativeResize="0"/>
+                  </pic:nvPicPr>
+                  <pic:blipFill>
+                    <a:blip r:embed="rId101"/>
+                    <a:srcRect b="0" l="0" r="0" t="0"/>
+                    <a:stretch>
+                      <a:fillRect/>
+                    </a:stretch>
+                  </pic:blipFill>
+                  <pic:spPr>
+                    <a:xfrm>
+                      <a:off x="0" y="0"/>
+                      <a:ext cx="5943600" cy="4114800"/>
+                    </a:xfrm>
+                    <a:prstGeom prst="rect"/>
+                    <a:ln/>
+                  </pic:spPr>
+                </pic:pic>
+              </a:graphicData>
+            </a:graphic>
+          </wp:inline>
+        </w:drawing>
+      </w:r>
+      <w:r>
+        <w:rPr>
+          <w:rtl w:val="0"/>
+        </w:rPr>
+      </w:r>
+    </w:p>
+    <w:p>
+      <w:pPr>
+        <w:rPr>
+          <w:color w:val="444444"/>
+          <w:highlight w:val="white"/>
+        </w:rPr>
+      </w:pPr>
+      <w:r>
+        <w:rPr>
+          <w:rtl w:val="0"/>
+        </w:rPr>
+      </w:r>
+    </w:p>
+    <w:p>
+      <w:pPr>
+        <w:rPr>
+          <w:color w:val="383a42"/>
+          <w:shd w:fill="fafafa" w:val="clear"/>
+        </w:rPr>
+      </w:pPr>
+      <w:r>
+        <w:rPr>
+          <w:color w:val="444444"/>
+          <w:highlight w:val="white"/>
+          <w:rtl w:val="0"/>
+        </w:rPr>
+        <w:t xml:space="preserve">Option B is incorrect. While this solution will work, it is less cost efficient (you would have to write KCL/KCL-C application code) and not as simple as using Kinesis Firehose to write to S3 from which Kinesis then issues the Redshift COPY command to load your data into your Redshift tables.</w:t>
+      </w:r>
+      <w:r>
+        <w:rPr>
+          <w:rtl w:val="0"/>
+        </w:rPr>
+      </w:r>
+    </w:p>
+    <w:p>
+      <w:pPr>
+        <w:rPr>
+          <w:color w:val="444444"/>
+          <w:highlight w:val="white"/>
+        </w:rPr>
+      </w:pPr>
+      <w:r>
+        <w:rPr>
+          <w:rtl w:val="0"/>
+        </w:rPr>
+      </w:r>
+    </w:p>
+    <w:p>
+      <w:pPr>
+        <w:rPr>
+          <w:color w:val="444444"/>
+          <w:highlight w:val="white"/>
+        </w:rPr>
+      </w:pPr>
+      <w:r>
+        <w:rPr>
+          <w:color w:val="444444"/>
+          <w:highlight w:val="white"/>
+          <w:rtl w:val="0"/>
+        </w:rPr>
+        <w:t xml:space="preserve">Option C is correct.</w:t>
+      </w:r>
+      <w:r>
+        <w:rPr>
+          <w:color w:val="383a42"/>
+          <w:shd w:fill="fafafa" w:val="clear"/>
+          <w:rtl w:val="0"/>
+        </w:rPr>
+        <w:t xml:space="preserve"> </w:t>
+      </w:r>
+      <w:r>
+        <w:rPr>
+          <w:color w:val="434343"/>
+          <w:rtl w:val="0"/>
+        </w:rPr>
+        <w:t xml:space="preserve">The most cost efficient and simplest solution is to</w:t>
+      </w:r>
+      <w:r>
+        <w:rPr>
+          <w:color w:val="434343"/>
+          <w:rtl w:val="0"/>
+        </w:rPr>
+        <w:t xml:space="preserve"> </w:t>
+      </w:r>
+      <w:r>
+        <w:rPr>
+          <w:color w:val="444444"/>
+          <w:highlight w:val="white"/>
+          <w:rtl w:val="0"/>
+        </w:rPr>
+        <w:t xml:space="preserve">use Kinesis Firehose to write to S3 from which Kinesis then issues the Redshift COPY command to load your data into your Redshift tables.</w:t>
+        <w:br w:type="textWrapping"/>
+      </w:r>
+    </w:p>
+    <w:p>
+      <w:pPr>
+        <w:rPr>
+          <w:color w:val="383a42"/>
+          <w:shd w:fill="fafafa" w:val="clear"/>
+        </w:rPr>
+      </w:pPr>
+      <w:r>
+        <w:rPr>
+          <w:color w:val="444444"/>
+          <w:highlight w:val="white"/>
+          <w:rtl w:val="0"/>
+        </w:rPr>
+        <w:t xml:space="preserve">Option D is incorrect. In order to be able to write your Kinesis Data Stream data to S3 you would have to write a Kinesis client application, which will be less cost efficient and not as simple as using Kinesis Firehose to write to S3 from which Kinesis then issues the Redshift COPY command to load your data into your Redshift tables.</w:t>
+      </w:r>
+      <w:r>
+        <w:rPr>
+          <w:rtl w:val="0"/>
+        </w:rPr>
+      </w:r>
+    </w:p>
+    <w:p>
+      <w:pPr>
+        <w:rPr>
+          <w:color w:val="383a42"/>
+          <w:shd w:fill="fafafa" w:val="clear"/>
+        </w:rPr>
+      </w:pPr>
+      <w:r>
+        <w:rPr>
+          <w:rtl w:val="0"/>
+        </w:rPr>
+      </w:r>
+    </w:p>
+    <w:p>
+      <w:pPr>
+        <w:rPr>
+          <w:rFonts w:ascii="Calibri" w:cs="Calibri" w:eastAsia="Calibri" w:hAnsi="Calibri"/>
+          <w:b w:val="1"/>
+        </w:rPr>
+      </w:pPr>
+      <w:r>
+        <w:rPr>
+          <w:rFonts w:ascii="Calibri" w:cs="Calibri" w:eastAsia="Calibri" w:hAnsi="Calibri"/>
+          <w:b w:val="1"/>
+          <w:rtl w:val="0"/>
+        </w:rPr>
+        <w:t xml:space="preserve">Reference:</w:t>
+      </w:r>
+    </w:p>
+    <w:p>
+      <w:pPr>
+        <w:rPr>
+          <w:color w:val="444444"/>
+        </w:rPr>
+      </w:pPr>
+      <w:r>
+        <w:rPr>
+          <w:color w:val="444444"/>
+          <w:rtl w:val="0"/>
+        </w:rPr>
+        <w:t xml:space="preserve">Please see the Amazon Kinesis Data Streams getting started page titled</w:t>
+      </w:r>
+      <w:r>
+        <w:rPr>
+          <w:b w:val="1"/>
+          <w:color w:val="444444"/>
+          <w:rtl w:val="0"/>
+        </w:rPr>
+        <w:t xml:space="preserve"> Getting started with Amazon Kinesis Data Streams </w:t>
+      </w:r>
+      <w:r>
+        <w:rPr>
+          <w:color w:val="444444"/>
+          <w:rtl w:val="0"/>
+        </w:rPr>
+        <w:t xml:space="preserve">(</w:t>
+      </w:r>
+      <w:hyperlink r:id="rId102">
+        <w:r>
+          <w:rPr>
+            <w:color w:val="1155cc"/>
+            <w:u w:val="single"/>
+            <w:rtl w:val="0"/>
+          </w:rPr>
+          <w:t xml:space="preserve">https://aws.amazon.com/kinesis/data-streams/getting-started/</w:t>
+        </w:r>
+      </w:hyperlink>
+      <w:r>
+        <w:rPr>
+          <w:color w:val="444444"/>
+          <w:rtl w:val="0"/>
+        </w:rPr>
+        <w:t xml:space="preserve">), the </w:t>
+      </w:r>
+      <w:r>
+        <w:rPr>
+          <w:b w:val="1"/>
+          <w:color w:val="444444"/>
+          <w:rtl w:val="0"/>
+        </w:rPr>
+        <w:t xml:space="preserve">Amazon Redshift overview page</w:t>
+      </w:r>
+      <w:r>
+        <w:rPr>
+          <w:color w:val="444444"/>
+          <w:rtl w:val="0"/>
+        </w:rPr>
+        <w:t xml:space="preserve"> (</w:t>
+      </w:r>
+      <w:hyperlink r:id="rId103">
+        <w:r>
+          <w:rPr>
+            <w:color w:val="1155cc"/>
+            <w:u w:val="single"/>
+            <w:rtl w:val="0"/>
+          </w:rPr>
+          <w:t xml:space="preserve">https://aws.amazon.com/redshift/</w:t>
+        </w:r>
+      </w:hyperlink>
+      <w:r>
+        <w:rPr>
+          <w:color w:val="444444"/>
+          <w:rtl w:val="0"/>
+        </w:rPr>
+        <w:t xml:space="preserve">), the GitHub repo titled</w:t>
+      </w:r>
+      <w:r>
+        <w:rPr>
+          <w:b w:val="1"/>
+          <w:color w:val="444444"/>
+          <w:rtl w:val="0"/>
+        </w:rPr>
+        <w:t xml:space="preserve"> </w:t>
+      </w:r>
+      <w:r>
+        <w:rPr>
+          <w:b w:val="1"/>
+          <w:color w:val="444444"/>
+          <w:rtl w:val="0"/>
+        </w:rPr>
+        <w:t xml:space="preserve">Amazon Kinesis Connector Library </w:t>
+      </w:r>
+      <w:r>
+        <w:rPr>
+          <w:color w:val="444444"/>
+          <w:rtl w:val="0"/>
+        </w:rPr>
+        <w:t xml:space="preserve">(</w:t>
+      </w:r>
+      <w:hyperlink r:id="rId104">
+        <w:r>
+          <w:rPr>
+            <w:color w:val="1155cc"/>
+            <w:u w:val="single"/>
+            <w:rtl w:val="0"/>
+          </w:rPr>
+          <w:t xml:space="preserve">https://github.com/awslabs/amazon-kinesis-connectors</w:t>
+        </w:r>
+      </w:hyperlink>
+      <w:r>
+        <w:rPr>
+          <w:color w:val="444444"/>
+          <w:rtl w:val="0"/>
+        </w:rPr>
+        <w:t xml:space="preserve">), and the Amazon Kinesis Data Firehose developer guide titled</w:t>
+      </w:r>
+      <w:r>
+        <w:rPr>
+          <w:b w:val="1"/>
+          <w:color w:val="444444"/>
+          <w:rtl w:val="0"/>
+        </w:rPr>
+        <w:t xml:space="preserve"> </w:t>
+      </w:r>
+      <w:r>
+        <w:rPr>
+          <w:b w:val="1"/>
+          <w:color w:val="444444"/>
+          <w:rtl w:val="0"/>
+        </w:rPr>
+        <w:t xml:space="preserve">Amazon Kinesis Data Firehose Data Delivery </w:t>
+      </w:r>
+      <w:r>
+        <w:rPr>
+          <w:color w:val="444444"/>
+          <w:rtl w:val="0"/>
+        </w:rPr>
+        <w:t xml:space="preserve">(</w:t>
+      </w:r>
+      <w:hyperlink r:id="rId105">
+        <w:r>
+          <w:rPr>
+            <w:color w:val="1155cc"/>
+            <w:u w:val="single"/>
+            <w:rtl w:val="0"/>
+          </w:rPr>
+          <w:t xml:space="preserve">https://docs.aws.amazon.com/firehose/latest/dev/basic-deliver.html</w:t>
+        </w:r>
+      </w:hyperlink>
+      <w:r>
+        <w:rPr>
+          <w:color w:val="444444"/>
+          <w:rtl w:val="0"/>
+        </w:rPr>
+        <w:t xml:space="preserve">)</w:t>
       </w:r>
     </w:p>
     <w:p>
@@ -23286,6 +24010,116 @@
     </w:lvl>
   </w:abstractNum>
   <w:abstractNum w:abstractNumId="23">
+    <w:lvl w:ilvl="0">
+      <w:start w:val="1"/>
+      <w:numFmt w:val="upperLetter"/>
+      <w:lvlText w:val="%1)"/>
+      <w:lvlJc w:val="left"/>
+      <w:pPr>
+        <w:ind w:left="720" w:hanging="360"/>
+      </w:pPr>
+      <w:rPr>
+        <w:u w:val="none"/>
+      </w:rPr>
+    </w:lvl>
+    <w:lvl w:ilvl="1">
+      <w:start w:val="1"/>
+      <w:numFmt w:val="lowerLetter"/>
+      <w:lvlText w:val="%2)"/>
+      <w:lvlJc w:val="left"/>
+      <w:pPr>
+        <w:ind w:left="1440" w:hanging="360"/>
+      </w:pPr>
+      <w:rPr>
+        <w:u w:val="none"/>
+      </w:rPr>
+    </w:lvl>
+    <w:lvl w:ilvl="2">
+      <w:start w:val="1"/>
+      <w:numFmt w:val="lowerRoman"/>
+      <w:lvlText w:val="%3)"/>
+      <w:lvlJc w:val="right"/>
+      <w:pPr>
+        <w:ind w:left="2160" w:hanging="360"/>
+      </w:pPr>
+      <w:rPr>
+        <w:u w:val="none"/>
+      </w:rPr>
+    </w:lvl>
+    <w:lvl w:ilvl="3">
+      <w:start w:val="1"/>
+      <w:numFmt w:val="decimal"/>
+      <w:lvlText w:val="(%4)"/>
+      <w:lvlJc w:val="left"/>
+      <w:pPr>
+        <w:ind w:left="2880" w:hanging="360"/>
+      </w:pPr>
+      <w:rPr>
+        <w:u w:val="none"/>
+      </w:rPr>
+    </w:lvl>
+    <w:lvl w:ilvl="4">
+      <w:start w:val="1"/>
+      <w:numFmt w:val="lowerLetter"/>
+      <w:lvlText w:val="(%5)"/>
+      <w:lvlJc w:val="left"/>
+      <w:pPr>
+        <w:ind w:left="3600" w:hanging="360"/>
+      </w:pPr>
+      <w:rPr>
+        <w:u w:val="none"/>
+      </w:rPr>
+    </w:lvl>
+    <w:lvl w:ilvl="5">
+      <w:start w:val="1"/>
+      <w:numFmt w:val="lowerRoman"/>
+      <w:lvlText w:val="(%6)"/>
+      <w:lvlJc w:val="right"/>
+      <w:pPr>
+        <w:ind w:left="4320" w:hanging="360"/>
+      </w:pPr>
+      <w:rPr>
+        <w:u w:val="none"/>
+      </w:rPr>
+    </w:lvl>
+    <w:lvl w:ilvl="6">
+      <w:start w:val="1"/>
+      <w:numFmt w:val="decimal"/>
+      <w:lvlText w:val="%7."/>
+      <w:lvlJc w:val="left"/>
+      <w:pPr>
+        <w:ind w:left="5040" w:hanging="360"/>
+      </w:pPr>
+      <w:rPr>
+        <w:u w:val="none"/>
+      </w:rPr>
+    </w:lvl>
+    <w:lvl w:ilvl="7">
+      <w:start w:val="1"/>
+      <w:numFmt w:val="lowerLetter"/>
+      <w:lvlText w:val="%8."/>
+      <w:lvlJc w:val="left"/>
+      <w:pPr>
+        <w:ind w:left="5760" w:hanging="360"/>
+      </w:pPr>
+      <w:rPr>
+        <w:u w:val="none"/>
+      </w:rPr>
+    </w:lvl>
+    <w:lvl w:ilvl="8">
+      <w:start w:val="1"/>
+      <w:numFmt w:val="lowerRoman"/>
+      <w:lvlText w:val="%9."/>
+      <w:lvlJc w:val="right"/>
+      <w:pPr>
+        <w:ind w:left="6480" w:hanging="360"/>
+      </w:pPr>
+      <w:rPr>
+        <w:u w:val="none"/>
+      </w:rPr>
+    </w:lvl>
+  </w:abstractNum>
+  <w:abstractNum w:abstractNumId="24">
     <w:lvl w:ilvl="0">
       <w:start w:val="1"/>
       <w:numFmt w:val="upperLetter"/>
@@ -23463,6 +24297,9 @@
   </w:num>
   <w:num w:numId="23">
     <w:abstractNumId w:val="23"/>
+  </w:num>
+  <w:num w:numId="24">
+    <w:abstractNumId w:val="24"/>
   </w:num>
 </w:numbering>
 </file>

</xml_diff>

<commit_message>
added question 25 to DA cert questions list #2
</commit_message>
<xml_diff>
--- a/public/Exam Notes/DA-Vincent-1-65-May-4.docx
+++ b/public/Exam Notes/DA-Vincent-1-65-May-4.docx
@@ -2798,12 +2798,12 @@
             <wp:inline distB="19050" distT="19050" distL="19050" distR="19050">
               <wp:extent cx="2075331" cy="2986088"/>
               <wp:effectExtent b="0" l="0" r="0" t="0"/>
-              <wp:docPr id="2" name="image2.png"/>
+              <wp:docPr id="2" name="image1.png"/>
               <a:graphic>
                 <a:graphicData uri="http://schemas.openxmlformats.org/drawingml/2006/picture">
                   <pic:pic>
                     <pic:nvPicPr>
-                      <pic:cNvPr id="0" name="image2.png"/>
+                      <pic:cNvPr id="0" name="image1.png"/>
                       <pic:cNvPicPr preferRelativeResize="0"/>
                     </pic:nvPicPr>
                     <pic:blipFill>
@@ -2878,7 +2878,7 @@
       <w:pPr>
         <w:numPr>
           <w:ilvl w:val="0"/>
-          <w:numId w:val="11"/>
+          <w:numId w:val="9"/>
         </w:numPr>
         <w:ind w:left="720" w:hanging="360"/>
         <w:rPr>
@@ -2898,7 +2898,7 @@
       <w:pPr>
         <w:numPr>
           <w:ilvl w:val="0"/>
-          <w:numId w:val="11"/>
+          <w:numId w:val="9"/>
         </w:numPr>
         <w:ind w:left="720" w:hanging="360"/>
         <w:rPr>
@@ -2919,7 +2919,7 @@
       <w:pPr>
         <w:numPr>
           <w:ilvl w:val="0"/>
-          <w:numId w:val="11"/>
+          <w:numId w:val="9"/>
         </w:numPr>
         <w:ind w:left="720" w:hanging="360"/>
         <w:rPr>
@@ -2940,7 +2940,7 @@
       <w:pPr>
         <w:numPr>
           <w:ilvl w:val="0"/>
-          <w:numId w:val="11"/>
+          <w:numId w:val="9"/>
         </w:numPr>
         <w:ind w:left="720" w:hanging="360"/>
         <w:rPr>
@@ -3635,7 +3635,7 @@
       <w:pPr>
         <w:numPr>
           <w:ilvl w:val="0"/>
-          <w:numId w:val="6"/>
+          <w:numId w:val="19"/>
         </w:numPr>
         <w:ind w:left="720" w:hanging="360"/>
         <w:rPr>
@@ -3667,7 +3667,7 @@
       <w:pPr>
         <w:numPr>
           <w:ilvl w:val="0"/>
-          <w:numId w:val="6"/>
+          <w:numId w:val="19"/>
         </w:numPr>
         <w:ind w:left="720" w:hanging="360"/>
         <w:rPr>
@@ -3703,7 +3703,7 @@
       <w:pPr>
         <w:numPr>
           <w:ilvl w:val="0"/>
-          <w:numId w:val="6"/>
+          <w:numId w:val="19"/>
         </w:numPr>
         <w:ind w:left="720" w:hanging="360"/>
         <w:rPr>
@@ -3736,7 +3736,7 @@
       <w:pPr>
         <w:numPr>
           <w:ilvl w:val="0"/>
-          <w:numId w:val="6"/>
+          <w:numId w:val="19"/>
         </w:numPr>
         <w:ind w:left="720" w:hanging="360"/>
         <w:rPr>
@@ -5047,7 +5047,7 @@
       <w:pPr>
         <w:numPr>
           <w:ilvl w:val="0"/>
-          <w:numId w:val="7"/>
+          <w:numId w:val="5"/>
         </w:numPr>
         <w:ind w:left="720" w:hanging="360"/>
         <w:rPr>
@@ -5067,7 +5067,7 @@
       <w:pPr>
         <w:numPr>
           <w:ilvl w:val="0"/>
-          <w:numId w:val="7"/>
+          <w:numId w:val="5"/>
         </w:numPr>
         <w:ind w:left="720" w:hanging="360"/>
         <w:rPr>
@@ -5088,7 +5088,7 @@
       <w:pPr>
         <w:numPr>
           <w:ilvl w:val="0"/>
-          <w:numId w:val="7"/>
+          <w:numId w:val="5"/>
         </w:numPr>
         <w:ind w:left="720" w:hanging="360"/>
         <w:rPr>
@@ -5109,7 +5109,7 @@
       <w:pPr>
         <w:numPr>
           <w:ilvl w:val="0"/>
-          <w:numId w:val="7"/>
+          <w:numId w:val="5"/>
         </w:numPr>
         <w:ind w:left="720" w:hanging="360"/>
         <w:rPr>
@@ -6514,7 +6514,7 @@
       <w:pPr>
         <w:numPr>
           <w:ilvl w:val="0"/>
-          <w:numId w:val="12"/>
+          <w:numId w:val="21"/>
         </w:numPr>
         <w:ind w:left="720" w:hanging="360"/>
         <w:rPr>
@@ -6549,7 +6549,7 @@
       <w:pPr>
         <w:numPr>
           <w:ilvl w:val="0"/>
-          <w:numId w:val="12"/>
+          <w:numId w:val="21"/>
         </w:numPr>
         <w:ind w:left="720" w:hanging="360"/>
         <w:rPr>
@@ -6585,7 +6585,7 @@
       <w:pPr>
         <w:numPr>
           <w:ilvl w:val="0"/>
-          <w:numId w:val="12"/>
+          <w:numId w:val="21"/>
         </w:numPr>
         <w:ind w:left="720" w:hanging="360"/>
         <w:rPr>
@@ -6634,7 +6634,7 @@
       <w:pPr>
         <w:numPr>
           <w:ilvl w:val="0"/>
-          <w:numId w:val="12"/>
+          <w:numId w:val="21"/>
         </w:numPr>
         <w:ind w:left="720" w:hanging="360"/>
         <w:rPr>
@@ -7253,7 +7253,7 @@
       <w:pPr>
         <w:numPr>
           <w:ilvl w:val="0"/>
-          <w:numId w:val="15"/>
+          <w:numId w:val="23"/>
         </w:numPr>
         <w:ind w:left="720" w:hanging="360"/>
         <w:rPr>
@@ -7273,7 +7273,7 @@
       <w:pPr>
         <w:numPr>
           <w:ilvl w:val="0"/>
-          <w:numId w:val="15"/>
+          <w:numId w:val="23"/>
         </w:numPr>
         <w:ind w:left="720" w:hanging="360"/>
         <w:rPr>
@@ -7294,7 +7294,7 @@
       <w:pPr>
         <w:numPr>
           <w:ilvl w:val="0"/>
-          <w:numId w:val="15"/>
+          <w:numId w:val="23"/>
         </w:numPr>
         <w:ind w:left="720" w:hanging="360"/>
         <w:rPr>
@@ -7315,7 +7315,7 @@
       <w:pPr>
         <w:numPr>
           <w:ilvl w:val="0"/>
-          <w:numId w:val="15"/>
+          <w:numId w:val="23"/>
         </w:numPr>
         <w:ind w:left="720" w:hanging="360"/>
         <w:rPr>
@@ -7924,7 +7924,7 @@
       <w:pPr>
         <w:numPr>
           <w:ilvl w:val="0"/>
-          <w:numId w:val="24"/>
+          <w:numId w:val="17"/>
         </w:numPr>
         <w:ind w:left="720" w:hanging="360"/>
         <w:rPr>
@@ -7944,7 +7944,7 @@
       <w:pPr>
         <w:numPr>
           <w:ilvl w:val="0"/>
-          <w:numId w:val="24"/>
+          <w:numId w:val="17"/>
         </w:numPr>
         <w:ind w:left="720" w:hanging="360"/>
         <w:rPr>
@@ -7965,7 +7965,7 @@
       <w:pPr>
         <w:numPr>
           <w:ilvl w:val="0"/>
-          <w:numId w:val="24"/>
+          <w:numId w:val="17"/>
         </w:numPr>
         <w:ind w:left="720" w:hanging="360"/>
         <w:rPr>
@@ -7986,7 +7986,7 @@
       <w:pPr>
         <w:numPr>
           <w:ilvl w:val="0"/>
-          <w:numId w:val="24"/>
+          <w:numId w:val="17"/>
         </w:numPr>
         <w:ind w:left="720" w:hanging="360"/>
         <w:rPr>
@@ -8682,7 +8682,7 @@
       <w:pPr>
         <w:numPr>
           <w:ilvl w:val="0"/>
-          <w:numId w:val="4"/>
+          <w:numId w:val="18"/>
         </w:numPr>
         <w:ind w:left="720" w:hanging="360"/>
         <w:rPr>
@@ -8702,7 +8702,7 @@
       <w:pPr>
         <w:numPr>
           <w:ilvl w:val="0"/>
-          <w:numId w:val="4"/>
+          <w:numId w:val="18"/>
         </w:numPr>
         <w:ind w:left="720" w:hanging="360"/>
         <w:rPr>
@@ -8723,7 +8723,7 @@
       <w:pPr>
         <w:numPr>
           <w:ilvl w:val="0"/>
-          <w:numId w:val="4"/>
+          <w:numId w:val="18"/>
         </w:numPr>
         <w:ind w:left="720" w:hanging="360"/>
         <w:rPr>
@@ -8744,7 +8744,7 @@
       <w:pPr>
         <w:numPr>
           <w:ilvl w:val="0"/>
-          <w:numId w:val="4"/>
+          <w:numId w:val="18"/>
         </w:numPr>
         <w:ind w:left="720" w:hanging="360"/>
         <w:rPr>
@@ -9411,7 +9411,7 @@
       <w:pPr>
         <w:numPr>
           <w:ilvl w:val="0"/>
-          <w:numId w:val="19"/>
+          <w:numId w:val="13"/>
         </w:numPr>
         <w:ind w:left="720" w:hanging="360"/>
         <w:rPr>
@@ -9431,7 +9431,7 @@
       <w:pPr>
         <w:numPr>
           <w:ilvl w:val="0"/>
-          <w:numId w:val="19"/>
+          <w:numId w:val="13"/>
         </w:numPr>
         <w:ind w:left="720" w:hanging="360"/>
         <w:rPr>
@@ -9452,7 +9452,7 @@
       <w:pPr>
         <w:numPr>
           <w:ilvl w:val="0"/>
-          <w:numId w:val="19"/>
+          <w:numId w:val="13"/>
         </w:numPr>
         <w:ind w:left="720" w:hanging="360"/>
         <w:rPr>
@@ -9473,7 +9473,7 @@
       <w:pPr>
         <w:numPr>
           <w:ilvl w:val="0"/>
-          <w:numId w:val="19"/>
+          <w:numId w:val="13"/>
         </w:numPr>
         <w:ind w:left="720" w:hanging="360"/>
         <w:rPr>
@@ -10058,7 +10058,7 @@
       <w:pPr>
         <w:numPr>
           <w:ilvl w:val="0"/>
-          <w:numId w:val="5"/>
+          <w:numId w:val="4"/>
         </w:numPr>
         <w:ind w:left="720" w:hanging="360"/>
         <w:rPr>
@@ -10078,7 +10078,7 @@
       <w:pPr>
         <w:numPr>
           <w:ilvl w:val="0"/>
-          <w:numId w:val="5"/>
+          <w:numId w:val="4"/>
         </w:numPr>
         <w:ind w:left="720" w:hanging="360"/>
         <w:rPr>
@@ -10112,7 +10112,7 @@
       <w:pPr>
         <w:numPr>
           <w:ilvl w:val="0"/>
-          <w:numId w:val="5"/>
+          <w:numId w:val="4"/>
         </w:numPr>
         <w:ind w:left="720" w:hanging="360"/>
         <w:rPr>
@@ -10149,7 +10149,7 @@
       <w:pPr>
         <w:numPr>
           <w:ilvl w:val="0"/>
-          <w:numId w:val="5"/>
+          <w:numId w:val="4"/>
         </w:numPr>
         <w:ind w:left="720" w:hanging="360"/>
         <w:rPr>
@@ -10171,7 +10171,7 @@
       <w:pPr>
         <w:numPr>
           <w:ilvl w:val="0"/>
-          <w:numId w:val="5"/>
+          <w:numId w:val="4"/>
         </w:numPr>
         <w:ind w:left="720" w:hanging="360"/>
         <w:rPr>
@@ -10198,7 +10198,7 @@
       <w:pPr>
         <w:numPr>
           <w:ilvl w:val="0"/>
-          <w:numId w:val="5"/>
+          <w:numId w:val="4"/>
         </w:numPr>
         <w:ind w:left="720" w:hanging="360"/>
         <w:rPr>
@@ -10219,7 +10219,7 @@
       <w:pPr>
         <w:numPr>
           <w:ilvl w:val="0"/>
-          <w:numId w:val="5"/>
+          <w:numId w:val="4"/>
         </w:numPr>
         <w:ind w:left="720" w:hanging="360"/>
         <w:rPr>
@@ -11008,7 +11008,7 @@
       <w:pPr>
         <w:numPr>
           <w:ilvl w:val="0"/>
-          <w:numId w:val="17"/>
+          <w:numId w:val="24"/>
         </w:numPr>
         <w:ind w:left="720" w:hanging="360"/>
         <w:rPr>
@@ -11028,7 +11028,7 @@
       <w:pPr>
         <w:numPr>
           <w:ilvl w:val="0"/>
-          <w:numId w:val="17"/>
+          <w:numId w:val="24"/>
         </w:numPr>
         <w:ind w:left="720" w:hanging="360"/>
         <w:rPr>
@@ -11049,7 +11049,7 @@
       <w:pPr>
         <w:numPr>
           <w:ilvl w:val="0"/>
-          <w:numId w:val="17"/>
+          <w:numId w:val="24"/>
         </w:numPr>
         <w:ind w:left="720" w:hanging="360"/>
         <w:rPr>
@@ -11070,7 +11070,7 @@
       <w:pPr>
         <w:numPr>
           <w:ilvl w:val="0"/>
-          <w:numId w:val="17"/>
+          <w:numId w:val="24"/>
         </w:numPr>
         <w:ind w:left="720" w:hanging="360"/>
         <w:rPr>
@@ -11761,7 +11761,7 @@
       <w:pPr>
         <w:numPr>
           <w:ilvl w:val="0"/>
-          <w:numId w:val="18"/>
+          <w:numId w:val="12"/>
         </w:numPr>
         <w:ind w:left="720" w:hanging="360"/>
         <w:rPr>
@@ -11781,7 +11781,7 @@
       <w:pPr>
         <w:numPr>
           <w:ilvl w:val="0"/>
-          <w:numId w:val="18"/>
+          <w:numId w:val="12"/>
         </w:numPr>
         <w:ind w:left="720" w:hanging="360"/>
         <w:rPr>
@@ -11802,7 +11802,7 @@
       <w:pPr>
         <w:numPr>
           <w:ilvl w:val="0"/>
-          <w:numId w:val="18"/>
+          <w:numId w:val="12"/>
         </w:numPr>
         <w:ind w:left="720" w:hanging="360"/>
         <w:rPr>
@@ -11823,7 +11823,7 @@
       <w:pPr>
         <w:numPr>
           <w:ilvl w:val="0"/>
-          <w:numId w:val="18"/>
+          <w:numId w:val="12"/>
         </w:numPr>
         <w:ind w:left="720" w:hanging="360"/>
         <w:rPr>
@@ -12461,7 +12461,7 @@
       <w:pPr>
         <w:numPr>
           <w:ilvl w:val="0"/>
-          <w:numId w:val="9"/>
+          <w:numId w:val="7"/>
         </w:numPr>
         <w:ind w:left="720" w:hanging="360"/>
         <w:rPr>
@@ -12524,7 +12524,7 @@
       <w:pPr>
         <w:numPr>
           <w:ilvl w:val="0"/>
-          <w:numId w:val="9"/>
+          <w:numId w:val="7"/>
         </w:numPr>
         <w:ind w:left="720" w:hanging="360"/>
         <w:rPr>
@@ -12566,7 +12566,7 @@
       <w:pPr>
         <w:numPr>
           <w:ilvl w:val="0"/>
-          <w:numId w:val="9"/>
+          <w:numId w:val="7"/>
         </w:numPr>
         <w:ind w:left="720" w:hanging="360"/>
         <w:rPr>
@@ -12591,7 +12591,7 @@
       <w:pPr>
         <w:numPr>
           <w:ilvl w:val="0"/>
-          <w:numId w:val="9"/>
+          <w:numId w:val="7"/>
         </w:numPr>
         <w:ind w:left="720" w:hanging="360"/>
         <w:rPr>
@@ -13256,7 +13256,7 @@
       <w:pPr>
         <w:numPr>
           <w:ilvl w:val="0"/>
-          <w:numId w:val="13"/>
+          <w:numId w:val="10"/>
         </w:numPr>
         <w:ind w:left="720" w:hanging="360"/>
         <w:rPr>
@@ -13280,7 +13280,7 @@
       <w:pPr>
         <w:numPr>
           <w:ilvl w:val="0"/>
-          <w:numId w:val="13"/>
+          <w:numId w:val="10"/>
         </w:numPr>
         <w:ind w:left="720" w:hanging="360"/>
         <w:rPr>
@@ -13304,7 +13304,7 @@
       <w:pPr>
         <w:numPr>
           <w:ilvl w:val="0"/>
-          <w:numId w:val="13"/>
+          <w:numId w:val="10"/>
         </w:numPr>
         <w:ind w:left="720" w:hanging="360"/>
         <w:rPr>
@@ -13329,7 +13329,7 @@
       <w:pPr>
         <w:numPr>
           <w:ilvl w:val="0"/>
-          <w:numId w:val="13"/>
+          <w:numId w:val="10"/>
         </w:numPr>
         <w:ind w:left="720" w:hanging="360"/>
         <w:rPr>
@@ -14000,7 +14000,7 @@
       <w:pPr>
         <w:numPr>
           <w:ilvl w:val="0"/>
-          <w:numId w:val="22"/>
+          <w:numId w:val="15"/>
         </w:numPr>
         <w:ind w:left="720" w:hanging="360"/>
         <w:rPr>
@@ -14024,7 +14024,7 @@
       <w:pPr>
         <w:numPr>
           <w:ilvl w:val="0"/>
-          <w:numId w:val="22"/>
+          <w:numId w:val="15"/>
         </w:numPr>
         <w:ind w:left="720" w:hanging="360"/>
         <w:rPr>
@@ -14048,7 +14048,7 @@
       <w:pPr>
         <w:numPr>
           <w:ilvl w:val="0"/>
-          <w:numId w:val="22"/>
+          <w:numId w:val="15"/>
         </w:numPr>
         <w:ind w:left="720" w:hanging="360"/>
         <w:rPr>
@@ -14073,7 +14073,7 @@
       <w:pPr>
         <w:numPr>
           <w:ilvl w:val="0"/>
-          <w:numId w:val="22"/>
+          <w:numId w:val="15"/>
         </w:numPr>
         <w:ind w:left="720" w:hanging="360"/>
         <w:rPr>
@@ -14764,7 +14764,7 @@
       <w:pPr>
         <w:numPr>
           <w:ilvl w:val="0"/>
-          <w:numId w:val="20"/>
+          <w:numId w:val="14"/>
         </w:numPr>
         <w:ind w:left="720" w:hanging="360"/>
         <w:rPr>
@@ -14788,7 +14788,7 @@
       <w:pPr>
         <w:numPr>
           <w:ilvl w:val="0"/>
-          <w:numId w:val="20"/>
+          <w:numId w:val="14"/>
         </w:numPr>
         <w:ind w:left="720" w:hanging="360"/>
         <w:rPr>
@@ -14812,7 +14812,7 @@
       <w:pPr>
         <w:numPr>
           <w:ilvl w:val="0"/>
-          <w:numId w:val="20"/>
+          <w:numId w:val="14"/>
         </w:numPr>
         <w:ind w:left="720" w:hanging="360"/>
         <w:rPr>
@@ -14837,7 +14837,7 @@
       <w:pPr>
         <w:numPr>
           <w:ilvl w:val="0"/>
-          <w:numId w:val="20"/>
+          <w:numId w:val="14"/>
         </w:numPr>
         <w:ind w:left="720" w:hanging="360"/>
         <w:rPr>
@@ -15531,7 +15531,7 @@
       <w:pPr>
         <w:numPr>
           <w:ilvl w:val="0"/>
-          <w:numId w:val="23"/>
+          <w:numId w:val="16"/>
         </w:numPr>
         <w:ind w:left="720" w:hanging="360"/>
         <w:rPr>
@@ -15555,7 +15555,7 @@
       <w:pPr>
         <w:numPr>
           <w:ilvl w:val="0"/>
-          <w:numId w:val="23"/>
+          <w:numId w:val="16"/>
         </w:numPr>
         <w:ind w:left="720" w:hanging="360"/>
         <w:rPr>
@@ -15579,7 +15579,7 @@
       <w:pPr>
         <w:numPr>
           <w:ilvl w:val="0"/>
-          <w:numId w:val="23"/>
+          <w:numId w:val="16"/>
         </w:numPr>
         <w:ind w:left="720" w:hanging="360"/>
         <w:rPr>
@@ -15604,7 +15604,7 @@
       <w:pPr>
         <w:numPr>
           <w:ilvl w:val="0"/>
-          <w:numId w:val="23"/>
+          <w:numId w:val="16"/>
         </w:numPr>
         <w:ind w:left="720" w:hanging="360"/>
         <w:rPr>
@@ -16167,7 +16167,7 @@
       <w:pPr>
         <w:numPr>
           <w:ilvl w:val="0"/>
-          <w:numId w:val="8"/>
+          <w:numId w:val="6"/>
         </w:numPr>
         <w:ind w:left="720" w:hanging="360"/>
         <w:rPr>
@@ -16565,7 +16565,7 @@
       <w:pPr>
         <w:numPr>
           <w:ilvl w:val="0"/>
-          <w:numId w:val="8"/>
+          <w:numId w:val="6"/>
         </w:numPr>
         <w:ind w:left="720" w:hanging="360"/>
         <w:rPr>
@@ -16963,7 +16963,7 @@
       <w:pPr>
         <w:numPr>
           <w:ilvl w:val="0"/>
-          <w:numId w:val="8"/>
+          <w:numId w:val="6"/>
         </w:numPr>
         <w:ind w:left="720" w:hanging="360"/>
         <w:rPr>
@@ -17361,7 +17361,7 @@
       <w:pPr>
         <w:numPr>
           <w:ilvl w:val="0"/>
-          <w:numId w:val="8"/>
+          <w:numId w:val="6"/>
         </w:numPr>
         <w:ind w:left="720" w:hanging="360"/>
         <w:rPr>
@@ -18337,7 +18337,7 @@
       <w:pPr>
         <w:numPr>
           <w:ilvl w:val="0"/>
-          <w:numId w:val="10"/>
+          <w:numId w:val="20"/>
         </w:numPr>
         <w:ind w:left="720" w:hanging="360"/>
         <w:rPr>
@@ -18356,7 +18356,7 @@
       <w:pPr>
         <w:numPr>
           <w:ilvl w:val="0"/>
-          <w:numId w:val="10"/>
+          <w:numId w:val="20"/>
         </w:numPr>
         <w:ind w:left="720" w:hanging="360"/>
         <w:rPr>
@@ -18375,7 +18375,7 @@
       <w:pPr>
         <w:numPr>
           <w:ilvl w:val="0"/>
-          <w:numId w:val="10"/>
+          <w:numId w:val="20"/>
         </w:numPr>
         <w:ind w:left="720" w:hanging="360"/>
         <w:rPr>
@@ -18399,7 +18399,7 @@
       <w:pPr>
         <w:numPr>
           <w:ilvl w:val="0"/>
-          <w:numId w:val="10"/>
+          <w:numId w:val="20"/>
         </w:numPr>
         <w:ind w:left="720" w:hanging="360"/>
         <w:rPr>
@@ -18979,7 +18979,7 @@
       <w:pPr>
         <w:numPr>
           <w:ilvl w:val="0"/>
-          <w:numId w:val="14"/>
+          <w:numId w:val="22"/>
         </w:numPr>
         <w:ind w:left="720" w:hanging="360"/>
         <w:rPr>
@@ -18998,7 +18998,7 @@
       <w:pPr>
         <w:numPr>
           <w:ilvl w:val="0"/>
-          <w:numId w:val="14"/>
+          <w:numId w:val="22"/>
         </w:numPr>
         <w:ind w:left="720" w:hanging="360"/>
         <w:rPr>
@@ -19017,7 +19017,7 @@
       <w:pPr>
         <w:numPr>
           <w:ilvl w:val="0"/>
-          <w:numId w:val="14"/>
+          <w:numId w:val="22"/>
         </w:numPr>
         <w:ind w:left="720" w:hanging="360"/>
         <w:rPr>
@@ -19036,7 +19036,7 @@
       <w:pPr>
         <w:numPr>
           <w:ilvl w:val="0"/>
-          <w:numId w:val="14"/>
+          <w:numId w:val="22"/>
         </w:numPr>
         <w:ind w:left="720" w:hanging="360"/>
         <w:rPr>
@@ -19646,7 +19646,7 @@
       <w:pPr>
         <w:numPr>
           <w:ilvl w:val="0"/>
-          <w:numId w:val="16"/>
+          <w:numId w:val="11"/>
         </w:numPr>
         <w:ind w:left="720" w:hanging="360"/>
         <w:rPr>
@@ -19679,7 +19679,7 @@
       <w:pPr>
         <w:numPr>
           <w:ilvl w:val="0"/>
-          <w:numId w:val="16"/>
+          <w:numId w:val="11"/>
         </w:numPr>
         <w:ind w:left="720" w:hanging="360"/>
         <w:rPr>
@@ -19698,7 +19698,7 @@
       <w:pPr>
         <w:numPr>
           <w:ilvl w:val="0"/>
-          <w:numId w:val="16"/>
+          <w:numId w:val="11"/>
         </w:numPr>
         <w:ind w:left="720" w:hanging="360"/>
         <w:rPr>
@@ -19731,7 +19731,7 @@
       <w:pPr>
         <w:numPr>
           <w:ilvl w:val="0"/>
-          <w:numId w:val="16"/>
+          <w:numId w:val="11"/>
         </w:numPr>
         <w:ind w:left="720" w:hanging="360"/>
         <w:rPr>
@@ -20389,7 +20389,7 @@
       <w:pPr>
         <w:numPr>
           <w:ilvl w:val="0"/>
-          <w:numId w:val="21"/>
+          <w:numId w:val="25"/>
         </w:numPr>
         <w:ind w:left="720" w:hanging="360"/>
         <w:rPr>
@@ -20408,7 +20408,7 @@
       <w:pPr>
         <w:numPr>
           <w:ilvl w:val="0"/>
-          <w:numId w:val="21"/>
+          <w:numId w:val="25"/>
         </w:numPr>
         <w:ind w:left="720" w:hanging="360"/>
         <w:rPr>
@@ -20427,7 +20427,7 @@
       <w:pPr>
         <w:numPr>
           <w:ilvl w:val="0"/>
-          <w:numId w:val="21"/>
+          <w:numId w:val="25"/>
         </w:numPr>
         <w:ind w:left="720" w:hanging="360"/>
         <w:rPr>
@@ -20446,7 +20446,7 @@
       <w:pPr>
         <w:numPr>
           <w:ilvl w:val="0"/>
-          <w:numId w:val="21"/>
+          <w:numId w:val="25"/>
         </w:numPr>
         <w:ind w:left="720" w:hanging="360"/>
         <w:rPr>
@@ -21216,12 +21216,12 @@
           <wp:inline distB="114300" distT="114300" distL="114300" distR="114300">
             <wp:extent cx="5943600" cy="4114800"/>
             <wp:effectExtent b="0" l="0" r="0" t="0"/>
-            <wp:docPr id="1" name="image1.png"/>
+            <wp:docPr id="1" name="image2.png"/>
             <a:graphic>
               <a:graphicData uri="http://schemas.openxmlformats.org/drawingml/2006/picture">
                 <pic:pic>
                   <pic:nvPicPr>
-                    <pic:cNvPr id="0" name="image1.png"/>
+                    <pic:cNvPr id="0" name="image2.png"/>
                     <pic:cNvPicPr preferRelativeResize="0"/>
                   </pic:nvPicPr>
                   <pic:blipFill>
@@ -21578,6 +21578,656 @@
         </w:rPr>
       </w:r>
     </w:p>
+    <w:p>
+      <w:pPr>
+        <w:rPr/>
+      </w:pPr>
+      <w:r>
+        <w:rPr>
+          <w:rtl w:val="0"/>
+        </w:rPr>
+        <w:t xml:space="preserve">Question: 25</w:t>
+      </w:r>
+    </w:p>
+    <w:p>
+      <w:pPr>
+        <w:rPr>
+          <w:color w:val="999999"/>
+        </w:rPr>
+      </w:pPr>
+      <w:r>
+        <w:rPr>
+          <w:b w:val="1"/>
+          <w:rtl w:val="0"/>
+        </w:rPr>
+        <w:t xml:space="preserve">Main​ ​Topic​ ​:​ </w:t>
+      </w:r>
+      <w:r>
+        <w:rPr>
+          <w:color w:val="999999"/>
+          <w:rtl w:val="0"/>
+        </w:rPr>
+        <w:t xml:space="preserve">Data Analytics</w:t>
+      </w:r>
+    </w:p>
+    <w:p>
+      <w:pPr>
+        <w:rPr>
+          <w:b w:val="1"/>
+          <w:color w:val="999999"/>
+        </w:rPr>
+      </w:pPr>
+      <w:r>
+        <w:rPr>
+          <w:b w:val="1"/>
+          <w:rtl w:val="0"/>
+        </w:rPr>
+        <w:t xml:space="preserve">Sub​ ​Topic​ ​:​ </w:t>
+      </w:r>
+      <w:r>
+        <w:rPr>
+          <w:b w:val="1"/>
+          <w:color w:val="999999"/>
+          <w:rtl w:val="0"/>
+        </w:rPr>
+        <w:t xml:space="preserve">Select a collection system that addresses the key properties of data, such as order, format, and compression</w:t>
+      </w:r>
+      <w:r>
+        <w:rPr>
+          <w:b w:val="1"/>
+          <w:color w:val="999999"/>
+          <w:rtl w:val="0"/>
+        </w:rPr>
+        <w:t xml:space="preserve"> </w:t>
+      </w:r>
+    </w:p>
+    <w:p>
+      <w:pPr>
+        <w:rPr>
+          <w:color w:val="999999"/>
+        </w:rPr>
+      </w:pPr>
+      <w:r>
+        <w:rPr>
+          <w:rtl w:val="0"/>
+        </w:rPr>
+      </w:r>
+    </w:p>
+    <w:p>
+      <w:pPr>
+        <w:rPr>
+          <w:b w:val="1"/>
+          <w:color w:val="999999"/>
+        </w:rPr>
+      </w:pPr>
+      <w:r>
+        <w:rPr>
+          <w:b w:val="1"/>
+          <w:rtl w:val="0"/>
+        </w:rPr>
+        <w:t xml:space="preserve">Domain: </w:t>
+      </w:r>
+      <w:r>
+        <w:rPr>
+          <w:color w:val="999999"/>
+          <w:rtl w:val="0"/>
+        </w:rPr>
+        <w:t xml:space="preserve">Data Collection  </w:t>
+      </w:r>
+      <w:r>
+        <w:rPr>
+          <w:rtl w:val="0"/>
+        </w:rPr>
+      </w:r>
+    </w:p>
+    <w:p>
+      <w:pPr>
+        <w:rPr>
+          <w:b w:val="1"/>
+        </w:rPr>
+      </w:pPr>
+      <w:r>
+        <w:rPr>
+          <w:rtl w:val="0"/>
+        </w:rPr>
+      </w:r>
+    </w:p>
+    <w:p>
+      <w:pPr>
+        <w:rPr>
+          <w:rFonts w:ascii="Calibri" w:cs="Calibri" w:eastAsia="Calibri" w:hAnsi="Calibri"/>
+        </w:rPr>
+      </w:pPr>
+      <w:r>
+        <w:rPr>
+          <w:rFonts w:ascii="Calibri" w:cs="Calibri" w:eastAsia="Calibri" w:hAnsi="Calibri"/>
+          <w:b w:val="1"/>
+          <w:rtl w:val="0"/>
+        </w:rPr>
+        <w:t xml:space="preserve">Question text</w:t>
+      </w:r>
+      <w:r>
+        <w:rPr>
+          <w:rFonts w:ascii="Calibri" w:cs="Calibri" w:eastAsia="Calibri" w:hAnsi="Calibri"/>
+          <w:rtl w:val="0"/>
+        </w:rPr>
+        <w:t xml:space="preserve">: </w:t>
+      </w:r>
+    </w:p>
+    <w:p>
+      <w:pPr>
+        <w:rPr>
+          <w:color w:val="434343"/>
+        </w:rPr>
+      </w:pPr>
+      <w:r>
+        <w:rPr>
+          <w:color w:val="434343"/>
+          <w:rtl w:val="0"/>
+        </w:rPr>
+        <w:t xml:space="preserve">You work as a data analytics specialist for a gaming software company. You are building a streaming data collection pipeline to capture real-time game statistics to use in recommendation engine analytics, such as in-app purchase and online friend match suggestion.</w:t>
+      </w:r>
+    </w:p>
+    <w:p>
+      <w:pPr>
+        <w:rPr>
+          <w:color w:val="434343"/>
+        </w:rPr>
+      </w:pPr>
+      <w:r>
+        <w:rPr>
+          <w:rtl w:val="0"/>
+        </w:rPr>
+      </w:r>
+    </w:p>
+    <w:p>
+      <w:pPr>
+        <w:rPr>
+          <w:color w:val="434343"/>
+        </w:rPr>
+      </w:pPr>
+      <w:r>
+        <w:rPr>
+          <w:color w:val="434343"/>
+          <w:rtl w:val="0"/>
+        </w:rPr>
+        <w:t xml:space="preserve">You are streaming your game data through a Kinesis Data stream with the Kinesis Producer Library (KPL) aggregating your user records. Your management team has stressed that real-time recommendations need to be as fast as possible. Which option gives you the best consumer application deaggregation method to retrieve your user records?</w:t>
+      </w:r>
+    </w:p>
+    <w:p>
+      <w:pPr>
+        <w:rPr>
+          <w:color w:val="434343"/>
+        </w:rPr>
+      </w:pPr>
+      <w:r>
+        <w:rPr>
+          <w:rtl w:val="0"/>
+        </w:rPr>
+      </w:r>
+    </w:p>
+    <w:p>
+      <w:pPr>
+        <w:numPr>
+          <w:ilvl w:val="0"/>
+          <w:numId w:val="8"/>
+        </w:numPr>
+        <w:ind w:left="720" w:hanging="360"/>
+        <w:rPr>
+          <w:color w:val="434343"/>
+        </w:rPr>
+      </w:pPr>
+      <w:r>
+        <w:rPr>
+          <w:color w:val="434343"/>
+          <w:rtl w:val="0"/>
+        </w:rPr>
+        <w:t xml:space="preserve">Use the Kinesis API GetRecords using the deaggregate static operation from Record.java</w:t>
+      </w:r>
+    </w:p>
+    <w:p>
+      <w:pPr>
+        <w:numPr>
+          <w:ilvl w:val="0"/>
+          <w:numId w:val="8"/>
+        </w:numPr>
+        <w:ind w:left="720" w:hanging="360"/>
+        <w:rPr>
+          <w:color w:val="434343"/>
+        </w:rPr>
+      </w:pPr>
+      <w:r>
+        <w:rPr>
+          <w:color w:val="434343"/>
+          <w:rtl w:val="0"/>
+        </w:rPr>
+        <w:t xml:space="preserve">Use the Kinesis Consumer Library (KCL) getData operation from Record.java</w:t>
+      </w:r>
+    </w:p>
+    <w:p>
+      <w:pPr>
+        <w:numPr>
+          <w:ilvl w:val="0"/>
+          <w:numId w:val="8"/>
+        </w:numPr>
+        <w:ind w:left="720" w:hanging="360"/>
+        <w:rPr>
+          <w:color w:val="434343"/>
+        </w:rPr>
+      </w:pPr>
+      <w:r>
+        <w:rPr>
+          <w:color w:val="434343"/>
+          <w:rtl w:val="0"/>
+        </w:rPr>
+        <w:t xml:space="preserve">Use the Kinesis API GetRecords using the deaggregate static operation from UserRecord.java</w:t>
+      </w:r>
+    </w:p>
+    <w:p>
+      <w:pPr>
+        <w:numPr>
+          <w:ilvl w:val="0"/>
+          <w:numId w:val="8"/>
+        </w:numPr>
+        <w:ind w:left="720" w:hanging="360"/>
+        <w:rPr>
+          <w:color w:val="434343"/>
+        </w:rPr>
+      </w:pPr>
+      <w:r>
+        <w:rPr>
+          <w:color w:val="434343"/>
+          <w:rtl w:val="0"/>
+        </w:rPr>
+        <w:t xml:space="preserve">Use the Kinesis Consumer Library (KCL) getData operation from UserRecord.java</w:t>
+      </w:r>
+    </w:p>
+    <w:p>
+      <w:pPr>
+        <w:rPr>
+          <w:color w:val="434343"/>
+        </w:rPr>
+      </w:pPr>
+      <w:r>
+        <w:rPr>
+          <w:rtl w:val="0"/>
+        </w:rPr>
+      </w:r>
+    </w:p>
+    <w:p>
+      <w:pPr>
+        <w:rPr>
+          <w:color w:val="434343"/>
+        </w:rPr>
+      </w:pPr>
+      <w:r>
+        <w:rPr>
+          <w:rFonts w:ascii="Calibri" w:cs="Calibri" w:eastAsia="Calibri" w:hAnsi="Calibri"/>
+          <w:b w:val="1"/>
+          <w:rtl w:val="0"/>
+        </w:rPr>
+        <w:t xml:space="preserve">Answer:</w:t>
+      </w:r>
+      <w:r>
+        <w:rPr>
+          <w:color w:val="434343"/>
+          <w:rtl w:val="0"/>
+        </w:rPr>
+        <w:t xml:space="preserve"> C</w:t>
+      </w:r>
+    </w:p>
+    <w:p>
+      <w:pPr>
+        <w:rPr>
+          <w:color w:val="434343"/>
+        </w:rPr>
+      </w:pPr>
+      <w:r>
+        <w:rPr>
+          <w:rtl w:val="0"/>
+        </w:rPr>
+      </w:r>
+    </w:p>
+    <w:p>
+      <w:pPr>
+        <w:rPr>
+          <w:color w:val="434343"/>
+        </w:rPr>
+      </w:pPr>
+      <w:r>
+        <w:rPr>
+          <w:rFonts w:ascii="Calibri" w:cs="Calibri" w:eastAsia="Calibri" w:hAnsi="Calibri"/>
+          <w:b w:val="1"/>
+          <w:rtl w:val="0"/>
+        </w:rPr>
+        <w:t xml:space="preserve">Explanation:</w:t>
+      </w:r>
+      <w:r>
+        <w:rPr>
+          <w:rtl w:val="0"/>
+        </w:rPr>
+      </w:r>
+    </w:p>
+    <w:p>
+      <w:pPr>
+        <w:rPr>
+          <w:color w:val="444444"/>
+          <w:highlight w:val="white"/>
+        </w:rPr>
+      </w:pPr>
+      <w:r>
+        <w:rPr>
+          <w:color w:val="434343"/>
+          <w:rtl w:val="0"/>
+        </w:rPr>
+        <w:t xml:space="preserve">Option A is incorrect</w:t>
+      </w:r>
+      <w:r>
+        <w:rPr>
+          <w:color w:val="444444"/>
+          <w:highlight w:val="white"/>
+          <w:rtl w:val="0"/>
+        </w:rPr>
+        <w:t xml:space="preserve">. You should use the Kinesis Data Streams API to retrieve and deaggregate to get your user records because speed of processing is an important requirement for your solution. However, the GetRecords method is a static operation in UserData.java, not Record.java</w:t>
+      </w:r>
+    </w:p>
+    <w:p>
+      <w:pPr>
+        <w:rPr>
+          <w:color w:val="444444"/>
+          <w:highlight w:val="white"/>
+        </w:rPr>
+      </w:pPr>
+      <w:r>
+        <w:rPr>
+          <w:rtl w:val="0"/>
+        </w:rPr>
+      </w:r>
+    </w:p>
+    <w:p>
+      <w:pPr>
+        <w:rPr>
+          <w:color w:val="383a42"/>
+          <w:shd w:fill="fafafa" w:val="clear"/>
+        </w:rPr>
+      </w:pPr>
+      <w:r>
+        <w:rPr>
+          <w:color w:val="444444"/>
+          <w:highlight w:val="white"/>
+          <w:rtl w:val="0"/>
+        </w:rPr>
+        <w:t xml:space="preserve">Option B is incorrect. You should use the Kinesis Data Streams API to retrieve and deaggregate to get your user records because speed of processing is an important requirement for your solution. Therefore, you should not use the KCL since the KCL carries a performance overhead compared to the use of the Kinesis Data Streams API.</w:t>
+      </w:r>
+      <w:r>
+        <w:rPr>
+          <w:rtl w:val="0"/>
+        </w:rPr>
+      </w:r>
+    </w:p>
+    <w:p>
+      <w:pPr>
+        <w:rPr>
+          <w:color w:val="444444"/>
+          <w:highlight w:val="white"/>
+        </w:rPr>
+      </w:pPr>
+      <w:r>
+        <w:rPr>
+          <w:rtl w:val="0"/>
+        </w:rPr>
+      </w:r>
+    </w:p>
+    <w:p>
+      <w:pPr>
+        <w:rPr>
+          <w:color w:val="444444"/>
+          <w:highlight w:val="white"/>
+        </w:rPr>
+      </w:pPr>
+      <w:r>
+        <w:rPr>
+          <w:color w:val="444444"/>
+          <w:highlight w:val="white"/>
+          <w:rtl w:val="0"/>
+        </w:rPr>
+        <w:t xml:space="preserve">Option C is correct.</w:t>
+      </w:r>
+      <w:r>
+        <w:rPr>
+          <w:color w:val="383a42"/>
+          <w:shd w:fill="fafafa" w:val="clear"/>
+          <w:rtl w:val="0"/>
+        </w:rPr>
+        <w:t xml:space="preserve"> </w:t>
+      </w:r>
+      <w:r>
+        <w:rPr>
+          <w:color w:val="444444"/>
+          <w:highlight w:val="white"/>
+          <w:rtl w:val="0"/>
+        </w:rPr>
+        <w:t xml:space="preserve">You should use the Kinesis Data Streams API to retrieve and deaggregate to get your user records because speed of processing is an important requirement for your solution. The GetRecords method is a static operation in UserData.java.</w:t>
+        <w:br w:type="textWrapping"/>
+      </w:r>
+    </w:p>
+    <w:p>
+      <w:pPr>
+        <w:rPr>
+          <w:color w:val="383a42"/>
+          <w:shd w:fill="fafafa" w:val="clear"/>
+        </w:rPr>
+      </w:pPr>
+      <w:r>
+        <w:rPr>
+          <w:color w:val="444444"/>
+          <w:highlight w:val="white"/>
+          <w:rtl w:val="0"/>
+        </w:rPr>
+        <w:t xml:space="preserve">Option D is incorrect. You should use the Kinesis Data Streams API to retrieve and deaggregate to get your user records because speed of processing is an important requirement for your solution. Therefore, you should not use the KCL since the KCL carries a performance overhead compared to the use of the Kinesis Data Streams API.</w:t>
+      </w:r>
+      <w:r>
+        <w:rPr>
+          <w:rtl w:val="0"/>
+        </w:rPr>
+      </w:r>
+    </w:p>
+    <w:p>
+      <w:pPr>
+        <w:rPr>
+          <w:color w:val="383a42"/>
+          <w:shd w:fill="fafafa" w:val="clear"/>
+        </w:rPr>
+      </w:pPr>
+      <w:r>
+        <w:rPr>
+          <w:rtl w:val="0"/>
+        </w:rPr>
+      </w:r>
+    </w:p>
+    <w:p>
+      <w:pPr>
+        <w:rPr>
+          <w:rFonts w:ascii="Calibri" w:cs="Calibri" w:eastAsia="Calibri" w:hAnsi="Calibri"/>
+          <w:b w:val="1"/>
+        </w:rPr>
+      </w:pPr>
+      <w:r>
+        <w:rPr>
+          <w:rFonts w:ascii="Calibri" w:cs="Calibri" w:eastAsia="Calibri" w:hAnsi="Calibri"/>
+          <w:b w:val="1"/>
+          <w:rtl w:val="0"/>
+        </w:rPr>
+        <w:t xml:space="preserve">Reference:</w:t>
+      </w:r>
+    </w:p>
+    <w:p>
+      <w:pPr>
+        <w:rPr>
+          <w:color w:val="444444"/>
+        </w:rPr>
+      </w:pPr>
+      <w:r>
+        <w:rPr>
+          <w:color w:val="444444"/>
+          <w:rtl w:val="0"/>
+        </w:rPr>
+        <w:t xml:space="preserve">Please see the Amazon Kinesis Data Streams developer guide titled </w:t>
+      </w:r>
+      <w:r>
+        <w:rPr>
+          <w:b w:val="1"/>
+          <w:color w:val="444444"/>
+          <w:rtl w:val="0"/>
+        </w:rPr>
+        <w:t xml:space="preserve">Considerations When Using KPL Aggregation </w:t>
+      </w:r>
+      <w:r>
+        <w:rPr>
+          <w:color w:val="444444"/>
+          <w:rtl w:val="0"/>
+        </w:rPr>
+        <w:t xml:space="preserve">(</w:t>
+      </w:r>
+      <w:hyperlink r:id="rId106">
+        <w:r>
+          <w:rPr>
+            <w:color w:val="1155cc"/>
+            <w:u w:val="single"/>
+            <w:rtl w:val="0"/>
+          </w:rPr>
+          <w:t xml:space="preserve">https://docs.aws.amazon.com/streams/latest/dev/kinesis-producer-adv-aggregation.html</w:t>
+        </w:r>
+      </w:hyperlink>
+      <w:r>
+        <w:rPr>
+          <w:color w:val="444444"/>
+          <w:rtl w:val="0"/>
+        </w:rPr>
+        <w:t xml:space="preserve">), the Amazon Kinesis Data Streams developer guide titled </w:t>
+      </w:r>
+      <w:r>
+        <w:rPr>
+          <w:b w:val="1"/>
+          <w:color w:val="444444"/>
+          <w:rtl w:val="0"/>
+        </w:rPr>
+        <w:t xml:space="preserve">Consumer De-aggregation </w:t>
+      </w:r>
+      <w:r>
+        <w:rPr>
+          <w:color w:val="444444"/>
+          <w:rtl w:val="0"/>
+        </w:rPr>
+        <w:t xml:space="preserve">(</w:t>
+      </w:r>
+      <w:hyperlink r:id="rId107">
+        <w:r>
+          <w:rPr>
+            <w:color w:val="1155cc"/>
+            <w:u w:val="single"/>
+            <w:rtl w:val="0"/>
+          </w:rPr>
+          <w:t xml:space="preserve">https://docs.aws.amazon.com/streams/latest/dev/kinesis-kpl-consumer-deaggregation.html</w:t>
+        </w:r>
+      </w:hyperlink>
+      <w:r>
+        <w:rPr>
+          <w:color w:val="444444"/>
+          <w:rtl w:val="0"/>
+        </w:rPr>
+        <w:t xml:space="preserve">), and the Amazon Kinesis Data Streams developer guide titled </w:t>
+      </w:r>
+      <w:r>
+        <w:rPr>
+          <w:b w:val="1"/>
+          <w:color w:val="444444"/>
+          <w:rtl w:val="0"/>
+        </w:rPr>
+        <w:t xml:space="preserve">Developing a Kinesis Client Library Consumer in Java </w:t>
+      </w:r>
+      <w:hyperlink r:id="rId108">
+        <w:r>
+          <w:rPr>
+            <w:b w:val="1"/>
+            <w:color w:val="1155cc"/>
+            <w:u w:val="single"/>
+            <w:rtl w:val="0"/>
+          </w:rPr>
+          <w:t xml:space="preserve">https://docs.amazonaws.cn/en_us/streams/latest/dev/kinesis-record-processor-implementation-app-java.html</w:t>
+        </w:r>
+      </w:hyperlink>
+      <w:r>
+        <w:rPr>
+          <w:color w:val="444444"/>
+          <w:rtl w:val="0"/>
+        </w:rPr>
+        <w:t xml:space="preserve">)</w:t>
+      </w:r>
+    </w:p>
+    <w:p>
+      <w:pPr>
+        <w:rPr>
+          <w:color w:val="444444"/>
+        </w:rPr>
+      </w:pPr>
+      <w:r>
+        <w:rPr>
+          <w:rtl w:val="0"/>
+        </w:rPr>
+      </w:r>
+    </w:p>
+    <w:p>
+      <w:pPr>
+        <w:rPr>
+          <w:b w:val="1"/>
+          <w:color w:val="444444"/>
+        </w:rPr>
+      </w:pPr>
+      <w:r>
+        <w:rPr>
+          <w:rtl w:val="0"/>
+        </w:rPr>
+      </w:r>
+    </w:p>
+    <w:p>
+      <w:pPr>
+        <w:rPr>
+          <w:b w:val="1"/>
+          <w:color w:val="444444"/>
+        </w:rPr>
+      </w:pPr>
+      <w:r>
+        <w:rPr>
+          <w:rtl w:val="0"/>
+        </w:rPr>
+      </w:r>
+    </w:p>
+    <w:p>
+      <w:pPr>
+        <w:rPr>
+          <w:b w:val="1"/>
+          <w:color w:val="444444"/>
+        </w:rPr>
+      </w:pPr>
+      <w:r>
+        <w:rPr>
+          <w:rtl w:val="0"/>
+        </w:rPr>
+      </w:r>
+    </w:p>
+    <w:p>
+      <w:pPr>
+        <w:rPr>
+          <w:color w:val="444444"/>
+        </w:rPr>
+      </w:pPr>
+      <w:r>
+        <w:rPr>
+          <w:rtl w:val="0"/>
+        </w:rPr>
+      </w:r>
+    </w:p>
     <w:sectPr>
       <w:pgSz w:h="15840" w:w="12240"/>
       <w:pgMar w:bottom="1440" w:top="1440" w:left="1440" w:right="1440" w:header="720" w:footer="720"/>
@@ -24120,6 +24770,116 @@
     </w:lvl>
   </w:abstractNum>
   <w:abstractNum w:abstractNumId="24">
+    <w:lvl w:ilvl="0">
+      <w:start w:val="1"/>
+      <w:numFmt w:val="upperLetter"/>
+      <w:lvlText w:val="%1)"/>
+      <w:lvlJc w:val="left"/>
+      <w:pPr>
+        <w:ind w:left="720" w:hanging="360"/>
+      </w:pPr>
+      <w:rPr>
+        <w:u w:val="none"/>
+      </w:rPr>
+    </w:lvl>
+    <w:lvl w:ilvl="1">
+      <w:start w:val="1"/>
+      <w:numFmt w:val="lowerLetter"/>
+      <w:lvlText w:val="%2)"/>
+      <w:lvlJc w:val="left"/>
+      <w:pPr>
+        <w:ind w:left="1440" w:hanging="360"/>
+      </w:pPr>
+      <w:rPr>
+        <w:u w:val="none"/>
+      </w:rPr>
+    </w:lvl>
+    <w:lvl w:ilvl="2">
+      <w:start w:val="1"/>
+      <w:numFmt w:val="lowerRoman"/>
+      <w:lvlText w:val="%3)"/>
+      <w:lvlJc w:val="right"/>
+      <w:pPr>
+        <w:ind w:left="2160" w:hanging="360"/>
+      </w:pPr>
+      <w:rPr>
+        <w:u w:val="none"/>
+      </w:rPr>
+    </w:lvl>
+    <w:lvl w:ilvl="3">
+      <w:start w:val="1"/>
+      <w:numFmt w:val="decimal"/>
+      <w:lvlText w:val="(%4)"/>
+      <w:lvlJc w:val="left"/>
+      <w:pPr>
+        <w:ind w:left="2880" w:hanging="360"/>
+      </w:pPr>
+      <w:rPr>
+        <w:u w:val="none"/>
+      </w:rPr>
+    </w:lvl>
+    <w:lvl w:ilvl="4">
+      <w:start w:val="1"/>
+      <w:numFmt w:val="lowerLetter"/>
+      <w:lvlText w:val="(%5)"/>
+      <w:lvlJc w:val="left"/>
+      <w:pPr>
+        <w:ind w:left="3600" w:hanging="360"/>
+      </w:pPr>
+      <w:rPr>
+        <w:u w:val="none"/>
+      </w:rPr>
+    </w:lvl>
+    <w:lvl w:ilvl="5">
+      <w:start w:val="1"/>
+      <w:numFmt w:val="lowerRoman"/>
+      <w:lvlText w:val="(%6)"/>
+      <w:lvlJc w:val="right"/>
+      <w:pPr>
+        <w:ind w:left="4320" w:hanging="360"/>
+      </w:pPr>
+      <w:rPr>
+        <w:u w:val="none"/>
+      </w:rPr>
+    </w:lvl>
+    <w:lvl w:ilvl="6">
+      <w:start w:val="1"/>
+      <w:numFmt w:val="decimal"/>
+      <w:lvlText w:val="%7."/>
+      <w:lvlJc w:val="left"/>
+      <w:pPr>
+        <w:ind w:left="5040" w:hanging="360"/>
+      </w:pPr>
+      <w:rPr>
+        <w:u w:val="none"/>
+      </w:rPr>
+    </w:lvl>
+    <w:lvl w:ilvl="7">
+      <w:start w:val="1"/>
+      <w:numFmt w:val="lowerLetter"/>
+      <w:lvlText w:val="%8."/>
+      <w:lvlJc w:val="left"/>
+      <w:pPr>
+        <w:ind w:left="5760" w:hanging="360"/>
+      </w:pPr>
+      <w:rPr>
+        <w:u w:val="none"/>
+      </w:rPr>
+    </w:lvl>
+    <w:lvl w:ilvl="8">
+      <w:start w:val="1"/>
+      <w:numFmt w:val="lowerRoman"/>
+      <w:lvlText w:val="%9."/>
+      <w:lvlJc w:val="right"/>
+      <w:pPr>
+        <w:ind w:left="6480" w:hanging="360"/>
+      </w:pPr>
+      <w:rPr>
+        <w:u w:val="none"/>
+      </w:rPr>
+    </w:lvl>
+  </w:abstractNum>
+  <w:abstractNum w:abstractNumId="25">
     <w:lvl w:ilvl="0">
       <w:start w:val="1"/>
       <w:numFmt w:val="upperLetter"/>
@@ -24300,6 +25060,9 @@
   </w:num>
   <w:num w:numId="24">
     <w:abstractNumId w:val="24"/>
+  </w:num>
+  <w:num w:numId="25">
+    <w:abstractNumId w:val="25"/>
   </w:num>
 </w:numbering>
 </file>

</xml_diff>

<commit_message>
added question 26 to DA cert questions list #2
</commit_message>
<xml_diff>
--- a/public/Exam Notes/DA-Vincent-1-65-May-4.docx
+++ b/public/Exam Notes/DA-Vincent-1-65-May-4.docx
@@ -2798,12 +2798,12 @@
             <wp:inline distB="19050" distT="19050" distL="19050" distR="19050">
               <wp:extent cx="2075331" cy="2986088"/>
               <wp:effectExtent b="0" l="0" r="0" t="0"/>
-              <wp:docPr id="2" name="image1.png"/>
+              <wp:docPr id="2" name="image2.png"/>
               <a:graphic>
                 <a:graphicData uri="http://schemas.openxmlformats.org/drawingml/2006/picture">
                   <pic:pic>
                     <pic:nvPicPr>
-                      <pic:cNvPr id="0" name="image1.png"/>
+                      <pic:cNvPr id="0" name="image2.png"/>
                       <pic:cNvPicPr preferRelativeResize="0"/>
                     </pic:nvPicPr>
                     <pic:blipFill>
@@ -2878,7 +2878,7 @@
       <w:pPr>
         <w:numPr>
           <w:ilvl w:val="0"/>
-          <w:numId w:val="9"/>
+          <w:numId w:val="10"/>
         </w:numPr>
         <w:ind w:left="720" w:hanging="360"/>
         <w:rPr>
@@ -2898,7 +2898,7 @@
       <w:pPr>
         <w:numPr>
           <w:ilvl w:val="0"/>
-          <w:numId w:val="9"/>
+          <w:numId w:val="10"/>
         </w:numPr>
         <w:ind w:left="720" w:hanging="360"/>
         <w:rPr>
@@ -2919,7 +2919,7 @@
       <w:pPr>
         <w:numPr>
           <w:ilvl w:val="0"/>
-          <w:numId w:val="9"/>
+          <w:numId w:val="10"/>
         </w:numPr>
         <w:ind w:left="720" w:hanging="360"/>
         <w:rPr>
@@ -2940,7 +2940,7 @@
       <w:pPr>
         <w:numPr>
           <w:ilvl w:val="0"/>
-          <w:numId w:val="9"/>
+          <w:numId w:val="10"/>
         </w:numPr>
         <w:ind w:left="720" w:hanging="360"/>
         <w:rPr>
@@ -3635,7 +3635,7 @@
       <w:pPr>
         <w:numPr>
           <w:ilvl w:val="0"/>
-          <w:numId w:val="19"/>
+          <w:numId w:val="20"/>
         </w:numPr>
         <w:ind w:left="720" w:hanging="360"/>
         <w:rPr>
@@ -3667,7 +3667,7 @@
       <w:pPr>
         <w:numPr>
           <w:ilvl w:val="0"/>
-          <w:numId w:val="19"/>
+          <w:numId w:val="20"/>
         </w:numPr>
         <w:ind w:left="720" w:hanging="360"/>
         <w:rPr>
@@ -3703,7 +3703,7 @@
       <w:pPr>
         <w:numPr>
           <w:ilvl w:val="0"/>
-          <w:numId w:val="19"/>
+          <w:numId w:val="20"/>
         </w:numPr>
         <w:ind w:left="720" w:hanging="360"/>
         <w:rPr>
@@ -3736,7 +3736,7 @@
       <w:pPr>
         <w:numPr>
           <w:ilvl w:val="0"/>
-          <w:numId w:val="19"/>
+          <w:numId w:val="20"/>
         </w:numPr>
         <w:ind w:left="720" w:hanging="360"/>
         <w:rPr>
@@ -4375,7 +4375,7 @@
       <w:pPr>
         <w:numPr>
           <w:ilvl w:val="0"/>
-          <w:numId w:val="2"/>
+          <w:numId w:val="3"/>
         </w:numPr>
         <w:ind w:left="720" w:hanging="360"/>
         <w:rPr>
@@ -4395,7 +4395,7 @@
       <w:pPr>
         <w:numPr>
           <w:ilvl w:val="0"/>
-          <w:numId w:val="2"/>
+          <w:numId w:val="3"/>
         </w:numPr>
         <w:ind w:left="720" w:hanging="360"/>
         <w:rPr>
@@ -4416,7 +4416,7 @@
       <w:pPr>
         <w:numPr>
           <w:ilvl w:val="0"/>
-          <w:numId w:val="2"/>
+          <w:numId w:val="3"/>
         </w:numPr>
         <w:ind w:left="720" w:hanging="360"/>
         <w:rPr>
@@ -4437,7 +4437,7 @@
       <w:pPr>
         <w:numPr>
           <w:ilvl w:val="0"/>
-          <w:numId w:val="2"/>
+          <w:numId w:val="3"/>
         </w:numPr>
         <w:ind w:left="720" w:hanging="360"/>
         <w:rPr>
@@ -5047,7 +5047,7 @@
       <w:pPr>
         <w:numPr>
           <w:ilvl w:val="0"/>
-          <w:numId w:val="5"/>
+          <w:numId w:val="6"/>
         </w:numPr>
         <w:ind w:left="720" w:hanging="360"/>
         <w:rPr>
@@ -5067,7 +5067,7 @@
       <w:pPr>
         <w:numPr>
           <w:ilvl w:val="0"/>
-          <w:numId w:val="5"/>
+          <w:numId w:val="6"/>
         </w:numPr>
         <w:ind w:left="720" w:hanging="360"/>
         <w:rPr>
@@ -5088,7 +5088,7 @@
       <w:pPr>
         <w:numPr>
           <w:ilvl w:val="0"/>
-          <w:numId w:val="5"/>
+          <w:numId w:val="6"/>
         </w:numPr>
         <w:ind w:left="720" w:hanging="360"/>
         <w:rPr>
@@ -5109,7 +5109,7 @@
       <w:pPr>
         <w:numPr>
           <w:ilvl w:val="0"/>
-          <w:numId w:val="5"/>
+          <w:numId w:val="6"/>
         </w:numPr>
         <w:ind w:left="720" w:hanging="360"/>
         <w:rPr>
@@ -5677,7 +5677,7 @@
       <w:pPr>
         <w:numPr>
           <w:ilvl w:val="0"/>
-          <w:numId w:val="3"/>
+          <w:numId w:val="4"/>
         </w:numPr>
         <w:ind w:left="720" w:hanging="360"/>
         <w:rPr>
@@ -5697,7 +5697,7 @@
       <w:pPr>
         <w:numPr>
           <w:ilvl w:val="0"/>
-          <w:numId w:val="3"/>
+          <w:numId w:val="4"/>
         </w:numPr>
         <w:ind w:left="720" w:hanging="360"/>
         <w:rPr>
@@ -5718,7 +5718,7 @@
       <w:pPr>
         <w:numPr>
           <w:ilvl w:val="0"/>
-          <w:numId w:val="3"/>
+          <w:numId w:val="4"/>
         </w:numPr>
         <w:ind w:left="720" w:hanging="360"/>
         <w:rPr>
@@ -5739,7 +5739,7 @@
       <w:pPr>
         <w:numPr>
           <w:ilvl w:val="0"/>
-          <w:numId w:val="3"/>
+          <w:numId w:val="4"/>
         </w:numPr>
         <w:ind w:left="720" w:hanging="360"/>
         <w:rPr>
@@ -6514,7 +6514,7 @@
       <w:pPr>
         <w:numPr>
           <w:ilvl w:val="0"/>
-          <w:numId w:val="21"/>
+          <w:numId w:val="22"/>
         </w:numPr>
         <w:ind w:left="720" w:hanging="360"/>
         <w:rPr>
@@ -6549,7 +6549,7 @@
       <w:pPr>
         <w:numPr>
           <w:ilvl w:val="0"/>
-          <w:numId w:val="21"/>
+          <w:numId w:val="22"/>
         </w:numPr>
         <w:ind w:left="720" w:hanging="360"/>
         <w:rPr>
@@ -6585,7 +6585,7 @@
       <w:pPr>
         <w:numPr>
           <w:ilvl w:val="0"/>
-          <w:numId w:val="21"/>
+          <w:numId w:val="22"/>
         </w:numPr>
         <w:ind w:left="720" w:hanging="360"/>
         <w:rPr>
@@ -6634,7 +6634,7 @@
       <w:pPr>
         <w:numPr>
           <w:ilvl w:val="0"/>
-          <w:numId w:val="21"/>
+          <w:numId w:val="22"/>
         </w:numPr>
         <w:ind w:left="720" w:hanging="360"/>
         <w:rPr>
@@ -7253,7 +7253,7 @@
       <w:pPr>
         <w:numPr>
           <w:ilvl w:val="0"/>
-          <w:numId w:val="23"/>
+          <w:numId w:val="24"/>
         </w:numPr>
         <w:ind w:left="720" w:hanging="360"/>
         <w:rPr>
@@ -7273,7 +7273,7 @@
       <w:pPr>
         <w:numPr>
           <w:ilvl w:val="0"/>
-          <w:numId w:val="23"/>
+          <w:numId w:val="24"/>
         </w:numPr>
         <w:ind w:left="720" w:hanging="360"/>
         <w:rPr>
@@ -7294,7 +7294,7 @@
       <w:pPr>
         <w:numPr>
           <w:ilvl w:val="0"/>
-          <w:numId w:val="23"/>
+          <w:numId w:val="24"/>
         </w:numPr>
         <w:ind w:left="720" w:hanging="360"/>
         <w:rPr>
@@ -7315,7 +7315,7 @@
       <w:pPr>
         <w:numPr>
           <w:ilvl w:val="0"/>
-          <w:numId w:val="23"/>
+          <w:numId w:val="24"/>
         </w:numPr>
         <w:ind w:left="720" w:hanging="360"/>
         <w:rPr>
@@ -7924,7 +7924,7 @@
       <w:pPr>
         <w:numPr>
           <w:ilvl w:val="0"/>
-          <w:numId w:val="17"/>
+          <w:numId w:val="18"/>
         </w:numPr>
         <w:ind w:left="720" w:hanging="360"/>
         <w:rPr>
@@ -7944,7 +7944,7 @@
       <w:pPr>
         <w:numPr>
           <w:ilvl w:val="0"/>
-          <w:numId w:val="17"/>
+          <w:numId w:val="18"/>
         </w:numPr>
         <w:ind w:left="720" w:hanging="360"/>
         <w:rPr>
@@ -7965,7 +7965,7 @@
       <w:pPr>
         <w:numPr>
           <w:ilvl w:val="0"/>
-          <w:numId w:val="17"/>
+          <w:numId w:val="18"/>
         </w:numPr>
         <w:ind w:left="720" w:hanging="360"/>
         <w:rPr>
@@ -7986,7 +7986,7 @@
       <w:pPr>
         <w:numPr>
           <w:ilvl w:val="0"/>
-          <w:numId w:val="17"/>
+          <w:numId w:val="18"/>
         </w:numPr>
         <w:ind w:left="720" w:hanging="360"/>
         <w:rPr>
@@ -8682,7 +8682,7 @@
       <w:pPr>
         <w:numPr>
           <w:ilvl w:val="0"/>
-          <w:numId w:val="18"/>
+          <w:numId w:val="19"/>
         </w:numPr>
         <w:ind w:left="720" w:hanging="360"/>
         <w:rPr>
@@ -8702,7 +8702,7 @@
       <w:pPr>
         <w:numPr>
           <w:ilvl w:val="0"/>
-          <w:numId w:val="18"/>
+          <w:numId w:val="19"/>
         </w:numPr>
         <w:ind w:left="720" w:hanging="360"/>
         <w:rPr>
@@ -8723,7 +8723,7 @@
       <w:pPr>
         <w:numPr>
           <w:ilvl w:val="0"/>
-          <w:numId w:val="18"/>
+          <w:numId w:val="19"/>
         </w:numPr>
         <w:ind w:left="720" w:hanging="360"/>
         <w:rPr>
@@ -8744,7 +8744,7 @@
       <w:pPr>
         <w:numPr>
           <w:ilvl w:val="0"/>
-          <w:numId w:val="18"/>
+          <w:numId w:val="19"/>
         </w:numPr>
         <w:ind w:left="720" w:hanging="360"/>
         <w:rPr>
@@ -9411,7 +9411,7 @@
       <w:pPr>
         <w:numPr>
           <w:ilvl w:val="0"/>
-          <w:numId w:val="13"/>
+          <w:numId w:val="14"/>
         </w:numPr>
         <w:ind w:left="720" w:hanging="360"/>
         <w:rPr>
@@ -9431,7 +9431,7 @@
       <w:pPr>
         <w:numPr>
           <w:ilvl w:val="0"/>
-          <w:numId w:val="13"/>
+          <w:numId w:val="14"/>
         </w:numPr>
         <w:ind w:left="720" w:hanging="360"/>
         <w:rPr>
@@ -9452,7 +9452,7 @@
       <w:pPr>
         <w:numPr>
           <w:ilvl w:val="0"/>
-          <w:numId w:val="13"/>
+          <w:numId w:val="14"/>
         </w:numPr>
         <w:ind w:left="720" w:hanging="360"/>
         <w:rPr>
@@ -9473,7 +9473,7 @@
       <w:pPr>
         <w:numPr>
           <w:ilvl w:val="0"/>
-          <w:numId w:val="13"/>
+          <w:numId w:val="14"/>
         </w:numPr>
         <w:ind w:left="720" w:hanging="360"/>
         <w:rPr>
@@ -10058,7 +10058,7 @@
       <w:pPr>
         <w:numPr>
           <w:ilvl w:val="0"/>
-          <w:numId w:val="4"/>
+          <w:numId w:val="5"/>
         </w:numPr>
         <w:ind w:left="720" w:hanging="360"/>
         <w:rPr>
@@ -10078,7 +10078,7 @@
       <w:pPr>
         <w:numPr>
           <w:ilvl w:val="0"/>
-          <w:numId w:val="4"/>
+          <w:numId w:val="5"/>
         </w:numPr>
         <w:ind w:left="720" w:hanging="360"/>
         <w:rPr>
@@ -10112,7 +10112,7 @@
       <w:pPr>
         <w:numPr>
           <w:ilvl w:val="0"/>
-          <w:numId w:val="4"/>
+          <w:numId w:val="5"/>
         </w:numPr>
         <w:ind w:left="720" w:hanging="360"/>
         <w:rPr>
@@ -10149,7 +10149,7 @@
       <w:pPr>
         <w:numPr>
           <w:ilvl w:val="0"/>
-          <w:numId w:val="4"/>
+          <w:numId w:val="5"/>
         </w:numPr>
         <w:ind w:left="720" w:hanging="360"/>
         <w:rPr>
@@ -10171,7 +10171,7 @@
       <w:pPr>
         <w:numPr>
           <w:ilvl w:val="0"/>
-          <w:numId w:val="4"/>
+          <w:numId w:val="5"/>
         </w:numPr>
         <w:ind w:left="720" w:hanging="360"/>
         <w:rPr>
@@ -10198,7 +10198,7 @@
       <w:pPr>
         <w:numPr>
           <w:ilvl w:val="0"/>
-          <w:numId w:val="4"/>
+          <w:numId w:val="5"/>
         </w:numPr>
         <w:ind w:left="720" w:hanging="360"/>
         <w:rPr>
@@ -10219,7 +10219,7 @@
       <w:pPr>
         <w:numPr>
           <w:ilvl w:val="0"/>
-          <w:numId w:val="4"/>
+          <w:numId w:val="5"/>
         </w:numPr>
         <w:ind w:left="720" w:hanging="360"/>
         <w:rPr>
@@ -11008,7 +11008,7 @@
       <w:pPr>
         <w:numPr>
           <w:ilvl w:val="0"/>
-          <w:numId w:val="24"/>
+          <w:numId w:val="25"/>
         </w:numPr>
         <w:ind w:left="720" w:hanging="360"/>
         <w:rPr>
@@ -11028,7 +11028,7 @@
       <w:pPr>
         <w:numPr>
           <w:ilvl w:val="0"/>
-          <w:numId w:val="24"/>
+          <w:numId w:val="25"/>
         </w:numPr>
         <w:ind w:left="720" w:hanging="360"/>
         <w:rPr>
@@ -11049,7 +11049,7 @@
       <w:pPr>
         <w:numPr>
           <w:ilvl w:val="0"/>
-          <w:numId w:val="24"/>
+          <w:numId w:val="25"/>
         </w:numPr>
         <w:ind w:left="720" w:hanging="360"/>
         <w:rPr>
@@ -11070,7 +11070,7 @@
       <w:pPr>
         <w:numPr>
           <w:ilvl w:val="0"/>
-          <w:numId w:val="24"/>
+          <w:numId w:val="25"/>
         </w:numPr>
         <w:ind w:left="720" w:hanging="360"/>
         <w:rPr>
@@ -11761,7 +11761,7 @@
       <w:pPr>
         <w:numPr>
           <w:ilvl w:val="0"/>
-          <w:numId w:val="12"/>
+          <w:numId w:val="13"/>
         </w:numPr>
         <w:ind w:left="720" w:hanging="360"/>
         <w:rPr>
@@ -11781,7 +11781,7 @@
       <w:pPr>
         <w:numPr>
           <w:ilvl w:val="0"/>
-          <w:numId w:val="12"/>
+          <w:numId w:val="13"/>
         </w:numPr>
         <w:ind w:left="720" w:hanging="360"/>
         <w:rPr>
@@ -11802,7 +11802,7 @@
       <w:pPr>
         <w:numPr>
           <w:ilvl w:val="0"/>
-          <w:numId w:val="12"/>
+          <w:numId w:val="13"/>
         </w:numPr>
         <w:ind w:left="720" w:hanging="360"/>
         <w:rPr>
@@ -11823,7 +11823,7 @@
       <w:pPr>
         <w:numPr>
           <w:ilvl w:val="0"/>
-          <w:numId w:val="12"/>
+          <w:numId w:val="13"/>
         </w:numPr>
         <w:ind w:left="720" w:hanging="360"/>
         <w:rPr>
@@ -12461,7 +12461,7 @@
       <w:pPr>
         <w:numPr>
           <w:ilvl w:val="0"/>
-          <w:numId w:val="7"/>
+          <w:numId w:val="8"/>
         </w:numPr>
         <w:ind w:left="720" w:hanging="360"/>
         <w:rPr>
@@ -12524,7 +12524,7 @@
       <w:pPr>
         <w:numPr>
           <w:ilvl w:val="0"/>
-          <w:numId w:val="7"/>
+          <w:numId w:val="8"/>
         </w:numPr>
         <w:ind w:left="720" w:hanging="360"/>
         <w:rPr>
@@ -12566,7 +12566,7 @@
       <w:pPr>
         <w:numPr>
           <w:ilvl w:val="0"/>
-          <w:numId w:val="7"/>
+          <w:numId w:val="8"/>
         </w:numPr>
         <w:ind w:left="720" w:hanging="360"/>
         <w:rPr>
@@ -12591,7 +12591,7 @@
       <w:pPr>
         <w:numPr>
           <w:ilvl w:val="0"/>
-          <w:numId w:val="7"/>
+          <w:numId w:val="8"/>
         </w:numPr>
         <w:ind w:left="720" w:hanging="360"/>
         <w:rPr>
@@ -13256,7 +13256,7 @@
       <w:pPr>
         <w:numPr>
           <w:ilvl w:val="0"/>
-          <w:numId w:val="10"/>
+          <w:numId w:val="11"/>
         </w:numPr>
         <w:ind w:left="720" w:hanging="360"/>
         <w:rPr>
@@ -13280,7 +13280,7 @@
       <w:pPr>
         <w:numPr>
           <w:ilvl w:val="0"/>
-          <w:numId w:val="10"/>
+          <w:numId w:val="11"/>
         </w:numPr>
         <w:ind w:left="720" w:hanging="360"/>
         <w:rPr>
@@ -13304,7 +13304,7 @@
       <w:pPr>
         <w:numPr>
           <w:ilvl w:val="0"/>
-          <w:numId w:val="10"/>
+          <w:numId w:val="11"/>
         </w:numPr>
         <w:ind w:left="720" w:hanging="360"/>
         <w:rPr>
@@ -13329,7 +13329,7 @@
       <w:pPr>
         <w:numPr>
           <w:ilvl w:val="0"/>
-          <w:numId w:val="10"/>
+          <w:numId w:val="11"/>
         </w:numPr>
         <w:ind w:left="720" w:hanging="360"/>
         <w:rPr>
@@ -14000,7 +14000,7 @@
       <w:pPr>
         <w:numPr>
           <w:ilvl w:val="0"/>
-          <w:numId w:val="15"/>
+          <w:numId w:val="16"/>
         </w:numPr>
         <w:ind w:left="720" w:hanging="360"/>
         <w:rPr>
@@ -14024,7 +14024,7 @@
       <w:pPr>
         <w:numPr>
           <w:ilvl w:val="0"/>
-          <w:numId w:val="15"/>
+          <w:numId w:val="16"/>
         </w:numPr>
         <w:ind w:left="720" w:hanging="360"/>
         <w:rPr>
@@ -14048,7 +14048,7 @@
       <w:pPr>
         <w:numPr>
           <w:ilvl w:val="0"/>
-          <w:numId w:val="15"/>
+          <w:numId w:val="16"/>
         </w:numPr>
         <w:ind w:left="720" w:hanging="360"/>
         <w:rPr>
@@ -14073,7 +14073,7 @@
       <w:pPr>
         <w:numPr>
           <w:ilvl w:val="0"/>
-          <w:numId w:val="15"/>
+          <w:numId w:val="16"/>
         </w:numPr>
         <w:ind w:left="720" w:hanging="360"/>
         <w:rPr>
@@ -14764,7 +14764,7 @@
       <w:pPr>
         <w:numPr>
           <w:ilvl w:val="0"/>
-          <w:numId w:val="14"/>
+          <w:numId w:val="15"/>
         </w:numPr>
         <w:ind w:left="720" w:hanging="360"/>
         <w:rPr>
@@ -14788,7 +14788,7 @@
       <w:pPr>
         <w:numPr>
           <w:ilvl w:val="0"/>
-          <w:numId w:val="14"/>
+          <w:numId w:val="15"/>
         </w:numPr>
         <w:ind w:left="720" w:hanging="360"/>
         <w:rPr>
@@ -14812,7 +14812,7 @@
       <w:pPr>
         <w:numPr>
           <w:ilvl w:val="0"/>
-          <w:numId w:val="14"/>
+          <w:numId w:val="15"/>
         </w:numPr>
         <w:ind w:left="720" w:hanging="360"/>
         <w:rPr>
@@ -14837,7 +14837,7 @@
       <w:pPr>
         <w:numPr>
           <w:ilvl w:val="0"/>
-          <w:numId w:val="14"/>
+          <w:numId w:val="15"/>
         </w:numPr>
         <w:ind w:left="720" w:hanging="360"/>
         <w:rPr>
@@ -15531,7 +15531,7 @@
       <w:pPr>
         <w:numPr>
           <w:ilvl w:val="0"/>
-          <w:numId w:val="16"/>
+          <w:numId w:val="17"/>
         </w:numPr>
         <w:ind w:left="720" w:hanging="360"/>
         <w:rPr>
@@ -15555,7 +15555,7 @@
       <w:pPr>
         <w:numPr>
           <w:ilvl w:val="0"/>
-          <w:numId w:val="16"/>
+          <w:numId w:val="17"/>
         </w:numPr>
         <w:ind w:left="720" w:hanging="360"/>
         <w:rPr>
@@ -15579,7 +15579,7 @@
       <w:pPr>
         <w:numPr>
           <w:ilvl w:val="0"/>
-          <w:numId w:val="16"/>
+          <w:numId w:val="17"/>
         </w:numPr>
         <w:ind w:left="720" w:hanging="360"/>
         <w:rPr>
@@ -15604,7 +15604,7 @@
       <w:pPr>
         <w:numPr>
           <w:ilvl w:val="0"/>
-          <w:numId w:val="16"/>
+          <w:numId w:val="17"/>
         </w:numPr>
         <w:ind w:left="720" w:hanging="360"/>
         <w:rPr>
@@ -16167,7 +16167,7 @@
       <w:pPr>
         <w:numPr>
           <w:ilvl w:val="0"/>
-          <w:numId w:val="6"/>
+          <w:numId w:val="7"/>
         </w:numPr>
         <w:ind w:left="720" w:hanging="360"/>
         <w:rPr>
@@ -16565,7 +16565,7 @@
       <w:pPr>
         <w:numPr>
           <w:ilvl w:val="0"/>
-          <w:numId w:val="6"/>
+          <w:numId w:val="7"/>
         </w:numPr>
         <w:ind w:left="720" w:hanging="360"/>
         <w:rPr>
@@ -16963,7 +16963,7 @@
       <w:pPr>
         <w:numPr>
           <w:ilvl w:val="0"/>
-          <w:numId w:val="6"/>
+          <w:numId w:val="7"/>
         </w:numPr>
         <w:ind w:left="720" w:hanging="360"/>
         <w:rPr>
@@ -17361,7 +17361,7 @@
       <w:pPr>
         <w:numPr>
           <w:ilvl w:val="0"/>
-          <w:numId w:val="6"/>
+          <w:numId w:val="7"/>
         </w:numPr>
         <w:ind w:left="720" w:hanging="360"/>
         <w:rPr>
@@ -18337,7 +18337,7 @@
       <w:pPr>
         <w:numPr>
           <w:ilvl w:val="0"/>
-          <w:numId w:val="20"/>
+          <w:numId w:val="21"/>
         </w:numPr>
         <w:ind w:left="720" w:hanging="360"/>
         <w:rPr>
@@ -18356,7 +18356,7 @@
       <w:pPr>
         <w:numPr>
           <w:ilvl w:val="0"/>
-          <w:numId w:val="20"/>
+          <w:numId w:val="21"/>
         </w:numPr>
         <w:ind w:left="720" w:hanging="360"/>
         <w:rPr>
@@ -18375,7 +18375,7 @@
       <w:pPr>
         <w:numPr>
           <w:ilvl w:val="0"/>
-          <w:numId w:val="20"/>
+          <w:numId w:val="21"/>
         </w:numPr>
         <w:ind w:left="720" w:hanging="360"/>
         <w:rPr>
@@ -18399,7 +18399,7 @@
       <w:pPr>
         <w:numPr>
           <w:ilvl w:val="0"/>
-          <w:numId w:val="20"/>
+          <w:numId w:val="21"/>
         </w:numPr>
         <w:ind w:left="720" w:hanging="360"/>
         <w:rPr>
@@ -18979,7 +18979,7 @@
       <w:pPr>
         <w:numPr>
           <w:ilvl w:val="0"/>
-          <w:numId w:val="22"/>
+          <w:numId w:val="23"/>
         </w:numPr>
         <w:ind w:left="720" w:hanging="360"/>
         <w:rPr>
@@ -18998,7 +18998,7 @@
       <w:pPr>
         <w:numPr>
           <w:ilvl w:val="0"/>
-          <w:numId w:val="22"/>
+          <w:numId w:val="23"/>
         </w:numPr>
         <w:ind w:left="720" w:hanging="360"/>
         <w:rPr>
@@ -19017,7 +19017,7 @@
       <w:pPr>
         <w:numPr>
           <w:ilvl w:val="0"/>
-          <w:numId w:val="22"/>
+          <w:numId w:val="23"/>
         </w:numPr>
         <w:ind w:left="720" w:hanging="360"/>
         <w:rPr>
@@ -19036,7 +19036,7 @@
       <w:pPr>
         <w:numPr>
           <w:ilvl w:val="0"/>
-          <w:numId w:val="22"/>
+          <w:numId w:val="23"/>
         </w:numPr>
         <w:ind w:left="720" w:hanging="360"/>
         <w:rPr>
@@ -19646,7 +19646,7 @@
       <w:pPr>
         <w:numPr>
           <w:ilvl w:val="0"/>
-          <w:numId w:val="11"/>
+          <w:numId w:val="12"/>
         </w:numPr>
         <w:ind w:left="720" w:hanging="360"/>
         <w:rPr>
@@ -19679,7 +19679,7 @@
       <w:pPr>
         <w:numPr>
           <w:ilvl w:val="0"/>
-          <w:numId w:val="11"/>
+          <w:numId w:val="12"/>
         </w:numPr>
         <w:ind w:left="720" w:hanging="360"/>
         <w:rPr>
@@ -19698,7 +19698,7 @@
       <w:pPr>
         <w:numPr>
           <w:ilvl w:val="0"/>
-          <w:numId w:val="11"/>
+          <w:numId w:val="12"/>
         </w:numPr>
         <w:ind w:left="720" w:hanging="360"/>
         <w:rPr>
@@ -19731,7 +19731,7 @@
       <w:pPr>
         <w:numPr>
           <w:ilvl w:val="0"/>
-          <w:numId w:val="11"/>
+          <w:numId w:val="12"/>
         </w:numPr>
         <w:ind w:left="720" w:hanging="360"/>
         <w:rPr>
@@ -20389,7 +20389,7 @@
       <w:pPr>
         <w:numPr>
           <w:ilvl w:val="0"/>
-          <w:numId w:val="25"/>
+          <w:numId w:val="26"/>
         </w:numPr>
         <w:ind w:left="720" w:hanging="360"/>
         <w:rPr>
@@ -20408,7 +20408,7 @@
       <w:pPr>
         <w:numPr>
           <w:ilvl w:val="0"/>
-          <w:numId w:val="25"/>
+          <w:numId w:val="26"/>
         </w:numPr>
         <w:ind w:left="720" w:hanging="360"/>
         <w:rPr>
@@ -20427,7 +20427,7 @@
       <w:pPr>
         <w:numPr>
           <w:ilvl w:val="0"/>
-          <w:numId w:val="25"/>
+          <w:numId w:val="26"/>
         </w:numPr>
         <w:ind w:left="720" w:hanging="360"/>
         <w:rPr>
@@ -20446,7 +20446,7 @@
       <w:pPr>
         <w:numPr>
           <w:ilvl w:val="0"/>
-          <w:numId w:val="25"/>
+          <w:numId w:val="26"/>
         </w:numPr>
         <w:ind w:left="720" w:hanging="360"/>
         <w:rPr>
@@ -21216,12 +21216,12 @@
           <wp:inline distB="114300" distT="114300" distL="114300" distR="114300">
             <wp:extent cx="5943600" cy="4114800"/>
             <wp:effectExtent b="0" l="0" r="0" t="0"/>
-            <wp:docPr id="1" name="image2.png"/>
+            <wp:docPr id="1" name="image1.png"/>
             <a:graphic>
               <a:graphicData uri="http://schemas.openxmlformats.org/drawingml/2006/picture">
                 <pic:pic>
                   <pic:nvPicPr>
-                    <pic:cNvPr id="0" name="image2.png"/>
+                    <pic:cNvPr id="0" name="image1.png"/>
                     <pic:cNvPicPr preferRelativeResize="0"/>
                   </pic:nvPicPr>
                   <pic:blipFill>
@@ -21770,7 +21770,7 @@
       <w:pPr>
         <w:numPr>
           <w:ilvl w:val="0"/>
-          <w:numId w:val="8"/>
+          <w:numId w:val="9"/>
         </w:numPr>
         <w:ind w:left="720" w:hanging="360"/>
         <w:rPr>
@@ -21789,7 +21789,7 @@
       <w:pPr>
         <w:numPr>
           <w:ilvl w:val="0"/>
-          <w:numId w:val="8"/>
+          <w:numId w:val="9"/>
         </w:numPr>
         <w:ind w:left="720" w:hanging="360"/>
         <w:rPr>
@@ -21808,7 +21808,7 @@
       <w:pPr>
         <w:numPr>
           <w:ilvl w:val="0"/>
-          <w:numId w:val="8"/>
+          <w:numId w:val="9"/>
         </w:numPr>
         <w:ind w:left="720" w:hanging="360"/>
         <w:rPr>
@@ -21827,7 +21827,7 @@
       <w:pPr>
         <w:numPr>
           <w:ilvl w:val="0"/>
-          <w:numId w:val="8"/>
+          <w:numId w:val="9"/>
         </w:numPr>
         <w:ind w:left="720" w:hanging="360"/>
         <w:rPr>
@@ -22181,6 +22181,702 @@
       <w:pPr>
         <w:rPr>
           <w:b w:val="1"/>
+          <w:color w:val="444444"/>
+        </w:rPr>
+      </w:pPr>
+      <w:r>
+        <w:rPr>
+          <w:rtl w:val="0"/>
+        </w:rPr>
+      </w:r>
+    </w:p>
+    <w:p>
+      <w:pPr>
+        <w:rPr/>
+      </w:pPr>
+      <w:r>
+        <w:rPr>
+          <w:rtl w:val="0"/>
+        </w:rPr>
+        <w:t xml:space="preserve">Question: 26</w:t>
+      </w:r>
+    </w:p>
+    <w:p>
+      <w:pPr>
+        <w:rPr>
+          <w:color w:val="999999"/>
+        </w:rPr>
+      </w:pPr>
+      <w:r>
+        <w:rPr>
+          <w:b w:val="1"/>
+          <w:rtl w:val="0"/>
+        </w:rPr>
+        <w:t xml:space="preserve">Main​ ​Topic​ ​:​ </w:t>
+      </w:r>
+      <w:r>
+        <w:rPr>
+          <w:color w:val="999999"/>
+          <w:rtl w:val="0"/>
+        </w:rPr>
+        <w:t xml:space="preserve">Data Analytics</w:t>
+      </w:r>
+    </w:p>
+    <w:p>
+      <w:pPr>
+        <w:rPr>
+          <w:b w:val="1"/>
+          <w:color w:val="999999"/>
+        </w:rPr>
+      </w:pPr>
+      <w:r>
+        <w:rPr>
+          <w:b w:val="1"/>
+          <w:rtl w:val="0"/>
+        </w:rPr>
+        <w:t xml:space="preserve">Sub​ ​Topic​ ​:​ </w:t>
+      </w:r>
+      <w:r>
+        <w:rPr>
+          <w:b w:val="1"/>
+          <w:color w:val="999999"/>
+          <w:rtl w:val="0"/>
+        </w:rPr>
+        <w:t xml:space="preserve">Determine data access and retrieval patterns</w:t>
+      </w:r>
+      <w:r>
+        <w:rPr>
+          <w:b w:val="1"/>
+          <w:color w:val="999999"/>
+          <w:rtl w:val="0"/>
+        </w:rPr>
+        <w:t xml:space="preserve"> </w:t>
+      </w:r>
+    </w:p>
+    <w:p>
+      <w:pPr>
+        <w:rPr>
+          <w:color w:val="999999"/>
+        </w:rPr>
+      </w:pPr>
+      <w:r>
+        <w:rPr>
+          <w:rtl w:val="0"/>
+        </w:rPr>
+      </w:r>
+    </w:p>
+    <w:p>
+      <w:pPr>
+        <w:rPr>
+          <w:b w:val="1"/>
+          <w:color w:val="999999"/>
+        </w:rPr>
+      </w:pPr>
+      <w:r>
+        <w:rPr>
+          <w:b w:val="1"/>
+          <w:rtl w:val="0"/>
+        </w:rPr>
+        <w:t xml:space="preserve">Domain: </w:t>
+      </w:r>
+      <w:r>
+        <w:rPr>
+          <w:color w:val="999999"/>
+          <w:rtl w:val="0"/>
+        </w:rPr>
+        <w:t xml:space="preserve">Storage and Data Management  </w:t>
+      </w:r>
+      <w:r>
+        <w:rPr>
+          <w:rtl w:val="0"/>
+        </w:rPr>
+      </w:r>
+    </w:p>
+    <w:p>
+      <w:pPr>
+        <w:rPr>
+          <w:b w:val="1"/>
+        </w:rPr>
+      </w:pPr>
+      <w:r>
+        <w:rPr>
+          <w:rtl w:val="0"/>
+        </w:rPr>
+      </w:r>
+    </w:p>
+    <w:p>
+      <w:pPr>
+        <w:rPr>
+          <w:rFonts w:ascii="Calibri" w:cs="Calibri" w:eastAsia="Calibri" w:hAnsi="Calibri"/>
+        </w:rPr>
+      </w:pPr>
+      <w:r>
+        <w:rPr>
+          <w:rFonts w:ascii="Calibri" w:cs="Calibri" w:eastAsia="Calibri" w:hAnsi="Calibri"/>
+          <w:b w:val="1"/>
+          <w:rtl w:val="0"/>
+        </w:rPr>
+        <w:t xml:space="preserve">Question text</w:t>
+      </w:r>
+      <w:r>
+        <w:rPr>
+          <w:rFonts w:ascii="Calibri" w:cs="Calibri" w:eastAsia="Calibri" w:hAnsi="Calibri"/>
+          <w:rtl w:val="0"/>
+        </w:rPr>
+        <w:t xml:space="preserve">: </w:t>
+      </w:r>
+    </w:p>
+    <w:p>
+      <w:pPr>
+        <w:rPr>
+          <w:color w:val="434343"/>
+        </w:rPr>
+      </w:pPr>
+      <w:r>
+        <w:rPr>
+          <w:color w:val="434343"/>
+          <w:rtl w:val="0"/>
+        </w:rPr>
+        <w:t xml:space="preserve">You work as a data analytics specialist for the Program Management Office (PMO) for one of your company’s biggest new business programs in this year’s budget. You are responsible for gathering streaming data about customer activity on your company’s various application platforms: web, mobile, IoT sensors such as those on Apple Watch, etc. This data is being used in analytics applications to understand customer interaction with your company’s software product, which will be used to guide the program development and implementation plan.</w:t>
+      </w:r>
+    </w:p>
+    <w:p>
+      <w:pPr>
+        <w:rPr>
+          <w:color w:val="434343"/>
+        </w:rPr>
+      </w:pPr>
+      <w:r>
+        <w:rPr>
+          <w:rtl w:val="0"/>
+        </w:rPr>
+      </w:r>
+    </w:p>
+    <w:p>
+      <w:pPr>
+        <w:rPr>
+          <w:color w:val="434343"/>
+        </w:rPr>
+      </w:pPr>
+      <w:r>
+        <w:rPr>
+          <w:color w:val="434343"/>
+          <w:rtl w:val="0"/>
+        </w:rPr>
+        <w:t xml:space="preserve">You have built a data collection system that is based on Kinesis Data Streams feeding Kinesis Data Firehose which then loads your data into your Redshift data warehouse. During testing of your data collection system you have noticed that your data is not being delivered into your Redshift cluster. Which of the following should you NOT check when trying to determine the problem?</w:t>
+      </w:r>
+    </w:p>
+    <w:p>
+      <w:pPr>
+        <w:rPr>
+          <w:color w:val="434343"/>
+        </w:rPr>
+      </w:pPr>
+      <w:r>
+        <w:rPr>
+          <w:rtl w:val="0"/>
+        </w:rPr>
+      </w:r>
+    </w:p>
+    <w:p>
+      <w:pPr>
+        <w:numPr>
+          <w:ilvl w:val="0"/>
+          <w:numId w:val="2"/>
+        </w:numPr>
+        <w:ind w:left="720" w:hanging="360"/>
+        <w:rPr>
+          <w:color w:val="434343"/>
+        </w:rPr>
+      </w:pPr>
+      <w:r>
+        <w:rPr>
+          <w:color w:val="434343"/>
+          <w:rtl w:val="0"/>
+        </w:rPr>
+        <w:t xml:space="preserve">Check the </w:t>
+      </w:r>
+      <w:r>
+        <w:rPr>
+          <w:color w:val="434343"/>
+          <w:rtl w:val="0"/>
+        </w:rPr>
+        <w:t xml:space="preserve">STL_CONNECTION_LOG</w:t>
+      </w:r>
+      <w:r>
+        <w:rPr>
+          <w:color w:val="434343"/>
+          <w:rtl w:val="0"/>
+        </w:rPr>
+        <w:t xml:space="preserve"> table on your Redshift cluster to see if Kinesis Data Firehose can successfully connect to your Redshift cluster</w:t>
+      </w:r>
+      <w:r>
+        <w:rPr>
+          <w:rtl w:val="0"/>
+        </w:rPr>
+      </w:r>
+    </w:p>
+    <w:p>
+      <w:pPr>
+        <w:numPr>
+          <w:ilvl w:val="0"/>
+          <w:numId w:val="2"/>
+        </w:numPr>
+        <w:ind w:left="720" w:hanging="360"/>
+        <w:rPr>
+          <w:color w:val="434343"/>
+        </w:rPr>
+      </w:pPr>
+      <w:r>
+        <w:rPr>
+          <w:color w:val="434343"/>
+          <w:rtl w:val="0"/>
+        </w:rPr>
+        <w:t xml:space="preserve">C</w:t>
+      </w:r>
+      <w:r>
+        <w:rPr>
+          <w:color w:val="434343"/>
+          <w:rtl w:val="0"/>
+        </w:rPr>
+        <w:t xml:space="preserve">heck the </w:t>
+      </w:r>
+      <w:r>
+        <w:rPr>
+          <w:color w:val="434343"/>
+          <w:rtl w:val="0"/>
+        </w:rPr>
+        <w:t xml:space="preserve">STL_LOAD_ERRORS Redshift</w:t>
+      </w:r>
+      <w:r>
+        <w:rPr>
+          <w:color w:val="434343"/>
+          <w:rtl w:val="0"/>
+        </w:rPr>
+        <w:t xml:space="preserve"> table to find information on the failure to COPY</w:t>
+      </w:r>
+      <w:r>
+        <w:rPr>
+          <w:rtl w:val="0"/>
+        </w:rPr>
+      </w:r>
+    </w:p>
+    <w:p>
+      <w:pPr>
+        <w:numPr>
+          <w:ilvl w:val="0"/>
+          <w:numId w:val="2"/>
+        </w:numPr>
+        <w:ind w:left="720" w:hanging="360"/>
+        <w:rPr>
+          <w:color w:val="434343"/>
+        </w:rPr>
+      </w:pPr>
+      <w:r>
+        <w:rPr>
+          <w:color w:val="434343"/>
+          <w:rtl w:val="0"/>
+        </w:rPr>
+        <w:t xml:space="preserve">Ensure the</w:t>
+      </w:r>
+      <w:r>
+        <w:rPr>
+          <w:color w:val="434343"/>
+          <w:rtl w:val="0"/>
+        </w:rPr>
+        <w:t xml:space="preserve"> HEC token you’re using is valid</w:t>
+      </w:r>
+      <w:r>
+        <w:rPr>
+          <w:rtl w:val="0"/>
+        </w:rPr>
+      </w:r>
+    </w:p>
+    <w:p>
+      <w:pPr>
+        <w:numPr>
+          <w:ilvl w:val="0"/>
+          <w:numId w:val="2"/>
+        </w:numPr>
+        <w:ind w:left="720" w:hanging="360"/>
+        <w:rPr>
+          <w:color w:val="434343"/>
+        </w:rPr>
+      </w:pPr>
+      <w:r>
+        <w:rPr>
+          <w:color w:val="434343"/>
+          <w:rtl w:val="0"/>
+        </w:rPr>
+        <w:t xml:space="preserve">Check</w:t>
+      </w:r>
+      <w:r>
+        <w:rPr>
+          <w:color w:val="434343"/>
+          <w:rtl w:val="0"/>
+        </w:rPr>
+        <w:t xml:space="preserve"> that the IAM role that is specified in your Kinesis Data Firehose delivery stream can access the S3 bucket from which your Redshift cluster copies data</w:t>
+      </w:r>
+      <w:r>
+        <w:rPr>
+          <w:rtl w:val="0"/>
+        </w:rPr>
+      </w:r>
+    </w:p>
+    <w:p>
+      <w:pPr>
+        <w:rPr>
+          <w:color w:val="434343"/>
+        </w:rPr>
+      </w:pPr>
+      <w:r>
+        <w:rPr>
+          <w:rtl w:val="0"/>
+        </w:rPr>
+      </w:r>
+    </w:p>
+    <w:p>
+      <w:pPr>
+        <w:rPr>
+          <w:color w:val="434343"/>
+        </w:rPr>
+      </w:pPr>
+      <w:r>
+        <w:rPr>
+          <w:rFonts w:ascii="Calibri" w:cs="Calibri" w:eastAsia="Calibri" w:hAnsi="Calibri"/>
+          <w:b w:val="1"/>
+          <w:rtl w:val="0"/>
+        </w:rPr>
+        <w:t xml:space="preserve">Answer:</w:t>
+      </w:r>
+      <w:r>
+        <w:rPr>
+          <w:color w:val="434343"/>
+          <w:rtl w:val="0"/>
+        </w:rPr>
+        <w:t xml:space="preserve"> C</w:t>
+      </w:r>
+    </w:p>
+    <w:p>
+      <w:pPr>
+        <w:rPr>
+          <w:color w:val="434343"/>
+        </w:rPr>
+      </w:pPr>
+      <w:r>
+        <w:rPr>
+          <w:rtl w:val="0"/>
+        </w:rPr>
+      </w:r>
+    </w:p>
+    <w:p>
+      <w:pPr>
+        <w:rPr>
+          <w:color w:val="434343"/>
+        </w:rPr>
+      </w:pPr>
+      <w:r>
+        <w:rPr>
+          <w:rFonts w:ascii="Calibri" w:cs="Calibri" w:eastAsia="Calibri" w:hAnsi="Calibri"/>
+          <w:b w:val="1"/>
+          <w:rtl w:val="0"/>
+        </w:rPr>
+        <w:t xml:space="preserve">Explanation:</w:t>
+      </w:r>
+      <w:r>
+        <w:rPr>
+          <w:rtl w:val="0"/>
+        </w:rPr>
+      </w:r>
+    </w:p>
+    <w:p>
+      <w:pPr>
+        <w:rPr>
+          <w:color w:val="444444"/>
+          <w:highlight w:val="white"/>
+        </w:rPr>
+      </w:pPr>
+      <w:r>
+        <w:rPr>
+          <w:color w:val="434343"/>
+          <w:rtl w:val="0"/>
+        </w:rPr>
+        <w:t xml:space="preserve">Option A is incorrect</w:t>
+      </w:r>
+      <w:r>
+        <w:rPr>
+          <w:color w:val="444444"/>
+          <w:highlight w:val="white"/>
+          <w:rtl w:val="0"/>
+        </w:rPr>
+        <w:t xml:space="preserve">. The STL_CONNECTION_LOG shows information about your Firehose connectivity to your Redshift cluster.</w:t>
+      </w:r>
+    </w:p>
+    <w:p>
+      <w:pPr>
+        <w:rPr>
+          <w:color w:val="444444"/>
+          <w:highlight w:val="white"/>
+        </w:rPr>
+      </w:pPr>
+      <w:r>
+        <w:rPr>
+          <w:rtl w:val="0"/>
+        </w:rPr>
+      </w:r>
+    </w:p>
+    <w:p>
+      <w:pPr>
+        <w:rPr>
+          <w:color w:val="383a42"/>
+          <w:shd w:fill="fafafa" w:val="clear"/>
+        </w:rPr>
+      </w:pPr>
+      <w:r>
+        <w:rPr>
+          <w:color w:val="444444"/>
+          <w:highlight w:val="white"/>
+          <w:rtl w:val="0"/>
+        </w:rPr>
+        <w:t xml:space="preserve">Option B is incorrect. The </w:t>
+      </w:r>
+      <w:r>
+        <w:rPr>
+          <w:color w:val="434343"/>
+          <w:rtl w:val="0"/>
+        </w:rPr>
+        <w:t xml:space="preserve">STL_LOAD_ERRORS</w:t>
+      </w:r>
+      <w:r>
+        <w:rPr>
+          <w:color w:val="444444"/>
+          <w:highlight w:val="white"/>
+          <w:rtl w:val="0"/>
+        </w:rPr>
+        <w:t xml:space="preserve"> table shows information about Redshift COPY failures.</w:t>
+      </w:r>
+      <w:r>
+        <w:rPr>
+          <w:rtl w:val="0"/>
+        </w:rPr>
+      </w:r>
+    </w:p>
+    <w:p>
+      <w:pPr>
+        <w:rPr>
+          <w:color w:val="444444"/>
+          <w:highlight w:val="white"/>
+        </w:rPr>
+      </w:pPr>
+      <w:r>
+        <w:rPr>
+          <w:rtl w:val="0"/>
+        </w:rPr>
+      </w:r>
+    </w:p>
+    <w:p>
+      <w:pPr>
+        <w:rPr>
+          <w:color w:val="444444"/>
+          <w:highlight w:val="white"/>
+        </w:rPr>
+      </w:pPr>
+      <w:r>
+        <w:rPr>
+          <w:color w:val="444444"/>
+          <w:highlight w:val="white"/>
+          <w:rtl w:val="0"/>
+        </w:rPr>
+        <w:t xml:space="preserve">Option C is correct. The </w:t>
+      </w:r>
+      <w:r>
+        <w:rPr>
+          <w:color w:val="434343"/>
+          <w:rtl w:val="0"/>
+        </w:rPr>
+        <w:t xml:space="preserve">HEC token is used when attempting to deliver data to Splunk, not Redshift.</w:t>
+      </w:r>
+      <w:r>
+        <w:rPr>
+          <w:color w:val="444444"/>
+          <w:highlight w:val="white"/>
+          <w:rtl w:val="0"/>
+        </w:rPr>
+        <w:br w:type="textWrapping"/>
+      </w:r>
+    </w:p>
+    <w:p>
+      <w:pPr>
+        <w:rPr>
+          <w:color w:val="383a42"/>
+          <w:shd w:fill="fafafa" w:val="clear"/>
+        </w:rPr>
+      </w:pPr>
+      <w:r>
+        <w:rPr>
+          <w:color w:val="444444"/>
+          <w:highlight w:val="white"/>
+          <w:rtl w:val="0"/>
+        </w:rPr>
+        <w:t xml:space="preserve">Option D is incorrect. The IAM role </w:t>
+      </w:r>
+      <w:r>
+        <w:rPr>
+          <w:color w:val="434343"/>
+          <w:rtl w:val="0"/>
+        </w:rPr>
+        <w:t xml:space="preserve">specified in your Kinesis Data Firehose delivery stream allows Firehose to write your data to S3 before Redshift can COPY the data.</w:t>
+      </w:r>
+      <w:r>
+        <w:rPr>
+          <w:color w:val="444444"/>
+          <w:highlight w:val="white"/>
+          <w:rtl w:val="0"/>
+        </w:rPr>
+        <w:t xml:space="preserve"> </w:t>
+      </w:r>
+      <w:r>
+        <w:rPr>
+          <w:rtl w:val="0"/>
+        </w:rPr>
+      </w:r>
+    </w:p>
+    <w:p>
+      <w:pPr>
+        <w:rPr>
+          <w:color w:val="383a42"/>
+          <w:shd w:fill="fafafa" w:val="clear"/>
+        </w:rPr>
+      </w:pPr>
+      <w:r>
+        <w:rPr>
+          <w:rtl w:val="0"/>
+        </w:rPr>
+      </w:r>
+    </w:p>
+    <w:p>
+      <w:pPr>
+        <w:rPr>
+          <w:rFonts w:ascii="Calibri" w:cs="Calibri" w:eastAsia="Calibri" w:hAnsi="Calibri"/>
+          <w:b w:val="1"/>
+        </w:rPr>
+      </w:pPr>
+      <w:r>
+        <w:rPr>
+          <w:rFonts w:ascii="Calibri" w:cs="Calibri" w:eastAsia="Calibri" w:hAnsi="Calibri"/>
+          <w:b w:val="1"/>
+          <w:rtl w:val="0"/>
+        </w:rPr>
+        <w:t xml:space="preserve">Reference:</w:t>
+      </w:r>
+    </w:p>
+    <w:p>
+      <w:pPr>
+        <w:rPr>
+          <w:color w:val="444444"/>
+        </w:rPr>
+      </w:pPr>
+      <w:r>
+        <w:rPr>
+          <w:color w:val="444444"/>
+          <w:rtl w:val="0"/>
+        </w:rPr>
+        <w:t xml:space="preserve">Please see the Amazon Kinesis Data Firehose developer guide titled </w:t>
+      </w:r>
+      <w:r>
+        <w:rPr>
+          <w:b w:val="1"/>
+          <w:color w:val="444444"/>
+          <w:rtl w:val="0"/>
+        </w:rPr>
+        <w:t xml:space="preserve">Troubleshooting Amazon Kinesis Data Firehose </w:t>
+      </w:r>
+      <w:r>
+        <w:rPr>
+          <w:color w:val="444444"/>
+          <w:rtl w:val="0"/>
+        </w:rPr>
+        <w:t xml:space="preserve">(</w:t>
+      </w:r>
+      <w:hyperlink r:id="rId109">
+        <w:r>
+          <w:rPr>
+            <w:color w:val="1155cc"/>
+            <w:u w:val="single"/>
+            <w:rtl w:val="0"/>
+          </w:rPr>
+          <w:t xml:space="preserve">https://docs.aws.amazon.com/firehose/latest/dev/troubleshooting.html</w:t>
+        </w:r>
+      </w:hyperlink>
+      <w:r>
+        <w:rPr>
+          <w:color w:val="444444"/>
+          <w:rtl w:val="0"/>
+        </w:rPr>
+        <w:t xml:space="preserve">), and the Amazon Kinesis Data Firehose developer guide titled</w:t>
+      </w:r>
+      <w:r>
+        <w:rPr>
+          <w:b w:val="1"/>
+          <w:color w:val="444444"/>
+          <w:rtl w:val="0"/>
+        </w:rPr>
+        <w:t xml:space="preserve"> Sending Data to an Amazon Kinesis Data Firehose Delivery Stream </w:t>
+      </w:r>
+      <w:r>
+        <w:rPr>
+          <w:color w:val="444444"/>
+          <w:rtl w:val="0"/>
+        </w:rPr>
+        <w:t xml:space="preserve">(</w:t>
+      </w:r>
+      <w:hyperlink r:id="rId110">
+        <w:r>
+          <w:rPr>
+            <w:color w:val="1155cc"/>
+            <w:u w:val="single"/>
+            <w:rtl w:val="0"/>
+          </w:rPr>
+          <w:t xml:space="preserve">https://docs.aws.amazon.com/firehose/latest/dev/basic-write.html</w:t>
+        </w:r>
+      </w:hyperlink>
+      <w:r>
+        <w:rPr>
+          <w:color w:val="444444"/>
+          <w:rtl w:val="0"/>
+        </w:rPr>
+        <w:t xml:space="preserve">)</w:t>
+      </w:r>
+    </w:p>
+    <w:p>
+      <w:pPr>
+        <w:rPr>
+          <w:b w:val="1"/>
+          <w:color w:val="444444"/>
+        </w:rPr>
+      </w:pPr>
+      <w:r>
+        <w:rPr>
+          <w:rtl w:val="0"/>
+        </w:rPr>
+      </w:r>
+    </w:p>
+    <w:p>
+      <w:pPr>
+        <w:rPr>
+          <w:b w:val="1"/>
+          <w:color w:val="444444"/>
+        </w:rPr>
+      </w:pPr>
+      <w:r>
+        <w:rPr>
+          <w:rtl w:val="0"/>
+        </w:rPr>
+      </w:r>
+    </w:p>
+    <w:p>
+      <w:pPr>
+        <w:rPr>
           <w:color w:val="444444"/>
         </w:rPr>
       </w:pPr>
@@ -24880,6 +25576,116 @@
     </w:lvl>
   </w:abstractNum>
   <w:abstractNum w:abstractNumId="25">
+    <w:lvl w:ilvl="0">
+      <w:start w:val="1"/>
+      <w:numFmt w:val="upperLetter"/>
+      <w:lvlText w:val="%1)"/>
+      <w:lvlJc w:val="left"/>
+      <w:pPr>
+        <w:ind w:left="720" w:hanging="360"/>
+      </w:pPr>
+      <w:rPr>
+        <w:u w:val="none"/>
+      </w:rPr>
+    </w:lvl>
+    <w:lvl w:ilvl="1">
+      <w:start w:val="1"/>
+      <w:numFmt w:val="lowerLetter"/>
+      <w:lvlText w:val="%2)"/>
+      <w:lvlJc w:val="left"/>
+      <w:pPr>
+        <w:ind w:left="1440" w:hanging="360"/>
+      </w:pPr>
+      <w:rPr>
+        <w:u w:val="none"/>
+      </w:rPr>
+    </w:lvl>
+    <w:lvl w:ilvl="2">
+      <w:start w:val="1"/>
+      <w:numFmt w:val="lowerRoman"/>
+      <w:lvlText w:val="%3)"/>
+      <w:lvlJc w:val="right"/>
+      <w:pPr>
+        <w:ind w:left="2160" w:hanging="360"/>
+      </w:pPr>
+      <w:rPr>
+        <w:u w:val="none"/>
+      </w:rPr>
+    </w:lvl>
+    <w:lvl w:ilvl="3">
+      <w:start w:val="1"/>
+      <w:numFmt w:val="decimal"/>
+      <w:lvlText w:val="(%4)"/>
+      <w:lvlJc w:val="left"/>
+      <w:pPr>
+        <w:ind w:left="2880" w:hanging="360"/>
+      </w:pPr>
+      <w:rPr>
+        <w:u w:val="none"/>
+      </w:rPr>
+    </w:lvl>
+    <w:lvl w:ilvl="4">
+      <w:start w:val="1"/>
+      <w:numFmt w:val="lowerLetter"/>
+      <w:lvlText w:val="(%5)"/>
+      <w:lvlJc w:val="left"/>
+      <w:pPr>
+        <w:ind w:left="3600" w:hanging="360"/>
+      </w:pPr>
+      <w:rPr>
+        <w:u w:val="none"/>
+      </w:rPr>
+    </w:lvl>
+    <w:lvl w:ilvl="5">
+      <w:start w:val="1"/>
+      <w:numFmt w:val="lowerRoman"/>
+      <w:lvlText w:val="(%6)"/>
+      <w:lvlJc w:val="right"/>
+      <w:pPr>
+        <w:ind w:left="4320" w:hanging="360"/>
+      </w:pPr>
+      <w:rPr>
+        <w:u w:val="none"/>
+      </w:rPr>
+    </w:lvl>
+    <w:lvl w:ilvl="6">
+      <w:start w:val="1"/>
+      <w:numFmt w:val="decimal"/>
+      <w:lvlText w:val="%7."/>
+      <w:lvlJc w:val="left"/>
+      <w:pPr>
+        <w:ind w:left="5040" w:hanging="360"/>
+      </w:pPr>
+      <w:rPr>
+        <w:u w:val="none"/>
+      </w:rPr>
+    </w:lvl>
+    <w:lvl w:ilvl="7">
+      <w:start w:val="1"/>
+      <w:numFmt w:val="lowerLetter"/>
+      <w:lvlText w:val="%8."/>
+      <w:lvlJc w:val="left"/>
+      <w:pPr>
+        <w:ind w:left="5760" w:hanging="360"/>
+      </w:pPr>
+      <w:rPr>
+        <w:u w:val="none"/>
+      </w:rPr>
+    </w:lvl>
+    <w:lvl w:ilvl="8">
+      <w:start w:val="1"/>
+      <w:numFmt w:val="lowerRoman"/>
+      <w:lvlText w:val="%9."/>
+      <w:lvlJc w:val="right"/>
+      <w:pPr>
+        <w:ind w:left="6480" w:hanging="360"/>
+      </w:pPr>
+      <w:rPr>
+        <w:u w:val="none"/>
+      </w:rPr>
+    </w:lvl>
+  </w:abstractNum>
+  <w:abstractNum w:abstractNumId="26">
     <w:lvl w:ilvl="0">
       <w:start w:val="1"/>
       <w:numFmt w:val="upperLetter"/>
@@ -25063,6 +25869,9 @@
   </w:num>
   <w:num w:numId="25">
     <w:abstractNumId w:val="25"/>
+  </w:num>
+  <w:num w:numId="26">
+    <w:abstractNumId w:val="26"/>
   </w:num>
 </w:numbering>
 </file>

</xml_diff>

<commit_message>
added question 27 to DA cert questions list #2
</commit_message>
<xml_diff>
--- a/public/Exam Notes/DA-Vincent-1-65-May-4.docx
+++ b/public/Exam Notes/DA-Vincent-1-65-May-4.docx
@@ -2878,7 +2878,7 @@
       <w:pPr>
         <w:numPr>
           <w:ilvl w:val="0"/>
-          <w:numId w:val="10"/>
+          <w:numId w:val="11"/>
         </w:numPr>
         <w:ind w:left="720" w:hanging="360"/>
         <w:rPr>
@@ -2898,7 +2898,7 @@
       <w:pPr>
         <w:numPr>
           <w:ilvl w:val="0"/>
-          <w:numId w:val="10"/>
+          <w:numId w:val="11"/>
         </w:numPr>
         <w:ind w:left="720" w:hanging="360"/>
         <w:rPr>
@@ -2919,7 +2919,7 @@
       <w:pPr>
         <w:numPr>
           <w:ilvl w:val="0"/>
-          <w:numId w:val="10"/>
+          <w:numId w:val="11"/>
         </w:numPr>
         <w:ind w:left="720" w:hanging="360"/>
         <w:rPr>
@@ -2940,7 +2940,7 @@
       <w:pPr>
         <w:numPr>
           <w:ilvl w:val="0"/>
-          <w:numId w:val="10"/>
+          <w:numId w:val="11"/>
         </w:numPr>
         <w:ind w:left="720" w:hanging="360"/>
         <w:rPr>
@@ -3635,7 +3635,7 @@
       <w:pPr>
         <w:numPr>
           <w:ilvl w:val="0"/>
-          <w:numId w:val="20"/>
+          <w:numId w:val="21"/>
         </w:numPr>
         <w:ind w:left="720" w:hanging="360"/>
         <w:rPr>
@@ -3667,7 +3667,7 @@
       <w:pPr>
         <w:numPr>
           <w:ilvl w:val="0"/>
-          <w:numId w:val="20"/>
+          <w:numId w:val="21"/>
         </w:numPr>
         <w:ind w:left="720" w:hanging="360"/>
         <w:rPr>
@@ -3703,7 +3703,7 @@
       <w:pPr>
         <w:numPr>
           <w:ilvl w:val="0"/>
-          <w:numId w:val="20"/>
+          <w:numId w:val="21"/>
         </w:numPr>
         <w:ind w:left="720" w:hanging="360"/>
         <w:rPr>
@@ -3736,7 +3736,7 @@
       <w:pPr>
         <w:numPr>
           <w:ilvl w:val="0"/>
-          <w:numId w:val="20"/>
+          <w:numId w:val="21"/>
         </w:numPr>
         <w:ind w:left="720" w:hanging="360"/>
         <w:rPr>
@@ -5047,7 +5047,7 @@
       <w:pPr>
         <w:numPr>
           <w:ilvl w:val="0"/>
-          <w:numId w:val="6"/>
+          <w:numId w:val="7"/>
         </w:numPr>
         <w:ind w:left="720" w:hanging="360"/>
         <w:rPr>
@@ -5067,7 +5067,7 @@
       <w:pPr>
         <w:numPr>
           <w:ilvl w:val="0"/>
-          <w:numId w:val="6"/>
+          <w:numId w:val="7"/>
         </w:numPr>
         <w:ind w:left="720" w:hanging="360"/>
         <w:rPr>
@@ -5088,7 +5088,7 @@
       <w:pPr>
         <w:numPr>
           <w:ilvl w:val="0"/>
-          <w:numId w:val="6"/>
+          <w:numId w:val="7"/>
         </w:numPr>
         <w:ind w:left="720" w:hanging="360"/>
         <w:rPr>
@@ -5109,7 +5109,7 @@
       <w:pPr>
         <w:numPr>
           <w:ilvl w:val="0"/>
-          <w:numId w:val="6"/>
+          <w:numId w:val="7"/>
         </w:numPr>
         <w:ind w:left="720" w:hanging="360"/>
         <w:rPr>
@@ -5677,7 +5677,7 @@
       <w:pPr>
         <w:numPr>
           <w:ilvl w:val="0"/>
-          <w:numId w:val="4"/>
+          <w:numId w:val="5"/>
         </w:numPr>
         <w:ind w:left="720" w:hanging="360"/>
         <w:rPr>
@@ -5697,7 +5697,7 @@
       <w:pPr>
         <w:numPr>
           <w:ilvl w:val="0"/>
-          <w:numId w:val="4"/>
+          <w:numId w:val="5"/>
         </w:numPr>
         <w:ind w:left="720" w:hanging="360"/>
         <w:rPr>
@@ -5718,7 +5718,7 @@
       <w:pPr>
         <w:numPr>
           <w:ilvl w:val="0"/>
-          <w:numId w:val="4"/>
+          <w:numId w:val="5"/>
         </w:numPr>
         <w:ind w:left="720" w:hanging="360"/>
         <w:rPr>
@@ -5739,7 +5739,7 @@
       <w:pPr>
         <w:numPr>
           <w:ilvl w:val="0"/>
-          <w:numId w:val="4"/>
+          <w:numId w:val="5"/>
         </w:numPr>
         <w:ind w:left="720" w:hanging="360"/>
         <w:rPr>
@@ -6514,7 +6514,7 @@
       <w:pPr>
         <w:numPr>
           <w:ilvl w:val="0"/>
-          <w:numId w:val="22"/>
+          <w:numId w:val="23"/>
         </w:numPr>
         <w:ind w:left="720" w:hanging="360"/>
         <w:rPr>
@@ -6549,7 +6549,7 @@
       <w:pPr>
         <w:numPr>
           <w:ilvl w:val="0"/>
-          <w:numId w:val="22"/>
+          <w:numId w:val="23"/>
         </w:numPr>
         <w:ind w:left="720" w:hanging="360"/>
         <w:rPr>
@@ -6585,7 +6585,7 @@
       <w:pPr>
         <w:numPr>
           <w:ilvl w:val="0"/>
-          <w:numId w:val="22"/>
+          <w:numId w:val="23"/>
         </w:numPr>
         <w:ind w:left="720" w:hanging="360"/>
         <w:rPr>
@@ -6634,7 +6634,7 @@
       <w:pPr>
         <w:numPr>
           <w:ilvl w:val="0"/>
-          <w:numId w:val="22"/>
+          <w:numId w:val="23"/>
         </w:numPr>
         <w:ind w:left="720" w:hanging="360"/>
         <w:rPr>
@@ -7253,7 +7253,7 @@
       <w:pPr>
         <w:numPr>
           <w:ilvl w:val="0"/>
-          <w:numId w:val="24"/>
+          <w:numId w:val="25"/>
         </w:numPr>
         <w:ind w:left="720" w:hanging="360"/>
         <w:rPr>
@@ -7273,7 +7273,7 @@
       <w:pPr>
         <w:numPr>
           <w:ilvl w:val="0"/>
-          <w:numId w:val="24"/>
+          <w:numId w:val="25"/>
         </w:numPr>
         <w:ind w:left="720" w:hanging="360"/>
         <w:rPr>
@@ -7294,7 +7294,7 @@
       <w:pPr>
         <w:numPr>
           <w:ilvl w:val="0"/>
-          <w:numId w:val="24"/>
+          <w:numId w:val="25"/>
         </w:numPr>
         <w:ind w:left="720" w:hanging="360"/>
         <w:rPr>
@@ -7315,7 +7315,7 @@
       <w:pPr>
         <w:numPr>
           <w:ilvl w:val="0"/>
-          <w:numId w:val="24"/>
+          <w:numId w:val="25"/>
         </w:numPr>
         <w:ind w:left="720" w:hanging="360"/>
         <w:rPr>
@@ -7924,7 +7924,7 @@
       <w:pPr>
         <w:numPr>
           <w:ilvl w:val="0"/>
-          <w:numId w:val="18"/>
+          <w:numId w:val="19"/>
         </w:numPr>
         <w:ind w:left="720" w:hanging="360"/>
         <w:rPr>
@@ -7944,7 +7944,7 @@
       <w:pPr>
         <w:numPr>
           <w:ilvl w:val="0"/>
-          <w:numId w:val="18"/>
+          <w:numId w:val="19"/>
         </w:numPr>
         <w:ind w:left="720" w:hanging="360"/>
         <w:rPr>
@@ -7965,7 +7965,7 @@
       <w:pPr>
         <w:numPr>
           <w:ilvl w:val="0"/>
-          <w:numId w:val="18"/>
+          <w:numId w:val="19"/>
         </w:numPr>
         <w:ind w:left="720" w:hanging="360"/>
         <w:rPr>
@@ -7986,7 +7986,7 @@
       <w:pPr>
         <w:numPr>
           <w:ilvl w:val="0"/>
-          <w:numId w:val="18"/>
+          <w:numId w:val="19"/>
         </w:numPr>
         <w:ind w:left="720" w:hanging="360"/>
         <w:rPr>
@@ -8682,7 +8682,7 @@
       <w:pPr>
         <w:numPr>
           <w:ilvl w:val="0"/>
-          <w:numId w:val="19"/>
+          <w:numId w:val="20"/>
         </w:numPr>
         <w:ind w:left="720" w:hanging="360"/>
         <w:rPr>
@@ -8702,7 +8702,7 @@
       <w:pPr>
         <w:numPr>
           <w:ilvl w:val="0"/>
-          <w:numId w:val="19"/>
+          <w:numId w:val="20"/>
         </w:numPr>
         <w:ind w:left="720" w:hanging="360"/>
         <w:rPr>
@@ -8723,7 +8723,7 @@
       <w:pPr>
         <w:numPr>
           <w:ilvl w:val="0"/>
-          <w:numId w:val="19"/>
+          <w:numId w:val="20"/>
         </w:numPr>
         <w:ind w:left="720" w:hanging="360"/>
         <w:rPr>
@@ -8744,7 +8744,7 @@
       <w:pPr>
         <w:numPr>
           <w:ilvl w:val="0"/>
-          <w:numId w:val="19"/>
+          <w:numId w:val="20"/>
         </w:numPr>
         <w:ind w:left="720" w:hanging="360"/>
         <w:rPr>
@@ -9411,7 +9411,7 @@
       <w:pPr>
         <w:numPr>
           <w:ilvl w:val="0"/>
-          <w:numId w:val="14"/>
+          <w:numId w:val="15"/>
         </w:numPr>
         <w:ind w:left="720" w:hanging="360"/>
         <w:rPr>
@@ -9431,7 +9431,7 @@
       <w:pPr>
         <w:numPr>
           <w:ilvl w:val="0"/>
-          <w:numId w:val="14"/>
+          <w:numId w:val="15"/>
         </w:numPr>
         <w:ind w:left="720" w:hanging="360"/>
         <w:rPr>
@@ -9452,7 +9452,7 @@
       <w:pPr>
         <w:numPr>
           <w:ilvl w:val="0"/>
-          <w:numId w:val="14"/>
+          <w:numId w:val="15"/>
         </w:numPr>
         <w:ind w:left="720" w:hanging="360"/>
         <w:rPr>
@@ -9473,7 +9473,7 @@
       <w:pPr>
         <w:numPr>
           <w:ilvl w:val="0"/>
-          <w:numId w:val="14"/>
+          <w:numId w:val="15"/>
         </w:numPr>
         <w:ind w:left="720" w:hanging="360"/>
         <w:rPr>
@@ -10058,7 +10058,7 @@
       <w:pPr>
         <w:numPr>
           <w:ilvl w:val="0"/>
-          <w:numId w:val="5"/>
+          <w:numId w:val="6"/>
         </w:numPr>
         <w:ind w:left="720" w:hanging="360"/>
         <w:rPr>
@@ -10078,7 +10078,7 @@
       <w:pPr>
         <w:numPr>
           <w:ilvl w:val="0"/>
-          <w:numId w:val="5"/>
+          <w:numId w:val="6"/>
         </w:numPr>
         <w:ind w:left="720" w:hanging="360"/>
         <w:rPr>
@@ -10112,7 +10112,7 @@
       <w:pPr>
         <w:numPr>
           <w:ilvl w:val="0"/>
-          <w:numId w:val="5"/>
+          <w:numId w:val="6"/>
         </w:numPr>
         <w:ind w:left="720" w:hanging="360"/>
         <w:rPr>
@@ -10149,7 +10149,7 @@
       <w:pPr>
         <w:numPr>
           <w:ilvl w:val="0"/>
-          <w:numId w:val="5"/>
+          <w:numId w:val="6"/>
         </w:numPr>
         <w:ind w:left="720" w:hanging="360"/>
         <w:rPr>
@@ -10171,7 +10171,7 @@
       <w:pPr>
         <w:numPr>
           <w:ilvl w:val="0"/>
-          <w:numId w:val="5"/>
+          <w:numId w:val="6"/>
         </w:numPr>
         <w:ind w:left="720" w:hanging="360"/>
         <w:rPr>
@@ -10198,7 +10198,7 @@
       <w:pPr>
         <w:numPr>
           <w:ilvl w:val="0"/>
-          <w:numId w:val="5"/>
+          <w:numId w:val="6"/>
         </w:numPr>
         <w:ind w:left="720" w:hanging="360"/>
         <w:rPr>
@@ -10219,7 +10219,7 @@
       <w:pPr>
         <w:numPr>
           <w:ilvl w:val="0"/>
-          <w:numId w:val="5"/>
+          <w:numId w:val="6"/>
         </w:numPr>
         <w:ind w:left="720" w:hanging="360"/>
         <w:rPr>
@@ -11008,7 +11008,7 @@
       <w:pPr>
         <w:numPr>
           <w:ilvl w:val="0"/>
-          <w:numId w:val="25"/>
+          <w:numId w:val="26"/>
         </w:numPr>
         <w:ind w:left="720" w:hanging="360"/>
         <w:rPr>
@@ -11028,7 +11028,7 @@
       <w:pPr>
         <w:numPr>
           <w:ilvl w:val="0"/>
-          <w:numId w:val="25"/>
+          <w:numId w:val="26"/>
         </w:numPr>
         <w:ind w:left="720" w:hanging="360"/>
         <w:rPr>
@@ -11049,7 +11049,7 @@
       <w:pPr>
         <w:numPr>
           <w:ilvl w:val="0"/>
-          <w:numId w:val="25"/>
+          <w:numId w:val="26"/>
         </w:numPr>
         <w:ind w:left="720" w:hanging="360"/>
         <w:rPr>
@@ -11070,7 +11070,7 @@
       <w:pPr>
         <w:numPr>
           <w:ilvl w:val="0"/>
-          <w:numId w:val="25"/>
+          <w:numId w:val="26"/>
         </w:numPr>
         <w:ind w:left="720" w:hanging="360"/>
         <w:rPr>
@@ -11761,7 +11761,7 @@
       <w:pPr>
         <w:numPr>
           <w:ilvl w:val="0"/>
-          <w:numId w:val="13"/>
+          <w:numId w:val="14"/>
         </w:numPr>
         <w:ind w:left="720" w:hanging="360"/>
         <w:rPr>
@@ -11781,7 +11781,7 @@
       <w:pPr>
         <w:numPr>
           <w:ilvl w:val="0"/>
-          <w:numId w:val="13"/>
+          <w:numId w:val="14"/>
         </w:numPr>
         <w:ind w:left="720" w:hanging="360"/>
         <w:rPr>
@@ -11802,7 +11802,7 @@
       <w:pPr>
         <w:numPr>
           <w:ilvl w:val="0"/>
-          <w:numId w:val="13"/>
+          <w:numId w:val="14"/>
         </w:numPr>
         <w:ind w:left="720" w:hanging="360"/>
         <w:rPr>
@@ -11823,7 +11823,7 @@
       <w:pPr>
         <w:numPr>
           <w:ilvl w:val="0"/>
-          <w:numId w:val="13"/>
+          <w:numId w:val="14"/>
         </w:numPr>
         <w:ind w:left="720" w:hanging="360"/>
         <w:rPr>
@@ -12461,7 +12461,7 @@
       <w:pPr>
         <w:numPr>
           <w:ilvl w:val="0"/>
-          <w:numId w:val="8"/>
+          <w:numId w:val="9"/>
         </w:numPr>
         <w:ind w:left="720" w:hanging="360"/>
         <w:rPr>
@@ -12524,7 +12524,7 @@
       <w:pPr>
         <w:numPr>
           <w:ilvl w:val="0"/>
-          <w:numId w:val="8"/>
+          <w:numId w:val="9"/>
         </w:numPr>
         <w:ind w:left="720" w:hanging="360"/>
         <w:rPr>
@@ -12566,7 +12566,7 @@
       <w:pPr>
         <w:numPr>
           <w:ilvl w:val="0"/>
-          <w:numId w:val="8"/>
+          <w:numId w:val="9"/>
         </w:numPr>
         <w:ind w:left="720" w:hanging="360"/>
         <w:rPr>
@@ -12591,7 +12591,7 @@
       <w:pPr>
         <w:numPr>
           <w:ilvl w:val="0"/>
-          <w:numId w:val="8"/>
+          <w:numId w:val="9"/>
         </w:numPr>
         <w:ind w:left="720" w:hanging="360"/>
         <w:rPr>
@@ -13256,7 +13256,7 @@
       <w:pPr>
         <w:numPr>
           <w:ilvl w:val="0"/>
-          <w:numId w:val="11"/>
+          <w:numId w:val="12"/>
         </w:numPr>
         <w:ind w:left="720" w:hanging="360"/>
         <w:rPr>
@@ -13280,7 +13280,7 @@
       <w:pPr>
         <w:numPr>
           <w:ilvl w:val="0"/>
-          <w:numId w:val="11"/>
+          <w:numId w:val="12"/>
         </w:numPr>
         <w:ind w:left="720" w:hanging="360"/>
         <w:rPr>
@@ -13304,7 +13304,7 @@
       <w:pPr>
         <w:numPr>
           <w:ilvl w:val="0"/>
-          <w:numId w:val="11"/>
+          <w:numId w:val="12"/>
         </w:numPr>
         <w:ind w:left="720" w:hanging="360"/>
         <w:rPr>
@@ -13329,7 +13329,7 @@
       <w:pPr>
         <w:numPr>
           <w:ilvl w:val="0"/>
-          <w:numId w:val="11"/>
+          <w:numId w:val="12"/>
         </w:numPr>
         <w:ind w:left="720" w:hanging="360"/>
         <w:rPr>
@@ -14000,7 +14000,7 @@
       <w:pPr>
         <w:numPr>
           <w:ilvl w:val="0"/>
-          <w:numId w:val="16"/>
+          <w:numId w:val="17"/>
         </w:numPr>
         <w:ind w:left="720" w:hanging="360"/>
         <w:rPr>
@@ -14024,7 +14024,7 @@
       <w:pPr>
         <w:numPr>
           <w:ilvl w:val="0"/>
-          <w:numId w:val="16"/>
+          <w:numId w:val="17"/>
         </w:numPr>
         <w:ind w:left="720" w:hanging="360"/>
         <w:rPr>
@@ -14048,7 +14048,7 @@
       <w:pPr>
         <w:numPr>
           <w:ilvl w:val="0"/>
-          <w:numId w:val="16"/>
+          <w:numId w:val="17"/>
         </w:numPr>
         <w:ind w:left="720" w:hanging="360"/>
         <w:rPr>
@@ -14073,7 +14073,7 @@
       <w:pPr>
         <w:numPr>
           <w:ilvl w:val="0"/>
-          <w:numId w:val="16"/>
+          <w:numId w:val="17"/>
         </w:numPr>
         <w:ind w:left="720" w:hanging="360"/>
         <w:rPr>
@@ -14764,7 +14764,7 @@
       <w:pPr>
         <w:numPr>
           <w:ilvl w:val="0"/>
-          <w:numId w:val="15"/>
+          <w:numId w:val="16"/>
         </w:numPr>
         <w:ind w:left="720" w:hanging="360"/>
         <w:rPr>
@@ -14788,7 +14788,7 @@
       <w:pPr>
         <w:numPr>
           <w:ilvl w:val="0"/>
-          <w:numId w:val="15"/>
+          <w:numId w:val="16"/>
         </w:numPr>
         <w:ind w:left="720" w:hanging="360"/>
         <w:rPr>
@@ -14812,7 +14812,7 @@
       <w:pPr>
         <w:numPr>
           <w:ilvl w:val="0"/>
-          <w:numId w:val="15"/>
+          <w:numId w:val="16"/>
         </w:numPr>
         <w:ind w:left="720" w:hanging="360"/>
         <w:rPr>
@@ -14837,7 +14837,7 @@
       <w:pPr>
         <w:numPr>
           <w:ilvl w:val="0"/>
-          <w:numId w:val="15"/>
+          <w:numId w:val="16"/>
         </w:numPr>
         <w:ind w:left="720" w:hanging="360"/>
         <w:rPr>
@@ -15531,7 +15531,7 @@
       <w:pPr>
         <w:numPr>
           <w:ilvl w:val="0"/>
-          <w:numId w:val="17"/>
+          <w:numId w:val="18"/>
         </w:numPr>
         <w:ind w:left="720" w:hanging="360"/>
         <w:rPr>
@@ -15555,7 +15555,7 @@
       <w:pPr>
         <w:numPr>
           <w:ilvl w:val="0"/>
-          <w:numId w:val="17"/>
+          <w:numId w:val="18"/>
         </w:numPr>
         <w:ind w:left="720" w:hanging="360"/>
         <w:rPr>
@@ -15579,7 +15579,7 @@
       <w:pPr>
         <w:numPr>
           <w:ilvl w:val="0"/>
-          <w:numId w:val="17"/>
+          <w:numId w:val="18"/>
         </w:numPr>
         <w:ind w:left="720" w:hanging="360"/>
         <w:rPr>
@@ -15604,7 +15604,7 @@
       <w:pPr>
         <w:numPr>
           <w:ilvl w:val="0"/>
-          <w:numId w:val="17"/>
+          <w:numId w:val="18"/>
         </w:numPr>
         <w:ind w:left="720" w:hanging="360"/>
         <w:rPr>
@@ -16167,7 +16167,7 @@
       <w:pPr>
         <w:numPr>
           <w:ilvl w:val="0"/>
-          <w:numId w:val="7"/>
+          <w:numId w:val="8"/>
         </w:numPr>
         <w:ind w:left="720" w:hanging="360"/>
         <w:rPr>
@@ -16565,7 +16565,7 @@
       <w:pPr>
         <w:numPr>
           <w:ilvl w:val="0"/>
-          <w:numId w:val="7"/>
+          <w:numId w:val="8"/>
         </w:numPr>
         <w:ind w:left="720" w:hanging="360"/>
         <w:rPr>
@@ -16963,7 +16963,7 @@
       <w:pPr>
         <w:numPr>
           <w:ilvl w:val="0"/>
-          <w:numId w:val="7"/>
+          <w:numId w:val="8"/>
         </w:numPr>
         <w:ind w:left="720" w:hanging="360"/>
         <w:rPr>
@@ -17361,7 +17361,7 @@
       <w:pPr>
         <w:numPr>
           <w:ilvl w:val="0"/>
-          <w:numId w:val="7"/>
+          <w:numId w:val="8"/>
         </w:numPr>
         <w:ind w:left="720" w:hanging="360"/>
         <w:rPr>
@@ -18337,7 +18337,7 @@
       <w:pPr>
         <w:numPr>
           <w:ilvl w:val="0"/>
-          <w:numId w:val="21"/>
+          <w:numId w:val="22"/>
         </w:numPr>
         <w:ind w:left="720" w:hanging="360"/>
         <w:rPr>
@@ -18356,7 +18356,7 @@
       <w:pPr>
         <w:numPr>
           <w:ilvl w:val="0"/>
-          <w:numId w:val="21"/>
+          <w:numId w:val="22"/>
         </w:numPr>
         <w:ind w:left="720" w:hanging="360"/>
         <w:rPr>
@@ -18375,7 +18375,7 @@
       <w:pPr>
         <w:numPr>
           <w:ilvl w:val="0"/>
-          <w:numId w:val="21"/>
+          <w:numId w:val="22"/>
         </w:numPr>
         <w:ind w:left="720" w:hanging="360"/>
         <w:rPr>
@@ -18399,7 +18399,7 @@
       <w:pPr>
         <w:numPr>
           <w:ilvl w:val="0"/>
-          <w:numId w:val="21"/>
+          <w:numId w:val="22"/>
         </w:numPr>
         <w:ind w:left="720" w:hanging="360"/>
         <w:rPr>
@@ -18979,7 +18979,7 @@
       <w:pPr>
         <w:numPr>
           <w:ilvl w:val="0"/>
-          <w:numId w:val="23"/>
+          <w:numId w:val="24"/>
         </w:numPr>
         <w:ind w:left="720" w:hanging="360"/>
         <w:rPr>
@@ -18998,7 +18998,7 @@
       <w:pPr>
         <w:numPr>
           <w:ilvl w:val="0"/>
-          <w:numId w:val="23"/>
+          <w:numId w:val="24"/>
         </w:numPr>
         <w:ind w:left="720" w:hanging="360"/>
         <w:rPr>
@@ -19017,7 +19017,7 @@
       <w:pPr>
         <w:numPr>
           <w:ilvl w:val="0"/>
-          <w:numId w:val="23"/>
+          <w:numId w:val="24"/>
         </w:numPr>
         <w:ind w:left="720" w:hanging="360"/>
         <w:rPr>
@@ -19036,7 +19036,7 @@
       <w:pPr>
         <w:numPr>
           <w:ilvl w:val="0"/>
-          <w:numId w:val="23"/>
+          <w:numId w:val="24"/>
         </w:numPr>
         <w:ind w:left="720" w:hanging="360"/>
         <w:rPr>
@@ -19646,7 +19646,7 @@
       <w:pPr>
         <w:numPr>
           <w:ilvl w:val="0"/>
-          <w:numId w:val="12"/>
+          <w:numId w:val="13"/>
         </w:numPr>
         <w:ind w:left="720" w:hanging="360"/>
         <w:rPr>
@@ -19679,7 +19679,7 @@
       <w:pPr>
         <w:numPr>
           <w:ilvl w:val="0"/>
-          <w:numId w:val="12"/>
+          <w:numId w:val="13"/>
         </w:numPr>
         <w:ind w:left="720" w:hanging="360"/>
         <w:rPr>
@@ -19698,7 +19698,7 @@
       <w:pPr>
         <w:numPr>
           <w:ilvl w:val="0"/>
-          <w:numId w:val="12"/>
+          <w:numId w:val="13"/>
         </w:numPr>
         <w:ind w:left="720" w:hanging="360"/>
         <w:rPr>
@@ -19731,7 +19731,7 @@
       <w:pPr>
         <w:numPr>
           <w:ilvl w:val="0"/>
-          <w:numId w:val="12"/>
+          <w:numId w:val="13"/>
         </w:numPr>
         <w:ind w:left="720" w:hanging="360"/>
         <w:rPr>
@@ -20389,7 +20389,7 @@
       <w:pPr>
         <w:numPr>
           <w:ilvl w:val="0"/>
-          <w:numId w:val="26"/>
+          <w:numId w:val="27"/>
         </w:numPr>
         <w:ind w:left="720" w:hanging="360"/>
         <w:rPr>
@@ -20408,7 +20408,7 @@
       <w:pPr>
         <w:numPr>
           <w:ilvl w:val="0"/>
-          <w:numId w:val="26"/>
+          <w:numId w:val="27"/>
         </w:numPr>
         <w:ind w:left="720" w:hanging="360"/>
         <w:rPr>
@@ -20427,7 +20427,7 @@
       <w:pPr>
         <w:numPr>
           <w:ilvl w:val="0"/>
-          <w:numId w:val="26"/>
+          <w:numId w:val="27"/>
         </w:numPr>
         <w:ind w:left="720" w:hanging="360"/>
         <w:rPr>
@@ -20446,7 +20446,7 @@
       <w:pPr>
         <w:numPr>
           <w:ilvl w:val="0"/>
-          <w:numId w:val="26"/>
+          <w:numId w:val="27"/>
         </w:numPr>
         <w:ind w:left="720" w:hanging="360"/>
         <w:rPr>
@@ -21770,7 +21770,7 @@
       <w:pPr>
         <w:numPr>
           <w:ilvl w:val="0"/>
-          <w:numId w:val="9"/>
+          <w:numId w:val="10"/>
         </w:numPr>
         <w:ind w:left="720" w:hanging="360"/>
         <w:rPr>
@@ -21789,7 +21789,7 @@
       <w:pPr>
         <w:numPr>
           <w:ilvl w:val="0"/>
-          <w:numId w:val="9"/>
+          <w:numId w:val="10"/>
         </w:numPr>
         <w:ind w:left="720" w:hanging="360"/>
         <w:rPr>
@@ -21808,7 +21808,7 @@
       <w:pPr>
         <w:numPr>
           <w:ilvl w:val="0"/>
-          <w:numId w:val="9"/>
+          <w:numId w:val="10"/>
         </w:numPr>
         <w:ind w:left="720" w:hanging="360"/>
         <w:rPr>
@@ -21827,7 +21827,7 @@
       <w:pPr>
         <w:numPr>
           <w:ilvl w:val="0"/>
-          <w:numId w:val="9"/>
+          <w:numId w:val="10"/>
         </w:numPr>
         <w:ind w:left="720" w:hanging="360"/>
         <w:rPr>
@@ -22876,27 +22876,726 @@
     </w:p>
     <w:p>
       <w:pPr>
-        <w:rPr>
-          <w:color w:val="444444"/>
-        </w:rPr>
-      </w:pPr>
-      <w:r>
-        <w:rPr>
-          <w:rtl w:val="0"/>
-        </w:rPr>
-      </w:r>
-    </w:p>
-    <w:p>
-      <w:pPr>
-        <w:rPr>
-          <w:b w:val="1"/>
-          <w:color w:val="444444"/>
-        </w:rPr>
-      </w:pPr>
-      <w:r>
-        <w:rPr>
-          <w:rtl w:val="0"/>
-        </w:rPr>
+        <w:rPr/>
+      </w:pPr>
+      <w:r>
+        <w:rPr>
+          <w:rtl w:val="0"/>
+        </w:rPr>
+        <w:t xml:space="preserve">Question: 27</w:t>
+      </w:r>
+    </w:p>
+    <w:p>
+      <w:pPr>
+        <w:rPr>
+          <w:color w:val="999999"/>
+        </w:rPr>
+      </w:pPr>
+      <w:r>
+        <w:rPr>
+          <w:b w:val="1"/>
+          <w:rtl w:val="0"/>
+        </w:rPr>
+        <w:t xml:space="preserve">Main​ ​Topic​ ​:​ </w:t>
+      </w:r>
+      <w:r>
+        <w:rPr>
+          <w:color w:val="999999"/>
+          <w:rtl w:val="0"/>
+        </w:rPr>
+        <w:t xml:space="preserve">Data Analytics</w:t>
+      </w:r>
+    </w:p>
+    <w:p>
+      <w:pPr>
+        <w:rPr>
+          <w:b w:val="1"/>
+          <w:color w:val="999999"/>
+        </w:rPr>
+      </w:pPr>
+      <w:r>
+        <w:rPr>
+          <w:b w:val="1"/>
+          <w:rtl w:val="0"/>
+        </w:rPr>
+        <w:t xml:space="preserve">Sub​ ​Topic​ ​:​ </w:t>
+      </w:r>
+      <w:r>
+        <w:rPr>
+          <w:b w:val="1"/>
+          <w:color w:val="999999"/>
+          <w:rtl w:val="0"/>
+        </w:rPr>
+        <w:t xml:space="preserve">Determine the operational characteristics of a storage solution for analytics</w:t>
+      </w:r>
+      <w:r>
+        <w:rPr>
+          <w:b w:val="1"/>
+          <w:color w:val="999999"/>
+          <w:rtl w:val="0"/>
+        </w:rPr>
+        <w:t xml:space="preserve"> </w:t>
+      </w:r>
+    </w:p>
+    <w:p>
+      <w:pPr>
+        <w:rPr>
+          <w:color w:val="999999"/>
+        </w:rPr>
+      </w:pPr>
+      <w:r>
+        <w:rPr>
+          <w:rtl w:val="0"/>
+        </w:rPr>
+      </w:r>
+    </w:p>
+    <w:p>
+      <w:pPr>
+        <w:rPr>
+          <w:b w:val="1"/>
+          <w:color w:val="999999"/>
+        </w:rPr>
+      </w:pPr>
+      <w:r>
+        <w:rPr>
+          <w:b w:val="1"/>
+          <w:rtl w:val="0"/>
+        </w:rPr>
+        <w:t xml:space="preserve">Domain: </w:t>
+      </w:r>
+      <w:r>
+        <w:rPr>
+          <w:color w:val="999999"/>
+          <w:rtl w:val="0"/>
+        </w:rPr>
+        <w:t xml:space="preserve">Storage and Data Management  </w:t>
+      </w:r>
+      <w:r>
+        <w:rPr>
+          <w:rtl w:val="0"/>
+        </w:rPr>
+      </w:r>
+    </w:p>
+    <w:p>
+      <w:pPr>
+        <w:rPr>
+          <w:b w:val="1"/>
+        </w:rPr>
+      </w:pPr>
+      <w:r>
+        <w:rPr>
+          <w:rtl w:val="0"/>
+        </w:rPr>
+      </w:r>
+    </w:p>
+    <w:p>
+      <w:pPr>
+        <w:rPr>
+          <w:rFonts w:ascii="Calibri" w:cs="Calibri" w:eastAsia="Calibri" w:hAnsi="Calibri"/>
+        </w:rPr>
+      </w:pPr>
+      <w:r>
+        <w:rPr>
+          <w:rFonts w:ascii="Calibri" w:cs="Calibri" w:eastAsia="Calibri" w:hAnsi="Calibri"/>
+          <w:b w:val="1"/>
+          <w:rtl w:val="0"/>
+        </w:rPr>
+        <w:t xml:space="preserve">Question text</w:t>
+      </w:r>
+      <w:r>
+        <w:rPr>
+          <w:rFonts w:ascii="Calibri" w:cs="Calibri" w:eastAsia="Calibri" w:hAnsi="Calibri"/>
+          <w:rtl w:val="0"/>
+        </w:rPr>
+        <w:t xml:space="preserve">: </w:t>
+      </w:r>
+    </w:p>
+    <w:p>
+      <w:pPr>
+        <w:rPr>
+          <w:color w:val="434343"/>
+        </w:rPr>
+      </w:pPr>
+      <w:r>
+        <w:rPr>
+          <w:color w:val="434343"/>
+          <w:rtl w:val="0"/>
+        </w:rPr>
+        <w:t xml:space="preserve">You work as a data analytics specialist for a Software as a Service (SaaS) provider that provides software to the insurance industry. Your software allows small to medium sized insurance agencies to manage their client base and their insurance premium data. </w:t>
+      </w:r>
+    </w:p>
+    <w:p>
+      <w:pPr>
+        <w:rPr>
+          <w:color w:val="434343"/>
+        </w:rPr>
+      </w:pPr>
+      <w:r>
+        <w:rPr>
+          <w:rtl w:val="0"/>
+        </w:rPr>
+      </w:r>
+    </w:p>
+    <w:p>
+      <w:pPr>
+        <w:rPr>
+          <w:color w:val="434343"/>
+        </w:rPr>
+      </w:pPr>
+      <w:r>
+        <w:rPr>
+          <w:color w:val="434343"/>
+          <w:rtl w:val="0"/>
+        </w:rPr>
+        <w:t xml:space="preserve">You have built a data collection system that uses Kinesis Data Streams to feed a Kinesis Data Firehose stream. You want to configure the Firehose stream to leverage Lambda to transform your data and then write your data to your Elasticsearch cluster so that you can provide a cached data search capability for your SaaS offering.</w:t>
+      </w:r>
+    </w:p>
+    <w:p>
+      <w:pPr>
+        <w:rPr>
+          <w:color w:val="434343"/>
+        </w:rPr>
+      </w:pPr>
+      <w:r>
+        <w:rPr>
+          <w:rtl w:val="0"/>
+        </w:rPr>
+      </w:r>
+    </w:p>
+    <w:p>
+      <w:pPr>
+        <w:rPr>
+          <w:color w:val="434343"/>
+        </w:rPr>
+      </w:pPr>
+      <w:r>
+        <w:rPr>
+          <w:color w:val="434343"/>
+          <w:rtl w:val="0"/>
+        </w:rPr>
+        <w:t xml:space="preserve">When you conduct your first tests you find that your streaming data is not being delivered to your Elasticsearch domain. What may be the root of the problem?</w:t>
+      </w:r>
+    </w:p>
+    <w:p>
+      <w:pPr>
+        <w:rPr>
+          <w:color w:val="434343"/>
+        </w:rPr>
+      </w:pPr>
+      <w:r>
+        <w:rPr>
+          <w:rtl w:val="0"/>
+        </w:rPr>
+      </w:r>
+    </w:p>
+    <w:p>
+      <w:pPr>
+        <w:numPr>
+          <w:ilvl w:val="0"/>
+          <w:numId w:val="4"/>
+        </w:numPr>
+        <w:ind w:left="720" w:hanging="360"/>
+        <w:rPr>
+          <w:color w:val="434343"/>
+        </w:rPr>
+      </w:pPr>
+      <w:r>
+        <w:rPr>
+          <w:color w:val="434343"/>
+          <w:rtl w:val="0"/>
+        </w:rPr>
+        <w:t xml:space="preserve">Check the </w:t>
+      </w:r>
+      <w:r>
+        <w:rPr>
+          <w:color w:val="434343"/>
+          <w:rtl w:val="0"/>
+        </w:rPr>
+        <w:t xml:space="preserve">SucceedProcessing metric data in CloudWatch</w:t>
+      </w:r>
+      <w:r>
+        <w:rPr>
+          <w:rtl w:val="0"/>
+        </w:rPr>
+      </w:r>
+    </w:p>
+    <w:p>
+      <w:pPr>
+        <w:numPr>
+          <w:ilvl w:val="0"/>
+          <w:numId w:val="4"/>
+        </w:numPr>
+        <w:ind w:left="720" w:hanging="360"/>
+        <w:rPr>
+          <w:color w:val="434343"/>
+        </w:rPr>
+      </w:pPr>
+      <w:r>
+        <w:rPr>
+          <w:color w:val="434343"/>
+          <w:rtl w:val="0"/>
+        </w:rPr>
+        <w:t xml:space="preserve">Check the </w:t>
+      </w:r>
+      <w:r>
+        <w:rPr>
+          <w:color w:val="434343"/>
+          <w:rtl w:val="0"/>
+        </w:rPr>
+        <w:t xml:space="preserve">KMSKeyNotFound</w:t>
+      </w:r>
+      <w:r>
+        <w:rPr>
+          <w:color w:val="434343"/>
+          <w:rtl w:val="0"/>
+        </w:rPr>
+        <w:t xml:space="preserve"> metric data in CloudWatch</w:t>
+      </w:r>
+    </w:p>
+    <w:p>
+      <w:pPr>
+        <w:numPr>
+          <w:ilvl w:val="0"/>
+          <w:numId w:val="4"/>
+        </w:numPr>
+        <w:ind w:left="720" w:hanging="360"/>
+        <w:rPr>
+          <w:color w:val="434343"/>
+        </w:rPr>
+      </w:pPr>
+      <w:r>
+        <w:rPr>
+          <w:color w:val="434343"/>
+          <w:rtl w:val="0"/>
+        </w:rPr>
+        <w:t xml:space="preserve">Check the </w:t>
+      </w:r>
+      <w:r>
+        <w:rPr>
+          <w:color w:val="434343"/>
+          <w:rtl w:val="0"/>
+        </w:rPr>
+        <w:t xml:space="preserve">STL_LOAD_ERRORS</w:t>
+      </w:r>
+      <w:r>
+        <w:rPr>
+          <w:color w:val="434343"/>
+          <w:rtl w:val="0"/>
+        </w:rPr>
+        <w:t xml:space="preserve"> table</w:t>
+      </w:r>
+      <w:r>
+        <w:rPr>
+          <w:rFonts w:ascii="Roboto" w:cs="Roboto" w:eastAsia="Roboto" w:hAnsi="Roboto"/>
+          <w:color w:val="16191f"/>
+          <w:sz w:val="24"/>
+          <w:szCs w:val="24"/>
+          <w:highlight w:val="white"/>
+          <w:rtl w:val="0"/>
+        </w:rPr>
+        <w:t xml:space="preserve"> </w:t>
+      </w:r>
+      <w:r>
+        <w:rPr>
+          <w:rtl w:val="0"/>
+        </w:rPr>
+      </w:r>
+    </w:p>
+    <w:p>
+      <w:pPr>
+        <w:numPr>
+          <w:ilvl w:val="0"/>
+          <w:numId w:val="4"/>
+        </w:numPr>
+        <w:ind w:left="720" w:hanging="360"/>
+        <w:rPr>
+          <w:color w:val="434343"/>
+        </w:rPr>
+      </w:pPr>
+      <w:r>
+        <w:rPr>
+          <w:color w:val="434343"/>
+          <w:rtl w:val="0"/>
+        </w:rPr>
+        <w:t xml:space="preserve">Check that your Firehose stream can access your VPC</w:t>
+      </w:r>
+    </w:p>
+    <w:p>
+      <w:pPr>
+        <w:rPr>
+          <w:color w:val="434343"/>
+        </w:rPr>
+      </w:pPr>
+      <w:r>
+        <w:rPr>
+          <w:rtl w:val="0"/>
+        </w:rPr>
+      </w:r>
+    </w:p>
+    <w:p>
+      <w:pPr>
+        <w:rPr>
+          <w:color w:val="434343"/>
+        </w:rPr>
+      </w:pPr>
+      <w:r>
+        <w:rPr>
+          <w:rFonts w:ascii="Calibri" w:cs="Calibri" w:eastAsia="Calibri" w:hAnsi="Calibri"/>
+          <w:b w:val="1"/>
+          <w:rtl w:val="0"/>
+        </w:rPr>
+        <w:t xml:space="preserve">Answer:</w:t>
+      </w:r>
+      <w:r>
+        <w:rPr>
+          <w:color w:val="434343"/>
+          <w:rtl w:val="0"/>
+        </w:rPr>
+        <w:t xml:space="preserve"> A</w:t>
+      </w:r>
+    </w:p>
+    <w:p>
+      <w:pPr>
+        <w:rPr>
+          <w:color w:val="434343"/>
+        </w:rPr>
+      </w:pPr>
+      <w:r>
+        <w:rPr>
+          <w:rtl w:val="0"/>
+        </w:rPr>
+      </w:r>
+    </w:p>
+    <w:p>
+      <w:pPr>
+        <w:rPr>
+          <w:color w:val="434343"/>
+        </w:rPr>
+      </w:pPr>
+      <w:r>
+        <w:rPr>
+          <w:rFonts w:ascii="Calibri" w:cs="Calibri" w:eastAsia="Calibri" w:hAnsi="Calibri"/>
+          <w:b w:val="1"/>
+          <w:rtl w:val="0"/>
+        </w:rPr>
+        <w:t xml:space="preserve">Explanation:</w:t>
+      </w:r>
+      <w:r>
+        <w:rPr>
+          <w:rtl w:val="0"/>
+        </w:rPr>
+      </w:r>
+    </w:p>
+    <w:p>
+      <w:pPr>
+        <w:rPr>
+          <w:color w:val="444444"/>
+          <w:highlight w:val="white"/>
+        </w:rPr>
+      </w:pPr>
+      <w:r>
+        <w:rPr>
+          <w:color w:val="434343"/>
+          <w:rtl w:val="0"/>
+        </w:rPr>
+        <w:t xml:space="preserve">Option A is correct</w:t>
+      </w:r>
+      <w:r>
+        <w:rPr>
+          <w:color w:val="444444"/>
+          <w:highlight w:val="white"/>
+          <w:rtl w:val="0"/>
+        </w:rPr>
+        <w:t xml:space="preserve">. The </w:t>
+      </w:r>
+      <w:r>
+        <w:rPr>
+          <w:color w:val="434343"/>
+          <w:rtl w:val="0"/>
+        </w:rPr>
+        <w:t xml:space="preserve">SucceedProcessing metric data in CloudWatch tells you how many</w:t>
+      </w:r>
+      <w:r>
+        <w:rPr>
+          <w:color w:val="434343"/>
+          <w:rtl w:val="0"/>
+        </w:rPr>
+        <w:t xml:space="preserve"> of records were successfully processed over a period of time when using Lambda for transformation. You are using Lambda to transform your data prior to writing it to Elasticsearch</w:t>
+      </w:r>
+      <w:r>
+        <w:rPr>
+          <w:rtl w:val="0"/>
+        </w:rPr>
+      </w:r>
+    </w:p>
+    <w:p>
+      <w:pPr>
+        <w:rPr>
+          <w:color w:val="444444"/>
+          <w:highlight w:val="white"/>
+        </w:rPr>
+      </w:pPr>
+      <w:r>
+        <w:rPr>
+          <w:rtl w:val="0"/>
+        </w:rPr>
+      </w:r>
+    </w:p>
+    <w:p>
+      <w:pPr>
+        <w:rPr>
+          <w:color w:val="383a42"/>
+          <w:shd w:fill="fafafa" w:val="clear"/>
+        </w:rPr>
+      </w:pPr>
+      <w:r>
+        <w:rPr>
+          <w:color w:val="444444"/>
+          <w:highlight w:val="white"/>
+          <w:rtl w:val="0"/>
+        </w:rPr>
+        <w:t xml:space="preserve">Option B is incorrect. The scenario does not mention using encryption so this option should be eliminated </w:t>
+      </w:r>
+      <w:r>
+        <w:rPr>
+          <w:rtl w:val="0"/>
+        </w:rPr>
+      </w:r>
+    </w:p>
+    <w:p>
+      <w:pPr>
+        <w:rPr>
+          <w:color w:val="444444"/>
+          <w:highlight w:val="white"/>
+        </w:rPr>
+      </w:pPr>
+      <w:r>
+        <w:rPr>
+          <w:rtl w:val="0"/>
+        </w:rPr>
+      </w:r>
+    </w:p>
+    <w:p>
+      <w:pPr>
+        <w:rPr>
+          <w:color w:val="444444"/>
+          <w:highlight w:val="white"/>
+        </w:rPr>
+      </w:pPr>
+      <w:r>
+        <w:rPr>
+          <w:color w:val="444444"/>
+          <w:highlight w:val="white"/>
+          <w:rtl w:val="0"/>
+        </w:rPr>
+        <w:t xml:space="preserve">Option C is incorrect. The </w:t>
+      </w:r>
+      <w:r>
+        <w:rPr>
+          <w:color w:val="434343"/>
+          <w:rtl w:val="0"/>
+        </w:rPr>
+        <w:t xml:space="preserve">STL_LOAD_ERRORS table is a Redshift construct. You are not using Redshift in this scenario.</w:t>
+      </w:r>
+      <w:r>
+        <w:rPr>
+          <w:color w:val="444444"/>
+          <w:highlight w:val="white"/>
+          <w:rtl w:val="0"/>
+        </w:rPr>
+        <w:br w:type="textWrapping"/>
+      </w:r>
+    </w:p>
+    <w:p>
+      <w:pPr>
+        <w:rPr>
+          <w:color w:val="383a42"/>
+          <w:shd w:fill="fafafa" w:val="clear"/>
+        </w:rPr>
+      </w:pPr>
+      <w:r>
+        <w:rPr>
+          <w:color w:val="444444"/>
+          <w:highlight w:val="white"/>
+          <w:rtl w:val="0"/>
+        </w:rPr>
+        <w:t xml:space="preserve">Option D is incorrect. VPC access comes into the picture when writing to Splunk, not Elasticsearch.  </w:t>
+      </w:r>
+      <w:r>
+        <w:rPr>
+          <w:rtl w:val="0"/>
+        </w:rPr>
+      </w:r>
+    </w:p>
+    <w:p>
+      <w:pPr>
+        <w:rPr>
+          <w:color w:val="383a42"/>
+          <w:shd w:fill="fafafa" w:val="clear"/>
+        </w:rPr>
+      </w:pPr>
+      <w:r>
+        <w:rPr>
+          <w:rtl w:val="0"/>
+        </w:rPr>
+      </w:r>
+    </w:p>
+    <w:p>
+      <w:pPr>
+        <w:rPr>
+          <w:rFonts w:ascii="Calibri" w:cs="Calibri" w:eastAsia="Calibri" w:hAnsi="Calibri"/>
+          <w:b w:val="1"/>
+        </w:rPr>
+      </w:pPr>
+      <w:r>
+        <w:rPr>
+          <w:rFonts w:ascii="Calibri" w:cs="Calibri" w:eastAsia="Calibri" w:hAnsi="Calibri"/>
+          <w:b w:val="1"/>
+          <w:rtl w:val="0"/>
+        </w:rPr>
+        <w:t xml:space="preserve">Reference:</w:t>
+      </w:r>
+    </w:p>
+    <w:p>
+      <w:pPr>
+        <w:rPr>
+          <w:color w:val="444444"/>
+        </w:rPr>
+      </w:pPr>
+      <w:r>
+        <w:rPr>
+          <w:color w:val="444444"/>
+          <w:rtl w:val="0"/>
+        </w:rPr>
+        <w:t xml:space="preserve">Please see the Amazon Kinesis Data Firehose developer guide titled </w:t>
+      </w:r>
+      <w:r>
+        <w:rPr>
+          <w:b w:val="1"/>
+          <w:color w:val="444444"/>
+          <w:rtl w:val="0"/>
+        </w:rPr>
+        <w:t xml:space="preserve">Troubleshooting Amazon Kinesis Data Firehose </w:t>
+      </w:r>
+      <w:r>
+        <w:rPr>
+          <w:color w:val="444444"/>
+          <w:rtl w:val="0"/>
+        </w:rPr>
+        <w:t xml:space="preserve">(</w:t>
+      </w:r>
+      <w:hyperlink r:id="rId111">
+        <w:r>
+          <w:rPr>
+            <w:color w:val="1155cc"/>
+            <w:u w:val="single"/>
+            <w:rtl w:val="0"/>
+          </w:rPr>
+          <w:t xml:space="preserve">https://docs.aws.amazon.com/firehose/latest/dev/troubleshooting.html</w:t>
+        </w:r>
+      </w:hyperlink>
+      <w:r>
+        <w:rPr>
+          <w:color w:val="444444"/>
+          <w:rtl w:val="0"/>
+        </w:rPr>
+        <w:t xml:space="preserve">), and the Amazon Kinesis Data Firehose developer guide titled</w:t>
+      </w:r>
+      <w:r>
+        <w:rPr>
+          <w:b w:val="1"/>
+          <w:color w:val="444444"/>
+          <w:rtl w:val="0"/>
+        </w:rPr>
+        <w:t xml:space="preserve"> Monitoring Kinesis Data Firehose Using CloudWatch Metrics </w:t>
+      </w:r>
+      <w:r>
+        <w:rPr>
+          <w:color w:val="444444"/>
+          <w:rtl w:val="0"/>
+        </w:rPr>
+        <w:t xml:space="preserve">(</w:t>
+      </w:r>
+      <w:hyperlink r:id="rId112">
+        <w:r>
+          <w:rPr>
+            <w:color w:val="1155cc"/>
+            <w:u w:val="single"/>
+            <w:rtl w:val="0"/>
+          </w:rPr>
+          <w:t xml:space="preserve">https://docs.aws.amazon.com/firehose/latest/dev/monitoring-with-cloudwatch-metrics.html</w:t>
+        </w:r>
+      </w:hyperlink>
+      <w:r>
+        <w:rPr>
+          <w:color w:val="444444"/>
+          <w:rtl w:val="0"/>
+        </w:rPr>
+        <w:t xml:space="preserve">), the Kinesis Data Firehose developer guide titled</w:t>
+      </w:r>
+      <w:r>
+        <w:rPr>
+          <w:b w:val="1"/>
+          <w:color w:val="444444"/>
+          <w:rtl w:val="0"/>
+        </w:rPr>
+        <w:t xml:space="preserve"> Sending Data to an Amazon Kinesis Data Firehose Delivery Stream </w:t>
+      </w:r>
+      <w:r>
+        <w:rPr>
+          <w:color w:val="444444"/>
+          <w:rtl w:val="0"/>
+        </w:rPr>
+        <w:t xml:space="preserve">(</w:t>
+      </w:r>
+      <w:hyperlink r:id="rId113">
+        <w:r>
+          <w:rPr>
+            <w:color w:val="1155cc"/>
+            <w:u w:val="single"/>
+            <w:rtl w:val="0"/>
+          </w:rPr>
+          <w:t xml:space="preserve">https://docs.aws.amazon.com/firehose/latest/dev/basic-write.html</w:t>
+        </w:r>
+      </w:hyperlink>
+      <w:r>
+        <w:rPr>
+          <w:color w:val="444444"/>
+          <w:rtl w:val="0"/>
+        </w:rPr>
+        <w:t xml:space="preserve">), and the </w:t>
+      </w:r>
+      <w:r>
+        <w:rPr>
+          <w:b w:val="1"/>
+          <w:color w:val="444444"/>
+          <w:rtl w:val="0"/>
+        </w:rPr>
+        <w:t xml:space="preserve">Amazon Elasticsearch Service overview page</w:t>
+      </w:r>
+      <w:r>
+        <w:rPr>
+          <w:color w:val="444444"/>
+          <w:rtl w:val="0"/>
+        </w:rPr>
+        <w:t xml:space="preserve"> (</w:t>
+      </w:r>
+      <w:hyperlink r:id="rId114">
+        <w:r>
+          <w:rPr>
+            <w:color w:val="1155cc"/>
+            <w:u w:val="single"/>
+            <w:rtl w:val="0"/>
+          </w:rPr>
+          <w:t xml:space="preserve">https://aws.amazon.com/elasticsearch-service/</w:t>
+        </w:r>
+      </w:hyperlink>
+      <w:r>
+        <w:rPr>
+          <w:color w:val="444444"/>
+          <w:rtl w:val="0"/>
+        </w:rPr>
+        <w:t xml:space="preserve">)</w:t>
       </w:r>
     </w:p>
     <w:p>
@@ -25686,6 +26385,116 @@
     </w:lvl>
   </w:abstractNum>
   <w:abstractNum w:abstractNumId="26">
+    <w:lvl w:ilvl="0">
+      <w:start w:val="1"/>
+      <w:numFmt w:val="upperLetter"/>
+      <w:lvlText w:val="%1)"/>
+      <w:lvlJc w:val="left"/>
+      <w:pPr>
+        <w:ind w:left="720" w:hanging="360"/>
+      </w:pPr>
+      <w:rPr>
+        <w:u w:val="none"/>
+      </w:rPr>
+    </w:lvl>
+    <w:lvl w:ilvl="1">
+      <w:start w:val="1"/>
+      <w:numFmt w:val="lowerLetter"/>
+      <w:lvlText w:val="%2)"/>
+      <w:lvlJc w:val="left"/>
+      <w:pPr>
+        <w:ind w:left="1440" w:hanging="360"/>
+      </w:pPr>
+      <w:rPr>
+        <w:u w:val="none"/>
+      </w:rPr>
+    </w:lvl>
+    <w:lvl w:ilvl="2">
+      <w:start w:val="1"/>
+      <w:numFmt w:val="lowerRoman"/>
+      <w:lvlText w:val="%3)"/>
+      <w:lvlJc w:val="right"/>
+      <w:pPr>
+        <w:ind w:left="2160" w:hanging="360"/>
+      </w:pPr>
+      <w:rPr>
+        <w:u w:val="none"/>
+      </w:rPr>
+    </w:lvl>
+    <w:lvl w:ilvl="3">
+      <w:start w:val="1"/>
+      <w:numFmt w:val="decimal"/>
+      <w:lvlText w:val="(%4)"/>
+      <w:lvlJc w:val="left"/>
+      <w:pPr>
+        <w:ind w:left="2880" w:hanging="360"/>
+      </w:pPr>
+      <w:rPr>
+        <w:u w:val="none"/>
+      </w:rPr>
+    </w:lvl>
+    <w:lvl w:ilvl="4">
+      <w:start w:val="1"/>
+      <w:numFmt w:val="lowerLetter"/>
+      <w:lvlText w:val="(%5)"/>
+      <w:lvlJc w:val="left"/>
+      <w:pPr>
+        <w:ind w:left="3600" w:hanging="360"/>
+      </w:pPr>
+      <w:rPr>
+        <w:u w:val="none"/>
+      </w:rPr>
+    </w:lvl>
+    <w:lvl w:ilvl="5">
+      <w:start w:val="1"/>
+      <w:numFmt w:val="lowerRoman"/>
+      <w:lvlText w:val="(%6)"/>
+      <w:lvlJc w:val="right"/>
+      <w:pPr>
+        <w:ind w:left="4320" w:hanging="360"/>
+      </w:pPr>
+      <w:rPr>
+        <w:u w:val="none"/>
+      </w:rPr>
+    </w:lvl>
+    <w:lvl w:ilvl="6">
+      <w:start w:val="1"/>
+      <w:numFmt w:val="decimal"/>
+      <w:lvlText w:val="%7."/>
+      <w:lvlJc w:val="left"/>
+      <w:pPr>
+        <w:ind w:left="5040" w:hanging="360"/>
+      </w:pPr>
+      <w:rPr>
+        <w:u w:val="none"/>
+      </w:rPr>
+    </w:lvl>
+    <w:lvl w:ilvl="7">
+      <w:start w:val="1"/>
+      <w:numFmt w:val="lowerLetter"/>
+      <w:lvlText w:val="%8."/>
+      <w:lvlJc w:val="left"/>
+      <w:pPr>
+        <w:ind w:left="5760" w:hanging="360"/>
+      </w:pPr>
+      <w:rPr>
+        <w:u w:val="none"/>
+      </w:rPr>
+    </w:lvl>
+    <w:lvl w:ilvl="8">
+      <w:start w:val="1"/>
+      <w:numFmt w:val="lowerRoman"/>
+      <w:lvlText w:val="%9."/>
+      <w:lvlJc w:val="right"/>
+      <w:pPr>
+        <w:ind w:left="6480" w:hanging="360"/>
+      </w:pPr>
+      <w:rPr>
+        <w:u w:val="none"/>
+      </w:rPr>
+    </w:lvl>
+  </w:abstractNum>
+  <w:abstractNum w:abstractNumId="27">
     <w:lvl w:ilvl="0">
       <w:start w:val="1"/>
       <w:numFmt w:val="upperLetter"/>
@@ -25872,6 +26681,9 @@
   </w:num>
   <w:num w:numId="26">
     <w:abstractNumId w:val="26"/>
+  </w:num>
+  <w:num w:numId="27">
+    <w:abstractNumId w:val="27"/>
   </w:num>
 </w:numbering>
 </file>

</xml_diff>

<commit_message>
added question 28 to DA cert questions list #2
</commit_message>
<xml_diff>
--- a/public/Exam Notes/DA-Vincent-1-65-May-4.docx
+++ b/public/Exam Notes/DA-Vincent-1-65-May-4.docx
@@ -2798,12 +2798,12 @@
             <wp:inline distB="19050" distT="19050" distL="19050" distR="19050">
               <wp:extent cx="2075331" cy="2986088"/>
               <wp:effectExtent b="0" l="0" r="0" t="0"/>
-              <wp:docPr id="2" name="image2.png"/>
+              <wp:docPr id="2" name="image1.png"/>
               <a:graphic>
                 <a:graphicData uri="http://schemas.openxmlformats.org/drawingml/2006/picture">
                   <pic:pic>
                     <pic:nvPicPr>
-                      <pic:cNvPr id="0" name="image2.png"/>
+                      <pic:cNvPr id="0" name="image1.png"/>
                       <pic:cNvPicPr preferRelativeResize="0"/>
                     </pic:nvPicPr>
                     <pic:blipFill>
@@ -3635,7 +3635,7 @@
       <w:pPr>
         <w:numPr>
           <w:ilvl w:val="0"/>
-          <w:numId w:val="21"/>
+          <w:numId w:val="22"/>
         </w:numPr>
         <w:ind w:left="720" w:hanging="360"/>
         <w:rPr>
@@ -3667,7 +3667,7 @@
       <w:pPr>
         <w:numPr>
           <w:ilvl w:val="0"/>
-          <w:numId w:val="21"/>
+          <w:numId w:val="22"/>
         </w:numPr>
         <w:ind w:left="720" w:hanging="360"/>
         <w:rPr>
@@ -3703,7 +3703,7 @@
       <w:pPr>
         <w:numPr>
           <w:ilvl w:val="0"/>
-          <w:numId w:val="21"/>
+          <w:numId w:val="22"/>
         </w:numPr>
         <w:ind w:left="720" w:hanging="360"/>
         <w:rPr>
@@ -3736,7 +3736,7 @@
       <w:pPr>
         <w:numPr>
           <w:ilvl w:val="0"/>
-          <w:numId w:val="21"/>
+          <w:numId w:val="22"/>
         </w:numPr>
         <w:ind w:left="720" w:hanging="360"/>
         <w:rPr>
@@ -6514,7 +6514,7 @@
       <w:pPr>
         <w:numPr>
           <w:ilvl w:val="0"/>
-          <w:numId w:val="23"/>
+          <w:numId w:val="24"/>
         </w:numPr>
         <w:ind w:left="720" w:hanging="360"/>
         <w:rPr>
@@ -6549,7 +6549,7 @@
       <w:pPr>
         <w:numPr>
           <w:ilvl w:val="0"/>
-          <w:numId w:val="23"/>
+          <w:numId w:val="24"/>
         </w:numPr>
         <w:ind w:left="720" w:hanging="360"/>
         <w:rPr>
@@ -6585,7 +6585,7 @@
       <w:pPr>
         <w:numPr>
           <w:ilvl w:val="0"/>
-          <w:numId w:val="23"/>
+          <w:numId w:val="24"/>
         </w:numPr>
         <w:ind w:left="720" w:hanging="360"/>
         <w:rPr>
@@ -6634,7 +6634,7 @@
       <w:pPr>
         <w:numPr>
           <w:ilvl w:val="0"/>
-          <w:numId w:val="23"/>
+          <w:numId w:val="24"/>
         </w:numPr>
         <w:ind w:left="720" w:hanging="360"/>
         <w:rPr>
@@ -7253,7 +7253,7 @@
       <w:pPr>
         <w:numPr>
           <w:ilvl w:val="0"/>
-          <w:numId w:val="25"/>
+          <w:numId w:val="26"/>
         </w:numPr>
         <w:ind w:left="720" w:hanging="360"/>
         <w:rPr>
@@ -7273,7 +7273,7 @@
       <w:pPr>
         <w:numPr>
           <w:ilvl w:val="0"/>
-          <w:numId w:val="25"/>
+          <w:numId w:val="26"/>
         </w:numPr>
         <w:ind w:left="720" w:hanging="360"/>
         <w:rPr>
@@ -7294,7 +7294,7 @@
       <w:pPr>
         <w:numPr>
           <w:ilvl w:val="0"/>
-          <w:numId w:val="25"/>
+          <w:numId w:val="26"/>
         </w:numPr>
         <w:ind w:left="720" w:hanging="360"/>
         <w:rPr>
@@ -7315,7 +7315,7 @@
       <w:pPr>
         <w:numPr>
           <w:ilvl w:val="0"/>
-          <w:numId w:val="25"/>
+          <w:numId w:val="26"/>
         </w:numPr>
         <w:ind w:left="720" w:hanging="360"/>
         <w:rPr>
@@ -8682,7 +8682,7 @@
       <w:pPr>
         <w:numPr>
           <w:ilvl w:val="0"/>
-          <w:numId w:val="20"/>
+          <w:numId w:val="21"/>
         </w:numPr>
         <w:ind w:left="720" w:hanging="360"/>
         <w:rPr>
@@ -8702,7 +8702,7 @@
       <w:pPr>
         <w:numPr>
           <w:ilvl w:val="0"/>
-          <w:numId w:val="20"/>
+          <w:numId w:val="21"/>
         </w:numPr>
         <w:ind w:left="720" w:hanging="360"/>
         <w:rPr>
@@ -8723,7 +8723,7 @@
       <w:pPr>
         <w:numPr>
           <w:ilvl w:val="0"/>
-          <w:numId w:val="20"/>
+          <w:numId w:val="21"/>
         </w:numPr>
         <w:ind w:left="720" w:hanging="360"/>
         <w:rPr>
@@ -8744,7 +8744,7 @@
       <w:pPr>
         <w:numPr>
           <w:ilvl w:val="0"/>
-          <w:numId w:val="20"/>
+          <w:numId w:val="21"/>
         </w:numPr>
         <w:ind w:left="720" w:hanging="360"/>
         <w:rPr>
@@ -11008,7 +11008,7 @@
       <w:pPr>
         <w:numPr>
           <w:ilvl w:val="0"/>
-          <w:numId w:val="26"/>
+          <w:numId w:val="27"/>
         </w:numPr>
         <w:ind w:left="720" w:hanging="360"/>
         <w:rPr>
@@ -11028,7 +11028,7 @@
       <w:pPr>
         <w:numPr>
           <w:ilvl w:val="0"/>
-          <w:numId w:val="26"/>
+          <w:numId w:val="27"/>
         </w:numPr>
         <w:ind w:left="720" w:hanging="360"/>
         <w:rPr>
@@ -11049,7 +11049,7 @@
       <w:pPr>
         <w:numPr>
           <w:ilvl w:val="0"/>
-          <w:numId w:val="26"/>
+          <w:numId w:val="27"/>
         </w:numPr>
         <w:ind w:left="720" w:hanging="360"/>
         <w:rPr>
@@ -11070,7 +11070,7 @@
       <w:pPr>
         <w:numPr>
           <w:ilvl w:val="0"/>
-          <w:numId w:val="26"/>
+          <w:numId w:val="27"/>
         </w:numPr>
         <w:ind w:left="720" w:hanging="360"/>
         <w:rPr>
@@ -18337,7 +18337,7 @@
       <w:pPr>
         <w:numPr>
           <w:ilvl w:val="0"/>
-          <w:numId w:val="22"/>
+          <w:numId w:val="23"/>
         </w:numPr>
         <w:ind w:left="720" w:hanging="360"/>
         <w:rPr>
@@ -18356,7 +18356,7 @@
       <w:pPr>
         <w:numPr>
           <w:ilvl w:val="0"/>
-          <w:numId w:val="22"/>
+          <w:numId w:val="23"/>
         </w:numPr>
         <w:ind w:left="720" w:hanging="360"/>
         <w:rPr>
@@ -18375,7 +18375,7 @@
       <w:pPr>
         <w:numPr>
           <w:ilvl w:val="0"/>
-          <w:numId w:val="22"/>
+          <w:numId w:val="23"/>
         </w:numPr>
         <w:ind w:left="720" w:hanging="360"/>
         <w:rPr>
@@ -18399,7 +18399,7 @@
       <w:pPr>
         <w:numPr>
           <w:ilvl w:val="0"/>
-          <w:numId w:val="22"/>
+          <w:numId w:val="23"/>
         </w:numPr>
         <w:ind w:left="720" w:hanging="360"/>
         <w:rPr>
@@ -18979,7 +18979,7 @@
       <w:pPr>
         <w:numPr>
           <w:ilvl w:val="0"/>
-          <w:numId w:val="24"/>
+          <w:numId w:val="25"/>
         </w:numPr>
         <w:ind w:left="720" w:hanging="360"/>
         <w:rPr>
@@ -18998,7 +18998,7 @@
       <w:pPr>
         <w:numPr>
           <w:ilvl w:val="0"/>
-          <w:numId w:val="24"/>
+          <w:numId w:val="25"/>
         </w:numPr>
         <w:ind w:left="720" w:hanging="360"/>
         <w:rPr>
@@ -19017,7 +19017,7 @@
       <w:pPr>
         <w:numPr>
           <w:ilvl w:val="0"/>
-          <w:numId w:val="24"/>
+          <w:numId w:val="25"/>
         </w:numPr>
         <w:ind w:left="720" w:hanging="360"/>
         <w:rPr>
@@ -19036,7 +19036,7 @@
       <w:pPr>
         <w:numPr>
           <w:ilvl w:val="0"/>
-          <w:numId w:val="24"/>
+          <w:numId w:val="25"/>
         </w:numPr>
         <w:ind w:left="720" w:hanging="360"/>
         <w:rPr>
@@ -20389,7 +20389,7 @@
       <w:pPr>
         <w:numPr>
           <w:ilvl w:val="0"/>
-          <w:numId w:val="27"/>
+          <w:numId w:val="28"/>
         </w:numPr>
         <w:ind w:left="720" w:hanging="360"/>
         <w:rPr>
@@ -20408,7 +20408,7 @@
       <w:pPr>
         <w:numPr>
           <w:ilvl w:val="0"/>
-          <w:numId w:val="27"/>
+          <w:numId w:val="28"/>
         </w:numPr>
         <w:ind w:left="720" w:hanging="360"/>
         <w:rPr>
@@ -20427,7 +20427,7 @@
       <w:pPr>
         <w:numPr>
           <w:ilvl w:val="0"/>
-          <w:numId w:val="27"/>
+          <w:numId w:val="28"/>
         </w:numPr>
         <w:ind w:left="720" w:hanging="360"/>
         <w:rPr>
@@ -20446,7 +20446,7 @@
       <w:pPr>
         <w:numPr>
           <w:ilvl w:val="0"/>
-          <w:numId w:val="27"/>
+          <w:numId w:val="28"/>
         </w:numPr>
         <w:ind w:left="720" w:hanging="360"/>
         <w:rPr>
@@ -21216,12 +21216,12 @@
           <wp:inline distB="114300" distT="114300" distL="114300" distR="114300">
             <wp:extent cx="5943600" cy="4114800"/>
             <wp:effectExtent b="0" l="0" r="0" t="0"/>
-            <wp:docPr id="1" name="image1.png"/>
+            <wp:docPr id="1" name="image2.png"/>
             <a:graphic>
               <a:graphicData uri="http://schemas.openxmlformats.org/drawingml/2006/picture">
                 <pic:pic>
                   <pic:nvPicPr>
-                    <pic:cNvPr id="0" name="image1.png"/>
+                    <pic:cNvPr id="0" name="image2.png"/>
                     <pic:cNvPicPr preferRelativeResize="0"/>
                   </pic:nvPicPr>
                   <pic:blipFill>
@@ -23320,7 +23320,7 @@
           <w:color w:val="434343"/>
           <w:rtl w:val="0"/>
         </w:rPr>
-        <w:t xml:space="preserve"> of records were successfully processed over a period of time when using Lambda for transformation. You are using Lambda to transform your data prior to writing it to Elasticsearch</w:t>
+        <w:t xml:space="preserve"> of records were successfully processed over a period of time when using Lambda for transformation. You are using Lambda to transform your data prior to writing it to Elasticsearch.</w:t>
       </w:r>
       <w:r>
         <w:rPr>
@@ -23354,7 +23354,7 @@
           <w:highlight w:val="white"/>
           <w:rtl w:val="0"/>
         </w:rPr>
-        <w:t xml:space="preserve">Option B is incorrect. The scenario does not mention using encryption so this option should be eliminated </w:t>
+        <w:t xml:space="preserve">Option B is incorrect. The scenario does not mention using encryption so this option should be eliminated. </w:t>
       </w:r>
       <w:r>
         <w:rPr>
@@ -23602,6 +23602,796 @@
       <w:pPr>
         <w:rPr>
           <w:b w:val="1"/>
+          <w:color w:val="444444"/>
+        </w:rPr>
+      </w:pPr>
+      <w:r>
+        <w:rPr>
+          <w:rtl w:val="0"/>
+        </w:rPr>
+      </w:r>
+    </w:p>
+    <w:p>
+      <w:pPr>
+        <w:rPr/>
+      </w:pPr>
+      <w:r>
+        <w:rPr>
+          <w:rtl w:val="0"/>
+        </w:rPr>
+        <w:t xml:space="preserve">Question: 28</w:t>
+      </w:r>
+    </w:p>
+    <w:p>
+      <w:pPr>
+        <w:rPr>
+          <w:color w:val="999999"/>
+        </w:rPr>
+      </w:pPr>
+      <w:r>
+        <w:rPr>
+          <w:b w:val="1"/>
+          <w:rtl w:val="0"/>
+        </w:rPr>
+        <w:t xml:space="preserve">Main​ ​Topic​ ​:​ </w:t>
+      </w:r>
+      <w:r>
+        <w:rPr>
+          <w:color w:val="999999"/>
+          <w:rtl w:val="0"/>
+        </w:rPr>
+        <w:t xml:space="preserve">Data Analytics</w:t>
+      </w:r>
+    </w:p>
+    <w:p>
+      <w:pPr>
+        <w:rPr>
+          <w:b w:val="1"/>
+          <w:color w:val="999999"/>
+        </w:rPr>
+      </w:pPr>
+      <w:r>
+        <w:rPr>
+          <w:b w:val="1"/>
+          <w:rtl w:val="0"/>
+        </w:rPr>
+        <w:t xml:space="preserve">Sub​ ​Topic​ ​:​ </w:t>
+      </w:r>
+      <w:r>
+        <w:rPr>
+          <w:b w:val="1"/>
+          <w:color w:val="999999"/>
+          <w:rtl w:val="0"/>
+        </w:rPr>
+        <w:t xml:space="preserve">Determine an appropriate system for cataloging data and managing metadata</w:t>
+      </w:r>
+      <w:r>
+        <w:rPr>
+          <w:b w:val="1"/>
+          <w:color w:val="999999"/>
+          <w:rtl w:val="0"/>
+        </w:rPr>
+        <w:t xml:space="preserve"> </w:t>
+      </w:r>
+    </w:p>
+    <w:p>
+      <w:pPr>
+        <w:rPr>
+          <w:color w:val="999999"/>
+        </w:rPr>
+      </w:pPr>
+      <w:r>
+        <w:rPr>
+          <w:rtl w:val="0"/>
+        </w:rPr>
+      </w:r>
+    </w:p>
+    <w:p>
+      <w:pPr>
+        <w:rPr>
+          <w:b w:val="1"/>
+          <w:color w:val="999999"/>
+        </w:rPr>
+      </w:pPr>
+      <w:r>
+        <w:rPr>
+          <w:b w:val="1"/>
+          <w:rtl w:val="0"/>
+        </w:rPr>
+        <w:t xml:space="preserve">Domain: </w:t>
+      </w:r>
+      <w:r>
+        <w:rPr>
+          <w:color w:val="999999"/>
+          <w:rtl w:val="0"/>
+        </w:rPr>
+        <w:t xml:space="preserve">Storage and Data Management  </w:t>
+      </w:r>
+      <w:r>
+        <w:rPr>
+          <w:rtl w:val="0"/>
+        </w:rPr>
+      </w:r>
+    </w:p>
+    <w:p>
+      <w:pPr>
+        <w:rPr>
+          <w:b w:val="1"/>
+        </w:rPr>
+      </w:pPr>
+      <w:r>
+        <w:rPr>
+          <w:rtl w:val="0"/>
+        </w:rPr>
+      </w:r>
+    </w:p>
+    <w:p>
+      <w:pPr>
+        <w:rPr>
+          <w:rFonts w:ascii="Calibri" w:cs="Calibri" w:eastAsia="Calibri" w:hAnsi="Calibri"/>
+        </w:rPr>
+      </w:pPr>
+      <w:r>
+        <w:rPr>
+          <w:rFonts w:ascii="Calibri" w:cs="Calibri" w:eastAsia="Calibri" w:hAnsi="Calibri"/>
+          <w:b w:val="1"/>
+          <w:rtl w:val="0"/>
+        </w:rPr>
+        <w:t xml:space="preserve">Question text</w:t>
+      </w:r>
+      <w:r>
+        <w:rPr>
+          <w:rFonts w:ascii="Calibri" w:cs="Calibri" w:eastAsia="Calibri" w:hAnsi="Calibri"/>
+          <w:rtl w:val="0"/>
+        </w:rPr>
+        <w:t xml:space="preserve">: </w:t>
+      </w:r>
+    </w:p>
+    <w:p>
+      <w:pPr>
+        <w:rPr>
+          <w:color w:val="434343"/>
+        </w:rPr>
+      </w:pPr>
+      <w:r>
+        <w:rPr>
+          <w:color w:val="434343"/>
+          <w:rtl w:val="0"/>
+        </w:rPr>
+        <w:t xml:space="preserve">You work as a data analytics specialist for the accounting department of a large multinational bank where you need to manage the company’s AWS account expenditures in an automated way. Your AWS accounts have many VPCs through which your applications and services send their IP traffic. Your task is to use this VPC flow information to help lend insight into your AWS monthly spend by account. </w:t>
+      </w:r>
+    </w:p>
+    <w:p>
+      <w:pPr>
+        <w:rPr>
+          <w:color w:val="434343"/>
+        </w:rPr>
+      </w:pPr>
+      <w:r>
+        <w:rPr>
+          <w:rtl w:val="0"/>
+        </w:rPr>
+      </w:r>
+    </w:p>
+    <w:p>
+      <w:pPr>
+        <w:rPr>
+          <w:color w:val="434343"/>
+        </w:rPr>
+      </w:pPr>
+      <w:r>
+        <w:rPr>
+          <w:color w:val="434343"/>
+          <w:rtl w:val="0"/>
+        </w:rPr>
+        <w:t xml:space="preserve">Your data collection solution looks like this: VPC Flow logs are sent to CloudWatch. The CloudWatch data is streamed through Kinesis Data Firehose which leverages Lambda to decompress the log data and finally sends the decompressed log data to Splunk for analytics and monitoring.</w:t>
+      </w:r>
+    </w:p>
+    <w:p>
+      <w:pPr>
+        <w:rPr>
+          <w:color w:val="434343"/>
+        </w:rPr>
+      </w:pPr>
+      <w:r>
+        <w:rPr>
+          <w:rtl w:val="0"/>
+        </w:rPr>
+      </w:r>
+    </w:p>
+    <w:p>
+      <w:pPr>
+        <w:rPr>
+          <w:color w:val="434343"/>
+        </w:rPr>
+      </w:pPr>
+      <w:r>
+        <w:rPr>
+          <w:color w:val="434343"/>
+          <w:rtl w:val="0"/>
+        </w:rPr>
+        <w:t xml:space="preserve">How can you most efficiently use metadata in your existing stream records to categorize the stream records by account owner, VPC, and service used?</w:t>
+      </w:r>
+    </w:p>
+    <w:p>
+      <w:pPr>
+        <w:rPr>
+          <w:color w:val="434343"/>
+        </w:rPr>
+      </w:pPr>
+      <w:r>
+        <w:rPr>
+          <w:rtl w:val="0"/>
+        </w:rPr>
+      </w:r>
+    </w:p>
+    <w:p>
+      <w:pPr>
+        <w:numPr>
+          <w:ilvl w:val="0"/>
+          <w:numId w:val="20"/>
+        </w:numPr>
+        <w:ind w:left="720" w:hanging="360"/>
+        <w:rPr>
+          <w:color w:val="434343"/>
+        </w:rPr>
+      </w:pPr>
+      <w:r>
+        <w:rPr>
+          <w:color w:val="434343"/>
+          <w:rtl w:val="0"/>
+        </w:rPr>
+        <w:t xml:space="preserve">Have your Lambda to tag your log data using the Kinesis Data Streams API AddTagsToStream call</w:t>
+      </w:r>
+    </w:p>
+    <w:p>
+      <w:pPr>
+        <w:numPr>
+          <w:ilvl w:val="0"/>
+          <w:numId w:val="20"/>
+        </w:numPr>
+        <w:ind w:left="720" w:hanging="360"/>
+        <w:rPr>
+          <w:color w:val="434343"/>
+        </w:rPr>
+      </w:pPr>
+      <w:r>
+        <w:rPr>
+          <w:color w:val="434343"/>
+          <w:rtl w:val="0"/>
+        </w:rPr>
+        <w:t xml:space="preserve">Assign</w:t>
+      </w:r>
+      <w:r>
+        <w:rPr>
+          <w:color w:val="434343"/>
+          <w:rtl w:val="0"/>
+        </w:rPr>
+        <w:t xml:space="preserve"> tags by using the CreateDeliveryStream Kinesis Data Firehose API operation when you create a new delivery stream</w:t>
+      </w:r>
+      <w:r>
+        <w:rPr>
+          <w:rtl w:val="0"/>
+        </w:rPr>
+      </w:r>
+    </w:p>
+    <w:p>
+      <w:pPr>
+        <w:numPr>
+          <w:ilvl w:val="0"/>
+          <w:numId w:val="20"/>
+        </w:numPr>
+        <w:ind w:left="720" w:hanging="360"/>
+        <w:rPr>
+          <w:color w:val="434343"/>
+        </w:rPr>
+      </w:pPr>
+      <w:r>
+        <w:rPr>
+          <w:color w:val="434343"/>
+          <w:rtl w:val="0"/>
+        </w:rPr>
+        <w:t xml:space="preserve">Assign tags by using the CreateDeliveryStream Kinesis Data Firehose API operation on your existing delivery stream</w:t>
+      </w:r>
+      <w:r>
+        <w:rPr>
+          <w:rFonts w:ascii="Roboto" w:cs="Roboto" w:eastAsia="Roboto" w:hAnsi="Roboto"/>
+          <w:color w:val="16191f"/>
+          <w:sz w:val="24"/>
+          <w:szCs w:val="24"/>
+          <w:highlight w:val="white"/>
+          <w:rtl w:val="0"/>
+        </w:rPr>
+        <w:t xml:space="preserve"> </w:t>
+      </w:r>
+      <w:r>
+        <w:rPr>
+          <w:rtl w:val="0"/>
+        </w:rPr>
+      </w:r>
+    </w:p>
+    <w:p>
+      <w:pPr>
+        <w:numPr>
+          <w:ilvl w:val="0"/>
+          <w:numId w:val="20"/>
+        </w:numPr>
+        <w:ind w:left="720" w:hanging="360"/>
+        <w:rPr>
+          <w:color w:val="434343"/>
+        </w:rPr>
+      </w:pPr>
+      <w:r>
+        <w:rPr>
+          <w:color w:val="434343"/>
+          <w:rtl w:val="0"/>
+        </w:rPr>
+        <w:t xml:space="preserve">Assign tags by using the </w:t>
+      </w:r>
+      <w:r>
+        <w:rPr>
+          <w:color w:val="434343"/>
+          <w:rtl w:val="0"/>
+        </w:rPr>
+        <w:t xml:space="preserve">TagDeliveryStream</w:t>
+      </w:r>
+      <w:r>
+        <w:rPr>
+          <w:color w:val="434343"/>
+          <w:rtl w:val="0"/>
+        </w:rPr>
+        <w:t xml:space="preserve"> Kinesis Data Firehose API operation on your existing delivery streams</w:t>
+      </w:r>
+    </w:p>
+    <w:p>
+      <w:pPr>
+        <w:rPr>
+          <w:color w:val="434343"/>
+        </w:rPr>
+      </w:pPr>
+      <w:r>
+        <w:rPr>
+          <w:rtl w:val="0"/>
+        </w:rPr>
+      </w:r>
+    </w:p>
+    <w:p>
+      <w:pPr>
+        <w:rPr>
+          <w:color w:val="434343"/>
+        </w:rPr>
+      </w:pPr>
+      <w:r>
+        <w:rPr>
+          <w:rFonts w:ascii="Calibri" w:cs="Calibri" w:eastAsia="Calibri" w:hAnsi="Calibri"/>
+          <w:b w:val="1"/>
+          <w:rtl w:val="0"/>
+        </w:rPr>
+        <w:t xml:space="preserve">Answer:</w:t>
+      </w:r>
+      <w:r>
+        <w:rPr>
+          <w:color w:val="434343"/>
+          <w:rtl w:val="0"/>
+        </w:rPr>
+        <w:t xml:space="preserve"> D</w:t>
+      </w:r>
+    </w:p>
+    <w:p>
+      <w:pPr>
+        <w:rPr>
+          <w:color w:val="434343"/>
+        </w:rPr>
+      </w:pPr>
+      <w:r>
+        <w:rPr>
+          <w:rtl w:val="0"/>
+        </w:rPr>
+      </w:r>
+    </w:p>
+    <w:p>
+      <w:pPr>
+        <w:rPr>
+          <w:color w:val="434343"/>
+        </w:rPr>
+      </w:pPr>
+      <w:r>
+        <w:rPr>
+          <w:rFonts w:ascii="Calibri" w:cs="Calibri" w:eastAsia="Calibri" w:hAnsi="Calibri"/>
+          <w:b w:val="1"/>
+          <w:rtl w:val="0"/>
+        </w:rPr>
+        <w:t xml:space="preserve">Explanation:</w:t>
+      </w:r>
+      <w:r>
+        <w:rPr>
+          <w:rtl w:val="0"/>
+        </w:rPr>
+      </w:r>
+    </w:p>
+    <w:p>
+      <w:pPr>
+        <w:rPr>
+          <w:color w:val="444444"/>
+          <w:highlight w:val="white"/>
+        </w:rPr>
+      </w:pPr>
+      <w:r>
+        <w:rPr>
+          <w:color w:val="434343"/>
+          <w:rtl w:val="0"/>
+        </w:rPr>
+        <w:t xml:space="preserve">Option A is incorrect</w:t>
+      </w:r>
+      <w:r>
+        <w:rPr>
+          <w:color w:val="444444"/>
+          <w:highlight w:val="white"/>
+          <w:rtl w:val="0"/>
+        </w:rPr>
+        <w:t xml:space="preserve">. The AddTagsToStream API call is a Kinesis Data Streams API call. You are using Kinesis Data Firehose.</w:t>
+      </w:r>
+    </w:p>
+    <w:p>
+      <w:pPr>
+        <w:rPr>
+          <w:color w:val="444444"/>
+          <w:highlight w:val="white"/>
+        </w:rPr>
+      </w:pPr>
+      <w:r>
+        <w:rPr>
+          <w:rtl w:val="0"/>
+        </w:rPr>
+      </w:r>
+    </w:p>
+    <w:p>
+      <w:pPr>
+        <w:rPr>
+          <w:color w:val="383a42"/>
+          <w:shd w:fill="fafafa" w:val="clear"/>
+        </w:rPr>
+      </w:pPr>
+      <w:r>
+        <w:rPr>
+          <w:color w:val="444444"/>
+          <w:highlight w:val="white"/>
+          <w:rtl w:val="0"/>
+        </w:rPr>
+        <w:t xml:space="preserve">Option B is incorrect. The scenario states that you need to add metadata to your existing delivery streams. This option describes how to tag your streams when you create them.</w:t>
+      </w:r>
+      <w:r>
+        <w:rPr>
+          <w:rtl w:val="0"/>
+        </w:rPr>
+      </w:r>
+    </w:p>
+    <w:p>
+      <w:pPr>
+        <w:rPr>
+          <w:color w:val="444444"/>
+          <w:highlight w:val="white"/>
+        </w:rPr>
+      </w:pPr>
+      <w:r>
+        <w:rPr>
+          <w:rtl w:val="0"/>
+        </w:rPr>
+      </w:r>
+    </w:p>
+    <w:p>
+      <w:pPr>
+        <w:rPr>
+          <w:color w:val="444444"/>
+          <w:highlight w:val="white"/>
+        </w:rPr>
+      </w:pPr>
+      <w:r>
+        <w:rPr>
+          <w:color w:val="444444"/>
+          <w:highlight w:val="white"/>
+          <w:rtl w:val="0"/>
+        </w:rPr>
+        <w:t xml:space="preserve">Option C is incorrect. The </w:t>
+      </w:r>
+      <w:r>
+        <w:rPr>
+          <w:color w:val="434343"/>
+          <w:rtl w:val="0"/>
+        </w:rPr>
+        <w:t xml:space="preserve">CreateDeliveryStream API call is used when you create a new delivery stream, not when you wish to modify an existing stream by adding tags to it.</w:t>
+      </w:r>
+      <w:r>
+        <w:rPr>
+          <w:color w:val="444444"/>
+          <w:highlight w:val="white"/>
+          <w:rtl w:val="0"/>
+        </w:rPr>
+        <w:br w:type="textWrapping"/>
+      </w:r>
+    </w:p>
+    <w:p>
+      <w:pPr>
+        <w:rPr>
+          <w:color w:val="383a42"/>
+          <w:shd w:fill="fafafa" w:val="clear"/>
+        </w:rPr>
+      </w:pPr>
+      <w:r>
+        <w:rPr>
+          <w:color w:val="444444"/>
+          <w:highlight w:val="white"/>
+          <w:rtl w:val="0"/>
+        </w:rPr>
+        <w:t xml:space="preserve">Option D is correct. The </w:t>
+      </w:r>
+      <w:r>
+        <w:rPr>
+          <w:color w:val="434343"/>
+          <w:rtl w:val="0"/>
+        </w:rPr>
+        <w:t xml:space="preserve">TagDeliveryStream Kinesis Data Firehose API operation allows you to apply tags to an existing delivery stream.</w:t>
+      </w:r>
+      <w:r>
+        <w:rPr>
+          <w:rtl w:val="0"/>
+        </w:rPr>
+      </w:r>
+    </w:p>
+    <w:p>
+      <w:pPr>
+        <w:rPr>
+          <w:color w:val="383a42"/>
+          <w:shd w:fill="fafafa" w:val="clear"/>
+        </w:rPr>
+      </w:pPr>
+      <w:r>
+        <w:rPr>
+          <w:rtl w:val="0"/>
+        </w:rPr>
+      </w:r>
+    </w:p>
+    <w:p>
+      <w:pPr>
+        <w:rPr>
+          <w:rFonts w:ascii="Calibri" w:cs="Calibri" w:eastAsia="Calibri" w:hAnsi="Calibri"/>
+          <w:b w:val="1"/>
+        </w:rPr>
+      </w:pPr>
+      <w:r>
+        <w:rPr>
+          <w:rFonts w:ascii="Calibri" w:cs="Calibri" w:eastAsia="Calibri" w:hAnsi="Calibri"/>
+          <w:b w:val="1"/>
+          <w:rtl w:val="0"/>
+        </w:rPr>
+        <w:t xml:space="preserve">Reference:</w:t>
+      </w:r>
+    </w:p>
+    <w:p>
+      <w:pPr>
+        <w:rPr>
+          <w:color w:val="444444"/>
+        </w:rPr>
+      </w:pPr>
+      <w:r>
+        <w:rPr>
+          <w:color w:val="444444"/>
+          <w:rtl w:val="0"/>
+        </w:rPr>
+        <w:t xml:space="preserve">Please see the Amazon Kinesis Data Firehose developer guide titled </w:t>
+      </w:r>
+      <w:r>
+        <w:rPr>
+          <w:b w:val="1"/>
+          <w:color w:val="444444"/>
+          <w:rtl w:val="0"/>
+        </w:rPr>
+        <w:t xml:space="preserve">Tagging Your Delivery Streams in Amazon Kinesis Data Firehose </w:t>
+      </w:r>
+      <w:r>
+        <w:rPr>
+          <w:color w:val="444444"/>
+          <w:rtl w:val="0"/>
+        </w:rPr>
+        <w:t xml:space="preserve">(</w:t>
+      </w:r>
+      <w:hyperlink r:id="rId115">
+        <w:r>
+          <w:rPr>
+            <w:color w:val="1155cc"/>
+            <w:u w:val="single"/>
+            <w:rtl w:val="0"/>
+          </w:rPr>
+          <w:t xml:space="preserve">https://docs.aws.amazon.com/firehose/latest/dev/firehose-tagging.html</w:t>
+        </w:r>
+      </w:hyperlink>
+      <w:r>
+        <w:rPr>
+          <w:color w:val="444444"/>
+          <w:rtl w:val="0"/>
+        </w:rPr>
+        <w:t xml:space="preserve">), the Amazon Kinesis Data Firehose API reference titled </w:t>
+      </w:r>
+      <w:r>
+        <w:rPr>
+          <w:b w:val="1"/>
+          <w:color w:val="444444"/>
+          <w:rtl w:val="0"/>
+        </w:rPr>
+        <w:t xml:space="preserve">CreateDeliveryStream </w:t>
+      </w:r>
+      <w:r>
+        <w:rPr>
+          <w:color w:val="444444"/>
+          <w:rtl w:val="0"/>
+        </w:rPr>
+        <w:t xml:space="preserve">(</w:t>
+      </w:r>
+      <w:hyperlink r:id="rId116">
+        <w:r>
+          <w:rPr>
+            <w:color w:val="1155cc"/>
+            <w:u w:val="single"/>
+            <w:rtl w:val="0"/>
+          </w:rPr>
+          <w:t xml:space="preserve">https://docs.aws.amazon.com/firehose/latest/APIReference/API_CreateDeliveryStream.html</w:t>
+        </w:r>
+      </w:hyperlink>
+      <w:r>
+        <w:rPr>
+          <w:color w:val="444444"/>
+          <w:rtl w:val="0"/>
+        </w:rPr>
+        <w:t xml:space="preserve">), the Amazon Kinesis Data Streams developer guide titled </w:t>
+      </w:r>
+      <w:r>
+        <w:rPr>
+          <w:b w:val="1"/>
+          <w:color w:val="444444"/>
+          <w:rtl w:val="0"/>
+        </w:rPr>
+        <w:t xml:space="preserve">Tagging Your Streams in Amazon Kinesis Data Streams </w:t>
+      </w:r>
+      <w:r>
+        <w:rPr>
+          <w:color w:val="444444"/>
+          <w:rtl w:val="0"/>
+        </w:rPr>
+        <w:t xml:space="preserve">(</w:t>
+      </w:r>
+      <w:hyperlink r:id="rId117">
+        <w:r>
+          <w:rPr>
+            <w:color w:val="1155cc"/>
+            <w:u w:val="single"/>
+            <w:rtl w:val="0"/>
+          </w:rPr>
+          <w:t xml:space="preserve">https://docs.aws.amazon.com/streams/latest/dev/tagging.html</w:t>
+        </w:r>
+      </w:hyperlink>
+      <w:r>
+        <w:rPr>
+          <w:color w:val="444444"/>
+          <w:rtl w:val="0"/>
+        </w:rPr>
+        <w:t xml:space="preserve">), the Amazon Kinesis Data Streams Service API reference titled </w:t>
+      </w:r>
+      <w:r>
+        <w:rPr>
+          <w:b w:val="1"/>
+          <w:color w:val="444444"/>
+          <w:rtl w:val="0"/>
+        </w:rPr>
+        <w:t xml:space="preserve">AddTagsToStream </w:t>
+      </w:r>
+      <w:r>
+        <w:rPr>
+          <w:color w:val="444444"/>
+          <w:rtl w:val="0"/>
+        </w:rPr>
+        <w:t xml:space="preserve">(</w:t>
+      </w:r>
+      <w:hyperlink r:id="rId118">
+        <w:r>
+          <w:rPr>
+            <w:color w:val="1155cc"/>
+            <w:u w:val="single"/>
+            <w:rtl w:val="0"/>
+          </w:rPr>
+          <w:t xml:space="preserve">https://docs.aws.amazon.com/kinesis/latest/APIReference/API_AddTagsToStream.html</w:t>
+        </w:r>
+      </w:hyperlink>
+      <w:r>
+        <w:rPr>
+          <w:color w:val="444444"/>
+          <w:rtl w:val="0"/>
+        </w:rPr>
+        <w:t xml:space="preserve">), and the Kinesis Data Firehose developer guide titled</w:t>
+      </w:r>
+      <w:r>
+        <w:rPr>
+          <w:b w:val="1"/>
+          <w:color w:val="444444"/>
+          <w:rtl w:val="0"/>
+        </w:rPr>
+        <w:t xml:space="preserve"> Tutorial: Sending VPC Flow Logs to Splunk Using Amazon Kinesis Data Firehose </w:t>
+      </w:r>
+      <w:r>
+        <w:rPr>
+          <w:color w:val="444444"/>
+          <w:rtl w:val="0"/>
+        </w:rPr>
+        <w:t xml:space="preserve">(</w:t>
+      </w:r>
+      <w:hyperlink r:id="rId119">
+        <w:r>
+          <w:rPr>
+            <w:color w:val="1155cc"/>
+            <w:u w:val="single"/>
+            <w:rtl w:val="0"/>
+          </w:rPr>
+          <w:t xml:space="preserve">https://docs.aws.amazon.com/firehose/latest/dev/vpc-splunk-tutorial.html</w:t>
+        </w:r>
+      </w:hyperlink>
+      <w:r>
+        <w:rPr>
+          <w:color w:val="444444"/>
+          <w:rtl w:val="0"/>
+        </w:rPr>
+        <w:t xml:space="preserve">)</w:t>
+      </w:r>
+    </w:p>
+    <w:p>
+      <w:pPr>
+        <w:rPr>
+          <w:color w:val="444444"/>
+        </w:rPr>
+      </w:pPr>
+      <w:r>
+        <w:rPr>
+          <w:rtl w:val="0"/>
+        </w:rPr>
+      </w:r>
+    </w:p>
+    <w:p>
+      <w:pPr>
+        <w:rPr>
+          <w:color w:val="444444"/>
+        </w:rPr>
+      </w:pPr>
+      <w:r>
+        <w:rPr>
+          <w:rtl w:val="0"/>
+        </w:rPr>
+      </w:r>
+    </w:p>
+    <w:p>
+      <w:pPr>
+        <w:rPr>
+          <w:color w:val="444444"/>
+        </w:rPr>
+      </w:pPr>
+      <w:r>
+        <w:rPr>
+          <w:rtl w:val="0"/>
+        </w:rPr>
+      </w:r>
+    </w:p>
+    <w:p>
+      <w:pPr>
+        <w:rPr>
+          <w:color w:val="444444"/>
+        </w:rPr>
+      </w:pPr>
+      <w:r>
+        <w:rPr>
+          <w:rtl w:val="0"/>
+        </w:rPr>
+      </w:r>
+    </w:p>
+    <w:p>
+      <w:pPr>
+        <w:rPr>
           <w:color w:val="444444"/>
         </w:rPr>
       </w:pPr>
@@ -26495,6 +27285,116 @@
     </w:lvl>
   </w:abstractNum>
   <w:abstractNum w:abstractNumId="27">
+    <w:lvl w:ilvl="0">
+      <w:start w:val="1"/>
+      <w:numFmt w:val="upperLetter"/>
+      <w:lvlText w:val="%1)"/>
+      <w:lvlJc w:val="left"/>
+      <w:pPr>
+        <w:ind w:left="720" w:hanging="360"/>
+      </w:pPr>
+      <w:rPr>
+        <w:u w:val="none"/>
+      </w:rPr>
+    </w:lvl>
+    <w:lvl w:ilvl="1">
+      <w:start w:val="1"/>
+      <w:numFmt w:val="lowerLetter"/>
+      <w:lvlText w:val="%2)"/>
+      <w:lvlJc w:val="left"/>
+      <w:pPr>
+        <w:ind w:left="1440" w:hanging="360"/>
+      </w:pPr>
+      <w:rPr>
+        <w:u w:val="none"/>
+      </w:rPr>
+    </w:lvl>
+    <w:lvl w:ilvl="2">
+      <w:start w:val="1"/>
+      <w:numFmt w:val="lowerRoman"/>
+      <w:lvlText w:val="%3)"/>
+      <w:lvlJc w:val="right"/>
+      <w:pPr>
+        <w:ind w:left="2160" w:hanging="360"/>
+      </w:pPr>
+      <w:rPr>
+        <w:u w:val="none"/>
+      </w:rPr>
+    </w:lvl>
+    <w:lvl w:ilvl="3">
+      <w:start w:val="1"/>
+      <w:numFmt w:val="decimal"/>
+      <w:lvlText w:val="(%4)"/>
+      <w:lvlJc w:val="left"/>
+      <w:pPr>
+        <w:ind w:left="2880" w:hanging="360"/>
+      </w:pPr>
+      <w:rPr>
+        <w:u w:val="none"/>
+      </w:rPr>
+    </w:lvl>
+    <w:lvl w:ilvl="4">
+      <w:start w:val="1"/>
+      <w:numFmt w:val="lowerLetter"/>
+      <w:lvlText w:val="(%5)"/>
+      <w:lvlJc w:val="left"/>
+      <w:pPr>
+        <w:ind w:left="3600" w:hanging="360"/>
+      </w:pPr>
+      <w:rPr>
+        <w:u w:val="none"/>
+      </w:rPr>
+    </w:lvl>
+    <w:lvl w:ilvl="5">
+      <w:start w:val="1"/>
+      <w:numFmt w:val="lowerRoman"/>
+      <w:lvlText w:val="(%6)"/>
+      <w:lvlJc w:val="right"/>
+      <w:pPr>
+        <w:ind w:left="4320" w:hanging="360"/>
+      </w:pPr>
+      <w:rPr>
+        <w:u w:val="none"/>
+      </w:rPr>
+    </w:lvl>
+    <w:lvl w:ilvl="6">
+      <w:start w:val="1"/>
+      <w:numFmt w:val="decimal"/>
+      <w:lvlText w:val="%7."/>
+      <w:lvlJc w:val="left"/>
+      <w:pPr>
+        <w:ind w:left="5040" w:hanging="360"/>
+      </w:pPr>
+      <w:rPr>
+        <w:u w:val="none"/>
+      </w:rPr>
+    </w:lvl>
+    <w:lvl w:ilvl="7">
+      <w:start w:val="1"/>
+      <w:numFmt w:val="lowerLetter"/>
+      <w:lvlText w:val="%8."/>
+      <w:lvlJc w:val="left"/>
+      <w:pPr>
+        <w:ind w:left="5760" w:hanging="360"/>
+      </w:pPr>
+      <w:rPr>
+        <w:u w:val="none"/>
+      </w:rPr>
+    </w:lvl>
+    <w:lvl w:ilvl="8">
+      <w:start w:val="1"/>
+      <w:numFmt w:val="lowerRoman"/>
+      <w:lvlText w:val="%9."/>
+      <w:lvlJc w:val="right"/>
+      <w:pPr>
+        <w:ind w:left="6480" w:hanging="360"/>
+      </w:pPr>
+      <w:rPr>
+        <w:u w:val="none"/>
+      </w:rPr>
+    </w:lvl>
+  </w:abstractNum>
+  <w:abstractNum w:abstractNumId="28">
     <w:lvl w:ilvl="0">
       <w:start w:val="1"/>
       <w:numFmt w:val="upperLetter"/>
@@ -26684,6 +27584,9 @@
   </w:num>
   <w:num w:numId="27">
     <w:abstractNumId w:val="27"/>
+  </w:num>
+  <w:num w:numId="28">
+    <w:abstractNumId w:val="28"/>
   </w:num>
 </w:numbering>
 </file>

</xml_diff>

<commit_message>
added question 29 to DA cert questions list #2
</commit_message>
<xml_diff>
--- a/public/Exam Notes/DA-Vincent-1-65-May-4.docx
+++ b/public/Exam Notes/DA-Vincent-1-65-May-4.docx
@@ -2878,7 +2878,7 @@
       <w:pPr>
         <w:numPr>
           <w:ilvl w:val="0"/>
-          <w:numId w:val="11"/>
+          <w:numId w:val="12"/>
         </w:numPr>
         <w:ind w:left="720" w:hanging="360"/>
         <w:rPr>
@@ -2898,7 +2898,7 @@
       <w:pPr>
         <w:numPr>
           <w:ilvl w:val="0"/>
-          <w:numId w:val="11"/>
+          <w:numId w:val="12"/>
         </w:numPr>
         <w:ind w:left="720" w:hanging="360"/>
         <w:rPr>
@@ -2919,7 +2919,7 @@
       <w:pPr>
         <w:numPr>
           <w:ilvl w:val="0"/>
-          <w:numId w:val="11"/>
+          <w:numId w:val="12"/>
         </w:numPr>
         <w:ind w:left="720" w:hanging="360"/>
         <w:rPr>
@@ -2940,7 +2940,7 @@
       <w:pPr>
         <w:numPr>
           <w:ilvl w:val="0"/>
-          <w:numId w:val="11"/>
+          <w:numId w:val="12"/>
         </w:numPr>
         <w:ind w:left="720" w:hanging="360"/>
         <w:rPr>
@@ -3635,7 +3635,7 @@
       <w:pPr>
         <w:numPr>
           <w:ilvl w:val="0"/>
-          <w:numId w:val="22"/>
+          <w:numId w:val="23"/>
         </w:numPr>
         <w:ind w:left="720" w:hanging="360"/>
         <w:rPr>
@@ -3667,7 +3667,7 @@
       <w:pPr>
         <w:numPr>
           <w:ilvl w:val="0"/>
-          <w:numId w:val="22"/>
+          <w:numId w:val="23"/>
         </w:numPr>
         <w:ind w:left="720" w:hanging="360"/>
         <w:rPr>
@@ -3703,7 +3703,7 @@
       <w:pPr>
         <w:numPr>
           <w:ilvl w:val="0"/>
-          <w:numId w:val="22"/>
+          <w:numId w:val="23"/>
         </w:numPr>
         <w:ind w:left="720" w:hanging="360"/>
         <w:rPr>
@@ -3736,7 +3736,7 @@
       <w:pPr>
         <w:numPr>
           <w:ilvl w:val="0"/>
-          <w:numId w:val="22"/>
+          <w:numId w:val="23"/>
         </w:numPr>
         <w:ind w:left="720" w:hanging="360"/>
         <w:rPr>
@@ -4375,7 +4375,7 @@
       <w:pPr>
         <w:numPr>
           <w:ilvl w:val="0"/>
-          <w:numId w:val="3"/>
+          <w:numId w:val="4"/>
         </w:numPr>
         <w:ind w:left="720" w:hanging="360"/>
         <w:rPr>
@@ -4395,7 +4395,7 @@
       <w:pPr>
         <w:numPr>
           <w:ilvl w:val="0"/>
-          <w:numId w:val="3"/>
+          <w:numId w:val="4"/>
         </w:numPr>
         <w:ind w:left="720" w:hanging="360"/>
         <w:rPr>
@@ -4416,7 +4416,7 @@
       <w:pPr>
         <w:numPr>
           <w:ilvl w:val="0"/>
-          <w:numId w:val="3"/>
+          <w:numId w:val="4"/>
         </w:numPr>
         <w:ind w:left="720" w:hanging="360"/>
         <w:rPr>
@@ -4437,7 +4437,7 @@
       <w:pPr>
         <w:numPr>
           <w:ilvl w:val="0"/>
-          <w:numId w:val="3"/>
+          <w:numId w:val="4"/>
         </w:numPr>
         <w:ind w:left="720" w:hanging="360"/>
         <w:rPr>
@@ -5047,7 +5047,7 @@
       <w:pPr>
         <w:numPr>
           <w:ilvl w:val="0"/>
-          <w:numId w:val="7"/>
+          <w:numId w:val="8"/>
         </w:numPr>
         <w:ind w:left="720" w:hanging="360"/>
         <w:rPr>
@@ -5067,7 +5067,7 @@
       <w:pPr>
         <w:numPr>
           <w:ilvl w:val="0"/>
-          <w:numId w:val="7"/>
+          <w:numId w:val="8"/>
         </w:numPr>
         <w:ind w:left="720" w:hanging="360"/>
         <w:rPr>
@@ -5088,7 +5088,7 @@
       <w:pPr>
         <w:numPr>
           <w:ilvl w:val="0"/>
-          <w:numId w:val="7"/>
+          <w:numId w:val="8"/>
         </w:numPr>
         <w:ind w:left="720" w:hanging="360"/>
         <w:rPr>
@@ -5109,7 +5109,7 @@
       <w:pPr>
         <w:numPr>
           <w:ilvl w:val="0"/>
-          <w:numId w:val="7"/>
+          <w:numId w:val="8"/>
         </w:numPr>
         <w:ind w:left="720" w:hanging="360"/>
         <w:rPr>
@@ -5677,7 +5677,7 @@
       <w:pPr>
         <w:numPr>
           <w:ilvl w:val="0"/>
-          <w:numId w:val="5"/>
+          <w:numId w:val="6"/>
         </w:numPr>
         <w:ind w:left="720" w:hanging="360"/>
         <w:rPr>
@@ -5697,7 +5697,7 @@
       <w:pPr>
         <w:numPr>
           <w:ilvl w:val="0"/>
-          <w:numId w:val="5"/>
+          <w:numId w:val="6"/>
         </w:numPr>
         <w:ind w:left="720" w:hanging="360"/>
         <w:rPr>
@@ -5718,7 +5718,7 @@
       <w:pPr>
         <w:numPr>
           <w:ilvl w:val="0"/>
-          <w:numId w:val="5"/>
+          <w:numId w:val="6"/>
         </w:numPr>
         <w:ind w:left="720" w:hanging="360"/>
         <w:rPr>
@@ -5739,7 +5739,7 @@
       <w:pPr>
         <w:numPr>
           <w:ilvl w:val="0"/>
-          <w:numId w:val="5"/>
+          <w:numId w:val="6"/>
         </w:numPr>
         <w:ind w:left="720" w:hanging="360"/>
         <w:rPr>
@@ -6514,7 +6514,7 @@
       <w:pPr>
         <w:numPr>
           <w:ilvl w:val="0"/>
-          <w:numId w:val="24"/>
+          <w:numId w:val="25"/>
         </w:numPr>
         <w:ind w:left="720" w:hanging="360"/>
         <w:rPr>
@@ -6549,7 +6549,7 @@
       <w:pPr>
         <w:numPr>
           <w:ilvl w:val="0"/>
-          <w:numId w:val="24"/>
+          <w:numId w:val="25"/>
         </w:numPr>
         <w:ind w:left="720" w:hanging="360"/>
         <w:rPr>
@@ -6585,7 +6585,7 @@
       <w:pPr>
         <w:numPr>
           <w:ilvl w:val="0"/>
-          <w:numId w:val="24"/>
+          <w:numId w:val="25"/>
         </w:numPr>
         <w:ind w:left="720" w:hanging="360"/>
         <w:rPr>
@@ -6634,7 +6634,7 @@
       <w:pPr>
         <w:numPr>
           <w:ilvl w:val="0"/>
-          <w:numId w:val="24"/>
+          <w:numId w:val="25"/>
         </w:numPr>
         <w:ind w:left="720" w:hanging="360"/>
         <w:rPr>
@@ -7253,7 +7253,7 @@
       <w:pPr>
         <w:numPr>
           <w:ilvl w:val="0"/>
-          <w:numId w:val="26"/>
+          <w:numId w:val="27"/>
         </w:numPr>
         <w:ind w:left="720" w:hanging="360"/>
         <w:rPr>
@@ -7273,7 +7273,7 @@
       <w:pPr>
         <w:numPr>
           <w:ilvl w:val="0"/>
-          <w:numId w:val="26"/>
+          <w:numId w:val="27"/>
         </w:numPr>
         <w:ind w:left="720" w:hanging="360"/>
         <w:rPr>
@@ -7294,7 +7294,7 @@
       <w:pPr>
         <w:numPr>
           <w:ilvl w:val="0"/>
-          <w:numId w:val="26"/>
+          <w:numId w:val="27"/>
         </w:numPr>
         <w:ind w:left="720" w:hanging="360"/>
         <w:rPr>
@@ -7315,7 +7315,7 @@
       <w:pPr>
         <w:numPr>
           <w:ilvl w:val="0"/>
-          <w:numId w:val="26"/>
+          <w:numId w:val="27"/>
         </w:numPr>
         <w:ind w:left="720" w:hanging="360"/>
         <w:rPr>
@@ -7924,7 +7924,7 @@
       <w:pPr>
         <w:numPr>
           <w:ilvl w:val="0"/>
-          <w:numId w:val="19"/>
+          <w:numId w:val="20"/>
         </w:numPr>
         <w:ind w:left="720" w:hanging="360"/>
         <w:rPr>
@@ -7944,7 +7944,7 @@
       <w:pPr>
         <w:numPr>
           <w:ilvl w:val="0"/>
-          <w:numId w:val="19"/>
+          <w:numId w:val="20"/>
         </w:numPr>
         <w:ind w:left="720" w:hanging="360"/>
         <w:rPr>
@@ -7965,7 +7965,7 @@
       <w:pPr>
         <w:numPr>
           <w:ilvl w:val="0"/>
-          <w:numId w:val="19"/>
+          <w:numId w:val="20"/>
         </w:numPr>
         <w:ind w:left="720" w:hanging="360"/>
         <w:rPr>
@@ -7986,7 +7986,7 @@
       <w:pPr>
         <w:numPr>
           <w:ilvl w:val="0"/>
-          <w:numId w:val="19"/>
+          <w:numId w:val="20"/>
         </w:numPr>
         <w:ind w:left="720" w:hanging="360"/>
         <w:rPr>
@@ -8682,7 +8682,7 @@
       <w:pPr>
         <w:numPr>
           <w:ilvl w:val="0"/>
-          <w:numId w:val="21"/>
+          <w:numId w:val="22"/>
         </w:numPr>
         <w:ind w:left="720" w:hanging="360"/>
         <w:rPr>
@@ -8702,7 +8702,7 @@
       <w:pPr>
         <w:numPr>
           <w:ilvl w:val="0"/>
-          <w:numId w:val="21"/>
+          <w:numId w:val="22"/>
         </w:numPr>
         <w:ind w:left="720" w:hanging="360"/>
         <w:rPr>
@@ -8723,7 +8723,7 @@
       <w:pPr>
         <w:numPr>
           <w:ilvl w:val="0"/>
-          <w:numId w:val="21"/>
+          <w:numId w:val="22"/>
         </w:numPr>
         <w:ind w:left="720" w:hanging="360"/>
         <w:rPr>
@@ -8744,7 +8744,7 @@
       <w:pPr>
         <w:numPr>
           <w:ilvl w:val="0"/>
-          <w:numId w:val="21"/>
+          <w:numId w:val="22"/>
         </w:numPr>
         <w:ind w:left="720" w:hanging="360"/>
         <w:rPr>
@@ -9411,7 +9411,7 @@
       <w:pPr>
         <w:numPr>
           <w:ilvl w:val="0"/>
-          <w:numId w:val="15"/>
+          <w:numId w:val="16"/>
         </w:numPr>
         <w:ind w:left="720" w:hanging="360"/>
         <w:rPr>
@@ -9431,7 +9431,7 @@
       <w:pPr>
         <w:numPr>
           <w:ilvl w:val="0"/>
-          <w:numId w:val="15"/>
+          <w:numId w:val="16"/>
         </w:numPr>
         <w:ind w:left="720" w:hanging="360"/>
         <w:rPr>
@@ -9452,7 +9452,7 @@
       <w:pPr>
         <w:numPr>
           <w:ilvl w:val="0"/>
-          <w:numId w:val="15"/>
+          <w:numId w:val="16"/>
         </w:numPr>
         <w:ind w:left="720" w:hanging="360"/>
         <w:rPr>
@@ -9473,7 +9473,7 @@
       <w:pPr>
         <w:numPr>
           <w:ilvl w:val="0"/>
-          <w:numId w:val="15"/>
+          <w:numId w:val="16"/>
         </w:numPr>
         <w:ind w:left="720" w:hanging="360"/>
         <w:rPr>
@@ -10058,7 +10058,7 @@
       <w:pPr>
         <w:numPr>
           <w:ilvl w:val="0"/>
-          <w:numId w:val="6"/>
+          <w:numId w:val="7"/>
         </w:numPr>
         <w:ind w:left="720" w:hanging="360"/>
         <w:rPr>
@@ -10078,7 +10078,7 @@
       <w:pPr>
         <w:numPr>
           <w:ilvl w:val="0"/>
-          <w:numId w:val="6"/>
+          <w:numId w:val="7"/>
         </w:numPr>
         <w:ind w:left="720" w:hanging="360"/>
         <w:rPr>
@@ -10112,7 +10112,7 @@
       <w:pPr>
         <w:numPr>
           <w:ilvl w:val="0"/>
-          <w:numId w:val="6"/>
+          <w:numId w:val="7"/>
         </w:numPr>
         <w:ind w:left="720" w:hanging="360"/>
         <w:rPr>
@@ -10149,7 +10149,7 @@
       <w:pPr>
         <w:numPr>
           <w:ilvl w:val="0"/>
-          <w:numId w:val="6"/>
+          <w:numId w:val="7"/>
         </w:numPr>
         <w:ind w:left="720" w:hanging="360"/>
         <w:rPr>
@@ -10171,7 +10171,7 @@
       <w:pPr>
         <w:numPr>
           <w:ilvl w:val="0"/>
-          <w:numId w:val="6"/>
+          <w:numId w:val="7"/>
         </w:numPr>
         <w:ind w:left="720" w:hanging="360"/>
         <w:rPr>
@@ -10198,7 +10198,7 @@
       <w:pPr>
         <w:numPr>
           <w:ilvl w:val="0"/>
-          <w:numId w:val="6"/>
+          <w:numId w:val="7"/>
         </w:numPr>
         <w:ind w:left="720" w:hanging="360"/>
         <w:rPr>
@@ -10219,7 +10219,7 @@
       <w:pPr>
         <w:numPr>
           <w:ilvl w:val="0"/>
-          <w:numId w:val="6"/>
+          <w:numId w:val="7"/>
         </w:numPr>
         <w:ind w:left="720" w:hanging="360"/>
         <w:rPr>
@@ -11008,7 +11008,7 @@
       <w:pPr>
         <w:numPr>
           <w:ilvl w:val="0"/>
-          <w:numId w:val="27"/>
+          <w:numId w:val="28"/>
         </w:numPr>
         <w:ind w:left="720" w:hanging="360"/>
         <w:rPr>
@@ -11028,7 +11028,7 @@
       <w:pPr>
         <w:numPr>
           <w:ilvl w:val="0"/>
-          <w:numId w:val="27"/>
+          <w:numId w:val="28"/>
         </w:numPr>
         <w:ind w:left="720" w:hanging="360"/>
         <w:rPr>
@@ -11049,7 +11049,7 @@
       <w:pPr>
         <w:numPr>
           <w:ilvl w:val="0"/>
-          <w:numId w:val="27"/>
+          <w:numId w:val="28"/>
         </w:numPr>
         <w:ind w:left="720" w:hanging="360"/>
         <w:rPr>
@@ -11070,7 +11070,7 @@
       <w:pPr>
         <w:numPr>
           <w:ilvl w:val="0"/>
-          <w:numId w:val="27"/>
+          <w:numId w:val="28"/>
         </w:numPr>
         <w:ind w:left="720" w:hanging="360"/>
         <w:rPr>
@@ -11761,7 +11761,7 @@
       <w:pPr>
         <w:numPr>
           <w:ilvl w:val="0"/>
-          <w:numId w:val="14"/>
+          <w:numId w:val="15"/>
         </w:numPr>
         <w:ind w:left="720" w:hanging="360"/>
         <w:rPr>
@@ -11781,7 +11781,7 @@
       <w:pPr>
         <w:numPr>
           <w:ilvl w:val="0"/>
-          <w:numId w:val="14"/>
+          <w:numId w:val="15"/>
         </w:numPr>
         <w:ind w:left="720" w:hanging="360"/>
         <w:rPr>
@@ -11802,7 +11802,7 @@
       <w:pPr>
         <w:numPr>
           <w:ilvl w:val="0"/>
-          <w:numId w:val="14"/>
+          <w:numId w:val="15"/>
         </w:numPr>
         <w:ind w:left="720" w:hanging="360"/>
         <w:rPr>
@@ -11823,7 +11823,7 @@
       <w:pPr>
         <w:numPr>
           <w:ilvl w:val="0"/>
-          <w:numId w:val="14"/>
+          <w:numId w:val="15"/>
         </w:numPr>
         <w:ind w:left="720" w:hanging="360"/>
         <w:rPr>
@@ -12461,7 +12461,7 @@
       <w:pPr>
         <w:numPr>
           <w:ilvl w:val="0"/>
-          <w:numId w:val="9"/>
+          <w:numId w:val="10"/>
         </w:numPr>
         <w:ind w:left="720" w:hanging="360"/>
         <w:rPr>
@@ -12524,7 +12524,7 @@
       <w:pPr>
         <w:numPr>
           <w:ilvl w:val="0"/>
-          <w:numId w:val="9"/>
+          <w:numId w:val="10"/>
         </w:numPr>
         <w:ind w:left="720" w:hanging="360"/>
         <w:rPr>
@@ -12566,7 +12566,7 @@
       <w:pPr>
         <w:numPr>
           <w:ilvl w:val="0"/>
-          <w:numId w:val="9"/>
+          <w:numId w:val="10"/>
         </w:numPr>
         <w:ind w:left="720" w:hanging="360"/>
         <w:rPr>
@@ -12591,7 +12591,7 @@
       <w:pPr>
         <w:numPr>
           <w:ilvl w:val="0"/>
-          <w:numId w:val="9"/>
+          <w:numId w:val="10"/>
         </w:numPr>
         <w:ind w:left="720" w:hanging="360"/>
         <w:rPr>
@@ -13256,7 +13256,7 @@
       <w:pPr>
         <w:numPr>
           <w:ilvl w:val="0"/>
-          <w:numId w:val="12"/>
+          <w:numId w:val="13"/>
         </w:numPr>
         <w:ind w:left="720" w:hanging="360"/>
         <w:rPr>
@@ -13280,7 +13280,7 @@
       <w:pPr>
         <w:numPr>
           <w:ilvl w:val="0"/>
-          <w:numId w:val="12"/>
+          <w:numId w:val="13"/>
         </w:numPr>
         <w:ind w:left="720" w:hanging="360"/>
         <w:rPr>
@@ -13304,7 +13304,7 @@
       <w:pPr>
         <w:numPr>
           <w:ilvl w:val="0"/>
-          <w:numId w:val="12"/>
+          <w:numId w:val="13"/>
         </w:numPr>
         <w:ind w:left="720" w:hanging="360"/>
         <w:rPr>
@@ -13329,7 +13329,7 @@
       <w:pPr>
         <w:numPr>
           <w:ilvl w:val="0"/>
-          <w:numId w:val="12"/>
+          <w:numId w:val="13"/>
         </w:numPr>
         <w:ind w:left="720" w:hanging="360"/>
         <w:rPr>
@@ -14000,7 +14000,7 @@
       <w:pPr>
         <w:numPr>
           <w:ilvl w:val="0"/>
-          <w:numId w:val="17"/>
+          <w:numId w:val="18"/>
         </w:numPr>
         <w:ind w:left="720" w:hanging="360"/>
         <w:rPr>
@@ -14024,7 +14024,7 @@
       <w:pPr>
         <w:numPr>
           <w:ilvl w:val="0"/>
-          <w:numId w:val="17"/>
+          <w:numId w:val="18"/>
         </w:numPr>
         <w:ind w:left="720" w:hanging="360"/>
         <w:rPr>
@@ -14048,7 +14048,7 @@
       <w:pPr>
         <w:numPr>
           <w:ilvl w:val="0"/>
-          <w:numId w:val="17"/>
+          <w:numId w:val="18"/>
         </w:numPr>
         <w:ind w:left="720" w:hanging="360"/>
         <w:rPr>
@@ -14073,7 +14073,7 @@
       <w:pPr>
         <w:numPr>
           <w:ilvl w:val="0"/>
-          <w:numId w:val="17"/>
+          <w:numId w:val="18"/>
         </w:numPr>
         <w:ind w:left="720" w:hanging="360"/>
         <w:rPr>
@@ -14764,7 +14764,7 @@
       <w:pPr>
         <w:numPr>
           <w:ilvl w:val="0"/>
-          <w:numId w:val="16"/>
+          <w:numId w:val="17"/>
         </w:numPr>
         <w:ind w:left="720" w:hanging="360"/>
         <w:rPr>
@@ -14788,7 +14788,7 @@
       <w:pPr>
         <w:numPr>
           <w:ilvl w:val="0"/>
-          <w:numId w:val="16"/>
+          <w:numId w:val="17"/>
         </w:numPr>
         <w:ind w:left="720" w:hanging="360"/>
         <w:rPr>
@@ -14812,7 +14812,7 @@
       <w:pPr>
         <w:numPr>
           <w:ilvl w:val="0"/>
-          <w:numId w:val="16"/>
+          <w:numId w:val="17"/>
         </w:numPr>
         <w:ind w:left="720" w:hanging="360"/>
         <w:rPr>
@@ -14837,7 +14837,7 @@
       <w:pPr>
         <w:numPr>
           <w:ilvl w:val="0"/>
-          <w:numId w:val="16"/>
+          <w:numId w:val="17"/>
         </w:numPr>
         <w:ind w:left="720" w:hanging="360"/>
         <w:rPr>
@@ -15531,7 +15531,7 @@
       <w:pPr>
         <w:numPr>
           <w:ilvl w:val="0"/>
-          <w:numId w:val="18"/>
+          <w:numId w:val="19"/>
         </w:numPr>
         <w:ind w:left="720" w:hanging="360"/>
         <w:rPr>
@@ -15555,7 +15555,7 @@
       <w:pPr>
         <w:numPr>
           <w:ilvl w:val="0"/>
-          <w:numId w:val="18"/>
+          <w:numId w:val="19"/>
         </w:numPr>
         <w:ind w:left="720" w:hanging="360"/>
         <w:rPr>
@@ -15579,7 +15579,7 @@
       <w:pPr>
         <w:numPr>
           <w:ilvl w:val="0"/>
-          <w:numId w:val="18"/>
+          <w:numId w:val="19"/>
         </w:numPr>
         <w:ind w:left="720" w:hanging="360"/>
         <w:rPr>
@@ -15604,7 +15604,7 @@
       <w:pPr>
         <w:numPr>
           <w:ilvl w:val="0"/>
-          <w:numId w:val="18"/>
+          <w:numId w:val="19"/>
         </w:numPr>
         <w:ind w:left="720" w:hanging="360"/>
         <w:rPr>
@@ -16167,7 +16167,7 @@
       <w:pPr>
         <w:numPr>
           <w:ilvl w:val="0"/>
-          <w:numId w:val="8"/>
+          <w:numId w:val="9"/>
         </w:numPr>
         <w:ind w:left="720" w:hanging="360"/>
         <w:rPr>
@@ -16565,7 +16565,7 @@
       <w:pPr>
         <w:numPr>
           <w:ilvl w:val="0"/>
-          <w:numId w:val="8"/>
+          <w:numId w:val="9"/>
         </w:numPr>
         <w:ind w:left="720" w:hanging="360"/>
         <w:rPr>
@@ -16963,7 +16963,7 @@
       <w:pPr>
         <w:numPr>
           <w:ilvl w:val="0"/>
-          <w:numId w:val="8"/>
+          <w:numId w:val="9"/>
         </w:numPr>
         <w:ind w:left="720" w:hanging="360"/>
         <w:rPr>
@@ -17361,7 +17361,7 @@
       <w:pPr>
         <w:numPr>
           <w:ilvl w:val="0"/>
-          <w:numId w:val="8"/>
+          <w:numId w:val="9"/>
         </w:numPr>
         <w:ind w:left="720" w:hanging="360"/>
         <w:rPr>
@@ -18337,7 +18337,7 @@
       <w:pPr>
         <w:numPr>
           <w:ilvl w:val="0"/>
-          <w:numId w:val="23"/>
+          <w:numId w:val="24"/>
         </w:numPr>
         <w:ind w:left="720" w:hanging="360"/>
         <w:rPr>
@@ -18356,7 +18356,7 @@
       <w:pPr>
         <w:numPr>
           <w:ilvl w:val="0"/>
-          <w:numId w:val="23"/>
+          <w:numId w:val="24"/>
         </w:numPr>
         <w:ind w:left="720" w:hanging="360"/>
         <w:rPr>
@@ -18375,7 +18375,7 @@
       <w:pPr>
         <w:numPr>
           <w:ilvl w:val="0"/>
-          <w:numId w:val="23"/>
+          <w:numId w:val="24"/>
         </w:numPr>
         <w:ind w:left="720" w:hanging="360"/>
         <w:rPr>
@@ -18399,7 +18399,7 @@
       <w:pPr>
         <w:numPr>
           <w:ilvl w:val="0"/>
-          <w:numId w:val="23"/>
+          <w:numId w:val="24"/>
         </w:numPr>
         <w:ind w:left="720" w:hanging="360"/>
         <w:rPr>
@@ -18979,7 +18979,7 @@
       <w:pPr>
         <w:numPr>
           <w:ilvl w:val="0"/>
-          <w:numId w:val="25"/>
+          <w:numId w:val="26"/>
         </w:numPr>
         <w:ind w:left="720" w:hanging="360"/>
         <w:rPr>
@@ -18998,7 +18998,7 @@
       <w:pPr>
         <w:numPr>
           <w:ilvl w:val="0"/>
-          <w:numId w:val="25"/>
+          <w:numId w:val="26"/>
         </w:numPr>
         <w:ind w:left="720" w:hanging="360"/>
         <w:rPr>
@@ -19017,7 +19017,7 @@
       <w:pPr>
         <w:numPr>
           <w:ilvl w:val="0"/>
-          <w:numId w:val="25"/>
+          <w:numId w:val="26"/>
         </w:numPr>
         <w:ind w:left="720" w:hanging="360"/>
         <w:rPr>
@@ -19036,7 +19036,7 @@
       <w:pPr>
         <w:numPr>
           <w:ilvl w:val="0"/>
-          <w:numId w:val="25"/>
+          <w:numId w:val="26"/>
         </w:numPr>
         <w:ind w:left="720" w:hanging="360"/>
         <w:rPr>
@@ -19646,7 +19646,7 @@
       <w:pPr>
         <w:numPr>
           <w:ilvl w:val="0"/>
-          <w:numId w:val="13"/>
+          <w:numId w:val="14"/>
         </w:numPr>
         <w:ind w:left="720" w:hanging="360"/>
         <w:rPr>
@@ -19679,7 +19679,7 @@
       <w:pPr>
         <w:numPr>
           <w:ilvl w:val="0"/>
-          <w:numId w:val="13"/>
+          <w:numId w:val="14"/>
         </w:numPr>
         <w:ind w:left="720" w:hanging="360"/>
         <w:rPr>
@@ -19698,7 +19698,7 @@
       <w:pPr>
         <w:numPr>
           <w:ilvl w:val="0"/>
-          <w:numId w:val="13"/>
+          <w:numId w:val="14"/>
         </w:numPr>
         <w:ind w:left="720" w:hanging="360"/>
         <w:rPr>
@@ -19731,7 +19731,7 @@
       <w:pPr>
         <w:numPr>
           <w:ilvl w:val="0"/>
-          <w:numId w:val="13"/>
+          <w:numId w:val="14"/>
         </w:numPr>
         <w:ind w:left="720" w:hanging="360"/>
         <w:rPr>
@@ -20389,7 +20389,7 @@
       <w:pPr>
         <w:numPr>
           <w:ilvl w:val="0"/>
-          <w:numId w:val="28"/>
+          <w:numId w:val="29"/>
         </w:numPr>
         <w:ind w:left="720" w:hanging="360"/>
         <w:rPr>
@@ -20408,7 +20408,7 @@
       <w:pPr>
         <w:numPr>
           <w:ilvl w:val="0"/>
-          <w:numId w:val="28"/>
+          <w:numId w:val="29"/>
         </w:numPr>
         <w:ind w:left="720" w:hanging="360"/>
         <w:rPr>
@@ -20427,7 +20427,7 @@
       <w:pPr>
         <w:numPr>
           <w:ilvl w:val="0"/>
-          <w:numId w:val="28"/>
+          <w:numId w:val="29"/>
         </w:numPr>
         <w:ind w:left="720" w:hanging="360"/>
         <w:rPr>
@@ -20446,7 +20446,7 @@
       <w:pPr>
         <w:numPr>
           <w:ilvl w:val="0"/>
-          <w:numId w:val="28"/>
+          <w:numId w:val="29"/>
         </w:numPr>
         <w:ind w:left="720" w:hanging="360"/>
         <w:rPr>
@@ -21770,7 +21770,7 @@
       <w:pPr>
         <w:numPr>
           <w:ilvl w:val="0"/>
-          <w:numId w:val="10"/>
+          <w:numId w:val="11"/>
         </w:numPr>
         <w:ind w:left="720" w:hanging="360"/>
         <w:rPr>
@@ -21789,7 +21789,7 @@
       <w:pPr>
         <w:numPr>
           <w:ilvl w:val="0"/>
-          <w:numId w:val="10"/>
+          <w:numId w:val="11"/>
         </w:numPr>
         <w:ind w:left="720" w:hanging="360"/>
         <w:rPr>
@@ -21808,7 +21808,7 @@
       <w:pPr>
         <w:numPr>
           <w:ilvl w:val="0"/>
-          <w:numId w:val="10"/>
+          <w:numId w:val="11"/>
         </w:numPr>
         <w:ind w:left="720" w:hanging="360"/>
         <w:rPr>
@@ -21827,7 +21827,7 @@
       <w:pPr>
         <w:numPr>
           <w:ilvl w:val="0"/>
-          <w:numId w:val="10"/>
+          <w:numId w:val="11"/>
         </w:numPr>
         <w:ind w:left="720" w:hanging="360"/>
         <w:rPr>
@@ -23092,7 +23092,7 @@
       <w:pPr>
         <w:numPr>
           <w:ilvl w:val="0"/>
-          <w:numId w:val="4"/>
+          <w:numId w:val="5"/>
         </w:numPr>
         <w:ind w:left="720" w:hanging="360"/>
         <w:rPr>
@@ -23123,7 +23123,7 @@
       <w:pPr>
         <w:numPr>
           <w:ilvl w:val="0"/>
-          <w:numId w:val="4"/>
+          <w:numId w:val="5"/>
         </w:numPr>
         <w:ind w:left="720" w:hanging="360"/>
         <w:rPr>
@@ -23156,7 +23156,7 @@
       <w:pPr>
         <w:numPr>
           <w:ilvl w:val="0"/>
-          <w:numId w:val="4"/>
+          <w:numId w:val="5"/>
         </w:numPr>
         <w:ind w:left="720" w:hanging="360"/>
         <w:rPr>
@@ -23205,7 +23205,7 @@
       <w:pPr>
         <w:numPr>
           <w:ilvl w:val="0"/>
-          <w:numId w:val="4"/>
+          <w:numId w:val="5"/>
         </w:numPr>
         <w:ind w:left="720" w:hanging="360"/>
         <w:rPr>
@@ -23829,7 +23829,7 @@
       <w:pPr>
         <w:numPr>
           <w:ilvl w:val="0"/>
-          <w:numId w:val="20"/>
+          <w:numId w:val="21"/>
         </w:numPr>
         <w:ind w:left="720" w:hanging="360"/>
         <w:rPr>
@@ -23848,7 +23848,7 @@
       <w:pPr>
         <w:numPr>
           <w:ilvl w:val="0"/>
-          <w:numId w:val="20"/>
+          <w:numId w:val="21"/>
         </w:numPr>
         <w:ind w:left="720" w:hanging="360"/>
         <w:rPr>
@@ -23879,7 +23879,7 @@
       <w:pPr>
         <w:numPr>
           <w:ilvl w:val="0"/>
-          <w:numId w:val="20"/>
+          <w:numId w:val="21"/>
         </w:numPr>
         <w:ind w:left="720" w:hanging="360"/>
         <w:rPr>
@@ -23914,7 +23914,7 @@
       <w:pPr>
         <w:numPr>
           <w:ilvl w:val="0"/>
-          <w:numId w:val="20"/>
+          <w:numId w:val="21"/>
         </w:numPr>
         <w:ind w:left="720" w:hanging="360"/>
         <w:rPr>
@@ -24356,6 +24356,738 @@
     <w:p>
       <w:pPr>
         <w:rPr>
+          <w:color w:val="444444"/>
+        </w:rPr>
+      </w:pPr>
+      <w:r>
+        <w:rPr>
+          <w:rtl w:val="0"/>
+        </w:rPr>
+      </w:r>
+    </w:p>
+    <w:p>
+      <w:pPr>
+        <w:rPr/>
+      </w:pPr>
+      <w:r>
+        <w:rPr>
+          <w:rtl w:val="0"/>
+        </w:rPr>
+        <w:t xml:space="preserve">Question: 29</w:t>
+      </w:r>
+    </w:p>
+    <w:p>
+      <w:pPr>
+        <w:rPr>
+          <w:color w:val="999999"/>
+        </w:rPr>
+      </w:pPr>
+      <w:r>
+        <w:rPr>
+          <w:b w:val="1"/>
+          <w:rtl w:val="0"/>
+        </w:rPr>
+        <w:t xml:space="preserve">Main​ ​Topic​ ​:​ </w:t>
+      </w:r>
+      <w:r>
+        <w:rPr>
+          <w:color w:val="999999"/>
+          <w:rtl w:val="0"/>
+        </w:rPr>
+        <w:t xml:space="preserve">Data Analytics</w:t>
+      </w:r>
+    </w:p>
+    <w:p>
+      <w:pPr>
+        <w:rPr>
+          <w:b w:val="1"/>
+          <w:color w:val="999999"/>
+        </w:rPr>
+      </w:pPr>
+      <w:r>
+        <w:rPr>
+          <w:b w:val="1"/>
+          <w:rtl w:val="0"/>
+        </w:rPr>
+        <w:t xml:space="preserve">Sub​ ​Topic​ ​:​ </w:t>
+      </w:r>
+      <w:r>
+        <w:rPr>
+          <w:b w:val="1"/>
+          <w:color w:val="999999"/>
+          <w:rtl w:val="0"/>
+        </w:rPr>
+        <w:t xml:space="preserve">Determine the operational characteristics of a storage solution for analytics</w:t>
+      </w:r>
+      <w:r>
+        <w:rPr>
+          <w:b w:val="1"/>
+          <w:color w:val="999999"/>
+          <w:rtl w:val="0"/>
+        </w:rPr>
+        <w:t xml:space="preserve"> </w:t>
+      </w:r>
+    </w:p>
+    <w:p>
+      <w:pPr>
+        <w:rPr>
+          <w:color w:val="999999"/>
+        </w:rPr>
+      </w:pPr>
+      <w:r>
+        <w:rPr>
+          <w:rtl w:val="0"/>
+        </w:rPr>
+      </w:r>
+    </w:p>
+    <w:p>
+      <w:pPr>
+        <w:rPr>
+          <w:b w:val="1"/>
+          <w:color w:val="999999"/>
+        </w:rPr>
+      </w:pPr>
+      <w:r>
+        <w:rPr>
+          <w:b w:val="1"/>
+          <w:rtl w:val="0"/>
+        </w:rPr>
+        <w:t xml:space="preserve">Domain: </w:t>
+      </w:r>
+      <w:r>
+        <w:rPr>
+          <w:color w:val="999999"/>
+          <w:rtl w:val="0"/>
+        </w:rPr>
+        <w:t xml:space="preserve">Storage and Data Management  </w:t>
+      </w:r>
+      <w:r>
+        <w:rPr>
+          <w:rtl w:val="0"/>
+        </w:rPr>
+      </w:r>
+    </w:p>
+    <w:p>
+      <w:pPr>
+        <w:rPr>
+          <w:b w:val="1"/>
+        </w:rPr>
+      </w:pPr>
+      <w:r>
+        <w:rPr>
+          <w:rtl w:val="0"/>
+        </w:rPr>
+      </w:r>
+    </w:p>
+    <w:p>
+      <w:pPr>
+        <w:rPr>
+          <w:rFonts w:ascii="Calibri" w:cs="Calibri" w:eastAsia="Calibri" w:hAnsi="Calibri"/>
+        </w:rPr>
+      </w:pPr>
+      <w:r>
+        <w:rPr>
+          <w:rFonts w:ascii="Calibri" w:cs="Calibri" w:eastAsia="Calibri" w:hAnsi="Calibri"/>
+          <w:b w:val="1"/>
+          <w:rtl w:val="0"/>
+        </w:rPr>
+        <w:t xml:space="preserve">Question text</w:t>
+      </w:r>
+      <w:r>
+        <w:rPr>
+          <w:rFonts w:ascii="Calibri" w:cs="Calibri" w:eastAsia="Calibri" w:hAnsi="Calibri"/>
+          <w:rtl w:val="0"/>
+        </w:rPr>
+        <w:t xml:space="preserve">: </w:t>
+      </w:r>
+    </w:p>
+    <w:p>
+      <w:pPr>
+        <w:rPr>
+          <w:color w:val="434343"/>
+        </w:rPr>
+      </w:pPr>
+      <w:r>
+        <w:rPr>
+          <w:color w:val="434343"/>
+          <w:rtl w:val="0"/>
+        </w:rPr>
+        <w:t xml:space="preserve">You work as a data analytics specialist for a music streaming service. Your team has been assigned the task of capturing the music selection activity of your millions of users and storing the data in a data lake for use in analytics applications.</w:t>
+      </w:r>
+    </w:p>
+    <w:p>
+      <w:pPr>
+        <w:rPr>
+          <w:color w:val="434343"/>
+        </w:rPr>
+      </w:pPr>
+      <w:r>
+        <w:rPr>
+          <w:rtl w:val="0"/>
+        </w:rPr>
+      </w:r>
+    </w:p>
+    <w:p>
+      <w:pPr>
+        <w:rPr>
+          <w:color w:val="434343"/>
+        </w:rPr>
+      </w:pPr>
+      <w:r>
+        <w:rPr>
+          <w:color w:val="434343"/>
+          <w:rtl w:val="0"/>
+        </w:rPr>
+        <w:t xml:space="preserve">You have chosen to populate your data lake via a data collection system that uses Kinesis Data Streams to capture the data records from a producer application. You have the requirement to keep the data records in sequence order so that your analytics applications can infer when users take a sequence of actions, such as selecting a song to play and then either skipping the song or marking the song as a favorite. </w:t>
+      </w:r>
+    </w:p>
+    <w:p>
+      <w:pPr>
+        <w:rPr>
+          <w:color w:val="434343"/>
+        </w:rPr>
+      </w:pPr>
+      <w:r>
+        <w:rPr>
+          <w:rtl w:val="0"/>
+        </w:rPr>
+      </w:r>
+    </w:p>
+    <w:p>
+      <w:pPr>
+        <w:rPr>
+          <w:color w:val="434343"/>
+        </w:rPr>
+      </w:pPr>
+      <w:r>
+        <w:rPr>
+          <w:color w:val="434343"/>
+          <w:rtl w:val="0"/>
+        </w:rPr>
+        <w:t xml:space="preserve">As you start to test your data collection pipeline you notice that some of your data records arrive out of sequence. Which option can help you correct this problem?</w:t>
+      </w:r>
+    </w:p>
+    <w:p>
+      <w:pPr>
+        <w:rPr>
+          <w:color w:val="434343"/>
+        </w:rPr>
+      </w:pPr>
+      <w:r>
+        <w:rPr>
+          <w:rtl w:val="0"/>
+        </w:rPr>
+      </w:r>
+    </w:p>
+    <w:p>
+      <w:pPr>
+        <w:numPr>
+          <w:ilvl w:val="0"/>
+          <w:numId w:val="3"/>
+        </w:numPr>
+        <w:ind w:left="720" w:hanging="360"/>
+        <w:rPr>
+          <w:color w:val="434343"/>
+        </w:rPr>
+      </w:pPr>
+      <w:r>
+        <w:rPr>
+          <w:color w:val="434343"/>
+          <w:rtl w:val="0"/>
+        </w:rPr>
+        <w:t xml:space="preserve">Change your KMS key policy action to sequential</w:t>
+      </w:r>
+    </w:p>
+    <w:p>
+      <w:pPr>
+        <w:numPr>
+          <w:ilvl w:val="0"/>
+          <w:numId w:val="3"/>
+        </w:numPr>
+        <w:ind w:left="720" w:hanging="360"/>
+        <w:rPr>
+          <w:color w:val="434343"/>
+        </w:rPr>
+      </w:pPr>
+      <w:r>
+        <w:rPr>
+          <w:color w:val="434343"/>
+          <w:rtl w:val="0"/>
+        </w:rPr>
+        <w:t xml:space="preserve">Use the PutRecords Kinesis API call to write your records to your Kinesis stream</w:t>
+      </w:r>
+    </w:p>
+    <w:p>
+      <w:pPr>
+        <w:numPr>
+          <w:ilvl w:val="0"/>
+          <w:numId w:val="3"/>
+        </w:numPr>
+        <w:ind w:left="720" w:hanging="360"/>
+        <w:rPr>
+          <w:color w:val="434343"/>
+        </w:rPr>
+      </w:pPr>
+      <w:r>
+        <w:rPr>
+          <w:color w:val="434343"/>
+          <w:rtl w:val="0"/>
+        </w:rPr>
+        <w:t xml:space="preserve">Set the </w:t>
+      </w:r>
+      <w:r>
+        <w:rPr>
+          <w:color w:val="434343"/>
+          <w:rtl w:val="0"/>
+        </w:rPr>
+        <w:t xml:space="preserve">SequenceNumberForOrdering</w:t>
+      </w:r>
+      <w:r>
+        <w:rPr>
+          <w:color w:val="434343"/>
+          <w:rtl w:val="0"/>
+        </w:rPr>
+        <w:t xml:space="preserve"> in your PutRecords Kinesis API call when you write your records to your Kinesis stream</w:t>
+      </w:r>
+      <w:r>
+        <w:rPr>
+          <w:rtl w:val="0"/>
+        </w:rPr>
+      </w:r>
+    </w:p>
+    <w:p>
+      <w:pPr>
+        <w:numPr>
+          <w:ilvl w:val="0"/>
+          <w:numId w:val="3"/>
+        </w:numPr>
+        <w:ind w:left="720" w:hanging="360"/>
+        <w:rPr>
+          <w:color w:val="434343"/>
+        </w:rPr>
+      </w:pPr>
+      <w:r>
+        <w:rPr>
+          <w:color w:val="434343"/>
+          <w:rtl w:val="0"/>
+        </w:rPr>
+        <w:t xml:space="preserve">Use the PutRecord API call to write your records to your Kinesis stream </w:t>
+      </w:r>
+    </w:p>
+    <w:p>
+      <w:pPr>
+        <w:rPr>
+          <w:color w:val="434343"/>
+        </w:rPr>
+      </w:pPr>
+      <w:r>
+        <w:rPr>
+          <w:rtl w:val="0"/>
+        </w:rPr>
+      </w:r>
+    </w:p>
+    <w:p>
+      <w:pPr>
+        <w:rPr>
+          <w:color w:val="434343"/>
+        </w:rPr>
+      </w:pPr>
+      <w:r>
+        <w:rPr>
+          <w:rFonts w:ascii="Calibri" w:cs="Calibri" w:eastAsia="Calibri" w:hAnsi="Calibri"/>
+          <w:b w:val="1"/>
+          <w:rtl w:val="0"/>
+        </w:rPr>
+        <w:t xml:space="preserve">Answer:</w:t>
+      </w:r>
+      <w:r>
+        <w:rPr>
+          <w:color w:val="434343"/>
+          <w:rtl w:val="0"/>
+        </w:rPr>
+        <w:t xml:space="preserve"> D</w:t>
+      </w:r>
+    </w:p>
+    <w:p>
+      <w:pPr>
+        <w:rPr>
+          <w:color w:val="434343"/>
+        </w:rPr>
+      </w:pPr>
+      <w:r>
+        <w:rPr>
+          <w:rtl w:val="0"/>
+        </w:rPr>
+      </w:r>
+    </w:p>
+    <w:p>
+      <w:pPr>
+        <w:rPr>
+          <w:color w:val="434343"/>
+        </w:rPr>
+      </w:pPr>
+      <w:r>
+        <w:rPr>
+          <w:rFonts w:ascii="Calibri" w:cs="Calibri" w:eastAsia="Calibri" w:hAnsi="Calibri"/>
+          <w:b w:val="1"/>
+          <w:rtl w:val="0"/>
+        </w:rPr>
+        <w:t xml:space="preserve">Explanation:</w:t>
+      </w:r>
+      <w:r>
+        <w:rPr>
+          <w:rtl w:val="0"/>
+        </w:rPr>
+      </w:r>
+    </w:p>
+    <w:p>
+      <w:pPr>
+        <w:rPr>
+          <w:color w:val="444444"/>
+          <w:highlight w:val="white"/>
+        </w:rPr>
+      </w:pPr>
+      <w:r>
+        <w:rPr>
+          <w:color w:val="434343"/>
+          <w:rtl w:val="0"/>
+        </w:rPr>
+        <w:t xml:space="preserve">Option A is incorrect</w:t>
+      </w:r>
+      <w:r>
+        <w:rPr>
+          <w:color w:val="444444"/>
+          <w:highlight w:val="white"/>
+          <w:rtl w:val="0"/>
+        </w:rPr>
+        <w:t xml:space="preserve">. There is no KMS key policy sequential action</w:t>
+      </w:r>
+    </w:p>
+    <w:p>
+      <w:pPr>
+        <w:rPr>
+          <w:color w:val="444444"/>
+          <w:highlight w:val="white"/>
+        </w:rPr>
+      </w:pPr>
+      <w:r>
+        <w:rPr>
+          <w:rtl w:val="0"/>
+        </w:rPr>
+      </w:r>
+    </w:p>
+    <w:p>
+      <w:pPr>
+        <w:rPr>
+          <w:color w:val="383a42"/>
+          <w:shd w:fill="fafafa" w:val="clear"/>
+        </w:rPr>
+      </w:pPr>
+      <w:r>
+        <w:rPr>
+          <w:color w:val="444444"/>
+          <w:highlight w:val="white"/>
+          <w:rtl w:val="0"/>
+        </w:rPr>
+        <w:t xml:space="preserve">Option B is incorrect. With the PutRecords API call, a failed record is skipped and all subsequent records are processed. Therefore, the PutRecords API call does not guarantee data record ordering. </w:t>
+      </w:r>
+      <w:r>
+        <w:rPr>
+          <w:rtl w:val="0"/>
+        </w:rPr>
+      </w:r>
+    </w:p>
+    <w:p>
+      <w:pPr>
+        <w:rPr>
+          <w:color w:val="444444"/>
+          <w:highlight w:val="white"/>
+        </w:rPr>
+      </w:pPr>
+      <w:r>
+        <w:rPr>
+          <w:rtl w:val="0"/>
+        </w:rPr>
+      </w:r>
+    </w:p>
+    <w:p>
+      <w:pPr>
+        <w:rPr>
+          <w:color w:val="444444"/>
+          <w:highlight w:val="white"/>
+        </w:rPr>
+      </w:pPr>
+      <w:r>
+        <w:rPr>
+          <w:color w:val="444444"/>
+          <w:highlight w:val="white"/>
+          <w:rtl w:val="0"/>
+        </w:rPr>
+        <w:t xml:space="preserve">Option C is incorrect. The </w:t>
+      </w:r>
+      <w:r>
+        <w:rPr>
+          <w:color w:val="434343"/>
+          <w:rtl w:val="0"/>
+        </w:rPr>
+        <w:t xml:space="preserve">SequenceNumberForOrdering parameter is only used in the PutRecord API call, not the PutRecords API call</w:t>
+      </w:r>
+      <w:r>
+        <w:rPr>
+          <w:color w:val="444444"/>
+          <w:highlight w:val="white"/>
+          <w:rtl w:val="0"/>
+        </w:rPr>
+        <w:br w:type="textWrapping"/>
+      </w:r>
+    </w:p>
+    <w:p>
+      <w:pPr>
+        <w:rPr>
+          <w:color w:val="383a42"/>
+          <w:shd w:fill="fafafa" w:val="clear"/>
+        </w:rPr>
+      </w:pPr>
+      <w:r>
+        <w:rPr>
+          <w:color w:val="444444"/>
+          <w:highlight w:val="white"/>
+          <w:rtl w:val="0"/>
+        </w:rPr>
+        <w:t xml:space="preserve">Option D is correct. With the PutRecords API call, a failed record is skipped and all subsequent records are processed. Therefore, the PutRecords API call does not guarantee data record ordering. When you write your records to the same shard, the PutRecord API call will guarantee data record ordering.</w:t>
+      </w:r>
+      <w:r>
+        <w:rPr>
+          <w:rtl w:val="0"/>
+        </w:rPr>
+      </w:r>
+    </w:p>
+    <w:p>
+      <w:pPr>
+        <w:rPr>
+          <w:color w:val="383a42"/>
+          <w:shd w:fill="fafafa" w:val="clear"/>
+        </w:rPr>
+      </w:pPr>
+      <w:r>
+        <w:rPr>
+          <w:rtl w:val="0"/>
+        </w:rPr>
+      </w:r>
+    </w:p>
+    <w:p>
+      <w:pPr>
+        <w:rPr>
+          <w:rFonts w:ascii="Calibri" w:cs="Calibri" w:eastAsia="Calibri" w:hAnsi="Calibri"/>
+          <w:b w:val="1"/>
+        </w:rPr>
+      </w:pPr>
+      <w:r>
+        <w:rPr>
+          <w:rFonts w:ascii="Calibri" w:cs="Calibri" w:eastAsia="Calibri" w:hAnsi="Calibri"/>
+          <w:b w:val="1"/>
+          <w:rtl w:val="0"/>
+        </w:rPr>
+        <w:t xml:space="preserve">Reference:</w:t>
+      </w:r>
+    </w:p>
+    <w:p>
+      <w:pPr>
+        <w:rPr>
+          <w:color w:val="444444"/>
+        </w:rPr>
+      </w:pPr>
+      <w:r>
+        <w:rPr>
+          <w:color w:val="444444"/>
+          <w:rtl w:val="0"/>
+        </w:rPr>
+        <w:t xml:space="preserve">Please see the Amazon Kinesis Data Streams developer guide titled </w:t>
+      </w:r>
+      <w:r>
+        <w:rPr>
+          <w:b w:val="1"/>
+          <w:color w:val="444444"/>
+          <w:rtl w:val="0"/>
+        </w:rPr>
+        <w:t xml:space="preserve">Troubleshooting Amazon Kinesis Data Streams Producers </w:t>
+      </w:r>
+      <w:r>
+        <w:rPr>
+          <w:color w:val="444444"/>
+          <w:rtl w:val="0"/>
+        </w:rPr>
+        <w:t xml:space="preserve">(</w:t>
+      </w:r>
+      <w:hyperlink r:id="rId120">
+        <w:r>
+          <w:rPr>
+            <w:color w:val="1155cc"/>
+            <w:u w:val="single"/>
+            <w:rtl w:val="0"/>
+          </w:rPr>
+          <w:t xml:space="preserve">https://docs.aws.amazon.com/streams/latest/dev/troubleshooting-producers.html</w:t>
+        </w:r>
+      </w:hyperlink>
+      <w:r>
+        <w:rPr>
+          <w:color w:val="444444"/>
+          <w:rtl w:val="0"/>
+        </w:rPr>
+        <w:t xml:space="preserve">), the Amazon Kinesis Data Streams Service API reference titled </w:t>
+      </w:r>
+      <w:r>
+        <w:rPr>
+          <w:b w:val="1"/>
+          <w:color w:val="444444"/>
+          <w:rtl w:val="0"/>
+        </w:rPr>
+        <w:t xml:space="preserve">PutRecords </w:t>
+      </w:r>
+      <w:r>
+        <w:rPr>
+          <w:color w:val="444444"/>
+          <w:rtl w:val="0"/>
+        </w:rPr>
+        <w:t xml:space="preserve">(</w:t>
+      </w:r>
+      <w:hyperlink r:id="rId121">
+        <w:r>
+          <w:rPr>
+            <w:color w:val="1155cc"/>
+            <w:u w:val="single"/>
+            <w:rtl w:val="0"/>
+          </w:rPr>
+          <w:t xml:space="preserve">https://docs.aws.amazon.com/kinesis/latest/APIReference/API_PutRecords.html</w:t>
+        </w:r>
+      </w:hyperlink>
+      <w:r>
+        <w:rPr>
+          <w:color w:val="444444"/>
+          <w:rtl w:val="0"/>
+        </w:rPr>
+        <w:t xml:space="preserve">), the Amazon Kinesis Data Streams developer guide titled </w:t>
+      </w:r>
+      <w:r>
+        <w:rPr>
+          <w:b w:val="1"/>
+          <w:color w:val="444444"/>
+          <w:rtl w:val="0"/>
+        </w:rPr>
+        <w:t xml:space="preserve">Developing Producers Using the Amazon Kinesis Data Streams API with the AWS SDK for Java </w:t>
+      </w:r>
+      <w:r>
+        <w:rPr>
+          <w:color w:val="444444"/>
+          <w:rtl w:val="0"/>
+        </w:rPr>
+        <w:t xml:space="preserve">(</w:t>
+      </w:r>
+      <w:hyperlink r:id="rId122">
+        <w:r>
+          <w:rPr>
+            <w:color w:val="1155cc"/>
+            <w:u w:val="single"/>
+            <w:rtl w:val="0"/>
+          </w:rPr>
+          <w:t xml:space="preserve">https://docs.aws.amazon.com/streams/latest/dev/developing-producers-with-sdk.html#kinesis-using-sdk-java-add-data-to-stream</w:t>
+        </w:r>
+      </w:hyperlink>
+      <w:r>
+        <w:rPr>
+          <w:color w:val="444444"/>
+          <w:rtl w:val="0"/>
+        </w:rPr>
+        <w:t xml:space="preserve">), and the AWS Key Management Service developer guide titled</w:t>
+      </w:r>
+      <w:r>
+        <w:rPr>
+          <w:b w:val="1"/>
+          <w:color w:val="444444"/>
+          <w:rtl w:val="0"/>
+        </w:rPr>
+        <w:t xml:space="preserve"> Using key policies in AWS KMS </w:t>
+      </w:r>
+      <w:r>
+        <w:rPr>
+          <w:color w:val="444444"/>
+          <w:rtl w:val="0"/>
+        </w:rPr>
+        <w:t xml:space="preserve">(</w:t>
+      </w:r>
+      <w:hyperlink r:id="rId123">
+        <w:r>
+          <w:rPr>
+            <w:color w:val="1155cc"/>
+            <w:u w:val="single"/>
+            <w:rtl w:val="0"/>
+          </w:rPr>
+          <w:t xml:space="preserve">https://docs.aws.amazon.com/kms/latest/developerguide/key-policies.html</w:t>
+        </w:r>
+      </w:hyperlink>
+      <w:r>
+        <w:rPr>
+          <w:color w:val="444444"/>
+          <w:rtl w:val="0"/>
+        </w:rPr>
+        <w:t xml:space="preserve">)</w:t>
+      </w:r>
+    </w:p>
+    <w:p>
+      <w:pPr>
+        <w:rPr>
+          <w:color w:val="444444"/>
+        </w:rPr>
+      </w:pPr>
+      <w:r>
+        <w:rPr>
+          <w:rtl w:val="0"/>
+        </w:rPr>
+      </w:r>
+    </w:p>
+    <w:p>
+      <w:pPr>
+        <w:rPr>
+          <w:b w:val="1"/>
+          <w:color w:val="444444"/>
+        </w:rPr>
+      </w:pPr>
+      <w:r>
+        <w:rPr>
+          <w:rtl w:val="0"/>
+        </w:rPr>
+      </w:r>
+    </w:p>
+    <w:p>
+      <w:pPr>
+        <w:rPr>
+          <w:b w:val="1"/>
+          <w:color w:val="444444"/>
+        </w:rPr>
+      </w:pPr>
+      <w:r>
+        <w:rPr>
+          <w:rtl w:val="0"/>
+        </w:rPr>
+      </w:r>
+    </w:p>
+    <w:p>
+      <w:pPr>
+        <w:rPr>
+          <w:b w:val="1"/>
+          <w:color w:val="444444"/>
+        </w:rPr>
+      </w:pPr>
+      <w:r>
+        <w:rPr>
+          <w:rtl w:val="0"/>
+        </w:rPr>
+      </w:r>
+    </w:p>
+    <w:p>
+      <w:pPr>
+        <w:rPr>
+          <w:b w:val="1"/>
           <w:color w:val="444444"/>
         </w:rPr>
       </w:pPr>
@@ -27395,6 +28127,116 @@
     </w:lvl>
   </w:abstractNum>
   <w:abstractNum w:abstractNumId="28">
+    <w:lvl w:ilvl="0">
+      <w:start w:val="1"/>
+      <w:numFmt w:val="upperLetter"/>
+      <w:lvlText w:val="%1)"/>
+      <w:lvlJc w:val="left"/>
+      <w:pPr>
+        <w:ind w:left="720" w:hanging="360"/>
+      </w:pPr>
+      <w:rPr>
+        <w:u w:val="none"/>
+      </w:rPr>
+    </w:lvl>
+    <w:lvl w:ilvl="1">
+      <w:start w:val="1"/>
+      <w:numFmt w:val="lowerLetter"/>
+      <w:lvlText w:val="%2)"/>
+      <w:lvlJc w:val="left"/>
+      <w:pPr>
+        <w:ind w:left="1440" w:hanging="360"/>
+      </w:pPr>
+      <w:rPr>
+        <w:u w:val="none"/>
+      </w:rPr>
+    </w:lvl>
+    <w:lvl w:ilvl="2">
+      <w:start w:val="1"/>
+      <w:numFmt w:val="lowerRoman"/>
+      <w:lvlText w:val="%3)"/>
+      <w:lvlJc w:val="right"/>
+      <w:pPr>
+        <w:ind w:left="2160" w:hanging="360"/>
+      </w:pPr>
+      <w:rPr>
+        <w:u w:val="none"/>
+      </w:rPr>
+    </w:lvl>
+    <w:lvl w:ilvl="3">
+      <w:start w:val="1"/>
+      <w:numFmt w:val="decimal"/>
+      <w:lvlText w:val="(%4)"/>
+      <w:lvlJc w:val="left"/>
+      <w:pPr>
+        <w:ind w:left="2880" w:hanging="360"/>
+      </w:pPr>
+      <w:rPr>
+        <w:u w:val="none"/>
+      </w:rPr>
+    </w:lvl>
+    <w:lvl w:ilvl="4">
+      <w:start w:val="1"/>
+      <w:numFmt w:val="lowerLetter"/>
+      <w:lvlText w:val="(%5)"/>
+      <w:lvlJc w:val="left"/>
+      <w:pPr>
+        <w:ind w:left="3600" w:hanging="360"/>
+      </w:pPr>
+      <w:rPr>
+        <w:u w:val="none"/>
+      </w:rPr>
+    </w:lvl>
+    <w:lvl w:ilvl="5">
+      <w:start w:val="1"/>
+      <w:numFmt w:val="lowerRoman"/>
+      <w:lvlText w:val="(%6)"/>
+      <w:lvlJc w:val="right"/>
+      <w:pPr>
+        <w:ind w:left="4320" w:hanging="360"/>
+      </w:pPr>
+      <w:rPr>
+        <w:u w:val="none"/>
+      </w:rPr>
+    </w:lvl>
+    <w:lvl w:ilvl="6">
+      <w:start w:val="1"/>
+      <w:numFmt w:val="decimal"/>
+      <w:lvlText w:val="%7."/>
+      <w:lvlJc w:val="left"/>
+      <w:pPr>
+        <w:ind w:left="5040" w:hanging="360"/>
+      </w:pPr>
+      <w:rPr>
+        <w:u w:val="none"/>
+      </w:rPr>
+    </w:lvl>
+    <w:lvl w:ilvl="7">
+      <w:start w:val="1"/>
+      <w:numFmt w:val="lowerLetter"/>
+      <w:lvlText w:val="%8."/>
+      <w:lvlJc w:val="left"/>
+      <w:pPr>
+        <w:ind w:left="5760" w:hanging="360"/>
+      </w:pPr>
+      <w:rPr>
+        <w:u w:val="none"/>
+      </w:rPr>
+    </w:lvl>
+    <w:lvl w:ilvl="8">
+      <w:start w:val="1"/>
+      <w:numFmt w:val="lowerRoman"/>
+      <w:lvlText w:val="%9."/>
+      <w:lvlJc w:val="right"/>
+      <w:pPr>
+        <w:ind w:left="6480" w:hanging="360"/>
+      </w:pPr>
+      <w:rPr>
+        <w:u w:val="none"/>
+      </w:rPr>
+    </w:lvl>
+  </w:abstractNum>
+  <w:abstractNum w:abstractNumId="29">
     <w:lvl w:ilvl="0">
       <w:start w:val="1"/>
       <w:numFmt w:val="upperLetter"/>
@@ -27587,6 +28429,9 @@
   </w:num>
   <w:num w:numId="28">
     <w:abstractNumId w:val="28"/>
+  </w:num>
+  <w:num w:numId="29">
+    <w:abstractNumId w:val="29"/>
   </w:num>
 </w:numbering>
 </file>

</xml_diff>

<commit_message>
added question 30 to DA cert questions list #2
</commit_message>
<xml_diff>
--- a/public/Exam Notes/DA-Vincent-1-65-May-4.docx
+++ b/public/Exam Notes/DA-Vincent-1-65-May-4.docx
@@ -2798,12 +2798,12 @@
             <wp:inline distB="19050" distT="19050" distL="19050" distR="19050">
               <wp:extent cx="2075331" cy="2986088"/>
               <wp:effectExtent b="0" l="0" r="0" t="0"/>
-              <wp:docPr id="2" name="image1.png"/>
+              <wp:docPr id="2" name="image2.png"/>
               <a:graphic>
                 <a:graphicData uri="http://schemas.openxmlformats.org/drawingml/2006/picture">
                   <pic:pic>
                     <pic:nvPicPr>
-                      <pic:cNvPr id="0" name="image1.png"/>
+                      <pic:cNvPr id="0" name="image2.png"/>
                       <pic:cNvPicPr preferRelativeResize="0"/>
                     </pic:nvPicPr>
                     <pic:blipFill>
@@ -21216,12 +21216,12 @@
           <wp:inline distB="114300" distT="114300" distL="114300" distR="114300">
             <wp:extent cx="5943600" cy="4114800"/>
             <wp:effectExtent b="0" l="0" r="0" t="0"/>
-            <wp:docPr id="1" name="image2.png"/>
+            <wp:docPr id="1" name="image1.png"/>
             <a:graphic>
               <a:graphicData uri="http://schemas.openxmlformats.org/drawingml/2006/picture">
                 <pic:pic>
                   <pic:nvPicPr>
-                    <pic:cNvPr id="0" name="image2.png"/>
+                    <pic:cNvPr id="0" name="image1.png"/>
                     <pic:cNvPicPr preferRelativeResize="0"/>
                   </pic:nvPicPr>
                   <pic:blipFill>
@@ -25060,58 +25060,639 @@
     </w:p>
     <w:p>
       <w:pPr>
-        <w:rPr>
-          <w:b w:val="1"/>
-          <w:color w:val="444444"/>
-        </w:rPr>
-      </w:pPr>
-      <w:r>
-        <w:rPr>
-          <w:rtl w:val="0"/>
-        </w:rPr>
-      </w:r>
-    </w:p>
-    <w:p>
-      <w:pPr>
-        <w:rPr>
-          <w:b w:val="1"/>
-          <w:color w:val="444444"/>
-        </w:rPr>
-      </w:pPr>
-      <w:r>
-        <w:rPr>
-          <w:rtl w:val="0"/>
-        </w:rPr>
-      </w:r>
-    </w:p>
-    <w:p>
-      <w:pPr>
-        <w:rPr>
-          <w:b w:val="1"/>
-          <w:color w:val="444444"/>
-        </w:rPr>
-      </w:pPr>
-      <w:r>
-        <w:rPr>
-          <w:rtl w:val="0"/>
-        </w:rPr>
-      </w:r>
-    </w:p>
-    <w:p>
-      <w:pPr>
-        <w:rPr>
-          <w:color w:val="444444"/>
-        </w:rPr>
-      </w:pPr>
-      <w:r>
-        <w:rPr>
-          <w:rtl w:val="0"/>
-        </w:rPr>
-      </w:r>
-    </w:p>
-    <w:p>
-      <w:pPr>
-        <w:rPr>
+        <w:rPr/>
+      </w:pPr>
+      <w:r>
+        <w:rPr>
+          <w:rtl w:val="0"/>
+        </w:rPr>
+        <w:t xml:space="preserve">Question: 30</w:t>
+      </w:r>
+    </w:p>
+    <w:p>
+      <w:pPr>
+        <w:rPr>
+          <w:color w:val="999999"/>
+        </w:rPr>
+      </w:pPr>
+      <w:r>
+        <w:rPr>
+          <w:b w:val="1"/>
+          <w:rtl w:val="0"/>
+        </w:rPr>
+        <w:t xml:space="preserve">Main​ ​Topic​ ​:​ </w:t>
+      </w:r>
+      <w:r>
+        <w:rPr>
+          <w:color w:val="999999"/>
+          <w:rtl w:val="0"/>
+        </w:rPr>
+        <w:t xml:space="preserve">Data Analytics</w:t>
+      </w:r>
+    </w:p>
+    <w:p>
+      <w:pPr>
+        <w:rPr>
+          <w:b w:val="1"/>
+          <w:color w:val="999999"/>
+        </w:rPr>
+      </w:pPr>
+      <w:r>
+        <w:rPr>
+          <w:b w:val="1"/>
+          <w:rtl w:val="0"/>
+        </w:rPr>
+        <w:t xml:space="preserve">Sub​ ​Topic​ ​:​ </w:t>
+      </w:r>
+      <w:r>
+        <w:rPr>
+          <w:b w:val="1"/>
+          <w:color w:val="999999"/>
+          <w:rtl w:val="0"/>
+        </w:rPr>
+        <w:t xml:space="preserve">Select an appropriate data layout, schema, structure, and format</w:t>
+      </w:r>
+      <w:r>
+        <w:rPr>
+          <w:b w:val="1"/>
+          <w:color w:val="999999"/>
+          <w:rtl w:val="0"/>
+        </w:rPr>
+        <w:t xml:space="preserve"> </w:t>
+      </w:r>
+    </w:p>
+    <w:p>
+      <w:pPr>
+        <w:rPr>
+          <w:color w:val="999999"/>
+        </w:rPr>
+      </w:pPr>
+      <w:r>
+        <w:rPr>
+          <w:rtl w:val="0"/>
+        </w:rPr>
+      </w:r>
+    </w:p>
+    <w:p>
+      <w:pPr>
+        <w:rPr>
+          <w:b w:val="1"/>
+          <w:color w:val="999999"/>
+        </w:rPr>
+      </w:pPr>
+      <w:r>
+        <w:rPr>
+          <w:b w:val="1"/>
+          <w:rtl w:val="0"/>
+        </w:rPr>
+        <w:t xml:space="preserve">Domain: </w:t>
+      </w:r>
+      <w:r>
+        <w:rPr>
+          <w:color w:val="999999"/>
+          <w:rtl w:val="0"/>
+        </w:rPr>
+        <w:t xml:space="preserve">Storage and Data Management  </w:t>
+      </w:r>
+      <w:r>
+        <w:rPr>
+          <w:rtl w:val="0"/>
+        </w:rPr>
+      </w:r>
+    </w:p>
+    <w:p>
+      <w:pPr>
+        <w:rPr>
+          <w:b w:val="1"/>
+        </w:rPr>
+      </w:pPr>
+      <w:r>
+        <w:rPr>
+          <w:rtl w:val="0"/>
+        </w:rPr>
+      </w:r>
+    </w:p>
+    <w:p>
+      <w:pPr>
+        <w:rPr>
+          <w:rFonts w:ascii="Calibri" w:cs="Calibri" w:eastAsia="Calibri" w:hAnsi="Calibri"/>
+        </w:rPr>
+      </w:pPr>
+      <w:r>
+        <w:rPr>
+          <w:rFonts w:ascii="Calibri" w:cs="Calibri" w:eastAsia="Calibri" w:hAnsi="Calibri"/>
+          <w:b w:val="1"/>
+          <w:rtl w:val="0"/>
+        </w:rPr>
+        <w:t xml:space="preserve">Question text</w:t>
+      </w:r>
+      <w:r>
+        <w:rPr>
+          <w:rFonts w:ascii="Calibri" w:cs="Calibri" w:eastAsia="Calibri" w:hAnsi="Calibri"/>
+          <w:rtl w:val="0"/>
+        </w:rPr>
+        <w:t xml:space="preserve">: </w:t>
+      </w:r>
+    </w:p>
+    <w:p>
+      <w:pPr>
+        <w:rPr>
+          <w:color w:val="434343"/>
+        </w:rPr>
+      </w:pPr>
+      <w:r>
+        <w:rPr>
+          <w:color w:val="434343"/>
+          <w:rtl w:val="0"/>
+        </w:rPr>
+        <w:t xml:space="preserve">You work as a data analytics specialist for a polling analytics firm that is building a data warehouse to hold its polling data for an upcoming parliamentary election. The data will need to be loaded into your data warehouse in compressed format to allow for the best performance when querying the warehouse.</w:t>
+      </w:r>
+    </w:p>
+    <w:p>
+      <w:pPr>
+        <w:rPr>
+          <w:color w:val="434343"/>
+        </w:rPr>
+      </w:pPr>
+      <w:r>
+        <w:rPr>
+          <w:rtl w:val="0"/>
+        </w:rPr>
+      </w:r>
+    </w:p>
+    <w:p>
+      <w:pPr>
+        <w:rPr>
+          <w:color w:val="434343"/>
+        </w:rPr>
+      </w:pPr>
+      <w:r>
+        <w:rPr>
+          <w:color w:val="434343"/>
+          <w:rtl w:val="0"/>
+        </w:rPr>
+        <w:t xml:space="preserve">You have decided to use the Redshift automatic compression feature to accomplish your data compression in your warehouse. Which of the following options is NOT one of the operations performed by automatic compression when loading your data into your Redshift tables using the COPY command?</w:t>
+      </w:r>
+    </w:p>
+    <w:p>
+      <w:pPr>
+        <w:rPr>
+          <w:color w:val="434343"/>
+        </w:rPr>
+      </w:pPr>
+      <w:r>
+        <w:rPr>
+          <w:rtl w:val="0"/>
+        </w:rPr>
+      </w:r>
+    </w:p>
+    <w:p>
+      <w:pPr>
+        <w:numPr>
+          <w:ilvl w:val="0"/>
+          <w:numId w:val="30"/>
+        </w:numPr>
+        <w:ind w:left="720" w:hanging="360"/>
+        <w:rPr>
+          <w:color w:val="434343"/>
+        </w:rPr>
+      </w:pPr>
+      <w:r>
+        <w:rPr>
+          <w:color w:val="434343"/>
+          <w:rtl w:val="0"/>
+        </w:rPr>
+        <w:t xml:space="preserve">Automatic compression loads an initial sample of rows from the input file</w:t>
+      </w:r>
+      <w:r>
+        <w:rPr>
+          <w:rtl w:val="0"/>
+        </w:rPr>
+      </w:r>
+    </w:p>
+    <w:p>
+      <w:pPr>
+        <w:numPr>
+          <w:ilvl w:val="0"/>
+          <w:numId w:val="30"/>
+        </w:numPr>
+        <w:ind w:left="720" w:hanging="360"/>
+        <w:rPr>
+          <w:color w:val="434343"/>
+        </w:rPr>
+      </w:pPr>
+      <w:r>
+        <w:rPr>
+          <w:color w:val="434343"/>
+          <w:rtl w:val="0"/>
+        </w:rPr>
+        <w:t xml:space="preserve">Automatic compression chooses c</w:t>
+      </w:r>
+      <w:r>
+        <w:rPr>
+          <w:color w:val="434343"/>
+          <w:rtl w:val="0"/>
+        </w:rPr>
+        <w:t xml:space="preserve">ompression options for each column</w:t>
+      </w:r>
+      <w:r>
+        <w:rPr>
+          <w:rtl w:val="0"/>
+        </w:rPr>
+      </w:r>
+    </w:p>
+    <w:p>
+      <w:pPr>
+        <w:numPr>
+          <w:ilvl w:val="0"/>
+          <w:numId w:val="30"/>
+        </w:numPr>
+        <w:ind w:left="720" w:hanging="360"/>
+        <w:rPr>
+          <w:color w:val="434343"/>
+        </w:rPr>
+      </w:pPr>
+      <w:r>
+        <w:rPr>
+          <w:color w:val="434343"/>
+          <w:rtl w:val="0"/>
+        </w:rPr>
+        <w:t xml:space="preserve">Automatic compression copies t</w:t>
+      </w:r>
+      <w:r>
+        <w:rPr>
+          <w:color w:val="434343"/>
+          <w:rtl w:val="0"/>
+        </w:rPr>
+        <w:t xml:space="preserve">he sample rows to the table</w:t>
+      </w:r>
+      <w:r>
+        <w:rPr>
+          <w:rtl w:val="0"/>
+        </w:rPr>
+      </w:r>
+    </w:p>
+    <w:p>
+      <w:pPr>
+        <w:numPr>
+          <w:ilvl w:val="0"/>
+          <w:numId w:val="30"/>
+        </w:numPr>
+        <w:ind w:left="720" w:hanging="360"/>
+        <w:rPr>
+          <w:color w:val="434343"/>
+        </w:rPr>
+      </w:pPr>
+      <w:r>
+        <w:rPr>
+          <w:color w:val="434343"/>
+          <w:rtl w:val="0"/>
+        </w:rPr>
+        <w:t xml:space="preserve">Automatic compression recreates t</w:t>
+      </w:r>
+      <w:r>
+        <w:rPr>
+          <w:color w:val="434343"/>
+          <w:rtl w:val="0"/>
+        </w:rPr>
+        <w:t xml:space="preserve">he table with the chosen compression encodings</w:t>
+      </w:r>
+    </w:p>
+    <w:p>
+      <w:pPr>
+        <w:numPr>
+          <w:ilvl w:val="0"/>
+          <w:numId w:val="30"/>
+        </w:numPr>
+        <w:ind w:left="720" w:hanging="360"/>
+        <w:rPr>
+          <w:color w:val="434343"/>
+        </w:rPr>
+      </w:pPr>
+      <w:r>
+        <w:rPr>
+          <w:color w:val="434343"/>
+          <w:rtl w:val="0"/>
+        </w:rPr>
+        <w:t xml:space="preserve">Automatic compression loads and compresses the entire input file using the new encodings</w:t>
+      </w:r>
+      <w:r>
+        <w:rPr>
+          <w:color w:val="434343"/>
+          <w:rtl w:val="0"/>
+        </w:rPr>
+        <w:t xml:space="preserve"> </w:t>
+      </w:r>
+    </w:p>
+    <w:p>
+      <w:pPr>
+        <w:rPr>
+          <w:color w:val="434343"/>
+        </w:rPr>
+      </w:pPr>
+      <w:r>
+        <w:rPr>
+          <w:rtl w:val="0"/>
+        </w:rPr>
+      </w:r>
+    </w:p>
+    <w:p>
+      <w:pPr>
+        <w:rPr>
+          <w:color w:val="434343"/>
+        </w:rPr>
+      </w:pPr>
+      <w:r>
+        <w:rPr>
+          <w:rFonts w:ascii="Calibri" w:cs="Calibri" w:eastAsia="Calibri" w:hAnsi="Calibri"/>
+          <w:b w:val="1"/>
+          <w:rtl w:val="0"/>
+        </w:rPr>
+        <w:t xml:space="preserve">Answer:</w:t>
+      </w:r>
+      <w:r>
+        <w:rPr>
+          <w:color w:val="434343"/>
+          <w:rtl w:val="0"/>
+        </w:rPr>
+        <w:t xml:space="preserve"> C</w:t>
+      </w:r>
+    </w:p>
+    <w:p>
+      <w:pPr>
+        <w:rPr>
+          <w:color w:val="434343"/>
+        </w:rPr>
+      </w:pPr>
+      <w:r>
+        <w:rPr>
+          <w:rtl w:val="0"/>
+        </w:rPr>
+      </w:r>
+    </w:p>
+    <w:p>
+      <w:pPr>
+        <w:rPr>
+          <w:color w:val="434343"/>
+        </w:rPr>
+      </w:pPr>
+      <w:r>
+        <w:rPr>
+          <w:rFonts w:ascii="Calibri" w:cs="Calibri" w:eastAsia="Calibri" w:hAnsi="Calibri"/>
+          <w:b w:val="1"/>
+          <w:rtl w:val="0"/>
+        </w:rPr>
+        <w:t xml:space="preserve">Explanation:</w:t>
+      </w:r>
+      <w:r>
+        <w:rPr>
+          <w:rtl w:val="0"/>
+        </w:rPr>
+      </w:r>
+    </w:p>
+    <w:p>
+      <w:pPr>
+        <w:rPr>
+          <w:color w:val="444444"/>
+          <w:highlight w:val="white"/>
+        </w:rPr>
+      </w:pPr>
+      <w:r>
+        <w:rPr>
+          <w:color w:val="434343"/>
+          <w:rtl w:val="0"/>
+        </w:rPr>
+        <w:t xml:space="preserve">Option A is incorrect</w:t>
+      </w:r>
+      <w:r>
+        <w:rPr>
+          <w:color w:val="444444"/>
+          <w:highlight w:val="white"/>
+          <w:rtl w:val="0"/>
+        </w:rPr>
+        <w:t xml:space="preserve">. The initial sample of rows load is the first step automatic compression performs in the compression process.</w:t>
+      </w:r>
+    </w:p>
+    <w:p>
+      <w:pPr>
+        <w:rPr>
+          <w:color w:val="444444"/>
+          <w:highlight w:val="white"/>
+        </w:rPr>
+      </w:pPr>
+      <w:r>
+        <w:rPr>
+          <w:rtl w:val="0"/>
+        </w:rPr>
+      </w:r>
+    </w:p>
+    <w:p>
+      <w:pPr>
+        <w:rPr>
+          <w:color w:val="383a42"/>
+          <w:shd w:fill="fafafa" w:val="clear"/>
+        </w:rPr>
+      </w:pPr>
+      <w:r>
+        <w:rPr>
+          <w:color w:val="444444"/>
+          <w:highlight w:val="white"/>
+          <w:rtl w:val="0"/>
+        </w:rPr>
+        <w:t xml:space="preserve">Option B is incorrect. As the second step in the compression process, automatic compression chooses the compression option for each column.</w:t>
+      </w:r>
+      <w:r>
+        <w:rPr>
+          <w:rtl w:val="0"/>
+        </w:rPr>
+      </w:r>
+    </w:p>
+    <w:p>
+      <w:pPr>
+        <w:rPr>
+          <w:color w:val="444444"/>
+          <w:highlight w:val="white"/>
+        </w:rPr>
+      </w:pPr>
+      <w:r>
+        <w:rPr>
+          <w:rtl w:val="0"/>
+        </w:rPr>
+      </w:r>
+    </w:p>
+    <w:p>
+      <w:pPr>
+        <w:rPr>
+          <w:color w:val="444444"/>
+          <w:highlight w:val="white"/>
+        </w:rPr>
+      </w:pPr>
+      <w:r>
+        <w:rPr>
+          <w:color w:val="444444"/>
+          <w:highlight w:val="white"/>
+          <w:rtl w:val="0"/>
+        </w:rPr>
+        <w:t xml:space="preserve">Option C is correct. As the third step in the compression process, automatic compression removes the sample rows from the table, it does not copy the sample rows to the table.</w:t>
+        <w:br w:type="textWrapping"/>
+      </w:r>
+    </w:p>
+    <w:p>
+      <w:pPr>
+        <w:rPr>
+          <w:color w:val="444444"/>
+          <w:highlight w:val="white"/>
+        </w:rPr>
+      </w:pPr>
+      <w:r>
+        <w:rPr>
+          <w:color w:val="444444"/>
+          <w:highlight w:val="white"/>
+          <w:rtl w:val="0"/>
+        </w:rPr>
+        <w:t xml:space="preserve">Option D is incorrect. As the fourth step in the compression process, automatic compression recreates the table with the chosen compression encodings.</w:t>
+      </w:r>
+    </w:p>
+    <w:p>
+      <w:pPr>
+        <w:rPr>
+          <w:color w:val="444444"/>
+          <w:highlight w:val="white"/>
+        </w:rPr>
+      </w:pPr>
+      <w:r>
+        <w:rPr>
+          <w:rtl w:val="0"/>
+        </w:rPr>
+      </w:r>
+    </w:p>
+    <w:p>
+      <w:pPr>
+        <w:rPr>
+          <w:color w:val="444444"/>
+          <w:highlight w:val="white"/>
+        </w:rPr>
+      </w:pPr>
+      <w:r>
+        <w:rPr>
+          <w:color w:val="444444"/>
+          <w:highlight w:val="white"/>
+          <w:rtl w:val="0"/>
+        </w:rPr>
+        <w:t xml:space="preserve">Option E is incorrect. As the last step in the compression process, automatic compression loads and compresses all of the input file contents using the chosen encodings.</w:t>
+      </w:r>
+    </w:p>
+    <w:p>
+      <w:pPr>
+        <w:rPr>
+          <w:color w:val="383a42"/>
+          <w:shd w:fill="fafafa" w:val="clear"/>
+        </w:rPr>
+      </w:pPr>
+      <w:r>
+        <w:rPr>
+          <w:rtl w:val="0"/>
+        </w:rPr>
+      </w:r>
+    </w:p>
+    <w:p>
+      <w:pPr>
+        <w:rPr>
+          <w:rFonts w:ascii="Calibri" w:cs="Calibri" w:eastAsia="Calibri" w:hAnsi="Calibri"/>
+          <w:b w:val="1"/>
+        </w:rPr>
+      </w:pPr>
+      <w:r>
+        <w:rPr>
+          <w:rFonts w:ascii="Calibri" w:cs="Calibri" w:eastAsia="Calibri" w:hAnsi="Calibri"/>
+          <w:b w:val="1"/>
+          <w:rtl w:val="0"/>
+        </w:rPr>
+        <w:t xml:space="preserve">Reference:</w:t>
+      </w:r>
+    </w:p>
+    <w:p>
+      <w:pPr>
+        <w:rPr>
+          <w:color w:val="444444"/>
+        </w:rPr>
+      </w:pPr>
+      <w:r>
+        <w:rPr>
+          <w:color w:val="444444"/>
+          <w:rtl w:val="0"/>
+        </w:rPr>
+        <w:t xml:space="preserve">Please see the Amazon Redshift Database developer guide titled </w:t>
+      </w:r>
+      <w:r>
+        <w:rPr>
+          <w:b w:val="1"/>
+          <w:color w:val="444444"/>
+          <w:rtl w:val="0"/>
+        </w:rPr>
+        <w:t xml:space="preserve">Choosing a column compression type </w:t>
+      </w:r>
+      <w:r>
+        <w:rPr>
+          <w:color w:val="444444"/>
+          <w:rtl w:val="0"/>
+        </w:rPr>
+        <w:t xml:space="preserve">(</w:t>
+      </w:r>
+      <w:hyperlink r:id="rId124">
+        <w:r>
+          <w:rPr>
+            <w:color w:val="1155cc"/>
+            <w:u w:val="single"/>
+            <w:rtl w:val="0"/>
+          </w:rPr>
+          <w:t xml:space="preserve">https://docs.aws.amazon.com/redshift/latest/dg/t_Compressing_data_on_disk.html</w:t>
+        </w:r>
+      </w:hyperlink>
+      <w:r>
+        <w:rPr>
+          <w:color w:val="444444"/>
+          <w:rtl w:val="0"/>
+        </w:rPr>
+        <w:t xml:space="preserve">), and the Amazon Redshift Database developer guide titled</w:t>
+      </w:r>
+      <w:r>
+        <w:rPr>
+          <w:b w:val="1"/>
+          <w:color w:val="444444"/>
+          <w:rtl w:val="0"/>
+        </w:rPr>
+        <w:t xml:space="preserve"> Loading tables with automatic compression </w:t>
+      </w:r>
+      <w:r>
+        <w:rPr>
+          <w:color w:val="444444"/>
+          <w:rtl w:val="0"/>
+        </w:rPr>
+        <w:t xml:space="preserve">(</w:t>
+      </w:r>
+      <w:hyperlink r:id="rId125">
+        <w:r>
+          <w:rPr>
+            <w:color w:val="1155cc"/>
+            <w:u w:val="single"/>
+            <w:rtl w:val="0"/>
+          </w:rPr>
+          <w:t xml:space="preserve">https://docs.aws.amazon.com/redshift/latest/dg/c_Loading_tables_auto_compress.html</w:t>
+        </w:r>
+      </w:hyperlink>
+      <w:r>
+        <w:rPr>
+          <w:color w:val="444444"/>
+          <w:rtl w:val="0"/>
+        </w:rPr>
+        <w:t xml:space="preserve">)</w:t>
+      </w:r>
+    </w:p>
+    <w:p>
+      <w:pPr>
+        <w:rPr>
+          <w:b w:val="1"/>
           <w:color w:val="444444"/>
         </w:rPr>
       </w:pPr>
@@ -28237,6 +28818,116 @@
     </w:lvl>
   </w:abstractNum>
   <w:abstractNum w:abstractNumId="29">
+    <w:lvl w:ilvl="0">
+      <w:start w:val="1"/>
+      <w:numFmt w:val="upperLetter"/>
+      <w:lvlText w:val="%1)"/>
+      <w:lvlJc w:val="left"/>
+      <w:pPr>
+        <w:ind w:left="720" w:hanging="360"/>
+      </w:pPr>
+      <w:rPr>
+        <w:u w:val="none"/>
+      </w:rPr>
+    </w:lvl>
+    <w:lvl w:ilvl="1">
+      <w:start w:val="1"/>
+      <w:numFmt w:val="lowerLetter"/>
+      <w:lvlText w:val="%2)"/>
+      <w:lvlJc w:val="left"/>
+      <w:pPr>
+        <w:ind w:left="1440" w:hanging="360"/>
+      </w:pPr>
+      <w:rPr>
+        <w:u w:val="none"/>
+      </w:rPr>
+    </w:lvl>
+    <w:lvl w:ilvl="2">
+      <w:start w:val="1"/>
+      <w:numFmt w:val="lowerRoman"/>
+      <w:lvlText w:val="%3)"/>
+      <w:lvlJc w:val="right"/>
+      <w:pPr>
+        <w:ind w:left="2160" w:hanging="360"/>
+      </w:pPr>
+      <w:rPr>
+        <w:u w:val="none"/>
+      </w:rPr>
+    </w:lvl>
+    <w:lvl w:ilvl="3">
+      <w:start w:val="1"/>
+      <w:numFmt w:val="decimal"/>
+      <w:lvlText w:val="(%4)"/>
+      <w:lvlJc w:val="left"/>
+      <w:pPr>
+        <w:ind w:left="2880" w:hanging="360"/>
+      </w:pPr>
+      <w:rPr>
+        <w:u w:val="none"/>
+      </w:rPr>
+    </w:lvl>
+    <w:lvl w:ilvl="4">
+      <w:start w:val="1"/>
+      <w:numFmt w:val="lowerLetter"/>
+      <w:lvlText w:val="(%5)"/>
+      <w:lvlJc w:val="left"/>
+      <w:pPr>
+        <w:ind w:left="3600" w:hanging="360"/>
+      </w:pPr>
+      <w:rPr>
+        <w:u w:val="none"/>
+      </w:rPr>
+    </w:lvl>
+    <w:lvl w:ilvl="5">
+      <w:start w:val="1"/>
+      <w:numFmt w:val="lowerRoman"/>
+      <w:lvlText w:val="(%6)"/>
+      <w:lvlJc w:val="right"/>
+      <w:pPr>
+        <w:ind w:left="4320" w:hanging="360"/>
+      </w:pPr>
+      <w:rPr>
+        <w:u w:val="none"/>
+      </w:rPr>
+    </w:lvl>
+    <w:lvl w:ilvl="6">
+      <w:start w:val="1"/>
+      <w:numFmt w:val="decimal"/>
+      <w:lvlText w:val="%7."/>
+      <w:lvlJc w:val="left"/>
+      <w:pPr>
+        <w:ind w:left="5040" w:hanging="360"/>
+      </w:pPr>
+      <w:rPr>
+        <w:u w:val="none"/>
+      </w:rPr>
+    </w:lvl>
+    <w:lvl w:ilvl="7">
+      <w:start w:val="1"/>
+      <w:numFmt w:val="lowerLetter"/>
+      <w:lvlText w:val="%8."/>
+      <w:lvlJc w:val="left"/>
+      <w:pPr>
+        <w:ind w:left="5760" w:hanging="360"/>
+      </w:pPr>
+      <w:rPr>
+        <w:u w:val="none"/>
+      </w:rPr>
+    </w:lvl>
+    <w:lvl w:ilvl="8">
+      <w:start w:val="1"/>
+      <w:numFmt w:val="lowerRoman"/>
+      <w:lvlText w:val="%9."/>
+      <w:lvlJc w:val="right"/>
+      <w:pPr>
+        <w:ind w:left="6480" w:hanging="360"/>
+      </w:pPr>
+      <w:rPr>
+        <w:u w:val="none"/>
+      </w:rPr>
+    </w:lvl>
+  </w:abstractNum>
+  <w:abstractNum w:abstractNumId="30">
     <w:lvl w:ilvl="0">
       <w:start w:val="1"/>
       <w:numFmt w:val="upperLetter"/>
@@ -28432,6 +29123,9 @@
   </w:num>
   <w:num w:numId="29">
     <w:abstractNumId w:val="29"/>
+  </w:num>
+  <w:num w:numId="30">
+    <w:abstractNumId w:val="30"/>
   </w:num>
 </w:numbering>
 </file>

</xml_diff>

<commit_message>
added question 31 to DA cert questions set #2
</commit_message>
<xml_diff>
--- a/public/Exam Notes/DA-Vincent-1-65-May-4.docx
+++ b/public/Exam Notes/DA-Vincent-1-65-May-4.docx
@@ -2798,12 +2798,12 @@
             <wp:inline distB="19050" distT="19050" distL="19050" distR="19050">
               <wp:extent cx="2075331" cy="2986088"/>
               <wp:effectExtent b="0" l="0" r="0" t="0"/>
-              <wp:docPr id="2" name="image2.png"/>
+              <wp:docPr id="2" name="image1.png"/>
               <a:graphic>
                 <a:graphicData uri="http://schemas.openxmlformats.org/drawingml/2006/picture">
                   <pic:pic>
                     <pic:nvPicPr>
-                      <pic:cNvPr id="0" name="image2.png"/>
+                      <pic:cNvPr id="0" name="image1.png"/>
                       <pic:cNvPicPr preferRelativeResize="0"/>
                     </pic:nvPicPr>
                     <pic:blipFill>
@@ -2878,7 +2878,7 @@
       <w:pPr>
         <w:numPr>
           <w:ilvl w:val="0"/>
-          <w:numId w:val="12"/>
+          <w:numId w:val="13"/>
         </w:numPr>
         <w:ind w:left="720" w:hanging="360"/>
         <w:rPr>
@@ -2898,7 +2898,7 @@
       <w:pPr>
         <w:numPr>
           <w:ilvl w:val="0"/>
-          <w:numId w:val="12"/>
+          <w:numId w:val="13"/>
         </w:numPr>
         <w:ind w:left="720" w:hanging="360"/>
         <w:rPr>
@@ -2919,7 +2919,7 @@
       <w:pPr>
         <w:numPr>
           <w:ilvl w:val="0"/>
-          <w:numId w:val="12"/>
+          <w:numId w:val="13"/>
         </w:numPr>
         <w:ind w:left="720" w:hanging="360"/>
         <w:rPr>
@@ -2940,7 +2940,7 @@
       <w:pPr>
         <w:numPr>
           <w:ilvl w:val="0"/>
-          <w:numId w:val="12"/>
+          <w:numId w:val="13"/>
         </w:numPr>
         <w:ind w:left="720" w:hanging="360"/>
         <w:rPr>
@@ -3635,7 +3635,7 @@
       <w:pPr>
         <w:numPr>
           <w:ilvl w:val="0"/>
-          <w:numId w:val="23"/>
+          <w:numId w:val="24"/>
         </w:numPr>
         <w:ind w:left="720" w:hanging="360"/>
         <w:rPr>
@@ -3667,7 +3667,7 @@
       <w:pPr>
         <w:numPr>
           <w:ilvl w:val="0"/>
-          <w:numId w:val="23"/>
+          <w:numId w:val="24"/>
         </w:numPr>
         <w:ind w:left="720" w:hanging="360"/>
         <w:rPr>
@@ -3703,7 +3703,7 @@
       <w:pPr>
         <w:numPr>
           <w:ilvl w:val="0"/>
-          <w:numId w:val="23"/>
+          <w:numId w:val="24"/>
         </w:numPr>
         <w:ind w:left="720" w:hanging="360"/>
         <w:rPr>
@@ -3736,7 +3736,7 @@
       <w:pPr>
         <w:numPr>
           <w:ilvl w:val="0"/>
-          <w:numId w:val="23"/>
+          <w:numId w:val="24"/>
         </w:numPr>
         <w:ind w:left="720" w:hanging="360"/>
         <w:rPr>
@@ -4375,7 +4375,7 @@
       <w:pPr>
         <w:numPr>
           <w:ilvl w:val="0"/>
-          <w:numId w:val="4"/>
+          <w:numId w:val="5"/>
         </w:numPr>
         <w:ind w:left="720" w:hanging="360"/>
         <w:rPr>
@@ -4395,7 +4395,7 @@
       <w:pPr>
         <w:numPr>
           <w:ilvl w:val="0"/>
-          <w:numId w:val="4"/>
+          <w:numId w:val="5"/>
         </w:numPr>
         <w:ind w:left="720" w:hanging="360"/>
         <w:rPr>
@@ -4416,7 +4416,7 @@
       <w:pPr>
         <w:numPr>
           <w:ilvl w:val="0"/>
-          <w:numId w:val="4"/>
+          <w:numId w:val="5"/>
         </w:numPr>
         <w:ind w:left="720" w:hanging="360"/>
         <w:rPr>
@@ -4437,7 +4437,7 @@
       <w:pPr>
         <w:numPr>
           <w:ilvl w:val="0"/>
-          <w:numId w:val="4"/>
+          <w:numId w:val="5"/>
         </w:numPr>
         <w:ind w:left="720" w:hanging="360"/>
         <w:rPr>
@@ -5047,7 +5047,7 @@
       <w:pPr>
         <w:numPr>
           <w:ilvl w:val="0"/>
-          <w:numId w:val="8"/>
+          <w:numId w:val="9"/>
         </w:numPr>
         <w:ind w:left="720" w:hanging="360"/>
         <w:rPr>
@@ -5067,7 +5067,7 @@
       <w:pPr>
         <w:numPr>
           <w:ilvl w:val="0"/>
-          <w:numId w:val="8"/>
+          <w:numId w:val="9"/>
         </w:numPr>
         <w:ind w:left="720" w:hanging="360"/>
         <w:rPr>
@@ -5088,7 +5088,7 @@
       <w:pPr>
         <w:numPr>
           <w:ilvl w:val="0"/>
-          <w:numId w:val="8"/>
+          <w:numId w:val="9"/>
         </w:numPr>
         <w:ind w:left="720" w:hanging="360"/>
         <w:rPr>
@@ -5109,7 +5109,7 @@
       <w:pPr>
         <w:numPr>
           <w:ilvl w:val="0"/>
-          <w:numId w:val="8"/>
+          <w:numId w:val="9"/>
         </w:numPr>
         <w:ind w:left="720" w:hanging="360"/>
         <w:rPr>
@@ -5677,7 +5677,7 @@
       <w:pPr>
         <w:numPr>
           <w:ilvl w:val="0"/>
-          <w:numId w:val="6"/>
+          <w:numId w:val="7"/>
         </w:numPr>
         <w:ind w:left="720" w:hanging="360"/>
         <w:rPr>
@@ -5697,7 +5697,7 @@
       <w:pPr>
         <w:numPr>
           <w:ilvl w:val="0"/>
-          <w:numId w:val="6"/>
+          <w:numId w:val="7"/>
         </w:numPr>
         <w:ind w:left="720" w:hanging="360"/>
         <w:rPr>
@@ -5718,7 +5718,7 @@
       <w:pPr>
         <w:numPr>
           <w:ilvl w:val="0"/>
-          <w:numId w:val="6"/>
+          <w:numId w:val="7"/>
         </w:numPr>
         <w:ind w:left="720" w:hanging="360"/>
         <w:rPr>
@@ -5739,7 +5739,7 @@
       <w:pPr>
         <w:numPr>
           <w:ilvl w:val="0"/>
-          <w:numId w:val="6"/>
+          <w:numId w:val="7"/>
         </w:numPr>
         <w:ind w:left="720" w:hanging="360"/>
         <w:rPr>
@@ -6514,7 +6514,7 @@
       <w:pPr>
         <w:numPr>
           <w:ilvl w:val="0"/>
-          <w:numId w:val="25"/>
+          <w:numId w:val="26"/>
         </w:numPr>
         <w:ind w:left="720" w:hanging="360"/>
         <w:rPr>
@@ -6549,7 +6549,7 @@
       <w:pPr>
         <w:numPr>
           <w:ilvl w:val="0"/>
-          <w:numId w:val="25"/>
+          <w:numId w:val="26"/>
         </w:numPr>
         <w:ind w:left="720" w:hanging="360"/>
         <w:rPr>
@@ -6585,7 +6585,7 @@
       <w:pPr>
         <w:numPr>
           <w:ilvl w:val="0"/>
-          <w:numId w:val="25"/>
+          <w:numId w:val="26"/>
         </w:numPr>
         <w:ind w:left="720" w:hanging="360"/>
         <w:rPr>
@@ -6634,7 +6634,7 @@
       <w:pPr>
         <w:numPr>
           <w:ilvl w:val="0"/>
-          <w:numId w:val="25"/>
+          <w:numId w:val="26"/>
         </w:numPr>
         <w:ind w:left="720" w:hanging="360"/>
         <w:rPr>
@@ -7253,7 +7253,7 @@
       <w:pPr>
         <w:numPr>
           <w:ilvl w:val="0"/>
-          <w:numId w:val="27"/>
+          <w:numId w:val="28"/>
         </w:numPr>
         <w:ind w:left="720" w:hanging="360"/>
         <w:rPr>
@@ -7273,7 +7273,7 @@
       <w:pPr>
         <w:numPr>
           <w:ilvl w:val="0"/>
-          <w:numId w:val="27"/>
+          <w:numId w:val="28"/>
         </w:numPr>
         <w:ind w:left="720" w:hanging="360"/>
         <w:rPr>
@@ -7294,7 +7294,7 @@
       <w:pPr>
         <w:numPr>
           <w:ilvl w:val="0"/>
-          <w:numId w:val="27"/>
+          <w:numId w:val="28"/>
         </w:numPr>
         <w:ind w:left="720" w:hanging="360"/>
         <w:rPr>
@@ -7315,7 +7315,7 @@
       <w:pPr>
         <w:numPr>
           <w:ilvl w:val="0"/>
-          <w:numId w:val="27"/>
+          <w:numId w:val="28"/>
         </w:numPr>
         <w:ind w:left="720" w:hanging="360"/>
         <w:rPr>
@@ -7924,7 +7924,7 @@
       <w:pPr>
         <w:numPr>
           <w:ilvl w:val="0"/>
-          <w:numId w:val="20"/>
+          <w:numId w:val="21"/>
         </w:numPr>
         <w:ind w:left="720" w:hanging="360"/>
         <w:rPr>
@@ -7944,7 +7944,7 @@
       <w:pPr>
         <w:numPr>
           <w:ilvl w:val="0"/>
-          <w:numId w:val="20"/>
+          <w:numId w:val="21"/>
         </w:numPr>
         <w:ind w:left="720" w:hanging="360"/>
         <w:rPr>
@@ -7965,7 +7965,7 @@
       <w:pPr>
         <w:numPr>
           <w:ilvl w:val="0"/>
-          <w:numId w:val="20"/>
+          <w:numId w:val="21"/>
         </w:numPr>
         <w:ind w:left="720" w:hanging="360"/>
         <w:rPr>
@@ -7986,7 +7986,7 @@
       <w:pPr>
         <w:numPr>
           <w:ilvl w:val="0"/>
-          <w:numId w:val="20"/>
+          <w:numId w:val="21"/>
         </w:numPr>
         <w:ind w:left="720" w:hanging="360"/>
         <w:rPr>
@@ -8682,7 +8682,7 @@
       <w:pPr>
         <w:numPr>
           <w:ilvl w:val="0"/>
-          <w:numId w:val="22"/>
+          <w:numId w:val="23"/>
         </w:numPr>
         <w:ind w:left="720" w:hanging="360"/>
         <w:rPr>
@@ -8702,7 +8702,7 @@
       <w:pPr>
         <w:numPr>
           <w:ilvl w:val="0"/>
-          <w:numId w:val="22"/>
+          <w:numId w:val="23"/>
         </w:numPr>
         <w:ind w:left="720" w:hanging="360"/>
         <w:rPr>
@@ -8723,7 +8723,7 @@
       <w:pPr>
         <w:numPr>
           <w:ilvl w:val="0"/>
-          <w:numId w:val="22"/>
+          <w:numId w:val="23"/>
         </w:numPr>
         <w:ind w:left="720" w:hanging="360"/>
         <w:rPr>
@@ -8744,7 +8744,7 @@
       <w:pPr>
         <w:numPr>
           <w:ilvl w:val="0"/>
-          <w:numId w:val="22"/>
+          <w:numId w:val="23"/>
         </w:numPr>
         <w:ind w:left="720" w:hanging="360"/>
         <w:rPr>
@@ -9411,7 +9411,7 @@
       <w:pPr>
         <w:numPr>
           <w:ilvl w:val="0"/>
-          <w:numId w:val="16"/>
+          <w:numId w:val="17"/>
         </w:numPr>
         <w:ind w:left="720" w:hanging="360"/>
         <w:rPr>
@@ -9431,7 +9431,7 @@
       <w:pPr>
         <w:numPr>
           <w:ilvl w:val="0"/>
-          <w:numId w:val="16"/>
+          <w:numId w:val="17"/>
         </w:numPr>
         <w:ind w:left="720" w:hanging="360"/>
         <w:rPr>
@@ -9452,7 +9452,7 @@
       <w:pPr>
         <w:numPr>
           <w:ilvl w:val="0"/>
-          <w:numId w:val="16"/>
+          <w:numId w:val="17"/>
         </w:numPr>
         <w:ind w:left="720" w:hanging="360"/>
         <w:rPr>
@@ -9473,7 +9473,7 @@
       <w:pPr>
         <w:numPr>
           <w:ilvl w:val="0"/>
-          <w:numId w:val="16"/>
+          <w:numId w:val="17"/>
         </w:numPr>
         <w:ind w:left="720" w:hanging="360"/>
         <w:rPr>
@@ -10058,7 +10058,7 @@
       <w:pPr>
         <w:numPr>
           <w:ilvl w:val="0"/>
-          <w:numId w:val="7"/>
+          <w:numId w:val="8"/>
         </w:numPr>
         <w:ind w:left="720" w:hanging="360"/>
         <w:rPr>
@@ -10078,7 +10078,7 @@
       <w:pPr>
         <w:numPr>
           <w:ilvl w:val="0"/>
-          <w:numId w:val="7"/>
+          <w:numId w:val="8"/>
         </w:numPr>
         <w:ind w:left="720" w:hanging="360"/>
         <w:rPr>
@@ -10112,7 +10112,7 @@
       <w:pPr>
         <w:numPr>
           <w:ilvl w:val="0"/>
-          <w:numId w:val="7"/>
+          <w:numId w:val="8"/>
         </w:numPr>
         <w:ind w:left="720" w:hanging="360"/>
         <w:rPr>
@@ -10149,7 +10149,7 @@
       <w:pPr>
         <w:numPr>
           <w:ilvl w:val="0"/>
-          <w:numId w:val="7"/>
+          <w:numId w:val="8"/>
         </w:numPr>
         <w:ind w:left="720" w:hanging="360"/>
         <w:rPr>
@@ -10171,7 +10171,7 @@
       <w:pPr>
         <w:numPr>
           <w:ilvl w:val="0"/>
-          <w:numId w:val="7"/>
+          <w:numId w:val="8"/>
         </w:numPr>
         <w:ind w:left="720" w:hanging="360"/>
         <w:rPr>
@@ -10198,7 +10198,7 @@
       <w:pPr>
         <w:numPr>
           <w:ilvl w:val="0"/>
-          <w:numId w:val="7"/>
+          <w:numId w:val="8"/>
         </w:numPr>
         <w:ind w:left="720" w:hanging="360"/>
         <w:rPr>
@@ -10219,7 +10219,7 @@
       <w:pPr>
         <w:numPr>
           <w:ilvl w:val="0"/>
-          <w:numId w:val="7"/>
+          <w:numId w:val="8"/>
         </w:numPr>
         <w:ind w:left="720" w:hanging="360"/>
         <w:rPr>
@@ -11008,7 +11008,7 @@
       <w:pPr>
         <w:numPr>
           <w:ilvl w:val="0"/>
-          <w:numId w:val="28"/>
+          <w:numId w:val="29"/>
         </w:numPr>
         <w:ind w:left="720" w:hanging="360"/>
         <w:rPr>
@@ -11028,7 +11028,7 @@
       <w:pPr>
         <w:numPr>
           <w:ilvl w:val="0"/>
-          <w:numId w:val="28"/>
+          <w:numId w:val="29"/>
         </w:numPr>
         <w:ind w:left="720" w:hanging="360"/>
         <w:rPr>
@@ -11049,7 +11049,7 @@
       <w:pPr>
         <w:numPr>
           <w:ilvl w:val="0"/>
-          <w:numId w:val="28"/>
+          <w:numId w:val="29"/>
         </w:numPr>
         <w:ind w:left="720" w:hanging="360"/>
         <w:rPr>
@@ -11070,7 +11070,7 @@
       <w:pPr>
         <w:numPr>
           <w:ilvl w:val="0"/>
-          <w:numId w:val="28"/>
+          <w:numId w:val="29"/>
         </w:numPr>
         <w:ind w:left="720" w:hanging="360"/>
         <w:rPr>
@@ -11761,7 +11761,7 @@
       <w:pPr>
         <w:numPr>
           <w:ilvl w:val="0"/>
-          <w:numId w:val="15"/>
+          <w:numId w:val="16"/>
         </w:numPr>
         <w:ind w:left="720" w:hanging="360"/>
         <w:rPr>
@@ -11781,7 +11781,7 @@
       <w:pPr>
         <w:numPr>
           <w:ilvl w:val="0"/>
-          <w:numId w:val="15"/>
+          <w:numId w:val="16"/>
         </w:numPr>
         <w:ind w:left="720" w:hanging="360"/>
         <w:rPr>
@@ -11802,7 +11802,7 @@
       <w:pPr>
         <w:numPr>
           <w:ilvl w:val="0"/>
-          <w:numId w:val="15"/>
+          <w:numId w:val="16"/>
         </w:numPr>
         <w:ind w:left="720" w:hanging="360"/>
         <w:rPr>
@@ -11823,7 +11823,7 @@
       <w:pPr>
         <w:numPr>
           <w:ilvl w:val="0"/>
-          <w:numId w:val="15"/>
+          <w:numId w:val="16"/>
         </w:numPr>
         <w:ind w:left="720" w:hanging="360"/>
         <w:rPr>
@@ -12461,7 +12461,7 @@
       <w:pPr>
         <w:numPr>
           <w:ilvl w:val="0"/>
-          <w:numId w:val="10"/>
+          <w:numId w:val="11"/>
         </w:numPr>
         <w:ind w:left="720" w:hanging="360"/>
         <w:rPr>
@@ -12524,7 +12524,7 @@
       <w:pPr>
         <w:numPr>
           <w:ilvl w:val="0"/>
-          <w:numId w:val="10"/>
+          <w:numId w:val="11"/>
         </w:numPr>
         <w:ind w:left="720" w:hanging="360"/>
         <w:rPr>
@@ -12566,7 +12566,7 @@
       <w:pPr>
         <w:numPr>
           <w:ilvl w:val="0"/>
-          <w:numId w:val="10"/>
+          <w:numId w:val="11"/>
         </w:numPr>
         <w:ind w:left="720" w:hanging="360"/>
         <w:rPr>
@@ -12591,7 +12591,7 @@
       <w:pPr>
         <w:numPr>
           <w:ilvl w:val="0"/>
-          <w:numId w:val="10"/>
+          <w:numId w:val="11"/>
         </w:numPr>
         <w:ind w:left="720" w:hanging="360"/>
         <w:rPr>
@@ -13256,7 +13256,7 @@
       <w:pPr>
         <w:numPr>
           <w:ilvl w:val="0"/>
-          <w:numId w:val="13"/>
+          <w:numId w:val="14"/>
         </w:numPr>
         <w:ind w:left="720" w:hanging="360"/>
         <w:rPr>
@@ -13280,7 +13280,7 @@
       <w:pPr>
         <w:numPr>
           <w:ilvl w:val="0"/>
-          <w:numId w:val="13"/>
+          <w:numId w:val="14"/>
         </w:numPr>
         <w:ind w:left="720" w:hanging="360"/>
         <w:rPr>
@@ -13304,7 +13304,7 @@
       <w:pPr>
         <w:numPr>
           <w:ilvl w:val="0"/>
-          <w:numId w:val="13"/>
+          <w:numId w:val="14"/>
         </w:numPr>
         <w:ind w:left="720" w:hanging="360"/>
         <w:rPr>
@@ -13329,7 +13329,7 @@
       <w:pPr>
         <w:numPr>
           <w:ilvl w:val="0"/>
-          <w:numId w:val="13"/>
+          <w:numId w:val="14"/>
         </w:numPr>
         <w:ind w:left="720" w:hanging="360"/>
         <w:rPr>
@@ -14000,7 +14000,7 @@
       <w:pPr>
         <w:numPr>
           <w:ilvl w:val="0"/>
-          <w:numId w:val="18"/>
+          <w:numId w:val="19"/>
         </w:numPr>
         <w:ind w:left="720" w:hanging="360"/>
         <w:rPr>
@@ -14024,7 +14024,7 @@
       <w:pPr>
         <w:numPr>
           <w:ilvl w:val="0"/>
-          <w:numId w:val="18"/>
+          <w:numId w:val="19"/>
         </w:numPr>
         <w:ind w:left="720" w:hanging="360"/>
         <w:rPr>
@@ -14048,7 +14048,7 @@
       <w:pPr>
         <w:numPr>
           <w:ilvl w:val="0"/>
-          <w:numId w:val="18"/>
+          <w:numId w:val="19"/>
         </w:numPr>
         <w:ind w:left="720" w:hanging="360"/>
         <w:rPr>
@@ -14073,7 +14073,7 @@
       <w:pPr>
         <w:numPr>
           <w:ilvl w:val="0"/>
-          <w:numId w:val="18"/>
+          <w:numId w:val="19"/>
         </w:numPr>
         <w:ind w:left="720" w:hanging="360"/>
         <w:rPr>
@@ -14764,7 +14764,7 @@
       <w:pPr>
         <w:numPr>
           <w:ilvl w:val="0"/>
-          <w:numId w:val="17"/>
+          <w:numId w:val="18"/>
         </w:numPr>
         <w:ind w:left="720" w:hanging="360"/>
         <w:rPr>
@@ -14788,7 +14788,7 @@
       <w:pPr>
         <w:numPr>
           <w:ilvl w:val="0"/>
-          <w:numId w:val="17"/>
+          <w:numId w:val="18"/>
         </w:numPr>
         <w:ind w:left="720" w:hanging="360"/>
         <w:rPr>
@@ -14812,7 +14812,7 @@
       <w:pPr>
         <w:numPr>
           <w:ilvl w:val="0"/>
-          <w:numId w:val="17"/>
+          <w:numId w:val="18"/>
         </w:numPr>
         <w:ind w:left="720" w:hanging="360"/>
         <w:rPr>
@@ -14837,7 +14837,7 @@
       <w:pPr>
         <w:numPr>
           <w:ilvl w:val="0"/>
-          <w:numId w:val="17"/>
+          <w:numId w:val="18"/>
         </w:numPr>
         <w:ind w:left="720" w:hanging="360"/>
         <w:rPr>
@@ -15531,7 +15531,7 @@
       <w:pPr>
         <w:numPr>
           <w:ilvl w:val="0"/>
-          <w:numId w:val="19"/>
+          <w:numId w:val="20"/>
         </w:numPr>
         <w:ind w:left="720" w:hanging="360"/>
         <w:rPr>
@@ -15555,7 +15555,7 @@
       <w:pPr>
         <w:numPr>
           <w:ilvl w:val="0"/>
-          <w:numId w:val="19"/>
+          <w:numId w:val="20"/>
         </w:numPr>
         <w:ind w:left="720" w:hanging="360"/>
         <w:rPr>
@@ -15579,7 +15579,7 @@
       <w:pPr>
         <w:numPr>
           <w:ilvl w:val="0"/>
-          <w:numId w:val="19"/>
+          <w:numId w:val="20"/>
         </w:numPr>
         <w:ind w:left="720" w:hanging="360"/>
         <w:rPr>
@@ -15604,7 +15604,7 @@
       <w:pPr>
         <w:numPr>
           <w:ilvl w:val="0"/>
-          <w:numId w:val="19"/>
+          <w:numId w:val="20"/>
         </w:numPr>
         <w:ind w:left="720" w:hanging="360"/>
         <w:rPr>
@@ -16167,7 +16167,7 @@
       <w:pPr>
         <w:numPr>
           <w:ilvl w:val="0"/>
-          <w:numId w:val="9"/>
+          <w:numId w:val="10"/>
         </w:numPr>
         <w:ind w:left="720" w:hanging="360"/>
         <w:rPr>
@@ -16565,7 +16565,7 @@
       <w:pPr>
         <w:numPr>
           <w:ilvl w:val="0"/>
-          <w:numId w:val="9"/>
+          <w:numId w:val="10"/>
         </w:numPr>
         <w:ind w:left="720" w:hanging="360"/>
         <w:rPr>
@@ -16963,7 +16963,7 @@
       <w:pPr>
         <w:numPr>
           <w:ilvl w:val="0"/>
-          <w:numId w:val="9"/>
+          <w:numId w:val="10"/>
         </w:numPr>
         <w:ind w:left="720" w:hanging="360"/>
         <w:rPr>
@@ -17361,7 +17361,7 @@
       <w:pPr>
         <w:numPr>
           <w:ilvl w:val="0"/>
-          <w:numId w:val="9"/>
+          <w:numId w:val="10"/>
         </w:numPr>
         <w:ind w:left="720" w:hanging="360"/>
         <w:rPr>
@@ -18337,7 +18337,7 @@
       <w:pPr>
         <w:numPr>
           <w:ilvl w:val="0"/>
-          <w:numId w:val="24"/>
+          <w:numId w:val="25"/>
         </w:numPr>
         <w:ind w:left="720" w:hanging="360"/>
         <w:rPr>
@@ -18356,7 +18356,7 @@
       <w:pPr>
         <w:numPr>
           <w:ilvl w:val="0"/>
-          <w:numId w:val="24"/>
+          <w:numId w:val="25"/>
         </w:numPr>
         <w:ind w:left="720" w:hanging="360"/>
         <w:rPr>
@@ -18375,7 +18375,7 @@
       <w:pPr>
         <w:numPr>
           <w:ilvl w:val="0"/>
-          <w:numId w:val="24"/>
+          <w:numId w:val="25"/>
         </w:numPr>
         <w:ind w:left="720" w:hanging="360"/>
         <w:rPr>
@@ -18399,7 +18399,7 @@
       <w:pPr>
         <w:numPr>
           <w:ilvl w:val="0"/>
-          <w:numId w:val="24"/>
+          <w:numId w:val="25"/>
         </w:numPr>
         <w:ind w:left="720" w:hanging="360"/>
         <w:rPr>
@@ -18979,7 +18979,7 @@
       <w:pPr>
         <w:numPr>
           <w:ilvl w:val="0"/>
-          <w:numId w:val="26"/>
+          <w:numId w:val="27"/>
         </w:numPr>
         <w:ind w:left="720" w:hanging="360"/>
         <w:rPr>
@@ -18998,7 +18998,7 @@
       <w:pPr>
         <w:numPr>
           <w:ilvl w:val="0"/>
-          <w:numId w:val="26"/>
+          <w:numId w:val="27"/>
         </w:numPr>
         <w:ind w:left="720" w:hanging="360"/>
         <w:rPr>
@@ -19017,7 +19017,7 @@
       <w:pPr>
         <w:numPr>
           <w:ilvl w:val="0"/>
-          <w:numId w:val="26"/>
+          <w:numId w:val="27"/>
         </w:numPr>
         <w:ind w:left="720" w:hanging="360"/>
         <w:rPr>
@@ -19036,7 +19036,7 @@
       <w:pPr>
         <w:numPr>
           <w:ilvl w:val="0"/>
-          <w:numId w:val="26"/>
+          <w:numId w:val="27"/>
         </w:numPr>
         <w:ind w:left="720" w:hanging="360"/>
         <w:rPr>
@@ -19646,7 +19646,7 @@
       <w:pPr>
         <w:numPr>
           <w:ilvl w:val="0"/>
-          <w:numId w:val="14"/>
+          <w:numId w:val="15"/>
         </w:numPr>
         <w:ind w:left="720" w:hanging="360"/>
         <w:rPr>
@@ -19679,7 +19679,7 @@
       <w:pPr>
         <w:numPr>
           <w:ilvl w:val="0"/>
-          <w:numId w:val="14"/>
+          <w:numId w:val="15"/>
         </w:numPr>
         <w:ind w:left="720" w:hanging="360"/>
         <w:rPr>
@@ -19698,7 +19698,7 @@
       <w:pPr>
         <w:numPr>
           <w:ilvl w:val="0"/>
-          <w:numId w:val="14"/>
+          <w:numId w:val="15"/>
         </w:numPr>
         <w:ind w:left="720" w:hanging="360"/>
         <w:rPr>
@@ -19731,7 +19731,7 @@
       <w:pPr>
         <w:numPr>
           <w:ilvl w:val="0"/>
-          <w:numId w:val="14"/>
+          <w:numId w:val="15"/>
         </w:numPr>
         <w:ind w:left="720" w:hanging="360"/>
         <w:rPr>
@@ -20389,7 +20389,7 @@
       <w:pPr>
         <w:numPr>
           <w:ilvl w:val="0"/>
-          <w:numId w:val="29"/>
+          <w:numId w:val="30"/>
         </w:numPr>
         <w:ind w:left="720" w:hanging="360"/>
         <w:rPr>
@@ -20408,7 +20408,7 @@
       <w:pPr>
         <w:numPr>
           <w:ilvl w:val="0"/>
-          <w:numId w:val="29"/>
+          <w:numId w:val="30"/>
         </w:numPr>
         <w:ind w:left="720" w:hanging="360"/>
         <w:rPr>
@@ -20427,7 +20427,7 @@
       <w:pPr>
         <w:numPr>
           <w:ilvl w:val="0"/>
-          <w:numId w:val="29"/>
+          <w:numId w:val="30"/>
         </w:numPr>
         <w:ind w:left="720" w:hanging="360"/>
         <w:rPr>
@@ -20446,7 +20446,7 @@
       <w:pPr>
         <w:numPr>
           <w:ilvl w:val="0"/>
-          <w:numId w:val="29"/>
+          <w:numId w:val="30"/>
         </w:numPr>
         <w:ind w:left="720" w:hanging="360"/>
         <w:rPr>
@@ -21216,12 +21216,12 @@
           <wp:inline distB="114300" distT="114300" distL="114300" distR="114300">
             <wp:extent cx="5943600" cy="4114800"/>
             <wp:effectExtent b="0" l="0" r="0" t="0"/>
-            <wp:docPr id="1" name="image1.png"/>
+            <wp:docPr id="1" name="image2.png"/>
             <a:graphic>
               <a:graphicData uri="http://schemas.openxmlformats.org/drawingml/2006/picture">
                 <pic:pic>
                   <pic:nvPicPr>
-                    <pic:cNvPr id="0" name="image1.png"/>
+                    <pic:cNvPr id="0" name="image2.png"/>
                     <pic:cNvPicPr preferRelativeResize="0"/>
                   </pic:nvPicPr>
                   <pic:blipFill>
@@ -21770,7 +21770,7 @@
       <w:pPr>
         <w:numPr>
           <w:ilvl w:val="0"/>
-          <w:numId w:val="11"/>
+          <w:numId w:val="12"/>
         </w:numPr>
         <w:ind w:left="720" w:hanging="360"/>
         <w:rPr>
@@ -21789,7 +21789,7 @@
       <w:pPr>
         <w:numPr>
           <w:ilvl w:val="0"/>
-          <w:numId w:val="11"/>
+          <w:numId w:val="12"/>
         </w:numPr>
         <w:ind w:left="720" w:hanging="360"/>
         <w:rPr>
@@ -21808,7 +21808,7 @@
       <w:pPr>
         <w:numPr>
           <w:ilvl w:val="0"/>
-          <w:numId w:val="11"/>
+          <w:numId w:val="12"/>
         </w:numPr>
         <w:ind w:left="720" w:hanging="360"/>
         <w:rPr>
@@ -21827,7 +21827,7 @@
       <w:pPr>
         <w:numPr>
           <w:ilvl w:val="0"/>
-          <w:numId w:val="11"/>
+          <w:numId w:val="12"/>
         </w:numPr>
         <w:ind w:left="720" w:hanging="360"/>
         <w:rPr>
@@ -23092,7 +23092,7 @@
       <w:pPr>
         <w:numPr>
           <w:ilvl w:val="0"/>
-          <w:numId w:val="5"/>
+          <w:numId w:val="6"/>
         </w:numPr>
         <w:ind w:left="720" w:hanging="360"/>
         <w:rPr>
@@ -23123,7 +23123,7 @@
       <w:pPr>
         <w:numPr>
           <w:ilvl w:val="0"/>
-          <w:numId w:val="5"/>
+          <w:numId w:val="6"/>
         </w:numPr>
         <w:ind w:left="720" w:hanging="360"/>
         <w:rPr>
@@ -23156,7 +23156,7 @@
       <w:pPr>
         <w:numPr>
           <w:ilvl w:val="0"/>
-          <w:numId w:val="5"/>
+          <w:numId w:val="6"/>
         </w:numPr>
         <w:ind w:left="720" w:hanging="360"/>
         <w:rPr>
@@ -23205,7 +23205,7 @@
       <w:pPr>
         <w:numPr>
           <w:ilvl w:val="0"/>
-          <w:numId w:val="5"/>
+          <w:numId w:val="6"/>
         </w:numPr>
         <w:ind w:left="720" w:hanging="360"/>
         <w:rPr>
@@ -23829,7 +23829,7 @@
       <w:pPr>
         <w:numPr>
           <w:ilvl w:val="0"/>
-          <w:numId w:val="21"/>
+          <w:numId w:val="22"/>
         </w:numPr>
         <w:ind w:left="720" w:hanging="360"/>
         <w:rPr>
@@ -23848,7 +23848,7 @@
       <w:pPr>
         <w:numPr>
           <w:ilvl w:val="0"/>
-          <w:numId w:val="21"/>
+          <w:numId w:val="22"/>
         </w:numPr>
         <w:ind w:left="720" w:hanging="360"/>
         <w:rPr>
@@ -23879,7 +23879,7 @@
       <w:pPr>
         <w:numPr>
           <w:ilvl w:val="0"/>
-          <w:numId w:val="21"/>
+          <w:numId w:val="22"/>
         </w:numPr>
         <w:ind w:left="720" w:hanging="360"/>
         <w:rPr>
@@ -23914,7 +23914,7 @@
       <w:pPr>
         <w:numPr>
           <w:ilvl w:val="0"/>
-          <w:numId w:val="21"/>
+          <w:numId w:val="22"/>
         </w:numPr>
         <w:ind w:left="720" w:hanging="360"/>
         <w:rPr>
@@ -25250,7 +25250,7 @@
       <w:pPr>
         <w:numPr>
           <w:ilvl w:val="0"/>
-          <w:numId w:val="30"/>
+          <w:numId w:val="31"/>
         </w:numPr>
         <w:ind w:left="720" w:hanging="360"/>
         <w:rPr>
@@ -25274,7 +25274,7 @@
       <w:pPr>
         <w:numPr>
           <w:ilvl w:val="0"/>
-          <w:numId w:val="30"/>
+          <w:numId w:val="31"/>
         </w:numPr>
         <w:ind w:left="720" w:hanging="360"/>
         <w:rPr>
@@ -25305,7 +25305,7 @@
       <w:pPr>
         <w:numPr>
           <w:ilvl w:val="0"/>
-          <w:numId w:val="30"/>
+          <w:numId w:val="31"/>
         </w:numPr>
         <w:ind w:left="720" w:hanging="360"/>
         <w:rPr>
@@ -25336,7 +25336,7 @@
       <w:pPr>
         <w:numPr>
           <w:ilvl w:val="0"/>
-          <w:numId w:val="30"/>
+          <w:numId w:val="31"/>
         </w:numPr>
         <w:ind w:left="720" w:hanging="360"/>
         <w:rPr>
@@ -25362,7 +25362,7 @@
       <w:pPr>
         <w:numPr>
           <w:ilvl w:val="0"/>
-          <w:numId w:val="30"/>
+          <w:numId w:val="31"/>
         </w:numPr>
         <w:ind w:left="720" w:hanging="360"/>
         <w:rPr>
@@ -25693,6 +25693,1226 @@
       <w:pPr>
         <w:rPr>
           <w:b w:val="1"/>
+          <w:color w:val="444444"/>
+        </w:rPr>
+      </w:pPr>
+      <w:r>
+        <w:rPr>
+          <w:rtl w:val="0"/>
+        </w:rPr>
+      </w:r>
+    </w:p>
+    <w:p>
+      <w:pPr>
+        <w:rPr>
+          <w:color w:val="444444"/>
+        </w:rPr>
+      </w:pPr>
+      <w:r>
+        <w:rPr>
+          <w:rtl w:val="0"/>
+        </w:rPr>
+      </w:r>
+    </w:p>
+    <w:p>
+      <w:pPr>
+        <w:rPr/>
+      </w:pPr>
+      <w:r>
+        <w:rPr>
+          <w:rtl w:val="0"/>
+        </w:rPr>
+        <w:t xml:space="preserve">Question: 31</w:t>
+      </w:r>
+    </w:p>
+    <w:p>
+      <w:pPr>
+        <w:rPr>
+          <w:color w:val="999999"/>
+        </w:rPr>
+      </w:pPr>
+      <w:r>
+        <w:rPr>
+          <w:b w:val="1"/>
+          <w:rtl w:val="0"/>
+        </w:rPr>
+        <w:t xml:space="preserve">Main​ ​Topic​ ​:​ </w:t>
+      </w:r>
+      <w:r>
+        <w:rPr>
+          <w:color w:val="999999"/>
+          <w:rtl w:val="0"/>
+        </w:rPr>
+        <w:t xml:space="preserve">Data Analytics</w:t>
+      </w:r>
+    </w:p>
+    <w:p>
+      <w:pPr>
+        <w:rPr>
+          <w:b w:val="1"/>
+          <w:color w:val="999999"/>
+        </w:rPr>
+      </w:pPr>
+      <w:r>
+        <w:rPr>
+          <w:b w:val="1"/>
+          <w:rtl w:val="0"/>
+        </w:rPr>
+        <w:t xml:space="preserve">Sub​ ​Topic​ ​:​ </w:t>
+      </w:r>
+      <w:r>
+        <w:rPr>
+          <w:b w:val="1"/>
+          <w:color w:val="999999"/>
+          <w:rtl w:val="0"/>
+        </w:rPr>
+        <w:t xml:space="preserve">Select an appropriate data layout, schema, structure, and format </w:t>
+      </w:r>
+    </w:p>
+    <w:p>
+      <w:pPr>
+        <w:rPr>
+          <w:color w:val="999999"/>
+        </w:rPr>
+      </w:pPr>
+      <w:r>
+        <w:rPr>
+          <w:rtl w:val="0"/>
+        </w:rPr>
+      </w:r>
+    </w:p>
+    <w:p>
+      <w:pPr>
+        <w:rPr>
+          <w:b w:val="1"/>
+          <w:color w:val="999999"/>
+        </w:rPr>
+      </w:pPr>
+      <w:r>
+        <w:rPr>
+          <w:b w:val="1"/>
+          <w:rtl w:val="0"/>
+        </w:rPr>
+        <w:t xml:space="preserve">Domain: </w:t>
+      </w:r>
+      <w:r>
+        <w:rPr>
+          <w:color w:val="999999"/>
+          <w:rtl w:val="0"/>
+        </w:rPr>
+        <w:t xml:space="preserve">Storage and Data Management  </w:t>
+      </w:r>
+      <w:r>
+        <w:rPr>
+          <w:rtl w:val="0"/>
+        </w:rPr>
+      </w:r>
+    </w:p>
+    <w:p>
+      <w:pPr>
+        <w:rPr>
+          <w:b w:val="1"/>
+        </w:rPr>
+      </w:pPr>
+      <w:r>
+        <w:rPr>
+          <w:rtl w:val="0"/>
+        </w:rPr>
+      </w:r>
+    </w:p>
+    <w:p>
+      <w:pPr>
+        <w:rPr>
+          <w:rFonts w:ascii="Calibri" w:cs="Calibri" w:eastAsia="Calibri" w:hAnsi="Calibri"/>
+        </w:rPr>
+      </w:pPr>
+      <w:r>
+        <w:rPr>
+          <w:rFonts w:ascii="Calibri" w:cs="Calibri" w:eastAsia="Calibri" w:hAnsi="Calibri"/>
+          <w:b w:val="1"/>
+          <w:rtl w:val="0"/>
+        </w:rPr>
+        <w:t xml:space="preserve">Question text</w:t>
+      </w:r>
+      <w:r>
+        <w:rPr>
+          <w:rFonts w:ascii="Calibri" w:cs="Calibri" w:eastAsia="Calibri" w:hAnsi="Calibri"/>
+          <w:rtl w:val="0"/>
+        </w:rPr>
+        <w:t xml:space="preserve">: </w:t>
+      </w:r>
+    </w:p>
+    <w:p>
+      <w:pPr>
+        <w:rPr>
+          <w:color w:val="434343"/>
+        </w:rPr>
+      </w:pPr>
+      <w:r>
+        <w:rPr>
+          <w:color w:val="434343"/>
+          <w:rtl w:val="0"/>
+        </w:rPr>
+        <w:t xml:space="preserve">You work as a data analytics specialist for a food delivery mobile application service. Your service matches restaurants offering delivery service with customers in the regional area of the given restaurants in your system. Your management team needs to gain insight into fulfillment, delivery route efficiency, customer satisfaction, and other key metrics of their service. To meet this end your team is building a data warehouse that will store the business data and allow you to produce key metric analytics views and dashboards to your management team.</w:t>
+      </w:r>
+    </w:p>
+    <w:p>
+      <w:pPr>
+        <w:rPr>
+          <w:color w:val="434343"/>
+        </w:rPr>
+      </w:pPr>
+      <w:r>
+        <w:rPr>
+          <w:rtl w:val="0"/>
+        </w:rPr>
+      </w:r>
+    </w:p>
+    <w:p>
+      <w:pPr>
+        <w:rPr>
+          <w:color w:val="434343"/>
+        </w:rPr>
+      </w:pPr>
+      <w:r>
+        <w:rPr>
+          <w:color w:val="434343"/>
+          <w:rtl w:val="0"/>
+        </w:rPr>
+        <w:t xml:space="preserve">You have loaded all of your data into your Redshift data warehouse and have started to create the business intelligence analytics views for your management team. However, your queries are not performing as well as they should. The response time for producing analytics insights is slow. You have decided to leverage column compression on your Redshift tables to improve query performance. How would you apply compression to your customer table in Redshift?</w:t>
+      </w:r>
+    </w:p>
+    <w:p>
+      <w:pPr>
+        <w:rPr>
+          <w:color w:val="434343"/>
+        </w:rPr>
+      </w:pPr>
+      <w:r>
+        <w:rPr>
+          <w:rtl w:val="0"/>
+        </w:rPr>
+      </w:r>
+    </w:p>
+    <w:p>
+      <w:pPr>
+        <w:numPr>
+          <w:ilvl w:val="0"/>
+          <w:numId w:val="4"/>
+        </w:numPr>
+        <w:ind w:left="720" w:hanging="360"/>
+        <w:rPr>
+          <w:color w:val="434343"/>
+        </w:rPr>
+      </w:pPr>
+      <w:r>
+        <w:rPr>
+          <w:color w:val="434343"/>
+          <w:rtl w:val="0"/>
+        </w:rPr>
+        <w:t xml:space="preserve">update</w:t>
+      </w:r>
+      <w:r>
+        <w:rPr>
+          <w:color w:val="434343"/>
+          <w:rtl w:val="0"/>
+        </w:rPr>
+        <w:t xml:space="preserve"> </w:t>
+      </w:r>
+      <w:r>
+        <w:rPr>
+          <w:color w:val="434343"/>
+          <w:rtl w:val="0"/>
+        </w:rPr>
+        <w:t xml:space="preserve">table</w:t>
+      </w:r>
+      <w:r>
+        <w:rPr>
+          <w:color w:val="434343"/>
+          <w:rtl w:val="0"/>
+        </w:rPr>
+        <w:t xml:space="preserve"> customer(</w:t>
+      </w:r>
+    </w:p>
+    <w:p>
+      <w:pPr>
+        <w:ind w:left="720" w:firstLine="0"/>
+        <w:rPr>
+          <w:color w:val="434343"/>
+        </w:rPr>
+      </w:pPr>
+      <w:r>
+        <w:rPr>
+          <w:color w:val="434343"/>
+          <w:rtl w:val="0"/>
+        </w:rPr>
+        <w:t xml:space="preserve">customer_id </w:t>
+      </w:r>
+      <w:r>
+        <w:rPr>
+          <w:color w:val="434343"/>
+          <w:rtl w:val="0"/>
+        </w:rPr>
+        <w:t xml:space="preserve">int</w:t>
+      </w:r>
+      <w:r>
+        <w:rPr>
+          <w:color w:val="434343"/>
+          <w:rtl w:val="0"/>
+        </w:rPr>
+        <w:t xml:space="preserve"> </w:t>
+      </w:r>
+      <w:r>
+        <w:rPr>
+          <w:color w:val="434343"/>
+          <w:rtl w:val="0"/>
+        </w:rPr>
+        <w:t xml:space="preserve">encode</w:t>
+      </w:r>
+      <w:r>
+        <w:rPr>
+          <w:color w:val="434343"/>
+          <w:rtl w:val="0"/>
+        </w:rPr>
+        <w:t xml:space="preserve"> </w:t>
+      </w:r>
+      <w:r>
+        <w:rPr>
+          <w:color w:val="434343"/>
+          <w:rtl w:val="0"/>
+        </w:rPr>
+        <w:t xml:space="preserve">raw</w:t>
+      </w:r>
+      <w:r>
+        <w:rPr>
+          <w:color w:val="434343"/>
+          <w:rtl w:val="0"/>
+        </w:rPr>
+        <w:t xml:space="preserve">,</w:t>
+      </w:r>
+    </w:p>
+    <w:p>
+      <w:pPr>
+        <w:ind w:left="720" w:firstLine="0"/>
+        <w:rPr>
+          <w:color w:val="434343"/>
+        </w:rPr>
+      </w:pPr>
+      <w:r>
+        <w:rPr>
+          <w:color w:val="434343"/>
+          <w:rtl w:val="0"/>
+        </w:rPr>
+        <w:t xml:space="preserve">customer_name </w:t>
+      </w:r>
+      <w:r>
+        <w:rPr>
+          <w:color w:val="434343"/>
+          <w:rtl w:val="0"/>
+        </w:rPr>
+        <w:t xml:space="preserve">char</w:t>
+      </w:r>
+      <w:r>
+        <w:rPr>
+          <w:color w:val="434343"/>
+          <w:rtl w:val="0"/>
+        </w:rPr>
+        <w:t xml:space="preserve">(</w:t>
+      </w:r>
+      <w:r>
+        <w:rPr>
+          <w:color w:val="434343"/>
+          <w:rtl w:val="0"/>
+        </w:rPr>
+        <w:t xml:space="preserve">20</w:t>
+      </w:r>
+      <w:r>
+        <w:rPr>
+          <w:color w:val="434343"/>
+          <w:rtl w:val="0"/>
+        </w:rPr>
+        <w:t xml:space="preserve">) </w:t>
+      </w:r>
+      <w:r>
+        <w:rPr>
+          <w:color w:val="434343"/>
+          <w:rtl w:val="0"/>
+        </w:rPr>
+        <w:t xml:space="preserve">encode</w:t>
+      </w:r>
+      <w:r>
+        <w:rPr>
+          <w:color w:val="434343"/>
+          <w:rtl w:val="0"/>
+        </w:rPr>
+        <w:t xml:space="preserve"> az64);</w:t>
+      </w:r>
+      <w:r>
+        <w:rPr>
+          <w:rtl w:val="0"/>
+        </w:rPr>
+      </w:r>
+    </w:p>
+    <w:p>
+      <w:pPr>
+        <w:numPr>
+          <w:ilvl w:val="0"/>
+          <w:numId w:val="4"/>
+        </w:numPr>
+        <w:ind w:left="720" w:hanging="360"/>
+        <w:rPr>
+          <w:color w:val="434343"/>
+        </w:rPr>
+      </w:pPr>
+      <w:r>
+        <w:rPr>
+          <w:color w:val="434343"/>
+          <w:rtl w:val="0"/>
+        </w:rPr>
+        <w:t xml:space="preserve">create</w:t>
+      </w:r>
+      <w:r>
+        <w:rPr>
+          <w:color w:val="434343"/>
+          <w:rtl w:val="0"/>
+        </w:rPr>
+        <w:t xml:space="preserve"> </w:t>
+      </w:r>
+      <w:r>
+        <w:rPr>
+          <w:color w:val="434343"/>
+          <w:rtl w:val="0"/>
+        </w:rPr>
+        <w:t xml:space="preserve">table</w:t>
+      </w:r>
+      <w:r>
+        <w:rPr>
+          <w:color w:val="434343"/>
+          <w:rtl w:val="0"/>
+        </w:rPr>
+        <w:t xml:space="preserve"> customer(</w:t>
+      </w:r>
+    </w:p>
+    <w:p>
+      <w:pPr>
+        <w:ind w:left="720" w:firstLine="0"/>
+        <w:rPr>
+          <w:color w:val="434343"/>
+        </w:rPr>
+      </w:pPr>
+      <w:r>
+        <w:rPr>
+          <w:color w:val="434343"/>
+          <w:rtl w:val="0"/>
+        </w:rPr>
+        <w:t xml:space="preserve">customer_id </w:t>
+      </w:r>
+      <w:r>
+        <w:rPr>
+          <w:color w:val="434343"/>
+          <w:rtl w:val="0"/>
+        </w:rPr>
+        <w:t xml:space="preserve">int</w:t>
+      </w:r>
+      <w:r>
+        <w:rPr>
+          <w:color w:val="434343"/>
+          <w:rtl w:val="0"/>
+        </w:rPr>
+        <w:t xml:space="preserve"> </w:t>
+      </w:r>
+      <w:r>
+        <w:rPr>
+          <w:color w:val="434343"/>
+          <w:rtl w:val="0"/>
+        </w:rPr>
+        <w:t xml:space="preserve">encode</w:t>
+      </w:r>
+      <w:r>
+        <w:rPr>
+          <w:color w:val="434343"/>
+          <w:rtl w:val="0"/>
+        </w:rPr>
+        <w:t xml:space="preserve"> </w:t>
+      </w:r>
+      <w:r>
+        <w:rPr>
+          <w:color w:val="434343"/>
+          <w:rtl w:val="0"/>
+        </w:rPr>
+        <w:t xml:space="preserve">raw</w:t>
+      </w:r>
+      <w:r>
+        <w:rPr>
+          <w:color w:val="434343"/>
+          <w:rtl w:val="0"/>
+        </w:rPr>
+        <w:t xml:space="preserve">,</w:t>
+      </w:r>
+    </w:p>
+    <w:p>
+      <w:pPr>
+        <w:ind w:left="720" w:firstLine="0"/>
+        <w:rPr>
+          <w:color w:val="434343"/>
+        </w:rPr>
+      </w:pPr>
+      <w:r>
+        <w:rPr>
+          <w:color w:val="434343"/>
+          <w:rtl w:val="0"/>
+        </w:rPr>
+        <w:t xml:space="preserve">customer_name </w:t>
+      </w:r>
+      <w:r>
+        <w:rPr>
+          <w:color w:val="434343"/>
+          <w:rtl w:val="0"/>
+        </w:rPr>
+        <w:t xml:space="preserve">char</w:t>
+      </w:r>
+      <w:r>
+        <w:rPr>
+          <w:color w:val="434343"/>
+          <w:rtl w:val="0"/>
+        </w:rPr>
+        <w:t xml:space="preserve">(</w:t>
+      </w:r>
+      <w:r>
+        <w:rPr>
+          <w:color w:val="434343"/>
+          <w:rtl w:val="0"/>
+        </w:rPr>
+        <w:t xml:space="preserve">20</w:t>
+      </w:r>
+      <w:r>
+        <w:rPr>
+          <w:color w:val="434343"/>
+          <w:rtl w:val="0"/>
+        </w:rPr>
+        <w:t xml:space="preserve">) </w:t>
+      </w:r>
+      <w:r>
+        <w:rPr>
+          <w:color w:val="434343"/>
+          <w:rtl w:val="0"/>
+        </w:rPr>
+        <w:t xml:space="preserve">encode</w:t>
+      </w:r>
+      <w:r>
+        <w:rPr>
+          <w:color w:val="434343"/>
+          <w:rtl w:val="0"/>
+        </w:rPr>
+        <w:t xml:space="preserve"> bytedict);</w:t>
+      </w:r>
+      <w:r>
+        <w:rPr>
+          <w:rtl w:val="0"/>
+        </w:rPr>
+      </w:r>
+    </w:p>
+    <w:p>
+      <w:pPr>
+        <w:numPr>
+          <w:ilvl w:val="0"/>
+          <w:numId w:val="4"/>
+        </w:numPr>
+        <w:ind w:left="720" w:hanging="360"/>
+        <w:rPr>
+          <w:color w:val="434343"/>
+        </w:rPr>
+      </w:pPr>
+      <w:r>
+        <w:rPr>
+          <w:color w:val="434343"/>
+          <w:rtl w:val="0"/>
+        </w:rPr>
+        <w:t xml:space="preserve">create</w:t>
+      </w:r>
+      <w:r>
+        <w:rPr>
+          <w:color w:val="434343"/>
+          <w:rtl w:val="0"/>
+        </w:rPr>
+        <w:t xml:space="preserve"> table customer(</w:t>
+      </w:r>
+    </w:p>
+    <w:p>
+      <w:pPr>
+        <w:ind w:left="720" w:firstLine="0"/>
+        <w:rPr>
+          <w:color w:val="434343"/>
+        </w:rPr>
+      </w:pPr>
+      <w:r>
+        <w:rPr>
+          <w:color w:val="434343"/>
+          <w:rtl w:val="0"/>
+        </w:rPr>
+        <w:t xml:space="preserve">customer_id </w:t>
+      </w:r>
+      <w:r>
+        <w:rPr>
+          <w:color w:val="434343"/>
+          <w:rtl w:val="0"/>
+        </w:rPr>
+        <w:t xml:space="preserve">int</w:t>
+      </w:r>
+      <w:r>
+        <w:rPr>
+          <w:color w:val="434343"/>
+          <w:rtl w:val="0"/>
+        </w:rPr>
+        <w:t xml:space="preserve"> </w:t>
+      </w:r>
+      <w:r>
+        <w:rPr>
+          <w:color w:val="434343"/>
+          <w:rtl w:val="0"/>
+        </w:rPr>
+        <w:t xml:space="preserve">encode</w:t>
+      </w:r>
+      <w:r>
+        <w:rPr>
+          <w:color w:val="434343"/>
+          <w:rtl w:val="0"/>
+        </w:rPr>
+        <w:t xml:space="preserve"> </w:t>
+      </w:r>
+      <w:r>
+        <w:rPr>
+          <w:color w:val="434343"/>
+          <w:rtl w:val="0"/>
+        </w:rPr>
+        <w:t xml:space="preserve">raw</w:t>
+      </w:r>
+      <w:r>
+        <w:rPr>
+          <w:color w:val="434343"/>
+          <w:rtl w:val="0"/>
+        </w:rPr>
+        <w:t xml:space="preserve">,</w:t>
+      </w:r>
+    </w:p>
+    <w:p>
+      <w:pPr>
+        <w:ind w:left="720" w:firstLine="0"/>
+        <w:rPr>
+          <w:color w:val="434343"/>
+        </w:rPr>
+      </w:pPr>
+      <w:r>
+        <w:rPr>
+          <w:color w:val="434343"/>
+          <w:rtl w:val="0"/>
+        </w:rPr>
+        <w:t xml:space="preserve">customer_name </w:t>
+      </w:r>
+      <w:r>
+        <w:rPr>
+          <w:color w:val="434343"/>
+          <w:rtl w:val="0"/>
+        </w:rPr>
+        <w:t xml:space="preserve">char</w:t>
+      </w:r>
+      <w:r>
+        <w:rPr>
+          <w:color w:val="434343"/>
+          <w:rtl w:val="0"/>
+        </w:rPr>
+        <w:t xml:space="preserve">(</w:t>
+      </w:r>
+      <w:r>
+        <w:rPr>
+          <w:color w:val="434343"/>
+          <w:rtl w:val="0"/>
+        </w:rPr>
+        <w:t xml:space="preserve">20</w:t>
+      </w:r>
+      <w:r>
+        <w:rPr>
+          <w:color w:val="434343"/>
+          <w:rtl w:val="0"/>
+        </w:rPr>
+        <w:t xml:space="preserve">) </w:t>
+      </w:r>
+      <w:r>
+        <w:rPr>
+          <w:color w:val="434343"/>
+          <w:rtl w:val="0"/>
+        </w:rPr>
+        <w:t xml:space="preserve">encode</w:t>
+      </w:r>
+      <w:r>
+        <w:rPr>
+          <w:color w:val="434343"/>
+          <w:rtl w:val="0"/>
+        </w:rPr>
+        <w:t xml:space="preserve"> mostly8);</w:t>
+      </w:r>
+      <w:r>
+        <w:rPr>
+          <w:rtl w:val="0"/>
+        </w:rPr>
+      </w:r>
+    </w:p>
+    <w:p>
+      <w:pPr>
+        <w:numPr>
+          <w:ilvl w:val="0"/>
+          <w:numId w:val="4"/>
+        </w:numPr>
+        <w:ind w:left="720" w:hanging="360"/>
+        <w:rPr>
+          <w:color w:val="434343"/>
+        </w:rPr>
+      </w:pPr>
+      <w:r>
+        <w:rPr>
+          <w:color w:val="434343"/>
+          <w:rtl w:val="0"/>
+        </w:rPr>
+        <w:t xml:space="preserve">create</w:t>
+      </w:r>
+      <w:r>
+        <w:rPr>
+          <w:color w:val="434343"/>
+          <w:rtl w:val="0"/>
+        </w:rPr>
+        <w:t xml:space="preserve"> schema customer(</w:t>
+      </w:r>
+    </w:p>
+    <w:p>
+      <w:pPr>
+        <w:ind w:left="720" w:firstLine="0"/>
+        <w:rPr>
+          <w:color w:val="434343"/>
+        </w:rPr>
+      </w:pPr>
+      <w:r>
+        <w:rPr>
+          <w:color w:val="434343"/>
+          <w:rtl w:val="0"/>
+        </w:rPr>
+        <w:t xml:space="preserve">customer_id </w:t>
+      </w:r>
+      <w:r>
+        <w:rPr>
+          <w:color w:val="434343"/>
+          <w:rtl w:val="0"/>
+        </w:rPr>
+        <w:t xml:space="preserve">int</w:t>
+      </w:r>
+      <w:r>
+        <w:rPr>
+          <w:color w:val="434343"/>
+          <w:rtl w:val="0"/>
+        </w:rPr>
+        <w:t xml:space="preserve"> </w:t>
+      </w:r>
+      <w:r>
+        <w:rPr>
+          <w:color w:val="434343"/>
+          <w:rtl w:val="0"/>
+        </w:rPr>
+        <w:t xml:space="preserve">encode</w:t>
+      </w:r>
+      <w:r>
+        <w:rPr>
+          <w:color w:val="434343"/>
+          <w:rtl w:val="0"/>
+        </w:rPr>
+        <w:t xml:space="preserve"> </w:t>
+      </w:r>
+      <w:r>
+        <w:rPr>
+          <w:color w:val="434343"/>
+          <w:rtl w:val="0"/>
+        </w:rPr>
+        <w:t xml:space="preserve">raw</w:t>
+      </w:r>
+      <w:r>
+        <w:rPr>
+          <w:color w:val="434343"/>
+          <w:rtl w:val="0"/>
+        </w:rPr>
+        <w:t xml:space="preserve">,</w:t>
+      </w:r>
+    </w:p>
+    <w:p>
+      <w:pPr>
+        <w:ind w:left="720" w:firstLine="0"/>
+        <w:rPr>
+          <w:color w:val="434343"/>
+        </w:rPr>
+      </w:pPr>
+      <w:r>
+        <w:rPr>
+          <w:color w:val="434343"/>
+          <w:rtl w:val="0"/>
+        </w:rPr>
+        <w:t xml:space="preserve">customer_name </w:t>
+      </w:r>
+      <w:r>
+        <w:rPr>
+          <w:color w:val="434343"/>
+          <w:rtl w:val="0"/>
+        </w:rPr>
+        <w:t xml:space="preserve">char</w:t>
+      </w:r>
+      <w:r>
+        <w:rPr>
+          <w:color w:val="434343"/>
+          <w:rtl w:val="0"/>
+        </w:rPr>
+        <w:t xml:space="preserve">(</w:t>
+      </w:r>
+      <w:r>
+        <w:rPr>
+          <w:color w:val="434343"/>
+          <w:rtl w:val="0"/>
+        </w:rPr>
+        <w:t xml:space="preserve">20</w:t>
+      </w:r>
+      <w:r>
+        <w:rPr>
+          <w:color w:val="434343"/>
+          <w:rtl w:val="0"/>
+        </w:rPr>
+        <w:t xml:space="preserve">) </w:t>
+      </w:r>
+      <w:r>
+        <w:rPr>
+          <w:color w:val="434343"/>
+          <w:rtl w:val="0"/>
+        </w:rPr>
+        <w:t xml:space="preserve">encode</w:t>
+      </w:r>
+      <w:r>
+        <w:rPr>
+          <w:color w:val="434343"/>
+          <w:rtl w:val="0"/>
+        </w:rPr>
+        <w:t xml:space="preserve"> bytedict);</w:t>
+      </w:r>
+      <w:r>
+        <w:rPr>
+          <w:rtl w:val="0"/>
+        </w:rPr>
+      </w:r>
+    </w:p>
+    <w:p>
+      <w:pPr>
+        <w:rPr>
+          <w:color w:val="434343"/>
+        </w:rPr>
+      </w:pPr>
+      <w:r>
+        <w:rPr>
+          <w:rtl w:val="0"/>
+        </w:rPr>
+      </w:r>
+    </w:p>
+    <w:p>
+      <w:pPr>
+        <w:rPr>
+          <w:color w:val="434343"/>
+        </w:rPr>
+      </w:pPr>
+      <w:r>
+        <w:rPr>
+          <w:rFonts w:ascii="Calibri" w:cs="Calibri" w:eastAsia="Calibri" w:hAnsi="Calibri"/>
+          <w:b w:val="1"/>
+          <w:rtl w:val="0"/>
+        </w:rPr>
+        <w:t xml:space="preserve">Answer:</w:t>
+      </w:r>
+      <w:r>
+        <w:rPr>
+          <w:color w:val="434343"/>
+          <w:rtl w:val="0"/>
+        </w:rPr>
+        <w:t xml:space="preserve"> B</w:t>
+      </w:r>
+    </w:p>
+    <w:p>
+      <w:pPr>
+        <w:rPr>
+          <w:color w:val="434343"/>
+        </w:rPr>
+      </w:pPr>
+      <w:r>
+        <w:rPr>
+          <w:rtl w:val="0"/>
+        </w:rPr>
+      </w:r>
+    </w:p>
+    <w:p>
+      <w:pPr>
+        <w:rPr>
+          <w:color w:val="434343"/>
+        </w:rPr>
+      </w:pPr>
+      <w:r>
+        <w:rPr>
+          <w:rFonts w:ascii="Calibri" w:cs="Calibri" w:eastAsia="Calibri" w:hAnsi="Calibri"/>
+          <w:b w:val="1"/>
+          <w:rtl w:val="0"/>
+        </w:rPr>
+        <w:t xml:space="preserve">Explanation:</w:t>
+      </w:r>
+      <w:r>
+        <w:rPr>
+          <w:rtl w:val="0"/>
+        </w:rPr>
+      </w:r>
+    </w:p>
+    <w:p>
+      <w:pPr>
+        <w:rPr>
+          <w:color w:val="444444"/>
+          <w:highlight w:val="white"/>
+        </w:rPr>
+      </w:pPr>
+      <w:r>
+        <w:rPr>
+          <w:color w:val="434343"/>
+          <w:rtl w:val="0"/>
+        </w:rPr>
+        <w:t xml:space="preserve">Option A is incorrect</w:t>
+      </w:r>
+      <w:r>
+        <w:rPr>
+          <w:color w:val="444444"/>
+          <w:highlight w:val="white"/>
+          <w:rtl w:val="0"/>
+        </w:rPr>
+        <w:t xml:space="preserve">. You cannot change (update) the compression encoding on a table after it has been created. You need to create a new table with your desired compression encoding and then load your existing data into the new table. Also, the AZ64 encoding does not support CHAR or VARCHAR.</w:t>
+      </w:r>
+    </w:p>
+    <w:p>
+      <w:pPr>
+        <w:rPr>
+          <w:color w:val="444444"/>
+          <w:highlight w:val="white"/>
+        </w:rPr>
+      </w:pPr>
+      <w:r>
+        <w:rPr>
+          <w:rtl w:val="0"/>
+        </w:rPr>
+      </w:r>
+    </w:p>
+    <w:p>
+      <w:pPr>
+        <w:rPr>
+          <w:color w:val="383a42"/>
+          <w:shd w:fill="fafafa" w:val="clear"/>
+        </w:rPr>
+      </w:pPr>
+      <w:r>
+        <w:rPr>
+          <w:color w:val="444444"/>
+          <w:highlight w:val="white"/>
+          <w:rtl w:val="0"/>
+        </w:rPr>
+        <w:t xml:space="preserve">Option B is correct. After you </w:t>
+      </w:r>
+      <w:r>
+        <w:rPr>
+          <w:color w:val="444444"/>
+          <w:highlight w:val="white"/>
+          <w:rtl w:val="0"/>
+        </w:rPr>
+        <w:t xml:space="preserve">run the ANALYZE COMPRESSION command on your existing table you can use the results to select the compression encodings you’ll use when you create a new table to populate with your existing data. </w:t>
+      </w:r>
+      <w:r>
+        <w:rPr>
+          <w:color w:val="444444"/>
+          <w:highlight w:val="white"/>
+          <w:rtl w:val="0"/>
+        </w:rPr>
+        <w:t xml:space="preserve">You need to create a new table with your desired compression encodings and then load your existing data into the new table.</w:t>
+      </w:r>
+      <w:r>
+        <w:rPr>
+          <w:rtl w:val="0"/>
+        </w:rPr>
+      </w:r>
+    </w:p>
+    <w:p>
+      <w:pPr>
+        <w:rPr>
+          <w:color w:val="444444"/>
+          <w:highlight w:val="white"/>
+        </w:rPr>
+      </w:pPr>
+      <w:r>
+        <w:rPr>
+          <w:rtl w:val="0"/>
+        </w:rPr>
+      </w:r>
+    </w:p>
+    <w:p>
+      <w:pPr>
+        <w:rPr>
+          <w:color w:val="444444"/>
+          <w:highlight w:val="white"/>
+        </w:rPr>
+      </w:pPr>
+      <w:r>
+        <w:rPr>
+          <w:color w:val="444444"/>
+          <w:highlight w:val="white"/>
+          <w:rtl w:val="0"/>
+        </w:rPr>
+        <w:t xml:space="preserve">Option C is incorrect. The MOSTLY8 encoding does not support CHAR or VARCHAR.</w:t>
+        <w:br w:type="textWrapping"/>
+      </w:r>
+    </w:p>
+    <w:p>
+      <w:pPr>
+        <w:rPr>
+          <w:color w:val="444444"/>
+          <w:highlight w:val="white"/>
+        </w:rPr>
+      </w:pPr>
+      <w:r>
+        <w:rPr>
+          <w:color w:val="444444"/>
+          <w:highlight w:val="white"/>
+          <w:rtl w:val="0"/>
+        </w:rPr>
+        <w:t xml:space="preserve">Option D is incorrect. To create a new table with your desired encodings, you use the CREATE TABLE command, not the CREATE SCHEMA command. </w:t>
+      </w:r>
+    </w:p>
+    <w:p>
+      <w:pPr>
+        <w:rPr>
+          <w:color w:val="383a42"/>
+          <w:shd w:fill="fafafa" w:val="clear"/>
+        </w:rPr>
+      </w:pPr>
+      <w:r>
+        <w:rPr>
+          <w:rtl w:val="0"/>
+        </w:rPr>
+      </w:r>
+    </w:p>
+    <w:p>
+      <w:pPr>
+        <w:rPr>
+          <w:rFonts w:ascii="Calibri" w:cs="Calibri" w:eastAsia="Calibri" w:hAnsi="Calibri"/>
+          <w:b w:val="1"/>
+        </w:rPr>
+      </w:pPr>
+      <w:r>
+        <w:rPr>
+          <w:rFonts w:ascii="Calibri" w:cs="Calibri" w:eastAsia="Calibri" w:hAnsi="Calibri"/>
+          <w:b w:val="1"/>
+          <w:rtl w:val="0"/>
+        </w:rPr>
+        <w:t xml:space="preserve">Reference:</w:t>
+      </w:r>
+    </w:p>
+    <w:p>
+      <w:pPr>
+        <w:rPr>
+          <w:color w:val="444444"/>
+        </w:rPr>
+      </w:pPr>
+      <w:r>
+        <w:rPr>
+          <w:color w:val="444444"/>
+          <w:rtl w:val="0"/>
+        </w:rPr>
+        <w:t xml:space="preserve">Please see the Amazon Redshift Database developer guide titled </w:t>
+      </w:r>
+      <w:r>
+        <w:rPr>
+          <w:b w:val="1"/>
+          <w:color w:val="444444"/>
+          <w:rtl w:val="0"/>
+        </w:rPr>
+        <w:t xml:space="preserve">Choosing a column compression type </w:t>
+      </w:r>
+      <w:r>
+        <w:rPr>
+          <w:color w:val="444444"/>
+          <w:rtl w:val="0"/>
+        </w:rPr>
+        <w:t xml:space="preserve">(</w:t>
+      </w:r>
+      <w:hyperlink r:id="rId126">
+        <w:r>
+          <w:rPr>
+            <w:color w:val="1155cc"/>
+            <w:u w:val="single"/>
+            <w:rtl w:val="0"/>
+          </w:rPr>
+          <w:t xml:space="preserve">https://docs.aws.amazon.com/redshift/latest/dg/t_Compressing_data_on_disk.html</w:t>
+        </w:r>
+      </w:hyperlink>
+      <w:r>
+        <w:rPr>
+          <w:color w:val="444444"/>
+          <w:rtl w:val="0"/>
+        </w:rPr>
+        <w:t xml:space="preserve">), and the Amazon Redshift Database developer guide titled</w:t>
+      </w:r>
+      <w:r>
+        <w:rPr>
+          <w:b w:val="1"/>
+          <w:color w:val="444444"/>
+          <w:rtl w:val="0"/>
+        </w:rPr>
+        <w:t xml:space="preserve"> Compression encodings </w:t>
+      </w:r>
+      <w:r>
+        <w:rPr>
+          <w:color w:val="444444"/>
+          <w:rtl w:val="0"/>
+        </w:rPr>
+        <w:t xml:space="preserve">(</w:t>
+      </w:r>
+      <w:hyperlink r:id="rId127">
+        <w:r>
+          <w:rPr>
+            <w:color w:val="1155cc"/>
+            <w:u w:val="single"/>
+            <w:rtl w:val="0"/>
+          </w:rPr>
+          <w:t xml:space="preserve">https://docs.aws.amazon.com/redshift/latest/dg/c_Compression_encodings.html</w:t>
+        </w:r>
+      </w:hyperlink>
+      <w:r>
+        <w:rPr>
+          <w:color w:val="444444"/>
+          <w:rtl w:val="0"/>
+        </w:rPr>
+        <w:t xml:space="preserve">), the Amazon Redshift Database developer guide titled</w:t>
+      </w:r>
+      <w:r>
+        <w:rPr>
+          <w:b w:val="1"/>
+          <w:color w:val="444444"/>
+          <w:rtl w:val="0"/>
+        </w:rPr>
+        <w:t xml:space="preserve"> Loading tables with automatic compression </w:t>
+      </w:r>
+      <w:r>
+        <w:rPr>
+          <w:color w:val="444444"/>
+          <w:rtl w:val="0"/>
+        </w:rPr>
+        <w:t xml:space="preserve">(</w:t>
+      </w:r>
+      <w:hyperlink r:id="rId128">
+        <w:r>
+          <w:rPr>
+            <w:color w:val="1155cc"/>
+            <w:u w:val="single"/>
+            <w:rtl w:val="0"/>
+          </w:rPr>
+          <w:t xml:space="preserve">https://docs.aws.amazon.com/redshift/latest/dg/c_Loading_tables_auto_compress.html</w:t>
+        </w:r>
+      </w:hyperlink>
+      <w:r>
+        <w:rPr>
+          <w:color w:val="444444"/>
+          <w:rtl w:val="0"/>
+        </w:rPr>
+        <w:t xml:space="preserve">), and the Amazon Redshift Database developer guide titled</w:t>
+      </w:r>
+      <w:r>
+        <w:rPr>
+          <w:b w:val="1"/>
+          <w:color w:val="444444"/>
+          <w:rtl w:val="0"/>
+        </w:rPr>
+        <w:t xml:space="preserve"> SQL commands </w:t>
+      </w:r>
+      <w:r>
+        <w:rPr>
+          <w:color w:val="444444"/>
+          <w:rtl w:val="0"/>
+        </w:rPr>
+        <w:t xml:space="preserve">(</w:t>
+      </w:r>
+      <w:hyperlink r:id="rId129">
+        <w:r>
+          <w:rPr>
+            <w:color w:val="1155cc"/>
+            <w:u w:val="single"/>
+            <w:rtl w:val="0"/>
+          </w:rPr>
+          <w:t xml:space="preserve">https://docs.aws.amazon.com/redshift/latest/dg/c_SQL_commands.html</w:t>
+        </w:r>
+      </w:hyperlink>
+      <w:r>
+        <w:rPr>
+          <w:color w:val="444444"/>
+          <w:rtl w:val="0"/>
+        </w:rPr>
+        <w:t xml:space="preserve">)</w:t>
+      </w:r>
+    </w:p>
+    <w:p>
+      <w:pPr>
+        <w:rPr>
+          <w:b w:val="1"/>
+          <w:color w:val="444444"/>
+        </w:rPr>
+      </w:pPr>
+      <w:r>
+        <w:rPr>
+          <w:rtl w:val="0"/>
+        </w:rPr>
+      </w:r>
+    </w:p>
+    <w:p>
+      <w:pPr>
+        <w:rPr>
+          <w:b w:val="1"/>
+          <w:color w:val="444444"/>
+        </w:rPr>
+      </w:pPr>
+      <w:r>
+        <w:rPr>
+          <w:rtl w:val="0"/>
+        </w:rPr>
+      </w:r>
+    </w:p>
+    <w:p>
+      <w:pPr>
+        <w:rPr>
+          <w:b w:val="1"/>
+          <w:color w:val="444444"/>
+        </w:rPr>
+      </w:pPr>
+      <w:r>
+        <w:rPr>
+          <w:rtl w:val="0"/>
+        </w:rPr>
+      </w:r>
+    </w:p>
+    <w:p>
+      <w:pPr>
+        <w:rPr>
+          <w:b w:val="1"/>
+          <w:color w:val="444444"/>
+        </w:rPr>
+      </w:pPr>
+      <w:r>
+        <w:rPr>
+          <w:rtl w:val="0"/>
+        </w:rPr>
+      </w:r>
+    </w:p>
+    <w:p>
+      <w:pPr>
+        <w:rPr>
           <w:color w:val="444444"/>
         </w:rPr>
       </w:pPr>
@@ -28928,6 +30148,116 @@
     </w:lvl>
   </w:abstractNum>
   <w:abstractNum w:abstractNumId="30">
+    <w:lvl w:ilvl="0">
+      <w:start w:val="1"/>
+      <w:numFmt w:val="upperLetter"/>
+      <w:lvlText w:val="%1)"/>
+      <w:lvlJc w:val="left"/>
+      <w:pPr>
+        <w:ind w:left="720" w:hanging="360"/>
+      </w:pPr>
+      <w:rPr>
+        <w:u w:val="none"/>
+      </w:rPr>
+    </w:lvl>
+    <w:lvl w:ilvl="1">
+      <w:start w:val="1"/>
+      <w:numFmt w:val="lowerLetter"/>
+      <w:lvlText w:val="%2)"/>
+      <w:lvlJc w:val="left"/>
+      <w:pPr>
+        <w:ind w:left="1440" w:hanging="360"/>
+      </w:pPr>
+      <w:rPr>
+        <w:u w:val="none"/>
+      </w:rPr>
+    </w:lvl>
+    <w:lvl w:ilvl="2">
+      <w:start w:val="1"/>
+      <w:numFmt w:val="lowerRoman"/>
+      <w:lvlText w:val="%3)"/>
+      <w:lvlJc w:val="right"/>
+      <w:pPr>
+        <w:ind w:left="2160" w:hanging="360"/>
+      </w:pPr>
+      <w:rPr>
+        <w:u w:val="none"/>
+      </w:rPr>
+    </w:lvl>
+    <w:lvl w:ilvl="3">
+      <w:start w:val="1"/>
+      <w:numFmt w:val="decimal"/>
+      <w:lvlText w:val="(%4)"/>
+      <w:lvlJc w:val="left"/>
+      <w:pPr>
+        <w:ind w:left="2880" w:hanging="360"/>
+      </w:pPr>
+      <w:rPr>
+        <w:u w:val="none"/>
+      </w:rPr>
+    </w:lvl>
+    <w:lvl w:ilvl="4">
+      <w:start w:val="1"/>
+      <w:numFmt w:val="lowerLetter"/>
+      <w:lvlText w:val="(%5)"/>
+      <w:lvlJc w:val="left"/>
+      <w:pPr>
+        <w:ind w:left="3600" w:hanging="360"/>
+      </w:pPr>
+      <w:rPr>
+        <w:u w:val="none"/>
+      </w:rPr>
+    </w:lvl>
+    <w:lvl w:ilvl="5">
+      <w:start w:val="1"/>
+      <w:numFmt w:val="lowerRoman"/>
+      <w:lvlText w:val="(%6)"/>
+      <w:lvlJc w:val="right"/>
+      <w:pPr>
+        <w:ind w:left="4320" w:hanging="360"/>
+      </w:pPr>
+      <w:rPr>
+        <w:u w:val="none"/>
+      </w:rPr>
+    </w:lvl>
+    <w:lvl w:ilvl="6">
+      <w:start w:val="1"/>
+      <w:numFmt w:val="decimal"/>
+      <w:lvlText w:val="%7."/>
+      <w:lvlJc w:val="left"/>
+      <w:pPr>
+        <w:ind w:left="5040" w:hanging="360"/>
+      </w:pPr>
+      <w:rPr>
+        <w:u w:val="none"/>
+      </w:rPr>
+    </w:lvl>
+    <w:lvl w:ilvl="7">
+      <w:start w:val="1"/>
+      <w:numFmt w:val="lowerLetter"/>
+      <w:lvlText w:val="%8."/>
+      <w:lvlJc w:val="left"/>
+      <w:pPr>
+        <w:ind w:left="5760" w:hanging="360"/>
+      </w:pPr>
+      <w:rPr>
+        <w:u w:val="none"/>
+      </w:rPr>
+    </w:lvl>
+    <w:lvl w:ilvl="8">
+      <w:start w:val="1"/>
+      <w:numFmt w:val="lowerRoman"/>
+      <w:lvlText w:val="%9."/>
+      <w:lvlJc w:val="right"/>
+      <w:pPr>
+        <w:ind w:left="6480" w:hanging="360"/>
+      </w:pPr>
+      <w:rPr>
+        <w:u w:val="none"/>
+      </w:rPr>
+    </w:lvl>
+  </w:abstractNum>
+  <w:abstractNum w:abstractNumId="31">
     <w:lvl w:ilvl="0">
       <w:start w:val="1"/>
       <w:numFmt w:val="upperLetter"/>
@@ -29126,6 +30456,9 @@
   </w:num>
   <w:num w:numId="30">
     <w:abstractNumId w:val="30"/>
+  </w:num>
+  <w:num w:numId="31">
+    <w:abstractNumId w:val="31"/>
   </w:num>
 </w:numbering>
 </file>

</xml_diff>

<commit_message>
added question 32 to DA cert questions set #2
</commit_message>
<xml_diff>
--- a/public/Exam Notes/DA-Vincent-1-65-May-4.docx
+++ b/public/Exam Notes/DA-Vincent-1-65-May-4.docx
@@ -2798,12 +2798,12 @@
             <wp:inline distB="19050" distT="19050" distL="19050" distR="19050">
               <wp:extent cx="2075331" cy="2986088"/>
               <wp:effectExtent b="0" l="0" r="0" t="0"/>
-              <wp:docPr id="2" name="image1.png"/>
+              <wp:docPr id="2" name="image2.png"/>
               <a:graphic>
                 <a:graphicData uri="http://schemas.openxmlformats.org/drawingml/2006/picture">
                   <pic:pic>
                     <pic:nvPicPr>
-                      <pic:cNvPr id="0" name="image1.png"/>
+                      <pic:cNvPr id="0" name="image2.png"/>
                       <pic:cNvPicPr preferRelativeResize="0"/>
                     </pic:nvPicPr>
                     <pic:blipFill>
@@ -7253,7 +7253,7 @@
       <w:pPr>
         <w:numPr>
           <w:ilvl w:val="0"/>
-          <w:numId w:val="28"/>
+          <w:numId w:val="29"/>
         </w:numPr>
         <w:ind w:left="720" w:hanging="360"/>
         <w:rPr>
@@ -7273,7 +7273,7 @@
       <w:pPr>
         <w:numPr>
           <w:ilvl w:val="0"/>
-          <w:numId w:val="28"/>
+          <w:numId w:val="29"/>
         </w:numPr>
         <w:ind w:left="720" w:hanging="360"/>
         <w:rPr>
@@ -7294,7 +7294,7 @@
       <w:pPr>
         <w:numPr>
           <w:ilvl w:val="0"/>
-          <w:numId w:val="28"/>
+          <w:numId w:val="29"/>
         </w:numPr>
         <w:ind w:left="720" w:hanging="360"/>
         <w:rPr>
@@ -7315,7 +7315,7 @@
       <w:pPr>
         <w:numPr>
           <w:ilvl w:val="0"/>
-          <w:numId w:val="28"/>
+          <w:numId w:val="29"/>
         </w:numPr>
         <w:ind w:left="720" w:hanging="360"/>
         <w:rPr>
@@ -11008,7 +11008,7 @@
       <w:pPr>
         <w:numPr>
           <w:ilvl w:val="0"/>
-          <w:numId w:val="29"/>
+          <w:numId w:val="30"/>
         </w:numPr>
         <w:ind w:left="720" w:hanging="360"/>
         <w:rPr>
@@ -11028,7 +11028,7 @@
       <w:pPr>
         <w:numPr>
           <w:ilvl w:val="0"/>
-          <w:numId w:val="29"/>
+          <w:numId w:val="30"/>
         </w:numPr>
         <w:ind w:left="720" w:hanging="360"/>
         <w:rPr>
@@ -11049,7 +11049,7 @@
       <w:pPr>
         <w:numPr>
           <w:ilvl w:val="0"/>
-          <w:numId w:val="29"/>
+          <w:numId w:val="30"/>
         </w:numPr>
         <w:ind w:left="720" w:hanging="360"/>
         <w:rPr>
@@ -11070,7 +11070,7 @@
       <w:pPr>
         <w:numPr>
           <w:ilvl w:val="0"/>
-          <w:numId w:val="29"/>
+          <w:numId w:val="30"/>
         </w:numPr>
         <w:ind w:left="720" w:hanging="360"/>
         <w:rPr>
@@ -18979,7 +18979,7 @@
       <w:pPr>
         <w:numPr>
           <w:ilvl w:val="0"/>
-          <w:numId w:val="27"/>
+          <w:numId w:val="28"/>
         </w:numPr>
         <w:ind w:left="720" w:hanging="360"/>
         <w:rPr>
@@ -18998,7 +18998,7 @@
       <w:pPr>
         <w:numPr>
           <w:ilvl w:val="0"/>
-          <w:numId w:val="27"/>
+          <w:numId w:val="28"/>
         </w:numPr>
         <w:ind w:left="720" w:hanging="360"/>
         <w:rPr>
@@ -19017,7 +19017,7 @@
       <w:pPr>
         <w:numPr>
           <w:ilvl w:val="0"/>
-          <w:numId w:val="27"/>
+          <w:numId w:val="28"/>
         </w:numPr>
         <w:ind w:left="720" w:hanging="360"/>
         <w:rPr>
@@ -19036,7 +19036,7 @@
       <w:pPr>
         <w:numPr>
           <w:ilvl w:val="0"/>
-          <w:numId w:val="27"/>
+          <w:numId w:val="28"/>
         </w:numPr>
         <w:ind w:left="720" w:hanging="360"/>
         <w:rPr>
@@ -20389,7 +20389,7 @@
       <w:pPr>
         <w:numPr>
           <w:ilvl w:val="0"/>
-          <w:numId w:val="30"/>
+          <w:numId w:val="31"/>
         </w:numPr>
         <w:ind w:left="720" w:hanging="360"/>
         <w:rPr>
@@ -20408,7 +20408,7 @@
       <w:pPr>
         <w:numPr>
           <w:ilvl w:val="0"/>
-          <w:numId w:val="30"/>
+          <w:numId w:val="31"/>
         </w:numPr>
         <w:ind w:left="720" w:hanging="360"/>
         <w:rPr>
@@ -20427,7 +20427,7 @@
       <w:pPr>
         <w:numPr>
           <w:ilvl w:val="0"/>
-          <w:numId w:val="30"/>
+          <w:numId w:val="31"/>
         </w:numPr>
         <w:ind w:left="720" w:hanging="360"/>
         <w:rPr>
@@ -20446,7 +20446,7 @@
       <w:pPr>
         <w:numPr>
           <w:ilvl w:val="0"/>
-          <w:numId w:val="30"/>
+          <w:numId w:val="31"/>
         </w:numPr>
         <w:ind w:left="720" w:hanging="360"/>
         <w:rPr>
@@ -21216,12 +21216,12 @@
           <wp:inline distB="114300" distT="114300" distL="114300" distR="114300">
             <wp:extent cx="5943600" cy="4114800"/>
             <wp:effectExtent b="0" l="0" r="0" t="0"/>
-            <wp:docPr id="1" name="image2.png"/>
+            <wp:docPr id="1" name="image1.png"/>
             <a:graphic>
               <a:graphicData uri="http://schemas.openxmlformats.org/drawingml/2006/picture">
                 <pic:pic>
                   <pic:nvPicPr>
-                    <pic:cNvPr id="0" name="image2.png"/>
+                    <pic:cNvPr id="0" name="image1.png"/>
                     <pic:cNvPicPr preferRelativeResize="0"/>
                   </pic:nvPicPr>
                   <pic:blipFill>
@@ -25250,7 +25250,7 @@
       <w:pPr>
         <w:numPr>
           <w:ilvl w:val="0"/>
-          <w:numId w:val="31"/>
+          <w:numId w:val="32"/>
         </w:numPr>
         <w:ind w:left="720" w:hanging="360"/>
         <w:rPr>
@@ -25274,7 +25274,7 @@
       <w:pPr>
         <w:numPr>
           <w:ilvl w:val="0"/>
-          <w:numId w:val="31"/>
+          <w:numId w:val="32"/>
         </w:numPr>
         <w:ind w:left="720" w:hanging="360"/>
         <w:rPr>
@@ -25305,7 +25305,7 @@
       <w:pPr>
         <w:numPr>
           <w:ilvl w:val="0"/>
-          <w:numId w:val="31"/>
+          <w:numId w:val="32"/>
         </w:numPr>
         <w:ind w:left="720" w:hanging="360"/>
         <w:rPr>
@@ -25336,7 +25336,7 @@
       <w:pPr>
         <w:numPr>
           <w:ilvl w:val="0"/>
-          <w:numId w:val="31"/>
+          <w:numId w:val="32"/>
         </w:numPr>
         <w:ind w:left="720" w:hanging="360"/>
         <w:rPr>
@@ -25362,7 +25362,7 @@
       <w:pPr>
         <w:numPr>
           <w:ilvl w:val="0"/>
-          <w:numId w:val="31"/>
+          <w:numId w:val="32"/>
         </w:numPr>
         <w:ind w:left="720" w:hanging="360"/>
         <w:rPr>
@@ -26899,20 +26899,622 @@
     </w:p>
     <w:p>
       <w:pPr>
-        <w:rPr>
-          <w:b w:val="1"/>
-          <w:color w:val="444444"/>
-        </w:rPr>
-      </w:pPr>
-      <w:r>
-        <w:rPr>
-          <w:rtl w:val="0"/>
-        </w:rPr>
-      </w:r>
-    </w:p>
-    <w:p>
-      <w:pPr>
-        <w:rPr>
+        <w:rPr/>
+      </w:pPr>
+      <w:r>
+        <w:rPr>
+          <w:rtl w:val="0"/>
+        </w:rPr>
+        <w:t xml:space="preserve">Question: 32</w:t>
+      </w:r>
+    </w:p>
+    <w:p>
+      <w:pPr>
+        <w:rPr>
+          <w:color w:val="999999"/>
+        </w:rPr>
+      </w:pPr>
+      <w:r>
+        <w:rPr>
+          <w:b w:val="1"/>
+          <w:rtl w:val="0"/>
+        </w:rPr>
+        <w:t xml:space="preserve">Main​ ​Topic​ ​:​ </w:t>
+      </w:r>
+      <w:r>
+        <w:rPr>
+          <w:color w:val="999999"/>
+          <w:rtl w:val="0"/>
+        </w:rPr>
+        <w:t xml:space="preserve">Data Analytics</w:t>
+      </w:r>
+    </w:p>
+    <w:p>
+      <w:pPr>
+        <w:rPr>
+          <w:b w:val="1"/>
+          <w:color w:val="999999"/>
+        </w:rPr>
+      </w:pPr>
+      <w:r>
+        <w:rPr>
+          <w:b w:val="1"/>
+          <w:rtl w:val="0"/>
+        </w:rPr>
+        <w:t xml:space="preserve">Sub​ ​Topic​ ​:​ </w:t>
+      </w:r>
+      <w:r>
+        <w:rPr>
+          <w:b w:val="1"/>
+          <w:color w:val="999999"/>
+          <w:rtl w:val="0"/>
+        </w:rPr>
+        <w:t xml:space="preserve">Define a data lifecycle based on usage patterns and business requirements</w:t>
+      </w:r>
+      <w:r>
+        <w:rPr>
+          <w:b w:val="1"/>
+          <w:color w:val="999999"/>
+          <w:rtl w:val="0"/>
+        </w:rPr>
+        <w:t xml:space="preserve"> </w:t>
+      </w:r>
+    </w:p>
+    <w:p>
+      <w:pPr>
+        <w:rPr>
+          <w:color w:val="999999"/>
+        </w:rPr>
+      </w:pPr>
+      <w:r>
+        <w:rPr>
+          <w:rtl w:val="0"/>
+        </w:rPr>
+      </w:r>
+    </w:p>
+    <w:p>
+      <w:pPr>
+        <w:rPr>
+          <w:b w:val="1"/>
+          <w:color w:val="999999"/>
+        </w:rPr>
+      </w:pPr>
+      <w:r>
+        <w:rPr>
+          <w:b w:val="1"/>
+          <w:rtl w:val="0"/>
+        </w:rPr>
+        <w:t xml:space="preserve">Domain: </w:t>
+      </w:r>
+      <w:r>
+        <w:rPr>
+          <w:color w:val="999999"/>
+          <w:rtl w:val="0"/>
+        </w:rPr>
+        <w:t xml:space="preserve">Storage and Data Management  </w:t>
+      </w:r>
+      <w:r>
+        <w:rPr>
+          <w:rtl w:val="0"/>
+        </w:rPr>
+      </w:r>
+    </w:p>
+    <w:p>
+      <w:pPr>
+        <w:rPr>
+          <w:b w:val="1"/>
+        </w:rPr>
+      </w:pPr>
+      <w:r>
+        <w:rPr>
+          <w:rtl w:val="0"/>
+        </w:rPr>
+      </w:r>
+    </w:p>
+    <w:p>
+      <w:pPr>
+        <w:rPr>
+          <w:rFonts w:ascii="Calibri" w:cs="Calibri" w:eastAsia="Calibri" w:hAnsi="Calibri"/>
+        </w:rPr>
+      </w:pPr>
+      <w:r>
+        <w:rPr>
+          <w:rFonts w:ascii="Calibri" w:cs="Calibri" w:eastAsia="Calibri" w:hAnsi="Calibri"/>
+          <w:b w:val="1"/>
+          <w:rtl w:val="0"/>
+        </w:rPr>
+        <w:t xml:space="preserve">Question text</w:t>
+      </w:r>
+      <w:r>
+        <w:rPr>
+          <w:rFonts w:ascii="Calibri" w:cs="Calibri" w:eastAsia="Calibri" w:hAnsi="Calibri"/>
+          <w:rtl w:val="0"/>
+        </w:rPr>
+        <w:t xml:space="preserve">: </w:t>
+      </w:r>
+    </w:p>
+    <w:p>
+      <w:pPr>
+        <w:rPr>
+          <w:color w:val="434343"/>
+        </w:rPr>
+      </w:pPr>
+      <w:r>
+        <w:rPr>
+          <w:color w:val="434343"/>
+          <w:rtl w:val="0"/>
+        </w:rPr>
+        <w:t xml:space="preserve">You work as a data analytics specialist for a food processing corporation. Your company processes plant and animal products for distribution across the globe. You need to maintain a data warehouse to store information about your food products such as their production date, their shelf life, and their destination. This information must be backed up and stored for auditing purposes.</w:t>
+      </w:r>
+    </w:p>
+    <w:p>
+      <w:pPr>
+        <w:rPr>
+          <w:color w:val="434343"/>
+        </w:rPr>
+      </w:pPr>
+      <w:r>
+        <w:rPr>
+          <w:rtl w:val="0"/>
+        </w:rPr>
+      </w:r>
+    </w:p>
+    <w:p>
+      <w:pPr>
+        <w:rPr>
+          <w:color w:val="434343"/>
+        </w:rPr>
+      </w:pPr>
+      <w:r>
+        <w:rPr>
+          <w:color w:val="434343"/>
+          <w:rtl w:val="0"/>
+        </w:rPr>
+        <w:t xml:space="preserve">You have chosen Redshift as your data warehouse technology. You are now configuring your snapshot schedule for your primary tables. Which of the following options defines your snapshot schedule to occur every day of the week starting at 12:30 AM on a 1 hour increment?</w:t>
+      </w:r>
+    </w:p>
+    <w:p>
+      <w:pPr>
+        <w:rPr>
+          <w:color w:val="434343"/>
+        </w:rPr>
+      </w:pPr>
+      <w:r>
+        <w:rPr>
+          <w:rtl w:val="0"/>
+        </w:rPr>
+      </w:r>
+    </w:p>
+    <w:p>
+      <w:pPr>
+        <w:numPr>
+          <w:ilvl w:val="0"/>
+          <w:numId w:val="27"/>
+        </w:numPr>
+        <w:ind w:left="720" w:hanging="360"/>
+        <w:rPr>
+          <w:color w:val="434343"/>
+        </w:rPr>
+      </w:pPr>
+      <w:r>
+        <w:rPr>
+          <w:color w:val="434343"/>
+          <w:rtl w:val="0"/>
+        </w:rPr>
+        <w:t xml:space="preserve">cron(30</w:t>
+      </w:r>
+      <w:r>
+        <w:rPr>
+          <w:color w:val="434343"/>
+          <w:rtl w:val="0"/>
+        </w:rPr>
+        <w:t xml:space="preserve"> 12</w:t>
+      </w:r>
+      <w:r>
+        <w:rPr>
+          <w:color w:val="434343"/>
+          <w:rtl w:val="0"/>
+        </w:rPr>
+        <w:t xml:space="preserve">/1</w:t>
+      </w:r>
+      <w:r>
+        <w:rPr>
+          <w:color w:val="434343"/>
+          <w:rtl w:val="0"/>
+        </w:rPr>
+        <w:t xml:space="preserve"> ALL</w:t>
+      </w:r>
+      <w:r>
+        <w:rPr>
+          <w:color w:val="434343"/>
+          <w:rtl w:val="0"/>
+        </w:rPr>
+        <w:t xml:space="preserve">)</w:t>
+      </w:r>
+      <w:r>
+        <w:rPr>
+          <w:rtl w:val="0"/>
+        </w:rPr>
+      </w:r>
+    </w:p>
+    <w:p>
+      <w:pPr>
+        <w:numPr>
+          <w:ilvl w:val="0"/>
+          <w:numId w:val="27"/>
+        </w:numPr>
+        <w:ind w:left="720" w:hanging="360"/>
+        <w:rPr>
+          <w:color w:val="434343"/>
+        </w:rPr>
+      </w:pPr>
+      <w:r>
+        <w:rPr>
+          <w:color w:val="434343"/>
+          <w:rtl w:val="0"/>
+        </w:rPr>
+        <w:t xml:space="preserve">create</w:t>
+      </w:r>
+      <w:r>
+        <w:rPr>
+          <w:color w:val="434343"/>
+          <w:rtl w:val="0"/>
+        </w:rPr>
+        <w:t xml:space="preserve">-snapshot-schedule(30 12/1 *)</w:t>
+      </w:r>
+      <w:r>
+        <w:rPr>
+          <w:rtl w:val="0"/>
+        </w:rPr>
+      </w:r>
+    </w:p>
+    <w:p>
+      <w:pPr>
+        <w:numPr>
+          <w:ilvl w:val="0"/>
+          <w:numId w:val="27"/>
+        </w:numPr>
+        <w:ind w:left="720" w:hanging="360"/>
+        <w:rPr>
+          <w:color w:val="434343"/>
+        </w:rPr>
+      </w:pPr>
+      <w:r>
+        <w:rPr>
+          <w:color w:val="434343"/>
+          <w:rtl w:val="0"/>
+        </w:rPr>
+        <w:t xml:space="preserve">create-snapshot-schedule(30 1/12 *)</w:t>
+      </w:r>
+    </w:p>
+    <w:p>
+      <w:pPr>
+        <w:numPr>
+          <w:ilvl w:val="0"/>
+          <w:numId w:val="27"/>
+        </w:numPr>
+        <w:ind w:left="720" w:hanging="360"/>
+        <w:rPr>
+          <w:color w:val="434343"/>
+        </w:rPr>
+      </w:pPr>
+      <w:r>
+        <w:rPr>
+          <w:color w:val="434343"/>
+          <w:rtl w:val="0"/>
+        </w:rPr>
+        <w:t xml:space="preserve">cron(30 0/1 *)</w:t>
+      </w:r>
+    </w:p>
+    <w:p>
+      <w:pPr>
+        <w:rPr>
+          <w:color w:val="434343"/>
+        </w:rPr>
+      </w:pPr>
+      <w:r>
+        <w:rPr>
+          <w:rtl w:val="0"/>
+        </w:rPr>
+      </w:r>
+    </w:p>
+    <w:p>
+      <w:pPr>
+        <w:rPr>
+          <w:color w:val="434343"/>
+        </w:rPr>
+      </w:pPr>
+      <w:r>
+        <w:rPr>
+          <w:rFonts w:ascii="Calibri" w:cs="Calibri" w:eastAsia="Calibri" w:hAnsi="Calibri"/>
+          <w:b w:val="1"/>
+          <w:rtl w:val="0"/>
+        </w:rPr>
+        <w:t xml:space="preserve">Answer:</w:t>
+      </w:r>
+      <w:r>
+        <w:rPr>
+          <w:color w:val="434343"/>
+          <w:rtl w:val="0"/>
+        </w:rPr>
+        <w:t xml:space="preserve"> D</w:t>
+      </w:r>
+    </w:p>
+    <w:p>
+      <w:pPr>
+        <w:rPr>
+          <w:color w:val="434343"/>
+        </w:rPr>
+      </w:pPr>
+      <w:r>
+        <w:rPr>
+          <w:rtl w:val="0"/>
+        </w:rPr>
+      </w:r>
+    </w:p>
+    <w:p>
+      <w:pPr>
+        <w:rPr>
+          <w:color w:val="434343"/>
+        </w:rPr>
+      </w:pPr>
+      <w:r>
+        <w:rPr>
+          <w:rFonts w:ascii="Calibri" w:cs="Calibri" w:eastAsia="Calibri" w:hAnsi="Calibri"/>
+          <w:b w:val="1"/>
+          <w:rtl w:val="0"/>
+        </w:rPr>
+        <w:t xml:space="preserve">Explanation:</w:t>
+      </w:r>
+      <w:r>
+        <w:rPr>
+          <w:rtl w:val="0"/>
+        </w:rPr>
+      </w:r>
+    </w:p>
+    <w:p>
+      <w:pPr>
+        <w:rPr>
+          <w:color w:val="444444"/>
+          <w:highlight w:val="white"/>
+        </w:rPr>
+      </w:pPr>
+      <w:r>
+        <w:rPr>
+          <w:color w:val="434343"/>
+          <w:rtl w:val="0"/>
+        </w:rPr>
+        <w:t xml:space="preserve">Option A is incorrect</w:t>
+      </w:r>
+      <w:r>
+        <w:rPr>
+          <w:color w:val="444444"/>
+          <w:highlight w:val="white"/>
+          <w:rtl w:val="0"/>
+        </w:rPr>
+        <w:t xml:space="preserve">. The ‘ALL’ keyword in the command is incorrect. To schedule your snapshot to run every day you should have an asterix in place of the word ALL. Also, this example will run your snapshots on a 1 hour interval starting at  12:30 PM. You want to start at 12:30 AM.</w:t>
+      </w:r>
+    </w:p>
+    <w:p>
+      <w:pPr>
+        <w:rPr>
+          <w:color w:val="444444"/>
+          <w:highlight w:val="white"/>
+        </w:rPr>
+      </w:pPr>
+      <w:r>
+        <w:rPr>
+          <w:rtl w:val="0"/>
+        </w:rPr>
+      </w:r>
+    </w:p>
+    <w:p>
+      <w:pPr>
+        <w:rPr>
+          <w:color w:val="383a42"/>
+          <w:shd w:fill="fafafa" w:val="clear"/>
+        </w:rPr>
+      </w:pPr>
+      <w:r>
+        <w:rPr>
+          <w:color w:val="444444"/>
+          <w:highlight w:val="white"/>
+          <w:rtl w:val="0"/>
+        </w:rPr>
+        <w:t xml:space="preserve">Option B is incorrect. The create-snapshot-schedule command still requires a cron command within it such as </w:t>
+      </w:r>
+      <w:r>
+        <w:rPr>
+          <w:color w:val="444444"/>
+          <w:highlight w:val="white"/>
+          <w:rtl w:val="0"/>
+        </w:rPr>
+        <w:t xml:space="preserve">create-snapshot-schedule --schedule-identifier “theschedule" --schedule-definition "cron(30 12 *)”. Also,  this example will run your snapshots on a 1 hour interval starting at  12:30 PM. You want to start at 12:30 AM.</w:t>
+      </w:r>
+      <w:r>
+        <w:rPr>
+          <w:rtl w:val="0"/>
+        </w:rPr>
+      </w:r>
+    </w:p>
+    <w:p>
+      <w:pPr>
+        <w:rPr>
+          <w:color w:val="444444"/>
+          <w:highlight w:val="white"/>
+        </w:rPr>
+      </w:pPr>
+      <w:r>
+        <w:rPr>
+          <w:rtl w:val="0"/>
+        </w:rPr>
+      </w:r>
+    </w:p>
+    <w:p>
+      <w:pPr>
+        <w:rPr>
+          <w:color w:val="444444"/>
+          <w:highlight w:val="white"/>
+        </w:rPr>
+      </w:pPr>
+      <w:r>
+        <w:rPr>
+          <w:color w:val="444444"/>
+          <w:highlight w:val="white"/>
+          <w:rtl w:val="0"/>
+        </w:rPr>
+        <w:t xml:space="preserve">Option C is incorrect. The create-snapshot-schedule command still requires a cron command within it such as create-snapshot-schedule --schedule-identifier “theschedule" --schedule-definition "cron(30 12 *)”. Also,  this example will run your snapshots on a 12 hour interval starting at  1:30 AM. You want to start at 12:30 AM with a 1 hour interval.</w:t>
+        <w:br w:type="textWrapping"/>
+      </w:r>
+    </w:p>
+    <w:p>
+      <w:pPr>
+        <w:rPr>
+          <w:color w:val="444444"/>
+          <w:highlight w:val="white"/>
+        </w:rPr>
+      </w:pPr>
+      <w:r>
+        <w:rPr>
+          <w:color w:val="444444"/>
+          <w:highlight w:val="white"/>
+          <w:rtl w:val="0"/>
+        </w:rPr>
+        <w:t xml:space="preserve">Option D is correct. This command will run your snapshot every day starting at 12:30 AM on a one hour increment. </w:t>
+      </w:r>
+    </w:p>
+    <w:p>
+      <w:pPr>
+        <w:rPr>
+          <w:color w:val="383a42"/>
+          <w:shd w:fill="fafafa" w:val="clear"/>
+        </w:rPr>
+      </w:pPr>
+      <w:r>
+        <w:rPr>
+          <w:rtl w:val="0"/>
+        </w:rPr>
+      </w:r>
+    </w:p>
+    <w:p>
+      <w:pPr>
+        <w:rPr>
+          <w:rFonts w:ascii="Calibri" w:cs="Calibri" w:eastAsia="Calibri" w:hAnsi="Calibri"/>
+          <w:b w:val="1"/>
+        </w:rPr>
+      </w:pPr>
+      <w:r>
+        <w:rPr>
+          <w:rFonts w:ascii="Calibri" w:cs="Calibri" w:eastAsia="Calibri" w:hAnsi="Calibri"/>
+          <w:b w:val="1"/>
+          <w:rtl w:val="0"/>
+        </w:rPr>
+        <w:t xml:space="preserve">Reference:</w:t>
+      </w:r>
+    </w:p>
+    <w:p>
+      <w:pPr>
+        <w:rPr>
+          <w:color w:val="444444"/>
+        </w:rPr>
+      </w:pPr>
+      <w:r>
+        <w:rPr>
+          <w:color w:val="444444"/>
+          <w:rtl w:val="0"/>
+        </w:rPr>
+        <w:t xml:space="preserve">Please see the Amazon Redshift Database developer guide titled</w:t>
+      </w:r>
+      <w:r>
+        <w:rPr>
+          <w:b w:val="1"/>
+          <w:color w:val="444444"/>
+          <w:rtl w:val="0"/>
+        </w:rPr>
+        <w:t xml:space="preserve"> Data warehouse system architecture </w:t>
+      </w:r>
+      <w:r>
+        <w:rPr>
+          <w:color w:val="444444"/>
+          <w:rtl w:val="0"/>
+        </w:rPr>
+        <w:t xml:space="preserve">(</w:t>
+      </w:r>
+      <w:hyperlink r:id="rId130">
+        <w:r>
+          <w:rPr>
+            <w:color w:val="1155cc"/>
+            <w:u w:val="single"/>
+            <w:rtl w:val="0"/>
+          </w:rPr>
+          <w:t xml:space="preserve">https://docs.aws.amazon.com/redshift/latest/dg/c_high_level_system_architecture.html</w:t>
+        </w:r>
+      </w:hyperlink>
+      <w:r>
+        <w:rPr>
+          <w:color w:val="444444"/>
+          <w:highlight w:val="white"/>
+          <w:rtl w:val="0"/>
+        </w:rPr>
+        <w:t xml:space="preserve">), and the </w:t>
+      </w:r>
+      <w:r>
+        <w:rPr>
+          <w:color w:val="444444"/>
+          <w:rtl w:val="0"/>
+        </w:rPr>
+        <w:t xml:space="preserve">Amazon Redshift Cluster management guide titled</w:t>
+      </w:r>
+      <w:r>
+        <w:rPr>
+          <w:b w:val="1"/>
+          <w:color w:val="444444"/>
+          <w:rtl w:val="0"/>
+        </w:rPr>
+        <w:t xml:space="preserve"> Amazon Redshift snapshots </w:t>
+      </w:r>
+      <w:r>
+        <w:rPr>
+          <w:color w:val="444444"/>
+          <w:rtl w:val="0"/>
+        </w:rPr>
+        <w:t xml:space="preserve">(</w:t>
+      </w:r>
+      <w:hyperlink r:id="rId131">
+        <w:r>
+          <w:rPr>
+            <w:color w:val="1155cc"/>
+            <w:u w:val="single"/>
+            <w:rtl w:val="0"/>
+          </w:rPr>
+          <w:t xml:space="preserve">https://docs.aws.amazon.com/redshift/latest/mgmt/working-with-snapshots.html</w:t>
+        </w:r>
+      </w:hyperlink>
+      <w:r>
+        <w:rPr>
+          <w:color w:val="444444"/>
+          <w:rtl w:val="0"/>
+        </w:rPr>
+        <w:t xml:space="preserve">)</w:t>
+      </w:r>
+    </w:p>
+    <w:p>
+      <w:pPr>
+        <w:rPr>
+          <w:b w:val="1"/>
+          <w:color w:val="444444"/>
+        </w:rPr>
+      </w:pPr>
+      <w:r>
+        <w:rPr>
+          <w:rtl w:val="0"/>
+        </w:rPr>
+      </w:r>
+    </w:p>
+    <w:p>
+      <w:pPr>
+        <w:rPr>
+          <w:b w:val="1"/>
           <w:color w:val="444444"/>
         </w:rPr>
       </w:pPr>
@@ -30258,6 +30860,116 @@
     </w:lvl>
   </w:abstractNum>
   <w:abstractNum w:abstractNumId="31">
+    <w:lvl w:ilvl="0">
+      <w:start w:val="1"/>
+      <w:numFmt w:val="upperLetter"/>
+      <w:lvlText w:val="%1)"/>
+      <w:lvlJc w:val="left"/>
+      <w:pPr>
+        <w:ind w:left="720" w:hanging="360"/>
+      </w:pPr>
+      <w:rPr>
+        <w:u w:val="none"/>
+      </w:rPr>
+    </w:lvl>
+    <w:lvl w:ilvl="1">
+      <w:start w:val="1"/>
+      <w:numFmt w:val="lowerLetter"/>
+      <w:lvlText w:val="%2)"/>
+      <w:lvlJc w:val="left"/>
+      <w:pPr>
+        <w:ind w:left="1440" w:hanging="360"/>
+      </w:pPr>
+      <w:rPr>
+        <w:u w:val="none"/>
+      </w:rPr>
+    </w:lvl>
+    <w:lvl w:ilvl="2">
+      <w:start w:val="1"/>
+      <w:numFmt w:val="lowerRoman"/>
+      <w:lvlText w:val="%3)"/>
+      <w:lvlJc w:val="right"/>
+      <w:pPr>
+        <w:ind w:left="2160" w:hanging="360"/>
+      </w:pPr>
+      <w:rPr>
+        <w:u w:val="none"/>
+      </w:rPr>
+    </w:lvl>
+    <w:lvl w:ilvl="3">
+      <w:start w:val="1"/>
+      <w:numFmt w:val="decimal"/>
+      <w:lvlText w:val="(%4)"/>
+      <w:lvlJc w:val="left"/>
+      <w:pPr>
+        <w:ind w:left="2880" w:hanging="360"/>
+      </w:pPr>
+      <w:rPr>
+        <w:u w:val="none"/>
+      </w:rPr>
+    </w:lvl>
+    <w:lvl w:ilvl="4">
+      <w:start w:val="1"/>
+      <w:numFmt w:val="lowerLetter"/>
+      <w:lvlText w:val="(%5)"/>
+      <w:lvlJc w:val="left"/>
+      <w:pPr>
+        <w:ind w:left="3600" w:hanging="360"/>
+      </w:pPr>
+      <w:rPr>
+        <w:u w:val="none"/>
+      </w:rPr>
+    </w:lvl>
+    <w:lvl w:ilvl="5">
+      <w:start w:val="1"/>
+      <w:numFmt w:val="lowerRoman"/>
+      <w:lvlText w:val="(%6)"/>
+      <w:lvlJc w:val="right"/>
+      <w:pPr>
+        <w:ind w:left="4320" w:hanging="360"/>
+      </w:pPr>
+      <w:rPr>
+        <w:u w:val="none"/>
+      </w:rPr>
+    </w:lvl>
+    <w:lvl w:ilvl="6">
+      <w:start w:val="1"/>
+      <w:numFmt w:val="decimal"/>
+      <w:lvlText w:val="%7."/>
+      <w:lvlJc w:val="left"/>
+      <w:pPr>
+        <w:ind w:left="5040" w:hanging="360"/>
+      </w:pPr>
+      <w:rPr>
+        <w:u w:val="none"/>
+      </w:rPr>
+    </w:lvl>
+    <w:lvl w:ilvl="7">
+      <w:start w:val="1"/>
+      <w:numFmt w:val="lowerLetter"/>
+      <w:lvlText w:val="%8."/>
+      <w:lvlJc w:val="left"/>
+      <w:pPr>
+        <w:ind w:left="5760" w:hanging="360"/>
+      </w:pPr>
+      <w:rPr>
+        <w:u w:val="none"/>
+      </w:rPr>
+    </w:lvl>
+    <w:lvl w:ilvl="8">
+      <w:start w:val="1"/>
+      <w:numFmt w:val="lowerRoman"/>
+      <w:lvlText w:val="%9."/>
+      <w:lvlJc w:val="right"/>
+      <w:pPr>
+        <w:ind w:left="6480" w:hanging="360"/>
+      </w:pPr>
+      <w:rPr>
+        <w:u w:val="none"/>
+      </w:rPr>
+    </w:lvl>
+  </w:abstractNum>
+  <w:abstractNum w:abstractNumId="32">
     <w:lvl w:ilvl="0">
       <w:start w:val="1"/>
       <w:numFmt w:val="upperLetter"/>
@@ -30459,6 +31171,9 @@
   </w:num>
   <w:num w:numId="31">
     <w:abstractNumId w:val="31"/>
+  </w:num>
+  <w:num w:numId="32">
+    <w:abstractNumId w:val="32"/>
   </w:num>
 </w:numbering>
 </file>

</xml_diff>

<commit_message>
added question 33 to DA cert questions set #2
</commit_message>
<xml_diff>
--- a/public/Exam Notes/DA-Vincent-1-65-May-4.docx
+++ b/public/Exam Notes/DA-Vincent-1-65-May-4.docx
@@ -2798,12 +2798,12 @@
             <wp:inline distB="19050" distT="19050" distL="19050" distR="19050">
               <wp:extent cx="2075331" cy="2986088"/>
               <wp:effectExtent b="0" l="0" r="0" t="0"/>
-              <wp:docPr id="2" name="image2.png"/>
+              <wp:docPr id="3" name="image3.png"/>
               <a:graphic>
                 <a:graphicData uri="http://schemas.openxmlformats.org/drawingml/2006/picture">
                   <pic:pic>
                     <pic:nvPicPr>
-                      <pic:cNvPr id="0" name="image2.png"/>
+                      <pic:cNvPr id="0" name="image3.png"/>
                       <pic:cNvPicPr preferRelativeResize="0"/>
                     </pic:nvPicPr>
                     <pic:blipFill>
@@ -3635,7 +3635,7 @@
       <w:pPr>
         <w:numPr>
           <w:ilvl w:val="0"/>
-          <w:numId w:val="24"/>
+          <w:numId w:val="25"/>
         </w:numPr>
         <w:ind w:left="720" w:hanging="360"/>
         <w:rPr>
@@ -3667,7 +3667,7 @@
       <w:pPr>
         <w:numPr>
           <w:ilvl w:val="0"/>
-          <w:numId w:val="24"/>
+          <w:numId w:val="25"/>
         </w:numPr>
         <w:ind w:left="720" w:hanging="360"/>
         <w:rPr>
@@ -3703,7 +3703,7 @@
       <w:pPr>
         <w:numPr>
           <w:ilvl w:val="0"/>
-          <w:numId w:val="24"/>
+          <w:numId w:val="25"/>
         </w:numPr>
         <w:ind w:left="720" w:hanging="360"/>
         <w:rPr>
@@ -3736,7 +3736,7 @@
       <w:pPr>
         <w:numPr>
           <w:ilvl w:val="0"/>
-          <w:numId w:val="24"/>
+          <w:numId w:val="25"/>
         </w:numPr>
         <w:ind w:left="720" w:hanging="360"/>
         <w:rPr>
@@ -6514,7 +6514,7 @@
       <w:pPr>
         <w:numPr>
           <w:ilvl w:val="0"/>
-          <w:numId w:val="26"/>
+          <w:numId w:val="27"/>
         </w:numPr>
         <w:ind w:left="720" w:hanging="360"/>
         <w:rPr>
@@ -6549,7 +6549,7 @@
       <w:pPr>
         <w:numPr>
           <w:ilvl w:val="0"/>
-          <w:numId w:val="26"/>
+          <w:numId w:val="27"/>
         </w:numPr>
         <w:ind w:left="720" w:hanging="360"/>
         <w:rPr>
@@ -6585,7 +6585,7 @@
       <w:pPr>
         <w:numPr>
           <w:ilvl w:val="0"/>
-          <w:numId w:val="26"/>
+          <w:numId w:val="27"/>
         </w:numPr>
         <w:ind w:left="720" w:hanging="360"/>
         <w:rPr>
@@ -6634,7 +6634,7 @@
       <w:pPr>
         <w:numPr>
           <w:ilvl w:val="0"/>
-          <w:numId w:val="26"/>
+          <w:numId w:val="27"/>
         </w:numPr>
         <w:ind w:left="720" w:hanging="360"/>
         <w:rPr>
@@ -7253,7 +7253,7 @@
       <w:pPr>
         <w:numPr>
           <w:ilvl w:val="0"/>
-          <w:numId w:val="29"/>
+          <w:numId w:val="30"/>
         </w:numPr>
         <w:ind w:left="720" w:hanging="360"/>
         <w:rPr>
@@ -7273,7 +7273,7 @@
       <w:pPr>
         <w:numPr>
           <w:ilvl w:val="0"/>
-          <w:numId w:val="29"/>
+          <w:numId w:val="30"/>
         </w:numPr>
         <w:ind w:left="720" w:hanging="360"/>
         <w:rPr>
@@ -7294,7 +7294,7 @@
       <w:pPr>
         <w:numPr>
           <w:ilvl w:val="0"/>
-          <w:numId w:val="29"/>
+          <w:numId w:val="30"/>
         </w:numPr>
         <w:ind w:left="720" w:hanging="360"/>
         <w:rPr>
@@ -7315,7 +7315,7 @@
       <w:pPr>
         <w:numPr>
           <w:ilvl w:val="0"/>
-          <w:numId w:val="29"/>
+          <w:numId w:val="30"/>
         </w:numPr>
         <w:ind w:left="720" w:hanging="360"/>
         <w:rPr>
@@ -8682,7 +8682,7 @@
       <w:pPr>
         <w:numPr>
           <w:ilvl w:val="0"/>
-          <w:numId w:val="23"/>
+          <w:numId w:val="24"/>
         </w:numPr>
         <w:ind w:left="720" w:hanging="360"/>
         <w:rPr>
@@ -8702,7 +8702,7 @@
       <w:pPr>
         <w:numPr>
           <w:ilvl w:val="0"/>
-          <w:numId w:val="23"/>
+          <w:numId w:val="24"/>
         </w:numPr>
         <w:ind w:left="720" w:hanging="360"/>
         <w:rPr>
@@ -8723,7 +8723,7 @@
       <w:pPr>
         <w:numPr>
           <w:ilvl w:val="0"/>
-          <w:numId w:val="23"/>
+          <w:numId w:val="24"/>
         </w:numPr>
         <w:ind w:left="720" w:hanging="360"/>
         <w:rPr>
@@ -8744,7 +8744,7 @@
       <w:pPr>
         <w:numPr>
           <w:ilvl w:val="0"/>
-          <w:numId w:val="23"/>
+          <w:numId w:val="24"/>
         </w:numPr>
         <w:ind w:left="720" w:hanging="360"/>
         <w:rPr>
@@ -11008,7 +11008,7 @@
       <w:pPr>
         <w:numPr>
           <w:ilvl w:val="0"/>
-          <w:numId w:val="30"/>
+          <w:numId w:val="31"/>
         </w:numPr>
         <w:ind w:left="720" w:hanging="360"/>
         <w:rPr>
@@ -11028,7 +11028,7 @@
       <w:pPr>
         <w:numPr>
           <w:ilvl w:val="0"/>
-          <w:numId w:val="30"/>
+          <w:numId w:val="31"/>
         </w:numPr>
         <w:ind w:left="720" w:hanging="360"/>
         <w:rPr>
@@ -11049,7 +11049,7 @@
       <w:pPr>
         <w:numPr>
           <w:ilvl w:val="0"/>
-          <w:numId w:val="30"/>
+          <w:numId w:val="31"/>
         </w:numPr>
         <w:ind w:left="720" w:hanging="360"/>
         <w:rPr>
@@ -11070,7 +11070,7 @@
       <w:pPr>
         <w:numPr>
           <w:ilvl w:val="0"/>
-          <w:numId w:val="30"/>
+          <w:numId w:val="31"/>
         </w:numPr>
         <w:ind w:left="720" w:hanging="360"/>
         <w:rPr>
@@ -18337,7 +18337,7 @@
       <w:pPr>
         <w:numPr>
           <w:ilvl w:val="0"/>
-          <w:numId w:val="25"/>
+          <w:numId w:val="26"/>
         </w:numPr>
         <w:ind w:left="720" w:hanging="360"/>
         <w:rPr>
@@ -18356,7 +18356,7 @@
       <w:pPr>
         <w:numPr>
           <w:ilvl w:val="0"/>
-          <w:numId w:val="25"/>
+          <w:numId w:val="26"/>
         </w:numPr>
         <w:ind w:left="720" w:hanging="360"/>
         <w:rPr>
@@ -18375,7 +18375,7 @@
       <w:pPr>
         <w:numPr>
           <w:ilvl w:val="0"/>
-          <w:numId w:val="25"/>
+          <w:numId w:val="26"/>
         </w:numPr>
         <w:ind w:left="720" w:hanging="360"/>
         <w:rPr>
@@ -18399,7 +18399,7 @@
       <w:pPr>
         <w:numPr>
           <w:ilvl w:val="0"/>
-          <w:numId w:val="25"/>
+          <w:numId w:val="26"/>
         </w:numPr>
         <w:ind w:left="720" w:hanging="360"/>
         <w:rPr>
@@ -18979,7 +18979,7 @@
       <w:pPr>
         <w:numPr>
           <w:ilvl w:val="0"/>
-          <w:numId w:val="28"/>
+          <w:numId w:val="29"/>
         </w:numPr>
         <w:ind w:left="720" w:hanging="360"/>
         <w:rPr>
@@ -18998,7 +18998,7 @@
       <w:pPr>
         <w:numPr>
           <w:ilvl w:val="0"/>
-          <w:numId w:val="28"/>
+          <w:numId w:val="29"/>
         </w:numPr>
         <w:ind w:left="720" w:hanging="360"/>
         <w:rPr>
@@ -19017,7 +19017,7 @@
       <w:pPr>
         <w:numPr>
           <w:ilvl w:val="0"/>
-          <w:numId w:val="28"/>
+          <w:numId w:val="29"/>
         </w:numPr>
         <w:ind w:left="720" w:hanging="360"/>
         <w:rPr>
@@ -19036,7 +19036,7 @@
       <w:pPr>
         <w:numPr>
           <w:ilvl w:val="0"/>
-          <w:numId w:val="28"/>
+          <w:numId w:val="29"/>
         </w:numPr>
         <w:ind w:left="720" w:hanging="360"/>
         <w:rPr>
@@ -20389,7 +20389,7 @@
       <w:pPr>
         <w:numPr>
           <w:ilvl w:val="0"/>
-          <w:numId w:val="31"/>
+          <w:numId w:val="32"/>
         </w:numPr>
         <w:ind w:left="720" w:hanging="360"/>
         <w:rPr>
@@ -20408,7 +20408,7 @@
       <w:pPr>
         <w:numPr>
           <w:ilvl w:val="0"/>
-          <w:numId w:val="31"/>
+          <w:numId w:val="32"/>
         </w:numPr>
         <w:ind w:left="720" w:hanging="360"/>
         <w:rPr>
@@ -20427,7 +20427,7 @@
       <w:pPr>
         <w:numPr>
           <w:ilvl w:val="0"/>
-          <w:numId w:val="31"/>
+          <w:numId w:val="32"/>
         </w:numPr>
         <w:ind w:left="720" w:hanging="360"/>
         <w:rPr>
@@ -20446,7 +20446,7 @@
       <w:pPr>
         <w:numPr>
           <w:ilvl w:val="0"/>
-          <w:numId w:val="31"/>
+          <w:numId w:val="32"/>
         </w:numPr>
         <w:ind w:left="720" w:hanging="360"/>
         <w:rPr>
@@ -23829,7 +23829,7 @@
       <w:pPr>
         <w:numPr>
           <w:ilvl w:val="0"/>
-          <w:numId w:val="22"/>
+          <w:numId w:val="23"/>
         </w:numPr>
         <w:ind w:left="720" w:hanging="360"/>
         <w:rPr>
@@ -23848,7 +23848,7 @@
       <w:pPr>
         <w:numPr>
           <w:ilvl w:val="0"/>
-          <w:numId w:val="22"/>
+          <w:numId w:val="23"/>
         </w:numPr>
         <w:ind w:left="720" w:hanging="360"/>
         <w:rPr>
@@ -23879,7 +23879,7 @@
       <w:pPr>
         <w:numPr>
           <w:ilvl w:val="0"/>
-          <w:numId w:val="22"/>
+          <w:numId w:val="23"/>
         </w:numPr>
         <w:ind w:left="720" w:hanging="360"/>
         <w:rPr>
@@ -23914,7 +23914,7 @@
       <w:pPr>
         <w:numPr>
           <w:ilvl w:val="0"/>
-          <w:numId w:val="22"/>
+          <w:numId w:val="23"/>
         </w:numPr>
         <w:ind w:left="720" w:hanging="360"/>
         <w:rPr>
@@ -25250,7 +25250,7 @@
       <w:pPr>
         <w:numPr>
           <w:ilvl w:val="0"/>
-          <w:numId w:val="32"/>
+          <w:numId w:val="33"/>
         </w:numPr>
         <w:ind w:left="720" w:hanging="360"/>
         <w:rPr>
@@ -25274,7 +25274,7 @@
       <w:pPr>
         <w:numPr>
           <w:ilvl w:val="0"/>
-          <w:numId w:val="32"/>
+          <w:numId w:val="33"/>
         </w:numPr>
         <w:ind w:left="720" w:hanging="360"/>
         <w:rPr>
@@ -25305,7 +25305,7 @@
       <w:pPr>
         <w:numPr>
           <w:ilvl w:val="0"/>
-          <w:numId w:val="32"/>
+          <w:numId w:val="33"/>
         </w:numPr>
         <w:ind w:left="720" w:hanging="360"/>
         <w:rPr>
@@ -25336,7 +25336,7 @@
       <w:pPr>
         <w:numPr>
           <w:ilvl w:val="0"/>
-          <w:numId w:val="32"/>
+          <w:numId w:val="33"/>
         </w:numPr>
         <w:ind w:left="720" w:hanging="360"/>
         <w:rPr>
@@ -25362,7 +25362,7 @@
       <w:pPr>
         <w:numPr>
           <w:ilvl w:val="0"/>
-          <w:numId w:val="32"/>
+          <w:numId w:val="33"/>
         </w:numPr>
         <w:ind w:left="720" w:hanging="360"/>
         <w:rPr>
@@ -27089,7 +27089,7 @@
       <w:pPr>
         <w:numPr>
           <w:ilvl w:val="0"/>
-          <w:numId w:val="27"/>
+          <w:numId w:val="28"/>
         </w:numPr>
         <w:ind w:left="720" w:hanging="360"/>
         <w:rPr>
@@ -27141,7 +27141,7 @@
       <w:pPr>
         <w:numPr>
           <w:ilvl w:val="0"/>
-          <w:numId w:val="27"/>
+          <w:numId w:val="28"/>
         </w:numPr>
         <w:ind w:left="720" w:hanging="360"/>
         <w:rPr>
@@ -27172,7 +27172,7 @@
       <w:pPr>
         <w:numPr>
           <w:ilvl w:val="0"/>
-          <w:numId w:val="27"/>
+          <w:numId w:val="28"/>
         </w:numPr>
         <w:ind w:left="720" w:hanging="360"/>
         <w:rPr>
@@ -27191,7 +27191,7 @@
       <w:pPr>
         <w:numPr>
           <w:ilvl w:val="0"/>
-          <w:numId w:val="27"/>
+          <w:numId w:val="28"/>
         </w:numPr>
         <w:ind w:left="720" w:hanging="360"/>
         <w:rPr>
@@ -27515,6 +27515,914 @@
       <w:pPr>
         <w:rPr>
           <w:b w:val="1"/>
+          <w:color w:val="444444"/>
+        </w:rPr>
+      </w:pPr>
+      <w:r>
+        <w:rPr>
+          <w:rtl w:val="0"/>
+        </w:rPr>
+      </w:r>
+    </w:p>
+    <w:p>
+      <w:pPr>
+        <w:rPr/>
+      </w:pPr>
+      <w:r>
+        <w:rPr>
+          <w:rtl w:val="0"/>
+        </w:rPr>
+        <w:t xml:space="preserve">Question: 33</w:t>
+      </w:r>
+    </w:p>
+    <w:p>
+      <w:pPr>
+        <w:rPr>
+          <w:color w:val="999999"/>
+        </w:rPr>
+      </w:pPr>
+      <w:r>
+        <w:rPr>
+          <w:b w:val="1"/>
+          <w:rtl w:val="0"/>
+        </w:rPr>
+        <w:t xml:space="preserve">Main​ ​Topic​ ​:​ </w:t>
+      </w:r>
+      <w:r>
+        <w:rPr>
+          <w:color w:val="999999"/>
+          <w:rtl w:val="0"/>
+        </w:rPr>
+        <w:t xml:space="preserve">Data Analytics</w:t>
+      </w:r>
+    </w:p>
+    <w:p>
+      <w:pPr>
+        <w:rPr>
+          <w:b w:val="1"/>
+          <w:color w:val="999999"/>
+        </w:rPr>
+      </w:pPr>
+      <w:r>
+        <w:rPr>
+          <w:b w:val="1"/>
+          <w:rtl w:val="0"/>
+        </w:rPr>
+        <w:t xml:space="preserve">Sub​ ​Topic​ ​:​ </w:t>
+      </w:r>
+      <w:r>
+        <w:rPr>
+          <w:b w:val="1"/>
+          <w:color w:val="999999"/>
+          <w:rtl w:val="0"/>
+        </w:rPr>
+        <w:t xml:space="preserve">Determine appropriate data processing solution requirements</w:t>
+      </w:r>
+      <w:r>
+        <w:rPr>
+          <w:b w:val="1"/>
+          <w:color w:val="999999"/>
+          <w:rtl w:val="0"/>
+        </w:rPr>
+        <w:t xml:space="preserve"> </w:t>
+      </w:r>
+    </w:p>
+    <w:p>
+      <w:pPr>
+        <w:rPr>
+          <w:color w:val="999999"/>
+        </w:rPr>
+      </w:pPr>
+      <w:r>
+        <w:rPr>
+          <w:rtl w:val="0"/>
+        </w:rPr>
+      </w:r>
+    </w:p>
+    <w:p>
+      <w:pPr>
+        <w:rPr>
+          <w:b w:val="1"/>
+          <w:color w:val="999999"/>
+        </w:rPr>
+      </w:pPr>
+      <w:r>
+        <w:rPr>
+          <w:b w:val="1"/>
+          <w:rtl w:val="0"/>
+        </w:rPr>
+        <w:t xml:space="preserve">Domain: </w:t>
+      </w:r>
+      <w:r>
+        <w:rPr>
+          <w:color w:val="999999"/>
+          <w:rtl w:val="0"/>
+        </w:rPr>
+        <w:t xml:space="preserve">Processing  </w:t>
+      </w:r>
+      <w:r>
+        <w:rPr>
+          <w:rtl w:val="0"/>
+        </w:rPr>
+      </w:r>
+    </w:p>
+    <w:p>
+      <w:pPr>
+        <w:rPr>
+          <w:b w:val="1"/>
+        </w:rPr>
+      </w:pPr>
+      <w:r>
+        <w:rPr>
+          <w:rtl w:val="0"/>
+        </w:rPr>
+      </w:r>
+    </w:p>
+    <w:p>
+      <w:pPr>
+        <w:rPr>
+          <w:rFonts w:ascii="Calibri" w:cs="Calibri" w:eastAsia="Calibri" w:hAnsi="Calibri"/>
+        </w:rPr>
+      </w:pPr>
+      <w:r>
+        <w:rPr>
+          <w:rFonts w:ascii="Calibri" w:cs="Calibri" w:eastAsia="Calibri" w:hAnsi="Calibri"/>
+          <w:b w:val="1"/>
+          <w:rtl w:val="0"/>
+        </w:rPr>
+        <w:t xml:space="preserve">Question text</w:t>
+      </w:r>
+      <w:r>
+        <w:rPr>
+          <w:rFonts w:ascii="Calibri" w:cs="Calibri" w:eastAsia="Calibri" w:hAnsi="Calibri"/>
+          <w:rtl w:val="0"/>
+        </w:rPr>
+        <w:t xml:space="preserve">: </w:t>
+      </w:r>
+    </w:p>
+    <w:p>
+      <w:pPr>
+        <w:rPr>
+          <w:color w:val="434343"/>
+        </w:rPr>
+      </w:pPr>
+      <w:r>
+        <w:rPr>
+          <w:color w:val="434343"/>
+          <w:rtl w:val="0"/>
+        </w:rPr>
+        <w:t xml:space="preserve">You work as a data analytics specialist for a vineyard that produces wine for the european market. Your company classifies their wine in the usual appellations such as </w:t>
+      </w:r>
+      <w:r>
+        <w:rPr>
+          <w:color w:val="434343"/>
+          <w:rtl w:val="0"/>
+        </w:rPr>
+        <w:t xml:space="preserve">Rhône, Loire, Alsace, Bordeaux, etc.</w:t>
+      </w:r>
+      <w:r>
+        <w:rPr>
+          <w:color w:val="434343"/>
+          <w:rtl w:val="0"/>
+        </w:rPr>
+        <w:t xml:space="preserve"> You need to create a data warehouse to store all of the data about your company’s wines by appellation. This data warehouse will be used for various data analytics applications to allow your management team to gain insight into their customer’s tastes and preferences. These analytics applications will be used to drive product development for the future.</w:t>
+      </w:r>
+    </w:p>
+    <w:p>
+      <w:pPr>
+        <w:rPr>
+          <w:color w:val="434343"/>
+        </w:rPr>
+      </w:pPr>
+      <w:r>
+        <w:rPr>
+          <w:rtl w:val="0"/>
+        </w:rPr>
+      </w:r>
+    </w:p>
+    <w:p>
+      <w:pPr>
+        <w:rPr>
+          <w:color w:val="434343"/>
+        </w:rPr>
+      </w:pPr>
+      <w:r>
+        <w:rPr>
+          <w:color w:val="434343"/>
+          <w:rtl w:val="0"/>
+        </w:rPr>
+        <w:t xml:space="preserve">You are designing your Redshift data warehouse cluster and you need to construct your basic queries for extracting your data for your analytics applications. Because of the large amount of data stored in your warehouse you want to use distributed queries across your warehouse compute nodes to improve performance (see the diagram below).</w:t>
+      </w:r>
+    </w:p>
+    <w:p>
+      <w:pPr>
+        <w:rPr>
+          <w:color w:val="434343"/>
+        </w:rPr>
+      </w:pPr>
+      <w:hyperlink r:id="rId132">
+        <w:r>
+          <w:rPr>
+            <w:color w:val="434343"/>
+          </w:rPr>
+          <w:drawing>
+            <wp:inline distB="19050" distT="19050" distL="19050" distR="19050">
+              <wp:extent cx="3271838" cy="3688836"/>
+              <wp:effectExtent b="0" l="0" r="0" t="0"/>
+              <wp:docPr id="2" name="image2.png"/>
+              <a:graphic>
+                <a:graphicData uri="http://schemas.openxmlformats.org/drawingml/2006/picture">
+                  <pic:pic>
+                    <pic:nvPicPr>
+                      <pic:cNvPr id="0" name="image2.png"/>
+                      <pic:cNvPicPr preferRelativeResize="0"/>
+                    </pic:nvPicPr>
+                    <pic:blipFill>
+                      <a:blip r:embed="rId133"/>
+                      <a:srcRect b="0" l="0" r="0" t="0"/>
+                      <a:stretch>
+                        <a:fillRect/>
+                      </a:stretch>
+                    </pic:blipFill>
+                    <pic:spPr>
+                      <a:xfrm>
+                        <a:off x="0" y="0"/>
+                        <a:ext cx="3271838" cy="3688836"/>
+                      </a:xfrm>
+                      <a:prstGeom prst="rect"/>
+                      <a:ln/>
+                    </pic:spPr>
+                  </pic:pic>
+                </a:graphicData>
+              </a:graphic>
+            </wp:inline>
+          </w:drawing>
+        </w:r>
+      </w:hyperlink>
+      <w:r>
+        <w:rPr>
+          <w:rtl w:val="0"/>
+        </w:rPr>
+      </w:r>
+    </w:p>
+    <w:p>
+      <w:pPr>
+        <w:rPr>
+          <w:color w:val="434343"/>
+        </w:rPr>
+      </w:pPr>
+      <w:r>
+        <w:rPr>
+          <w:color w:val="434343"/>
+          <w:rtl w:val="0"/>
+        </w:rPr>
+        <w:t xml:space="preserve">Which option represents an example query you would run on your compute nodes?</w:t>
+      </w:r>
+    </w:p>
+    <w:p>
+      <w:pPr>
+        <w:rPr>
+          <w:color w:val="434343"/>
+        </w:rPr>
+      </w:pPr>
+      <w:r>
+        <w:rPr>
+          <w:rtl w:val="0"/>
+        </w:rPr>
+      </w:r>
+    </w:p>
+    <w:p>
+      <w:pPr>
+        <w:numPr>
+          <w:ilvl w:val="0"/>
+          <w:numId w:val="22"/>
+        </w:numPr>
+        <w:ind w:left="720" w:hanging="360"/>
+        <w:rPr>
+          <w:color w:val="434343"/>
+        </w:rPr>
+      </w:pPr>
+      <w:r>
+        <w:rPr>
+          <w:color w:val="434343"/>
+          <w:rtl w:val="0"/>
+        </w:rPr>
+        <w:t xml:space="preserve">select * from PG_EXTERNAL_SCHEMA where schemaname = current_schema() limit </w:t>
+      </w:r>
+      <w:r>
+        <w:rPr>
+          <w:color w:val="434343"/>
+          <w:rtl w:val="0"/>
+        </w:rPr>
+        <w:t xml:space="preserve">10</w:t>
+      </w:r>
+      <w:r>
+        <w:rPr>
+          <w:color w:val="434343"/>
+          <w:rtl w:val="0"/>
+        </w:rPr>
+        <w:t xml:space="preserve">;</w:t>
+      </w:r>
+      <w:r>
+        <w:rPr>
+          <w:rtl w:val="0"/>
+        </w:rPr>
+      </w:r>
+    </w:p>
+    <w:p>
+      <w:pPr>
+        <w:numPr>
+          <w:ilvl w:val="0"/>
+          <w:numId w:val="22"/>
+        </w:numPr>
+        <w:ind w:left="720" w:hanging="360"/>
+        <w:rPr>
+          <w:color w:val="434343"/>
+        </w:rPr>
+      </w:pPr>
+      <w:r>
+        <w:rPr>
+          <w:color w:val="434343"/>
+          <w:rtl w:val="0"/>
+        </w:rPr>
+        <w:t xml:space="preserve">select current_schema(), appellation from vineyards</w:t>
+      </w:r>
+      <w:r>
+        <w:rPr>
+          <w:color w:val="434343"/>
+          <w:rtl w:val="0"/>
+        </w:rPr>
+        <w:t xml:space="preserve">;</w:t>
+      </w:r>
+      <w:r>
+        <w:rPr>
+          <w:rtl w:val="0"/>
+        </w:rPr>
+      </w:r>
+    </w:p>
+    <w:p>
+      <w:pPr>
+        <w:numPr>
+          <w:ilvl w:val="0"/>
+          <w:numId w:val="22"/>
+        </w:numPr>
+        <w:ind w:left="720" w:hanging="360"/>
+        <w:rPr>
+          <w:color w:val="434343"/>
+        </w:rPr>
+      </w:pPr>
+      <w:r>
+        <w:rPr>
+          <w:color w:val="434343"/>
+          <w:rtl w:val="0"/>
+        </w:rPr>
+        <w:t xml:space="preserve">select</w:t>
+      </w:r>
+      <w:r>
+        <w:rPr>
+          <w:color w:val="434343"/>
+          <w:rtl w:val="0"/>
+        </w:rPr>
+        <w:t xml:space="preserve"> slice, col, tbl </w:t>
+      </w:r>
+      <w:r>
+        <w:rPr>
+          <w:color w:val="434343"/>
+          <w:rtl w:val="0"/>
+        </w:rPr>
+        <w:t xml:space="preserve">from</w:t>
+      </w:r>
+      <w:r>
+        <w:rPr>
+          <w:color w:val="434343"/>
+          <w:rtl w:val="0"/>
+        </w:rPr>
+        <w:t xml:space="preserve"> STV_BLOCKLIST</w:t>
+      </w:r>
+      <w:r>
+        <w:rPr>
+          <w:color w:val="434343"/>
+          <w:rtl w:val="0"/>
+        </w:rPr>
+        <w:t xml:space="preserve"> where tombstone &gt; 17;</w:t>
+      </w:r>
+    </w:p>
+    <w:p>
+      <w:pPr>
+        <w:numPr>
+          <w:ilvl w:val="0"/>
+          <w:numId w:val="22"/>
+        </w:numPr>
+        <w:ind w:left="720" w:hanging="360"/>
+        <w:rPr>
+          <w:color w:val="434343"/>
+        </w:rPr>
+      </w:pPr>
+      <w:r>
+        <w:rPr>
+          <w:color w:val="434343"/>
+          <w:rtl w:val="0"/>
+        </w:rPr>
+        <w:t xml:space="preserve">select appellation_id from PG_STATISTIC_INDICATOR where stairows &gt; 100</w:t>
+      </w:r>
+      <w:r>
+        <w:rPr>
+          <w:color w:val="434343"/>
+          <w:rtl w:val="0"/>
+        </w:rPr>
+        <w:t xml:space="preserve">;</w:t>
+      </w:r>
+      <w:r>
+        <w:rPr>
+          <w:color w:val="434343"/>
+          <w:rtl w:val="0"/>
+        </w:rPr>
+        <w:t xml:space="preserve">  </w:t>
+      </w:r>
+    </w:p>
+    <w:p>
+      <w:pPr>
+        <w:rPr>
+          <w:color w:val="434343"/>
+        </w:rPr>
+      </w:pPr>
+      <w:r>
+        <w:rPr>
+          <w:rtl w:val="0"/>
+        </w:rPr>
+      </w:r>
+    </w:p>
+    <w:p>
+      <w:pPr>
+        <w:rPr>
+          <w:color w:val="434343"/>
+        </w:rPr>
+      </w:pPr>
+      <w:r>
+        <w:rPr>
+          <w:rFonts w:ascii="Calibri" w:cs="Calibri" w:eastAsia="Calibri" w:hAnsi="Calibri"/>
+          <w:b w:val="1"/>
+          <w:rtl w:val="0"/>
+        </w:rPr>
+        <w:t xml:space="preserve">Answer:</w:t>
+      </w:r>
+      <w:r>
+        <w:rPr>
+          <w:color w:val="434343"/>
+          <w:rtl w:val="0"/>
+        </w:rPr>
+        <w:t xml:space="preserve"> C</w:t>
+      </w:r>
+    </w:p>
+    <w:p>
+      <w:pPr>
+        <w:rPr>
+          <w:color w:val="434343"/>
+        </w:rPr>
+      </w:pPr>
+      <w:r>
+        <w:rPr>
+          <w:rtl w:val="0"/>
+        </w:rPr>
+      </w:r>
+    </w:p>
+    <w:p>
+      <w:pPr>
+        <w:rPr>
+          <w:color w:val="434343"/>
+        </w:rPr>
+      </w:pPr>
+      <w:r>
+        <w:rPr>
+          <w:rFonts w:ascii="Calibri" w:cs="Calibri" w:eastAsia="Calibri" w:hAnsi="Calibri"/>
+          <w:b w:val="1"/>
+          <w:rtl w:val="0"/>
+        </w:rPr>
+        <w:t xml:space="preserve">Explanation:</w:t>
+      </w:r>
+      <w:r>
+        <w:rPr>
+          <w:rtl w:val="0"/>
+        </w:rPr>
+      </w:r>
+    </w:p>
+    <w:p>
+      <w:pPr>
+        <w:rPr>
+          <w:color w:val="444444"/>
+          <w:highlight w:val="white"/>
+        </w:rPr>
+      </w:pPr>
+      <w:r>
+        <w:rPr>
+          <w:color w:val="434343"/>
+          <w:rtl w:val="0"/>
+        </w:rPr>
+        <w:t xml:space="preserve">Option A is incorrect</w:t>
+      </w:r>
+      <w:r>
+        <w:rPr>
+          <w:color w:val="444444"/>
+          <w:highlight w:val="white"/>
+          <w:rtl w:val="0"/>
+        </w:rPr>
+        <w:t xml:space="preserve">. This query references a system catalog table, </w:t>
+      </w:r>
+      <w:r>
+        <w:rPr>
+          <w:color w:val="434343"/>
+          <w:rtl w:val="0"/>
+        </w:rPr>
+        <w:t xml:space="preserve">PG_EXTERNAL_SCHEMA. Therefore, this query runs exclusively on the leader node.</w:t>
+      </w:r>
+      <w:r>
+        <w:rPr>
+          <w:rtl w:val="0"/>
+        </w:rPr>
+      </w:r>
+    </w:p>
+    <w:p>
+      <w:pPr>
+        <w:rPr>
+          <w:color w:val="444444"/>
+          <w:highlight w:val="white"/>
+        </w:rPr>
+      </w:pPr>
+      <w:r>
+        <w:rPr>
+          <w:rtl w:val="0"/>
+        </w:rPr>
+      </w:r>
+    </w:p>
+    <w:p>
+      <w:pPr>
+        <w:rPr>
+          <w:color w:val="383a42"/>
+          <w:shd w:fill="fafafa" w:val="clear"/>
+        </w:rPr>
+      </w:pPr>
+      <w:r>
+        <w:rPr>
+          <w:color w:val="444444"/>
+          <w:highlight w:val="white"/>
+          <w:rtl w:val="0"/>
+        </w:rPr>
+        <w:t xml:space="preserve">Option B is incorrect. This query references a table that is located on your compute nodes (vineyards), but the current_schema method only runs on your leader node. This query will result in an error.</w:t>
+      </w:r>
+      <w:r>
+        <w:rPr>
+          <w:rtl w:val="0"/>
+        </w:rPr>
+      </w:r>
+    </w:p>
+    <w:p>
+      <w:pPr>
+        <w:rPr>
+          <w:color w:val="444444"/>
+          <w:highlight w:val="white"/>
+        </w:rPr>
+      </w:pPr>
+      <w:r>
+        <w:rPr>
+          <w:rtl w:val="0"/>
+        </w:rPr>
+      </w:r>
+    </w:p>
+    <w:p>
+      <w:pPr>
+        <w:rPr>
+          <w:color w:val="444444"/>
+          <w:highlight w:val="white"/>
+        </w:rPr>
+      </w:pPr>
+      <w:r>
+        <w:rPr>
+          <w:color w:val="444444"/>
+          <w:highlight w:val="white"/>
+          <w:rtl w:val="0"/>
+        </w:rPr>
+        <w:t xml:space="preserve">Option C is correct. This query references an STV table, which is a system table that is located on your compute nodes.</w:t>
+        <w:br w:type="textWrapping"/>
+      </w:r>
+    </w:p>
+    <w:p>
+      <w:pPr>
+        <w:rPr>
+          <w:color w:val="444444"/>
+          <w:highlight w:val="white"/>
+        </w:rPr>
+      </w:pPr>
+      <w:r>
+        <w:rPr>
+          <w:color w:val="444444"/>
+          <w:highlight w:val="white"/>
+          <w:rtl w:val="0"/>
+        </w:rPr>
+        <w:t xml:space="preserve">Option D is incorrect. This query references a system catalog table, </w:t>
+      </w:r>
+      <w:r>
+        <w:rPr>
+          <w:color w:val="434343"/>
+          <w:rtl w:val="0"/>
+        </w:rPr>
+        <w:t xml:space="preserve">PG_STATISTIC_INDICATOR. Therefore, this query runs exclusively on the leader node.</w:t>
+      </w:r>
+      <w:r>
+        <w:rPr>
+          <w:rtl w:val="0"/>
+        </w:rPr>
+      </w:r>
+    </w:p>
+    <w:p>
+      <w:pPr>
+        <w:rPr>
+          <w:color w:val="383a42"/>
+          <w:shd w:fill="fafafa" w:val="clear"/>
+        </w:rPr>
+      </w:pPr>
+      <w:r>
+        <w:rPr>
+          <w:rtl w:val="0"/>
+        </w:rPr>
+      </w:r>
+    </w:p>
+    <w:p>
+      <w:pPr>
+        <w:rPr>
+          <w:rFonts w:ascii="Calibri" w:cs="Calibri" w:eastAsia="Calibri" w:hAnsi="Calibri"/>
+          <w:b w:val="1"/>
+        </w:rPr>
+      </w:pPr>
+      <w:r>
+        <w:rPr>
+          <w:rFonts w:ascii="Calibri" w:cs="Calibri" w:eastAsia="Calibri" w:hAnsi="Calibri"/>
+          <w:b w:val="1"/>
+          <w:rtl w:val="0"/>
+        </w:rPr>
+        <w:t xml:space="preserve">Reference:</w:t>
+      </w:r>
+    </w:p>
+    <w:p>
+      <w:pPr>
+        <w:rPr>
+          <w:color w:val="444444"/>
+        </w:rPr>
+      </w:pPr>
+      <w:r>
+        <w:rPr>
+          <w:color w:val="444444"/>
+          <w:rtl w:val="0"/>
+        </w:rPr>
+        <w:t xml:space="preserve">Please see the Amazon Redshift Database developer guide titled</w:t>
+      </w:r>
+      <w:r>
+        <w:rPr>
+          <w:b w:val="1"/>
+          <w:color w:val="444444"/>
+          <w:rtl w:val="0"/>
+        </w:rPr>
+        <w:t xml:space="preserve"> Data warehouse system architecture </w:t>
+      </w:r>
+      <w:r>
+        <w:rPr>
+          <w:color w:val="444444"/>
+          <w:rtl w:val="0"/>
+        </w:rPr>
+        <w:t xml:space="preserve">(</w:t>
+      </w:r>
+      <w:hyperlink r:id="rId134">
+        <w:r>
+          <w:rPr>
+            <w:color w:val="1155cc"/>
+            <w:u w:val="single"/>
+            <w:rtl w:val="0"/>
+          </w:rPr>
+          <w:t xml:space="preserve">https://docs.aws.amazon.com/redshift/latest/dg/c_high_level_system_architecture.html</w:t>
+        </w:r>
+      </w:hyperlink>
+      <w:r>
+        <w:rPr>
+          <w:color w:val="444444"/>
+          <w:highlight w:val="white"/>
+          <w:rtl w:val="0"/>
+        </w:rPr>
+        <w:t xml:space="preserve">), and the </w:t>
+      </w:r>
+      <w:r>
+        <w:rPr>
+          <w:color w:val="444444"/>
+          <w:rtl w:val="0"/>
+        </w:rPr>
+        <w:t xml:space="preserve">Amazon Redshift Database developer guide titled</w:t>
+      </w:r>
+      <w:r>
+        <w:rPr>
+          <w:b w:val="1"/>
+          <w:color w:val="444444"/>
+          <w:rtl w:val="0"/>
+        </w:rPr>
+        <w:t xml:space="preserve"> SQL functions supported on the leader node </w:t>
+      </w:r>
+      <w:r>
+        <w:rPr>
+          <w:color w:val="444444"/>
+          <w:rtl w:val="0"/>
+        </w:rPr>
+        <w:t xml:space="preserve">(</w:t>
+      </w:r>
+      <w:hyperlink r:id="rId135">
+        <w:r>
+          <w:rPr>
+            <w:color w:val="1155cc"/>
+            <w:u w:val="single"/>
+            <w:rtl w:val="0"/>
+          </w:rPr>
+          <w:t xml:space="preserve">https://docs.aws.amazon.com/redshift/latest/dg/c_sql-functions-leader-node.html</w:t>
+        </w:r>
+      </w:hyperlink>
+      <w:r>
+        <w:rPr>
+          <w:color w:val="444444"/>
+          <w:rtl w:val="0"/>
+        </w:rPr>
+        <w:t xml:space="preserve">), the Amazon Redshift Database developer guide titled</w:t>
+      </w:r>
+      <w:r>
+        <w:rPr>
+          <w:b w:val="1"/>
+          <w:color w:val="444444"/>
+          <w:rtl w:val="0"/>
+        </w:rPr>
+        <w:t xml:space="preserve"> Leader node–only functions </w:t>
+      </w:r>
+      <w:r>
+        <w:rPr>
+          <w:color w:val="444444"/>
+          <w:rtl w:val="0"/>
+        </w:rPr>
+        <w:t xml:space="preserve">(</w:t>
+      </w:r>
+      <w:hyperlink r:id="rId136">
+        <w:r>
+          <w:rPr>
+            <w:color w:val="1155cc"/>
+            <w:u w:val="single"/>
+            <w:rtl w:val="0"/>
+          </w:rPr>
+          <w:t xml:space="preserve">https://docs.aws.amazon.com/redshift/latest/dg/c_SQL_functions_leader_node_only.html</w:t>
+        </w:r>
+      </w:hyperlink>
+      <w:r>
+        <w:rPr>
+          <w:color w:val="444444"/>
+          <w:rtl w:val="0"/>
+        </w:rPr>
+        <w:t xml:space="preserve">), the Amazon Redshift Database developer guide titled </w:t>
+      </w:r>
+      <w:r>
+        <w:rPr>
+          <w:b w:val="1"/>
+          <w:color w:val="444444"/>
+          <w:rtl w:val="0"/>
+        </w:rPr>
+        <w:t xml:space="preserve">Compute node–only functions </w:t>
+      </w:r>
+      <w:r>
+        <w:rPr>
+          <w:color w:val="444444"/>
+          <w:rtl w:val="0"/>
+        </w:rPr>
+        <w:t xml:space="preserve">(</w:t>
+      </w:r>
+      <w:hyperlink r:id="rId137">
+        <w:r>
+          <w:rPr>
+            <w:color w:val="1155cc"/>
+            <w:u w:val="single"/>
+            <w:rtl w:val="0"/>
+          </w:rPr>
+          <w:t xml:space="preserve">https://docs.aws.amazon.com/redshift/latest/dg/c_SQL_functions_compute_node_only.html</w:t>
+        </w:r>
+      </w:hyperlink>
+      <w:r>
+        <w:rPr>
+          <w:color w:val="444444"/>
+          <w:rtl w:val="0"/>
+        </w:rPr>
+        <w:t xml:space="preserve">), and the Amazon Redshift Database developer guide titled</w:t>
+      </w:r>
+      <w:r>
+        <w:rPr>
+          <w:b w:val="1"/>
+          <w:color w:val="444444"/>
+          <w:rtl w:val="0"/>
+        </w:rPr>
+        <w:t xml:space="preserve"> System catalog tables </w:t>
+      </w:r>
+      <w:r>
+        <w:rPr>
+          <w:color w:val="444444"/>
+          <w:rtl w:val="0"/>
+        </w:rPr>
+        <w:t xml:space="preserve">(</w:t>
+      </w:r>
+      <w:hyperlink r:id="rId138">
+        <w:r>
+          <w:rPr>
+            <w:color w:val="1155cc"/>
+            <w:u w:val="single"/>
+            <w:rtl w:val="0"/>
+          </w:rPr>
+          <w:t xml:space="preserve">https://docs.aws.amazon.com/redshift/latest/dg/c_intro_catalog_views.html</w:t>
+        </w:r>
+      </w:hyperlink>
+      <w:r>
+        <w:rPr>
+          <w:color w:val="444444"/>
+          <w:rtl w:val="0"/>
+        </w:rPr>
+        <w:t xml:space="preserve">)</w:t>
+      </w:r>
+    </w:p>
+    <w:p>
+      <w:pPr>
+        <w:rPr>
+          <w:color w:val="444444"/>
+        </w:rPr>
+      </w:pPr>
+      <w:r>
+        <w:rPr>
+          <w:rtl w:val="0"/>
+        </w:rPr>
+      </w:r>
+    </w:p>
+    <w:p>
+      <w:pPr>
+        <w:rPr>
+          <w:color w:val="444444"/>
+        </w:rPr>
+      </w:pPr>
+      <w:r>
+        <w:rPr>
+          <w:rtl w:val="0"/>
+        </w:rPr>
+      </w:r>
+    </w:p>
+    <w:p>
+      <w:pPr>
+        <w:rPr>
+          <w:b w:val="1"/>
+          <w:color w:val="444444"/>
+        </w:rPr>
+      </w:pPr>
+      <w:r>
+        <w:rPr>
+          <w:rtl w:val="0"/>
+        </w:rPr>
+      </w:r>
+    </w:p>
+    <w:p>
+      <w:pPr>
+        <w:rPr>
+          <w:b w:val="1"/>
+          <w:color w:val="444444"/>
+        </w:rPr>
+      </w:pPr>
+      <w:r>
+        <w:rPr>
+          <w:rtl w:val="0"/>
+        </w:rPr>
+      </w:r>
+    </w:p>
+    <w:p>
+      <w:pPr>
+        <w:rPr>
+          <w:b w:val="1"/>
+          <w:color w:val="444444"/>
+        </w:rPr>
+      </w:pPr>
+      <w:r>
+        <w:rPr>
+          <w:rtl w:val="0"/>
+        </w:rPr>
+      </w:r>
+    </w:p>
+    <w:p>
+      <w:pPr>
+        <w:rPr>
+          <w:b w:val="1"/>
+          <w:color w:val="444444"/>
+        </w:rPr>
+      </w:pPr>
+      <w:r>
+        <w:rPr>
+          <w:rtl w:val="0"/>
+        </w:rPr>
+      </w:r>
+    </w:p>
+    <w:p>
+      <w:pPr>
+        <w:rPr>
           <w:color w:val="444444"/>
         </w:rPr>
       </w:pPr>
@@ -30970,6 +31878,116 @@
     </w:lvl>
   </w:abstractNum>
   <w:abstractNum w:abstractNumId="32">
+    <w:lvl w:ilvl="0">
+      <w:start w:val="1"/>
+      <w:numFmt w:val="upperLetter"/>
+      <w:lvlText w:val="%1)"/>
+      <w:lvlJc w:val="left"/>
+      <w:pPr>
+        <w:ind w:left="720" w:hanging="360"/>
+      </w:pPr>
+      <w:rPr>
+        <w:u w:val="none"/>
+      </w:rPr>
+    </w:lvl>
+    <w:lvl w:ilvl="1">
+      <w:start w:val="1"/>
+      <w:numFmt w:val="lowerLetter"/>
+      <w:lvlText w:val="%2)"/>
+      <w:lvlJc w:val="left"/>
+      <w:pPr>
+        <w:ind w:left="1440" w:hanging="360"/>
+      </w:pPr>
+      <w:rPr>
+        <w:u w:val="none"/>
+      </w:rPr>
+    </w:lvl>
+    <w:lvl w:ilvl="2">
+      <w:start w:val="1"/>
+      <w:numFmt w:val="lowerRoman"/>
+      <w:lvlText w:val="%3)"/>
+      <w:lvlJc w:val="right"/>
+      <w:pPr>
+        <w:ind w:left="2160" w:hanging="360"/>
+      </w:pPr>
+      <w:rPr>
+        <w:u w:val="none"/>
+      </w:rPr>
+    </w:lvl>
+    <w:lvl w:ilvl="3">
+      <w:start w:val="1"/>
+      <w:numFmt w:val="decimal"/>
+      <w:lvlText w:val="(%4)"/>
+      <w:lvlJc w:val="left"/>
+      <w:pPr>
+        <w:ind w:left="2880" w:hanging="360"/>
+      </w:pPr>
+      <w:rPr>
+        <w:u w:val="none"/>
+      </w:rPr>
+    </w:lvl>
+    <w:lvl w:ilvl="4">
+      <w:start w:val="1"/>
+      <w:numFmt w:val="lowerLetter"/>
+      <w:lvlText w:val="(%5)"/>
+      <w:lvlJc w:val="left"/>
+      <w:pPr>
+        <w:ind w:left="3600" w:hanging="360"/>
+      </w:pPr>
+      <w:rPr>
+        <w:u w:val="none"/>
+      </w:rPr>
+    </w:lvl>
+    <w:lvl w:ilvl="5">
+      <w:start w:val="1"/>
+      <w:numFmt w:val="lowerRoman"/>
+      <w:lvlText w:val="(%6)"/>
+      <w:lvlJc w:val="right"/>
+      <w:pPr>
+        <w:ind w:left="4320" w:hanging="360"/>
+      </w:pPr>
+      <w:rPr>
+        <w:u w:val="none"/>
+      </w:rPr>
+    </w:lvl>
+    <w:lvl w:ilvl="6">
+      <w:start w:val="1"/>
+      <w:numFmt w:val="decimal"/>
+      <w:lvlText w:val="%7."/>
+      <w:lvlJc w:val="left"/>
+      <w:pPr>
+        <w:ind w:left="5040" w:hanging="360"/>
+      </w:pPr>
+      <w:rPr>
+        <w:u w:val="none"/>
+      </w:rPr>
+    </w:lvl>
+    <w:lvl w:ilvl="7">
+      <w:start w:val="1"/>
+      <w:numFmt w:val="lowerLetter"/>
+      <w:lvlText w:val="%8."/>
+      <w:lvlJc w:val="left"/>
+      <w:pPr>
+        <w:ind w:left="5760" w:hanging="360"/>
+      </w:pPr>
+      <w:rPr>
+        <w:u w:val="none"/>
+      </w:rPr>
+    </w:lvl>
+    <w:lvl w:ilvl="8">
+      <w:start w:val="1"/>
+      <w:numFmt w:val="lowerRoman"/>
+      <w:lvlText w:val="%9."/>
+      <w:lvlJc w:val="right"/>
+      <w:pPr>
+        <w:ind w:left="6480" w:hanging="360"/>
+      </w:pPr>
+      <w:rPr>
+        <w:u w:val="none"/>
+      </w:rPr>
+    </w:lvl>
+  </w:abstractNum>
+  <w:abstractNum w:abstractNumId="33">
     <w:lvl w:ilvl="0">
       <w:start w:val="1"/>
       <w:numFmt w:val="upperLetter"/>
@@ -31174,6 +32192,9 @@
   </w:num>
   <w:num w:numId="32">
     <w:abstractNumId w:val="32"/>
+  </w:num>
+  <w:num w:numId="33">
+    <w:abstractNumId w:val="33"/>
   </w:num>
 </w:numbering>
 </file>

</xml_diff>

<commit_message>
added question 34 to DA cert questions set #2
</commit_message>
<xml_diff>
--- a/public/Exam Notes/DA-Vincent-1-65-May-4.docx
+++ b/public/Exam Notes/DA-Vincent-1-65-May-4.docx
@@ -11008,7 +11008,7 @@
       <w:pPr>
         <w:numPr>
           <w:ilvl w:val="0"/>
-          <w:numId w:val="31"/>
+          <w:numId w:val="32"/>
         </w:numPr>
         <w:ind w:left="720" w:hanging="360"/>
         <w:rPr>
@@ -11028,7 +11028,7 @@
       <w:pPr>
         <w:numPr>
           <w:ilvl w:val="0"/>
-          <w:numId w:val="31"/>
+          <w:numId w:val="32"/>
         </w:numPr>
         <w:ind w:left="720" w:hanging="360"/>
         <w:rPr>
@@ -11049,7 +11049,7 @@
       <w:pPr>
         <w:numPr>
           <w:ilvl w:val="0"/>
-          <w:numId w:val="31"/>
+          <w:numId w:val="32"/>
         </w:numPr>
         <w:ind w:left="720" w:hanging="360"/>
         <w:rPr>
@@ -11070,7 +11070,7 @@
       <w:pPr>
         <w:numPr>
           <w:ilvl w:val="0"/>
-          <w:numId w:val="31"/>
+          <w:numId w:val="32"/>
         </w:numPr>
         <w:ind w:left="720" w:hanging="360"/>
         <w:rPr>
@@ -20389,7 +20389,7 @@
       <w:pPr>
         <w:numPr>
           <w:ilvl w:val="0"/>
-          <w:numId w:val="32"/>
+          <w:numId w:val="33"/>
         </w:numPr>
         <w:ind w:left="720" w:hanging="360"/>
         <w:rPr>
@@ -20408,7 +20408,7 @@
       <w:pPr>
         <w:numPr>
           <w:ilvl w:val="0"/>
-          <w:numId w:val="32"/>
+          <w:numId w:val="33"/>
         </w:numPr>
         <w:ind w:left="720" w:hanging="360"/>
         <w:rPr>
@@ -20427,7 +20427,7 @@
       <w:pPr>
         <w:numPr>
           <w:ilvl w:val="0"/>
-          <w:numId w:val="32"/>
+          <w:numId w:val="33"/>
         </w:numPr>
         <w:ind w:left="720" w:hanging="360"/>
         <w:rPr>
@@ -20446,7 +20446,7 @@
       <w:pPr>
         <w:numPr>
           <w:ilvl w:val="0"/>
-          <w:numId w:val="32"/>
+          <w:numId w:val="33"/>
         </w:numPr>
         <w:ind w:left="720" w:hanging="360"/>
         <w:rPr>
@@ -25250,7 +25250,7 @@
       <w:pPr>
         <w:numPr>
           <w:ilvl w:val="0"/>
-          <w:numId w:val="33"/>
+          <w:numId w:val="34"/>
         </w:numPr>
         <w:ind w:left="720" w:hanging="360"/>
         <w:rPr>
@@ -25274,7 +25274,7 @@
       <w:pPr>
         <w:numPr>
           <w:ilvl w:val="0"/>
-          <w:numId w:val="33"/>
+          <w:numId w:val="34"/>
         </w:numPr>
         <w:ind w:left="720" w:hanging="360"/>
         <w:rPr>
@@ -25305,7 +25305,7 @@
       <w:pPr>
         <w:numPr>
           <w:ilvl w:val="0"/>
-          <w:numId w:val="33"/>
+          <w:numId w:val="34"/>
         </w:numPr>
         <w:ind w:left="720" w:hanging="360"/>
         <w:rPr>
@@ -25336,7 +25336,7 @@
       <w:pPr>
         <w:numPr>
           <w:ilvl w:val="0"/>
-          <w:numId w:val="33"/>
+          <w:numId w:val="34"/>
         </w:numPr>
         <w:ind w:left="720" w:hanging="360"/>
         <w:rPr>
@@ -25362,7 +25362,7 @@
       <w:pPr>
         <w:numPr>
           <w:ilvl w:val="0"/>
-          <w:numId w:val="33"/>
+          <w:numId w:val="34"/>
         </w:numPr>
         <w:ind w:left="720" w:hanging="360"/>
         <w:rPr>
@@ -28370,21 +28370,637 @@
     </w:p>
     <w:p>
       <w:pPr>
-        <w:rPr>
-          <w:b w:val="1"/>
-          <w:color w:val="444444"/>
-        </w:rPr>
-      </w:pPr>
-      <w:r>
-        <w:rPr>
-          <w:rtl w:val="0"/>
-        </w:rPr>
-      </w:r>
-    </w:p>
-    <w:p>
-      <w:pPr>
-        <w:rPr>
-          <w:b w:val="1"/>
+        <w:rPr/>
+      </w:pPr>
+      <w:r>
+        <w:rPr>
+          <w:rtl w:val="0"/>
+        </w:rPr>
+        <w:t xml:space="preserve">Question: 34</w:t>
+      </w:r>
+    </w:p>
+    <w:p>
+      <w:pPr>
+        <w:rPr>
+          <w:color w:val="999999"/>
+        </w:rPr>
+      </w:pPr>
+      <w:r>
+        <w:rPr>
+          <w:b w:val="1"/>
+          <w:rtl w:val="0"/>
+        </w:rPr>
+        <w:t xml:space="preserve">Main​ ​Topic​ ​:​ </w:t>
+      </w:r>
+      <w:r>
+        <w:rPr>
+          <w:color w:val="999999"/>
+          <w:rtl w:val="0"/>
+        </w:rPr>
+        <w:t xml:space="preserve">Data Analytics</w:t>
+      </w:r>
+    </w:p>
+    <w:p>
+      <w:pPr>
+        <w:rPr>
+          <w:b w:val="1"/>
+          <w:color w:val="999999"/>
+        </w:rPr>
+      </w:pPr>
+      <w:r>
+        <w:rPr>
+          <w:b w:val="1"/>
+          <w:rtl w:val="0"/>
+        </w:rPr>
+        <w:t xml:space="preserve">Sub​ ​Topic​ ​:​ </w:t>
+      </w:r>
+      <w:r>
+        <w:rPr>
+          <w:b w:val="1"/>
+          <w:color w:val="999999"/>
+          <w:rtl w:val="0"/>
+        </w:rPr>
+        <w:t xml:space="preserve">Automate and operationalize a data processing solution</w:t>
+      </w:r>
+      <w:r>
+        <w:rPr>
+          <w:b w:val="1"/>
+          <w:color w:val="999999"/>
+          <w:rtl w:val="0"/>
+        </w:rPr>
+        <w:t xml:space="preserve"> </w:t>
+      </w:r>
+    </w:p>
+    <w:p>
+      <w:pPr>
+        <w:rPr>
+          <w:color w:val="999999"/>
+        </w:rPr>
+      </w:pPr>
+      <w:r>
+        <w:rPr>
+          <w:rtl w:val="0"/>
+        </w:rPr>
+      </w:r>
+    </w:p>
+    <w:p>
+      <w:pPr>
+        <w:rPr>
+          <w:b w:val="1"/>
+          <w:color w:val="999999"/>
+        </w:rPr>
+      </w:pPr>
+      <w:r>
+        <w:rPr>
+          <w:b w:val="1"/>
+          <w:rtl w:val="0"/>
+        </w:rPr>
+        <w:t xml:space="preserve">Domain: </w:t>
+      </w:r>
+      <w:r>
+        <w:rPr>
+          <w:color w:val="999999"/>
+          <w:rtl w:val="0"/>
+        </w:rPr>
+        <w:t xml:space="preserve">Processing  </w:t>
+      </w:r>
+      <w:r>
+        <w:rPr>
+          <w:rtl w:val="0"/>
+        </w:rPr>
+      </w:r>
+    </w:p>
+    <w:p>
+      <w:pPr>
+        <w:rPr>
+          <w:b w:val="1"/>
+        </w:rPr>
+      </w:pPr>
+      <w:r>
+        <w:rPr>
+          <w:rtl w:val="0"/>
+        </w:rPr>
+      </w:r>
+    </w:p>
+    <w:p>
+      <w:pPr>
+        <w:rPr>
+          <w:rFonts w:ascii="Calibri" w:cs="Calibri" w:eastAsia="Calibri" w:hAnsi="Calibri"/>
+        </w:rPr>
+      </w:pPr>
+      <w:r>
+        <w:rPr>
+          <w:rFonts w:ascii="Calibri" w:cs="Calibri" w:eastAsia="Calibri" w:hAnsi="Calibri"/>
+          <w:b w:val="1"/>
+          <w:rtl w:val="0"/>
+        </w:rPr>
+        <w:t xml:space="preserve">Question text</w:t>
+      </w:r>
+      <w:r>
+        <w:rPr>
+          <w:rFonts w:ascii="Calibri" w:cs="Calibri" w:eastAsia="Calibri" w:hAnsi="Calibri"/>
+          <w:rtl w:val="0"/>
+        </w:rPr>
+        <w:t xml:space="preserve">: </w:t>
+      </w:r>
+    </w:p>
+    <w:p>
+      <w:pPr>
+        <w:rPr>
+          <w:color w:val="434343"/>
+        </w:rPr>
+      </w:pPr>
+      <w:r>
+        <w:rPr>
+          <w:color w:val="434343"/>
+          <w:rtl w:val="0"/>
+        </w:rPr>
+        <w:t xml:space="preserve">You work as a data analytics specialist for a transportation company that is using their EMR cluster to ingest and provide query capabilities for their massive amounts of shipping routes and load information.</w:t>
+      </w:r>
+    </w:p>
+    <w:p>
+      <w:pPr>
+        <w:rPr>
+          <w:color w:val="434343"/>
+        </w:rPr>
+      </w:pPr>
+      <w:r>
+        <w:rPr>
+          <w:rtl w:val="0"/>
+        </w:rPr>
+      </w:r>
+    </w:p>
+    <w:p>
+      <w:pPr>
+        <w:rPr>
+          <w:color w:val="434343"/>
+        </w:rPr>
+      </w:pPr>
+      <w:r>
+        <w:rPr>
+          <w:color w:val="434343"/>
+          <w:rtl w:val="0"/>
+        </w:rPr>
+        <w:t xml:space="preserve">You need your metastore for your EMR cluster to be persistent. Based on your requirements, which option gives you the best metastore option with the least amount of effort?</w:t>
+      </w:r>
+    </w:p>
+    <w:p>
+      <w:pPr>
+        <w:rPr>
+          <w:color w:val="434343"/>
+        </w:rPr>
+      </w:pPr>
+      <w:r>
+        <w:rPr>
+          <w:rtl w:val="0"/>
+        </w:rPr>
+      </w:r>
+    </w:p>
+    <w:p>
+      <w:pPr>
+        <w:numPr>
+          <w:ilvl w:val="0"/>
+          <w:numId w:val="31"/>
+        </w:numPr>
+        <w:ind w:left="720" w:hanging="360"/>
+        <w:rPr>
+          <w:color w:val="434343"/>
+        </w:rPr>
+      </w:pPr>
+      <w:r>
+        <w:rPr>
+          <w:color w:val="434343"/>
+          <w:rtl w:val="0"/>
+        </w:rPr>
+        <w:t xml:space="preserve">Save your metastore information in your Hive MySQL database on the master node file system.</w:t>
+      </w:r>
+    </w:p>
+    <w:p>
+      <w:pPr>
+        <w:numPr>
+          <w:ilvl w:val="0"/>
+          <w:numId w:val="31"/>
+        </w:numPr>
+        <w:ind w:left="720" w:hanging="360"/>
+        <w:rPr>
+          <w:color w:val="434343"/>
+        </w:rPr>
+      </w:pPr>
+      <w:r>
+        <w:rPr>
+          <w:color w:val="434343"/>
+          <w:rtl w:val="0"/>
+        </w:rPr>
+        <w:t xml:space="preserve">Store your metastore information in an external metastore in DynamoDB tables.</w:t>
+      </w:r>
+    </w:p>
+    <w:p>
+      <w:pPr>
+        <w:numPr>
+          <w:ilvl w:val="0"/>
+          <w:numId w:val="31"/>
+        </w:numPr>
+        <w:ind w:left="720" w:hanging="360"/>
+        <w:rPr>
+          <w:color w:val="434343"/>
+        </w:rPr>
+      </w:pPr>
+      <w:r>
+        <w:rPr>
+          <w:color w:val="434343"/>
+          <w:rtl w:val="0"/>
+        </w:rPr>
+        <w:t xml:space="preserve">Save your metastore information in an external metastore in Aurora. </w:t>
+      </w:r>
+    </w:p>
+    <w:p>
+      <w:pPr>
+        <w:numPr>
+          <w:ilvl w:val="0"/>
+          <w:numId w:val="31"/>
+        </w:numPr>
+        <w:ind w:left="720" w:hanging="360"/>
+        <w:rPr>
+          <w:color w:val="434343"/>
+        </w:rPr>
+      </w:pPr>
+      <w:r>
+        <w:rPr>
+          <w:color w:val="434343"/>
+          <w:rtl w:val="0"/>
+        </w:rPr>
+        <w:t xml:space="preserve">Save your metastore information in an external metastore in the Glue data catalog. </w:t>
+      </w:r>
+    </w:p>
+    <w:p>
+      <w:pPr>
+        <w:rPr>
+          <w:color w:val="434343"/>
+        </w:rPr>
+      </w:pPr>
+      <w:r>
+        <w:rPr>
+          <w:rtl w:val="0"/>
+        </w:rPr>
+      </w:r>
+    </w:p>
+    <w:p>
+      <w:pPr>
+        <w:rPr>
+          <w:color w:val="434343"/>
+        </w:rPr>
+      </w:pPr>
+      <w:r>
+        <w:rPr>
+          <w:rFonts w:ascii="Calibri" w:cs="Calibri" w:eastAsia="Calibri" w:hAnsi="Calibri"/>
+          <w:b w:val="1"/>
+          <w:rtl w:val="0"/>
+        </w:rPr>
+        <w:t xml:space="preserve">Answer:</w:t>
+      </w:r>
+      <w:r>
+        <w:rPr>
+          <w:color w:val="434343"/>
+          <w:rtl w:val="0"/>
+        </w:rPr>
+        <w:t xml:space="preserve"> D</w:t>
+      </w:r>
+    </w:p>
+    <w:p>
+      <w:pPr>
+        <w:rPr>
+          <w:color w:val="434343"/>
+        </w:rPr>
+      </w:pPr>
+      <w:r>
+        <w:rPr>
+          <w:rtl w:val="0"/>
+        </w:rPr>
+      </w:r>
+    </w:p>
+    <w:p>
+      <w:pPr>
+        <w:rPr>
+          <w:color w:val="434343"/>
+        </w:rPr>
+      </w:pPr>
+      <w:r>
+        <w:rPr>
+          <w:rFonts w:ascii="Calibri" w:cs="Calibri" w:eastAsia="Calibri" w:hAnsi="Calibri"/>
+          <w:b w:val="1"/>
+          <w:rtl w:val="0"/>
+        </w:rPr>
+        <w:t xml:space="preserve">Explanation:</w:t>
+      </w:r>
+      <w:r>
+        <w:rPr>
+          <w:rtl w:val="0"/>
+        </w:rPr>
+      </w:r>
+    </w:p>
+    <w:p>
+      <w:pPr>
+        <w:rPr>
+          <w:color w:val="444444"/>
+          <w:highlight w:val="white"/>
+        </w:rPr>
+      </w:pPr>
+      <w:r>
+        <w:rPr>
+          <w:color w:val="434343"/>
+          <w:rtl w:val="0"/>
+        </w:rPr>
+        <w:t xml:space="preserve">Option A is incorrect</w:t>
+      </w:r>
+      <w:r>
+        <w:rPr>
+          <w:color w:val="444444"/>
+          <w:highlight w:val="white"/>
+          <w:rtl w:val="0"/>
+        </w:rPr>
+        <w:t xml:space="preserve">. The master node terminates when you terminate your cluster, therefore your metastore will be lost (not persistent) since it resides on the master node’s file system.</w:t>
+      </w:r>
+    </w:p>
+    <w:p>
+      <w:pPr>
+        <w:rPr>
+          <w:color w:val="444444"/>
+          <w:highlight w:val="white"/>
+        </w:rPr>
+      </w:pPr>
+      <w:r>
+        <w:rPr>
+          <w:rtl w:val="0"/>
+        </w:rPr>
+      </w:r>
+    </w:p>
+    <w:p>
+      <w:pPr>
+        <w:rPr>
+          <w:color w:val="383a42"/>
+          <w:shd w:fill="fafafa" w:val="clear"/>
+        </w:rPr>
+      </w:pPr>
+      <w:r>
+        <w:rPr>
+          <w:color w:val="444444"/>
+          <w:highlight w:val="white"/>
+          <w:rtl w:val="0"/>
+        </w:rPr>
+        <w:t xml:space="preserve">Option B is incorrect. The two options for external (persistent) storage of your Hive metastore are Glue data catalog and RDS/Aurora. Therefore, DynamoDB is an invalid option.</w:t>
+      </w:r>
+      <w:r>
+        <w:rPr>
+          <w:rtl w:val="0"/>
+        </w:rPr>
+      </w:r>
+    </w:p>
+    <w:p>
+      <w:pPr>
+        <w:rPr>
+          <w:color w:val="444444"/>
+          <w:highlight w:val="white"/>
+        </w:rPr>
+      </w:pPr>
+      <w:r>
+        <w:rPr>
+          <w:rtl w:val="0"/>
+        </w:rPr>
+      </w:r>
+    </w:p>
+    <w:p>
+      <w:pPr>
+        <w:rPr>
+          <w:color w:val="444444"/>
+          <w:highlight w:val="white"/>
+        </w:rPr>
+      </w:pPr>
+      <w:r>
+        <w:rPr>
+          <w:color w:val="444444"/>
+          <w:highlight w:val="white"/>
+          <w:rtl w:val="0"/>
+        </w:rPr>
+        <w:t xml:space="preserve">Option C is incorrect. While using an Aurora database as your external metastore for your Hive metastore information, this option is not as simple to implement as the Glue data catalog option.</w:t>
+        <w:br w:type="textWrapping"/>
+      </w:r>
+    </w:p>
+    <w:p>
+      <w:pPr>
+        <w:rPr>
+          <w:color w:val="444444"/>
+          <w:highlight w:val="white"/>
+        </w:rPr>
+      </w:pPr>
+      <w:r>
+        <w:rPr>
+          <w:color w:val="444444"/>
+          <w:highlight w:val="white"/>
+          <w:rtl w:val="0"/>
+        </w:rPr>
+        <w:t xml:space="preserve">Option D is correct. Using the Glue data catalog as your external Hive metastore is the simplest option of the two valid options listed.</w:t>
+      </w:r>
+    </w:p>
+    <w:p>
+      <w:pPr>
+        <w:rPr>
+          <w:color w:val="383a42"/>
+          <w:shd w:fill="fafafa" w:val="clear"/>
+        </w:rPr>
+      </w:pPr>
+      <w:r>
+        <w:rPr>
+          <w:rtl w:val="0"/>
+        </w:rPr>
+      </w:r>
+    </w:p>
+    <w:p>
+      <w:pPr>
+        <w:rPr>
+          <w:rFonts w:ascii="Calibri" w:cs="Calibri" w:eastAsia="Calibri" w:hAnsi="Calibri"/>
+          <w:b w:val="1"/>
+        </w:rPr>
+      </w:pPr>
+      <w:r>
+        <w:rPr>
+          <w:rFonts w:ascii="Calibri" w:cs="Calibri" w:eastAsia="Calibri" w:hAnsi="Calibri"/>
+          <w:b w:val="1"/>
+          <w:rtl w:val="0"/>
+        </w:rPr>
+        <w:t xml:space="preserve">Reference:</w:t>
+      </w:r>
+    </w:p>
+    <w:p>
+      <w:pPr>
+        <w:rPr>
+          <w:color w:val="444444"/>
+        </w:rPr>
+      </w:pPr>
+      <w:r>
+        <w:rPr>
+          <w:color w:val="444444"/>
+          <w:rtl w:val="0"/>
+        </w:rPr>
+        <w:t xml:space="preserve">Please see the </w:t>
+      </w:r>
+      <w:r>
+        <w:rPr>
+          <w:b w:val="1"/>
+          <w:color w:val="444444"/>
+          <w:rtl w:val="0"/>
+        </w:rPr>
+        <w:t xml:space="preserve">Amazon EMR overview page</w:t>
+      </w:r>
+      <w:r>
+        <w:rPr>
+          <w:color w:val="444444"/>
+          <w:rtl w:val="0"/>
+        </w:rPr>
+        <w:t xml:space="preserve"> (</w:t>
+      </w:r>
+      <w:hyperlink r:id="rId139">
+        <w:r>
+          <w:rPr>
+            <w:color w:val="1155cc"/>
+            <w:u w:val="single"/>
+            <w:rtl w:val="0"/>
+          </w:rPr>
+          <w:t xml:space="preserve">https://aws.amazon.com/emr/</w:t>
+        </w:r>
+      </w:hyperlink>
+      <w:r>
+        <w:rPr>
+          <w:color w:val="444444"/>
+          <w:rtl w:val="0"/>
+        </w:rPr>
+        <w:t xml:space="preserve">), the Amazon EMR release guide titled</w:t>
+      </w:r>
+      <w:r>
+        <w:rPr>
+          <w:b w:val="1"/>
+          <w:color w:val="444444"/>
+          <w:rtl w:val="0"/>
+        </w:rPr>
+        <w:t xml:space="preserve"> Configuring an External Metastore for Hive </w:t>
+      </w:r>
+      <w:r>
+        <w:rPr>
+          <w:color w:val="444444"/>
+          <w:rtl w:val="0"/>
+        </w:rPr>
+        <w:t xml:space="preserve">(</w:t>
+      </w:r>
+      <w:hyperlink r:id="rId140">
+        <w:r>
+          <w:rPr>
+            <w:color w:val="1155cc"/>
+            <w:u w:val="single"/>
+            <w:rtl w:val="0"/>
+          </w:rPr>
+          <w:t xml:space="preserve">https://docs.aws.amazon.com/emr/latest/ReleaseGuide/emr-metastore-external-hive.html</w:t>
+        </w:r>
+      </w:hyperlink>
+      <w:r>
+        <w:rPr>
+          <w:color w:val="444444"/>
+          <w:rtl w:val="0"/>
+        </w:rPr>
+        <w:t xml:space="preserve">), the Amazon EMR release guide titled</w:t>
+      </w:r>
+      <w:r>
+        <w:rPr>
+          <w:b w:val="1"/>
+          <w:color w:val="444444"/>
+          <w:rtl w:val="0"/>
+        </w:rPr>
+        <w:t xml:space="preserve"> Using the AWS Glue Data Catalog as the Metastore for Hive </w:t>
+      </w:r>
+      <w:r>
+        <w:rPr>
+          <w:color w:val="444444"/>
+          <w:rtl w:val="0"/>
+        </w:rPr>
+        <w:t xml:space="preserve">(</w:t>
+      </w:r>
+      <w:hyperlink r:id="rId141">
+        <w:r>
+          <w:rPr>
+            <w:color w:val="1155cc"/>
+            <w:u w:val="single"/>
+            <w:rtl w:val="0"/>
+          </w:rPr>
+          <w:t xml:space="preserve">https://docs.aws.amazon.com/emr/latest/ReleaseGuide/emr-hive-metastore-glue.html</w:t>
+        </w:r>
+      </w:hyperlink>
+      <w:r>
+        <w:rPr>
+          <w:color w:val="444444"/>
+          <w:rtl w:val="0"/>
+        </w:rPr>
+        <w:t xml:space="preserve">), the Amazon EMR release guide titled</w:t>
+      </w:r>
+      <w:r>
+        <w:rPr>
+          <w:b w:val="1"/>
+          <w:color w:val="444444"/>
+          <w:rtl w:val="0"/>
+        </w:rPr>
+        <w:t xml:space="preserve"> Using an External MySQL Database or Amazon Aurora </w:t>
+      </w:r>
+      <w:r>
+        <w:rPr>
+          <w:color w:val="444444"/>
+          <w:rtl w:val="0"/>
+        </w:rPr>
+        <w:t xml:space="preserve">(</w:t>
+      </w:r>
+      <w:hyperlink r:id="rId142">
+        <w:r>
+          <w:rPr>
+            <w:color w:val="1155cc"/>
+            <w:u w:val="single"/>
+            <w:rtl w:val="0"/>
+          </w:rPr>
+          <w:t xml:space="preserve">https://docs.aws.amazon.com/emr/latest/ReleaseGuide/emr-hive-metastore-external.html</w:t>
+        </w:r>
+      </w:hyperlink>
+      <w:r>
+        <w:rPr>
+          <w:color w:val="444444"/>
+          <w:rtl w:val="0"/>
+        </w:rPr>
+        <w:t xml:space="preserve">)</w:t>
+      </w:r>
+    </w:p>
+    <w:p>
+      <w:pPr>
+        <w:rPr>
+          <w:b w:val="1"/>
+          <w:color w:val="444444"/>
+        </w:rPr>
+      </w:pPr>
+      <w:r>
+        <w:rPr>
+          <w:rtl w:val="0"/>
+        </w:rPr>
+      </w:r>
+    </w:p>
+    <w:p>
+      <w:pPr>
+        <w:rPr>
+          <w:b w:val="1"/>
+          <w:color w:val="444444"/>
+        </w:rPr>
+      </w:pPr>
+      <w:r>
+        <w:rPr>
+          <w:rtl w:val="0"/>
+        </w:rPr>
+      </w:r>
+    </w:p>
+    <w:p>
+      <w:pPr>
+        <w:rPr>
           <w:color w:val="444444"/>
         </w:rPr>
       </w:pPr>
@@ -31988,6 +32604,116 @@
     </w:lvl>
   </w:abstractNum>
   <w:abstractNum w:abstractNumId="33">
+    <w:lvl w:ilvl="0">
+      <w:start w:val="1"/>
+      <w:numFmt w:val="upperLetter"/>
+      <w:lvlText w:val="%1)"/>
+      <w:lvlJc w:val="left"/>
+      <w:pPr>
+        <w:ind w:left="720" w:hanging="360"/>
+      </w:pPr>
+      <w:rPr>
+        <w:u w:val="none"/>
+      </w:rPr>
+    </w:lvl>
+    <w:lvl w:ilvl="1">
+      <w:start w:val="1"/>
+      <w:numFmt w:val="lowerLetter"/>
+      <w:lvlText w:val="%2)"/>
+      <w:lvlJc w:val="left"/>
+      <w:pPr>
+        <w:ind w:left="1440" w:hanging="360"/>
+      </w:pPr>
+      <w:rPr>
+        <w:u w:val="none"/>
+      </w:rPr>
+    </w:lvl>
+    <w:lvl w:ilvl="2">
+      <w:start w:val="1"/>
+      <w:numFmt w:val="lowerRoman"/>
+      <w:lvlText w:val="%3)"/>
+      <w:lvlJc w:val="right"/>
+      <w:pPr>
+        <w:ind w:left="2160" w:hanging="360"/>
+      </w:pPr>
+      <w:rPr>
+        <w:u w:val="none"/>
+      </w:rPr>
+    </w:lvl>
+    <w:lvl w:ilvl="3">
+      <w:start w:val="1"/>
+      <w:numFmt w:val="decimal"/>
+      <w:lvlText w:val="(%4)"/>
+      <w:lvlJc w:val="left"/>
+      <w:pPr>
+        <w:ind w:left="2880" w:hanging="360"/>
+      </w:pPr>
+      <w:rPr>
+        <w:u w:val="none"/>
+      </w:rPr>
+    </w:lvl>
+    <w:lvl w:ilvl="4">
+      <w:start w:val="1"/>
+      <w:numFmt w:val="lowerLetter"/>
+      <w:lvlText w:val="(%5)"/>
+      <w:lvlJc w:val="left"/>
+      <w:pPr>
+        <w:ind w:left="3600" w:hanging="360"/>
+      </w:pPr>
+      <w:rPr>
+        <w:u w:val="none"/>
+      </w:rPr>
+    </w:lvl>
+    <w:lvl w:ilvl="5">
+      <w:start w:val="1"/>
+      <w:numFmt w:val="lowerRoman"/>
+      <w:lvlText w:val="(%6)"/>
+      <w:lvlJc w:val="right"/>
+      <w:pPr>
+        <w:ind w:left="4320" w:hanging="360"/>
+      </w:pPr>
+      <w:rPr>
+        <w:u w:val="none"/>
+      </w:rPr>
+    </w:lvl>
+    <w:lvl w:ilvl="6">
+      <w:start w:val="1"/>
+      <w:numFmt w:val="decimal"/>
+      <w:lvlText w:val="%7."/>
+      <w:lvlJc w:val="left"/>
+      <w:pPr>
+        <w:ind w:left="5040" w:hanging="360"/>
+      </w:pPr>
+      <w:rPr>
+        <w:u w:val="none"/>
+      </w:rPr>
+    </w:lvl>
+    <w:lvl w:ilvl="7">
+      <w:start w:val="1"/>
+      <w:numFmt w:val="lowerLetter"/>
+      <w:lvlText w:val="%8."/>
+      <w:lvlJc w:val="left"/>
+      <w:pPr>
+        <w:ind w:left="5760" w:hanging="360"/>
+      </w:pPr>
+      <w:rPr>
+        <w:u w:val="none"/>
+      </w:rPr>
+    </w:lvl>
+    <w:lvl w:ilvl="8">
+      <w:start w:val="1"/>
+      <w:numFmt w:val="lowerRoman"/>
+      <w:lvlText w:val="%9."/>
+      <w:lvlJc w:val="right"/>
+      <w:pPr>
+        <w:ind w:left="6480" w:hanging="360"/>
+      </w:pPr>
+      <w:rPr>
+        <w:u w:val="none"/>
+      </w:rPr>
+    </w:lvl>
+  </w:abstractNum>
+  <w:abstractNum w:abstractNumId="34">
     <w:lvl w:ilvl="0">
       <w:start w:val="1"/>
       <w:numFmt w:val="upperLetter"/>
@@ -32195,6 +32921,9 @@
   </w:num>
   <w:num w:numId="33">
     <w:abstractNumId w:val="33"/>
+  </w:num>
+  <w:num w:numId="34">
+    <w:abstractNumId w:val="34"/>
   </w:num>
 </w:numbering>
 </file>

</xml_diff>

<commit_message>
added question 35 to DA cert questions list#2
</commit_message>
<xml_diff>
--- a/public/Exam Notes/DA-Vincent-1-65-May-4.docx
+++ b/public/Exam Notes/DA-Vincent-1-65-May-4.docx
@@ -2878,7 +2878,7 @@
       <w:pPr>
         <w:numPr>
           <w:ilvl w:val="0"/>
-          <w:numId w:val="13"/>
+          <w:numId w:val="14"/>
         </w:numPr>
         <w:ind w:left="720" w:hanging="360"/>
         <w:rPr>
@@ -2898,7 +2898,7 @@
       <w:pPr>
         <w:numPr>
           <w:ilvl w:val="0"/>
-          <w:numId w:val="13"/>
+          <w:numId w:val="14"/>
         </w:numPr>
         <w:ind w:left="720" w:hanging="360"/>
         <w:rPr>
@@ -2919,7 +2919,7 @@
       <w:pPr>
         <w:numPr>
           <w:ilvl w:val="0"/>
-          <w:numId w:val="13"/>
+          <w:numId w:val="14"/>
         </w:numPr>
         <w:ind w:left="720" w:hanging="360"/>
         <w:rPr>
@@ -2940,7 +2940,7 @@
       <w:pPr>
         <w:numPr>
           <w:ilvl w:val="0"/>
-          <w:numId w:val="13"/>
+          <w:numId w:val="14"/>
         </w:numPr>
         <w:ind w:left="720" w:hanging="360"/>
         <w:rPr>
@@ -3635,7 +3635,7 @@
       <w:pPr>
         <w:numPr>
           <w:ilvl w:val="0"/>
-          <w:numId w:val="25"/>
+          <w:numId w:val="26"/>
         </w:numPr>
         <w:ind w:left="720" w:hanging="360"/>
         <w:rPr>
@@ -3667,7 +3667,7 @@
       <w:pPr>
         <w:numPr>
           <w:ilvl w:val="0"/>
-          <w:numId w:val="25"/>
+          <w:numId w:val="26"/>
         </w:numPr>
         <w:ind w:left="720" w:hanging="360"/>
         <w:rPr>
@@ -3703,7 +3703,7 @@
       <w:pPr>
         <w:numPr>
           <w:ilvl w:val="0"/>
-          <w:numId w:val="25"/>
+          <w:numId w:val="26"/>
         </w:numPr>
         <w:ind w:left="720" w:hanging="360"/>
         <w:rPr>
@@ -3736,7 +3736,7 @@
       <w:pPr>
         <w:numPr>
           <w:ilvl w:val="0"/>
-          <w:numId w:val="25"/>
+          <w:numId w:val="26"/>
         </w:numPr>
         <w:ind w:left="720" w:hanging="360"/>
         <w:rPr>
@@ -5047,7 +5047,7 @@
       <w:pPr>
         <w:numPr>
           <w:ilvl w:val="0"/>
-          <w:numId w:val="9"/>
+          <w:numId w:val="10"/>
         </w:numPr>
         <w:ind w:left="720" w:hanging="360"/>
         <w:rPr>
@@ -5067,7 +5067,7 @@
       <w:pPr>
         <w:numPr>
           <w:ilvl w:val="0"/>
-          <w:numId w:val="9"/>
+          <w:numId w:val="10"/>
         </w:numPr>
         <w:ind w:left="720" w:hanging="360"/>
         <w:rPr>
@@ -5088,7 +5088,7 @@
       <w:pPr>
         <w:numPr>
           <w:ilvl w:val="0"/>
-          <w:numId w:val="9"/>
+          <w:numId w:val="10"/>
         </w:numPr>
         <w:ind w:left="720" w:hanging="360"/>
         <w:rPr>
@@ -5109,7 +5109,7 @@
       <w:pPr>
         <w:numPr>
           <w:ilvl w:val="0"/>
-          <w:numId w:val="9"/>
+          <w:numId w:val="10"/>
         </w:numPr>
         <w:ind w:left="720" w:hanging="360"/>
         <w:rPr>
@@ -6514,7 +6514,7 @@
       <w:pPr>
         <w:numPr>
           <w:ilvl w:val="0"/>
-          <w:numId w:val="27"/>
+          <w:numId w:val="28"/>
         </w:numPr>
         <w:ind w:left="720" w:hanging="360"/>
         <w:rPr>
@@ -6549,7 +6549,7 @@
       <w:pPr>
         <w:numPr>
           <w:ilvl w:val="0"/>
-          <w:numId w:val="27"/>
+          <w:numId w:val="28"/>
         </w:numPr>
         <w:ind w:left="720" w:hanging="360"/>
         <w:rPr>
@@ -6585,7 +6585,7 @@
       <w:pPr>
         <w:numPr>
           <w:ilvl w:val="0"/>
-          <w:numId w:val="27"/>
+          <w:numId w:val="28"/>
         </w:numPr>
         <w:ind w:left="720" w:hanging="360"/>
         <w:rPr>
@@ -6634,7 +6634,7 @@
       <w:pPr>
         <w:numPr>
           <w:ilvl w:val="0"/>
-          <w:numId w:val="27"/>
+          <w:numId w:val="28"/>
         </w:numPr>
         <w:ind w:left="720" w:hanging="360"/>
         <w:rPr>
@@ -7253,7 +7253,7 @@
       <w:pPr>
         <w:numPr>
           <w:ilvl w:val="0"/>
-          <w:numId w:val="30"/>
+          <w:numId w:val="31"/>
         </w:numPr>
         <w:ind w:left="720" w:hanging="360"/>
         <w:rPr>
@@ -7273,7 +7273,7 @@
       <w:pPr>
         <w:numPr>
           <w:ilvl w:val="0"/>
-          <w:numId w:val="30"/>
+          <w:numId w:val="31"/>
         </w:numPr>
         <w:ind w:left="720" w:hanging="360"/>
         <w:rPr>
@@ -7294,7 +7294,7 @@
       <w:pPr>
         <w:numPr>
           <w:ilvl w:val="0"/>
-          <w:numId w:val="30"/>
+          <w:numId w:val="31"/>
         </w:numPr>
         <w:ind w:left="720" w:hanging="360"/>
         <w:rPr>
@@ -7315,7 +7315,7 @@
       <w:pPr>
         <w:numPr>
           <w:ilvl w:val="0"/>
-          <w:numId w:val="30"/>
+          <w:numId w:val="31"/>
         </w:numPr>
         <w:ind w:left="720" w:hanging="360"/>
         <w:rPr>
@@ -7924,7 +7924,7 @@
       <w:pPr>
         <w:numPr>
           <w:ilvl w:val="0"/>
-          <w:numId w:val="21"/>
+          <w:numId w:val="22"/>
         </w:numPr>
         <w:ind w:left="720" w:hanging="360"/>
         <w:rPr>
@@ -7944,7 +7944,7 @@
       <w:pPr>
         <w:numPr>
           <w:ilvl w:val="0"/>
-          <w:numId w:val="21"/>
+          <w:numId w:val="22"/>
         </w:numPr>
         <w:ind w:left="720" w:hanging="360"/>
         <w:rPr>
@@ -7965,7 +7965,7 @@
       <w:pPr>
         <w:numPr>
           <w:ilvl w:val="0"/>
-          <w:numId w:val="21"/>
+          <w:numId w:val="22"/>
         </w:numPr>
         <w:ind w:left="720" w:hanging="360"/>
         <w:rPr>
@@ -7986,7 +7986,7 @@
       <w:pPr>
         <w:numPr>
           <w:ilvl w:val="0"/>
-          <w:numId w:val="21"/>
+          <w:numId w:val="22"/>
         </w:numPr>
         <w:ind w:left="720" w:hanging="360"/>
         <w:rPr>
@@ -8682,7 +8682,7 @@
       <w:pPr>
         <w:numPr>
           <w:ilvl w:val="0"/>
-          <w:numId w:val="24"/>
+          <w:numId w:val="25"/>
         </w:numPr>
         <w:ind w:left="720" w:hanging="360"/>
         <w:rPr>
@@ -8702,7 +8702,7 @@
       <w:pPr>
         <w:numPr>
           <w:ilvl w:val="0"/>
-          <w:numId w:val="24"/>
+          <w:numId w:val="25"/>
         </w:numPr>
         <w:ind w:left="720" w:hanging="360"/>
         <w:rPr>
@@ -8723,7 +8723,7 @@
       <w:pPr>
         <w:numPr>
           <w:ilvl w:val="0"/>
-          <w:numId w:val="24"/>
+          <w:numId w:val="25"/>
         </w:numPr>
         <w:ind w:left="720" w:hanging="360"/>
         <w:rPr>
@@ -8744,7 +8744,7 @@
       <w:pPr>
         <w:numPr>
           <w:ilvl w:val="0"/>
-          <w:numId w:val="24"/>
+          <w:numId w:val="25"/>
         </w:numPr>
         <w:ind w:left="720" w:hanging="360"/>
         <w:rPr>
@@ -9411,7 +9411,7 @@
       <w:pPr>
         <w:numPr>
           <w:ilvl w:val="0"/>
-          <w:numId w:val="17"/>
+          <w:numId w:val="18"/>
         </w:numPr>
         <w:ind w:left="720" w:hanging="360"/>
         <w:rPr>
@@ -9431,7 +9431,7 @@
       <w:pPr>
         <w:numPr>
           <w:ilvl w:val="0"/>
-          <w:numId w:val="17"/>
+          <w:numId w:val="18"/>
         </w:numPr>
         <w:ind w:left="720" w:hanging="360"/>
         <w:rPr>
@@ -9452,7 +9452,7 @@
       <w:pPr>
         <w:numPr>
           <w:ilvl w:val="0"/>
-          <w:numId w:val="17"/>
+          <w:numId w:val="18"/>
         </w:numPr>
         <w:ind w:left="720" w:hanging="360"/>
         <w:rPr>
@@ -9473,7 +9473,7 @@
       <w:pPr>
         <w:numPr>
           <w:ilvl w:val="0"/>
-          <w:numId w:val="17"/>
+          <w:numId w:val="18"/>
         </w:numPr>
         <w:ind w:left="720" w:hanging="360"/>
         <w:rPr>
@@ -11008,7 +11008,7 @@
       <w:pPr>
         <w:numPr>
           <w:ilvl w:val="0"/>
-          <w:numId w:val="32"/>
+          <w:numId w:val="33"/>
         </w:numPr>
         <w:ind w:left="720" w:hanging="360"/>
         <w:rPr>
@@ -11028,7 +11028,7 @@
       <w:pPr>
         <w:numPr>
           <w:ilvl w:val="0"/>
-          <w:numId w:val="32"/>
+          <w:numId w:val="33"/>
         </w:numPr>
         <w:ind w:left="720" w:hanging="360"/>
         <w:rPr>
@@ -11049,7 +11049,7 @@
       <w:pPr>
         <w:numPr>
           <w:ilvl w:val="0"/>
-          <w:numId w:val="32"/>
+          <w:numId w:val="33"/>
         </w:numPr>
         <w:ind w:left="720" w:hanging="360"/>
         <w:rPr>
@@ -11070,7 +11070,7 @@
       <w:pPr>
         <w:numPr>
           <w:ilvl w:val="0"/>
-          <w:numId w:val="32"/>
+          <w:numId w:val="33"/>
         </w:numPr>
         <w:ind w:left="720" w:hanging="360"/>
         <w:rPr>
@@ -11761,7 +11761,7 @@
       <w:pPr>
         <w:numPr>
           <w:ilvl w:val="0"/>
-          <w:numId w:val="16"/>
+          <w:numId w:val="17"/>
         </w:numPr>
         <w:ind w:left="720" w:hanging="360"/>
         <w:rPr>
@@ -11781,7 +11781,7 @@
       <w:pPr>
         <w:numPr>
           <w:ilvl w:val="0"/>
-          <w:numId w:val="16"/>
+          <w:numId w:val="17"/>
         </w:numPr>
         <w:ind w:left="720" w:hanging="360"/>
         <w:rPr>
@@ -11802,7 +11802,7 @@
       <w:pPr>
         <w:numPr>
           <w:ilvl w:val="0"/>
-          <w:numId w:val="16"/>
+          <w:numId w:val="17"/>
         </w:numPr>
         <w:ind w:left="720" w:hanging="360"/>
         <w:rPr>
@@ -11823,7 +11823,7 @@
       <w:pPr>
         <w:numPr>
           <w:ilvl w:val="0"/>
-          <w:numId w:val="16"/>
+          <w:numId w:val="17"/>
         </w:numPr>
         <w:ind w:left="720" w:hanging="360"/>
         <w:rPr>
@@ -12461,7 +12461,7 @@
       <w:pPr>
         <w:numPr>
           <w:ilvl w:val="0"/>
-          <w:numId w:val="11"/>
+          <w:numId w:val="12"/>
         </w:numPr>
         <w:ind w:left="720" w:hanging="360"/>
         <w:rPr>
@@ -12524,7 +12524,7 @@
       <w:pPr>
         <w:numPr>
           <w:ilvl w:val="0"/>
-          <w:numId w:val="11"/>
+          <w:numId w:val="12"/>
         </w:numPr>
         <w:ind w:left="720" w:hanging="360"/>
         <w:rPr>
@@ -12566,7 +12566,7 @@
       <w:pPr>
         <w:numPr>
           <w:ilvl w:val="0"/>
-          <w:numId w:val="11"/>
+          <w:numId w:val="12"/>
         </w:numPr>
         <w:ind w:left="720" w:hanging="360"/>
         <w:rPr>
@@ -12591,7 +12591,7 @@
       <w:pPr>
         <w:numPr>
           <w:ilvl w:val="0"/>
-          <w:numId w:val="11"/>
+          <w:numId w:val="12"/>
         </w:numPr>
         <w:ind w:left="720" w:hanging="360"/>
         <w:rPr>
@@ -13256,7 +13256,7 @@
       <w:pPr>
         <w:numPr>
           <w:ilvl w:val="0"/>
-          <w:numId w:val="14"/>
+          <w:numId w:val="15"/>
         </w:numPr>
         <w:ind w:left="720" w:hanging="360"/>
         <w:rPr>
@@ -13280,7 +13280,7 @@
       <w:pPr>
         <w:numPr>
           <w:ilvl w:val="0"/>
-          <w:numId w:val="14"/>
+          <w:numId w:val="15"/>
         </w:numPr>
         <w:ind w:left="720" w:hanging="360"/>
         <w:rPr>
@@ -13304,7 +13304,7 @@
       <w:pPr>
         <w:numPr>
           <w:ilvl w:val="0"/>
-          <w:numId w:val="14"/>
+          <w:numId w:val="15"/>
         </w:numPr>
         <w:ind w:left="720" w:hanging="360"/>
         <w:rPr>
@@ -13329,7 +13329,7 @@
       <w:pPr>
         <w:numPr>
           <w:ilvl w:val="0"/>
-          <w:numId w:val="14"/>
+          <w:numId w:val="15"/>
         </w:numPr>
         <w:ind w:left="720" w:hanging="360"/>
         <w:rPr>
@@ -14000,7 +14000,7 @@
       <w:pPr>
         <w:numPr>
           <w:ilvl w:val="0"/>
-          <w:numId w:val="19"/>
+          <w:numId w:val="20"/>
         </w:numPr>
         <w:ind w:left="720" w:hanging="360"/>
         <w:rPr>
@@ -14024,7 +14024,7 @@
       <w:pPr>
         <w:numPr>
           <w:ilvl w:val="0"/>
-          <w:numId w:val="19"/>
+          <w:numId w:val="20"/>
         </w:numPr>
         <w:ind w:left="720" w:hanging="360"/>
         <w:rPr>
@@ -14048,7 +14048,7 @@
       <w:pPr>
         <w:numPr>
           <w:ilvl w:val="0"/>
-          <w:numId w:val="19"/>
+          <w:numId w:val="20"/>
         </w:numPr>
         <w:ind w:left="720" w:hanging="360"/>
         <w:rPr>
@@ -14073,7 +14073,7 @@
       <w:pPr>
         <w:numPr>
           <w:ilvl w:val="0"/>
-          <w:numId w:val="19"/>
+          <w:numId w:val="20"/>
         </w:numPr>
         <w:ind w:left="720" w:hanging="360"/>
         <w:rPr>
@@ -14764,7 +14764,7 @@
       <w:pPr>
         <w:numPr>
           <w:ilvl w:val="0"/>
-          <w:numId w:val="18"/>
+          <w:numId w:val="19"/>
         </w:numPr>
         <w:ind w:left="720" w:hanging="360"/>
         <w:rPr>
@@ -14788,7 +14788,7 @@
       <w:pPr>
         <w:numPr>
           <w:ilvl w:val="0"/>
-          <w:numId w:val="18"/>
+          <w:numId w:val="19"/>
         </w:numPr>
         <w:ind w:left="720" w:hanging="360"/>
         <w:rPr>
@@ -14812,7 +14812,7 @@
       <w:pPr>
         <w:numPr>
           <w:ilvl w:val="0"/>
-          <w:numId w:val="18"/>
+          <w:numId w:val="19"/>
         </w:numPr>
         <w:ind w:left="720" w:hanging="360"/>
         <w:rPr>
@@ -14837,7 +14837,7 @@
       <w:pPr>
         <w:numPr>
           <w:ilvl w:val="0"/>
-          <w:numId w:val="18"/>
+          <w:numId w:val="19"/>
         </w:numPr>
         <w:ind w:left="720" w:hanging="360"/>
         <w:rPr>
@@ -15531,7 +15531,7 @@
       <w:pPr>
         <w:numPr>
           <w:ilvl w:val="0"/>
-          <w:numId w:val="20"/>
+          <w:numId w:val="21"/>
         </w:numPr>
         <w:ind w:left="720" w:hanging="360"/>
         <w:rPr>
@@ -15555,7 +15555,7 @@
       <w:pPr>
         <w:numPr>
           <w:ilvl w:val="0"/>
-          <w:numId w:val="20"/>
+          <w:numId w:val="21"/>
         </w:numPr>
         <w:ind w:left="720" w:hanging="360"/>
         <w:rPr>
@@ -15579,7 +15579,7 @@
       <w:pPr>
         <w:numPr>
           <w:ilvl w:val="0"/>
-          <w:numId w:val="20"/>
+          <w:numId w:val="21"/>
         </w:numPr>
         <w:ind w:left="720" w:hanging="360"/>
         <w:rPr>
@@ -15604,7 +15604,7 @@
       <w:pPr>
         <w:numPr>
           <w:ilvl w:val="0"/>
-          <w:numId w:val="20"/>
+          <w:numId w:val="21"/>
         </w:numPr>
         <w:ind w:left="720" w:hanging="360"/>
         <w:rPr>
@@ -16167,7 +16167,7 @@
       <w:pPr>
         <w:numPr>
           <w:ilvl w:val="0"/>
-          <w:numId w:val="10"/>
+          <w:numId w:val="11"/>
         </w:numPr>
         <w:ind w:left="720" w:hanging="360"/>
         <w:rPr>
@@ -16565,7 +16565,7 @@
       <w:pPr>
         <w:numPr>
           <w:ilvl w:val="0"/>
-          <w:numId w:val="10"/>
+          <w:numId w:val="11"/>
         </w:numPr>
         <w:ind w:left="720" w:hanging="360"/>
         <w:rPr>
@@ -16963,7 +16963,7 @@
       <w:pPr>
         <w:numPr>
           <w:ilvl w:val="0"/>
-          <w:numId w:val="10"/>
+          <w:numId w:val="11"/>
         </w:numPr>
         <w:ind w:left="720" w:hanging="360"/>
         <w:rPr>
@@ -17361,7 +17361,7 @@
       <w:pPr>
         <w:numPr>
           <w:ilvl w:val="0"/>
-          <w:numId w:val="10"/>
+          <w:numId w:val="11"/>
         </w:numPr>
         <w:ind w:left="720" w:hanging="360"/>
         <w:rPr>
@@ -18337,7 +18337,7 @@
       <w:pPr>
         <w:numPr>
           <w:ilvl w:val="0"/>
-          <w:numId w:val="26"/>
+          <w:numId w:val="27"/>
         </w:numPr>
         <w:ind w:left="720" w:hanging="360"/>
         <w:rPr>
@@ -18356,7 +18356,7 @@
       <w:pPr>
         <w:numPr>
           <w:ilvl w:val="0"/>
-          <w:numId w:val="26"/>
+          <w:numId w:val="27"/>
         </w:numPr>
         <w:ind w:left="720" w:hanging="360"/>
         <w:rPr>
@@ -18375,7 +18375,7 @@
       <w:pPr>
         <w:numPr>
           <w:ilvl w:val="0"/>
-          <w:numId w:val="26"/>
+          <w:numId w:val="27"/>
         </w:numPr>
         <w:ind w:left="720" w:hanging="360"/>
         <w:rPr>
@@ -18399,7 +18399,7 @@
       <w:pPr>
         <w:numPr>
           <w:ilvl w:val="0"/>
-          <w:numId w:val="26"/>
+          <w:numId w:val="27"/>
         </w:numPr>
         <w:ind w:left="720" w:hanging="360"/>
         <w:rPr>
@@ -18979,7 +18979,7 @@
       <w:pPr>
         <w:numPr>
           <w:ilvl w:val="0"/>
-          <w:numId w:val="29"/>
+          <w:numId w:val="30"/>
         </w:numPr>
         <w:ind w:left="720" w:hanging="360"/>
         <w:rPr>
@@ -18998,7 +18998,7 @@
       <w:pPr>
         <w:numPr>
           <w:ilvl w:val="0"/>
-          <w:numId w:val="29"/>
+          <w:numId w:val="30"/>
         </w:numPr>
         <w:ind w:left="720" w:hanging="360"/>
         <w:rPr>
@@ -19017,7 +19017,7 @@
       <w:pPr>
         <w:numPr>
           <w:ilvl w:val="0"/>
-          <w:numId w:val="29"/>
+          <w:numId w:val="30"/>
         </w:numPr>
         <w:ind w:left="720" w:hanging="360"/>
         <w:rPr>
@@ -19036,7 +19036,7 @@
       <w:pPr>
         <w:numPr>
           <w:ilvl w:val="0"/>
-          <w:numId w:val="29"/>
+          <w:numId w:val="30"/>
         </w:numPr>
         <w:ind w:left="720" w:hanging="360"/>
         <w:rPr>
@@ -19646,7 +19646,7 @@
       <w:pPr>
         <w:numPr>
           <w:ilvl w:val="0"/>
-          <w:numId w:val="15"/>
+          <w:numId w:val="16"/>
         </w:numPr>
         <w:ind w:left="720" w:hanging="360"/>
         <w:rPr>
@@ -19679,7 +19679,7 @@
       <w:pPr>
         <w:numPr>
           <w:ilvl w:val="0"/>
-          <w:numId w:val="15"/>
+          <w:numId w:val="16"/>
         </w:numPr>
         <w:ind w:left="720" w:hanging="360"/>
         <w:rPr>
@@ -19698,7 +19698,7 @@
       <w:pPr>
         <w:numPr>
           <w:ilvl w:val="0"/>
-          <w:numId w:val="15"/>
+          <w:numId w:val="16"/>
         </w:numPr>
         <w:ind w:left="720" w:hanging="360"/>
         <w:rPr>
@@ -19731,7 +19731,7 @@
       <w:pPr>
         <w:numPr>
           <w:ilvl w:val="0"/>
-          <w:numId w:val="15"/>
+          <w:numId w:val="16"/>
         </w:numPr>
         <w:ind w:left="720" w:hanging="360"/>
         <w:rPr>
@@ -20389,7 +20389,7 @@
       <w:pPr>
         <w:numPr>
           <w:ilvl w:val="0"/>
-          <w:numId w:val="33"/>
+          <w:numId w:val="34"/>
         </w:numPr>
         <w:ind w:left="720" w:hanging="360"/>
         <w:rPr>
@@ -20408,7 +20408,7 @@
       <w:pPr>
         <w:numPr>
           <w:ilvl w:val="0"/>
-          <w:numId w:val="33"/>
+          <w:numId w:val="34"/>
         </w:numPr>
         <w:ind w:left="720" w:hanging="360"/>
         <w:rPr>
@@ -20427,7 +20427,7 @@
       <w:pPr>
         <w:numPr>
           <w:ilvl w:val="0"/>
-          <w:numId w:val="33"/>
+          <w:numId w:val="34"/>
         </w:numPr>
         <w:ind w:left="720" w:hanging="360"/>
         <w:rPr>
@@ -20446,7 +20446,7 @@
       <w:pPr>
         <w:numPr>
           <w:ilvl w:val="0"/>
-          <w:numId w:val="33"/>
+          <w:numId w:val="34"/>
         </w:numPr>
         <w:ind w:left="720" w:hanging="360"/>
         <w:rPr>
@@ -21216,12 +21216,12 @@
           <wp:inline distB="114300" distT="114300" distL="114300" distR="114300">
             <wp:extent cx="5943600" cy="4114800"/>
             <wp:effectExtent b="0" l="0" r="0" t="0"/>
-            <wp:docPr id="1" name="image1.png"/>
+            <wp:docPr id="1" name="image2.png"/>
             <a:graphic>
               <a:graphicData uri="http://schemas.openxmlformats.org/drawingml/2006/picture">
                 <pic:pic>
                   <pic:nvPicPr>
-                    <pic:cNvPr id="0" name="image1.png"/>
+                    <pic:cNvPr id="0" name="image2.png"/>
                     <pic:cNvPicPr preferRelativeResize="0"/>
                   </pic:nvPicPr>
                   <pic:blipFill>
@@ -21770,7 +21770,7 @@
       <w:pPr>
         <w:numPr>
           <w:ilvl w:val="0"/>
-          <w:numId w:val="12"/>
+          <w:numId w:val="13"/>
         </w:numPr>
         <w:ind w:left="720" w:hanging="360"/>
         <w:rPr>
@@ -21789,7 +21789,7 @@
       <w:pPr>
         <w:numPr>
           <w:ilvl w:val="0"/>
-          <w:numId w:val="12"/>
+          <w:numId w:val="13"/>
         </w:numPr>
         <w:ind w:left="720" w:hanging="360"/>
         <w:rPr>
@@ -21808,7 +21808,7 @@
       <w:pPr>
         <w:numPr>
           <w:ilvl w:val="0"/>
-          <w:numId w:val="12"/>
+          <w:numId w:val="13"/>
         </w:numPr>
         <w:ind w:left="720" w:hanging="360"/>
         <w:rPr>
@@ -21827,7 +21827,7 @@
       <w:pPr>
         <w:numPr>
           <w:ilvl w:val="0"/>
-          <w:numId w:val="12"/>
+          <w:numId w:val="13"/>
         </w:numPr>
         <w:ind w:left="720" w:hanging="360"/>
         <w:rPr>
@@ -23829,7 +23829,7 @@
       <w:pPr>
         <w:numPr>
           <w:ilvl w:val="0"/>
-          <w:numId w:val="23"/>
+          <w:numId w:val="24"/>
         </w:numPr>
         <w:ind w:left="720" w:hanging="360"/>
         <w:rPr>
@@ -23848,7 +23848,7 @@
       <w:pPr>
         <w:numPr>
           <w:ilvl w:val="0"/>
-          <w:numId w:val="23"/>
+          <w:numId w:val="24"/>
         </w:numPr>
         <w:ind w:left="720" w:hanging="360"/>
         <w:rPr>
@@ -23879,7 +23879,7 @@
       <w:pPr>
         <w:numPr>
           <w:ilvl w:val="0"/>
-          <w:numId w:val="23"/>
+          <w:numId w:val="24"/>
         </w:numPr>
         <w:ind w:left="720" w:hanging="360"/>
         <w:rPr>
@@ -23914,7 +23914,7 @@
       <w:pPr>
         <w:numPr>
           <w:ilvl w:val="0"/>
-          <w:numId w:val="23"/>
+          <w:numId w:val="24"/>
         </w:numPr>
         <w:ind w:left="720" w:hanging="360"/>
         <w:rPr>
@@ -25250,7 +25250,7 @@
       <w:pPr>
         <w:numPr>
           <w:ilvl w:val="0"/>
-          <w:numId w:val="34"/>
+          <w:numId w:val="35"/>
         </w:numPr>
         <w:ind w:left="720" w:hanging="360"/>
         <w:rPr>
@@ -25274,7 +25274,7 @@
       <w:pPr>
         <w:numPr>
           <w:ilvl w:val="0"/>
-          <w:numId w:val="34"/>
+          <w:numId w:val="35"/>
         </w:numPr>
         <w:ind w:left="720" w:hanging="360"/>
         <w:rPr>
@@ -25305,7 +25305,7 @@
       <w:pPr>
         <w:numPr>
           <w:ilvl w:val="0"/>
-          <w:numId w:val="34"/>
+          <w:numId w:val="35"/>
         </w:numPr>
         <w:ind w:left="720" w:hanging="360"/>
         <w:rPr>
@@ -25336,7 +25336,7 @@
       <w:pPr>
         <w:numPr>
           <w:ilvl w:val="0"/>
-          <w:numId w:val="34"/>
+          <w:numId w:val="35"/>
         </w:numPr>
         <w:ind w:left="720" w:hanging="360"/>
         <w:rPr>
@@ -25362,7 +25362,7 @@
       <w:pPr>
         <w:numPr>
           <w:ilvl w:val="0"/>
-          <w:numId w:val="34"/>
+          <w:numId w:val="35"/>
         </w:numPr>
         <w:ind w:left="720" w:hanging="360"/>
         <w:rPr>
@@ -27089,7 +27089,7 @@
       <w:pPr>
         <w:numPr>
           <w:ilvl w:val="0"/>
-          <w:numId w:val="28"/>
+          <w:numId w:val="29"/>
         </w:numPr>
         <w:ind w:left="720" w:hanging="360"/>
         <w:rPr>
@@ -27141,7 +27141,7 @@
       <w:pPr>
         <w:numPr>
           <w:ilvl w:val="0"/>
-          <w:numId w:val="28"/>
+          <w:numId w:val="29"/>
         </w:numPr>
         <w:ind w:left="720" w:hanging="360"/>
         <w:rPr>
@@ -27172,7 +27172,7 @@
       <w:pPr>
         <w:numPr>
           <w:ilvl w:val="0"/>
-          <w:numId w:val="28"/>
+          <w:numId w:val="29"/>
         </w:numPr>
         <w:ind w:left="720" w:hanging="360"/>
         <w:rPr>
@@ -27191,7 +27191,7 @@
       <w:pPr>
         <w:numPr>
           <w:ilvl w:val="0"/>
-          <w:numId w:val="28"/>
+          <w:numId w:val="29"/>
         </w:numPr>
         <w:ind w:left="720" w:hanging="360"/>
         <w:rPr>
@@ -27729,12 +27729,12 @@
             <wp:inline distB="19050" distT="19050" distL="19050" distR="19050">
               <wp:extent cx="3271838" cy="3688836"/>
               <wp:effectExtent b="0" l="0" r="0" t="0"/>
-              <wp:docPr id="2" name="image2.png"/>
+              <wp:docPr id="2" name="image1.png"/>
               <a:graphic>
                 <a:graphicData uri="http://schemas.openxmlformats.org/drawingml/2006/picture">
                   <pic:pic>
                     <pic:nvPicPr>
-                      <pic:cNvPr id="0" name="image2.png"/>
+                      <pic:cNvPr id="0" name="image1.png"/>
                       <pic:cNvPicPr preferRelativeResize="0"/>
                     </pic:nvPicPr>
                     <pic:blipFill>
@@ -27795,7 +27795,7 @@
       <w:pPr>
         <w:numPr>
           <w:ilvl w:val="0"/>
-          <w:numId w:val="22"/>
+          <w:numId w:val="23"/>
         </w:numPr>
         <w:ind w:left="720" w:hanging="360"/>
         <w:rPr>
@@ -27833,7 +27833,7 @@
       <w:pPr>
         <w:numPr>
           <w:ilvl w:val="0"/>
-          <w:numId w:val="22"/>
+          <w:numId w:val="23"/>
         </w:numPr>
         <w:ind w:left="720" w:hanging="360"/>
         <w:rPr>
@@ -27864,7 +27864,7 @@
       <w:pPr>
         <w:numPr>
           <w:ilvl w:val="0"/>
-          <w:numId w:val="22"/>
+          <w:numId w:val="23"/>
         </w:numPr>
         <w:ind w:left="720" w:hanging="360"/>
         <w:rPr>
@@ -27911,7 +27911,7 @@
       <w:pPr>
         <w:numPr>
           <w:ilvl w:val="0"/>
-          <w:numId w:val="22"/>
+          <w:numId w:val="23"/>
         </w:numPr>
         <w:ind w:left="720" w:hanging="360"/>
         <w:rPr>
@@ -28560,7 +28560,7 @@
       <w:pPr>
         <w:numPr>
           <w:ilvl w:val="0"/>
-          <w:numId w:val="31"/>
+          <w:numId w:val="32"/>
         </w:numPr>
         <w:ind w:left="720" w:hanging="360"/>
         <w:rPr>
@@ -28579,7 +28579,7 @@
       <w:pPr>
         <w:numPr>
           <w:ilvl w:val="0"/>
-          <w:numId w:val="31"/>
+          <w:numId w:val="32"/>
         </w:numPr>
         <w:ind w:left="720" w:hanging="360"/>
         <w:rPr>
@@ -28598,7 +28598,7 @@
       <w:pPr>
         <w:numPr>
           <w:ilvl w:val="0"/>
-          <w:numId w:val="31"/>
+          <w:numId w:val="32"/>
         </w:numPr>
         <w:ind w:left="720" w:hanging="360"/>
         <w:rPr>
@@ -28617,7 +28617,7 @@
       <w:pPr>
         <w:numPr>
           <w:ilvl w:val="0"/>
-          <w:numId w:val="31"/>
+          <w:numId w:val="32"/>
         </w:numPr>
         <w:ind w:left="720" w:hanging="360"/>
         <w:rPr>
@@ -29000,57 +29000,604 @@
     </w:p>
     <w:p>
       <w:pPr>
-        <w:rPr>
-          <w:color w:val="444444"/>
-        </w:rPr>
-      </w:pPr>
-      <w:r>
-        <w:rPr>
-          <w:rtl w:val="0"/>
-        </w:rPr>
-      </w:r>
-    </w:p>
-    <w:p>
-      <w:pPr>
-        <w:rPr>
-          <w:b w:val="1"/>
-          <w:color w:val="444444"/>
-        </w:rPr>
-      </w:pPr>
-      <w:r>
-        <w:rPr>
-          <w:rtl w:val="0"/>
-        </w:rPr>
-      </w:r>
-    </w:p>
-    <w:p>
-      <w:pPr>
-        <w:rPr>
-          <w:b w:val="1"/>
-          <w:color w:val="444444"/>
-        </w:rPr>
-      </w:pPr>
-      <w:r>
-        <w:rPr>
-          <w:rtl w:val="0"/>
-        </w:rPr>
-      </w:r>
-    </w:p>
-    <w:p>
-      <w:pPr>
-        <w:rPr>
-          <w:color w:val="444444"/>
-        </w:rPr>
-      </w:pPr>
-      <w:r>
-        <w:rPr>
-          <w:rtl w:val="0"/>
-        </w:rPr>
-      </w:r>
-    </w:p>
-    <w:p>
-      <w:pPr>
-        <w:rPr>
+        <w:rPr/>
+      </w:pPr>
+      <w:r>
+        <w:rPr>
+          <w:rtl w:val="0"/>
+        </w:rPr>
+        <w:t xml:space="preserve">Question: 35</w:t>
+      </w:r>
+    </w:p>
+    <w:p>
+      <w:pPr>
+        <w:rPr>
+          <w:color w:val="999999"/>
+        </w:rPr>
+      </w:pPr>
+      <w:r>
+        <w:rPr>
+          <w:b w:val="1"/>
+          <w:rtl w:val="0"/>
+        </w:rPr>
+        <w:t xml:space="preserve">Main​ ​Topic​ ​:​ </w:t>
+      </w:r>
+      <w:r>
+        <w:rPr>
+          <w:color w:val="999999"/>
+          <w:rtl w:val="0"/>
+        </w:rPr>
+        <w:t xml:space="preserve">Data Analytics</w:t>
+      </w:r>
+    </w:p>
+    <w:p>
+      <w:pPr>
+        <w:rPr>
+          <w:b w:val="1"/>
+          <w:color w:val="999999"/>
+        </w:rPr>
+      </w:pPr>
+      <w:r>
+        <w:rPr>
+          <w:b w:val="1"/>
+          <w:rtl w:val="0"/>
+        </w:rPr>
+        <w:t xml:space="preserve">Sub​ ​Topic​ ​:​ </w:t>
+      </w:r>
+      <w:r>
+        <w:rPr>
+          <w:b w:val="1"/>
+          <w:color w:val="999999"/>
+          <w:rtl w:val="0"/>
+        </w:rPr>
+        <w:t xml:space="preserve">Determine the operational characteristics of an analysis and visualization solution</w:t>
+      </w:r>
+      <w:r>
+        <w:rPr>
+          <w:b w:val="1"/>
+          <w:color w:val="999999"/>
+          <w:rtl w:val="0"/>
+        </w:rPr>
+        <w:t xml:space="preserve"> </w:t>
+      </w:r>
+    </w:p>
+    <w:p>
+      <w:pPr>
+        <w:rPr>
+          <w:color w:val="999999"/>
+        </w:rPr>
+      </w:pPr>
+      <w:r>
+        <w:rPr>
+          <w:rtl w:val="0"/>
+        </w:rPr>
+      </w:r>
+    </w:p>
+    <w:p>
+      <w:pPr>
+        <w:rPr>
+          <w:b w:val="1"/>
+          <w:color w:val="999999"/>
+        </w:rPr>
+      </w:pPr>
+      <w:r>
+        <w:rPr>
+          <w:b w:val="1"/>
+          <w:rtl w:val="0"/>
+        </w:rPr>
+        <w:t xml:space="preserve">Domain: </w:t>
+      </w:r>
+      <w:r>
+        <w:rPr>
+          <w:color w:val="999999"/>
+          <w:rtl w:val="0"/>
+        </w:rPr>
+        <w:t xml:space="preserve">Analysis and Visualization  </w:t>
+      </w:r>
+      <w:r>
+        <w:rPr>
+          <w:rtl w:val="0"/>
+        </w:rPr>
+      </w:r>
+    </w:p>
+    <w:p>
+      <w:pPr>
+        <w:rPr>
+          <w:b w:val="1"/>
+        </w:rPr>
+      </w:pPr>
+      <w:r>
+        <w:rPr>
+          <w:rtl w:val="0"/>
+        </w:rPr>
+      </w:r>
+    </w:p>
+    <w:p>
+      <w:pPr>
+        <w:rPr>
+          <w:rFonts w:ascii="Calibri" w:cs="Calibri" w:eastAsia="Calibri" w:hAnsi="Calibri"/>
+        </w:rPr>
+      </w:pPr>
+      <w:r>
+        <w:rPr>
+          <w:rFonts w:ascii="Calibri" w:cs="Calibri" w:eastAsia="Calibri" w:hAnsi="Calibri"/>
+          <w:b w:val="1"/>
+          <w:rtl w:val="0"/>
+        </w:rPr>
+        <w:t xml:space="preserve">Question text</w:t>
+      </w:r>
+      <w:r>
+        <w:rPr>
+          <w:rFonts w:ascii="Calibri" w:cs="Calibri" w:eastAsia="Calibri" w:hAnsi="Calibri"/>
+          <w:rtl w:val="0"/>
+        </w:rPr>
+        <w:t xml:space="preserve">: </w:t>
+      </w:r>
+    </w:p>
+    <w:p>
+      <w:pPr>
+        <w:rPr>
+          <w:color w:val="434343"/>
+        </w:rPr>
+      </w:pPr>
+      <w:r>
+        <w:rPr>
+          <w:color w:val="434343"/>
+          <w:rtl w:val="0"/>
+        </w:rPr>
+        <w:t xml:space="preserve">You work as a data analytics specialist for a real estate company that owns high rise buildings in large cities around the world. You are creating a data visualization of your firm’s properties to show property preparedness for restructuring (ventilation, seating capacity, contact tracing, etc.) based on proposed changes in building occupancy regulations. </w:t>
+      </w:r>
+    </w:p>
+    <w:p>
+      <w:pPr>
+        <w:rPr>
+          <w:color w:val="434343"/>
+        </w:rPr>
+      </w:pPr>
+      <w:r>
+        <w:rPr>
+          <w:rtl w:val="0"/>
+        </w:rPr>
+      </w:r>
+    </w:p>
+    <w:p>
+      <w:pPr>
+        <w:rPr>
+          <w:color w:val="434343"/>
+        </w:rPr>
+      </w:pPr>
+      <w:r>
+        <w:rPr>
+          <w:color w:val="434343"/>
+          <w:rtl w:val="0"/>
+        </w:rPr>
+        <w:t xml:space="preserve">You have a data collection pipeline that loads building data from your various data sources (data warehouses, relational databases, etc.) into your data lake on S3. You are creating these visualizations in QuickSight. Several of your data files arrive on your S3 buckets in the gzip compressed format, while others are in the XLSX and </w:t>
+      </w:r>
+      <w:r>
+        <w:rPr>
+          <w:color w:val="434343"/>
+          <w:rtl w:val="0"/>
+        </w:rPr>
+        <w:t xml:space="preserve">TSV</w:t>
+      </w:r>
+      <w:r>
+        <w:rPr>
+          <w:color w:val="434343"/>
+          <w:rtl w:val="0"/>
+        </w:rPr>
+        <w:t xml:space="preserve"> formats. How can you prepare these source data files for use as data sources in your QuickSight visualizations?</w:t>
+      </w:r>
+    </w:p>
+    <w:p>
+      <w:pPr>
+        <w:rPr>
+          <w:color w:val="434343"/>
+        </w:rPr>
+      </w:pPr>
+      <w:r>
+        <w:rPr>
+          <w:rtl w:val="0"/>
+        </w:rPr>
+      </w:r>
+    </w:p>
+    <w:p>
+      <w:pPr>
+        <w:numPr>
+          <w:ilvl w:val="0"/>
+          <w:numId w:val="9"/>
+        </w:numPr>
+        <w:ind w:left="720" w:hanging="360"/>
+        <w:rPr>
+          <w:color w:val="434343"/>
+        </w:rPr>
+      </w:pPr>
+      <w:r>
+        <w:rPr>
+          <w:color w:val="434343"/>
+          <w:rtl w:val="0"/>
+        </w:rPr>
+        <w:t xml:space="preserve">Import the compressed files, XLSX, and TSV files into QuickSight as data sources as-is</w:t>
+      </w:r>
+    </w:p>
+    <w:p>
+      <w:pPr>
+        <w:numPr>
+          <w:ilvl w:val="0"/>
+          <w:numId w:val="9"/>
+        </w:numPr>
+        <w:ind w:left="720" w:hanging="360"/>
+        <w:rPr>
+          <w:color w:val="434343"/>
+        </w:rPr>
+      </w:pPr>
+      <w:r>
+        <w:rPr>
+          <w:color w:val="434343"/>
+          <w:rtl w:val="0"/>
+        </w:rPr>
+        <w:t xml:space="preserve">Unzip the compressed files, then import the uncompressed files, the XLSX, and TSV files into QuickSight as data sources</w:t>
+      </w:r>
+    </w:p>
+    <w:p>
+      <w:pPr>
+        <w:numPr>
+          <w:ilvl w:val="0"/>
+          <w:numId w:val="9"/>
+        </w:numPr>
+        <w:ind w:left="720" w:hanging="360"/>
+        <w:rPr>
+          <w:color w:val="434343"/>
+        </w:rPr>
+      </w:pPr>
+      <w:r>
+        <w:rPr>
+          <w:color w:val="434343"/>
+          <w:rtl w:val="0"/>
+        </w:rPr>
+        <w:t xml:space="preserve">Unzip the compressed files, convert the XLSX files to CSV, then import all files into QuickSight as data sources</w:t>
+      </w:r>
+    </w:p>
+    <w:p>
+      <w:pPr>
+        <w:numPr>
+          <w:ilvl w:val="0"/>
+          <w:numId w:val="9"/>
+        </w:numPr>
+        <w:ind w:left="720" w:hanging="360"/>
+        <w:rPr>
+          <w:color w:val="434343"/>
+        </w:rPr>
+      </w:pPr>
+      <w:r>
+        <w:rPr>
+          <w:color w:val="434343"/>
+          <w:rtl w:val="0"/>
+        </w:rPr>
+        <w:t xml:space="preserve">Unzip the compressed files, convert the XLSX and TSV files to CSV, then import all files into QuickSight as data sources</w:t>
+      </w:r>
+    </w:p>
+    <w:p>
+      <w:pPr>
+        <w:rPr>
+          <w:color w:val="434343"/>
+        </w:rPr>
+      </w:pPr>
+      <w:r>
+        <w:rPr>
+          <w:rtl w:val="0"/>
+        </w:rPr>
+      </w:r>
+    </w:p>
+    <w:p>
+      <w:pPr>
+        <w:rPr>
+          <w:color w:val="434343"/>
+        </w:rPr>
+      </w:pPr>
+      <w:r>
+        <w:rPr>
+          <w:rFonts w:ascii="Calibri" w:cs="Calibri" w:eastAsia="Calibri" w:hAnsi="Calibri"/>
+          <w:b w:val="1"/>
+          <w:rtl w:val="0"/>
+        </w:rPr>
+        <w:t xml:space="preserve">Answer:</w:t>
+      </w:r>
+      <w:r>
+        <w:rPr>
+          <w:color w:val="434343"/>
+          <w:rtl w:val="0"/>
+        </w:rPr>
+        <w:t xml:space="preserve"> A</w:t>
+      </w:r>
+    </w:p>
+    <w:p>
+      <w:pPr>
+        <w:rPr>
+          <w:color w:val="434343"/>
+        </w:rPr>
+      </w:pPr>
+      <w:r>
+        <w:rPr>
+          <w:rtl w:val="0"/>
+        </w:rPr>
+      </w:r>
+    </w:p>
+    <w:p>
+      <w:pPr>
+        <w:rPr>
+          <w:color w:val="434343"/>
+        </w:rPr>
+      </w:pPr>
+      <w:r>
+        <w:rPr>
+          <w:rFonts w:ascii="Calibri" w:cs="Calibri" w:eastAsia="Calibri" w:hAnsi="Calibri"/>
+          <w:b w:val="1"/>
+          <w:rtl w:val="0"/>
+        </w:rPr>
+        <w:t xml:space="preserve">Explanation:</w:t>
+      </w:r>
+      <w:r>
+        <w:rPr>
+          <w:rtl w:val="0"/>
+        </w:rPr>
+      </w:r>
+    </w:p>
+    <w:p>
+      <w:pPr>
+        <w:rPr>
+          <w:color w:val="444444"/>
+          <w:highlight w:val="white"/>
+        </w:rPr>
+      </w:pPr>
+      <w:r>
+        <w:rPr>
+          <w:color w:val="434343"/>
+          <w:rtl w:val="0"/>
+        </w:rPr>
+        <w:t xml:space="preserve">Option A is correct</w:t>
+      </w:r>
+      <w:r>
+        <w:rPr>
+          <w:color w:val="444444"/>
+          <w:highlight w:val="white"/>
+          <w:rtl w:val="0"/>
+        </w:rPr>
+        <w:t xml:space="preserve">. You can import compressed files in the gzip format as-is into QuickSight as data sources. Also, the XLSX and TSV file format types are supported natively (no need to convert them) by QuickSight as data sources.</w:t>
+      </w:r>
+    </w:p>
+    <w:p>
+      <w:pPr>
+        <w:rPr>
+          <w:color w:val="444444"/>
+          <w:highlight w:val="white"/>
+        </w:rPr>
+      </w:pPr>
+      <w:r>
+        <w:rPr>
+          <w:rtl w:val="0"/>
+        </w:rPr>
+      </w:r>
+    </w:p>
+    <w:p>
+      <w:pPr>
+        <w:rPr>
+          <w:color w:val="383a42"/>
+          <w:shd w:fill="fafafa" w:val="clear"/>
+        </w:rPr>
+      </w:pPr>
+      <w:r>
+        <w:rPr>
+          <w:color w:val="444444"/>
+          <w:highlight w:val="white"/>
+          <w:rtl w:val="0"/>
+        </w:rPr>
+        <w:t xml:space="preserve">Option B is incorrect. You don’t need to unzip your gzip files because QuickSight can load gzip files as-is as data sources. </w:t>
+      </w:r>
+      <w:r>
+        <w:rPr>
+          <w:rtl w:val="0"/>
+        </w:rPr>
+      </w:r>
+    </w:p>
+    <w:p>
+      <w:pPr>
+        <w:rPr>
+          <w:color w:val="444444"/>
+          <w:highlight w:val="white"/>
+        </w:rPr>
+      </w:pPr>
+      <w:r>
+        <w:rPr>
+          <w:rtl w:val="0"/>
+        </w:rPr>
+      </w:r>
+    </w:p>
+    <w:p>
+      <w:pPr>
+        <w:rPr>
+          <w:color w:val="444444"/>
+          <w:highlight w:val="white"/>
+        </w:rPr>
+      </w:pPr>
+      <w:r>
+        <w:rPr>
+          <w:color w:val="444444"/>
+          <w:highlight w:val="white"/>
+          <w:rtl w:val="0"/>
+        </w:rPr>
+        <w:t xml:space="preserve">Option C is incorrect. You don’t need to unzip your gzip files because QuickSight can load gzip files as-is as data sources. Also, you don’t need to convert XLSX formatted files because QuickSight supports this file type natively.</w:t>
+        <w:br w:type="textWrapping"/>
+      </w:r>
+    </w:p>
+    <w:p>
+      <w:pPr>
+        <w:rPr>
+          <w:color w:val="444444"/>
+          <w:highlight w:val="white"/>
+        </w:rPr>
+      </w:pPr>
+      <w:r>
+        <w:rPr>
+          <w:color w:val="444444"/>
+          <w:highlight w:val="white"/>
+          <w:rtl w:val="0"/>
+        </w:rPr>
+        <w:t xml:space="preserve">Option D is incorrect. You don’t need to unzip your gzip files because QuickSight can load gzip files as-is as data sources. Also, you don’t need to convert the XLSX and </w:t>
+      </w:r>
+      <w:r>
+        <w:rPr>
+          <w:color w:val="444444"/>
+          <w:highlight w:val="white"/>
+          <w:rtl w:val="0"/>
+        </w:rPr>
+        <w:t xml:space="preserve">TSV</w:t>
+      </w:r>
+      <w:r>
+        <w:rPr>
+          <w:color w:val="444444"/>
+          <w:highlight w:val="white"/>
+          <w:rtl w:val="0"/>
+        </w:rPr>
+        <w:t xml:space="preserve"> formatted files because QuickSight supports these file types natively.</w:t>
+      </w:r>
+    </w:p>
+    <w:p>
+      <w:pPr>
+        <w:rPr>
+          <w:color w:val="383a42"/>
+          <w:shd w:fill="fafafa" w:val="clear"/>
+        </w:rPr>
+      </w:pPr>
+      <w:r>
+        <w:rPr>
+          <w:rtl w:val="0"/>
+        </w:rPr>
+      </w:r>
+    </w:p>
+    <w:p>
+      <w:pPr>
+        <w:rPr>
+          <w:rFonts w:ascii="Calibri" w:cs="Calibri" w:eastAsia="Calibri" w:hAnsi="Calibri"/>
+          <w:b w:val="1"/>
+        </w:rPr>
+      </w:pPr>
+      <w:r>
+        <w:rPr>
+          <w:rFonts w:ascii="Calibri" w:cs="Calibri" w:eastAsia="Calibri" w:hAnsi="Calibri"/>
+          <w:b w:val="1"/>
+          <w:rtl w:val="0"/>
+        </w:rPr>
+        <w:t xml:space="preserve">Reference:</w:t>
+      </w:r>
+    </w:p>
+    <w:p>
+      <w:pPr>
+        <w:rPr>
+          <w:color w:val="444444"/>
+        </w:rPr>
+      </w:pPr>
+      <w:r>
+        <w:rPr>
+          <w:color w:val="444444"/>
+          <w:rtl w:val="0"/>
+        </w:rPr>
+        <w:t xml:space="preserve">Please see the Amazon QuickSight user guide titled</w:t>
+      </w:r>
+      <w:r>
+        <w:rPr>
+          <w:b w:val="1"/>
+          <w:color w:val="444444"/>
+          <w:rtl w:val="0"/>
+        </w:rPr>
+        <w:t xml:space="preserve"> Working with Data Sources in Amazon QuickSight </w:t>
+      </w:r>
+      <w:r>
+        <w:rPr>
+          <w:color w:val="444444"/>
+          <w:rtl w:val="0"/>
+        </w:rPr>
+        <w:t xml:space="preserve">(</w:t>
+      </w:r>
+      <w:hyperlink r:id="rId143">
+        <w:r>
+          <w:rPr>
+            <w:color w:val="1155cc"/>
+            <w:u w:val="single"/>
+            <w:rtl w:val="0"/>
+          </w:rPr>
+          <w:t xml:space="preserve">https://docs.aws.amazon.com/quicksight/latest/user/working-with-data-sources.html</w:t>
+        </w:r>
+      </w:hyperlink>
+      <w:r>
+        <w:rPr>
+          <w:color w:val="444444"/>
+          <w:rtl w:val="0"/>
+        </w:rPr>
+        <w:t xml:space="preserve">), and the Amazon QuickSight user guide titled</w:t>
+      </w:r>
+      <w:r>
+        <w:rPr>
+          <w:b w:val="1"/>
+          <w:color w:val="444444"/>
+          <w:rtl w:val="0"/>
+        </w:rPr>
+        <w:t xml:space="preserve"> Supported Data Sources </w:t>
+      </w:r>
+      <w:r>
+        <w:rPr>
+          <w:color w:val="444444"/>
+          <w:rtl w:val="0"/>
+        </w:rPr>
+        <w:t xml:space="preserve">(</w:t>
+      </w:r>
+      <w:hyperlink r:id="rId144">
+        <w:r>
+          <w:rPr>
+            <w:color w:val="1155cc"/>
+            <w:u w:val="single"/>
+            <w:rtl w:val="0"/>
+          </w:rPr>
+          <w:t xml:space="preserve">https://docs.aws.amazon.com/quicksight/latest/user/supported-data-sources.html</w:t>
+        </w:r>
+      </w:hyperlink>
+      <w:r>
+        <w:rPr>
+          <w:color w:val="444444"/>
+          <w:rtl w:val="0"/>
+        </w:rPr>
+        <w:t xml:space="preserve">)</w:t>
+      </w:r>
+    </w:p>
+    <w:p>
+      <w:pPr>
+        <w:rPr>
+          <w:b w:val="1"/>
+          <w:color w:val="444444"/>
+        </w:rPr>
+      </w:pPr>
+      <w:r>
+        <w:rPr>
+          <w:rtl w:val="0"/>
+        </w:rPr>
+      </w:r>
+    </w:p>
+    <w:p>
+      <w:pPr>
+        <w:rPr>
+          <w:b w:val="1"/>
+          <w:color w:val="444444"/>
+        </w:rPr>
+      </w:pPr>
+      <w:r>
+        <w:rPr>
+          <w:rtl w:val="0"/>
+        </w:rPr>
+      </w:r>
+    </w:p>
+    <w:p>
+      <w:pPr>
+        <w:rPr>
+          <w:b w:val="1"/>
           <w:color w:val="444444"/>
         </w:rPr>
       </w:pPr>
@@ -32714,6 +33261,116 @@
     </w:lvl>
   </w:abstractNum>
   <w:abstractNum w:abstractNumId="34">
+    <w:lvl w:ilvl="0">
+      <w:start w:val="1"/>
+      <w:numFmt w:val="upperLetter"/>
+      <w:lvlText w:val="%1)"/>
+      <w:lvlJc w:val="left"/>
+      <w:pPr>
+        <w:ind w:left="720" w:hanging="360"/>
+      </w:pPr>
+      <w:rPr>
+        <w:u w:val="none"/>
+      </w:rPr>
+    </w:lvl>
+    <w:lvl w:ilvl="1">
+      <w:start w:val="1"/>
+      <w:numFmt w:val="lowerLetter"/>
+      <w:lvlText w:val="%2)"/>
+      <w:lvlJc w:val="left"/>
+      <w:pPr>
+        <w:ind w:left="1440" w:hanging="360"/>
+      </w:pPr>
+      <w:rPr>
+        <w:u w:val="none"/>
+      </w:rPr>
+    </w:lvl>
+    <w:lvl w:ilvl="2">
+      <w:start w:val="1"/>
+      <w:numFmt w:val="lowerRoman"/>
+      <w:lvlText w:val="%3)"/>
+      <w:lvlJc w:val="right"/>
+      <w:pPr>
+        <w:ind w:left="2160" w:hanging="360"/>
+      </w:pPr>
+      <w:rPr>
+        <w:u w:val="none"/>
+      </w:rPr>
+    </w:lvl>
+    <w:lvl w:ilvl="3">
+      <w:start w:val="1"/>
+      <w:numFmt w:val="decimal"/>
+      <w:lvlText w:val="(%4)"/>
+      <w:lvlJc w:val="left"/>
+      <w:pPr>
+        <w:ind w:left="2880" w:hanging="360"/>
+      </w:pPr>
+      <w:rPr>
+        <w:u w:val="none"/>
+      </w:rPr>
+    </w:lvl>
+    <w:lvl w:ilvl="4">
+      <w:start w:val="1"/>
+      <w:numFmt w:val="lowerLetter"/>
+      <w:lvlText w:val="(%5)"/>
+      <w:lvlJc w:val="left"/>
+      <w:pPr>
+        <w:ind w:left="3600" w:hanging="360"/>
+      </w:pPr>
+      <w:rPr>
+        <w:u w:val="none"/>
+      </w:rPr>
+    </w:lvl>
+    <w:lvl w:ilvl="5">
+      <w:start w:val="1"/>
+      <w:numFmt w:val="lowerRoman"/>
+      <w:lvlText w:val="(%6)"/>
+      <w:lvlJc w:val="right"/>
+      <w:pPr>
+        <w:ind w:left="4320" w:hanging="360"/>
+      </w:pPr>
+      <w:rPr>
+        <w:u w:val="none"/>
+      </w:rPr>
+    </w:lvl>
+    <w:lvl w:ilvl="6">
+      <w:start w:val="1"/>
+      <w:numFmt w:val="decimal"/>
+      <w:lvlText w:val="%7."/>
+      <w:lvlJc w:val="left"/>
+      <w:pPr>
+        <w:ind w:left="5040" w:hanging="360"/>
+      </w:pPr>
+      <w:rPr>
+        <w:u w:val="none"/>
+      </w:rPr>
+    </w:lvl>
+    <w:lvl w:ilvl="7">
+      <w:start w:val="1"/>
+      <w:numFmt w:val="lowerLetter"/>
+      <w:lvlText w:val="%8."/>
+      <w:lvlJc w:val="left"/>
+      <w:pPr>
+        <w:ind w:left="5760" w:hanging="360"/>
+      </w:pPr>
+      <w:rPr>
+        <w:u w:val="none"/>
+      </w:rPr>
+    </w:lvl>
+    <w:lvl w:ilvl="8">
+      <w:start w:val="1"/>
+      <w:numFmt w:val="lowerRoman"/>
+      <w:lvlText w:val="%9."/>
+      <w:lvlJc w:val="right"/>
+      <w:pPr>
+        <w:ind w:left="6480" w:hanging="360"/>
+      </w:pPr>
+      <w:rPr>
+        <w:u w:val="none"/>
+      </w:rPr>
+    </w:lvl>
+  </w:abstractNum>
+  <w:abstractNum w:abstractNumId="35">
     <w:lvl w:ilvl="0">
       <w:start w:val="1"/>
       <w:numFmt w:val="upperLetter"/>
@@ -32924,6 +33581,9 @@
   </w:num>
   <w:num w:numId="34">
     <w:abstractNumId w:val="34"/>
+  </w:num>
+  <w:num w:numId="35">
+    <w:abstractNumId w:val="35"/>
   </w:num>
 </w:numbering>
 </file>

</xml_diff>

<commit_message>
added question 36 to DA cert questions list #2
</commit_message>
<xml_diff>
--- a/public/Exam Notes/DA-Vincent-1-65-May-4.docx
+++ b/public/Exam Notes/DA-Vincent-1-65-May-4.docx
@@ -2878,7 +2878,7 @@
       <w:pPr>
         <w:numPr>
           <w:ilvl w:val="0"/>
-          <w:numId w:val="14"/>
+          <w:numId w:val="15"/>
         </w:numPr>
         <w:ind w:left="720" w:hanging="360"/>
         <w:rPr>
@@ -2898,7 +2898,7 @@
       <w:pPr>
         <w:numPr>
           <w:ilvl w:val="0"/>
-          <w:numId w:val="14"/>
+          <w:numId w:val="15"/>
         </w:numPr>
         <w:ind w:left="720" w:hanging="360"/>
         <w:rPr>
@@ -2919,7 +2919,7 @@
       <w:pPr>
         <w:numPr>
           <w:ilvl w:val="0"/>
-          <w:numId w:val="14"/>
+          <w:numId w:val="15"/>
         </w:numPr>
         <w:ind w:left="720" w:hanging="360"/>
         <w:rPr>
@@ -2940,7 +2940,7 @@
       <w:pPr>
         <w:numPr>
           <w:ilvl w:val="0"/>
-          <w:numId w:val="14"/>
+          <w:numId w:val="15"/>
         </w:numPr>
         <w:ind w:left="720" w:hanging="360"/>
         <w:rPr>
@@ -3635,7 +3635,7 @@
       <w:pPr>
         <w:numPr>
           <w:ilvl w:val="0"/>
-          <w:numId w:val="26"/>
+          <w:numId w:val="27"/>
         </w:numPr>
         <w:ind w:left="720" w:hanging="360"/>
         <w:rPr>
@@ -3667,7 +3667,7 @@
       <w:pPr>
         <w:numPr>
           <w:ilvl w:val="0"/>
-          <w:numId w:val="26"/>
+          <w:numId w:val="27"/>
         </w:numPr>
         <w:ind w:left="720" w:hanging="360"/>
         <w:rPr>
@@ -3703,7 +3703,7 @@
       <w:pPr>
         <w:numPr>
           <w:ilvl w:val="0"/>
-          <w:numId w:val="26"/>
+          <w:numId w:val="27"/>
         </w:numPr>
         <w:ind w:left="720" w:hanging="360"/>
         <w:rPr>
@@ -3736,7 +3736,7 @@
       <w:pPr>
         <w:numPr>
           <w:ilvl w:val="0"/>
-          <w:numId w:val="26"/>
+          <w:numId w:val="27"/>
         </w:numPr>
         <w:ind w:left="720" w:hanging="360"/>
         <w:rPr>
@@ -5047,7 +5047,7 @@
       <w:pPr>
         <w:numPr>
           <w:ilvl w:val="0"/>
-          <w:numId w:val="10"/>
+          <w:numId w:val="11"/>
         </w:numPr>
         <w:ind w:left="720" w:hanging="360"/>
         <w:rPr>
@@ -5067,7 +5067,7 @@
       <w:pPr>
         <w:numPr>
           <w:ilvl w:val="0"/>
-          <w:numId w:val="10"/>
+          <w:numId w:val="11"/>
         </w:numPr>
         <w:ind w:left="720" w:hanging="360"/>
         <w:rPr>
@@ -5088,7 +5088,7 @@
       <w:pPr>
         <w:numPr>
           <w:ilvl w:val="0"/>
-          <w:numId w:val="10"/>
+          <w:numId w:val="11"/>
         </w:numPr>
         <w:ind w:left="720" w:hanging="360"/>
         <w:rPr>
@@ -5109,7 +5109,7 @@
       <w:pPr>
         <w:numPr>
           <w:ilvl w:val="0"/>
-          <w:numId w:val="10"/>
+          <w:numId w:val="11"/>
         </w:numPr>
         <w:ind w:left="720" w:hanging="360"/>
         <w:rPr>
@@ -5677,7 +5677,7 @@
       <w:pPr>
         <w:numPr>
           <w:ilvl w:val="0"/>
-          <w:numId w:val="7"/>
+          <w:numId w:val="8"/>
         </w:numPr>
         <w:ind w:left="720" w:hanging="360"/>
         <w:rPr>
@@ -5697,7 +5697,7 @@
       <w:pPr>
         <w:numPr>
           <w:ilvl w:val="0"/>
-          <w:numId w:val="7"/>
+          <w:numId w:val="8"/>
         </w:numPr>
         <w:ind w:left="720" w:hanging="360"/>
         <w:rPr>
@@ -5718,7 +5718,7 @@
       <w:pPr>
         <w:numPr>
           <w:ilvl w:val="0"/>
-          <w:numId w:val="7"/>
+          <w:numId w:val="8"/>
         </w:numPr>
         <w:ind w:left="720" w:hanging="360"/>
         <w:rPr>
@@ -5739,7 +5739,7 @@
       <w:pPr>
         <w:numPr>
           <w:ilvl w:val="0"/>
-          <w:numId w:val="7"/>
+          <w:numId w:val="8"/>
         </w:numPr>
         <w:ind w:left="720" w:hanging="360"/>
         <w:rPr>
@@ -6514,7 +6514,7 @@
       <w:pPr>
         <w:numPr>
           <w:ilvl w:val="0"/>
-          <w:numId w:val="28"/>
+          <w:numId w:val="29"/>
         </w:numPr>
         <w:ind w:left="720" w:hanging="360"/>
         <w:rPr>
@@ -6549,7 +6549,7 @@
       <w:pPr>
         <w:numPr>
           <w:ilvl w:val="0"/>
-          <w:numId w:val="28"/>
+          <w:numId w:val="29"/>
         </w:numPr>
         <w:ind w:left="720" w:hanging="360"/>
         <w:rPr>
@@ -6585,7 +6585,7 @@
       <w:pPr>
         <w:numPr>
           <w:ilvl w:val="0"/>
-          <w:numId w:val="28"/>
+          <w:numId w:val="29"/>
         </w:numPr>
         <w:ind w:left="720" w:hanging="360"/>
         <w:rPr>
@@ -6634,7 +6634,7 @@
       <w:pPr>
         <w:numPr>
           <w:ilvl w:val="0"/>
-          <w:numId w:val="28"/>
+          <w:numId w:val="29"/>
         </w:numPr>
         <w:ind w:left="720" w:hanging="360"/>
         <w:rPr>
@@ -7253,7 +7253,7 @@
       <w:pPr>
         <w:numPr>
           <w:ilvl w:val="0"/>
-          <w:numId w:val="31"/>
+          <w:numId w:val="32"/>
         </w:numPr>
         <w:ind w:left="720" w:hanging="360"/>
         <w:rPr>
@@ -7273,7 +7273,7 @@
       <w:pPr>
         <w:numPr>
           <w:ilvl w:val="0"/>
-          <w:numId w:val="31"/>
+          <w:numId w:val="32"/>
         </w:numPr>
         <w:ind w:left="720" w:hanging="360"/>
         <w:rPr>
@@ -7294,7 +7294,7 @@
       <w:pPr>
         <w:numPr>
           <w:ilvl w:val="0"/>
-          <w:numId w:val="31"/>
+          <w:numId w:val="32"/>
         </w:numPr>
         <w:ind w:left="720" w:hanging="360"/>
         <w:rPr>
@@ -7315,7 +7315,7 @@
       <w:pPr>
         <w:numPr>
           <w:ilvl w:val="0"/>
-          <w:numId w:val="31"/>
+          <w:numId w:val="32"/>
         </w:numPr>
         <w:ind w:left="720" w:hanging="360"/>
         <w:rPr>
@@ -7924,7 +7924,7 @@
       <w:pPr>
         <w:numPr>
           <w:ilvl w:val="0"/>
-          <w:numId w:val="22"/>
+          <w:numId w:val="23"/>
         </w:numPr>
         <w:ind w:left="720" w:hanging="360"/>
         <w:rPr>
@@ -7944,7 +7944,7 @@
       <w:pPr>
         <w:numPr>
           <w:ilvl w:val="0"/>
-          <w:numId w:val="22"/>
+          <w:numId w:val="23"/>
         </w:numPr>
         <w:ind w:left="720" w:hanging="360"/>
         <w:rPr>
@@ -7965,7 +7965,7 @@
       <w:pPr>
         <w:numPr>
           <w:ilvl w:val="0"/>
-          <w:numId w:val="22"/>
+          <w:numId w:val="23"/>
         </w:numPr>
         <w:ind w:left="720" w:hanging="360"/>
         <w:rPr>
@@ -7986,7 +7986,7 @@
       <w:pPr>
         <w:numPr>
           <w:ilvl w:val="0"/>
-          <w:numId w:val="22"/>
+          <w:numId w:val="23"/>
         </w:numPr>
         <w:ind w:left="720" w:hanging="360"/>
         <w:rPr>
@@ -8682,7 +8682,7 @@
       <w:pPr>
         <w:numPr>
           <w:ilvl w:val="0"/>
-          <w:numId w:val="25"/>
+          <w:numId w:val="26"/>
         </w:numPr>
         <w:ind w:left="720" w:hanging="360"/>
         <w:rPr>
@@ -8702,7 +8702,7 @@
       <w:pPr>
         <w:numPr>
           <w:ilvl w:val="0"/>
-          <w:numId w:val="25"/>
+          <w:numId w:val="26"/>
         </w:numPr>
         <w:ind w:left="720" w:hanging="360"/>
         <w:rPr>
@@ -8723,7 +8723,7 @@
       <w:pPr>
         <w:numPr>
           <w:ilvl w:val="0"/>
-          <w:numId w:val="25"/>
+          <w:numId w:val="26"/>
         </w:numPr>
         <w:ind w:left="720" w:hanging="360"/>
         <w:rPr>
@@ -8744,7 +8744,7 @@
       <w:pPr>
         <w:numPr>
           <w:ilvl w:val="0"/>
-          <w:numId w:val="25"/>
+          <w:numId w:val="26"/>
         </w:numPr>
         <w:ind w:left="720" w:hanging="360"/>
         <w:rPr>
@@ -9411,7 +9411,7 @@
       <w:pPr>
         <w:numPr>
           <w:ilvl w:val="0"/>
-          <w:numId w:val="18"/>
+          <w:numId w:val="19"/>
         </w:numPr>
         <w:ind w:left="720" w:hanging="360"/>
         <w:rPr>
@@ -9431,7 +9431,7 @@
       <w:pPr>
         <w:numPr>
           <w:ilvl w:val="0"/>
-          <w:numId w:val="18"/>
+          <w:numId w:val="19"/>
         </w:numPr>
         <w:ind w:left="720" w:hanging="360"/>
         <w:rPr>
@@ -9452,7 +9452,7 @@
       <w:pPr>
         <w:numPr>
           <w:ilvl w:val="0"/>
-          <w:numId w:val="18"/>
+          <w:numId w:val="19"/>
         </w:numPr>
         <w:ind w:left="720" w:hanging="360"/>
         <w:rPr>
@@ -9473,7 +9473,7 @@
       <w:pPr>
         <w:numPr>
           <w:ilvl w:val="0"/>
-          <w:numId w:val="18"/>
+          <w:numId w:val="19"/>
         </w:numPr>
         <w:ind w:left="720" w:hanging="360"/>
         <w:rPr>
@@ -10058,7 +10058,7 @@
       <w:pPr>
         <w:numPr>
           <w:ilvl w:val="0"/>
-          <w:numId w:val="8"/>
+          <w:numId w:val="9"/>
         </w:numPr>
         <w:ind w:left="720" w:hanging="360"/>
         <w:rPr>
@@ -10078,7 +10078,7 @@
       <w:pPr>
         <w:numPr>
           <w:ilvl w:val="0"/>
-          <w:numId w:val="8"/>
+          <w:numId w:val="9"/>
         </w:numPr>
         <w:ind w:left="720" w:hanging="360"/>
         <w:rPr>
@@ -10112,7 +10112,7 @@
       <w:pPr>
         <w:numPr>
           <w:ilvl w:val="0"/>
-          <w:numId w:val="8"/>
+          <w:numId w:val="9"/>
         </w:numPr>
         <w:ind w:left="720" w:hanging="360"/>
         <w:rPr>
@@ -10149,7 +10149,7 @@
       <w:pPr>
         <w:numPr>
           <w:ilvl w:val="0"/>
-          <w:numId w:val="8"/>
+          <w:numId w:val="9"/>
         </w:numPr>
         <w:ind w:left="720" w:hanging="360"/>
         <w:rPr>
@@ -10171,7 +10171,7 @@
       <w:pPr>
         <w:numPr>
           <w:ilvl w:val="0"/>
-          <w:numId w:val="8"/>
+          <w:numId w:val="9"/>
         </w:numPr>
         <w:ind w:left="720" w:hanging="360"/>
         <w:rPr>
@@ -10198,7 +10198,7 @@
       <w:pPr>
         <w:numPr>
           <w:ilvl w:val="0"/>
-          <w:numId w:val="8"/>
+          <w:numId w:val="9"/>
         </w:numPr>
         <w:ind w:left="720" w:hanging="360"/>
         <w:rPr>
@@ -10219,7 +10219,7 @@
       <w:pPr>
         <w:numPr>
           <w:ilvl w:val="0"/>
-          <w:numId w:val="8"/>
+          <w:numId w:val="9"/>
         </w:numPr>
         <w:ind w:left="720" w:hanging="360"/>
         <w:rPr>
@@ -11008,7 +11008,7 @@
       <w:pPr>
         <w:numPr>
           <w:ilvl w:val="0"/>
-          <w:numId w:val="33"/>
+          <w:numId w:val="34"/>
         </w:numPr>
         <w:ind w:left="720" w:hanging="360"/>
         <w:rPr>
@@ -11028,7 +11028,7 @@
       <w:pPr>
         <w:numPr>
           <w:ilvl w:val="0"/>
-          <w:numId w:val="33"/>
+          <w:numId w:val="34"/>
         </w:numPr>
         <w:ind w:left="720" w:hanging="360"/>
         <w:rPr>
@@ -11049,7 +11049,7 @@
       <w:pPr>
         <w:numPr>
           <w:ilvl w:val="0"/>
-          <w:numId w:val="33"/>
+          <w:numId w:val="34"/>
         </w:numPr>
         <w:ind w:left="720" w:hanging="360"/>
         <w:rPr>
@@ -11070,7 +11070,7 @@
       <w:pPr>
         <w:numPr>
           <w:ilvl w:val="0"/>
-          <w:numId w:val="33"/>
+          <w:numId w:val="34"/>
         </w:numPr>
         <w:ind w:left="720" w:hanging="360"/>
         <w:rPr>
@@ -11761,7 +11761,7 @@
       <w:pPr>
         <w:numPr>
           <w:ilvl w:val="0"/>
-          <w:numId w:val="17"/>
+          <w:numId w:val="18"/>
         </w:numPr>
         <w:ind w:left="720" w:hanging="360"/>
         <w:rPr>
@@ -11781,7 +11781,7 @@
       <w:pPr>
         <w:numPr>
           <w:ilvl w:val="0"/>
-          <w:numId w:val="17"/>
+          <w:numId w:val="18"/>
         </w:numPr>
         <w:ind w:left="720" w:hanging="360"/>
         <w:rPr>
@@ -11802,7 +11802,7 @@
       <w:pPr>
         <w:numPr>
           <w:ilvl w:val="0"/>
-          <w:numId w:val="17"/>
+          <w:numId w:val="18"/>
         </w:numPr>
         <w:ind w:left="720" w:hanging="360"/>
         <w:rPr>
@@ -11823,7 +11823,7 @@
       <w:pPr>
         <w:numPr>
           <w:ilvl w:val="0"/>
-          <w:numId w:val="17"/>
+          <w:numId w:val="18"/>
         </w:numPr>
         <w:ind w:left="720" w:hanging="360"/>
         <w:rPr>
@@ -12461,7 +12461,7 @@
       <w:pPr>
         <w:numPr>
           <w:ilvl w:val="0"/>
-          <w:numId w:val="12"/>
+          <w:numId w:val="13"/>
         </w:numPr>
         <w:ind w:left="720" w:hanging="360"/>
         <w:rPr>
@@ -12524,7 +12524,7 @@
       <w:pPr>
         <w:numPr>
           <w:ilvl w:val="0"/>
-          <w:numId w:val="12"/>
+          <w:numId w:val="13"/>
         </w:numPr>
         <w:ind w:left="720" w:hanging="360"/>
         <w:rPr>
@@ -12566,7 +12566,7 @@
       <w:pPr>
         <w:numPr>
           <w:ilvl w:val="0"/>
-          <w:numId w:val="12"/>
+          <w:numId w:val="13"/>
         </w:numPr>
         <w:ind w:left="720" w:hanging="360"/>
         <w:rPr>
@@ -12591,7 +12591,7 @@
       <w:pPr>
         <w:numPr>
           <w:ilvl w:val="0"/>
-          <w:numId w:val="12"/>
+          <w:numId w:val="13"/>
         </w:numPr>
         <w:ind w:left="720" w:hanging="360"/>
         <w:rPr>
@@ -13256,7 +13256,7 @@
       <w:pPr>
         <w:numPr>
           <w:ilvl w:val="0"/>
-          <w:numId w:val="15"/>
+          <w:numId w:val="16"/>
         </w:numPr>
         <w:ind w:left="720" w:hanging="360"/>
         <w:rPr>
@@ -13280,7 +13280,7 @@
       <w:pPr>
         <w:numPr>
           <w:ilvl w:val="0"/>
-          <w:numId w:val="15"/>
+          <w:numId w:val="16"/>
         </w:numPr>
         <w:ind w:left="720" w:hanging="360"/>
         <w:rPr>
@@ -13304,7 +13304,7 @@
       <w:pPr>
         <w:numPr>
           <w:ilvl w:val="0"/>
-          <w:numId w:val="15"/>
+          <w:numId w:val="16"/>
         </w:numPr>
         <w:ind w:left="720" w:hanging="360"/>
         <w:rPr>
@@ -13329,7 +13329,7 @@
       <w:pPr>
         <w:numPr>
           <w:ilvl w:val="0"/>
-          <w:numId w:val="15"/>
+          <w:numId w:val="16"/>
         </w:numPr>
         <w:ind w:left="720" w:hanging="360"/>
         <w:rPr>
@@ -14000,7 +14000,7 @@
       <w:pPr>
         <w:numPr>
           <w:ilvl w:val="0"/>
-          <w:numId w:val="20"/>
+          <w:numId w:val="21"/>
         </w:numPr>
         <w:ind w:left="720" w:hanging="360"/>
         <w:rPr>
@@ -14024,7 +14024,7 @@
       <w:pPr>
         <w:numPr>
           <w:ilvl w:val="0"/>
-          <w:numId w:val="20"/>
+          <w:numId w:val="21"/>
         </w:numPr>
         <w:ind w:left="720" w:hanging="360"/>
         <w:rPr>
@@ -14048,7 +14048,7 @@
       <w:pPr>
         <w:numPr>
           <w:ilvl w:val="0"/>
-          <w:numId w:val="20"/>
+          <w:numId w:val="21"/>
         </w:numPr>
         <w:ind w:left="720" w:hanging="360"/>
         <w:rPr>
@@ -14073,7 +14073,7 @@
       <w:pPr>
         <w:numPr>
           <w:ilvl w:val="0"/>
-          <w:numId w:val="20"/>
+          <w:numId w:val="21"/>
         </w:numPr>
         <w:ind w:left="720" w:hanging="360"/>
         <w:rPr>
@@ -14764,7 +14764,7 @@
       <w:pPr>
         <w:numPr>
           <w:ilvl w:val="0"/>
-          <w:numId w:val="19"/>
+          <w:numId w:val="20"/>
         </w:numPr>
         <w:ind w:left="720" w:hanging="360"/>
         <w:rPr>
@@ -14788,7 +14788,7 @@
       <w:pPr>
         <w:numPr>
           <w:ilvl w:val="0"/>
-          <w:numId w:val="19"/>
+          <w:numId w:val="20"/>
         </w:numPr>
         <w:ind w:left="720" w:hanging="360"/>
         <w:rPr>
@@ -14812,7 +14812,7 @@
       <w:pPr>
         <w:numPr>
           <w:ilvl w:val="0"/>
-          <w:numId w:val="19"/>
+          <w:numId w:val="20"/>
         </w:numPr>
         <w:ind w:left="720" w:hanging="360"/>
         <w:rPr>
@@ -14837,7 +14837,7 @@
       <w:pPr>
         <w:numPr>
           <w:ilvl w:val="0"/>
-          <w:numId w:val="19"/>
+          <w:numId w:val="20"/>
         </w:numPr>
         <w:ind w:left="720" w:hanging="360"/>
         <w:rPr>
@@ -15531,7 +15531,7 @@
       <w:pPr>
         <w:numPr>
           <w:ilvl w:val="0"/>
-          <w:numId w:val="21"/>
+          <w:numId w:val="22"/>
         </w:numPr>
         <w:ind w:left="720" w:hanging="360"/>
         <w:rPr>
@@ -15555,7 +15555,7 @@
       <w:pPr>
         <w:numPr>
           <w:ilvl w:val="0"/>
-          <w:numId w:val="21"/>
+          <w:numId w:val="22"/>
         </w:numPr>
         <w:ind w:left="720" w:hanging="360"/>
         <w:rPr>
@@ -15579,7 +15579,7 @@
       <w:pPr>
         <w:numPr>
           <w:ilvl w:val="0"/>
-          <w:numId w:val="21"/>
+          <w:numId w:val="22"/>
         </w:numPr>
         <w:ind w:left="720" w:hanging="360"/>
         <w:rPr>
@@ -15604,7 +15604,7 @@
       <w:pPr>
         <w:numPr>
           <w:ilvl w:val="0"/>
-          <w:numId w:val="21"/>
+          <w:numId w:val="22"/>
         </w:numPr>
         <w:ind w:left="720" w:hanging="360"/>
         <w:rPr>
@@ -16167,7 +16167,7 @@
       <w:pPr>
         <w:numPr>
           <w:ilvl w:val="0"/>
-          <w:numId w:val="11"/>
+          <w:numId w:val="12"/>
         </w:numPr>
         <w:ind w:left="720" w:hanging="360"/>
         <w:rPr>
@@ -16565,7 +16565,7 @@
       <w:pPr>
         <w:numPr>
           <w:ilvl w:val="0"/>
-          <w:numId w:val="11"/>
+          <w:numId w:val="12"/>
         </w:numPr>
         <w:ind w:left="720" w:hanging="360"/>
         <w:rPr>
@@ -16963,7 +16963,7 @@
       <w:pPr>
         <w:numPr>
           <w:ilvl w:val="0"/>
-          <w:numId w:val="11"/>
+          <w:numId w:val="12"/>
         </w:numPr>
         <w:ind w:left="720" w:hanging="360"/>
         <w:rPr>
@@ -17361,7 +17361,7 @@
       <w:pPr>
         <w:numPr>
           <w:ilvl w:val="0"/>
-          <w:numId w:val="11"/>
+          <w:numId w:val="12"/>
         </w:numPr>
         <w:ind w:left="720" w:hanging="360"/>
         <w:rPr>
@@ -18337,7 +18337,7 @@
       <w:pPr>
         <w:numPr>
           <w:ilvl w:val="0"/>
-          <w:numId w:val="27"/>
+          <w:numId w:val="28"/>
         </w:numPr>
         <w:ind w:left="720" w:hanging="360"/>
         <w:rPr>
@@ -18356,7 +18356,7 @@
       <w:pPr>
         <w:numPr>
           <w:ilvl w:val="0"/>
-          <w:numId w:val="27"/>
+          <w:numId w:val="28"/>
         </w:numPr>
         <w:ind w:left="720" w:hanging="360"/>
         <w:rPr>
@@ -18375,7 +18375,7 @@
       <w:pPr>
         <w:numPr>
           <w:ilvl w:val="0"/>
-          <w:numId w:val="27"/>
+          <w:numId w:val="28"/>
         </w:numPr>
         <w:ind w:left="720" w:hanging="360"/>
         <w:rPr>
@@ -18399,7 +18399,7 @@
       <w:pPr>
         <w:numPr>
           <w:ilvl w:val="0"/>
-          <w:numId w:val="27"/>
+          <w:numId w:val="28"/>
         </w:numPr>
         <w:ind w:left="720" w:hanging="360"/>
         <w:rPr>
@@ -18979,7 +18979,7 @@
       <w:pPr>
         <w:numPr>
           <w:ilvl w:val="0"/>
-          <w:numId w:val="30"/>
+          <w:numId w:val="31"/>
         </w:numPr>
         <w:ind w:left="720" w:hanging="360"/>
         <w:rPr>
@@ -18998,7 +18998,7 @@
       <w:pPr>
         <w:numPr>
           <w:ilvl w:val="0"/>
-          <w:numId w:val="30"/>
+          <w:numId w:val="31"/>
         </w:numPr>
         <w:ind w:left="720" w:hanging="360"/>
         <w:rPr>
@@ -19017,7 +19017,7 @@
       <w:pPr>
         <w:numPr>
           <w:ilvl w:val="0"/>
-          <w:numId w:val="30"/>
+          <w:numId w:val="31"/>
         </w:numPr>
         <w:ind w:left="720" w:hanging="360"/>
         <w:rPr>
@@ -19036,7 +19036,7 @@
       <w:pPr>
         <w:numPr>
           <w:ilvl w:val="0"/>
-          <w:numId w:val="30"/>
+          <w:numId w:val="31"/>
         </w:numPr>
         <w:ind w:left="720" w:hanging="360"/>
         <w:rPr>
@@ -19646,7 +19646,7 @@
       <w:pPr>
         <w:numPr>
           <w:ilvl w:val="0"/>
-          <w:numId w:val="16"/>
+          <w:numId w:val="17"/>
         </w:numPr>
         <w:ind w:left="720" w:hanging="360"/>
         <w:rPr>
@@ -19679,7 +19679,7 @@
       <w:pPr>
         <w:numPr>
           <w:ilvl w:val="0"/>
-          <w:numId w:val="16"/>
+          <w:numId w:val="17"/>
         </w:numPr>
         <w:ind w:left="720" w:hanging="360"/>
         <w:rPr>
@@ -19698,7 +19698,7 @@
       <w:pPr>
         <w:numPr>
           <w:ilvl w:val="0"/>
-          <w:numId w:val="16"/>
+          <w:numId w:val="17"/>
         </w:numPr>
         <w:ind w:left="720" w:hanging="360"/>
         <w:rPr>
@@ -19731,7 +19731,7 @@
       <w:pPr>
         <w:numPr>
           <w:ilvl w:val="0"/>
-          <w:numId w:val="16"/>
+          <w:numId w:val="17"/>
         </w:numPr>
         <w:ind w:left="720" w:hanging="360"/>
         <w:rPr>
@@ -20389,7 +20389,7 @@
       <w:pPr>
         <w:numPr>
           <w:ilvl w:val="0"/>
-          <w:numId w:val="34"/>
+          <w:numId w:val="35"/>
         </w:numPr>
         <w:ind w:left="720" w:hanging="360"/>
         <w:rPr>
@@ -20408,7 +20408,7 @@
       <w:pPr>
         <w:numPr>
           <w:ilvl w:val="0"/>
-          <w:numId w:val="34"/>
+          <w:numId w:val="35"/>
         </w:numPr>
         <w:ind w:left="720" w:hanging="360"/>
         <w:rPr>
@@ -20427,7 +20427,7 @@
       <w:pPr>
         <w:numPr>
           <w:ilvl w:val="0"/>
-          <w:numId w:val="34"/>
+          <w:numId w:val="35"/>
         </w:numPr>
         <w:ind w:left="720" w:hanging="360"/>
         <w:rPr>
@@ -20446,7 +20446,7 @@
       <w:pPr>
         <w:numPr>
           <w:ilvl w:val="0"/>
-          <w:numId w:val="34"/>
+          <w:numId w:val="35"/>
         </w:numPr>
         <w:ind w:left="720" w:hanging="360"/>
         <w:rPr>
@@ -21216,12 +21216,12 @@
           <wp:inline distB="114300" distT="114300" distL="114300" distR="114300">
             <wp:extent cx="5943600" cy="4114800"/>
             <wp:effectExtent b="0" l="0" r="0" t="0"/>
-            <wp:docPr id="1" name="image2.png"/>
+            <wp:docPr id="1" name="image1.png"/>
             <a:graphic>
               <a:graphicData uri="http://schemas.openxmlformats.org/drawingml/2006/picture">
                 <pic:pic>
                   <pic:nvPicPr>
-                    <pic:cNvPr id="0" name="image2.png"/>
+                    <pic:cNvPr id="0" name="image1.png"/>
                     <pic:cNvPicPr preferRelativeResize="0"/>
                   </pic:nvPicPr>
                   <pic:blipFill>
@@ -21770,7 +21770,7 @@
       <w:pPr>
         <w:numPr>
           <w:ilvl w:val="0"/>
-          <w:numId w:val="13"/>
+          <w:numId w:val="14"/>
         </w:numPr>
         <w:ind w:left="720" w:hanging="360"/>
         <w:rPr>
@@ -21789,7 +21789,7 @@
       <w:pPr>
         <w:numPr>
           <w:ilvl w:val="0"/>
-          <w:numId w:val="13"/>
+          <w:numId w:val="14"/>
         </w:numPr>
         <w:ind w:left="720" w:hanging="360"/>
         <w:rPr>
@@ -21808,7 +21808,7 @@
       <w:pPr>
         <w:numPr>
           <w:ilvl w:val="0"/>
-          <w:numId w:val="13"/>
+          <w:numId w:val="14"/>
         </w:numPr>
         <w:ind w:left="720" w:hanging="360"/>
         <w:rPr>
@@ -21827,7 +21827,7 @@
       <w:pPr>
         <w:numPr>
           <w:ilvl w:val="0"/>
-          <w:numId w:val="13"/>
+          <w:numId w:val="14"/>
         </w:numPr>
         <w:ind w:left="720" w:hanging="360"/>
         <w:rPr>
@@ -23092,7 +23092,7 @@
       <w:pPr>
         <w:numPr>
           <w:ilvl w:val="0"/>
-          <w:numId w:val="6"/>
+          <w:numId w:val="7"/>
         </w:numPr>
         <w:ind w:left="720" w:hanging="360"/>
         <w:rPr>
@@ -23123,7 +23123,7 @@
       <w:pPr>
         <w:numPr>
           <w:ilvl w:val="0"/>
-          <w:numId w:val="6"/>
+          <w:numId w:val="7"/>
         </w:numPr>
         <w:ind w:left="720" w:hanging="360"/>
         <w:rPr>
@@ -23156,7 +23156,7 @@
       <w:pPr>
         <w:numPr>
           <w:ilvl w:val="0"/>
-          <w:numId w:val="6"/>
+          <w:numId w:val="7"/>
         </w:numPr>
         <w:ind w:left="720" w:hanging="360"/>
         <w:rPr>
@@ -23205,7 +23205,7 @@
       <w:pPr>
         <w:numPr>
           <w:ilvl w:val="0"/>
-          <w:numId w:val="6"/>
+          <w:numId w:val="7"/>
         </w:numPr>
         <w:ind w:left="720" w:hanging="360"/>
         <w:rPr>
@@ -23829,7 +23829,7 @@
       <w:pPr>
         <w:numPr>
           <w:ilvl w:val="0"/>
-          <w:numId w:val="24"/>
+          <w:numId w:val="25"/>
         </w:numPr>
         <w:ind w:left="720" w:hanging="360"/>
         <w:rPr>
@@ -23848,7 +23848,7 @@
       <w:pPr>
         <w:numPr>
           <w:ilvl w:val="0"/>
-          <w:numId w:val="24"/>
+          <w:numId w:val="25"/>
         </w:numPr>
         <w:ind w:left="720" w:hanging="360"/>
         <w:rPr>
@@ -23879,7 +23879,7 @@
       <w:pPr>
         <w:numPr>
           <w:ilvl w:val="0"/>
-          <w:numId w:val="24"/>
+          <w:numId w:val="25"/>
         </w:numPr>
         <w:ind w:left="720" w:hanging="360"/>
         <w:rPr>
@@ -23914,7 +23914,7 @@
       <w:pPr>
         <w:numPr>
           <w:ilvl w:val="0"/>
-          <w:numId w:val="24"/>
+          <w:numId w:val="25"/>
         </w:numPr>
         <w:ind w:left="720" w:hanging="360"/>
         <w:rPr>
@@ -25250,7 +25250,7 @@
       <w:pPr>
         <w:numPr>
           <w:ilvl w:val="0"/>
-          <w:numId w:val="35"/>
+          <w:numId w:val="36"/>
         </w:numPr>
         <w:ind w:left="720" w:hanging="360"/>
         <w:rPr>
@@ -25274,7 +25274,7 @@
       <w:pPr>
         <w:numPr>
           <w:ilvl w:val="0"/>
-          <w:numId w:val="35"/>
+          <w:numId w:val="36"/>
         </w:numPr>
         <w:ind w:left="720" w:hanging="360"/>
         <w:rPr>
@@ -25305,7 +25305,7 @@
       <w:pPr>
         <w:numPr>
           <w:ilvl w:val="0"/>
-          <w:numId w:val="35"/>
+          <w:numId w:val="36"/>
         </w:numPr>
         <w:ind w:left="720" w:hanging="360"/>
         <w:rPr>
@@ -25336,7 +25336,7 @@
       <w:pPr>
         <w:numPr>
           <w:ilvl w:val="0"/>
-          <w:numId w:val="35"/>
+          <w:numId w:val="36"/>
         </w:numPr>
         <w:ind w:left="720" w:hanging="360"/>
         <w:rPr>
@@ -25362,7 +25362,7 @@
       <w:pPr>
         <w:numPr>
           <w:ilvl w:val="0"/>
-          <w:numId w:val="35"/>
+          <w:numId w:val="36"/>
         </w:numPr>
         <w:ind w:left="720" w:hanging="360"/>
         <w:rPr>
@@ -27089,7 +27089,7 @@
       <w:pPr>
         <w:numPr>
           <w:ilvl w:val="0"/>
-          <w:numId w:val="29"/>
+          <w:numId w:val="30"/>
         </w:numPr>
         <w:ind w:left="720" w:hanging="360"/>
         <w:rPr>
@@ -27141,7 +27141,7 @@
       <w:pPr>
         <w:numPr>
           <w:ilvl w:val="0"/>
-          <w:numId w:val="29"/>
+          <w:numId w:val="30"/>
         </w:numPr>
         <w:ind w:left="720" w:hanging="360"/>
         <w:rPr>
@@ -27172,7 +27172,7 @@
       <w:pPr>
         <w:numPr>
           <w:ilvl w:val="0"/>
-          <w:numId w:val="29"/>
+          <w:numId w:val="30"/>
         </w:numPr>
         <w:ind w:left="720" w:hanging="360"/>
         <w:rPr>
@@ -27191,7 +27191,7 @@
       <w:pPr>
         <w:numPr>
           <w:ilvl w:val="0"/>
-          <w:numId w:val="29"/>
+          <w:numId w:val="30"/>
         </w:numPr>
         <w:ind w:left="720" w:hanging="360"/>
         <w:rPr>
@@ -27729,12 +27729,12 @@
             <wp:inline distB="19050" distT="19050" distL="19050" distR="19050">
               <wp:extent cx="3271838" cy="3688836"/>
               <wp:effectExtent b="0" l="0" r="0" t="0"/>
-              <wp:docPr id="2" name="image1.png"/>
+              <wp:docPr id="2" name="image2.png"/>
               <a:graphic>
                 <a:graphicData uri="http://schemas.openxmlformats.org/drawingml/2006/picture">
                   <pic:pic>
                     <pic:nvPicPr>
-                      <pic:cNvPr id="0" name="image1.png"/>
+                      <pic:cNvPr id="0" name="image2.png"/>
                       <pic:cNvPicPr preferRelativeResize="0"/>
                     </pic:nvPicPr>
                     <pic:blipFill>
@@ -27795,7 +27795,7 @@
       <w:pPr>
         <w:numPr>
           <w:ilvl w:val="0"/>
-          <w:numId w:val="23"/>
+          <w:numId w:val="24"/>
         </w:numPr>
         <w:ind w:left="720" w:hanging="360"/>
         <w:rPr>
@@ -27833,7 +27833,7 @@
       <w:pPr>
         <w:numPr>
           <w:ilvl w:val="0"/>
-          <w:numId w:val="23"/>
+          <w:numId w:val="24"/>
         </w:numPr>
         <w:ind w:left="720" w:hanging="360"/>
         <w:rPr>
@@ -27864,7 +27864,7 @@
       <w:pPr>
         <w:numPr>
           <w:ilvl w:val="0"/>
-          <w:numId w:val="23"/>
+          <w:numId w:val="24"/>
         </w:numPr>
         <w:ind w:left="720" w:hanging="360"/>
         <w:rPr>
@@ -27911,7 +27911,7 @@
       <w:pPr>
         <w:numPr>
           <w:ilvl w:val="0"/>
-          <w:numId w:val="23"/>
+          <w:numId w:val="24"/>
         </w:numPr>
         <w:ind w:left="720" w:hanging="360"/>
         <w:rPr>
@@ -28560,7 +28560,7 @@
       <w:pPr>
         <w:numPr>
           <w:ilvl w:val="0"/>
-          <w:numId w:val="32"/>
+          <w:numId w:val="33"/>
         </w:numPr>
         <w:ind w:left="720" w:hanging="360"/>
         <w:rPr>
@@ -28579,7 +28579,7 @@
       <w:pPr>
         <w:numPr>
           <w:ilvl w:val="0"/>
-          <w:numId w:val="32"/>
+          <w:numId w:val="33"/>
         </w:numPr>
         <w:ind w:left="720" w:hanging="360"/>
         <w:rPr>
@@ -28598,7 +28598,7 @@
       <w:pPr>
         <w:numPr>
           <w:ilvl w:val="0"/>
-          <w:numId w:val="32"/>
+          <w:numId w:val="33"/>
         </w:numPr>
         <w:ind w:left="720" w:hanging="360"/>
         <w:rPr>
@@ -28617,7 +28617,7 @@
       <w:pPr>
         <w:numPr>
           <w:ilvl w:val="0"/>
-          <w:numId w:val="32"/>
+          <w:numId w:val="33"/>
         </w:numPr>
         <w:ind w:left="720" w:hanging="360"/>
         <w:rPr>
@@ -29204,7 +29204,7 @@
       <w:pPr>
         <w:numPr>
           <w:ilvl w:val="0"/>
-          <w:numId w:val="9"/>
+          <w:numId w:val="10"/>
         </w:numPr>
         <w:ind w:left="720" w:hanging="360"/>
         <w:rPr>
@@ -29223,7 +29223,7 @@
       <w:pPr>
         <w:numPr>
           <w:ilvl w:val="0"/>
-          <w:numId w:val="9"/>
+          <w:numId w:val="10"/>
         </w:numPr>
         <w:ind w:left="720" w:hanging="360"/>
         <w:rPr>
@@ -29242,7 +29242,7 @@
       <w:pPr>
         <w:numPr>
           <w:ilvl w:val="0"/>
-          <w:numId w:val="9"/>
+          <w:numId w:val="10"/>
         </w:numPr>
         <w:ind w:left="720" w:hanging="360"/>
         <w:rPr>
@@ -29261,7 +29261,7 @@
       <w:pPr>
         <w:numPr>
           <w:ilvl w:val="0"/>
-          <w:numId w:val="9"/>
+          <w:numId w:val="10"/>
         </w:numPr>
         <w:ind w:left="720" w:hanging="360"/>
         <w:rPr>
@@ -29566,6 +29566,709 @@
           <w:rtl w:val="0"/>
         </w:rPr>
         <w:t xml:space="preserve">)</w:t>
+      </w:r>
+    </w:p>
+    <w:p>
+      <w:pPr>
+        <w:rPr>
+          <w:b w:val="1"/>
+          <w:color w:val="444444"/>
+        </w:rPr>
+      </w:pPr>
+      <w:r>
+        <w:rPr>
+          <w:rtl w:val="0"/>
+        </w:rPr>
+      </w:r>
+    </w:p>
+    <w:p>
+      <w:pPr>
+        <w:rPr>
+          <w:b w:val="1"/>
+          <w:color w:val="444444"/>
+        </w:rPr>
+      </w:pPr>
+      <w:r>
+        <w:rPr>
+          <w:rtl w:val="0"/>
+        </w:rPr>
+      </w:r>
+    </w:p>
+    <w:p>
+      <w:pPr>
+        <w:rPr/>
+      </w:pPr>
+      <w:r>
+        <w:rPr>
+          <w:rtl w:val="0"/>
+        </w:rPr>
+        <w:t xml:space="preserve">Question: 36</w:t>
+      </w:r>
+    </w:p>
+    <w:p>
+      <w:pPr>
+        <w:rPr>
+          <w:color w:val="999999"/>
+        </w:rPr>
+      </w:pPr>
+      <w:r>
+        <w:rPr>
+          <w:b w:val="1"/>
+          <w:rtl w:val="0"/>
+        </w:rPr>
+        <w:t xml:space="preserve">Main​ ​Topic​ ​:​ </w:t>
+      </w:r>
+      <w:r>
+        <w:rPr>
+          <w:color w:val="999999"/>
+          <w:rtl w:val="0"/>
+        </w:rPr>
+        <w:t xml:space="preserve">Data Analytics</w:t>
+      </w:r>
+    </w:p>
+    <w:p>
+      <w:pPr>
+        <w:rPr>
+          <w:b w:val="1"/>
+          <w:color w:val="999999"/>
+        </w:rPr>
+      </w:pPr>
+      <w:r>
+        <w:rPr>
+          <w:b w:val="1"/>
+          <w:rtl w:val="0"/>
+        </w:rPr>
+        <w:t xml:space="preserve">Sub​ ​Topic​ ​:​ </w:t>
+      </w:r>
+      <w:r>
+        <w:rPr>
+          <w:b w:val="1"/>
+          <w:color w:val="999999"/>
+          <w:rtl w:val="0"/>
+        </w:rPr>
+        <w:t xml:space="preserve">Select the appropriate data visualization solution for a given scenario</w:t>
+      </w:r>
+      <w:r>
+        <w:rPr>
+          <w:b w:val="1"/>
+          <w:color w:val="999999"/>
+          <w:rtl w:val="0"/>
+        </w:rPr>
+        <w:t xml:space="preserve"> </w:t>
+      </w:r>
+    </w:p>
+    <w:p>
+      <w:pPr>
+        <w:rPr>
+          <w:color w:val="999999"/>
+        </w:rPr>
+      </w:pPr>
+      <w:r>
+        <w:rPr>
+          <w:rtl w:val="0"/>
+        </w:rPr>
+      </w:r>
+    </w:p>
+    <w:p>
+      <w:pPr>
+        <w:rPr>
+          <w:b w:val="1"/>
+          <w:color w:val="999999"/>
+        </w:rPr>
+      </w:pPr>
+      <w:r>
+        <w:rPr>
+          <w:b w:val="1"/>
+          <w:rtl w:val="0"/>
+        </w:rPr>
+        <w:t xml:space="preserve">Domain: </w:t>
+      </w:r>
+      <w:r>
+        <w:rPr>
+          <w:color w:val="999999"/>
+          <w:rtl w:val="0"/>
+        </w:rPr>
+        <w:t xml:space="preserve">Analysis and Visualization  </w:t>
+      </w:r>
+      <w:r>
+        <w:rPr>
+          <w:rtl w:val="0"/>
+        </w:rPr>
+      </w:r>
+    </w:p>
+    <w:p>
+      <w:pPr>
+        <w:rPr>
+          <w:b w:val="1"/>
+        </w:rPr>
+      </w:pPr>
+      <w:r>
+        <w:rPr>
+          <w:rtl w:val="0"/>
+        </w:rPr>
+      </w:r>
+    </w:p>
+    <w:p>
+      <w:pPr>
+        <w:rPr>
+          <w:rFonts w:ascii="Calibri" w:cs="Calibri" w:eastAsia="Calibri" w:hAnsi="Calibri"/>
+        </w:rPr>
+      </w:pPr>
+      <w:r>
+        <w:rPr>
+          <w:rFonts w:ascii="Calibri" w:cs="Calibri" w:eastAsia="Calibri" w:hAnsi="Calibri"/>
+          <w:b w:val="1"/>
+          <w:rtl w:val="0"/>
+        </w:rPr>
+        <w:t xml:space="preserve">Question text</w:t>
+      </w:r>
+      <w:r>
+        <w:rPr>
+          <w:rFonts w:ascii="Calibri" w:cs="Calibri" w:eastAsia="Calibri" w:hAnsi="Calibri"/>
+          <w:rtl w:val="0"/>
+        </w:rPr>
+        <w:t xml:space="preserve">: </w:t>
+      </w:r>
+    </w:p>
+    <w:p>
+      <w:pPr>
+        <w:rPr>
+          <w:color w:val="434343"/>
+        </w:rPr>
+      </w:pPr>
+      <w:r>
+        <w:rPr>
+          <w:color w:val="434343"/>
+          <w:rtl w:val="0"/>
+        </w:rPr>
+        <w:t xml:space="preserve">You work as a data scientist for a car manufacturer that has started to venture into the fully electric vehicle market. Your company currently has two models of electric cars in the US market. These cars have many sensors on them that emit data back to your EMR cluster where you store the data in your S3 data lake. You need to be able to be able to generate interactive visualizations in real-time of the sensor data for your management team so that they can get insight into the use of their new electric models.</w:t>
+      </w:r>
+    </w:p>
+    <w:p>
+      <w:pPr>
+        <w:rPr>
+          <w:color w:val="434343"/>
+        </w:rPr>
+      </w:pPr>
+      <w:r>
+        <w:rPr>
+          <w:rtl w:val="0"/>
+        </w:rPr>
+      </w:r>
+    </w:p>
+    <w:p>
+      <w:pPr>
+        <w:rPr>
+          <w:color w:val="434343"/>
+        </w:rPr>
+      </w:pPr>
+      <w:r>
+        <w:rPr>
+          <w:color w:val="434343"/>
+          <w:rtl w:val="0"/>
+        </w:rPr>
+        <w:t xml:space="preserve">What is the most efficient way to build your real-time visualization for your management team?</w:t>
+      </w:r>
+    </w:p>
+    <w:p>
+      <w:pPr>
+        <w:ind w:left="0" w:firstLine="0"/>
+        <w:rPr>
+          <w:color w:val="434343"/>
+        </w:rPr>
+      </w:pPr>
+      <w:r>
+        <w:rPr>
+          <w:rtl w:val="0"/>
+        </w:rPr>
+      </w:r>
+    </w:p>
+    <w:p>
+      <w:pPr>
+        <w:numPr>
+          <w:ilvl w:val="0"/>
+          <w:numId w:val="6"/>
+        </w:numPr>
+        <w:ind w:left="720" w:hanging="360"/>
+        <w:rPr>
+          <w:color w:val="434343"/>
+        </w:rPr>
+      </w:pPr>
+      <w:r>
+        <w:rPr>
+          <w:color w:val="434343"/>
+          <w:rtl w:val="0"/>
+        </w:rPr>
+        <w:t xml:space="preserve">Create Presto tables in your Hive metastore and import your data into SPICE so you can create QuickSight visualizations using Presto queries.</w:t>
+      </w:r>
+    </w:p>
+    <w:p>
+      <w:pPr>
+        <w:numPr>
+          <w:ilvl w:val="0"/>
+          <w:numId w:val="6"/>
+        </w:numPr>
+        <w:ind w:left="720" w:hanging="360"/>
+        <w:rPr>
+          <w:color w:val="434343"/>
+        </w:rPr>
+      </w:pPr>
+      <w:r>
+        <w:rPr>
+          <w:color w:val="434343"/>
+          <w:rtl w:val="0"/>
+        </w:rPr>
+        <w:t xml:space="preserve">Create Presto tables in your Hive metastore then create QuickSight visualizations using Presto queries.</w:t>
+      </w:r>
+    </w:p>
+    <w:p>
+      <w:pPr>
+        <w:numPr>
+          <w:ilvl w:val="0"/>
+          <w:numId w:val="6"/>
+        </w:numPr>
+        <w:ind w:left="720" w:hanging="360"/>
+        <w:rPr>
+          <w:color w:val="434343"/>
+        </w:rPr>
+      </w:pPr>
+      <w:r>
+        <w:rPr>
+          <w:color w:val="434343"/>
+          <w:rtl w:val="0"/>
+        </w:rPr>
+        <w:t xml:space="preserve">Create Presto tables in your Hive metastore and </w:t>
+      </w:r>
+      <w:r>
+        <w:rPr>
+          <w:color w:val="434343"/>
+          <w:rtl w:val="0"/>
+        </w:rPr>
+        <w:t xml:space="preserve">specify the Glue data catalog as the default Hive metastore for Presto. Create QuickSight visualizations using Presto queries.</w:t>
+      </w:r>
+      <w:r>
+        <w:rPr>
+          <w:rtl w:val="0"/>
+        </w:rPr>
+      </w:r>
+    </w:p>
+    <w:p>
+      <w:pPr>
+        <w:numPr>
+          <w:ilvl w:val="0"/>
+          <w:numId w:val="6"/>
+        </w:numPr>
+        <w:ind w:left="720" w:hanging="360"/>
+        <w:rPr>
+          <w:color w:val="434343"/>
+        </w:rPr>
+      </w:pPr>
+      <w:r>
+        <w:rPr>
+          <w:color w:val="434343"/>
+          <w:rtl w:val="0"/>
+        </w:rPr>
+        <w:t xml:space="preserve">Create Presto tables in your Hive metastore and specify the Glue data catalog as the default Hive metastore for Presto. Use a Glue ETL job to load the data from Presto onto your S3 bucket in the CSV format. Create QuickSight visualizations using the CSV files.</w:t>
+      </w:r>
+    </w:p>
+    <w:p>
+      <w:pPr>
+        <w:rPr>
+          <w:color w:val="434343"/>
+        </w:rPr>
+      </w:pPr>
+      <w:r>
+        <w:rPr>
+          <w:rtl w:val="0"/>
+        </w:rPr>
+      </w:r>
+    </w:p>
+    <w:p>
+      <w:pPr>
+        <w:rPr>
+          <w:color w:val="434343"/>
+        </w:rPr>
+      </w:pPr>
+      <w:r>
+        <w:rPr>
+          <w:rFonts w:ascii="Calibri" w:cs="Calibri" w:eastAsia="Calibri" w:hAnsi="Calibri"/>
+          <w:b w:val="1"/>
+          <w:rtl w:val="0"/>
+        </w:rPr>
+        <w:t xml:space="preserve">Answer:</w:t>
+      </w:r>
+      <w:r>
+        <w:rPr>
+          <w:color w:val="434343"/>
+          <w:rtl w:val="0"/>
+        </w:rPr>
+        <w:t xml:space="preserve"> B</w:t>
+      </w:r>
+    </w:p>
+    <w:p>
+      <w:pPr>
+        <w:rPr>
+          <w:color w:val="434343"/>
+        </w:rPr>
+      </w:pPr>
+      <w:r>
+        <w:rPr>
+          <w:rtl w:val="0"/>
+        </w:rPr>
+      </w:r>
+    </w:p>
+    <w:p>
+      <w:pPr>
+        <w:rPr>
+          <w:color w:val="434343"/>
+        </w:rPr>
+      </w:pPr>
+      <w:r>
+        <w:rPr>
+          <w:rFonts w:ascii="Calibri" w:cs="Calibri" w:eastAsia="Calibri" w:hAnsi="Calibri"/>
+          <w:b w:val="1"/>
+          <w:rtl w:val="0"/>
+        </w:rPr>
+        <w:t xml:space="preserve">Explanation:</w:t>
+      </w:r>
+      <w:r>
+        <w:rPr>
+          <w:rtl w:val="0"/>
+        </w:rPr>
+      </w:r>
+    </w:p>
+    <w:p>
+      <w:pPr>
+        <w:rPr>
+          <w:color w:val="444444"/>
+          <w:highlight w:val="white"/>
+        </w:rPr>
+      </w:pPr>
+      <w:r>
+        <w:rPr>
+          <w:color w:val="434343"/>
+          <w:rtl w:val="0"/>
+        </w:rPr>
+        <w:t xml:space="preserve">Option A is incorrect</w:t>
+      </w:r>
+      <w:r>
+        <w:rPr>
+          <w:color w:val="444444"/>
+          <w:highlight w:val="white"/>
+          <w:rtl w:val="0"/>
+        </w:rPr>
+        <w:t xml:space="preserve">. Loading your data from Presto into SPICE makes your data static. You need real-time visualizations.</w:t>
+      </w:r>
+    </w:p>
+    <w:p>
+      <w:pPr>
+        <w:rPr>
+          <w:color w:val="444444"/>
+          <w:highlight w:val="white"/>
+        </w:rPr>
+      </w:pPr>
+      <w:r>
+        <w:rPr>
+          <w:rtl w:val="0"/>
+        </w:rPr>
+      </w:r>
+    </w:p>
+    <w:p>
+      <w:pPr>
+        <w:rPr>
+          <w:color w:val="383a42"/>
+          <w:shd w:fill="fafafa" w:val="clear"/>
+        </w:rPr>
+      </w:pPr>
+      <w:r>
+        <w:rPr>
+          <w:color w:val="444444"/>
+          <w:highlight w:val="white"/>
+          <w:rtl w:val="0"/>
+        </w:rPr>
+        <w:t xml:space="preserve">Option B is correct. You can directly query your data using Presto queries from your QuickSight visualizations. This gives you real-time visualizations as the data arrives in your EMR cluster. </w:t>
+      </w:r>
+      <w:r>
+        <w:rPr>
+          <w:rtl w:val="0"/>
+        </w:rPr>
+      </w:r>
+    </w:p>
+    <w:p>
+      <w:pPr>
+        <w:rPr>
+          <w:color w:val="444444"/>
+          <w:highlight w:val="white"/>
+        </w:rPr>
+      </w:pPr>
+      <w:r>
+        <w:rPr>
+          <w:rtl w:val="0"/>
+        </w:rPr>
+      </w:r>
+    </w:p>
+    <w:p>
+      <w:pPr>
+        <w:rPr>
+          <w:color w:val="444444"/>
+          <w:highlight w:val="white"/>
+        </w:rPr>
+      </w:pPr>
+      <w:r>
+        <w:rPr>
+          <w:color w:val="444444"/>
+          <w:highlight w:val="white"/>
+          <w:rtl w:val="0"/>
+        </w:rPr>
+        <w:t xml:space="preserve">Option C is incorrect. There is no need to use the Glue data catalog as your Hive metastore since you can just use the Hive metastore. Using the Glue data catalog over complicates the solution making this option less efficient. </w:t>
+        <w:br w:type="textWrapping"/>
+      </w:r>
+    </w:p>
+    <w:p>
+      <w:pPr>
+        <w:rPr>
+          <w:color w:val="444444"/>
+          <w:highlight w:val="white"/>
+        </w:rPr>
+      </w:pPr>
+      <w:r>
+        <w:rPr>
+          <w:color w:val="444444"/>
+          <w:highlight w:val="white"/>
+          <w:rtl w:val="0"/>
+        </w:rPr>
+        <w:t xml:space="preserve">Option D is incorrect. There is no need to use the Glue data catalog as your Hive metastore since you can just use the Hive metastore. Also, using a Glue ETL job to convert your data to CSV before using the data in your visualizations is unnecessary, since you can query your data directly from QuickSight using Presto queries. This over complicates the solution making this option less efficient.</w:t>
+      </w:r>
+    </w:p>
+    <w:p>
+      <w:pPr>
+        <w:rPr>
+          <w:color w:val="383a42"/>
+          <w:shd w:fill="fafafa" w:val="clear"/>
+        </w:rPr>
+      </w:pPr>
+      <w:r>
+        <w:rPr>
+          <w:rtl w:val="0"/>
+        </w:rPr>
+      </w:r>
+    </w:p>
+    <w:p>
+      <w:pPr>
+        <w:rPr>
+          <w:rFonts w:ascii="Calibri" w:cs="Calibri" w:eastAsia="Calibri" w:hAnsi="Calibri"/>
+          <w:b w:val="1"/>
+        </w:rPr>
+      </w:pPr>
+      <w:r>
+        <w:rPr>
+          <w:rFonts w:ascii="Calibri" w:cs="Calibri" w:eastAsia="Calibri" w:hAnsi="Calibri"/>
+          <w:b w:val="1"/>
+          <w:rtl w:val="0"/>
+        </w:rPr>
+        <w:t xml:space="preserve">Reference:</w:t>
+      </w:r>
+    </w:p>
+    <w:p>
+      <w:pPr>
+        <w:rPr>
+          <w:color w:val="444444"/>
+        </w:rPr>
+      </w:pPr>
+      <w:r>
+        <w:rPr>
+          <w:color w:val="444444"/>
+          <w:rtl w:val="0"/>
+        </w:rPr>
+        <w:t xml:space="preserve">Please see the Amazon QuickSight user guide titled</w:t>
+      </w:r>
+      <w:r>
+        <w:rPr>
+          <w:b w:val="1"/>
+          <w:color w:val="444444"/>
+          <w:rtl w:val="0"/>
+        </w:rPr>
+        <w:t xml:space="preserve"> Creating a Data Source Using Presto </w:t>
+      </w:r>
+      <w:r>
+        <w:rPr>
+          <w:color w:val="444444"/>
+          <w:rtl w:val="0"/>
+        </w:rPr>
+        <w:t xml:space="preserve">(</w:t>
+      </w:r>
+      <w:hyperlink r:id="rId145">
+        <w:r>
+          <w:rPr>
+            <w:color w:val="1155cc"/>
+            <w:u w:val="single"/>
+            <w:rtl w:val="0"/>
+          </w:rPr>
+          <w:t xml:space="preserve">https://docs.aws.amazon.com/quicksight/latest/user/create-a-data-source-presto.html</w:t>
+        </w:r>
+      </w:hyperlink>
+      <w:r>
+        <w:rPr>
+          <w:color w:val="444444"/>
+          <w:rtl w:val="0"/>
+        </w:rPr>
+        <w:t xml:space="preserve">), the Amazon EMR release guide titled</w:t>
+      </w:r>
+      <w:r>
+        <w:rPr>
+          <w:b w:val="1"/>
+          <w:color w:val="444444"/>
+          <w:rtl w:val="0"/>
+        </w:rPr>
+        <w:t xml:space="preserve"> Using Presto with the AWS Glue Data Catalog </w:t>
+      </w:r>
+      <w:r>
+        <w:rPr>
+          <w:color w:val="444444"/>
+          <w:rtl w:val="0"/>
+        </w:rPr>
+        <w:t xml:space="preserve">(</w:t>
+      </w:r>
+      <w:hyperlink r:id="rId146">
+        <w:r>
+          <w:rPr>
+            <w:color w:val="1155cc"/>
+            <w:u w:val="single"/>
+            <w:rtl w:val="0"/>
+          </w:rPr>
+          <w:t xml:space="preserve">https://docs.aws.amazon.com/emr/latest/ReleaseGuide/emr-presto-glue.html</w:t>
+        </w:r>
+      </w:hyperlink>
+      <w:r>
+        <w:rPr>
+          <w:color w:val="444444"/>
+          <w:rtl w:val="0"/>
+        </w:rPr>
+        <w:t xml:space="preserve">), the Amazon QuickSight user guide titled</w:t>
+      </w:r>
+      <w:r>
+        <w:rPr>
+          <w:b w:val="1"/>
+          <w:color w:val="444444"/>
+          <w:rtl w:val="0"/>
+        </w:rPr>
+        <w:t xml:space="preserve"> Supported Data Sources </w:t>
+      </w:r>
+      <w:r>
+        <w:rPr>
+          <w:color w:val="444444"/>
+          <w:rtl w:val="0"/>
+        </w:rPr>
+        <w:t xml:space="preserve">(</w:t>
+      </w:r>
+      <w:hyperlink r:id="rId147">
+        <w:r>
+          <w:rPr>
+            <w:color w:val="1155cc"/>
+            <w:u w:val="single"/>
+            <w:rtl w:val="0"/>
+          </w:rPr>
+          <w:t xml:space="preserve">https://docs.aws.amazon.com/quicksight/latest/user/supported-data-sources.html</w:t>
+        </w:r>
+      </w:hyperlink>
+      <w:r>
+        <w:rPr>
+          <w:color w:val="444444"/>
+          <w:rtl w:val="0"/>
+        </w:rPr>
+        <w:t xml:space="preserve">), and the AWS Big Data blog titled</w:t>
+      </w:r>
+      <w:r>
+        <w:rPr>
+          <w:b w:val="1"/>
+          <w:color w:val="444444"/>
+          <w:rtl w:val="0"/>
+        </w:rPr>
+        <w:t xml:space="preserve"> </w:t>
+      </w:r>
+      <w:r>
+        <w:rPr>
+          <w:b w:val="1"/>
+          <w:color w:val="444444"/>
+          <w:rtl w:val="0"/>
+        </w:rPr>
+        <w:t xml:space="preserve">Visualize Big Data with Amazon QuickSight, Presto, and Apache Spark on Amazon EMR </w:t>
+      </w:r>
+      <w:r>
+        <w:rPr>
+          <w:color w:val="444444"/>
+          <w:rtl w:val="0"/>
+        </w:rPr>
+        <w:t xml:space="preserve">(</w:t>
+      </w:r>
+      <w:hyperlink r:id="rId148">
+        <w:r>
+          <w:rPr>
+            <w:color w:val="1155cc"/>
+            <w:u w:val="single"/>
+            <w:rtl w:val="0"/>
+          </w:rPr>
+          <w:t xml:space="preserve">https://aws.amazon.com/blogs/big-data/visualize-big-data-with-amazon-quicksight-presto-and-apache-spark-on-amazon-emr/</w:t>
+        </w:r>
+      </w:hyperlink>
+      <w:r>
+        <w:rPr>
+          <w:color w:val="444444"/>
+          <w:rtl w:val="0"/>
+        </w:rPr>
+        <w:t xml:space="preserve">)</w:t>
+      </w:r>
+    </w:p>
+    <w:p>
+      <w:pPr>
+        <w:rPr>
+          <w:b w:val="1"/>
+          <w:color w:val="444444"/>
+        </w:rPr>
+      </w:pPr>
+      <w:r>
+        <w:rPr>
+          <w:rtl w:val="0"/>
+        </w:rPr>
+      </w:r>
+    </w:p>
+    <w:p>
+      <w:pPr>
+        <w:rPr>
+          <w:b w:val="1"/>
+          <w:color w:val="444444"/>
+        </w:rPr>
+      </w:pPr>
+      <w:r>
+        <w:rPr>
+          <w:rtl w:val="0"/>
+        </w:rPr>
+      </w:r>
+    </w:p>
+    <w:p>
+      <w:pPr>
+        <w:rPr>
+          <w:b w:val="1"/>
+          <w:color w:val="444444"/>
+        </w:rPr>
+      </w:pPr>
+      <w:r>
+        <w:rPr>
+          <w:rtl w:val="0"/>
+        </w:rPr>
+      </w:r>
+    </w:p>
+    <w:p>
+      <w:pPr>
+        <w:rPr>
+          <w:b w:val="1"/>
+          <w:color w:val="444444"/>
+        </w:rPr>
+      </w:pPr>
+      <w:r>
+        <w:rPr>
+          <w:rtl w:val="0"/>
+        </w:rPr>
       </w:r>
     </w:p>
     <w:p>
@@ -33371,6 +34074,116 @@
     </w:lvl>
   </w:abstractNum>
   <w:abstractNum w:abstractNumId="35">
+    <w:lvl w:ilvl="0">
+      <w:start w:val="1"/>
+      <w:numFmt w:val="upperLetter"/>
+      <w:lvlText w:val="%1)"/>
+      <w:lvlJc w:val="left"/>
+      <w:pPr>
+        <w:ind w:left="720" w:hanging="360"/>
+      </w:pPr>
+      <w:rPr>
+        <w:u w:val="none"/>
+      </w:rPr>
+    </w:lvl>
+    <w:lvl w:ilvl="1">
+      <w:start w:val="1"/>
+      <w:numFmt w:val="lowerLetter"/>
+      <w:lvlText w:val="%2)"/>
+      <w:lvlJc w:val="left"/>
+      <w:pPr>
+        <w:ind w:left="1440" w:hanging="360"/>
+      </w:pPr>
+      <w:rPr>
+        <w:u w:val="none"/>
+      </w:rPr>
+    </w:lvl>
+    <w:lvl w:ilvl="2">
+      <w:start w:val="1"/>
+      <w:numFmt w:val="lowerRoman"/>
+      <w:lvlText w:val="%3)"/>
+      <w:lvlJc w:val="right"/>
+      <w:pPr>
+        <w:ind w:left="2160" w:hanging="360"/>
+      </w:pPr>
+      <w:rPr>
+        <w:u w:val="none"/>
+      </w:rPr>
+    </w:lvl>
+    <w:lvl w:ilvl="3">
+      <w:start w:val="1"/>
+      <w:numFmt w:val="decimal"/>
+      <w:lvlText w:val="(%4)"/>
+      <w:lvlJc w:val="left"/>
+      <w:pPr>
+        <w:ind w:left="2880" w:hanging="360"/>
+      </w:pPr>
+      <w:rPr>
+        <w:u w:val="none"/>
+      </w:rPr>
+    </w:lvl>
+    <w:lvl w:ilvl="4">
+      <w:start w:val="1"/>
+      <w:numFmt w:val="lowerLetter"/>
+      <w:lvlText w:val="(%5)"/>
+      <w:lvlJc w:val="left"/>
+      <w:pPr>
+        <w:ind w:left="3600" w:hanging="360"/>
+      </w:pPr>
+      <w:rPr>
+        <w:u w:val="none"/>
+      </w:rPr>
+    </w:lvl>
+    <w:lvl w:ilvl="5">
+      <w:start w:val="1"/>
+      <w:numFmt w:val="lowerRoman"/>
+      <w:lvlText w:val="(%6)"/>
+      <w:lvlJc w:val="right"/>
+      <w:pPr>
+        <w:ind w:left="4320" w:hanging="360"/>
+      </w:pPr>
+      <w:rPr>
+        <w:u w:val="none"/>
+      </w:rPr>
+    </w:lvl>
+    <w:lvl w:ilvl="6">
+      <w:start w:val="1"/>
+      <w:numFmt w:val="decimal"/>
+      <w:lvlText w:val="%7."/>
+      <w:lvlJc w:val="left"/>
+      <w:pPr>
+        <w:ind w:left="5040" w:hanging="360"/>
+      </w:pPr>
+      <w:rPr>
+        <w:u w:val="none"/>
+      </w:rPr>
+    </w:lvl>
+    <w:lvl w:ilvl="7">
+      <w:start w:val="1"/>
+      <w:numFmt w:val="lowerLetter"/>
+      <w:lvlText w:val="%8."/>
+      <w:lvlJc w:val="left"/>
+      <w:pPr>
+        <w:ind w:left="5760" w:hanging="360"/>
+      </w:pPr>
+      <w:rPr>
+        <w:u w:val="none"/>
+      </w:rPr>
+    </w:lvl>
+    <w:lvl w:ilvl="8">
+      <w:start w:val="1"/>
+      <w:numFmt w:val="lowerRoman"/>
+      <w:lvlText w:val="%9."/>
+      <w:lvlJc w:val="right"/>
+      <w:pPr>
+        <w:ind w:left="6480" w:hanging="360"/>
+      </w:pPr>
+      <w:rPr>
+        <w:u w:val="none"/>
+      </w:rPr>
+    </w:lvl>
+  </w:abstractNum>
+  <w:abstractNum w:abstractNumId="36">
     <w:lvl w:ilvl="0">
       <w:start w:val="1"/>
       <w:numFmt w:val="upperLetter"/>
@@ -33584,6 +34397,9 @@
   </w:num>
   <w:num w:numId="35">
     <w:abstractNumId w:val="35"/>
+  </w:num>
+  <w:num w:numId="36">
+    <w:abstractNumId w:val="36"/>
   </w:num>
 </w:numbering>
 </file>

</xml_diff>

<commit_message>
added question 37 to DA cert questions set #2
</commit_message>
<xml_diff>
--- a/public/Exam Notes/DA-Vincent-1-65-May-4.docx
+++ b/public/Exam Notes/DA-Vincent-1-65-May-4.docx
@@ -6514,7 +6514,7 @@
       <w:pPr>
         <w:numPr>
           <w:ilvl w:val="0"/>
-          <w:numId w:val="29"/>
+          <w:numId w:val="30"/>
         </w:numPr>
         <w:ind w:left="720" w:hanging="360"/>
         <w:rPr>
@@ -6549,7 +6549,7 @@
       <w:pPr>
         <w:numPr>
           <w:ilvl w:val="0"/>
-          <w:numId w:val="29"/>
+          <w:numId w:val="30"/>
         </w:numPr>
         <w:ind w:left="720" w:hanging="360"/>
         <w:rPr>
@@ -6585,7 +6585,7 @@
       <w:pPr>
         <w:numPr>
           <w:ilvl w:val="0"/>
-          <w:numId w:val="29"/>
+          <w:numId w:val="30"/>
         </w:numPr>
         <w:ind w:left="720" w:hanging="360"/>
         <w:rPr>
@@ -6634,7 +6634,7 @@
       <w:pPr>
         <w:numPr>
           <w:ilvl w:val="0"/>
-          <w:numId w:val="29"/>
+          <w:numId w:val="30"/>
         </w:numPr>
         <w:ind w:left="720" w:hanging="360"/>
         <w:rPr>
@@ -7253,7 +7253,7 @@
       <w:pPr>
         <w:numPr>
           <w:ilvl w:val="0"/>
-          <w:numId w:val="32"/>
+          <w:numId w:val="33"/>
         </w:numPr>
         <w:ind w:left="720" w:hanging="360"/>
         <w:rPr>
@@ -7273,7 +7273,7 @@
       <w:pPr>
         <w:numPr>
           <w:ilvl w:val="0"/>
-          <w:numId w:val="32"/>
+          <w:numId w:val="33"/>
         </w:numPr>
         <w:ind w:left="720" w:hanging="360"/>
         <w:rPr>
@@ -7294,7 +7294,7 @@
       <w:pPr>
         <w:numPr>
           <w:ilvl w:val="0"/>
-          <w:numId w:val="32"/>
+          <w:numId w:val="33"/>
         </w:numPr>
         <w:ind w:left="720" w:hanging="360"/>
         <w:rPr>
@@ -7315,7 +7315,7 @@
       <w:pPr>
         <w:numPr>
           <w:ilvl w:val="0"/>
-          <w:numId w:val="32"/>
+          <w:numId w:val="33"/>
         </w:numPr>
         <w:ind w:left="720" w:hanging="360"/>
         <w:rPr>
@@ -11008,7 +11008,7 @@
       <w:pPr>
         <w:numPr>
           <w:ilvl w:val="0"/>
-          <w:numId w:val="34"/>
+          <w:numId w:val="35"/>
         </w:numPr>
         <w:ind w:left="720" w:hanging="360"/>
         <w:rPr>
@@ -11028,7 +11028,7 @@
       <w:pPr>
         <w:numPr>
           <w:ilvl w:val="0"/>
-          <w:numId w:val="34"/>
+          <w:numId w:val="35"/>
         </w:numPr>
         <w:ind w:left="720" w:hanging="360"/>
         <w:rPr>
@@ -11049,7 +11049,7 @@
       <w:pPr>
         <w:numPr>
           <w:ilvl w:val="0"/>
-          <w:numId w:val="34"/>
+          <w:numId w:val="35"/>
         </w:numPr>
         <w:ind w:left="720" w:hanging="360"/>
         <w:rPr>
@@ -11070,7 +11070,7 @@
       <w:pPr>
         <w:numPr>
           <w:ilvl w:val="0"/>
-          <w:numId w:val="34"/>
+          <w:numId w:val="35"/>
         </w:numPr>
         <w:ind w:left="720" w:hanging="360"/>
         <w:rPr>
@@ -18979,7 +18979,7 @@
       <w:pPr>
         <w:numPr>
           <w:ilvl w:val="0"/>
-          <w:numId w:val="31"/>
+          <w:numId w:val="32"/>
         </w:numPr>
         <w:ind w:left="720" w:hanging="360"/>
         <w:rPr>
@@ -18998,7 +18998,7 @@
       <w:pPr>
         <w:numPr>
           <w:ilvl w:val="0"/>
-          <w:numId w:val="31"/>
+          <w:numId w:val="32"/>
         </w:numPr>
         <w:ind w:left="720" w:hanging="360"/>
         <w:rPr>
@@ -19017,7 +19017,7 @@
       <w:pPr>
         <w:numPr>
           <w:ilvl w:val="0"/>
-          <w:numId w:val="31"/>
+          <w:numId w:val="32"/>
         </w:numPr>
         <w:ind w:left="720" w:hanging="360"/>
         <w:rPr>
@@ -19036,7 +19036,7 @@
       <w:pPr>
         <w:numPr>
           <w:ilvl w:val="0"/>
-          <w:numId w:val="31"/>
+          <w:numId w:val="32"/>
         </w:numPr>
         <w:ind w:left="720" w:hanging="360"/>
         <w:rPr>
@@ -20389,7 +20389,7 @@
       <w:pPr>
         <w:numPr>
           <w:ilvl w:val="0"/>
-          <w:numId w:val="35"/>
+          <w:numId w:val="36"/>
         </w:numPr>
         <w:ind w:left="720" w:hanging="360"/>
         <w:rPr>
@@ -20408,7 +20408,7 @@
       <w:pPr>
         <w:numPr>
           <w:ilvl w:val="0"/>
-          <w:numId w:val="35"/>
+          <w:numId w:val="36"/>
         </w:numPr>
         <w:ind w:left="720" w:hanging="360"/>
         <w:rPr>
@@ -20427,7 +20427,7 @@
       <w:pPr>
         <w:numPr>
           <w:ilvl w:val="0"/>
-          <w:numId w:val="35"/>
+          <w:numId w:val="36"/>
         </w:numPr>
         <w:ind w:left="720" w:hanging="360"/>
         <w:rPr>
@@ -20446,7 +20446,7 @@
       <w:pPr>
         <w:numPr>
           <w:ilvl w:val="0"/>
-          <w:numId w:val="35"/>
+          <w:numId w:val="36"/>
         </w:numPr>
         <w:ind w:left="720" w:hanging="360"/>
         <w:rPr>
@@ -25250,7 +25250,7 @@
       <w:pPr>
         <w:numPr>
           <w:ilvl w:val="0"/>
-          <w:numId w:val="36"/>
+          <w:numId w:val="37"/>
         </w:numPr>
         <w:ind w:left="720" w:hanging="360"/>
         <w:rPr>
@@ -25274,7 +25274,7 @@
       <w:pPr>
         <w:numPr>
           <w:ilvl w:val="0"/>
-          <w:numId w:val="36"/>
+          <w:numId w:val="37"/>
         </w:numPr>
         <w:ind w:left="720" w:hanging="360"/>
         <w:rPr>
@@ -25305,7 +25305,7 @@
       <w:pPr>
         <w:numPr>
           <w:ilvl w:val="0"/>
-          <w:numId w:val="36"/>
+          <w:numId w:val="37"/>
         </w:numPr>
         <w:ind w:left="720" w:hanging="360"/>
         <w:rPr>
@@ -25336,7 +25336,7 @@
       <w:pPr>
         <w:numPr>
           <w:ilvl w:val="0"/>
-          <w:numId w:val="36"/>
+          <w:numId w:val="37"/>
         </w:numPr>
         <w:ind w:left="720" w:hanging="360"/>
         <w:rPr>
@@ -25362,7 +25362,7 @@
       <w:pPr>
         <w:numPr>
           <w:ilvl w:val="0"/>
-          <w:numId w:val="36"/>
+          <w:numId w:val="37"/>
         </w:numPr>
         <w:ind w:left="720" w:hanging="360"/>
         <w:rPr>
@@ -27089,7 +27089,7 @@
       <w:pPr>
         <w:numPr>
           <w:ilvl w:val="0"/>
-          <w:numId w:val="30"/>
+          <w:numId w:val="31"/>
         </w:numPr>
         <w:ind w:left="720" w:hanging="360"/>
         <w:rPr>
@@ -27141,7 +27141,7 @@
       <w:pPr>
         <w:numPr>
           <w:ilvl w:val="0"/>
-          <w:numId w:val="30"/>
+          <w:numId w:val="31"/>
         </w:numPr>
         <w:ind w:left="720" w:hanging="360"/>
         <w:rPr>
@@ -27172,7 +27172,7 @@
       <w:pPr>
         <w:numPr>
           <w:ilvl w:val="0"/>
-          <w:numId w:val="30"/>
+          <w:numId w:val="31"/>
         </w:numPr>
         <w:ind w:left="720" w:hanging="360"/>
         <w:rPr>
@@ -27191,7 +27191,7 @@
       <w:pPr>
         <w:numPr>
           <w:ilvl w:val="0"/>
-          <w:numId w:val="30"/>
+          <w:numId w:val="31"/>
         </w:numPr>
         <w:ind w:left="720" w:hanging="360"/>
         <w:rPr>
@@ -28560,7 +28560,7 @@
       <w:pPr>
         <w:numPr>
           <w:ilvl w:val="0"/>
-          <w:numId w:val="33"/>
+          <w:numId w:val="34"/>
         </w:numPr>
         <w:ind w:left="720" w:hanging="360"/>
         <w:rPr>
@@ -28579,7 +28579,7 @@
       <w:pPr>
         <w:numPr>
           <w:ilvl w:val="0"/>
-          <w:numId w:val="33"/>
+          <w:numId w:val="34"/>
         </w:numPr>
         <w:ind w:left="720" w:hanging="360"/>
         <w:rPr>
@@ -28598,7 +28598,7 @@
       <w:pPr>
         <w:numPr>
           <w:ilvl w:val="0"/>
-          <w:numId w:val="33"/>
+          <w:numId w:val="34"/>
         </w:numPr>
         <w:ind w:left="720" w:hanging="360"/>
         <w:rPr>
@@ -28617,7 +28617,7 @@
       <w:pPr>
         <w:numPr>
           <w:ilvl w:val="0"/>
-          <w:numId w:val="33"/>
+          <w:numId w:val="34"/>
         </w:numPr>
         <w:ind w:left="720" w:hanging="360"/>
         <w:rPr>
@@ -30273,34 +30273,619 @@
     </w:p>
     <w:p>
       <w:pPr>
-        <w:rPr>
-          <w:b w:val="1"/>
-          <w:color w:val="444444"/>
-        </w:rPr>
-      </w:pPr>
-      <w:r>
-        <w:rPr>
-          <w:rtl w:val="0"/>
-        </w:rPr>
-      </w:r>
-    </w:p>
-    <w:p>
-      <w:pPr>
-        <w:rPr>
-          <w:b w:val="1"/>
-          <w:color w:val="444444"/>
-        </w:rPr>
-      </w:pPr>
-      <w:r>
-        <w:rPr>
-          <w:rtl w:val="0"/>
-        </w:rPr>
-      </w:r>
-    </w:p>
-    <w:p>
-      <w:pPr>
-        <w:rPr>
-          <w:b w:val="1"/>
+        <w:rPr/>
+      </w:pPr>
+      <w:r>
+        <w:rPr>
+          <w:rtl w:val="0"/>
+        </w:rPr>
+        <w:t xml:space="preserve">Question: 37</w:t>
+      </w:r>
+    </w:p>
+    <w:p>
+      <w:pPr>
+        <w:rPr>
+          <w:color w:val="999999"/>
+        </w:rPr>
+      </w:pPr>
+      <w:r>
+        <w:rPr>
+          <w:b w:val="1"/>
+          <w:rtl w:val="0"/>
+        </w:rPr>
+        <w:t xml:space="preserve">Main​ ​Topic​ ​:​ </w:t>
+      </w:r>
+      <w:r>
+        <w:rPr>
+          <w:color w:val="999999"/>
+          <w:rtl w:val="0"/>
+        </w:rPr>
+        <w:t xml:space="preserve">Data Analytics</w:t>
+      </w:r>
+    </w:p>
+    <w:p>
+      <w:pPr>
+        <w:rPr>
+          <w:b w:val="1"/>
+          <w:color w:val="999999"/>
+        </w:rPr>
+      </w:pPr>
+      <w:r>
+        <w:rPr>
+          <w:b w:val="1"/>
+          <w:rtl w:val="0"/>
+        </w:rPr>
+        <w:t xml:space="preserve">Sub​ ​Topic​ ​:​ </w:t>
+      </w:r>
+      <w:r>
+        <w:rPr>
+          <w:b w:val="1"/>
+          <w:color w:val="999999"/>
+          <w:rtl w:val="0"/>
+        </w:rPr>
+        <w:t xml:space="preserve">Select appropriate authentication and authorization mechanisms</w:t>
+      </w:r>
+      <w:r>
+        <w:rPr>
+          <w:b w:val="1"/>
+          <w:color w:val="999999"/>
+          <w:rtl w:val="0"/>
+        </w:rPr>
+        <w:t xml:space="preserve"> </w:t>
+      </w:r>
+    </w:p>
+    <w:p>
+      <w:pPr>
+        <w:rPr>
+          <w:color w:val="999999"/>
+        </w:rPr>
+      </w:pPr>
+      <w:r>
+        <w:rPr>
+          <w:rtl w:val="0"/>
+        </w:rPr>
+      </w:r>
+    </w:p>
+    <w:p>
+      <w:pPr>
+        <w:rPr>
+          <w:b w:val="1"/>
+          <w:color w:val="999999"/>
+        </w:rPr>
+      </w:pPr>
+      <w:r>
+        <w:rPr>
+          <w:b w:val="1"/>
+          <w:rtl w:val="0"/>
+        </w:rPr>
+        <w:t xml:space="preserve">Domain: </w:t>
+      </w:r>
+      <w:r>
+        <w:rPr>
+          <w:color w:val="999999"/>
+          <w:rtl w:val="0"/>
+        </w:rPr>
+        <w:t xml:space="preserve">Security  </w:t>
+      </w:r>
+      <w:r>
+        <w:rPr>
+          <w:rtl w:val="0"/>
+        </w:rPr>
+      </w:r>
+    </w:p>
+    <w:p>
+      <w:pPr>
+        <w:rPr>
+          <w:b w:val="1"/>
+        </w:rPr>
+      </w:pPr>
+      <w:r>
+        <w:rPr>
+          <w:rtl w:val="0"/>
+        </w:rPr>
+      </w:r>
+    </w:p>
+    <w:p>
+      <w:pPr>
+        <w:rPr>
+          <w:rFonts w:ascii="Calibri" w:cs="Calibri" w:eastAsia="Calibri" w:hAnsi="Calibri"/>
+        </w:rPr>
+      </w:pPr>
+      <w:r>
+        <w:rPr>
+          <w:rFonts w:ascii="Calibri" w:cs="Calibri" w:eastAsia="Calibri" w:hAnsi="Calibri"/>
+          <w:b w:val="1"/>
+          <w:rtl w:val="0"/>
+        </w:rPr>
+        <w:t xml:space="preserve">Question text</w:t>
+      </w:r>
+      <w:r>
+        <w:rPr>
+          <w:rFonts w:ascii="Calibri" w:cs="Calibri" w:eastAsia="Calibri" w:hAnsi="Calibri"/>
+          <w:rtl w:val="0"/>
+        </w:rPr>
+        <w:t xml:space="preserve">: </w:t>
+      </w:r>
+    </w:p>
+    <w:p>
+      <w:pPr>
+        <w:rPr>
+          <w:color w:val="434343"/>
+        </w:rPr>
+      </w:pPr>
+      <w:r>
+        <w:rPr>
+          <w:color w:val="434343"/>
+          <w:rtl w:val="0"/>
+        </w:rPr>
+        <w:t xml:space="preserve">You work as a data analytics specialist for a banking company where you are building a data warehouse to store data about customers and their accounts. This data warehouse will be used by analysts building customer insight analytics applications. </w:t>
+      </w:r>
+    </w:p>
+    <w:p>
+      <w:pPr>
+        <w:rPr>
+          <w:color w:val="434343"/>
+        </w:rPr>
+      </w:pPr>
+      <w:r>
+        <w:rPr>
+          <w:rtl w:val="0"/>
+        </w:rPr>
+      </w:r>
+    </w:p>
+    <w:p>
+      <w:pPr>
+        <w:rPr>
+          <w:color w:val="434343"/>
+        </w:rPr>
+      </w:pPr>
+      <w:r>
+        <w:rPr>
+          <w:color w:val="434343"/>
+          <w:rtl w:val="0"/>
+        </w:rPr>
+        <w:t xml:space="preserve">Since the data warehouse you are creating houses Personally Identifiable Information (PII), you need to restrict access to your Redshift data warehouse tables. In the simplest way possible, how can you restrict access so that users only can retrieve the information they need at the most granular level? </w:t>
+      </w:r>
+    </w:p>
+    <w:p>
+      <w:pPr>
+        <w:rPr>
+          <w:color w:val="434343"/>
+        </w:rPr>
+      </w:pPr>
+      <w:r>
+        <w:rPr>
+          <w:rtl w:val="0"/>
+        </w:rPr>
+      </w:r>
+    </w:p>
+    <w:p>
+      <w:pPr>
+        <w:numPr>
+          <w:ilvl w:val="0"/>
+          <w:numId w:val="29"/>
+        </w:numPr>
+        <w:ind w:left="720" w:hanging="360"/>
+        <w:rPr>
+          <w:color w:val="434343"/>
+        </w:rPr>
+      </w:pPr>
+      <w:r>
+        <w:rPr>
+          <w:color w:val="434343"/>
+          <w:rtl w:val="0"/>
+        </w:rPr>
+        <w:t xml:space="preserve">Create IAM roles for each user group/type that have granular permissions defined.</w:t>
+      </w:r>
+    </w:p>
+    <w:p>
+      <w:pPr>
+        <w:numPr>
+          <w:ilvl w:val="0"/>
+          <w:numId w:val="29"/>
+        </w:numPr>
+        <w:ind w:left="720" w:hanging="360"/>
+        <w:rPr>
+          <w:color w:val="434343"/>
+        </w:rPr>
+      </w:pPr>
+      <w:r>
+        <w:rPr>
+          <w:color w:val="434343"/>
+          <w:rtl w:val="0"/>
+        </w:rPr>
+        <w:t xml:space="preserve">Build stored procedures with the </w:t>
+      </w:r>
+      <w:r>
+        <w:rPr>
+          <w:color w:val="434343"/>
+          <w:rtl w:val="0"/>
+        </w:rPr>
+        <w:t xml:space="preserve">DEFINER security attribute</w:t>
+      </w:r>
+      <w:r>
+        <w:rPr>
+          <w:color w:val="434343"/>
+          <w:rtl w:val="0"/>
+        </w:rPr>
+        <w:t xml:space="preserve"> in Redshift that control the access to the data needed for each function.</w:t>
+      </w:r>
+    </w:p>
+    <w:p>
+      <w:pPr>
+        <w:numPr>
+          <w:ilvl w:val="0"/>
+          <w:numId w:val="29"/>
+        </w:numPr>
+        <w:ind w:left="720" w:hanging="360"/>
+        <w:rPr>
+          <w:color w:val="434343"/>
+        </w:rPr>
+      </w:pPr>
+      <w:r>
+        <w:rPr>
+          <w:color w:val="434343"/>
+          <w:rtl w:val="0"/>
+        </w:rPr>
+        <w:t xml:space="preserve">Create IAM policies that define granular access permissions and attach these policies to each user group/type.</w:t>
+      </w:r>
+    </w:p>
+    <w:p>
+      <w:pPr>
+        <w:numPr>
+          <w:ilvl w:val="0"/>
+          <w:numId w:val="29"/>
+        </w:numPr>
+        <w:ind w:left="720" w:hanging="360"/>
+        <w:rPr>
+          <w:color w:val="434343"/>
+        </w:rPr>
+      </w:pPr>
+      <w:r>
+        <w:rPr>
+          <w:color w:val="434343"/>
+          <w:rtl w:val="0"/>
+        </w:rPr>
+        <w:t xml:space="preserve">Build stored procedures with the INVOKER security attribute in Redshift that control the access to the data needed for each function.</w:t>
+      </w:r>
+    </w:p>
+    <w:p>
+      <w:pPr>
+        <w:rPr>
+          <w:color w:val="434343"/>
+        </w:rPr>
+      </w:pPr>
+      <w:r>
+        <w:rPr>
+          <w:rtl w:val="0"/>
+        </w:rPr>
+      </w:r>
+    </w:p>
+    <w:p>
+      <w:pPr>
+        <w:rPr>
+          <w:color w:val="434343"/>
+        </w:rPr>
+      </w:pPr>
+      <w:r>
+        <w:rPr>
+          <w:rFonts w:ascii="Calibri" w:cs="Calibri" w:eastAsia="Calibri" w:hAnsi="Calibri"/>
+          <w:b w:val="1"/>
+          <w:rtl w:val="0"/>
+        </w:rPr>
+        <w:t xml:space="preserve">Answer:</w:t>
+      </w:r>
+      <w:r>
+        <w:rPr>
+          <w:color w:val="434343"/>
+          <w:rtl w:val="0"/>
+        </w:rPr>
+        <w:t xml:space="preserve"> D</w:t>
+      </w:r>
+    </w:p>
+    <w:p>
+      <w:pPr>
+        <w:rPr>
+          <w:color w:val="434343"/>
+        </w:rPr>
+      </w:pPr>
+      <w:r>
+        <w:rPr>
+          <w:rtl w:val="0"/>
+        </w:rPr>
+      </w:r>
+    </w:p>
+    <w:p>
+      <w:pPr>
+        <w:rPr>
+          <w:color w:val="434343"/>
+        </w:rPr>
+      </w:pPr>
+      <w:r>
+        <w:rPr>
+          <w:rFonts w:ascii="Calibri" w:cs="Calibri" w:eastAsia="Calibri" w:hAnsi="Calibri"/>
+          <w:b w:val="1"/>
+          <w:rtl w:val="0"/>
+        </w:rPr>
+        <w:t xml:space="preserve">Explanation:</w:t>
+      </w:r>
+      <w:r>
+        <w:rPr>
+          <w:rtl w:val="0"/>
+        </w:rPr>
+      </w:r>
+    </w:p>
+    <w:p>
+      <w:pPr>
+        <w:rPr>
+          <w:color w:val="444444"/>
+          <w:highlight w:val="white"/>
+        </w:rPr>
+      </w:pPr>
+      <w:r>
+        <w:rPr>
+          <w:color w:val="434343"/>
+          <w:rtl w:val="0"/>
+        </w:rPr>
+        <w:t xml:space="preserve">Option A is incorrect</w:t>
+      </w:r>
+      <w:r>
+        <w:rPr>
+          <w:color w:val="444444"/>
+          <w:highlight w:val="white"/>
+          <w:rtl w:val="0"/>
+        </w:rPr>
+        <w:t xml:space="preserve">. While you could define IAM roles and permissions to control access to Redshift, you could not control down to the level of which data elements in each column your users can access.</w:t>
+      </w:r>
+    </w:p>
+    <w:p>
+      <w:pPr>
+        <w:rPr>
+          <w:color w:val="444444"/>
+          <w:highlight w:val="white"/>
+        </w:rPr>
+      </w:pPr>
+      <w:r>
+        <w:rPr>
+          <w:rtl w:val="0"/>
+        </w:rPr>
+      </w:r>
+    </w:p>
+    <w:p>
+      <w:pPr>
+        <w:rPr>
+          <w:color w:val="383a42"/>
+          <w:shd w:fill="fafafa" w:val="clear"/>
+        </w:rPr>
+      </w:pPr>
+      <w:r>
+        <w:rPr>
+          <w:color w:val="444444"/>
+          <w:highlight w:val="white"/>
+          <w:rtl w:val="0"/>
+        </w:rPr>
+        <w:t xml:space="preserve">Option B is incorrect. Using a stored procedure in Redshift you can give your users access to the data they need, and only the data they need, without giving the users access to the underlying tables. However, the DEFINER security attribute for a stored procedure in Redshift is for use by the stored procedure’s owner. The INVOKER security attribute for Redshift stored procedures is the default security attribute, where the procedure runs under the permissions of the user who calls it, thereby restricting access to only retrieving the results of the stored procedure.  </w:t>
+      </w:r>
+      <w:r>
+        <w:rPr>
+          <w:rtl w:val="0"/>
+        </w:rPr>
+      </w:r>
+    </w:p>
+    <w:p>
+      <w:pPr>
+        <w:rPr>
+          <w:color w:val="444444"/>
+          <w:highlight w:val="white"/>
+        </w:rPr>
+      </w:pPr>
+      <w:r>
+        <w:rPr>
+          <w:rtl w:val="0"/>
+        </w:rPr>
+      </w:r>
+    </w:p>
+    <w:p>
+      <w:pPr>
+        <w:rPr>
+          <w:color w:val="444444"/>
+          <w:highlight w:val="white"/>
+        </w:rPr>
+      </w:pPr>
+      <w:r>
+        <w:rPr>
+          <w:color w:val="444444"/>
+          <w:highlight w:val="white"/>
+          <w:rtl w:val="0"/>
+        </w:rPr>
+        <w:t xml:space="preserve">Option C is incorrect. While you could define IAM policies defining permissions to control access to Redshift, you could not control down to the level of which data elements in each column your users can access.</w:t>
+        <w:br w:type="textWrapping"/>
+      </w:r>
+    </w:p>
+    <w:p>
+      <w:pPr>
+        <w:rPr>
+          <w:color w:val="444444"/>
+          <w:highlight w:val="white"/>
+        </w:rPr>
+      </w:pPr>
+      <w:r>
+        <w:rPr>
+          <w:color w:val="444444"/>
+          <w:highlight w:val="white"/>
+          <w:rtl w:val="0"/>
+        </w:rPr>
+        <w:t xml:space="preserve">Option D is correct. Using a stored procedure in Redshift you can give your users access to the data they need, and only the data they need, without giving the users access to the underlying tables. The INVOKER security attribute for Redshift stored procedures is the default security attribute, where the procedure runs under the permissions of the user who calls it, thereby restricting access to only retrieving the results of the stored procedure.</w:t>
+      </w:r>
+    </w:p>
+    <w:p>
+      <w:pPr>
+        <w:rPr>
+          <w:color w:val="383a42"/>
+          <w:shd w:fill="fafafa" w:val="clear"/>
+        </w:rPr>
+      </w:pPr>
+      <w:r>
+        <w:rPr>
+          <w:rtl w:val="0"/>
+        </w:rPr>
+      </w:r>
+    </w:p>
+    <w:p>
+      <w:pPr>
+        <w:rPr>
+          <w:rFonts w:ascii="Calibri" w:cs="Calibri" w:eastAsia="Calibri" w:hAnsi="Calibri"/>
+          <w:b w:val="1"/>
+        </w:rPr>
+      </w:pPr>
+      <w:r>
+        <w:rPr>
+          <w:rFonts w:ascii="Calibri" w:cs="Calibri" w:eastAsia="Calibri" w:hAnsi="Calibri"/>
+          <w:b w:val="1"/>
+          <w:rtl w:val="0"/>
+        </w:rPr>
+        <w:t xml:space="preserve">Reference:</w:t>
+      </w:r>
+    </w:p>
+    <w:p>
+      <w:pPr>
+        <w:rPr>
+          <w:color w:val="444444"/>
+        </w:rPr>
+      </w:pPr>
+      <w:r>
+        <w:rPr>
+          <w:color w:val="444444"/>
+          <w:rtl w:val="0"/>
+        </w:rPr>
+        <w:t xml:space="preserve">Please see the Amazon Redshift Database developer guide titled </w:t>
+      </w:r>
+      <w:r>
+        <w:rPr>
+          <w:b w:val="1"/>
+          <w:color w:val="444444"/>
+          <w:rtl w:val="0"/>
+        </w:rPr>
+        <w:t xml:space="preserve">Creating stored procedures in Amazon Redshift </w:t>
+      </w:r>
+      <w:r>
+        <w:rPr>
+          <w:color w:val="444444"/>
+          <w:rtl w:val="0"/>
+        </w:rPr>
+        <w:t xml:space="preserve">(</w:t>
+      </w:r>
+      <w:hyperlink r:id="rId149">
+        <w:r>
+          <w:rPr>
+            <w:color w:val="1155cc"/>
+            <w:u w:val="single"/>
+            <w:rtl w:val="0"/>
+          </w:rPr>
+          <w:t xml:space="preserve">https://docs.aws.amazon.com/redshift/latest/dg/stored-procedure-overview.html</w:t>
+        </w:r>
+      </w:hyperlink>
+      <w:r>
+        <w:rPr>
+          <w:color w:val="444444"/>
+          <w:rtl w:val="0"/>
+        </w:rPr>
+        <w:t xml:space="preserve">), the Amazon Redshift Database developer guide titled</w:t>
+      </w:r>
+      <w:r>
+        <w:rPr>
+          <w:b w:val="1"/>
+          <w:color w:val="444444"/>
+          <w:rtl w:val="0"/>
+        </w:rPr>
+        <w:t xml:space="preserve"> Overview of stored procedures in Amazon Redshift </w:t>
+      </w:r>
+      <w:r>
+        <w:rPr>
+          <w:color w:val="444444"/>
+          <w:rtl w:val="0"/>
+        </w:rPr>
+        <w:t xml:space="preserve">(</w:t>
+      </w:r>
+      <w:hyperlink r:id="rId150">
+        <w:r>
+          <w:rPr>
+            <w:color w:val="1155cc"/>
+            <w:u w:val="single"/>
+            <w:rtl w:val="0"/>
+          </w:rPr>
+          <w:t xml:space="preserve">https://docs.aws.amazon.com/redshift/latest/dg/stored-procedure-create.html</w:t>
+        </w:r>
+      </w:hyperlink>
+      <w:r>
+        <w:rPr>
+          <w:color w:val="444444"/>
+          <w:rtl w:val="0"/>
+        </w:rPr>
+        <w:t xml:space="preserve">), and the Amazon Redshift Database developer guide titled</w:t>
+      </w:r>
+      <w:r>
+        <w:rPr>
+          <w:b w:val="1"/>
+          <w:color w:val="444444"/>
+          <w:rtl w:val="0"/>
+        </w:rPr>
+        <w:t xml:space="preserve"> Security and privileges for stored procedures </w:t>
+      </w:r>
+      <w:r>
+        <w:rPr>
+          <w:color w:val="444444"/>
+          <w:rtl w:val="0"/>
+        </w:rPr>
+        <w:t xml:space="preserve">(</w:t>
+      </w:r>
+      <w:hyperlink r:id="rId151">
+        <w:r>
+          <w:rPr>
+            <w:color w:val="1155cc"/>
+            <w:u w:val="single"/>
+            <w:rtl w:val="0"/>
+          </w:rPr>
+          <w:t xml:space="preserve">https://docs.aws.amazon.com/redshift/latest/dg/stored-procedure-security-and-privileges.html</w:t>
+        </w:r>
+      </w:hyperlink>
+      <w:r>
+        <w:rPr>
+          <w:color w:val="444444"/>
+          <w:rtl w:val="0"/>
+        </w:rPr>
+        <w:t xml:space="preserve">)</w:t>
+      </w:r>
+    </w:p>
+    <w:p>
+      <w:pPr>
+        <w:rPr>
+          <w:b w:val="1"/>
+          <w:color w:val="444444"/>
+        </w:rPr>
+      </w:pPr>
+      <w:r>
+        <w:rPr>
+          <w:rtl w:val="0"/>
+        </w:rPr>
+      </w:r>
+    </w:p>
+    <w:p>
+      <w:pPr>
+        <w:rPr>
+          <w:b w:val="1"/>
+          <w:color w:val="444444"/>
+        </w:rPr>
+      </w:pPr>
+      <w:r>
+        <w:rPr>
+          <w:rtl w:val="0"/>
+        </w:rPr>
+      </w:r>
+    </w:p>
+    <w:p>
+      <w:pPr>
+        <w:rPr>
           <w:color w:val="444444"/>
         </w:rPr>
       </w:pPr>
@@ -34184,6 +34769,116 @@
     </w:lvl>
   </w:abstractNum>
   <w:abstractNum w:abstractNumId="36">
+    <w:lvl w:ilvl="0">
+      <w:start w:val="1"/>
+      <w:numFmt w:val="upperLetter"/>
+      <w:lvlText w:val="%1)"/>
+      <w:lvlJc w:val="left"/>
+      <w:pPr>
+        <w:ind w:left="720" w:hanging="360"/>
+      </w:pPr>
+      <w:rPr>
+        <w:u w:val="none"/>
+      </w:rPr>
+    </w:lvl>
+    <w:lvl w:ilvl="1">
+      <w:start w:val="1"/>
+      <w:numFmt w:val="lowerLetter"/>
+      <w:lvlText w:val="%2)"/>
+      <w:lvlJc w:val="left"/>
+      <w:pPr>
+        <w:ind w:left="1440" w:hanging="360"/>
+      </w:pPr>
+      <w:rPr>
+        <w:u w:val="none"/>
+      </w:rPr>
+    </w:lvl>
+    <w:lvl w:ilvl="2">
+      <w:start w:val="1"/>
+      <w:numFmt w:val="lowerRoman"/>
+      <w:lvlText w:val="%3)"/>
+      <w:lvlJc w:val="right"/>
+      <w:pPr>
+        <w:ind w:left="2160" w:hanging="360"/>
+      </w:pPr>
+      <w:rPr>
+        <w:u w:val="none"/>
+      </w:rPr>
+    </w:lvl>
+    <w:lvl w:ilvl="3">
+      <w:start w:val="1"/>
+      <w:numFmt w:val="decimal"/>
+      <w:lvlText w:val="(%4)"/>
+      <w:lvlJc w:val="left"/>
+      <w:pPr>
+        <w:ind w:left="2880" w:hanging="360"/>
+      </w:pPr>
+      <w:rPr>
+        <w:u w:val="none"/>
+      </w:rPr>
+    </w:lvl>
+    <w:lvl w:ilvl="4">
+      <w:start w:val="1"/>
+      <w:numFmt w:val="lowerLetter"/>
+      <w:lvlText w:val="(%5)"/>
+      <w:lvlJc w:val="left"/>
+      <w:pPr>
+        <w:ind w:left="3600" w:hanging="360"/>
+      </w:pPr>
+      <w:rPr>
+        <w:u w:val="none"/>
+      </w:rPr>
+    </w:lvl>
+    <w:lvl w:ilvl="5">
+      <w:start w:val="1"/>
+      <w:numFmt w:val="lowerRoman"/>
+      <w:lvlText w:val="(%6)"/>
+      <w:lvlJc w:val="right"/>
+      <w:pPr>
+        <w:ind w:left="4320" w:hanging="360"/>
+      </w:pPr>
+      <w:rPr>
+        <w:u w:val="none"/>
+      </w:rPr>
+    </w:lvl>
+    <w:lvl w:ilvl="6">
+      <w:start w:val="1"/>
+      <w:numFmt w:val="decimal"/>
+      <w:lvlText w:val="%7."/>
+      <w:lvlJc w:val="left"/>
+      <w:pPr>
+        <w:ind w:left="5040" w:hanging="360"/>
+      </w:pPr>
+      <w:rPr>
+        <w:u w:val="none"/>
+      </w:rPr>
+    </w:lvl>
+    <w:lvl w:ilvl="7">
+      <w:start w:val="1"/>
+      <w:numFmt w:val="lowerLetter"/>
+      <w:lvlText w:val="%8."/>
+      <w:lvlJc w:val="left"/>
+      <w:pPr>
+        <w:ind w:left="5760" w:hanging="360"/>
+      </w:pPr>
+      <w:rPr>
+        <w:u w:val="none"/>
+      </w:rPr>
+    </w:lvl>
+    <w:lvl w:ilvl="8">
+      <w:start w:val="1"/>
+      <w:numFmt w:val="lowerRoman"/>
+      <w:lvlText w:val="%9."/>
+      <w:lvlJc w:val="right"/>
+      <w:pPr>
+        <w:ind w:left="6480" w:hanging="360"/>
+      </w:pPr>
+      <w:rPr>
+        <w:u w:val="none"/>
+      </w:rPr>
+    </w:lvl>
+  </w:abstractNum>
+  <w:abstractNum w:abstractNumId="37">
     <w:lvl w:ilvl="0">
       <w:start w:val="1"/>
       <w:numFmt w:val="upperLetter"/>
@@ -34400,6 +35095,9 @@
   </w:num>
   <w:num w:numId="36">
     <w:abstractNumId w:val="36"/>
+  </w:num>
+  <w:num w:numId="37">
+    <w:abstractNumId w:val="37"/>
   </w:num>
 </w:numbering>
 </file>

</xml_diff>

<commit_message>
added question 38 to DA cert questions set #2
</commit_message>
<xml_diff>
--- a/public/Exam Notes/DA-Vincent-1-65-May-4.docx
+++ b/public/Exam Notes/DA-Vincent-1-65-May-4.docx
@@ -2878,7 +2878,7 @@
       <w:pPr>
         <w:numPr>
           <w:ilvl w:val="0"/>
-          <w:numId w:val="15"/>
+          <w:numId w:val="16"/>
         </w:numPr>
         <w:ind w:left="720" w:hanging="360"/>
         <w:rPr>
@@ -2898,7 +2898,7 @@
       <w:pPr>
         <w:numPr>
           <w:ilvl w:val="0"/>
-          <w:numId w:val="15"/>
+          <w:numId w:val="16"/>
         </w:numPr>
         <w:ind w:left="720" w:hanging="360"/>
         <w:rPr>
@@ -2919,7 +2919,7 @@
       <w:pPr>
         <w:numPr>
           <w:ilvl w:val="0"/>
-          <w:numId w:val="15"/>
+          <w:numId w:val="16"/>
         </w:numPr>
         <w:ind w:left="720" w:hanging="360"/>
         <w:rPr>
@@ -2940,7 +2940,7 @@
       <w:pPr>
         <w:numPr>
           <w:ilvl w:val="0"/>
-          <w:numId w:val="15"/>
+          <w:numId w:val="16"/>
         </w:numPr>
         <w:ind w:left="720" w:hanging="360"/>
         <w:rPr>
@@ -3635,7 +3635,7 @@
       <w:pPr>
         <w:numPr>
           <w:ilvl w:val="0"/>
-          <w:numId w:val="27"/>
+          <w:numId w:val="28"/>
         </w:numPr>
         <w:ind w:left="720" w:hanging="360"/>
         <w:rPr>
@@ -3667,7 +3667,7 @@
       <w:pPr>
         <w:numPr>
           <w:ilvl w:val="0"/>
-          <w:numId w:val="27"/>
+          <w:numId w:val="28"/>
         </w:numPr>
         <w:ind w:left="720" w:hanging="360"/>
         <w:rPr>
@@ -3703,7 +3703,7 @@
       <w:pPr>
         <w:numPr>
           <w:ilvl w:val="0"/>
-          <w:numId w:val="27"/>
+          <w:numId w:val="28"/>
         </w:numPr>
         <w:ind w:left="720" w:hanging="360"/>
         <w:rPr>
@@ -3736,7 +3736,7 @@
       <w:pPr>
         <w:numPr>
           <w:ilvl w:val="0"/>
-          <w:numId w:val="27"/>
+          <w:numId w:val="28"/>
         </w:numPr>
         <w:ind w:left="720" w:hanging="360"/>
         <w:rPr>
@@ -5047,7 +5047,7 @@
       <w:pPr>
         <w:numPr>
           <w:ilvl w:val="0"/>
-          <w:numId w:val="11"/>
+          <w:numId w:val="12"/>
         </w:numPr>
         <w:ind w:left="720" w:hanging="360"/>
         <w:rPr>
@@ -5067,7 +5067,7 @@
       <w:pPr>
         <w:numPr>
           <w:ilvl w:val="0"/>
-          <w:numId w:val="11"/>
+          <w:numId w:val="12"/>
         </w:numPr>
         <w:ind w:left="720" w:hanging="360"/>
         <w:rPr>
@@ -5088,7 +5088,7 @@
       <w:pPr>
         <w:numPr>
           <w:ilvl w:val="0"/>
-          <w:numId w:val="11"/>
+          <w:numId w:val="12"/>
         </w:numPr>
         <w:ind w:left="720" w:hanging="360"/>
         <w:rPr>
@@ -5109,7 +5109,7 @@
       <w:pPr>
         <w:numPr>
           <w:ilvl w:val="0"/>
-          <w:numId w:val="11"/>
+          <w:numId w:val="12"/>
         </w:numPr>
         <w:ind w:left="720" w:hanging="360"/>
         <w:rPr>
@@ -5677,7 +5677,7 @@
       <w:pPr>
         <w:numPr>
           <w:ilvl w:val="0"/>
-          <w:numId w:val="8"/>
+          <w:numId w:val="9"/>
         </w:numPr>
         <w:ind w:left="720" w:hanging="360"/>
         <w:rPr>
@@ -5697,7 +5697,7 @@
       <w:pPr>
         <w:numPr>
           <w:ilvl w:val="0"/>
-          <w:numId w:val="8"/>
+          <w:numId w:val="9"/>
         </w:numPr>
         <w:ind w:left="720" w:hanging="360"/>
         <w:rPr>
@@ -5718,7 +5718,7 @@
       <w:pPr>
         <w:numPr>
           <w:ilvl w:val="0"/>
-          <w:numId w:val="8"/>
+          <w:numId w:val="9"/>
         </w:numPr>
         <w:ind w:left="720" w:hanging="360"/>
         <w:rPr>
@@ -5739,7 +5739,7 @@
       <w:pPr>
         <w:numPr>
           <w:ilvl w:val="0"/>
-          <w:numId w:val="8"/>
+          <w:numId w:val="9"/>
         </w:numPr>
         <w:ind w:left="720" w:hanging="360"/>
         <w:rPr>
@@ -6514,7 +6514,7 @@
       <w:pPr>
         <w:numPr>
           <w:ilvl w:val="0"/>
-          <w:numId w:val="30"/>
+          <w:numId w:val="31"/>
         </w:numPr>
         <w:ind w:left="720" w:hanging="360"/>
         <w:rPr>
@@ -6549,7 +6549,7 @@
       <w:pPr>
         <w:numPr>
           <w:ilvl w:val="0"/>
-          <w:numId w:val="30"/>
+          <w:numId w:val="31"/>
         </w:numPr>
         <w:ind w:left="720" w:hanging="360"/>
         <w:rPr>
@@ -6585,7 +6585,7 @@
       <w:pPr>
         <w:numPr>
           <w:ilvl w:val="0"/>
-          <w:numId w:val="30"/>
+          <w:numId w:val="31"/>
         </w:numPr>
         <w:ind w:left="720" w:hanging="360"/>
         <w:rPr>
@@ -6634,7 +6634,7 @@
       <w:pPr>
         <w:numPr>
           <w:ilvl w:val="0"/>
-          <w:numId w:val="30"/>
+          <w:numId w:val="31"/>
         </w:numPr>
         <w:ind w:left="720" w:hanging="360"/>
         <w:rPr>
@@ -7253,7 +7253,7 @@
       <w:pPr>
         <w:numPr>
           <w:ilvl w:val="0"/>
-          <w:numId w:val="33"/>
+          <w:numId w:val="34"/>
         </w:numPr>
         <w:ind w:left="720" w:hanging="360"/>
         <w:rPr>
@@ -7273,7 +7273,7 @@
       <w:pPr>
         <w:numPr>
           <w:ilvl w:val="0"/>
-          <w:numId w:val="33"/>
+          <w:numId w:val="34"/>
         </w:numPr>
         <w:ind w:left="720" w:hanging="360"/>
         <w:rPr>
@@ -7294,7 +7294,7 @@
       <w:pPr>
         <w:numPr>
           <w:ilvl w:val="0"/>
-          <w:numId w:val="33"/>
+          <w:numId w:val="34"/>
         </w:numPr>
         <w:ind w:left="720" w:hanging="360"/>
         <w:rPr>
@@ -7315,7 +7315,7 @@
       <w:pPr>
         <w:numPr>
           <w:ilvl w:val="0"/>
-          <w:numId w:val="33"/>
+          <w:numId w:val="34"/>
         </w:numPr>
         <w:ind w:left="720" w:hanging="360"/>
         <w:rPr>
@@ -7924,7 +7924,7 @@
       <w:pPr>
         <w:numPr>
           <w:ilvl w:val="0"/>
-          <w:numId w:val="23"/>
+          <w:numId w:val="24"/>
         </w:numPr>
         <w:ind w:left="720" w:hanging="360"/>
         <w:rPr>
@@ -7944,7 +7944,7 @@
       <w:pPr>
         <w:numPr>
           <w:ilvl w:val="0"/>
-          <w:numId w:val="23"/>
+          <w:numId w:val="24"/>
         </w:numPr>
         <w:ind w:left="720" w:hanging="360"/>
         <w:rPr>
@@ -7965,7 +7965,7 @@
       <w:pPr>
         <w:numPr>
           <w:ilvl w:val="0"/>
-          <w:numId w:val="23"/>
+          <w:numId w:val="24"/>
         </w:numPr>
         <w:ind w:left="720" w:hanging="360"/>
         <w:rPr>
@@ -7986,7 +7986,7 @@
       <w:pPr>
         <w:numPr>
           <w:ilvl w:val="0"/>
-          <w:numId w:val="23"/>
+          <w:numId w:val="24"/>
         </w:numPr>
         <w:ind w:left="720" w:hanging="360"/>
         <w:rPr>
@@ -8682,7 +8682,7 @@
       <w:pPr>
         <w:numPr>
           <w:ilvl w:val="0"/>
-          <w:numId w:val="26"/>
+          <w:numId w:val="27"/>
         </w:numPr>
         <w:ind w:left="720" w:hanging="360"/>
         <w:rPr>
@@ -8702,7 +8702,7 @@
       <w:pPr>
         <w:numPr>
           <w:ilvl w:val="0"/>
-          <w:numId w:val="26"/>
+          <w:numId w:val="27"/>
         </w:numPr>
         <w:ind w:left="720" w:hanging="360"/>
         <w:rPr>
@@ -8723,7 +8723,7 @@
       <w:pPr>
         <w:numPr>
           <w:ilvl w:val="0"/>
-          <w:numId w:val="26"/>
+          <w:numId w:val="27"/>
         </w:numPr>
         <w:ind w:left="720" w:hanging="360"/>
         <w:rPr>
@@ -8744,7 +8744,7 @@
       <w:pPr>
         <w:numPr>
           <w:ilvl w:val="0"/>
-          <w:numId w:val="26"/>
+          <w:numId w:val="27"/>
         </w:numPr>
         <w:ind w:left="720" w:hanging="360"/>
         <w:rPr>
@@ -9411,7 +9411,7 @@
       <w:pPr>
         <w:numPr>
           <w:ilvl w:val="0"/>
-          <w:numId w:val="19"/>
+          <w:numId w:val="20"/>
         </w:numPr>
         <w:ind w:left="720" w:hanging="360"/>
         <w:rPr>
@@ -9431,7 +9431,7 @@
       <w:pPr>
         <w:numPr>
           <w:ilvl w:val="0"/>
-          <w:numId w:val="19"/>
+          <w:numId w:val="20"/>
         </w:numPr>
         <w:ind w:left="720" w:hanging="360"/>
         <w:rPr>
@@ -9452,7 +9452,7 @@
       <w:pPr>
         <w:numPr>
           <w:ilvl w:val="0"/>
-          <w:numId w:val="19"/>
+          <w:numId w:val="20"/>
         </w:numPr>
         <w:ind w:left="720" w:hanging="360"/>
         <w:rPr>
@@ -9473,7 +9473,7 @@
       <w:pPr>
         <w:numPr>
           <w:ilvl w:val="0"/>
-          <w:numId w:val="19"/>
+          <w:numId w:val="20"/>
         </w:numPr>
         <w:ind w:left="720" w:hanging="360"/>
         <w:rPr>
@@ -10058,7 +10058,7 @@
       <w:pPr>
         <w:numPr>
           <w:ilvl w:val="0"/>
-          <w:numId w:val="9"/>
+          <w:numId w:val="10"/>
         </w:numPr>
         <w:ind w:left="720" w:hanging="360"/>
         <w:rPr>
@@ -10078,7 +10078,7 @@
       <w:pPr>
         <w:numPr>
           <w:ilvl w:val="0"/>
-          <w:numId w:val="9"/>
+          <w:numId w:val="10"/>
         </w:numPr>
         <w:ind w:left="720" w:hanging="360"/>
         <w:rPr>
@@ -10112,7 +10112,7 @@
       <w:pPr>
         <w:numPr>
           <w:ilvl w:val="0"/>
-          <w:numId w:val="9"/>
+          <w:numId w:val="10"/>
         </w:numPr>
         <w:ind w:left="720" w:hanging="360"/>
         <w:rPr>
@@ -10149,7 +10149,7 @@
       <w:pPr>
         <w:numPr>
           <w:ilvl w:val="0"/>
-          <w:numId w:val="9"/>
+          <w:numId w:val="10"/>
         </w:numPr>
         <w:ind w:left="720" w:hanging="360"/>
         <w:rPr>
@@ -10171,7 +10171,7 @@
       <w:pPr>
         <w:numPr>
           <w:ilvl w:val="0"/>
-          <w:numId w:val="9"/>
+          <w:numId w:val="10"/>
         </w:numPr>
         <w:ind w:left="720" w:hanging="360"/>
         <w:rPr>
@@ -10198,7 +10198,7 @@
       <w:pPr>
         <w:numPr>
           <w:ilvl w:val="0"/>
-          <w:numId w:val="9"/>
+          <w:numId w:val="10"/>
         </w:numPr>
         <w:ind w:left="720" w:hanging="360"/>
         <w:rPr>
@@ -10219,7 +10219,7 @@
       <w:pPr>
         <w:numPr>
           <w:ilvl w:val="0"/>
-          <w:numId w:val="9"/>
+          <w:numId w:val="10"/>
         </w:numPr>
         <w:ind w:left="720" w:hanging="360"/>
         <w:rPr>
@@ -11008,7 +11008,7 @@
       <w:pPr>
         <w:numPr>
           <w:ilvl w:val="0"/>
-          <w:numId w:val="35"/>
+          <w:numId w:val="36"/>
         </w:numPr>
         <w:ind w:left="720" w:hanging="360"/>
         <w:rPr>
@@ -11028,7 +11028,7 @@
       <w:pPr>
         <w:numPr>
           <w:ilvl w:val="0"/>
-          <w:numId w:val="35"/>
+          <w:numId w:val="36"/>
         </w:numPr>
         <w:ind w:left="720" w:hanging="360"/>
         <w:rPr>
@@ -11049,7 +11049,7 @@
       <w:pPr>
         <w:numPr>
           <w:ilvl w:val="0"/>
-          <w:numId w:val="35"/>
+          <w:numId w:val="36"/>
         </w:numPr>
         <w:ind w:left="720" w:hanging="360"/>
         <w:rPr>
@@ -11070,7 +11070,7 @@
       <w:pPr>
         <w:numPr>
           <w:ilvl w:val="0"/>
-          <w:numId w:val="35"/>
+          <w:numId w:val="36"/>
         </w:numPr>
         <w:ind w:left="720" w:hanging="360"/>
         <w:rPr>
@@ -11761,7 +11761,7 @@
       <w:pPr>
         <w:numPr>
           <w:ilvl w:val="0"/>
-          <w:numId w:val="18"/>
+          <w:numId w:val="19"/>
         </w:numPr>
         <w:ind w:left="720" w:hanging="360"/>
         <w:rPr>
@@ -11781,7 +11781,7 @@
       <w:pPr>
         <w:numPr>
           <w:ilvl w:val="0"/>
-          <w:numId w:val="18"/>
+          <w:numId w:val="19"/>
         </w:numPr>
         <w:ind w:left="720" w:hanging="360"/>
         <w:rPr>
@@ -11802,7 +11802,7 @@
       <w:pPr>
         <w:numPr>
           <w:ilvl w:val="0"/>
-          <w:numId w:val="18"/>
+          <w:numId w:val="19"/>
         </w:numPr>
         <w:ind w:left="720" w:hanging="360"/>
         <w:rPr>
@@ -11823,7 +11823,7 @@
       <w:pPr>
         <w:numPr>
           <w:ilvl w:val="0"/>
-          <w:numId w:val="18"/>
+          <w:numId w:val="19"/>
         </w:numPr>
         <w:ind w:left="720" w:hanging="360"/>
         <w:rPr>
@@ -12461,7 +12461,7 @@
       <w:pPr>
         <w:numPr>
           <w:ilvl w:val="0"/>
-          <w:numId w:val="13"/>
+          <w:numId w:val="14"/>
         </w:numPr>
         <w:ind w:left="720" w:hanging="360"/>
         <w:rPr>
@@ -12524,7 +12524,7 @@
       <w:pPr>
         <w:numPr>
           <w:ilvl w:val="0"/>
-          <w:numId w:val="13"/>
+          <w:numId w:val="14"/>
         </w:numPr>
         <w:ind w:left="720" w:hanging="360"/>
         <w:rPr>
@@ -12566,7 +12566,7 @@
       <w:pPr>
         <w:numPr>
           <w:ilvl w:val="0"/>
-          <w:numId w:val="13"/>
+          <w:numId w:val="14"/>
         </w:numPr>
         <w:ind w:left="720" w:hanging="360"/>
         <w:rPr>
@@ -12591,7 +12591,7 @@
       <w:pPr>
         <w:numPr>
           <w:ilvl w:val="0"/>
-          <w:numId w:val="13"/>
+          <w:numId w:val="14"/>
         </w:numPr>
         <w:ind w:left="720" w:hanging="360"/>
         <w:rPr>
@@ -13256,7 +13256,7 @@
       <w:pPr>
         <w:numPr>
           <w:ilvl w:val="0"/>
-          <w:numId w:val="16"/>
+          <w:numId w:val="17"/>
         </w:numPr>
         <w:ind w:left="720" w:hanging="360"/>
         <w:rPr>
@@ -13280,7 +13280,7 @@
       <w:pPr>
         <w:numPr>
           <w:ilvl w:val="0"/>
-          <w:numId w:val="16"/>
+          <w:numId w:val="17"/>
         </w:numPr>
         <w:ind w:left="720" w:hanging="360"/>
         <w:rPr>
@@ -13304,7 +13304,7 @@
       <w:pPr>
         <w:numPr>
           <w:ilvl w:val="0"/>
-          <w:numId w:val="16"/>
+          <w:numId w:val="17"/>
         </w:numPr>
         <w:ind w:left="720" w:hanging="360"/>
         <w:rPr>
@@ -13329,7 +13329,7 @@
       <w:pPr>
         <w:numPr>
           <w:ilvl w:val="0"/>
-          <w:numId w:val="16"/>
+          <w:numId w:val="17"/>
         </w:numPr>
         <w:ind w:left="720" w:hanging="360"/>
         <w:rPr>
@@ -14000,7 +14000,7 @@
       <w:pPr>
         <w:numPr>
           <w:ilvl w:val="0"/>
-          <w:numId w:val="21"/>
+          <w:numId w:val="22"/>
         </w:numPr>
         <w:ind w:left="720" w:hanging="360"/>
         <w:rPr>
@@ -14024,7 +14024,7 @@
       <w:pPr>
         <w:numPr>
           <w:ilvl w:val="0"/>
-          <w:numId w:val="21"/>
+          <w:numId w:val="22"/>
         </w:numPr>
         <w:ind w:left="720" w:hanging="360"/>
         <w:rPr>
@@ -14048,7 +14048,7 @@
       <w:pPr>
         <w:numPr>
           <w:ilvl w:val="0"/>
-          <w:numId w:val="21"/>
+          <w:numId w:val="22"/>
         </w:numPr>
         <w:ind w:left="720" w:hanging="360"/>
         <w:rPr>
@@ -14073,7 +14073,7 @@
       <w:pPr>
         <w:numPr>
           <w:ilvl w:val="0"/>
-          <w:numId w:val="21"/>
+          <w:numId w:val="22"/>
         </w:numPr>
         <w:ind w:left="720" w:hanging="360"/>
         <w:rPr>
@@ -14764,7 +14764,7 @@
       <w:pPr>
         <w:numPr>
           <w:ilvl w:val="0"/>
-          <w:numId w:val="20"/>
+          <w:numId w:val="21"/>
         </w:numPr>
         <w:ind w:left="720" w:hanging="360"/>
         <w:rPr>
@@ -14788,7 +14788,7 @@
       <w:pPr>
         <w:numPr>
           <w:ilvl w:val="0"/>
-          <w:numId w:val="20"/>
+          <w:numId w:val="21"/>
         </w:numPr>
         <w:ind w:left="720" w:hanging="360"/>
         <w:rPr>
@@ -14812,7 +14812,7 @@
       <w:pPr>
         <w:numPr>
           <w:ilvl w:val="0"/>
-          <w:numId w:val="20"/>
+          <w:numId w:val="21"/>
         </w:numPr>
         <w:ind w:left="720" w:hanging="360"/>
         <w:rPr>
@@ -14837,7 +14837,7 @@
       <w:pPr>
         <w:numPr>
           <w:ilvl w:val="0"/>
-          <w:numId w:val="20"/>
+          <w:numId w:val="21"/>
         </w:numPr>
         <w:ind w:left="720" w:hanging="360"/>
         <w:rPr>
@@ -15531,7 +15531,7 @@
       <w:pPr>
         <w:numPr>
           <w:ilvl w:val="0"/>
-          <w:numId w:val="22"/>
+          <w:numId w:val="23"/>
         </w:numPr>
         <w:ind w:left="720" w:hanging="360"/>
         <w:rPr>
@@ -15555,7 +15555,7 @@
       <w:pPr>
         <w:numPr>
           <w:ilvl w:val="0"/>
-          <w:numId w:val="22"/>
+          <w:numId w:val="23"/>
         </w:numPr>
         <w:ind w:left="720" w:hanging="360"/>
         <w:rPr>
@@ -15579,7 +15579,7 @@
       <w:pPr>
         <w:numPr>
           <w:ilvl w:val="0"/>
-          <w:numId w:val="22"/>
+          <w:numId w:val="23"/>
         </w:numPr>
         <w:ind w:left="720" w:hanging="360"/>
         <w:rPr>
@@ -15604,7 +15604,7 @@
       <w:pPr>
         <w:numPr>
           <w:ilvl w:val="0"/>
-          <w:numId w:val="22"/>
+          <w:numId w:val="23"/>
         </w:numPr>
         <w:ind w:left="720" w:hanging="360"/>
         <w:rPr>
@@ -16167,7 +16167,7 @@
       <w:pPr>
         <w:numPr>
           <w:ilvl w:val="0"/>
-          <w:numId w:val="12"/>
+          <w:numId w:val="13"/>
         </w:numPr>
         <w:ind w:left="720" w:hanging="360"/>
         <w:rPr>
@@ -16565,7 +16565,7 @@
       <w:pPr>
         <w:numPr>
           <w:ilvl w:val="0"/>
-          <w:numId w:val="12"/>
+          <w:numId w:val="13"/>
         </w:numPr>
         <w:ind w:left="720" w:hanging="360"/>
         <w:rPr>
@@ -16963,7 +16963,7 @@
       <w:pPr>
         <w:numPr>
           <w:ilvl w:val="0"/>
-          <w:numId w:val="12"/>
+          <w:numId w:val="13"/>
         </w:numPr>
         <w:ind w:left="720" w:hanging="360"/>
         <w:rPr>
@@ -17361,7 +17361,7 @@
       <w:pPr>
         <w:numPr>
           <w:ilvl w:val="0"/>
-          <w:numId w:val="12"/>
+          <w:numId w:val="13"/>
         </w:numPr>
         <w:ind w:left="720" w:hanging="360"/>
         <w:rPr>
@@ -18337,7 +18337,7 @@
       <w:pPr>
         <w:numPr>
           <w:ilvl w:val="0"/>
-          <w:numId w:val="28"/>
+          <w:numId w:val="29"/>
         </w:numPr>
         <w:ind w:left="720" w:hanging="360"/>
         <w:rPr>
@@ -18356,7 +18356,7 @@
       <w:pPr>
         <w:numPr>
           <w:ilvl w:val="0"/>
-          <w:numId w:val="28"/>
+          <w:numId w:val="29"/>
         </w:numPr>
         <w:ind w:left="720" w:hanging="360"/>
         <w:rPr>
@@ -18375,7 +18375,7 @@
       <w:pPr>
         <w:numPr>
           <w:ilvl w:val="0"/>
-          <w:numId w:val="28"/>
+          <w:numId w:val="29"/>
         </w:numPr>
         <w:ind w:left="720" w:hanging="360"/>
         <w:rPr>
@@ -18399,7 +18399,7 @@
       <w:pPr>
         <w:numPr>
           <w:ilvl w:val="0"/>
-          <w:numId w:val="28"/>
+          <w:numId w:val="29"/>
         </w:numPr>
         <w:ind w:left="720" w:hanging="360"/>
         <w:rPr>
@@ -18979,7 +18979,7 @@
       <w:pPr>
         <w:numPr>
           <w:ilvl w:val="0"/>
-          <w:numId w:val="32"/>
+          <w:numId w:val="33"/>
         </w:numPr>
         <w:ind w:left="720" w:hanging="360"/>
         <w:rPr>
@@ -18998,7 +18998,7 @@
       <w:pPr>
         <w:numPr>
           <w:ilvl w:val="0"/>
-          <w:numId w:val="32"/>
+          <w:numId w:val="33"/>
         </w:numPr>
         <w:ind w:left="720" w:hanging="360"/>
         <w:rPr>
@@ -19017,7 +19017,7 @@
       <w:pPr>
         <w:numPr>
           <w:ilvl w:val="0"/>
-          <w:numId w:val="32"/>
+          <w:numId w:val="33"/>
         </w:numPr>
         <w:ind w:left="720" w:hanging="360"/>
         <w:rPr>
@@ -19036,7 +19036,7 @@
       <w:pPr>
         <w:numPr>
           <w:ilvl w:val="0"/>
-          <w:numId w:val="32"/>
+          <w:numId w:val="33"/>
         </w:numPr>
         <w:ind w:left="720" w:hanging="360"/>
         <w:rPr>
@@ -19646,7 +19646,7 @@
       <w:pPr>
         <w:numPr>
           <w:ilvl w:val="0"/>
-          <w:numId w:val="17"/>
+          <w:numId w:val="18"/>
         </w:numPr>
         <w:ind w:left="720" w:hanging="360"/>
         <w:rPr>
@@ -19679,7 +19679,7 @@
       <w:pPr>
         <w:numPr>
           <w:ilvl w:val="0"/>
-          <w:numId w:val="17"/>
+          <w:numId w:val="18"/>
         </w:numPr>
         <w:ind w:left="720" w:hanging="360"/>
         <w:rPr>
@@ -19698,7 +19698,7 @@
       <w:pPr>
         <w:numPr>
           <w:ilvl w:val="0"/>
-          <w:numId w:val="17"/>
+          <w:numId w:val="18"/>
         </w:numPr>
         <w:ind w:left="720" w:hanging="360"/>
         <w:rPr>
@@ -19731,7 +19731,7 @@
       <w:pPr>
         <w:numPr>
           <w:ilvl w:val="0"/>
-          <w:numId w:val="17"/>
+          <w:numId w:val="18"/>
         </w:numPr>
         <w:ind w:left="720" w:hanging="360"/>
         <w:rPr>
@@ -20389,7 +20389,7 @@
       <w:pPr>
         <w:numPr>
           <w:ilvl w:val="0"/>
-          <w:numId w:val="36"/>
+          <w:numId w:val="37"/>
         </w:numPr>
         <w:ind w:left="720" w:hanging="360"/>
         <w:rPr>
@@ -20408,7 +20408,7 @@
       <w:pPr>
         <w:numPr>
           <w:ilvl w:val="0"/>
-          <w:numId w:val="36"/>
+          <w:numId w:val="37"/>
         </w:numPr>
         <w:ind w:left="720" w:hanging="360"/>
         <w:rPr>
@@ -20427,7 +20427,7 @@
       <w:pPr>
         <w:numPr>
           <w:ilvl w:val="0"/>
-          <w:numId w:val="36"/>
+          <w:numId w:val="37"/>
         </w:numPr>
         <w:ind w:left="720" w:hanging="360"/>
         <w:rPr>
@@ -20446,7 +20446,7 @@
       <w:pPr>
         <w:numPr>
           <w:ilvl w:val="0"/>
-          <w:numId w:val="36"/>
+          <w:numId w:val="37"/>
         </w:numPr>
         <w:ind w:left="720" w:hanging="360"/>
         <w:rPr>
@@ -21216,12 +21216,12 @@
           <wp:inline distB="114300" distT="114300" distL="114300" distR="114300">
             <wp:extent cx="5943600" cy="4114800"/>
             <wp:effectExtent b="0" l="0" r="0" t="0"/>
-            <wp:docPr id="1" name="image1.png"/>
+            <wp:docPr id="1" name="image2.png"/>
             <a:graphic>
               <a:graphicData uri="http://schemas.openxmlformats.org/drawingml/2006/picture">
                 <pic:pic>
                   <pic:nvPicPr>
-                    <pic:cNvPr id="0" name="image1.png"/>
+                    <pic:cNvPr id="0" name="image2.png"/>
                     <pic:cNvPicPr preferRelativeResize="0"/>
                   </pic:nvPicPr>
                   <pic:blipFill>
@@ -21770,7 +21770,7 @@
       <w:pPr>
         <w:numPr>
           <w:ilvl w:val="0"/>
-          <w:numId w:val="14"/>
+          <w:numId w:val="15"/>
         </w:numPr>
         <w:ind w:left="720" w:hanging="360"/>
         <w:rPr>
@@ -21789,7 +21789,7 @@
       <w:pPr>
         <w:numPr>
           <w:ilvl w:val="0"/>
-          <w:numId w:val="14"/>
+          <w:numId w:val="15"/>
         </w:numPr>
         <w:ind w:left="720" w:hanging="360"/>
         <w:rPr>
@@ -21808,7 +21808,7 @@
       <w:pPr>
         <w:numPr>
           <w:ilvl w:val="0"/>
-          <w:numId w:val="14"/>
+          <w:numId w:val="15"/>
         </w:numPr>
         <w:ind w:left="720" w:hanging="360"/>
         <w:rPr>
@@ -21827,7 +21827,7 @@
       <w:pPr>
         <w:numPr>
           <w:ilvl w:val="0"/>
-          <w:numId w:val="14"/>
+          <w:numId w:val="15"/>
         </w:numPr>
         <w:ind w:left="720" w:hanging="360"/>
         <w:rPr>
@@ -23092,7 +23092,7 @@
       <w:pPr>
         <w:numPr>
           <w:ilvl w:val="0"/>
-          <w:numId w:val="7"/>
+          <w:numId w:val="8"/>
         </w:numPr>
         <w:ind w:left="720" w:hanging="360"/>
         <w:rPr>
@@ -23123,7 +23123,7 @@
       <w:pPr>
         <w:numPr>
           <w:ilvl w:val="0"/>
-          <w:numId w:val="7"/>
+          <w:numId w:val="8"/>
         </w:numPr>
         <w:ind w:left="720" w:hanging="360"/>
         <w:rPr>
@@ -23156,7 +23156,7 @@
       <w:pPr>
         <w:numPr>
           <w:ilvl w:val="0"/>
-          <w:numId w:val="7"/>
+          <w:numId w:val="8"/>
         </w:numPr>
         <w:ind w:left="720" w:hanging="360"/>
         <w:rPr>
@@ -23205,7 +23205,7 @@
       <w:pPr>
         <w:numPr>
           <w:ilvl w:val="0"/>
-          <w:numId w:val="7"/>
+          <w:numId w:val="8"/>
         </w:numPr>
         <w:ind w:left="720" w:hanging="360"/>
         <w:rPr>
@@ -23829,7 +23829,7 @@
       <w:pPr>
         <w:numPr>
           <w:ilvl w:val="0"/>
-          <w:numId w:val="25"/>
+          <w:numId w:val="26"/>
         </w:numPr>
         <w:ind w:left="720" w:hanging="360"/>
         <w:rPr>
@@ -23848,7 +23848,7 @@
       <w:pPr>
         <w:numPr>
           <w:ilvl w:val="0"/>
-          <w:numId w:val="25"/>
+          <w:numId w:val="26"/>
         </w:numPr>
         <w:ind w:left="720" w:hanging="360"/>
         <w:rPr>
@@ -23879,7 +23879,7 @@
       <w:pPr>
         <w:numPr>
           <w:ilvl w:val="0"/>
-          <w:numId w:val="25"/>
+          <w:numId w:val="26"/>
         </w:numPr>
         <w:ind w:left="720" w:hanging="360"/>
         <w:rPr>
@@ -23914,7 +23914,7 @@
       <w:pPr>
         <w:numPr>
           <w:ilvl w:val="0"/>
-          <w:numId w:val="25"/>
+          <w:numId w:val="26"/>
         </w:numPr>
         <w:ind w:left="720" w:hanging="360"/>
         <w:rPr>
@@ -25250,7 +25250,7 @@
       <w:pPr>
         <w:numPr>
           <w:ilvl w:val="0"/>
-          <w:numId w:val="37"/>
+          <w:numId w:val="38"/>
         </w:numPr>
         <w:ind w:left="720" w:hanging="360"/>
         <w:rPr>
@@ -25274,7 +25274,7 @@
       <w:pPr>
         <w:numPr>
           <w:ilvl w:val="0"/>
-          <w:numId w:val="37"/>
+          <w:numId w:val="38"/>
         </w:numPr>
         <w:ind w:left="720" w:hanging="360"/>
         <w:rPr>
@@ -25305,7 +25305,7 @@
       <w:pPr>
         <w:numPr>
           <w:ilvl w:val="0"/>
-          <w:numId w:val="37"/>
+          <w:numId w:val="38"/>
         </w:numPr>
         <w:ind w:left="720" w:hanging="360"/>
         <w:rPr>
@@ -25336,7 +25336,7 @@
       <w:pPr>
         <w:numPr>
           <w:ilvl w:val="0"/>
-          <w:numId w:val="37"/>
+          <w:numId w:val="38"/>
         </w:numPr>
         <w:ind w:left="720" w:hanging="360"/>
         <w:rPr>
@@ -25362,7 +25362,7 @@
       <w:pPr>
         <w:numPr>
           <w:ilvl w:val="0"/>
-          <w:numId w:val="37"/>
+          <w:numId w:val="38"/>
         </w:numPr>
         <w:ind w:left="720" w:hanging="360"/>
         <w:rPr>
@@ -27089,7 +27089,7 @@
       <w:pPr>
         <w:numPr>
           <w:ilvl w:val="0"/>
-          <w:numId w:val="31"/>
+          <w:numId w:val="32"/>
         </w:numPr>
         <w:ind w:left="720" w:hanging="360"/>
         <w:rPr>
@@ -27141,7 +27141,7 @@
       <w:pPr>
         <w:numPr>
           <w:ilvl w:val="0"/>
-          <w:numId w:val="31"/>
+          <w:numId w:val="32"/>
         </w:numPr>
         <w:ind w:left="720" w:hanging="360"/>
         <w:rPr>
@@ -27172,7 +27172,7 @@
       <w:pPr>
         <w:numPr>
           <w:ilvl w:val="0"/>
-          <w:numId w:val="31"/>
+          <w:numId w:val="32"/>
         </w:numPr>
         <w:ind w:left="720" w:hanging="360"/>
         <w:rPr>
@@ -27191,7 +27191,7 @@
       <w:pPr>
         <w:numPr>
           <w:ilvl w:val="0"/>
-          <w:numId w:val="31"/>
+          <w:numId w:val="32"/>
         </w:numPr>
         <w:ind w:left="720" w:hanging="360"/>
         <w:rPr>
@@ -27729,12 +27729,12 @@
             <wp:inline distB="19050" distT="19050" distL="19050" distR="19050">
               <wp:extent cx="3271838" cy="3688836"/>
               <wp:effectExtent b="0" l="0" r="0" t="0"/>
-              <wp:docPr id="2" name="image2.png"/>
+              <wp:docPr id="2" name="image1.png"/>
               <a:graphic>
                 <a:graphicData uri="http://schemas.openxmlformats.org/drawingml/2006/picture">
                   <pic:pic>
                     <pic:nvPicPr>
-                      <pic:cNvPr id="0" name="image2.png"/>
+                      <pic:cNvPr id="0" name="image1.png"/>
                       <pic:cNvPicPr preferRelativeResize="0"/>
                     </pic:nvPicPr>
                     <pic:blipFill>
@@ -27795,7 +27795,7 @@
       <w:pPr>
         <w:numPr>
           <w:ilvl w:val="0"/>
-          <w:numId w:val="24"/>
+          <w:numId w:val="25"/>
         </w:numPr>
         <w:ind w:left="720" w:hanging="360"/>
         <w:rPr>
@@ -27833,7 +27833,7 @@
       <w:pPr>
         <w:numPr>
           <w:ilvl w:val="0"/>
-          <w:numId w:val="24"/>
+          <w:numId w:val="25"/>
         </w:numPr>
         <w:ind w:left="720" w:hanging="360"/>
         <w:rPr>
@@ -27864,7 +27864,7 @@
       <w:pPr>
         <w:numPr>
           <w:ilvl w:val="0"/>
-          <w:numId w:val="24"/>
+          <w:numId w:val="25"/>
         </w:numPr>
         <w:ind w:left="720" w:hanging="360"/>
         <w:rPr>
@@ -27911,7 +27911,7 @@
       <w:pPr>
         <w:numPr>
           <w:ilvl w:val="0"/>
-          <w:numId w:val="24"/>
+          <w:numId w:val="25"/>
         </w:numPr>
         <w:ind w:left="720" w:hanging="360"/>
         <w:rPr>
@@ -28560,7 +28560,7 @@
       <w:pPr>
         <w:numPr>
           <w:ilvl w:val="0"/>
-          <w:numId w:val="34"/>
+          <w:numId w:val="35"/>
         </w:numPr>
         <w:ind w:left="720" w:hanging="360"/>
         <w:rPr>
@@ -28579,7 +28579,7 @@
       <w:pPr>
         <w:numPr>
           <w:ilvl w:val="0"/>
-          <w:numId w:val="34"/>
+          <w:numId w:val="35"/>
         </w:numPr>
         <w:ind w:left="720" w:hanging="360"/>
         <w:rPr>
@@ -28598,7 +28598,7 @@
       <w:pPr>
         <w:numPr>
           <w:ilvl w:val="0"/>
-          <w:numId w:val="34"/>
+          <w:numId w:val="35"/>
         </w:numPr>
         <w:ind w:left="720" w:hanging="360"/>
         <w:rPr>
@@ -28617,7 +28617,7 @@
       <w:pPr>
         <w:numPr>
           <w:ilvl w:val="0"/>
-          <w:numId w:val="34"/>
+          <w:numId w:val="35"/>
         </w:numPr>
         <w:ind w:left="720" w:hanging="360"/>
         <w:rPr>
@@ -29204,7 +29204,7 @@
       <w:pPr>
         <w:numPr>
           <w:ilvl w:val="0"/>
-          <w:numId w:val="10"/>
+          <w:numId w:val="11"/>
         </w:numPr>
         <w:ind w:left="720" w:hanging="360"/>
         <w:rPr>
@@ -29223,7 +29223,7 @@
       <w:pPr>
         <w:numPr>
           <w:ilvl w:val="0"/>
-          <w:numId w:val="10"/>
+          <w:numId w:val="11"/>
         </w:numPr>
         <w:ind w:left="720" w:hanging="360"/>
         <w:rPr>
@@ -29242,7 +29242,7 @@
       <w:pPr>
         <w:numPr>
           <w:ilvl w:val="0"/>
-          <w:numId w:val="10"/>
+          <w:numId w:val="11"/>
         </w:numPr>
         <w:ind w:left="720" w:hanging="360"/>
         <w:rPr>
@@ -29261,7 +29261,7 @@
       <w:pPr>
         <w:numPr>
           <w:ilvl w:val="0"/>
-          <w:numId w:val="10"/>
+          <w:numId w:val="11"/>
         </w:numPr>
         <w:ind w:left="720" w:hanging="360"/>
         <w:rPr>
@@ -30463,7 +30463,7 @@
       <w:pPr>
         <w:numPr>
           <w:ilvl w:val="0"/>
-          <w:numId w:val="29"/>
+          <w:numId w:val="30"/>
         </w:numPr>
         <w:ind w:left="720" w:hanging="360"/>
         <w:rPr>
@@ -30482,7 +30482,7 @@
       <w:pPr>
         <w:numPr>
           <w:ilvl w:val="0"/>
-          <w:numId w:val="29"/>
+          <w:numId w:val="30"/>
         </w:numPr>
         <w:ind w:left="720" w:hanging="360"/>
         <w:rPr>
@@ -30515,7 +30515,7 @@
       <w:pPr>
         <w:numPr>
           <w:ilvl w:val="0"/>
-          <w:numId w:val="29"/>
+          <w:numId w:val="30"/>
         </w:numPr>
         <w:ind w:left="720" w:hanging="360"/>
         <w:rPr>
@@ -30534,7 +30534,7 @@
       <w:pPr>
         <w:numPr>
           <w:ilvl w:val="0"/>
-          <w:numId w:val="29"/>
+          <w:numId w:val="30"/>
         </w:numPr>
         <w:ind w:left="720" w:hanging="360"/>
         <w:rPr>
@@ -30885,7 +30885,583 @@
     </w:p>
     <w:p>
       <w:pPr>
-        <w:rPr>
+        <w:rPr/>
+      </w:pPr>
+      <w:r>
+        <w:rPr>
+          <w:rtl w:val="0"/>
+        </w:rPr>
+        <w:t xml:space="preserve">Question: 38</w:t>
+      </w:r>
+    </w:p>
+    <w:p>
+      <w:pPr>
+        <w:rPr>
+          <w:color w:val="999999"/>
+        </w:rPr>
+      </w:pPr>
+      <w:r>
+        <w:rPr>
+          <w:b w:val="1"/>
+          <w:rtl w:val="0"/>
+        </w:rPr>
+        <w:t xml:space="preserve">Main​ ​Topic​ ​:​ </w:t>
+      </w:r>
+      <w:r>
+        <w:rPr>
+          <w:color w:val="999999"/>
+          <w:rtl w:val="0"/>
+        </w:rPr>
+        <w:t xml:space="preserve">Data Analytics</w:t>
+      </w:r>
+    </w:p>
+    <w:p>
+      <w:pPr>
+        <w:rPr>
+          <w:b w:val="1"/>
+          <w:color w:val="999999"/>
+        </w:rPr>
+      </w:pPr>
+      <w:r>
+        <w:rPr>
+          <w:b w:val="1"/>
+          <w:rtl w:val="0"/>
+        </w:rPr>
+        <w:t xml:space="preserve">Sub​ ​Topic​ ​:​ </w:t>
+      </w:r>
+      <w:r>
+        <w:rPr>
+          <w:b w:val="1"/>
+          <w:color w:val="999999"/>
+          <w:rtl w:val="0"/>
+        </w:rPr>
+        <w:t xml:space="preserve">Apply data protection and encryption techniques</w:t>
+      </w:r>
+      <w:r>
+        <w:rPr>
+          <w:b w:val="1"/>
+          <w:color w:val="999999"/>
+          <w:rtl w:val="0"/>
+        </w:rPr>
+        <w:t xml:space="preserve"> </w:t>
+      </w:r>
+    </w:p>
+    <w:p>
+      <w:pPr>
+        <w:rPr>
+          <w:color w:val="999999"/>
+        </w:rPr>
+      </w:pPr>
+      <w:r>
+        <w:rPr>
+          <w:rtl w:val="0"/>
+        </w:rPr>
+      </w:r>
+    </w:p>
+    <w:p>
+      <w:pPr>
+        <w:rPr>
+          <w:b w:val="1"/>
+          <w:color w:val="999999"/>
+        </w:rPr>
+      </w:pPr>
+      <w:r>
+        <w:rPr>
+          <w:b w:val="1"/>
+          <w:rtl w:val="0"/>
+        </w:rPr>
+        <w:t xml:space="preserve">Domain: </w:t>
+      </w:r>
+      <w:r>
+        <w:rPr>
+          <w:color w:val="999999"/>
+          <w:rtl w:val="0"/>
+        </w:rPr>
+        <w:t xml:space="preserve">Security  </w:t>
+      </w:r>
+      <w:r>
+        <w:rPr>
+          <w:rtl w:val="0"/>
+        </w:rPr>
+      </w:r>
+    </w:p>
+    <w:p>
+      <w:pPr>
+        <w:rPr>
+          <w:b w:val="1"/>
+        </w:rPr>
+      </w:pPr>
+      <w:r>
+        <w:rPr>
+          <w:rtl w:val="0"/>
+        </w:rPr>
+      </w:r>
+    </w:p>
+    <w:p>
+      <w:pPr>
+        <w:rPr>
+          <w:rFonts w:ascii="Calibri" w:cs="Calibri" w:eastAsia="Calibri" w:hAnsi="Calibri"/>
+        </w:rPr>
+      </w:pPr>
+      <w:r>
+        <w:rPr>
+          <w:rFonts w:ascii="Calibri" w:cs="Calibri" w:eastAsia="Calibri" w:hAnsi="Calibri"/>
+          <w:b w:val="1"/>
+          <w:rtl w:val="0"/>
+        </w:rPr>
+        <w:t xml:space="preserve">Question text</w:t>
+      </w:r>
+      <w:r>
+        <w:rPr>
+          <w:rFonts w:ascii="Calibri" w:cs="Calibri" w:eastAsia="Calibri" w:hAnsi="Calibri"/>
+          <w:rtl w:val="0"/>
+        </w:rPr>
+        <w:t xml:space="preserve">: </w:t>
+      </w:r>
+    </w:p>
+    <w:p>
+      <w:pPr>
+        <w:rPr>
+          <w:color w:val="434343"/>
+        </w:rPr>
+      </w:pPr>
+      <w:r>
+        <w:rPr>
+          <w:color w:val="434343"/>
+          <w:rtl w:val="0"/>
+        </w:rPr>
+        <w:t xml:space="preserve">You work as a data analytics specialist for a healthcare company that has a data warehouse that was built to hold data about their healthcare provider network. This data was encrypted using AWS Key Management Service (KMS) encryption. You have now been tasked with storing healthcare customer medical history in the same data warehouse. Since the customer medical history data is highly confidential, what can you do to further increase the security of your Redshift cluster?</w:t>
+      </w:r>
+    </w:p>
+    <w:p>
+      <w:pPr>
+        <w:rPr>
+          <w:color w:val="434343"/>
+        </w:rPr>
+      </w:pPr>
+      <w:r>
+        <w:rPr>
+          <w:rtl w:val="0"/>
+        </w:rPr>
+      </w:r>
+    </w:p>
+    <w:p>
+      <w:pPr>
+        <w:numPr>
+          <w:ilvl w:val="0"/>
+          <w:numId w:val="7"/>
+        </w:numPr>
+        <w:ind w:left="720" w:hanging="360"/>
+        <w:rPr>
+          <w:color w:val="434343"/>
+        </w:rPr>
+      </w:pPr>
+      <w:r>
+        <w:rPr>
+          <w:color w:val="434343"/>
+          <w:rtl w:val="0"/>
+        </w:rPr>
+        <w:t xml:space="preserve">Modify your Redshift cluster to use an AWS Key Management Service (KMS) customer managed key (CMK) for encryption.</w:t>
+      </w:r>
+    </w:p>
+    <w:p>
+      <w:pPr>
+        <w:numPr>
+          <w:ilvl w:val="0"/>
+          <w:numId w:val="7"/>
+        </w:numPr>
+        <w:ind w:left="720" w:hanging="360"/>
+        <w:rPr>
+          <w:color w:val="434343"/>
+        </w:rPr>
+      </w:pPr>
+      <w:r>
+        <w:rPr>
+          <w:color w:val="434343"/>
+          <w:rtl w:val="0"/>
+        </w:rPr>
+        <w:t xml:space="preserve">Modify your Redshift cluster to enable </w:t>
+      </w:r>
+      <w:r>
+        <w:rPr>
+          <w:color w:val="434343"/>
+          <w:rtl w:val="0"/>
+        </w:rPr>
+        <w:t xml:space="preserve">hardware security module (HSM) encryption.</w:t>
+      </w:r>
+      <w:r>
+        <w:rPr>
+          <w:rtl w:val="0"/>
+        </w:rPr>
+      </w:r>
+    </w:p>
+    <w:p>
+      <w:pPr>
+        <w:numPr>
+          <w:ilvl w:val="0"/>
+          <w:numId w:val="7"/>
+        </w:numPr>
+        <w:ind w:left="720" w:hanging="360"/>
+        <w:rPr>
+          <w:color w:val="434343"/>
+        </w:rPr>
+      </w:pPr>
+      <w:r>
+        <w:rPr>
+          <w:color w:val="434343"/>
+          <w:rtl w:val="0"/>
+        </w:rPr>
+        <w:t xml:space="preserve">Create a new Redshift cluster that is HSM enabled and migrate your data to the new cluster.</w:t>
+      </w:r>
+    </w:p>
+    <w:p>
+      <w:pPr>
+        <w:numPr>
+          <w:ilvl w:val="0"/>
+          <w:numId w:val="7"/>
+        </w:numPr>
+        <w:ind w:left="720" w:hanging="360"/>
+        <w:rPr>
+          <w:color w:val="434343"/>
+        </w:rPr>
+      </w:pPr>
+      <w:r>
+        <w:rPr>
+          <w:color w:val="434343"/>
+          <w:rtl w:val="0"/>
+        </w:rPr>
+        <w:t xml:space="preserve">Modify your Redshift cluster to use an AWS Key Management Service (KMS) AWS managed key for encryption.</w:t>
+      </w:r>
+    </w:p>
+    <w:p>
+      <w:pPr>
+        <w:rPr>
+          <w:color w:val="434343"/>
+        </w:rPr>
+      </w:pPr>
+      <w:r>
+        <w:rPr>
+          <w:rtl w:val="0"/>
+        </w:rPr>
+      </w:r>
+    </w:p>
+    <w:p>
+      <w:pPr>
+        <w:rPr>
+          <w:color w:val="434343"/>
+        </w:rPr>
+      </w:pPr>
+      <w:r>
+        <w:rPr>
+          <w:rFonts w:ascii="Calibri" w:cs="Calibri" w:eastAsia="Calibri" w:hAnsi="Calibri"/>
+          <w:b w:val="1"/>
+          <w:rtl w:val="0"/>
+        </w:rPr>
+        <w:t xml:space="preserve">Answer:</w:t>
+      </w:r>
+      <w:r>
+        <w:rPr>
+          <w:color w:val="434343"/>
+          <w:rtl w:val="0"/>
+        </w:rPr>
+        <w:t xml:space="preserve"> C</w:t>
+      </w:r>
+    </w:p>
+    <w:p>
+      <w:pPr>
+        <w:rPr>
+          <w:color w:val="434343"/>
+        </w:rPr>
+      </w:pPr>
+      <w:r>
+        <w:rPr>
+          <w:rtl w:val="0"/>
+        </w:rPr>
+      </w:r>
+    </w:p>
+    <w:p>
+      <w:pPr>
+        <w:rPr>
+          <w:color w:val="434343"/>
+        </w:rPr>
+      </w:pPr>
+      <w:r>
+        <w:rPr>
+          <w:rFonts w:ascii="Calibri" w:cs="Calibri" w:eastAsia="Calibri" w:hAnsi="Calibri"/>
+          <w:b w:val="1"/>
+          <w:rtl w:val="0"/>
+        </w:rPr>
+        <w:t xml:space="preserve">Explanation:</w:t>
+      </w:r>
+      <w:r>
+        <w:rPr>
+          <w:rtl w:val="0"/>
+        </w:rPr>
+      </w:r>
+    </w:p>
+    <w:p>
+      <w:pPr>
+        <w:rPr>
+          <w:color w:val="444444"/>
+          <w:highlight w:val="white"/>
+        </w:rPr>
+      </w:pPr>
+      <w:r>
+        <w:rPr>
+          <w:color w:val="434343"/>
+          <w:rtl w:val="0"/>
+        </w:rPr>
+        <w:t xml:space="preserve">Option A is incorrect</w:t>
+      </w:r>
+      <w:r>
+        <w:rPr>
+          <w:color w:val="444444"/>
+          <w:highlight w:val="white"/>
+          <w:rtl w:val="0"/>
+        </w:rPr>
+        <w:t xml:space="preserve">. Changing from an AWS managed key to a customer managed key for encryption will not increase the security of your Redshift cluster.</w:t>
+      </w:r>
+    </w:p>
+    <w:p>
+      <w:pPr>
+        <w:rPr>
+          <w:color w:val="444444"/>
+          <w:highlight w:val="white"/>
+        </w:rPr>
+      </w:pPr>
+      <w:r>
+        <w:rPr>
+          <w:rtl w:val="0"/>
+        </w:rPr>
+      </w:r>
+    </w:p>
+    <w:p>
+      <w:pPr>
+        <w:rPr>
+          <w:color w:val="444444"/>
+          <w:highlight w:val="white"/>
+        </w:rPr>
+      </w:pPr>
+      <w:r>
+        <w:rPr>
+          <w:color w:val="444444"/>
+          <w:highlight w:val="white"/>
+          <w:rtl w:val="0"/>
+        </w:rPr>
+        <w:t xml:space="preserve">Option B is incorrect. You cannot directly modify a Redshift cluster to use HSM. You must first </w:t>
+      </w:r>
+      <w:r>
+        <w:rPr>
+          <w:color w:val="434343"/>
+          <w:rtl w:val="0"/>
+        </w:rPr>
+        <w:t xml:space="preserve">create a new Redshift cluster that is HSM enabled and migrate your data to the new cluster.</w:t>
+      </w:r>
+      <w:r>
+        <w:rPr>
+          <w:rtl w:val="0"/>
+        </w:rPr>
+      </w:r>
+    </w:p>
+    <w:p>
+      <w:pPr>
+        <w:rPr>
+          <w:color w:val="444444"/>
+          <w:highlight w:val="white"/>
+        </w:rPr>
+      </w:pPr>
+      <w:r>
+        <w:rPr>
+          <w:rtl w:val="0"/>
+        </w:rPr>
+      </w:r>
+    </w:p>
+    <w:p>
+      <w:pPr>
+        <w:rPr>
+          <w:color w:val="444444"/>
+          <w:highlight w:val="white"/>
+        </w:rPr>
+      </w:pPr>
+      <w:r>
+        <w:rPr>
+          <w:color w:val="444444"/>
+          <w:highlight w:val="white"/>
+          <w:rtl w:val="0"/>
+        </w:rPr>
+        <w:t xml:space="preserve">Option C is correct. </w:t>
+      </w:r>
+      <w:r>
+        <w:rPr>
+          <w:color w:val="434343"/>
+          <w:rtl w:val="0"/>
+        </w:rPr>
+        <w:t xml:space="preserve">Hardware security module (HSM) encryption is the most secure encryption you can use on your Redshift cluster. </w:t>
+      </w:r>
+      <w:r>
+        <w:rPr>
+          <w:color w:val="444444"/>
+          <w:highlight w:val="white"/>
+          <w:rtl w:val="0"/>
+        </w:rPr>
+        <w:t xml:space="preserve">You cannot directly modify a Redshift cluster to use HSM. You must first </w:t>
+      </w:r>
+      <w:r>
+        <w:rPr>
+          <w:color w:val="434343"/>
+          <w:rtl w:val="0"/>
+        </w:rPr>
+        <w:t xml:space="preserve">create a new Redshift cluster that is HSM enabled and migrate your data to the new cluster.</w:t>
+      </w:r>
+      <w:r>
+        <w:rPr>
+          <w:color w:val="444444"/>
+          <w:highlight w:val="white"/>
+          <w:rtl w:val="0"/>
+        </w:rPr>
+        <w:br w:type="textWrapping"/>
+      </w:r>
+    </w:p>
+    <w:p>
+      <w:pPr>
+        <w:rPr>
+          <w:color w:val="444444"/>
+          <w:highlight w:val="white"/>
+        </w:rPr>
+      </w:pPr>
+      <w:r>
+        <w:rPr>
+          <w:color w:val="444444"/>
+          <w:highlight w:val="white"/>
+          <w:rtl w:val="0"/>
+        </w:rPr>
+        <w:t xml:space="preserve">Option D is incorrect. Changing from a customer managed key to an AWS managed key for encryption will not increase the security of your Redshift cluster.</w:t>
+      </w:r>
+    </w:p>
+    <w:p>
+      <w:pPr>
+        <w:rPr>
+          <w:color w:val="383a42"/>
+          <w:shd w:fill="fafafa" w:val="clear"/>
+        </w:rPr>
+      </w:pPr>
+      <w:r>
+        <w:rPr>
+          <w:rtl w:val="0"/>
+        </w:rPr>
+      </w:r>
+    </w:p>
+    <w:p>
+      <w:pPr>
+        <w:rPr>
+          <w:rFonts w:ascii="Calibri" w:cs="Calibri" w:eastAsia="Calibri" w:hAnsi="Calibri"/>
+          <w:b w:val="1"/>
+        </w:rPr>
+      </w:pPr>
+      <w:r>
+        <w:rPr>
+          <w:rFonts w:ascii="Calibri" w:cs="Calibri" w:eastAsia="Calibri" w:hAnsi="Calibri"/>
+          <w:b w:val="1"/>
+          <w:rtl w:val="0"/>
+        </w:rPr>
+        <w:t xml:space="preserve">Reference:</w:t>
+      </w:r>
+    </w:p>
+    <w:p>
+      <w:pPr>
+        <w:rPr>
+          <w:color w:val="444444"/>
+        </w:rPr>
+      </w:pPr>
+      <w:r>
+        <w:rPr>
+          <w:color w:val="444444"/>
+          <w:rtl w:val="0"/>
+        </w:rPr>
+        <w:t xml:space="preserve">Please see the Amazon Redshift Cluster Management guide titled </w:t>
+      </w:r>
+      <w:r>
+        <w:rPr>
+          <w:b w:val="1"/>
+          <w:color w:val="444444"/>
+          <w:rtl w:val="0"/>
+        </w:rPr>
+        <w:t xml:space="preserve">Amazon Redshift database encryption </w:t>
+      </w:r>
+      <w:r>
+        <w:rPr>
+          <w:color w:val="444444"/>
+          <w:rtl w:val="0"/>
+        </w:rPr>
+        <w:t xml:space="preserve">(</w:t>
+      </w:r>
+      <w:hyperlink r:id="rId152">
+        <w:r>
+          <w:rPr>
+            <w:color w:val="1155cc"/>
+            <w:u w:val="single"/>
+            <w:rtl w:val="0"/>
+          </w:rPr>
+          <w:t xml:space="preserve">https://docs.amazonaws.cn/en_us/redshift/latest/mgmt/working-with-db-encryption.html</w:t>
+        </w:r>
+      </w:hyperlink>
+      <w:r>
+        <w:rPr>
+          <w:color w:val="444444"/>
+          <w:rtl w:val="0"/>
+        </w:rPr>
+        <w:t xml:space="preserve">), and the Amazon Redshift Cluster Management guide titled </w:t>
+      </w:r>
+      <w:r>
+        <w:rPr>
+          <w:b w:val="1"/>
+          <w:color w:val="444444"/>
+          <w:rtl w:val="0"/>
+        </w:rPr>
+        <w:t xml:space="preserve">Changing cluster encryption </w:t>
+      </w:r>
+      <w:r>
+        <w:rPr>
+          <w:color w:val="444444"/>
+          <w:rtl w:val="0"/>
+        </w:rPr>
+        <w:t xml:space="preserve">(</w:t>
+      </w:r>
+      <w:hyperlink r:id="rId153">
+        <w:r>
+          <w:rPr>
+            <w:color w:val="1155cc"/>
+            <w:u w:val="single"/>
+            <w:rtl w:val="0"/>
+          </w:rPr>
+          <w:t xml:space="preserve">https://docs.amazonaws.cn/en_us/redshift/latest/mgmt/changing-cluster-encryption.html</w:t>
+        </w:r>
+      </w:hyperlink>
+      <w:r>
+        <w:rPr>
+          <w:color w:val="444444"/>
+          <w:rtl w:val="0"/>
+        </w:rPr>
+        <w:t xml:space="preserve">)</w:t>
+      </w:r>
+    </w:p>
+    <w:p>
+      <w:pPr>
+        <w:rPr>
+          <w:b w:val="1"/>
+          <w:color w:val="444444"/>
+        </w:rPr>
+      </w:pPr>
+      <w:r>
+        <w:rPr>
+          <w:rtl w:val="0"/>
+        </w:rPr>
+      </w:r>
+    </w:p>
+    <w:p>
+      <w:pPr>
+        <w:rPr>
+          <w:b w:val="1"/>
           <w:color w:val="444444"/>
         </w:rPr>
       </w:pPr>
@@ -34879,6 +35455,116 @@
     </w:lvl>
   </w:abstractNum>
   <w:abstractNum w:abstractNumId="37">
+    <w:lvl w:ilvl="0">
+      <w:start w:val="1"/>
+      <w:numFmt w:val="upperLetter"/>
+      <w:lvlText w:val="%1)"/>
+      <w:lvlJc w:val="left"/>
+      <w:pPr>
+        <w:ind w:left="720" w:hanging="360"/>
+      </w:pPr>
+      <w:rPr>
+        <w:u w:val="none"/>
+      </w:rPr>
+    </w:lvl>
+    <w:lvl w:ilvl="1">
+      <w:start w:val="1"/>
+      <w:numFmt w:val="lowerLetter"/>
+      <w:lvlText w:val="%2)"/>
+      <w:lvlJc w:val="left"/>
+      <w:pPr>
+        <w:ind w:left="1440" w:hanging="360"/>
+      </w:pPr>
+      <w:rPr>
+        <w:u w:val="none"/>
+      </w:rPr>
+    </w:lvl>
+    <w:lvl w:ilvl="2">
+      <w:start w:val="1"/>
+      <w:numFmt w:val="lowerRoman"/>
+      <w:lvlText w:val="%3)"/>
+      <w:lvlJc w:val="right"/>
+      <w:pPr>
+        <w:ind w:left="2160" w:hanging="360"/>
+      </w:pPr>
+      <w:rPr>
+        <w:u w:val="none"/>
+      </w:rPr>
+    </w:lvl>
+    <w:lvl w:ilvl="3">
+      <w:start w:val="1"/>
+      <w:numFmt w:val="decimal"/>
+      <w:lvlText w:val="(%4)"/>
+      <w:lvlJc w:val="left"/>
+      <w:pPr>
+        <w:ind w:left="2880" w:hanging="360"/>
+      </w:pPr>
+      <w:rPr>
+        <w:u w:val="none"/>
+      </w:rPr>
+    </w:lvl>
+    <w:lvl w:ilvl="4">
+      <w:start w:val="1"/>
+      <w:numFmt w:val="lowerLetter"/>
+      <w:lvlText w:val="(%5)"/>
+      <w:lvlJc w:val="left"/>
+      <w:pPr>
+        <w:ind w:left="3600" w:hanging="360"/>
+      </w:pPr>
+      <w:rPr>
+        <w:u w:val="none"/>
+      </w:rPr>
+    </w:lvl>
+    <w:lvl w:ilvl="5">
+      <w:start w:val="1"/>
+      <w:numFmt w:val="lowerRoman"/>
+      <w:lvlText w:val="(%6)"/>
+      <w:lvlJc w:val="right"/>
+      <w:pPr>
+        <w:ind w:left="4320" w:hanging="360"/>
+      </w:pPr>
+      <w:rPr>
+        <w:u w:val="none"/>
+      </w:rPr>
+    </w:lvl>
+    <w:lvl w:ilvl="6">
+      <w:start w:val="1"/>
+      <w:numFmt w:val="decimal"/>
+      <w:lvlText w:val="%7."/>
+      <w:lvlJc w:val="left"/>
+      <w:pPr>
+        <w:ind w:left="5040" w:hanging="360"/>
+      </w:pPr>
+      <w:rPr>
+        <w:u w:val="none"/>
+      </w:rPr>
+    </w:lvl>
+    <w:lvl w:ilvl="7">
+      <w:start w:val="1"/>
+      <w:numFmt w:val="lowerLetter"/>
+      <w:lvlText w:val="%8."/>
+      <w:lvlJc w:val="left"/>
+      <w:pPr>
+        <w:ind w:left="5760" w:hanging="360"/>
+      </w:pPr>
+      <w:rPr>
+        <w:u w:val="none"/>
+      </w:rPr>
+    </w:lvl>
+    <w:lvl w:ilvl="8">
+      <w:start w:val="1"/>
+      <w:numFmt w:val="lowerRoman"/>
+      <w:lvlText w:val="%9."/>
+      <w:lvlJc w:val="right"/>
+      <w:pPr>
+        <w:ind w:left="6480" w:hanging="360"/>
+      </w:pPr>
+      <w:rPr>
+        <w:u w:val="none"/>
+      </w:rPr>
+    </w:lvl>
+  </w:abstractNum>
+  <w:abstractNum w:abstractNumId="38">
     <w:lvl w:ilvl="0">
       <w:start w:val="1"/>
       <w:numFmt w:val="upperLetter"/>
@@ -35098,6 +35784,9 @@
   </w:num>
   <w:num w:numId="37">
     <w:abstractNumId w:val="37"/>
+  </w:num>
+  <w:num w:numId="38">
+    <w:abstractNumId w:val="38"/>
   </w:num>
 </w:numbering>
 </file>

</xml_diff>

<commit_message>
added question 39 to the DA cert questions list #2
</commit_message>
<xml_diff>
--- a/public/Exam Notes/DA-Vincent-1-65-May-4.docx
+++ b/public/Exam Notes/DA-Vincent-1-65-May-4.docx
@@ -2798,12 +2798,12 @@
             <wp:inline distB="19050" distT="19050" distL="19050" distR="19050">
               <wp:extent cx="2075331" cy="2986088"/>
               <wp:effectExtent b="0" l="0" r="0" t="0"/>
-              <wp:docPr id="3" name="image3.png"/>
+              <wp:docPr id="4" name="image4.png"/>
               <a:graphic>
                 <a:graphicData uri="http://schemas.openxmlformats.org/drawingml/2006/picture">
                   <pic:pic>
                     <pic:nvPicPr>
-                      <pic:cNvPr id="0" name="image3.png"/>
+                      <pic:cNvPr id="0" name="image4.png"/>
                       <pic:cNvPicPr preferRelativeResize="0"/>
                     </pic:nvPicPr>
                     <pic:blipFill>
@@ -2878,7 +2878,7 @@
       <w:pPr>
         <w:numPr>
           <w:ilvl w:val="0"/>
-          <w:numId w:val="16"/>
+          <w:numId w:val="17"/>
         </w:numPr>
         <w:ind w:left="720" w:hanging="360"/>
         <w:rPr>
@@ -2898,7 +2898,7 @@
       <w:pPr>
         <w:numPr>
           <w:ilvl w:val="0"/>
-          <w:numId w:val="16"/>
+          <w:numId w:val="17"/>
         </w:numPr>
         <w:ind w:left="720" w:hanging="360"/>
         <w:rPr>
@@ -2919,7 +2919,7 @@
       <w:pPr>
         <w:numPr>
           <w:ilvl w:val="0"/>
-          <w:numId w:val="16"/>
+          <w:numId w:val="17"/>
         </w:numPr>
         <w:ind w:left="720" w:hanging="360"/>
         <w:rPr>
@@ -2940,7 +2940,7 @@
       <w:pPr>
         <w:numPr>
           <w:ilvl w:val="0"/>
-          <w:numId w:val="16"/>
+          <w:numId w:val="17"/>
         </w:numPr>
         <w:ind w:left="720" w:hanging="360"/>
         <w:rPr>
@@ -3635,7 +3635,7 @@
       <w:pPr>
         <w:numPr>
           <w:ilvl w:val="0"/>
-          <w:numId w:val="28"/>
+          <w:numId w:val="29"/>
         </w:numPr>
         <w:ind w:left="720" w:hanging="360"/>
         <w:rPr>
@@ -3667,7 +3667,7 @@
       <w:pPr>
         <w:numPr>
           <w:ilvl w:val="0"/>
-          <w:numId w:val="28"/>
+          <w:numId w:val="29"/>
         </w:numPr>
         <w:ind w:left="720" w:hanging="360"/>
         <w:rPr>
@@ -3703,7 +3703,7 @@
       <w:pPr>
         <w:numPr>
           <w:ilvl w:val="0"/>
-          <w:numId w:val="28"/>
+          <w:numId w:val="29"/>
         </w:numPr>
         <w:ind w:left="720" w:hanging="360"/>
         <w:rPr>
@@ -3736,7 +3736,7 @@
       <w:pPr>
         <w:numPr>
           <w:ilvl w:val="0"/>
-          <w:numId w:val="28"/>
+          <w:numId w:val="29"/>
         </w:numPr>
         <w:ind w:left="720" w:hanging="360"/>
         <w:rPr>
@@ -5047,7 +5047,7 @@
       <w:pPr>
         <w:numPr>
           <w:ilvl w:val="0"/>
-          <w:numId w:val="12"/>
+          <w:numId w:val="13"/>
         </w:numPr>
         <w:ind w:left="720" w:hanging="360"/>
         <w:rPr>
@@ -5067,7 +5067,7 @@
       <w:pPr>
         <w:numPr>
           <w:ilvl w:val="0"/>
-          <w:numId w:val="12"/>
+          <w:numId w:val="13"/>
         </w:numPr>
         <w:ind w:left="720" w:hanging="360"/>
         <w:rPr>
@@ -5088,7 +5088,7 @@
       <w:pPr>
         <w:numPr>
           <w:ilvl w:val="0"/>
-          <w:numId w:val="12"/>
+          <w:numId w:val="13"/>
         </w:numPr>
         <w:ind w:left="720" w:hanging="360"/>
         <w:rPr>
@@ -5109,7 +5109,7 @@
       <w:pPr>
         <w:numPr>
           <w:ilvl w:val="0"/>
-          <w:numId w:val="12"/>
+          <w:numId w:val="13"/>
         </w:numPr>
         <w:ind w:left="720" w:hanging="360"/>
         <w:rPr>
@@ -6514,7 +6514,7 @@
       <w:pPr>
         <w:numPr>
           <w:ilvl w:val="0"/>
-          <w:numId w:val="31"/>
+          <w:numId w:val="32"/>
         </w:numPr>
         <w:ind w:left="720" w:hanging="360"/>
         <w:rPr>
@@ -6549,7 +6549,7 @@
       <w:pPr>
         <w:numPr>
           <w:ilvl w:val="0"/>
-          <w:numId w:val="31"/>
+          <w:numId w:val="32"/>
         </w:numPr>
         <w:ind w:left="720" w:hanging="360"/>
         <w:rPr>
@@ -6585,7 +6585,7 @@
       <w:pPr>
         <w:numPr>
           <w:ilvl w:val="0"/>
-          <w:numId w:val="31"/>
+          <w:numId w:val="32"/>
         </w:numPr>
         <w:ind w:left="720" w:hanging="360"/>
         <w:rPr>
@@ -6634,7 +6634,7 @@
       <w:pPr>
         <w:numPr>
           <w:ilvl w:val="0"/>
-          <w:numId w:val="31"/>
+          <w:numId w:val="32"/>
         </w:numPr>
         <w:ind w:left="720" w:hanging="360"/>
         <w:rPr>
@@ -7253,7 +7253,7 @@
       <w:pPr>
         <w:numPr>
           <w:ilvl w:val="0"/>
-          <w:numId w:val="34"/>
+          <w:numId w:val="35"/>
         </w:numPr>
         <w:ind w:left="720" w:hanging="360"/>
         <w:rPr>
@@ -7273,7 +7273,7 @@
       <w:pPr>
         <w:numPr>
           <w:ilvl w:val="0"/>
-          <w:numId w:val="34"/>
+          <w:numId w:val="35"/>
         </w:numPr>
         <w:ind w:left="720" w:hanging="360"/>
         <w:rPr>
@@ -7294,7 +7294,7 @@
       <w:pPr>
         <w:numPr>
           <w:ilvl w:val="0"/>
-          <w:numId w:val="34"/>
+          <w:numId w:val="35"/>
         </w:numPr>
         <w:ind w:left="720" w:hanging="360"/>
         <w:rPr>
@@ -7315,7 +7315,7 @@
       <w:pPr>
         <w:numPr>
           <w:ilvl w:val="0"/>
-          <w:numId w:val="34"/>
+          <w:numId w:val="35"/>
         </w:numPr>
         <w:ind w:left="720" w:hanging="360"/>
         <w:rPr>
@@ -7924,7 +7924,7 @@
       <w:pPr>
         <w:numPr>
           <w:ilvl w:val="0"/>
-          <w:numId w:val="24"/>
+          <w:numId w:val="25"/>
         </w:numPr>
         <w:ind w:left="720" w:hanging="360"/>
         <w:rPr>
@@ -7944,7 +7944,7 @@
       <w:pPr>
         <w:numPr>
           <w:ilvl w:val="0"/>
-          <w:numId w:val="24"/>
+          <w:numId w:val="25"/>
         </w:numPr>
         <w:ind w:left="720" w:hanging="360"/>
         <w:rPr>
@@ -7965,7 +7965,7 @@
       <w:pPr>
         <w:numPr>
           <w:ilvl w:val="0"/>
-          <w:numId w:val="24"/>
+          <w:numId w:val="25"/>
         </w:numPr>
         <w:ind w:left="720" w:hanging="360"/>
         <w:rPr>
@@ -7986,7 +7986,7 @@
       <w:pPr>
         <w:numPr>
           <w:ilvl w:val="0"/>
-          <w:numId w:val="24"/>
+          <w:numId w:val="25"/>
         </w:numPr>
         <w:ind w:left="720" w:hanging="360"/>
         <w:rPr>
@@ -8682,7 +8682,7 @@
       <w:pPr>
         <w:numPr>
           <w:ilvl w:val="0"/>
-          <w:numId w:val="27"/>
+          <w:numId w:val="28"/>
         </w:numPr>
         <w:ind w:left="720" w:hanging="360"/>
         <w:rPr>
@@ -8702,7 +8702,7 @@
       <w:pPr>
         <w:numPr>
           <w:ilvl w:val="0"/>
-          <w:numId w:val="27"/>
+          <w:numId w:val="28"/>
         </w:numPr>
         <w:ind w:left="720" w:hanging="360"/>
         <w:rPr>
@@ -8723,7 +8723,7 @@
       <w:pPr>
         <w:numPr>
           <w:ilvl w:val="0"/>
-          <w:numId w:val="27"/>
+          <w:numId w:val="28"/>
         </w:numPr>
         <w:ind w:left="720" w:hanging="360"/>
         <w:rPr>
@@ -8744,7 +8744,7 @@
       <w:pPr>
         <w:numPr>
           <w:ilvl w:val="0"/>
-          <w:numId w:val="27"/>
+          <w:numId w:val="28"/>
         </w:numPr>
         <w:ind w:left="720" w:hanging="360"/>
         <w:rPr>
@@ -9411,7 +9411,7 @@
       <w:pPr>
         <w:numPr>
           <w:ilvl w:val="0"/>
-          <w:numId w:val="20"/>
+          <w:numId w:val="21"/>
         </w:numPr>
         <w:ind w:left="720" w:hanging="360"/>
         <w:rPr>
@@ -9431,7 +9431,7 @@
       <w:pPr>
         <w:numPr>
           <w:ilvl w:val="0"/>
-          <w:numId w:val="20"/>
+          <w:numId w:val="21"/>
         </w:numPr>
         <w:ind w:left="720" w:hanging="360"/>
         <w:rPr>
@@ -9452,7 +9452,7 @@
       <w:pPr>
         <w:numPr>
           <w:ilvl w:val="0"/>
-          <w:numId w:val="20"/>
+          <w:numId w:val="21"/>
         </w:numPr>
         <w:ind w:left="720" w:hanging="360"/>
         <w:rPr>
@@ -9473,7 +9473,7 @@
       <w:pPr>
         <w:numPr>
           <w:ilvl w:val="0"/>
-          <w:numId w:val="20"/>
+          <w:numId w:val="21"/>
         </w:numPr>
         <w:ind w:left="720" w:hanging="360"/>
         <w:rPr>
@@ -11008,7 +11008,7 @@
       <w:pPr>
         <w:numPr>
           <w:ilvl w:val="0"/>
-          <w:numId w:val="36"/>
+          <w:numId w:val="37"/>
         </w:numPr>
         <w:ind w:left="720" w:hanging="360"/>
         <w:rPr>
@@ -11028,7 +11028,7 @@
       <w:pPr>
         <w:numPr>
           <w:ilvl w:val="0"/>
-          <w:numId w:val="36"/>
+          <w:numId w:val="37"/>
         </w:numPr>
         <w:ind w:left="720" w:hanging="360"/>
         <w:rPr>
@@ -11049,7 +11049,7 @@
       <w:pPr>
         <w:numPr>
           <w:ilvl w:val="0"/>
-          <w:numId w:val="36"/>
+          <w:numId w:val="37"/>
         </w:numPr>
         <w:ind w:left="720" w:hanging="360"/>
         <w:rPr>
@@ -11070,7 +11070,7 @@
       <w:pPr>
         <w:numPr>
           <w:ilvl w:val="0"/>
-          <w:numId w:val="36"/>
+          <w:numId w:val="37"/>
         </w:numPr>
         <w:ind w:left="720" w:hanging="360"/>
         <w:rPr>
@@ -11761,7 +11761,7 @@
       <w:pPr>
         <w:numPr>
           <w:ilvl w:val="0"/>
-          <w:numId w:val="19"/>
+          <w:numId w:val="20"/>
         </w:numPr>
         <w:ind w:left="720" w:hanging="360"/>
         <w:rPr>
@@ -11781,7 +11781,7 @@
       <w:pPr>
         <w:numPr>
           <w:ilvl w:val="0"/>
-          <w:numId w:val="19"/>
+          <w:numId w:val="20"/>
         </w:numPr>
         <w:ind w:left="720" w:hanging="360"/>
         <w:rPr>
@@ -11802,7 +11802,7 @@
       <w:pPr>
         <w:numPr>
           <w:ilvl w:val="0"/>
-          <w:numId w:val="19"/>
+          <w:numId w:val="20"/>
         </w:numPr>
         <w:ind w:left="720" w:hanging="360"/>
         <w:rPr>
@@ -11823,7 +11823,7 @@
       <w:pPr>
         <w:numPr>
           <w:ilvl w:val="0"/>
-          <w:numId w:val="19"/>
+          <w:numId w:val="20"/>
         </w:numPr>
         <w:ind w:left="720" w:hanging="360"/>
         <w:rPr>
@@ -12461,7 +12461,7 @@
       <w:pPr>
         <w:numPr>
           <w:ilvl w:val="0"/>
-          <w:numId w:val="14"/>
+          <w:numId w:val="15"/>
         </w:numPr>
         <w:ind w:left="720" w:hanging="360"/>
         <w:rPr>
@@ -12524,7 +12524,7 @@
       <w:pPr>
         <w:numPr>
           <w:ilvl w:val="0"/>
-          <w:numId w:val="14"/>
+          <w:numId w:val="15"/>
         </w:numPr>
         <w:ind w:left="720" w:hanging="360"/>
         <w:rPr>
@@ -12566,7 +12566,7 @@
       <w:pPr>
         <w:numPr>
           <w:ilvl w:val="0"/>
-          <w:numId w:val="14"/>
+          <w:numId w:val="15"/>
         </w:numPr>
         <w:ind w:left="720" w:hanging="360"/>
         <w:rPr>
@@ -12591,7 +12591,7 @@
       <w:pPr>
         <w:numPr>
           <w:ilvl w:val="0"/>
-          <w:numId w:val="14"/>
+          <w:numId w:val="15"/>
         </w:numPr>
         <w:ind w:left="720" w:hanging="360"/>
         <w:rPr>
@@ -13256,7 +13256,7 @@
       <w:pPr>
         <w:numPr>
           <w:ilvl w:val="0"/>
-          <w:numId w:val="17"/>
+          <w:numId w:val="18"/>
         </w:numPr>
         <w:ind w:left="720" w:hanging="360"/>
         <w:rPr>
@@ -13280,7 +13280,7 @@
       <w:pPr>
         <w:numPr>
           <w:ilvl w:val="0"/>
-          <w:numId w:val="17"/>
+          <w:numId w:val="18"/>
         </w:numPr>
         <w:ind w:left="720" w:hanging="360"/>
         <w:rPr>
@@ -13304,7 +13304,7 @@
       <w:pPr>
         <w:numPr>
           <w:ilvl w:val="0"/>
-          <w:numId w:val="17"/>
+          <w:numId w:val="18"/>
         </w:numPr>
         <w:ind w:left="720" w:hanging="360"/>
         <w:rPr>
@@ -13329,7 +13329,7 @@
       <w:pPr>
         <w:numPr>
           <w:ilvl w:val="0"/>
-          <w:numId w:val="17"/>
+          <w:numId w:val="18"/>
         </w:numPr>
         <w:ind w:left="720" w:hanging="360"/>
         <w:rPr>
@@ -14000,7 +14000,7 @@
       <w:pPr>
         <w:numPr>
           <w:ilvl w:val="0"/>
-          <w:numId w:val="22"/>
+          <w:numId w:val="23"/>
         </w:numPr>
         <w:ind w:left="720" w:hanging="360"/>
         <w:rPr>
@@ -14024,7 +14024,7 @@
       <w:pPr>
         <w:numPr>
           <w:ilvl w:val="0"/>
-          <w:numId w:val="22"/>
+          <w:numId w:val="23"/>
         </w:numPr>
         <w:ind w:left="720" w:hanging="360"/>
         <w:rPr>
@@ -14048,7 +14048,7 @@
       <w:pPr>
         <w:numPr>
           <w:ilvl w:val="0"/>
-          <w:numId w:val="22"/>
+          <w:numId w:val="23"/>
         </w:numPr>
         <w:ind w:left="720" w:hanging="360"/>
         <w:rPr>
@@ -14073,7 +14073,7 @@
       <w:pPr>
         <w:numPr>
           <w:ilvl w:val="0"/>
-          <w:numId w:val="22"/>
+          <w:numId w:val="23"/>
         </w:numPr>
         <w:ind w:left="720" w:hanging="360"/>
         <w:rPr>
@@ -14764,7 +14764,7 @@
       <w:pPr>
         <w:numPr>
           <w:ilvl w:val="0"/>
-          <w:numId w:val="21"/>
+          <w:numId w:val="22"/>
         </w:numPr>
         <w:ind w:left="720" w:hanging="360"/>
         <w:rPr>
@@ -14788,7 +14788,7 @@
       <w:pPr>
         <w:numPr>
           <w:ilvl w:val="0"/>
-          <w:numId w:val="21"/>
+          <w:numId w:val="22"/>
         </w:numPr>
         <w:ind w:left="720" w:hanging="360"/>
         <w:rPr>
@@ -14812,7 +14812,7 @@
       <w:pPr>
         <w:numPr>
           <w:ilvl w:val="0"/>
-          <w:numId w:val="21"/>
+          <w:numId w:val="22"/>
         </w:numPr>
         <w:ind w:left="720" w:hanging="360"/>
         <w:rPr>
@@ -14837,7 +14837,7 @@
       <w:pPr>
         <w:numPr>
           <w:ilvl w:val="0"/>
-          <w:numId w:val="21"/>
+          <w:numId w:val="22"/>
         </w:numPr>
         <w:ind w:left="720" w:hanging="360"/>
         <w:rPr>
@@ -15531,7 +15531,7 @@
       <w:pPr>
         <w:numPr>
           <w:ilvl w:val="0"/>
-          <w:numId w:val="23"/>
+          <w:numId w:val="24"/>
         </w:numPr>
         <w:ind w:left="720" w:hanging="360"/>
         <w:rPr>
@@ -15555,7 +15555,7 @@
       <w:pPr>
         <w:numPr>
           <w:ilvl w:val="0"/>
-          <w:numId w:val="23"/>
+          <w:numId w:val="24"/>
         </w:numPr>
         <w:ind w:left="720" w:hanging="360"/>
         <w:rPr>
@@ -15579,7 +15579,7 @@
       <w:pPr>
         <w:numPr>
           <w:ilvl w:val="0"/>
-          <w:numId w:val="23"/>
+          <w:numId w:val="24"/>
         </w:numPr>
         <w:ind w:left="720" w:hanging="360"/>
         <w:rPr>
@@ -15604,7 +15604,7 @@
       <w:pPr>
         <w:numPr>
           <w:ilvl w:val="0"/>
-          <w:numId w:val="23"/>
+          <w:numId w:val="24"/>
         </w:numPr>
         <w:ind w:left="720" w:hanging="360"/>
         <w:rPr>
@@ -16167,7 +16167,7 @@
       <w:pPr>
         <w:numPr>
           <w:ilvl w:val="0"/>
-          <w:numId w:val="13"/>
+          <w:numId w:val="14"/>
         </w:numPr>
         <w:ind w:left="720" w:hanging="360"/>
         <w:rPr>
@@ -16565,7 +16565,7 @@
       <w:pPr>
         <w:numPr>
           <w:ilvl w:val="0"/>
-          <w:numId w:val="13"/>
+          <w:numId w:val="14"/>
         </w:numPr>
         <w:ind w:left="720" w:hanging="360"/>
         <w:rPr>
@@ -16963,7 +16963,7 @@
       <w:pPr>
         <w:numPr>
           <w:ilvl w:val="0"/>
-          <w:numId w:val="13"/>
+          <w:numId w:val="14"/>
         </w:numPr>
         <w:ind w:left="720" w:hanging="360"/>
         <w:rPr>
@@ -17361,7 +17361,7 @@
       <w:pPr>
         <w:numPr>
           <w:ilvl w:val="0"/>
-          <w:numId w:val="13"/>
+          <w:numId w:val="14"/>
         </w:numPr>
         <w:ind w:left="720" w:hanging="360"/>
         <w:rPr>
@@ -18337,7 +18337,7 @@
       <w:pPr>
         <w:numPr>
           <w:ilvl w:val="0"/>
-          <w:numId w:val="29"/>
+          <w:numId w:val="30"/>
         </w:numPr>
         <w:ind w:left="720" w:hanging="360"/>
         <w:rPr>
@@ -18356,7 +18356,7 @@
       <w:pPr>
         <w:numPr>
           <w:ilvl w:val="0"/>
-          <w:numId w:val="29"/>
+          <w:numId w:val="30"/>
         </w:numPr>
         <w:ind w:left="720" w:hanging="360"/>
         <w:rPr>
@@ -18375,7 +18375,7 @@
       <w:pPr>
         <w:numPr>
           <w:ilvl w:val="0"/>
-          <w:numId w:val="29"/>
+          <w:numId w:val="30"/>
         </w:numPr>
         <w:ind w:left="720" w:hanging="360"/>
         <w:rPr>
@@ -18399,7 +18399,7 @@
       <w:pPr>
         <w:numPr>
           <w:ilvl w:val="0"/>
-          <w:numId w:val="29"/>
+          <w:numId w:val="30"/>
         </w:numPr>
         <w:ind w:left="720" w:hanging="360"/>
         <w:rPr>
@@ -18979,7 +18979,7 @@
       <w:pPr>
         <w:numPr>
           <w:ilvl w:val="0"/>
-          <w:numId w:val="33"/>
+          <w:numId w:val="34"/>
         </w:numPr>
         <w:ind w:left="720" w:hanging="360"/>
         <w:rPr>
@@ -18998,7 +18998,7 @@
       <w:pPr>
         <w:numPr>
           <w:ilvl w:val="0"/>
-          <w:numId w:val="33"/>
+          <w:numId w:val="34"/>
         </w:numPr>
         <w:ind w:left="720" w:hanging="360"/>
         <w:rPr>
@@ -19017,7 +19017,7 @@
       <w:pPr>
         <w:numPr>
           <w:ilvl w:val="0"/>
-          <w:numId w:val="33"/>
+          <w:numId w:val="34"/>
         </w:numPr>
         <w:ind w:left="720" w:hanging="360"/>
         <w:rPr>
@@ -19036,7 +19036,7 @@
       <w:pPr>
         <w:numPr>
           <w:ilvl w:val="0"/>
-          <w:numId w:val="33"/>
+          <w:numId w:val="34"/>
         </w:numPr>
         <w:ind w:left="720" w:hanging="360"/>
         <w:rPr>
@@ -19646,7 +19646,7 @@
       <w:pPr>
         <w:numPr>
           <w:ilvl w:val="0"/>
-          <w:numId w:val="18"/>
+          <w:numId w:val="19"/>
         </w:numPr>
         <w:ind w:left="720" w:hanging="360"/>
         <w:rPr>
@@ -19679,7 +19679,7 @@
       <w:pPr>
         <w:numPr>
           <w:ilvl w:val="0"/>
-          <w:numId w:val="18"/>
+          <w:numId w:val="19"/>
         </w:numPr>
         <w:ind w:left="720" w:hanging="360"/>
         <w:rPr>
@@ -19698,7 +19698,7 @@
       <w:pPr>
         <w:numPr>
           <w:ilvl w:val="0"/>
-          <w:numId w:val="18"/>
+          <w:numId w:val="19"/>
         </w:numPr>
         <w:ind w:left="720" w:hanging="360"/>
         <w:rPr>
@@ -19731,7 +19731,7 @@
       <w:pPr>
         <w:numPr>
           <w:ilvl w:val="0"/>
-          <w:numId w:val="18"/>
+          <w:numId w:val="19"/>
         </w:numPr>
         <w:ind w:left="720" w:hanging="360"/>
         <w:rPr>
@@ -20389,7 +20389,7 @@
       <w:pPr>
         <w:numPr>
           <w:ilvl w:val="0"/>
-          <w:numId w:val="37"/>
+          <w:numId w:val="38"/>
         </w:numPr>
         <w:ind w:left="720" w:hanging="360"/>
         <w:rPr>
@@ -20408,7 +20408,7 @@
       <w:pPr>
         <w:numPr>
           <w:ilvl w:val="0"/>
-          <w:numId w:val="37"/>
+          <w:numId w:val="38"/>
         </w:numPr>
         <w:ind w:left="720" w:hanging="360"/>
         <w:rPr>
@@ -20427,7 +20427,7 @@
       <w:pPr>
         <w:numPr>
           <w:ilvl w:val="0"/>
-          <w:numId w:val="37"/>
+          <w:numId w:val="38"/>
         </w:numPr>
         <w:ind w:left="720" w:hanging="360"/>
         <w:rPr>
@@ -20446,7 +20446,7 @@
       <w:pPr>
         <w:numPr>
           <w:ilvl w:val="0"/>
-          <w:numId w:val="37"/>
+          <w:numId w:val="38"/>
         </w:numPr>
         <w:ind w:left="720" w:hanging="360"/>
         <w:rPr>
@@ -21216,12 +21216,12 @@
           <wp:inline distB="114300" distT="114300" distL="114300" distR="114300">
             <wp:extent cx="5943600" cy="4114800"/>
             <wp:effectExtent b="0" l="0" r="0" t="0"/>
-            <wp:docPr id="1" name="image2.png"/>
+            <wp:docPr id="2" name="image3.png"/>
             <a:graphic>
               <a:graphicData uri="http://schemas.openxmlformats.org/drawingml/2006/picture">
                 <pic:pic>
                   <pic:nvPicPr>
-                    <pic:cNvPr id="0" name="image2.png"/>
+                    <pic:cNvPr id="0" name="image3.png"/>
                     <pic:cNvPicPr preferRelativeResize="0"/>
                   </pic:nvPicPr>
                   <pic:blipFill>
@@ -21770,7 +21770,7 @@
       <w:pPr>
         <w:numPr>
           <w:ilvl w:val="0"/>
-          <w:numId w:val="15"/>
+          <w:numId w:val="16"/>
         </w:numPr>
         <w:ind w:left="720" w:hanging="360"/>
         <w:rPr>
@@ -21789,7 +21789,7 @@
       <w:pPr>
         <w:numPr>
           <w:ilvl w:val="0"/>
-          <w:numId w:val="15"/>
+          <w:numId w:val="16"/>
         </w:numPr>
         <w:ind w:left="720" w:hanging="360"/>
         <w:rPr>
@@ -21808,7 +21808,7 @@
       <w:pPr>
         <w:numPr>
           <w:ilvl w:val="0"/>
-          <w:numId w:val="15"/>
+          <w:numId w:val="16"/>
         </w:numPr>
         <w:ind w:left="720" w:hanging="360"/>
         <w:rPr>
@@ -21827,7 +21827,7 @@
       <w:pPr>
         <w:numPr>
           <w:ilvl w:val="0"/>
-          <w:numId w:val="15"/>
+          <w:numId w:val="16"/>
         </w:numPr>
         <w:ind w:left="720" w:hanging="360"/>
         <w:rPr>
@@ -23829,7 +23829,7 @@
       <w:pPr>
         <w:numPr>
           <w:ilvl w:val="0"/>
-          <w:numId w:val="26"/>
+          <w:numId w:val="27"/>
         </w:numPr>
         <w:ind w:left="720" w:hanging="360"/>
         <w:rPr>
@@ -23848,7 +23848,7 @@
       <w:pPr>
         <w:numPr>
           <w:ilvl w:val="0"/>
-          <w:numId w:val="26"/>
+          <w:numId w:val="27"/>
         </w:numPr>
         <w:ind w:left="720" w:hanging="360"/>
         <w:rPr>
@@ -23879,7 +23879,7 @@
       <w:pPr>
         <w:numPr>
           <w:ilvl w:val="0"/>
-          <w:numId w:val="26"/>
+          <w:numId w:val="27"/>
         </w:numPr>
         <w:ind w:left="720" w:hanging="360"/>
         <w:rPr>
@@ -23914,7 +23914,7 @@
       <w:pPr>
         <w:numPr>
           <w:ilvl w:val="0"/>
-          <w:numId w:val="26"/>
+          <w:numId w:val="27"/>
         </w:numPr>
         <w:ind w:left="720" w:hanging="360"/>
         <w:rPr>
@@ -25250,7 +25250,7 @@
       <w:pPr>
         <w:numPr>
           <w:ilvl w:val="0"/>
-          <w:numId w:val="38"/>
+          <w:numId w:val="39"/>
         </w:numPr>
         <w:ind w:left="720" w:hanging="360"/>
         <w:rPr>
@@ -25274,7 +25274,7 @@
       <w:pPr>
         <w:numPr>
           <w:ilvl w:val="0"/>
-          <w:numId w:val="38"/>
+          <w:numId w:val="39"/>
         </w:numPr>
         <w:ind w:left="720" w:hanging="360"/>
         <w:rPr>
@@ -25305,7 +25305,7 @@
       <w:pPr>
         <w:numPr>
           <w:ilvl w:val="0"/>
-          <w:numId w:val="38"/>
+          <w:numId w:val="39"/>
         </w:numPr>
         <w:ind w:left="720" w:hanging="360"/>
         <w:rPr>
@@ -25336,7 +25336,7 @@
       <w:pPr>
         <w:numPr>
           <w:ilvl w:val="0"/>
-          <w:numId w:val="38"/>
+          <w:numId w:val="39"/>
         </w:numPr>
         <w:ind w:left="720" w:hanging="360"/>
         <w:rPr>
@@ -25362,7 +25362,7 @@
       <w:pPr>
         <w:numPr>
           <w:ilvl w:val="0"/>
-          <w:numId w:val="38"/>
+          <w:numId w:val="39"/>
         </w:numPr>
         <w:ind w:left="720" w:hanging="360"/>
         <w:rPr>
@@ -27089,7 +27089,7 @@
       <w:pPr>
         <w:numPr>
           <w:ilvl w:val="0"/>
-          <w:numId w:val="32"/>
+          <w:numId w:val="33"/>
         </w:numPr>
         <w:ind w:left="720" w:hanging="360"/>
         <w:rPr>
@@ -27141,7 +27141,7 @@
       <w:pPr>
         <w:numPr>
           <w:ilvl w:val="0"/>
-          <w:numId w:val="32"/>
+          <w:numId w:val="33"/>
         </w:numPr>
         <w:ind w:left="720" w:hanging="360"/>
         <w:rPr>
@@ -27172,7 +27172,7 @@
       <w:pPr>
         <w:numPr>
           <w:ilvl w:val="0"/>
-          <w:numId w:val="32"/>
+          <w:numId w:val="33"/>
         </w:numPr>
         <w:ind w:left="720" w:hanging="360"/>
         <w:rPr>
@@ -27191,7 +27191,7 @@
       <w:pPr>
         <w:numPr>
           <w:ilvl w:val="0"/>
-          <w:numId w:val="32"/>
+          <w:numId w:val="33"/>
         </w:numPr>
         <w:ind w:left="720" w:hanging="360"/>
         <w:rPr>
@@ -27729,12 +27729,12 @@
             <wp:inline distB="19050" distT="19050" distL="19050" distR="19050">
               <wp:extent cx="3271838" cy="3688836"/>
               <wp:effectExtent b="0" l="0" r="0" t="0"/>
-              <wp:docPr id="2" name="image1.png"/>
+              <wp:docPr id="3" name="image2.png"/>
               <a:graphic>
                 <a:graphicData uri="http://schemas.openxmlformats.org/drawingml/2006/picture">
                   <pic:pic>
                     <pic:nvPicPr>
-                      <pic:cNvPr id="0" name="image1.png"/>
+                      <pic:cNvPr id="0" name="image2.png"/>
                       <pic:cNvPicPr preferRelativeResize="0"/>
                     </pic:nvPicPr>
                     <pic:blipFill>
@@ -27795,7 +27795,7 @@
       <w:pPr>
         <w:numPr>
           <w:ilvl w:val="0"/>
-          <w:numId w:val="25"/>
+          <w:numId w:val="26"/>
         </w:numPr>
         <w:ind w:left="720" w:hanging="360"/>
         <w:rPr>
@@ -27833,7 +27833,7 @@
       <w:pPr>
         <w:numPr>
           <w:ilvl w:val="0"/>
-          <w:numId w:val="25"/>
+          <w:numId w:val="26"/>
         </w:numPr>
         <w:ind w:left="720" w:hanging="360"/>
         <w:rPr>
@@ -27864,7 +27864,7 @@
       <w:pPr>
         <w:numPr>
           <w:ilvl w:val="0"/>
-          <w:numId w:val="25"/>
+          <w:numId w:val="26"/>
         </w:numPr>
         <w:ind w:left="720" w:hanging="360"/>
         <w:rPr>
@@ -27911,7 +27911,7 @@
       <w:pPr>
         <w:numPr>
           <w:ilvl w:val="0"/>
-          <w:numId w:val="25"/>
+          <w:numId w:val="26"/>
         </w:numPr>
         <w:ind w:left="720" w:hanging="360"/>
         <w:rPr>
@@ -28560,7 +28560,7 @@
       <w:pPr>
         <w:numPr>
           <w:ilvl w:val="0"/>
-          <w:numId w:val="35"/>
+          <w:numId w:val="36"/>
         </w:numPr>
         <w:ind w:left="720" w:hanging="360"/>
         <w:rPr>
@@ -28579,7 +28579,7 @@
       <w:pPr>
         <w:numPr>
           <w:ilvl w:val="0"/>
-          <w:numId w:val="35"/>
+          <w:numId w:val="36"/>
         </w:numPr>
         <w:ind w:left="720" w:hanging="360"/>
         <w:rPr>
@@ -28598,7 +28598,7 @@
       <w:pPr>
         <w:numPr>
           <w:ilvl w:val="0"/>
-          <w:numId w:val="35"/>
+          <w:numId w:val="36"/>
         </w:numPr>
         <w:ind w:left="720" w:hanging="360"/>
         <w:rPr>
@@ -28617,7 +28617,7 @@
       <w:pPr>
         <w:numPr>
           <w:ilvl w:val="0"/>
-          <w:numId w:val="35"/>
+          <w:numId w:val="36"/>
         </w:numPr>
         <w:ind w:left="720" w:hanging="360"/>
         <w:rPr>
@@ -29204,7 +29204,7 @@
       <w:pPr>
         <w:numPr>
           <w:ilvl w:val="0"/>
-          <w:numId w:val="11"/>
+          <w:numId w:val="12"/>
         </w:numPr>
         <w:ind w:left="720" w:hanging="360"/>
         <w:rPr>
@@ -29223,7 +29223,7 @@
       <w:pPr>
         <w:numPr>
           <w:ilvl w:val="0"/>
-          <w:numId w:val="11"/>
+          <w:numId w:val="12"/>
         </w:numPr>
         <w:ind w:left="720" w:hanging="360"/>
         <w:rPr>
@@ -29242,7 +29242,7 @@
       <w:pPr>
         <w:numPr>
           <w:ilvl w:val="0"/>
-          <w:numId w:val="11"/>
+          <w:numId w:val="12"/>
         </w:numPr>
         <w:ind w:left="720" w:hanging="360"/>
         <w:rPr>
@@ -29261,7 +29261,7 @@
       <w:pPr>
         <w:numPr>
           <w:ilvl w:val="0"/>
-          <w:numId w:val="11"/>
+          <w:numId w:val="12"/>
         </w:numPr>
         <w:ind w:left="720" w:hanging="360"/>
         <w:rPr>
@@ -30463,7 +30463,7 @@
       <w:pPr>
         <w:numPr>
           <w:ilvl w:val="0"/>
-          <w:numId w:val="30"/>
+          <w:numId w:val="31"/>
         </w:numPr>
         <w:ind w:left="720" w:hanging="360"/>
         <w:rPr>
@@ -30482,7 +30482,7 @@
       <w:pPr>
         <w:numPr>
           <w:ilvl w:val="0"/>
-          <w:numId w:val="30"/>
+          <w:numId w:val="31"/>
         </w:numPr>
         <w:ind w:left="720" w:hanging="360"/>
         <w:rPr>
@@ -30515,7 +30515,7 @@
       <w:pPr>
         <w:numPr>
           <w:ilvl w:val="0"/>
-          <w:numId w:val="30"/>
+          <w:numId w:val="31"/>
         </w:numPr>
         <w:ind w:left="720" w:hanging="360"/>
         <w:rPr>
@@ -30534,7 +30534,7 @@
       <w:pPr>
         <w:numPr>
           <w:ilvl w:val="0"/>
-          <w:numId w:val="30"/>
+          <w:numId w:val="31"/>
         </w:numPr>
         <w:ind w:left="720" w:hanging="360"/>
         <w:rPr>
@@ -31443,6 +31443,674 @@
           <w:rtl w:val="0"/>
         </w:rPr>
         <w:t xml:space="preserve">)</w:t>
+      </w:r>
+    </w:p>
+    <w:p>
+      <w:pPr>
+        <w:rPr>
+          <w:b w:val="1"/>
+          <w:color w:val="444444"/>
+        </w:rPr>
+      </w:pPr>
+      <w:r>
+        <w:rPr>
+          <w:rtl w:val="0"/>
+        </w:rPr>
+      </w:r>
+    </w:p>
+    <w:p>
+      <w:pPr>
+        <w:rPr>
+          <w:b w:val="1"/>
+          <w:color w:val="444444"/>
+        </w:rPr>
+      </w:pPr>
+      <w:r>
+        <w:rPr>
+          <w:rtl w:val="0"/>
+        </w:rPr>
+      </w:r>
+    </w:p>
+    <w:p>
+      <w:pPr>
+        <w:rPr/>
+      </w:pPr>
+      <w:r>
+        <w:rPr>
+          <w:rtl w:val="0"/>
+        </w:rPr>
+        <w:t xml:space="preserve">Question: 39</w:t>
+      </w:r>
+    </w:p>
+    <w:p>
+      <w:pPr>
+        <w:rPr>
+          <w:color w:val="999999"/>
+        </w:rPr>
+      </w:pPr>
+      <w:r>
+        <w:rPr>
+          <w:b w:val="1"/>
+          <w:rtl w:val="0"/>
+        </w:rPr>
+        <w:t xml:space="preserve">Main​ ​Topic​ ​:​ </w:t>
+      </w:r>
+      <w:r>
+        <w:rPr>
+          <w:color w:val="999999"/>
+          <w:rtl w:val="0"/>
+        </w:rPr>
+        <w:t xml:space="preserve">Data Analytics</w:t>
+      </w:r>
+    </w:p>
+    <w:p>
+      <w:pPr>
+        <w:rPr>
+          <w:b w:val="1"/>
+          <w:color w:val="999999"/>
+        </w:rPr>
+      </w:pPr>
+      <w:r>
+        <w:rPr>
+          <w:b w:val="1"/>
+          <w:rtl w:val="0"/>
+        </w:rPr>
+        <w:t xml:space="preserve">Sub​ ​Topic​ ​:​ </w:t>
+      </w:r>
+      <w:r>
+        <w:rPr>
+          <w:b w:val="1"/>
+          <w:color w:val="999999"/>
+          <w:rtl w:val="0"/>
+        </w:rPr>
+        <w:t xml:space="preserve">Apply data protection and encryption techniques </w:t>
+      </w:r>
+    </w:p>
+    <w:p>
+      <w:pPr>
+        <w:rPr>
+          <w:color w:val="999999"/>
+        </w:rPr>
+      </w:pPr>
+      <w:r>
+        <w:rPr>
+          <w:rtl w:val="0"/>
+        </w:rPr>
+      </w:r>
+    </w:p>
+    <w:p>
+      <w:pPr>
+        <w:rPr>
+          <w:b w:val="1"/>
+          <w:color w:val="999999"/>
+        </w:rPr>
+      </w:pPr>
+      <w:r>
+        <w:rPr>
+          <w:b w:val="1"/>
+          <w:rtl w:val="0"/>
+        </w:rPr>
+        <w:t xml:space="preserve">Domain: </w:t>
+      </w:r>
+      <w:r>
+        <w:rPr>
+          <w:color w:val="999999"/>
+          <w:rtl w:val="0"/>
+        </w:rPr>
+        <w:t xml:space="preserve">Security  </w:t>
+      </w:r>
+      <w:r>
+        <w:rPr>
+          <w:rtl w:val="0"/>
+        </w:rPr>
+      </w:r>
+    </w:p>
+    <w:p>
+      <w:pPr>
+        <w:rPr>
+          <w:b w:val="1"/>
+        </w:rPr>
+      </w:pPr>
+      <w:r>
+        <w:rPr>
+          <w:rtl w:val="0"/>
+        </w:rPr>
+      </w:r>
+    </w:p>
+    <w:p>
+      <w:pPr>
+        <w:rPr>
+          <w:rFonts w:ascii="Calibri" w:cs="Calibri" w:eastAsia="Calibri" w:hAnsi="Calibri"/>
+        </w:rPr>
+      </w:pPr>
+      <w:r>
+        <w:rPr>
+          <w:rFonts w:ascii="Calibri" w:cs="Calibri" w:eastAsia="Calibri" w:hAnsi="Calibri"/>
+          <w:b w:val="1"/>
+          <w:rtl w:val="0"/>
+        </w:rPr>
+        <w:t xml:space="preserve">Question text</w:t>
+      </w:r>
+      <w:r>
+        <w:rPr>
+          <w:rFonts w:ascii="Calibri" w:cs="Calibri" w:eastAsia="Calibri" w:hAnsi="Calibri"/>
+          <w:rtl w:val="0"/>
+        </w:rPr>
+        <w:t xml:space="preserve">: </w:t>
+      </w:r>
+    </w:p>
+    <w:p>
+      <w:pPr>
+        <w:rPr>
+          <w:color w:val="434343"/>
+        </w:rPr>
+      </w:pPr>
+      <w:r>
+        <w:rPr>
+          <w:color w:val="434343"/>
+          <w:rtl w:val="0"/>
+        </w:rPr>
+        <w:t xml:space="preserve">You work as a data analytics specialist for a financial services firm where you are building their EMR clusters for use in your data lake. You plan to extract and store data from your firm’s accounting, customer, securities, and banking systems for use in your EMR ingestion clusters. Your EMR query clusters will be used as the source for business intelligence (BI) analytics applications. </w:t>
+      </w:r>
+    </w:p>
+    <w:p>
+      <w:pPr>
+        <w:rPr>
+          <w:color w:val="434343"/>
+        </w:rPr>
+      </w:pPr>
+      <w:r>
+        <w:rPr>
+          <w:rtl w:val="0"/>
+        </w:rPr>
+      </w:r>
+    </w:p>
+    <w:p>
+      <w:pPr>
+        <w:rPr>
+          <w:color w:val="434343"/>
+        </w:rPr>
+      </w:pPr>
+      <w:r>
+        <w:rPr>
+          <w:color w:val="434343"/>
+          <w:rtl w:val="0"/>
+        </w:rPr>
+        <w:t xml:space="preserve">You need to make sure your EMR cluster data is encrypted at rest. Which of the following options is NOT a valid encryption approach for EMR encryption at rest?</w:t>
+      </w:r>
+    </w:p>
+    <w:p>
+      <w:pPr>
+        <w:rPr>
+          <w:color w:val="434343"/>
+        </w:rPr>
+      </w:pPr>
+      <w:r>
+        <w:rPr>
+          <w:rtl w:val="0"/>
+        </w:rPr>
+      </w:r>
+    </w:p>
+    <w:p>
+      <w:pPr>
+        <w:numPr>
+          <w:ilvl w:val="0"/>
+          <w:numId w:val="11"/>
+        </w:numPr>
+        <w:ind w:left="720" w:hanging="360"/>
+        <w:rPr>
+          <w:color w:val="434343"/>
+        </w:rPr>
+      </w:pPr>
+      <w:r>
+        <w:rPr>
+          <w:color w:val="434343"/>
+          <w:rtl w:val="0"/>
+        </w:rPr>
+        <w:t xml:space="preserve">SSE-S3</w:t>
+      </w:r>
+    </w:p>
+    <w:p>
+      <w:pPr>
+        <w:numPr>
+          <w:ilvl w:val="0"/>
+          <w:numId w:val="11"/>
+        </w:numPr>
+        <w:ind w:left="720" w:hanging="360"/>
+        <w:rPr>
+          <w:color w:val="434343"/>
+        </w:rPr>
+      </w:pPr>
+      <w:r>
+        <w:rPr>
+          <w:color w:val="434343"/>
+          <w:rtl w:val="0"/>
+        </w:rPr>
+        <w:t xml:space="preserve">SSE-KMS</w:t>
+      </w:r>
+    </w:p>
+    <w:p>
+      <w:pPr>
+        <w:numPr>
+          <w:ilvl w:val="0"/>
+          <w:numId w:val="11"/>
+        </w:numPr>
+        <w:ind w:left="720" w:hanging="360"/>
+        <w:rPr>
+          <w:color w:val="434343"/>
+        </w:rPr>
+      </w:pPr>
+      <w:r>
+        <w:rPr>
+          <w:color w:val="434343"/>
+          <w:rtl w:val="0"/>
+        </w:rPr>
+        <w:t xml:space="preserve">CSE-KMS</w:t>
+      </w:r>
+    </w:p>
+    <w:p>
+      <w:pPr>
+        <w:numPr>
+          <w:ilvl w:val="0"/>
+          <w:numId w:val="11"/>
+        </w:numPr>
+        <w:ind w:left="720" w:hanging="360"/>
+        <w:rPr>
+          <w:color w:val="434343"/>
+        </w:rPr>
+      </w:pPr>
+      <w:r>
+        <w:rPr>
+          <w:color w:val="434343"/>
+          <w:rtl w:val="0"/>
+        </w:rPr>
+        <w:t xml:space="preserve">AES-256</w:t>
+      </w:r>
+    </w:p>
+    <w:p>
+      <w:pPr>
+        <w:rPr>
+          <w:color w:val="434343"/>
+        </w:rPr>
+      </w:pPr>
+      <w:r>
+        <w:rPr>
+          <w:rtl w:val="0"/>
+        </w:rPr>
+      </w:r>
+    </w:p>
+    <w:p>
+      <w:pPr>
+        <w:rPr>
+          <w:color w:val="434343"/>
+        </w:rPr>
+      </w:pPr>
+      <w:r>
+        <w:rPr>
+          <w:rFonts w:ascii="Calibri" w:cs="Calibri" w:eastAsia="Calibri" w:hAnsi="Calibri"/>
+          <w:b w:val="1"/>
+          <w:rtl w:val="0"/>
+        </w:rPr>
+        <w:t xml:space="preserve">Answer:</w:t>
+      </w:r>
+      <w:r>
+        <w:rPr>
+          <w:color w:val="434343"/>
+          <w:rtl w:val="0"/>
+        </w:rPr>
+        <w:t xml:space="preserve"> D</w:t>
+      </w:r>
+    </w:p>
+    <w:p>
+      <w:pPr>
+        <w:rPr>
+          <w:color w:val="434343"/>
+        </w:rPr>
+      </w:pPr>
+      <w:r>
+        <w:rPr>
+          <w:rtl w:val="0"/>
+        </w:rPr>
+      </w:r>
+    </w:p>
+    <w:p>
+      <w:pPr>
+        <w:rPr>
+          <w:color w:val="434343"/>
+        </w:rPr>
+      </w:pPr>
+      <w:r>
+        <w:rPr>
+          <w:rFonts w:ascii="Calibri" w:cs="Calibri" w:eastAsia="Calibri" w:hAnsi="Calibri"/>
+          <w:b w:val="1"/>
+          <w:rtl w:val="0"/>
+        </w:rPr>
+        <w:t xml:space="preserve">Explanation:</w:t>
+      </w:r>
+      <w:r>
+        <w:rPr>
+          <w:rtl w:val="0"/>
+        </w:rPr>
+      </w:r>
+    </w:p>
+    <w:p>
+      <w:pPr>
+        <w:rPr>
+          <w:color w:val="444444"/>
+          <w:highlight w:val="white"/>
+        </w:rPr>
+      </w:pPr>
+      <w:r>
+        <w:rPr>
+          <w:color w:val="434343"/>
+          <w:rtl w:val="0"/>
+        </w:rPr>
+        <w:t xml:space="preserve">Option A is incorrect</w:t>
+      </w:r>
+      <w:r>
+        <w:rPr>
+          <w:color w:val="444444"/>
+          <w:highlight w:val="white"/>
+          <w:rtl w:val="0"/>
+        </w:rPr>
+        <w:t xml:space="preserve">. SSE-S3 is a valid choice for encryption at rest for EMR data on S3.</w:t>
+      </w:r>
+    </w:p>
+    <w:p>
+      <w:pPr>
+        <w:rPr>
+          <w:color w:val="444444"/>
+          <w:highlight w:val="white"/>
+        </w:rPr>
+      </w:pPr>
+      <w:r>
+        <w:rPr>
+          <w:rtl w:val="0"/>
+        </w:rPr>
+      </w:r>
+    </w:p>
+    <w:p>
+      <w:pPr>
+        <w:rPr>
+          <w:color w:val="444444"/>
+          <w:highlight w:val="white"/>
+        </w:rPr>
+      </w:pPr>
+      <w:r>
+        <w:rPr>
+          <w:color w:val="444444"/>
+          <w:highlight w:val="white"/>
+          <w:rtl w:val="0"/>
+        </w:rPr>
+        <w:t xml:space="preserve">Option B is incorrect. SSE-KMS is a valid choice for encryption at rest for EMR data on S3.</w:t>
+      </w:r>
+    </w:p>
+    <w:p>
+      <w:pPr>
+        <w:rPr>
+          <w:color w:val="444444"/>
+          <w:highlight w:val="white"/>
+        </w:rPr>
+      </w:pPr>
+      <w:r>
+        <w:rPr>
+          <w:rtl w:val="0"/>
+        </w:rPr>
+      </w:r>
+    </w:p>
+    <w:p>
+      <w:pPr>
+        <w:rPr>
+          <w:color w:val="444444"/>
+          <w:highlight w:val="white"/>
+        </w:rPr>
+      </w:pPr>
+      <w:r>
+        <w:rPr>
+          <w:color w:val="444444"/>
+          <w:highlight w:val="white"/>
+          <w:rtl w:val="0"/>
+        </w:rPr>
+        <w:t xml:space="preserve">Option C is correct. CSE-KMS is a valid choice for encryption at rest for EMR data on S3.</w:t>
+        <w:br w:type="textWrapping"/>
+      </w:r>
+    </w:p>
+    <w:p>
+      <w:pPr>
+        <w:rPr>
+          <w:color w:val="444444"/>
+          <w:highlight w:val="white"/>
+        </w:rPr>
+      </w:pPr>
+      <w:r>
+        <w:rPr>
+          <w:color w:val="444444"/>
+          <w:highlight w:val="white"/>
+          <w:rtl w:val="0"/>
+        </w:rPr>
+        <w:t xml:space="preserve">Option D is correct. AES-256 is not a valid choice for encryption at rest for EMR data on S3.</w:t>
+        <w:br w:type="textWrapping"/>
+        <w:br w:type="textWrapping"/>
+        <w:t xml:space="preserve">Here is a screen shot from the AWS console showing the valid choices:</w:t>
+      </w:r>
+    </w:p>
+    <w:p>
+      <w:pPr>
+        <w:rPr>
+          <w:color w:val="444444"/>
+          <w:highlight w:val="white"/>
+        </w:rPr>
+      </w:pPr>
+      <w:r>
+        <w:rPr>
+          <w:color w:val="444444"/>
+          <w:highlight w:val="white"/>
+        </w:rPr>
+        <w:drawing>
+          <wp:inline distB="114300" distT="114300" distL="114300" distR="114300">
+            <wp:extent cx="5943600" cy="1968500"/>
+            <wp:effectExtent b="0" l="0" r="0" t="0"/>
+            <wp:docPr id="1" name="image1.png"/>
+            <a:graphic>
+              <a:graphicData uri="http://schemas.openxmlformats.org/drawingml/2006/picture">
+                <pic:pic>
+                  <pic:nvPicPr>
+                    <pic:cNvPr id="0" name="image1.png"/>
+                    <pic:cNvPicPr preferRelativeResize="0"/>
+                  </pic:nvPicPr>
+                  <pic:blipFill>
+                    <a:blip r:embed="rId154"/>
+                    <a:srcRect b="0" l="0" r="0" t="0"/>
+                    <a:stretch>
+                      <a:fillRect/>
+                    </a:stretch>
+                  </pic:blipFill>
+                  <pic:spPr>
+                    <a:xfrm>
+                      <a:off x="0" y="0"/>
+                      <a:ext cx="5943600" cy="1968500"/>
+                    </a:xfrm>
+                    <a:prstGeom prst="rect"/>
+                    <a:ln/>
+                  </pic:spPr>
+                </pic:pic>
+              </a:graphicData>
+            </a:graphic>
+          </wp:inline>
+        </w:drawing>
+      </w:r>
+      <w:r>
+        <w:rPr>
+          <w:rtl w:val="0"/>
+        </w:rPr>
+      </w:r>
+    </w:p>
+    <w:p>
+      <w:pPr>
+        <w:rPr>
+          <w:color w:val="383a42"/>
+          <w:shd w:fill="fafafa" w:val="clear"/>
+        </w:rPr>
+      </w:pPr>
+      <w:r>
+        <w:rPr>
+          <w:rtl w:val="0"/>
+        </w:rPr>
+      </w:r>
+    </w:p>
+    <w:p>
+      <w:pPr>
+        <w:rPr>
+          <w:rFonts w:ascii="Calibri" w:cs="Calibri" w:eastAsia="Calibri" w:hAnsi="Calibri"/>
+          <w:b w:val="1"/>
+        </w:rPr>
+      </w:pPr>
+      <w:r>
+        <w:rPr>
+          <w:rFonts w:ascii="Calibri" w:cs="Calibri" w:eastAsia="Calibri" w:hAnsi="Calibri"/>
+          <w:b w:val="1"/>
+          <w:rtl w:val="0"/>
+        </w:rPr>
+        <w:t xml:space="preserve">Reference:</w:t>
+      </w:r>
+    </w:p>
+    <w:p>
+      <w:pPr>
+        <w:rPr>
+          <w:color w:val="444444"/>
+        </w:rPr>
+      </w:pPr>
+      <w:r>
+        <w:rPr>
+          <w:color w:val="444444"/>
+          <w:rtl w:val="0"/>
+        </w:rPr>
+        <w:t xml:space="preserve">Please see the AWS Big Data blog titled</w:t>
+      </w:r>
+      <w:r>
+        <w:rPr>
+          <w:b w:val="1"/>
+          <w:color w:val="444444"/>
+          <w:rtl w:val="0"/>
+        </w:rPr>
+        <w:t xml:space="preserve"> </w:t>
+      </w:r>
+      <w:r>
+        <w:rPr>
+          <w:b w:val="1"/>
+          <w:color w:val="444444"/>
+          <w:rtl w:val="0"/>
+        </w:rPr>
+        <w:t xml:space="preserve">Best Practices for Securing Amazon EMR </w:t>
+      </w:r>
+      <w:r>
+        <w:rPr>
+          <w:color w:val="444444"/>
+          <w:rtl w:val="0"/>
+        </w:rPr>
+        <w:t xml:space="preserve">(</w:t>
+      </w:r>
+      <w:hyperlink r:id="rId155">
+        <w:r>
+          <w:rPr>
+            <w:color w:val="1155cc"/>
+            <w:u w:val="single"/>
+            <w:rtl w:val="0"/>
+          </w:rPr>
+          <w:t xml:space="preserve">https://aws.amazon.com/blogs/big-data/best-practices-for-securing-amazon-emr/</w:t>
+        </w:r>
+      </w:hyperlink>
+      <w:r>
+        <w:rPr>
+          <w:color w:val="444444"/>
+          <w:rtl w:val="0"/>
+        </w:rPr>
+        <w:t xml:space="preserve">), the Amazon EMR management guide titled</w:t>
+      </w:r>
+      <w:r>
+        <w:rPr>
+          <w:b w:val="1"/>
+          <w:color w:val="444444"/>
+          <w:rtl w:val="0"/>
+        </w:rPr>
+        <w:t xml:space="preserve"> </w:t>
+      </w:r>
+      <w:r>
+        <w:rPr>
+          <w:b w:val="1"/>
+          <w:color w:val="444444"/>
+          <w:rtl w:val="0"/>
+        </w:rPr>
+        <w:t xml:space="preserve">Encryption Options </w:t>
+      </w:r>
+      <w:r>
+        <w:rPr>
+          <w:color w:val="444444"/>
+          <w:rtl w:val="0"/>
+        </w:rPr>
+        <w:t xml:space="preserve">(</w:t>
+      </w:r>
+      <w:hyperlink r:id="rId156">
+        <w:r>
+          <w:rPr>
+            <w:color w:val="1155cc"/>
+            <w:u w:val="single"/>
+            <w:rtl w:val="0"/>
+          </w:rPr>
+          <w:t xml:space="preserve">https://docs.aws.amazon.com/emr/latest/ManagementGuide/emr-data-encryption-options.html</w:t>
+        </w:r>
+      </w:hyperlink>
+      <w:r>
+        <w:rPr>
+          <w:color w:val="444444"/>
+          <w:rtl w:val="0"/>
+        </w:rPr>
+        <w:t xml:space="preserve">), and the AWS Cryptography services and tools guide titled </w:t>
+      </w:r>
+      <w:r>
+        <w:rPr>
+          <w:b w:val="1"/>
+          <w:color w:val="444444"/>
+          <w:rtl w:val="0"/>
+        </w:rPr>
+        <w:t xml:space="preserve">Cryptographic algorithms </w:t>
+      </w:r>
+      <w:r>
+        <w:rPr>
+          <w:color w:val="444444"/>
+          <w:rtl w:val="0"/>
+        </w:rPr>
+        <w:t xml:space="preserve">(</w:t>
+      </w:r>
+      <w:hyperlink r:id="rId157">
+        <w:r>
+          <w:rPr>
+            <w:color w:val="1155cc"/>
+            <w:u w:val="single"/>
+            <w:rtl w:val="0"/>
+          </w:rPr>
+          <w:t xml:space="preserve">https://docs.aws.amazon.com/crypto/latest/userguide/concepts-algorithms.html</w:t>
+        </w:r>
+      </w:hyperlink>
+      <w:r>
+        <w:rPr>
+          <w:color w:val="444444"/>
+          <w:rtl w:val="0"/>
+        </w:rPr>
+        <w:t xml:space="preserve">)</w:t>
+      </w:r>
+    </w:p>
+    <w:p>
+      <w:pPr>
+        <w:rPr>
+          <w:b w:val="1"/>
+          <w:color w:val="444444"/>
+        </w:rPr>
+      </w:pPr>
+      <w:r>
+        <w:rPr>
+          <w:rtl w:val="0"/>
+        </w:rPr>
       </w:r>
     </w:p>
     <w:p>
@@ -35565,6 +36233,116 @@
     </w:lvl>
   </w:abstractNum>
   <w:abstractNum w:abstractNumId="38">
+    <w:lvl w:ilvl="0">
+      <w:start w:val="1"/>
+      <w:numFmt w:val="upperLetter"/>
+      <w:lvlText w:val="%1)"/>
+      <w:lvlJc w:val="left"/>
+      <w:pPr>
+        <w:ind w:left="720" w:hanging="360"/>
+      </w:pPr>
+      <w:rPr>
+        <w:u w:val="none"/>
+      </w:rPr>
+    </w:lvl>
+    <w:lvl w:ilvl="1">
+      <w:start w:val="1"/>
+      <w:numFmt w:val="lowerLetter"/>
+      <w:lvlText w:val="%2)"/>
+      <w:lvlJc w:val="left"/>
+      <w:pPr>
+        <w:ind w:left="1440" w:hanging="360"/>
+      </w:pPr>
+      <w:rPr>
+        <w:u w:val="none"/>
+      </w:rPr>
+    </w:lvl>
+    <w:lvl w:ilvl="2">
+      <w:start w:val="1"/>
+      <w:numFmt w:val="lowerRoman"/>
+      <w:lvlText w:val="%3)"/>
+      <w:lvlJc w:val="right"/>
+      <w:pPr>
+        <w:ind w:left="2160" w:hanging="360"/>
+      </w:pPr>
+      <w:rPr>
+        <w:u w:val="none"/>
+      </w:rPr>
+    </w:lvl>
+    <w:lvl w:ilvl="3">
+      <w:start w:val="1"/>
+      <w:numFmt w:val="decimal"/>
+      <w:lvlText w:val="(%4)"/>
+      <w:lvlJc w:val="left"/>
+      <w:pPr>
+        <w:ind w:left="2880" w:hanging="360"/>
+      </w:pPr>
+      <w:rPr>
+        <w:u w:val="none"/>
+      </w:rPr>
+    </w:lvl>
+    <w:lvl w:ilvl="4">
+      <w:start w:val="1"/>
+      <w:numFmt w:val="lowerLetter"/>
+      <w:lvlText w:val="(%5)"/>
+      <w:lvlJc w:val="left"/>
+      <w:pPr>
+        <w:ind w:left="3600" w:hanging="360"/>
+      </w:pPr>
+      <w:rPr>
+        <w:u w:val="none"/>
+      </w:rPr>
+    </w:lvl>
+    <w:lvl w:ilvl="5">
+      <w:start w:val="1"/>
+      <w:numFmt w:val="lowerRoman"/>
+      <w:lvlText w:val="(%6)"/>
+      <w:lvlJc w:val="right"/>
+      <w:pPr>
+        <w:ind w:left="4320" w:hanging="360"/>
+      </w:pPr>
+      <w:rPr>
+        <w:u w:val="none"/>
+      </w:rPr>
+    </w:lvl>
+    <w:lvl w:ilvl="6">
+      <w:start w:val="1"/>
+      <w:numFmt w:val="decimal"/>
+      <w:lvlText w:val="%7."/>
+      <w:lvlJc w:val="left"/>
+      <w:pPr>
+        <w:ind w:left="5040" w:hanging="360"/>
+      </w:pPr>
+      <w:rPr>
+        <w:u w:val="none"/>
+      </w:rPr>
+    </w:lvl>
+    <w:lvl w:ilvl="7">
+      <w:start w:val="1"/>
+      <w:numFmt w:val="lowerLetter"/>
+      <w:lvlText w:val="%8."/>
+      <w:lvlJc w:val="left"/>
+      <w:pPr>
+        <w:ind w:left="5760" w:hanging="360"/>
+      </w:pPr>
+      <w:rPr>
+        <w:u w:val="none"/>
+      </w:rPr>
+    </w:lvl>
+    <w:lvl w:ilvl="8">
+      <w:start w:val="1"/>
+      <w:numFmt w:val="lowerRoman"/>
+      <w:lvlText w:val="%9."/>
+      <w:lvlJc w:val="right"/>
+      <w:pPr>
+        <w:ind w:left="6480" w:hanging="360"/>
+      </w:pPr>
+      <w:rPr>
+        <w:u w:val="none"/>
+      </w:rPr>
+    </w:lvl>
+  </w:abstractNum>
+  <w:abstractNum w:abstractNumId="39">
     <w:lvl w:ilvl="0">
       <w:start w:val="1"/>
       <w:numFmt w:val="upperLetter"/>
@@ -35787,6 +36565,9 @@
   </w:num>
   <w:num w:numId="38">
     <w:abstractNumId w:val="38"/>
+  </w:num>
+  <w:num w:numId="39">
+    <w:abstractNumId w:val="39"/>
   </w:num>
 </w:numbering>
 </file>

</xml_diff>

<commit_message>
added question 40 to the DA cert questions list #2
</commit_message>
<xml_diff>
--- a/public/Exam Notes/DA-Vincent-1-65-May-4.docx
+++ b/public/Exam Notes/DA-Vincent-1-65-May-4.docx
@@ -2798,12 +2798,12 @@
             <wp:inline distB="19050" distT="19050" distL="19050" distR="19050">
               <wp:extent cx="2075331" cy="2986088"/>
               <wp:effectExtent b="0" l="0" r="0" t="0"/>
-              <wp:docPr id="4" name="image4.png"/>
+              <wp:docPr id="4" name="image2.png"/>
               <a:graphic>
                 <a:graphicData uri="http://schemas.openxmlformats.org/drawingml/2006/picture">
                   <pic:pic>
                     <pic:nvPicPr>
-                      <pic:cNvPr id="0" name="image4.png"/>
+                      <pic:cNvPr id="0" name="image2.png"/>
                       <pic:cNvPicPr preferRelativeResize="0"/>
                     </pic:nvPicPr>
                     <pic:blipFill>
@@ -2878,7 +2878,7 @@
       <w:pPr>
         <w:numPr>
           <w:ilvl w:val="0"/>
-          <w:numId w:val="17"/>
+          <w:numId w:val="18"/>
         </w:numPr>
         <w:ind w:left="720" w:hanging="360"/>
         <w:rPr>
@@ -2898,7 +2898,7 @@
       <w:pPr>
         <w:numPr>
           <w:ilvl w:val="0"/>
-          <w:numId w:val="17"/>
+          <w:numId w:val="18"/>
         </w:numPr>
         <w:ind w:left="720" w:hanging="360"/>
         <w:rPr>
@@ -2919,7 +2919,7 @@
       <w:pPr>
         <w:numPr>
           <w:ilvl w:val="0"/>
-          <w:numId w:val="17"/>
+          <w:numId w:val="18"/>
         </w:numPr>
         <w:ind w:left="720" w:hanging="360"/>
         <w:rPr>
@@ -2940,7 +2940,7 @@
       <w:pPr>
         <w:numPr>
           <w:ilvl w:val="0"/>
-          <w:numId w:val="17"/>
+          <w:numId w:val="18"/>
         </w:numPr>
         <w:ind w:left="720" w:hanging="360"/>
         <w:rPr>
@@ -3635,7 +3635,7 @@
       <w:pPr>
         <w:numPr>
           <w:ilvl w:val="0"/>
-          <w:numId w:val="29"/>
+          <w:numId w:val="30"/>
         </w:numPr>
         <w:ind w:left="720" w:hanging="360"/>
         <w:rPr>
@@ -3667,7 +3667,7 @@
       <w:pPr>
         <w:numPr>
           <w:ilvl w:val="0"/>
-          <w:numId w:val="29"/>
+          <w:numId w:val="30"/>
         </w:numPr>
         <w:ind w:left="720" w:hanging="360"/>
         <w:rPr>
@@ -3703,7 +3703,7 @@
       <w:pPr>
         <w:numPr>
           <w:ilvl w:val="0"/>
-          <w:numId w:val="29"/>
+          <w:numId w:val="30"/>
         </w:numPr>
         <w:ind w:left="720" w:hanging="360"/>
         <w:rPr>
@@ -3736,7 +3736,7 @@
       <w:pPr>
         <w:numPr>
           <w:ilvl w:val="0"/>
-          <w:numId w:val="29"/>
+          <w:numId w:val="30"/>
         </w:numPr>
         <w:ind w:left="720" w:hanging="360"/>
         <w:rPr>
@@ -5047,7 +5047,7 @@
       <w:pPr>
         <w:numPr>
           <w:ilvl w:val="0"/>
-          <w:numId w:val="13"/>
+          <w:numId w:val="14"/>
         </w:numPr>
         <w:ind w:left="720" w:hanging="360"/>
         <w:rPr>
@@ -5067,7 +5067,7 @@
       <w:pPr>
         <w:numPr>
           <w:ilvl w:val="0"/>
-          <w:numId w:val="13"/>
+          <w:numId w:val="14"/>
         </w:numPr>
         <w:ind w:left="720" w:hanging="360"/>
         <w:rPr>
@@ -5088,7 +5088,7 @@
       <w:pPr>
         <w:numPr>
           <w:ilvl w:val="0"/>
-          <w:numId w:val="13"/>
+          <w:numId w:val="14"/>
         </w:numPr>
         <w:ind w:left="720" w:hanging="360"/>
         <w:rPr>
@@ -5109,7 +5109,7 @@
       <w:pPr>
         <w:numPr>
           <w:ilvl w:val="0"/>
-          <w:numId w:val="13"/>
+          <w:numId w:val="14"/>
         </w:numPr>
         <w:ind w:left="720" w:hanging="360"/>
         <w:rPr>
@@ -6514,7 +6514,7 @@
       <w:pPr>
         <w:numPr>
           <w:ilvl w:val="0"/>
-          <w:numId w:val="32"/>
+          <w:numId w:val="33"/>
         </w:numPr>
         <w:ind w:left="720" w:hanging="360"/>
         <w:rPr>
@@ -6549,7 +6549,7 @@
       <w:pPr>
         <w:numPr>
           <w:ilvl w:val="0"/>
-          <w:numId w:val="32"/>
+          <w:numId w:val="33"/>
         </w:numPr>
         <w:ind w:left="720" w:hanging="360"/>
         <w:rPr>
@@ -6585,7 +6585,7 @@
       <w:pPr>
         <w:numPr>
           <w:ilvl w:val="0"/>
-          <w:numId w:val="32"/>
+          <w:numId w:val="33"/>
         </w:numPr>
         <w:ind w:left="720" w:hanging="360"/>
         <w:rPr>
@@ -6634,7 +6634,7 @@
       <w:pPr>
         <w:numPr>
           <w:ilvl w:val="0"/>
-          <w:numId w:val="32"/>
+          <w:numId w:val="33"/>
         </w:numPr>
         <w:ind w:left="720" w:hanging="360"/>
         <w:rPr>
@@ -7253,7 +7253,7 @@
       <w:pPr>
         <w:numPr>
           <w:ilvl w:val="0"/>
-          <w:numId w:val="35"/>
+          <w:numId w:val="36"/>
         </w:numPr>
         <w:ind w:left="720" w:hanging="360"/>
         <w:rPr>
@@ -7273,7 +7273,7 @@
       <w:pPr>
         <w:numPr>
           <w:ilvl w:val="0"/>
-          <w:numId w:val="35"/>
+          <w:numId w:val="36"/>
         </w:numPr>
         <w:ind w:left="720" w:hanging="360"/>
         <w:rPr>
@@ -7294,7 +7294,7 @@
       <w:pPr>
         <w:numPr>
           <w:ilvl w:val="0"/>
-          <w:numId w:val="35"/>
+          <w:numId w:val="36"/>
         </w:numPr>
         <w:ind w:left="720" w:hanging="360"/>
         <w:rPr>
@@ -7315,7 +7315,7 @@
       <w:pPr>
         <w:numPr>
           <w:ilvl w:val="0"/>
-          <w:numId w:val="35"/>
+          <w:numId w:val="36"/>
         </w:numPr>
         <w:ind w:left="720" w:hanging="360"/>
         <w:rPr>
@@ -7924,7 +7924,7 @@
       <w:pPr>
         <w:numPr>
           <w:ilvl w:val="0"/>
-          <w:numId w:val="25"/>
+          <w:numId w:val="26"/>
         </w:numPr>
         <w:ind w:left="720" w:hanging="360"/>
         <w:rPr>
@@ -7944,7 +7944,7 @@
       <w:pPr>
         <w:numPr>
           <w:ilvl w:val="0"/>
-          <w:numId w:val="25"/>
+          <w:numId w:val="26"/>
         </w:numPr>
         <w:ind w:left="720" w:hanging="360"/>
         <w:rPr>
@@ -7965,7 +7965,7 @@
       <w:pPr>
         <w:numPr>
           <w:ilvl w:val="0"/>
-          <w:numId w:val="25"/>
+          <w:numId w:val="26"/>
         </w:numPr>
         <w:ind w:left="720" w:hanging="360"/>
         <w:rPr>
@@ -7986,7 +7986,7 @@
       <w:pPr>
         <w:numPr>
           <w:ilvl w:val="0"/>
-          <w:numId w:val="25"/>
+          <w:numId w:val="26"/>
         </w:numPr>
         <w:ind w:left="720" w:hanging="360"/>
         <w:rPr>
@@ -8682,7 +8682,7 @@
       <w:pPr>
         <w:numPr>
           <w:ilvl w:val="0"/>
-          <w:numId w:val="28"/>
+          <w:numId w:val="29"/>
         </w:numPr>
         <w:ind w:left="720" w:hanging="360"/>
         <w:rPr>
@@ -8702,7 +8702,7 @@
       <w:pPr>
         <w:numPr>
           <w:ilvl w:val="0"/>
-          <w:numId w:val="28"/>
+          <w:numId w:val="29"/>
         </w:numPr>
         <w:ind w:left="720" w:hanging="360"/>
         <w:rPr>
@@ -8723,7 +8723,7 @@
       <w:pPr>
         <w:numPr>
           <w:ilvl w:val="0"/>
-          <w:numId w:val="28"/>
+          <w:numId w:val="29"/>
         </w:numPr>
         <w:ind w:left="720" w:hanging="360"/>
         <w:rPr>
@@ -8744,7 +8744,7 @@
       <w:pPr>
         <w:numPr>
           <w:ilvl w:val="0"/>
-          <w:numId w:val="28"/>
+          <w:numId w:val="29"/>
         </w:numPr>
         <w:ind w:left="720" w:hanging="360"/>
         <w:rPr>
@@ -9411,7 +9411,7 @@
       <w:pPr>
         <w:numPr>
           <w:ilvl w:val="0"/>
-          <w:numId w:val="21"/>
+          <w:numId w:val="22"/>
         </w:numPr>
         <w:ind w:left="720" w:hanging="360"/>
         <w:rPr>
@@ -9431,7 +9431,7 @@
       <w:pPr>
         <w:numPr>
           <w:ilvl w:val="0"/>
-          <w:numId w:val="21"/>
+          <w:numId w:val="22"/>
         </w:numPr>
         <w:ind w:left="720" w:hanging="360"/>
         <w:rPr>
@@ -9452,7 +9452,7 @@
       <w:pPr>
         <w:numPr>
           <w:ilvl w:val="0"/>
-          <w:numId w:val="21"/>
+          <w:numId w:val="22"/>
         </w:numPr>
         <w:ind w:left="720" w:hanging="360"/>
         <w:rPr>
@@ -9473,7 +9473,7 @@
       <w:pPr>
         <w:numPr>
           <w:ilvl w:val="0"/>
-          <w:numId w:val="21"/>
+          <w:numId w:val="22"/>
         </w:numPr>
         <w:ind w:left="720" w:hanging="360"/>
         <w:rPr>
@@ -11008,7 +11008,7 @@
       <w:pPr>
         <w:numPr>
           <w:ilvl w:val="0"/>
-          <w:numId w:val="37"/>
+          <w:numId w:val="38"/>
         </w:numPr>
         <w:ind w:left="720" w:hanging="360"/>
         <w:rPr>
@@ -11028,7 +11028,7 @@
       <w:pPr>
         <w:numPr>
           <w:ilvl w:val="0"/>
-          <w:numId w:val="37"/>
+          <w:numId w:val="38"/>
         </w:numPr>
         <w:ind w:left="720" w:hanging="360"/>
         <w:rPr>
@@ -11049,7 +11049,7 @@
       <w:pPr>
         <w:numPr>
           <w:ilvl w:val="0"/>
-          <w:numId w:val="37"/>
+          <w:numId w:val="38"/>
         </w:numPr>
         <w:ind w:left="720" w:hanging="360"/>
         <w:rPr>
@@ -11070,7 +11070,7 @@
       <w:pPr>
         <w:numPr>
           <w:ilvl w:val="0"/>
-          <w:numId w:val="37"/>
+          <w:numId w:val="38"/>
         </w:numPr>
         <w:ind w:left="720" w:hanging="360"/>
         <w:rPr>
@@ -11761,7 +11761,7 @@
       <w:pPr>
         <w:numPr>
           <w:ilvl w:val="0"/>
-          <w:numId w:val="20"/>
+          <w:numId w:val="21"/>
         </w:numPr>
         <w:ind w:left="720" w:hanging="360"/>
         <w:rPr>
@@ -11781,7 +11781,7 @@
       <w:pPr>
         <w:numPr>
           <w:ilvl w:val="0"/>
-          <w:numId w:val="20"/>
+          <w:numId w:val="21"/>
         </w:numPr>
         <w:ind w:left="720" w:hanging="360"/>
         <w:rPr>
@@ -11802,7 +11802,7 @@
       <w:pPr>
         <w:numPr>
           <w:ilvl w:val="0"/>
-          <w:numId w:val="20"/>
+          <w:numId w:val="21"/>
         </w:numPr>
         <w:ind w:left="720" w:hanging="360"/>
         <w:rPr>
@@ -11823,7 +11823,7 @@
       <w:pPr>
         <w:numPr>
           <w:ilvl w:val="0"/>
-          <w:numId w:val="20"/>
+          <w:numId w:val="21"/>
         </w:numPr>
         <w:ind w:left="720" w:hanging="360"/>
         <w:rPr>
@@ -12461,7 +12461,7 @@
       <w:pPr>
         <w:numPr>
           <w:ilvl w:val="0"/>
-          <w:numId w:val="15"/>
+          <w:numId w:val="16"/>
         </w:numPr>
         <w:ind w:left="720" w:hanging="360"/>
         <w:rPr>
@@ -12524,7 +12524,7 @@
       <w:pPr>
         <w:numPr>
           <w:ilvl w:val="0"/>
-          <w:numId w:val="15"/>
+          <w:numId w:val="16"/>
         </w:numPr>
         <w:ind w:left="720" w:hanging="360"/>
         <w:rPr>
@@ -12566,7 +12566,7 @@
       <w:pPr>
         <w:numPr>
           <w:ilvl w:val="0"/>
-          <w:numId w:val="15"/>
+          <w:numId w:val="16"/>
         </w:numPr>
         <w:ind w:left="720" w:hanging="360"/>
         <w:rPr>
@@ -12591,7 +12591,7 @@
       <w:pPr>
         <w:numPr>
           <w:ilvl w:val="0"/>
-          <w:numId w:val="15"/>
+          <w:numId w:val="16"/>
         </w:numPr>
         <w:ind w:left="720" w:hanging="360"/>
         <w:rPr>
@@ -13256,7 +13256,7 @@
       <w:pPr>
         <w:numPr>
           <w:ilvl w:val="0"/>
-          <w:numId w:val="18"/>
+          <w:numId w:val="19"/>
         </w:numPr>
         <w:ind w:left="720" w:hanging="360"/>
         <w:rPr>
@@ -13280,7 +13280,7 @@
       <w:pPr>
         <w:numPr>
           <w:ilvl w:val="0"/>
-          <w:numId w:val="18"/>
+          <w:numId w:val="19"/>
         </w:numPr>
         <w:ind w:left="720" w:hanging="360"/>
         <w:rPr>
@@ -13304,7 +13304,7 @@
       <w:pPr>
         <w:numPr>
           <w:ilvl w:val="0"/>
-          <w:numId w:val="18"/>
+          <w:numId w:val="19"/>
         </w:numPr>
         <w:ind w:left="720" w:hanging="360"/>
         <w:rPr>
@@ -13329,7 +13329,7 @@
       <w:pPr>
         <w:numPr>
           <w:ilvl w:val="0"/>
-          <w:numId w:val="18"/>
+          <w:numId w:val="19"/>
         </w:numPr>
         <w:ind w:left="720" w:hanging="360"/>
         <w:rPr>
@@ -14000,7 +14000,7 @@
       <w:pPr>
         <w:numPr>
           <w:ilvl w:val="0"/>
-          <w:numId w:val="23"/>
+          <w:numId w:val="24"/>
         </w:numPr>
         <w:ind w:left="720" w:hanging="360"/>
         <w:rPr>
@@ -14024,7 +14024,7 @@
       <w:pPr>
         <w:numPr>
           <w:ilvl w:val="0"/>
-          <w:numId w:val="23"/>
+          <w:numId w:val="24"/>
         </w:numPr>
         <w:ind w:left="720" w:hanging="360"/>
         <w:rPr>
@@ -14048,7 +14048,7 @@
       <w:pPr>
         <w:numPr>
           <w:ilvl w:val="0"/>
-          <w:numId w:val="23"/>
+          <w:numId w:val="24"/>
         </w:numPr>
         <w:ind w:left="720" w:hanging="360"/>
         <w:rPr>
@@ -14073,7 +14073,7 @@
       <w:pPr>
         <w:numPr>
           <w:ilvl w:val="0"/>
-          <w:numId w:val="23"/>
+          <w:numId w:val="24"/>
         </w:numPr>
         <w:ind w:left="720" w:hanging="360"/>
         <w:rPr>
@@ -14764,7 +14764,7 @@
       <w:pPr>
         <w:numPr>
           <w:ilvl w:val="0"/>
-          <w:numId w:val="22"/>
+          <w:numId w:val="23"/>
         </w:numPr>
         <w:ind w:left="720" w:hanging="360"/>
         <w:rPr>
@@ -14788,7 +14788,7 @@
       <w:pPr>
         <w:numPr>
           <w:ilvl w:val="0"/>
-          <w:numId w:val="22"/>
+          <w:numId w:val="23"/>
         </w:numPr>
         <w:ind w:left="720" w:hanging="360"/>
         <w:rPr>
@@ -14812,7 +14812,7 @@
       <w:pPr>
         <w:numPr>
           <w:ilvl w:val="0"/>
-          <w:numId w:val="22"/>
+          <w:numId w:val="23"/>
         </w:numPr>
         <w:ind w:left="720" w:hanging="360"/>
         <w:rPr>
@@ -14837,7 +14837,7 @@
       <w:pPr>
         <w:numPr>
           <w:ilvl w:val="0"/>
-          <w:numId w:val="22"/>
+          <w:numId w:val="23"/>
         </w:numPr>
         <w:ind w:left="720" w:hanging="360"/>
         <w:rPr>
@@ -15531,7 +15531,7 @@
       <w:pPr>
         <w:numPr>
           <w:ilvl w:val="0"/>
-          <w:numId w:val="24"/>
+          <w:numId w:val="25"/>
         </w:numPr>
         <w:ind w:left="720" w:hanging="360"/>
         <w:rPr>
@@ -15555,7 +15555,7 @@
       <w:pPr>
         <w:numPr>
           <w:ilvl w:val="0"/>
-          <w:numId w:val="24"/>
+          <w:numId w:val="25"/>
         </w:numPr>
         <w:ind w:left="720" w:hanging="360"/>
         <w:rPr>
@@ -15579,7 +15579,7 @@
       <w:pPr>
         <w:numPr>
           <w:ilvl w:val="0"/>
-          <w:numId w:val="24"/>
+          <w:numId w:val="25"/>
         </w:numPr>
         <w:ind w:left="720" w:hanging="360"/>
         <w:rPr>
@@ -15604,7 +15604,7 @@
       <w:pPr>
         <w:numPr>
           <w:ilvl w:val="0"/>
-          <w:numId w:val="24"/>
+          <w:numId w:val="25"/>
         </w:numPr>
         <w:ind w:left="720" w:hanging="360"/>
         <w:rPr>
@@ -16167,7 +16167,7 @@
       <w:pPr>
         <w:numPr>
           <w:ilvl w:val="0"/>
-          <w:numId w:val="14"/>
+          <w:numId w:val="15"/>
         </w:numPr>
         <w:ind w:left="720" w:hanging="360"/>
         <w:rPr>
@@ -16565,7 +16565,7 @@
       <w:pPr>
         <w:numPr>
           <w:ilvl w:val="0"/>
-          <w:numId w:val="14"/>
+          <w:numId w:val="15"/>
         </w:numPr>
         <w:ind w:left="720" w:hanging="360"/>
         <w:rPr>
@@ -16963,7 +16963,7 @@
       <w:pPr>
         <w:numPr>
           <w:ilvl w:val="0"/>
-          <w:numId w:val="14"/>
+          <w:numId w:val="15"/>
         </w:numPr>
         <w:ind w:left="720" w:hanging="360"/>
         <w:rPr>
@@ -17361,7 +17361,7 @@
       <w:pPr>
         <w:numPr>
           <w:ilvl w:val="0"/>
-          <w:numId w:val="14"/>
+          <w:numId w:val="15"/>
         </w:numPr>
         <w:ind w:left="720" w:hanging="360"/>
         <w:rPr>
@@ -18337,7 +18337,7 @@
       <w:pPr>
         <w:numPr>
           <w:ilvl w:val="0"/>
-          <w:numId w:val="30"/>
+          <w:numId w:val="31"/>
         </w:numPr>
         <w:ind w:left="720" w:hanging="360"/>
         <w:rPr>
@@ -18356,7 +18356,7 @@
       <w:pPr>
         <w:numPr>
           <w:ilvl w:val="0"/>
-          <w:numId w:val="30"/>
+          <w:numId w:val="31"/>
         </w:numPr>
         <w:ind w:left="720" w:hanging="360"/>
         <w:rPr>
@@ -18375,7 +18375,7 @@
       <w:pPr>
         <w:numPr>
           <w:ilvl w:val="0"/>
-          <w:numId w:val="30"/>
+          <w:numId w:val="31"/>
         </w:numPr>
         <w:ind w:left="720" w:hanging="360"/>
         <w:rPr>
@@ -18399,7 +18399,7 @@
       <w:pPr>
         <w:numPr>
           <w:ilvl w:val="0"/>
-          <w:numId w:val="30"/>
+          <w:numId w:val="31"/>
         </w:numPr>
         <w:ind w:left="720" w:hanging="360"/>
         <w:rPr>
@@ -18979,7 +18979,7 @@
       <w:pPr>
         <w:numPr>
           <w:ilvl w:val="0"/>
-          <w:numId w:val="34"/>
+          <w:numId w:val="35"/>
         </w:numPr>
         <w:ind w:left="720" w:hanging="360"/>
         <w:rPr>
@@ -18998,7 +18998,7 @@
       <w:pPr>
         <w:numPr>
           <w:ilvl w:val="0"/>
-          <w:numId w:val="34"/>
+          <w:numId w:val="35"/>
         </w:numPr>
         <w:ind w:left="720" w:hanging="360"/>
         <w:rPr>
@@ -19017,7 +19017,7 @@
       <w:pPr>
         <w:numPr>
           <w:ilvl w:val="0"/>
-          <w:numId w:val="34"/>
+          <w:numId w:val="35"/>
         </w:numPr>
         <w:ind w:left="720" w:hanging="360"/>
         <w:rPr>
@@ -19036,7 +19036,7 @@
       <w:pPr>
         <w:numPr>
           <w:ilvl w:val="0"/>
-          <w:numId w:val="34"/>
+          <w:numId w:val="35"/>
         </w:numPr>
         <w:ind w:left="720" w:hanging="360"/>
         <w:rPr>
@@ -19646,7 +19646,7 @@
       <w:pPr>
         <w:numPr>
           <w:ilvl w:val="0"/>
-          <w:numId w:val="19"/>
+          <w:numId w:val="20"/>
         </w:numPr>
         <w:ind w:left="720" w:hanging="360"/>
         <w:rPr>
@@ -19679,7 +19679,7 @@
       <w:pPr>
         <w:numPr>
           <w:ilvl w:val="0"/>
-          <w:numId w:val="19"/>
+          <w:numId w:val="20"/>
         </w:numPr>
         <w:ind w:left="720" w:hanging="360"/>
         <w:rPr>
@@ -19698,7 +19698,7 @@
       <w:pPr>
         <w:numPr>
           <w:ilvl w:val="0"/>
-          <w:numId w:val="19"/>
+          <w:numId w:val="20"/>
         </w:numPr>
         <w:ind w:left="720" w:hanging="360"/>
         <w:rPr>
@@ -19731,7 +19731,7 @@
       <w:pPr>
         <w:numPr>
           <w:ilvl w:val="0"/>
-          <w:numId w:val="19"/>
+          <w:numId w:val="20"/>
         </w:numPr>
         <w:ind w:left="720" w:hanging="360"/>
         <w:rPr>
@@ -20389,7 +20389,7 @@
       <w:pPr>
         <w:numPr>
           <w:ilvl w:val="0"/>
-          <w:numId w:val="38"/>
+          <w:numId w:val="39"/>
         </w:numPr>
         <w:ind w:left="720" w:hanging="360"/>
         <w:rPr>
@@ -20408,7 +20408,7 @@
       <w:pPr>
         <w:numPr>
           <w:ilvl w:val="0"/>
-          <w:numId w:val="38"/>
+          <w:numId w:val="39"/>
         </w:numPr>
         <w:ind w:left="720" w:hanging="360"/>
         <w:rPr>
@@ -20427,7 +20427,7 @@
       <w:pPr>
         <w:numPr>
           <w:ilvl w:val="0"/>
-          <w:numId w:val="38"/>
+          <w:numId w:val="39"/>
         </w:numPr>
         <w:ind w:left="720" w:hanging="360"/>
         <w:rPr>
@@ -20446,7 +20446,7 @@
       <w:pPr>
         <w:numPr>
           <w:ilvl w:val="0"/>
-          <w:numId w:val="38"/>
+          <w:numId w:val="39"/>
         </w:numPr>
         <w:ind w:left="720" w:hanging="360"/>
         <w:rPr>
@@ -21216,12 +21216,12 @@
           <wp:inline distB="114300" distT="114300" distL="114300" distR="114300">
             <wp:extent cx="5943600" cy="4114800"/>
             <wp:effectExtent b="0" l="0" r="0" t="0"/>
-            <wp:docPr id="2" name="image3.png"/>
+            <wp:docPr id="2" name="image4.png"/>
             <a:graphic>
               <a:graphicData uri="http://schemas.openxmlformats.org/drawingml/2006/picture">
                 <pic:pic>
                   <pic:nvPicPr>
-                    <pic:cNvPr id="0" name="image3.png"/>
+                    <pic:cNvPr id="0" name="image4.png"/>
                     <pic:cNvPicPr preferRelativeResize="0"/>
                   </pic:nvPicPr>
                   <pic:blipFill>
@@ -21770,7 +21770,7 @@
       <w:pPr>
         <w:numPr>
           <w:ilvl w:val="0"/>
-          <w:numId w:val="16"/>
+          <w:numId w:val="17"/>
         </w:numPr>
         <w:ind w:left="720" w:hanging="360"/>
         <w:rPr>
@@ -21789,7 +21789,7 @@
       <w:pPr>
         <w:numPr>
           <w:ilvl w:val="0"/>
-          <w:numId w:val="16"/>
+          <w:numId w:val="17"/>
         </w:numPr>
         <w:ind w:left="720" w:hanging="360"/>
         <w:rPr>
@@ -21808,7 +21808,7 @@
       <w:pPr>
         <w:numPr>
           <w:ilvl w:val="0"/>
-          <w:numId w:val="16"/>
+          <w:numId w:val="17"/>
         </w:numPr>
         <w:ind w:left="720" w:hanging="360"/>
         <w:rPr>
@@ -21827,7 +21827,7 @@
       <w:pPr>
         <w:numPr>
           <w:ilvl w:val="0"/>
-          <w:numId w:val="16"/>
+          <w:numId w:val="17"/>
         </w:numPr>
         <w:ind w:left="720" w:hanging="360"/>
         <w:rPr>
@@ -23829,7 +23829,7 @@
       <w:pPr>
         <w:numPr>
           <w:ilvl w:val="0"/>
-          <w:numId w:val="27"/>
+          <w:numId w:val="28"/>
         </w:numPr>
         <w:ind w:left="720" w:hanging="360"/>
         <w:rPr>
@@ -23848,7 +23848,7 @@
       <w:pPr>
         <w:numPr>
           <w:ilvl w:val="0"/>
-          <w:numId w:val="27"/>
+          <w:numId w:val="28"/>
         </w:numPr>
         <w:ind w:left="720" w:hanging="360"/>
         <w:rPr>
@@ -23879,7 +23879,7 @@
       <w:pPr>
         <w:numPr>
           <w:ilvl w:val="0"/>
-          <w:numId w:val="27"/>
+          <w:numId w:val="28"/>
         </w:numPr>
         <w:ind w:left="720" w:hanging="360"/>
         <w:rPr>
@@ -23914,7 +23914,7 @@
       <w:pPr>
         <w:numPr>
           <w:ilvl w:val="0"/>
-          <w:numId w:val="27"/>
+          <w:numId w:val="28"/>
         </w:numPr>
         <w:ind w:left="720" w:hanging="360"/>
         <w:rPr>
@@ -25250,7 +25250,7 @@
       <w:pPr>
         <w:numPr>
           <w:ilvl w:val="0"/>
-          <w:numId w:val="39"/>
+          <w:numId w:val="40"/>
         </w:numPr>
         <w:ind w:left="720" w:hanging="360"/>
         <w:rPr>
@@ -25274,7 +25274,7 @@
       <w:pPr>
         <w:numPr>
           <w:ilvl w:val="0"/>
-          <w:numId w:val="39"/>
+          <w:numId w:val="40"/>
         </w:numPr>
         <w:ind w:left="720" w:hanging="360"/>
         <w:rPr>
@@ -25305,7 +25305,7 @@
       <w:pPr>
         <w:numPr>
           <w:ilvl w:val="0"/>
-          <w:numId w:val="39"/>
+          <w:numId w:val="40"/>
         </w:numPr>
         <w:ind w:left="720" w:hanging="360"/>
         <w:rPr>
@@ -25336,7 +25336,7 @@
       <w:pPr>
         <w:numPr>
           <w:ilvl w:val="0"/>
-          <w:numId w:val="39"/>
+          <w:numId w:val="40"/>
         </w:numPr>
         <w:ind w:left="720" w:hanging="360"/>
         <w:rPr>
@@ -25362,7 +25362,7 @@
       <w:pPr>
         <w:numPr>
           <w:ilvl w:val="0"/>
-          <w:numId w:val="39"/>
+          <w:numId w:val="40"/>
         </w:numPr>
         <w:ind w:left="720" w:hanging="360"/>
         <w:rPr>
@@ -27089,7 +27089,7 @@
       <w:pPr>
         <w:numPr>
           <w:ilvl w:val="0"/>
-          <w:numId w:val="33"/>
+          <w:numId w:val="34"/>
         </w:numPr>
         <w:ind w:left="720" w:hanging="360"/>
         <w:rPr>
@@ -27141,7 +27141,7 @@
       <w:pPr>
         <w:numPr>
           <w:ilvl w:val="0"/>
-          <w:numId w:val="33"/>
+          <w:numId w:val="34"/>
         </w:numPr>
         <w:ind w:left="720" w:hanging="360"/>
         <w:rPr>
@@ -27172,7 +27172,7 @@
       <w:pPr>
         <w:numPr>
           <w:ilvl w:val="0"/>
-          <w:numId w:val="33"/>
+          <w:numId w:val="34"/>
         </w:numPr>
         <w:ind w:left="720" w:hanging="360"/>
         <w:rPr>
@@ -27191,7 +27191,7 @@
       <w:pPr>
         <w:numPr>
           <w:ilvl w:val="0"/>
-          <w:numId w:val="33"/>
+          <w:numId w:val="34"/>
         </w:numPr>
         <w:ind w:left="720" w:hanging="360"/>
         <w:rPr>
@@ -27729,12 +27729,12 @@
             <wp:inline distB="19050" distT="19050" distL="19050" distR="19050">
               <wp:extent cx="3271838" cy="3688836"/>
               <wp:effectExtent b="0" l="0" r="0" t="0"/>
-              <wp:docPr id="3" name="image2.png"/>
+              <wp:docPr id="3" name="image3.png"/>
               <a:graphic>
                 <a:graphicData uri="http://schemas.openxmlformats.org/drawingml/2006/picture">
                   <pic:pic>
                     <pic:nvPicPr>
-                      <pic:cNvPr id="0" name="image2.png"/>
+                      <pic:cNvPr id="0" name="image3.png"/>
                       <pic:cNvPicPr preferRelativeResize="0"/>
                     </pic:nvPicPr>
                     <pic:blipFill>
@@ -27795,7 +27795,7 @@
       <w:pPr>
         <w:numPr>
           <w:ilvl w:val="0"/>
-          <w:numId w:val="26"/>
+          <w:numId w:val="27"/>
         </w:numPr>
         <w:ind w:left="720" w:hanging="360"/>
         <w:rPr>
@@ -27833,7 +27833,7 @@
       <w:pPr>
         <w:numPr>
           <w:ilvl w:val="0"/>
-          <w:numId w:val="26"/>
+          <w:numId w:val="27"/>
         </w:numPr>
         <w:ind w:left="720" w:hanging="360"/>
         <w:rPr>
@@ -27864,7 +27864,7 @@
       <w:pPr>
         <w:numPr>
           <w:ilvl w:val="0"/>
-          <w:numId w:val="26"/>
+          <w:numId w:val="27"/>
         </w:numPr>
         <w:ind w:left="720" w:hanging="360"/>
         <w:rPr>
@@ -27911,7 +27911,7 @@
       <w:pPr>
         <w:numPr>
           <w:ilvl w:val="0"/>
-          <w:numId w:val="26"/>
+          <w:numId w:val="27"/>
         </w:numPr>
         <w:ind w:left="720" w:hanging="360"/>
         <w:rPr>
@@ -28560,7 +28560,7 @@
       <w:pPr>
         <w:numPr>
           <w:ilvl w:val="0"/>
-          <w:numId w:val="36"/>
+          <w:numId w:val="37"/>
         </w:numPr>
         <w:ind w:left="720" w:hanging="360"/>
         <w:rPr>
@@ -28579,7 +28579,7 @@
       <w:pPr>
         <w:numPr>
           <w:ilvl w:val="0"/>
-          <w:numId w:val="36"/>
+          <w:numId w:val="37"/>
         </w:numPr>
         <w:ind w:left="720" w:hanging="360"/>
         <w:rPr>
@@ -28598,7 +28598,7 @@
       <w:pPr>
         <w:numPr>
           <w:ilvl w:val="0"/>
-          <w:numId w:val="36"/>
+          <w:numId w:val="37"/>
         </w:numPr>
         <w:ind w:left="720" w:hanging="360"/>
         <w:rPr>
@@ -28617,7 +28617,7 @@
       <w:pPr>
         <w:numPr>
           <w:ilvl w:val="0"/>
-          <w:numId w:val="36"/>
+          <w:numId w:val="37"/>
         </w:numPr>
         <w:ind w:left="720" w:hanging="360"/>
         <w:rPr>
@@ -30463,7 +30463,7 @@
       <w:pPr>
         <w:numPr>
           <w:ilvl w:val="0"/>
-          <w:numId w:val="31"/>
+          <w:numId w:val="32"/>
         </w:numPr>
         <w:ind w:left="720" w:hanging="360"/>
         <w:rPr>
@@ -30482,7 +30482,7 @@
       <w:pPr>
         <w:numPr>
           <w:ilvl w:val="0"/>
-          <w:numId w:val="31"/>
+          <w:numId w:val="32"/>
         </w:numPr>
         <w:ind w:left="720" w:hanging="360"/>
         <w:rPr>
@@ -30515,7 +30515,7 @@
       <w:pPr>
         <w:numPr>
           <w:ilvl w:val="0"/>
-          <w:numId w:val="31"/>
+          <w:numId w:val="32"/>
         </w:numPr>
         <w:ind w:left="720" w:hanging="360"/>
         <w:rPr>
@@ -30534,7 +30534,7 @@
       <w:pPr>
         <w:numPr>
           <w:ilvl w:val="0"/>
-          <w:numId w:val="31"/>
+          <w:numId w:val="32"/>
         </w:numPr>
         <w:ind w:left="720" w:hanging="360"/>
         <w:rPr>
@@ -31871,7 +31871,7 @@
           <w:highlight w:val="white"/>
           <w:rtl w:val="0"/>
         </w:rPr>
-        <w:t xml:space="preserve">Option C is correct. CSE-KMS is a valid choice for encryption at rest for EMR data on S3.</w:t>
+        <w:t xml:space="preserve">Option C is incorrect. CSE-KMS is a valid choice for encryption at rest for EMR data on S3.</w:t>
         <w:br w:type="textWrapping"/>
       </w:r>
     </w:p>
@@ -32141,6 +32141,788 @@
     </w:p>
     <w:p>
       <w:pPr>
+        <w:rPr/>
+      </w:pPr>
+      <w:r>
+        <w:rPr>
+          <w:rtl w:val="0"/>
+        </w:rPr>
+        <w:t xml:space="preserve">Question: 40</w:t>
+      </w:r>
+    </w:p>
+    <w:p>
+      <w:pPr>
+        <w:rPr>
+          <w:color w:val="999999"/>
+        </w:rPr>
+      </w:pPr>
+      <w:r>
+        <w:rPr>
+          <w:b w:val="1"/>
+          <w:rtl w:val="0"/>
+        </w:rPr>
+        <w:t xml:space="preserve">Main​ ​Topic​ ​:​ </w:t>
+      </w:r>
+      <w:r>
+        <w:rPr>
+          <w:color w:val="999999"/>
+          <w:rtl w:val="0"/>
+        </w:rPr>
+        <w:t xml:space="preserve">Data Analytics</w:t>
+      </w:r>
+    </w:p>
+    <w:p>
+      <w:pPr>
+        <w:rPr>
+          <w:b w:val="1"/>
+          <w:color w:val="999999"/>
+        </w:rPr>
+      </w:pPr>
+      <w:r>
+        <w:rPr>
+          <w:b w:val="1"/>
+          <w:rtl w:val="0"/>
+        </w:rPr>
+        <w:t xml:space="preserve">Sub​ ​Topic​ ​:​ </w:t>
+      </w:r>
+      <w:r>
+        <w:rPr>
+          <w:b w:val="1"/>
+          <w:color w:val="999999"/>
+          <w:rtl w:val="0"/>
+        </w:rPr>
+        <w:t xml:space="preserve">Apply data protection and encryption techniques </w:t>
+      </w:r>
+    </w:p>
+    <w:p>
+      <w:pPr>
+        <w:rPr>
+          <w:color w:val="999999"/>
+        </w:rPr>
+      </w:pPr>
+      <w:r>
+        <w:rPr>
+          <w:rtl w:val="0"/>
+        </w:rPr>
+      </w:r>
+    </w:p>
+    <w:p>
+      <w:pPr>
+        <w:rPr>
+          <w:b w:val="1"/>
+          <w:color w:val="999999"/>
+        </w:rPr>
+      </w:pPr>
+      <w:r>
+        <w:rPr>
+          <w:b w:val="1"/>
+          <w:rtl w:val="0"/>
+        </w:rPr>
+        <w:t xml:space="preserve">Domain: </w:t>
+      </w:r>
+      <w:r>
+        <w:rPr>
+          <w:color w:val="999999"/>
+          <w:rtl w:val="0"/>
+        </w:rPr>
+        <w:t xml:space="preserve">Security  </w:t>
+      </w:r>
+      <w:r>
+        <w:rPr>
+          <w:rtl w:val="0"/>
+        </w:rPr>
+      </w:r>
+    </w:p>
+    <w:p>
+      <w:pPr>
+        <w:rPr>
+          <w:b w:val="1"/>
+        </w:rPr>
+      </w:pPr>
+      <w:r>
+        <w:rPr>
+          <w:rtl w:val="0"/>
+        </w:rPr>
+      </w:r>
+    </w:p>
+    <w:p>
+      <w:pPr>
+        <w:rPr>
+          <w:rFonts w:ascii="Calibri" w:cs="Calibri" w:eastAsia="Calibri" w:hAnsi="Calibri"/>
+        </w:rPr>
+      </w:pPr>
+      <w:r>
+        <w:rPr>
+          <w:rFonts w:ascii="Calibri" w:cs="Calibri" w:eastAsia="Calibri" w:hAnsi="Calibri"/>
+          <w:b w:val="1"/>
+          <w:rtl w:val="0"/>
+        </w:rPr>
+        <w:t xml:space="preserve">Question text</w:t>
+      </w:r>
+      <w:r>
+        <w:rPr>
+          <w:rFonts w:ascii="Calibri" w:cs="Calibri" w:eastAsia="Calibri" w:hAnsi="Calibri"/>
+          <w:rtl w:val="0"/>
+        </w:rPr>
+        <w:t xml:space="preserve">: </w:t>
+      </w:r>
+    </w:p>
+    <w:p>
+      <w:pPr>
+        <w:rPr>
+          <w:color w:val="434343"/>
+        </w:rPr>
+      </w:pPr>
+      <w:r>
+        <w:rPr>
+          <w:color w:val="434343"/>
+          <w:rtl w:val="0"/>
+        </w:rPr>
+        <w:t xml:space="preserve">You work as a data analytics specialist for a software company that develops Software as a Service options for the healthcare industry. In order to provide very fast access to your systems data using the simplest caching mechanism, you have chosen to implement the Elasticache Memcached cache engine. </w:t>
+      </w:r>
+    </w:p>
+    <w:p>
+      <w:pPr>
+        <w:rPr>
+          <w:color w:val="434343"/>
+        </w:rPr>
+      </w:pPr>
+      <w:r>
+        <w:rPr>
+          <w:rtl w:val="0"/>
+        </w:rPr>
+      </w:r>
+    </w:p>
+    <w:p>
+      <w:pPr>
+        <w:rPr>
+          <w:color w:val="434343"/>
+        </w:rPr>
+      </w:pPr>
+      <w:r>
+        <w:rPr>
+          <w:color w:val="434343"/>
+          <w:rtl w:val="0"/>
+        </w:rPr>
+        <w:t xml:space="preserve">Because your company develops software solutions for the healthcare industry, you are required by Health Insurance Portability and Accountability Act (HIPAA) regulations to record all changes to your data stores for auditing purposes. To this end, you need to record each time your Elasticache Memcached cache engine </w:t>
+      </w:r>
+      <w:r>
+        <w:rPr>
+          <w:color w:val="434343"/>
+          <w:rtl w:val="0"/>
+        </w:rPr>
+        <w:t xml:space="preserve">scales out or in, adding and removing nodes based on changes to the demand on your system. How would you most efficiently implement this monitoring in your infrastructure?</w:t>
+      </w:r>
+      <w:r>
+        <w:rPr>
+          <w:rtl w:val="0"/>
+        </w:rPr>
+      </w:r>
+    </w:p>
+    <w:p>
+      <w:pPr>
+        <w:rPr>
+          <w:color w:val="434343"/>
+        </w:rPr>
+      </w:pPr>
+      <w:r>
+        <w:rPr>
+          <w:rtl w:val="0"/>
+        </w:rPr>
+      </w:r>
+    </w:p>
+    <w:p>
+      <w:pPr>
+        <w:numPr>
+          <w:ilvl w:val="0"/>
+          <w:numId w:val="13"/>
+        </w:numPr>
+        <w:ind w:left="720" w:hanging="360"/>
+        <w:rPr>
+          <w:color w:val="434343"/>
+        </w:rPr>
+      </w:pPr>
+      <w:r>
+        <w:rPr>
+          <w:color w:val="434343"/>
+          <w:rtl w:val="0"/>
+        </w:rPr>
+        <w:t xml:space="preserve">Use the AWS Config </w:t>
+      </w:r>
+      <w:r>
+        <w:rPr>
+          <w:color w:val="434343"/>
+          <w:rtl w:val="0"/>
+        </w:rPr>
+        <w:t xml:space="preserve">elasticache-memcached-scale-check</w:t>
+      </w:r>
+      <w:r>
+        <w:rPr>
+          <w:color w:val="434343"/>
+          <w:rtl w:val="0"/>
+        </w:rPr>
+        <w:t xml:space="preserve"> </w:t>
+      </w:r>
+      <w:r>
+        <w:rPr>
+          <w:color w:val="434343"/>
+          <w:rtl w:val="0"/>
+        </w:rPr>
+        <w:t xml:space="preserve">managed rule. </w:t>
+      </w:r>
+    </w:p>
+    <w:p>
+      <w:pPr>
+        <w:numPr>
+          <w:ilvl w:val="0"/>
+          <w:numId w:val="13"/>
+        </w:numPr>
+        <w:ind w:left="720" w:hanging="360"/>
+        <w:rPr>
+          <w:color w:val="434343"/>
+        </w:rPr>
+      </w:pPr>
+      <w:r>
+        <w:rPr>
+          <w:color w:val="434343"/>
+          <w:rtl w:val="0"/>
+        </w:rPr>
+        <w:t xml:space="preserve">Write a Lambda function that is triggered and records each time your Memcached nodes scale in or out.</w:t>
+      </w:r>
+    </w:p>
+    <w:p>
+      <w:pPr>
+        <w:numPr>
+          <w:ilvl w:val="0"/>
+          <w:numId w:val="13"/>
+        </w:numPr>
+        <w:ind w:left="720" w:hanging="360"/>
+        <w:rPr>
+          <w:color w:val="434343"/>
+        </w:rPr>
+      </w:pPr>
+      <w:r>
+        <w:rPr>
+          <w:color w:val="434343"/>
+          <w:rtl w:val="0"/>
+        </w:rPr>
+        <w:t xml:space="preserve">Create a custom AWS Config rule to monitor your Memcached nodes and record each time they scale in or out.</w:t>
+      </w:r>
+    </w:p>
+    <w:p>
+      <w:pPr>
+        <w:numPr>
+          <w:ilvl w:val="0"/>
+          <w:numId w:val="13"/>
+        </w:numPr>
+        <w:ind w:left="720" w:hanging="360"/>
+        <w:rPr>
+          <w:color w:val="434343"/>
+        </w:rPr>
+      </w:pPr>
+      <w:r>
+        <w:rPr>
+          <w:color w:val="434343"/>
+          <w:rtl w:val="0"/>
+        </w:rPr>
+        <w:t xml:space="preserve">Use the AWS Config </w:t>
+      </w:r>
+      <w:r>
+        <w:rPr>
+          <w:color w:val="434343"/>
+          <w:rtl w:val="0"/>
+        </w:rPr>
+        <w:t xml:space="preserve">elasticache-memcached-fanout-check</w:t>
+      </w:r>
+      <w:r>
+        <w:rPr>
+          <w:color w:val="434343"/>
+          <w:rtl w:val="0"/>
+        </w:rPr>
+        <w:t xml:space="preserve"> managed rule.</w:t>
+      </w:r>
+    </w:p>
+    <w:p>
+      <w:pPr>
+        <w:rPr>
+          <w:color w:val="434343"/>
+        </w:rPr>
+      </w:pPr>
+      <w:r>
+        <w:rPr>
+          <w:rtl w:val="0"/>
+        </w:rPr>
+      </w:r>
+    </w:p>
+    <w:p>
+      <w:pPr>
+        <w:rPr>
+          <w:color w:val="434343"/>
+        </w:rPr>
+      </w:pPr>
+      <w:r>
+        <w:rPr>
+          <w:rFonts w:ascii="Calibri" w:cs="Calibri" w:eastAsia="Calibri" w:hAnsi="Calibri"/>
+          <w:b w:val="1"/>
+          <w:rtl w:val="0"/>
+        </w:rPr>
+        <w:t xml:space="preserve">Answer:</w:t>
+      </w:r>
+      <w:r>
+        <w:rPr>
+          <w:color w:val="434343"/>
+          <w:rtl w:val="0"/>
+        </w:rPr>
+        <w:t xml:space="preserve"> C</w:t>
+      </w:r>
+    </w:p>
+    <w:p>
+      <w:pPr>
+        <w:rPr>
+          <w:color w:val="434343"/>
+        </w:rPr>
+      </w:pPr>
+      <w:r>
+        <w:rPr>
+          <w:rtl w:val="0"/>
+        </w:rPr>
+      </w:r>
+    </w:p>
+    <w:p>
+      <w:pPr>
+        <w:rPr>
+          <w:color w:val="434343"/>
+        </w:rPr>
+      </w:pPr>
+      <w:r>
+        <w:rPr>
+          <w:rFonts w:ascii="Calibri" w:cs="Calibri" w:eastAsia="Calibri" w:hAnsi="Calibri"/>
+          <w:b w:val="1"/>
+          <w:rtl w:val="0"/>
+        </w:rPr>
+        <w:t xml:space="preserve">Explanation:</w:t>
+      </w:r>
+      <w:r>
+        <w:rPr>
+          <w:rtl w:val="0"/>
+        </w:rPr>
+      </w:r>
+    </w:p>
+    <w:p>
+      <w:pPr>
+        <w:rPr>
+          <w:color w:val="444444"/>
+          <w:highlight w:val="white"/>
+        </w:rPr>
+      </w:pPr>
+      <w:r>
+        <w:rPr>
+          <w:color w:val="434343"/>
+          <w:rtl w:val="0"/>
+        </w:rPr>
+        <w:t xml:space="preserve">Option A is incorrect</w:t>
+      </w:r>
+      <w:r>
+        <w:rPr>
+          <w:color w:val="444444"/>
+          <w:highlight w:val="white"/>
+          <w:rtl w:val="0"/>
+        </w:rPr>
+        <w:t xml:space="preserve">. There is no </w:t>
+      </w:r>
+      <w:r>
+        <w:rPr>
+          <w:color w:val="434343"/>
+          <w:rtl w:val="0"/>
+        </w:rPr>
+        <w:t xml:space="preserve">elasticache-memcached-scale-check</w:t>
+      </w:r>
+      <w:r>
+        <w:rPr>
+          <w:color w:val="434343"/>
+          <w:rtl w:val="0"/>
+        </w:rPr>
+        <w:t xml:space="preserve"> AWS Config managed rule.</w:t>
+      </w:r>
+      <w:r>
+        <w:rPr>
+          <w:rtl w:val="0"/>
+        </w:rPr>
+      </w:r>
+    </w:p>
+    <w:p>
+      <w:pPr>
+        <w:rPr>
+          <w:color w:val="444444"/>
+          <w:highlight w:val="white"/>
+        </w:rPr>
+      </w:pPr>
+      <w:r>
+        <w:rPr>
+          <w:rtl w:val="0"/>
+        </w:rPr>
+      </w:r>
+    </w:p>
+    <w:p>
+      <w:pPr>
+        <w:rPr>
+          <w:color w:val="444444"/>
+          <w:highlight w:val="white"/>
+        </w:rPr>
+      </w:pPr>
+      <w:r>
+        <w:rPr>
+          <w:color w:val="444444"/>
+          <w:highlight w:val="white"/>
+          <w:rtl w:val="0"/>
+        </w:rPr>
+        <w:t xml:space="preserve">Option B is incorrect. Creating a lambda function outside the AWS Config rules will put much of the burden of managing the configuration check on you. The AWS Config custom rule option takes much of this work off your hands.</w:t>
+      </w:r>
+    </w:p>
+    <w:p>
+      <w:pPr>
+        <w:rPr>
+          <w:color w:val="444444"/>
+          <w:highlight w:val="white"/>
+        </w:rPr>
+      </w:pPr>
+      <w:r>
+        <w:rPr>
+          <w:rtl w:val="0"/>
+        </w:rPr>
+      </w:r>
+    </w:p>
+    <w:p>
+      <w:pPr>
+        <w:rPr>
+          <w:color w:val="444444"/>
+          <w:highlight w:val="white"/>
+        </w:rPr>
+      </w:pPr>
+      <w:r>
+        <w:rPr>
+          <w:color w:val="444444"/>
+          <w:highlight w:val="white"/>
+          <w:rtl w:val="0"/>
+        </w:rPr>
+        <w:t xml:space="preserve">Option C is correct. The most efficient way to monitor your resource use, such as monitoring your Elasticache Memcached node autoscaling, is to leverage the AWS Config custom rule capability.</w:t>
+        <w:br w:type="textWrapping"/>
+      </w:r>
+    </w:p>
+    <w:p>
+      <w:pPr>
+        <w:rPr>
+          <w:rFonts w:ascii="Calibri" w:cs="Calibri" w:eastAsia="Calibri" w:hAnsi="Calibri"/>
+          <w:b w:val="1"/>
+        </w:rPr>
+      </w:pPr>
+      <w:r>
+        <w:rPr>
+          <w:color w:val="444444"/>
+          <w:highlight w:val="white"/>
+          <w:rtl w:val="0"/>
+        </w:rPr>
+        <w:t xml:space="preserve">Option D is incorrect. There is no </w:t>
+      </w:r>
+      <w:r>
+        <w:rPr>
+          <w:color w:val="434343"/>
+          <w:rtl w:val="0"/>
+        </w:rPr>
+        <w:t xml:space="preserve">elasticache-memcached-fanout-check</w:t>
+      </w:r>
+      <w:r>
+        <w:rPr>
+          <w:color w:val="434343"/>
+          <w:rtl w:val="0"/>
+        </w:rPr>
+        <w:t xml:space="preserve"> AWS Config managed rule.</w:t>
+      </w:r>
+      <w:r>
+        <w:rPr>
+          <w:color w:val="444444"/>
+          <w:highlight w:val="white"/>
+          <w:rtl w:val="0"/>
+        </w:rPr>
+        <w:br w:type="textWrapping"/>
+        <w:br w:type="textWrapping"/>
+      </w:r>
+      <w:r>
+        <w:rPr>
+          <w:rFonts w:ascii="Calibri" w:cs="Calibri" w:eastAsia="Calibri" w:hAnsi="Calibri"/>
+          <w:b w:val="1"/>
+          <w:rtl w:val="0"/>
+        </w:rPr>
+        <w:t xml:space="preserve">Reference:</w:t>
+      </w:r>
+    </w:p>
+    <w:p>
+      <w:pPr>
+        <w:rPr>
+          <w:color w:val="444444"/>
+        </w:rPr>
+      </w:pPr>
+      <w:r>
+        <w:rPr>
+          <w:color w:val="444444"/>
+          <w:rtl w:val="0"/>
+        </w:rPr>
+        <w:t xml:space="preserve">Please see the AWS Config developer guide titled </w:t>
+      </w:r>
+      <w:r>
+        <w:rPr>
+          <w:b w:val="1"/>
+          <w:color w:val="444444"/>
+          <w:rtl w:val="0"/>
+        </w:rPr>
+        <w:t xml:space="preserve">Evaluating Resources with Rules </w:t>
+      </w:r>
+      <w:r>
+        <w:rPr>
+          <w:color w:val="444444"/>
+          <w:rtl w:val="0"/>
+        </w:rPr>
+        <w:t xml:space="preserve">(</w:t>
+      </w:r>
+      <w:hyperlink r:id="rId158">
+        <w:r>
+          <w:rPr>
+            <w:color w:val="1155cc"/>
+            <w:u w:val="single"/>
+            <w:rtl w:val="0"/>
+          </w:rPr>
+          <w:t xml:space="preserve">https://docs.aws.amazon.com/config/latest/developerguide/evaluate-config.html</w:t>
+        </w:r>
+      </w:hyperlink>
+      <w:r>
+        <w:rPr>
+          <w:color w:val="444444"/>
+          <w:rtl w:val="0"/>
+        </w:rPr>
+        <w:t xml:space="preserve">), the AWS Config API reference titled</w:t>
+      </w:r>
+      <w:r>
+        <w:rPr>
+          <w:b w:val="1"/>
+          <w:color w:val="444444"/>
+          <w:rtl w:val="0"/>
+        </w:rPr>
+        <w:t xml:space="preserve"> ConfigRule </w:t>
+      </w:r>
+      <w:r>
+        <w:rPr>
+          <w:color w:val="444444"/>
+          <w:rtl w:val="0"/>
+        </w:rPr>
+        <w:t xml:space="preserve">(</w:t>
+      </w:r>
+      <w:hyperlink r:id="rId159">
+        <w:r>
+          <w:rPr>
+            <w:color w:val="1155cc"/>
+            <w:u w:val="single"/>
+            <w:rtl w:val="0"/>
+          </w:rPr>
+          <w:t xml:space="preserve">https://docs.aws.amazon.com/config/latest/APIReference/API_ConfigRule.html</w:t>
+        </w:r>
+      </w:hyperlink>
+      <w:r>
+        <w:rPr>
+          <w:color w:val="444444"/>
+          <w:rtl w:val="0"/>
+        </w:rPr>
+        <w:t xml:space="preserve">), the AWS Config developer guide titled</w:t>
+      </w:r>
+      <w:r>
+        <w:rPr>
+          <w:b w:val="1"/>
+          <w:color w:val="444444"/>
+          <w:rtl w:val="0"/>
+        </w:rPr>
+        <w:t xml:space="preserve"> AWS Config Managed Rules </w:t>
+      </w:r>
+      <w:r>
+        <w:rPr>
+          <w:color w:val="444444"/>
+          <w:rtl w:val="0"/>
+        </w:rPr>
+        <w:t xml:space="preserve">(</w:t>
+      </w:r>
+      <w:hyperlink r:id="rId160">
+        <w:r>
+          <w:rPr>
+            <w:color w:val="1155cc"/>
+            <w:u w:val="single"/>
+            <w:rtl w:val="0"/>
+          </w:rPr>
+          <w:t xml:space="preserve">https://docs.aws.amazon.com/config/latest/developerguide/evaluate-config_use-managed-rules.html</w:t>
+        </w:r>
+      </w:hyperlink>
+      <w:r>
+        <w:rPr>
+          <w:color w:val="444444"/>
+          <w:rtl w:val="0"/>
+        </w:rPr>
+        <w:t xml:space="preserve">), the AWS Config developer guide titled</w:t>
+      </w:r>
+      <w:r>
+        <w:rPr>
+          <w:b w:val="1"/>
+          <w:color w:val="444444"/>
+          <w:rtl w:val="0"/>
+        </w:rPr>
+        <w:t xml:space="preserve"> List of AWS Config Managed Rules </w:t>
+      </w:r>
+      <w:r>
+        <w:rPr>
+          <w:color w:val="444444"/>
+          <w:rtl w:val="0"/>
+        </w:rPr>
+        <w:t xml:space="preserve">(</w:t>
+      </w:r>
+      <w:hyperlink r:id="rId161">
+        <w:r>
+          <w:rPr>
+            <w:color w:val="1155cc"/>
+            <w:u w:val="single"/>
+            <w:rtl w:val="0"/>
+          </w:rPr>
+          <w:t xml:space="preserve">https://docs.aws.amazon.com/config/latest/developerguide/managed-rules-by-aws-config.html</w:t>
+        </w:r>
+      </w:hyperlink>
+      <w:r>
+        <w:rPr>
+          <w:color w:val="444444"/>
+          <w:rtl w:val="0"/>
+        </w:rPr>
+        <w:t xml:space="preserve">), and the Amazon Elasticache for Redis user guide titled </w:t>
+      </w:r>
+      <w:r>
+        <w:rPr>
+          <w:b w:val="1"/>
+          <w:color w:val="444444"/>
+          <w:rtl w:val="0"/>
+        </w:rPr>
+        <w:t xml:space="preserve">Comparing Memcached and Redis </w:t>
+      </w:r>
+      <w:r>
+        <w:rPr>
+          <w:color w:val="444444"/>
+          <w:rtl w:val="0"/>
+        </w:rPr>
+        <w:t xml:space="preserve">(</w:t>
+      </w:r>
+      <w:hyperlink r:id="rId162">
+        <w:r>
+          <w:rPr>
+            <w:color w:val="1155cc"/>
+            <w:u w:val="single"/>
+            <w:rtl w:val="0"/>
+          </w:rPr>
+          <w:t xml:space="preserve">https://docs.aws.amazon.com/AmazonElastiCache/latest/red-ug/SelectEngine.html</w:t>
+        </w:r>
+      </w:hyperlink>
+      <w:r>
+        <w:rPr>
+          <w:color w:val="444444"/>
+          <w:rtl w:val="0"/>
+        </w:rPr>
+        <w:t xml:space="preserve">)</w:t>
+      </w:r>
+    </w:p>
+    <w:p>
+      <w:pPr>
+        <w:rPr>
+          <w:b w:val="1"/>
+          <w:color w:val="444444"/>
+        </w:rPr>
+      </w:pPr>
+      <w:r>
+        <w:rPr>
+          <w:rtl w:val="0"/>
+        </w:rPr>
+      </w:r>
+    </w:p>
+    <w:p>
+      <w:pPr>
+        <w:rPr>
+          <w:b w:val="1"/>
+          <w:color w:val="444444"/>
+        </w:rPr>
+      </w:pPr>
+      <w:r>
+        <w:rPr>
+          <w:rtl w:val="0"/>
+        </w:rPr>
+      </w:r>
+    </w:p>
+    <w:p>
+      <w:pPr>
+        <w:rPr>
+          <w:b w:val="1"/>
+          <w:color w:val="444444"/>
+        </w:rPr>
+      </w:pPr>
+      <w:r>
+        <w:rPr>
+          <w:rtl w:val="0"/>
+        </w:rPr>
+      </w:r>
+    </w:p>
+    <w:p>
+      <w:pPr>
+        <w:rPr>
+          <w:b w:val="1"/>
+          <w:color w:val="444444"/>
+        </w:rPr>
+      </w:pPr>
+      <w:r>
+        <w:rPr>
+          <w:rtl w:val="0"/>
+        </w:rPr>
+      </w:r>
+    </w:p>
+    <w:p>
+      <w:pPr>
+        <w:rPr>
+          <w:b w:val="1"/>
+          <w:color w:val="444444"/>
+        </w:rPr>
+      </w:pPr>
+      <w:r>
+        <w:rPr>
+          <w:rtl w:val="0"/>
+        </w:rPr>
+      </w:r>
+    </w:p>
+    <w:p>
+      <w:pPr>
+        <w:rPr>
+          <w:b w:val="1"/>
+          <w:color w:val="444444"/>
+        </w:rPr>
+      </w:pPr>
+      <w:r>
+        <w:rPr>
+          <w:rtl w:val="0"/>
+        </w:rPr>
+      </w:r>
+    </w:p>
+    <w:p>
+      <w:pPr>
+        <w:rPr>
+          <w:b w:val="1"/>
+          <w:color w:val="444444"/>
+        </w:rPr>
+      </w:pPr>
+      <w:r>
+        <w:rPr>
+          <w:rtl w:val="0"/>
+        </w:rPr>
+      </w:r>
+    </w:p>
+    <w:p>
+      <w:pPr>
         <w:rPr>
           <w:color w:val="444444"/>
         </w:rPr>
@@ -36343,6 +37125,116 @@
     </w:lvl>
   </w:abstractNum>
   <w:abstractNum w:abstractNumId="39">
+    <w:lvl w:ilvl="0">
+      <w:start w:val="1"/>
+      <w:numFmt w:val="upperLetter"/>
+      <w:lvlText w:val="%1)"/>
+      <w:lvlJc w:val="left"/>
+      <w:pPr>
+        <w:ind w:left="720" w:hanging="360"/>
+      </w:pPr>
+      <w:rPr>
+        <w:u w:val="none"/>
+      </w:rPr>
+    </w:lvl>
+    <w:lvl w:ilvl="1">
+      <w:start w:val="1"/>
+      <w:numFmt w:val="lowerLetter"/>
+      <w:lvlText w:val="%2)"/>
+      <w:lvlJc w:val="left"/>
+      <w:pPr>
+        <w:ind w:left="1440" w:hanging="360"/>
+      </w:pPr>
+      <w:rPr>
+        <w:u w:val="none"/>
+      </w:rPr>
+    </w:lvl>
+    <w:lvl w:ilvl="2">
+      <w:start w:val="1"/>
+      <w:numFmt w:val="lowerRoman"/>
+      <w:lvlText w:val="%3)"/>
+      <w:lvlJc w:val="right"/>
+      <w:pPr>
+        <w:ind w:left="2160" w:hanging="360"/>
+      </w:pPr>
+      <w:rPr>
+        <w:u w:val="none"/>
+      </w:rPr>
+    </w:lvl>
+    <w:lvl w:ilvl="3">
+      <w:start w:val="1"/>
+      <w:numFmt w:val="decimal"/>
+      <w:lvlText w:val="(%4)"/>
+      <w:lvlJc w:val="left"/>
+      <w:pPr>
+        <w:ind w:left="2880" w:hanging="360"/>
+      </w:pPr>
+      <w:rPr>
+        <w:u w:val="none"/>
+      </w:rPr>
+    </w:lvl>
+    <w:lvl w:ilvl="4">
+      <w:start w:val="1"/>
+      <w:numFmt w:val="lowerLetter"/>
+      <w:lvlText w:val="(%5)"/>
+      <w:lvlJc w:val="left"/>
+      <w:pPr>
+        <w:ind w:left="3600" w:hanging="360"/>
+      </w:pPr>
+      <w:rPr>
+        <w:u w:val="none"/>
+      </w:rPr>
+    </w:lvl>
+    <w:lvl w:ilvl="5">
+      <w:start w:val="1"/>
+      <w:numFmt w:val="lowerRoman"/>
+      <w:lvlText w:val="(%6)"/>
+      <w:lvlJc w:val="right"/>
+      <w:pPr>
+        <w:ind w:left="4320" w:hanging="360"/>
+      </w:pPr>
+      <w:rPr>
+        <w:u w:val="none"/>
+      </w:rPr>
+    </w:lvl>
+    <w:lvl w:ilvl="6">
+      <w:start w:val="1"/>
+      <w:numFmt w:val="decimal"/>
+      <w:lvlText w:val="%7."/>
+      <w:lvlJc w:val="left"/>
+      <w:pPr>
+        <w:ind w:left="5040" w:hanging="360"/>
+      </w:pPr>
+      <w:rPr>
+        <w:u w:val="none"/>
+      </w:rPr>
+    </w:lvl>
+    <w:lvl w:ilvl="7">
+      <w:start w:val="1"/>
+      <w:numFmt w:val="lowerLetter"/>
+      <w:lvlText w:val="%8."/>
+      <w:lvlJc w:val="left"/>
+      <w:pPr>
+        <w:ind w:left="5760" w:hanging="360"/>
+      </w:pPr>
+      <w:rPr>
+        <w:u w:val="none"/>
+      </w:rPr>
+    </w:lvl>
+    <w:lvl w:ilvl="8">
+      <w:start w:val="1"/>
+      <w:numFmt w:val="lowerRoman"/>
+      <w:lvlText w:val="%9."/>
+      <w:lvlJc w:val="right"/>
+      <w:pPr>
+        <w:ind w:left="6480" w:hanging="360"/>
+      </w:pPr>
+      <w:rPr>
+        <w:u w:val="none"/>
+      </w:rPr>
+    </w:lvl>
+  </w:abstractNum>
+  <w:abstractNum w:abstractNumId="40">
     <w:lvl w:ilvl="0">
       <w:start w:val="1"/>
       <w:numFmt w:val="upperLetter"/>
@@ -36568,6 +37460,9 @@
   </w:num>
   <w:num w:numId="39">
     <w:abstractNumId w:val="39"/>
+  </w:num>
+  <w:num w:numId="40">
+    <w:abstractNumId w:val="40"/>
   </w:num>
 </w:numbering>
 </file>

</xml_diff>

<commit_message>
added question 41 to DA cert questions list #2
</commit_message>
<xml_diff>
--- a/public/Exam Notes/DA-Vincent-1-65-May-4.docx
+++ b/public/Exam Notes/DA-Vincent-1-65-May-4.docx
@@ -2798,12 +2798,12 @@
             <wp:inline distB="19050" distT="19050" distL="19050" distR="19050">
               <wp:extent cx="2075331" cy="2986088"/>
               <wp:effectExtent b="0" l="0" r="0" t="0"/>
-              <wp:docPr id="4" name="image3.png"/>
+              <wp:docPr id="4" name="image2.png"/>
               <a:graphic>
                 <a:graphicData uri="http://schemas.openxmlformats.org/drawingml/2006/picture">
                   <pic:pic>
                     <pic:nvPicPr>
-                      <pic:cNvPr id="0" name="image3.png"/>
+                      <pic:cNvPr id="0" name="image2.png"/>
                       <pic:cNvPicPr preferRelativeResize="0"/>
                     </pic:nvPicPr>
                     <pic:blipFill>
@@ -3635,7 +3635,7 @@
       <w:pPr>
         <w:numPr>
           <w:ilvl w:val="0"/>
-          <w:numId w:val="30"/>
+          <w:numId w:val="31"/>
         </w:numPr>
         <w:ind w:left="720" w:hanging="360"/>
         <w:rPr>
@@ -3667,7 +3667,7 @@
       <w:pPr>
         <w:numPr>
           <w:ilvl w:val="0"/>
-          <w:numId w:val="30"/>
+          <w:numId w:val="31"/>
         </w:numPr>
         <w:ind w:left="720" w:hanging="360"/>
         <w:rPr>
@@ -3703,7 +3703,7 @@
       <w:pPr>
         <w:numPr>
           <w:ilvl w:val="0"/>
-          <w:numId w:val="30"/>
+          <w:numId w:val="31"/>
         </w:numPr>
         <w:ind w:left="720" w:hanging="360"/>
         <w:rPr>
@@ -3736,7 +3736,7 @@
       <w:pPr>
         <w:numPr>
           <w:ilvl w:val="0"/>
-          <w:numId w:val="30"/>
+          <w:numId w:val="31"/>
         </w:numPr>
         <w:ind w:left="720" w:hanging="360"/>
         <w:rPr>
@@ -6514,7 +6514,7 @@
       <w:pPr>
         <w:numPr>
           <w:ilvl w:val="0"/>
-          <w:numId w:val="33"/>
+          <w:numId w:val="34"/>
         </w:numPr>
         <w:ind w:left="720" w:hanging="360"/>
         <w:rPr>
@@ -6549,7 +6549,7 @@
       <w:pPr>
         <w:numPr>
           <w:ilvl w:val="0"/>
-          <w:numId w:val="33"/>
+          <w:numId w:val="34"/>
         </w:numPr>
         <w:ind w:left="720" w:hanging="360"/>
         <w:rPr>
@@ -6585,7 +6585,7 @@
       <w:pPr>
         <w:numPr>
           <w:ilvl w:val="0"/>
-          <w:numId w:val="33"/>
+          <w:numId w:val="34"/>
         </w:numPr>
         <w:ind w:left="720" w:hanging="360"/>
         <w:rPr>
@@ -6634,7 +6634,7 @@
       <w:pPr>
         <w:numPr>
           <w:ilvl w:val="0"/>
-          <w:numId w:val="33"/>
+          <w:numId w:val="34"/>
         </w:numPr>
         <w:ind w:left="720" w:hanging="360"/>
         <w:rPr>
@@ -7253,7 +7253,7 @@
       <w:pPr>
         <w:numPr>
           <w:ilvl w:val="0"/>
-          <w:numId w:val="36"/>
+          <w:numId w:val="37"/>
         </w:numPr>
         <w:ind w:left="720" w:hanging="360"/>
         <w:rPr>
@@ -7273,7 +7273,7 @@
       <w:pPr>
         <w:numPr>
           <w:ilvl w:val="0"/>
-          <w:numId w:val="36"/>
+          <w:numId w:val="37"/>
         </w:numPr>
         <w:ind w:left="720" w:hanging="360"/>
         <w:rPr>
@@ -7294,7 +7294,7 @@
       <w:pPr>
         <w:numPr>
           <w:ilvl w:val="0"/>
-          <w:numId w:val="36"/>
+          <w:numId w:val="37"/>
         </w:numPr>
         <w:ind w:left="720" w:hanging="360"/>
         <w:rPr>
@@ -7315,7 +7315,7 @@
       <w:pPr>
         <w:numPr>
           <w:ilvl w:val="0"/>
-          <w:numId w:val="36"/>
+          <w:numId w:val="37"/>
         </w:numPr>
         <w:ind w:left="720" w:hanging="360"/>
         <w:rPr>
@@ -8682,7 +8682,7 @@
       <w:pPr>
         <w:numPr>
           <w:ilvl w:val="0"/>
-          <w:numId w:val="29"/>
+          <w:numId w:val="30"/>
         </w:numPr>
         <w:ind w:left="720" w:hanging="360"/>
         <w:rPr>
@@ -8702,7 +8702,7 @@
       <w:pPr>
         <w:numPr>
           <w:ilvl w:val="0"/>
-          <w:numId w:val="29"/>
+          <w:numId w:val="30"/>
         </w:numPr>
         <w:ind w:left="720" w:hanging="360"/>
         <w:rPr>
@@ -8723,7 +8723,7 @@
       <w:pPr>
         <w:numPr>
           <w:ilvl w:val="0"/>
-          <w:numId w:val="29"/>
+          <w:numId w:val="30"/>
         </w:numPr>
         <w:ind w:left="720" w:hanging="360"/>
         <w:rPr>
@@ -8744,7 +8744,7 @@
       <w:pPr>
         <w:numPr>
           <w:ilvl w:val="0"/>
-          <w:numId w:val="29"/>
+          <w:numId w:val="30"/>
         </w:numPr>
         <w:ind w:left="720" w:hanging="360"/>
         <w:rPr>
@@ -11008,7 +11008,7 @@
       <w:pPr>
         <w:numPr>
           <w:ilvl w:val="0"/>
-          <w:numId w:val="38"/>
+          <w:numId w:val="39"/>
         </w:numPr>
         <w:ind w:left="720" w:hanging="360"/>
         <w:rPr>
@@ -11028,7 +11028,7 @@
       <w:pPr>
         <w:numPr>
           <w:ilvl w:val="0"/>
-          <w:numId w:val="38"/>
+          <w:numId w:val="39"/>
         </w:numPr>
         <w:ind w:left="720" w:hanging="360"/>
         <w:rPr>
@@ -11049,7 +11049,7 @@
       <w:pPr>
         <w:numPr>
           <w:ilvl w:val="0"/>
-          <w:numId w:val="38"/>
+          <w:numId w:val="39"/>
         </w:numPr>
         <w:ind w:left="720" w:hanging="360"/>
         <w:rPr>
@@ -11070,7 +11070,7 @@
       <w:pPr>
         <w:numPr>
           <w:ilvl w:val="0"/>
-          <w:numId w:val="38"/>
+          <w:numId w:val="39"/>
         </w:numPr>
         <w:ind w:left="720" w:hanging="360"/>
         <w:rPr>
@@ -18337,7 +18337,7 @@
       <w:pPr>
         <w:numPr>
           <w:ilvl w:val="0"/>
-          <w:numId w:val="31"/>
+          <w:numId w:val="32"/>
         </w:numPr>
         <w:ind w:left="720" w:hanging="360"/>
         <w:rPr>
@@ -18356,7 +18356,7 @@
       <w:pPr>
         <w:numPr>
           <w:ilvl w:val="0"/>
-          <w:numId w:val="31"/>
+          <w:numId w:val="32"/>
         </w:numPr>
         <w:ind w:left="720" w:hanging="360"/>
         <w:rPr>
@@ -18375,7 +18375,7 @@
       <w:pPr>
         <w:numPr>
           <w:ilvl w:val="0"/>
-          <w:numId w:val="31"/>
+          <w:numId w:val="32"/>
         </w:numPr>
         <w:ind w:left="720" w:hanging="360"/>
         <w:rPr>
@@ -18399,7 +18399,7 @@
       <w:pPr>
         <w:numPr>
           <w:ilvl w:val="0"/>
-          <w:numId w:val="31"/>
+          <w:numId w:val="32"/>
         </w:numPr>
         <w:ind w:left="720" w:hanging="360"/>
         <w:rPr>
@@ -18979,7 +18979,7 @@
       <w:pPr>
         <w:numPr>
           <w:ilvl w:val="0"/>
-          <w:numId w:val="35"/>
+          <w:numId w:val="36"/>
         </w:numPr>
         <w:ind w:left="720" w:hanging="360"/>
         <w:rPr>
@@ -18998,7 +18998,7 @@
       <w:pPr>
         <w:numPr>
           <w:ilvl w:val="0"/>
-          <w:numId w:val="35"/>
+          <w:numId w:val="36"/>
         </w:numPr>
         <w:ind w:left="720" w:hanging="360"/>
         <w:rPr>
@@ -19017,7 +19017,7 @@
       <w:pPr>
         <w:numPr>
           <w:ilvl w:val="0"/>
-          <w:numId w:val="35"/>
+          <w:numId w:val="36"/>
         </w:numPr>
         <w:ind w:left="720" w:hanging="360"/>
         <w:rPr>
@@ -19036,7 +19036,7 @@
       <w:pPr>
         <w:numPr>
           <w:ilvl w:val="0"/>
-          <w:numId w:val="35"/>
+          <w:numId w:val="36"/>
         </w:numPr>
         <w:ind w:left="720" w:hanging="360"/>
         <w:rPr>
@@ -20389,7 +20389,7 @@
       <w:pPr>
         <w:numPr>
           <w:ilvl w:val="0"/>
-          <w:numId w:val="39"/>
+          <w:numId w:val="40"/>
         </w:numPr>
         <w:ind w:left="720" w:hanging="360"/>
         <w:rPr>
@@ -20408,7 +20408,7 @@
       <w:pPr>
         <w:numPr>
           <w:ilvl w:val="0"/>
-          <w:numId w:val="39"/>
+          <w:numId w:val="40"/>
         </w:numPr>
         <w:ind w:left="720" w:hanging="360"/>
         <w:rPr>
@@ -20427,7 +20427,7 @@
       <w:pPr>
         <w:numPr>
           <w:ilvl w:val="0"/>
-          <w:numId w:val="39"/>
+          <w:numId w:val="40"/>
         </w:numPr>
         <w:ind w:left="720" w:hanging="360"/>
         <w:rPr>
@@ -20446,7 +20446,7 @@
       <w:pPr>
         <w:numPr>
           <w:ilvl w:val="0"/>
-          <w:numId w:val="39"/>
+          <w:numId w:val="40"/>
         </w:numPr>
         <w:ind w:left="720" w:hanging="360"/>
         <w:rPr>
@@ -21216,12 +21216,12 @@
           <wp:inline distB="114300" distT="114300" distL="114300" distR="114300">
             <wp:extent cx="5943600" cy="4114800"/>
             <wp:effectExtent b="0" l="0" r="0" t="0"/>
-            <wp:docPr id="2" name="image1.png"/>
+            <wp:docPr id="2" name="image4.png"/>
             <a:graphic>
               <a:graphicData uri="http://schemas.openxmlformats.org/drawingml/2006/picture">
                 <pic:pic>
                   <pic:nvPicPr>
-                    <pic:cNvPr id="0" name="image1.png"/>
+                    <pic:cNvPr id="0" name="image4.png"/>
                     <pic:cNvPicPr preferRelativeResize="0"/>
                   </pic:nvPicPr>
                   <pic:blipFill>
@@ -23829,7 +23829,7 @@
       <w:pPr>
         <w:numPr>
           <w:ilvl w:val="0"/>
-          <w:numId w:val="28"/>
+          <w:numId w:val="29"/>
         </w:numPr>
         <w:ind w:left="720" w:hanging="360"/>
         <w:rPr>
@@ -23848,7 +23848,7 @@
       <w:pPr>
         <w:numPr>
           <w:ilvl w:val="0"/>
-          <w:numId w:val="28"/>
+          <w:numId w:val="29"/>
         </w:numPr>
         <w:ind w:left="720" w:hanging="360"/>
         <w:rPr>
@@ -23879,7 +23879,7 @@
       <w:pPr>
         <w:numPr>
           <w:ilvl w:val="0"/>
-          <w:numId w:val="28"/>
+          <w:numId w:val="29"/>
         </w:numPr>
         <w:ind w:left="720" w:hanging="360"/>
         <w:rPr>
@@ -23914,7 +23914,7 @@
       <w:pPr>
         <w:numPr>
           <w:ilvl w:val="0"/>
-          <w:numId w:val="28"/>
+          <w:numId w:val="29"/>
         </w:numPr>
         <w:ind w:left="720" w:hanging="360"/>
         <w:rPr>
@@ -25250,7 +25250,7 @@
       <w:pPr>
         <w:numPr>
           <w:ilvl w:val="0"/>
-          <w:numId w:val="40"/>
+          <w:numId w:val="41"/>
         </w:numPr>
         <w:ind w:left="720" w:hanging="360"/>
         <w:rPr>
@@ -25274,7 +25274,7 @@
       <w:pPr>
         <w:numPr>
           <w:ilvl w:val="0"/>
-          <w:numId w:val="40"/>
+          <w:numId w:val="41"/>
         </w:numPr>
         <w:ind w:left="720" w:hanging="360"/>
         <w:rPr>
@@ -25305,7 +25305,7 @@
       <w:pPr>
         <w:numPr>
           <w:ilvl w:val="0"/>
-          <w:numId w:val="40"/>
+          <w:numId w:val="41"/>
         </w:numPr>
         <w:ind w:left="720" w:hanging="360"/>
         <w:rPr>
@@ -25336,7 +25336,7 @@
       <w:pPr>
         <w:numPr>
           <w:ilvl w:val="0"/>
-          <w:numId w:val="40"/>
+          <w:numId w:val="41"/>
         </w:numPr>
         <w:ind w:left="720" w:hanging="360"/>
         <w:rPr>
@@ -25362,7 +25362,7 @@
       <w:pPr>
         <w:numPr>
           <w:ilvl w:val="0"/>
-          <w:numId w:val="40"/>
+          <w:numId w:val="41"/>
         </w:numPr>
         <w:ind w:left="720" w:hanging="360"/>
         <w:rPr>
@@ -27089,7 +27089,7 @@
       <w:pPr>
         <w:numPr>
           <w:ilvl w:val="0"/>
-          <w:numId w:val="34"/>
+          <w:numId w:val="35"/>
         </w:numPr>
         <w:ind w:left="720" w:hanging="360"/>
         <w:rPr>
@@ -27141,7 +27141,7 @@
       <w:pPr>
         <w:numPr>
           <w:ilvl w:val="0"/>
-          <w:numId w:val="34"/>
+          <w:numId w:val="35"/>
         </w:numPr>
         <w:ind w:left="720" w:hanging="360"/>
         <w:rPr>
@@ -27172,7 +27172,7 @@
       <w:pPr>
         <w:numPr>
           <w:ilvl w:val="0"/>
-          <w:numId w:val="34"/>
+          <w:numId w:val="35"/>
         </w:numPr>
         <w:ind w:left="720" w:hanging="360"/>
         <w:rPr>
@@ -27191,7 +27191,7 @@
       <w:pPr>
         <w:numPr>
           <w:ilvl w:val="0"/>
-          <w:numId w:val="34"/>
+          <w:numId w:val="35"/>
         </w:numPr>
         <w:ind w:left="720" w:hanging="360"/>
         <w:rPr>
@@ -27729,12 +27729,12 @@
             <wp:inline distB="19050" distT="19050" distL="19050" distR="19050">
               <wp:extent cx="3271838" cy="3688836"/>
               <wp:effectExtent b="0" l="0" r="0" t="0"/>
-              <wp:docPr id="3" name="image2.png"/>
+              <wp:docPr id="3" name="image1.png"/>
               <a:graphic>
                 <a:graphicData uri="http://schemas.openxmlformats.org/drawingml/2006/picture">
                   <pic:pic>
                     <pic:nvPicPr>
-                      <pic:cNvPr id="0" name="image2.png"/>
+                      <pic:cNvPr id="0" name="image1.png"/>
                       <pic:cNvPicPr preferRelativeResize="0"/>
                     </pic:nvPicPr>
                     <pic:blipFill>
@@ -28560,7 +28560,7 @@
       <w:pPr>
         <w:numPr>
           <w:ilvl w:val="0"/>
-          <w:numId w:val="37"/>
+          <w:numId w:val="38"/>
         </w:numPr>
         <w:ind w:left="720" w:hanging="360"/>
         <w:rPr>
@@ -28579,7 +28579,7 @@
       <w:pPr>
         <w:numPr>
           <w:ilvl w:val="0"/>
-          <w:numId w:val="37"/>
+          <w:numId w:val="38"/>
         </w:numPr>
         <w:ind w:left="720" w:hanging="360"/>
         <w:rPr>
@@ -28598,7 +28598,7 @@
       <w:pPr>
         <w:numPr>
           <w:ilvl w:val="0"/>
-          <w:numId w:val="37"/>
+          <w:numId w:val="38"/>
         </w:numPr>
         <w:ind w:left="720" w:hanging="360"/>
         <w:rPr>
@@ -28617,7 +28617,7 @@
       <w:pPr>
         <w:numPr>
           <w:ilvl w:val="0"/>
-          <w:numId w:val="37"/>
+          <w:numId w:val="38"/>
         </w:numPr>
         <w:ind w:left="720" w:hanging="360"/>
         <w:rPr>
@@ -30463,7 +30463,7 @@
       <w:pPr>
         <w:numPr>
           <w:ilvl w:val="0"/>
-          <w:numId w:val="32"/>
+          <w:numId w:val="33"/>
         </w:numPr>
         <w:ind w:left="720" w:hanging="360"/>
         <w:rPr>
@@ -30482,7 +30482,7 @@
       <w:pPr>
         <w:numPr>
           <w:ilvl w:val="0"/>
-          <w:numId w:val="32"/>
+          <w:numId w:val="33"/>
         </w:numPr>
         <w:ind w:left="720" w:hanging="360"/>
         <w:rPr>
@@ -30515,7 +30515,7 @@
       <w:pPr>
         <w:numPr>
           <w:ilvl w:val="0"/>
-          <w:numId w:val="32"/>
+          <w:numId w:val="33"/>
         </w:numPr>
         <w:ind w:left="720" w:hanging="360"/>
         <w:rPr>
@@ -30534,7 +30534,7 @@
       <w:pPr>
         <w:numPr>
           <w:ilvl w:val="0"/>
-          <w:numId w:val="32"/>
+          <w:numId w:val="33"/>
         </w:numPr>
         <w:ind w:left="720" w:hanging="360"/>
         <w:rPr>
@@ -31910,12 +31910,12 @@
           <wp:inline distB="114300" distT="114300" distL="114300" distR="114300">
             <wp:extent cx="5943600" cy="1968500"/>
             <wp:effectExtent b="0" l="0" r="0" t="0"/>
-            <wp:docPr id="1" name="image4.png"/>
+            <wp:docPr id="1" name="image3.png"/>
             <a:graphic>
               <a:graphicData uri="http://schemas.openxmlformats.org/drawingml/2006/picture">
                 <pic:pic>
                   <pic:nvPicPr>
-                    <pic:cNvPr id="0" name="image4.png"/>
+                    <pic:cNvPr id="0" name="image3.png"/>
                     <pic:cNvPicPr preferRelativeResize="0"/>
                   </pic:nvPicPr>
                   <pic:blipFill>
@@ -32879,6 +32879,541 @@
     </w:p>
     <w:p>
       <w:pPr>
+        <w:rPr/>
+      </w:pPr>
+      <w:r>
+        <w:rPr>
+          <w:rtl w:val="0"/>
+        </w:rPr>
+        <w:t xml:space="preserve">Question: 41</w:t>
+      </w:r>
+    </w:p>
+    <w:p>
+      <w:pPr>
+        <w:rPr>
+          <w:color w:val="999999"/>
+        </w:rPr>
+      </w:pPr>
+      <w:r>
+        <w:rPr>
+          <w:b w:val="1"/>
+          <w:rtl w:val="0"/>
+        </w:rPr>
+        <w:t xml:space="preserve">Main​ ​Topic​ ​:​ </w:t>
+      </w:r>
+      <w:r>
+        <w:rPr>
+          <w:color w:val="999999"/>
+          <w:rtl w:val="0"/>
+        </w:rPr>
+        <w:t xml:space="preserve">Data Analytics</w:t>
+      </w:r>
+    </w:p>
+    <w:p>
+      <w:pPr>
+        <w:rPr>
+          <w:b w:val="1"/>
+          <w:color w:val="999999"/>
+        </w:rPr>
+      </w:pPr>
+      <w:r>
+        <w:rPr>
+          <w:b w:val="1"/>
+          <w:rtl w:val="0"/>
+        </w:rPr>
+        <w:t xml:space="preserve">Sub​ ​Topic​ ​:​ </w:t>
+      </w:r>
+      <w:r>
+        <w:rPr>
+          <w:b w:val="1"/>
+          <w:color w:val="999999"/>
+          <w:rtl w:val="0"/>
+        </w:rPr>
+        <w:t xml:space="preserve">Select a collection system that handles the frequency, volume, and source of data</w:t>
+      </w:r>
+      <w:r>
+        <w:rPr>
+          <w:b w:val="1"/>
+          <w:color w:val="999999"/>
+          <w:rtl w:val="0"/>
+        </w:rPr>
+        <w:t xml:space="preserve"> </w:t>
+      </w:r>
+    </w:p>
+    <w:p>
+      <w:pPr>
+        <w:rPr>
+          <w:color w:val="999999"/>
+        </w:rPr>
+      </w:pPr>
+      <w:r>
+        <w:rPr>
+          <w:rtl w:val="0"/>
+        </w:rPr>
+      </w:r>
+    </w:p>
+    <w:p>
+      <w:pPr>
+        <w:rPr>
+          <w:b w:val="1"/>
+          <w:color w:val="999999"/>
+        </w:rPr>
+      </w:pPr>
+      <w:r>
+        <w:rPr>
+          <w:b w:val="1"/>
+          <w:rtl w:val="0"/>
+        </w:rPr>
+        <w:t xml:space="preserve">Domain: </w:t>
+      </w:r>
+      <w:r>
+        <w:rPr>
+          <w:color w:val="999999"/>
+          <w:rtl w:val="0"/>
+        </w:rPr>
+        <w:t xml:space="preserve">Collection  </w:t>
+      </w:r>
+      <w:r>
+        <w:rPr>
+          <w:rtl w:val="0"/>
+        </w:rPr>
+      </w:r>
+    </w:p>
+    <w:p>
+      <w:pPr>
+        <w:rPr>
+          <w:b w:val="1"/>
+        </w:rPr>
+      </w:pPr>
+      <w:r>
+        <w:rPr>
+          <w:rtl w:val="0"/>
+        </w:rPr>
+      </w:r>
+    </w:p>
+    <w:p>
+      <w:pPr>
+        <w:rPr>
+          <w:rFonts w:ascii="Calibri" w:cs="Calibri" w:eastAsia="Calibri" w:hAnsi="Calibri"/>
+        </w:rPr>
+      </w:pPr>
+      <w:r>
+        <w:rPr>
+          <w:rFonts w:ascii="Calibri" w:cs="Calibri" w:eastAsia="Calibri" w:hAnsi="Calibri"/>
+          <w:b w:val="1"/>
+          <w:rtl w:val="0"/>
+        </w:rPr>
+        <w:t xml:space="preserve">Question text</w:t>
+      </w:r>
+      <w:r>
+        <w:rPr>
+          <w:rFonts w:ascii="Calibri" w:cs="Calibri" w:eastAsia="Calibri" w:hAnsi="Calibri"/>
+          <w:rtl w:val="0"/>
+        </w:rPr>
+        <w:t xml:space="preserve">: </w:t>
+      </w:r>
+    </w:p>
+    <w:p>
+      <w:pPr>
+        <w:rPr>
+          <w:color w:val="434343"/>
+        </w:rPr>
+      </w:pPr>
+      <w:r>
+        <w:rPr>
+          <w:color w:val="434343"/>
+          <w:rtl w:val="0"/>
+        </w:rPr>
+        <w:t xml:space="preserve">You work as a data analytics specialist for a mobile software company that is moving its customer database from their on-premises database instances to DMS in their AWS account. You are on the team creating the Database Migration Service (DMS) tasks to move your data tables and views to your RDS instance. </w:t>
+      </w:r>
+    </w:p>
+    <w:p>
+      <w:pPr>
+        <w:rPr>
+          <w:color w:val="434343"/>
+        </w:rPr>
+      </w:pPr>
+      <w:r>
+        <w:rPr>
+          <w:rtl w:val="0"/>
+        </w:rPr>
+      </w:r>
+    </w:p>
+    <w:p>
+      <w:pPr>
+        <w:rPr>
+          <w:color w:val="434343"/>
+        </w:rPr>
+      </w:pPr>
+      <w:r>
+        <w:rPr>
+          <w:color w:val="434343"/>
+          <w:rtl w:val="0"/>
+        </w:rPr>
+        <w:t xml:space="preserve">Which option is the most efficient and performant method of migrating your database resources?</w:t>
+      </w:r>
+    </w:p>
+    <w:p>
+      <w:pPr>
+        <w:rPr>
+          <w:color w:val="434343"/>
+        </w:rPr>
+      </w:pPr>
+      <w:r>
+        <w:rPr>
+          <w:rtl w:val="0"/>
+        </w:rPr>
+      </w:r>
+    </w:p>
+    <w:p>
+      <w:pPr>
+        <w:numPr>
+          <w:ilvl w:val="0"/>
+          <w:numId w:val="28"/>
+        </w:numPr>
+        <w:ind w:left="720" w:hanging="360"/>
+        <w:rPr>
+          <w:color w:val="434343"/>
+        </w:rPr>
+      </w:pPr>
+      <w:r>
+        <w:rPr>
+          <w:color w:val="434343"/>
+          <w:rtl w:val="0"/>
+        </w:rPr>
+        <w:t xml:space="preserve">Create a DMS task that captures ongoing changes to your database tables and views after you complete your initial (full-load) migration to your RDS instance.</w:t>
+      </w:r>
+      <w:r>
+        <w:rPr>
+          <w:color w:val="434343"/>
+          <w:rtl w:val="0"/>
+        </w:rPr>
+        <w:t xml:space="preserve"> </w:t>
+      </w:r>
+    </w:p>
+    <w:p>
+      <w:pPr>
+        <w:numPr>
+          <w:ilvl w:val="0"/>
+          <w:numId w:val="28"/>
+        </w:numPr>
+        <w:ind w:left="720" w:hanging="360"/>
+        <w:rPr>
+          <w:color w:val="434343"/>
+        </w:rPr>
+      </w:pPr>
+      <w:r>
+        <w:rPr>
+          <w:color w:val="434343"/>
+          <w:rtl w:val="0"/>
+        </w:rPr>
+        <w:t xml:space="preserve">Create a DMS task that first does a full-load of your database and then starts a CDC after the full-load completes.</w:t>
+      </w:r>
+    </w:p>
+    <w:p>
+      <w:pPr>
+        <w:numPr>
+          <w:ilvl w:val="0"/>
+          <w:numId w:val="28"/>
+        </w:numPr>
+        <w:ind w:left="720" w:hanging="360"/>
+        <w:rPr>
+          <w:color w:val="434343"/>
+        </w:rPr>
+      </w:pPr>
+      <w:r>
+        <w:rPr>
+          <w:color w:val="434343"/>
+          <w:rtl w:val="0"/>
+        </w:rPr>
+        <w:t xml:space="preserve">Create a DMS task that does a full-load only task.</w:t>
+      </w:r>
+    </w:p>
+    <w:p>
+      <w:pPr>
+        <w:numPr>
+          <w:ilvl w:val="0"/>
+          <w:numId w:val="28"/>
+        </w:numPr>
+        <w:ind w:left="720" w:hanging="360"/>
+        <w:rPr>
+          <w:color w:val="434343"/>
+        </w:rPr>
+      </w:pPr>
+      <w:r>
+        <w:rPr>
+          <w:color w:val="434343"/>
+          <w:rtl w:val="0"/>
+        </w:rPr>
+        <w:t xml:space="preserve">Create a DMS task that performs an ongoing replication.</w:t>
+      </w:r>
+    </w:p>
+    <w:p>
+      <w:pPr>
+        <w:rPr>
+          <w:color w:val="434343"/>
+        </w:rPr>
+      </w:pPr>
+      <w:r>
+        <w:rPr>
+          <w:rtl w:val="0"/>
+        </w:rPr>
+      </w:r>
+    </w:p>
+    <w:p>
+      <w:pPr>
+        <w:rPr>
+          <w:color w:val="434343"/>
+        </w:rPr>
+      </w:pPr>
+      <w:r>
+        <w:rPr>
+          <w:rFonts w:ascii="Calibri" w:cs="Calibri" w:eastAsia="Calibri" w:hAnsi="Calibri"/>
+          <w:b w:val="1"/>
+          <w:rtl w:val="0"/>
+        </w:rPr>
+        <w:t xml:space="preserve">Answer:</w:t>
+      </w:r>
+      <w:r>
+        <w:rPr>
+          <w:color w:val="434343"/>
+          <w:rtl w:val="0"/>
+        </w:rPr>
+        <w:t xml:space="preserve"> C</w:t>
+      </w:r>
+    </w:p>
+    <w:p>
+      <w:pPr>
+        <w:rPr>
+          <w:color w:val="434343"/>
+        </w:rPr>
+      </w:pPr>
+      <w:r>
+        <w:rPr>
+          <w:rtl w:val="0"/>
+        </w:rPr>
+      </w:r>
+    </w:p>
+    <w:p>
+      <w:pPr>
+        <w:rPr>
+          <w:color w:val="434343"/>
+        </w:rPr>
+      </w:pPr>
+      <w:r>
+        <w:rPr>
+          <w:rFonts w:ascii="Calibri" w:cs="Calibri" w:eastAsia="Calibri" w:hAnsi="Calibri"/>
+          <w:b w:val="1"/>
+          <w:rtl w:val="0"/>
+        </w:rPr>
+        <w:t xml:space="preserve">Explanation:</w:t>
+      </w:r>
+      <w:r>
+        <w:rPr>
+          <w:rtl w:val="0"/>
+        </w:rPr>
+      </w:r>
+    </w:p>
+    <w:p>
+      <w:pPr>
+        <w:rPr>
+          <w:color w:val="444444"/>
+          <w:highlight w:val="white"/>
+        </w:rPr>
+      </w:pPr>
+      <w:r>
+        <w:rPr>
+          <w:color w:val="434343"/>
+          <w:rtl w:val="0"/>
+        </w:rPr>
+        <w:t xml:space="preserve">Option A is incorrect</w:t>
+      </w:r>
+      <w:r>
+        <w:rPr>
+          <w:color w:val="444444"/>
+          <w:highlight w:val="white"/>
+          <w:rtl w:val="0"/>
+        </w:rPr>
+        <w:t xml:space="preserve">. This option describes the DMS Change Data Capture (CDC) task. The CDC process only migrates tables, it will not migrate views.</w:t>
+      </w:r>
+    </w:p>
+    <w:p>
+      <w:pPr>
+        <w:rPr>
+          <w:color w:val="444444"/>
+          <w:highlight w:val="white"/>
+        </w:rPr>
+      </w:pPr>
+      <w:r>
+        <w:rPr>
+          <w:rtl w:val="0"/>
+        </w:rPr>
+      </w:r>
+    </w:p>
+    <w:p>
+      <w:pPr>
+        <w:rPr>
+          <w:color w:val="444444"/>
+          <w:highlight w:val="white"/>
+        </w:rPr>
+      </w:pPr>
+      <w:r>
+        <w:rPr>
+          <w:color w:val="444444"/>
+          <w:highlight w:val="white"/>
+          <w:rtl w:val="0"/>
+        </w:rPr>
+        <w:t xml:space="preserve">Option B is incorrect. This option describes first performing a full load and then starting a CDC. With this approach only tables will be migrated, not views.</w:t>
+      </w:r>
+    </w:p>
+    <w:p>
+      <w:pPr>
+        <w:rPr>
+          <w:color w:val="444444"/>
+          <w:highlight w:val="white"/>
+        </w:rPr>
+      </w:pPr>
+      <w:r>
+        <w:rPr>
+          <w:rtl w:val="0"/>
+        </w:rPr>
+      </w:r>
+    </w:p>
+    <w:p>
+      <w:pPr>
+        <w:rPr>
+          <w:color w:val="444444"/>
+          <w:highlight w:val="white"/>
+        </w:rPr>
+      </w:pPr>
+      <w:r>
+        <w:rPr>
+          <w:color w:val="444444"/>
+          <w:highlight w:val="white"/>
+          <w:rtl w:val="0"/>
+        </w:rPr>
+        <w:t xml:space="preserve">Option C is correct. The only way to migrate your tables and views using DMS is to use the full-load only task.</w:t>
+        <w:br w:type="textWrapping"/>
+      </w:r>
+    </w:p>
+    <w:p>
+      <w:pPr>
+        <w:rPr>
+          <w:rFonts w:ascii="Calibri" w:cs="Calibri" w:eastAsia="Calibri" w:hAnsi="Calibri"/>
+          <w:b w:val="1"/>
+        </w:rPr>
+      </w:pPr>
+      <w:r>
+        <w:rPr>
+          <w:color w:val="444444"/>
+          <w:highlight w:val="white"/>
+          <w:rtl w:val="0"/>
+        </w:rPr>
+        <w:t xml:space="preserve">Option D is incorrect. An ongoing replication is another name for a DMS Change Data Capture CDC task.</w:t>
+        <w:br w:type="textWrapping"/>
+        <w:br w:type="textWrapping"/>
+      </w:r>
+      <w:r>
+        <w:rPr>
+          <w:rFonts w:ascii="Calibri" w:cs="Calibri" w:eastAsia="Calibri" w:hAnsi="Calibri"/>
+          <w:b w:val="1"/>
+          <w:rtl w:val="0"/>
+        </w:rPr>
+        <w:t xml:space="preserve">Reference:</w:t>
+      </w:r>
+    </w:p>
+    <w:p>
+      <w:pPr>
+        <w:rPr>
+          <w:color w:val="444444"/>
+        </w:rPr>
+      </w:pPr>
+      <w:r>
+        <w:rPr>
+          <w:color w:val="444444"/>
+          <w:rtl w:val="0"/>
+        </w:rPr>
+        <w:t xml:space="preserve">Please see the AWS Database Migration Service user guide titled </w:t>
+      </w:r>
+      <w:r>
+        <w:rPr>
+          <w:b w:val="1"/>
+          <w:color w:val="444444"/>
+          <w:rtl w:val="0"/>
+        </w:rPr>
+        <w:t xml:space="preserve">Creating Tasks for Ongoing Replication Using AWS DMS </w:t>
+      </w:r>
+      <w:r>
+        <w:rPr>
+          <w:color w:val="444444"/>
+          <w:rtl w:val="0"/>
+        </w:rPr>
+        <w:t xml:space="preserve">(</w:t>
+      </w:r>
+      <w:hyperlink r:id="rId163">
+        <w:r>
+          <w:rPr>
+            <w:color w:val="1155cc"/>
+            <w:u w:val="single"/>
+            <w:rtl w:val="0"/>
+          </w:rPr>
+          <w:t xml:space="preserve">https://docs.aws.amazon.com/dms/latest/userguide/CHAP_Task.CDC.html</w:t>
+        </w:r>
+      </w:hyperlink>
+      <w:r>
+        <w:rPr>
+          <w:color w:val="444444"/>
+          <w:rtl w:val="0"/>
+        </w:rPr>
+        <w:t xml:space="preserve">), and the AWS Database Migration Service user guide titled</w:t>
+      </w:r>
+      <w:r>
+        <w:rPr>
+          <w:b w:val="1"/>
+          <w:color w:val="444444"/>
+          <w:rtl w:val="0"/>
+        </w:rPr>
+        <w:t xml:space="preserve"> Using Table Mapping to Specify Task Settings </w:t>
+      </w:r>
+      <w:r>
+        <w:rPr>
+          <w:color w:val="444444"/>
+          <w:rtl w:val="0"/>
+        </w:rPr>
+        <w:t xml:space="preserve">(</w:t>
+      </w:r>
+      <w:hyperlink r:id="rId164">
+        <w:r>
+          <w:rPr>
+            <w:color w:val="1155cc"/>
+            <w:u w:val="single"/>
+            <w:rtl w:val="0"/>
+          </w:rPr>
+          <w:t xml:space="preserve">https://docs.aws.amazon.com/dms/latest/userguide/CHAP_Tasks.CustomizingTasks.TableMapping.html#CHAP_Tasks.CustomizingTasks.TableMapping.SelectionTransformation</w:t>
+        </w:r>
+      </w:hyperlink>
+      <w:r>
+        <w:rPr>
+          <w:color w:val="444444"/>
+          <w:rtl w:val="0"/>
+        </w:rPr>
+        <w:t xml:space="preserve">)</w:t>
+      </w:r>
+    </w:p>
+    <w:p>
+      <w:pPr>
+        <w:rPr>
+          <w:color w:val="444444"/>
+        </w:rPr>
+      </w:pPr>
+      <w:r>
+        <w:rPr>
+          <w:rtl w:val="0"/>
+        </w:rPr>
+      </w:r>
+    </w:p>
+    <w:p>
+      <w:pPr>
         <w:rPr>
           <w:b w:val="1"/>
           <w:color w:val="444444"/>
@@ -37243,6 +37778,116 @@
     </w:lvl>
   </w:abstractNum>
   <w:abstractNum w:abstractNumId="40">
+    <w:lvl w:ilvl="0">
+      <w:start w:val="1"/>
+      <w:numFmt w:val="upperLetter"/>
+      <w:lvlText w:val="%1)"/>
+      <w:lvlJc w:val="left"/>
+      <w:pPr>
+        <w:ind w:left="720" w:hanging="360"/>
+      </w:pPr>
+      <w:rPr>
+        <w:u w:val="none"/>
+      </w:rPr>
+    </w:lvl>
+    <w:lvl w:ilvl="1">
+      <w:start w:val="1"/>
+      <w:numFmt w:val="lowerLetter"/>
+      <w:lvlText w:val="%2)"/>
+      <w:lvlJc w:val="left"/>
+      <w:pPr>
+        <w:ind w:left="1440" w:hanging="360"/>
+      </w:pPr>
+      <w:rPr>
+        <w:u w:val="none"/>
+      </w:rPr>
+    </w:lvl>
+    <w:lvl w:ilvl="2">
+      <w:start w:val="1"/>
+      <w:numFmt w:val="lowerRoman"/>
+      <w:lvlText w:val="%3)"/>
+      <w:lvlJc w:val="right"/>
+      <w:pPr>
+        <w:ind w:left="2160" w:hanging="360"/>
+      </w:pPr>
+      <w:rPr>
+        <w:u w:val="none"/>
+      </w:rPr>
+    </w:lvl>
+    <w:lvl w:ilvl="3">
+      <w:start w:val="1"/>
+      <w:numFmt w:val="decimal"/>
+      <w:lvlText w:val="(%4)"/>
+      <w:lvlJc w:val="left"/>
+      <w:pPr>
+        <w:ind w:left="2880" w:hanging="360"/>
+      </w:pPr>
+      <w:rPr>
+        <w:u w:val="none"/>
+      </w:rPr>
+    </w:lvl>
+    <w:lvl w:ilvl="4">
+      <w:start w:val="1"/>
+      <w:numFmt w:val="lowerLetter"/>
+      <w:lvlText w:val="(%5)"/>
+      <w:lvlJc w:val="left"/>
+      <w:pPr>
+        <w:ind w:left="3600" w:hanging="360"/>
+      </w:pPr>
+      <w:rPr>
+        <w:u w:val="none"/>
+      </w:rPr>
+    </w:lvl>
+    <w:lvl w:ilvl="5">
+      <w:start w:val="1"/>
+      <w:numFmt w:val="lowerRoman"/>
+      <w:lvlText w:val="(%6)"/>
+      <w:lvlJc w:val="right"/>
+      <w:pPr>
+        <w:ind w:left="4320" w:hanging="360"/>
+      </w:pPr>
+      <w:rPr>
+        <w:u w:val="none"/>
+      </w:rPr>
+    </w:lvl>
+    <w:lvl w:ilvl="6">
+      <w:start w:val="1"/>
+      <w:numFmt w:val="decimal"/>
+      <w:lvlText w:val="%7."/>
+      <w:lvlJc w:val="left"/>
+      <w:pPr>
+        <w:ind w:left="5040" w:hanging="360"/>
+      </w:pPr>
+      <w:rPr>
+        <w:u w:val="none"/>
+      </w:rPr>
+    </w:lvl>
+    <w:lvl w:ilvl="7">
+      <w:start w:val="1"/>
+      <w:numFmt w:val="lowerLetter"/>
+      <w:lvlText w:val="%8."/>
+      <w:lvlJc w:val="left"/>
+      <w:pPr>
+        <w:ind w:left="5760" w:hanging="360"/>
+      </w:pPr>
+      <w:rPr>
+        <w:u w:val="none"/>
+      </w:rPr>
+    </w:lvl>
+    <w:lvl w:ilvl="8">
+      <w:start w:val="1"/>
+      <w:numFmt w:val="lowerRoman"/>
+      <w:lvlText w:val="%9."/>
+      <w:lvlJc w:val="right"/>
+      <w:pPr>
+        <w:ind w:left="6480" w:hanging="360"/>
+      </w:pPr>
+      <w:rPr>
+        <w:u w:val="none"/>
+      </w:rPr>
+    </w:lvl>
+  </w:abstractNum>
+  <w:abstractNum w:abstractNumId="41">
     <w:lvl w:ilvl="0">
       <w:start w:val="1"/>
       <w:numFmt w:val="upperLetter"/>
@@ -37471,6 +38116,9 @@
   </w:num>
   <w:num w:numId="40">
     <w:abstractNumId w:val="40"/>
+  </w:num>
+  <w:num w:numId="41">
+    <w:abstractNumId w:val="41"/>
   </w:num>
 </w:numbering>
 </file>

</xml_diff>

<commit_message>
added question 42 to DA cert questions list #2
</commit_message>
<xml_diff>
--- a/public/Exam Notes/DA-Vincent-1-65-May-4.docx
+++ b/public/Exam Notes/DA-Vincent-1-65-May-4.docx
@@ -2878,7 +2878,7 @@
       <w:pPr>
         <w:numPr>
           <w:ilvl w:val="0"/>
-          <w:numId w:val="18"/>
+          <w:numId w:val="19"/>
         </w:numPr>
         <w:ind w:left="720" w:hanging="360"/>
         <w:rPr>
@@ -2898,7 +2898,7 @@
       <w:pPr>
         <w:numPr>
           <w:ilvl w:val="0"/>
-          <w:numId w:val="18"/>
+          <w:numId w:val="19"/>
         </w:numPr>
         <w:ind w:left="720" w:hanging="360"/>
         <w:rPr>
@@ -2919,7 +2919,7 @@
       <w:pPr>
         <w:numPr>
           <w:ilvl w:val="0"/>
-          <w:numId w:val="18"/>
+          <w:numId w:val="19"/>
         </w:numPr>
         <w:ind w:left="720" w:hanging="360"/>
         <w:rPr>
@@ -2940,7 +2940,7 @@
       <w:pPr>
         <w:numPr>
           <w:ilvl w:val="0"/>
-          <w:numId w:val="18"/>
+          <w:numId w:val="19"/>
         </w:numPr>
         <w:ind w:left="720" w:hanging="360"/>
         <w:rPr>
@@ -3635,7 +3635,7 @@
       <w:pPr>
         <w:numPr>
           <w:ilvl w:val="0"/>
-          <w:numId w:val="31"/>
+          <w:numId w:val="32"/>
         </w:numPr>
         <w:ind w:left="720" w:hanging="360"/>
         <w:rPr>
@@ -3667,7 +3667,7 @@
       <w:pPr>
         <w:numPr>
           <w:ilvl w:val="0"/>
-          <w:numId w:val="31"/>
+          <w:numId w:val="32"/>
         </w:numPr>
         <w:ind w:left="720" w:hanging="360"/>
         <w:rPr>
@@ -3703,7 +3703,7 @@
       <w:pPr>
         <w:numPr>
           <w:ilvl w:val="0"/>
-          <w:numId w:val="31"/>
+          <w:numId w:val="32"/>
         </w:numPr>
         <w:ind w:left="720" w:hanging="360"/>
         <w:rPr>
@@ -3736,7 +3736,7 @@
       <w:pPr>
         <w:numPr>
           <w:ilvl w:val="0"/>
-          <w:numId w:val="31"/>
+          <w:numId w:val="32"/>
         </w:numPr>
         <w:ind w:left="720" w:hanging="360"/>
         <w:rPr>
@@ -5047,7 +5047,7 @@
       <w:pPr>
         <w:numPr>
           <w:ilvl w:val="0"/>
-          <w:numId w:val="14"/>
+          <w:numId w:val="15"/>
         </w:numPr>
         <w:ind w:left="720" w:hanging="360"/>
         <w:rPr>
@@ -5067,7 +5067,7 @@
       <w:pPr>
         <w:numPr>
           <w:ilvl w:val="0"/>
-          <w:numId w:val="14"/>
+          <w:numId w:val="15"/>
         </w:numPr>
         <w:ind w:left="720" w:hanging="360"/>
         <w:rPr>
@@ -5088,7 +5088,7 @@
       <w:pPr>
         <w:numPr>
           <w:ilvl w:val="0"/>
-          <w:numId w:val="14"/>
+          <w:numId w:val="15"/>
         </w:numPr>
         <w:ind w:left="720" w:hanging="360"/>
         <w:rPr>
@@ -5109,7 +5109,7 @@
       <w:pPr>
         <w:numPr>
           <w:ilvl w:val="0"/>
-          <w:numId w:val="14"/>
+          <w:numId w:val="15"/>
         </w:numPr>
         <w:ind w:left="720" w:hanging="360"/>
         <w:rPr>
@@ -5677,7 +5677,7 @@
       <w:pPr>
         <w:numPr>
           <w:ilvl w:val="0"/>
-          <w:numId w:val="9"/>
+          <w:numId w:val="10"/>
         </w:numPr>
         <w:ind w:left="720" w:hanging="360"/>
         <w:rPr>
@@ -5697,7 +5697,7 @@
       <w:pPr>
         <w:numPr>
           <w:ilvl w:val="0"/>
-          <w:numId w:val="9"/>
+          <w:numId w:val="10"/>
         </w:numPr>
         <w:ind w:left="720" w:hanging="360"/>
         <w:rPr>
@@ -5718,7 +5718,7 @@
       <w:pPr>
         <w:numPr>
           <w:ilvl w:val="0"/>
-          <w:numId w:val="9"/>
+          <w:numId w:val="10"/>
         </w:numPr>
         <w:ind w:left="720" w:hanging="360"/>
         <w:rPr>
@@ -5739,7 +5739,7 @@
       <w:pPr>
         <w:numPr>
           <w:ilvl w:val="0"/>
-          <w:numId w:val="9"/>
+          <w:numId w:val="10"/>
         </w:numPr>
         <w:ind w:left="720" w:hanging="360"/>
         <w:rPr>
@@ -6514,7 +6514,7 @@
       <w:pPr>
         <w:numPr>
           <w:ilvl w:val="0"/>
-          <w:numId w:val="34"/>
+          <w:numId w:val="35"/>
         </w:numPr>
         <w:ind w:left="720" w:hanging="360"/>
         <w:rPr>
@@ -6549,7 +6549,7 @@
       <w:pPr>
         <w:numPr>
           <w:ilvl w:val="0"/>
-          <w:numId w:val="34"/>
+          <w:numId w:val="35"/>
         </w:numPr>
         <w:ind w:left="720" w:hanging="360"/>
         <w:rPr>
@@ -6585,7 +6585,7 @@
       <w:pPr>
         <w:numPr>
           <w:ilvl w:val="0"/>
-          <w:numId w:val="34"/>
+          <w:numId w:val="35"/>
         </w:numPr>
         <w:ind w:left="720" w:hanging="360"/>
         <w:rPr>
@@ -6634,7 +6634,7 @@
       <w:pPr>
         <w:numPr>
           <w:ilvl w:val="0"/>
-          <w:numId w:val="34"/>
+          <w:numId w:val="35"/>
         </w:numPr>
         <w:ind w:left="720" w:hanging="360"/>
         <w:rPr>
@@ -7253,7 +7253,7 @@
       <w:pPr>
         <w:numPr>
           <w:ilvl w:val="0"/>
-          <w:numId w:val="37"/>
+          <w:numId w:val="38"/>
         </w:numPr>
         <w:ind w:left="720" w:hanging="360"/>
         <w:rPr>
@@ -7273,7 +7273,7 @@
       <w:pPr>
         <w:numPr>
           <w:ilvl w:val="0"/>
-          <w:numId w:val="37"/>
+          <w:numId w:val="38"/>
         </w:numPr>
         <w:ind w:left="720" w:hanging="360"/>
         <w:rPr>
@@ -7294,7 +7294,7 @@
       <w:pPr>
         <w:numPr>
           <w:ilvl w:val="0"/>
-          <w:numId w:val="37"/>
+          <w:numId w:val="38"/>
         </w:numPr>
         <w:ind w:left="720" w:hanging="360"/>
         <w:rPr>
@@ -7315,7 +7315,7 @@
       <w:pPr>
         <w:numPr>
           <w:ilvl w:val="0"/>
-          <w:numId w:val="37"/>
+          <w:numId w:val="38"/>
         </w:numPr>
         <w:ind w:left="720" w:hanging="360"/>
         <w:rPr>
@@ -7924,7 +7924,7 @@
       <w:pPr>
         <w:numPr>
           <w:ilvl w:val="0"/>
-          <w:numId w:val="26"/>
+          <w:numId w:val="27"/>
         </w:numPr>
         <w:ind w:left="720" w:hanging="360"/>
         <w:rPr>
@@ -7944,7 +7944,7 @@
       <w:pPr>
         <w:numPr>
           <w:ilvl w:val="0"/>
-          <w:numId w:val="26"/>
+          <w:numId w:val="27"/>
         </w:numPr>
         <w:ind w:left="720" w:hanging="360"/>
         <w:rPr>
@@ -7965,7 +7965,7 @@
       <w:pPr>
         <w:numPr>
           <w:ilvl w:val="0"/>
-          <w:numId w:val="26"/>
+          <w:numId w:val="27"/>
         </w:numPr>
         <w:ind w:left="720" w:hanging="360"/>
         <w:rPr>
@@ -7986,7 +7986,7 @@
       <w:pPr>
         <w:numPr>
           <w:ilvl w:val="0"/>
-          <w:numId w:val="26"/>
+          <w:numId w:val="27"/>
         </w:numPr>
         <w:ind w:left="720" w:hanging="360"/>
         <w:rPr>
@@ -8682,7 +8682,7 @@
       <w:pPr>
         <w:numPr>
           <w:ilvl w:val="0"/>
-          <w:numId w:val="30"/>
+          <w:numId w:val="31"/>
         </w:numPr>
         <w:ind w:left="720" w:hanging="360"/>
         <w:rPr>
@@ -8702,7 +8702,7 @@
       <w:pPr>
         <w:numPr>
           <w:ilvl w:val="0"/>
-          <w:numId w:val="30"/>
+          <w:numId w:val="31"/>
         </w:numPr>
         <w:ind w:left="720" w:hanging="360"/>
         <w:rPr>
@@ -8723,7 +8723,7 @@
       <w:pPr>
         <w:numPr>
           <w:ilvl w:val="0"/>
-          <w:numId w:val="30"/>
+          <w:numId w:val="31"/>
         </w:numPr>
         <w:ind w:left="720" w:hanging="360"/>
         <w:rPr>
@@ -8744,7 +8744,7 @@
       <w:pPr>
         <w:numPr>
           <w:ilvl w:val="0"/>
-          <w:numId w:val="30"/>
+          <w:numId w:val="31"/>
         </w:numPr>
         <w:ind w:left="720" w:hanging="360"/>
         <w:rPr>
@@ -9411,7 +9411,7 @@
       <w:pPr>
         <w:numPr>
           <w:ilvl w:val="0"/>
-          <w:numId w:val="22"/>
+          <w:numId w:val="23"/>
         </w:numPr>
         <w:ind w:left="720" w:hanging="360"/>
         <w:rPr>
@@ -9431,7 +9431,7 @@
       <w:pPr>
         <w:numPr>
           <w:ilvl w:val="0"/>
-          <w:numId w:val="22"/>
+          <w:numId w:val="23"/>
         </w:numPr>
         <w:ind w:left="720" w:hanging="360"/>
         <w:rPr>
@@ -9452,7 +9452,7 @@
       <w:pPr>
         <w:numPr>
           <w:ilvl w:val="0"/>
-          <w:numId w:val="22"/>
+          <w:numId w:val="23"/>
         </w:numPr>
         <w:ind w:left="720" w:hanging="360"/>
         <w:rPr>
@@ -9473,7 +9473,7 @@
       <w:pPr>
         <w:numPr>
           <w:ilvl w:val="0"/>
-          <w:numId w:val="22"/>
+          <w:numId w:val="23"/>
         </w:numPr>
         <w:ind w:left="720" w:hanging="360"/>
         <w:rPr>
@@ -10058,7 +10058,7 @@
       <w:pPr>
         <w:numPr>
           <w:ilvl w:val="0"/>
-          <w:numId w:val="10"/>
+          <w:numId w:val="11"/>
         </w:numPr>
         <w:ind w:left="720" w:hanging="360"/>
         <w:rPr>
@@ -10078,7 +10078,7 @@
       <w:pPr>
         <w:numPr>
           <w:ilvl w:val="0"/>
-          <w:numId w:val="10"/>
+          <w:numId w:val="11"/>
         </w:numPr>
         <w:ind w:left="720" w:hanging="360"/>
         <w:rPr>
@@ -10112,7 +10112,7 @@
       <w:pPr>
         <w:numPr>
           <w:ilvl w:val="0"/>
-          <w:numId w:val="10"/>
+          <w:numId w:val="11"/>
         </w:numPr>
         <w:ind w:left="720" w:hanging="360"/>
         <w:rPr>
@@ -10149,7 +10149,7 @@
       <w:pPr>
         <w:numPr>
           <w:ilvl w:val="0"/>
-          <w:numId w:val="10"/>
+          <w:numId w:val="11"/>
         </w:numPr>
         <w:ind w:left="720" w:hanging="360"/>
         <w:rPr>
@@ -10171,7 +10171,7 @@
       <w:pPr>
         <w:numPr>
           <w:ilvl w:val="0"/>
-          <w:numId w:val="10"/>
+          <w:numId w:val="11"/>
         </w:numPr>
         <w:ind w:left="720" w:hanging="360"/>
         <w:rPr>
@@ -10198,7 +10198,7 @@
       <w:pPr>
         <w:numPr>
           <w:ilvl w:val="0"/>
-          <w:numId w:val="10"/>
+          <w:numId w:val="11"/>
         </w:numPr>
         <w:ind w:left="720" w:hanging="360"/>
         <w:rPr>
@@ -10219,7 +10219,7 @@
       <w:pPr>
         <w:numPr>
           <w:ilvl w:val="0"/>
-          <w:numId w:val="10"/>
+          <w:numId w:val="11"/>
         </w:numPr>
         <w:ind w:left="720" w:hanging="360"/>
         <w:rPr>
@@ -11008,7 +11008,7 @@
       <w:pPr>
         <w:numPr>
           <w:ilvl w:val="0"/>
-          <w:numId w:val="39"/>
+          <w:numId w:val="40"/>
         </w:numPr>
         <w:ind w:left="720" w:hanging="360"/>
         <w:rPr>
@@ -11028,7 +11028,7 @@
       <w:pPr>
         <w:numPr>
           <w:ilvl w:val="0"/>
-          <w:numId w:val="39"/>
+          <w:numId w:val="40"/>
         </w:numPr>
         <w:ind w:left="720" w:hanging="360"/>
         <w:rPr>
@@ -11049,7 +11049,7 @@
       <w:pPr>
         <w:numPr>
           <w:ilvl w:val="0"/>
-          <w:numId w:val="39"/>
+          <w:numId w:val="40"/>
         </w:numPr>
         <w:ind w:left="720" w:hanging="360"/>
         <w:rPr>
@@ -11070,7 +11070,7 @@
       <w:pPr>
         <w:numPr>
           <w:ilvl w:val="0"/>
-          <w:numId w:val="39"/>
+          <w:numId w:val="40"/>
         </w:numPr>
         <w:ind w:left="720" w:hanging="360"/>
         <w:rPr>
@@ -11761,7 +11761,7 @@
       <w:pPr>
         <w:numPr>
           <w:ilvl w:val="0"/>
-          <w:numId w:val="21"/>
+          <w:numId w:val="22"/>
         </w:numPr>
         <w:ind w:left="720" w:hanging="360"/>
         <w:rPr>
@@ -11781,7 +11781,7 @@
       <w:pPr>
         <w:numPr>
           <w:ilvl w:val="0"/>
-          <w:numId w:val="21"/>
+          <w:numId w:val="22"/>
         </w:numPr>
         <w:ind w:left="720" w:hanging="360"/>
         <w:rPr>
@@ -11802,7 +11802,7 @@
       <w:pPr>
         <w:numPr>
           <w:ilvl w:val="0"/>
-          <w:numId w:val="21"/>
+          <w:numId w:val="22"/>
         </w:numPr>
         <w:ind w:left="720" w:hanging="360"/>
         <w:rPr>
@@ -11823,7 +11823,7 @@
       <w:pPr>
         <w:numPr>
           <w:ilvl w:val="0"/>
-          <w:numId w:val="21"/>
+          <w:numId w:val="22"/>
         </w:numPr>
         <w:ind w:left="720" w:hanging="360"/>
         <w:rPr>
@@ -12461,7 +12461,7 @@
       <w:pPr>
         <w:numPr>
           <w:ilvl w:val="0"/>
-          <w:numId w:val="16"/>
+          <w:numId w:val="17"/>
         </w:numPr>
         <w:ind w:left="720" w:hanging="360"/>
         <w:rPr>
@@ -12524,7 +12524,7 @@
       <w:pPr>
         <w:numPr>
           <w:ilvl w:val="0"/>
-          <w:numId w:val="16"/>
+          <w:numId w:val="17"/>
         </w:numPr>
         <w:ind w:left="720" w:hanging="360"/>
         <w:rPr>
@@ -12566,7 +12566,7 @@
       <w:pPr>
         <w:numPr>
           <w:ilvl w:val="0"/>
-          <w:numId w:val="16"/>
+          <w:numId w:val="17"/>
         </w:numPr>
         <w:ind w:left="720" w:hanging="360"/>
         <w:rPr>
@@ -12591,7 +12591,7 @@
       <w:pPr>
         <w:numPr>
           <w:ilvl w:val="0"/>
-          <w:numId w:val="16"/>
+          <w:numId w:val="17"/>
         </w:numPr>
         <w:ind w:left="720" w:hanging="360"/>
         <w:rPr>
@@ -13256,7 +13256,7 @@
       <w:pPr>
         <w:numPr>
           <w:ilvl w:val="0"/>
-          <w:numId w:val="19"/>
+          <w:numId w:val="20"/>
         </w:numPr>
         <w:ind w:left="720" w:hanging="360"/>
         <w:rPr>
@@ -13280,7 +13280,7 @@
       <w:pPr>
         <w:numPr>
           <w:ilvl w:val="0"/>
-          <w:numId w:val="19"/>
+          <w:numId w:val="20"/>
         </w:numPr>
         <w:ind w:left="720" w:hanging="360"/>
         <w:rPr>
@@ -13304,7 +13304,7 @@
       <w:pPr>
         <w:numPr>
           <w:ilvl w:val="0"/>
-          <w:numId w:val="19"/>
+          <w:numId w:val="20"/>
         </w:numPr>
         <w:ind w:left="720" w:hanging="360"/>
         <w:rPr>
@@ -13329,7 +13329,7 @@
       <w:pPr>
         <w:numPr>
           <w:ilvl w:val="0"/>
-          <w:numId w:val="19"/>
+          <w:numId w:val="20"/>
         </w:numPr>
         <w:ind w:left="720" w:hanging="360"/>
         <w:rPr>
@@ -14000,7 +14000,7 @@
       <w:pPr>
         <w:numPr>
           <w:ilvl w:val="0"/>
-          <w:numId w:val="24"/>
+          <w:numId w:val="25"/>
         </w:numPr>
         <w:ind w:left="720" w:hanging="360"/>
         <w:rPr>
@@ -14024,7 +14024,7 @@
       <w:pPr>
         <w:numPr>
           <w:ilvl w:val="0"/>
-          <w:numId w:val="24"/>
+          <w:numId w:val="25"/>
         </w:numPr>
         <w:ind w:left="720" w:hanging="360"/>
         <w:rPr>
@@ -14048,7 +14048,7 @@
       <w:pPr>
         <w:numPr>
           <w:ilvl w:val="0"/>
-          <w:numId w:val="24"/>
+          <w:numId w:val="25"/>
         </w:numPr>
         <w:ind w:left="720" w:hanging="360"/>
         <w:rPr>
@@ -14073,7 +14073,7 @@
       <w:pPr>
         <w:numPr>
           <w:ilvl w:val="0"/>
-          <w:numId w:val="24"/>
+          <w:numId w:val="25"/>
         </w:numPr>
         <w:ind w:left="720" w:hanging="360"/>
         <w:rPr>
@@ -14764,7 +14764,7 @@
       <w:pPr>
         <w:numPr>
           <w:ilvl w:val="0"/>
-          <w:numId w:val="23"/>
+          <w:numId w:val="24"/>
         </w:numPr>
         <w:ind w:left="720" w:hanging="360"/>
         <w:rPr>
@@ -14788,7 +14788,7 @@
       <w:pPr>
         <w:numPr>
           <w:ilvl w:val="0"/>
-          <w:numId w:val="23"/>
+          <w:numId w:val="24"/>
         </w:numPr>
         <w:ind w:left="720" w:hanging="360"/>
         <w:rPr>
@@ -14812,7 +14812,7 @@
       <w:pPr>
         <w:numPr>
           <w:ilvl w:val="0"/>
-          <w:numId w:val="23"/>
+          <w:numId w:val="24"/>
         </w:numPr>
         <w:ind w:left="720" w:hanging="360"/>
         <w:rPr>
@@ -14837,7 +14837,7 @@
       <w:pPr>
         <w:numPr>
           <w:ilvl w:val="0"/>
-          <w:numId w:val="23"/>
+          <w:numId w:val="24"/>
         </w:numPr>
         <w:ind w:left="720" w:hanging="360"/>
         <w:rPr>
@@ -15531,7 +15531,7 @@
       <w:pPr>
         <w:numPr>
           <w:ilvl w:val="0"/>
-          <w:numId w:val="25"/>
+          <w:numId w:val="26"/>
         </w:numPr>
         <w:ind w:left="720" w:hanging="360"/>
         <w:rPr>
@@ -15555,7 +15555,7 @@
       <w:pPr>
         <w:numPr>
           <w:ilvl w:val="0"/>
-          <w:numId w:val="25"/>
+          <w:numId w:val="26"/>
         </w:numPr>
         <w:ind w:left="720" w:hanging="360"/>
         <w:rPr>
@@ -15579,7 +15579,7 @@
       <w:pPr>
         <w:numPr>
           <w:ilvl w:val="0"/>
-          <w:numId w:val="25"/>
+          <w:numId w:val="26"/>
         </w:numPr>
         <w:ind w:left="720" w:hanging="360"/>
         <w:rPr>
@@ -15604,7 +15604,7 @@
       <w:pPr>
         <w:numPr>
           <w:ilvl w:val="0"/>
-          <w:numId w:val="25"/>
+          <w:numId w:val="26"/>
         </w:numPr>
         <w:ind w:left="720" w:hanging="360"/>
         <w:rPr>
@@ -16167,7 +16167,7 @@
       <w:pPr>
         <w:numPr>
           <w:ilvl w:val="0"/>
-          <w:numId w:val="15"/>
+          <w:numId w:val="16"/>
         </w:numPr>
         <w:ind w:left="720" w:hanging="360"/>
         <w:rPr>
@@ -16565,7 +16565,7 @@
       <w:pPr>
         <w:numPr>
           <w:ilvl w:val="0"/>
-          <w:numId w:val="15"/>
+          <w:numId w:val="16"/>
         </w:numPr>
         <w:ind w:left="720" w:hanging="360"/>
         <w:rPr>
@@ -16963,7 +16963,7 @@
       <w:pPr>
         <w:numPr>
           <w:ilvl w:val="0"/>
-          <w:numId w:val="15"/>
+          <w:numId w:val="16"/>
         </w:numPr>
         <w:ind w:left="720" w:hanging="360"/>
         <w:rPr>
@@ -17361,7 +17361,7 @@
       <w:pPr>
         <w:numPr>
           <w:ilvl w:val="0"/>
-          <w:numId w:val="15"/>
+          <w:numId w:val="16"/>
         </w:numPr>
         <w:ind w:left="720" w:hanging="360"/>
         <w:rPr>
@@ -18337,7 +18337,7 @@
       <w:pPr>
         <w:numPr>
           <w:ilvl w:val="0"/>
-          <w:numId w:val="32"/>
+          <w:numId w:val="33"/>
         </w:numPr>
         <w:ind w:left="720" w:hanging="360"/>
         <w:rPr>
@@ -18356,7 +18356,7 @@
       <w:pPr>
         <w:numPr>
           <w:ilvl w:val="0"/>
-          <w:numId w:val="32"/>
+          <w:numId w:val="33"/>
         </w:numPr>
         <w:ind w:left="720" w:hanging="360"/>
         <w:rPr>
@@ -18375,7 +18375,7 @@
       <w:pPr>
         <w:numPr>
           <w:ilvl w:val="0"/>
-          <w:numId w:val="32"/>
+          <w:numId w:val="33"/>
         </w:numPr>
         <w:ind w:left="720" w:hanging="360"/>
         <w:rPr>
@@ -18399,7 +18399,7 @@
       <w:pPr>
         <w:numPr>
           <w:ilvl w:val="0"/>
-          <w:numId w:val="32"/>
+          <w:numId w:val="33"/>
         </w:numPr>
         <w:ind w:left="720" w:hanging="360"/>
         <w:rPr>
@@ -18979,7 +18979,7 @@
       <w:pPr>
         <w:numPr>
           <w:ilvl w:val="0"/>
-          <w:numId w:val="36"/>
+          <w:numId w:val="37"/>
         </w:numPr>
         <w:ind w:left="720" w:hanging="360"/>
         <w:rPr>
@@ -18998,7 +18998,7 @@
       <w:pPr>
         <w:numPr>
           <w:ilvl w:val="0"/>
-          <w:numId w:val="36"/>
+          <w:numId w:val="37"/>
         </w:numPr>
         <w:ind w:left="720" w:hanging="360"/>
         <w:rPr>
@@ -19017,7 +19017,7 @@
       <w:pPr>
         <w:numPr>
           <w:ilvl w:val="0"/>
-          <w:numId w:val="36"/>
+          <w:numId w:val="37"/>
         </w:numPr>
         <w:ind w:left="720" w:hanging="360"/>
         <w:rPr>
@@ -19036,7 +19036,7 @@
       <w:pPr>
         <w:numPr>
           <w:ilvl w:val="0"/>
-          <w:numId w:val="36"/>
+          <w:numId w:val="37"/>
         </w:numPr>
         <w:ind w:left="720" w:hanging="360"/>
         <w:rPr>
@@ -19646,7 +19646,7 @@
       <w:pPr>
         <w:numPr>
           <w:ilvl w:val="0"/>
-          <w:numId w:val="20"/>
+          <w:numId w:val="21"/>
         </w:numPr>
         <w:ind w:left="720" w:hanging="360"/>
         <w:rPr>
@@ -19679,7 +19679,7 @@
       <w:pPr>
         <w:numPr>
           <w:ilvl w:val="0"/>
-          <w:numId w:val="20"/>
+          <w:numId w:val="21"/>
         </w:numPr>
         <w:ind w:left="720" w:hanging="360"/>
         <w:rPr>
@@ -19698,7 +19698,7 @@
       <w:pPr>
         <w:numPr>
           <w:ilvl w:val="0"/>
-          <w:numId w:val="20"/>
+          <w:numId w:val="21"/>
         </w:numPr>
         <w:ind w:left="720" w:hanging="360"/>
         <w:rPr>
@@ -19731,7 +19731,7 @@
       <w:pPr>
         <w:numPr>
           <w:ilvl w:val="0"/>
-          <w:numId w:val="20"/>
+          <w:numId w:val="21"/>
         </w:numPr>
         <w:ind w:left="720" w:hanging="360"/>
         <w:rPr>
@@ -20389,7 +20389,7 @@
       <w:pPr>
         <w:numPr>
           <w:ilvl w:val="0"/>
-          <w:numId w:val="40"/>
+          <w:numId w:val="41"/>
         </w:numPr>
         <w:ind w:left="720" w:hanging="360"/>
         <w:rPr>
@@ -20408,7 +20408,7 @@
       <w:pPr>
         <w:numPr>
           <w:ilvl w:val="0"/>
-          <w:numId w:val="40"/>
+          <w:numId w:val="41"/>
         </w:numPr>
         <w:ind w:left="720" w:hanging="360"/>
         <w:rPr>
@@ -20427,7 +20427,7 @@
       <w:pPr>
         <w:numPr>
           <w:ilvl w:val="0"/>
-          <w:numId w:val="40"/>
+          <w:numId w:val="41"/>
         </w:numPr>
         <w:ind w:left="720" w:hanging="360"/>
         <w:rPr>
@@ -20446,7 +20446,7 @@
       <w:pPr>
         <w:numPr>
           <w:ilvl w:val="0"/>
-          <w:numId w:val="40"/>
+          <w:numId w:val="41"/>
         </w:numPr>
         <w:ind w:left="720" w:hanging="360"/>
         <w:rPr>
@@ -21770,7 +21770,7 @@
       <w:pPr>
         <w:numPr>
           <w:ilvl w:val="0"/>
-          <w:numId w:val="17"/>
+          <w:numId w:val="18"/>
         </w:numPr>
         <w:ind w:left="720" w:hanging="360"/>
         <w:rPr>
@@ -21789,7 +21789,7 @@
       <w:pPr>
         <w:numPr>
           <w:ilvl w:val="0"/>
-          <w:numId w:val="17"/>
+          <w:numId w:val="18"/>
         </w:numPr>
         <w:ind w:left="720" w:hanging="360"/>
         <w:rPr>
@@ -21808,7 +21808,7 @@
       <w:pPr>
         <w:numPr>
           <w:ilvl w:val="0"/>
-          <w:numId w:val="17"/>
+          <w:numId w:val="18"/>
         </w:numPr>
         <w:ind w:left="720" w:hanging="360"/>
         <w:rPr>
@@ -21827,7 +21827,7 @@
       <w:pPr>
         <w:numPr>
           <w:ilvl w:val="0"/>
-          <w:numId w:val="17"/>
+          <w:numId w:val="18"/>
         </w:numPr>
         <w:ind w:left="720" w:hanging="360"/>
         <w:rPr>
@@ -23829,7 +23829,7 @@
       <w:pPr>
         <w:numPr>
           <w:ilvl w:val="0"/>
-          <w:numId w:val="29"/>
+          <w:numId w:val="30"/>
         </w:numPr>
         <w:ind w:left="720" w:hanging="360"/>
         <w:rPr>
@@ -23848,7 +23848,7 @@
       <w:pPr>
         <w:numPr>
           <w:ilvl w:val="0"/>
-          <w:numId w:val="29"/>
+          <w:numId w:val="30"/>
         </w:numPr>
         <w:ind w:left="720" w:hanging="360"/>
         <w:rPr>
@@ -23879,7 +23879,7 @@
       <w:pPr>
         <w:numPr>
           <w:ilvl w:val="0"/>
-          <w:numId w:val="29"/>
+          <w:numId w:val="30"/>
         </w:numPr>
         <w:ind w:left="720" w:hanging="360"/>
         <w:rPr>
@@ -23914,7 +23914,7 @@
       <w:pPr>
         <w:numPr>
           <w:ilvl w:val="0"/>
-          <w:numId w:val="29"/>
+          <w:numId w:val="30"/>
         </w:numPr>
         <w:ind w:left="720" w:hanging="360"/>
         <w:rPr>
@@ -25250,7 +25250,7 @@
       <w:pPr>
         <w:numPr>
           <w:ilvl w:val="0"/>
-          <w:numId w:val="41"/>
+          <w:numId w:val="42"/>
         </w:numPr>
         <w:ind w:left="720" w:hanging="360"/>
         <w:rPr>
@@ -25274,7 +25274,7 @@
       <w:pPr>
         <w:numPr>
           <w:ilvl w:val="0"/>
-          <w:numId w:val="41"/>
+          <w:numId w:val="42"/>
         </w:numPr>
         <w:ind w:left="720" w:hanging="360"/>
         <w:rPr>
@@ -25305,7 +25305,7 @@
       <w:pPr>
         <w:numPr>
           <w:ilvl w:val="0"/>
-          <w:numId w:val="41"/>
+          <w:numId w:val="42"/>
         </w:numPr>
         <w:ind w:left="720" w:hanging="360"/>
         <w:rPr>
@@ -25336,7 +25336,7 @@
       <w:pPr>
         <w:numPr>
           <w:ilvl w:val="0"/>
-          <w:numId w:val="41"/>
+          <w:numId w:val="42"/>
         </w:numPr>
         <w:ind w:left="720" w:hanging="360"/>
         <w:rPr>
@@ -25362,7 +25362,7 @@
       <w:pPr>
         <w:numPr>
           <w:ilvl w:val="0"/>
-          <w:numId w:val="41"/>
+          <w:numId w:val="42"/>
         </w:numPr>
         <w:ind w:left="720" w:hanging="360"/>
         <w:rPr>
@@ -27089,7 +27089,7 @@
       <w:pPr>
         <w:numPr>
           <w:ilvl w:val="0"/>
-          <w:numId w:val="35"/>
+          <w:numId w:val="36"/>
         </w:numPr>
         <w:ind w:left="720" w:hanging="360"/>
         <w:rPr>
@@ -27141,7 +27141,7 @@
       <w:pPr>
         <w:numPr>
           <w:ilvl w:val="0"/>
-          <w:numId w:val="35"/>
+          <w:numId w:val="36"/>
         </w:numPr>
         <w:ind w:left="720" w:hanging="360"/>
         <w:rPr>
@@ -27172,7 +27172,7 @@
       <w:pPr>
         <w:numPr>
           <w:ilvl w:val="0"/>
-          <w:numId w:val="35"/>
+          <w:numId w:val="36"/>
         </w:numPr>
         <w:ind w:left="720" w:hanging="360"/>
         <w:rPr>
@@ -27191,7 +27191,7 @@
       <w:pPr>
         <w:numPr>
           <w:ilvl w:val="0"/>
-          <w:numId w:val="35"/>
+          <w:numId w:val="36"/>
         </w:numPr>
         <w:ind w:left="720" w:hanging="360"/>
         <w:rPr>
@@ -27795,7 +27795,7 @@
       <w:pPr>
         <w:numPr>
           <w:ilvl w:val="0"/>
-          <w:numId w:val="27"/>
+          <w:numId w:val="28"/>
         </w:numPr>
         <w:ind w:left="720" w:hanging="360"/>
         <w:rPr>
@@ -27833,7 +27833,7 @@
       <w:pPr>
         <w:numPr>
           <w:ilvl w:val="0"/>
-          <w:numId w:val="27"/>
+          <w:numId w:val="28"/>
         </w:numPr>
         <w:ind w:left="720" w:hanging="360"/>
         <w:rPr>
@@ -27864,7 +27864,7 @@
       <w:pPr>
         <w:numPr>
           <w:ilvl w:val="0"/>
-          <w:numId w:val="27"/>
+          <w:numId w:val="28"/>
         </w:numPr>
         <w:ind w:left="720" w:hanging="360"/>
         <w:rPr>
@@ -27911,7 +27911,7 @@
       <w:pPr>
         <w:numPr>
           <w:ilvl w:val="0"/>
-          <w:numId w:val="27"/>
+          <w:numId w:val="28"/>
         </w:numPr>
         <w:ind w:left="720" w:hanging="360"/>
         <w:rPr>
@@ -28560,7 +28560,7 @@
       <w:pPr>
         <w:numPr>
           <w:ilvl w:val="0"/>
-          <w:numId w:val="38"/>
+          <w:numId w:val="39"/>
         </w:numPr>
         <w:ind w:left="720" w:hanging="360"/>
         <w:rPr>
@@ -28579,7 +28579,7 @@
       <w:pPr>
         <w:numPr>
           <w:ilvl w:val="0"/>
-          <w:numId w:val="38"/>
+          <w:numId w:val="39"/>
         </w:numPr>
         <w:ind w:left="720" w:hanging="360"/>
         <w:rPr>
@@ -28598,7 +28598,7 @@
       <w:pPr>
         <w:numPr>
           <w:ilvl w:val="0"/>
-          <w:numId w:val="38"/>
+          <w:numId w:val="39"/>
         </w:numPr>
         <w:ind w:left="720" w:hanging="360"/>
         <w:rPr>
@@ -28617,7 +28617,7 @@
       <w:pPr>
         <w:numPr>
           <w:ilvl w:val="0"/>
-          <w:numId w:val="38"/>
+          <w:numId w:val="39"/>
         </w:numPr>
         <w:ind w:left="720" w:hanging="360"/>
         <w:rPr>
@@ -29204,7 +29204,7 @@
       <w:pPr>
         <w:numPr>
           <w:ilvl w:val="0"/>
-          <w:numId w:val="12"/>
+          <w:numId w:val="13"/>
         </w:numPr>
         <w:ind w:left="720" w:hanging="360"/>
         <w:rPr>
@@ -29223,7 +29223,7 @@
       <w:pPr>
         <w:numPr>
           <w:ilvl w:val="0"/>
-          <w:numId w:val="12"/>
+          <w:numId w:val="13"/>
         </w:numPr>
         <w:ind w:left="720" w:hanging="360"/>
         <w:rPr>
@@ -29242,7 +29242,7 @@
       <w:pPr>
         <w:numPr>
           <w:ilvl w:val="0"/>
-          <w:numId w:val="12"/>
+          <w:numId w:val="13"/>
         </w:numPr>
         <w:ind w:left="720" w:hanging="360"/>
         <w:rPr>
@@ -29261,7 +29261,7 @@
       <w:pPr>
         <w:numPr>
           <w:ilvl w:val="0"/>
-          <w:numId w:val="12"/>
+          <w:numId w:val="13"/>
         </w:numPr>
         <w:ind w:left="720" w:hanging="360"/>
         <w:rPr>
@@ -30463,7 +30463,7 @@
       <w:pPr>
         <w:numPr>
           <w:ilvl w:val="0"/>
-          <w:numId w:val="33"/>
+          <w:numId w:val="34"/>
         </w:numPr>
         <w:ind w:left="720" w:hanging="360"/>
         <w:rPr>
@@ -30482,7 +30482,7 @@
       <w:pPr>
         <w:numPr>
           <w:ilvl w:val="0"/>
-          <w:numId w:val="33"/>
+          <w:numId w:val="34"/>
         </w:numPr>
         <w:ind w:left="720" w:hanging="360"/>
         <w:rPr>
@@ -30515,7 +30515,7 @@
       <w:pPr>
         <w:numPr>
           <w:ilvl w:val="0"/>
-          <w:numId w:val="33"/>
+          <w:numId w:val="34"/>
         </w:numPr>
         <w:ind w:left="720" w:hanging="360"/>
         <w:rPr>
@@ -30534,7 +30534,7 @@
       <w:pPr>
         <w:numPr>
           <w:ilvl w:val="0"/>
-          <w:numId w:val="33"/>
+          <w:numId w:val="34"/>
         </w:numPr>
         <w:ind w:left="720" w:hanging="360"/>
         <w:rPr>
@@ -31655,7 +31655,7 @@
       <w:pPr>
         <w:numPr>
           <w:ilvl w:val="0"/>
-          <w:numId w:val="11"/>
+          <w:numId w:val="12"/>
         </w:numPr>
         <w:ind w:left="720" w:hanging="360"/>
         <w:rPr>
@@ -31674,7 +31674,7 @@
       <w:pPr>
         <w:numPr>
           <w:ilvl w:val="0"/>
-          <w:numId w:val="11"/>
+          <w:numId w:val="12"/>
         </w:numPr>
         <w:ind w:left="720" w:hanging="360"/>
         <w:rPr>
@@ -31693,7 +31693,7 @@
       <w:pPr>
         <w:numPr>
           <w:ilvl w:val="0"/>
-          <w:numId w:val="11"/>
+          <w:numId w:val="12"/>
         </w:numPr>
         <w:ind w:left="720" w:hanging="360"/>
         <w:rPr>
@@ -31712,7 +31712,7 @@
       <w:pPr>
         <w:numPr>
           <w:ilvl w:val="0"/>
-          <w:numId w:val="11"/>
+          <w:numId w:val="12"/>
         </w:numPr>
         <w:ind w:left="720" w:hanging="360"/>
         <w:rPr>
@@ -32343,7 +32343,7 @@
       <w:pPr>
         <w:numPr>
           <w:ilvl w:val="0"/>
-          <w:numId w:val="13"/>
+          <w:numId w:val="14"/>
         </w:numPr>
         <w:ind w:left="720" w:hanging="360"/>
         <w:rPr>
@@ -32383,7 +32383,7 @@
       <w:pPr>
         <w:numPr>
           <w:ilvl w:val="0"/>
-          <w:numId w:val="13"/>
+          <w:numId w:val="14"/>
         </w:numPr>
         <w:ind w:left="720" w:hanging="360"/>
         <w:rPr>
@@ -32402,7 +32402,7 @@
       <w:pPr>
         <w:numPr>
           <w:ilvl w:val="0"/>
-          <w:numId w:val="13"/>
+          <w:numId w:val="14"/>
         </w:numPr>
         <w:ind w:left="720" w:hanging="360"/>
         <w:rPr>
@@ -32421,7 +32421,7 @@
       <w:pPr>
         <w:numPr>
           <w:ilvl w:val="0"/>
-          <w:numId w:val="13"/>
+          <w:numId w:val="14"/>
         </w:numPr>
         <w:ind w:left="720" w:hanging="360"/>
         <w:rPr>
@@ -33069,7 +33069,7 @@
       <w:pPr>
         <w:numPr>
           <w:ilvl w:val="0"/>
-          <w:numId w:val="28"/>
+          <w:numId w:val="29"/>
         </w:numPr>
         <w:ind w:left="720" w:hanging="360"/>
         <w:rPr>
@@ -33095,7 +33095,7 @@
       <w:pPr>
         <w:numPr>
           <w:ilvl w:val="0"/>
-          <w:numId w:val="28"/>
+          <w:numId w:val="29"/>
         </w:numPr>
         <w:ind w:left="720" w:hanging="360"/>
         <w:rPr>
@@ -33114,7 +33114,7 @@
       <w:pPr>
         <w:numPr>
           <w:ilvl w:val="0"/>
-          <w:numId w:val="28"/>
+          <w:numId w:val="29"/>
         </w:numPr>
         <w:ind w:left="720" w:hanging="360"/>
         <w:rPr>
@@ -33133,7 +33133,7 @@
       <w:pPr>
         <w:numPr>
           <w:ilvl w:val="0"/>
-          <w:numId w:val="28"/>
+          <w:numId w:val="29"/>
         </w:numPr>
         <w:ind w:left="720" w:hanging="360"/>
         <w:rPr>
@@ -33427,34 +33427,532 @@
     </w:p>
     <w:p>
       <w:pPr>
-        <w:rPr>
-          <w:b w:val="1"/>
-          <w:color w:val="444444"/>
-        </w:rPr>
-      </w:pPr>
-      <w:r>
-        <w:rPr>
-          <w:rtl w:val="0"/>
-        </w:rPr>
-      </w:r>
-    </w:p>
-    <w:p>
-      <w:pPr>
-        <w:rPr>
-          <w:b w:val="1"/>
-          <w:color w:val="444444"/>
-        </w:rPr>
-      </w:pPr>
-      <w:r>
-        <w:rPr>
-          <w:rtl w:val="0"/>
-        </w:rPr>
-      </w:r>
-    </w:p>
-    <w:p>
-      <w:pPr>
-        <w:rPr>
-          <w:b w:val="1"/>
+        <w:rPr/>
+      </w:pPr>
+      <w:r>
+        <w:rPr>
+          <w:rtl w:val="0"/>
+        </w:rPr>
+        <w:t xml:space="preserve">Question: 42</w:t>
+      </w:r>
+    </w:p>
+    <w:p>
+      <w:pPr>
+        <w:rPr>
+          <w:color w:val="999999"/>
+        </w:rPr>
+      </w:pPr>
+      <w:r>
+        <w:rPr>
+          <w:b w:val="1"/>
+          <w:rtl w:val="0"/>
+        </w:rPr>
+        <w:t xml:space="preserve">Main​ ​Topic​ ​:​ </w:t>
+      </w:r>
+      <w:r>
+        <w:rPr>
+          <w:color w:val="999999"/>
+          <w:rtl w:val="0"/>
+        </w:rPr>
+        <w:t xml:space="preserve">Data Analytics</w:t>
+      </w:r>
+    </w:p>
+    <w:p>
+      <w:pPr>
+        <w:rPr>
+          <w:b w:val="1"/>
+          <w:color w:val="999999"/>
+        </w:rPr>
+      </w:pPr>
+      <w:r>
+        <w:rPr>
+          <w:b w:val="1"/>
+          <w:rtl w:val="0"/>
+        </w:rPr>
+        <w:t xml:space="preserve">Sub​ ​Topic​ ​:​ </w:t>
+      </w:r>
+      <w:r>
+        <w:rPr>
+          <w:b w:val="1"/>
+          <w:color w:val="999999"/>
+          <w:rtl w:val="0"/>
+        </w:rPr>
+        <w:t xml:space="preserve">Select a collection system that handles the frequency, volume, and source of data </w:t>
+      </w:r>
+    </w:p>
+    <w:p>
+      <w:pPr>
+        <w:rPr>
+          <w:color w:val="999999"/>
+        </w:rPr>
+      </w:pPr>
+      <w:r>
+        <w:rPr>
+          <w:rtl w:val="0"/>
+        </w:rPr>
+      </w:r>
+    </w:p>
+    <w:p>
+      <w:pPr>
+        <w:rPr>
+          <w:b w:val="1"/>
+          <w:color w:val="999999"/>
+        </w:rPr>
+      </w:pPr>
+      <w:r>
+        <w:rPr>
+          <w:b w:val="1"/>
+          <w:rtl w:val="0"/>
+        </w:rPr>
+        <w:t xml:space="preserve">Domain: </w:t>
+      </w:r>
+      <w:r>
+        <w:rPr>
+          <w:color w:val="999999"/>
+          <w:rtl w:val="0"/>
+        </w:rPr>
+        <w:t xml:space="preserve">Collection  </w:t>
+      </w:r>
+      <w:r>
+        <w:rPr>
+          <w:rtl w:val="0"/>
+        </w:rPr>
+      </w:r>
+    </w:p>
+    <w:p>
+      <w:pPr>
+        <w:rPr>
+          <w:b w:val="1"/>
+        </w:rPr>
+      </w:pPr>
+      <w:r>
+        <w:rPr>
+          <w:rtl w:val="0"/>
+        </w:rPr>
+      </w:r>
+    </w:p>
+    <w:p>
+      <w:pPr>
+        <w:rPr>
+          <w:rFonts w:ascii="Calibri" w:cs="Calibri" w:eastAsia="Calibri" w:hAnsi="Calibri"/>
+        </w:rPr>
+      </w:pPr>
+      <w:r>
+        <w:rPr>
+          <w:rFonts w:ascii="Calibri" w:cs="Calibri" w:eastAsia="Calibri" w:hAnsi="Calibri"/>
+          <w:b w:val="1"/>
+          <w:rtl w:val="0"/>
+        </w:rPr>
+        <w:t xml:space="preserve">Question text</w:t>
+      </w:r>
+      <w:r>
+        <w:rPr>
+          <w:rFonts w:ascii="Calibri" w:cs="Calibri" w:eastAsia="Calibri" w:hAnsi="Calibri"/>
+          <w:rtl w:val="0"/>
+        </w:rPr>
+        <w:t xml:space="preserve">: </w:t>
+      </w:r>
+    </w:p>
+    <w:p>
+      <w:pPr>
+        <w:rPr>
+          <w:color w:val="434343"/>
+        </w:rPr>
+      </w:pPr>
+      <w:r>
+        <w:rPr>
+          <w:color w:val="434343"/>
+          <w:rtl w:val="0"/>
+        </w:rPr>
+        <w:t xml:space="preserve">You work as a data analytics specialist for a multinational publishing conglomerate that has just purchased another publishing firm in late April of 2020. You and your team are now in the process of integrating the newly acquired publisher’s PostgreSQL datastore source endpoint into your RDS PostgreSQL target endpoint using DMS. The acquisition migration will take several months to complete so you’ll need to perform ongoing replication from the source endpoint to the target endpoint for several months until the acquired firm's systems are </w:t>
+      </w:r>
+      <w:r>
+        <w:rPr>
+          <w:color w:val="444444"/>
+          <w:highlight w:val="white"/>
+          <w:rtl w:val="0"/>
+        </w:rPr>
+        <w:t xml:space="preserve">decommissioned</w:t>
+      </w:r>
+      <w:r>
+        <w:rPr>
+          <w:color w:val="434343"/>
+          <w:rtl w:val="0"/>
+        </w:rPr>
+        <w:t xml:space="preserve">.</w:t>
+      </w:r>
+    </w:p>
+    <w:p>
+      <w:pPr>
+        <w:rPr>
+          <w:color w:val="434343"/>
+        </w:rPr>
+      </w:pPr>
+      <w:r>
+        <w:rPr>
+          <w:color w:val="434343"/>
+          <w:rtl w:val="0"/>
+        </w:rPr>
+        <w:br w:type="textWrapping"/>
+        <w:t xml:space="preserve">You have been instructed to start your DMS Change Data Capture (CDC) task from the starting point of 2 weeks after the acquisition migration began, which is May 15, 2020. What CDC task should you use to accomplish your ongoing replication activity?</w:t>
+      </w:r>
+    </w:p>
+    <w:p>
+      <w:pPr>
+        <w:rPr>
+          <w:color w:val="434343"/>
+        </w:rPr>
+      </w:pPr>
+      <w:r>
+        <w:rPr>
+          <w:rtl w:val="0"/>
+        </w:rPr>
+      </w:r>
+    </w:p>
+    <w:p>
+      <w:pPr>
+        <w:numPr>
+          <w:ilvl w:val="0"/>
+          <w:numId w:val="9"/>
+        </w:numPr>
+        <w:ind w:left="720" w:hanging="360"/>
+        <w:rPr>
+          <w:color w:val="434343"/>
+        </w:rPr>
+      </w:pPr>
+      <w:r>
+        <w:rPr>
+          <w:color w:val="434343"/>
+          <w:rtl w:val="0"/>
+        </w:rPr>
+        <w:t xml:space="preserve">Perform your replication of the source PostgreSQL endpoint from the CDC recovery checkpoint generated on 5/15/2020.</w:t>
+      </w:r>
+    </w:p>
+    <w:p>
+      <w:pPr>
+        <w:numPr>
+          <w:ilvl w:val="0"/>
+          <w:numId w:val="9"/>
+        </w:numPr>
+        <w:ind w:left="720" w:hanging="360"/>
+        <w:rPr>
+          <w:color w:val="434343"/>
+        </w:rPr>
+      </w:pPr>
+      <w:r>
+        <w:rPr>
+          <w:color w:val="434343"/>
+          <w:rtl w:val="0"/>
+        </w:rPr>
+        <w:t xml:space="preserve">Perform your replication of the source PostgreSQL endpoint from a custom start time of the timestamp 5/15/2020. </w:t>
+      </w:r>
+    </w:p>
+    <w:p>
+      <w:pPr>
+        <w:numPr>
+          <w:ilvl w:val="0"/>
+          <w:numId w:val="9"/>
+        </w:numPr>
+        <w:ind w:left="720" w:hanging="360"/>
+        <w:rPr>
+          <w:color w:val="434343"/>
+        </w:rPr>
+      </w:pPr>
+      <w:r>
+        <w:rPr>
+          <w:color w:val="434343"/>
+          <w:rtl w:val="0"/>
+        </w:rPr>
+        <w:t xml:space="preserve">Perform your replication of the source PostgreSQL endpoint from the native start point in the purchased firm’s PostgreSQL transaction log at the timestamp of 5/15/2020.</w:t>
+      </w:r>
+    </w:p>
+    <w:p>
+      <w:pPr>
+        <w:numPr>
+          <w:ilvl w:val="0"/>
+          <w:numId w:val="9"/>
+        </w:numPr>
+        <w:ind w:left="720" w:hanging="360"/>
+        <w:rPr>
+          <w:color w:val="434343"/>
+        </w:rPr>
+      </w:pPr>
+      <w:r>
+        <w:rPr>
+          <w:color w:val="434343"/>
+          <w:rtl w:val="0"/>
+        </w:rPr>
+        <w:t xml:space="preserve">Create a DMS task that does a full-load only task starting on 5/15/2020.</w:t>
+      </w:r>
+    </w:p>
+    <w:p>
+      <w:pPr>
+        <w:rPr>
+          <w:color w:val="434343"/>
+        </w:rPr>
+      </w:pPr>
+      <w:r>
+        <w:rPr>
+          <w:rtl w:val="0"/>
+        </w:rPr>
+      </w:r>
+    </w:p>
+    <w:p>
+      <w:pPr>
+        <w:rPr>
+          <w:color w:val="434343"/>
+        </w:rPr>
+      </w:pPr>
+      <w:r>
+        <w:rPr>
+          <w:rFonts w:ascii="Calibri" w:cs="Calibri" w:eastAsia="Calibri" w:hAnsi="Calibri"/>
+          <w:b w:val="1"/>
+          <w:rtl w:val="0"/>
+        </w:rPr>
+        <w:t xml:space="preserve">Answer:</w:t>
+      </w:r>
+      <w:r>
+        <w:rPr>
+          <w:color w:val="434343"/>
+          <w:rtl w:val="0"/>
+        </w:rPr>
+        <w:t xml:space="preserve"> A</w:t>
+      </w:r>
+    </w:p>
+    <w:p>
+      <w:pPr>
+        <w:rPr>
+          <w:color w:val="434343"/>
+        </w:rPr>
+      </w:pPr>
+      <w:r>
+        <w:rPr>
+          <w:rtl w:val="0"/>
+        </w:rPr>
+      </w:r>
+    </w:p>
+    <w:p>
+      <w:pPr>
+        <w:rPr>
+          <w:color w:val="434343"/>
+        </w:rPr>
+      </w:pPr>
+      <w:r>
+        <w:rPr>
+          <w:rFonts w:ascii="Calibri" w:cs="Calibri" w:eastAsia="Calibri" w:hAnsi="Calibri"/>
+          <w:b w:val="1"/>
+          <w:rtl w:val="0"/>
+        </w:rPr>
+        <w:t xml:space="preserve">Explanation:</w:t>
+      </w:r>
+      <w:r>
+        <w:rPr>
+          <w:rtl w:val="0"/>
+        </w:rPr>
+      </w:r>
+    </w:p>
+    <w:p>
+      <w:pPr>
+        <w:rPr>
+          <w:color w:val="444444"/>
+          <w:highlight w:val="white"/>
+        </w:rPr>
+      </w:pPr>
+      <w:r>
+        <w:rPr>
+          <w:color w:val="434343"/>
+          <w:rtl w:val="0"/>
+        </w:rPr>
+        <w:t xml:space="preserve">Option A is correct</w:t>
+      </w:r>
+      <w:r>
+        <w:rPr>
+          <w:color w:val="444444"/>
+          <w:highlight w:val="white"/>
+          <w:rtl w:val="0"/>
+        </w:rPr>
+        <w:t xml:space="preserve">. When using DMS to migrate a PostgreSQL source endpoint you need to use a CDC native start point. To do this you can use a CDC recovery checkpoint in your source endpoint.</w:t>
+      </w:r>
+    </w:p>
+    <w:p>
+      <w:pPr>
+        <w:rPr>
+          <w:color w:val="444444"/>
+          <w:highlight w:val="white"/>
+        </w:rPr>
+      </w:pPr>
+      <w:r>
+        <w:rPr>
+          <w:rtl w:val="0"/>
+        </w:rPr>
+      </w:r>
+    </w:p>
+    <w:p>
+      <w:pPr>
+        <w:rPr>
+          <w:color w:val="444444"/>
+          <w:highlight w:val="white"/>
+        </w:rPr>
+      </w:pPr>
+      <w:r>
+        <w:rPr>
+          <w:color w:val="444444"/>
+          <w:highlight w:val="white"/>
+          <w:rtl w:val="0"/>
+        </w:rPr>
+        <w:t xml:space="preserve">Option B is incorrect. When using DMS to migrate a PostgreSQL source endpoint you need to use a CDC native start point. When using DMS with PostgreSQL as a source endpoint custom start times are not supported. </w:t>
+      </w:r>
+    </w:p>
+    <w:p>
+      <w:pPr>
+        <w:rPr>
+          <w:color w:val="444444"/>
+          <w:highlight w:val="white"/>
+        </w:rPr>
+      </w:pPr>
+      <w:r>
+        <w:rPr>
+          <w:rtl w:val="0"/>
+        </w:rPr>
+      </w:r>
+    </w:p>
+    <w:p>
+      <w:pPr>
+        <w:rPr>
+          <w:color w:val="444444"/>
+          <w:highlight w:val="white"/>
+        </w:rPr>
+      </w:pPr>
+      <w:r>
+        <w:rPr>
+          <w:color w:val="444444"/>
+          <w:highlight w:val="white"/>
+          <w:rtl w:val="0"/>
+        </w:rPr>
+        <w:t xml:space="preserve">Option C is incorrect. When using DMS to migrate a PostgreSQL source endpoint you need to use a CDC native start point. To do this you can use a CDC recovery checkpoint in your source endpoint, but not a timestamp.</w:t>
+        <w:br w:type="textWrapping"/>
+      </w:r>
+    </w:p>
+    <w:p>
+      <w:pPr>
+        <w:rPr>
+          <w:rFonts w:ascii="Calibri" w:cs="Calibri" w:eastAsia="Calibri" w:hAnsi="Calibri"/>
+          <w:b w:val="1"/>
+        </w:rPr>
+      </w:pPr>
+      <w:r>
+        <w:rPr>
+          <w:color w:val="444444"/>
+          <w:highlight w:val="white"/>
+          <w:rtl w:val="0"/>
+        </w:rPr>
+        <w:t xml:space="preserve">Option D is incorrect. A full-load only CDC task on the start day will not record all subsequent days activity while your firm works over the several months to decommission the acquired firm’s systems.</w:t>
+        <w:br w:type="textWrapping"/>
+        <w:br w:type="textWrapping"/>
+      </w:r>
+      <w:r>
+        <w:rPr>
+          <w:rFonts w:ascii="Calibri" w:cs="Calibri" w:eastAsia="Calibri" w:hAnsi="Calibri"/>
+          <w:b w:val="1"/>
+          <w:rtl w:val="0"/>
+        </w:rPr>
+        <w:t xml:space="preserve">Reference:</w:t>
+      </w:r>
+    </w:p>
+    <w:p>
+      <w:pPr>
+        <w:rPr>
+          <w:color w:val="444444"/>
+        </w:rPr>
+      </w:pPr>
+      <w:r>
+        <w:rPr>
+          <w:color w:val="444444"/>
+          <w:rtl w:val="0"/>
+        </w:rPr>
+        <w:t xml:space="preserve">Please see the AWS Database Migration Service user guide titled </w:t>
+      </w:r>
+      <w:r>
+        <w:rPr>
+          <w:b w:val="1"/>
+          <w:color w:val="444444"/>
+          <w:rtl w:val="0"/>
+        </w:rPr>
+        <w:t xml:space="preserve">Creating Tasks for Ongoing Replication Using AWS DMS </w:t>
+      </w:r>
+      <w:r>
+        <w:rPr>
+          <w:color w:val="444444"/>
+          <w:rtl w:val="0"/>
+        </w:rPr>
+        <w:t xml:space="preserve">(</w:t>
+      </w:r>
+      <w:hyperlink r:id="rId165">
+        <w:r>
+          <w:rPr>
+            <w:color w:val="1155cc"/>
+            <w:u w:val="single"/>
+            <w:rtl w:val="0"/>
+          </w:rPr>
+          <w:t xml:space="preserve">https://docs.aws.amazon.com/dms/latest/userguide/CHAP_Task.CDC.html</w:t>
+        </w:r>
+      </w:hyperlink>
+      <w:r>
+        <w:rPr>
+          <w:color w:val="444444"/>
+          <w:rtl w:val="0"/>
+        </w:rPr>
+        <w:t xml:space="preserve">), and the AWS Database Migration Service user guide titled</w:t>
+      </w:r>
+      <w:r>
+        <w:rPr>
+          <w:b w:val="1"/>
+          <w:color w:val="444444"/>
+          <w:rtl w:val="0"/>
+        </w:rPr>
+        <w:t xml:space="preserve"> Creating a Task </w:t>
+      </w:r>
+      <w:r>
+        <w:rPr>
+          <w:color w:val="444444"/>
+          <w:rtl w:val="0"/>
+        </w:rPr>
+        <w:t xml:space="preserve">(</w:t>
+      </w:r>
+      <w:hyperlink r:id="rId166">
+        <w:r>
+          <w:rPr>
+            <w:color w:val="1155cc"/>
+            <w:u w:val="single"/>
+            <w:rtl w:val="0"/>
+          </w:rPr>
+          <w:t xml:space="preserve">https://docs.aws.amazon.com/dms/latest/userguide/CHAP_Tasks.Creating.html</w:t>
+        </w:r>
+      </w:hyperlink>
+      <w:r>
+        <w:rPr>
+          <w:color w:val="444444"/>
+          <w:rtl w:val="0"/>
+        </w:rPr>
+        <w:t xml:space="preserve">)</w:t>
+      </w:r>
+    </w:p>
+    <w:p>
+      <w:pPr>
+        <w:rPr>
+          <w:b w:val="1"/>
+          <w:color w:val="444444"/>
+        </w:rPr>
+      </w:pPr>
+      <w:r>
+        <w:rPr>
+          <w:rtl w:val="0"/>
+        </w:rPr>
+      </w:r>
+    </w:p>
+    <w:p>
+      <w:pPr>
+        <w:rPr>
           <w:color w:val="444444"/>
         </w:rPr>
       </w:pPr>
@@ -37888,6 +38386,116 @@
     </w:lvl>
   </w:abstractNum>
   <w:abstractNum w:abstractNumId="41">
+    <w:lvl w:ilvl="0">
+      <w:start w:val="1"/>
+      <w:numFmt w:val="upperLetter"/>
+      <w:lvlText w:val="%1)"/>
+      <w:lvlJc w:val="left"/>
+      <w:pPr>
+        <w:ind w:left="720" w:hanging="360"/>
+      </w:pPr>
+      <w:rPr>
+        <w:u w:val="none"/>
+      </w:rPr>
+    </w:lvl>
+    <w:lvl w:ilvl="1">
+      <w:start w:val="1"/>
+      <w:numFmt w:val="lowerLetter"/>
+      <w:lvlText w:val="%2)"/>
+      <w:lvlJc w:val="left"/>
+      <w:pPr>
+        <w:ind w:left="1440" w:hanging="360"/>
+      </w:pPr>
+      <w:rPr>
+        <w:u w:val="none"/>
+      </w:rPr>
+    </w:lvl>
+    <w:lvl w:ilvl="2">
+      <w:start w:val="1"/>
+      <w:numFmt w:val="lowerRoman"/>
+      <w:lvlText w:val="%3)"/>
+      <w:lvlJc w:val="right"/>
+      <w:pPr>
+        <w:ind w:left="2160" w:hanging="360"/>
+      </w:pPr>
+      <w:rPr>
+        <w:u w:val="none"/>
+      </w:rPr>
+    </w:lvl>
+    <w:lvl w:ilvl="3">
+      <w:start w:val="1"/>
+      <w:numFmt w:val="decimal"/>
+      <w:lvlText w:val="(%4)"/>
+      <w:lvlJc w:val="left"/>
+      <w:pPr>
+        <w:ind w:left="2880" w:hanging="360"/>
+      </w:pPr>
+      <w:rPr>
+        <w:u w:val="none"/>
+      </w:rPr>
+    </w:lvl>
+    <w:lvl w:ilvl="4">
+      <w:start w:val="1"/>
+      <w:numFmt w:val="lowerLetter"/>
+      <w:lvlText w:val="(%5)"/>
+      <w:lvlJc w:val="left"/>
+      <w:pPr>
+        <w:ind w:left="3600" w:hanging="360"/>
+      </w:pPr>
+      <w:rPr>
+        <w:u w:val="none"/>
+      </w:rPr>
+    </w:lvl>
+    <w:lvl w:ilvl="5">
+      <w:start w:val="1"/>
+      <w:numFmt w:val="lowerRoman"/>
+      <w:lvlText w:val="(%6)"/>
+      <w:lvlJc w:val="right"/>
+      <w:pPr>
+        <w:ind w:left="4320" w:hanging="360"/>
+      </w:pPr>
+      <w:rPr>
+        <w:u w:val="none"/>
+      </w:rPr>
+    </w:lvl>
+    <w:lvl w:ilvl="6">
+      <w:start w:val="1"/>
+      <w:numFmt w:val="decimal"/>
+      <w:lvlText w:val="%7."/>
+      <w:lvlJc w:val="left"/>
+      <w:pPr>
+        <w:ind w:left="5040" w:hanging="360"/>
+      </w:pPr>
+      <w:rPr>
+        <w:u w:val="none"/>
+      </w:rPr>
+    </w:lvl>
+    <w:lvl w:ilvl="7">
+      <w:start w:val="1"/>
+      <w:numFmt w:val="lowerLetter"/>
+      <w:lvlText w:val="%8."/>
+      <w:lvlJc w:val="left"/>
+      <w:pPr>
+        <w:ind w:left="5760" w:hanging="360"/>
+      </w:pPr>
+      <w:rPr>
+        <w:u w:val="none"/>
+      </w:rPr>
+    </w:lvl>
+    <w:lvl w:ilvl="8">
+      <w:start w:val="1"/>
+      <w:numFmt w:val="lowerRoman"/>
+      <w:lvlText w:val="%9."/>
+      <w:lvlJc w:val="right"/>
+      <w:pPr>
+        <w:ind w:left="6480" w:hanging="360"/>
+      </w:pPr>
+      <w:rPr>
+        <w:u w:val="none"/>
+      </w:rPr>
+    </w:lvl>
+  </w:abstractNum>
+  <w:abstractNum w:abstractNumId="42">
     <w:lvl w:ilvl="0">
       <w:start w:val="1"/>
       <w:numFmt w:val="upperLetter"/>
@@ -38119,6 +38727,9 @@
   </w:num>
   <w:num w:numId="41">
     <w:abstractNumId w:val="41"/>
+  </w:num>
+  <w:num w:numId="42">
+    <w:abstractNumId w:val="42"/>
   </w:num>
 </w:numbering>
 </file>

</xml_diff>

<commit_message>
added question 43 to DA cert questions list #2
</commit_message>
<xml_diff>
--- a/public/Exam Notes/DA-Vincent-1-65-May-4.docx
+++ b/public/Exam Notes/DA-Vincent-1-65-May-4.docx
@@ -2798,12 +2798,12 @@
             <wp:inline distB="19050" distT="19050" distL="19050" distR="19050">
               <wp:extent cx="2075331" cy="2986088"/>
               <wp:effectExtent b="0" l="0" r="0" t="0"/>
-              <wp:docPr id="4" name="image2.png"/>
+              <wp:docPr id="7" name="image6.png"/>
               <a:graphic>
                 <a:graphicData uri="http://schemas.openxmlformats.org/drawingml/2006/picture">
                   <pic:pic>
                     <pic:nvPicPr>
-                      <pic:cNvPr id="0" name="image2.png"/>
+                      <pic:cNvPr id="0" name="image6.png"/>
                       <pic:cNvPicPr preferRelativeResize="0"/>
                     </pic:nvPicPr>
                     <pic:blipFill>
@@ -6514,7 +6514,7 @@
       <w:pPr>
         <w:numPr>
           <w:ilvl w:val="0"/>
-          <w:numId w:val="35"/>
+          <w:numId w:val="36"/>
         </w:numPr>
         <w:ind w:left="720" w:hanging="360"/>
         <w:rPr>
@@ -6549,7 +6549,7 @@
       <w:pPr>
         <w:numPr>
           <w:ilvl w:val="0"/>
-          <w:numId w:val="35"/>
+          <w:numId w:val="36"/>
         </w:numPr>
         <w:ind w:left="720" w:hanging="360"/>
         <w:rPr>
@@ -6585,7 +6585,7 @@
       <w:pPr>
         <w:numPr>
           <w:ilvl w:val="0"/>
-          <w:numId w:val="35"/>
+          <w:numId w:val="36"/>
         </w:numPr>
         <w:ind w:left="720" w:hanging="360"/>
         <w:rPr>
@@ -6634,7 +6634,7 @@
       <w:pPr>
         <w:numPr>
           <w:ilvl w:val="0"/>
-          <w:numId w:val="35"/>
+          <w:numId w:val="36"/>
         </w:numPr>
         <w:ind w:left="720" w:hanging="360"/>
         <w:rPr>
@@ -7253,7 +7253,7 @@
       <w:pPr>
         <w:numPr>
           <w:ilvl w:val="0"/>
-          <w:numId w:val="38"/>
+          <w:numId w:val="39"/>
         </w:numPr>
         <w:ind w:left="720" w:hanging="360"/>
         <w:rPr>
@@ -7273,7 +7273,7 @@
       <w:pPr>
         <w:numPr>
           <w:ilvl w:val="0"/>
-          <w:numId w:val="38"/>
+          <w:numId w:val="39"/>
         </w:numPr>
         <w:ind w:left="720" w:hanging="360"/>
         <w:rPr>
@@ -7294,7 +7294,7 @@
       <w:pPr>
         <w:numPr>
           <w:ilvl w:val="0"/>
-          <w:numId w:val="38"/>
+          <w:numId w:val="39"/>
         </w:numPr>
         <w:ind w:left="720" w:hanging="360"/>
         <w:rPr>
@@ -7315,7 +7315,7 @@
       <w:pPr>
         <w:numPr>
           <w:ilvl w:val="0"/>
-          <w:numId w:val="38"/>
+          <w:numId w:val="39"/>
         </w:numPr>
         <w:ind w:left="720" w:hanging="360"/>
         <w:rPr>
@@ -11008,7 +11008,7 @@
       <w:pPr>
         <w:numPr>
           <w:ilvl w:val="0"/>
-          <w:numId w:val="40"/>
+          <w:numId w:val="41"/>
         </w:numPr>
         <w:ind w:left="720" w:hanging="360"/>
         <w:rPr>
@@ -11028,7 +11028,7 @@
       <w:pPr>
         <w:numPr>
           <w:ilvl w:val="0"/>
-          <w:numId w:val="40"/>
+          <w:numId w:val="41"/>
         </w:numPr>
         <w:ind w:left="720" w:hanging="360"/>
         <w:rPr>
@@ -11049,7 +11049,7 @@
       <w:pPr>
         <w:numPr>
           <w:ilvl w:val="0"/>
-          <w:numId w:val="40"/>
+          <w:numId w:val="41"/>
         </w:numPr>
         <w:ind w:left="720" w:hanging="360"/>
         <w:rPr>
@@ -11070,7 +11070,7 @@
       <w:pPr>
         <w:numPr>
           <w:ilvl w:val="0"/>
-          <w:numId w:val="40"/>
+          <w:numId w:val="41"/>
         </w:numPr>
         <w:ind w:left="720" w:hanging="360"/>
         <w:rPr>
@@ -18979,7 +18979,7 @@
       <w:pPr>
         <w:numPr>
           <w:ilvl w:val="0"/>
-          <w:numId w:val="37"/>
+          <w:numId w:val="38"/>
         </w:numPr>
         <w:ind w:left="720" w:hanging="360"/>
         <w:rPr>
@@ -18998,7 +18998,7 @@
       <w:pPr>
         <w:numPr>
           <w:ilvl w:val="0"/>
-          <w:numId w:val="37"/>
+          <w:numId w:val="38"/>
         </w:numPr>
         <w:ind w:left="720" w:hanging="360"/>
         <w:rPr>
@@ -19017,7 +19017,7 @@
       <w:pPr>
         <w:numPr>
           <w:ilvl w:val="0"/>
-          <w:numId w:val="37"/>
+          <w:numId w:val="38"/>
         </w:numPr>
         <w:ind w:left="720" w:hanging="360"/>
         <w:rPr>
@@ -19036,7 +19036,7 @@
       <w:pPr>
         <w:numPr>
           <w:ilvl w:val="0"/>
-          <w:numId w:val="37"/>
+          <w:numId w:val="38"/>
         </w:numPr>
         <w:ind w:left="720" w:hanging="360"/>
         <w:rPr>
@@ -20389,7 +20389,7 @@
       <w:pPr>
         <w:numPr>
           <w:ilvl w:val="0"/>
-          <w:numId w:val="41"/>
+          <w:numId w:val="42"/>
         </w:numPr>
         <w:ind w:left="720" w:hanging="360"/>
         <w:rPr>
@@ -20408,7 +20408,7 @@
       <w:pPr>
         <w:numPr>
           <w:ilvl w:val="0"/>
-          <w:numId w:val="41"/>
+          <w:numId w:val="42"/>
         </w:numPr>
         <w:ind w:left="720" w:hanging="360"/>
         <w:rPr>
@@ -20427,7 +20427,7 @@
       <w:pPr>
         <w:numPr>
           <w:ilvl w:val="0"/>
-          <w:numId w:val="41"/>
+          <w:numId w:val="42"/>
         </w:numPr>
         <w:ind w:left="720" w:hanging="360"/>
         <w:rPr>
@@ -20446,7 +20446,7 @@
       <w:pPr>
         <w:numPr>
           <w:ilvl w:val="0"/>
-          <w:numId w:val="41"/>
+          <w:numId w:val="42"/>
         </w:numPr>
         <w:ind w:left="720" w:hanging="360"/>
         <w:rPr>
@@ -21216,12 +21216,12 @@
           <wp:inline distB="114300" distT="114300" distL="114300" distR="114300">
             <wp:extent cx="5943600" cy="4114800"/>
             <wp:effectExtent b="0" l="0" r="0" t="0"/>
-            <wp:docPr id="2" name="image1.png"/>
+            <wp:docPr id="4" name="image4.png"/>
             <a:graphic>
               <a:graphicData uri="http://schemas.openxmlformats.org/drawingml/2006/picture">
                 <pic:pic>
                   <pic:nvPicPr>
-                    <pic:cNvPr id="0" name="image1.png"/>
+                    <pic:cNvPr id="0" name="image4.png"/>
                     <pic:cNvPicPr preferRelativeResize="0"/>
                   </pic:nvPicPr>
                   <pic:blipFill>
@@ -25250,7 +25250,7 @@
       <w:pPr>
         <w:numPr>
           <w:ilvl w:val="0"/>
-          <w:numId w:val="42"/>
+          <w:numId w:val="43"/>
         </w:numPr>
         <w:ind w:left="720" w:hanging="360"/>
         <w:rPr>
@@ -25274,7 +25274,7 @@
       <w:pPr>
         <w:numPr>
           <w:ilvl w:val="0"/>
-          <w:numId w:val="42"/>
+          <w:numId w:val="43"/>
         </w:numPr>
         <w:ind w:left="720" w:hanging="360"/>
         <w:rPr>
@@ -25305,7 +25305,7 @@
       <w:pPr>
         <w:numPr>
           <w:ilvl w:val="0"/>
-          <w:numId w:val="42"/>
+          <w:numId w:val="43"/>
         </w:numPr>
         <w:ind w:left="720" w:hanging="360"/>
         <w:rPr>
@@ -25336,7 +25336,7 @@
       <w:pPr>
         <w:numPr>
           <w:ilvl w:val="0"/>
-          <w:numId w:val="42"/>
+          <w:numId w:val="43"/>
         </w:numPr>
         <w:ind w:left="720" w:hanging="360"/>
         <w:rPr>
@@ -25362,7 +25362,7 @@
       <w:pPr>
         <w:numPr>
           <w:ilvl w:val="0"/>
-          <w:numId w:val="42"/>
+          <w:numId w:val="43"/>
         </w:numPr>
         <w:ind w:left="720" w:hanging="360"/>
         <w:rPr>
@@ -27089,7 +27089,7 @@
       <w:pPr>
         <w:numPr>
           <w:ilvl w:val="0"/>
-          <w:numId w:val="36"/>
+          <w:numId w:val="37"/>
         </w:numPr>
         <w:ind w:left="720" w:hanging="360"/>
         <w:rPr>
@@ -27141,7 +27141,7 @@
       <w:pPr>
         <w:numPr>
           <w:ilvl w:val="0"/>
-          <w:numId w:val="36"/>
+          <w:numId w:val="37"/>
         </w:numPr>
         <w:ind w:left="720" w:hanging="360"/>
         <w:rPr>
@@ -27172,7 +27172,7 @@
       <w:pPr>
         <w:numPr>
           <w:ilvl w:val="0"/>
-          <w:numId w:val="36"/>
+          <w:numId w:val="37"/>
         </w:numPr>
         <w:ind w:left="720" w:hanging="360"/>
         <w:rPr>
@@ -27191,7 +27191,7 @@
       <w:pPr>
         <w:numPr>
           <w:ilvl w:val="0"/>
-          <w:numId w:val="36"/>
+          <w:numId w:val="37"/>
         </w:numPr>
         <w:ind w:left="720" w:hanging="360"/>
         <w:rPr>
@@ -27729,12 +27729,12 @@
             <wp:inline distB="19050" distT="19050" distL="19050" distR="19050">
               <wp:extent cx="3271838" cy="3688836"/>
               <wp:effectExtent b="0" l="0" r="0" t="0"/>
-              <wp:docPr id="3" name="image3.png"/>
+              <wp:docPr id="1" name="image7.png"/>
               <a:graphic>
                 <a:graphicData uri="http://schemas.openxmlformats.org/drawingml/2006/picture">
                   <pic:pic>
                     <pic:nvPicPr>
-                      <pic:cNvPr id="0" name="image3.png"/>
+                      <pic:cNvPr id="0" name="image7.png"/>
                       <pic:cNvPicPr preferRelativeResize="0"/>
                     </pic:nvPicPr>
                     <pic:blipFill>
@@ -28560,7 +28560,7 @@
       <w:pPr>
         <w:numPr>
           <w:ilvl w:val="0"/>
-          <w:numId w:val="39"/>
+          <w:numId w:val="40"/>
         </w:numPr>
         <w:ind w:left="720" w:hanging="360"/>
         <w:rPr>
@@ -28579,7 +28579,7 @@
       <w:pPr>
         <w:numPr>
           <w:ilvl w:val="0"/>
-          <w:numId w:val="39"/>
+          <w:numId w:val="40"/>
         </w:numPr>
         <w:ind w:left="720" w:hanging="360"/>
         <w:rPr>
@@ -28598,7 +28598,7 @@
       <w:pPr>
         <w:numPr>
           <w:ilvl w:val="0"/>
-          <w:numId w:val="39"/>
+          <w:numId w:val="40"/>
         </w:numPr>
         <w:ind w:left="720" w:hanging="360"/>
         <w:rPr>
@@ -28617,7 +28617,7 @@
       <w:pPr>
         <w:numPr>
           <w:ilvl w:val="0"/>
-          <w:numId w:val="39"/>
+          <w:numId w:val="40"/>
         </w:numPr>
         <w:ind w:left="720" w:hanging="360"/>
         <w:rPr>
@@ -30463,7 +30463,7 @@
       <w:pPr>
         <w:numPr>
           <w:ilvl w:val="0"/>
-          <w:numId w:val="34"/>
+          <w:numId w:val="35"/>
         </w:numPr>
         <w:ind w:left="720" w:hanging="360"/>
         <w:rPr>
@@ -30482,7 +30482,7 @@
       <w:pPr>
         <w:numPr>
           <w:ilvl w:val="0"/>
-          <w:numId w:val="34"/>
+          <w:numId w:val="35"/>
         </w:numPr>
         <w:ind w:left="720" w:hanging="360"/>
         <w:rPr>
@@ -30515,7 +30515,7 @@
       <w:pPr>
         <w:numPr>
           <w:ilvl w:val="0"/>
-          <w:numId w:val="34"/>
+          <w:numId w:val="35"/>
         </w:numPr>
         <w:ind w:left="720" w:hanging="360"/>
         <w:rPr>
@@ -30534,7 +30534,7 @@
       <w:pPr>
         <w:numPr>
           <w:ilvl w:val="0"/>
-          <w:numId w:val="34"/>
+          <w:numId w:val="35"/>
         </w:numPr>
         <w:ind w:left="720" w:hanging="360"/>
         <w:rPr>
@@ -31910,12 +31910,12 @@
           <wp:inline distB="114300" distT="114300" distL="114300" distR="114300">
             <wp:extent cx="5943600" cy="1968500"/>
             <wp:effectExtent b="0" l="0" r="0" t="0"/>
-            <wp:docPr id="1" name="image4.png"/>
+            <wp:docPr id="3" name="image5.png"/>
             <a:graphic>
               <a:graphicData uri="http://schemas.openxmlformats.org/drawingml/2006/picture">
                 <pic:pic>
                   <pic:nvPicPr>
-                    <pic:cNvPr id="0" name="image4.png"/>
+                    <pic:cNvPr id="0" name="image5.png"/>
                     <pic:cNvPicPr preferRelativeResize="0"/>
                   </pic:nvPicPr>
                   <pic:blipFill>
@@ -33974,6 +33974,857 @@
         </w:rPr>
       </w:r>
     </w:p>
+    <w:p>
+      <w:pPr>
+        <w:rPr/>
+      </w:pPr>
+      <w:r>
+        <w:rPr>
+          <w:rtl w:val="0"/>
+        </w:rPr>
+        <w:t xml:space="preserve">Question: 43</w:t>
+      </w:r>
+    </w:p>
+    <w:p>
+      <w:pPr>
+        <w:rPr>
+          <w:color w:val="999999"/>
+        </w:rPr>
+      </w:pPr>
+      <w:r>
+        <w:rPr>
+          <w:b w:val="1"/>
+          <w:rtl w:val="0"/>
+        </w:rPr>
+        <w:t xml:space="preserve">Main​ ​Topic​ ​:​ </w:t>
+      </w:r>
+      <w:r>
+        <w:rPr>
+          <w:color w:val="999999"/>
+          <w:rtl w:val="0"/>
+        </w:rPr>
+        <w:t xml:space="preserve">Data Analytics</w:t>
+      </w:r>
+    </w:p>
+    <w:p>
+      <w:pPr>
+        <w:rPr>
+          <w:b w:val="1"/>
+          <w:color w:val="999999"/>
+        </w:rPr>
+      </w:pPr>
+      <w:r>
+        <w:rPr>
+          <w:b w:val="1"/>
+          <w:rtl w:val="0"/>
+        </w:rPr>
+        <w:t xml:space="preserve">Sub​ ​Topic​ ​:​ </w:t>
+      </w:r>
+      <w:r>
+        <w:rPr>
+          <w:b w:val="1"/>
+          <w:color w:val="999999"/>
+          <w:rtl w:val="0"/>
+        </w:rPr>
+        <w:t xml:space="preserve">Determine an appropriate system for cataloging data and managing metadata</w:t>
+      </w:r>
+      <w:r>
+        <w:rPr>
+          <w:b w:val="1"/>
+          <w:color w:val="999999"/>
+          <w:rtl w:val="0"/>
+        </w:rPr>
+        <w:t xml:space="preserve"> </w:t>
+      </w:r>
+    </w:p>
+    <w:p>
+      <w:pPr>
+        <w:rPr>
+          <w:color w:val="999999"/>
+        </w:rPr>
+      </w:pPr>
+      <w:r>
+        <w:rPr>
+          <w:rtl w:val="0"/>
+        </w:rPr>
+      </w:r>
+    </w:p>
+    <w:p>
+      <w:pPr>
+        <w:rPr>
+          <w:b w:val="1"/>
+          <w:color w:val="999999"/>
+        </w:rPr>
+      </w:pPr>
+      <w:r>
+        <w:rPr>
+          <w:b w:val="1"/>
+          <w:rtl w:val="0"/>
+        </w:rPr>
+        <w:t xml:space="preserve">Domain: </w:t>
+      </w:r>
+      <w:r>
+        <w:rPr>
+          <w:color w:val="999999"/>
+          <w:rtl w:val="0"/>
+        </w:rPr>
+        <w:t xml:space="preserve">Storage and Data Management  </w:t>
+      </w:r>
+      <w:r>
+        <w:rPr>
+          <w:rtl w:val="0"/>
+        </w:rPr>
+      </w:r>
+    </w:p>
+    <w:p>
+      <w:pPr>
+        <w:rPr>
+          <w:b w:val="1"/>
+        </w:rPr>
+      </w:pPr>
+      <w:r>
+        <w:rPr>
+          <w:rtl w:val="0"/>
+        </w:rPr>
+      </w:r>
+    </w:p>
+    <w:p>
+      <w:pPr>
+        <w:rPr>
+          <w:rFonts w:ascii="Calibri" w:cs="Calibri" w:eastAsia="Calibri" w:hAnsi="Calibri"/>
+        </w:rPr>
+      </w:pPr>
+      <w:r>
+        <w:rPr>
+          <w:rFonts w:ascii="Calibri" w:cs="Calibri" w:eastAsia="Calibri" w:hAnsi="Calibri"/>
+          <w:b w:val="1"/>
+          <w:rtl w:val="0"/>
+        </w:rPr>
+        <w:t xml:space="preserve">Question text</w:t>
+      </w:r>
+      <w:r>
+        <w:rPr>
+          <w:rFonts w:ascii="Calibri" w:cs="Calibri" w:eastAsia="Calibri" w:hAnsi="Calibri"/>
+          <w:rtl w:val="0"/>
+        </w:rPr>
+        <w:t xml:space="preserve">: </w:t>
+      </w:r>
+    </w:p>
+    <w:p>
+      <w:pPr>
+        <w:rPr>
+          <w:color w:val="434343"/>
+        </w:rPr>
+      </w:pPr>
+      <w:r>
+        <w:rPr>
+          <w:color w:val="434343"/>
+          <w:rtl w:val="0"/>
+        </w:rPr>
+        <w:t xml:space="preserve">You work as a data analytics specialist for a regional bank that is building a data lake to hold information about their customers, their customers purchasing habits, and their customers accounts. They wish to use this data lake as the source for their real-time analytics that identifies potential fraudulent customer purchases as close to immediately as possible.</w:t>
+      </w:r>
+    </w:p>
+    <w:p>
+      <w:pPr>
+        <w:rPr>
+          <w:color w:val="434343"/>
+        </w:rPr>
+      </w:pPr>
+      <w:r>
+        <w:rPr>
+          <w:rtl w:val="0"/>
+        </w:rPr>
+      </w:r>
+    </w:p>
+    <w:p>
+      <w:pPr>
+        <w:rPr>
+          <w:color w:val="434343"/>
+        </w:rPr>
+      </w:pPr>
+      <w:r>
+        <w:rPr>
+          <w:color w:val="434343"/>
+          <w:rtl w:val="0"/>
+        </w:rPr>
+        <w:t xml:space="preserve">Due to the high availability and response time requirements of your data lake you have decided to use EMR as your big data platform. What features of EMR can you use to make your EMR cluster highly available in the most cost effective manner?</w:t>
+      </w:r>
+    </w:p>
+    <w:p>
+      <w:pPr>
+        <w:rPr>
+          <w:color w:val="434343"/>
+        </w:rPr>
+      </w:pPr>
+      <w:r>
+        <w:rPr>
+          <w:rtl w:val="0"/>
+        </w:rPr>
+      </w:r>
+    </w:p>
+    <w:p>
+      <w:pPr>
+        <w:numPr>
+          <w:ilvl w:val="0"/>
+          <w:numId w:val="34"/>
+        </w:numPr>
+        <w:ind w:left="720" w:hanging="360"/>
+        <w:rPr>
+          <w:color w:val="434343"/>
+        </w:rPr>
+      </w:pPr>
+      <w:r>
+        <w:rPr>
+          <w:color w:val="434343"/>
+          <w:rtl w:val="0"/>
+        </w:rPr>
+        <w:t xml:space="preserve">Create your EMR cluster with the default master and core node configuration. Use the Hadoop, Hive, Hue, and Pig software on your EMR cluster, taking advantage of Hadoop’s high availability feature.</w:t>
+      </w:r>
+    </w:p>
+    <w:p>
+      <w:pPr>
+        <w:numPr>
+          <w:ilvl w:val="0"/>
+          <w:numId w:val="34"/>
+        </w:numPr>
+        <w:ind w:left="720" w:hanging="360"/>
+        <w:rPr>
+          <w:color w:val="434343"/>
+        </w:rPr>
+      </w:pPr>
+      <w:r>
+        <w:rPr>
+          <w:color w:val="434343"/>
+          <w:rtl w:val="0"/>
+        </w:rPr>
+        <w:t xml:space="preserve">Create your EMR cluster with multiple master nodes using the default Hive metastore configuration. Use the Hadoop, Hive, Hue, and Pig software on your EMR cluster, taking advantage of Hadoop’s high availability feature. </w:t>
+      </w:r>
+    </w:p>
+    <w:p>
+      <w:pPr>
+        <w:numPr>
+          <w:ilvl w:val="0"/>
+          <w:numId w:val="34"/>
+        </w:numPr>
+        <w:ind w:left="720" w:hanging="360"/>
+        <w:rPr>
+          <w:color w:val="434343"/>
+        </w:rPr>
+      </w:pPr>
+      <w:r>
+        <w:rPr>
+          <w:color w:val="434343"/>
+          <w:rtl w:val="0"/>
+        </w:rPr>
+        <w:t xml:space="preserve">Create your EMR cluster with multiple master nodes using Glue as your external Hive metastore configuration. Use the Hadoop, Hive, Hue, and Pig software on your EMR cluster, taking advantage of Hadoop’s high availability feature. </w:t>
+      </w:r>
+    </w:p>
+    <w:p>
+      <w:pPr>
+        <w:numPr>
+          <w:ilvl w:val="0"/>
+          <w:numId w:val="34"/>
+        </w:numPr>
+        <w:ind w:left="720" w:hanging="360"/>
+        <w:rPr>
+          <w:color w:val="434343"/>
+        </w:rPr>
+      </w:pPr>
+      <w:r>
+        <w:rPr>
+          <w:color w:val="434343"/>
+          <w:rtl w:val="0"/>
+        </w:rPr>
+        <w:t xml:space="preserve">Create your EMR cluster with multiple master nodes using Aurora as your external Hive metastore configuration. Use the Hadoop, Hive, Hue, and Pig software on your EMR cluster, taking advantage of Hadoop’s high availability feature.</w:t>
+      </w:r>
+    </w:p>
+    <w:p>
+      <w:pPr>
+        <w:rPr>
+          <w:color w:val="434343"/>
+        </w:rPr>
+      </w:pPr>
+      <w:r>
+        <w:rPr>
+          <w:rtl w:val="0"/>
+        </w:rPr>
+      </w:r>
+    </w:p>
+    <w:p>
+      <w:pPr>
+        <w:rPr>
+          <w:color w:val="434343"/>
+        </w:rPr>
+      </w:pPr>
+      <w:r>
+        <w:rPr>
+          <w:rFonts w:ascii="Calibri" w:cs="Calibri" w:eastAsia="Calibri" w:hAnsi="Calibri"/>
+          <w:b w:val="1"/>
+          <w:rtl w:val="0"/>
+        </w:rPr>
+        <w:t xml:space="preserve">Answer:</w:t>
+      </w:r>
+      <w:r>
+        <w:rPr>
+          <w:color w:val="434343"/>
+          <w:rtl w:val="0"/>
+        </w:rPr>
+        <w:t xml:space="preserve"> C</w:t>
+      </w:r>
+    </w:p>
+    <w:p>
+      <w:pPr>
+        <w:rPr>
+          <w:color w:val="434343"/>
+        </w:rPr>
+      </w:pPr>
+      <w:r>
+        <w:rPr>
+          <w:rtl w:val="0"/>
+        </w:rPr>
+      </w:r>
+    </w:p>
+    <w:p>
+      <w:pPr>
+        <w:rPr>
+          <w:color w:val="434343"/>
+        </w:rPr>
+      </w:pPr>
+      <w:r>
+        <w:rPr>
+          <w:rFonts w:ascii="Calibri" w:cs="Calibri" w:eastAsia="Calibri" w:hAnsi="Calibri"/>
+          <w:b w:val="1"/>
+          <w:rtl w:val="0"/>
+        </w:rPr>
+        <w:t xml:space="preserve">Explanation:</w:t>
+      </w:r>
+      <w:r>
+        <w:rPr>
+          <w:rtl w:val="0"/>
+        </w:rPr>
+      </w:r>
+    </w:p>
+    <w:p>
+      <w:pPr>
+        <w:rPr>
+          <w:color w:val="444444"/>
+          <w:highlight w:val="white"/>
+        </w:rPr>
+      </w:pPr>
+      <w:r>
+        <w:rPr>
+          <w:color w:val="434343"/>
+          <w:rtl w:val="0"/>
+        </w:rPr>
+        <w:t xml:space="preserve">Option A is incorrect</w:t>
+      </w:r>
+      <w:r>
+        <w:rPr>
+          <w:color w:val="444444"/>
+          <w:highlight w:val="white"/>
+          <w:rtl w:val="0"/>
+        </w:rPr>
+        <w:t xml:space="preserve">. The default EMR cluster configuration uses one master node and two core core nodes. With only one master node your EMR cluster is not configured to be highly available. If the master node fails, your cluster will be inoperable. </w:t>
+        <w:br w:type="textWrapping"/>
+      </w:r>
+      <w:r>
+        <w:rPr>
+          <w:color w:val="434343"/>
+        </w:rPr>
+        <w:drawing>
+          <wp:inline distB="114300" distT="114300" distL="114300" distR="114300">
+            <wp:extent cx="5943600" cy="3695700"/>
+            <wp:effectExtent b="0" l="0" r="0" t="0"/>
+            <wp:docPr id="6" name="image1.png"/>
+            <a:graphic>
+              <a:graphicData uri="http://schemas.openxmlformats.org/drawingml/2006/picture">
+                <pic:pic>
+                  <pic:nvPicPr>
+                    <pic:cNvPr id="0" name="image1.png"/>
+                    <pic:cNvPicPr preferRelativeResize="0"/>
+                  </pic:nvPicPr>
+                  <pic:blipFill>
+                    <a:blip r:embed="rId167"/>
+                    <a:srcRect b="0" l="0" r="0" t="0"/>
+                    <a:stretch>
+                      <a:fillRect/>
+                    </a:stretch>
+                  </pic:blipFill>
+                  <pic:spPr>
+                    <a:xfrm>
+                      <a:off x="0" y="0"/>
+                      <a:ext cx="5943600" cy="3695700"/>
+                    </a:xfrm>
+                    <a:prstGeom prst="rect"/>
+                    <a:ln/>
+                  </pic:spPr>
+                </pic:pic>
+              </a:graphicData>
+            </a:graphic>
+          </wp:inline>
+        </w:drawing>
+      </w:r>
+      <w:r>
+        <w:rPr>
+          <w:rtl w:val="0"/>
+        </w:rPr>
+      </w:r>
+    </w:p>
+    <w:p>
+      <w:pPr>
+        <w:rPr>
+          <w:color w:val="444444"/>
+          <w:highlight w:val="white"/>
+        </w:rPr>
+      </w:pPr>
+      <w:r>
+        <w:rPr>
+          <w:rtl w:val="0"/>
+        </w:rPr>
+      </w:r>
+    </w:p>
+    <w:p>
+      <w:pPr>
+        <w:rPr>
+          <w:color w:val="444444"/>
+          <w:highlight w:val="white"/>
+        </w:rPr>
+      </w:pPr>
+      <w:r>
+        <w:rPr>
+          <w:color w:val="444444"/>
+          <w:highlight w:val="white"/>
+          <w:rtl w:val="0"/>
+        </w:rPr>
+        <w:t xml:space="preserve">Option B is incorrect. The multiple master option will give you 3 master nodes, one active and two standby master nodes. If the active node fails, EMR automatically fails over to one of the standby nodes, making it the new master. However, if you use the default configuration for your Hive metastore, specifically storing the metadata in a MySQL instance on the active master node’s file system, if the active master fails, you will lose your Hive metadata.</w:t>
+        <w:br w:type="textWrapping"/>
+      </w:r>
+      <w:r>
+        <w:rPr>
+          <w:color w:val="434343"/>
+        </w:rPr>
+        <w:drawing>
+          <wp:inline distB="114300" distT="114300" distL="114300" distR="114300">
+            <wp:extent cx="5943600" cy="2895600"/>
+            <wp:effectExtent b="0" l="0" r="0" t="0"/>
+            <wp:docPr id="5" name="image3.png"/>
+            <a:graphic>
+              <a:graphicData uri="http://schemas.openxmlformats.org/drawingml/2006/picture">
+                <pic:pic>
+                  <pic:nvPicPr>
+                    <pic:cNvPr id="0" name="image3.png"/>
+                    <pic:cNvPicPr preferRelativeResize="0"/>
+                  </pic:nvPicPr>
+                  <pic:blipFill>
+                    <a:blip r:embed="rId168"/>
+                    <a:srcRect b="0" l="0" r="0" t="0"/>
+                    <a:stretch>
+                      <a:fillRect/>
+                    </a:stretch>
+                  </pic:blipFill>
+                  <pic:spPr>
+                    <a:xfrm>
+                      <a:off x="0" y="0"/>
+                      <a:ext cx="5943600" cy="2895600"/>
+                    </a:xfrm>
+                    <a:prstGeom prst="rect"/>
+                    <a:ln/>
+                  </pic:spPr>
+                </pic:pic>
+              </a:graphicData>
+            </a:graphic>
+          </wp:inline>
+        </w:drawing>
+      </w:r>
+      <w:r>
+        <w:rPr>
+          <w:rtl w:val="0"/>
+        </w:rPr>
+      </w:r>
+    </w:p>
+    <w:p>
+      <w:pPr>
+        <w:rPr>
+          <w:color w:val="444444"/>
+          <w:highlight w:val="white"/>
+        </w:rPr>
+      </w:pPr>
+      <w:r>
+        <w:rPr>
+          <w:rtl w:val="0"/>
+        </w:rPr>
+      </w:r>
+    </w:p>
+    <w:p>
+      <w:pPr>
+        <w:rPr>
+          <w:color w:val="444444"/>
+          <w:highlight w:val="white"/>
+        </w:rPr>
+      </w:pPr>
+      <w:r>
+        <w:rPr>
+          <w:color w:val="444444"/>
+          <w:highlight w:val="white"/>
+          <w:rtl w:val="0"/>
+        </w:rPr>
+        <w:t xml:space="preserve">Option C is correct. The multiple master option will give you 3 master nodes, one active and two standby master nodes. If the active node fails, EMR automatically fails over to one of the standby nodes, making it the new master. Selecting Glue as your external Hive metastore prevents the active master node from becoming a single point of failure.</w:t>
+        <w:br w:type="textWrapping"/>
+      </w:r>
+      <w:r>
+        <w:rPr>
+          <w:color w:val="444444"/>
+          <w:highlight w:val="white"/>
+        </w:rPr>
+        <w:drawing>
+          <wp:inline distB="114300" distT="114300" distL="114300" distR="114300">
+            <wp:extent cx="5943600" cy="2946400"/>
+            <wp:effectExtent b="0" l="0" r="0" t="0"/>
+            <wp:docPr id="2" name="image2.png"/>
+            <a:graphic>
+              <a:graphicData uri="http://schemas.openxmlformats.org/drawingml/2006/picture">
+                <pic:pic>
+                  <pic:nvPicPr>
+                    <pic:cNvPr id="0" name="image2.png"/>
+                    <pic:cNvPicPr preferRelativeResize="0"/>
+                  </pic:nvPicPr>
+                  <pic:blipFill>
+                    <a:blip r:embed="rId169"/>
+                    <a:srcRect b="0" l="0" r="0" t="0"/>
+                    <a:stretch>
+                      <a:fillRect/>
+                    </a:stretch>
+                  </pic:blipFill>
+                  <pic:spPr>
+                    <a:xfrm>
+                      <a:off x="0" y="0"/>
+                      <a:ext cx="5943600" cy="2946400"/>
+                    </a:xfrm>
+                    <a:prstGeom prst="rect"/>
+                    <a:ln/>
+                  </pic:spPr>
+                </pic:pic>
+              </a:graphicData>
+            </a:graphic>
+          </wp:inline>
+        </w:drawing>
+      </w:r>
+      <w:r>
+        <w:rPr>
+          <w:color w:val="444444"/>
+          <w:highlight w:val="white"/>
+          <w:rtl w:val="0"/>
+        </w:rPr>
+        <w:br w:type="textWrapping"/>
+      </w:r>
+    </w:p>
+    <w:p>
+      <w:pPr>
+        <w:rPr>
+          <w:rFonts w:ascii="Calibri" w:cs="Calibri" w:eastAsia="Calibri" w:hAnsi="Calibri"/>
+          <w:b w:val="1"/>
+        </w:rPr>
+      </w:pPr>
+      <w:r>
+        <w:rPr>
+          <w:color w:val="444444"/>
+          <w:highlight w:val="white"/>
+          <w:rtl w:val="0"/>
+        </w:rPr>
+        <w:t xml:space="preserve">Option D is incorrect. While using Aurora to hold your external Hive metastore is a viable option, it is not as cost effective as using Glue as your external Hive metastore.</w:t>
+        <w:br w:type="textWrapping"/>
+        <w:br w:type="textWrapping"/>
+      </w:r>
+      <w:r>
+        <w:rPr>
+          <w:rFonts w:ascii="Calibri" w:cs="Calibri" w:eastAsia="Calibri" w:hAnsi="Calibri"/>
+          <w:b w:val="1"/>
+          <w:rtl w:val="0"/>
+        </w:rPr>
+        <w:t xml:space="preserve">Reference:</w:t>
+      </w:r>
+    </w:p>
+    <w:p>
+      <w:pPr>
+        <w:rPr>
+          <w:color w:val="444444"/>
+        </w:rPr>
+      </w:pPr>
+      <w:r>
+        <w:rPr>
+          <w:color w:val="444444"/>
+          <w:rtl w:val="0"/>
+        </w:rPr>
+        <w:t xml:space="preserve">Please see the Amazon EMR management guide titled</w:t>
+      </w:r>
+      <w:r>
+        <w:rPr>
+          <w:b w:val="1"/>
+          <w:color w:val="444444"/>
+          <w:rtl w:val="0"/>
+        </w:rPr>
+        <w:t xml:space="preserve"> Plan and Configure Master Nodes </w:t>
+      </w:r>
+      <w:r>
+        <w:rPr>
+          <w:color w:val="444444"/>
+          <w:rtl w:val="0"/>
+        </w:rPr>
+        <w:t xml:space="preserve">(</w:t>
+      </w:r>
+      <w:hyperlink r:id="rId170">
+        <w:r>
+          <w:rPr>
+            <w:color w:val="1155cc"/>
+            <w:u w:val="single"/>
+            <w:rtl w:val="0"/>
+          </w:rPr>
+          <w:t xml:space="preserve">https://docs.aws.amazon.com/emr/latest/ManagementGuide/emr-plan-ha.html</w:t>
+        </w:r>
+      </w:hyperlink>
+      <w:r>
+        <w:rPr>
+          <w:color w:val="444444"/>
+          <w:rtl w:val="0"/>
+        </w:rPr>
+        <w:t xml:space="preserve">), the Amazon EMR management guide titled</w:t>
+      </w:r>
+      <w:r>
+        <w:rPr>
+          <w:b w:val="1"/>
+          <w:color w:val="444444"/>
+          <w:rtl w:val="0"/>
+        </w:rPr>
+        <w:t xml:space="preserve"> Supported Applications and Features </w:t>
+      </w:r>
+      <w:r>
+        <w:rPr>
+          <w:color w:val="444444"/>
+          <w:rtl w:val="0"/>
+        </w:rPr>
+        <w:t xml:space="preserve">(</w:t>
+      </w:r>
+      <w:hyperlink r:id="rId171">
+        <w:r>
+          <w:rPr>
+            <w:color w:val="1155cc"/>
+            <w:u w:val="single"/>
+            <w:rtl w:val="0"/>
+          </w:rPr>
+          <w:t xml:space="preserve">https://docs.aws.amazon.com/emr/latest/ManagementGuide/emr-plan-ha-applications.html</w:t>
+        </w:r>
+      </w:hyperlink>
+      <w:r>
+        <w:rPr>
+          <w:color w:val="444444"/>
+          <w:rtl w:val="0"/>
+        </w:rPr>
+        <w:t xml:space="preserve">), the Amazon EMR release guide titled</w:t>
+      </w:r>
+      <w:r>
+        <w:rPr>
+          <w:b w:val="1"/>
+          <w:color w:val="444444"/>
+          <w:rtl w:val="0"/>
+        </w:rPr>
+        <w:t xml:space="preserve"> Configuring an External Metastore for Hive </w:t>
+      </w:r>
+      <w:r>
+        <w:rPr>
+          <w:color w:val="444444"/>
+          <w:rtl w:val="0"/>
+        </w:rPr>
+        <w:t xml:space="preserve">(</w:t>
+      </w:r>
+      <w:hyperlink r:id="rId172">
+        <w:r>
+          <w:rPr>
+            <w:color w:val="1155cc"/>
+            <w:u w:val="single"/>
+            <w:rtl w:val="0"/>
+          </w:rPr>
+          <w:t xml:space="preserve">https://docs.aws.amazon.com/emr/latest/ReleaseGuide/emr-metastore-external-hive.html</w:t>
+        </w:r>
+      </w:hyperlink>
+      <w:r>
+        <w:rPr>
+          <w:color w:val="444444"/>
+          <w:rtl w:val="0"/>
+        </w:rPr>
+        <w:t xml:space="preserve">), the </w:t>
+      </w:r>
+      <w:r>
+        <w:rPr>
+          <w:b w:val="1"/>
+          <w:color w:val="444444"/>
+          <w:rtl w:val="0"/>
+        </w:rPr>
+        <w:t xml:space="preserve">Apache Hadoop HDFS High Availability page</w:t>
+      </w:r>
+      <w:r>
+        <w:rPr>
+          <w:color w:val="444444"/>
+          <w:rtl w:val="0"/>
+        </w:rPr>
+        <w:t xml:space="preserve"> (</w:t>
+      </w:r>
+      <w:hyperlink r:id="rId173">
+        <w:r>
+          <w:rPr>
+            <w:color w:val="1155cc"/>
+            <w:u w:val="single"/>
+            <w:rtl w:val="0"/>
+          </w:rPr>
+          <w:t xml:space="preserve">https://hadoop.apache.org/docs/stable/hadoop-project-dist/hadoop-hdfs/HDFSHighAvailabilityWithNFS.html</w:t>
+        </w:r>
+      </w:hyperlink>
+      <w:r>
+        <w:rPr>
+          <w:color w:val="444444"/>
+          <w:rtl w:val="0"/>
+        </w:rPr>
+        <w:t xml:space="preserve">), the </w:t>
+      </w:r>
+      <w:r>
+        <w:rPr>
+          <w:b w:val="1"/>
+          <w:color w:val="444444"/>
+          <w:rtl w:val="0"/>
+        </w:rPr>
+        <w:t xml:space="preserve">Apache Hadoop ResourceManager High Availability page </w:t>
+      </w:r>
+      <w:r>
+        <w:rPr>
+          <w:color w:val="444444"/>
+          <w:rtl w:val="0"/>
+        </w:rPr>
+        <w:t xml:space="preserve">(</w:t>
+      </w:r>
+      <w:hyperlink r:id="rId174">
+        <w:r>
+          <w:rPr>
+            <w:color w:val="1155cc"/>
+            <w:u w:val="single"/>
+            <w:rtl w:val="0"/>
+          </w:rPr>
+          <w:t xml:space="preserve">https://hadoop.apache.org/docs/current/hadoop-yarn/hadoop-yarn-site/ResourceManagerHA.html</w:t>
+        </w:r>
+      </w:hyperlink>
+      <w:r>
+        <w:rPr>
+          <w:color w:val="444444"/>
+          <w:rtl w:val="0"/>
+        </w:rPr>
+        <w:t xml:space="preserve">), and the </w:t>
+      </w:r>
+      <w:r>
+        <w:rPr>
+          <w:b w:val="1"/>
+          <w:color w:val="444444"/>
+          <w:rtl w:val="0"/>
+        </w:rPr>
+        <w:t xml:space="preserve">Amazon EMR overview page</w:t>
+      </w:r>
+      <w:r>
+        <w:rPr>
+          <w:color w:val="444444"/>
+          <w:rtl w:val="0"/>
+        </w:rPr>
+        <w:t xml:space="preserve"> (</w:t>
+      </w:r>
+      <w:hyperlink r:id="rId175">
+        <w:r>
+          <w:rPr>
+            <w:color w:val="1155cc"/>
+            <w:u w:val="single"/>
+            <w:rtl w:val="0"/>
+          </w:rPr>
+          <w:t xml:space="preserve">https://aws.amazon.com/emr/?whats-new-cards.sort-by=item.additionalFields.postDateTime&amp;whats-new-cards.sort-order=desc</w:t>
+        </w:r>
+      </w:hyperlink>
+      <w:r>
+        <w:rPr>
+          <w:color w:val="444444"/>
+          <w:rtl w:val="0"/>
+        </w:rPr>
+        <w:t xml:space="preserve">)</w:t>
+      </w:r>
+    </w:p>
+    <w:p>
+      <w:pPr>
+        <w:rPr>
+          <w:color w:val="444444"/>
+        </w:rPr>
+      </w:pPr>
+      <w:r>
+        <w:rPr>
+          <w:rtl w:val="0"/>
+        </w:rPr>
+      </w:r>
+    </w:p>
+    <w:p>
+      <w:pPr>
+        <w:rPr>
+          <w:b w:val="1"/>
+          <w:color w:val="444444"/>
+        </w:rPr>
+      </w:pPr>
+      <w:r>
+        <w:rPr>
+          <w:rtl w:val="0"/>
+        </w:rPr>
+      </w:r>
+    </w:p>
+    <w:p>
+      <w:pPr>
+        <w:rPr>
+          <w:b w:val="1"/>
+          <w:color w:val="444444"/>
+        </w:rPr>
+      </w:pPr>
+      <w:r>
+        <w:rPr>
+          <w:rtl w:val="0"/>
+        </w:rPr>
+      </w:r>
+    </w:p>
+    <w:p>
+      <w:pPr>
+        <w:rPr>
+          <w:b w:val="1"/>
+          <w:color w:val="444444"/>
+        </w:rPr>
+      </w:pPr>
+      <w:r>
+        <w:rPr>
+          <w:rtl w:val="0"/>
+        </w:rPr>
+      </w:r>
+    </w:p>
+    <w:p>
+      <w:pPr>
+        <w:rPr>
+          <w:color w:val="444444"/>
+        </w:rPr>
+      </w:pPr>
+      <w:r>
+        <w:rPr>
+          <w:rtl w:val="0"/>
+        </w:rPr>
+      </w:r>
+    </w:p>
+    <w:p>
+      <w:pPr>
+        <w:rPr>
+          <w:color w:val="444444"/>
+        </w:rPr>
+      </w:pPr>
+      <w:r>
+        <w:rPr>
+          <w:rtl w:val="0"/>
+        </w:rPr>
+      </w:r>
+    </w:p>
     <w:sectPr>
       <w:pgSz w:h="15840" w:w="12240"/>
       <w:pgMar w:bottom="1440" w:top="1440" w:left="1440" w:right="1440" w:header="720" w:footer="720"/>
@@ -38496,6 +39347,116 @@
     </w:lvl>
   </w:abstractNum>
   <w:abstractNum w:abstractNumId="42">
+    <w:lvl w:ilvl="0">
+      <w:start w:val="1"/>
+      <w:numFmt w:val="upperLetter"/>
+      <w:lvlText w:val="%1)"/>
+      <w:lvlJc w:val="left"/>
+      <w:pPr>
+        <w:ind w:left="720" w:hanging="360"/>
+      </w:pPr>
+      <w:rPr>
+        <w:u w:val="none"/>
+      </w:rPr>
+    </w:lvl>
+    <w:lvl w:ilvl="1">
+      <w:start w:val="1"/>
+      <w:numFmt w:val="lowerLetter"/>
+      <w:lvlText w:val="%2)"/>
+      <w:lvlJc w:val="left"/>
+      <w:pPr>
+        <w:ind w:left="1440" w:hanging="360"/>
+      </w:pPr>
+      <w:rPr>
+        <w:u w:val="none"/>
+      </w:rPr>
+    </w:lvl>
+    <w:lvl w:ilvl="2">
+      <w:start w:val="1"/>
+      <w:numFmt w:val="lowerRoman"/>
+      <w:lvlText w:val="%3)"/>
+      <w:lvlJc w:val="right"/>
+      <w:pPr>
+        <w:ind w:left="2160" w:hanging="360"/>
+      </w:pPr>
+      <w:rPr>
+        <w:u w:val="none"/>
+      </w:rPr>
+    </w:lvl>
+    <w:lvl w:ilvl="3">
+      <w:start w:val="1"/>
+      <w:numFmt w:val="decimal"/>
+      <w:lvlText w:val="(%4)"/>
+      <w:lvlJc w:val="left"/>
+      <w:pPr>
+        <w:ind w:left="2880" w:hanging="360"/>
+      </w:pPr>
+      <w:rPr>
+        <w:u w:val="none"/>
+      </w:rPr>
+    </w:lvl>
+    <w:lvl w:ilvl="4">
+      <w:start w:val="1"/>
+      <w:numFmt w:val="lowerLetter"/>
+      <w:lvlText w:val="(%5)"/>
+      <w:lvlJc w:val="left"/>
+      <w:pPr>
+        <w:ind w:left="3600" w:hanging="360"/>
+      </w:pPr>
+      <w:rPr>
+        <w:u w:val="none"/>
+      </w:rPr>
+    </w:lvl>
+    <w:lvl w:ilvl="5">
+      <w:start w:val="1"/>
+      <w:numFmt w:val="lowerRoman"/>
+      <w:lvlText w:val="(%6)"/>
+      <w:lvlJc w:val="right"/>
+      <w:pPr>
+        <w:ind w:left="4320" w:hanging="360"/>
+      </w:pPr>
+      <w:rPr>
+        <w:u w:val="none"/>
+      </w:rPr>
+    </w:lvl>
+    <w:lvl w:ilvl="6">
+      <w:start w:val="1"/>
+      <w:numFmt w:val="decimal"/>
+      <w:lvlText w:val="%7."/>
+      <w:lvlJc w:val="left"/>
+      <w:pPr>
+        <w:ind w:left="5040" w:hanging="360"/>
+      </w:pPr>
+      <w:rPr>
+        <w:u w:val="none"/>
+      </w:rPr>
+    </w:lvl>
+    <w:lvl w:ilvl="7">
+      <w:start w:val="1"/>
+      <w:numFmt w:val="lowerLetter"/>
+      <w:lvlText w:val="%8."/>
+      <w:lvlJc w:val="left"/>
+      <w:pPr>
+        <w:ind w:left="5760" w:hanging="360"/>
+      </w:pPr>
+      <w:rPr>
+        <w:u w:val="none"/>
+      </w:rPr>
+    </w:lvl>
+    <w:lvl w:ilvl="8">
+      <w:start w:val="1"/>
+      <w:numFmt w:val="lowerRoman"/>
+      <w:lvlText w:val="%9."/>
+      <w:lvlJc w:val="right"/>
+      <w:pPr>
+        <w:ind w:left="6480" w:hanging="360"/>
+      </w:pPr>
+      <w:rPr>
+        <w:u w:val="none"/>
+      </w:rPr>
+    </w:lvl>
+  </w:abstractNum>
+  <w:abstractNum w:abstractNumId="43">
     <w:lvl w:ilvl="0">
       <w:start w:val="1"/>
       <w:numFmt w:val="upperLetter"/>
@@ -38730,6 +39691,9 @@
   </w:num>
   <w:num w:numId="42">
     <w:abstractNumId w:val="42"/>
+  </w:num>
+  <w:num w:numId="43">
+    <w:abstractNumId w:val="43"/>
   </w:num>
 </w:numbering>
 </file>

</xml_diff>

<commit_message>
added question 44 to DA cert questions list #2
</commit_message>
<xml_diff>
--- a/public/Exam Notes/DA-Vincent-1-65-May-4.docx
+++ b/public/Exam Notes/DA-Vincent-1-65-May-4.docx
@@ -2798,12 +2798,12 @@
             <wp:inline distB="19050" distT="19050" distL="19050" distR="19050">
               <wp:extent cx="2075331" cy="2986088"/>
               <wp:effectExtent b="0" l="0" r="0" t="0"/>
-              <wp:docPr id="7" name="image6.png"/>
+              <wp:docPr id="7" name="image3.png"/>
               <a:graphic>
                 <a:graphicData uri="http://schemas.openxmlformats.org/drawingml/2006/picture">
                   <pic:pic>
                     <pic:nvPicPr>
-                      <pic:cNvPr id="0" name="image6.png"/>
+                      <pic:cNvPr id="0" name="image3.png"/>
                       <pic:cNvPicPr preferRelativeResize="0"/>
                     </pic:nvPicPr>
                     <pic:blipFill>
@@ -3635,7 +3635,7 @@
       <w:pPr>
         <w:numPr>
           <w:ilvl w:val="0"/>
-          <w:numId w:val="32"/>
+          <w:numId w:val="33"/>
         </w:numPr>
         <w:ind w:left="720" w:hanging="360"/>
         <w:rPr>
@@ -3667,7 +3667,7 @@
       <w:pPr>
         <w:numPr>
           <w:ilvl w:val="0"/>
-          <w:numId w:val="32"/>
+          <w:numId w:val="33"/>
         </w:numPr>
         <w:ind w:left="720" w:hanging="360"/>
         <w:rPr>
@@ -3703,7 +3703,7 @@
       <w:pPr>
         <w:numPr>
           <w:ilvl w:val="0"/>
-          <w:numId w:val="32"/>
+          <w:numId w:val="33"/>
         </w:numPr>
         <w:ind w:left="720" w:hanging="360"/>
         <w:rPr>
@@ -3736,7 +3736,7 @@
       <w:pPr>
         <w:numPr>
           <w:ilvl w:val="0"/>
-          <w:numId w:val="32"/>
+          <w:numId w:val="33"/>
         </w:numPr>
         <w:ind w:left="720" w:hanging="360"/>
         <w:rPr>
@@ -6514,7 +6514,7 @@
       <w:pPr>
         <w:numPr>
           <w:ilvl w:val="0"/>
-          <w:numId w:val="36"/>
+          <w:numId w:val="37"/>
         </w:numPr>
         <w:ind w:left="720" w:hanging="360"/>
         <w:rPr>
@@ -6549,7 +6549,7 @@
       <w:pPr>
         <w:numPr>
           <w:ilvl w:val="0"/>
-          <w:numId w:val="36"/>
+          <w:numId w:val="37"/>
         </w:numPr>
         <w:ind w:left="720" w:hanging="360"/>
         <w:rPr>
@@ -6585,7 +6585,7 @@
       <w:pPr>
         <w:numPr>
           <w:ilvl w:val="0"/>
-          <w:numId w:val="36"/>
+          <w:numId w:val="37"/>
         </w:numPr>
         <w:ind w:left="720" w:hanging="360"/>
         <w:rPr>
@@ -6634,7 +6634,7 @@
       <w:pPr>
         <w:numPr>
           <w:ilvl w:val="0"/>
-          <w:numId w:val="36"/>
+          <w:numId w:val="37"/>
         </w:numPr>
         <w:ind w:left="720" w:hanging="360"/>
         <w:rPr>
@@ -7253,7 +7253,7 @@
       <w:pPr>
         <w:numPr>
           <w:ilvl w:val="0"/>
-          <w:numId w:val="39"/>
+          <w:numId w:val="40"/>
         </w:numPr>
         <w:ind w:left="720" w:hanging="360"/>
         <w:rPr>
@@ -7273,7 +7273,7 @@
       <w:pPr>
         <w:numPr>
           <w:ilvl w:val="0"/>
-          <w:numId w:val="39"/>
+          <w:numId w:val="40"/>
         </w:numPr>
         <w:ind w:left="720" w:hanging="360"/>
         <w:rPr>
@@ -7294,7 +7294,7 @@
       <w:pPr>
         <w:numPr>
           <w:ilvl w:val="0"/>
-          <w:numId w:val="39"/>
+          <w:numId w:val="40"/>
         </w:numPr>
         <w:ind w:left="720" w:hanging="360"/>
         <w:rPr>
@@ -7315,7 +7315,7 @@
       <w:pPr>
         <w:numPr>
           <w:ilvl w:val="0"/>
-          <w:numId w:val="39"/>
+          <w:numId w:val="40"/>
         </w:numPr>
         <w:ind w:left="720" w:hanging="360"/>
         <w:rPr>
@@ -7924,7 +7924,7 @@
       <w:pPr>
         <w:numPr>
           <w:ilvl w:val="0"/>
-          <w:numId w:val="27"/>
+          <w:numId w:val="28"/>
         </w:numPr>
         <w:ind w:left="720" w:hanging="360"/>
         <w:rPr>
@@ -7944,7 +7944,7 @@
       <w:pPr>
         <w:numPr>
           <w:ilvl w:val="0"/>
-          <w:numId w:val="27"/>
+          <w:numId w:val="28"/>
         </w:numPr>
         <w:ind w:left="720" w:hanging="360"/>
         <w:rPr>
@@ -7965,7 +7965,7 @@
       <w:pPr>
         <w:numPr>
           <w:ilvl w:val="0"/>
-          <w:numId w:val="27"/>
+          <w:numId w:val="28"/>
         </w:numPr>
         <w:ind w:left="720" w:hanging="360"/>
         <w:rPr>
@@ -7986,7 +7986,7 @@
       <w:pPr>
         <w:numPr>
           <w:ilvl w:val="0"/>
-          <w:numId w:val="27"/>
+          <w:numId w:val="28"/>
         </w:numPr>
         <w:ind w:left="720" w:hanging="360"/>
         <w:rPr>
@@ -8682,7 +8682,7 @@
       <w:pPr>
         <w:numPr>
           <w:ilvl w:val="0"/>
-          <w:numId w:val="31"/>
+          <w:numId w:val="32"/>
         </w:numPr>
         <w:ind w:left="720" w:hanging="360"/>
         <w:rPr>
@@ -8702,7 +8702,7 @@
       <w:pPr>
         <w:numPr>
           <w:ilvl w:val="0"/>
-          <w:numId w:val="31"/>
+          <w:numId w:val="32"/>
         </w:numPr>
         <w:ind w:left="720" w:hanging="360"/>
         <w:rPr>
@@ -8723,7 +8723,7 @@
       <w:pPr>
         <w:numPr>
           <w:ilvl w:val="0"/>
-          <w:numId w:val="31"/>
+          <w:numId w:val="32"/>
         </w:numPr>
         <w:ind w:left="720" w:hanging="360"/>
         <w:rPr>
@@ -8744,7 +8744,7 @@
       <w:pPr>
         <w:numPr>
           <w:ilvl w:val="0"/>
-          <w:numId w:val="31"/>
+          <w:numId w:val="32"/>
         </w:numPr>
         <w:ind w:left="720" w:hanging="360"/>
         <w:rPr>
@@ -9411,7 +9411,7 @@
       <w:pPr>
         <w:numPr>
           <w:ilvl w:val="0"/>
-          <w:numId w:val="23"/>
+          <w:numId w:val="24"/>
         </w:numPr>
         <w:ind w:left="720" w:hanging="360"/>
         <w:rPr>
@@ -9431,7 +9431,7 @@
       <w:pPr>
         <w:numPr>
           <w:ilvl w:val="0"/>
-          <w:numId w:val="23"/>
+          <w:numId w:val="24"/>
         </w:numPr>
         <w:ind w:left="720" w:hanging="360"/>
         <w:rPr>
@@ -9452,7 +9452,7 @@
       <w:pPr>
         <w:numPr>
           <w:ilvl w:val="0"/>
-          <w:numId w:val="23"/>
+          <w:numId w:val="24"/>
         </w:numPr>
         <w:ind w:left="720" w:hanging="360"/>
         <w:rPr>
@@ -9473,7 +9473,7 @@
       <w:pPr>
         <w:numPr>
           <w:ilvl w:val="0"/>
-          <w:numId w:val="23"/>
+          <w:numId w:val="24"/>
         </w:numPr>
         <w:ind w:left="720" w:hanging="360"/>
         <w:rPr>
@@ -11008,7 +11008,7 @@
       <w:pPr>
         <w:numPr>
           <w:ilvl w:val="0"/>
-          <w:numId w:val="41"/>
+          <w:numId w:val="42"/>
         </w:numPr>
         <w:ind w:left="720" w:hanging="360"/>
         <w:rPr>
@@ -11028,7 +11028,7 @@
       <w:pPr>
         <w:numPr>
           <w:ilvl w:val="0"/>
-          <w:numId w:val="41"/>
+          <w:numId w:val="42"/>
         </w:numPr>
         <w:ind w:left="720" w:hanging="360"/>
         <w:rPr>
@@ -11049,7 +11049,7 @@
       <w:pPr>
         <w:numPr>
           <w:ilvl w:val="0"/>
-          <w:numId w:val="41"/>
+          <w:numId w:val="42"/>
         </w:numPr>
         <w:ind w:left="720" w:hanging="360"/>
         <w:rPr>
@@ -11070,7 +11070,7 @@
       <w:pPr>
         <w:numPr>
           <w:ilvl w:val="0"/>
-          <w:numId w:val="41"/>
+          <w:numId w:val="42"/>
         </w:numPr>
         <w:ind w:left="720" w:hanging="360"/>
         <w:rPr>
@@ -11761,7 +11761,7 @@
       <w:pPr>
         <w:numPr>
           <w:ilvl w:val="0"/>
-          <w:numId w:val="22"/>
+          <w:numId w:val="23"/>
         </w:numPr>
         <w:ind w:left="720" w:hanging="360"/>
         <w:rPr>
@@ -11781,7 +11781,7 @@
       <w:pPr>
         <w:numPr>
           <w:ilvl w:val="0"/>
-          <w:numId w:val="22"/>
+          <w:numId w:val="23"/>
         </w:numPr>
         <w:ind w:left="720" w:hanging="360"/>
         <w:rPr>
@@ -11802,7 +11802,7 @@
       <w:pPr>
         <w:numPr>
           <w:ilvl w:val="0"/>
-          <w:numId w:val="22"/>
+          <w:numId w:val="23"/>
         </w:numPr>
         <w:ind w:left="720" w:hanging="360"/>
         <w:rPr>
@@ -11823,7 +11823,7 @@
       <w:pPr>
         <w:numPr>
           <w:ilvl w:val="0"/>
-          <w:numId w:val="22"/>
+          <w:numId w:val="23"/>
         </w:numPr>
         <w:ind w:left="720" w:hanging="360"/>
         <w:rPr>
@@ -13256,7 +13256,7 @@
       <w:pPr>
         <w:numPr>
           <w:ilvl w:val="0"/>
-          <w:numId w:val="20"/>
+          <w:numId w:val="21"/>
         </w:numPr>
         <w:ind w:left="720" w:hanging="360"/>
         <w:rPr>
@@ -13280,7 +13280,7 @@
       <w:pPr>
         <w:numPr>
           <w:ilvl w:val="0"/>
-          <w:numId w:val="20"/>
+          <w:numId w:val="21"/>
         </w:numPr>
         <w:ind w:left="720" w:hanging="360"/>
         <w:rPr>
@@ -13304,7 +13304,7 @@
       <w:pPr>
         <w:numPr>
           <w:ilvl w:val="0"/>
-          <w:numId w:val="20"/>
+          <w:numId w:val="21"/>
         </w:numPr>
         <w:ind w:left="720" w:hanging="360"/>
         <w:rPr>
@@ -13329,7 +13329,7 @@
       <w:pPr>
         <w:numPr>
           <w:ilvl w:val="0"/>
-          <w:numId w:val="20"/>
+          <w:numId w:val="21"/>
         </w:numPr>
         <w:ind w:left="720" w:hanging="360"/>
         <w:rPr>
@@ -14000,7 +14000,7 @@
       <w:pPr>
         <w:numPr>
           <w:ilvl w:val="0"/>
-          <w:numId w:val="25"/>
+          <w:numId w:val="26"/>
         </w:numPr>
         <w:ind w:left="720" w:hanging="360"/>
         <w:rPr>
@@ -14024,7 +14024,7 @@
       <w:pPr>
         <w:numPr>
           <w:ilvl w:val="0"/>
-          <w:numId w:val="25"/>
+          <w:numId w:val="26"/>
         </w:numPr>
         <w:ind w:left="720" w:hanging="360"/>
         <w:rPr>
@@ -14048,7 +14048,7 @@
       <w:pPr>
         <w:numPr>
           <w:ilvl w:val="0"/>
-          <w:numId w:val="25"/>
+          <w:numId w:val="26"/>
         </w:numPr>
         <w:ind w:left="720" w:hanging="360"/>
         <w:rPr>
@@ -14073,7 +14073,7 @@
       <w:pPr>
         <w:numPr>
           <w:ilvl w:val="0"/>
-          <w:numId w:val="25"/>
+          <w:numId w:val="26"/>
         </w:numPr>
         <w:ind w:left="720" w:hanging="360"/>
         <w:rPr>
@@ -14764,7 +14764,7 @@
       <w:pPr>
         <w:numPr>
           <w:ilvl w:val="0"/>
-          <w:numId w:val="24"/>
+          <w:numId w:val="25"/>
         </w:numPr>
         <w:ind w:left="720" w:hanging="360"/>
         <w:rPr>
@@ -14788,7 +14788,7 @@
       <w:pPr>
         <w:numPr>
           <w:ilvl w:val="0"/>
-          <w:numId w:val="24"/>
+          <w:numId w:val="25"/>
         </w:numPr>
         <w:ind w:left="720" w:hanging="360"/>
         <w:rPr>
@@ -14812,7 +14812,7 @@
       <w:pPr>
         <w:numPr>
           <w:ilvl w:val="0"/>
-          <w:numId w:val="24"/>
+          <w:numId w:val="25"/>
         </w:numPr>
         <w:ind w:left="720" w:hanging="360"/>
         <w:rPr>
@@ -14837,7 +14837,7 @@
       <w:pPr>
         <w:numPr>
           <w:ilvl w:val="0"/>
-          <w:numId w:val="24"/>
+          <w:numId w:val="25"/>
         </w:numPr>
         <w:ind w:left="720" w:hanging="360"/>
         <w:rPr>
@@ -15531,7 +15531,7 @@
       <w:pPr>
         <w:numPr>
           <w:ilvl w:val="0"/>
-          <w:numId w:val="26"/>
+          <w:numId w:val="27"/>
         </w:numPr>
         <w:ind w:left="720" w:hanging="360"/>
         <w:rPr>
@@ -15555,7 +15555,7 @@
       <w:pPr>
         <w:numPr>
           <w:ilvl w:val="0"/>
-          <w:numId w:val="26"/>
+          <w:numId w:val="27"/>
         </w:numPr>
         <w:ind w:left="720" w:hanging="360"/>
         <w:rPr>
@@ -15579,7 +15579,7 @@
       <w:pPr>
         <w:numPr>
           <w:ilvl w:val="0"/>
-          <w:numId w:val="26"/>
+          <w:numId w:val="27"/>
         </w:numPr>
         <w:ind w:left="720" w:hanging="360"/>
         <w:rPr>
@@ -15604,7 +15604,7 @@
       <w:pPr>
         <w:numPr>
           <w:ilvl w:val="0"/>
-          <w:numId w:val="26"/>
+          <w:numId w:val="27"/>
         </w:numPr>
         <w:ind w:left="720" w:hanging="360"/>
         <w:rPr>
@@ -18337,7 +18337,7 @@
       <w:pPr>
         <w:numPr>
           <w:ilvl w:val="0"/>
-          <w:numId w:val="33"/>
+          <w:numId w:val="34"/>
         </w:numPr>
         <w:ind w:left="720" w:hanging="360"/>
         <w:rPr>
@@ -18356,7 +18356,7 @@
       <w:pPr>
         <w:numPr>
           <w:ilvl w:val="0"/>
-          <w:numId w:val="33"/>
+          <w:numId w:val="34"/>
         </w:numPr>
         <w:ind w:left="720" w:hanging="360"/>
         <w:rPr>
@@ -18375,7 +18375,7 @@
       <w:pPr>
         <w:numPr>
           <w:ilvl w:val="0"/>
-          <w:numId w:val="33"/>
+          <w:numId w:val="34"/>
         </w:numPr>
         <w:ind w:left="720" w:hanging="360"/>
         <w:rPr>
@@ -18399,7 +18399,7 @@
       <w:pPr>
         <w:numPr>
           <w:ilvl w:val="0"/>
-          <w:numId w:val="33"/>
+          <w:numId w:val="34"/>
         </w:numPr>
         <w:ind w:left="720" w:hanging="360"/>
         <w:rPr>
@@ -18979,7 +18979,7 @@
       <w:pPr>
         <w:numPr>
           <w:ilvl w:val="0"/>
-          <w:numId w:val="38"/>
+          <w:numId w:val="39"/>
         </w:numPr>
         <w:ind w:left="720" w:hanging="360"/>
         <w:rPr>
@@ -18998,7 +18998,7 @@
       <w:pPr>
         <w:numPr>
           <w:ilvl w:val="0"/>
-          <w:numId w:val="38"/>
+          <w:numId w:val="39"/>
         </w:numPr>
         <w:ind w:left="720" w:hanging="360"/>
         <w:rPr>
@@ -19017,7 +19017,7 @@
       <w:pPr>
         <w:numPr>
           <w:ilvl w:val="0"/>
-          <w:numId w:val="38"/>
+          <w:numId w:val="39"/>
         </w:numPr>
         <w:ind w:left="720" w:hanging="360"/>
         <w:rPr>
@@ -19036,7 +19036,7 @@
       <w:pPr>
         <w:numPr>
           <w:ilvl w:val="0"/>
-          <w:numId w:val="38"/>
+          <w:numId w:val="39"/>
         </w:numPr>
         <w:ind w:left="720" w:hanging="360"/>
         <w:rPr>
@@ -19646,7 +19646,7 @@
       <w:pPr>
         <w:numPr>
           <w:ilvl w:val="0"/>
-          <w:numId w:val="21"/>
+          <w:numId w:val="22"/>
         </w:numPr>
         <w:ind w:left="720" w:hanging="360"/>
         <w:rPr>
@@ -19679,7 +19679,7 @@
       <w:pPr>
         <w:numPr>
           <w:ilvl w:val="0"/>
-          <w:numId w:val="21"/>
+          <w:numId w:val="22"/>
         </w:numPr>
         <w:ind w:left="720" w:hanging="360"/>
         <w:rPr>
@@ -19698,7 +19698,7 @@
       <w:pPr>
         <w:numPr>
           <w:ilvl w:val="0"/>
-          <w:numId w:val="21"/>
+          <w:numId w:val="22"/>
         </w:numPr>
         <w:ind w:left="720" w:hanging="360"/>
         <w:rPr>
@@ -19731,7 +19731,7 @@
       <w:pPr>
         <w:numPr>
           <w:ilvl w:val="0"/>
-          <w:numId w:val="21"/>
+          <w:numId w:val="22"/>
         </w:numPr>
         <w:ind w:left="720" w:hanging="360"/>
         <w:rPr>
@@ -20389,7 +20389,7 @@
       <w:pPr>
         <w:numPr>
           <w:ilvl w:val="0"/>
-          <w:numId w:val="42"/>
+          <w:numId w:val="43"/>
         </w:numPr>
         <w:ind w:left="720" w:hanging="360"/>
         <w:rPr>
@@ -20408,7 +20408,7 @@
       <w:pPr>
         <w:numPr>
           <w:ilvl w:val="0"/>
-          <w:numId w:val="42"/>
+          <w:numId w:val="43"/>
         </w:numPr>
         <w:ind w:left="720" w:hanging="360"/>
         <w:rPr>
@@ -20427,7 +20427,7 @@
       <w:pPr>
         <w:numPr>
           <w:ilvl w:val="0"/>
-          <w:numId w:val="42"/>
+          <w:numId w:val="43"/>
         </w:numPr>
         <w:ind w:left="720" w:hanging="360"/>
         <w:rPr>
@@ -20446,7 +20446,7 @@
       <w:pPr>
         <w:numPr>
           <w:ilvl w:val="0"/>
-          <w:numId w:val="42"/>
+          <w:numId w:val="43"/>
         </w:numPr>
         <w:ind w:left="720" w:hanging="360"/>
         <w:rPr>
@@ -21216,12 +21216,12 @@
           <wp:inline distB="114300" distT="114300" distL="114300" distR="114300">
             <wp:extent cx="5943600" cy="4114800"/>
             <wp:effectExtent b="0" l="0" r="0" t="0"/>
-            <wp:docPr id="4" name="image4.png"/>
+            <wp:docPr id="4" name="image7.png"/>
             <a:graphic>
               <a:graphicData uri="http://schemas.openxmlformats.org/drawingml/2006/picture">
                 <pic:pic>
                   <pic:nvPicPr>
-                    <pic:cNvPr id="0" name="image4.png"/>
+                    <pic:cNvPr id="0" name="image7.png"/>
                     <pic:cNvPicPr preferRelativeResize="0"/>
                   </pic:nvPicPr>
                   <pic:blipFill>
@@ -23829,7 +23829,7 @@
       <w:pPr>
         <w:numPr>
           <w:ilvl w:val="0"/>
-          <w:numId w:val="30"/>
+          <w:numId w:val="31"/>
         </w:numPr>
         <w:ind w:left="720" w:hanging="360"/>
         <w:rPr>
@@ -23848,7 +23848,7 @@
       <w:pPr>
         <w:numPr>
           <w:ilvl w:val="0"/>
-          <w:numId w:val="30"/>
+          <w:numId w:val="31"/>
         </w:numPr>
         <w:ind w:left="720" w:hanging="360"/>
         <w:rPr>
@@ -23879,7 +23879,7 @@
       <w:pPr>
         <w:numPr>
           <w:ilvl w:val="0"/>
-          <w:numId w:val="30"/>
+          <w:numId w:val="31"/>
         </w:numPr>
         <w:ind w:left="720" w:hanging="360"/>
         <w:rPr>
@@ -23914,7 +23914,7 @@
       <w:pPr>
         <w:numPr>
           <w:ilvl w:val="0"/>
-          <w:numId w:val="30"/>
+          <w:numId w:val="31"/>
         </w:numPr>
         <w:ind w:left="720" w:hanging="360"/>
         <w:rPr>
@@ -25250,7 +25250,7 @@
       <w:pPr>
         <w:numPr>
           <w:ilvl w:val="0"/>
-          <w:numId w:val="43"/>
+          <w:numId w:val="44"/>
         </w:numPr>
         <w:ind w:left="720" w:hanging="360"/>
         <w:rPr>
@@ -25274,7 +25274,7 @@
       <w:pPr>
         <w:numPr>
           <w:ilvl w:val="0"/>
-          <w:numId w:val="43"/>
+          <w:numId w:val="44"/>
         </w:numPr>
         <w:ind w:left="720" w:hanging="360"/>
         <w:rPr>
@@ -25305,7 +25305,7 @@
       <w:pPr>
         <w:numPr>
           <w:ilvl w:val="0"/>
-          <w:numId w:val="43"/>
+          <w:numId w:val="44"/>
         </w:numPr>
         <w:ind w:left="720" w:hanging="360"/>
         <w:rPr>
@@ -25336,7 +25336,7 @@
       <w:pPr>
         <w:numPr>
           <w:ilvl w:val="0"/>
-          <w:numId w:val="43"/>
+          <w:numId w:val="44"/>
         </w:numPr>
         <w:ind w:left="720" w:hanging="360"/>
         <w:rPr>
@@ -25362,7 +25362,7 @@
       <w:pPr>
         <w:numPr>
           <w:ilvl w:val="0"/>
-          <w:numId w:val="43"/>
+          <w:numId w:val="44"/>
         </w:numPr>
         <w:ind w:left="720" w:hanging="360"/>
         <w:rPr>
@@ -27089,7 +27089,7 @@
       <w:pPr>
         <w:numPr>
           <w:ilvl w:val="0"/>
-          <w:numId w:val="37"/>
+          <w:numId w:val="38"/>
         </w:numPr>
         <w:ind w:left="720" w:hanging="360"/>
         <w:rPr>
@@ -27141,7 +27141,7 @@
       <w:pPr>
         <w:numPr>
           <w:ilvl w:val="0"/>
-          <w:numId w:val="37"/>
+          <w:numId w:val="38"/>
         </w:numPr>
         <w:ind w:left="720" w:hanging="360"/>
         <w:rPr>
@@ -27172,7 +27172,7 @@
       <w:pPr>
         <w:numPr>
           <w:ilvl w:val="0"/>
-          <w:numId w:val="37"/>
+          <w:numId w:val="38"/>
         </w:numPr>
         <w:ind w:left="720" w:hanging="360"/>
         <w:rPr>
@@ -27191,7 +27191,7 @@
       <w:pPr>
         <w:numPr>
           <w:ilvl w:val="0"/>
-          <w:numId w:val="37"/>
+          <w:numId w:val="38"/>
         </w:numPr>
         <w:ind w:left="720" w:hanging="360"/>
         <w:rPr>
@@ -27729,12 +27729,12 @@
             <wp:inline distB="19050" distT="19050" distL="19050" distR="19050">
               <wp:extent cx="3271838" cy="3688836"/>
               <wp:effectExtent b="0" l="0" r="0" t="0"/>
-              <wp:docPr id="1" name="image7.png"/>
+              <wp:docPr id="1" name="image2.png"/>
               <a:graphic>
                 <a:graphicData uri="http://schemas.openxmlformats.org/drawingml/2006/picture">
                   <pic:pic>
                     <pic:nvPicPr>
-                      <pic:cNvPr id="0" name="image7.png"/>
+                      <pic:cNvPr id="0" name="image2.png"/>
                       <pic:cNvPicPr preferRelativeResize="0"/>
                     </pic:nvPicPr>
                     <pic:blipFill>
@@ -27795,7 +27795,7 @@
       <w:pPr>
         <w:numPr>
           <w:ilvl w:val="0"/>
-          <w:numId w:val="28"/>
+          <w:numId w:val="29"/>
         </w:numPr>
         <w:ind w:left="720" w:hanging="360"/>
         <w:rPr>
@@ -27833,7 +27833,7 @@
       <w:pPr>
         <w:numPr>
           <w:ilvl w:val="0"/>
-          <w:numId w:val="28"/>
+          <w:numId w:val="29"/>
         </w:numPr>
         <w:ind w:left="720" w:hanging="360"/>
         <w:rPr>
@@ -27864,7 +27864,7 @@
       <w:pPr>
         <w:numPr>
           <w:ilvl w:val="0"/>
-          <w:numId w:val="28"/>
+          <w:numId w:val="29"/>
         </w:numPr>
         <w:ind w:left="720" w:hanging="360"/>
         <w:rPr>
@@ -27911,7 +27911,7 @@
       <w:pPr>
         <w:numPr>
           <w:ilvl w:val="0"/>
-          <w:numId w:val="28"/>
+          <w:numId w:val="29"/>
         </w:numPr>
         <w:ind w:left="720" w:hanging="360"/>
         <w:rPr>
@@ -28560,7 +28560,7 @@
       <w:pPr>
         <w:numPr>
           <w:ilvl w:val="0"/>
-          <w:numId w:val="40"/>
+          <w:numId w:val="41"/>
         </w:numPr>
         <w:ind w:left="720" w:hanging="360"/>
         <w:rPr>
@@ -28579,7 +28579,7 @@
       <w:pPr>
         <w:numPr>
           <w:ilvl w:val="0"/>
-          <w:numId w:val="40"/>
+          <w:numId w:val="41"/>
         </w:numPr>
         <w:ind w:left="720" w:hanging="360"/>
         <w:rPr>
@@ -28598,7 +28598,7 @@
       <w:pPr>
         <w:numPr>
           <w:ilvl w:val="0"/>
-          <w:numId w:val="40"/>
+          <w:numId w:val="41"/>
         </w:numPr>
         <w:ind w:left="720" w:hanging="360"/>
         <w:rPr>
@@ -28617,7 +28617,7 @@
       <w:pPr>
         <w:numPr>
           <w:ilvl w:val="0"/>
-          <w:numId w:val="40"/>
+          <w:numId w:val="41"/>
         </w:numPr>
         <w:ind w:left="720" w:hanging="360"/>
         <w:rPr>
@@ -30463,7 +30463,7 @@
       <w:pPr>
         <w:numPr>
           <w:ilvl w:val="0"/>
-          <w:numId w:val="35"/>
+          <w:numId w:val="36"/>
         </w:numPr>
         <w:ind w:left="720" w:hanging="360"/>
         <w:rPr>
@@ -30482,7 +30482,7 @@
       <w:pPr>
         <w:numPr>
           <w:ilvl w:val="0"/>
-          <w:numId w:val="35"/>
+          <w:numId w:val="36"/>
         </w:numPr>
         <w:ind w:left="720" w:hanging="360"/>
         <w:rPr>
@@ -30515,7 +30515,7 @@
       <w:pPr>
         <w:numPr>
           <w:ilvl w:val="0"/>
-          <w:numId w:val="35"/>
+          <w:numId w:val="36"/>
         </w:numPr>
         <w:ind w:left="720" w:hanging="360"/>
         <w:rPr>
@@ -30534,7 +30534,7 @@
       <w:pPr>
         <w:numPr>
           <w:ilvl w:val="0"/>
-          <w:numId w:val="35"/>
+          <w:numId w:val="36"/>
         </w:numPr>
         <w:ind w:left="720" w:hanging="360"/>
         <w:rPr>
@@ -33069,7 +33069,7 @@
       <w:pPr>
         <w:numPr>
           <w:ilvl w:val="0"/>
-          <w:numId w:val="29"/>
+          <w:numId w:val="30"/>
         </w:numPr>
         <w:ind w:left="720" w:hanging="360"/>
         <w:rPr>
@@ -33095,7 +33095,7 @@
       <w:pPr>
         <w:numPr>
           <w:ilvl w:val="0"/>
-          <w:numId w:val="29"/>
+          <w:numId w:val="30"/>
         </w:numPr>
         <w:ind w:left="720" w:hanging="360"/>
         <w:rPr>
@@ -33114,7 +33114,7 @@
       <w:pPr>
         <w:numPr>
           <w:ilvl w:val="0"/>
-          <w:numId w:val="29"/>
+          <w:numId w:val="30"/>
         </w:numPr>
         <w:ind w:left="720" w:hanging="360"/>
         <w:rPr>
@@ -33133,7 +33133,7 @@
       <w:pPr>
         <w:numPr>
           <w:ilvl w:val="0"/>
-          <w:numId w:val="29"/>
+          <w:numId w:val="30"/>
         </w:numPr>
         <w:ind w:left="720" w:hanging="360"/>
         <w:rPr>
@@ -34166,7 +34166,7 @@
       <w:pPr>
         <w:numPr>
           <w:ilvl w:val="0"/>
-          <w:numId w:val="34"/>
+          <w:numId w:val="35"/>
         </w:numPr>
         <w:ind w:left="720" w:hanging="360"/>
         <w:rPr>
@@ -34185,7 +34185,7 @@
       <w:pPr>
         <w:numPr>
           <w:ilvl w:val="0"/>
-          <w:numId w:val="34"/>
+          <w:numId w:val="35"/>
         </w:numPr>
         <w:ind w:left="720" w:hanging="360"/>
         <w:rPr>
@@ -34204,7 +34204,7 @@
       <w:pPr>
         <w:numPr>
           <w:ilvl w:val="0"/>
-          <w:numId w:val="34"/>
+          <w:numId w:val="35"/>
         </w:numPr>
         <w:ind w:left="720" w:hanging="360"/>
         <w:rPr>
@@ -34223,7 +34223,7 @@
       <w:pPr>
         <w:numPr>
           <w:ilvl w:val="0"/>
-          <w:numId w:val="34"/>
+          <w:numId w:val="35"/>
         </w:numPr>
         <w:ind w:left="720" w:hanging="360"/>
         <w:rPr>
@@ -34335,12 +34335,12 @@
           <wp:inline distB="114300" distT="114300" distL="114300" distR="114300">
             <wp:extent cx="5943600" cy="3695700"/>
             <wp:effectExtent b="0" l="0" r="0" t="0"/>
-            <wp:docPr id="6" name="image1.png"/>
+            <wp:docPr id="6" name="image6.png"/>
             <a:graphic>
               <a:graphicData uri="http://schemas.openxmlformats.org/drawingml/2006/picture">
                 <pic:pic>
                   <pic:nvPicPr>
-                    <pic:cNvPr id="0" name="image1.png"/>
+                    <pic:cNvPr id="0" name="image6.png"/>
                     <pic:cNvPicPr preferRelativeResize="0"/>
                   </pic:nvPicPr>
                   <pic:blipFill>
@@ -34407,12 +34407,12 @@
           <wp:inline distB="114300" distT="114300" distL="114300" distR="114300">
             <wp:extent cx="5943600" cy="2895600"/>
             <wp:effectExtent b="0" l="0" r="0" t="0"/>
-            <wp:docPr id="5" name="image3.png"/>
+            <wp:docPr id="5" name="image4.png"/>
             <a:graphic>
               <a:graphicData uri="http://schemas.openxmlformats.org/drawingml/2006/picture">
                 <pic:pic>
                   <pic:nvPicPr>
-                    <pic:cNvPr id="0" name="image3.png"/>
+                    <pic:cNvPr id="0" name="image4.png"/>
                     <pic:cNvPicPr preferRelativeResize="0"/>
                   </pic:nvPicPr>
                   <pic:blipFill>
@@ -34480,12 +34480,12 @@
           <wp:inline distB="114300" distT="114300" distL="114300" distR="114300">
             <wp:extent cx="5943600" cy="2946400"/>
             <wp:effectExtent b="0" l="0" r="0" t="0"/>
-            <wp:docPr id="2" name="image2.png"/>
+            <wp:docPr id="2" name="image1.png"/>
             <a:graphic>
               <a:graphicData uri="http://schemas.openxmlformats.org/drawingml/2006/picture">
                 <pic:pic>
                   <pic:nvPicPr>
-                    <pic:cNvPr id="0" name="image2.png"/>
+                    <pic:cNvPr id="0" name="image1.png"/>
                     <pic:cNvPicPr preferRelativeResize="0"/>
                   </pic:nvPicPr>
                   <pic:blipFill>
@@ -34803,19 +34803,623 @@
     </w:p>
     <w:p>
       <w:pPr>
-        <w:rPr>
-          <w:color w:val="444444"/>
-        </w:rPr>
-      </w:pPr>
-      <w:r>
-        <w:rPr>
-          <w:rtl w:val="0"/>
-        </w:rPr>
-      </w:r>
-    </w:p>
-    <w:p>
-      <w:pPr>
-        <w:rPr>
+        <w:rPr/>
+      </w:pPr>
+      <w:r>
+        <w:rPr>
+          <w:rtl w:val="0"/>
+        </w:rPr>
+        <w:t xml:space="preserve">Question: 44</w:t>
+      </w:r>
+    </w:p>
+    <w:p>
+      <w:pPr>
+        <w:rPr>
+          <w:color w:val="999999"/>
+        </w:rPr>
+      </w:pPr>
+      <w:r>
+        <w:rPr>
+          <w:b w:val="1"/>
+          <w:rtl w:val="0"/>
+        </w:rPr>
+        <w:t xml:space="preserve">Main​ ​Topic​ ​:​ </w:t>
+      </w:r>
+      <w:r>
+        <w:rPr>
+          <w:color w:val="999999"/>
+          <w:rtl w:val="0"/>
+        </w:rPr>
+        <w:t xml:space="preserve">Data Analytics</w:t>
+      </w:r>
+    </w:p>
+    <w:p>
+      <w:pPr>
+        <w:rPr>
+          <w:b w:val="1"/>
+          <w:color w:val="999999"/>
+        </w:rPr>
+      </w:pPr>
+      <w:r>
+        <w:rPr>
+          <w:b w:val="1"/>
+          <w:rtl w:val="0"/>
+        </w:rPr>
+        <w:t xml:space="preserve">Sub​ ​Topic​ ​:​ </w:t>
+      </w:r>
+      <w:r>
+        <w:rPr>
+          <w:b w:val="1"/>
+          <w:color w:val="999999"/>
+          <w:rtl w:val="0"/>
+        </w:rPr>
+        <w:t xml:space="preserve">Automate and operationalize a data processing solution</w:t>
+      </w:r>
+      <w:r>
+        <w:rPr>
+          <w:b w:val="1"/>
+          <w:color w:val="999999"/>
+          <w:rtl w:val="0"/>
+        </w:rPr>
+        <w:t xml:space="preserve"> </w:t>
+      </w:r>
+    </w:p>
+    <w:p>
+      <w:pPr>
+        <w:rPr>
+          <w:color w:val="999999"/>
+        </w:rPr>
+      </w:pPr>
+      <w:r>
+        <w:rPr>
+          <w:rtl w:val="0"/>
+        </w:rPr>
+      </w:r>
+    </w:p>
+    <w:p>
+      <w:pPr>
+        <w:rPr>
+          <w:b w:val="1"/>
+          <w:color w:val="999999"/>
+        </w:rPr>
+      </w:pPr>
+      <w:r>
+        <w:rPr>
+          <w:b w:val="1"/>
+          <w:rtl w:val="0"/>
+        </w:rPr>
+        <w:t xml:space="preserve">Domain: </w:t>
+      </w:r>
+      <w:r>
+        <w:rPr>
+          <w:color w:val="999999"/>
+          <w:rtl w:val="0"/>
+        </w:rPr>
+        <w:t xml:space="preserve">Processing  </w:t>
+      </w:r>
+      <w:r>
+        <w:rPr>
+          <w:rtl w:val="0"/>
+        </w:rPr>
+      </w:r>
+    </w:p>
+    <w:p>
+      <w:pPr>
+        <w:rPr>
+          <w:b w:val="1"/>
+        </w:rPr>
+      </w:pPr>
+      <w:r>
+        <w:rPr>
+          <w:rtl w:val="0"/>
+        </w:rPr>
+      </w:r>
+    </w:p>
+    <w:p>
+      <w:pPr>
+        <w:rPr>
+          <w:rFonts w:ascii="Calibri" w:cs="Calibri" w:eastAsia="Calibri" w:hAnsi="Calibri"/>
+        </w:rPr>
+      </w:pPr>
+      <w:r>
+        <w:rPr>
+          <w:rFonts w:ascii="Calibri" w:cs="Calibri" w:eastAsia="Calibri" w:hAnsi="Calibri"/>
+          <w:b w:val="1"/>
+          <w:rtl w:val="0"/>
+        </w:rPr>
+        <w:t xml:space="preserve">Question text</w:t>
+      </w:r>
+      <w:r>
+        <w:rPr>
+          <w:rFonts w:ascii="Calibri" w:cs="Calibri" w:eastAsia="Calibri" w:hAnsi="Calibri"/>
+          <w:rtl w:val="0"/>
+        </w:rPr>
+        <w:t xml:space="preserve">: </w:t>
+      </w:r>
+    </w:p>
+    <w:p>
+      <w:pPr>
+        <w:rPr>
+          <w:color w:val="434343"/>
+        </w:rPr>
+      </w:pPr>
+      <w:r>
+        <w:rPr>
+          <w:color w:val="434343"/>
+          <w:rtl w:val="0"/>
+        </w:rPr>
+        <w:t xml:space="preserve">You work as a data scientist for an automobile manufacturer that has an EMR cluster that is used to populate your S3 data lake with automobile information such as sales across regions and countries, parts source partner performance, etc.</w:t>
+      </w:r>
+    </w:p>
+    <w:p>
+      <w:pPr>
+        <w:rPr>
+          <w:color w:val="434343"/>
+        </w:rPr>
+      </w:pPr>
+      <w:r>
+        <w:rPr>
+          <w:rtl w:val="0"/>
+        </w:rPr>
+      </w:r>
+    </w:p>
+    <w:p>
+      <w:pPr>
+        <w:rPr>
+          <w:color w:val="434343"/>
+        </w:rPr>
+      </w:pPr>
+      <w:r>
+        <w:rPr>
+          <w:color w:val="434343"/>
+          <w:rtl w:val="0"/>
+        </w:rPr>
+        <w:t xml:space="preserve">You need to create</w:t>
+      </w:r>
+      <w:r>
+        <w:rPr>
+          <w:color w:val="434343"/>
+          <w:rtl w:val="0"/>
+        </w:rPr>
+        <w:t xml:space="preserve"> Apache Spark applications and run interactive queries on your EMR cluster to gain insight into your company’s sales and partner performance with minimal effort. You also need to give your fellow data scientists access to create Apache Spark applications.</w:t>
+      </w:r>
+    </w:p>
+    <w:p>
+      <w:pPr>
+        <w:rPr>
+          <w:color w:val="434343"/>
+        </w:rPr>
+      </w:pPr>
+      <w:r>
+        <w:rPr>
+          <w:rtl w:val="0"/>
+        </w:rPr>
+      </w:r>
+    </w:p>
+    <w:p>
+      <w:pPr>
+        <w:rPr>
+          <w:color w:val="434343"/>
+        </w:rPr>
+      </w:pPr>
+      <w:r>
+        <w:rPr>
+          <w:color w:val="434343"/>
+          <w:rtl w:val="0"/>
+        </w:rPr>
+        <w:t xml:space="preserve">Which option gives you the simplest, most cost effective operation for your data processing solution? </w:t>
+      </w:r>
+      <w:r>
+        <w:rPr>
+          <w:rtl w:val="0"/>
+        </w:rPr>
+      </w:r>
+    </w:p>
+    <w:p>
+      <w:pPr>
+        <w:rPr>
+          <w:color w:val="434343"/>
+        </w:rPr>
+      </w:pPr>
+      <w:r>
+        <w:rPr>
+          <w:rtl w:val="0"/>
+        </w:rPr>
+      </w:r>
+    </w:p>
+    <w:p>
+      <w:pPr>
+        <w:numPr>
+          <w:ilvl w:val="0"/>
+          <w:numId w:val="20"/>
+        </w:numPr>
+        <w:ind w:left="720" w:hanging="360"/>
+        <w:rPr>
+          <w:color w:val="434343"/>
+        </w:rPr>
+      </w:pPr>
+      <w:r>
+        <w:rPr>
+          <w:color w:val="434343"/>
+          <w:rtl w:val="0"/>
+        </w:rPr>
+        <w:t xml:space="preserve">Create a SageMaker Jupyter notebook instance and attach it to your Spark cluster running in your EMR configuration.</w:t>
+      </w:r>
+    </w:p>
+    <w:p>
+      <w:pPr>
+        <w:numPr>
+          <w:ilvl w:val="0"/>
+          <w:numId w:val="20"/>
+        </w:numPr>
+        <w:ind w:left="720" w:hanging="360"/>
+        <w:rPr>
+          <w:color w:val="434343"/>
+        </w:rPr>
+      </w:pPr>
+      <w:r>
+        <w:rPr>
+          <w:color w:val="434343"/>
+          <w:rtl w:val="0"/>
+        </w:rPr>
+        <w:t xml:space="preserve">Use Athena to directly query your data using Spark applications. </w:t>
+      </w:r>
+    </w:p>
+    <w:p>
+      <w:pPr>
+        <w:numPr>
+          <w:ilvl w:val="0"/>
+          <w:numId w:val="20"/>
+        </w:numPr>
+        <w:ind w:left="720" w:hanging="360"/>
+        <w:rPr>
+          <w:color w:val="434343"/>
+        </w:rPr>
+      </w:pPr>
+      <w:r>
+        <w:rPr>
+          <w:color w:val="434343"/>
+          <w:rtl w:val="0"/>
+        </w:rPr>
+        <w:t xml:space="preserve">Create a stand-alone EMR notebook and use Jupyter notebooks to run your Spark applications.</w:t>
+      </w:r>
+    </w:p>
+    <w:p>
+      <w:pPr>
+        <w:numPr>
+          <w:ilvl w:val="0"/>
+          <w:numId w:val="20"/>
+        </w:numPr>
+        <w:ind w:left="720" w:hanging="360"/>
+        <w:rPr>
+          <w:color w:val="434343"/>
+        </w:rPr>
+      </w:pPr>
+      <w:r>
+        <w:rPr>
+          <w:color w:val="434343"/>
+          <w:rtl w:val="0"/>
+        </w:rPr>
+        <w:t xml:space="preserve">Create EMR notebooks within your EMR cluster and use Jupyter notebooks to run your Spark applications.</w:t>
+      </w:r>
+    </w:p>
+    <w:p>
+      <w:pPr>
+        <w:rPr>
+          <w:color w:val="434343"/>
+        </w:rPr>
+      </w:pPr>
+      <w:r>
+        <w:rPr>
+          <w:rtl w:val="0"/>
+        </w:rPr>
+      </w:r>
+    </w:p>
+    <w:p>
+      <w:pPr>
+        <w:rPr>
+          <w:color w:val="434343"/>
+        </w:rPr>
+      </w:pPr>
+      <w:r>
+        <w:rPr>
+          <w:rFonts w:ascii="Calibri" w:cs="Calibri" w:eastAsia="Calibri" w:hAnsi="Calibri"/>
+          <w:b w:val="1"/>
+          <w:rtl w:val="0"/>
+        </w:rPr>
+        <w:t xml:space="preserve">Answer:</w:t>
+      </w:r>
+      <w:r>
+        <w:rPr>
+          <w:color w:val="434343"/>
+          <w:rtl w:val="0"/>
+        </w:rPr>
+        <w:t xml:space="preserve"> D</w:t>
+      </w:r>
+    </w:p>
+    <w:p>
+      <w:pPr>
+        <w:rPr>
+          <w:color w:val="434343"/>
+        </w:rPr>
+      </w:pPr>
+      <w:r>
+        <w:rPr>
+          <w:rtl w:val="0"/>
+        </w:rPr>
+      </w:r>
+    </w:p>
+    <w:p>
+      <w:pPr>
+        <w:rPr>
+          <w:color w:val="434343"/>
+        </w:rPr>
+      </w:pPr>
+      <w:r>
+        <w:rPr>
+          <w:rFonts w:ascii="Calibri" w:cs="Calibri" w:eastAsia="Calibri" w:hAnsi="Calibri"/>
+          <w:b w:val="1"/>
+          <w:rtl w:val="0"/>
+        </w:rPr>
+        <w:t xml:space="preserve">Explanation:</w:t>
+      </w:r>
+      <w:r>
+        <w:rPr>
+          <w:rtl w:val="0"/>
+        </w:rPr>
+      </w:r>
+    </w:p>
+    <w:p>
+      <w:pPr>
+        <w:rPr>
+          <w:color w:val="444444"/>
+          <w:highlight w:val="white"/>
+        </w:rPr>
+      </w:pPr>
+      <w:r>
+        <w:rPr>
+          <w:color w:val="434343"/>
+          <w:rtl w:val="0"/>
+        </w:rPr>
+        <w:t xml:space="preserve">Option A is incorrect</w:t>
+      </w:r>
+      <w:r>
+        <w:rPr>
+          <w:color w:val="444444"/>
+          <w:highlight w:val="white"/>
+          <w:rtl w:val="0"/>
+        </w:rPr>
+        <w:t xml:space="preserve">. You could run your Spark applications from within your SageMaker Jupyter notebooks, but this option is not as cost effective as using an EMR notebook since you already have an EMR cluster. </w:t>
+        <w:br w:type="textWrapping"/>
+      </w:r>
+    </w:p>
+    <w:p>
+      <w:pPr>
+        <w:rPr>
+          <w:color w:val="444444"/>
+          <w:highlight w:val="white"/>
+        </w:rPr>
+      </w:pPr>
+      <w:r>
+        <w:rPr>
+          <w:color w:val="444444"/>
+          <w:highlight w:val="white"/>
+          <w:rtl w:val="0"/>
+        </w:rPr>
+        <w:t xml:space="preserve">Option B is incorrect. Athena cannot run Spark applications. Athena runs SQL queries, but cannot run Spark applications.</w:t>
+        <w:br w:type="textWrapping"/>
+      </w:r>
+    </w:p>
+    <w:p>
+      <w:pPr>
+        <w:rPr>
+          <w:color w:val="444444"/>
+          <w:highlight w:val="white"/>
+        </w:rPr>
+      </w:pPr>
+      <w:r>
+        <w:rPr>
+          <w:color w:val="444444"/>
+          <w:highlight w:val="white"/>
+          <w:rtl w:val="0"/>
+        </w:rPr>
+        <w:t xml:space="preserve">Option C is incorrect. An EMR notebook must execute its code from within an EMR cluster. You cannot run an EMR notebook as “stand-alone.”</w:t>
+        <w:br w:type="textWrapping"/>
+      </w:r>
+    </w:p>
+    <w:p>
+      <w:pPr>
+        <w:rPr>
+          <w:rFonts w:ascii="Calibri" w:cs="Calibri" w:eastAsia="Calibri" w:hAnsi="Calibri"/>
+          <w:b w:val="1"/>
+        </w:rPr>
+      </w:pPr>
+      <w:r>
+        <w:rPr>
+          <w:color w:val="444444"/>
+          <w:highlight w:val="white"/>
+          <w:rtl w:val="0"/>
+        </w:rPr>
+        <w:t xml:space="preserve">Option D is correct. Running your Spark applications in EMR notebooks running on your EMR cluster’s master node(s) is the most cost effective option listed.</w:t>
+        <w:br w:type="textWrapping"/>
+        <w:br w:type="textWrapping"/>
+      </w:r>
+      <w:r>
+        <w:rPr>
+          <w:rFonts w:ascii="Calibri" w:cs="Calibri" w:eastAsia="Calibri" w:hAnsi="Calibri"/>
+          <w:b w:val="1"/>
+          <w:rtl w:val="0"/>
+        </w:rPr>
+        <w:t xml:space="preserve">Reference:</w:t>
+      </w:r>
+    </w:p>
+    <w:p>
+      <w:pPr>
+        <w:rPr>
+          <w:color w:val="444444"/>
+        </w:rPr>
+      </w:pPr>
+      <w:r>
+        <w:rPr>
+          <w:color w:val="444444"/>
+          <w:rtl w:val="0"/>
+        </w:rPr>
+        <w:t xml:space="preserve">Please see the Amazon EMR management guide titled</w:t>
+      </w:r>
+      <w:r>
+        <w:rPr>
+          <w:b w:val="1"/>
+          <w:color w:val="444444"/>
+          <w:rtl w:val="0"/>
+        </w:rPr>
+        <w:t xml:space="preserve"> Using Amazon EMR Notebooks </w:t>
+      </w:r>
+      <w:r>
+        <w:rPr>
+          <w:color w:val="444444"/>
+          <w:rtl w:val="0"/>
+        </w:rPr>
+        <w:t xml:space="preserve">(</w:t>
+      </w:r>
+      <w:hyperlink r:id="rId176">
+        <w:r>
+          <w:rPr>
+            <w:color w:val="1155cc"/>
+            <w:u w:val="single"/>
+            <w:rtl w:val="0"/>
+          </w:rPr>
+          <w:t xml:space="preserve">https://docs.aws.amazon.com/emr/latest/ManagementGuide/emr-managed-notebooks.html</w:t>
+        </w:r>
+      </w:hyperlink>
+      <w:r>
+        <w:rPr>
+          <w:color w:val="444444"/>
+          <w:rtl w:val="0"/>
+        </w:rPr>
+        <w:t xml:space="preserve">), the </w:t>
+      </w:r>
+      <w:r>
+        <w:rPr>
+          <w:b w:val="1"/>
+          <w:color w:val="444444"/>
+          <w:rtl w:val="0"/>
+        </w:rPr>
+        <w:t xml:space="preserve">Amazon EMR FAQs page</w:t>
+      </w:r>
+      <w:r>
+        <w:rPr>
+          <w:color w:val="444444"/>
+          <w:rtl w:val="0"/>
+        </w:rPr>
+        <w:t xml:space="preserve"> (</w:t>
+      </w:r>
+      <w:hyperlink r:id="rId177">
+        <w:r>
+          <w:rPr>
+            <w:color w:val="1155cc"/>
+            <w:u w:val="single"/>
+            <w:rtl w:val="0"/>
+          </w:rPr>
+          <w:t xml:space="preserve">https://aws.amazon.com/emr/faqs/</w:t>
+        </w:r>
+      </w:hyperlink>
+      <w:r>
+        <w:rPr>
+          <w:color w:val="444444"/>
+          <w:rtl w:val="0"/>
+        </w:rPr>
+        <w:t xml:space="preserve">), the Amazon Machine Learning blog titled</w:t>
+      </w:r>
+      <w:r>
+        <w:rPr>
+          <w:b w:val="1"/>
+          <w:color w:val="444444"/>
+          <w:rtl w:val="0"/>
+        </w:rPr>
+        <w:t xml:space="preserve"> </w:t>
+      </w:r>
+      <w:r>
+        <w:rPr>
+          <w:b w:val="1"/>
+          <w:color w:val="444444"/>
+          <w:rtl w:val="0"/>
+        </w:rPr>
+        <w:t xml:space="preserve">Build Amazon SageMaker notebooks backed by Spark in Amazon EMR </w:t>
+      </w:r>
+      <w:r>
+        <w:rPr>
+          <w:color w:val="444444"/>
+          <w:rtl w:val="0"/>
+        </w:rPr>
+        <w:t xml:space="preserve">(</w:t>
+      </w:r>
+      <w:hyperlink r:id="rId178">
+        <w:r>
+          <w:rPr>
+            <w:color w:val="1155cc"/>
+            <w:u w:val="single"/>
+            <w:rtl w:val="0"/>
+          </w:rPr>
+          <w:t xml:space="preserve">https://aws.amazon.com/blogs/machine-learning/build-amazon-sagemaker-notebooks-backed-by-spark-in-amazon-emr/</w:t>
+        </w:r>
+      </w:hyperlink>
+      <w:r>
+        <w:rPr>
+          <w:color w:val="444444"/>
+          <w:rtl w:val="0"/>
+        </w:rPr>
+        <w:t xml:space="preserve">), and the </w:t>
+      </w:r>
+      <w:r>
+        <w:rPr>
+          <w:b w:val="1"/>
+          <w:color w:val="444444"/>
+          <w:rtl w:val="0"/>
+        </w:rPr>
+        <w:t xml:space="preserve">Amazon Athena FAQs page</w:t>
+      </w:r>
+      <w:r>
+        <w:rPr>
+          <w:color w:val="444444"/>
+          <w:rtl w:val="0"/>
+        </w:rPr>
+        <w:t xml:space="preserve"> (</w:t>
+      </w:r>
+      <w:hyperlink r:id="rId179">
+        <w:r>
+          <w:rPr>
+            <w:color w:val="1155cc"/>
+            <w:u w:val="single"/>
+            <w:rtl w:val="0"/>
+          </w:rPr>
+          <w:t xml:space="preserve">https://aws.amazon.com/athena/faqs/</w:t>
+        </w:r>
+      </w:hyperlink>
+      <w:r>
+        <w:rPr>
+          <w:color w:val="444444"/>
+          <w:rtl w:val="0"/>
+        </w:rPr>
+        <w:t xml:space="preserve">)</w:t>
+      </w:r>
+    </w:p>
+    <w:p>
+      <w:pPr>
+        <w:rPr>
+          <w:b w:val="1"/>
+          <w:color w:val="444444"/>
+        </w:rPr>
+      </w:pPr>
+      <w:r>
+        <w:rPr>
+          <w:rtl w:val="0"/>
+        </w:rPr>
+      </w:r>
+    </w:p>
+    <w:p>
+      <w:pPr>
+        <w:rPr>
+          <w:b w:val="1"/>
           <w:color w:val="444444"/>
         </w:rPr>
       </w:pPr>
@@ -34826,12 +35430,28 @@
       </w:r>
     </w:p>
     <w:sectPr>
+      <w:headerReference r:id="rId180" w:type="default"/>
       <w:pgSz w:h="15840" w:w="12240"/>
       <w:pgMar w:bottom="1440" w:top="1440" w:left="1440" w:right="1440" w:header="720" w:footer="720"/>
       <w:pgNumType w:start="1"/>
     </w:sectPr>
   </w:body>
 </w:document>
+</file>
+
+<file path=word/header1.xml><?xml version="1.0" encoding="utf-8"?>
+<w:hdr xmlns:mc="http://schemas.openxmlformats.org/markup-compatibility/2006" xmlns:o="urn:schemas-microsoft-com:office:office" xmlns:r="http://schemas.openxmlformats.org/officeDocument/2006/relationships" xmlns:m="http://schemas.openxmlformats.org/officeDocument/2006/math" xmlns:v="urn:schemas-microsoft-com:vml" xmlns:wp="http://schemas.openxmlformats.org/drawingml/2006/wordprocessingDrawing" xmlns:w10="urn:schemas-microsoft-com:office:word" xmlns:w="http://schemas.openxmlformats.org/wordprocessingml/2006/main" xmlns:wne="http://schemas.microsoft.com/office/word/2006/wordml" xmlns:sl="http://schemas.openxmlformats.org/schemaLibrary/2006/main" xmlns:a="http://schemas.openxmlformats.org/drawingml/2006/main" xmlns:pic="http://schemas.openxmlformats.org/drawingml/2006/picture" xmlns:c="http://schemas.openxmlformats.org/drawingml/2006/chart" xmlns:lc="http://schemas.openxmlformats.org/drawingml/2006/lockedCanvas" xmlns:dgm="http://schemas.openxmlformats.org/drawingml/2006/diagram" xmlns:wps="http://schemas.microsoft.com/office/word/2010/wordprocessingShape" xmlns:wpg="http://schemas.microsoft.com/office/word/2010/wordprocessingGroup" xmlns:w14="http://schemas.microsoft.com/office/word/2010/wordml" xmlns:w15="http://schemas.microsoft.com/office/word/2012/wordml">
+  <w:p>
+    <w:pPr>
+      <w:rPr/>
+    </w:pPr>
+    <w:r>
+      <w:rPr>
+        <w:rtl w:val="0"/>
+      </w:rPr>
+    </w:r>
+  </w:p>
+</w:hdr>
 </file>
 
 <file path=word/numbering.xml><?xml version="1.0" encoding="utf-8"?>
@@ -39457,6 +40077,116 @@
     </w:lvl>
   </w:abstractNum>
   <w:abstractNum w:abstractNumId="43">
+    <w:lvl w:ilvl="0">
+      <w:start w:val="1"/>
+      <w:numFmt w:val="upperLetter"/>
+      <w:lvlText w:val="%1)"/>
+      <w:lvlJc w:val="left"/>
+      <w:pPr>
+        <w:ind w:left="720" w:hanging="360"/>
+      </w:pPr>
+      <w:rPr>
+        <w:u w:val="none"/>
+      </w:rPr>
+    </w:lvl>
+    <w:lvl w:ilvl="1">
+      <w:start w:val="1"/>
+      <w:numFmt w:val="lowerLetter"/>
+      <w:lvlText w:val="%2)"/>
+      <w:lvlJc w:val="left"/>
+      <w:pPr>
+        <w:ind w:left="1440" w:hanging="360"/>
+      </w:pPr>
+      <w:rPr>
+        <w:u w:val="none"/>
+      </w:rPr>
+    </w:lvl>
+    <w:lvl w:ilvl="2">
+      <w:start w:val="1"/>
+      <w:numFmt w:val="lowerRoman"/>
+      <w:lvlText w:val="%3)"/>
+      <w:lvlJc w:val="right"/>
+      <w:pPr>
+        <w:ind w:left="2160" w:hanging="360"/>
+      </w:pPr>
+      <w:rPr>
+        <w:u w:val="none"/>
+      </w:rPr>
+    </w:lvl>
+    <w:lvl w:ilvl="3">
+      <w:start w:val="1"/>
+      <w:numFmt w:val="decimal"/>
+      <w:lvlText w:val="(%4)"/>
+      <w:lvlJc w:val="left"/>
+      <w:pPr>
+        <w:ind w:left="2880" w:hanging="360"/>
+      </w:pPr>
+      <w:rPr>
+        <w:u w:val="none"/>
+      </w:rPr>
+    </w:lvl>
+    <w:lvl w:ilvl="4">
+      <w:start w:val="1"/>
+      <w:numFmt w:val="lowerLetter"/>
+      <w:lvlText w:val="(%5)"/>
+      <w:lvlJc w:val="left"/>
+      <w:pPr>
+        <w:ind w:left="3600" w:hanging="360"/>
+      </w:pPr>
+      <w:rPr>
+        <w:u w:val="none"/>
+      </w:rPr>
+    </w:lvl>
+    <w:lvl w:ilvl="5">
+      <w:start w:val="1"/>
+      <w:numFmt w:val="lowerRoman"/>
+      <w:lvlText w:val="(%6)"/>
+      <w:lvlJc w:val="right"/>
+      <w:pPr>
+        <w:ind w:left="4320" w:hanging="360"/>
+      </w:pPr>
+      <w:rPr>
+        <w:u w:val="none"/>
+      </w:rPr>
+    </w:lvl>
+    <w:lvl w:ilvl="6">
+      <w:start w:val="1"/>
+      <w:numFmt w:val="decimal"/>
+      <w:lvlText w:val="%7."/>
+      <w:lvlJc w:val="left"/>
+      <w:pPr>
+        <w:ind w:left="5040" w:hanging="360"/>
+      </w:pPr>
+      <w:rPr>
+        <w:u w:val="none"/>
+      </w:rPr>
+    </w:lvl>
+    <w:lvl w:ilvl="7">
+      <w:start w:val="1"/>
+      <w:numFmt w:val="lowerLetter"/>
+      <w:lvlText w:val="%8."/>
+      <w:lvlJc w:val="left"/>
+      <w:pPr>
+        <w:ind w:left="5760" w:hanging="360"/>
+      </w:pPr>
+      <w:rPr>
+        <w:u w:val="none"/>
+      </w:rPr>
+    </w:lvl>
+    <w:lvl w:ilvl="8">
+      <w:start w:val="1"/>
+      <w:numFmt w:val="lowerRoman"/>
+      <w:lvlText w:val="%9."/>
+      <w:lvlJc w:val="right"/>
+      <w:pPr>
+        <w:ind w:left="6480" w:hanging="360"/>
+      </w:pPr>
+      <w:rPr>
+        <w:u w:val="none"/>
+      </w:rPr>
+    </w:lvl>
+  </w:abstractNum>
+  <w:abstractNum w:abstractNumId="44">
     <w:lvl w:ilvl="0">
       <w:start w:val="1"/>
       <w:numFmt w:val="upperLetter"/>
@@ -39694,6 +40424,9 @@
   </w:num>
   <w:num w:numId="43">
     <w:abstractNumId w:val="43"/>
+  </w:num>
+  <w:num w:numId="44">
+    <w:abstractNumId w:val="44"/>
   </w:num>
 </w:numbering>
 </file>

</xml_diff>

<commit_message>
added question 45 to DA cert questions list #2
</commit_message>
<xml_diff>
--- a/public/Exam Notes/DA-Vincent-1-65-May-4.docx
+++ b/public/Exam Notes/DA-Vincent-1-65-May-4.docx
@@ -2798,12 +2798,12 @@
             <wp:inline distB="19050" distT="19050" distL="19050" distR="19050">
               <wp:extent cx="2075331" cy="2986088"/>
               <wp:effectExtent b="0" l="0" r="0" t="0"/>
-              <wp:docPr id="7" name="image3.png"/>
+              <wp:docPr id="9" name="image6.png"/>
               <a:graphic>
                 <a:graphicData uri="http://schemas.openxmlformats.org/drawingml/2006/picture">
                   <pic:pic>
                     <pic:nvPicPr>
-                      <pic:cNvPr id="0" name="image3.png"/>
+                      <pic:cNvPr id="0" name="image6.png"/>
                       <pic:cNvPicPr preferRelativeResize="0"/>
                     </pic:nvPicPr>
                     <pic:blipFill>
@@ -2878,7 +2878,7 @@
       <w:pPr>
         <w:numPr>
           <w:ilvl w:val="0"/>
-          <w:numId w:val="19"/>
+          <w:numId w:val="20"/>
         </w:numPr>
         <w:ind w:left="720" w:hanging="360"/>
         <w:rPr>
@@ -2898,7 +2898,7 @@
       <w:pPr>
         <w:numPr>
           <w:ilvl w:val="0"/>
-          <w:numId w:val="19"/>
+          <w:numId w:val="20"/>
         </w:numPr>
         <w:ind w:left="720" w:hanging="360"/>
         <w:rPr>
@@ -2919,7 +2919,7 @@
       <w:pPr>
         <w:numPr>
           <w:ilvl w:val="0"/>
-          <w:numId w:val="19"/>
+          <w:numId w:val="20"/>
         </w:numPr>
         <w:ind w:left="720" w:hanging="360"/>
         <w:rPr>
@@ -2940,7 +2940,7 @@
       <w:pPr>
         <w:numPr>
           <w:ilvl w:val="0"/>
-          <w:numId w:val="19"/>
+          <w:numId w:val="20"/>
         </w:numPr>
         <w:ind w:left="720" w:hanging="360"/>
         <w:rPr>
@@ -3635,7 +3635,7 @@
       <w:pPr>
         <w:numPr>
           <w:ilvl w:val="0"/>
-          <w:numId w:val="33"/>
+          <w:numId w:val="34"/>
         </w:numPr>
         <w:ind w:left="720" w:hanging="360"/>
         <w:rPr>
@@ -3667,7 +3667,7 @@
       <w:pPr>
         <w:numPr>
           <w:ilvl w:val="0"/>
-          <w:numId w:val="33"/>
+          <w:numId w:val="34"/>
         </w:numPr>
         <w:ind w:left="720" w:hanging="360"/>
         <w:rPr>
@@ -3703,7 +3703,7 @@
       <w:pPr>
         <w:numPr>
           <w:ilvl w:val="0"/>
-          <w:numId w:val="33"/>
+          <w:numId w:val="34"/>
         </w:numPr>
         <w:ind w:left="720" w:hanging="360"/>
         <w:rPr>
@@ -3736,7 +3736,7 @@
       <w:pPr>
         <w:numPr>
           <w:ilvl w:val="0"/>
-          <w:numId w:val="33"/>
+          <w:numId w:val="34"/>
         </w:numPr>
         <w:ind w:left="720" w:hanging="360"/>
         <w:rPr>
@@ -5047,7 +5047,7 @@
       <w:pPr>
         <w:numPr>
           <w:ilvl w:val="0"/>
-          <w:numId w:val="15"/>
+          <w:numId w:val="16"/>
         </w:numPr>
         <w:ind w:left="720" w:hanging="360"/>
         <w:rPr>
@@ -5067,7 +5067,7 @@
       <w:pPr>
         <w:numPr>
           <w:ilvl w:val="0"/>
-          <w:numId w:val="15"/>
+          <w:numId w:val="16"/>
         </w:numPr>
         <w:ind w:left="720" w:hanging="360"/>
         <w:rPr>
@@ -5088,7 +5088,7 @@
       <w:pPr>
         <w:numPr>
           <w:ilvl w:val="0"/>
-          <w:numId w:val="15"/>
+          <w:numId w:val="16"/>
         </w:numPr>
         <w:ind w:left="720" w:hanging="360"/>
         <w:rPr>
@@ -5109,7 +5109,7 @@
       <w:pPr>
         <w:numPr>
           <w:ilvl w:val="0"/>
-          <w:numId w:val="15"/>
+          <w:numId w:val="16"/>
         </w:numPr>
         <w:ind w:left="720" w:hanging="360"/>
         <w:rPr>
@@ -6514,7 +6514,7 @@
       <w:pPr>
         <w:numPr>
           <w:ilvl w:val="0"/>
-          <w:numId w:val="37"/>
+          <w:numId w:val="38"/>
         </w:numPr>
         <w:ind w:left="720" w:hanging="360"/>
         <w:rPr>
@@ -6549,7 +6549,7 @@
       <w:pPr>
         <w:numPr>
           <w:ilvl w:val="0"/>
-          <w:numId w:val="37"/>
+          <w:numId w:val="38"/>
         </w:numPr>
         <w:ind w:left="720" w:hanging="360"/>
         <w:rPr>
@@ -6585,7 +6585,7 @@
       <w:pPr>
         <w:numPr>
           <w:ilvl w:val="0"/>
-          <w:numId w:val="37"/>
+          <w:numId w:val="38"/>
         </w:numPr>
         <w:ind w:left="720" w:hanging="360"/>
         <w:rPr>
@@ -6634,7 +6634,7 @@
       <w:pPr>
         <w:numPr>
           <w:ilvl w:val="0"/>
-          <w:numId w:val="37"/>
+          <w:numId w:val="38"/>
         </w:numPr>
         <w:ind w:left="720" w:hanging="360"/>
         <w:rPr>
@@ -7253,7 +7253,7 @@
       <w:pPr>
         <w:numPr>
           <w:ilvl w:val="0"/>
-          <w:numId w:val="40"/>
+          <w:numId w:val="41"/>
         </w:numPr>
         <w:ind w:left="720" w:hanging="360"/>
         <w:rPr>
@@ -7273,7 +7273,7 @@
       <w:pPr>
         <w:numPr>
           <w:ilvl w:val="0"/>
-          <w:numId w:val="40"/>
+          <w:numId w:val="41"/>
         </w:numPr>
         <w:ind w:left="720" w:hanging="360"/>
         <w:rPr>
@@ -7294,7 +7294,7 @@
       <w:pPr>
         <w:numPr>
           <w:ilvl w:val="0"/>
-          <w:numId w:val="40"/>
+          <w:numId w:val="41"/>
         </w:numPr>
         <w:ind w:left="720" w:hanging="360"/>
         <w:rPr>
@@ -7315,7 +7315,7 @@
       <w:pPr>
         <w:numPr>
           <w:ilvl w:val="0"/>
-          <w:numId w:val="40"/>
+          <w:numId w:val="41"/>
         </w:numPr>
         <w:ind w:left="720" w:hanging="360"/>
         <w:rPr>
@@ -7924,7 +7924,7 @@
       <w:pPr>
         <w:numPr>
           <w:ilvl w:val="0"/>
-          <w:numId w:val="28"/>
+          <w:numId w:val="29"/>
         </w:numPr>
         <w:ind w:left="720" w:hanging="360"/>
         <w:rPr>
@@ -7944,7 +7944,7 @@
       <w:pPr>
         <w:numPr>
           <w:ilvl w:val="0"/>
-          <w:numId w:val="28"/>
+          <w:numId w:val="29"/>
         </w:numPr>
         <w:ind w:left="720" w:hanging="360"/>
         <w:rPr>
@@ -7965,7 +7965,7 @@
       <w:pPr>
         <w:numPr>
           <w:ilvl w:val="0"/>
-          <w:numId w:val="28"/>
+          <w:numId w:val="29"/>
         </w:numPr>
         <w:ind w:left="720" w:hanging="360"/>
         <w:rPr>
@@ -7986,7 +7986,7 @@
       <w:pPr>
         <w:numPr>
           <w:ilvl w:val="0"/>
-          <w:numId w:val="28"/>
+          <w:numId w:val="29"/>
         </w:numPr>
         <w:ind w:left="720" w:hanging="360"/>
         <w:rPr>
@@ -8682,7 +8682,7 @@
       <w:pPr>
         <w:numPr>
           <w:ilvl w:val="0"/>
-          <w:numId w:val="32"/>
+          <w:numId w:val="33"/>
         </w:numPr>
         <w:ind w:left="720" w:hanging="360"/>
         <w:rPr>
@@ -8702,7 +8702,7 @@
       <w:pPr>
         <w:numPr>
           <w:ilvl w:val="0"/>
-          <w:numId w:val="32"/>
+          <w:numId w:val="33"/>
         </w:numPr>
         <w:ind w:left="720" w:hanging="360"/>
         <w:rPr>
@@ -8723,7 +8723,7 @@
       <w:pPr>
         <w:numPr>
           <w:ilvl w:val="0"/>
-          <w:numId w:val="32"/>
+          <w:numId w:val="33"/>
         </w:numPr>
         <w:ind w:left="720" w:hanging="360"/>
         <w:rPr>
@@ -8744,7 +8744,7 @@
       <w:pPr>
         <w:numPr>
           <w:ilvl w:val="0"/>
-          <w:numId w:val="32"/>
+          <w:numId w:val="33"/>
         </w:numPr>
         <w:ind w:left="720" w:hanging="360"/>
         <w:rPr>
@@ -9411,7 +9411,7 @@
       <w:pPr>
         <w:numPr>
           <w:ilvl w:val="0"/>
-          <w:numId w:val="24"/>
+          <w:numId w:val="25"/>
         </w:numPr>
         <w:ind w:left="720" w:hanging="360"/>
         <w:rPr>
@@ -9431,7 +9431,7 @@
       <w:pPr>
         <w:numPr>
           <w:ilvl w:val="0"/>
-          <w:numId w:val="24"/>
+          <w:numId w:val="25"/>
         </w:numPr>
         <w:ind w:left="720" w:hanging="360"/>
         <w:rPr>
@@ -9452,7 +9452,7 @@
       <w:pPr>
         <w:numPr>
           <w:ilvl w:val="0"/>
-          <w:numId w:val="24"/>
+          <w:numId w:val="25"/>
         </w:numPr>
         <w:ind w:left="720" w:hanging="360"/>
         <w:rPr>
@@ -9473,7 +9473,7 @@
       <w:pPr>
         <w:numPr>
           <w:ilvl w:val="0"/>
-          <w:numId w:val="24"/>
+          <w:numId w:val="25"/>
         </w:numPr>
         <w:ind w:left="720" w:hanging="360"/>
         <w:rPr>
@@ -11008,7 +11008,7 @@
       <w:pPr>
         <w:numPr>
           <w:ilvl w:val="0"/>
-          <w:numId w:val="42"/>
+          <w:numId w:val="43"/>
         </w:numPr>
         <w:ind w:left="720" w:hanging="360"/>
         <w:rPr>
@@ -11028,7 +11028,7 @@
       <w:pPr>
         <w:numPr>
           <w:ilvl w:val="0"/>
-          <w:numId w:val="42"/>
+          <w:numId w:val="43"/>
         </w:numPr>
         <w:ind w:left="720" w:hanging="360"/>
         <w:rPr>
@@ -11049,7 +11049,7 @@
       <w:pPr>
         <w:numPr>
           <w:ilvl w:val="0"/>
-          <w:numId w:val="42"/>
+          <w:numId w:val="43"/>
         </w:numPr>
         <w:ind w:left="720" w:hanging="360"/>
         <w:rPr>
@@ -11070,7 +11070,7 @@
       <w:pPr>
         <w:numPr>
           <w:ilvl w:val="0"/>
-          <w:numId w:val="42"/>
+          <w:numId w:val="43"/>
         </w:numPr>
         <w:ind w:left="720" w:hanging="360"/>
         <w:rPr>
@@ -11761,7 +11761,7 @@
       <w:pPr>
         <w:numPr>
           <w:ilvl w:val="0"/>
-          <w:numId w:val="23"/>
+          <w:numId w:val="24"/>
         </w:numPr>
         <w:ind w:left="720" w:hanging="360"/>
         <w:rPr>
@@ -11781,7 +11781,7 @@
       <w:pPr>
         <w:numPr>
           <w:ilvl w:val="0"/>
-          <w:numId w:val="23"/>
+          <w:numId w:val="24"/>
         </w:numPr>
         <w:ind w:left="720" w:hanging="360"/>
         <w:rPr>
@@ -11802,7 +11802,7 @@
       <w:pPr>
         <w:numPr>
           <w:ilvl w:val="0"/>
-          <w:numId w:val="23"/>
+          <w:numId w:val="24"/>
         </w:numPr>
         <w:ind w:left="720" w:hanging="360"/>
         <w:rPr>
@@ -11823,7 +11823,7 @@
       <w:pPr>
         <w:numPr>
           <w:ilvl w:val="0"/>
-          <w:numId w:val="23"/>
+          <w:numId w:val="24"/>
         </w:numPr>
         <w:ind w:left="720" w:hanging="360"/>
         <w:rPr>
@@ -12461,7 +12461,7 @@
       <w:pPr>
         <w:numPr>
           <w:ilvl w:val="0"/>
-          <w:numId w:val="17"/>
+          <w:numId w:val="18"/>
         </w:numPr>
         <w:ind w:left="720" w:hanging="360"/>
         <w:rPr>
@@ -12524,7 +12524,7 @@
       <w:pPr>
         <w:numPr>
           <w:ilvl w:val="0"/>
-          <w:numId w:val="17"/>
+          <w:numId w:val="18"/>
         </w:numPr>
         <w:ind w:left="720" w:hanging="360"/>
         <w:rPr>
@@ -12566,7 +12566,7 @@
       <w:pPr>
         <w:numPr>
           <w:ilvl w:val="0"/>
-          <w:numId w:val="17"/>
+          <w:numId w:val="18"/>
         </w:numPr>
         <w:ind w:left="720" w:hanging="360"/>
         <w:rPr>
@@ -12591,7 +12591,7 @@
       <w:pPr>
         <w:numPr>
           <w:ilvl w:val="0"/>
-          <w:numId w:val="17"/>
+          <w:numId w:val="18"/>
         </w:numPr>
         <w:ind w:left="720" w:hanging="360"/>
         <w:rPr>
@@ -13256,7 +13256,7 @@
       <w:pPr>
         <w:numPr>
           <w:ilvl w:val="0"/>
-          <w:numId w:val="21"/>
+          <w:numId w:val="22"/>
         </w:numPr>
         <w:ind w:left="720" w:hanging="360"/>
         <w:rPr>
@@ -13280,7 +13280,7 @@
       <w:pPr>
         <w:numPr>
           <w:ilvl w:val="0"/>
-          <w:numId w:val="21"/>
+          <w:numId w:val="22"/>
         </w:numPr>
         <w:ind w:left="720" w:hanging="360"/>
         <w:rPr>
@@ -13304,7 +13304,7 @@
       <w:pPr>
         <w:numPr>
           <w:ilvl w:val="0"/>
-          <w:numId w:val="21"/>
+          <w:numId w:val="22"/>
         </w:numPr>
         <w:ind w:left="720" w:hanging="360"/>
         <w:rPr>
@@ -13329,7 +13329,7 @@
       <w:pPr>
         <w:numPr>
           <w:ilvl w:val="0"/>
-          <w:numId w:val="21"/>
+          <w:numId w:val="22"/>
         </w:numPr>
         <w:ind w:left="720" w:hanging="360"/>
         <w:rPr>
@@ -14000,7 +14000,7 @@
       <w:pPr>
         <w:numPr>
           <w:ilvl w:val="0"/>
-          <w:numId w:val="26"/>
+          <w:numId w:val="27"/>
         </w:numPr>
         <w:ind w:left="720" w:hanging="360"/>
         <w:rPr>
@@ -14024,7 +14024,7 @@
       <w:pPr>
         <w:numPr>
           <w:ilvl w:val="0"/>
-          <w:numId w:val="26"/>
+          <w:numId w:val="27"/>
         </w:numPr>
         <w:ind w:left="720" w:hanging="360"/>
         <w:rPr>
@@ -14048,7 +14048,7 @@
       <w:pPr>
         <w:numPr>
           <w:ilvl w:val="0"/>
-          <w:numId w:val="26"/>
+          <w:numId w:val="27"/>
         </w:numPr>
         <w:ind w:left="720" w:hanging="360"/>
         <w:rPr>
@@ -14073,7 +14073,7 @@
       <w:pPr>
         <w:numPr>
           <w:ilvl w:val="0"/>
-          <w:numId w:val="26"/>
+          <w:numId w:val="27"/>
         </w:numPr>
         <w:ind w:left="720" w:hanging="360"/>
         <w:rPr>
@@ -14764,7 +14764,7 @@
       <w:pPr>
         <w:numPr>
           <w:ilvl w:val="0"/>
-          <w:numId w:val="25"/>
+          <w:numId w:val="26"/>
         </w:numPr>
         <w:ind w:left="720" w:hanging="360"/>
         <w:rPr>
@@ -14788,7 +14788,7 @@
       <w:pPr>
         <w:numPr>
           <w:ilvl w:val="0"/>
-          <w:numId w:val="25"/>
+          <w:numId w:val="26"/>
         </w:numPr>
         <w:ind w:left="720" w:hanging="360"/>
         <w:rPr>
@@ -14812,7 +14812,7 @@
       <w:pPr>
         <w:numPr>
           <w:ilvl w:val="0"/>
-          <w:numId w:val="25"/>
+          <w:numId w:val="26"/>
         </w:numPr>
         <w:ind w:left="720" w:hanging="360"/>
         <w:rPr>
@@ -14837,7 +14837,7 @@
       <w:pPr>
         <w:numPr>
           <w:ilvl w:val="0"/>
-          <w:numId w:val="25"/>
+          <w:numId w:val="26"/>
         </w:numPr>
         <w:ind w:left="720" w:hanging="360"/>
         <w:rPr>
@@ -15531,7 +15531,7 @@
       <w:pPr>
         <w:numPr>
           <w:ilvl w:val="0"/>
-          <w:numId w:val="27"/>
+          <w:numId w:val="28"/>
         </w:numPr>
         <w:ind w:left="720" w:hanging="360"/>
         <w:rPr>
@@ -15555,7 +15555,7 @@
       <w:pPr>
         <w:numPr>
           <w:ilvl w:val="0"/>
-          <w:numId w:val="27"/>
+          <w:numId w:val="28"/>
         </w:numPr>
         <w:ind w:left="720" w:hanging="360"/>
         <w:rPr>
@@ -15579,7 +15579,7 @@
       <w:pPr>
         <w:numPr>
           <w:ilvl w:val="0"/>
-          <w:numId w:val="27"/>
+          <w:numId w:val="28"/>
         </w:numPr>
         <w:ind w:left="720" w:hanging="360"/>
         <w:rPr>
@@ -15604,7 +15604,7 @@
       <w:pPr>
         <w:numPr>
           <w:ilvl w:val="0"/>
-          <w:numId w:val="27"/>
+          <w:numId w:val="28"/>
         </w:numPr>
         <w:ind w:left="720" w:hanging="360"/>
         <w:rPr>
@@ -16167,7 +16167,7 @@
       <w:pPr>
         <w:numPr>
           <w:ilvl w:val="0"/>
-          <w:numId w:val="16"/>
+          <w:numId w:val="17"/>
         </w:numPr>
         <w:ind w:left="720" w:hanging="360"/>
         <w:rPr>
@@ -16565,7 +16565,7 @@
       <w:pPr>
         <w:numPr>
           <w:ilvl w:val="0"/>
-          <w:numId w:val="16"/>
+          <w:numId w:val="17"/>
         </w:numPr>
         <w:ind w:left="720" w:hanging="360"/>
         <w:rPr>
@@ -16963,7 +16963,7 @@
       <w:pPr>
         <w:numPr>
           <w:ilvl w:val="0"/>
-          <w:numId w:val="16"/>
+          <w:numId w:val="17"/>
         </w:numPr>
         <w:ind w:left="720" w:hanging="360"/>
         <w:rPr>
@@ -17361,7 +17361,7 @@
       <w:pPr>
         <w:numPr>
           <w:ilvl w:val="0"/>
-          <w:numId w:val="16"/>
+          <w:numId w:val="17"/>
         </w:numPr>
         <w:ind w:left="720" w:hanging="360"/>
         <w:rPr>
@@ -18337,7 +18337,7 @@
       <w:pPr>
         <w:numPr>
           <w:ilvl w:val="0"/>
-          <w:numId w:val="34"/>
+          <w:numId w:val="35"/>
         </w:numPr>
         <w:ind w:left="720" w:hanging="360"/>
         <w:rPr>
@@ -18356,7 +18356,7 @@
       <w:pPr>
         <w:numPr>
           <w:ilvl w:val="0"/>
-          <w:numId w:val="34"/>
+          <w:numId w:val="35"/>
         </w:numPr>
         <w:ind w:left="720" w:hanging="360"/>
         <w:rPr>
@@ -18375,7 +18375,7 @@
       <w:pPr>
         <w:numPr>
           <w:ilvl w:val="0"/>
-          <w:numId w:val="34"/>
+          <w:numId w:val="35"/>
         </w:numPr>
         <w:ind w:left="720" w:hanging="360"/>
         <w:rPr>
@@ -18399,7 +18399,7 @@
       <w:pPr>
         <w:numPr>
           <w:ilvl w:val="0"/>
-          <w:numId w:val="34"/>
+          <w:numId w:val="35"/>
         </w:numPr>
         <w:ind w:left="720" w:hanging="360"/>
         <w:rPr>
@@ -18979,7 +18979,7 @@
       <w:pPr>
         <w:numPr>
           <w:ilvl w:val="0"/>
-          <w:numId w:val="39"/>
+          <w:numId w:val="40"/>
         </w:numPr>
         <w:ind w:left="720" w:hanging="360"/>
         <w:rPr>
@@ -18998,7 +18998,7 @@
       <w:pPr>
         <w:numPr>
           <w:ilvl w:val="0"/>
-          <w:numId w:val="39"/>
+          <w:numId w:val="40"/>
         </w:numPr>
         <w:ind w:left="720" w:hanging="360"/>
         <w:rPr>
@@ -19017,7 +19017,7 @@
       <w:pPr>
         <w:numPr>
           <w:ilvl w:val="0"/>
-          <w:numId w:val="39"/>
+          <w:numId w:val="40"/>
         </w:numPr>
         <w:ind w:left="720" w:hanging="360"/>
         <w:rPr>
@@ -19036,7 +19036,7 @@
       <w:pPr>
         <w:numPr>
           <w:ilvl w:val="0"/>
-          <w:numId w:val="39"/>
+          <w:numId w:val="40"/>
         </w:numPr>
         <w:ind w:left="720" w:hanging="360"/>
         <w:rPr>
@@ -19646,7 +19646,7 @@
       <w:pPr>
         <w:numPr>
           <w:ilvl w:val="0"/>
-          <w:numId w:val="22"/>
+          <w:numId w:val="23"/>
         </w:numPr>
         <w:ind w:left="720" w:hanging="360"/>
         <w:rPr>
@@ -19679,7 +19679,7 @@
       <w:pPr>
         <w:numPr>
           <w:ilvl w:val="0"/>
-          <w:numId w:val="22"/>
+          <w:numId w:val="23"/>
         </w:numPr>
         <w:ind w:left="720" w:hanging="360"/>
         <w:rPr>
@@ -19698,7 +19698,7 @@
       <w:pPr>
         <w:numPr>
           <w:ilvl w:val="0"/>
-          <w:numId w:val="22"/>
+          <w:numId w:val="23"/>
         </w:numPr>
         <w:ind w:left="720" w:hanging="360"/>
         <w:rPr>
@@ -19731,7 +19731,7 @@
       <w:pPr>
         <w:numPr>
           <w:ilvl w:val="0"/>
-          <w:numId w:val="22"/>
+          <w:numId w:val="23"/>
         </w:numPr>
         <w:ind w:left="720" w:hanging="360"/>
         <w:rPr>
@@ -20389,7 +20389,7 @@
       <w:pPr>
         <w:numPr>
           <w:ilvl w:val="0"/>
-          <w:numId w:val="43"/>
+          <w:numId w:val="44"/>
         </w:numPr>
         <w:ind w:left="720" w:hanging="360"/>
         <w:rPr>
@@ -20408,7 +20408,7 @@
       <w:pPr>
         <w:numPr>
           <w:ilvl w:val="0"/>
-          <w:numId w:val="43"/>
+          <w:numId w:val="44"/>
         </w:numPr>
         <w:ind w:left="720" w:hanging="360"/>
         <w:rPr>
@@ -20427,7 +20427,7 @@
       <w:pPr>
         <w:numPr>
           <w:ilvl w:val="0"/>
-          <w:numId w:val="43"/>
+          <w:numId w:val="44"/>
         </w:numPr>
         <w:ind w:left="720" w:hanging="360"/>
         <w:rPr>
@@ -20446,7 +20446,7 @@
       <w:pPr>
         <w:numPr>
           <w:ilvl w:val="0"/>
-          <w:numId w:val="43"/>
+          <w:numId w:val="44"/>
         </w:numPr>
         <w:ind w:left="720" w:hanging="360"/>
         <w:rPr>
@@ -21216,12 +21216,12 @@
           <wp:inline distB="114300" distT="114300" distL="114300" distR="114300">
             <wp:extent cx="5943600" cy="4114800"/>
             <wp:effectExtent b="0" l="0" r="0" t="0"/>
-            <wp:docPr id="4" name="image7.png"/>
+            <wp:docPr id="6" name="image5.png"/>
             <a:graphic>
               <a:graphicData uri="http://schemas.openxmlformats.org/drawingml/2006/picture">
                 <pic:pic>
                   <pic:nvPicPr>
-                    <pic:cNvPr id="0" name="image7.png"/>
+                    <pic:cNvPr id="0" name="image5.png"/>
                     <pic:cNvPicPr preferRelativeResize="0"/>
                   </pic:nvPicPr>
                   <pic:blipFill>
@@ -21770,7 +21770,7 @@
       <w:pPr>
         <w:numPr>
           <w:ilvl w:val="0"/>
-          <w:numId w:val="18"/>
+          <w:numId w:val="19"/>
         </w:numPr>
         <w:ind w:left="720" w:hanging="360"/>
         <w:rPr>
@@ -21789,7 +21789,7 @@
       <w:pPr>
         <w:numPr>
           <w:ilvl w:val="0"/>
-          <w:numId w:val="18"/>
+          <w:numId w:val="19"/>
         </w:numPr>
         <w:ind w:left="720" w:hanging="360"/>
         <w:rPr>
@@ -21808,7 +21808,7 @@
       <w:pPr>
         <w:numPr>
           <w:ilvl w:val="0"/>
-          <w:numId w:val="18"/>
+          <w:numId w:val="19"/>
         </w:numPr>
         <w:ind w:left="720" w:hanging="360"/>
         <w:rPr>
@@ -21827,7 +21827,7 @@
       <w:pPr>
         <w:numPr>
           <w:ilvl w:val="0"/>
-          <w:numId w:val="18"/>
+          <w:numId w:val="19"/>
         </w:numPr>
         <w:ind w:left="720" w:hanging="360"/>
         <w:rPr>
@@ -23829,7 +23829,7 @@
       <w:pPr>
         <w:numPr>
           <w:ilvl w:val="0"/>
-          <w:numId w:val="31"/>
+          <w:numId w:val="32"/>
         </w:numPr>
         <w:ind w:left="720" w:hanging="360"/>
         <w:rPr>
@@ -23848,7 +23848,7 @@
       <w:pPr>
         <w:numPr>
           <w:ilvl w:val="0"/>
-          <w:numId w:val="31"/>
+          <w:numId w:val="32"/>
         </w:numPr>
         <w:ind w:left="720" w:hanging="360"/>
         <w:rPr>
@@ -23879,7 +23879,7 @@
       <w:pPr>
         <w:numPr>
           <w:ilvl w:val="0"/>
-          <w:numId w:val="31"/>
+          <w:numId w:val="32"/>
         </w:numPr>
         <w:ind w:left="720" w:hanging="360"/>
         <w:rPr>
@@ -23914,7 +23914,7 @@
       <w:pPr>
         <w:numPr>
           <w:ilvl w:val="0"/>
-          <w:numId w:val="31"/>
+          <w:numId w:val="32"/>
         </w:numPr>
         <w:ind w:left="720" w:hanging="360"/>
         <w:rPr>
@@ -25250,7 +25250,7 @@
       <w:pPr>
         <w:numPr>
           <w:ilvl w:val="0"/>
-          <w:numId w:val="44"/>
+          <w:numId w:val="45"/>
         </w:numPr>
         <w:ind w:left="720" w:hanging="360"/>
         <w:rPr>
@@ -25274,7 +25274,7 @@
       <w:pPr>
         <w:numPr>
           <w:ilvl w:val="0"/>
-          <w:numId w:val="44"/>
+          <w:numId w:val="45"/>
         </w:numPr>
         <w:ind w:left="720" w:hanging="360"/>
         <w:rPr>
@@ -25305,7 +25305,7 @@
       <w:pPr>
         <w:numPr>
           <w:ilvl w:val="0"/>
-          <w:numId w:val="44"/>
+          <w:numId w:val="45"/>
         </w:numPr>
         <w:ind w:left="720" w:hanging="360"/>
         <w:rPr>
@@ -25336,7 +25336,7 @@
       <w:pPr>
         <w:numPr>
           <w:ilvl w:val="0"/>
-          <w:numId w:val="44"/>
+          <w:numId w:val="45"/>
         </w:numPr>
         <w:ind w:left="720" w:hanging="360"/>
         <w:rPr>
@@ -25362,7 +25362,7 @@
       <w:pPr>
         <w:numPr>
           <w:ilvl w:val="0"/>
-          <w:numId w:val="44"/>
+          <w:numId w:val="45"/>
         </w:numPr>
         <w:ind w:left="720" w:hanging="360"/>
         <w:rPr>
@@ -27089,7 +27089,7 @@
       <w:pPr>
         <w:numPr>
           <w:ilvl w:val="0"/>
-          <w:numId w:val="38"/>
+          <w:numId w:val="39"/>
         </w:numPr>
         <w:ind w:left="720" w:hanging="360"/>
         <w:rPr>
@@ -27141,7 +27141,7 @@
       <w:pPr>
         <w:numPr>
           <w:ilvl w:val="0"/>
-          <w:numId w:val="38"/>
+          <w:numId w:val="39"/>
         </w:numPr>
         <w:ind w:left="720" w:hanging="360"/>
         <w:rPr>
@@ -27172,7 +27172,7 @@
       <w:pPr>
         <w:numPr>
           <w:ilvl w:val="0"/>
-          <w:numId w:val="38"/>
+          <w:numId w:val="39"/>
         </w:numPr>
         <w:ind w:left="720" w:hanging="360"/>
         <w:rPr>
@@ -27191,7 +27191,7 @@
       <w:pPr>
         <w:numPr>
           <w:ilvl w:val="0"/>
-          <w:numId w:val="38"/>
+          <w:numId w:val="39"/>
         </w:numPr>
         <w:ind w:left="720" w:hanging="360"/>
         <w:rPr>
@@ -27729,12 +27729,12 @@
             <wp:inline distB="19050" distT="19050" distL="19050" distR="19050">
               <wp:extent cx="3271838" cy="3688836"/>
               <wp:effectExtent b="0" l="0" r="0" t="0"/>
-              <wp:docPr id="1" name="image2.png"/>
+              <wp:docPr id="1" name="image7.png"/>
               <a:graphic>
                 <a:graphicData uri="http://schemas.openxmlformats.org/drawingml/2006/picture">
                   <pic:pic>
                     <pic:nvPicPr>
-                      <pic:cNvPr id="0" name="image2.png"/>
+                      <pic:cNvPr id="0" name="image7.png"/>
                       <pic:cNvPicPr preferRelativeResize="0"/>
                     </pic:nvPicPr>
                     <pic:blipFill>
@@ -27795,7 +27795,7 @@
       <w:pPr>
         <w:numPr>
           <w:ilvl w:val="0"/>
-          <w:numId w:val="29"/>
+          <w:numId w:val="30"/>
         </w:numPr>
         <w:ind w:left="720" w:hanging="360"/>
         <w:rPr>
@@ -27833,7 +27833,7 @@
       <w:pPr>
         <w:numPr>
           <w:ilvl w:val="0"/>
-          <w:numId w:val="29"/>
+          <w:numId w:val="30"/>
         </w:numPr>
         <w:ind w:left="720" w:hanging="360"/>
         <w:rPr>
@@ -27864,7 +27864,7 @@
       <w:pPr>
         <w:numPr>
           <w:ilvl w:val="0"/>
-          <w:numId w:val="29"/>
+          <w:numId w:val="30"/>
         </w:numPr>
         <w:ind w:left="720" w:hanging="360"/>
         <w:rPr>
@@ -27911,7 +27911,7 @@
       <w:pPr>
         <w:numPr>
           <w:ilvl w:val="0"/>
-          <w:numId w:val="29"/>
+          <w:numId w:val="30"/>
         </w:numPr>
         <w:ind w:left="720" w:hanging="360"/>
         <w:rPr>
@@ -28560,7 +28560,7 @@
       <w:pPr>
         <w:numPr>
           <w:ilvl w:val="0"/>
-          <w:numId w:val="41"/>
+          <w:numId w:val="42"/>
         </w:numPr>
         <w:ind w:left="720" w:hanging="360"/>
         <w:rPr>
@@ -28579,7 +28579,7 @@
       <w:pPr>
         <w:numPr>
           <w:ilvl w:val="0"/>
-          <w:numId w:val="41"/>
+          <w:numId w:val="42"/>
         </w:numPr>
         <w:ind w:left="720" w:hanging="360"/>
         <w:rPr>
@@ -28598,7 +28598,7 @@
       <w:pPr>
         <w:numPr>
           <w:ilvl w:val="0"/>
-          <w:numId w:val="41"/>
+          <w:numId w:val="42"/>
         </w:numPr>
         <w:ind w:left="720" w:hanging="360"/>
         <w:rPr>
@@ -28617,7 +28617,7 @@
       <w:pPr>
         <w:numPr>
           <w:ilvl w:val="0"/>
-          <w:numId w:val="41"/>
+          <w:numId w:val="42"/>
         </w:numPr>
         <w:ind w:left="720" w:hanging="360"/>
         <w:rPr>
@@ -30463,7 +30463,7 @@
       <w:pPr>
         <w:numPr>
           <w:ilvl w:val="0"/>
-          <w:numId w:val="36"/>
+          <w:numId w:val="37"/>
         </w:numPr>
         <w:ind w:left="720" w:hanging="360"/>
         <w:rPr>
@@ -30482,7 +30482,7 @@
       <w:pPr>
         <w:numPr>
           <w:ilvl w:val="0"/>
-          <w:numId w:val="36"/>
+          <w:numId w:val="37"/>
         </w:numPr>
         <w:ind w:left="720" w:hanging="360"/>
         <w:rPr>
@@ -30515,7 +30515,7 @@
       <w:pPr>
         <w:numPr>
           <w:ilvl w:val="0"/>
-          <w:numId w:val="36"/>
+          <w:numId w:val="37"/>
         </w:numPr>
         <w:ind w:left="720" w:hanging="360"/>
         <w:rPr>
@@ -30534,7 +30534,7 @@
       <w:pPr>
         <w:numPr>
           <w:ilvl w:val="0"/>
-          <w:numId w:val="36"/>
+          <w:numId w:val="37"/>
         </w:numPr>
         <w:ind w:left="720" w:hanging="360"/>
         <w:rPr>
@@ -31910,12 +31910,12 @@
           <wp:inline distB="114300" distT="114300" distL="114300" distR="114300">
             <wp:extent cx="5943600" cy="1968500"/>
             <wp:effectExtent b="0" l="0" r="0" t="0"/>
-            <wp:docPr id="3" name="image5.png"/>
+            <wp:docPr id="5" name="image4.png"/>
             <a:graphic>
               <a:graphicData uri="http://schemas.openxmlformats.org/drawingml/2006/picture">
                 <pic:pic>
                   <pic:nvPicPr>
-                    <pic:cNvPr id="0" name="image5.png"/>
+                    <pic:cNvPr id="0" name="image4.png"/>
                     <pic:cNvPicPr preferRelativeResize="0"/>
                   </pic:nvPicPr>
                   <pic:blipFill>
@@ -33069,7 +33069,7 @@
       <w:pPr>
         <w:numPr>
           <w:ilvl w:val="0"/>
-          <w:numId w:val="30"/>
+          <w:numId w:val="31"/>
         </w:numPr>
         <w:ind w:left="720" w:hanging="360"/>
         <w:rPr>
@@ -33095,7 +33095,7 @@
       <w:pPr>
         <w:numPr>
           <w:ilvl w:val="0"/>
-          <w:numId w:val="30"/>
+          <w:numId w:val="31"/>
         </w:numPr>
         <w:ind w:left="720" w:hanging="360"/>
         <w:rPr>
@@ -33114,7 +33114,7 @@
       <w:pPr>
         <w:numPr>
           <w:ilvl w:val="0"/>
-          <w:numId w:val="30"/>
+          <w:numId w:val="31"/>
         </w:numPr>
         <w:ind w:left="720" w:hanging="360"/>
         <w:rPr>
@@ -33133,7 +33133,7 @@
       <w:pPr>
         <w:numPr>
           <w:ilvl w:val="0"/>
-          <w:numId w:val="30"/>
+          <w:numId w:val="31"/>
         </w:numPr>
         <w:ind w:left="720" w:hanging="360"/>
         <w:rPr>
@@ -34166,7 +34166,7 @@
       <w:pPr>
         <w:numPr>
           <w:ilvl w:val="0"/>
-          <w:numId w:val="35"/>
+          <w:numId w:val="36"/>
         </w:numPr>
         <w:ind w:left="720" w:hanging="360"/>
         <w:rPr>
@@ -34185,7 +34185,7 @@
       <w:pPr>
         <w:numPr>
           <w:ilvl w:val="0"/>
-          <w:numId w:val="35"/>
+          <w:numId w:val="36"/>
         </w:numPr>
         <w:ind w:left="720" w:hanging="360"/>
         <w:rPr>
@@ -34204,7 +34204,7 @@
       <w:pPr>
         <w:numPr>
           <w:ilvl w:val="0"/>
-          <w:numId w:val="35"/>
+          <w:numId w:val="36"/>
         </w:numPr>
         <w:ind w:left="720" w:hanging="360"/>
         <w:rPr>
@@ -34223,7 +34223,7 @@
       <w:pPr>
         <w:numPr>
           <w:ilvl w:val="0"/>
-          <w:numId w:val="35"/>
+          <w:numId w:val="36"/>
         </w:numPr>
         <w:ind w:left="720" w:hanging="360"/>
         <w:rPr>
@@ -34335,12 +34335,12 @@
           <wp:inline distB="114300" distT="114300" distL="114300" distR="114300">
             <wp:extent cx="5943600" cy="3695700"/>
             <wp:effectExtent b="0" l="0" r="0" t="0"/>
-            <wp:docPr id="6" name="image6.png"/>
+            <wp:docPr id="8" name="image2.png"/>
             <a:graphic>
               <a:graphicData uri="http://schemas.openxmlformats.org/drawingml/2006/picture">
                 <pic:pic>
                   <pic:nvPicPr>
-                    <pic:cNvPr id="0" name="image6.png"/>
+                    <pic:cNvPr id="0" name="image2.png"/>
                     <pic:cNvPicPr preferRelativeResize="0"/>
                   </pic:nvPicPr>
                   <pic:blipFill>
@@ -34407,12 +34407,12 @@
           <wp:inline distB="114300" distT="114300" distL="114300" distR="114300">
             <wp:extent cx="5943600" cy="2895600"/>
             <wp:effectExtent b="0" l="0" r="0" t="0"/>
-            <wp:docPr id="5" name="image4.png"/>
+            <wp:docPr id="7" name="image1.png"/>
             <a:graphic>
               <a:graphicData uri="http://schemas.openxmlformats.org/drawingml/2006/picture">
                 <pic:pic>
                   <pic:nvPicPr>
-                    <pic:cNvPr id="0" name="image4.png"/>
+                    <pic:cNvPr id="0" name="image1.png"/>
                     <pic:cNvPicPr preferRelativeResize="0"/>
                   </pic:nvPicPr>
                   <pic:blipFill>
@@ -34480,12 +34480,12 @@
           <wp:inline distB="114300" distT="114300" distL="114300" distR="114300">
             <wp:extent cx="5943600" cy="2946400"/>
             <wp:effectExtent b="0" l="0" r="0" t="0"/>
-            <wp:docPr id="2" name="image1.png"/>
+            <wp:docPr id="3" name="image3.png"/>
             <a:graphic>
               <a:graphicData uri="http://schemas.openxmlformats.org/drawingml/2006/picture">
                 <pic:pic>
                   <pic:nvPicPr>
-                    <pic:cNvPr id="0" name="image1.png"/>
+                    <pic:cNvPr id="0" name="image3.png"/>
                     <pic:cNvPicPr preferRelativeResize="0"/>
                   </pic:nvPicPr>
                   <pic:blipFill>
@@ -35031,7 +35031,7 @@
       <w:pPr>
         <w:numPr>
           <w:ilvl w:val="0"/>
-          <w:numId w:val="20"/>
+          <w:numId w:val="21"/>
         </w:numPr>
         <w:ind w:left="720" w:hanging="360"/>
         <w:rPr>
@@ -35050,7 +35050,7 @@
       <w:pPr>
         <w:numPr>
           <w:ilvl w:val="0"/>
-          <w:numId w:val="20"/>
+          <w:numId w:val="21"/>
         </w:numPr>
         <w:ind w:left="720" w:hanging="360"/>
         <w:rPr>
@@ -35069,7 +35069,7 @@
       <w:pPr>
         <w:numPr>
           <w:ilvl w:val="0"/>
-          <w:numId w:val="20"/>
+          <w:numId w:val="21"/>
         </w:numPr>
         <w:ind w:left="720" w:hanging="360"/>
         <w:rPr>
@@ -35088,7 +35088,7 @@
       <w:pPr>
         <w:numPr>
           <w:ilvl w:val="0"/>
-          <w:numId w:val="20"/>
+          <w:numId w:val="21"/>
         </w:numPr>
         <w:ind w:left="720" w:hanging="360"/>
         <w:rPr>
@@ -35429,8 +35429,862 @@
         </w:rPr>
       </w:r>
     </w:p>
+    <w:p>
+      <w:pPr>
+        <w:rPr/>
+      </w:pPr>
+      <w:r>
+        <w:rPr>
+          <w:rtl w:val="0"/>
+        </w:rPr>
+        <w:t xml:space="preserve">Question: 45</w:t>
+      </w:r>
+    </w:p>
+    <w:p>
+      <w:pPr>
+        <w:rPr>
+          <w:color w:val="999999"/>
+        </w:rPr>
+      </w:pPr>
+      <w:r>
+        <w:rPr>
+          <w:b w:val="1"/>
+          <w:rtl w:val="0"/>
+        </w:rPr>
+        <w:t xml:space="preserve">Main​ ​Topic​ ​:​ </w:t>
+      </w:r>
+      <w:r>
+        <w:rPr>
+          <w:color w:val="999999"/>
+          <w:rtl w:val="0"/>
+        </w:rPr>
+        <w:t xml:space="preserve">Data Analytics</w:t>
+      </w:r>
+    </w:p>
+    <w:p>
+      <w:pPr>
+        <w:rPr>
+          <w:b w:val="1"/>
+          <w:color w:val="999999"/>
+        </w:rPr>
+      </w:pPr>
+      <w:r>
+        <w:rPr>
+          <w:b w:val="1"/>
+          <w:rtl w:val="0"/>
+        </w:rPr>
+        <w:t xml:space="preserve">Sub​ ​Topic​ ​:​ </w:t>
+      </w:r>
+      <w:r>
+        <w:rPr>
+          <w:b w:val="1"/>
+          <w:color w:val="999999"/>
+          <w:rtl w:val="0"/>
+        </w:rPr>
+        <w:t xml:space="preserve">Determine appropriate data processing solution requirements</w:t>
+      </w:r>
+      <w:r>
+        <w:rPr>
+          <w:b w:val="1"/>
+          <w:color w:val="999999"/>
+          <w:rtl w:val="0"/>
+        </w:rPr>
+        <w:t xml:space="preserve"> </w:t>
+      </w:r>
+    </w:p>
+    <w:p>
+      <w:pPr>
+        <w:rPr>
+          <w:color w:val="999999"/>
+        </w:rPr>
+      </w:pPr>
+      <w:r>
+        <w:rPr>
+          <w:rtl w:val="0"/>
+        </w:rPr>
+      </w:r>
+    </w:p>
+    <w:p>
+      <w:pPr>
+        <w:rPr>
+          <w:b w:val="1"/>
+          <w:color w:val="999999"/>
+        </w:rPr>
+      </w:pPr>
+      <w:r>
+        <w:rPr>
+          <w:b w:val="1"/>
+          <w:rtl w:val="0"/>
+        </w:rPr>
+        <w:t xml:space="preserve">Domain: </w:t>
+      </w:r>
+      <w:r>
+        <w:rPr>
+          <w:color w:val="999999"/>
+          <w:rtl w:val="0"/>
+        </w:rPr>
+        <w:t xml:space="preserve">Processing  </w:t>
+      </w:r>
+      <w:r>
+        <w:rPr>
+          <w:rtl w:val="0"/>
+        </w:rPr>
+      </w:r>
+    </w:p>
+    <w:p>
+      <w:pPr>
+        <w:rPr>
+          <w:b w:val="1"/>
+        </w:rPr>
+      </w:pPr>
+      <w:r>
+        <w:rPr>
+          <w:rtl w:val="0"/>
+        </w:rPr>
+      </w:r>
+    </w:p>
+    <w:p>
+      <w:pPr>
+        <w:rPr>
+          <w:rFonts w:ascii="Calibri" w:cs="Calibri" w:eastAsia="Calibri" w:hAnsi="Calibri"/>
+        </w:rPr>
+      </w:pPr>
+      <w:r>
+        <w:rPr>
+          <w:rFonts w:ascii="Calibri" w:cs="Calibri" w:eastAsia="Calibri" w:hAnsi="Calibri"/>
+          <w:b w:val="1"/>
+          <w:rtl w:val="0"/>
+        </w:rPr>
+        <w:t xml:space="preserve">Question text</w:t>
+      </w:r>
+      <w:r>
+        <w:rPr>
+          <w:rFonts w:ascii="Calibri" w:cs="Calibri" w:eastAsia="Calibri" w:hAnsi="Calibri"/>
+          <w:rtl w:val="0"/>
+        </w:rPr>
+        <w:t xml:space="preserve">: </w:t>
+      </w:r>
+    </w:p>
+    <w:p>
+      <w:pPr>
+        <w:rPr>
+          <w:color w:val="202122"/>
+          <w:sz w:val="21"/>
+          <w:szCs w:val="21"/>
+          <w:highlight w:val="white"/>
+        </w:rPr>
+      </w:pPr>
+      <w:r>
+        <w:rPr>
+          <w:color w:val="434343"/>
+          <w:rtl w:val="0"/>
+        </w:rPr>
+        <w:t xml:space="preserve">You work as a data analytics specialist for a large logistics company that ships containers all over the world via ships, planes, and trucks. These shipments need to be tracked and optimal routes need to be determined by solving the “traveling salesman problem” operations research problem. The traveling salesman problem is defined as </w:t>
+      </w:r>
+      <w:r>
+        <w:rPr>
+          <w:color w:val="434343"/>
+          <w:rtl w:val="0"/>
+        </w:rPr>
+        <w:t xml:space="preserve">"Given a list of locations and the distances between each pair of locations, what is the shortest possible route that visits each location and returns to the origin location?</w:t>
+      </w:r>
+      <w:r>
+        <w:rPr>
+          <w:color w:val="202122"/>
+          <w:sz w:val="21"/>
+          <w:szCs w:val="21"/>
+          <w:highlight w:val="white"/>
+          <w:rtl w:val="0"/>
+        </w:rPr>
+        <w:t xml:space="preserve">" </w:t>
+      </w:r>
+    </w:p>
+    <w:p>
+      <w:pPr>
+        <w:rPr>
+          <w:color w:val="202122"/>
+          <w:sz w:val="21"/>
+          <w:szCs w:val="21"/>
+          <w:highlight w:val="white"/>
+        </w:rPr>
+      </w:pPr>
+      <w:r>
+        <w:rPr>
+          <w:rtl w:val="0"/>
+        </w:rPr>
+      </w:r>
+    </w:p>
+    <w:p>
+      <w:pPr>
+        <w:rPr>
+          <w:color w:val="434343"/>
+        </w:rPr>
+      </w:pPr>
+      <w:r>
+        <w:rPr>
+          <w:color w:val="434343"/>
+          <w:rtl w:val="0"/>
+        </w:rPr>
+        <w:t xml:space="preserve">You need data from your containers, their transport facility (plane, boat, truck) and other key data for your real-time analytics applications that attempt to solve the logistics optimization problem for each container. These applications also need to update the optimized routes based on real-time changes in route attributes, such as obstructions, etc.</w:t>
+      </w:r>
+    </w:p>
+    <w:p>
+      <w:pPr>
+        <w:rPr>
+          <w:color w:val="434343"/>
+        </w:rPr>
+      </w:pPr>
+      <w:r>
+        <w:rPr>
+          <w:rtl w:val="0"/>
+        </w:rPr>
+      </w:r>
+    </w:p>
+    <w:p>
+      <w:pPr>
+        <w:rPr>
+          <w:color w:val="434343"/>
+        </w:rPr>
+      </w:pPr>
+      <w:r>
+        <w:rPr>
+          <w:color w:val="434343"/>
+          <w:rtl w:val="0"/>
+        </w:rPr>
+        <w:t xml:space="preserve">How should you define your data processing solution so that it is highly available and provides real-time query capabilities across your very large data lake?</w:t>
+      </w:r>
+    </w:p>
+    <w:p>
+      <w:pPr>
+        <w:rPr>
+          <w:color w:val="434343"/>
+        </w:rPr>
+      </w:pPr>
+      <w:r>
+        <w:rPr>
+          <w:rtl w:val="0"/>
+        </w:rPr>
+      </w:r>
+    </w:p>
+    <w:p>
+      <w:pPr>
+        <w:numPr>
+          <w:ilvl w:val="0"/>
+          <w:numId w:val="15"/>
+        </w:numPr>
+        <w:ind w:left="720" w:hanging="360"/>
+        <w:rPr>
+          <w:color w:val="434343"/>
+        </w:rPr>
+      </w:pPr>
+      <w:r>
+        <w:rPr>
+          <w:color w:val="434343"/>
+          <w:rtl w:val="0"/>
+        </w:rPr>
+        <w:t xml:space="preserve">Use EMR in multi-master mode with at least 2 master nodes for high availability. Use Presto for real-time query capability with the default metastore configuration for persistent metastore.</w:t>
+      </w:r>
+    </w:p>
+    <w:p>
+      <w:pPr>
+        <w:numPr>
+          <w:ilvl w:val="0"/>
+          <w:numId w:val="15"/>
+        </w:numPr>
+        <w:ind w:left="720" w:hanging="360"/>
+        <w:rPr>
+          <w:color w:val="434343"/>
+        </w:rPr>
+      </w:pPr>
+      <w:r>
+        <w:rPr>
+          <w:color w:val="434343"/>
+          <w:rtl w:val="0"/>
+        </w:rPr>
+        <w:t xml:space="preserve">Use EMR in multi-master mode with 1 master node for high availability. Use Presto for real-time query capability with the default metastore configuration for persistent metastore.</w:t>
+      </w:r>
+    </w:p>
+    <w:p>
+      <w:pPr>
+        <w:numPr>
+          <w:ilvl w:val="0"/>
+          <w:numId w:val="15"/>
+        </w:numPr>
+        <w:ind w:left="720" w:hanging="360"/>
+        <w:rPr>
+          <w:color w:val="434343"/>
+        </w:rPr>
+      </w:pPr>
+      <w:r>
+        <w:rPr>
+          <w:color w:val="434343"/>
+          <w:rtl w:val="0"/>
+        </w:rPr>
+        <w:t xml:space="preserve">Use EMR in multi-master mode with 5 master nodes for high availability. Use Presto for real-time query capability with </w:t>
+      </w:r>
+      <w:r>
+        <w:rPr>
+          <w:color w:val="444444"/>
+          <w:highlight w:val="white"/>
+          <w:rtl w:val="0"/>
+        </w:rPr>
+        <w:t xml:space="preserve">Hive for the Presto external table metastore </w:t>
+      </w:r>
+      <w:r>
+        <w:rPr>
+          <w:color w:val="434343"/>
+          <w:rtl w:val="0"/>
+        </w:rPr>
+        <w:t xml:space="preserve">for persistent metastore.</w:t>
+      </w:r>
+    </w:p>
+    <w:p>
+      <w:pPr>
+        <w:numPr>
+          <w:ilvl w:val="0"/>
+          <w:numId w:val="15"/>
+        </w:numPr>
+        <w:ind w:left="720" w:hanging="360"/>
+        <w:rPr>
+          <w:color w:val="434343"/>
+        </w:rPr>
+      </w:pPr>
+      <w:r>
+        <w:rPr>
+          <w:color w:val="434343"/>
+          <w:rtl w:val="0"/>
+        </w:rPr>
+        <w:t xml:space="preserve">Use EMR in multi-master mode with 3 master nodes for high availability. Use Presto for real-time query capability with </w:t>
+      </w:r>
+      <w:r>
+        <w:rPr>
+          <w:color w:val="444444"/>
+          <w:highlight w:val="white"/>
+          <w:rtl w:val="0"/>
+        </w:rPr>
+        <w:t xml:space="preserve">Glue for the Presto external table metastore </w:t>
+      </w:r>
+      <w:r>
+        <w:rPr>
+          <w:color w:val="434343"/>
+          <w:rtl w:val="0"/>
+        </w:rPr>
+        <w:t xml:space="preserve">for persistent metastore.</w:t>
+      </w:r>
+    </w:p>
+    <w:p>
+      <w:pPr>
+        <w:rPr>
+          <w:color w:val="434343"/>
+        </w:rPr>
+      </w:pPr>
+      <w:r>
+        <w:rPr>
+          <w:rtl w:val="0"/>
+        </w:rPr>
+      </w:r>
+    </w:p>
+    <w:p>
+      <w:pPr>
+        <w:rPr>
+          <w:color w:val="434343"/>
+        </w:rPr>
+      </w:pPr>
+      <w:r>
+        <w:rPr>
+          <w:rFonts w:ascii="Calibri" w:cs="Calibri" w:eastAsia="Calibri" w:hAnsi="Calibri"/>
+          <w:b w:val="1"/>
+          <w:rtl w:val="0"/>
+        </w:rPr>
+        <w:t xml:space="preserve">Answer:</w:t>
+      </w:r>
+      <w:r>
+        <w:rPr>
+          <w:color w:val="434343"/>
+          <w:rtl w:val="0"/>
+        </w:rPr>
+        <w:t xml:space="preserve"> D</w:t>
+      </w:r>
+    </w:p>
+    <w:p>
+      <w:pPr>
+        <w:rPr>
+          <w:color w:val="434343"/>
+        </w:rPr>
+      </w:pPr>
+      <w:r>
+        <w:rPr>
+          <w:rtl w:val="0"/>
+        </w:rPr>
+      </w:r>
+    </w:p>
+    <w:p>
+      <w:pPr>
+        <w:rPr>
+          <w:color w:val="434343"/>
+        </w:rPr>
+      </w:pPr>
+      <w:r>
+        <w:rPr>
+          <w:rFonts w:ascii="Calibri" w:cs="Calibri" w:eastAsia="Calibri" w:hAnsi="Calibri"/>
+          <w:b w:val="1"/>
+          <w:rtl w:val="0"/>
+        </w:rPr>
+        <w:t xml:space="preserve">Explanation:</w:t>
+      </w:r>
+      <w:r>
+        <w:rPr>
+          <w:rtl w:val="0"/>
+        </w:rPr>
+      </w:r>
+    </w:p>
+    <w:p>
+      <w:pPr>
+        <w:rPr>
+          <w:color w:val="444444"/>
+          <w:highlight w:val="white"/>
+        </w:rPr>
+      </w:pPr>
+      <w:r>
+        <w:rPr>
+          <w:color w:val="434343"/>
+          <w:rtl w:val="0"/>
+        </w:rPr>
+        <w:t xml:space="preserve">Option A is incorrect</w:t>
+      </w:r>
+      <w:r>
+        <w:rPr>
+          <w:color w:val="444444"/>
+          <w:highlight w:val="white"/>
+          <w:rtl w:val="0"/>
+        </w:rPr>
+        <w:t xml:space="preserve">. When using the multi-master node feature of EMR you are given 3 master nodes. You cannot choose another number of master nodes as this option suggests “at least 2 master nodes.” Also, if you use the default metastore configuration for Presto you will not have a persistent Presto metastore, you need to select to use Glue for the Presto external table metastore.</w:t>
+        <w:br w:type="textWrapping"/>
+      </w:r>
+      <w:r>
+        <w:rPr>
+          <w:color w:val="444444"/>
+          <w:highlight w:val="white"/>
+        </w:rPr>
+        <w:drawing>
+          <wp:inline distB="114300" distT="114300" distL="114300" distR="114300">
+            <wp:extent cx="5943600" cy="3086100"/>
+            <wp:effectExtent b="0" l="0" r="0" t="0"/>
+            <wp:docPr id="4" name="image8.png"/>
+            <a:graphic>
+              <a:graphicData uri="http://schemas.openxmlformats.org/drawingml/2006/picture">
+                <pic:pic>
+                  <pic:nvPicPr>
+                    <pic:cNvPr id="0" name="image8.png"/>
+                    <pic:cNvPicPr preferRelativeResize="0"/>
+                  </pic:nvPicPr>
+                  <pic:blipFill>
+                    <a:blip r:embed="rId180"/>
+                    <a:srcRect b="0" l="0" r="0" t="0"/>
+                    <a:stretch>
+                      <a:fillRect/>
+                    </a:stretch>
+                  </pic:blipFill>
+                  <pic:spPr>
+                    <a:xfrm>
+                      <a:off x="0" y="0"/>
+                      <a:ext cx="5943600" cy="3086100"/>
+                    </a:xfrm>
+                    <a:prstGeom prst="rect"/>
+                    <a:ln/>
+                  </pic:spPr>
+                </pic:pic>
+              </a:graphicData>
+            </a:graphic>
+          </wp:inline>
+        </w:drawing>
+      </w:r>
+      <w:r>
+        <w:rPr>
+          <w:color w:val="444444"/>
+          <w:highlight w:val="white"/>
+          <w:rtl w:val="0"/>
+        </w:rPr>
+        <w:br w:type="textWrapping"/>
+      </w:r>
+    </w:p>
+    <w:p>
+      <w:pPr>
+        <w:rPr>
+          <w:color w:val="444444"/>
+          <w:highlight w:val="white"/>
+        </w:rPr>
+      </w:pPr>
+      <w:r>
+        <w:rPr>
+          <w:color w:val="444444"/>
+          <w:highlight w:val="white"/>
+          <w:rtl w:val="0"/>
+        </w:rPr>
+        <w:t xml:space="preserve">Option B is incorrect. When using the multi-master node feature of EMR you cannot select 1 master node. Additionally, having only 1 master node doesn’t give you high availability for your cluster since if your only master node fails your cluster becomes unavailable. Also, if you use the default metastore configuration for Presto you will not have a persistent Presto metastore, you need to select to use Glue for the Presto external table metastore.</w:t>
+        <w:br w:type="textWrapping"/>
+      </w:r>
+    </w:p>
+    <w:p>
+      <w:pPr>
+        <w:rPr>
+          <w:color w:val="444444"/>
+          <w:highlight w:val="white"/>
+        </w:rPr>
+      </w:pPr>
+      <w:r>
+        <w:rPr>
+          <w:color w:val="444444"/>
+          <w:highlight w:val="white"/>
+          <w:rtl w:val="0"/>
+        </w:rPr>
+        <w:t xml:space="preserve">Option C is incorrect. Three master nodes will give you high availability for your EMR cluster, there is no option for more than 3 master nodes. Also, Hive is not a valid option for an external Presto metastore. The correct option for Presto external metastore is Glue.</w:t>
+        <w:br w:type="textWrapping"/>
+      </w:r>
+      <w:r>
+        <w:rPr>
+          <w:color w:val="444444"/>
+          <w:highlight w:val="white"/>
+        </w:rPr>
+        <w:drawing>
+          <wp:inline distB="114300" distT="114300" distL="114300" distR="114300">
+            <wp:extent cx="5943600" cy="3048000"/>
+            <wp:effectExtent b="0" l="0" r="0" t="0"/>
+            <wp:docPr id="2" name="image9.png"/>
+            <a:graphic>
+              <a:graphicData uri="http://schemas.openxmlformats.org/drawingml/2006/picture">
+                <pic:pic>
+                  <pic:nvPicPr>
+                    <pic:cNvPr id="0" name="image9.png"/>
+                    <pic:cNvPicPr preferRelativeResize="0"/>
+                  </pic:nvPicPr>
+                  <pic:blipFill>
+                    <a:blip r:embed="rId181"/>
+                    <a:srcRect b="0" l="0" r="0" t="0"/>
+                    <a:stretch>
+                      <a:fillRect/>
+                    </a:stretch>
+                  </pic:blipFill>
+                  <pic:spPr>
+                    <a:xfrm>
+                      <a:off x="0" y="0"/>
+                      <a:ext cx="5943600" cy="3048000"/>
+                    </a:xfrm>
+                    <a:prstGeom prst="rect"/>
+                    <a:ln/>
+                  </pic:spPr>
+                </pic:pic>
+              </a:graphicData>
+            </a:graphic>
+          </wp:inline>
+        </w:drawing>
+      </w:r>
+      <w:r>
+        <w:rPr>
+          <w:color w:val="444444"/>
+          <w:highlight w:val="white"/>
+          <w:rtl w:val="0"/>
+        </w:rPr>
+        <w:br w:type="textWrapping"/>
+      </w:r>
+    </w:p>
+    <w:p>
+      <w:pPr>
+        <w:rPr>
+          <w:rFonts w:ascii="Calibri" w:cs="Calibri" w:eastAsia="Calibri" w:hAnsi="Calibri"/>
+          <w:b w:val="1"/>
+        </w:rPr>
+      </w:pPr>
+      <w:r>
+        <w:rPr>
+          <w:color w:val="444444"/>
+          <w:highlight w:val="white"/>
+          <w:rtl w:val="0"/>
+        </w:rPr>
+        <w:t xml:space="preserve">Option D is correct. Three master nodes will give you high availability for your EMR cluster. The correct option for Presto external metastore is Glue.</w:t>
+        <w:br w:type="textWrapping"/>
+        <w:br w:type="textWrapping"/>
+      </w:r>
+      <w:r>
+        <w:rPr>
+          <w:rFonts w:ascii="Calibri" w:cs="Calibri" w:eastAsia="Calibri" w:hAnsi="Calibri"/>
+          <w:b w:val="1"/>
+          <w:rtl w:val="0"/>
+        </w:rPr>
+        <w:t xml:space="preserve">Reference:</w:t>
+      </w:r>
+    </w:p>
+    <w:p>
+      <w:pPr>
+        <w:rPr>
+          <w:color w:val="444444"/>
+        </w:rPr>
+      </w:pPr>
+      <w:r>
+        <w:rPr>
+          <w:color w:val="444444"/>
+          <w:rtl w:val="0"/>
+        </w:rPr>
+        <w:t xml:space="preserve">Please see the Amazon EMR management guide titled</w:t>
+      </w:r>
+      <w:r>
+        <w:rPr>
+          <w:b w:val="1"/>
+          <w:color w:val="444444"/>
+          <w:rtl w:val="0"/>
+        </w:rPr>
+        <w:t xml:space="preserve"> Plan and Configure Master Nodes </w:t>
+      </w:r>
+      <w:r>
+        <w:rPr>
+          <w:color w:val="444444"/>
+          <w:rtl w:val="0"/>
+        </w:rPr>
+        <w:t xml:space="preserve">(</w:t>
+      </w:r>
+      <w:hyperlink r:id="rId182">
+        <w:r>
+          <w:rPr>
+            <w:color w:val="1155cc"/>
+            <w:u w:val="single"/>
+            <w:rtl w:val="0"/>
+          </w:rPr>
+          <w:t xml:space="preserve">https://docs.aws.amazon.com/emr/latest/ManagementGuide/emr-plan-ha.html</w:t>
+        </w:r>
+      </w:hyperlink>
+      <w:r>
+        <w:rPr>
+          <w:color w:val="444444"/>
+          <w:rtl w:val="0"/>
+        </w:rPr>
+        <w:t xml:space="preserve">), the Amazon EMR management guide titled</w:t>
+      </w:r>
+      <w:r>
+        <w:rPr>
+          <w:b w:val="1"/>
+          <w:color w:val="444444"/>
+          <w:rtl w:val="0"/>
+        </w:rPr>
+        <w:t xml:space="preserve"> Supported Applications and Features </w:t>
+      </w:r>
+      <w:r>
+        <w:rPr>
+          <w:color w:val="444444"/>
+          <w:rtl w:val="0"/>
+        </w:rPr>
+        <w:t xml:space="preserve">(</w:t>
+      </w:r>
+      <w:hyperlink r:id="rId183">
+        <w:r>
+          <w:rPr>
+            <w:color w:val="1155cc"/>
+            <w:u w:val="single"/>
+            <w:rtl w:val="0"/>
+          </w:rPr>
+          <w:t xml:space="preserve">https://docs.aws.amazon.com/emr/latest/ManagementGuide/emr-plan-ha-applications.html</w:t>
+        </w:r>
+      </w:hyperlink>
+      <w:r>
+        <w:rPr>
+          <w:color w:val="444444"/>
+          <w:rtl w:val="0"/>
+        </w:rPr>
+        <w:t xml:space="preserve">), the Amazon EMR release guide titled</w:t>
+      </w:r>
+      <w:r>
+        <w:rPr>
+          <w:b w:val="1"/>
+          <w:color w:val="444444"/>
+          <w:rtl w:val="0"/>
+        </w:rPr>
+        <w:t xml:space="preserve"> Using Presto with the AWS Glue Data Catalog </w:t>
+      </w:r>
+      <w:r>
+        <w:rPr>
+          <w:color w:val="444444"/>
+          <w:rtl w:val="0"/>
+        </w:rPr>
+        <w:t xml:space="preserve">(</w:t>
+      </w:r>
+      <w:hyperlink r:id="rId184">
+        <w:r>
+          <w:rPr>
+            <w:color w:val="1155cc"/>
+            <w:u w:val="single"/>
+            <w:rtl w:val="0"/>
+          </w:rPr>
+          <w:t xml:space="preserve">https://docs.aws.amazon.com/emr/latest/ReleaseGuide/emr-presto-glue.html</w:t>
+        </w:r>
+      </w:hyperlink>
+      <w:r>
+        <w:rPr>
+          <w:color w:val="444444"/>
+          <w:rtl w:val="0"/>
+        </w:rPr>
+        <w:t xml:space="preserve">), the Amazon EMR release guide titled</w:t>
+      </w:r>
+      <w:r>
+        <w:rPr>
+          <w:b w:val="1"/>
+          <w:color w:val="444444"/>
+          <w:rtl w:val="0"/>
+        </w:rPr>
+        <w:t xml:space="preserve"> Considerations with Presto on Amazon EMR </w:t>
+      </w:r>
+      <w:r>
+        <w:rPr>
+          <w:color w:val="444444"/>
+          <w:rtl w:val="0"/>
+        </w:rPr>
+        <w:t xml:space="preserve">(</w:t>
+      </w:r>
+      <w:hyperlink r:id="rId185">
+        <w:r>
+          <w:rPr>
+            <w:color w:val="1155cc"/>
+            <w:u w:val="single"/>
+            <w:rtl w:val="0"/>
+          </w:rPr>
+          <w:t xml:space="preserve">https://docs.aws.amazon.com/emr/latest/ReleaseGuide/emr-presto-considerations.html</w:t>
+        </w:r>
+      </w:hyperlink>
+      <w:r>
+        <w:rPr>
+          <w:color w:val="444444"/>
+          <w:rtl w:val="0"/>
+        </w:rPr>
+        <w:t xml:space="preserve">), the Wikipedia page titled</w:t>
+      </w:r>
+      <w:r>
+        <w:rPr>
+          <w:b w:val="1"/>
+          <w:color w:val="444444"/>
+          <w:rtl w:val="0"/>
+        </w:rPr>
+        <w:t xml:space="preserve"> </w:t>
+      </w:r>
+      <w:r>
+        <w:rPr>
+          <w:b w:val="1"/>
+          <w:color w:val="444444"/>
+          <w:rtl w:val="0"/>
+        </w:rPr>
+        <w:t xml:space="preserve">Travelling salesman problem </w:t>
+      </w:r>
+      <w:r>
+        <w:rPr>
+          <w:color w:val="444444"/>
+          <w:rtl w:val="0"/>
+        </w:rPr>
+        <w:t xml:space="preserve">(</w:t>
+      </w:r>
+      <w:hyperlink r:id="rId186">
+        <w:r>
+          <w:rPr>
+            <w:color w:val="1155cc"/>
+            <w:u w:val="single"/>
+            <w:rtl w:val="0"/>
+          </w:rPr>
+          <w:t xml:space="preserve">https://en.wikipedia.org/wiki/Travelling_salesman_problem#:~:text=The%20travelling%20salesman%20problem%20(also,NP%2Dhard%20problem%20in%20combinatorial</w:t>
+        </w:r>
+      </w:hyperlink>
+      <w:r>
+        <w:rPr>
+          <w:color w:val="444444"/>
+          <w:rtl w:val="0"/>
+        </w:rPr>
+        <w:t xml:space="preserve">)</w:t>
+      </w:r>
+    </w:p>
+    <w:p>
+      <w:pPr>
+        <w:rPr>
+          <w:b w:val="1"/>
+          <w:color w:val="444444"/>
+        </w:rPr>
+      </w:pPr>
+      <w:r>
+        <w:rPr>
+          <w:rtl w:val="0"/>
+        </w:rPr>
+      </w:r>
+    </w:p>
+    <w:p>
+      <w:pPr>
+        <w:rPr>
+          <w:color w:val="444444"/>
+        </w:rPr>
+      </w:pPr>
+      <w:r>
+        <w:rPr>
+          <w:rtl w:val="0"/>
+        </w:rPr>
+      </w:r>
+    </w:p>
+    <w:p>
+      <w:pPr>
+        <w:rPr>
+          <w:color w:val="444444"/>
+        </w:rPr>
+      </w:pPr>
+      <w:r>
+        <w:rPr>
+          <w:rtl w:val="0"/>
+        </w:rPr>
+      </w:r>
+    </w:p>
+    <w:p>
+      <w:pPr>
+        <w:rPr>
+          <w:color w:val="444444"/>
+        </w:rPr>
+      </w:pPr>
+      <w:r>
+        <w:rPr>
+          <w:rtl w:val="0"/>
+        </w:rPr>
+      </w:r>
+    </w:p>
+    <w:p>
+      <w:pPr>
+        <w:rPr>
+          <w:color w:val="444444"/>
+        </w:rPr>
+      </w:pPr>
+      <w:r>
+        <w:rPr>
+          <w:rtl w:val="0"/>
+        </w:rPr>
+      </w:r>
+    </w:p>
+    <w:p>
+      <w:pPr>
+        <w:rPr>
+          <w:b w:val="1"/>
+          <w:color w:val="444444"/>
+        </w:rPr>
+      </w:pPr>
+      <w:r>
+        <w:rPr>
+          <w:rtl w:val="0"/>
+        </w:rPr>
+      </w:r>
+    </w:p>
+    <w:p>
+      <w:pPr>
+        <w:rPr>
+          <w:b w:val="1"/>
+          <w:color w:val="444444"/>
+        </w:rPr>
+      </w:pPr>
+      <w:r>
+        <w:rPr>
+          <w:rtl w:val="0"/>
+        </w:rPr>
+      </w:r>
+    </w:p>
     <w:sectPr>
-      <w:headerReference r:id="rId180" w:type="default"/>
+      <w:headerReference r:id="rId187" w:type="default"/>
       <w:pgSz w:h="15840" w:w="12240"/>
       <w:pgMar w:bottom="1440" w:top="1440" w:left="1440" w:right="1440" w:header="720" w:footer="720"/>
       <w:pgNumType w:start="1"/>
@@ -40187,6 +41041,116 @@
     </w:lvl>
   </w:abstractNum>
   <w:abstractNum w:abstractNumId="44">
+    <w:lvl w:ilvl="0">
+      <w:start w:val="1"/>
+      <w:numFmt w:val="upperLetter"/>
+      <w:lvlText w:val="%1)"/>
+      <w:lvlJc w:val="left"/>
+      <w:pPr>
+        <w:ind w:left="720" w:hanging="360"/>
+      </w:pPr>
+      <w:rPr>
+        <w:u w:val="none"/>
+      </w:rPr>
+    </w:lvl>
+    <w:lvl w:ilvl="1">
+      <w:start w:val="1"/>
+      <w:numFmt w:val="lowerLetter"/>
+      <w:lvlText w:val="%2)"/>
+      <w:lvlJc w:val="left"/>
+      <w:pPr>
+        <w:ind w:left="1440" w:hanging="360"/>
+      </w:pPr>
+      <w:rPr>
+        <w:u w:val="none"/>
+      </w:rPr>
+    </w:lvl>
+    <w:lvl w:ilvl="2">
+      <w:start w:val="1"/>
+      <w:numFmt w:val="lowerRoman"/>
+      <w:lvlText w:val="%3)"/>
+      <w:lvlJc w:val="right"/>
+      <w:pPr>
+        <w:ind w:left="2160" w:hanging="360"/>
+      </w:pPr>
+      <w:rPr>
+        <w:u w:val="none"/>
+      </w:rPr>
+    </w:lvl>
+    <w:lvl w:ilvl="3">
+      <w:start w:val="1"/>
+      <w:numFmt w:val="decimal"/>
+      <w:lvlText w:val="(%4)"/>
+      <w:lvlJc w:val="left"/>
+      <w:pPr>
+        <w:ind w:left="2880" w:hanging="360"/>
+      </w:pPr>
+      <w:rPr>
+        <w:u w:val="none"/>
+      </w:rPr>
+    </w:lvl>
+    <w:lvl w:ilvl="4">
+      <w:start w:val="1"/>
+      <w:numFmt w:val="lowerLetter"/>
+      <w:lvlText w:val="(%5)"/>
+      <w:lvlJc w:val="left"/>
+      <w:pPr>
+        <w:ind w:left="3600" w:hanging="360"/>
+      </w:pPr>
+      <w:rPr>
+        <w:u w:val="none"/>
+      </w:rPr>
+    </w:lvl>
+    <w:lvl w:ilvl="5">
+      <w:start w:val="1"/>
+      <w:numFmt w:val="lowerRoman"/>
+      <w:lvlText w:val="(%6)"/>
+      <w:lvlJc w:val="right"/>
+      <w:pPr>
+        <w:ind w:left="4320" w:hanging="360"/>
+      </w:pPr>
+      <w:rPr>
+        <w:u w:val="none"/>
+      </w:rPr>
+    </w:lvl>
+    <w:lvl w:ilvl="6">
+      <w:start w:val="1"/>
+      <w:numFmt w:val="decimal"/>
+      <w:lvlText w:val="%7."/>
+      <w:lvlJc w:val="left"/>
+      <w:pPr>
+        <w:ind w:left="5040" w:hanging="360"/>
+      </w:pPr>
+      <w:rPr>
+        <w:u w:val="none"/>
+      </w:rPr>
+    </w:lvl>
+    <w:lvl w:ilvl="7">
+      <w:start w:val="1"/>
+      <w:numFmt w:val="lowerLetter"/>
+      <w:lvlText w:val="%8."/>
+      <w:lvlJc w:val="left"/>
+      <w:pPr>
+        <w:ind w:left="5760" w:hanging="360"/>
+      </w:pPr>
+      <w:rPr>
+        <w:u w:val="none"/>
+      </w:rPr>
+    </w:lvl>
+    <w:lvl w:ilvl="8">
+      <w:start w:val="1"/>
+      <w:numFmt w:val="lowerRoman"/>
+      <w:lvlText w:val="%9."/>
+      <w:lvlJc w:val="right"/>
+      <w:pPr>
+        <w:ind w:left="6480" w:hanging="360"/>
+      </w:pPr>
+      <w:rPr>
+        <w:u w:val="none"/>
+      </w:rPr>
+    </w:lvl>
+  </w:abstractNum>
+  <w:abstractNum w:abstractNumId="45">
     <w:lvl w:ilvl="0">
       <w:start w:val="1"/>
       <w:numFmt w:val="upperLetter"/>
@@ -40427,6 +41391,9 @@
   </w:num>
   <w:num w:numId="44">
     <w:abstractNumId w:val="44"/>
+  </w:num>
+  <w:num w:numId="45">
+    <w:abstractNumId w:val="45"/>
   </w:num>
 </w:numbering>
 </file>

</xml_diff>

<commit_message>
added question 46 to DA cert questions list #2
</commit_message>
<xml_diff>
--- a/public/Exam Notes/DA-Vincent-1-65-May-4.docx
+++ b/public/Exam Notes/DA-Vincent-1-65-May-4.docx
@@ -2798,7 +2798,7 @@
             <wp:inline distB="19050" distT="19050" distL="19050" distR="19050">
               <wp:extent cx="2075331" cy="2986088"/>
               <wp:effectExtent b="0" l="0" r="0" t="0"/>
-              <wp:docPr id="9" name="image6.png"/>
+              <wp:docPr id="11" name="image6.png"/>
               <a:graphic>
                 <a:graphicData uri="http://schemas.openxmlformats.org/drawingml/2006/picture">
                   <pic:pic>
@@ -2878,7 +2878,7 @@
       <w:pPr>
         <w:numPr>
           <w:ilvl w:val="0"/>
-          <w:numId w:val="20"/>
+          <w:numId w:val="21"/>
         </w:numPr>
         <w:ind w:left="720" w:hanging="360"/>
         <w:rPr>
@@ -2898,7 +2898,7 @@
       <w:pPr>
         <w:numPr>
           <w:ilvl w:val="0"/>
-          <w:numId w:val="20"/>
+          <w:numId w:val="21"/>
         </w:numPr>
         <w:ind w:left="720" w:hanging="360"/>
         <w:rPr>
@@ -2919,7 +2919,7 @@
       <w:pPr>
         <w:numPr>
           <w:ilvl w:val="0"/>
-          <w:numId w:val="20"/>
+          <w:numId w:val="21"/>
         </w:numPr>
         <w:ind w:left="720" w:hanging="360"/>
         <w:rPr>
@@ -2940,7 +2940,7 @@
       <w:pPr>
         <w:numPr>
           <w:ilvl w:val="0"/>
-          <w:numId w:val="20"/>
+          <w:numId w:val="21"/>
         </w:numPr>
         <w:ind w:left="720" w:hanging="360"/>
         <w:rPr>
@@ -3635,7 +3635,7 @@
       <w:pPr>
         <w:numPr>
           <w:ilvl w:val="0"/>
-          <w:numId w:val="34"/>
+          <w:numId w:val="35"/>
         </w:numPr>
         <w:ind w:left="720" w:hanging="360"/>
         <w:rPr>
@@ -3667,7 +3667,7 @@
       <w:pPr>
         <w:numPr>
           <w:ilvl w:val="0"/>
-          <w:numId w:val="34"/>
+          <w:numId w:val="35"/>
         </w:numPr>
         <w:ind w:left="720" w:hanging="360"/>
         <w:rPr>
@@ -3703,7 +3703,7 @@
       <w:pPr>
         <w:numPr>
           <w:ilvl w:val="0"/>
-          <w:numId w:val="34"/>
+          <w:numId w:val="35"/>
         </w:numPr>
         <w:ind w:left="720" w:hanging="360"/>
         <w:rPr>
@@ -3736,7 +3736,7 @@
       <w:pPr>
         <w:numPr>
           <w:ilvl w:val="0"/>
-          <w:numId w:val="34"/>
+          <w:numId w:val="35"/>
         </w:numPr>
         <w:ind w:left="720" w:hanging="360"/>
         <w:rPr>
@@ -6514,7 +6514,7 @@
       <w:pPr>
         <w:numPr>
           <w:ilvl w:val="0"/>
-          <w:numId w:val="38"/>
+          <w:numId w:val="39"/>
         </w:numPr>
         <w:ind w:left="720" w:hanging="360"/>
         <w:rPr>
@@ -6549,7 +6549,7 @@
       <w:pPr>
         <w:numPr>
           <w:ilvl w:val="0"/>
-          <w:numId w:val="38"/>
+          <w:numId w:val="39"/>
         </w:numPr>
         <w:ind w:left="720" w:hanging="360"/>
         <w:rPr>
@@ -6585,7 +6585,7 @@
       <w:pPr>
         <w:numPr>
           <w:ilvl w:val="0"/>
-          <w:numId w:val="38"/>
+          <w:numId w:val="39"/>
         </w:numPr>
         <w:ind w:left="720" w:hanging="360"/>
         <w:rPr>
@@ -6634,7 +6634,7 @@
       <w:pPr>
         <w:numPr>
           <w:ilvl w:val="0"/>
-          <w:numId w:val="38"/>
+          <w:numId w:val="39"/>
         </w:numPr>
         <w:ind w:left="720" w:hanging="360"/>
         <w:rPr>
@@ -7253,7 +7253,7 @@
       <w:pPr>
         <w:numPr>
           <w:ilvl w:val="0"/>
-          <w:numId w:val="41"/>
+          <w:numId w:val="42"/>
         </w:numPr>
         <w:ind w:left="720" w:hanging="360"/>
         <w:rPr>
@@ -7273,7 +7273,7 @@
       <w:pPr>
         <w:numPr>
           <w:ilvl w:val="0"/>
-          <w:numId w:val="41"/>
+          <w:numId w:val="42"/>
         </w:numPr>
         <w:ind w:left="720" w:hanging="360"/>
         <w:rPr>
@@ -7294,7 +7294,7 @@
       <w:pPr>
         <w:numPr>
           <w:ilvl w:val="0"/>
-          <w:numId w:val="41"/>
+          <w:numId w:val="42"/>
         </w:numPr>
         <w:ind w:left="720" w:hanging="360"/>
         <w:rPr>
@@ -7315,7 +7315,7 @@
       <w:pPr>
         <w:numPr>
           <w:ilvl w:val="0"/>
-          <w:numId w:val="41"/>
+          <w:numId w:val="42"/>
         </w:numPr>
         <w:ind w:left="720" w:hanging="360"/>
         <w:rPr>
@@ -7924,7 +7924,7 @@
       <w:pPr>
         <w:numPr>
           <w:ilvl w:val="0"/>
-          <w:numId w:val="29"/>
+          <w:numId w:val="30"/>
         </w:numPr>
         <w:ind w:left="720" w:hanging="360"/>
         <w:rPr>
@@ -7944,7 +7944,7 @@
       <w:pPr>
         <w:numPr>
           <w:ilvl w:val="0"/>
-          <w:numId w:val="29"/>
+          <w:numId w:val="30"/>
         </w:numPr>
         <w:ind w:left="720" w:hanging="360"/>
         <w:rPr>
@@ -7965,7 +7965,7 @@
       <w:pPr>
         <w:numPr>
           <w:ilvl w:val="0"/>
-          <w:numId w:val="29"/>
+          <w:numId w:val="30"/>
         </w:numPr>
         <w:ind w:left="720" w:hanging="360"/>
         <w:rPr>
@@ -7986,7 +7986,7 @@
       <w:pPr>
         <w:numPr>
           <w:ilvl w:val="0"/>
-          <w:numId w:val="29"/>
+          <w:numId w:val="30"/>
         </w:numPr>
         <w:ind w:left="720" w:hanging="360"/>
         <w:rPr>
@@ -8682,7 +8682,7 @@
       <w:pPr>
         <w:numPr>
           <w:ilvl w:val="0"/>
-          <w:numId w:val="33"/>
+          <w:numId w:val="34"/>
         </w:numPr>
         <w:ind w:left="720" w:hanging="360"/>
         <w:rPr>
@@ -8702,7 +8702,7 @@
       <w:pPr>
         <w:numPr>
           <w:ilvl w:val="0"/>
-          <w:numId w:val="33"/>
+          <w:numId w:val="34"/>
         </w:numPr>
         <w:ind w:left="720" w:hanging="360"/>
         <w:rPr>
@@ -8723,7 +8723,7 @@
       <w:pPr>
         <w:numPr>
           <w:ilvl w:val="0"/>
-          <w:numId w:val="33"/>
+          <w:numId w:val="34"/>
         </w:numPr>
         <w:ind w:left="720" w:hanging="360"/>
         <w:rPr>
@@ -8744,7 +8744,7 @@
       <w:pPr>
         <w:numPr>
           <w:ilvl w:val="0"/>
-          <w:numId w:val="33"/>
+          <w:numId w:val="34"/>
         </w:numPr>
         <w:ind w:left="720" w:hanging="360"/>
         <w:rPr>
@@ -9411,7 +9411,7 @@
       <w:pPr>
         <w:numPr>
           <w:ilvl w:val="0"/>
-          <w:numId w:val="25"/>
+          <w:numId w:val="26"/>
         </w:numPr>
         <w:ind w:left="720" w:hanging="360"/>
         <w:rPr>
@@ -9431,7 +9431,7 @@
       <w:pPr>
         <w:numPr>
           <w:ilvl w:val="0"/>
-          <w:numId w:val="25"/>
+          <w:numId w:val="26"/>
         </w:numPr>
         <w:ind w:left="720" w:hanging="360"/>
         <w:rPr>
@@ -9452,7 +9452,7 @@
       <w:pPr>
         <w:numPr>
           <w:ilvl w:val="0"/>
-          <w:numId w:val="25"/>
+          <w:numId w:val="26"/>
         </w:numPr>
         <w:ind w:left="720" w:hanging="360"/>
         <w:rPr>
@@ -9473,7 +9473,7 @@
       <w:pPr>
         <w:numPr>
           <w:ilvl w:val="0"/>
-          <w:numId w:val="25"/>
+          <w:numId w:val="26"/>
         </w:numPr>
         <w:ind w:left="720" w:hanging="360"/>
         <w:rPr>
@@ -11008,7 +11008,7 @@
       <w:pPr>
         <w:numPr>
           <w:ilvl w:val="0"/>
-          <w:numId w:val="43"/>
+          <w:numId w:val="44"/>
         </w:numPr>
         <w:ind w:left="720" w:hanging="360"/>
         <w:rPr>
@@ -11028,7 +11028,7 @@
       <w:pPr>
         <w:numPr>
           <w:ilvl w:val="0"/>
-          <w:numId w:val="43"/>
+          <w:numId w:val="44"/>
         </w:numPr>
         <w:ind w:left="720" w:hanging="360"/>
         <w:rPr>
@@ -11049,7 +11049,7 @@
       <w:pPr>
         <w:numPr>
           <w:ilvl w:val="0"/>
-          <w:numId w:val="43"/>
+          <w:numId w:val="44"/>
         </w:numPr>
         <w:ind w:left="720" w:hanging="360"/>
         <w:rPr>
@@ -11070,7 +11070,7 @@
       <w:pPr>
         <w:numPr>
           <w:ilvl w:val="0"/>
-          <w:numId w:val="43"/>
+          <w:numId w:val="44"/>
         </w:numPr>
         <w:ind w:left="720" w:hanging="360"/>
         <w:rPr>
@@ -11761,7 +11761,7 @@
       <w:pPr>
         <w:numPr>
           <w:ilvl w:val="0"/>
-          <w:numId w:val="24"/>
+          <w:numId w:val="25"/>
         </w:numPr>
         <w:ind w:left="720" w:hanging="360"/>
         <w:rPr>
@@ -11781,7 +11781,7 @@
       <w:pPr>
         <w:numPr>
           <w:ilvl w:val="0"/>
-          <w:numId w:val="24"/>
+          <w:numId w:val="25"/>
         </w:numPr>
         <w:ind w:left="720" w:hanging="360"/>
         <w:rPr>
@@ -11802,7 +11802,7 @@
       <w:pPr>
         <w:numPr>
           <w:ilvl w:val="0"/>
-          <w:numId w:val="24"/>
+          <w:numId w:val="25"/>
         </w:numPr>
         <w:ind w:left="720" w:hanging="360"/>
         <w:rPr>
@@ -11823,7 +11823,7 @@
       <w:pPr>
         <w:numPr>
           <w:ilvl w:val="0"/>
-          <w:numId w:val="24"/>
+          <w:numId w:val="25"/>
         </w:numPr>
         <w:ind w:left="720" w:hanging="360"/>
         <w:rPr>
@@ -13256,7 +13256,7 @@
       <w:pPr>
         <w:numPr>
           <w:ilvl w:val="0"/>
-          <w:numId w:val="22"/>
+          <w:numId w:val="23"/>
         </w:numPr>
         <w:ind w:left="720" w:hanging="360"/>
         <w:rPr>
@@ -13280,7 +13280,7 @@
       <w:pPr>
         <w:numPr>
           <w:ilvl w:val="0"/>
-          <w:numId w:val="22"/>
+          <w:numId w:val="23"/>
         </w:numPr>
         <w:ind w:left="720" w:hanging="360"/>
         <w:rPr>
@@ -13304,7 +13304,7 @@
       <w:pPr>
         <w:numPr>
           <w:ilvl w:val="0"/>
-          <w:numId w:val="22"/>
+          <w:numId w:val="23"/>
         </w:numPr>
         <w:ind w:left="720" w:hanging="360"/>
         <w:rPr>
@@ -13329,7 +13329,7 @@
       <w:pPr>
         <w:numPr>
           <w:ilvl w:val="0"/>
-          <w:numId w:val="22"/>
+          <w:numId w:val="23"/>
         </w:numPr>
         <w:ind w:left="720" w:hanging="360"/>
         <w:rPr>
@@ -14000,7 +14000,7 @@
       <w:pPr>
         <w:numPr>
           <w:ilvl w:val="0"/>
-          <w:numId w:val="27"/>
+          <w:numId w:val="28"/>
         </w:numPr>
         <w:ind w:left="720" w:hanging="360"/>
         <w:rPr>
@@ -14024,7 +14024,7 @@
       <w:pPr>
         <w:numPr>
           <w:ilvl w:val="0"/>
-          <w:numId w:val="27"/>
+          <w:numId w:val="28"/>
         </w:numPr>
         <w:ind w:left="720" w:hanging="360"/>
         <w:rPr>
@@ -14048,7 +14048,7 @@
       <w:pPr>
         <w:numPr>
           <w:ilvl w:val="0"/>
-          <w:numId w:val="27"/>
+          <w:numId w:val="28"/>
         </w:numPr>
         <w:ind w:left="720" w:hanging="360"/>
         <w:rPr>
@@ -14073,7 +14073,7 @@
       <w:pPr>
         <w:numPr>
           <w:ilvl w:val="0"/>
-          <w:numId w:val="27"/>
+          <w:numId w:val="28"/>
         </w:numPr>
         <w:ind w:left="720" w:hanging="360"/>
         <w:rPr>
@@ -14764,7 +14764,7 @@
       <w:pPr>
         <w:numPr>
           <w:ilvl w:val="0"/>
-          <w:numId w:val="26"/>
+          <w:numId w:val="27"/>
         </w:numPr>
         <w:ind w:left="720" w:hanging="360"/>
         <w:rPr>
@@ -14788,7 +14788,7 @@
       <w:pPr>
         <w:numPr>
           <w:ilvl w:val="0"/>
-          <w:numId w:val="26"/>
+          <w:numId w:val="27"/>
         </w:numPr>
         <w:ind w:left="720" w:hanging="360"/>
         <w:rPr>
@@ -14812,7 +14812,7 @@
       <w:pPr>
         <w:numPr>
           <w:ilvl w:val="0"/>
-          <w:numId w:val="26"/>
+          <w:numId w:val="27"/>
         </w:numPr>
         <w:ind w:left="720" w:hanging="360"/>
         <w:rPr>
@@ -14837,7 +14837,7 @@
       <w:pPr>
         <w:numPr>
           <w:ilvl w:val="0"/>
-          <w:numId w:val="26"/>
+          <w:numId w:val="27"/>
         </w:numPr>
         <w:ind w:left="720" w:hanging="360"/>
         <w:rPr>
@@ -15531,7 +15531,7 @@
       <w:pPr>
         <w:numPr>
           <w:ilvl w:val="0"/>
-          <w:numId w:val="28"/>
+          <w:numId w:val="29"/>
         </w:numPr>
         <w:ind w:left="720" w:hanging="360"/>
         <w:rPr>
@@ -15555,7 +15555,7 @@
       <w:pPr>
         <w:numPr>
           <w:ilvl w:val="0"/>
-          <w:numId w:val="28"/>
+          <w:numId w:val="29"/>
         </w:numPr>
         <w:ind w:left="720" w:hanging="360"/>
         <w:rPr>
@@ -15579,7 +15579,7 @@
       <w:pPr>
         <w:numPr>
           <w:ilvl w:val="0"/>
-          <w:numId w:val="28"/>
+          <w:numId w:val="29"/>
         </w:numPr>
         <w:ind w:left="720" w:hanging="360"/>
         <w:rPr>
@@ -15604,7 +15604,7 @@
       <w:pPr>
         <w:numPr>
           <w:ilvl w:val="0"/>
-          <w:numId w:val="28"/>
+          <w:numId w:val="29"/>
         </w:numPr>
         <w:ind w:left="720" w:hanging="360"/>
         <w:rPr>
@@ -18337,7 +18337,7 @@
       <w:pPr>
         <w:numPr>
           <w:ilvl w:val="0"/>
-          <w:numId w:val="35"/>
+          <w:numId w:val="36"/>
         </w:numPr>
         <w:ind w:left="720" w:hanging="360"/>
         <w:rPr>
@@ -18356,7 +18356,7 @@
       <w:pPr>
         <w:numPr>
           <w:ilvl w:val="0"/>
-          <w:numId w:val="35"/>
+          <w:numId w:val="36"/>
         </w:numPr>
         <w:ind w:left="720" w:hanging="360"/>
         <w:rPr>
@@ -18375,7 +18375,7 @@
       <w:pPr>
         <w:numPr>
           <w:ilvl w:val="0"/>
-          <w:numId w:val="35"/>
+          <w:numId w:val="36"/>
         </w:numPr>
         <w:ind w:left="720" w:hanging="360"/>
         <w:rPr>
@@ -18399,7 +18399,7 @@
       <w:pPr>
         <w:numPr>
           <w:ilvl w:val="0"/>
-          <w:numId w:val="35"/>
+          <w:numId w:val="36"/>
         </w:numPr>
         <w:ind w:left="720" w:hanging="360"/>
         <w:rPr>
@@ -18979,7 +18979,7 @@
       <w:pPr>
         <w:numPr>
           <w:ilvl w:val="0"/>
-          <w:numId w:val="40"/>
+          <w:numId w:val="41"/>
         </w:numPr>
         <w:ind w:left="720" w:hanging="360"/>
         <w:rPr>
@@ -18998,7 +18998,7 @@
       <w:pPr>
         <w:numPr>
           <w:ilvl w:val="0"/>
-          <w:numId w:val="40"/>
+          <w:numId w:val="41"/>
         </w:numPr>
         <w:ind w:left="720" w:hanging="360"/>
         <w:rPr>
@@ -19017,7 +19017,7 @@
       <w:pPr>
         <w:numPr>
           <w:ilvl w:val="0"/>
-          <w:numId w:val="40"/>
+          <w:numId w:val="41"/>
         </w:numPr>
         <w:ind w:left="720" w:hanging="360"/>
         <w:rPr>
@@ -19036,7 +19036,7 @@
       <w:pPr>
         <w:numPr>
           <w:ilvl w:val="0"/>
-          <w:numId w:val="40"/>
+          <w:numId w:val="41"/>
         </w:numPr>
         <w:ind w:left="720" w:hanging="360"/>
         <w:rPr>
@@ -19646,7 +19646,7 @@
       <w:pPr>
         <w:numPr>
           <w:ilvl w:val="0"/>
-          <w:numId w:val="23"/>
+          <w:numId w:val="24"/>
         </w:numPr>
         <w:ind w:left="720" w:hanging="360"/>
         <w:rPr>
@@ -19679,7 +19679,7 @@
       <w:pPr>
         <w:numPr>
           <w:ilvl w:val="0"/>
-          <w:numId w:val="23"/>
+          <w:numId w:val="24"/>
         </w:numPr>
         <w:ind w:left="720" w:hanging="360"/>
         <w:rPr>
@@ -19698,7 +19698,7 @@
       <w:pPr>
         <w:numPr>
           <w:ilvl w:val="0"/>
-          <w:numId w:val="23"/>
+          <w:numId w:val="24"/>
         </w:numPr>
         <w:ind w:left="720" w:hanging="360"/>
         <w:rPr>
@@ -19731,7 +19731,7 @@
       <w:pPr>
         <w:numPr>
           <w:ilvl w:val="0"/>
-          <w:numId w:val="23"/>
+          <w:numId w:val="24"/>
         </w:numPr>
         <w:ind w:left="720" w:hanging="360"/>
         <w:rPr>
@@ -20389,7 +20389,7 @@
       <w:pPr>
         <w:numPr>
           <w:ilvl w:val="0"/>
-          <w:numId w:val="44"/>
+          <w:numId w:val="45"/>
         </w:numPr>
         <w:ind w:left="720" w:hanging="360"/>
         <w:rPr>
@@ -20408,7 +20408,7 @@
       <w:pPr>
         <w:numPr>
           <w:ilvl w:val="0"/>
-          <w:numId w:val="44"/>
+          <w:numId w:val="45"/>
         </w:numPr>
         <w:ind w:left="720" w:hanging="360"/>
         <w:rPr>
@@ -20427,7 +20427,7 @@
       <w:pPr>
         <w:numPr>
           <w:ilvl w:val="0"/>
-          <w:numId w:val="44"/>
+          <w:numId w:val="45"/>
         </w:numPr>
         <w:ind w:left="720" w:hanging="360"/>
         <w:rPr>
@@ -20446,7 +20446,7 @@
       <w:pPr>
         <w:numPr>
           <w:ilvl w:val="0"/>
-          <w:numId w:val="44"/>
+          <w:numId w:val="45"/>
         </w:numPr>
         <w:ind w:left="720" w:hanging="360"/>
         <w:rPr>
@@ -21216,7 +21216,7 @@
           <wp:inline distB="114300" distT="114300" distL="114300" distR="114300">
             <wp:extent cx="5943600" cy="4114800"/>
             <wp:effectExtent b="0" l="0" r="0" t="0"/>
-            <wp:docPr id="6" name="image5.png"/>
+            <wp:docPr id="8" name="image5.png"/>
             <a:graphic>
               <a:graphicData uri="http://schemas.openxmlformats.org/drawingml/2006/picture">
                 <pic:pic>
@@ -23829,7 +23829,7 @@
       <w:pPr>
         <w:numPr>
           <w:ilvl w:val="0"/>
-          <w:numId w:val="32"/>
+          <w:numId w:val="33"/>
         </w:numPr>
         <w:ind w:left="720" w:hanging="360"/>
         <w:rPr>
@@ -23848,7 +23848,7 @@
       <w:pPr>
         <w:numPr>
           <w:ilvl w:val="0"/>
-          <w:numId w:val="32"/>
+          <w:numId w:val="33"/>
         </w:numPr>
         <w:ind w:left="720" w:hanging="360"/>
         <w:rPr>
@@ -23879,7 +23879,7 @@
       <w:pPr>
         <w:numPr>
           <w:ilvl w:val="0"/>
-          <w:numId w:val="32"/>
+          <w:numId w:val="33"/>
         </w:numPr>
         <w:ind w:left="720" w:hanging="360"/>
         <w:rPr>
@@ -23914,7 +23914,7 @@
       <w:pPr>
         <w:numPr>
           <w:ilvl w:val="0"/>
-          <w:numId w:val="32"/>
+          <w:numId w:val="33"/>
         </w:numPr>
         <w:ind w:left="720" w:hanging="360"/>
         <w:rPr>
@@ -25250,7 +25250,7 @@
       <w:pPr>
         <w:numPr>
           <w:ilvl w:val="0"/>
-          <w:numId w:val="45"/>
+          <w:numId w:val="46"/>
         </w:numPr>
         <w:ind w:left="720" w:hanging="360"/>
         <w:rPr>
@@ -25274,7 +25274,7 @@
       <w:pPr>
         <w:numPr>
           <w:ilvl w:val="0"/>
-          <w:numId w:val="45"/>
+          <w:numId w:val="46"/>
         </w:numPr>
         <w:ind w:left="720" w:hanging="360"/>
         <w:rPr>
@@ -25305,7 +25305,7 @@
       <w:pPr>
         <w:numPr>
           <w:ilvl w:val="0"/>
-          <w:numId w:val="45"/>
+          <w:numId w:val="46"/>
         </w:numPr>
         <w:ind w:left="720" w:hanging="360"/>
         <w:rPr>
@@ -25336,7 +25336,7 @@
       <w:pPr>
         <w:numPr>
           <w:ilvl w:val="0"/>
-          <w:numId w:val="45"/>
+          <w:numId w:val="46"/>
         </w:numPr>
         <w:ind w:left="720" w:hanging="360"/>
         <w:rPr>
@@ -25362,7 +25362,7 @@
       <w:pPr>
         <w:numPr>
           <w:ilvl w:val="0"/>
-          <w:numId w:val="45"/>
+          <w:numId w:val="46"/>
         </w:numPr>
         <w:ind w:left="720" w:hanging="360"/>
         <w:rPr>
@@ -27089,7 +27089,7 @@
       <w:pPr>
         <w:numPr>
           <w:ilvl w:val="0"/>
-          <w:numId w:val="39"/>
+          <w:numId w:val="40"/>
         </w:numPr>
         <w:ind w:left="720" w:hanging="360"/>
         <w:rPr>
@@ -27141,7 +27141,7 @@
       <w:pPr>
         <w:numPr>
           <w:ilvl w:val="0"/>
-          <w:numId w:val="39"/>
+          <w:numId w:val="40"/>
         </w:numPr>
         <w:ind w:left="720" w:hanging="360"/>
         <w:rPr>
@@ -27172,7 +27172,7 @@
       <w:pPr>
         <w:numPr>
           <w:ilvl w:val="0"/>
-          <w:numId w:val="39"/>
+          <w:numId w:val="40"/>
         </w:numPr>
         <w:ind w:left="720" w:hanging="360"/>
         <w:rPr>
@@ -27191,7 +27191,7 @@
       <w:pPr>
         <w:numPr>
           <w:ilvl w:val="0"/>
-          <w:numId w:val="39"/>
+          <w:numId w:val="40"/>
         </w:numPr>
         <w:ind w:left="720" w:hanging="360"/>
         <w:rPr>
@@ -27729,7 +27729,7 @@
             <wp:inline distB="19050" distT="19050" distL="19050" distR="19050">
               <wp:extent cx="3271838" cy="3688836"/>
               <wp:effectExtent b="0" l="0" r="0" t="0"/>
-              <wp:docPr id="1" name="image7.png"/>
+              <wp:docPr id="2" name="image7.png"/>
               <a:graphic>
                 <a:graphicData uri="http://schemas.openxmlformats.org/drawingml/2006/picture">
                   <pic:pic>
@@ -27795,7 +27795,7 @@
       <w:pPr>
         <w:numPr>
           <w:ilvl w:val="0"/>
-          <w:numId w:val="30"/>
+          <w:numId w:val="31"/>
         </w:numPr>
         <w:ind w:left="720" w:hanging="360"/>
         <w:rPr>
@@ -27833,7 +27833,7 @@
       <w:pPr>
         <w:numPr>
           <w:ilvl w:val="0"/>
-          <w:numId w:val="30"/>
+          <w:numId w:val="31"/>
         </w:numPr>
         <w:ind w:left="720" w:hanging="360"/>
         <w:rPr>
@@ -27864,7 +27864,7 @@
       <w:pPr>
         <w:numPr>
           <w:ilvl w:val="0"/>
-          <w:numId w:val="30"/>
+          <w:numId w:val="31"/>
         </w:numPr>
         <w:ind w:left="720" w:hanging="360"/>
         <w:rPr>
@@ -27911,7 +27911,7 @@
       <w:pPr>
         <w:numPr>
           <w:ilvl w:val="0"/>
-          <w:numId w:val="30"/>
+          <w:numId w:val="31"/>
         </w:numPr>
         <w:ind w:left="720" w:hanging="360"/>
         <w:rPr>
@@ -28560,7 +28560,7 @@
       <w:pPr>
         <w:numPr>
           <w:ilvl w:val="0"/>
-          <w:numId w:val="42"/>
+          <w:numId w:val="43"/>
         </w:numPr>
         <w:ind w:left="720" w:hanging="360"/>
         <w:rPr>
@@ -28579,7 +28579,7 @@
       <w:pPr>
         <w:numPr>
           <w:ilvl w:val="0"/>
-          <w:numId w:val="42"/>
+          <w:numId w:val="43"/>
         </w:numPr>
         <w:ind w:left="720" w:hanging="360"/>
         <w:rPr>
@@ -28598,7 +28598,7 @@
       <w:pPr>
         <w:numPr>
           <w:ilvl w:val="0"/>
-          <w:numId w:val="42"/>
+          <w:numId w:val="43"/>
         </w:numPr>
         <w:ind w:left="720" w:hanging="360"/>
         <w:rPr>
@@ -28617,7 +28617,7 @@
       <w:pPr>
         <w:numPr>
           <w:ilvl w:val="0"/>
-          <w:numId w:val="42"/>
+          <w:numId w:val="43"/>
         </w:numPr>
         <w:ind w:left="720" w:hanging="360"/>
         <w:rPr>
@@ -30463,7 +30463,7 @@
       <w:pPr>
         <w:numPr>
           <w:ilvl w:val="0"/>
-          <w:numId w:val="37"/>
+          <w:numId w:val="38"/>
         </w:numPr>
         <w:ind w:left="720" w:hanging="360"/>
         <w:rPr>
@@ -30482,7 +30482,7 @@
       <w:pPr>
         <w:numPr>
           <w:ilvl w:val="0"/>
-          <w:numId w:val="37"/>
+          <w:numId w:val="38"/>
         </w:numPr>
         <w:ind w:left="720" w:hanging="360"/>
         <w:rPr>
@@ -30515,7 +30515,7 @@
       <w:pPr>
         <w:numPr>
           <w:ilvl w:val="0"/>
-          <w:numId w:val="37"/>
+          <w:numId w:val="38"/>
         </w:numPr>
         <w:ind w:left="720" w:hanging="360"/>
         <w:rPr>
@@ -30534,7 +30534,7 @@
       <w:pPr>
         <w:numPr>
           <w:ilvl w:val="0"/>
-          <w:numId w:val="37"/>
+          <w:numId w:val="38"/>
         </w:numPr>
         <w:ind w:left="720" w:hanging="360"/>
         <w:rPr>
@@ -31910,12 +31910,12 @@
           <wp:inline distB="114300" distT="114300" distL="114300" distR="114300">
             <wp:extent cx="5943600" cy="1968500"/>
             <wp:effectExtent b="0" l="0" r="0" t="0"/>
-            <wp:docPr id="5" name="image4.png"/>
+            <wp:docPr id="7" name="image8.png"/>
             <a:graphic>
               <a:graphicData uri="http://schemas.openxmlformats.org/drawingml/2006/picture">
                 <pic:pic>
                   <pic:nvPicPr>
-                    <pic:cNvPr id="0" name="image4.png"/>
+                    <pic:cNvPr id="0" name="image8.png"/>
                     <pic:cNvPicPr preferRelativeResize="0"/>
                   </pic:nvPicPr>
                   <pic:blipFill>
@@ -33069,7 +33069,7 @@
       <w:pPr>
         <w:numPr>
           <w:ilvl w:val="0"/>
-          <w:numId w:val="31"/>
+          <w:numId w:val="32"/>
         </w:numPr>
         <w:ind w:left="720" w:hanging="360"/>
         <w:rPr>
@@ -33095,7 +33095,7 @@
       <w:pPr>
         <w:numPr>
           <w:ilvl w:val="0"/>
-          <w:numId w:val="31"/>
+          <w:numId w:val="32"/>
         </w:numPr>
         <w:ind w:left="720" w:hanging="360"/>
         <w:rPr>
@@ -33114,7 +33114,7 @@
       <w:pPr>
         <w:numPr>
           <w:ilvl w:val="0"/>
-          <w:numId w:val="31"/>
+          <w:numId w:val="32"/>
         </w:numPr>
         <w:ind w:left="720" w:hanging="360"/>
         <w:rPr>
@@ -33133,7 +33133,7 @@
       <w:pPr>
         <w:numPr>
           <w:ilvl w:val="0"/>
-          <w:numId w:val="31"/>
+          <w:numId w:val="32"/>
         </w:numPr>
         <w:ind w:left="720" w:hanging="360"/>
         <w:rPr>
@@ -34166,7 +34166,7 @@
       <w:pPr>
         <w:numPr>
           <w:ilvl w:val="0"/>
-          <w:numId w:val="36"/>
+          <w:numId w:val="37"/>
         </w:numPr>
         <w:ind w:left="720" w:hanging="360"/>
         <w:rPr>
@@ -34185,7 +34185,7 @@
       <w:pPr>
         <w:numPr>
           <w:ilvl w:val="0"/>
-          <w:numId w:val="36"/>
+          <w:numId w:val="37"/>
         </w:numPr>
         <w:ind w:left="720" w:hanging="360"/>
         <w:rPr>
@@ -34204,7 +34204,7 @@
       <w:pPr>
         <w:numPr>
           <w:ilvl w:val="0"/>
-          <w:numId w:val="36"/>
+          <w:numId w:val="37"/>
         </w:numPr>
         <w:ind w:left="720" w:hanging="360"/>
         <w:rPr>
@@ -34223,7 +34223,7 @@
       <w:pPr>
         <w:numPr>
           <w:ilvl w:val="0"/>
-          <w:numId w:val="36"/>
+          <w:numId w:val="37"/>
         </w:numPr>
         <w:ind w:left="720" w:hanging="360"/>
         <w:rPr>
@@ -34335,12 +34335,12 @@
           <wp:inline distB="114300" distT="114300" distL="114300" distR="114300">
             <wp:extent cx="5943600" cy="3695700"/>
             <wp:effectExtent b="0" l="0" r="0" t="0"/>
-            <wp:docPr id="8" name="image2.png"/>
+            <wp:docPr id="10" name="image9.png"/>
             <a:graphic>
               <a:graphicData uri="http://schemas.openxmlformats.org/drawingml/2006/picture">
                 <pic:pic>
                   <pic:nvPicPr>
-                    <pic:cNvPr id="0" name="image2.png"/>
+                    <pic:cNvPr id="0" name="image9.png"/>
                     <pic:cNvPicPr preferRelativeResize="0"/>
                   </pic:nvPicPr>
                   <pic:blipFill>
@@ -34407,12 +34407,12 @@
           <wp:inline distB="114300" distT="114300" distL="114300" distR="114300">
             <wp:extent cx="5943600" cy="2895600"/>
             <wp:effectExtent b="0" l="0" r="0" t="0"/>
-            <wp:docPr id="7" name="image1.png"/>
+            <wp:docPr id="9" name="image4.png"/>
             <a:graphic>
               <a:graphicData uri="http://schemas.openxmlformats.org/drawingml/2006/picture">
                 <pic:pic>
                   <pic:nvPicPr>
-                    <pic:cNvPr id="0" name="image1.png"/>
+                    <pic:cNvPr id="0" name="image4.png"/>
                     <pic:cNvPicPr preferRelativeResize="0"/>
                   </pic:nvPicPr>
                   <pic:blipFill>
@@ -34480,7 +34480,7 @@
           <wp:inline distB="114300" distT="114300" distL="114300" distR="114300">
             <wp:extent cx="5943600" cy="2946400"/>
             <wp:effectExtent b="0" l="0" r="0" t="0"/>
-            <wp:docPr id="3" name="image3.png"/>
+            <wp:docPr id="4" name="image3.png"/>
             <a:graphic>
               <a:graphicData uri="http://schemas.openxmlformats.org/drawingml/2006/picture">
                 <pic:pic>
@@ -35031,7 +35031,7 @@
       <w:pPr>
         <w:numPr>
           <w:ilvl w:val="0"/>
-          <w:numId w:val="21"/>
+          <w:numId w:val="22"/>
         </w:numPr>
         <w:ind w:left="720" w:hanging="360"/>
         <w:rPr>
@@ -35050,7 +35050,7 @@
       <w:pPr>
         <w:numPr>
           <w:ilvl w:val="0"/>
-          <w:numId w:val="21"/>
+          <w:numId w:val="22"/>
         </w:numPr>
         <w:ind w:left="720" w:hanging="360"/>
         <w:rPr>
@@ -35069,7 +35069,7 @@
       <w:pPr>
         <w:numPr>
           <w:ilvl w:val="0"/>
-          <w:numId w:val="21"/>
+          <w:numId w:val="22"/>
         </w:numPr>
         <w:ind w:left="720" w:hanging="360"/>
         <w:rPr>
@@ -35088,7 +35088,7 @@
       <w:pPr>
         <w:numPr>
           <w:ilvl w:val="0"/>
-          <w:numId w:val="21"/>
+          <w:numId w:val="22"/>
         </w:numPr>
         <w:ind w:left="720" w:hanging="360"/>
         <w:rPr>
@@ -35870,12 +35870,12 @@
           <wp:inline distB="114300" distT="114300" distL="114300" distR="114300">
             <wp:extent cx="5943600" cy="3086100"/>
             <wp:effectExtent b="0" l="0" r="0" t="0"/>
-            <wp:docPr id="4" name="image8.png"/>
+            <wp:docPr id="6" name="image2.png"/>
             <a:graphic>
               <a:graphicData uri="http://schemas.openxmlformats.org/drawingml/2006/picture">
                 <pic:pic>
                   <pic:nvPicPr>
-                    <pic:cNvPr id="0" name="image8.png"/>
+                    <pic:cNvPr id="0" name="image2.png"/>
                     <pic:cNvPicPr preferRelativeResize="0"/>
                   </pic:nvPicPr>
                   <pic:blipFill>
@@ -35950,12 +35950,12 @@
           <wp:inline distB="114300" distT="114300" distL="114300" distR="114300">
             <wp:extent cx="5943600" cy="3048000"/>
             <wp:effectExtent b="0" l="0" r="0" t="0"/>
-            <wp:docPr id="2" name="image9.png"/>
+            <wp:docPr id="3" name="image1.png"/>
             <a:graphic>
               <a:graphicData uri="http://schemas.openxmlformats.org/drawingml/2006/picture">
                 <pic:pic>
                   <pic:nvPicPr>
-                    <pic:cNvPr id="0" name="image9.png"/>
+                    <pic:cNvPr id="0" name="image1.png"/>
                     <pic:cNvPicPr preferRelativeResize="0"/>
                   </pic:nvPicPr>
                   <pic:blipFill>
@@ -36235,19 +36235,685 @@
     </w:p>
     <w:p>
       <w:pPr>
-        <w:rPr>
-          <w:color w:val="444444"/>
-        </w:rPr>
-      </w:pPr>
-      <w:r>
-        <w:rPr>
-          <w:rtl w:val="0"/>
-        </w:rPr>
-      </w:r>
-    </w:p>
-    <w:p>
-      <w:pPr>
-        <w:rPr>
+        <w:rPr/>
+      </w:pPr>
+      <w:r>
+        <w:rPr>
+          <w:rtl w:val="0"/>
+        </w:rPr>
+        <w:t xml:space="preserve">Question: 46</w:t>
+      </w:r>
+    </w:p>
+    <w:p>
+      <w:pPr>
+        <w:rPr>
+          <w:color w:val="999999"/>
+        </w:rPr>
+      </w:pPr>
+      <w:r>
+        <w:rPr>
+          <w:b w:val="1"/>
+          <w:rtl w:val="0"/>
+        </w:rPr>
+        <w:t xml:space="preserve">Main​ ​Topic​ ​:​ </w:t>
+      </w:r>
+      <w:r>
+        <w:rPr>
+          <w:color w:val="999999"/>
+          <w:rtl w:val="0"/>
+        </w:rPr>
+        <w:t xml:space="preserve">Data Analytics</w:t>
+      </w:r>
+    </w:p>
+    <w:p>
+      <w:pPr>
+        <w:rPr>
+          <w:b w:val="1"/>
+          <w:color w:val="999999"/>
+        </w:rPr>
+      </w:pPr>
+      <w:r>
+        <w:rPr>
+          <w:b w:val="1"/>
+          <w:rtl w:val="0"/>
+        </w:rPr>
+        <w:t xml:space="preserve">Sub​ ​Topic​ ​:​ </w:t>
+      </w:r>
+      <w:r>
+        <w:rPr>
+          <w:b w:val="1"/>
+          <w:color w:val="999999"/>
+          <w:rtl w:val="0"/>
+        </w:rPr>
+        <w:t xml:space="preserve">Design a solution for transforming and preparing data for analysis</w:t>
+      </w:r>
+      <w:r>
+        <w:rPr>
+          <w:b w:val="1"/>
+          <w:color w:val="999999"/>
+          <w:rtl w:val="0"/>
+        </w:rPr>
+        <w:t xml:space="preserve"> </w:t>
+      </w:r>
+    </w:p>
+    <w:p>
+      <w:pPr>
+        <w:rPr>
+          <w:color w:val="999999"/>
+        </w:rPr>
+      </w:pPr>
+      <w:r>
+        <w:rPr>
+          <w:rtl w:val="0"/>
+        </w:rPr>
+      </w:r>
+    </w:p>
+    <w:p>
+      <w:pPr>
+        <w:rPr>
+          <w:b w:val="1"/>
+          <w:color w:val="999999"/>
+        </w:rPr>
+      </w:pPr>
+      <w:r>
+        <w:rPr>
+          <w:b w:val="1"/>
+          <w:rtl w:val="0"/>
+        </w:rPr>
+        <w:t xml:space="preserve">Domain: </w:t>
+      </w:r>
+      <w:r>
+        <w:rPr>
+          <w:color w:val="999999"/>
+          <w:rtl w:val="0"/>
+        </w:rPr>
+        <w:t xml:space="preserve">Processing  </w:t>
+      </w:r>
+      <w:r>
+        <w:rPr>
+          <w:rtl w:val="0"/>
+        </w:rPr>
+      </w:r>
+    </w:p>
+    <w:p>
+      <w:pPr>
+        <w:rPr>
+          <w:b w:val="1"/>
+        </w:rPr>
+      </w:pPr>
+      <w:r>
+        <w:rPr>
+          <w:rtl w:val="0"/>
+        </w:rPr>
+      </w:r>
+    </w:p>
+    <w:p>
+      <w:pPr>
+        <w:rPr>
+          <w:rFonts w:ascii="Calibri" w:cs="Calibri" w:eastAsia="Calibri" w:hAnsi="Calibri"/>
+        </w:rPr>
+      </w:pPr>
+      <w:r>
+        <w:rPr>
+          <w:rFonts w:ascii="Calibri" w:cs="Calibri" w:eastAsia="Calibri" w:hAnsi="Calibri"/>
+          <w:b w:val="1"/>
+          <w:rtl w:val="0"/>
+        </w:rPr>
+        <w:t xml:space="preserve">Question text</w:t>
+      </w:r>
+      <w:r>
+        <w:rPr>
+          <w:rFonts w:ascii="Calibri" w:cs="Calibri" w:eastAsia="Calibri" w:hAnsi="Calibri"/>
+          <w:rtl w:val="0"/>
+        </w:rPr>
+        <w:t xml:space="preserve">: </w:t>
+      </w:r>
+    </w:p>
+    <w:p>
+      <w:pPr>
+        <w:rPr>
+          <w:color w:val="434343"/>
+        </w:rPr>
+      </w:pPr>
+      <w:r>
+        <w:rPr>
+          <w:color w:val="434343"/>
+          <w:rtl w:val="0"/>
+        </w:rPr>
+        <w:t xml:space="preserve">You work as a data analytics specialist for a company that processes massive amounts of data through your EMR cluster. You need to transform this data with as little latency as possible. The data arrives in Avro files in one of your S3 buckets at a rate of hundreds of files (from approximately 100 to up to 500)  per second. You need to process these files as close to real-time as you can.</w:t>
+      </w:r>
+    </w:p>
+    <w:p>
+      <w:pPr>
+        <w:rPr>
+          <w:color w:val="434343"/>
+        </w:rPr>
+      </w:pPr>
+      <w:r>
+        <w:rPr>
+          <w:rtl w:val="0"/>
+        </w:rPr>
+      </w:r>
+    </w:p>
+    <w:p>
+      <w:pPr>
+        <w:rPr>
+          <w:color w:val="434343"/>
+        </w:rPr>
+      </w:pPr>
+      <w:r>
+        <w:rPr>
+          <w:color w:val="434343"/>
+          <w:rtl w:val="0"/>
+        </w:rPr>
+        <w:t xml:space="preserve">What option is the most efficient and most performant that gives you the transformation of your data for analysis at the processing rate you need?</w:t>
+      </w:r>
+    </w:p>
+    <w:p>
+      <w:pPr>
+        <w:rPr>
+          <w:color w:val="434343"/>
+        </w:rPr>
+      </w:pPr>
+      <w:r>
+        <w:rPr>
+          <w:rtl w:val="0"/>
+        </w:rPr>
+      </w:r>
+    </w:p>
+    <w:p>
+      <w:pPr>
+        <w:numPr>
+          <w:ilvl w:val="0"/>
+          <w:numId w:val="20"/>
+        </w:numPr>
+        <w:ind w:left="720" w:hanging="360"/>
+        <w:rPr>
+          <w:color w:val="434343"/>
+        </w:rPr>
+      </w:pPr>
+      <w:r>
+        <w:rPr>
+          <w:color w:val="434343"/>
+          <w:rtl w:val="0"/>
+        </w:rPr>
+        <w:t xml:space="preserve">Create a step in your EMR cluster to execute a Hue script to transform the file data as each Avro file arrives.</w:t>
+      </w:r>
+    </w:p>
+    <w:p>
+      <w:pPr>
+        <w:numPr>
+          <w:ilvl w:val="0"/>
+          <w:numId w:val="20"/>
+        </w:numPr>
+        <w:ind w:left="720" w:hanging="360"/>
+        <w:rPr>
+          <w:color w:val="434343"/>
+        </w:rPr>
+      </w:pPr>
+      <w:r>
+        <w:rPr>
+          <w:color w:val="434343"/>
+          <w:rtl w:val="0"/>
+        </w:rPr>
+        <w:t xml:space="preserve">Create a step in your EMR cluster to execute a Mahout script to transform the file data as each Avro file arrives.</w:t>
+      </w:r>
+    </w:p>
+    <w:p>
+      <w:pPr>
+        <w:numPr>
+          <w:ilvl w:val="0"/>
+          <w:numId w:val="20"/>
+        </w:numPr>
+        <w:ind w:left="720" w:hanging="360"/>
+        <w:rPr>
+          <w:color w:val="434343"/>
+        </w:rPr>
+      </w:pPr>
+      <w:r>
+        <w:rPr>
+          <w:color w:val="434343"/>
+          <w:rtl w:val="0"/>
+        </w:rPr>
+        <w:t xml:space="preserve">Create a step in your EMR cluster to execute a Hive script with concurrency set to 500 to transform the file data as the Avro files arrive.</w:t>
+      </w:r>
+    </w:p>
+    <w:p>
+      <w:pPr>
+        <w:numPr>
+          <w:ilvl w:val="0"/>
+          <w:numId w:val="20"/>
+        </w:numPr>
+        <w:ind w:left="720" w:hanging="360"/>
+        <w:rPr>
+          <w:color w:val="434343"/>
+        </w:rPr>
+      </w:pPr>
+      <w:r>
+        <w:rPr>
+          <w:color w:val="434343"/>
+          <w:rtl w:val="0"/>
+        </w:rPr>
+        <w:t xml:space="preserve">Create a step in your EMR cluster to execute a Hive script with concurrency set to 250 to transform the file data as the Avro files arrive.</w:t>
+      </w:r>
+    </w:p>
+    <w:p>
+      <w:pPr>
+        <w:rPr>
+          <w:color w:val="434343"/>
+        </w:rPr>
+      </w:pPr>
+      <w:r>
+        <w:rPr>
+          <w:rtl w:val="0"/>
+        </w:rPr>
+      </w:r>
+    </w:p>
+    <w:p>
+      <w:pPr>
+        <w:rPr>
+          <w:color w:val="434343"/>
+        </w:rPr>
+      </w:pPr>
+      <w:r>
+        <w:rPr>
+          <w:rFonts w:ascii="Calibri" w:cs="Calibri" w:eastAsia="Calibri" w:hAnsi="Calibri"/>
+          <w:b w:val="1"/>
+          <w:rtl w:val="0"/>
+        </w:rPr>
+        <w:t xml:space="preserve">Answer:</w:t>
+      </w:r>
+      <w:r>
+        <w:rPr>
+          <w:color w:val="434343"/>
+          <w:rtl w:val="0"/>
+        </w:rPr>
+        <w:t xml:space="preserve"> D</w:t>
+      </w:r>
+    </w:p>
+    <w:p>
+      <w:pPr>
+        <w:rPr>
+          <w:color w:val="434343"/>
+        </w:rPr>
+      </w:pPr>
+      <w:r>
+        <w:rPr>
+          <w:rtl w:val="0"/>
+        </w:rPr>
+      </w:r>
+    </w:p>
+    <w:p>
+      <w:pPr>
+        <w:rPr>
+          <w:color w:val="434343"/>
+        </w:rPr>
+      </w:pPr>
+      <w:r>
+        <w:rPr>
+          <w:rFonts w:ascii="Calibri" w:cs="Calibri" w:eastAsia="Calibri" w:hAnsi="Calibri"/>
+          <w:b w:val="1"/>
+          <w:rtl w:val="0"/>
+        </w:rPr>
+        <w:t xml:space="preserve">Explanation:</w:t>
+      </w:r>
+      <w:r>
+        <w:rPr>
+          <w:rtl w:val="0"/>
+        </w:rPr>
+      </w:r>
+    </w:p>
+    <w:p>
+      <w:pPr>
+        <w:rPr>
+          <w:color w:val="444444"/>
+          <w:highlight w:val="white"/>
+        </w:rPr>
+      </w:pPr>
+      <w:r>
+        <w:rPr>
+          <w:color w:val="434343"/>
+          <w:rtl w:val="0"/>
+        </w:rPr>
+        <w:t xml:space="preserve">Option A is incorrect</w:t>
+      </w:r>
+      <w:r>
+        <w:rPr>
+          <w:color w:val="444444"/>
+          <w:highlight w:val="white"/>
+          <w:rtl w:val="0"/>
+        </w:rPr>
+        <w:t xml:space="preserve">. Hue is a web based user interface for Hadoop. It is not a scripting language that you can use for transformation of data.</w:t>
+        <w:br w:type="textWrapping"/>
+      </w:r>
+    </w:p>
+    <w:p>
+      <w:pPr>
+        <w:rPr>
+          <w:color w:val="444444"/>
+          <w:highlight w:val="white"/>
+        </w:rPr>
+      </w:pPr>
+      <w:r>
+        <w:rPr>
+          <w:color w:val="444444"/>
+          <w:highlight w:val="white"/>
+          <w:rtl w:val="0"/>
+        </w:rPr>
+        <w:t xml:space="preserve">Option B is incorrect. Mahout is a machine learning framework for Hadoop. It is not a scripting language that you would use for transformation of data.</w:t>
+        <w:br w:type="textWrapping"/>
+      </w:r>
+    </w:p>
+    <w:p>
+      <w:pPr>
+        <w:rPr>
+          <w:color w:val="444444"/>
+          <w:highlight w:val="white"/>
+        </w:rPr>
+      </w:pPr>
+      <w:r>
+        <w:rPr>
+          <w:color w:val="444444"/>
+          <w:highlight w:val="white"/>
+          <w:rtl w:val="0"/>
+        </w:rPr>
+        <w:t xml:space="preserve">Option C is incorrect. When using concurrency with Hive scripts you can choose from 2 to 256 steps to run at the same time. So you can’t choose 500 as your concurrency value.</w:t>
+        <w:br w:type="textWrapping"/>
+      </w:r>
+      <w:r>
+        <w:rPr>
+          <w:color w:val="444444"/>
+          <w:highlight w:val="white"/>
+        </w:rPr>
+        <w:drawing>
+          <wp:inline distB="114300" distT="114300" distL="114300" distR="114300">
+            <wp:extent cx="5943600" cy="3848100"/>
+            <wp:effectExtent b="0" l="0" r="0" t="0"/>
+            <wp:docPr id="1" name="image11.png"/>
+            <a:graphic>
+              <a:graphicData uri="http://schemas.openxmlformats.org/drawingml/2006/picture">
+                <pic:pic>
+                  <pic:nvPicPr>
+                    <pic:cNvPr id="0" name="image11.png"/>
+                    <pic:cNvPicPr preferRelativeResize="0"/>
+                  </pic:nvPicPr>
+                  <pic:blipFill>
+                    <a:blip r:embed="rId187"/>
+                    <a:srcRect b="0" l="0" r="0" t="0"/>
+                    <a:stretch>
+                      <a:fillRect/>
+                    </a:stretch>
+                  </pic:blipFill>
+                  <pic:spPr>
+                    <a:xfrm>
+                      <a:off x="0" y="0"/>
+                      <a:ext cx="5943600" cy="3848100"/>
+                    </a:xfrm>
+                    <a:prstGeom prst="rect"/>
+                    <a:ln/>
+                  </pic:spPr>
+                </pic:pic>
+              </a:graphicData>
+            </a:graphic>
+          </wp:inline>
+        </w:drawing>
+      </w:r>
+      <w:r>
+        <w:rPr>
+          <w:color w:val="444444"/>
+          <w:highlight w:val="white"/>
+          <w:rtl w:val="0"/>
+        </w:rPr>
+        <w:br w:type="textWrapping"/>
+      </w:r>
+    </w:p>
+    <w:p>
+      <w:pPr>
+        <w:rPr>
+          <w:rFonts w:ascii="Calibri" w:cs="Calibri" w:eastAsia="Calibri" w:hAnsi="Calibri"/>
+          <w:b w:val="1"/>
+        </w:rPr>
+      </w:pPr>
+      <w:r>
+        <w:rPr>
+          <w:color w:val="444444"/>
+          <w:highlight w:val="white"/>
+          <w:rtl w:val="0"/>
+        </w:rPr>
+        <w:t xml:space="preserve">Option D is correct. Concurrency, set to 250, with a Hive script will allow you to process your Avro files as they arrive using your Hive script running many instances in parallel.</w:t>
+        <w:br w:type="textWrapping"/>
+      </w:r>
+      <w:r>
+        <w:rPr>
+          <w:color w:val="444444"/>
+          <w:highlight w:val="white"/>
+        </w:rPr>
+        <w:drawing>
+          <wp:inline distB="114300" distT="114300" distL="114300" distR="114300">
+            <wp:extent cx="5943600" cy="2628900"/>
+            <wp:effectExtent b="0" l="0" r="0" t="0"/>
+            <wp:docPr id="5" name="image10.png"/>
+            <a:graphic>
+              <a:graphicData uri="http://schemas.openxmlformats.org/drawingml/2006/picture">
+                <pic:pic>
+                  <pic:nvPicPr>
+                    <pic:cNvPr id="0" name="image10.png"/>
+                    <pic:cNvPicPr preferRelativeResize="0"/>
+                  </pic:nvPicPr>
+                  <pic:blipFill>
+                    <a:blip r:embed="rId188"/>
+                    <a:srcRect b="0" l="0" r="0" t="0"/>
+                    <a:stretch>
+                      <a:fillRect/>
+                    </a:stretch>
+                  </pic:blipFill>
+                  <pic:spPr>
+                    <a:xfrm>
+                      <a:off x="0" y="0"/>
+                      <a:ext cx="5943600" cy="2628900"/>
+                    </a:xfrm>
+                    <a:prstGeom prst="rect"/>
+                    <a:ln/>
+                  </pic:spPr>
+                </pic:pic>
+              </a:graphicData>
+            </a:graphic>
+          </wp:inline>
+        </w:drawing>
+      </w:r>
+      <w:r>
+        <w:rPr>
+          <w:color w:val="444444"/>
+          <w:highlight w:val="white"/>
+          <w:rtl w:val="0"/>
+        </w:rPr>
+        <w:br w:type="textWrapping"/>
+        <w:br w:type="textWrapping"/>
+      </w:r>
+      <w:r>
+        <w:rPr>
+          <w:rFonts w:ascii="Calibri" w:cs="Calibri" w:eastAsia="Calibri" w:hAnsi="Calibri"/>
+          <w:b w:val="1"/>
+          <w:rtl w:val="0"/>
+        </w:rPr>
+        <w:t xml:space="preserve">Reference:</w:t>
+      </w:r>
+    </w:p>
+    <w:p>
+      <w:pPr>
+        <w:rPr>
+          <w:color w:val="444444"/>
+        </w:rPr>
+      </w:pPr>
+      <w:r>
+        <w:rPr>
+          <w:color w:val="444444"/>
+          <w:rtl w:val="0"/>
+        </w:rPr>
+        <w:t xml:space="preserve">Please see the Amazon EMR management guide titled</w:t>
+      </w:r>
+      <w:r>
+        <w:rPr>
+          <w:b w:val="1"/>
+          <w:color w:val="444444"/>
+          <w:rtl w:val="0"/>
+        </w:rPr>
+        <w:t xml:space="preserve"> Step 4: Process Data By Running The Hive Script as a Step </w:t>
+      </w:r>
+      <w:r>
+        <w:rPr>
+          <w:color w:val="444444"/>
+          <w:rtl w:val="0"/>
+        </w:rPr>
+        <w:t xml:space="preserve">(</w:t>
+      </w:r>
+      <w:hyperlink r:id="rId189">
+        <w:r>
+          <w:rPr>
+            <w:color w:val="1155cc"/>
+            <w:u w:val="single"/>
+            <w:rtl w:val="0"/>
+          </w:rPr>
+          <w:t xml:space="preserve">https://docs.aws.amazon.com/emr/latest/ManagementGuide/emr-gs-process-sample-data.html</w:t>
+        </w:r>
+      </w:hyperlink>
+      <w:r>
+        <w:rPr>
+          <w:color w:val="444444"/>
+          <w:rtl w:val="0"/>
+        </w:rPr>
+        <w:t xml:space="preserve">), the AWS What’s New page titled</w:t>
+      </w:r>
+      <w:r>
+        <w:rPr>
+          <w:b w:val="1"/>
+          <w:color w:val="444444"/>
+          <w:rtl w:val="0"/>
+        </w:rPr>
+        <w:t xml:space="preserve"> </w:t>
+      </w:r>
+      <w:r>
+        <w:rPr>
+          <w:b w:val="1"/>
+          <w:color w:val="444444"/>
+          <w:rtl w:val="0"/>
+        </w:rPr>
+        <w:t xml:space="preserve">Amazon EMR now allows you to run multiple steps in parallel, cancel running steps, and integrate with AWS Step Functions </w:t>
+      </w:r>
+      <w:r>
+        <w:rPr>
+          <w:color w:val="444444"/>
+          <w:rtl w:val="0"/>
+        </w:rPr>
+        <w:t xml:space="preserve">(</w:t>
+      </w:r>
+      <w:hyperlink r:id="rId190">
+        <w:r>
+          <w:rPr>
+            <w:color w:val="1155cc"/>
+            <w:u w:val="single"/>
+            <w:rtl w:val="0"/>
+          </w:rPr>
+          <w:t xml:space="preserve">https://aws.amazon.com/about-aws/whats-new/2019/11/amazon-emr-now-allows-you-to-run-multiple-steps-in-parallel-cancel-running-steps-and-integrate-with-aws-step-functions/</w:t>
+        </w:r>
+      </w:hyperlink>
+      <w:r>
+        <w:rPr>
+          <w:color w:val="444444"/>
+          <w:rtl w:val="0"/>
+        </w:rPr>
+        <w:t xml:space="preserve">), the Amazon EMR release guide titled</w:t>
+      </w:r>
+      <w:r>
+        <w:rPr>
+          <w:b w:val="1"/>
+          <w:color w:val="444444"/>
+          <w:rtl w:val="0"/>
+        </w:rPr>
+        <w:t xml:space="preserve"> </w:t>
+      </w:r>
+      <w:r>
+        <w:rPr>
+          <w:b w:val="1"/>
+          <w:color w:val="444444"/>
+          <w:rtl w:val="0"/>
+        </w:rPr>
+        <w:t xml:space="preserve">Apache Mahout </w:t>
+      </w:r>
+      <w:r>
+        <w:rPr>
+          <w:color w:val="444444"/>
+          <w:rtl w:val="0"/>
+        </w:rPr>
+        <w:t xml:space="preserve">(</w:t>
+      </w:r>
+      <w:hyperlink r:id="rId191">
+        <w:r>
+          <w:rPr>
+            <w:color w:val="1155cc"/>
+            <w:u w:val="single"/>
+            <w:rtl w:val="0"/>
+          </w:rPr>
+          <w:t xml:space="preserve">https://docs.aws.amazon.com/emr/latest/ReleaseGuide/emr-mahout.html</w:t>
+        </w:r>
+      </w:hyperlink>
+      <w:r>
+        <w:rPr>
+          <w:color w:val="444444"/>
+          <w:rtl w:val="0"/>
+        </w:rPr>
+        <w:t xml:space="preserve">), and the Amazon EMR release guide titled </w:t>
+      </w:r>
+      <w:r>
+        <w:rPr>
+          <w:b w:val="1"/>
+          <w:color w:val="444444"/>
+          <w:rtl w:val="0"/>
+        </w:rPr>
+        <w:t xml:space="preserve">Hue</w:t>
+      </w:r>
+      <w:r>
+        <w:rPr>
+          <w:color w:val="444444"/>
+          <w:rtl w:val="0"/>
+        </w:rPr>
+        <w:t xml:space="preserve"> (</w:t>
+      </w:r>
+      <w:hyperlink r:id="rId192">
+        <w:r>
+          <w:rPr>
+            <w:color w:val="1155cc"/>
+            <w:u w:val="single"/>
+            <w:rtl w:val="0"/>
+          </w:rPr>
+          <w:t xml:space="preserve">https://docs.aws.amazon.com/emr/latest/ReleaseGuide/emr-hue.html</w:t>
+        </w:r>
+      </w:hyperlink>
+      <w:r>
+        <w:rPr>
+          <w:color w:val="444444"/>
+          <w:rtl w:val="0"/>
+        </w:rPr>
+        <w:t xml:space="preserve">)</w:t>
+      </w:r>
+    </w:p>
+    <w:p>
+      <w:pPr>
+        <w:rPr>
+          <w:b w:val="1"/>
+          <w:color w:val="444444"/>
+        </w:rPr>
+      </w:pPr>
+      <w:r>
+        <w:rPr>
+          <w:rtl w:val="0"/>
+        </w:rPr>
+      </w:r>
+    </w:p>
+    <w:p>
+      <w:pPr>
+        <w:rPr>
+          <w:b w:val="1"/>
           <w:color w:val="444444"/>
         </w:rPr>
       </w:pPr>
@@ -36284,7 +36950,7 @@
       </w:r>
     </w:p>
     <w:sectPr>
-      <w:headerReference r:id="rId187" w:type="default"/>
+      <w:headerReference r:id="rId193" w:type="default"/>
       <w:pgSz w:h="15840" w:w="12240"/>
       <w:pgMar w:bottom="1440" w:top="1440" w:left="1440" w:right="1440" w:header="720" w:footer="720"/>
       <w:pgNumType w:start="1"/>
@@ -41151,6 +41817,116 @@
     </w:lvl>
   </w:abstractNum>
   <w:abstractNum w:abstractNumId="45">
+    <w:lvl w:ilvl="0">
+      <w:start w:val="1"/>
+      <w:numFmt w:val="upperLetter"/>
+      <w:lvlText w:val="%1)"/>
+      <w:lvlJc w:val="left"/>
+      <w:pPr>
+        <w:ind w:left="720" w:hanging="360"/>
+      </w:pPr>
+      <w:rPr>
+        <w:u w:val="none"/>
+      </w:rPr>
+    </w:lvl>
+    <w:lvl w:ilvl="1">
+      <w:start w:val="1"/>
+      <w:numFmt w:val="lowerLetter"/>
+      <w:lvlText w:val="%2)"/>
+      <w:lvlJc w:val="left"/>
+      <w:pPr>
+        <w:ind w:left="1440" w:hanging="360"/>
+      </w:pPr>
+      <w:rPr>
+        <w:u w:val="none"/>
+      </w:rPr>
+    </w:lvl>
+    <w:lvl w:ilvl="2">
+      <w:start w:val="1"/>
+      <w:numFmt w:val="lowerRoman"/>
+      <w:lvlText w:val="%3)"/>
+      <w:lvlJc w:val="right"/>
+      <w:pPr>
+        <w:ind w:left="2160" w:hanging="360"/>
+      </w:pPr>
+      <w:rPr>
+        <w:u w:val="none"/>
+      </w:rPr>
+    </w:lvl>
+    <w:lvl w:ilvl="3">
+      <w:start w:val="1"/>
+      <w:numFmt w:val="decimal"/>
+      <w:lvlText w:val="(%4)"/>
+      <w:lvlJc w:val="left"/>
+      <w:pPr>
+        <w:ind w:left="2880" w:hanging="360"/>
+      </w:pPr>
+      <w:rPr>
+        <w:u w:val="none"/>
+      </w:rPr>
+    </w:lvl>
+    <w:lvl w:ilvl="4">
+      <w:start w:val="1"/>
+      <w:numFmt w:val="lowerLetter"/>
+      <w:lvlText w:val="(%5)"/>
+      <w:lvlJc w:val="left"/>
+      <w:pPr>
+        <w:ind w:left="3600" w:hanging="360"/>
+      </w:pPr>
+      <w:rPr>
+        <w:u w:val="none"/>
+      </w:rPr>
+    </w:lvl>
+    <w:lvl w:ilvl="5">
+      <w:start w:val="1"/>
+      <w:numFmt w:val="lowerRoman"/>
+      <w:lvlText w:val="(%6)"/>
+      <w:lvlJc w:val="right"/>
+      <w:pPr>
+        <w:ind w:left="4320" w:hanging="360"/>
+      </w:pPr>
+      <w:rPr>
+        <w:u w:val="none"/>
+      </w:rPr>
+    </w:lvl>
+    <w:lvl w:ilvl="6">
+      <w:start w:val="1"/>
+      <w:numFmt w:val="decimal"/>
+      <w:lvlText w:val="%7."/>
+      <w:lvlJc w:val="left"/>
+      <w:pPr>
+        <w:ind w:left="5040" w:hanging="360"/>
+      </w:pPr>
+      <w:rPr>
+        <w:u w:val="none"/>
+      </w:rPr>
+    </w:lvl>
+    <w:lvl w:ilvl="7">
+      <w:start w:val="1"/>
+      <w:numFmt w:val="lowerLetter"/>
+      <w:lvlText w:val="%8."/>
+      <w:lvlJc w:val="left"/>
+      <w:pPr>
+        <w:ind w:left="5760" w:hanging="360"/>
+      </w:pPr>
+      <w:rPr>
+        <w:u w:val="none"/>
+      </w:rPr>
+    </w:lvl>
+    <w:lvl w:ilvl="8">
+      <w:start w:val="1"/>
+      <w:numFmt w:val="lowerRoman"/>
+      <w:lvlText w:val="%9."/>
+      <w:lvlJc w:val="right"/>
+      <w:pPr>
+        <w:ind w:left="6480" w:hanging="360"/>
+      </w:pPr>
+      <w:rPr>
+        <w:u w:val="none"/>
+      </w:rPr>
+    </w:lvl>
+  </w:abstractNum>
+  <w:abstractNum w:abstractNumId="46">
     <w:lvl w:ilvl="0">
       <w:start w:val="1"/>
       <w:numFmt w:val="upperLetter"/>
@@ -41394,6 +42170,9 @@
   </w:num>
   <w:num w:numId="45">
     <w:abstractNumId w:val="45"/>
+  </w:num>
+  <w:num w:numId="46">
+    <w:abstractNumId w:val="46"/>
   </w:num>
 </w:numbering>
 </file>

</xml_diff>

<commit_message>
added question 47 to DA cert questions list #2
</commit_message>
<xml_diff>
--- a/public/Exam Notes/DA-Vincent-1-65-May-4.docx
+++ b/public/Exam Notes/DA-Vincent-1-65-May-4.docx
@@ -2798,12 +2798,12 @@
             <wp:inline distB="19050" distT="19050" distL="19050" distR="19050">
               <wp:extent cx="2075331" cy="2986088"/>
               <wp:effectExtent b="0" l="0" r="0" t="0"/>
-              <wp:docPr id="11" name="image6.png"/>
+              <wp:docPr id="11" name="image2.png"/>
               <a:graphic>
                 <a:graphicData uri="http://schemas.openxmlformats.org/drawingml/2006/picture">
                   <pic:pic>
                     <pic:nvPicPr>
-                      <pic:cNvPr id="0" name="image6.png"/>
+                      <pic:cNvPr id="0" name="image2.png"/>
                       <pic:cNvPicPr preferRelativeResize="0"/>
                     </pic:nvPicPr>
                     <pic:blipFill>
@@ -3635,7 +3635,7 @@
       <w:pPr>
         <w:numPr>
           <w:ilvl w:val="0"/>
-          <w:numId w:val="35"/>
+          <w:numId w:val="36"/>
         </w:numPr>
         <w:ind w:left="720" w:hanging="360"/>
         <w:rPr>
@@ -3667,7 +3667,7 @@
       <w:pPr>
         <w:numPr>
           <w:ilvl w:val="0"/>
-          <w:numId w:val="35"/>
+          <w:numId w:val="36"/>
         </w:numPr>
         <w:ind w:left="720" w:hanging="360"/>
         <w:rPr>
@@ -3703,7 +3703,7 @@
       <w:pPr>
         <w:numPr>
           <w:ilvl w:val="0"/>
-          <w:numId w:val="35"/>
+          <w:numId w:val="36"/>
         </w:numPr>
         <w:ind w:left="720" w:hanging="360"/>
         <w:rPr>
@@ -3736,7 +3736,7 @@
       <w:pPr>
         <w:numPr>
           <w:ilvl w:val="0"/>
-          <w:numId w:val="35"/>
+          <w:numId w:val="36"/>
         </w:numPr>
         <w:ind w:left="720" w:hanging="360"/>
         <w:rPr>
@@ -6514,7 +6514,7 @@
       <w:pPr>
         <w:numPr>
           <w:ilvl w:val="0"/>
-          <w:numId w:val="39"/>
+          <w:numId w:val="40"/>
         </w:numPr>
         <w:ind w:left="720" w:hanging="360"/>
         <w:rPr>
@@ -6549,7 +6549,7 @@
       <w:pPr>
         <w:numPr>
           <w:ilvl w:val="0"/>
-          <w:numId w:val="39"/>
+          <w:numId w:val="40"/>
         </w:numPr>
         <w:ind w:left="720" w:hanging="360"/>
         <w:rPr>
@@ -6585,7 +6585,7 @@
       <w:pPr>
         <w:numPr>
           <w:ilvl w:val="0"/>
-          <w:numId w:val="39"/>
+          <w:numId w:val="40"/>
         </w:numPr>
         <w:ind w:left="720" w:hanging="360"/>
         <w:rPr>
@@ -6634,7 +6634,7 @@
       <w:pPr>
         <w:numPr>
           <w:ilvl w:val="0"/>
-          <w:numId w:val="39"/>
+          <w:numId w:val="40"/>
         </w:numPr>
         <w:ind w:left="720" w:hanging="360"/>
         <w:rPr>
@@ -7253,7 +7253,7 @@
       <w:pPr>
         <w:numPr>
           <w:ilvl w:val="0"/>
-          <w:numId w:val="42"/>
+          <w:numId w:val="43"/>
         </w:numPr>
         <w:ind w:left="720" w:hanging="360"/>
         <w:rPr>
@@ -7273,7 +7273,7 @@
       <w:pPr>
         <w:numPr>
           <w:ilvl w:val="0"/>
-          <w:numId w:val="42"/>
+          <w:numId w:val="43"/>
         </w:numPr>
         <w:ind w:left="720" w:hanging="360"/>
         <w:rPr>
@@ -7294,7 +7294,7 @@
       <w:pPr>
         <w:numPr>
           <w:ilvl w:val="0"/>
-          <w:numId w:val="42"/>
+          <w:numId w:val="43"/>
         </w:numPr>
         <w:ind w:left="720" w:hanging="360"/>
         <w:rPr>
@@ -7315,7 +7315,7 @@
       <w:pPr>
         <w:numPr>
           <w:ilvl w:val="0"/>
-          <w:numId w:val="42"/>
+          <w:numId w:val="43"/>
         </w:numPr>
         <w:ind w:left="720" w:hanging="360"/>
         <w:rPr>
@@ -8682,7 +8682,7 @@
       <w:pPr>
         <w:numPr>
           <w:ilvl w:val="0"/>
-          <w:numId w:val="34"/>
+          <w:numId w:val="35"/>
         </w:numPr>
         <w:ind w:left="720" w:hanging="360"/>
         <w:rPr>
@@ -8702,7 +8702,7 @@
       <w:pPr>
         <w:numPr>
           <w:ilvl w:val="0"/>
-          <w:numId w:val="34"/>
+          <w:numId w:val="35"/>
         </w:numPr>
         <w:ind w:left="720" w:hanging="360"/>
         <w:rPr>
@@ -8723,7 +8723,7 @@
       <w:pPr>
         <w:numPr>
           <w:ilvl w:val="0"/>
-          <w:numId w:val="34"/>
+          <w:numId w:val="35"/>
         </w:numPr>
         <w:ind w:left="720" w:hanging="360"/>
         <w:rPr>
@@ -8744,7 +8744,7 @@
       <w:pPr>
         <w:numPr>
           <w:ilvl w:val="0"/>
-          <w:numId w:val="34"/>
+          <w:numId w:val="35"/>
         </w:numPr>
         <w:ind w:left="720" w:hanging="360"/>
         <w:rPr>
@@ -11008,7 +11008,7 @@
       <w:pPr>
         <w:numPr>
           <w:ilvl w:val="0"/>
-          <w:numId w:val="44"/>
+          <w:numId w:val="45"/>
         </w:numPr>
         <w:ind w:left="720" w:hanging="360"/>
         <w:rPr>
@@ -11028,7 +11028,7 @@
       <w:pPr>
         <w:numPr>
           <w:ilvl w:val="0"/>
-          <w:numId w:val="44"/>
+          <w:numId w:val="45"/>
         </w:numPr>
         <w:ind w:left="720" w:hanging="360"/>
         <w:rPr>
@@ -11049,7 +11049,7 @@
       <w:pPr>
         <w:numPr>
           <w:ilvl w:val="0"/>
-          <w:numId w:val="44"/>
+          <w:numId w:val="45"/>
         </w:numPr>
         <w:ind w:left="720" w:hanging="360"/>
         <w:rPr>
@@ -11070,7 +11070,7 @@
       <w:pPr>
         <w:numPr>
           <w:ilvl w:val="0"/>
-          <w:numId w:val="44"/>
+          <w:numId w:val="45"/>
         </w:numPr>
         <w:ind w:left="720" w:hanging="360"/>
         <w:rPr>
@@ -18337,7 +18337,7 @@
       <w:pPr>
         <w:numPr>
           <w:ilvl w:val="0"/>
-          <w:numId w:val="36"/>
+          <w:numId w:val="37"/>
         </w:numPr>
         <w:ind w:left="720" w:hanging="360"/>
         <w:rPr>
@@ -18356,7 +18356,7 @@
       <w:pPr>
         <w:numPr>
           <w:ilvl w:val="0"/>
-          <w:numId w:val="36"/>
+          <w:numId w:val="37"/>
         </w:numPr>
         <w:ind w:left="720" w:hanging="360"/>
         <w:rPr>
@@ -18375,7 +18375,7 @@
       <w:pPr>
         <w:numPr>
           <w:ilvl w:val="0"/>
-          <w:numId w:val="36"/>
+          <w:numId w:val="37"/>
         </w:numPr>
         <w:ind w:left="720" w:hanging="360"/>
         <w:rPr>
@@ -18399,7 +18399,7 @@
       <w:pPr>
         <w:numPr>
           <w:ilvl w:val="0"/>
-          <w:numId w:val="36"/>
+          <w:numId w:val="37"/>
         </w:numPr>
         <w:ind w:left="720" w:hanging="360"/>
         <w:rPr>
@@ -18979,7 +18979,7 @@
       <w:pPr>
         <w:numPr>
           <w:ilvl w:val="0"/>
-          <w:numId w:val="41"/>
+          <w:numId w:val="42"/>
         </w:numPr>
         <w:ind w:left="720" w:hanging="360"/>
         <w:rPr>
@@ -18998,7 +18998,7 @@
       <w:pPr>
         <w:numPr>
           <w:ilvl w:val="0"/>
-          <w:numId w:val="41"/>
+          <w:numId w:val="42"/>
         </w:numPr>
         <w:ind w:left="720" w:hanging="360"/>
         <w:rPr>
@@ -19017,7 +19017,7 @@
       <w:pPr>
         <w:numPr>
           <w:ilvl w:val="0"/>
-          <w:numId w:val="41"/>
+          <w:numId w:val="42"/>
         </w:numPr>
         <w:ind w:left="720" w:hanging="360"/>
         <w:rPr>
@@ -19036,7 +19036,7 @@
       <w:pPr>
         <w:numPr>
           <w:ilvl w:val="0"/>
-          <w:numId w:val="41"/>
+          <w:numId w:val="42"/>
         </w:numPr>
         <w:ind w:left="720" w:hanging="360"/>
         <w:rPr>
@@ -20389,7 +20389,7 @@
       <w:pPr>
         <w:numPr>
           <w:ilvl w:val="0"/>
-          <w:numId w:val="45"/>
+          <w:numId w:val="46"/>
         </w:numPr>
         <w:ind w:left="720" w:hanging="360"/>
         <w:rPr>
@@ -20408,7 +20408,7 @@
       <w:pPr>
         <w:numPr>
           <w:ilvl w:val="0"/>
-          <w:numId w:val="45"/>
+          <w:numId w:val="46"/>
         </w:numPr>
         <w:ind w:left="720" w:hanging="360"/>
         <w:rPr>
@@ -20427,7 +20427,7 @@
       <w:pPr>
         <w:numPr>
           <w:ilvl w:val="0"/>
-          <w:numId w:val="45"/>
+          <w:numId w:val="46"/>
         </w:numPr>
         <w:ind w:left="720" w:hanging="360"/>
         <w:rPr>
@@ -20446,7 +20446,7 @@
       <w:pPr>
         <w:numPr>
           <w:ilvl w:val="0"/>
-          <w:numId w:val="45"/>
+          <w:numId w:val="46"/>
         </w:numPr>
         <w:ind w:left="720" w:hanging="360"/>
         <w:rPr>
@@ -21216,12 +21216,12 @@
           <wp:inline distB="114300" distT="114300" distL="114300" distR="114300">
             <wp:extent cx="5943600" cy="4114800"/>
             <wp:effectExtent b="0" l="0" r="0" t="0"/>
-            <wp:docPr id="8" name="image5.png"/>
+            <wp:docPr id="8" name="image3.png"/>
             <a:graphic>
               <a:graphicData uri="http://schemas.openxmlformats.org/drawingml/2006/picture">
                 <pic:pic>
                   <pic:nvPicPr>
-                    <pic:cNvPr id="0" name="image5.png"/>
+                    <pic:cNvPr id="0" name="image3.png"/>
                     <pic:cNvPicPr preferRelativeResize="0"/>
                   </pic:nvPicPr>
                   <pic:blipFill>
@@ -25250,7 +25250,7 @@
       <w:pPr>
         <w:numPr>
           <w:ilvl w:val="0"/>
-          <w:numId w:val="46"/>
+          <w:numId w:val="47"/>
         </w:numPr>
         <w:ind w:left="720" w:hanging="360"/>
         <w:rPr>
@@ -25274,7 +25274,7 @@
       <w:pPr>
         <w:numPr>
           <w:ilvl w:val="0"/>
-          <w:numId w:val="46"/>
+          <w:numId w:val="47"/>
         </w:numPr>
         <w:ind w:left="720" w:hanging="360"/>
         <w:rPr>
@@ -25305,7 +25305,7 @@
       <w:pPr>
         <w:numPr>
           <w:ilvl w:val="0"/>
-          <w:numId w:val="46"/>
+          <w:numId w:val="47"/>
         </w:numPr>
         <w:ind w:left="720" w:hanging="360"/>
         <w:rPr>
@@ -25336,7 +25336,7 @@
       <w:pPr>
         <w:numPr>
           <w:ilvl w:val="0"/>
-          <w:numId w:val="46"/>
+          <w:numId w:val="47"/>
         </w:numPr>
         <w:ind w:left="720" w:hanging="360"/>
         <w:rPr>
@@ -25362,7 +25362,7 @@
       <w:pPr>
         <w:numPr>
           <w:ilvl w:val="0"/>
-          <w:numId w:val="46"/>
+          <w:numId w:val="47"/>
         </w:numPr>
         <w:ind w:left="720" w:hanging="360"/>
         <w:rPr>
@@ -27089,7 +27089,7 @@
       <w:pPr>
         <w:numPr>
           <w:ilvl w:val="0"/>
-          <w:numId w:val="40"/>
+          <w:numId w:val="41"/>
         </w:numPr>
         <w:ind w:left="720" w:hanging="360"/>
         <w:rPr>
@@ -27141,7 +27141,7 @@
       <w:pPr>
         <w:numPr>
           <w:ilvl w:val="0"/>
-          <w:numId w:val="40"/>
+          <w:numId w:val="41"/>
         </w:numPr>
         <w:ind w:left="720" w:hanging="360"/>
         <w:rPr>
@@ -27172,7 +27172,7 @@
       <w:pPr>
         <w:numPr>
           <w:ilvl w:val="0"/>
-          <w:numId w:val="40"/>
+          <w:numId w:val="41"/>
         </w:numPr>
         <w:ind w:left="720" w:hanging="360"/>
         <w:rPr>
@@ -27191,7 +27191,7 @@
       <w:pPr>
         <w:numPr>
           <w:ilvl w:val="0"/>
-          <w:numId w:val="40"/>
+          <w:numId w:val="41"/>
         </w:numPr>
         <w:ind w:left="720" w:hanging="360"/>
         <w:rPr>
@@ -27729,12 +27729,12 @@
             <wp:inline distB="19050" distT="19050" distL="19050" distR="19050">
               <wp:extent cx="3271838" cy="3688836"/>
               <wp:effectExtent b="0" l="0" r="0" t="0"/>
-              <wp:docPr id="2" name="image7.png"/>
+              <wp:docPr id="2" name="image6.png"/>
               <a:graphic>
                 <a:graphicData uri="http://schemas.openxmlformats.org/drawingml/2006/picture">
                   <pic:pic>
                     <pic:nvPicPr>
-                      <pic:cNvPr id="0" name="image7.png"/>
+                      <pic:cNvPr id="0" name="image6.png"/>
                       <pic:cNvPicPr preferRelativeResize="0"/>
                     </pic:nvPicPr>
                     <pic:blipFill>
@@ -28560,7 +28560,7 @@
       <w:pPr>
         <w:numPr>
           <w:ilvl w:val="0"/>
-          <w:numId w:val="43"/>
+          <w:numId w:val="44"/>
         </w:numPr>
         <w:ind w:left="720" w:hanging="360"/>
         <w:rPr>
@@ -28579,7 +28579,7 @@
       <w:pPr>
         <w:numPr>
           <w:ilvl w:val="0"/>
-          <w:numId w:val="43"/>
+          <w:numId w:val="44"/>
         </w:numPr>
         <w:ind w:left="720" w:hanging="360"/>
         <w:rPr>
@@ -28598,7 +28598,7 @@
       <w:pPr>
         <w:numPr>
           <w:ilvl w:val="0"/>
-          <w:numId w:val="43"/>
+          <w:numId w:val="44"/>
         </w:numPr>
         <w:ind w:left="720" w:hanging="360"/>
         <w:rPr>
@@ -28617,7 +28617,7 @@
       <w:pPr>
         <w:numPr>
           <w:ilvl w:val="0"/>
-          <w:numId w:val="43"/>
+          <w:numId w:val="44"/>
         </w:numPr>
         <w:ind w:left="720" w:hanging="360"/>
         <w:rPr>
@@ -30463,7 +30463,7 @@
       <w:pPr>
         <w:numPr>
           <w:ilvl w:val="0"/>
-          <w:numId w:val="38"/>
+          <w:numId w:val="39"/>
         </w:numPr>
         <w:ind w:left="720" w:hanging="360"/>
         <w:rPr>
@@ -30482,7 +30482,7 @@
       <w:pPr>
         <w:numPr>
           <w:ilvl w:val="0"/>
-          <w:numId w:val="38"/>
+          <w:numId w:val="39"/>
         </w:numPr>
         <w:ind w:left="720" w:hanging="360"/>
         <w:rPr>
@@ -30515,7 +30515,7 @@
       <w:pPr>
         <w:numPr>
           <w:ilvl w:val="0"/>
-          <w:numId w:val="38"/>
+          <w:numId w:val="39"/>
         </w:numPr>
         <w:ind w:left="720" w:hanging="360"/>
         <w:rPr>
@@ -30534,7 +30534,7 @@
       <w:pPr>
         <w:numPr>
           <w:ilvl w:val="0"/>
-          <w:numId w:val="38"/>
+          <w:numId w:val="39"/>
         </w:numPr>
         <w:ind w:left="720" w:hanging="360"/>
         <w:rPr>
@@ -31910,12 +31910,12 @@
           <wp:inline distB="114300" distT="114300" distL="114300" distR="114300">
             <wp:extent cx="5943600" cy="1968500"/>
             <wp:effectExtent b="0" l="0" r="0" t="0"/>
-            <wp:docPr id="7" name="image8.png"/>
+            <wp:docPr id="7" name="image11.png"/>
             <a:graphic>
               <a:graphicData uri="http://schemas.openxmlformats.org/drawingml/2006/picture">
                 <pic:pic>
                   <pic:nvPicPr>
-                    <pic:cNvPr id="0" name="image8.png"/>
+                    <pic:cNvPr id="0" name="image11.png"/>
                     <pic:cNvPicPr preferRelativeResize="0"/>
                   </pic:nvPicPr>
                   <pic:blipFill>
@@ -34166,7 +34166,7 @@
       <w:pPr>
         <w:numPr>
           <w:ilvl w:val="0"/>
-          <w:numId w:val="37"/>
+          <w:numId w:val="38"/>
         </w:numPr>
         <w:ind w:left="720" w:hanging="360"/>
         <w:rPr>
@@ -34185,7 +34185,7 @@
       <w:pPr>
         <w:numPr>
           <w:ilvl w:val="0"/>
-          <w:numId w:val="37"/>
+          <w:numId w:val="38"/>
         </w:numPr>
         <w:ind w:left="720" w:hanging="360"/>
         <w:rPr>
@@ -34204,7 +34204,7 @@
       <w:pPr>
         <w:numPr>
           <w:ilvl w:val="0"/>
-          <w:numId w:val="37"/>
+          <w:numId w:val="38"/>
         </w:numPr>
         <w:ind w:left="720" w:hanging="360"/>
         <w:rPr>
@@ -34223,7 +34223,7 @@
       <w:pPr>
         <w:numPr>
           <w:ilvl w:val="0"/>
-          <w:numId w:val="37"/>
+          <w:numId w:val="38"/>
         </w:numPr>
         <w:ind w:left="720" w:hanging="360"/>
         <w:rPr>
@@ -34407,12 +34407,12 @@
           <wp:inline distB="114300" distT="114300" distL="114300" distR="114300">
             <wp:extent cx="5943600" cy="2895600"/>
             <wp:effectExtent b="0" l="0" r="0" t="0"/>
-            <wp:docPr id="9" name="image4.png"/>
+            <wp:docPr id="9" name="image7.png"/>
             <a:graphic>
               <a:graphicData uri="http://schemas.openxmlformats.org/drawingml/2006/picture">
                 <pic:pic>
                   <pic:nvPicPr>
-                    <pic:cNvPr id="0" name="image4.png"/>
+                    <pic:cNvPr id="0" name="image7.png"/>
                     <pic:cNvPicPr preferRelativeResize="0"/>
                   </pic:nvPicPr>
                   <pic:blipFill>
@@ -34480,12 +34480,12 @@
           <wp:inline distB="114300" distT="114300" distL="114300" distR="114300">
             <wp:extent cx="5943600" cy="2946400"/>
             <wp:effectExtent b="0" l="0" r="0" t="0"/>
-            <wp:docPr id="4" name="image3.png"/>
+            <wp:docPr id="4" name="image10.png"/>
             <a:graphic>
               <a:graphicData uri="http://schemas.openxmlformats.org/drawingml/2006/picture">
                 <pic:pic>
                   <pic:nvPicPr>
-                    <pic:cNvPr id="0" name="image3.png"/>
+                    <pic:cNvPr id="0" name="image10.png"/>
                     <pic:cNvPicPr preferRelativeResize="0"/>
                   </pic:nvPicPr>
                   <pic:blipFill>
@@ -35870,12 +35870,12 @@
           <wp:inline distB="114300" distT="114300" distL="114300" distR="114300">
             <wp:extent cx="5943600" cy="3086100"/>
             <wp:effectExtent b="0" l="0" r="0" t="0"/>
-            <wp:docPr id="6" name="image2.png"/>
+            <wp:docPr id="6" name="image8.png"/>
             <a:graphic>
               <a:graphicData uri="http://schemas.openxmlformats.org/drawingml/2006/picture">
                 <pic:pic>
                   <pic:nvPicPr>
-                    <pic:cNvPr id="0" name="image2.png"/>
+                    <pic:cNvPr id="0" name="image8.png"/>
                     <pic:cNvPicPr preferRelativeResize="0"/>
                   </pic:nvPicPr>
                   <pic:blipFill>
@@ -35950,12 +35950,12 @@
           <wp:inline distB="114300" distT="114300" distL="114300" distR="114300">
             <wp:extent cx="5943600" cy="3048000"/>
             <wp:effectExtent b="0" l="0" r="0" t="0"/>
-            <wp:docPr id="3" name="image1.png"/>
+            <wp:docPr id="3" name="image5.png"/>
             <a:graphic>
               <a:graphicData uri="http://schemas.openxmlformats.org/drawingml/2006/picture">
                 <pic:pic>
                   <pic:nvPicPr>
-                    <pic:cNvPr id="0" name="image1.png"/>
+                    <pic:cNvPr id="0" name="image5.png"/>
                     <pic:cNvPicPr preferRelativeResize="0"/>
                   </pic:nvPicPr>
                   <pic:blipFill>
@@ -36629,12 +36629,12 @@
           <wp:inline distB="114300" distT="114300" distL="114300" distR="114300">
             <wp:extent cx="5943600" cy="3848100"/>
             <wp:effectExtent b="0" l="0" r="0" t="0"/>
-            <wp:docPr id="1" name="image11.png"/>
+            <wp:docPr id="1" name="image1.png"/>
             <a:graphic>
               <a:graphicData uri="http://schemas.openxmlformats.org/drawingml/2006/picture">
                 <pic:pic>
                   <pic:nvPicPr>
-                    <pic:cNvPr id="0" name="image11.png"/>
+                    <pic:cNvPr id="0" name="image1.png"/>
                     <pic:cNvPicPr preferRelativeResize="0"/>
                   </pic:nvPicPr>
                   <pic:blipFill>
@@ -36692,12 +36692,12 @@
           <wp:inline distB="114300" distT="114300" distL="114300" distR="114300">
             <wp:extent cx="5943600" cy="2628900"/>
             <wp:effectExtent b="0" l="0" r="0" t="0"/>
-            <wp:docPr id="5" name="image10.png"/>
+            <wp:docPr id="5" name="image4.png"/>
             <a:graphic>
               <a:graphicData uri="http://schemas.openxmlformats.org/drawingml/2006/picture">
                 <pic:pic>
                   <pic:nvPicPr>
-                    <pic:cNvPr id="0" name="image10.png"/>
+                    <pic:cNvPr id="0" name="image4.png"/>
                     <pic:cNvPicPr preferRelativeResize="0"/>
                   </pic:nvPicPr>
                   <pic:blipFill>
@@ -36925,6 +36925,724 @@
     </w:p>
     <w:p>
       <w:pPr>
+        <w:rPr/>
+      </w:pPr>
+      <w:r>
+        <w:rPr>
+          <w:rtl w:val="0"/>
+        </w:rPr>
+        <w:t xml:space="preserve">Question: 47</w:t>
+      </w:r>
+    </w:p>
+    <w:p>
+      <w:pPr>
+        <w:rPr>
+          <w:color w:val="999999"/>
+        </w:rPr>
+      </w:pPr>
+      <w:r>
+        <w:rPr>
+          <w:b w:val="1"/>
+          <w:rtl w:val="0"/>
+        </w:rPr>
+        <w:t xml:space="preserve">Main​ ​Topic​ ​:​ </w:t>
+      </w:r>
+      <w:r>
+        <w:rPr>
+          <w:color w:val="999999"/>
+          <w:rtl w:val="0"/>
+        </w:rPr>
+        <w:t xml:space="preserve">Data Analytics</w:t>
+      </w:r>
+    </w:p>
+    <w:p>
+      <w:pPr>
+        <w:rPr>
+          <w:b w:val="1"/>
+          <w:color w:val="999999"/>
+        </w:rPr>
+      </w:pPr>
+      <w:r>
+        <w:rPr>
+          <w:b w:val="1"/>
+          <w:rtl w:val="0"/>
+        </w:rPr>
+        <w:t xml:space="preserve">Sub​ ​Topic​ ​:​ </w:t>
+      </w:r>
+      <w:r>
+        <w:rPr>
+          <w:b w:val="1"/>
+          <w:color w:val="999999"/>
+          <w:rtl w:val="0"/>
+        </w:rPr>
+        <w:t xml:space="preserve">Design a solution for transforming and preparing data for analysis</w:t>
+      </w:r>
+      <w:r>
+        <w:rPr>
+          <w:b w:val="1"/>
+          <w:color w:val="999999"/>
+          <w:rtl w:val="0"/>
+        </w:rPr>
+        <w:t xml:space="preserve"> </w:t>
+      </w:r>
+    </w:p>
+    <w:p>
+      <w:pPr>
+        <w:rPr>
+          <w:color w:val="999999"/>
+        </w:rPr>
+      </w:pPr>
+      <w:r>
+        <w:rPr>
+          <w:rtl w:val="0"/>
+        </w:rPr>
+      </w:r>
+    </w:p>
+    <w:p>
+      <w:pPr>
+        <w:rPr>
+          <w:b w:val="1"/>
+          <w:color w:val="999999"/>
+        </w:rPr>
+      </w:pPr>
+      <w:r>
+        <w:rPr>
+          <w:b w:val="1"/>
+          <w:rtl w:val="0"/>
+        </w:rPr>
+        <w:t xml:space="preserve">Domain: </w:t>
+      </w:r>
+      <w:r>
+        <w:rPr>
+          <w:color w:val="999999"/>
+          <w:rtl w:val="0"/>
+        </w:rPr>
+        <w:t xml:space="preserve">Processing  </w:t>
+      </w:r>
+      <w:r>
+        <w:rPr>
+          <w:rtl w:val="0"/>
+        </w:rPr>
+      </w:r>
+    </w:p>
+    <w:p>
+      <w:pPr>
+        <w:rPr>
+          <w:b w:val="1"/>
+        </w:rPr>
+      </w:pPr>
+      <w:r>
+        <w:rPr>
+          <w:rtl w:val="0"/>
+        </w:rPr>
+      </w:r>
+    </w:p>
+    <w:p>
+      <w:pPr>
+        <w:rPr>
+          <w:rFonts w:ascii="Calibri" w:cs="Calibri" w:eastAsia="Calibri" w:hAnsi="Calibri"/>
+        </w:rPr>
+      </w:pPr>
+      <w:r>
+        <w:rPr>
+          <w:rFonts w:ascii="Calibri" w:cs="Calibri" w:eastAsia="Calibri" w:hAnsi="Calibri"/>
+          <w:b w:val="1"/>
+          <w:rtl w:val="0"/>
+        </w:rPr>
+        <w:t xml:space="preserve">Question text</w:t>
+      </w:r>
+      <w:r>
+        <w:rPr>
+          <w:rFonts w:ascii="Calibri" w:cs="Calibri" w:eastAsia="Calibri" w:hAnsi="Calibri"/>
+          <w:rtl w:val="0"/>
+        </w:rPr>
+        <w:t xml:space="preserve">: </w:t>
+      </w:r>
+    </w:p>
+    <w:p>
+      <w:pPr>
+        <w:rPr>
+          <w:color w:val="434343"/>
+        </w:rPr>
+      </w:pPr>
+      <w:r>
+        <w:rPr>
+          <w:color w:val="434343"/>
+          <w:rtl w:val="0"/>
+        </w:rPr>
+        <w:t xml:space="preserve">You work as a data analytics specialist for a mobile gaming company where you are responsible for the EMR cluster used to manage gaming player data for use in analytics applications to gain insight into player activities and preferences. You have created your EMR cluster and it is now running and ingesting player data. Your data scientists are using the resulting Parquet files on S3 to build their analytics applications.</w:t>
+      </w:r>
+    </w:p>
+    <w:p>
+      <w:pPr>
+        <w:rPr>
+          <w:color w:val="434343"/>
+        </w:rPr>
+      </w:pPr>
+      <w:r>
+        <w:rPr>
+          <w:rtl w:val="0"/>
+        </w:rPr>
+      </w:r>
+    </w:p>
+    <w:p>
+      <w:pPr>
+        <w:rPr>
+          <w:color w:val="434343"/>
+        </w:rPr>
+      </w:pPr>
+      <w:r>
+        <w:rPr>
+          <w:color w:val="434343"/>
+          <w:rtl w:val="0"/>
+        </w:rPr>
+        <w:t xml:space="preserve">Your data scientists have asked you to incorporate data from an additional data source. This will require you to add additional steps to your cluster. How would you accomplish this in the most efficient manner?</w:t>
+      </w:r>
+    </w:p>
+    <w:p>
+      <w:pPr>
+        <w:rPr>
+          <w:color w:val="434343"/>
+        </w:rPr>
+      </w:pPr>
+      <w:r>
+        <w:rPr>
+          <w:rtl w:val="0"/>
+        </w:rPr>
+      </w:r>
+    </w:p>
+    <w:p>
+      <w:pPr>
+        <w:numPr>
+          <w:ilvl w:val="0"/>
+          <w:numId w:val="34"/>
+        </w:numPr>
+        <w:ind w:left="720" w:hanging="360"/>
+        <w:rPr>
+          <w:color w:val="434343"/>
+        </w:rPr>
+      </w:pPr>
+      <w:r>
+        <w:rPr>
+          <w:color w:val="434343"/>
+          <w:rtl w:val="0"/>
+        </w:rPr>
+        <w:t xml:space="preserve">Stop your cluster. Then add the new steps by restarting the cluster via the CLI using the </w:t>
+      </w:r>
+      <w:r>
+        <w:rPr>
+          <w:i w:val="1"/>
+          <w:color w:val="434343"/>
+          <w:rtl w:val="0"/>
+        </w:rPr>
+        <w:t xml:space="preserve">aws emr create-cluster --steps</w:t>
+      </w:r>
+      <w:r>
+        <w:rPr>
+          <w:color w:val="434343"/>
+          <w:rtl w:val="0"/>
+        </w:rPr>
+        <w:t xml:space="preserve"> command </w:t>
+      </w:r>
+    </w:p>
+    <w:p>
+      <w:pPr>
+        <w:numPr>
+          <w:ilvl w:val="0"/>
+          <w:numId w:val="34"/>
+        </w:numPr>
+        <w:ind w:left="720" w:hanging="360"/>
+        <w:rPr>
+          <w:color w:val="434343"/>
+        </w:rPr>
+      </w:pPr>
+      <w:r>
+        <w:rPr>
+          <w:color w:val="434343"/>
+          <w:rtl w:val="0"/>
+        </w:rPr>
+        <w:t xml:space="preserve">Stop your cluster. Then add the new steps by restarting the cluster via the CLI using the </w:t>
+      </w:r>
+      <w:r>
+        <w:rPr>
+          <w:i w:val="1"/>
+          <w:color w:val="434343"/>
+          <w:rtl w:val="0"/>
+        </w:rPr>
+        <w:t xml:space="preserve">aws emr modify-cluster add-steps</w:t>
+      </w:r>
+      <w:r>
+        <w:rPr>
+          <w:color w:val="434343"/>
+          <w:rtl w:val="0"/>
+        </w:rPr>
+        <w:t xml:space="preserve"> command</w:t>
+      </w:r>
+    </w:p>
+    <w:p>
+      <w:pPr>
+        <w:numPr>
+          <w:ilvl w:val="0"/>
+          <w:numId w:val="34"/>
+        </w:numPr>
+        <w:ind w:left="720" w:hanging="360"/>
+        <w:rPr>
+          <w:color w:val="434343"/>
+        </w:rPr>
+      </w:pPr>
+      <w:r>
+        <w:rPr>
+          <w:color w:val="434343"/>
+          <w:rtl w:val="0"/>
+        </w:rPr>
+        <w:t xml:space="preserve">Add the new steps to your running cluster using the </w:t>
+      </w:r>
+      <w:r>
+        <w:rPr>
+          <w:i w:val="1"/>
+          <w:color w:val="434343"/>
+          <w:rtl w:val="0"/>
+        </w:rPr>
+        <w:t xml:space="preserve">aws emr modify-cluster add-steps</w:t>
+      </w:r>
+      <w:r>
+        <w:rPr>
+          <w:color w:val="434343"/>
+          <w:rtl w:val="0"/>
+        </w:rPr>
+        <w:t xml:space="preserve"> command</w:t>
+      </w:r>
+    </w:p>
+    <w:p>
+      <w:pPr>
+        <w:numPr>
+          <w:ilvl w:val="0"/>
+          <w:numId w:val="34"/>
+        </w:numPr>
+        <w:ind w:left="720" w:hanging="360"/>
+        <w:rPr>
+          <w:color w:val="434343"/>
+        </w:rPr>
+      </w:pPr>
+      <w:r>
+        <w:rPr>
+          <w:color w:val="434343"/>
+          <w:rtl w:val="0"/>
+        </w:rPr>
+        <w:t xml:space="preserve">Add the new steps to your running cluster using the </w:t>
+      </w:r>
+      <w:r>
+        <w:rPr>
+          <w:i w:val="1"/>
+          <w:color w:val="434343"/>
+          <w:rtl w:val="0"/>
+        </w:rPr>
+        <w:t xml:space="preserve">aws emr add-steps</w:t>
+      </w:r>
+      <w:r>
+        <w:rPr>
+          <w:color w:val="434343"/>
+          <w:rtl w:val="0"/>
+        </w:rPr>
+        <w:t xml:space="preserve"> command</w:t>
+      </w:r>
+    </w:p>
+    <w:p>
+      <w:pPr>
+        <w:rPr>
+          <w:color w:val="434343"/>
+        </w:rPr>
+      </w:pPr>
+      <w:r>
+        <w:rPr>
+          <w:rtl w:val="0"/>
+        </w:rPr>
+      </w:r>
+    </w:p>
+    <w:p>
+      <w:pPr>
+        <w:rPr>
+          <w:color w:val="434343"/>
+        </w:rPr>
+      </w:pPr>
+      <w:r>
+        <w:rPr>
+          <w:rFonts w:ascii="Calibri" w:cs="Calibri" w:eastAsia="Calibri" w:hAnsi="Calibri"/>
+          <w:b w:val="1"/>
+          <w:rtl w:val="0"/>
+        </w:rPr>
+        <w:t xml:space="preserve">Answer:</w:t>
+      </w:r>
+      <w:r>
+        <w:rPr>
+          <w:color w:val="434343"/>
+          <w:rtl w:val="0"/>
+        </w:rPr>
+        <w:t xml:space="preserve"> D</w:t>
+      </w:r>
+    </w:p>
+    <w:p>
+      <w:pPr>
+        <w:rPr>
+          <w:color w:val="434343"/>
+        </w:rPr>
+      </w:pPr>
+      <w:r>
+        <w:rPr>
+          <w:rtl w:val="0"/>
+        </w:rPr>
+      </w:r>
+    </w:p>
+    <w:p>
+      <w:pPr>
+        <w:rPr>
+          <w:color w:val="434343"/>
+        </w:rPr>
+      </w:pPr>
+      <w:r>
+        <w:rPr>
+          <w:rFonts w:ascii="Calibri" w:cs="Calibri" w:eastAsia="Calibri" w:hAnsi="Calibri"/>
+          <w:b w:val="1"/>
+          <w:rtl w:val="0"/>
+        </w:rPr>
+        <w:t xml:space="preserve">Explanation:</w:t>
+      </w:r>
+      <w:r>
+        <w:rPr>
+          <w:rtl w:val="0"/>
+        </w:rPr>
+      </w:r>
+    </w:p>
+    <w:p>
+      <w:pPr>
+        <w:rPr>
+          <w:color w:val="444444"/>
+          <w:highlight w:val="white"/>
+        </w:rPr>
+      </w:pPr>
+      <w:r>
+        <w:rPr>
+          <w:color w:val="434343"/>
+          <w:rtl w:val="0"/>
+        </w:rPr>
+        <w:t xml:space="preserve">Option A is incorrect</w:t>
+      </w:r>
+      <w:r>
+        <w:rPr>
+          <w:color w:val="444444"/>
+          <w:highlight w:val="white"/>
+          <w:rtl w:val="0"/>
+        </w:rPr>
+        <w:t xml:space="preserve">. You do not need to stop your cluster to add new steps. Also, you would not use the </w:t>
+      </w:r>
+      <w:r>
+        <w:rPr>
+          <w:i w:val="1"/>
+          <w:color w:val="434343"/>
+          <w:rtl w:val="0"/>
+        </w:rPr>
+        <w:t xml:space="preserve">aws emr create-cluster --steps</w:t>
+      </w:r>
+      <w:r>
+        <w:rPr>
+          <w:color w:val="434343"/>
+          <w:rtl w:val="0"/>
+        </w:rPr>
+        <w:t xml:space="preserve"> command to add new steps, you would use the </w:t>
+      </w:r>
+      <w:r>
+        <w:rPr>
+          <w:i w:val="1"/>
+          <w:color w:val="434343"/>
+          <w:rtl w:val="0"/>
+        </w:rPr>
+        <w:t xml:space="preserve">aws emr add-steps</w:t>
+      </w:r>
+      <w:r>
+        <w:rPr>
+          <w:color w:val="434343"/>
+          <w:rtl w:val="0"/>
+        </w:rPr>
+        <w:t xml:space="preserve"> command.</w:t>
+      </w:r>
+      <w:r>
+        <w:rPr>
+          <w:color w:val="444444"/>
+          <w:highlight w:val="white"/>
+          <w:rtl w:val="0"/>
+        </w:rPr>
+        <w:br w:type="textWrapping"/>
+      </w:r>
+    </w:p>
+    <w:p>
+      <w:pPr>
+        <w:rPr>
+          <w:color w:val="444444"/>
+          <w:highlight w:val="white"/>
+        </w:rPr>
+      </w:pPr>
+      <w:r>
+        <w:rPr>
+          <w:color w:val="444444"/>
+          <w:highlight w:val="white"/>
+          <w:rtl w:val="0"/>
+        </w:rPr>
+        <w:t xml:space="preserve">Option B is incorrect. You do not need to stop your cluster to add new steps. Also, you would not use the </w:t>
+      </w:r>
+      <w:r>
+        <w:rPr>
+          <w:i w:val="1"/>
+          <w:color w:val="434343"/>
+          <w:rtl w:val="0"/>
+        </w:rPr>
+        <w:t xml:space="preserve">aws emr modify-cluster add-steps</w:t>
+      </w:r>
+      <w:r>
+        <w:rPr>
+          <w:color w:val="434343"/>
+          <w:rtl w:val="0"/>
+        </w:rPr>
+        <w:t xml:space="preserve"> command to add new steps, you would use the </w:t>
+      </w:r>
+      <w:r>
+        <w:rPr>
+          <w:i w:val="1"/>
+          <w:color w:val="434343"/>
+          <w:rtl w:val="0"/>
+        </w:rPr>
+        <w:t xml:space="preserve">aws emr add-steps</w:t>
+      </w:r>
+      <w:r>
+        <w:rPr>
+          <w:color w:val="434343"/>
+          <w:rtl w:val="0"/>
+        </w:rPr>
+        <w:t xml:space="preserve"> command.</w:t>
+      </w:r>
+      <w:r>
+        <w:rPr>
+          <w:color w:val="444444"/>
+          <w:highlight w:val="white"/>
+          <w:rtl w:val="0"/>
+        </w:rPr>
+        <w:br w:type="textWrapping"/>
+      </w:r>
+    </w:p>
+    <w:p>
+      <w:pPr>
+        <w:rPr>
+          <w:color w:val="444444"/>
+          <w:highlight w:val="white"/>
+        </w:rPr>
+      </w:pPr>
+      <w:r>
+        <w:rPr>
+          <w:color w:val="444444"/>
+          <w:highlight w:val="white"/>
+          <w:rtl w:val="0"/>
+        </w:rPr>
+        <w:t xml:space="preserve">Option C is incorrect. You can add steps to your running cluster. However, you would not use the </w:t>
+      </w:r>
+      <w:r>
+        <w:rPr>
+          <w:i w:val="1"/>
+          <w:color w:val="434343"/>
+          <w:rtl w:val="0"/>
+        </w:rPr>
+        <w:t xml:space="preserve">aws emr modify-cluster add-steps</w:t>
+      </w:r>
+      <w:r>
+        <w:rPr>
+          <w:color w:val="434343"/>
+          <w:rtl w:val="0"/>
+        </w:rPr>
+        <w:t xml:space="preserve"> command to add new steps, you would use the </w:t>
+      </w:r>
+      <w:r>
+        <w:rPr>
+          <w:i w:val="1"/>
+          <w:color w:val="434343"/>
+          <w:rtl w:val="0"/>
+        </w:rPr>
+        <w:t xml:space="preserve">aws emr add-steps</w:t>
+      </w:r>
+      <w:r>
+        <w:rPr>
+          <w:color w:val="434343"/>
+          <w:rtl w:val="0"/>
+        </w:rPr>
+        <w:t xml:space="preserve"> command.</w:t>
+      </w:r>
+      <w:r>
+        <w:rPr>
+          <w:color w:val="444444"/>
+          <w:highlight w:val="white"/>
+          <w:rtl w:val="0"/>
+        </w:rPr>
+        <w:br w:type="textWrapping"/>
+      </w:r>
+    </w:p>
+    <w:p>
+      <w:pPr>
+        <w:rPr>
+          <w:rFonts w:ascii="Calibri" w:cs="Calibri" w:eastAsia="Calibri" w:hAnsi="Calibri"/>
+          <w:b w:val="1"/>
+        </w:rPr>
+      </w:pPr>
+      <w:r>
+        <w:rPr>
+          <w:color w:val="444444"/>
+          <w:highlight w:val="white"/>
+          <w:rtl w:val="0"/>
+        </w:rPr>
+        <w:t xml:space="preserve">Option D is correct. You can add steps to your running cluster. Additionally, the correct command to add steps to your cluster is</w:t>
+      </w:r>
+      <w:r>
+        <w:rPr>
+          <w:color w:val="434343"/>
+          <w:rtl w:val="0"/>
+        </w:rPr>
+        <w:t xml:space="preserve"> </w:t>
+      </w:r>
+      <w:r>
+        <w:rPr>
+          <w:i w:val="1"/>
+          <w:color w:val="434343"/>
+          <w:rtl w:val="0"/>
+        </w:rPr>
+        <w:t xml:space="preserve">aws emr add-steps</w:t>
+      </w:r>
+      <w:r>
+        <w:rPr>
+          <w:color w:val="434343"/>
+          <w:rtl w:val="0"/>
+        </w:rPr>
+        <w:t xml:space="preserve">.</w:t>
+      </w:r>
+      <w:r>
+        <w:rPr>
+          <w:color w:val="444444"/>
+          <w:highlight w:val="white"/>
+          <w:rtl w:val="0"/>
+        </w:rPr>
+        <w:br w:type="textWrapping"/>
+        <w:br w:type="textWrapping"/>
+      </w:r>
+      <w:r>
+        <w:rPr>
+          <w:rFonts w:ascii="Calibri" w:cs="Calibri" w:eastAsia="Calibri" w:hAnsi="Calibri"/>
+          <w:b w:val="1"/>
+          <w:rtl w:val="0"/>
+        </w:rPr>
+        <w:t xml:space="preserve">Reference:</w:t>
+      </w:r>
+    </w:p>
+    <w:p>
+      <w:pPr>
+        <w:rPr>
+          <w:color w:val="444444"/>
+        </w:rPr>
+      </w:pPr>
+      <w:r>
+        <w:rPr>
+          <w:color w:val="444444"/>
+          <w:rtl w:val="0"/>
+        </w:rPr>
+        <w:t xml:space="preserve">Please see the Amazon EMR management guide titled</w:t>
+      </w:r>
+      <w:r>
+        <w:rPr>
+          <w:b w:val="1"/>
+          <w:color w:val="444444"/>
+          <w:rtl w:val="0"/>
+        </w:rPr>
+        <w:t xml:space="preserve"> Work with Steps Using the AWS CLI and Console </w:t>
+      </w:r>
+      <w:r>
+        <w:rPr>
+          <w:color w:val="444444"/>
+          <w:rtl w:val="0"/>
+        </w:rPr>
+        <w:t xml:space="preserve">(</w:t>
+      </w:r>
+      <w:hyperlink r:id="rId193">
+        <w:r>
+          <w:rPr>
+            <w:color w:val="1155cc"/>
+            <w:u w:val="single"/>
+            <w:rtl w:val="0"/>
+          </w:rPr>
+          <w:t xml:space="preserve">https://docs.aws.amazon.com/emr/latest/ManagementGuide/emr-work-with-steps.html</w:t>
+        </w:r>
+      </w:hyperlink>
+      <w:r>
+        <w:rPr>
+          <w:color w:val="444444"/>
+          <w:rtl w:val="0"/>
+        </w:rPr>
+        <w:t xml:space="preserve">), and the Amazon EMR management guide titled</w:t>
+      </w:r>
+      <w:r>
+        <w:rPr>
+          <w:b w:val="1"/>
+          <w:color w:val="444444"/>
+          <w:rtl w:val="0"/>
+        </w:rPr>
+        <w:t xml:space="preserve"> Adding Steps to a Cluster Using the AWS CLI </w:t>
+      </w:r>
+      <w:r>
+        <w:rPr>
+          <w:color w:val="444444"/>
+          <w:rtl w:val="0"/>
+        </w:rPr>
+        <w:t xml:space="preserve">(</w:t>
+      </w:r>
+      <w:hyperlink r:id="rId194">
+        <w:r>
+          <w:rPr>
+            <w:color w:val="1155cc"/>
+            <w:u w:val="single"/>
+            <w:rtl w:val="0"/>
+          </w:rPr>
+          <w:t xml:space="preserve">https://docs.aws.amazon.com/emr/latest/ManagementGuide/add-step-cli.html</w:t>
+        </w:r>
+      </w:hyperlink>
+      <w:r>
+        <w:rPr>
+          <w:color w:val="444444"/>
+          <w:rtl w:val="0"/>
+        </w:rPr>
+        <w:t xml:space="preserve">)</w:t>
+      </w:r>
+    </w:p>
+    <w:p>
+      <w:pPr>
+        <w:rPr>
+          <w:b w:val="1"/>
+          <w:color w:val="444444"/>
+        </w:rPr>
+      </w:pPr>
+      <w:r>
+        <w:rPr>
+          <w:rtl w:val="0"/>
+        </w:rPr>
+      </w:r>
+    </w:p>
+    <w:p>
+      <w:pPr>
+        <w:rPr>
+          <w:b w:val="1"/>
+          <w:color w:val="444444"/>
+        </w:rPr>
+      </w:pPr>
+      <w:r>
+        <w:rPr>
+          <w:rtl w:val="0"/>
+        </w:rPr>
+      </w:r>
+    </w:p>
+    <w:p>
+      <w:pPr>
         <w:rPr>
           <w:b w:val="1"/>
           <w:color w:val="444444"/>
@@ -36950,7 +37668,7 @@
       </w:r>
     </w:p>
     <w:sectPr>
-      <w:headerReference r:id="rId193" w:type="default"/>
+      <w:headerReference r:id="rId195" w:type="default"/>
       <w:pgSz w:h="15840" w:w="12240"/>
       <w:pgMar w:bottom="1440" w:top="1440" w:left="1440" w:right="1440" w:header="720" w:footer="720"/>
       <w:pgNumType w:start="1"/>
@@ -41927,6 +42645,116 @@
     </w:lvl>
   </w:abstractNum>
   <w:abstractNum w:abstractNumId="46">
+    <w:lvl w:ilvl="0">
+      <w:start w:val="1"/>
+      <w:numFmt w:val="upperLetter"/>
+      <w:lvlText w:val="%1)"/>
+      <w:lvlJc w:val="left"/>
+      <w:pPr>
+        <w:ind w:left="720" w:hanging="360"/>
+      </w:pPr>
+      <w:rPr>
+        <w:u w:val="none"/>
+      </w:rPr>
+    </w:lvl>
+    <w:lvl w:ilvl="1">
+      <w:start w:val="1"/>
+      <w:numFmt w:val="lowerLetter"/>
+      <w:lvlText w:val="%2)"/>
+      <w:lvlJc w:val="left"/>
+      <w:pPr>
+        <w:ind w:left="1440" w:hanging="360"/>
+      </w:pPr>
+      <w:rPr>
+        <w:u w:val="none"/>
+      </w:rPr>
+    </w:lvl>
+    <w:lvl w:ilvl="2">
+      <w:start w:val="1"/>
+      <w:numFmt w:val="lowerRoman"/>
+      <w:lvlText w:val="%3)"/>
+      <w:lvlJc w:val="right"/>
+      <w:pPr>
+        <w:ind w:left="2160" w:hanging="360"/>
+      </w:pPr>
+      <w:rPr>
+        <w:u w:val="none"/>
+      </w:rPr>
+    </w:lvl>
+    <w:lvl w:ilvl="3">
+      <w:start w:val="1"/>
+      <w:numFmt w:val="decimal"/>
+      <w:lvlText w:val="(%4)"/>
+      <w:lvlJc w:val="left"/>
+      <w:pPr>
+        <w:ind w:left="2880" w:hanging="360"/>
+      </w:pPr>
+      <w:rPr>
+        <w:u w:val="none"/>
+      </w:rPr>
+    </w:lvl>
+    <w:lvl w:ilvl="4">
+      <w:start w:val="1"/>
+      <w:numFmt w:val="lowerLetter"/>
+      <w:lvlText w:val="(%5)"/>
+      <w:lvlJc w:val="left"/>
+      <w:pPr>
+        <w:ind w:left="3600" w:hanging="360"/>
+      </w:pPr>
+      <w:rPr>
+        <w:u w:val="none"/>
+      </w:rPr>
+    </w:lvl>
+    <w:lvl w:ilvl="5">
+      <w:start w:val="1"/>
+      <w:numFmt w:val="lowerRoman"/>
+      <w:lvlText w:val="(%6)"/>
+      <w:lvlJc w:val="right"/>
+      <w:pPr>
+        <w:ind w:left="4320" w:hanging="360"/>
+      </w:pPr>
+      <w:rPr>
+        <w:u w:val="none"/>
+      </w:rPr>
+    </w:lvl>
+    <w:lvl w:ilvl="6">
+      <w:start w:val="1"/>
+      <w:numFmt w:val="decimal"/>
+      <w:lvlText w:val="%7."/>
+      <w:lvlJc w:val="left"/>
+      <w:pPr>
+        <w:ind w:left="5040" w:hanging="360"/>
+      </w:pPr>
+      <w:rPr>
+        <w:u w:val="none"/>
+      </w:rPr>
+    </w:lvl>
+    <w:lvl w:ilvl="7">
+      <w:start w:val="1"/>
+      <w:numFmt w:val="lowerLetter"/>
+      <w:lvlText w:val="%8."/>
+      <w:lvlJc w:val="left"/>
+      <w:pPr>
+        <w:ind w:left="5760" w:hanging="360"/>
+      </w:pPr>
+      <w:rPr>
+        <w:u w:val="none"/>
+      </w:rPr>
+    </w:lvl>
+    <w:lvl w:ilvl="8">
+      <w:start w:val="1"/>
+      <w:numFmt w:val="lowerRoman"/>
+      <w:lvlText w:val="%9."/>
+      <w:lvlJc w:val="right"/>
+      <w:pPr>
+        <w:ind w:left="6480" w:hanging="360"/>
+      </w:pPr>
+      <w:rPr>
+        <w:u w:val="none"/>
+      </w:rPr>
+    </w:lvl>
+  </w:abstractNum>
+  <w:abstractNum w:abstractNumId="47">
     <w:lvl w:ilvl="0">
       <w:start w:val="1"/>
       <w:numFmt w:val="upperLetter"/>
@@ -42173,6 +43001,9 @@
   </w:num>
   <w:num w:numId="46">
     <w:abstractNumId w:val="46"/>
+  </w:num>
+  <w:num w:numId="47">
+    <w:abstractNumId w:val="47"/>
   </w:num>
 </w:numbering>
 </file>

</xml_diff>

<commit_message>
added question 48 to DA cert questions list #2
</commit_message>
<xml_diff>
--- a/public/Exam Notes/DA-Vincent-1-65-May-4.docx
+++ b/public/Exam Notes/DA-Vincent-1-65-May-4.docx
@@ -2798,12 +2798,12 @@
             <wp:inline distB="19050" distT="19050" distL="19050" distR="19050">
               <wp:extent cx="2075331" cy="2986088"/>
               <wp:effectExtent b="0" l="0" r="0" t="0"/>
-              <wp:docPr id="11" name="image2.png"/>
+              <wp:docPr id="12" name="image7.png"/>
               <a:graphic>
                 <a:graphicData uri="http://schemas.openxmlformats.org/drawingml/2006/picture">
                   <pic:pic>
                     <pic:nvPicPr>
-                      <pic:cNvPr id="0" name="image2.png"/>
+                      <pic:cNvPr id="0" name="image7.png"/>
                       <pic:cNvPicPr preferRelativeResize="0"/>
                     </pic:nvPicPr>
                     <pic:blipFill>
@@ -6514,7 +6514,7 @@
       <w:pPr>
         <w:numPr>
           <w:ilvl w:val="0"/>
-          <w:numId w:val="40"/>
+          <w:numId w:val="41"/>
         </w:numPr>
         <w:ind w:left="720" w:hanging="360"/>
         <w:rPr>
@@ -6549,7 +6549,7 @@
       <w:pPr>
         <w:numPr>
           <w:ilvl w:val="0"/>
-          <w:numId w:val="40"/>
+          <w:numId w:val="41"/>
         </w:numPr>
         <w:ind w:left="720" w:hanging="360"/>
         <w:rPr>
@@ -6585,7 +6585,7 @@
       <w:pPr>
         <w:numPr>
           <w:ilvl w:val="0"/>
-          <w:numId w:val="40"/>
+          <w:numId w:val="41"/>
         </w:numPr>
         <w:ind w:left="720" w:hanging="360"/>
         <w:rPr>
@@ -6634,7 +6634,7 @@
       <w:pPr>
         <w:numPr>
           <w:ilvl w:val="0"/>
-          <w:numId w:val="40"/>
+          <w:numId w:val="41"/>
         </w:numPr>
         <w:ind w:left="720" w:hanging="360"/>
         <w:rPr>
@@ -7253,7 +7253,7 @@
       <w:pPr>
         <w:numPr>
           <w:ilvl w:val="0"/>
-          <w:numId w:val="43"/>
+          <w:numId w:val="44"/>
         </w:numPr>
         <w:ind w:left="720" w:hanging="360"/>
         <w:rPr>
@@ -7273,7 +7273,7 @@
       <w:pPr>
         <w:numPr>
           <w:ilvl w:val="0"/>
-          <w:numId w:val="43"/>
+          <w:numId w:val="44"/>
         </w:numPr>
         <w:ind w:left="720" w:hanging="360"/>
         <w:rPr>
@@ -7294,7 +7294,7 @@
       <w:pPr>
         <w:numPr>
           <w:ilvl w:val="0"/>
-          <w:numId w:val="43"/>
+          <w:numId w:val="44"/>
         </w:numPr>
         <w:ind w:left="720" w:hanging="360"/>
         <w:rPr>
@@ -7315,7 +7315,7 @@
       <w:pPr>
         <w:numPr>
           <w:ilvl w:val="0"/>
-          <w:numId w:val="43"/>
+          <w:numId w:val="44"/>
         </w:numPr>
         <w:ind w:left="720" w:hanging="360"/>
         <w:rPr>
@@ -11008,7 +11008,7 @@
       <w:pPr>
         <w:numPr>
           <w:ilvl w:val="0"/>
-          <w:numId w:val="45"/>
+          <w:numId w:val="46"/>
         </w:numPr>
         <w:ind w:left="720" w:hanging="360"/>
         <w:rPr>
@@ -11028,7 +11028,7 @@
       <w:pPr>
         <w:numPr>
           <w:ilvl w:val="0"/>
-          <w:numId w:val="45"/>
+          <w:numId w:val="46"/>
         </w:numPr>
         <w:ind w:left="720" w:hanging="360"/>
         <w:rPr>
@@ -11049,7 +11049,7 @@
       <w:pPr>
         <w:numPr>
           <w:ilvl w:val="0"/>
-          <w:numId w:val="45"/>
+          <w:numId w:val="46"/>
         </w:numPr>
         <w:ind w:left="720" w:hanging="360"/>
         <w:rPr>
@@ -11070,7 +11070,7 @@
       <w:pPr>
         <w:numPr>
           <w:ilvl w:val="0"/>
-          <w:numId w:val="45"/>
+          <w:numId w:val="46"/>
         </w:numPr>
         <w:ind w:left="720" w:hanging="360"/>
         <w:rPr>
@@ -18979,7 +18979,7 @@
       <w:pPr>
         <w:numPr>
           <w:ilvl w:val="0"/>
-          <w:numId w:val="42"/>
+          <w:numId w:val="43"/>
         </w:numPr>
         <w:ind w:left="720" w:hanging="360"/>
         <w:rPr>
@@ -18998,7 +18998,7 @@
       <w:pPr>
         <w:numPr>
           <w:ilvl w:val="0"/>
-          <w:numId w:val="42"/>
+          <w:numId w:val="43"/>
         </w:numPr>
         <w:ind w:left="720" w:hanging="360"/>
         <w:rPr>
@@ -19017,7 +19017,7 @@
       <w:pPr>
         <w:numPr>
           <w:ilvl w:val="0"/>
-          <w:numId w:val="42"/>
+          <w:numId w:val="43"/>
         </w:numPr>
         <w:ind w:left="720" w:hanging="360"/>
         <w:rPr>
@@ -19036,7 +19036,7 @@
       <w:pPr>
         <w:numPr>
           <w:ilvl w:val="0"/>
-          <w:numId w:val="42"/>
+          <w:numId w:val="43"/>
         </w:numPr>
         <w:ind w:left="720" w:hanging="360"/>
         <w:rPr>
@@ -20389,7 +20389,7 @@
       <w:pPr>
         <w:numPr>
           <w:ilvl w:val="0"/>
-          <w:numId w:val="46"/>
+          <w:numId w:val="47"/>
         </w:numPr>
         <w:ind w:left="720" w:hanging="360"/>
         <w:rPr>
@@ -20408,7 +20408,7 @@
       <w:pPr>
         <w:numPr>
           <w:ilvl w:val="0"/>
-          <w:numId w:val="46"/>
+          <w:numId w:val="47"/>
         </w:numPr>
         <w:ind w:left="720" w:hanging="360"/>
         <w:rPr>
@@ -20427,7 +20427,7 @@
       <w:pPr>
         <w:numPr>
           <w:ilvl w:val="0"/>
-          <w:numId w:val="46"/>
+          <w:numId w:val="47"/>
         </w:numPr>
         <w:ind w:left="720" w:hanging="360"/>
         <w:rPr>
@@ -20446,7 +20446,7 @@
       <w:pPr>
         <w:numPr>
           <w:ilvl w:val="0"/>
-          <w:numId w:val="46"/>
+          <w:numId w:val="47"/>
         </w:numPr>
         <w:ind w:left="720" w:hanging="360"/>
         <w:rPr>
@@ -21216,12 +21216,12 @@
           <wp:inline distB="114300" distT="114300" distL="114300" distR="114300">
             <wp:extent cx="5943600" cy="4114800"/>
             <wp:effectExtent b="0" l="0" r="0" t="0"/>
-            <wp:docPr id="8" name="image3.png"/>
+            <wp:docPr id="9" name="image9.png"/>
             <a:graphic>
               <a:graphicData uri="http://schemas.openxmlformats.org/drawingml/2006/picture">
                 <pic:pic>
                   <pic:nvPicPr>
-                    <pic:cNvPr id="0" name="image3.png"/>
+                    <pic:cNvPr id="0" name="image9.png"/>
                     <pic:cNvPicPr preferRelativeResize="0"/>
                   </pic:nvPicPr>
                   <pic:blipFill>
@@ -25250,7 +25250,7 @@
       <w:pPr>
         <w:numPr>
           <w:ilvl w:val="0"/>
-          <w:numId w:val="47"/>
+          <w:numId w:val="48"/>
         </w:numPr>
         <w:ind w:left="720" w:hanging="360"/>
         <w:rPr>
@@ -25274,7 +25274,7 @@
       <w:pPr>
         <w:numPr>
           <w:ilvl w:val="0"/>
-          <w:numId w:val="47"/>
+          <w:numId w:val="48"/>
         </w:numPr>
         <w:ind w:left="720" w:hanging="360"/>
         <w:rPr>
@@ -25305,7 +25305,7 @@
       <w:pPr>
         <w:numPr>
           <w:ilvl w:val="0"/>
-          <w:numId w:val="47"/>
+          <w:numId w:val="48"/>
         </w:numPr>
         <w:ind w:left="720" w:hanging="360"/>
         <w:rPr>
@@ -25336,7 +25336,7 @@
       <w:pPr>
         <w:numPr>
           <w:ilvl w:val="0"/>
-          <w:numId w:val="47"/>
+          <w:numId w:val="48"/>
         </w:numPr>
         <w:ind w:left="720" w:hanging="360"/>
         <w:rPr>
@@ -25362,7 +25362,7 @@
       <w:pPr>
         <w:numPr>
           <w:ilvl w:val="0"/>
-          <w:numId w:val="47"/>
+          <w:numId w:val="48"/>
         </w:numPr>
         <w:ind w:left="720" w:hanging="360"/>
         <w:rPr>
@@ -27089,7 +27089,7 @@
       <w:pPr>
         <w:numPr>
           <w:ilvl w:val="0"/>
-          <w:numId w:val="41"/>
+          <w:numId w:val="42"/>
         </w:numPr>
         <w:ind w:left="720" w:hanging="360"/>
         <w:rPr>
@@ -27141,7 +27141,7 @@
       <w:pPr>
         <w:numPr>
           <w:ilvl w:val="0"/>
-          <w:numId w:val="41"/>
+          <w:numId w:val="42"/>
         </w:numPr>
         <w:ind w:left="720" w:hanging="360"/>
         <w:rPr>
@@ -27172,7 +27172,7 @@
       <w:pPr>
         <w:numPr>
           <w:ilvl w:val="0"/>
-          <w:numId w:val="41"/>
+          <w:numId w:val="42"/>
         </w:numPr>
         <w:ind w:left="720" w:hanging="360"/>
         <w:rPr>
@@ -27191,7 +27191,7 @@
       <w:pPr>
         <w:numPr>
           <w:ilvl w:val="0"/>
-          <w:numId w:val="41"/>
+          <w:numId w:val="42"/>
         </w:numPr>
         <w:ind w:left="720" w:hanging="360"/>
         <w:rPr>
@@ -27729,12 +27729,12 @@
             <wp:inline distB="19050" distT="19050" distL="19050" distR="19050">
               <wp:extent cx="3271838" cy="3688836"/>
               <wp:effectExtent b="0" l="0" r="0" t="0"/>
-              <wp:docPr id="2" name="image6.png"/>
+              <wp:docPr id="3" name="image1.png"/>
               <a:graphic>
                 <a:graphicData uri="http://schemas.openxmlformats.org/drawingml/2006/picture">
                   <pic:pic>
                     <pic:nvPicPr>
-                      <pic:cNvPr id="0" name="image6.png"/>
+                      <pic:cNvPr id="0" name="image1.png"/>
                       <pic:cNvPicPr preferRelativeResize="0"/>
                     </pic:nvPicPr>
                     <pic:blipFill>
@@ -28560,7 +28560,7 @@
       <w:pPr>
         <w:numPr>
           <w:ilvl w:val="0"/>
-          <w:numId w:val="44"/>
+          <w:numId w:val="45"/>
         </w:numPr>
         <w:ind w:left="720" w:hanging="360"/>
         <w:rPr>
@@ -28579,7 +28579,7 @@
       <w:pPr>
         <w:numPr>
           <w:ilvl w:val="0"/>
-          <w:numId w:val="44"/>
+          <w:numId w:val="45"/>
         </w:numPr>
         <w:ind w:left="720" w:hanging="360"/>
         <w:rPr>
@@ -28598,7 +28598,7 @@
       <w:pPr>
         <w:numPr>
           <w:ilvl w:val="0"/>
-          <w:numId w:val="44"/>
+          <w:numId w:val="45"/>
         </w:numPr>
         <w:ind w:left="720" w:hanging="360"/>
         <w:rPr>
@@ -28617,7 +28617,7 @@
       <w:pPr>
         <w:numPr>
           <w:ilvl w:val="0"/>
-          <w:numId w:val="44"/>
+          <w:numId w:val="45"/>
         </w:numPr>
         <w:ind w:left="720" w:hanging="360"/>
         <w:rPr>
@@ -31910,7 +31910,7 @@
           <wp:inline distB="114300" distT="114300" distL="114300" distR="114300">
             <wp:extent cx="5943600" cy="1968500"/>
             <wp:effectExtent b="0" l="0" r="0" t="0"/>
-            <wp:docPr id="7" name="image11.png"/>
+            <wp:docPr id="8" name="image11.png"/>
             <a:graphic>
               <a:graphicData uri="http://schemas.openxmlformats.org/drawingml/2006/picture">
                 <pic:pic>
@@ -34335,12 +34335,12 @@
           <wp:inline distB="114300" distT="114300" distL="114300" distR="114300">
             <wp:extent cx="5943600" cy="3695700"/>
             <wp:effectExtent b="0" l="0" r="0" t="0"/>
-            <wp:docPr id="10" name="image9.png"/>
+            <wp:docPr id="11" name="image8.png"/>
             <a:graphic>
               <a:graphicData uri="http://schemas.openxmlformats.org/drawingml/2006/picture">
                 <pic:pic>
                   <pic:nvPicPr>
-                    <pic:cNvPr id="0" name="image9.png"/>
+                    <pic:cNvPr id="0" name="image8.png"/>
                     <pic:cNvPicPr preferRelativeResize="0"/>
                   </pic:nvPicPr>
                   <pic:blipFill>
@@ -34407,12 +34407,12 @@
           <wp:inline distB="114300" distT="114300" distL="114300" distR="114300">
             <wp:extent cx="5943600" cy="2895600"/>
             <wp:effectExtent b="0" l="0" r="0" t="0"/>
-            <wp:docPr id="9" name="image7.png"/>
+            <wp:docPr id="10" name="image4.png"/>
             <a:graphic>
               <a:graphicData uri="http://schemas.openxmlformats.org/drawingml/2006/picture">
                 <pic:pic>
                   <pic:nvPicPr>
-                    <pic:cNvPr id="0" name="image7.png"/>
+                    <pic:cNvPr id="0" name="image4.png"/>
                     <pic:cNvPicPr preferRelativeResize="0"/>
                   </pic:nvPicPr>
                   <pic:blipFill>
@@ -34480,12 +34480,12 @@
           <wp:inline distB="114300" distT="114300" distL="114300" distR="114300">
             <wp:extent cx="5943600" cy="2946400"/>
             <wp:effectExtent b="0" l="0" r="0" t="0"/>
-            <wp:docPr id="4" name="image10.png"/>
+            <wp:docPr id="5" name="image2.png"/>
             <a:graphic>
               <a:graphicData uri="http://schemas.openxmlformats.org/drawingml/2006/picture">
                 <pic:pic>
                   <pic:nvPicPr>
-                    <pic:cNvPr id="0" name="image10.png"/>
+                    <pic:cNvPr id="0" name="image2.png"/>
                     <pic:cNvPicPr preferRelativeResize="0"/>
                   </pic:nvPicPr>
                   <pic:blipFill>
@@ -35870,12 +35870,12 @@
           <wp:inline distB="114300" distT="114300" distL="114300" distR="114300">
             <wp:extent cx="5943600" cy="3086100"/>
             <wp:effectExtent b="0" l="0" r="0" t="0"/>
-            <wp:docPr id="6" name="image8.png"/>
+            <wp:docPr id="7" name="image3.png"/>
             <a:graphic>
               <a:graphicData uri="http://schemas.openxmlformats.org/drawingml/2006/picture">
                 <pic:pic>
                   <pic:nvPicPr>
-                    <pic:cNvPr id="0" name="image8.png"/>
+                    <pic:cNvPr id="0" name="image3.png"/>
                     <pic:cNvPicPr preferRelativeResize="0"/>
                   </pic:nvPicPr>
                   <pic:blipFill>
@@ -35950,7 +35950,7 @@
           <wp:inline distB="114300" distT="114300" distL="114300" distR="114300">
             <wp:extent cx="5943600" cy="3048000"/>
             <wp:effectExtent b="0" l="0" r="0" t="0"/>
-            <wp:docPr id="3" name="image5.png"/>
+            <wp:docPr id="4" name="image5.png"/>
             <a:graphic>
               <a:graphicData uri="http://schemas.openxmlformats.org/drawingml/2006/picture">
                 <pic:pic>
@@ -36629,12 +36629,12 @@
           <wp:inline distB="114300" distT="114300" distL="114300" distR="114300">
             <wp:extent cx="5943600" cy="3848100"/>
             <wp:effectExtent b="0" l="0" r="0" t="0"/>
-            <wp:docPr id="1" name="image1.png"/>
+            <wp:docPr id="2" name="image10.png"/>
             <a:graphic>
               <a:graphicData uri="http://schemas.openxmlformats.org/drawingml/2006/picture">
                 <pic:pic>
                   <pic:nvPicPr>
-                    <pic:cNvPr id="0" name="image1.png"/>
+                    <pic:cNvPr id="0" name="image10.png"/>
                     <pic:cNvPicPr preferRelativeResize="0"/>
                   </pic:nvPicPr>
                   <pic:blipFill>
@@ -36692,12 +36692,12 @@
           <wp:inline distB="114300" distT="114300" distL="114300" distR="114300">
             <wp:extent cx="5943600" cy="2628900"/>
             <wp:effectExtent b="0" l="0" r="0" t="0"/>
-            <wp:docPr id="5" name="image4.png"/>
+            <wp:docPr id="6" name="image6.png"/>
             <a:graphic>
               <a:graphicData uri="http://schemas.openxmlformats.org/drawingml/2006/picture">
                 <pic:pic>
                   <pic:nvPicPr>
-                    <pic:cNvPr id="0" name="image4.png"/>
+                    <pic:cNvPr id="0" name="image6.png"/>
                     <pic:cNvPicPr preferRelativeResize="0"/>
                   </pic:nvPicPr>
                   <pic:blipFill>
@@ -37643,21 +37643,618 @@
     </w:p>
     <w:p>
       <w:pPr>
-        <w:rPr>
-          <w:b w:val="1"/>
-          <w:color w:val="444444"/>
-        </w:rPr>
-      </w:pPr>
-      <w:r>
-        <w:rPr>
-          <w:rtl w:val="0"/>
-        </w:rPr>
-      </w:r>
-    </w:p>
-    <w:p>
-      <w:pPr>
-        <w:rPr>
-          <w:b w:val="1"/>
+        <w:rPr/>
+      </w:pPr>
+      <w:r>
+        <w:rPr>
+          <w:rtl w:val="0"/>
+        </w:rPr>
+        <w:t xml:space="preserve">Question: 48</w:t>
+      </w:r>
+    </w:p>
+    <w:p>
+      <w:pPr>
+        <w:rPr>
+          <w:color w:val="999999"/>
+        </w:rPr>
+      </w:pPr>
+      <w:r>
+        <w:rPr>
+          <w:b w:val="1"/>
+          <w:rtl w:val="0"/>
+        </w:rPr>
+        <w:t xml:space="preserve">Main​ ​Topic​ ​:​ </w:t>
+      </w:r>
+      <w:r>
+        <w:rPr>
+          <w:color w:val="999999"/>
+          <w:rtl w:val="0"/>
+        </w:rPr>
+        <w:t xml:space="preserve">Data Analytics</w:t>
+      </w:r>
+    </w:p>
+    <w:p>
+      <w:pPr>
+        <w:rPr>
+          <w:b w:val="1"/>
+          <w:color w:val="999999"/>
+        </w:rPr>
+      </w:pPr>
+      <w:r>
+        <w:rPr>
+          <w:b w:val="1"/>
+          <w:rtl w:val="0"/>
+        </w:rPr>
+        <w:t xml:space="preserve">Sub​ ​Topic​ ​:​ </w:t>
+      </w:r>
+      <w:r>
+        <w:rPr>
+          <w:b w:val="1"/>
+          <w:color w:val="999999"/>
+          <w:rtl w:val="0"/>
+        </w:rPr>
+        <w:t xml:space="preserve">Design a solution for transforming and preparing data for analysis </w:t>
+      </w:r>
+    </w:p>
+    <w:p>
+      <w:pPr>
+        <w:rPr>
+          <w:color w:val="999999"/>
+        </w:rPr>
+      </w:pPr>
+      <w:r>
+        <w:rPr>
+          <w:rtl w:val="0"/>
+        </w:rPr>
+      </w:r>
+    </w:p>
+    <w:p>
+      <w:pPr>
+        <w:rPr>
+          <w:b w:val="1"/>
+          <w:color w:val="999999"/>
+        </w:rPr>
+      </w:pPr>
+      <w:r>
+        <w:rPr>
+          <w:b w:val="1"/>
+          <w:rtl w:val="0"/>
+        </w:rPr>
+        <w:t xml:space="preserve">Domain: </w:t>
+      </w:r>
+      <w:r>
+        <w:rPr>
+          <w:color w:val="999999"/>
+          <w:rtl w:val="0"/>
+        </w:rPr>
+        <w:t xml:space="preserve">Processing  </w:t>
+      </w:r>
+      <w:r>
+        <w:rPr>
+          <w:rtl w:val="0"/>
+        </w:rPr>
+      </w:r>
+    </w:p>
+    <w:p>
+      <w:pPr>
+        <w:rPr>
+          <w:b w:val="1"/>
+        </w:rPr>
+      </w:pPr>
+      <w:r>
+        <w:rPr>
+          <w:rtl w:val="0"/>
+        </w:rPr>
+      </w:r>
+    </w:p>
+    <w:p>
+      <w:pPr>
+        <w:rPr>
+          <w:rFonts w:ascii="Calibri" w:cs="Calibri" w:eastAsia="Calibri" w:hAnsi="Calibri"/>
+        </w:rPr>
+      </w:pPr>
+      <w:r>
+        <w:rPr>
+          <w:rFonts w:ascii="Calibri" w:cs="Calibri" w:eastAsia="Calibri" w:hAnsi="Calibri"/>
+          <w:b w:val="1"/>
+          <w:rtl w:val="0"/>
+        </w:rPr>
+        <w:t xml:space="preserve">Question text</w:t>
+      </w:r>
+      <w:r>
+        <w:rPr>
+          <w:rFonts w:ascii="Calibri" w:cs="Calibri" w:eastAsia="Calibri" w:hAnsi="Calibri"/>
+          <w:rtl w:val="0"/>
+        </w:rPr>
+        <w:t xml:space="preserve">: </w:t>
+      </w:r>
+    </w:p>
+    <w:p>
+      <w:pPr>
+        <w:rPr>
+          <w:color w:val="434343"/>
+        </w:rPr>
+      </w:pPr>
+      <w:r>
+        <w:rPr>
+          <w:color w:val="434343"/>
+          <w:rtl w:val="0"/>
+        </w:rPr>
+        <w:t xml:space="preserve">You work as a data analytics specialist for a food production company that houses all of the data defining their food processing in their data lake. You use EMR to process the production data sourced from various systems within your organization and store it in ORC files in your S3 buckets. </w:t>
+      </w:r>
+    </w:p>
+    <w:p>
+      <w:pPr>
+        <w:rPr>
+          <w:color w:val="434343"/>
+        </w:rPr>
+      </w:pPr>
+      <w:r>
+        <w:rPr>
+          <w:rtl w:val="0"/>
+        </w:rPr>
+      </w:r>
+    </w:p>
+    <w:p>
+      <w:pPr>
+        <w:rPr>
+          <w:color w:val="434343"/>
+        </w:rPr>
+      </w:pPr>
+      <w:r>
+        <w:rPr>
+          <w:color w:val="434343"/>
+          <w:rtl w:val="0"/>
+        </w:rPr>
+        <w:t xml:space="preserve">You have been tasked with producing a Pig program that allows your data scientists to generate reports detailing their food production by region and supplier. When you add your Pig program as a step in your EMR cluster you need to define what action to take on failure. Which of the following is NOT a valid action on failure? </w:t>
+      </w:r>
+    </w:p>
+    <w:p>
+      <w:pPr>
+        <w:rPr>
+          <w:color w:val="434343"/>
+        </w:rPr>
+      </w:pPr>
+      <w:r>
+        <w:rPr>
+          <w:rtl w:val="0"/>
+        </w:rPr>
+      </w:r>
+    </w:p>
+    <w:p>
+      <w:pPr>
+        <w:numPr>
+          <w:ilvl w:val="0"/>
+          <w:numId w:val="40"/>
+        </w:numPr>
+        <w:ind w:left="720" w:hanging="360"/>
+        <w:rPr>
+          <w:color w:val="434343"/>
+        </w:rPr>
+      </w:pPr>
+      <w:r>
+        <w:rPr>
+          <w:color w:val="434343"/>
+          <w:rtl w:val="0"/>
+        </w:rPr>
+        <w:t xml:space="preserve">Continue </w:t>
+      </w:r>
+    </w:p>
+    <w:p>
+      <w:pPr>
+        <w:numPr>
+          <w:ilvl w:val="0"/>
+          <w:numId w:val="40"/>
+        </w:numPr>
+        <w:ind w:left="720" w:hanging="360"/>
+        <w:rPr>
+          <w:color w:val="434343"/>
+        </w:rPr>
+      </w:pPr>
+      <w:r>
+        <w:rPr>
+          <w:color w:val="434343"/>
+          <w:rtl w:val="0"/>
+        </w:rPr>
+        <w:t xml:space="preserve">Cancel and continue</w:t>
+      </w:r>
+    </w:p>
+    <w:p>
+      <w:pPr>
+        <w:numPr>
+          <w:ilvl w:val="0"/>
+          <w:numId w:val="40"/>
+        </w:numPr>
+        <w:ind w:left="720" w:hanging="360"/>
+        <w:rPr>
+          <w:color w:val="434343"/>
+        </w:rPr>
+      </w:pPr>
+      <w:r>
+        <w:rPr>
+          <w:color w:val="434343"/>
+          <w:rtl w:val="0"/>
+        </w:rPr>
+        <w:t xml:space="preserve">Cancel and wait</w:t>
+      </w:r>
+    </w:p>
+    <w:p>
+      <w:pPr>
+        <w:numPr>
+          <w:ilvl w:val="0"/>
+          <w:numId w:val="40"/>
+        </w:numPr>
+        <w:ind w:left="720" w:hanging="360"/>
+        <w:rPr>
+          <w:color w:val="434343"/>
+        </w:rPr>
+      </w:pPr>
+      <w:r>
+        <w:rPr>
+          <w:color w:val="434343"/>
+          <w:rtl w:val="0"/>
+        </w:rPr>
+        <w:t xml:space="preserve">Terminate cluster</w:t>
+      </w:r>
+    </w:p>
+    <w:p>
+      <w:pPr>
+        <w:numPr>
+          <w:ilvl w:val="0"/>
+          <w:numId w:val="40"/>
+        </w:numPr>
+        <w:ind w:left="720" w:hanging="360"/>
+        <w:rPr>
+          <w:color w:val="434343"/>
+          <w:u w:val="none"/>
+        </w:rPr>
+      </w:pPr>
+      <w:r>
+        <w:rPr>
+          <w:color w:val="434343"/>
+          <w:rtl w:val="0"/>
+        </w:rPr>
+        <w:t xml:space="preserve">Terminate job flow</w:t>
+      </w:r>
+    </w:p>
+    <w:p>
+      <w:pPr>
+        <w:rPr>
+          <w:color w:val="434343"/>
+        </w:rPr>
+      </w:pPr>
+      <w:r>
+        <w:rPr>
+          <w:rtl w:val="0"/>
+        </w:rPr>
+      </w:r>
+    </w:p>
+    <w:p>
+      <w:pPr>
+        <w:rPr>
+          <w:color w:val="434343"/>
+        </w:rPr>
+      </w:pPr>
+      <w:r>
+        <w:rPr>
+          <w:rFonts w:ascii="Calibri" w:cs="Calibri" w:eastAsia="Calibri" w:hAnsi="Calibri"/>
+          <w:b w:val="1"/>
+          <w:rtl w:val="0"/>
+        </w:rPr>
+        <w:t xml:space="preserve">Answer:</w:t>
+      </w:r>
+      <w:r>
+        <w:rPr>
+          <w:color w:val="434343"/>
+          <w:rtl w:val="0"/>
+        </w:rPr>
+        <w:t xml:space="preserve"> B</w:t>
+      </w:r>
+    </w:p>
+    <w:p>
+      <w:pPr>
+        <w:rPr>
+          <w:color w:val="434343"/>
+        </w:rPr>
+      </w:pPr>
+      <w:r>
+        <w:rPr>
+          <w:rtl w:val="0"/>
+        </w:rPr>
+      </w:r>
+    </w:p>
+    <w:p>
+      <w:pPr>
+        <w:rPr>
+          <w:color w:val="434343"/>
+        </w:rPr>
+      </w:pPr>
+      <w:r>
+        <w:rPr>
+          <w:rFonts w:ascii="Calibri" w:cs="Calibri" w:eastAsia="Calibri" w:hAnsi="Calibri"/>
+          <w:b w:val="1"/>
+          <w:rtl w:val="0"/>
+        </w:rPr>
+        <w:t xml:space="preserve">Explanation:</w:t>
+      </w:r>
+      <w:r>
+        <w:rPr>
+          <w:rtl w:val="0"/>
+        </w:rPr>
+      </w:r>
+    </w:p>
+    <w:p>
+      <w:pPr>
+        <w:rPr>
+          <w:color w:val="444444"/>
+          <w:highlight w:val="white"/>
+        </w:rPr>
+      </w:pPr>
+      <w:r>
+        <w:rPr>
+          <w:color w:val="434343"/>
+          <w:rtl w:val="0"/>
+        </w:rPr>
+        <w:t xml:space="preserve">Option A is incorrect</w:t>
+      </w:r>
+      <w:r>
+        <w:rPr>
+          <w:color w:val="444444"/>
+          <w:highlight w:val="white"/>
+          <w:rtl w:val="0"/>
+        </w:rPr>
+        <w:t xml:space="preserve">. The valid actions on failure are ‘Continue’, ‘Cancel and wait’, ‘Terminate cluster’, and when using the CLI ‘Terminate job flow’. </w:t>
+        <w:br w:type="textWrapping"/>
+      </w:r>
+    </w:p>
+    <w:p>
+      <w:pPr>
+        <w:rPr>
+          <w:color w:val="444444"/>
+          <w:highlight w:val="white"/>
+        </w:rPr>
+      </w:pPr>
+      <w:r>
+        <w:rPr>
+          <w:color w:val="444444"/>
+          <w:highlight w:val="white"/>
+          <w:rtl w:val="0"/>
+        </w:rPr>
+        <w:t xml:space="preserve">Option B is correct. The valid actions on failure are ‘Continue’, ‘Cancel and wait’, ‘Terminate cluster’, and when using the CLI ‘Terminate job flow’. </w:t>
+        <w:br w:type="textWrapping"/>
+      </w:r>
+    </w:p>
+    <w:p>
+      <w:pPr>
+        <w:rPr>
+          <w:color w:val="444444"/>
+          <w:highlight w:val="white"/>
+        </w:rPr>
+      </w:pPr>
+      <w:r>
+        <w:rPr>
+          <w:color w:val="444444"/>
+          <w:highlight w:val="white"/>
+          <w:rtl w:val="0"/>
+        </w:rPr>
+        <w:t xml:space="preserve">Option C is incorrect. The valid actions on failure are ‘Continue’, ‘Cancel and wait’, ‘Terminate cluster’, and when using the CLI ‘Terminate job flow’. </w:t>
+        <w:br w:type="textWrapping"/>
+      </w:r>
+    </w:p>
+    <w:p>
+      <w:pPr>
+        <w:rPr>
+          <w:color w:val="444444"/>
+          <w:highlight w:val="white"/>
+        </w:rPr>
+      </w:pPr>
+      <w:r>
+        <w:rPr>
+          <w:color w:val="444444"/>
+          <w:highlight w:val="white"/>
+          <w:rtl w:val="0"/>
+        </w:rPr>
+        <w:t xml:space="preserve">Option D is incorrect. The valid actions on failure are ‘Continue’, ‘Cancel and wait’, ‘Terminate cluster’, and when using the CLI ‘Terminate job flow’.  </w:t>
+      </w:r>
+    </w:p>
+    <w:p>
+      <w:pPr>
+        <w:rPr>
+          <w:color w:val="444444"/>
+          <w:highlight w:val="white"/>
+        </w:rPr>
+      </w:pPr>
+      <w:r>
+        <w:rPr>
+          <w:rtl w:val="0"/>
+        </w:rPr>
+      </w:r>
+    </w:p>
+    <w:p>
+      <w:pPr>
+        <w:rPr>
+          <w:rFonts w:ascii="Calibri" w:cs="Calibri" w:eastAsia="Calibri" w:hAnsi="Calibri"/>
+          <w:b w:val="1"/>
+        </w:rPr>
+      </w:pPr>
+      <w:r>
+        <w:rPr>
+          <w:color w:val="444444"/>
+          <w:highlight w:val="white"/>
+          <w:rtl w:val="0"/>
+        </w:rPr>
+        <w:t xml:space="preserve">Option E is incorrect. The valid actions on failure are ‘Continue’, ‘Cancel and wait’, ‘Terminate cluster’, and when using the CLI ‘Terminate job flow’.</w:t>
+        <w:br w:type="textWrapping"/>
+      </w:r>
+      <w:r>
+        <w:rPr>
+          <w:color w:val="444444"/>
+          <w:highlight w:val="white"/>
+        </w:rPr>
+        <w:drawing>
+          <wp:inline distB="114300" distT="114300" distL="114300" distR="114300">
+            <wp:extent cx="5943600" cy="3670300"/>
+            <wp:effectExtent b="0" l="0" r="0" t="0"/>
+            <wp:docPr id="1" name="image12.png"/>
+            <a:graphic>
+              <a:graphicData uri="http://schemas.openxmlformats.org/drawingml/2006/picture">
+                <pic:pic>
+                  <pic:nvPicPr>
+                    <pic:cNvPr id="0" name="image12.png"/>
+                    <pic:cNvPicPr preferRelativeResize="0"/>
+                  </pic:nvPicPr>
+                  <pic:blipFill>
+                    <a:blip r:embed="rId195"/>
+                    <a:srcRect b="0" l="0" r="0" t="0"/>
+                    <a:stretch>
+                      <a:fillRect/>
+                    </a:stretch>
+                  </pic:blipFill>
+                  <pic:spPr>
+                    <a:xfrm>
+                      <a:off x="0" y="0"/>
+                      <a:ext cx="5943600" cy="3670300"/>
+                    </a:xfrm>
+                    <a:prstGeom prst="rect"/>
+                    <a:ln/>
+                  </pic:spPr>
+                </pic:pic>
+              </a:graphicData>
+            </a:graphic>
+          </wp:inline>
+        </w:drawing>
+      </w:r>
+      <w:r>
+        <w:rPr>
+          <w:color w:val="444444"/>
+          <w:highlight w:val="white"/>
+          <w:rtl w:val="0"/>
+        </w:rPr>
+        <w:br w:type="textWrapping"/>
+        <w:br w:type="textWrapping"/>
+      </w:r>
+      <w:r>
+        <w:rPr>
+          <w:rFonts w:ascii="Calibri" w:cs="Calibri" w:eastAsia="Calibri" w:hAnsi="Calibri"/>
+          <w:b w:val="1"/>
+          <w:rtl w:val="0"/>
+        </w:rPr>
+        <w:t xml:space="preserve">Reference:</w:t>
+      </w:r>
+    </w:p>
+    <w:p>
+      <w:pPr>
+        <w:rPr>
+          <w:color w:val="444444"/>
+        </w:rPr>
+      </w:pPr>
+      <w:r>
+        <w:rPr>
+          <w:color w:val="444444"/>
+          <w:rtl w:val="0"/>
+        </w:rPr>
+        <w:t xml:space="preserve">Please see the Amazon EMR management guide titled</w:t>
+      </w:r>
+      <w:r>
+        <w:rPr>
+          <w:b w:val="1"/>
+          <w:color w:val="444444"/>
+          <w:rtl w:val="0"/>
+        </w:rPr>
+        <w:t xml:space="preserve"> Submit Pig Work </w:t>
+      </w:r>
+      <w:r>
+        <w:rPr>
+          <w:color w:val="444444"/>
+          <w:rtl w:val="0"/>
+        </w:rPr>
+        <w:t xml:space="preserve">(</w:t>
+      </w:r>
+      <w:hyperlink r:id="rId196">
+        <w:r>
+          <w:rPr>
+            <w:color w:val="1155cc"/>
+            <w:u w:val="single"/>
+            <w:rtl w:val="0"/>
+          </w:rPr>
+          <w:t xml:space="preserve">https://docs.aws.amazon.com/emr/latest/ReleaseGuide/emr-pig-launch.html</w:t>
+        </w:r>
+      </w:hyperlink>
+      <w:r>
+        <w:rPr>
+          <w:color w:val="444444"/>
+          <w:rtl w:val="0"/>
+        </w:rPr>
+        <w:t xml:space="preserve">), the Amazon </w:t>
+      </w:r>
+      <w:r>
+        <w:rPr>
+          <w:b w:val="1"/>
+          <w:color w:val="444444"/>
+          <w:rtl w:val="0"/>
+        </w:rPr>
+        <w:t xml:space="preserve">EMR FAQs page</w:t>
+      </w:r>
+      <w:r>
+        <w:rPr>
+          <w:color w:val="444444"/>
+          <w:rtl w:val="0"/>
+        </w:rPr>
+        <w:t xml:space="preserve"> (</w:t>
+      </w:r>
+      <w:hyperlink r:id="rId197">
+        <w:r>
+          <w:rPr>
+            <w:color w:val="1155cc"/>
+            <w:u w:val="single"/>
+            <w:rtl w:val="0"/>
+          </w:rPr>
+          <w:t xml:space="preserve">https://aws.amazon.com/emr/faqs/</w:t>
+        </w:r>
+      </w:hyperlink>
+      <w:r>
+        <w:rPr>
+          <w:color w:val="444444"/>
+          <w:rtl w:val="0"/>
+        </w:rPr>
+        <w:t xml:space="preserve">), and the Amazon Elastic Map Reduce API reference titled </w:t>
+      </w:r>
+      <w:r>
+        <w:rPr>
+          <w:b w:val="1"/>
+          <w:color w:val="444444"/>
+          <w:rtl w:val="0"/>
+        </w:rPr>
+        <w:t xml:space="preserve">Step </w:t>
+      </w:r>
+      <w:r>
+        <w:rPr>
+          <w:color w:val="444444"/>
+          <w:rtl w:val="0"/>
+        </w:rPr>
+        <w:t xml:space="preserve">(</w:t>
+      </w:r>
+      <w:hyperlink r:id="rId198">
+        <w:r>
+          <w:rPr>
+            <w:color w:val="1155cc"/>
+            <w:u w:val="single"/>
+            <w:rtl w:val="0"/>
+          </w:rPr>
+          <w:t xml:space="preserve">https://docs.aws.amazon.com/emr/latest/APIReference/API_Step.html</w:t>
+        </w:r>
+      </w:hyperlink>
+      <w:r>
+        <w:rPr>
+          <w:color w:val="444444"/>
+          <w:rtl w:val="0"/>
+        </w:rPr>
+        <w:t xml:space="preserve">)</w:t>
+      </w:r>
+    </w:p>
+    <w:p>
+      <w:pPr>
+        <w:rPr>
           <w:color w:val="444444"/>
         </w:rPr>
       </w:pPr>
@@ -37668,7 +38265,7 @@
       </w:r>
     </w:p>
     <w:sectPr>
-      <w:headerReference r:id="rId195" w:type="default"/>
+      <w:headerReference r:id="rId199" w:type="default"/>
       <w:pgSz w:h="15840" w:w="12240"/>
       <w:pgMar w:bottom="1440" w:top="1440" w:left="1440" w:right="1440" w:header="720" w:footer="720"/>
       <w:pgNumType w:start="1"/>
@@ -42755,6 +43352,116 @@
     </w:lvl>
   </w:abstractNum>
   <w:abstractNum w:abstractNumId="47">
+    <w:lvl w:ilvl="0">
+      <w:start w:val="1"/>
+      <w:numFmt w:val="upperLetter"/>
+      <w:lvlText w:val="%1)"/>
+      <w:lvlJc w:val="left"/>
+      <w:pPr>
+        <w:ind w:left="720" w:hanging="360"/>
+      </w:pPr>
+      <w:rPr>
+        <w:u w:val="none"/>
+      </w:rPr>
+    </w:lvl>
+    <w:lvl w:ilvl="1">
+      <w:start w:val="1"/>
+      <w:numFmt w:val="lowerLetter"/>
+      <w:lvlText w:val="%2)"/>
+      <w:lvlJc w:val="left"/>
+      <w:pPr>
+        <w:ind w:left="1440" w:hanging="360"/>
+      </w:pPr>
+      <w:rPr>
+        <w:u w:val="none"/>
+      </w:rPr>
+    </w:lvl>
+    <w:lvl w:ilvl="2">
+      <w:start w:val="1"/>
+      <w:numFmt w:val="lowerRoman"/>
+      <w:lvlText w:val="%3)"/>
+      <w:lvlJc w:val="right"/>
+      <w:pPr>
+        <w:ind w:left="2160" w:hanging="360"/>
+      </w:pPr>
+      <w:rPr>
+        <w:u w:val="none"/>
+      </w:rPr>
+    </w:lvl>
+    <w:lvl w:ilvl="3">
+      <w:start w:val="1"/>
+      <w:numFmt w:val="decimal"/>
+      <w:lvlText w:val="(%4)"/>
+      <w:lvlJc w:val="left"/>
+      <w:pPr>
+        <w:ind w:left="2880" w:hanging="360"/>
+      </w:pPr>
+      <w:rPr>
+        <w:u w:val="none"/>
+      </w:rPr>
+    </w:lvl>
+    <w:lvl w:ilvl="4">
+      <w:start w:val="1"/>
+      <w:numFmt w:val="lowerLetter"/>
+      <w:lvlText w:val="(%5)"/>
+      <w:lvlJc w:val="left"/>
+      <w:pPr>
+        <w:ind w:left="3600" w:hanging="360"/>
+      </w:pPr>
+      <w:rPr>
+        <w:u w:val="none"/>
+      </w:rPr>
+    </w:lvl>
+    <w:lvl w:ilvl="5">
+      <w:start w:val="1"/>
+      <w:numFmt w:val="lowerRoman"/>
+      <w:lvlText w:val="(%6)"/>
+      <w:lvlJc w:val="right"/>
+      <w:pPr>
+        <w:ind w:left="4320" w:hanging="360"/>
+      </w:pPr>
+      <w:rPr>
+        <w:u w:val="none"/>
+      </w:rPr>
+    </w:lvl>
+    <w:lvl w:ilvl="6">
+      <w:start w:val="1"/>
+      <w:numFmt w:val="decimal"/>
+      <w:lvlText w:val="%7."/>
+      <w:lvlJc w:val="left"/>
+      <w:pPr>
+        <w:ind w:left="5040" w:hanging="360"/>
+      </w:pPr>
+      <w:rPr>
+        <w:u w:val="none"/>
+      </w:rPr>
+    </w:lvl>
+    <w:lvl w:ilvl="7">
+      <w:start w:val="1"/>
+      <w:numFmt w:val="lowerLetter"/>
+      <w:lvlText w:val="%8."/>
+      <w:lvlJc w:val="left"/>
+      <w:pPr>
+        <w:ind w:left="5760" w:hanging="360"/>
+      </w:pPr>
+      <w:rPr>
+        <w:u w:val="none"/>
+      </w:rPr>
+    </w:lvl>
+    <w:lvl w:ilvl="8">
+      <w:start w:val="1"/>
+      <w:numFmt w:val="lowerRoman"/>
+      <w:lvlText w:val="%9."/>
+      <w:lvlJc w:val="right"/>
+      <w:pPr>
+        <w:ind w:left="6480" w:hanging="360"/>
+      </w:pPr>
+      <w:rPr>
+        <w:u w:val="none"/>
+      </w:rPr>
+    </w:lvl>
+  </w:abstractNum>
+  <w:abstractNum w:abstractNumId="48">
     <w:lvl w:ilvl="0">
       <w:start w:val="1"/>
       <w:numFmt w:val="upperLetter"/>
@@ -43004,6 +43711,9 @@
   </w:num>
   <w:num w:numId="47">
     <w:abstractNumId w:val="47"/>
+  </w:num>
+  <w:num w:numId="48">
+    <w:abstractNumId w:val="48"/>
   </w:num>
 </w:numbering>
 </file>

</xml_diff>

<commit_message>
added question 49 to DA cert questions list #2
</commit_message>
<xml_diff>
--- a/public/Exam Notes/DA-Vincent-1-65-May-4.docx
+++ b/public/Exam Notes/DA-Vincent-1-65-May-4.docx
@@ -2798,12 +2798,12 @@
             <wp:inline distB="19050" distT="19050" distL="19050" distR="19050">
               <wp:extent cx="2075331" cy="2986088"/>
               <wp:effectExtent b="0" l="0" r="0" t="0"/>
-              <wp:docPr id="12" name="image7.png"/>
+              <wp:docPr id="12" name="image8.png"/>
               <a:graphic>
                 <a:graphicData uri="http://schemas.openxmlformats.org/drawingml/2006/picture">
                   <pic:pic>
                     <pic:nvPicPr>
-                      <pic:cNvPr id="0" name="image7.png"/>
+                      <pic:cNvPr id="0" name="image8.png"/>
                       <pic:cNvPicPr preferRelativeResize="0"/>
                     </pic:nvPicPr>
                     <pic:blipFill>
@@ -2878,7 +2878,7 @@
       <w:pPr>
         <w:numPr>
           <w:ilvl w:val="0"/>
-          <w:numId w:val="21"/>
+          <w:numId w:val="11"/>
         </w:numPr>
         <w:ind w:left="720" w:hanging="360"/>
         <w:rPr>
@@ -2898,7 +2898,7 @@
       <w:pPr>
         <w:numPr>
           <w:ilvl w:val="0"/>
-          <w:numId w:val="21"/>
+          <w:numId w:val="11"/>
         </w:numPr>
         <w:ind w:left="720" w:hanging="360"/>
         <w:rPr>
@@ -2919,7 +2919,7 @@
       <w:pPr>
         <w:numPr>
           <w:ilvl w:val="0"/>
-          <w:numId w:val="21"/>
+          <w:numId w:val="11"/>
         </w:numPr>
         <w:ind w:left="720" w:hanging="360"/>
         <w:rPr>
@@ -2940,7 +2940,7 @@
       <w:pPr>
         <w:numPr>
           <w:ilvl w:val="0"/>
-          <w:numId w:val="21"/>
+          <w:numId w:val="11"/>
         </w:numPr>
         <w:ind w:left="720" w:hanging="360"/>
         <w:rPr>
@@ -3635,7 +3635,7 @@
       <w:pPr>
         <w:numPr>
           <w:ilvl w:val="0"/>
-          <w:numId w:val="36"/>
+          <w:numId w:val="41"/>
         </w:numPr>
         <w:ind w:left="720" w:hanging="360"/>
         <w:rPr>
@@ -3667,7 +3667,7 @@
       <w:pPr>
         <w:numPr>
           <w:ilvl w:val="0"/>
-          <w:numId w:val="36"/>
+          <w:numId w:val="41"/>
         </w:numPr>
         <w:ind w:left="720" w:hanging="360"/>
         <w:rPr>
@@ -3703,7 +3703,7 @@
       <w:pPr>
         <w:numPr>
           <w:ilvl w:val="0"/>
-          <w:numId w:val="36"/>
+          <w:numId w:val="41"/>
         </w:numPr>
         <w:ind w:left="720" w:hanging="360"/>
         <w:rPr>
@@ -3736,7 +3736,7 @@
       <w:pPr>
         <w:numPr>
           <w:ilvl w:val="0"/>
-          <w:numId w:val="36"/>
+          <w:numId w:val="41"/>
         </w:numPr>
         <w:ind w:left="720" w:hanging="360"/>
         <w:rPr>
@@ -4375,7 +4375,7 @@
       <w:pPr>
         <w:numPr>
           <w:ilvl w:val="0"/>
-          <w:numId w:val="5"/>
+          <w:numId w:val="4"/>
         </w:numPr>
         <w:ind w:left="720" w:hanging="360"/>
         <w:rPr>
@@ -4395,7 +4395,7 @@
       <w:pPr>
         <w:numPr>
           <w:ilvl w:val="0"/>
-          <w:numId w:val="5"/>
+          <w:numId w:val="4"/>
         </w:numPr>
         <w:ind w:left="720" w:hanging="360"/>
         <w:rPr>
@@ -4416,7 +4416,7 @@
       <w:pPr>
         <w:numPr>
           <w:ilvl w:val="0"/>
-          <w:numId w:val="5"/>
+          <w:numId w:val="4"/>
         </w:numPr>
         <w:ind w:left="720" w:hanging="360"/>
         <w:rPr>
@@ -4437,7 +4437,7 @@
       <w:pPr>
         <w:numPr>
           <w:ilvl w:val="0"/>
-          <w:numId w:val="5"/>
+          <w:numId w:val="4"/>
         </w:numPr>
         <w:ind w:left="720" w:hanging="360"/>
         <w:rPr>
@@ -5047,7 +5047,7 @@
       <w:pPr>
         <w:numPr>
           <w:ilvl w:val="0"/>
-          <w:numId w:val="16"/>
+          <w:numId w:val="8"/>
         </w:numPr>
         <w:ind w:left="720" w:hanging="360"/>
         <w:rPr>
@@ -5067,7 +5067,7 @@
       <w:pPr>
         <w:numPr>
           <w:ilvl w:val="0"/>
-          <w:numId w:val="16"/>
+          <w:numId w:val="8"/>
         </w:numPr>
         <w:ind w:left="720" w:hanging="360"/>
         <w:rPr>
@@ -5088,7 +5088,7 @@
       <w:pPr>
         <w:numPr>
           <w:ilvl w:val="0"/>
-          <w:numId w:val="16"/>
+          <w:numId w:val="8"/>
         </w:numPr>
         <w:ind w:left="720" w:hanging="360"/>
         <w:rPr>
@@ -5109,7 +5109,7 @@
       <w:pPr>
         <w:numPr>
           <w:ilvl w:val="0"/>
-          <w:numId w:val="16"/>
+          <w:numId w:val="8"/>
         </w:numPr>
         <w:ind w:left="720" w:hanging="360"/>
         <w:rPr>
@@ -5677,7 +5677,7 @@
       <w:pPr>
         <w:numPr>
           <w:ilvl w:val="0"/>
-          <w:numId w:val="10"/>
+          <w:numId w:val="29"/>
         </w:numPr>
         <w:ind w:left="720" w:hanging="360"/>
         <w:rPr>
@@ -5697,7 +5697,7 @@
       <w:pPr>
         <w:numPr>
           <w:ilvl w:val="0"/>
-          <w:numId w:val="10"/>
+          <w:numId w:val="29"/>
         </w:numPr>
         <w:ind w:left="720" w:hanging="360"/>
         <w:rPr>
@@ -5718,7 +5718,7 @@
       <w:pPr>
         <w:numPr>
           <w:ilvl w:val="0"/>
-          <w:numId w:val="10"/>
+          <w:numId w:val="29"/>
         </w:numPr>
         <w:ind w:left="720" w:hanging="360"/>
         <w:rPr>
@@ -5739,7 +5739,7 @@
       <w:pPr>
         <w:numPr>
           <w:ilvl w:val="0"/>
-          <w:numId w:val="10"/>
+          <w:numId w:val="29"/>
         </w:numPr>
         <w:ind w:left="720" w:hanging="360"/>
         <w:rPr>
@@ -6514,7 +6514,7 @@
       <w:pPr>
         <w:numPr>
           <w:ilvl w:val="0"/>
-          <w:numId w:val="41"/>
+          <w:numId w:val="19"/>
         </w:numPr>
         <w:ind w:left="720" w:hanging="360"/>
         <w:rPr>
@@ -6549,7 +6549,7 @@
       <w:pPr>
         <w:numPr>
           <w:ilvl w:val="0"/>
-          <w:numId w:val="41"/>
+          <w:numId w:val="19"/>
         </w:numPr>
         <w:ind w:left="720" w:hanging="360"/>
         <w:rPr>
@@ -6585,7 +6585,7 @@
       <w:pPr>
         <w:numPr>
           <w:ilvl w:val="0"/>
-          <w:numId w:val="41"/>
+          <w:numId w:val="19"/>
         </w:numPr>
         <w:ind w:left="720" w:hanging="360"/>
         <w:rPr>
@@ -6634,7 +6634,7 @@
       <w:pPr>
         <w:numPr>
           <w:ilvl w:val="0"/>
-          <w:numId w:val="41"/>
+          <w:numId w:val="19"/>
         </w:numPr>
         <w:ind w:left="720" w:hanging="360"/>
         <w:rPr>
@@ -7253,7 +7253,7 @@
       <w:pPr>
         <w:numPr>
           <w:ilvl w:val="0"/>
-          <w:numId w:val="44"/>
+          <w:numId w:val="20"/>
         </w:numPr>
         <w:ind w:left="720" w:hanging="360"/>
         <w:rPr>
@@ -7273,7 +7273,7 @@
       <w:pPr>
         <w:numPr>
           <w:ilvl w:val="0"/>
-          <w:numId w:val="44"/>
+          <w:numId w:val="20"/>
         </w:numPr>
         <w:ind w:left="720" w:hanging="360"/>
         <w:rPr>
@@ -7294,7 +7294,7 @@
       <w:pPr>
         <w:numPr>
           <w:ilvl w:val="0"/>
-          <w:numId w:val="44"/>
+          <w:numId w:val="20"/>
         </w:numPr>
         <w:ind w:left="720" w:hanging="360"/>
         <w:rPr>
@@ -7315,7 +7315,7 @@
       <w:pPr>
         <w:numPr>
           <w:ilvl w:val="0"/>
-          <w:numId w:val="44"/>
+          <w:numId w:val="20"/>
         </w:numPr>
         <w:ind w:left="720" w:hanging="360"/>
         <w:rPr>
@@ -7924,7 +7924,7 @@
       <w:pPr>
         <w:numPr>
           <w:ilvl w:val="0"/>
-          <w:numId w:val="30"/>
+          <w:numId w:val="38"/>
         </w:numPr>
         <w:ind w:left="720" w:hanging="360"/>
         <w:rPr>
@@ -7944,7 +7944,7 @@
       <w:pPr>
         <w:numPr>
           <w:ilvl w:val="0"/>
-          <w:numId w:val="30"/>
+          <w:numId w:val="38"/>
         </w:numPr>
         <w:ind w:left="720" w:hanging="360"/>
         <w:rPr>
@@ -7965,7 +7965,7 @@
       <w:pPr>
         <w:numPr>
           <w:ilvl w:val="0"/>
-          <w:numId w:val="30"/>
+          <w:numId w:val="38"/>
         </w:numPr>
         <w:ind w:left="720" w:hanging="360"/>
         <w:rPr>
@@ -7986,7 +7986,7 @@
       <w:pPr>
         <w:numPr>
           <w:ilvl w:val="0"/>
-          <w:numId w:val="30"/>
+          <w:numId w:val="38"/>
         </w:numPr>
         <w:ind w:left="720" w:hanging="360"/>
         <w:rPr>
@@ -8682,7 +8682,7 @@
       <w:pPr>
         <w:numPr>
           <w:ilvl w:val="0"/>
-          <w:numId w:val="35"/>
+          <w:numId w:val="40"/>
         </w:numPr>
         <w:ind w:left="720" w:hanging="360"/>
         <w:rPr>
@@ -8702,7 +8702,7 @@
       <w:pPr>
         <w:numPr>
           <w:ilvl w:val="0"/>
-          <w:numId w:val="35"/>
+          <w:numId w:val="40"/>
         </w:numPr>
         <w:ind w:left="720" w:hanging="360"/>
         <w:rPr>
@@ -8723,7 +8723,7 @@
       <w:pPr>
         <w:numPr>
           <w:ilvl w:val="0"/>
-          <w:numId w:val="35"/>
+          <w:numId w:val="40"/>
         </w:numPr>
         <w:ind w:left="720" w:hanging="360"/>
         <w:rPr>
@@ -8744,7 +8744,7 @@
       <w:pPr>
         <w:numPr>
           <w:ilvl w:val="0"/>
-          <w:numId w:val="35"/>
+          <w:numId w:val="40"/>
         </w:numPr>
         <w:ind w:left="720" w:hanging="360"/>
         <w:rPr>
@@ -9411,7 +9411,7 @@
       <w:pPr>
         <w:numPr>
           <w:ilvl w:val="0"/>
-          <w:numId w:val="26"/>
+          <w:numId w:val="35"/>
         </w:numPr>
         <w:ind w:left="720" w:hanging="360"/>
         <w:rPr>
@@ -9431,7 +9431,7 @@
       <w:pPr>
         <w:numPr>
           <w:ilvl w:val="0"/>
-          <w:numId w:val="26"/>
+          <w:numId w:val="35"/>
         </w:numPr>
         <w:ind w:left="720" w:hanging="360"/>
         <w:rPr>
@@ -9452,7 +9452,7 @@
       <w:pPr>
         <w:numPr>
           <w:ilvl w:val="0"/>
-          <w:numId w:val="26"/>
+          <w:numId w:val="35"/>
         </w:numPr>
         <w:ind w:left="720" w:hanging="360"/>
         <w:rPr>
@@ -9473,7 +9473,7 @@
       <w:pPr>
         <w:numPr>
           <w:ilvl w:val="0"/>
-          <w:numId w:val="26"/>
+          <w:numId w:val="35"/>
         </w:numPr>
         <w:ind w:left="720" w:hanging="360"/>
         <w:rPr>
@@ -10058,7 +10058,7 @@
       <w:pPr>
         <w:numPr>
           <w:ilvl w:val="0"/>
-          <w:numId w:val="11"/>
+          <w:numId w:val="5"/>
         </w:numPr>
         <w:ind w:left="720" w:hanging="360"/>
         <w:rPr>
@@ -10078,7 +10078,7 @@
       <w:pPr>
         <w:numPr>
           <w:ilvl w:val="0"/>
-          <w:numId w:val="11"/>
+          <w:numId w:val="5"/>
         </w:numPr>
         <w:ind w:left="720" w:hanging="360"/>
         <w:rPr>
@@ -10112,7 +10112,7 @@
       <w:pPr>
         <w:numPr>
           <w:ilvl w:val="0"/>
-          <w:numId w:val="11"/>
+          <w:numId w:val="5"/>
         </w:numPr>
         <w:ind w:left="720" w:hanging="360"/>
         <w:rPr>
@@ -10149,7 +10149,7 @@
       <w:pPr>
         <w:numPr>
           <w:ilvl w:val="0"/>
-          <w:numId w:val="11"/>
+          <w:numId w:val="5"/>
         </w:numPr>
         <w:ind w:left="720" w:hanging="360"/>
         <w:rPr>
@@ -10171,7 +10171,7 @@
       <w:pPr>
         <w:numPr>
           <w:ilvl w:val="0"/>
-          <w:numId w:val="11"/>
+          <w:numId w:val="5"/>
         </w:numPr>
         <w:ind w:left="720" w:hanging="360"/>
         <w:rPr>
@@ -10198,7 +10198,7 @@
       <w:pPr>
         <w:numPr>
           <w:ilvl w:val="0"/>
-          <w:numId w:val="11"/>
+          <w:numId w:val="5"/>
         </w:numPr>
         <w:ind w:left="720" w:hanging="360"/>
         <w:rPr>
@@ -10219,7 +10219,7 @@
       <w:pPr>
         <w:numPr>
           <w:ilvl w:val="0"/>
-          <w:numId w:val="11"/>
+          <w:numId w:val="5"/>
         </w:numPr>
         <w:ind w:left="720" w:hanging="360"/>
         <w:rPr>
@@ -11008,7 +11008,7 @@
       <w:pPr>
         <w:numPr>
           <w:ilvl w:val="0"/>
-          <w:numId w:val="46"/>
+          <w:numId w:val="22"/>
         </w:numPr>
         <w:ind w:left="720" w:hanging="360"/>
         <w:rPr>
@@ -11028,7 +11028,7 @@
       <w:pPr>
         <w:numPr>
           <w:ilvl w:val="0"/>
-          <w:numId w:val="46"/>
+          <w:numId w:val="22"/>
         </w:numPr>
         <w:ind w:left="720" w:hanging="360"/>
         <w:rPr>
@@ -11049,7 +11049,7 @@
       <w:pPr>
         <w:numPr>
           <w:ilvl w:val="0"/>
-          <w:numId w:val="46"/>
+          <w:numId w:val="22"/>
         </w:numPr>
         <w:ind w:left="720" w:hanging="360"/>
         <w:rPr>
@@ -11070,7 +11070,7 @@
       <w:pPr>
         <w:numPr>
           <w:ilvl w:val="0"/>
-          <w:numId w:val="46"/>
+          <w:numId w:val="22"/>
         </w:numPr>
         <w:ind w:left="720" w:hanging="360"/>
         <w:rPr>
@@ -11761,7 +11761,7 @@
       <w:pPr>
         <w:numPr>
           <w:ilvl w:val="0"/>
-          <w:numId w:val="25"/>
+          <w:numId w:val="34"/>
         </w:numPr>
         <w:ind w:left="720" w:hanging="360"/>
         <w:rPr>
@@ -11781,7 +11781,7 @@
       <w:pPr>
         <w:numPr>
           <w:ilvl w:val="0"/>
-          <w:numId w:val="25"/>
+          <w:numId w:val="34"/>
         </w:numPr>
         <w:ind w:left="720" w:hanging="360"/>
         <w:rPr>
@@ -11802,7 +11802,7 @@
       <w:pPr>
         <w:numPr>
           <w:ilvl w:val="0"/>
-          <w:numId w:val="25"/>
+          <w:numId w:val="34"/>
         </w:numPr>
         <w:ind w:left="720" w:hanging="360"/>
         <w:rPr>
@@ -11823,7 +11823,7 @@
       <w:pPr>
         <w:numPr>
           <w:ilvl w:val="0"/>
-          <w:numId w:val="25"/>
+          <w:numId w:val="34"/>
         </w:numPr>
         <w:ind w:left="720" w:hanging="360"/>
         <w:rPr>
@@ -12461,7 +12461,7 @@
       <w:pPr>
         <w:numPr>
           <w:ilvl w:val="0"/>
-          <w:numId w:val="18"/>
+          <w:numId w:val="32"/>
         </w:numPr>
         <w:ind w:left="720" w:hanging="360"/>
         <w:rPr>
@@ -12524,7 +12524,7 @@
       <w:pPr>
         <w:numPr>
           <w:ilvl w:val="0"/>
-          <w:numId w:val="18"/>
+          <w:numId w:val="32"/>
         </w:numPr>
         <w:ind w:left="720" w:hanging="360"/>
         <w:rPr>
@@ -12566,7 +12566,7 @@
       <w:pPr>
         <w:numPr>
           <w:ilvl w:val="0"/>
-          <w:numId w:val="18"/>
+          <w:numId w:val="32"/>
         </w:numPr>
         <w:ind w:left="720" w:hanging="360"/>
         <w:rPr>
@@ -12591,7 +12591,7 @@
       <w:pPr>
         <w:numPr>
           <w:ilvl w:val="0"/>
-          <w:numId w:val="18"/>
+          <w:numId w:val="32"/>
         </w:numPr>
         <w:ind w:left="720" w:hanging="360"/>
         <w:rPr>
@@ -13256,7 +13256,7 @@
       <w:pPr>
         <w:numPr>
           <w:ilvl w:val="0"/>
-          <w:numId w:val="23"/>
+          <w:numId w:val="13"/>
         </w:numPr>
         <w:ind w:left="720" w:hanging="360"/>
         <w:rPr>
@@ -13280,7 +13280,7 @@
       <w:pPr>
         <w:numPr>
           <w:ilvl w:val="0"/>
-          <w:numId w:val="23"/>
+          <w:numId w:val="13"/>
         </w:numPr>
         <w:ind w:left="720" w:hanging="360"/>
         <w:rPr>
@@ -13304,7 +13304,7 @@
       <w:pPr>
         <w:numPr>
           <w:ilvl w:val="0"/>
-          <w:numId w:val="23"/>
+          <w:numId w:val="13"/>
         </w:numPr>
         <w:ind w:left="720" w:hanging="360"/>
         <w:rPr>
@@ -13329,7 +13329,7 @@
       <w:pPr>
         <w:numPr>
           <w:ilvl w:val="0"/>
-          <w:numId w:val="23"/>
+          <w:numId w:val="13"/>
         </w:numPr>
         <w:ind w:left="720" w:hanging="360"/>
         <w:rPr>
@@ -14000,7 +14000,7 @@
       <w:pPr>
         <w:numPr>
           <w:ilvl w:val="0"/>
-          <w:numId w:val="28"/>
+          <w:numId w:val="37"/>
         </w:numPr>
         <w:ind w:left="720" w:hanging="360"/>
         <w:rPr>
@@ -14024,7 +14024,7 @@
       <w:pPr>
         <w:numPr>
           <w:ilvl w:val="0"/>
-          <w:numId w:val="28"/>
+          <w:numId w:val="37"/>
         </w:numPr>
         <w:ind w:left="720" w:hanging="360"/>
         <w:rPr>
@@ -14048,7 +14048,7 @@
       <w:pPr>
         <w:numPr>
           <w:ilvl w:val="0"/>
-          <w:numId w:val="28"/>
+          <w:numId w:val="37"/>
         </w:numPr>
         <w:ind w:left="720" w:hanging="360"/>
         <w:rPr>
@@ -14073,7 +14073,7 @@
       <w:pPr>
         <w:numPr>
           <w:ilvl w:val="0"/>
-          <w:numId w:val="28"/>
+          <w:numId w:val="37"/>
         </w:numPr>
         <w:ind w:left="720" w:hanging="360"/>
         <w:rPr>
@@ -14764,7 +14764,7 @@
       <w:pPr>
         <w:numPr>
           <w:ilvl w:val="0"/>
-          <w:numId w:val="27"/>
+          <w:numId w:val="36"/>
         </w:numPr>
         <w:ind w:left="720" w:hanging="360"/>
         <w:rPr>
@@ -14788,7 +14788,7 @@
       <w:pPr>
         <w:numPr>
           <w:ilvl w:val="0"/>
-          <w:numId w:val="27"/>
+          <w:numId w:val="36"/>
         </w:numPr>
         <w:ind w:left="720" w:hanging="360"/>
         <w:rPr>
@@ -14812,7 +14812,7 @@
       <w:pPr>
         <w:numPr>
           <w:ilvl w:val="0"/>
-          <w:numId w:val="27"/>
+          <w:numId w:val="36"/>
         </w:numPr>
         <w:ind w:left="720" w:hanging="360"/>
         <w:rPr>
@@ -14837,7 +14837,7 @@
       <w:pPr>
         <w:numPr>
           <w:ilvl w:val="0"/>
-          <w:numId w:val="27"/>
+          <w:numId w:val="36"/>
         </w:numPr>
         <w:ind w:left="720" w:hanging="360"/>
         <w:rPr>
@@ -15531,7 +15531,7 @@
       <w:pPr>
         <w:numPr>
           <w:ilvl w:val="0"/>
-          <w:numId w:val="29"/>
+          <w:numId w:val="15"/>
         </w:numPr>
         <w:ind w:left="720" w:hanging="360"/>
         <w:rPr>
@@ -15555,7 +15555,7 @@
       <w:pPr>
         <w:numPr>
           <w:ilvl w:val="0"/>
-          <w:numId w:val="29"/>
+          <w:numId w:val="15"/>
         </w:numPr>
         <w:ind w:left="720" w:hanging="360"/>
         <w:rPr>
@@ -15579,7 +15579,7 @@
       <w:pPr>
         <w:numPr>
           <w:ilvl w:val="0"/>
-          <w:numId w:val="29"/>
+          <w:numId w:val="15"/>
         </w:numPr>
         <w:ind w:left="720" w:hanging="360"/>
         <w:rPr>
@@ -15604,7 +15604,7 @@
       <w:pPr>
         <w:numPr>
           <w:ilvl w:val="0"/>
-          <w:numId w:val="29"/>
+          <w:numId w:val="15"/>
         </w:numPr>
         <w:ind w:left="720" w:hanging="360"/>
         <w:rPr>
@@ -16167,7 +16167,7 @@
       <w:pPr>
         <w:numPr>
           <w:ilvl w:val="0"/>
-          <w:numId w:val="17"/>
+          <w:numId w:val="9"/>
         </w:numPr>
         <w:ind w:left="720" w:hanging="360"/>
         <w:rPr>
@@ -16565,7 +16565,7 @@
       <w:pPr>
         <w:numPr>
           <w:ilvl w:val="0"/>
-          <w:numId w:val="17"/>
+          <w:numId w:val="9"/>
         </w:numPr>
         <w:ind w:left="720" w:hanging="360"/>
         <w:rPr>
@@ -16963,7 +16963,7 @@
       <w:pPr>
         <w:numPr>
           <w:ilvl w:val="0"/>
-          <w:numId w:val="17"/>
+          <w:numId w:val="9"/>
         </w:numPr>
         <w:ind w:left="720" w:hanging="360"/>
         <w:rPr>
@@ -17361,7 +17361,7 @@
       <w:pPr>
         <w:numPr>
           <w:ilvl w:val="0"/>
-          <w:numId w:val="17"/>
+          <w:numId w:val="9"/>
         </w:numPr>
         <w:ind w:left="720" w:hanging="360"/>
         <w:rPr>
@@ -18337,7 +18337,7 @@
       <w:pPr>
         <w:numPr>
           <w:ilvl w:val="0"/>
-          <w:numId w:val="37"/>
+          <w:numId w:val="42"/>
         </w:numPr>
         <w:ind w:left="720" w:hanging="360"/>
         <w:rPr>
@@ -18356,7 +18356,7 @@
       <w:pPr>
         <w:numPr>
           <w:ilvl w:val="0"/>
-          <w:numId w:val="37"/>
+          <w:numId w:val="42"/>
         </w:numPr>
         <w:ind w:left="720" w:hanging="360"/>
         <w:rPr>
@@ -18375,7 +18375,7 @@
       <w:pPr>
         <w:numPr>
           <w:ilvl w:val="0"/>
-          <w:numId w:val="37"/>
+          <w:numId w:val="42"/>
         </w:numPr>
         <w:ind w:left="720" w:hanging="360"/>
         <w:rPr>
@@ -18399,7 +18399,7 @@
       <w:pPr>
         <w:numPr>
           <w:ilvl w:val="0"/>
-          <w:numId w:val="37"/>
+          <w:numId w:val="42"/>
         </w:numPr>
         <w:ind w:left="720" w:hanging="360"/>
         <w:rPr>
@@ -18979,7 +18979,7 @@
       <w:pPr>
         <w:numPr>
           <w:ilvl w:val="0"/>
-          <w:numId w:val="43"/>
+          <w:numId w:val="47"/>
         </w:numPr>
         <w:ind w:left="720" w:hanging="360"/>
         <w:rPr>
@@ -18998,7 +18998,7 @@
       <w:pPr>
         <w:numPr>
           <w:ilvl w:val="0"/>
-          <w:numId w:val="43"/>
+          <w:numId w:val="47"/>
         </w:numPr>
         <w:ind w:left="720" w:hanging="360"/>
         <w:rPr>
@@ -19017,7 +19017,7 @@
       <w:pPr>
         <w:numPr>
           <w:ilvl w:val="0"/>
-          <w:numId w:val="43"/>
+          <w:numId w:val="47"/>
         </w:numPr>
         <w:ind w:left="720" w:hanging="360"/>
         <w:rPr>
@@ -19036,7 +19036,7 @@
       <w:pPr>
         <w:numPr>
           <w:ilvl w:val="0"/>
-          <w:numId w:val="43"/>
+          <w:numId w:val="47"/>
         </w:numPr>
         <w:ind w:left="720" w:hanging="360"/>
         <w:rPr>
@@ -19646,7 +19646,7 @@
       <w:pPr>
         <w:numPr>
           <w:ilvl w:val="0"/>
-          <w:numId w:val="24"/>
+          <w:numId w:val="14"/>
         </w:numPr>
         <w:ind w:left="720" w:hanging="360"/>
         <w:rPr>
@@ -19679,7 +19679,7 @@
       <w:pPr>
         <w:numPr>
           <w:ilvl w:val="0"/>
-          <w:numId w:val="24"/>
+          <w:numId w:val="14"/>
         </w:numPr>
         <w:ind w:left="720" w:hanging="360"/>
         <w:rPr>
@@ -19698,7 +19698,7 @@
       <w:pPr>
         <w:numPr>
           <w:ilvl w:val="0"/>
-          <w:numId w:val="24"/>
+          <w:numId w:val="14"/>
         </w:numPr>
         <w:ind w:left="720" w:hanging="360"/>
         <w:rPr>
@@ -19731,7 +19731,7 @@
       <w:pPr>
         <w:numPr>
           <w:ilvl w:val="0"/>
-          <w:numId w:val="24"/>
+          <w:numId w:val="14"/>
         </w:numPr>
         <w:ind w:left="720" w:hanging="360"/>
         <w:rPr>
@@ -20389,7 +20389,7 @@
       <w:pPr>
         <w:numPr>
           <w:ilvl w:val="0"/>
-          <w:numId w:val="47"/>
+          <w:numId w:val="23"/>
         </w:numPr>
         <w:ind w:left="720" w:hanging="360"/>
         <w:rPr>
@@ -20408,7 +20408,7 @@
       <w:pPr>
         <w:numPr>
           <w:ilvl w:val="0"/>
-          <w:numId w:val="47"/>
+          <w:numId w:val="23"/>
         </w:numPr>
         <w:ind w:left="720" w:hanging="360"/>
         <w:rPr>
@@ -20427,7 +20427,7 @@
       <w:pPr>
         <w:numPr>
           <w:ilvl w:val="0"/>
-          <w:numId w:val="47"/>
+          <w:numId w:val="23"/>
         </w:numPr>
         <w:ind w:left="720" w:hanging="360"/>
         <w:rPr>
@@ -20446,7 +20446,7 @@
       <w:pPr>
         <w:numPr>
           <w:ilvl w:val="0"/>
-          <w:numId w:val="47"/>
+          <w:numId w:val="23"/>
         </w:numPr>
         <w:ind w:left="720" w:hanging="360"/>
         <w:rPr>
@@ -21216,12 +21216,12 @@
           <wp:inline distB="114300" distT="114300" distL="114300" distR="114300">
             <wp:extent cx="5943600" cy="4114800"/>
             <wp:effectExtent b="0" l="0" r="0" t="0"/>
-            <wp:docPr id="9" name="image9.png"/>
+            <wp:docPr id="9" name="image2.png"/>
             <a:graphic>
               <a:graphicData uri="http://schemas.openxmlformats.org/drawingml/2006/picture">
                 <pic:pic>
                   <pic:nvPicPr>
-                    <pic:cNvPr id="0" name="image9.png"/>
+                    <pic:cNvPr id="0" name="image2.png"/>
                     <pic:cNvPicPr preferRelativeResize="0"/>
                   </pic:nvPicPr>
                   <pic:blipFill>
@@ -21770,7 +21770,7 @@
       <w:pPr>
         <w:numPr>
           <w:ilvl w:val="0"/>
-          <w:numId w:val="19"/>
+          <w:numId w:val="33"/>
         </w:numPr>
         <w:ind w:left="720" w:hanging="360"/>
         <w:rPr>
@@ -21789,7 +21789,7 @@
       <w:pPr>
         <w:numPr>
           <w:ilvl w:val="0"/>
-          <w:numId w:val="19"/>
+          <w:numId w:val="33"/>
         </w:numPr>
         <w:ind w:left="720" w:hanging="360"/>
         <w:rPr>
@@ -21808,7 +21808,7 @@
       <w:pPr>
         <w:numPr>
           <w:ilvl w:val="0"/>
-          <w:numId w:val="19"/>
+          <w:numId w:val="33"/>
         </w:numPr>
         <w:ind w:left="720" w:hanging="360"/>
         <w:rPr>
@@ -21827,7 +21827,7 @@
       <w:pPr>
         <w:numPr>
           <w:ilvl w:val="0"/>
-          <w:numId w:val="19"/>
+          <w:numId w:val="33"/>
         </w:numPr>
         <w:ind w:left="720" w:hanging="360"/>
         <w:rPr>
@@ -23092,7 +23092,7 @@
       <w:pPr>
         <w:numPr>
           <w:ilvl w:val="0"/>
-          <w:numId w:val="8"/>
+          <w:numId w:val="27"/>
         </w:numPr>
         <w:ind w:left="720" w:hanging="360"/>
         <w:rPr>
@@ -23123,7 +23123,7 @@
       <w:pPr>
         <w:numPr>
           <w:ilvl w:val="0"/>
-          <w:numId w:val="8"/>
+          <w:numId w:val="27"/>
         </w:numPr>
         <w:ind w:left="720" w:hanging="360"/>
         <w:rPr>
@@ -23156,7 +23156,7 @@
       <w:pPr>
         <w:numPr>
           <w:ilvl w:val="0"/>
-          <w:numId w:val="8"/>
+          <w:numId w:val="27"/>
         </w:numPr>
         <w:ind w:left="720" w:hanging="360"/>
         <w:rPr>
@@ -23205,7 +23205,7 @@
       <w:pPr>
         <w:numPr>
           <w:ilvl w:val="0"/>
-          <w:numId w:val="8"/>
+          <w:numId w:val="27"/>
         </w:numPr>
         <w:ind w:left="720" w:hanging="360"/>
         <w:rPr>
@@ -23829,7 +23829,7 @@
       <w:pPr>
         <w:numPr>
           <w:ilvl w:val="0"/>
-          <w:numId w:val="33"/>
+          <w:numId w:val="17"/>
         </w:numPr>
         <w:ind w:left="720" w:hanging="360"/>
         <w:rPr>
@@ -23848,7 +23848,7 @@
       <w:pPr>
         <w:numPr>
           <w:ilvl w:val="0"/>
-          <w:numId w:val="33"/>
+          <w:numId w:val="17"/>
         </w:numPr>
         <w:ind w:left="720" w:hanging="360"/>
         <w:rPr>
@@ -23879,7 +23879,7 @@
       <w:pPr>
         <w:numPr>
           <w:ilvl w:val="0"/>
-          <w:numId w:val="33"/>
+          <w:numId w:val="17"/>
         </w:numPr>
         <w:ind w:left="720" w:hanging="360"/>
         <w:rPr>
@@ -23914,7 +23914,7 @@
       <w:pPr>
         <w:numPr>
           <w:ilvl w:val="0"/>
-          <w:numId w:val="33"/>
+          <w:numId w:val="17"/>
         </w:numPr>
         <w:ind w:left="720" w:hanging="360"/>
         <w:rPr>
@@ -25250,7 +25250,7 @@
       <w:pPr>
         <w:numPr>
           <w:ilvl w:val="0"/>
-          <w:numId w:val="48"/>
+          <w:numId w:val="49"/>
         </w:numPr>
         <w:ind w:left="720" w:hanging="360"/>
         <w:rPr>
@@ -25274,7 +25274,7 @@
       <w:pPr>
         <w:numPr>
           <w:ilvl w:val="0"/>
-          <w:numId w:val="48"/>
+          <w:numId w:val="49"/>
         </w:numPr>
         <w:ind w:left="720" w:hanging="360"/>
         <w:rPr>
@@ -25305,7 +25305,7 @@
       <w:pPr>
         <w:numPr>
           <w:ilvl w:val="0"/>
-          <w:numId w:val="48"/>
+          <w:numId w:val="49"/>
         </w:numPr>
         <w:ind w:left="720" w:hanging="360"/>
         <w:rPr>
@@ -25336,7 +25336,7 @@
       <w:pPr>
         <w:numPr>
           <w:ilvl w:val="0"/>
-          <w:numId w:val="48"/>
+          <w:numId w:val="49"/>
         </w:numPr>
         <w:ind w:left="720" w:hanging="360"/>
         <w:rPr>
@@ -25362,7 +25362,7 @@
       <w:pPr>
         <w:numPr>
           <w:ilvl w:val="0"/>
-          <w:numId w:val="48"/>
+          <w:numId w:val="49"/>
         </w:numPr>
         <w:ind w:left="720" w:hanging="360"/>
         <w:rPr>
@@ -25898,7 +25898,7 @@
       <w:pPr>
         <w:numPr>
           <w:ilvl w:val="0"/>
-          <w:numId w:val="4"/>
+          <w:numId w:val="24"/>
         </w:numPr>
         <w:ind w:left="720" w:hanging="360"/>
         <w:rPr>
@@ -26057,7 +26057,7 @@
       <w:pPr>
         <w:numPr>
           <w:ilvl w:val="0"/>
-          <w:numId w:val="4"/>
+          <w:numId w:val="24"/>
         </w:numPr>
         <w:ind w:left="720" w:hanging="360"/>
         <w:rPr>
@@ -26216,7 +26216,7 @@
       <w:pPr>
         <w:numPr>
           <w:ilvl w:val="0"/>
-          <w:numId w:val="4"/>
+          <w:numId w:val="24"/>
         </w:numPr>
         <w:ind w:left="720" w:hanging="360"/>
         <w:rPr>
@@ -26361,7 +26361,7 @@
       <w:pPr>
         <w:numPr>
           <w:ilvl w:val="0"/>
-          <w:numId w:val="4"/>
+          <w:numId w:val="24"/>
         </w:numPr>
         <w:ind w:left="720" w:hanging="360"/>
         <w:rPr>
@@ -27089,7 +27089,7 @@
       <w:pPr>
         <w:numPr>
           <w:ilvl w:val="0"/>
-          <w:numId w:val="42"/>
+          <w:numId w:val="46"/>
         </w:numPr>
         <w:ind w:left="720" w:hanging="360"/>
         <w:rPr>
@@ -27141,7 +27141,7 @@
       <w:pPr>
         <w:numPr>
           <w:ilvl w:val="0"/>
-          <w:numId w:val="42"/>
+          <w:numId w:val="46"/>
         </w:numPr>
         <w:ind w:left="720" w:hanging="360"/>
         <w:rPr>
@@ -27172,7 +27172,7 @@
       <w:pPr>
         <w:numPr>
           <w:ilvl w:val="0"/>
-          <w:numId w:val="42"/>
+          <w:numId w:val="46"/>
         </w:numPr>
         <w:ind w:left="720" w:hanging="360"/>
         <w:rPr>
@@ -27191,7 +27191,7 @@
       <w:pPr>
         <w:numPr>
           <w:ilvl w:val="0"/>
-          <w:numId w:val="42"/>
+          <w:numId w:val="46"/>
         </w:numPr>
         <w:ind w:left="720" w:hanging="360"/>
         <w:rPr>
@@ -27729,12 +27729,12 @@
             <wp:inline distB="19050" distT="19050" distL="19050" distR="19050">
               <wp:extent cx="3271838" cy="3688836"/>
               <wp:effectExtent b="0" l="0" r="0" t="0"/>
-              <wp:docPr id="3" name="image1.png"/>
+              <wp:docPr id="3" name="image9.png"/>
               <a:graphic>
                 <a:graphicData uri="http://schemas.openxmlformats.org/drawingml/2006/picture">
                   <pic:pic>
                     <pic:nvPicPr>
-                      <pic:cNvPr id="0" name="image1.png"/>
+                      <pic:cNvPr id="0" name="image9.png"/>
                       <pic:cNvPicPr preferRelativeResize="0"/>
                     </pic:nvPicPr>
                     <pic:blipFill>
@@ -27795,7 +27795,7 @@
       <w:pPr>
         <w:numPr>
           <w:ilvl w:val="0"/>
-          <w:numId w:val="31"/>
+          <w:numId w:val="39"/>
         </w:numPr>
         <w:ind w:left="720" w:hanging="360"/>
         <w:rPr>
@@ -27833,7 +27833,7 @@
       <w:pPr>
         <w:numPr>
           <w:ilvl w:val="0"/>
-          <w:numId w:val="31"/>
+          <w:numId w:val="39"/>
         </w:numPr>
         <w:ind w:left="720" w:hanging="360"/>
         <w:rPr>
@@ -27864,7 +27864,7 @@
       <w:pPr>
         <w:numPr>
           <w:ilvl w:val="0"/>
-          <w:numId w:val="31"/>
+          <w:numId w:val="39"/>
         </w:numPr>
         <w:ind w:left="720" w:hanging="360"/>
         <w:rPr>
@@ -27911,7 +27911,7 @@
       <w:pPr>
         <w:numPr>
           <w:ilvl w:val="0"/>
-          <w:numId w:val="31"/>
+          <w:numId w:val="39"/>
         </w:numPr>
         <w:ind w:left="720" w:hanging="360"/>
         <w:rPr>
@@ -28560,7 +28560,7 @@
       <w:pPr>
         <w:numPr>
           <w:ilvl w:val="0"/>
-          <w:numId w:val="45"/>
+          <w:numId w:val="21"/>
         </w:numPr>
         <w:ind w:left="720" w:hanging="360"/>
         <w:rPr>
@@ -28579,7 +28579,7 @@
       <w:pPr>
         <w:numPr>
           <w:ilvl w:val="0"/>
-          <w:numId w:val="45"/>
+          <w:numId w:val="21"/>
         </w:numPr>
         <w:ind w:left="720" w:hanging="360"/>
         <w:rPr>
@@ -28598,7 +28598,7 @@
       <w:pPr>
         <w:numPr>
           <w:ilvl w:val="0"/>
-          <w:numId w:val="45"/>
+          <w:numId w:val="21"/>
         </w:numPr>
         <w:ind w:left="720" w:hanging="360"/>
         <w:rPr>
@@ -28617,7 +28617,7 @@
       <w:pPr>
         <w:numPr>
           <w:ilvl w:val="0"/>
-          <w:numId w:val="45"/>
+          <w:numId w:val="21"/>
         </w:numPr>
         <w:ind w:left="720" w:hanging="360"/>
         <w:rPr>
@@ -29204,7 +29204,7 @@
       <w:pPr>
         <w:numPr>
           <w:ilvl w:val="0"/>
-          <w:numId w:val="13"/>
+          <w:numId w:val="6"/>
         </w:numPr>
         <w:ind w:left="720" w:hanging="360"/>
         <w:rPr>
@@ -29223,7 +29223,7 @@
       <w:pPr>
         <w:numPr>
           <w:ilvl w:val="0"/>
-          <w:numId w:val="13"/>
+          <w:numId w:val="6"/>
         </w:numPr>
         <w:ind w:left="720" w:hanging="360"/>
         <w:rPr>
@@ -29242,7 +29242,7 @@
       <w:pPr>
         <w:numPr>
           <w:ilvl w:val="0"/>
-          <w:numId w:val="13"/>
+          <w:numId w:val="6"/>
         </w:numPr>
         <w:ind w:left="720" w:hanging="360"/>
         <w:rPr>
@@ -29261,7 +29261,7 @@
       <w:pPr>
         <w:numPr>
           <w:ilvl w:val="0"/>
-          <w:numId w:val="13"/>
+          <w:numId w:val="6"/>
         </w:numPr>
         <w:ind w:left="720" w:hanging="360"/>
         <w:rPr>
@@ -29787,7 +29787,7 @@
       <w:pPr>
         <w:numPr>
           <w:ilvl w:val="0"/>
-          <w:numId w:val="6"/>
+          <w:numId w:val="25"/>
         </w:numPr>
         <w:ind w:left="720" w:hanging="360"/>
         <w:rPr>
@@ -29806,7 +29806,7 @@
       <w:pPr>
         <w:numPr>
           <w:ilvl w:val="0"/>
-          <w:numId w:val="6"/>
+          <w:numId w:val="25"/>
         </w:numPr>
         <w:ind w:left="720" w:hanging="360"/>
         <w:rPr>
@@ -29825,7 +29825,7 @@
       <w:pPr>
         <w:numPr>
           <w:ilvl w:val="0"/>
-          <w:numId w:val="6"/>
+          <w:numId w:val="25"/>
         </w:numPr>
         <w:ind w:left="720" w:hanging="360"/>
         <w:rPr>
@@ -29856,7 +29856,7 @@
       <w:pPr>
         <w:numPr>
           <w:ilvl w:val="0"/>
-          <w:numId w:val="6"/>
+          <w:numId w:val="25"/>
         </w:numPr>
         <w:ind w:left="720" w:hanging="360"/>
         <w:rPr>
@@ -30463,7 +30463,7 @@
       <w:pPr>
         <w:numPr>
           <w:ilvl w:val="0"/>
-          <w:numId w:val="39"/>
+          <w:numId w:val="44"/>
         </w:numPr>
         <w:ind w:left="720" w:hanging="360"/>
         <w:rPr>
@@ -30482,7 +30482,7 @@
       <w:pPr>
         <w:numPr>
           <w:ilvl w:val="0"/>
-          <w:numId w:val="39"/>
+          <w:numId w:val="44"/>
         </w:numPr>
         <w:ind w:left="720" w:hanging="360"/>
         <w:rPr>
@@ -30515,7 +30515,7 @@
       <w:pPr>
         <w:numPr>
           <w:ilvl w:val="0"/>
-          <w:numId w:val="39"/>
+          <w:numId w:val="44"/>
         </w:numPr>
         <w:ind w:left="720" w:hanging="360"/>
         <w:rPr>
@@ -30534,7 +30534,7 @@
       <w:pPr>
         <w:numPr>
           <w:ilvl w:val="0"/>
-          <w:numId w:val="39"/>
+          <w:numId w:val="44"/>
         </w:numPr>
         <w:ind w:left="720" w:hanging="360"/>
         <w:rPr>
@@ -31049,7 +31049,7 @@
       <w:pPr>
         <w:numPr>
           <w:ilvl w:val="0"/>
-          <w:numId w:val="7"/>
+          <w:numId w:val="26"/>
         </w:numPr>
         <w:ind w:left="720" w:hanging="360"/>
         <w:rPr>
@@ -31068,7 +31068,7 @@
       <w:pPr>
         <w:numPr>
           <w:ilvl w:val="0"/>
-          <w:numId w:val="7"/>
+          <w:numId w:val="26"/>
         </w:numPr>
         <w:ind w:left="720" w:hanging="360"/>
         <w:rPr>
@@ -31099,7 +31099,7 @@
       <w:pPr>
         <w:numPr>
           <w:ilvl w:val="0"/>
-          <w:numId w:val="7"/>
+          <w:numId w:val="26"/>
         </w:numPr>
         <w:ind w:left="720" w:hanging="360"/>
         <w:rPr>
@@ -31118,7 +31118,7 @@
       <w:pPr>
         <w:numPr>
           <w:ilvl w:val="0"/>
-          <w:numId w:val="7"/>
+          <w:numId w:val="26"/>
         </w:numPr>
         <w:ind w:left="720" w:hanging="360"/>
         <w:rPr>
@@ -31655,7 +31655,7 @@
       <w:pPr>
         <w:numPr>
           <w:ilvl w:val="0"/>
-          <w:numId w:val="12"/>
+          <w:numId w:val="30"/>
         </w:numPr>
         <w:ind w:left="720" w:hanging="360"/>
         <w:rPr>
@@ -31674,7 +31674,7 @@
       <w:pPr>
         <w:numPr>
           <w:ilvl w:val="0"/>
-          <w:numId w:val="12"/>
+          <w:numId w:val="30"/>
         </w:numPr>
         <w:ind w:left="720" w:hanging="360"/>
         <w:rPr>
@@ -31693,7 +31693,7 @@
       <w:pPr>
         <w:numPr>
           <w:ilvl w:val="0"/>
-          <w:numId w:val="12"/>
+          <w:numId w:val="30"/>
         </w:numPr>
         <w:ind w:left="720" w:hanging="360"/>
         <w:rPr>
@@ -31712,7 +31712,7 @@
       <w:pPr>
         <w:numPr>
           <w:ilvl w:val="0"/>
-          <w:numId w:val="12"/>
+          <w:numId w:val="30"/>
         </w:numPr>
         <w:ind w:left="720" w:hanging="360"/>
         <w:rPr>
@@ -32343,7 +32343,7 @@
       <w:pPr>
         <w:numPr>
           <w:ilvl w:val="0"/>
-          <w:numId w:val="14"/>
+          <w:numId w:val="7"/>
         </w:numPr>
         <w:ind w:left="720" w:hanging="360"/>
         <w:rPr>
@@ -32383,7 +32383,7 @@
       <w:pPr>
         <w:numPr>
           <w:ilvl w:val="0"/>
-          <w:numId w:val="14"/>
+          <w:numId w:val="7"/>
         </w:numPr>
         <w:ind w:left="720" w:hanging="360"/>
         <w:rPr>
@@ -32402,7 +32402,7 @@
       <w:pPr>
         <w:numPr>
           <w:ilvl w:val="0"/>
-          <w:numId w:val="14"/>
+          <w:numId w:val="7"/>
         </w:numPr>
         <w:ind w:left="720" w:hanging="360"/>
         <w:rPr>
@@ -32421,7 +32421,7 @@
       <w:pPr>
         <w:numPr>
           <w:ilvl w:val="0"/>
-          <w:numId w:val="14"/>
+          <w:numId w:val="7"/>
         </w:numPr>
         <w:ind w:left="720" w:hanging="360"/>
         <w:rPr>
@@ -33069,7 +33069,7 @@
       <w:pPr>
         <w:numPr>
           <w:ilvl w:val="0"/>
-          <w:numId w:val="32"/>
+          <w:numId w:val="16"/>
         </w:numPr>
         <w:ind w:left="720" w:hanging="360"/>
         <w:rPr>
@@ -33095,7 +33095,7 @@
       <w:pPr>
         <w:numPr>
           <w:ilvl w:val="0"/>
-          <w:numId w:val="32"/>
+          <w:numId w:val="16"/>
         </w:numPr>
         <w:ind w:left="720" w:hanging="360"/>
         <w:rPr>
@@ -33114,7 +33114,7 @@
       <w:pPr>
         <w:numPr>
           <w:ilvl w:val="0"/>
-          <w:numId w:val="32"/>
+          <w:numId w:val="16"/>
         </w:numPr>
         <w:ind w:left="720" w:hanging="360"/>
         <w:rPr>
@@ -33133,7 +33133,7 @@
       <w:pPr>
         <w:numPr>
           <w:ilvl w:val="0"/>
-          <w:numId w:val="32"/>
+          <w:numId w:val="16"/>
         </w:numPr>
         <w:ind w:left="720" w:hanging="360"/>
         <w:rPr>
@@ -33613,7 +33613,7 @@
       <w:pPr>
         <w:numPr>
           <w:ilvl w:val="0"/>
-          <w:numId w:val="9"/>
+          <w:numId w:val="28"/>
         </w:numPr>
         <w:ind w:left="720" w:hanging="360"/>
         <w:rPr>
@@ -33632,7 +33632,7 @@
       <w:pPr>
         <w:numPr>
           <w:ilvl w:val="0"/>
-          <w:numId w:val="9"/>
+          <w:numId w:val="28"/>
         </w:numPr>
         <w:ind w:left="720" w:hanging="360"/>
         <w:rPr>
@@ -33651,7 +33651,7 @@
       <w:pPr>
         <w:numPr>
           <w:ilvl w:val="0"/>
-          <w:numId w:val="9"/>
+          <w:numId w:val="28"/>
         </w:numPr>
         <w:ind w:left="720" w:hanging="360"/>
         <w:rPr>
@@ -33670,7 +33670,7 @@
       <w:pPr>
         <w:numPr>
           <w:ilvl w:val="0"/>
-          <w:numId w:val="9"/>
+          <w:numId w:val="28"/>
         </w:numPr>
         <w:ind w:left="720" w:hanging="360"/>
         <w:rPr>
@@ -34166,7 +34166,7 @@
       <w:pPr>
         <w:numPr>
           <w:ilvl w:val="0"/>
-          <w:numId w:val="38"/>
+          <w:numId w:val="43"/>
         </w:numPr>
         <w:ind w:left="720" w:hanging="360"/>
         <w:rPr>
@@ -34185,7 +34185,7 @@
       <w:pPr>
         <w:numPr>
           <w:ilvl w:val="0"/>
-          <w:numId w:val="38"/>
+          <w:numId w:val="43"/>
         </w:numPr>
         <w:ind w:left="720" w:hanging="360"/>
         <w:rPr>
@@ -34204,7 +34204,7 @@
       <w:pPr>
         <w:numPr>
           <w:ilvl w:val="0"/>
-          <w:numId w:val="38"/>
+          <w:numId w:val="43"/>
         </w:numPr>
         <w:ind w:left="720" w:hanging="360"/>
         <w:rPr>
@@ -34223,7 +34223,7 @@
       <w:pPr>
         <w:numPr>
           <w:ilvl w:val="0"/>
-          <w:numId w:val="38"/>
+          <w:numId w:val="43"/>
         </w:numPr>
         <w:ind w:left="720" w:hanging="360"/>
         <w:rPr>
@@ -34335,12 +34335,12 @@
           <wp:inline distB="114300" distT="114300" distL="114300" distR="114300">
             <wp:extent cx="5943600" cy="3695700"/>
             <wp:effectExtent b="0" l="0" r="0" t="0"/>
-            <wp:docPr id="11" name="image8.png"/>
+            <wp:docPr id="11" name="image3.png"/>
             <a:graphic>
               <a:graphicData uri="http://schemas.openxmlformats.org/drawingml/2006/picture">
                 <pic:pic>
                   <pic:nvPicPr>
-                    <pic:cNvPr id="0" name="image8.png"/>
+                    <pic:cNvPr id="0" name="image3.png"/>
                     <pic:cNvPicPr preferRelativeResize="0"/>
                   </pic:nvPicPr>
                   <pic:blipFill>
@@ -34407,12 +34407,12 @@
           <wp:inline distB="114300" distT="114300" distL="114300" distR="114300">
             <wp:extent cx="5943600" cy="2895600"/>
             <wp:effectExtent b="0" l="0" r="0" t="0"/>
-            <wp:docPr id="10" name="image4.png"/>
+            <wp:docPr id="10" name="image12.png"/>
             <a:graphic>
               <a:graphicData uri="http://schemas.openxmlformats.org/drawingml/2006/picture">
                 <pic:pic>
                   <pic:nvPicPr>
-                    <pic:cNvPr id="0" name="image4.png"/>
+                    <pic:cNvPr id="0" name="image12.png"/>
                     <pic:cNvPicPr preferRelativeResize="0"/>
                   </pic:nvPicPr>
                   <pic:blipFill>
@@ -34480,12 +34480,12 @@
           <wp:inline distB="114300" distT="114300" distL="114300" distR="114300">
             <wp:extent cx="5943600" cy="2946400"/>
             <wp:effectExtent b="0" l="0" r="0" t="0"/>
-            <wp:docPr id="5" name="image2.png"/>
+            <wp:docPr id="5" name="image4.png"/>
             <a:graphic>
               <a:graphicData uri="http://schemas.openxmlformats.org/drawingml/2006/picture">
                 <pic:pic>
                   <pic:nvPicPr>
-                    <pic:cNvPr id="0" name="image2.png"/>
+                    <pic:cNvPr id="0" name="image4.png"/>
                     <pic:cNvPicPr preferRelativeResize="0"/>
                   </pic:nvPicPr>
                   <pic:blipFill>
@@ -35031,7 +35031,7 @@
       <w:pPr>
         <w:numPr>
           <w:ilvl w:val="0"/>
-          <w:numId w:val="22"/>
+          <w:numId w:val="12"/>
         </w:numPr>
         <w:ind w:left="720" w:hanging="360"/>
         <w:rPr>
@@ -35050,7 +35050,7 @@
       <w:pPr>
         <w:numPr>
           <w:ilvl w:val="0"/>
-          <w:numId w:val="22"/>
+          <w:numId w:val="12"/>
         </w:numPr>
         <w:ind w:left="720" w:hanging="360"/>
         <w:rPr>
@@ -35069,7 +35069,7 @@
       <w:pPr>
         <w:numPr>
           <w:ilvl w:val="0"/>
-          <w:numId w:val="22"/>
+          <w:numId w:val="12"/>
         </w:numPr>
         <w:ind w:left="720" w:hanging="360"/>
         <w:rPr>
@@ -35088,7 +35088,7 @@
       <w:pPr>
         <w:numPr>
           <w:ilvl w:val="0"/>
-          <w:numId w:val="22"/>
+          <w:numId w:val="12"/>
         </w:numPr>
         <w:ind w:left="720" w:hanging="360"/>
         <w:rPr>
@@ -35670,7 +35670,7 @@
       <w:pPr>
         <w:numPr>
           <w:ilvl w:val="0"/>
-          <w:numId w:val="15"/>
+          <w:numId w:val="31"/>
         </w:numPr>
         <w:ind w:left="720" w:hanging="360"/>
         <w:rPr>
@@ -35689,7 +35689,7 @@
       <w:pPr>
         <w:numPr>
           <w:ilvl w:val="0"/>
-          <w:numId w:val="15"/>
+          <w:numId w:val="31"/>
         </w:numPr>
         <w:ind w:left="720" w:hanging="360"/>
         <w:rPr>
@@ -35708,7 +35708,7 @@
       <w:pPr>
         <w:numPr>
           <w:ilvl w:val="0"/>
-          <w:numId w:val="15"/>
+          <w:numId w:val="31"/>
         </w:numPr>
         <w:ind w:left="720" w:hanging="360"/>
         <w:rPr>
@@ -35742,7 +35742,7 @@
       <w:pPr>
         <w:numPr>
           <w:ilvl w:val="0"/>
-          <w:numId w:val="15"/>
+          <w:numId w:val="31"/>
         </w:numPr>
         <w:ind w:left="720" w:hanging="360"/>
         <w:rPr>
@@ -35870,12 +35870,12 @@
           <wp:inline distB="114300" distT="114300" distL="114300" distR="114300">
             <wp:extent cx="5943600" cy="3086100"/>
             <wp:effectExtent b="0" l="0" r="0" t="0"/>
-            <wp:docPr id="7" name="image3.png"/>
+            <wp:docPr id="7" name="image7.png"/>
             <a:graphic>
               <a:graphicData uri="http://schemas.openxmlformats.org/drawingml/2006/picture">
                 <pic:pic>
                   <pic:nvPicPr>
-                    <pic:cNvPr id="0" name="image3.png"/>
+                    <pic:cNvPr id="0" name="image7.png"/>
                     <pic:cNvPicPr preferRelativeResize="0"/>
                   </pic:nvPicPr>
                   <pic:blipFill>
@@ -35950,12 +35950,12 @@
           <wp:inline distB="114300" distT="114300" distL="114300" distR="114300">
             <wp:extent cx="5943600" cy="3048000"/>
             <wp:effectExtent b="0" l="0" r="0" t="0"/>
-            <wp:docPr id="4" name="image5.png"/>
+            <wp:docPr id="4" name="image1.png"/>
             <a:graphic>
               <a:graphicData uri="http://schemas.openxmlformats.org/drawingml/2006/picture">
                 <pic:pic>
                   <pic:nvPicPr>
-                    <pic:cNvPr id="0" name="image5.png"/>
+                    <pic:cNvPr id="0" name="image1.png"/>
                     <pic:cNvPicPr preferRelativeResize="0"/>
                   </pic:nvPicPr>
                   <pic:blipFill>
@@ -36425,7 +36425,7 @@
       <w:pPr>
         <w:numPr>
           <w:ilvl w:val="0"/>
-          <w:numId w:val="20"/>
+          <w:numId w:val="10"/>
         </w:numPr>
         <w:ind w:left="720" w:hanging="360"/>
         <w:rPr>
@@ -36444,7 +36444,7 @@
       <w:pPr>
         <w:numPr>
           <w:ilvl w:val="0"/>
-          <w:numId w:val="20"/>
+          <w:numId w:val="10"/>
         </w:numPr>
         <w:ind w:left="720" w:hanging="360"/>
         <w:rPr>
@@ -36463,7 +36463,7 @@
       <w:pPr>
         <w:numPr>
           <w:ilvl w:val="0"/>
-          <w:numId w:val="20"/>
+          <w:numId w:val="10"/>
         </w:numPr>
         <w:ind w:left="720" w:hanging="360"/>
         <w:rPr>
@@ -36482,7 +36482,7 @@
       <w:pPr>
         <w:numPr>
           <w:ilvl w:val="0"/>
-          <w:numId w:val="20"/>
+          <w:numId w:val="10"/>
         </w:numPr>
         <w:ind w:left="720" w:hanging="360"/>
         <w:rPr>
@@ -36692,12 +36692,12 @@
           <wp:inline distB="114300" distT="114300" distL="114300" distR="114300">
             <wp:extent cx="5943600" cy="2628900"/>
             <wp:effectExtent b="0" l="0" r="0" t="0"/>
-            <wp:docPr id="6" name="image6.png"/>
+            <wp:docPr id="6" name="image5.png"/>
             <a:graphic>
               <a:graphicData uri="http://schemas.openxmlformats.org/drawingml/2006/picture">
                 <pic:pic>
                   <pic:nvPicPr>
-                    <pic:cNvPr id="0" name="image6.png"/>
+                    <pic:cNvPr id="0" name="image5.png"/>
                     <pic:cNvPicPr preferRelativeResize="0"/>
                   </pic:nvPicPr>
                   <pic:blipFill>
@@ -37115,7 +37115,7 @@
       <w:pPr>
         <w:numPr>
           <w:ilvl w:val="0"/>
-          <w:numId w:val="34"/>
+          <w:numId w:val="18"/>
         </w:numPr>
         <w:ind w:left="720" w:hanging="360"/>
         <w:rPr>
@@ -37149,7 +37149,7 @@
       <w:pPr>
         <w:numPr>
           <w:ilvl w:val="0"/>
-          <w:numId w:val="34"/>
+          <w:numId w:val="18"/>
         </w:numPr>
         <w:ind w:left="720" w:hanging="360"/>
         <w:rPr>
@@ -37183,7 +37183,7 @@
       <w:pPr>
         <w:numPr>
           <w:ilvl w:val="0"/>
-          <w:numId w:val="34"/>
+          <w:numId w:val="18"/>
         </w:numPr>
         <w:ind w:left="720" w:hanging="360"/>
         <w:rPr>
@@ -37217,7 +37217,7 @@
       <w:pPr>
         <w:numPr>
           <w:ilvl w:val="0"/>
-          <w:numId w:val="34"/>
+          <w:numId w:val="18"/>
         </w:numPr>
         <w:ind w:left="720" w:hanging="360"/>
         <w:rPr>
@@ -37825,7 +37825,7 @@
       <w:pPr>
         <w:numPr>
           <w:ilvl w:val="0"/>
-          <w:numId w:val="40"/>
+          <w:numId w:val="45"/>
         </w:numPr>
         <w:ind w:left="720" w:hanging="360"/>
         <w:rPr>
@@ -37844,7 +37844,7 @@
       <w:pPr>
         <w:numPr>
           <w:ilvl w:val="0"/>
-          <w:numId w:val="40"/>
+          <w:numId w:val="45"/>
         </w:numPr>
         <w:ind w:left="720" w:hanging="360"/>
         <w:rPr>
@@ -37863,7 +37863,7 @@
       <w:pPr>
         <w:numPr>
           <w:ilvl w:val="0"/>
-          <w:numId w:val="40"/>
+          <w:numId w:val="45"/>
         </w:numPr>
         <w:ind w:left="720" w:hanging="360"/>
         <w:rPr>
@@ -37882,7 +37882,7 @@
       <w:pPr>
         <w:numPr>
           <w:ilvl w:val="0"/>
-          <w:numId w:val="40"/>
+          <w:numId w:val="45"/>
         </w:numPr>
         <w:ind w:left="720" w:hanging="360"/>
         <w:rPr>
@@ -37901,7 +37901,7 @@
       <w:pPr>
         <w:numPr>
           <w:ilvl w:val="0"/>
-          <w:numId w:val="40"/>
+          <w:numId w:val="45"/>
         </w:numPr>
         <w:ind w:left="720" w:hanging="360"/>
         <w:rPr>
@@ -38095,12 +38095,12 @@
           <wp:inline distB="114300" distT="114300" distL="114300" distR="114300">
             <wp:extent cx="5943600" cy="3670300"/>
             <wp:effectExtent b="0" l="0" r="0" t="0"/>
-            <wp:docPr id="1" name="image12.png"/>
+            <wp:docPr id="1" name="image6.png"/>
             <a:graphic>
               <a:graphicData uri="http://schemas.openxmlformats.org/drawingml/2006/picture">
                 <pic:pic>
                   <pic:nvPicPr>
-                    <pic:cNvPr id="0" name="image12.png"/>
+                    <pic:cNvPr id="0" name="image6.png"/>
                     <pic:cNvPicPr preferRelativeResize="0"/>
                   </pic:nvPicPr>
                   <pic:blipFill>
@@ -38264,8 +38264,708 @@
         </w:rPr>
       </w:r>
     </w:p>
+    <w:p>
+      <w:pPr>
+        <w:rPr/>
+      </w:pPr>
+      <w:r>
+        <w:rPr>
+          <w:rtl w:val="0"/>
+        </w:rPr>
+        <w:t xml:space="preserve">Question: 49</w:t>
+      </w:r>
+    </w:p>
+    <w:p>
+      <w:pPr>
+        <w:rPr>
+          <w:color w:val="999999"/>
+        </w:rPr>
+      </w:pPr>
+      <w:r>
+        <w:rPr>
+          <w:b w:val="1"/>
+          <w:rtl w:val="0"/>
+        </w:rPr>
+        <w:t xml:space="preserve">Main​ ​Topic​ ​:​ </w:t>
+      </w:r>
+      <w:r>
+        <w:rPr>
+          <w:color w:val="999999"/>
+          <w:rtl w:val="0"/>
+        </w:rPr>
+        <w:t xml:space="preserve">Data Analytics</w:t>
+      </w:r>
+    </w:p>
+    <w:p>
+      <w:pPr>
+        <w:rPr>
+          <w:b w:val="1"/>
+          <w:color w:val="999999"/>
+        </w:rPr>
+      </w:pPr>
+      <w:r>
+        <w:rPr>
+          <w:b w:val="1"/>
+          <w:rtl w:val="0"/>
+        </w:rPr>
+        <w:t xml:space="preserve">Sub​ ​Topic​ ​:​ </w:t>
+      </w:r>
+      <w:r>
+        <w:rPr>
+          <w:b w:val="1"/>
+          <w:color w:val="999999"/>
+          <w:rtl w:val="0"/>
+        </w:rPr>
+        <w:t xml:space="preserve">Select a collection system that handles the frequency, volume, and source of data</w:t>
+      </w:r>
+      <w:r>
+        <w:rPr>
+          <w:b w:val="1"/>
+          <w:color w:val="999999"/>
+          <w:rtl w:val="0"/>
+        </w:rPr>
+        <w:t xml:space="preserve"> </w:t>
+      </w:r>
+    </w:p>
+    <w:p>
+      <w:pPr>
+        <w:rPr>
+          <w:color w:val="999999"/>
+        </w:rPr>
+      </w:pPr>
+      <w:r>
+        <w:rPr>
+          <w:rtl w:val="0"/>
+        </w:rPr>
+      </w:r>
+    </w:p>
+    <w:p>
+      <w:pPr>
+        <w:rPr>
+          <w:b w:val="1"/>
+          <w:color w:val="999999"/>
+        </w:rPr>
+      </w:pPr>
+      <w:r>
+        <w:rPr>
+          <w:b w:val="1"/>
+          <w:rtl w:val="0"/>
+        </w:rPr>
+        <w:t xml:space="preserve">Domain: </w:t>
+      </w:r>
+      <w:r>
+        <w:rPr>
+          <w:color w:val="999999"/>
+          <w:rtl w:val="0"/>
+        </w:rPr>
+        <w:t xml:space="preserve">Collection  </w:t>
+      </w:r>
+      <w:r>
+        <w:rPr>
+          <w:rtl w:val="0"/>
+        </w:rPr>
+      </w:r>
+    </w:p>
+    <w:p>
+      <w:pPr>
+        <w:rPr>
+          <w:b w:val="1"/>
+        </w:rPr>
+      </w:pPr>
+      <w:r>
+        <w:rPr>
+          <w:rtl w:val="0"/>
+        </w:rPr>
+      </w:r>
+    </w:p>
+    <w:p>
+      <w:pPr>
+        <w:rPr>
+          <w:rFonts w:ascii="Calibri" w:cs="Calibri" w:eastAsia="Calibri" w:hAnsi="Calibri"/>
+        </w:rPr>
+      </w:pPr>
+      <w:r>
+        <w:rPr>
+          <w:rFonts w:ascii="Calibri" w:cs="Calibri" w:eastAsia="Calibri" w:hAnsi="Calibri"/>
+          <w:b w:val="1"/>
+          <w:rtl w:val="0"/>
+        </w:rPr>
+        <w:t xml:space="preserve">Question text</w:t>
+      </w:r>
+      <w:r>
+        <w:rPr>
+          <w:rFonts w:ascii="Calibri" w:cs="Calibri" w:eastAsia="Calibri" w:hAnsi="Calibri"/>
+          <w:rtl w:val="0"/>
+        </w:rPr>
+        <w:t xml:space="preserve">: </w:t>
+      </w:r>
+    </w:p>
+    <w:p>
+      <w:pPr>
+        <w:rPr>
+          <w:color w:val="434343"/>
+        </w:rPr>
+      </w:pPr>
+      <w:r>
+        <w:rPr>
+          <w:color w:val="434343"/>
+          <w:rtl w:val="0"/>
+        </w:rPr>
+        <w:t xml:space="preserve">You work as a data analytics specialist for a mobile game software company. You have been tasked with building a data collection system that can efficiently manage the volume of data records pushed through your data collection system. The data collection system will gather data from player devices and deliver the game data to a DynamoDB database. Your management team wants to have analytics applications that show player data in real-time. These analytics applications will read the player data from your DynamoDB database as the data streams into it.</w:t>
+      </w:r>
+    </w:p>
+    <w:p>
+      <w:pPr>
+        <w:rPr>
+          <w:color w:val="434343"/>
+        </w:rPr>
+      </w:pPr>
+      <w:r>
+        <w:rPr>
+          <w:rtl w:val="0"/>
+        </w:rPr>
+      </w:r>
+    </w:p>
+    <w:p>
+      <w:pPr>
+        <w:rPr>
+          <w:color w:val="434343"/>
+        </w:rPr>
+      </w:pPr>
+      <w:r>
+        <w:rPr>
+          <w:color w:val="434343"/>
+          <w:rtl w:val="0"/>
+        </w:rPr>
+        <w:t xml:space="preserve">Which option describes the most cost efficient way to manage this data collection system?</w:t>
+      </w:r>
+    </w:p>
+    <w:p>
+      <w:pPr>
+        <w:rPr>
+          <w:color w:val="434343"/>
+        </w:rPr>
+      </w:pPr>
+      <w:r>
+        <w:rPr>
+          <w:rtl w:val="0"/>
+        </w:rPr>
+      </w:r>
+    </w:p>
+    <w:p>
+      <w:pPr>
+        <w:numPr>
+          <w:ilvl w:val="0"/>
+          <w:numId w:val="48"/>
+        </w:numPr>
+        <w:ind w:left="720" w:hanging="360"/>
+        <w:rPr>
+          <w:color w:val="434343"/>
+        </w:rPr>
+      </w:pPr>
+      <w:r>
+        <w:rPr>
+          <w:color w:val="434343"/>
+          <w:rtl w:val="0"/>
+        </w:rPr>
+        <w:t xml:space="preserve">Mobile game data -&gt; Kinesis Data Streams -&gt; KCL application consumers -&gt; DynamoDB -&gt; Analytics applications</w:t>
+        <w:br w:type="textWrapping"/>
+        <w:t xml:space="preserve">Use t</w:t>
+      </w:r>
+      <w:r>
+        <w:rPr>
+          <w:color w:val="434343"/>
+          <w:rtl w:val="0"/>
+        </w:rPr>
+        <w:t xml:space="preserve">he Kinesis Scaling Utility</w:t>
+      </w:r>
+      <w:r>
+        <w:rPr>
+          <w:color w:val="434343"/>
+          <w:rtl w:val="0"/>
+        </w:rPr>
+        <w:t xml:space="preserve"> (</w:t>
+      </w:r>
+      <w:r>
+        <w:rPr>
+          <w:color w:val="434343"/>
+          <w:rtl w:val="0"/>
+        </w:rPr>
+        <w:t xml:space="preserve">amazon-kinesis-scaling-utils) to manually manage the capacity of your stream up or down depending on gaming activity</w:t>
+      </w:r>
+      <w:r>
+        <w:rPr>
+          <w:rtl w:val="0"/>
+        </w:rPr>
+      </w:r>
+    </w:p>
+    <w:p>
+      <w:pPr>
+        <w:numPr>
+          <w:ilvl w:val="0"/>
+          <w:numId w:val="48"/>
+        </w:numPr>
+        <w:ind w:left="720" w:hanging="360"/>
+        <w:rPr>
+          <w:b w:val="1"/>
+          <w:color w:val="434343"/>
+        </w:rPr>
+      </w:pPr>
+      <w:r>
+        <w:rPr>
+          <w:color w:val="434343"/>
+          <w:rtl w:val="0"/>
+        </w:rPr>
+        <w:t xml:space="preserve">Mobile game data -&gt; Kinesis Data Streams -&gt; KCL application consumers -&gt; DynamoDB -&gt; Analytics applications</w:t>
+        <w:br w:type="textWrapping"/>
+        <w:t xml:space="preserve">Use the Kinesis Scaling Utility (amazon-kinesis-scaling-utils) to automatically scale the capacity of your stream up or down depending on gaming activity</w:t>
+      </w:r>
+      <w:r>
+        <w:rPr>
+          <w:rtl w:val="0"/>
+        </w:rPr>
+      </w:r>
+    </w:p>
+    <w:p>
+      <w:pPr>
+        <w:numPr>
+          <w:ilvl w:val="0"/>
+          <w:numId w:val="48"/>
+        </w:numPr>
+        <w:ind w:left="720" w:hanging="360"/>
+        <w:rPr>
+          <w:color w:val="434343"/>
+        </w:rPr>
+      </w:pPr>
+      <w:r>
+        <w:rPr>
+          <w:color w:val="434343"/>
+          <w:rtl w:val="0"/>
+        </w:rPr>
+        <w:t xml:space="preserve">Mobile game data -&gt; Kinesis Data Firehose -&gt; DynamoDB -&gt; Analytics applications</w:t>
+        <w:br w:type="textWrapping"/>
+        <w:t xml:space="preserve">Use the Kinesis Scaling Utility (amazon-kinesis-scaling-utils) to automatically scale the capacity of your stream up or down depending on gaming activity</w:t>
+      </w:r>
+    </w:p>
+    <w:p>
+      <w:pPr>
+        <w:numPr>
+          <w:ilvl w:val="0"/>
+          <w:numId w:val="48"/>
+        </w:numPr>
+        <w:ind w:left="720" w:hanging="360"/>
+        <w:rPr>
+          <w:color w:val="434343"/>
+        </w:rPr>
+      </w:pPr>
+      <w:r>
+        <w:rPr>
+          <w:color w:val="434343"/>
+          <w:rtl w:val="0"/>
+        </w:rPr>
+        <w:t xml:space="preserve">Mobile game data -&gt; Kinesis Data Streams -&gt; DynamoDB -&gt; Analytics applications</w:t>
+        <w:br w:type="textWrapping"/>
+        <w:t xml:space="preserve">Use the Kinesis Scaling Utility (amazon-kinesis-scaling-utils) to automatically scale the capacity of your stream up or down depending on gaming activity</w:t>
+      </w:r>
+    </w:p>
+    <w:p>
+      <w:pPr>
+        <w:rPr>
+          <w:color w:val="434343"/>
+        </w:rPr>
+      </w:pPr>
+      <w:r>
+        <w:rPr>
+          <w:rtl w:val="0"/>
+        </w:rPr>
+      </w:r>
+    </w:p>
+    <w:p>
+      <w:pPr>
+        <w:rPr>
+          <w:color w:val="434343"/>
+        </w:rPr>
+      </w:pPr>
+      <w:r>
+        <w:rPr>
+          <w:rFonts w:ascii="Calibri" w:cs="Calibri" w:eastAsia="Calibri" w:hAnsi="Calibri"/>
+          <w:b w:val="1"/>
+          <w:rtl w:val="0"/>
+        </w:rPr>
+        <w:t xml:space="preserve">Answer:</w:t>
+      </w:r>
+      <w:r>
+        <w:rPr>
+          <w:color w:val="434343"/>
+          <w:rtl w:val="0"/>
+        </w:rPr>
+        <w:t xml:space="preserve"> B</w:t>
+      </w:r>
+    </w:p>
+    <w:p>
+      <w:pPr>
+        <w:rPr>
+          <w:color w:val="434343"/>
+        </w:rPr>
+      </w:pPr>
+      <w:r>
+        <w:rPr>
+          <w:rtl w:val="0"/>
+        </w:rPr>
+      </w:r>
+    </w:p>
+    <w:p>
+      <w:pPr>
+        <w:rPr>
+          <w:color w:val="434343"/>
+        </w:rPr>
+      </w:pPr>
+      <w:r>
+        <w:rPr>
+          <w:rFonts w:ascii="Calibri" w:cs="Calibri" w:eastAsia="Calibri" w:hAnsi="Calibri"/>
+          <w:b w:val="1"/>
+          <w:rtl w:val="0"/>
+        </w:rPr>
+        <w:t xml:space="preserve">Explanation:</w:t>
+      </w:r>
+      <w:r>
+        <w:rPr>
+          <w:rtl w:val="0"/>
+        </w:rPr>
+      </w:r>
+    </w:p>
+    <w:p>
+      <w:pPr>
+        <w:rPr>
+          <w:color w:val="444444"/>
+          <w:highlight w:val="white"/>
+        </w:rPr>
+      </w:pPr>
+      <w:r>
+        <w:rPr>
+          <w:color w:val="434343"/>
+          <w:rtl w:val="0"/>
+        </w:rPr>
+        <w:t xml:space="preserve">Option A is incorrect</w:t>
+      </w:r>
+      <w:r>
+        <w:rPr>
+          <w:color w:val="444444"/>
+          <w:highlight w:val="white"/>
+          <w:rtl w:val="0"/>
+        </w:rPr>
+        <w:t xml:space="preserve">. Manually managing your Kinesis stream capacity will not be as cost efficient as using automatic scaling of your Kinesis stream capacity.</w:t>
+        <w:br w:type="textWrapping"/>
+      </w:r>
+    </w:p>
+    <w:p>
+      <w:pPr>
+        <w:rPr>
+          <w:color w:val="444444"/>
+          <w:highlight w:val="white"/>
+        </w:rPr>
+      </w:pPr>
+      <w:r>
+        <w:rPr>
+          <w:color w:val="444444"/>
+          <w:highlight w:val="white"/>
+          <w:rtl w:val="0"/>
+        </w:rPr>
+        <w:t xml:space="preserve">Option B is correct. Your </w:t>
+      </w:r>
+      <w:r>
+        <w:rPr>
+          <w:color w:val="434343"/>
+          <w:rtl w:val="0"/>
+        </w:rPr>
+        <w:t xml:space="preserve">KCL application consumers will read the streamed game data from your Kinesis Data Streams shards and write the data to your DynamoDB database. Your analytics applications will be able to read the streamed data in real-time to produce useful analytics applications. The Kinesis Scaling Utility allows you to automatically scale your Kinesis Streams shard capacity to match your data load at any given time.</w:t>
+      </w:r>
+      <w:r>
+        <w:rPr>
+          <w:color w:val="444444"/>
+          <w:highlight w:val="white"/>
+          <w:rtl w:val="0"/>
+        </w:rPr>
+        <w:br w:type="textWrapping"/>
+      </w:r>
+    </w:p>
+    <w:p>
+      <w:pPr>
+        <w:rPr>
+          <w:color w:val="444444"/>
+          <w:highlight w:val="white"/>
+        </w:rPr>
+      </w:pPr>
+      <w:r>
+        <w:rPr>
+          <w:color w:val="444444"/>
+          <w:highlight w:val="white"/>
+          <w:rtl w:val="0"/>
+        </w:rPr>
+        <w:t xml:space="preserve">Option C is incorrect. Kinesis Data Firehose cannot write directly to DynamoDB.</w:t>
+        <w:br w:type="textWrapping"/>
+      </w:r>
+    </w:p>
+    <w:p>
+      <w:pPr>
+        <w:rPr>
+          <w:rFonts w:ascii="Calibri" w:cs="Calibri" w:eastAsia="Calibri" w:hAnsi="Calibri"/>
+          <w:b w:val="1"/>
+        </w:rPr>
+      </w:pPr>
+      <w:r>
+        <w:rPr>
+          <w:color w:val="444444"/>
+          <w:highlight w:val="white"/>
+          <w:rtl w:val="0"/>
+        </w:rPr>
+        <w:t xml:space="preserve">Option D is incorrect. Kinesis Data Streams cannot write directly to DynamoDB. </w:t>
+        <w:br w:type="textWrapping"/>
+        <w:br w:type="textWrapping"/>
+      </w:r>
+      <w:r>
+        <w:rPr>
+          <w:rFonts w:ascii="Calibri" w:cs="Calibri" w:eastAsia="Calibri" w:hAnsi="Calibri"/>
+          <w:b w:val="1"/>
+          <w:rtl w:val="0"/>
+        </w:rPr>
+        <w:t xml:space="preserve">Reference:</w:t>
+      </w:r>
+    </w:p>
+    <w:p>
+      <w:pPr>
+        <w:rPr>
+          <w:color w:val="444444"/>
+        </w:rPr>
+      </w:pPr>
+      <w:r>
+        <w:rPr>
+          <w:color w:val="444444"/>
+          <w:rtl w:val="0"/>
+        </w:rPr>
+        <w:t xml:space="preserve">Please see the AWS Big Data blog titled</w:t>
+      </w:r>
+      <w:r>
+        <w:rPr>
+          <w:b w:val="1"/>
+          <w:color w:val="444444"/>
+          <w:rtl w:val="0"/>
+        </w:rPr>
+        <w:t xml:space="preserve"> </w:t>
+      </w:r>
+      <w:r>
+        <w:rPr>
+          <w:b w:val="1"/>
+          <w:color w:val="444444"/>
+          <w:rtl w:val="0"/>
+        </w:rPr>
+        <w:t xml:space="preserve">Under the hood: Scaling your Kinesis data streams </w:t>
+      </w:r>
+      <w:r>
+        <w:rPr>
+          <w:color w:val="444444"/>
+          <w:rtl w:val="0"/>
+        </w:rPr>
+        <w:t xml:space="preserve">(</w:t>
+      </w:r>
+      <w:hyperlink r:id="rId199">
+        <w:r>
+          <w:rPr>
+            <w:color w:val="1155cc"/>
+            <w:u w:val="single"/>
+            <w:rtl w:val="0"/>
+          </w:rPr>
+          <w:t xml:space="preserve">https://aws.amazon.com/blogs/big-data/under-the-hood-scaling-your-kinesis-data-streams/</w:t>
+        </w:r>
+      </w:hyperlink>
+      <w:r>
+        <w:rPr>
+          <w:color w:val="444444"/>
+          <w:rtl w:val="0"/>
+        </w:rPr>
+        <w:t xml:space="preserve">), the AWS Big Data blog titled</w:t>
+      </w:r>
+      <w:r>
+        <w:rPr>
+          <w:b w:val="1"/>
+          <w:color w:val="444444"/>
+          <w:rtl w:val="0"/>
+        </w:rPr>
+        <w:t xml:space="preserve"> Scale Amazon Kinesis Data Streams with AWS Application Auto Scaling </w:t>
+      </w:r>
+      <w:r>
+        <w:rPr>
+          <w:color w:val="444444"/>
+          <w:rtl w:val="0"/>
+        </w:rPr>
+        <w:t xml:space="preserve">(</w:t>
+      </w:r>
+      <w:hyperlink r:id="rId200">
+        <w:r>
+          <w:rPr>
+            <w:color w:val="1155cc"/>
+            <w:u w:val="single"/>
+            <w:rtl w:val="0"/>
+          </w:rPr>
+          <w:t xml:space="preserve">https://aws.amazon.com/blogs/big-data/scaling-amazon-kinesis-data-streams-with-aws-application-auto-scaling/</w:t>
+        </w:r>
+      </w:hyperlink>
+      <w:r>
+        <w:rPr>
+          <w:color w:val="444444"/>
+          <w:rtl w:val="0"/>
+        </w:rPr>
+        <w:t xml:space="preserve">), the GitHub repository titled </w:t>
+      </w:r>
+      <w:r>
+        <w:rPr>
+          <w:b w:val="1"/>
+          <w:color w:val="444444"/>
+          <w:rtl w:val="0"/>
+        </w:rPr>
+        <w:t xml:space="preserve">amazon-kinesis-scaling-utils </w:t>
+      </w:r>
+      <w:r>
+        <w:rPr>
+          <w:color w:val="444444"/>
+          <w:rtl w:val="0"/>
+        </w:rPr>
+        <w:t xml:space="preserve">(</w:t>
+      </w:r>
+      <w:hyperlink r:id="rId201">
+        <w:r>
+          <w:rPr>
+            <w:color w:val="1155cc"/>
+            <w:u w:val="single"/>
+            <w:rtl w:val="0"/>
+          </w:rPr>
+          <w:t xml:space="preserve">https://github.com/awslabs/amazon-kinesis-scaling-utils</w:t>
+        </w:r>
+      </w:hyperlink>
+      <w:r>
+        <w:rPr>
+          <w:color w:val="444444"/>
+          <w:rtl w:val="0"/>
+        </w:rPr>
+        <w:t xml:space="preserve">), and the Amazon Kinesis Data Firehose developer guide titled</w:t>
+      </w:r>
+      <w:r>
+        <w:rPr>
+          <w:b w:val="1"/>
+          <w:color w:val="444444"/>
+          <w:rtl w:val="0"/>
+        </w:rPr>
+        <w:t xml:space="preserve"> </w:t>
+      </w:r>
+      <w:r>
+        <w:rPr>
+          <w:b w:val="1"/>
+          <w:color w:val="444444"/>
+          <w:rtl w:val="0"/>
+        </w:rPr>
+        <w:t xml:space="preserve">What Is Amazon Kinesis Data Firehose? </w:t>
+      </w:r>
+      <w:r>
+        <w:rPr>
+          <w:color w:val="444444"/>
+          <w:rtl w:val="0"/>
+        </w:rPr>
+        <w:t xml:space="preserve">(</w:t>
+      </w:r>
+      <w:hyperlink r:id="rId202">
+        <w:r>
+          <w:rPr>
+            <w:color w:val="1155cc"/>
+            <w:u w:val="single"/>
+            <w:rtl w:val="0"/>
+          </w:rPr>
+          <w:t xml:space="preserve">https://docs.aws.amazon.com/firehose/latest/dev/what-is-this-service.html</w:t>
+        </w:r>
+      </w:hyperlink>
+      <w:r>
+        <w:rPr>
+          <w:color w:val="444444"/>
+          <w:rtl w:val="0"/>
+        </w:rPr>
+        <w:t xml:space="preserve">)</w:t>
+      </w:r>
+    </w:p>
+    <w:p>
+      <w:pPr>
+        <w:rPr>
+          <w:color w:val="444444"/>
+        </w:rPr>
+      </w:pPr>
+      <w:r>
+        <w:rPr>
+          <w:rtl w:val="0"/>
+        </w:rPr>
+      </w:r>
+    </w:p>
+    <w:p>
+      <w:pPr>
+        <w:rPr>
+          <w:b w:val="1"/>
+          <w:color w:val="444444"/>
+        </w:rPr>
+      </w:pPr>
+      <w:r>
+        <w:rPr>
+          <w:rtl w:val="0"/>
+        </w:rPr>
+      </w:r>
+    </w:p>
+    <w:p>
+      <w:pPr>
+        <w:rPr>
+          <w:b w:val="1"/>
+          <w:color w:val="444444"/>
+        </w:rPr>
+      </w:pPr>
+      <w:r>
+        <w:rPr>
+          <w:rtl w:val="0"/>
+        </w:rPr>
+      </w:r>
+    </w:p>
+    <w:p>
+      <w:pPr>
+        <w:rPr>
+          <w:color w:val="444444"/>
+        </w:rPr>
+      </w:pPr>
+      <w:r>
+        <w:rPr>
+          <w:rtl w:val="0"/>
+        </w:rPr>
+      </w:r>
+    </w:p>
+    <w:p>
+      <w:pPr>
+        <w:rPr>
+          <w:color w:val="444444"/>
+        </w:rPr>
+      </w:pPr>
+      <w:r>
+        <w:rPr>
+          <w:rtl w:val="0"/>
+        </w:rPr>
+      </w:r>
+    </w:p>
+    <w:p>
+      <w:pPr>
+        <w:rPr>
+          <w:color w:val="444444"/>
+        </w:rPr>
+      </w:pPr>
+      <w:r>
+        <w:rPr>
+          <w:rtl w:val="0"/>
+        </w:rPr>
+      </w:r>
+    </w:p>
     <w:sectPr>
-      <w:headerReference r:id="rId199" w:type="default"/>
+      <w:headerReference r:id="rId203" w:type="default"/>
       <w:pgSz w:h="15840" w:w="12240"/>
       <w:pgMar w:bottom="1440" w:top="1440" w:left="1440" w:right="1440" w:header="720" w:footer="720"/>
       <w:pgNumType w:start="1"/>
@@ -43462,6 +44162,116 @@
     </w:lvl>
   </w:abstractNum>
   <w:abstractNum w:abstractNumId="48">
+    <w:lvl w:ilvl="0">
+      <w:start w:val="1"/>
+      <w:numFmt w:val="upperLetter"/>
+      <w:lvlText w:val="%1)"/>
+      <w:lvlJc w:val="left"/>
+      <w:pPr>
+        <w:ind w:left="720" w:hanging="360"/>
+      </w:pPr>
+      <w:rPr>
+        <w:u w:val="none"/>
+      </w:rPr>
+    </w:lvl>
+    <w:lvl w:ilvl="1">
+      <w:start w:val="1"/>
+      <w:numFmt w:val="lowerLetter"/>
+      <w:lvlText w:val="%2)"/>
+      <w:lvlJc w:val="left"/>
+      <w:pPr>
+        <w:ind w:left="1440" w:hanging="360"/>
+      </w:pPr>
+      <w:rPr>
+        <w:u w:val="none"/>
+      </w:rPr>
+    </w:lvl>
+    <w:lvl w:ilvl="2">
+      <w:start w:val="1"/>
+      <w:numFmt w:val="lowerRoman"/>
+      <w:lvlText w:val="%3)"/>
+      <w:lvlJc w:val="right"/>
+      <w:pPr>
+        <w:ind w:left="2160" w:hanging="360"/>
+      </w:pPr>
+      <w:rPr>
+        <w:u w:val="none"/>
+      </w:rPr>
+    </w:lvl>
+    <w:lvl w:ilvl="3">
+      <w:start w:val="1"/>
+      <w:numFmt w:val="decimal"/>
+      <w:lvlText w:val="(%4)"/>
+      <w:lvlJc w:val="left"/>
+      <w:pPr>
+        <w:ind w:left="2880" w:hanging="360"/>
+      </w:pPr>
+      <w:rPr>
+        <w:u w:val="none"/>
+      </w:rPr>
+    </w:lvl>
+    <w:lvl w:ilvl="4">
+      <w:start w:val="1"/>
+      <w:numFmt w:val="lowerLetter"/>
+      <w:lvlText w:val="(%5)"/>
+      <w:lvlJc w:val="left"/>
+      <w:pPr>
+        <w:ind w:left="3600" w:hanging="360"/>
+      </w:pPr>
+      <w:rPr>
+        <w:u w:val="none"/>
+      </w:rPr>
+    </w:lvl>
+    <w:lvl w:ilvl="5">
+      <w:start w:val="1"/>
+      <w:numFmt w:val="lowerRoman"/>
+      <w:lvlText w:val="(%6)"/>
+      <w:lvlJc w:val="right"/>
+      <w:pPr>
+        <w:ind w:left="4320" w:hanging="360"/>
+      </w:pPr>
+      <w:rPr>
+        <w:u w:val="none"/>
+      </w:rPr>
+    </w:lvl>
+    <w:lvl w:ilvl="6">
+      <w:start w:val="1"/>
+      <w:numFmt w:val="decimal"/>
+      <w:lvlText w:val="%7."/>
+      <w:lvlJc w:val="left"/>
+      <w:pPr>
+        <w:ind w:left="5040" w:hanging="360"/>
+      </w:pPr>
+      <w:rPr>
+        <w:u w:val="none"/>
+      </w:rPr>
+    </w:lvl>
+    <w:lvl w:ilvl="7">
+      <w:start w:val="1"/>
+      <w:numFmt w:val="lowerLetter"/>
+      <w:lvlText w:val="%8."/>
+      <w:lvlJc w:val="left"/>
+      <w:pPr>
+        <w:ind w:left="5760" w:hanging="360"/>
+      </w:pPr>
+      <w:rPr>
+        <w:u w:val="none"/>
+      </w:rPr>
+    </w:lvl>
+    <w:lvl w:ilvl="8">
+      <w:start w:val="1"/>
+      <w:numFmt w:val="lowerRoman"/>
+      <w:lvlText w:val="%9."/>
+      <w:lvlJc w:val="right"/>
+      <w:pPr>
+        <w:ind w:left="6480" w:hanging="360"/>
+      </w:pPr>
+      <w:rPr>
+        <w:u w:val="none"/>
+      </w:rPr>
+    </w:lvl>
+  </w:abstractNum>
+  <w:abstractNum w:abstractNumId="49">
     <w:lvl w:ilvl="0">
       <w:start w:val="1"/>
       <w:numFmt w:val="upperLetter"/>
@@ -43714,6 +44524,9 @@
   </w:num>
   <w:num w:numId="48">
     <w:abstractNumId w:val="48"/>
+  </w:num>
+  <w:num w:numId="49">
+    <w:abstractNumId w:val="49"/>
   </w:num>
 </w:numbering>
 </file>

</xml_diff>

<commit_message>
added question 50 to DA cert questions set #2
</commit_message>
<xml_diff>
--- a/public/Exam Notes/DA-Vincent-1-65-May-4.docx
+++ b/public/Exam Notes/DA-Vincent-1-65-May-4.docx
@@ -2798,12 +2798,12 @@
             <wp:inline distB="19050" distT="19050" distL="19050" distR="19050">
               <wp:extent cx="2075331" cy="2986088"/>
               <wp:effectExtent b="0" l="0" r="0" t="0"/>
-              <wp:docPr id="12" name="image8.png"/>
+              <wp:docPr id="12" name="image9.png"/>
               <a:graphic>
                 <a:graphicData uri="http://schemas.openxmlformats.org/drawingml/2006/picture">
                   <pic:pic>
                     <pic:nvPicPr>
-                      <pic:cNvPr id="0" name="image8.png"/>
+                      <pic:cNvPr id="0" name="image9.png"/>
                       <pic:cNvPicPr preferRelativeResize="0"/>
                     </pic:nvPicPr>
                     <pic:blipFill>
@@ -2878,7 +2878,7 @@
       <w:pPr>
         <w:numPr>
           <w:ilvl w:val="0"/>
-          <w:numId w:val="11"/>
+          <w:numId w:val="12"/>
         </w:numPr>
         <w:ind w:left="720" w:hanging="360"/>
         <w:rPr>
@@ -2898,7 +2898,7 @@
       <w:pPr>
         <w:numPr>
           <w:ilvl w:val="0"/>
-          <w:numId w:val="11"/>
+          <w:numId w:val="12"/>
         </w:numPr>
         <w:ind w:left="720" w:hanging="360"/>
         <w:rPr>
@@ -2919,7 +2919,7 @@
       <w:pPr>
         <w:numPr>
           <w:ilvl w:val="0"/>
-          <w:numId w:val="11"/>
+          <w:numId w:val="12"/>
         </w:numPr>
         <w:ind w:left="720" w:hanging="360"/>
         <w:rPr>
@@ -2940,7 +2940,7 @@
       <w:pPr>
         <w:numPr>
           <w:ilvl w:val="0"/>
-          <w:numId w:val="11"/>
+          <w:numId w:val="12"/>
         </w:numPr>
         <w:ind w:left="720" w:hanging="360"/>
         <w:rPr>
@@ -3635,7 +3635,7 @@
       <w:pPr>
         <w:numPr>
           <w:ilvl w:val="0"/>
-          <w:numId w:val="41"/>
+          <w:numId w:val="42"/>
         </w:numPr>
         <w:ind w:left="720" w:hanging="360"/>
         <w:rPr>
@@ -3667,7 +3667,7 @@
       <w:pPr>
         <w:numPr>
           <w:ilvl w:val="0"/>
-          <w:numId w:val="41"/>
+          <w:numId w:val="42"/>
         </w:numPr>
         <w:ind w:left="720" w:hanging="360"/>
         <w:rPr>
@@ -3703,7 +3703,7 @@
       <w:pPr>
         <w:numPr>
           <w:ilvl w:val="0"/>
-          <w:numId w:val="41"/>
+          <w:numId w:val="42"/>
         </w:numPr>
         <w:ind w:left="720" w:hanging="360"/>
         <w:rPr>
@@ -3736,7 +3736,7 @@
       <w:pPr>
         <w:numPr>
           <w:ilvl w:val="0"/>
-          <w:numId w:val="41"/>
+          <w:numId w:val="42"/>
         </w:numPr>
         <w:ind w:left="720" w:hanging="360"/>
         <w:rPr>
@@ -5047,7 +5047,7 @@
       <w:pPr>
         <w:numPr>
           <w:ilvl w:val="0"/>
-          <w:numId w:val="8"/>
+          <w:numId w:val="9"/>
         </w:numPr>
         <w:ind w:left="720" w:hanging="360"/>
         <w:rPr>
@@ -5067,7 +5067,7 @@
       <w:pPr>
         <w:numPr>
           <w:ilvl w:val="0"/>
-          <w:numId w:val="8"/>
+          <w:numId w:val="9"/>
         </w:numPr>
         <w:ind w:left="720" w:hanging="360"/>
         <w:rPr>
@@ -5088,7 +5088,7 @@
       <w:pPr>
         <w:numPr>
           <w:ilvl w:val="0"/>
-          <w:numId w:val="8"/>
+          <w:numId w:val="9"/>
         </w:numPr>
         <w:ind w:left="720" w:hanging="360"/>
         <w:rPr>
@@ -5109,7 +5109,7 @@
       <w:pPr>
         <w:numPr>
           <w:ilvl w:val="0"/>
-          <w:numId w:val="8"/>
+          <w:numId w:val="9"/>
         </w:numPr>
         <w:ind w:left="720" w:hanging="360"/>
         <w:rPr>
@@ -5677,7 +5677,7 @@
       <w:pPr>
         <w:numPr>
           <w:ilvl w:val="0"/>
-          <w:numId w:val="29"/>
+          <w:numId w:val="30"/>
         </w:numPr>
         <w:ind w:left="720" w:hanging="360"/>
         <w:rPr>
@@ -5697,7 +5697,7 @@
       <w:pPr>
         <w:numPr>
           <w:ilvl w:val="0"/>
-          <w:numId w:val="29"/>
+          <w:numId w:val="30"/>
         </w:numPr>
         <w:ind w:left="720" w:hanging="360"/>
         <w:rPr>
@@ -5718,7 +5718,7 @@
       <w:pPr>
         <w:numPr>
           <w:ilvl w:val="0"/>
-          <w:numId w:val="29"/>
+          <w:numId w:val="30"/>
         </w:numPr>
         <w:ind w:left="720" w:hanging="360"/>
         <w:rPr>
@@ -5739,7 +5739,7 @@
       <w:pPr>
         <w:numPr>
           <w:ilvl w:val="0"/>
-          <w:numId w:val="29"/>
+          <w:numId w:val="30"/>
         </w:numPr>
         <w:ind w:left="720" w:hanging="360"/>
         <w:rPr>
@@ -6514,7 +6514,7 @@
       <w:pPr>
         <w:numPr>
           <w:ilvl w:val="0"/>
-          <w:numId w:val="19"/>
+          <w:numId w:val="20"/>
         </w:numPr>
         <w:ind w:left="720" w:hanging="360"/>
         <w:rPr>
@@ -6549,7 +6549,7 @@
       <w:pPr>
         <w:numPr>
           <w:ilvl w:val="0"/>
-          <w:numId w:val="19"/>
+          <w:numId w:val="20"/>
         </w:numPr>
         <w:ind w:left="720" w:hanging="360"/>
         <w:rPr>
@@ -6585,7 +6585,7 @@
       <w:pPr>
         <w:numPr>
           <w:ilvl w:val="0"/>
-          <w:numId w:val="19"/>
+          <w:numId w:val="20"/>
         </w:numPr>
         <w:ind w:left="720" w:hanging="360"/>
         <w:rPr>
@@ -6634,7 +6634,7 @@
       <w:pPr>
         <w:numPr>
           <w:ilvl w:val="0"/>
-          <w:numId w:val="19"/>
+          <w:numId w:val="20"/>
         </w:numPr>
         <w:ind w:left="720" w:hanging="360"/>
         <w:rPr>
@@ -7253,7 +7253,7 @@
       <w:pPr>
         <w:numPr>
           <w:ilvl w:val="0"/>
-          <w:numId w:val="20"/>
+          <w:numId w:val="21"/>
         </w:numPr>
         <w:ind w:left="720" w:hanging="360"/>
         <w:rPr>
@@ -7273,7 +7273,7 @@
       <w:pPr>
         <w:numPr>
           <w:ilvl w:val="0"/>
-          <w:numId w:val="20"/>
+          <w:numId w:val="21"/>
         </w:numPr>
         <w:ind w:left="720" w:hanging="360"/>
         <w:rPr>
@@ -7294,7 +7294,7 @@
       <w:pPr>
         <w:numPr>
           <w:ilvl w:val="0"/>
-          <w:numId w:val="20"/>
+          <w:numId w:val="21"/>
         </w:numPr>
         <w:ind w:left="720" w:hanging="360"/>
         <w:rPr>
@@ -7315,7 +7315,7 @@
       <w:pPr>
         <w:numPr>
           <w:ilvl w:val="0"/>
-          <w:numId w:val="20"/>
+          <w:numId w:val="21"/>
         </w:numPr>
         <w:ind w:left="720" w:hanging="360"/>
         <w:rPr>
@@ -7924,7 +7924,7 @@
       <w:pPr>
         <w:numPr>
           <w:ilvl w:val="0"/>
-          <w:numId w:val="38"/>
+          <w:numId w:val="39"/>
         </w:numPr>
         <w:ind w:left="720" w:hanging="360"/>
         <w:rPr>
@@ -7944,7 +7944,7 @@
       <w:pPr>
         <w:numPr>
           <w:ilvl w:val="0"/>
-          <w:numId w:val="38"/>
+          <w:numId w:val="39"/>
         </w:numPr>
         <w:ind w:left="720" w:hanging="360"/>
         <w:rPr>
@@ -7965,7 +7965,7 @@
       <w:pPr>
         <w:numPr>
           <w:ilvl w:val="0"/>
-          <w:numId w:val="38"/>
+          <w:numId w:val="39"/>
         </w:numPr>
         <w:ind w:left="720" w:hanging="360"/>
         <w:rPr>
@@ -7986,7 +7986,7 @@
       <w:pPr>
         <w:numPr>
           <w:ilvl w:val="0"/>
-          <w:numId w:val="38"/>
+          <w:numId w:val="39"/>
         </w:numPr>
         <w:ind w:left="720" w:hanging="360"/>
         <w:rPr>
@@ -8682,7 +8682,7 @@
       <w:pPr>
         <w:numPr>
           <w:ilvl w:val="0"/>
-          <w:numId w:val="40"/>
+          <w:numId w:val="41"/>
         </w:numPr>
         <w:ind w:left="720" w:hanging="360"/>
         <w:rPr>
@@ -8702,7 +8702,7 @@
       <w:pPr>
         <w:numPr>
           <w:ilvl w:val="0"/>
-          <w:numId w:val="40"/>
+          <w:numId w:val="41"/>
         </w:numPr>
         <w:ind w:left="720" w:hanging="360"/>
         <w:rPr>
@@ -8723,7 +8723,7 @@
       <w:pPr>
         <w:numPr>
           <w:ilvl w:val="0"/>
-          <w:numId w:val="40"/>
+          <w:numId w:val="41"/>
         </w:numPr>
         <w:ind w:left="720" w:hanging="360"/>
         <w:rPr>
@@ -8744,7 +8744,7 @@
       <w:pPr>
         <w:numPr>
           <w:ilvl w:val="0"/>
-          <w:numId w:val="40"/>
+          <w:numId w:val="41"/>
         </w:numPr>
         <w:ind w:left="720" w:hanging="360"/>
         <w:rPr>
@@ -9411,7 +9411,7 @@
       <w:pPr>
         <w:numPr>
           <w:ilvl w:val="0"/>
-          <w:numId w:val="35"/>
+          <w:numId w:val="36"/>
         </w:numPr>
         <w:ind w:left="720" w:hanging="360"/>
         <w:rPr>
@@ -9431,7 +9431,7 @@
       <w:pPr>
         <w:numPr>
           <w:ilvl w:val="0"/>
-          <w:numId w:val="35"/>
+          <w:numId w:val="36"/>
         </w:numPr>
         <w:ind w:left="720" w:hanging="360"/>
         <w:rPr>
@@ -9452,7 +9452,7 @@
       <w:pPr>
         <w:numPr>
           <w:ilvl w:val="0"/>
-          <w:numId w:val="35"/>
+          <w:numId w:val="36"/>
         </w:numPr>
         <w:ind w:left="720" w:hanging="360"/>
         <w:rPr>
@@ -9473,7 +9473,7 @@
       <w:pPr>
         <w:numPr>
           <w:ilvl w:val="0"/>
-          <w:numId w:val="35"/>
+          <w:numId w:val="36"/>
         </w:numPr>
         <w:ind w:left="720" w:hanging="360"/>
         <w:rPr>
@@ -11008,7 +11008,7 @@
       <w:pPr>
         <w:numPr>
           <w:ilvl w:val="0"/>
-          <w:numId w:val="22"/>
+          <w:numId w:val="23"/>
         </w:numPr>
         <w:ind w:left="720" w:hanging="360"/>
         <w:rPr>
@@ -11028,7 +11028,7 @@
       <w:pPr>
         <w:numPr>
           <w:ilvl w:val="0"/>
-          <w:numId w:val="22"/>
+          <w:numId w:val="23"/>
         </w:numPr>
         <w:ind w:left="720" w:hanging="360"/>
         <w:rPr>
@@ -11049,7 +11049,7 @@
       <w:pPr>
         <w:numPr>
           <w:ilvl w:val="0"/>
-          <w:numId w:val="22"/>
+          <w:numId w:val="23"/>
         </w:numPr>
         <w:ind w:left="720" w:hanging="360"/>
         <w:rPr>
@@ -11070,7 +11070,7 @@
       <w:pPr>
         <w:numPr>
           <w:ilvl w:val="0"/>
-          <w:numId w:val="22"/>
+          <w:numId w:val="23"/>
         </w:numPr>
         <w:ind w:left="720" w:hanging="360"/>
         <w:rPr>
@@ -11761,7 +11761,7 @@
       <w:pPr>
         <w:numPr>
           <w:ilvl w:val="0"/>
-          <w:numId w:val="34"/>
+          <w:numId w:val="35"/>
         </w:numPr>
         <w:ind w:left="720" w:hanging="360"/>
         <w:rPr>
@@ -11781,7 +11781,7 @@
       <w:pPr>
         <w:numPr>
           <w:ilvl w:val="0"/>
-          <w:numId w:val="34"/>
+          <w:numId w:val="35"/>
         </w:numPr>
         <w:ind w:left="720" w:hanging="360"/>
         <w:rPr>
@@ -11802,7 +11802,7 @@
       <w:pPr>
         <w:numPr>
           <w:ilvl w:val="0"/>
-          <w:numId w:val="34"/>
+          <w:numId w:val="35"/>
         </w:numPr>
         <w:ind w:left="720" w:hanging="360"/>
         <w:rPr>
@@ -11823,7 +11823,7 @@
       <w:pPr>
         <w:numPr>
           <w:ilvl w:val="0"/>
-          <w:numId w:val="34"/>
+          <w:numId w:val="35"/>
         </w:numPr>
         <w:ind w:left="720" w:hanging="360"/>
         <w:rPr>
@@ -12461,7 +12461,7 @@
       <w:pPr>
         <w:numPr>
           <w:ilvl w:val="0"/>
-          <w:numId w:val="32"/>
+          <w:numId w:val="33"/>
         </w:numPr>
         <w:ind w:left="720" w:hanging="360"/>
         <w:rPr>
@@ -12524,7 +12524,7 @@
       <w:pPr>
         <w:numPr>
           <w:ilvl w:val="0"/>
-          <w:numId w:val="32"/>
+          <w:numId w:val="33"/>
         </w:numPr>
         <w:ind w:left="720" w:hanging="360"/>
         <w:rPr>
@@ -12566,7 +12566,7 @@
       <w:pPr>
         <w:numPr>
           <w:ilvl w:val="0"/>
-          <w:numId w:val="32"/>
+          <w:numId w:val="33"/>
         </w:numPr>
         <w:ind w:left="720" w:hanging="360"/>
         <w:rPr>
@@ -12591,7 +12591,7 @@
       <w:pPr>
         <w:numPr>
           <w:ilvl w:val="0"/>
-          <w:numId w:val="32"/>
+          <w:numId w:val="33"/>
         </w:numPr>
         <w:ind w:left="720" w:hanging="360"/>
         <w:rPr>
@@ -13256,7 +13256,7 @@
       <w:pPr>
         <w:numPr>
           <w:ilvl w:val="0"/>
-          <w:numId w:val="13"/>
+          <w:numId w:val="14"/>
         </w:numPr>
         <w:ind w:left="720" w:hanging="360"/>
         <w:rPr>
@@ -13280,7 +13280,7 @@
       <w:pPr>
         <w:numPr>
           <w:ilvl w:val="0"/>
-          <w:numId w:val="13"/>
+          <w:numId w:val="14"/>
         </w:numPr>
         <w:ind w:left="720" w:hanging="360"/>
         <w:rPr>
@@ -13304,7 +13304,7 @@
       <w:pPr>
         <w:numPr>
           <w:ilvl w:val="0"/>
-          <w:numId w:val="13"/>
+          <w:numId w:val="14"/>
         </w:numPr>
         <w:ind w:left="720" w:hanging="360"/>
         <w:rPr>
@@ -13329,7 +13329,7 @@
       <w:pPr>
         <w:numPr>
           <w:ilvl w:val="0"/>
-          <w:numId w:val="13"/>
+          <w:numId w:val="14"/>
         </w:numPr>
         <w:ind w:left="720" w:hanging="360"/>
         <w:rPr>
@@ -14000,7 +14000,7 @@
       <w:pPr>
         <w:numPr>
           <w:ilvl w:val="0"/>
-          <w:numId w:val="37"/>
+          <w:numId w:val="38"/>
         </w:numPr>
         <w:ind w:left="720" w:hanging="360"/>
         <w:rPr>
@@ -14024,7 +14024,7 @@
       <w:pPr>
         <w:numPr>
           <w:ilvl w:val="0"/>
-          <w:numId w:val="37"/>
+          <w:numId w:val="38"/>
         </w:numPr>
         <w:ind w:left="720" w:hanging="360"/>
         <w:rPr>
@@ -14048,7 +14048,7 @@
       <w:pPr>
         <w:numPr>
           <w:ilvl w:val="0"/>
-          <w:numId w:val="37"/>
+          <w:numId w:val="38"/>
         </w:numPr>
         <w:ind w:left="720" w:hanging="360"/>
         <w:rPr>
@@ -14073,7 +14073,7 @@
       <w:pPr>
         <w:numPr>
           <w:ilvl w:val="0"/>
-          <w:numId w:val="37"/>
+          <w:numId w:val="38"/>
         </w:numPr>
         <w:ind w:left="720" w:hanging="360"/>
         <w:rPr>
@@ -14764,7 +14764,7 @@
       <w:pPr>
         <w:numPr>
           <w:ilvl w:val="0"/>
-          <w:numId w:val="36"/>
+          <w:numId w:val="37"/>
         </w:numPr>
         <w:ind w:left="720" w:hanging="360"/>
         <w:rPr>
@@ -14788,7 +14788,7 @@
       <w:pPr>
         <w:numPr>
           <w:ilvl w:val="0"/>
-          <w:numId w:val="36"/>
+          <w:numId w:val="37"/>
         </w:numPr>
         <w:ind w:left="720" w:hanging="360"/>
         <w:rPr>
@@ -14812,7 +14812,7 @@
       <w:pPr>
         <w:numPr>
           <w:ilvl w:val="0"/>
-          <w:numId w:val="36"/>
+          <w:numId w:val="37"/>
         </w:numPr>
         <w:ind w:left="720" w:hanging="360"/>
         <w:rPr>
@@ -14837,7 +14837,7 @@
       <w:pPr>
         <w:numPr>
           <w:ilvl w:val="0"/>
-          <w:numId w:val="36"/>
+          <w:numId w:val="37"/>
         </w:numPr>
         <w:ind w:left="720" w:hanging="360"/>
         <w:rPr>
@@ -15531,7 +15531,7 @@
       <w:pPr>
         <w:numPr>
           <w:ilvl w:val="0"/>
-          <w:numId w:val="15"/>
+          <w:numId w:val="16"/>
         </w:numPr>
         <w:ind w:left="720" w:hanging="360"/>
         <w:rPr>
@@ -15555,7 +15555,7 @@
       <w:pPr>
         <w:numPr>
           <w:ilvl w:val="0"/>
-          <w:numId w:val="15"/>
+          <w:numId w:val="16"/>
         </w:numPr>
         <w:ind w:left="720" w:hanging="360"/>
         <w:rPr>
@@ -15579,7 +15579,7 @@
       <w:pPr>
         <w:numPr>
           <w:ilvl w:val="0"/>
-          <w:numId w:val="15"/>
+          <w:numId w:val="16"/>
         </w:numPr>
         <w:ind w:left="720" w:hanging="360"/>
         <w:rPr>
@@ -15604,7 +15604,7 @@
       <w:pPr>
         <w:numPr>
           <w:ilvl w:val="0"/>
-          <w:numId w:val="15"/>
+          <w:numId w:val="16"/>
         </w:numPr>
         <w:ind w:left="720" w:hanging="360"/>
         <w:rPr>
@@ -16167,7 +16167,7 @@
       <w:pPr>
         <w:numPr>
           <w:ilvl w:val="0"/>
-          <w:numId w:val="9"/>
+          <w:numId w:val="10"/>
         </w:numPr>
         <w:ind w:left="720" w:hanging="360"/>
         <w:rPr>
@@ -16565,7 +16565,7 @@
       <w:pPr>
         <w:numPr>
           <w:ilvl w:val="0"/>
-          <w:numId w:val="9"/>
+          <w:numId w:val="10"/>
         </w:numPr>
         <w:ind w:left="720" w:hanging="360"/>
         <w:rPr>
@@ -16963,7 +16963,7 @@
       <w:pPr>
         <w:numPr>
           <w:ilvl w:val="0"/>
-          <w:numId w:val="9"/>
+          <w:numId w:val="10"/>
         </w:numPr>
         <w:ind w:left="720" w:hanging="360"/>
         <w:rPr>
@@ -17361,7 +17361,7 @@
       <w:pPr>
         <w:numPr>
           <w:ilvl w:val="0"/>
-          <w:numId w:val="9"/>
+          <w:numId w:val="10"/>
         </w:numPr>
         <w:ind w:left="720" w:hanging="360"/>
         <w:rPr>
@@ -18337,7 +18337,7 @@
       <w:pPr>
         <w:numPr>
           <w:ilvl w:val="0"/>
-          <w:numId w:val="42"/>
+          <w:numId w:val="43"/>
         </w:numPr>
         <w:ind w:left="720" w:hanging="360"/>
         <w:rPr>
@@ -18356,7 +18356,7 @@
       <w:pPr>
         <w:numPr>
           <w:ilvl w:val="0"/>
-          <w:numId w:val="42"/>
+          <w:numId w:val="43"/>
         </w:numPr>
         <w:ind w:left="720" w:hanging="360"/>
         <w:rPr>
@@ -18375,7 +18375,7 @@
       <w:pPr>
         <w:numPr>
           <w:ilvl w:val="0"/>
-          <w:numId w:val="42"/>
+          <w:numId w:val="43"/>
         </w:numPr>
         <w:ind w:left="720" w:hanging="360"/>
         <w:rPr>
@@ -18399,7 +18399,7 @@
       <w:pPr>
         <w:numPr>
           <w:ilvl w:val="0"/>
-          <w:numId w:val="42"/>
+          <w:numId w:val="43"/>
         </w:numPr>
         <w:ind w:left="720" w:hanging="360"/>
         <w:rPr>
@@ -18979,7 +18979,7 @@
       <w:pPr>
         <w:numPr>
           <w:ilvl w:val="0"/>
-          <w:numId w:val="47"/>
+          <w:numId w:val="48"/>
         </w:numPr>
         <w:ind w:left="720" w:hanging="360"/>
         <w:rPr>
@@ -18998,7 +18998,7 @@
       <w:pPr>
         <w:numPr>
           <w:ilvl w:val="0"/>
-          <w:numId w:val="47"/>
+          <w:numId w:val="48"/>
         </w:numPr>
         <w:ind w:left="720" w:hanging="360"/>
         <w:rPr>
@@ -19017,7 +19017,7 @@
       <w:pPr>
         <w:numPr>
           <w:ilvl w:val="0"/>
-          <w:numId w:val="47"/>
+          <w:numId w:val="48"/>
         </w:numPr>
         <w:ind w:left="720" w:hanging="360"/>
         <w:rPr>
@@ -19036,7 +19036,7 @@
       <w:pPr>
         <w:numPr>
           <w:ilvl w:val="0"/>
-          <w:numId w:val="47"/>
+          <w:numId w:val="48"/>
         </w:numPr>
         <w:ind w:left="720" w:hanging="360"/>
         <w:rPr>
@@ -19646,7 +19646,7 @@
       <w:pPr>
         <w:numPr>
           <w:ilvl w:val="0"/>
-          <w:numId w:val="14"/>
+          <w:numId w:val="15"/>
         </w:numPr>
         <w:ind w:left="720" w:hanging="360"/>
         <w:rPr>
@@ -19679,7 +19679,7 @@
       <w:pPr>
         <w:numPr>
           <w:ilvl w:val="0"/>
-          <w:numId w:val="14"/>
+          <w:numId w:val="15"/>
         </w:numPr>
         <w:ind w:left="720" w:hanging="360"/>
         <w:rPr>
@@ -19698,7 +19698,7 @@
       <w:pPr>
         <w:numPr>
           <w:ilvl w:val="0"/>
-          <w:numId w:val="14"/>
+          <w:numId w:val="15"/>
         </w:numPr>
         <w:ind w:left="720" w:hanging="360"/>
         <w:rPr>
@@ -19731,7 +19731,7 @@
       <w:pPr>
         <w:numPr>
           <w:ilvl w:val="0"/>
-          <w:numId w:val="14"/>
+          <w:numId w:val="15"/>
         </w:numPr>
         <w:ind w:left="720" w:hanging="360"/>
         <w:rPr>
@@ -20389,7 +20389,7 @@
       <w:pPr>
         <w:numPr>
           <w:ilvl w:val="0"/>
-          <w:numId w:val="23"/>
+          <w:numId w:val="24"/>
         </w:numPr>
         <w:ind w:left="720" w:hanging="360"/>
         <w:rPr>
@@ -20408,7 +20408,7 @@
       <w:pPr>
         <w:numPr>
           <w:ilvl w:val="0"/>
-          <w:numId w:val="23"/>
+          <w:numId w:val="24"/>
         </w:numPr>
         <w:ind w:left="720" w:hanging="360"/>
         <w:rPr>
@@ -20427,7 +20427,7 @@
       <w:pPr>
         <w:numPr>
           <w:ilvl w:val="0"/>
-          <w:numId w:val="23"/>
+          <w:numId w:val="24"/>
         </w:numPr>
         <w:ind w:left="720" w:hanging="360"/>
         <w:rPr>
@@ -20446,7 +20446,7 @@
       <w:pPr>
         <w:numPr>
           <w:ilvl w:val="0"/>
-          <w:numId w:val="23"/>
+          <w:numId w:val="24"/>
         </w:numPr>
         <w:ind w:left="720" w:hanging="360"/>
         <w:rPr>
@@ -21216,12 +21216,12 @@
           <wp:inline distB="114300" distT="114300" distL="114300" distR="114300">
             <wp:extent cx="5943600" cy="4114800"/>
             <wp:effectExtent b="0" l="0" r="0" t="0"/>
-            <wp:docPr id="9" name="image2.png"/>
+            <wp:docPr id="9" name="image11.png"/>
             <a:graphic>
               <a:graphicData uri="http://schemas.openxmlformats.org/drawingml/2006/picture">
                 <pic:pic>
                   <pic:nvPicPr>
-                    <pic:cNvPr id="0" name="image2.png"/>
+                    <pic:cNvPr id="0" name="image11.png"/>
                     <pic:cNvPicPr preferRelativeResize="0"/>
                   </pic:nvPicPr>
                   <pic:blipFill>
@@ -21770,7 +21770,7 @@
       <w:pPr>
         <w:numPr>
           <w:ilvl w:val="0"/>
-          <w:numId w:val="33"/>
+          <w:numId w:val="34"/>
         </w:numPr>
         <w:ind w:left="720" w:hanging="360"/>
         <w:rPr>
@@ -21789,7 +21789,7 @@
       <w:pPr>
         <w:numPr>
           <w:ilvl w:val="0"/>
-          <w:numId w:val="33"/>
+          <w:numId w:val="34"/>
         </w:numPr>
         <w:ind w:left="720" w:hanging="360"/>
         <w:rPr>
@@ -21808,7 +21808,7 @@
       <w:pPr>
         <w:numPr>
           <w:ilvl w:val="0"/>
-          <w:numId w:val="33"/>
+          <w:numId w:val="34"/>
         </w:numPr>
         <w:ind w:left="720" w:hanging="360"/>
         <w:rPr>
@@ -21827,7 +21827,7 @@
       <w:pPr>
         <w:numPr>
           <w:ilvl w:val="0"/>
-          <w:numId w:val="33"/>
+          <w:numId w:val="34"/>
         </w:numPr>
         <w:ind w:left="720" w:hanging="360"/>
         <w:rPr>
@@ -23092,7 +23092,7 @@
       <w:pPr>
         <w:numPr>
           <w:ilvl w:val="0"/>
-          <w:numId w:val="27"/>
+          <w:numId w:val="28"/>
         </w:numPr>
         <w:ind w:left="720" w:hanging="360"/>
         <w:rPr>
@@ -23123,7 +23123,7 @@
       <w:pPr>
         <w:numPr>
           <w:ilvl w:val="0"/>
-          <w:numId w:val="27"/>
+          <w:numId w:val="28"/>
         </w:numPr>
         <w:ind w:left="720" w:hanging="360"/>
         <w:rPr>
@@ -23156,7 +23156,7 @@
       <w:pPr>
         <w:numPr>
           <w:ilvl w:val="0"/>
-          <w:numId w:val="27"/>
+          <w:numId w:val="28"/>
         </w:numPr>
         <w:ind w:left="720" w:hanging="360"/>
         <w:rPr>
@@ -23205,7 +23205,7 @@
       <w:pPr>
         <w:numPr>
           <w:ilvl w:val="0"/>
-          <w:numId w:val="27"/>
+          <w:numId w:val="28"/>
         </w:numPr>
         <w:ind w:left="720" w:hanging="360"/>
         <w:rPr>
@@ -23829,7 +23829,7 @@
       <w:pPr>
         <w:numPr>
           <w:ilvl w:val="0"/>
-          <w:numId w:val="17"/>
+          <w:numId w:val="18"/>
         </w:numPr>
         <w:ind w:left="720" w:hanging="360"/>
         <w:rPr>
@@ -23848,7 +23848,7 @@
       <w:pPr>
         <w:numPr>
           <w:ilvl w:val="0"/>
-          <w:numId w:val="17"/>
+          <w:numId w:val="18"/>
         </w:numPr>
         <w:ind w:left="720" w:hanging="360"/>
         <w:rPr>
@@ -23879,7 +23879,7 @@
       <w:pPr>
         <w:numPr>
           <w:ilvl w:val="0"/>
-          <w:numId w:val="17"/>
+          <w:numId w:val="18"/>
         </w:numPr>
         <w:ind w:left="720" w:hanging="360"/>
         <w:rPr>
@@ -23914,7 +23914,7 @@
       <w:pPr>
         <w:numPr>
           <w:ilvl w:val="0"/>
-          <w:numId w:val="17"/>
+          <w:numId w:val="18"/>
         </w:numPr>
         <w:ind w:left="720" w:hanging="360"/>
         <w:rPr>
@@ -25250,7 +25250,7 @@
       <w:pPr>
         <w:numPr>
           <w:ilvl w:val="0"/>
-          <w:numId w:val="49"/>
+          <w:numId w:val="50"/>
         </w:numPr>
         <w:ind w:left="720" w:hanging="360"/>
         <w:rPr>
@@ -25274,7 +25274,7 @@
       <w:pPr>
         <w:numPr>
           <w:ilvl w:val="0"/>
-          <w:numId w:val="49"/>
+          <w:numId w:val="50"/>
         </w:numPr>
         <w:ind w:left="720" w:hanging="360"/>
         <w:rPr>
@@ -25305,7 +25305,7 @@
       <w:pPr>
         <w:numPr>
           <w:ilvl w:val="0"/>
-          <w:numId w:val="49"/>
+          <w:numId w:val="50"/>
         </w:numPr>
         <w:ind w:left="720" w:hanging="360"/>
         <w:rPr>
@@ -25336,7 +25336,7 @@
       <w:pPr>
         <w:numPr>
           <w:ilvl w:val="0"/>
-          <w:numId w:val="49"/>
+          <w:numId w:val="50"/>
         </w:numPr>
         <w:ind w:left="720" w:hanging="360"/>
         <w:rPr>
@@ -25362,7 +25362,7 @@
       <w:pPr>
         <w:numPr>
           <w:ilvl w:val="0"/>
-          <w:numId w:val="49"/>
+          <w:numId w:val="50"/>
         </w:numPr>
         <w:ind w:left="720" w:hanging="360"/>
         <w:rPr>
@@ -25898,7 +25898,7 @@
       <w:pPr>
         <w:numPr>
           <w:ilvl w:val="0"/>
-          <w:numId w:val="24"/>
+          <w:numId w:val="25"/>
         </w:numPr>
         <w:ind w:left="720" w:hanging="360"/>
         <w:rPr>
@@ -26057,7 +26057,7 @@
       <w:pPr>
         <w:numPr>
           <w:ilvl w:val="0"/>
-          <w:numId w:val="24"/>
+          <w:numId w:val="25"/>
         </w:numPr>
         <w:ind w:left="720" w:hanging="360"/>
         <w:rPr>
@@ -26216,7 +26216,7 @@
       <w:pPr>
         <w:numPr>
           <w:ilvl w:val="0"/>
-          <w:numId w:val="24"/>
+          <w:numId w:val="25"/>
         </w:numPr>
         <w:ind w:left="720" w:hanging="360"/>
         <w:rPr>
@@ -26361,7 +26361,7 @@
       <w:pPr>
         <w:numPr>
           <w:ilvl w:val="0"/>
-          <w:numId w:val="24"/>
+          <w:numId w:val="25"/>
         </w:numPr>
         <w:ind w:left="720" w:hanging="360"/>
         <w:rPr>
@@ -27089,7 +27089,7 @@
       <w:pPr>
         <w:numPr>
           <w:ilvl w:val="0"/>
-          <w:numId w:val="46"/>
+          <w:numId w:val="47"/>
         </w:numPr>
         <w:ind w:left="720" w:hanging="360"/>
         <w:rPr>
@@ -27141,7 +27141,7 @@
       <w:pPr>
         <w:numPr>
           <w:ilvl w:val="0"/>
-          <w:numId w:val="46"/>
+          <w:numId w:val="47"/>
         </w:numPr>
         <w:ind w:left="720" w:hanging="360"/>
         <w:rPr>
@@ -27172,7 +27172,7 @@
       <w:pPr>
         <w:numPr>
           <w:ilvl w:val="0"/>
-          <w:numId w:val="46"/>
+          <w:numId w:val="47"/>
         </w:numPr>
         <w:ind w:left="720" w:hanging="360"/>
         <w:rPr>
@@ -27191,7 +27191,7 @@
       <w:pPr>
         <w:numPr>
           <w:ilvl w:val="0"/>
-          <w:numId w:val="46"/>
+          <w:numId w:val="47"/>
         </w:numPr>
         <w:ind w:left="720" w:hanging="360"/>
         <w:rPr>
@@ -27729,12 +27729,12 @@
             <wp:inline distB="19050" distT="19050" distL="19050" distR="19050">
               <wp:extent cx="3271838" cy="3688836"/>
               <wp:effectExtent b="0" l="0" r="0" t="0"/>
-              <wp:docPr id="3" name="image9.png"/>
+              <wp:docPr id="3" name="image3.png"/>
               <a:graphic>
                 <a:graphicData uri="http://schemas.openxmlformats.org/drawingml/2006/picture">
                   <pic:pic>
                     <pic:nvPicPr>
-                      <pic:cNvPr id="0" name="image9.png"/>
+                      <pic:cNvPr id="0" name="image3.png"/>
                       <pic:cNvPicPr preferRelativeResize="0"/>
                     </pic:nvPicPr>
                     <pic:blipFill>
@@ -27795,7 +27795,7 @@
       <w:pPr>
         <w:numPr>
           <w:ilvl w:val="0"/>
-          <w:numId w:val="39"/>
+          <w:numId w:val="40"/>
         </w:numPr>
         <w:ind w:left="720" w:hanging="360"/>
         <w:rPr>
@@ -27833,7 +27833,7 @@
       <w:pPr>
         <w:numPr>
           <w:ilvl w:val="0"/>
-          <w:numId w:val="39"/>
+          <w:numId w:val="40"/>
         </w:numPr>
         <w:ind w:left="720" w:hanging="360"/>
         <w:rPr>
@@ -27864,7 +27864,7 @@
       <w:pPr>
         <w:numPr>
           <w:ilvl w:val="0"/>
-          <w:numId w:val="39"/>
+          <w:numId w:val="40"/>
         </w:numPr>
         <w:ind w:left="720" w:hanging="360"/>
         <w:rPr>
@@ -27911,7 +27911,7 @@
       <w:pPr>
         <w:numPr>
           <w:ilvl w:val="0"/>
-          <w:numId w:val="39"/>
+          <w:numId w:val="40"/>
         </w:numPr>
         <w:ind w:left="720" w:hanging="360"/>
         <w:rPr>
@@ -28560,7 +28560,7 @@
       <w:pPr>
         <w:numPr>
           <w:ilvl w:val="0"/>
-          <w:numId w:val="21"/>
+          <w:numId w:val="22"/>
         </w:numPr>
         <w:ind w:left="720" w:hanging="360"/>
         <w:rPr>
@@ -28579,7 +28579,7 @@
       <w:pPr>
         <w:numPr>
           <w:ilvl w:val="0"/>
-          <w:numId w:val="21"/>
+          <w:numId w:val="22"/>
         </w:numPr>
         <w:ind w:left="720" w:hanging="360"/>
         <w:rPr>
@@ -28598,7 +28598,7 @@
       <w:pPr>
         <w:numPr>
           <w:ilvl w:val="0"/>
-          <w:numId w:val="21"/>
+          <w:numId w:val="22"/>
         </w:numPr>
         <w:ind w:left="720" w:hanging="360"/>
         <w:rPr>
@@ -28617,7 +28617,7 @@
       <w:pPr>
         <w:numPr>
           <w:ilvl w:val="0"/>
-          <w:numId w:val="21"/>
+          <w:numId w:val="22"/>
         </w:numPr>
         <w:ind w:left="720" w:hanging="360"/>
         <w:rPr>
@@ -29204,7 +29204,7 @@
       <w:pPr>
         <w:numPr>
           <w:ilvl w:val="0"/>
-          <w:numId w:val="6"/>
+          <w:numId w:val="7"/>
         </w:numPr>
         <w:ind w:left="720" w:hanging="360"/>
         <w:rPr>
@@ -29223,7 +29223,7 @@
       <w:pPr>
         <w:numPr>
           <w:ilvl w:val="0"/>
-          <w:numId w:val="6"/>
+          <w:numId w:val="7"/>
         </w:numPr>
         <w:ind w:left="720" w:hanging="360"/>
         <w:rPr>
@@ -29242,7 +29242,7 @@
       <w:pPr>
         <w:numPr>
           <w:ilvl w:val="0"/>
-          <w:numId w:val="6"/>
+          <w:numId w:val="7"/>
         </w:numPr>
         <w:ind w:left="720" w:hanging="360"/>
         <w:rPr>
@@ -29261,7 +29261,7 @@
       <w:pPr>
         <w:numPr>
           <w:ilvl w:val="0"/>
-          <w:numId w:val="6"/>
+          <w:numId w:val="7"/>
         </w:numPr>
         <w:ind w:left="720" w:hanging="360"/>
         <w:rPr>
@@ -29787,7 +29787,7 @@
       <w:pPr>
         <w:numPr>
           <w:ilvl w:val="0"/>
-          <w:numId w:val="25"/>
+          <w:numId w:val="26"/>
         </w:numPr>
         <w:ind w:left="720" w:hanging="360"/>
         <w:rPr>
@@ -29806,7 +29806,7 @@
       <w:pPr>
         <w:numPr>
           <w:ilvl w:val="0"/>
-          <w:numId w:val="25"/>
+          <w:numId w:val="26"/>
         </w:numPr>
         <w:ind w:left="720" w:hanging="360"/>
         <w:rPr>
@@ -29825,7 +29825,7 @@
       <w:pPr>
         <w:numPr>
           <w:ilvl w:val="0"/>
-          <w:numId w:val="25"/>
+          <w:numId w:val="26"/>
         </w:numPr>
         <w:ind w:left="720" w:hanging="360"/>
         <w:rPr>
@@ -29856,7 +29856,7 @@
       <w:pPr>
         <w:numPr>
           <w:ilvl w:val="0"/>
-          <w:numId w:val="25"/>
+          <w:numId w:val="26"/>
         </w:numPr>
         <w:ind w:left="720" w:hanging="360"/>
         <w:rPr>
@@ -30463,7 +30463,7 @@
       <w:pPr>
         <w:numPr>
           <w:ilvl w:val="0"/>
-          <w:numId w:val="44"/>
+          <w:numId w:val="45"/>
         </w:numPr>
         <w:ind w:left="720" w:hanging="360"/>
         <w:rPr>
@@ -30482,7 +30482,7 @@
       <w:pPr>
         <w:numPr>
           <w:ilvl w:val="0"/>
-          <w:numId w:val="44"/>
+          <w:numId w:val="45"/>
         </w:numPr>
         <w:ind w:left="720" w:hanging="360"/>
         <w:rPr>
@@ -30515,7 +30515,7 @@
       <w:pPr>
         <w:numPr>
           <w:ilvl w:val="0"/>
-          <w:numId w:val="44"/>
+          <w:numId w:val="45"/>
         </w:numPr>
         <w:ind w:left="720" w:hanging="360"/>
         <w:rPr>
@@ -30534,7 +30534,7 @@
       <w:pPr>
         <w:numPr>
           <w:ilvl w:val="0"/>
-          <w:numId w:val="44"/>
+          <w:numId w:val="45"/>
         </w:numPr>
         <w:ind w:left="720" w:hanging="360"/>
         <w:rPr>
@@ -31049,7 +31049,7 @@
       <w:pPr>
         <w:numPr>
           <w:ilvl w:val="0"/>
-          <w:numId w:val="26"/>
+          <w:numId w:val="27"/>
         </w:numPr>
         <w:ind w:left="720" w:hanging="360"/>
         <w:rPr>
@@ -31068,7 +31068,7 @@
       <w:pPr>
         <w:numPr>
           <w:ilvl w:val="0"/>
-          <w:numId w:val="26"/>
+          <w:numId w:val="27"/>
         </w:numPr>
         <w:ind w:left="720" w:hanging="360"/>
         <w:rPr>
@@ -31099,7 +31099,7 @@
       <w:pPr>
         <w:numPr>
           <w:ilvl w:val="0"/>
-          <w:numId w:val="26"/>
+          <w:numId w:val="27"/>
         </w:numPr>
         <w:ind w:left="720" w:hanging="360"/>
         <w:rPr>
@@ -31118,7 +31118,7 @@
       <w:pPr>
         <w:numPr>
           <w:ilvl w:val="0"/>
-          <w:numId w:val="26"/>
+          <w:numId w:val="27"/>
         </w:numPr>
         <w:ind w:left="720" w:hanging="360"/>
         <w:rPr>
@@ -31655,7 +31655,7 @@
       <w:pPr>
         <w:numPr>
           <w:ilvl w:val="0"/>
-          <w:numId w:val="30"/>
+          <w:numId w:val="31"/>
         </w:numPr>
         <w:ind w:left="720" w:hanging="360"/>
         <w:rPr>
@@ -31674,7 +31674,7 @@
       <w:pPr>
         <w:numPr>
           <w:ilvl w:val="0"/>
-          <w:numId w:val="30"/>
+          <w:numId w:val="31"/>
         </w:numPr>
         <w:ind w:left="720" w:hanging="360"/>
         <w:rPr>
@@ -31693,7 +31693,7 @@
       <w:pPr>
         <w:numPr>
           <w:ilvl w:val="0"/>
-          <w:numId w:val="30"/>
+          <w:numId w:val="31"/>
         </w:numPr>
         <w:ind w:left="720" w:hanging="360"/>
         <w:rPr>
@@ -31712,7 +31712,7 @@
       <w:pPr>
         <w:numPr>
           <w:ilvl w:val="0"/>
-          <w:numId w:val="30"/>
+          <w:numId w:val="31"/>
         </w:numPr>
         <w:ind w:left="720" w:hanging="360"/>
         <w:rPr>
@@ -31910,12 +31910,12 @@
           <wp:inline distB="114300" distT="114300" distL="114300" distR="114300">
             <wp:extent cx="5943600" cy="1968500"/>
             <wp:effectExtent b="0" l="0" r="0" t="0"/>
-            <wp:docPr id="8" name="image11.png"/>
+            <wp:docPr id="8" name="image10.png"/>
             <a:graphic>
               <a:graphicData uri="http://schemas.openxmlformats.org/drawingml/2006/picture">
                 <pic:pic>
                   <pic:nvPicPr>
-                    <pic:cNvPr id="0" name="image11.png"/>
+                    <pic:cNvPr id="0" name="image10.png"/>
                     <pic:cNvPicPr preferRelativeResize="0"/>
                   </pic:nvPicPr>
                   <pic:blipFill>
@@ -32343,7 +32343,7 @@
       <w:pPr>
         <w:numPr>
           <w:ilvl w:val="0"/>
-          <w:numId w:val="7"/>
+          <w:numId w:val="8"/>
         </w:numPr>
         <w:ind w:left="720" w:hanging="360"/>
         <w:rPr>
@@ -32383,7 +32383,7 @@
       <w:pPr>
         <w:numPr>
           <w:ilvl w:val="0"/>
-          <w:numId w:val="7"/>
+          <w:numId w:val="8"/>
         </w:numPr>
         <w:ind w:left="720" w:hanging="360"/>
         <w:rPr>
@@ -32402,7 +32402,7 @@
       <w:pPr>
         <w:numPr>
           <w:ilvl w:val="0"/>
-          <w:numId w:val="7"/>
+          <w:numId w:val="8"/>
         </w:numPr>
         <w:ind w:left="720" w:hanging="360"/>
         <w:rPr>
@@ -32421,7 +32421,7 @@
       <w:pPr>
         <w:numPr>
           <w:ilvl w:val="0"/>
-          <w:numId w:val="7"/>
+          <w:numId w:val="8"/>
         </w:numPr>
         <w:ind w:left="720" w:hanging="360"/>
         <w:rPr>
@@ -33069,7 +33069,7 @@
       <w:pPr>
         <w:numPr>
           <w:ilvl w:val="0"/>
-          <w:numId w:val="16"/>
+          <w:numId w:val="17"/>
         </w:numPr>
         <w:ind w:left="720" w:hanging="360"/>
         <w:rPr>
@@ -33095,7 +33095,7 @@
       <w:pPr>
         <w:numPr>
           <w:ilvl w:val="0"/>
-          <w:numId w:val="16"/>
+          <w:numId w:val="17"/>
         </w:numPr>
         <w:ind w:left="720" w:hanging="360"/>
         <w:rPr>
@@ -33114,7 +33114,7 @@
       <w:pPr>
         <w:numPr>
           <w:ilvl w:val="0"/>
-          <w:numId w:val="16"/>
+          <w:numId w:val="17"/>
         </w:numPr>
         <w:ind w:left="720" w:hanging="360"/>
         <w:rPr>
@@ -33133,7 +33133,7 @@
       <w:pPr>
         <w:numPr>
           <w:ilvl w:val="0"/>
-          <w:numId w:val="16"/>
+          <w:numId w:val="17"/>
         </w:numPr>
         <w:ind w:left="720" w:hanging="360"/>
         <w:rPr>
@@ -33613,7 +33613,7 @@
       <w:pPr>
         <w:numPr>
           <w:ilvl w:val="0"/>
-          <w:numId w:val="28"/>
+          <w:numId w:val="29"/>
         </w:numPr>
         <w:ind w:left="720" w:hanging="360"/>
         <w:rPr>
@@ -33632,7 +33632,7 @@
       <w:pPr>
         <w:numPr>
           <w:ilvl w:val="0"/>
-          <w:numId w:val="28"/>
+          <w:numId w:val="29"/>
         </w:numPr>
         <w:ind w:left="720" w:hanging="360"/>
         <w:rPr>
@@ -33651,7 +33651,7 @@
       <w:pPr>
         <w:numPr>
           <w:ilvl w:val="0"/>
-          <w:numId w:val="28"/>
+          <w:numId w:val="29"/>
         </w:numPr>
         <w:ind w:left="720" w:hanging="360"/>
         <w:rPr>
@@ -33670,7 +33670,7 @@
       <w:pPr>
         <w:numPr>
           <w:ilvl w:val="0"/>
-          <w:numId w:val="28"/>
+          <w:numId w:val="29"/>
         </w:numPr>
         <w:ind w:left="720" w:hanging="360"/>
         <w:rPr>
@@ -34166,7 +34166,7 @@
       <w:pPr>
         <w:numPr>
           <w:ilvl w:val="0"/>
-          <w:numId w:val="43"/>
+          <w:numId w:val="44"/>
         </w:numPr>
         <w:ind w:left="720" w:hanging="360"/>
         <w:rPr>
@@ -34185,7 +34185,7 @@
       <w:pPr>
         <w:numPr>
           <w:ilvl w:val="0"/>
-          <w:numId w:val="43"/>
+          <w:numId w:val="44"/>
         </w:numPr>
         <w:ind w:left="720" w:hanging="360"/>
         <w:rPr>
@@ -34204,7 +34204,7 @@
       <w:pPr>
         <w:numPr>
           <w:ilvl w:val="0"/>
-          <w:numId w:val="43"/>
+          <w:numId w:val="44"/>
         </w:numPr>
         <w:ind w:left="720" w:hanging="360"/>
         <w:rPr>
@@ -34223,7 +34223,7 @@
       <w:pPr>
         <w:numPr>
           <w:ilvl w:val="0"/>
-          <w:numId w:val="43"/>
+          <w:numId w:val="44"/>
         </w:numPr>
         <w:ind w:left="720" w:hanging="360"/>
         <w:rPr>
@@ -34335,12 +34335,12 @@
           <wp:inline distB="114300" distT="114300" distL="114300" distR="114300">
             <wp:extent cx="5943600" cy="3695700"/>
             <wp:effectExtent b="0" l="0" r="0" t="0"/>
-            <wp:docPr id="11" name="image3.png"/>
+            <wp:docPr id="11" name="image1.png"/>
             <a:graphic>
               <a:graphicData uri="http://schemas.openxmlformats.org/drawingml/2006/picture">
                 <pic:pic>
                   <pic:nvPicPr>
-                    <pic:cNvPr id="0" name="image3.png"/>
+                    <pic:cNvPr id="0" name="image1.png"/>
                     <pic:cNvPicPr preferRelativeResize="0"/>
                   </pic:nvPicPr>
                   <pic:blipFill>
@@ -34407,12 +34407,12 @@
           <wp:inline distB="114300" distT="114300" distL="114300" distR="114300">
             <wp:extent cx="5943600" cy="2895600"/>
             <wp:effectExtent b="0" l="0" r="0" t="0"/>
-            <wp:docPr id="10" name="image12.png"/>
+            <wp:docPr id="10" name="image7.png"/>
             <a:graphic>
               <a:graphicData uri="http://schemas.openxmlformats.org/drawingml/2006/picture">
                 <pic:pic>
                   <pic:nvPicPr>
-                    <pic:cNvPr id="0" name="image12.png"/>
+                    <pic:cNvPr id="0" name="image7.png"/>
                     <pic:cNvPicPr preferRelativeResize="0"/>
                   </pic:nvPicPr>
                   <pic:blipFill>
@@ -34480,12 +34480,12 @@
           <wp:inline distB="114300" distT="114300" distL="114300" distR="114300">
             <wp:extent cx="5943600" cy="2946400"/>
             <wp:effectExtent b="0" l="0" r="0" t="0"/>
-            <wp:docPr id="5" name="image4.png"/>
+            <wp:docPr id="5" name="image5.png"/>
             <a:graphic>
               <a:graphicData uri="http://schemas.openxmlformats.org/drawingml/2006/picture">
                 <pic:pic>
                   <pic:nvPicPr>
-                    <pic:cNvPr id="0" name="image4.png"/>
+                    <pic:cNvPr id="0" name="image5.png"/>
                     <pic:cNvPicPr preferRelativeResize="0"/>
                   </pic:nvPicPr>
                   <pic:blipFill>
@@ -35031,7 +35031,7 @@
       <w:pPr>
         <w:numPr>
           <w:ilvl w:val="0"/>
-          <w:numId w:val="12"/>
+          <w:numId w:val="13"/>
         </w:numPr>
         <w:ind w:left="720" w:hanging="360"/>
         <w:rPr>
@@ -35050,7 +35050,7 @@
       <w:pPr>
         <w:numPr>
           <w:ilvl w:val="0"/>
-          <w:numId w:val="12"/>
+          <w:numId w:val="13"/>
         </w:numPr>
         <w:ind w:left="720" w:hanging="360"/>
         <w:rPr>
@@ -35069,7 +35069,7 @@
       <w:pPr>
         <w:numPr>
           <w:ilvl w:val="0"/>
-          <w:numId w:val="12"/>
+          <w:numId w:val="13"/>
         </w:numPr>
         <w:ind w:left="720" w:hanging="360"/>
         <w:rPr>
@@ -35088,7 +35088,7 @@
       <w:pPr>
         <w:numPr>
           <w:ilvl w:val="0"/>
-          <w:numId w:val="12"/>
+          <w:numId w:val="13"/>
         </w:numPr>
         <w:ind w:left="720" w:hanging="360"/>
         <w:rPr>
@@ -35670,7 +35670,7 @@
       <w:pPr>
         <w:numPr>
           <w:ilvl w:val="0"/>
-          <w:numId w:val="31"/>
+          <w:numId w:val="32"/>
         </w:numPr>
         <w:ind w:left="720" w:hanging="360"/>
         <w:rPr>
@@ -35689,7 +35689,7 @@
       <w:pPr>
         <w:numPr>
           <w:ilvl w:val="0"/>
-          <w:numId w:val="31"/>
+          <w:numId w:val="32"/>
         </w:numPr>
         <w:ind w:left="720" w:hanging="360"/>
         <w:rPr>
@@ -35708,7 +35708,7 @@
       <w:pPr>
         <w:numPr>
           <w:ilvl w:val="0"/>
-          <w:numId w:val="31"/>
+          <w:numId w:val="32"/>
         </w:numPr>
         <w:ind w:left="720" w:hanging="360"/>
         <w:rPr>
@@ -35742,7 +35742,7 @@
       <w:pPr>
         <w:numPr>
           <w:ilvl w:val="0"/>
-          <w:numId w:val="31"/>
+          <w:numId w:val="32"/>
         </w:numPr>
         <w:ind w:left="720" w:hanging="360"/>
         <w:rPr>
@@ -35870,12 +35870,12 @@
           <wp:inline distB="114300" distT="114300" distL="114300" distR="114300">
             <wp:extent cx="5943600" cy="3086100"/>
             <wp:effectExtent b="0" l="0" r="0" t="0"/>
-            <wp:docPr id="7" name="image7.png"/>
+            <wp:docPr id="7" name="image4.png"/>
             <a:graphic>
               <a:graphicData uri="http://schemas.openxmlformats.org/drawingml/2006/picture">
                 <pic:pic>
                   <pic:nvPicPr>
-                    <pic:cNvPr id="0" name="image7.png"/>
+                    <pic:cNvPr id="0" name="image4.png"/>
                     <pic:cNvPicPr preferRelativeResize="0"/>
                   </pic:nvPicPr>
                   <pic:blipFill>
@@ -35950,12 +35950,12 @@
           <wp:inline distB="114300" distT="114300" distL="114300" distR="114300">
             <wp:extent cx="5943600" cy="3048000"/>
             <wp:effectExtent b="0" l="0" r="0" t="0"/>
-            <wp:docPr id="4" name="image1.png"/>
+            <wp:docPr id="4" name="image12.png"/>
             <a:graphic>
               <a:graphicData uri="http://schemas.openxmlformats.org/drawingml/2006/picture">
                 <pic:pic>
                   <pic:nvPicPr>
-                    <pic:cNvPr id="0" name="image1.png"/>
+                    <pic:cNvPr id="0" name="image12.png"/>
                     <pic:cNvPicPr preferRelativeResize="0"/>
                   </pic:nvPicPr>
                   <pic:blipFill>
@@ -36425,7 +36425,7 @@
       <w:pPr>
         <w:numPr>
           <w:ilvl w:val="0"/>
-          <w:numId w:val="10"/>
+          <w:numId w:val="11"/>
         </w:numPr>
         <w:ind w:left="720" w:hanging="360"/>
         <w:rPr>
@@ -36444,7 +36444,7 @@
       <w:pPr>
         <w:numPr>
           <w:ilvl w:val="0"/>
-          <w:numId w:val="10"/>
+          <w:numId w:val="11"/>
         </w:numPr>
         <w:ind w:left="720" w:hanging="360"/>
         <w:rPr>
@@ -36463,7 +36463,7 @@
       <w:pPr>
         <w:numPr>
           <w:ilvl w:val="0"/>
-          <w:numId w:val="10"/>
+          <w:numId w:val="11"/>
         </w:numPr>
         <w:ind w:left="720" w:hanging="360"/>
         <w:rPr>
@@ -36482,7 +36482,7 @@
       <w:pPr>
         <w:numPr>
           <w:ilvl w:val="0"/>
-          <w:numId w:val="10"/>
+          <w:numId w:val="11"/>
         </w:numPr>
         <w:ind w:left="720" w:hanging="360"/>
         <w:rPr>
@@ -36629,12 +36629,12 @@
           <wp:inline distB="114300" distT="114300" distL="114300" distR="114300">
             <wp:extent cx="5943600" cy="3848100"/>
             <wp:effectExtent b="0" l="0" r="0" t="0"/>
-            <wp:docPr id="2" name="image10.png"/>
+            <wp:docPr id="2" name="image6.png"/>
             <a:graphic>
               <a:graphicData uri="http://schemas.openxmlformats.org/drawingml/2006/picture">
                 <pic:pic>
                   <pic:nvPicPr>
-                    <pic:cNvPr id="0" name="image10.png"/>
+                    <pic:cNvPr id="0" name="image6.png"/>
                     <pic:cNvPicPr preferRelativeResize="0"/>
                   </pic:nvPicPr>
                   <pic:blipFill>
@@ -36692,12 +36692,12 @@
           <wp:inline distB="114300" distT="114300" distL="114300" distR="114300">
             <wp:extent cx="5943600" cy="2628900"/>
             <wp:effectExtent b="0" l="0" r="0" t="0"/>
-            <wp:docPr id="6" name="image5.png"/>
+            <wp:docPr id="6" name="image2.png"/>
             <a:graphic>
               <a:graphicData uri="http://schemas.openxmlformats.org/drawingml/2006/picture">
                 <pic:pic>
                   <pic:nvPicPr>
-                    <pic:cNvPr id="0" name="image5.png"/>
+                    <pic:cNvPr id="0" name="image2.png"/>
                     <pic:cNvPicPr preferRelativeResize="0"/>
                   </pic:nvPicPr>
                   <pic:blipFill>
@@ -37115,7 +37115,7 @@
       <w:pPr>
         <w:numPr>
           <w:ilvl w:val="0"/>
-          <w:numId w:val="18"/>
+          <w:numId w:val="19"/>
         </w:numPr>
         <w:ind w:left="720" w:hanging="360"/>
         <w:rPr>
@@ -37149,7 +37149,7 @@
       <w:pPr>
         <w:numPr>
           <w:ilvl w:val="0"/>
-          <w:numId w:val="18"/>
+          <w:numId w:val="19"/>
         </w:numPr>
         <w:ind w:left="720" w:hanging="360"/>
         <w:rPr>
@@ -37183,7 +37183,7 @@
       <w:pPr>
         <w:numPr>
           <w:ilvl w:val="0"/>
-          <w:numId w:val="18"/>
+          <w:numId w:val="19"/>
         </w:numPr>
         <w:ind w:left="720" w:hanging="360"/>
         <w:rPr>
@@ -37217,7 +37217,7 @@
       <w:pPr>
         <w:numPr>
           <w:ilvl w:val="0"/>
-          <w:numId w:val="18"/>
+          <w:numId w:val="19"/>
         </w:numPr>
         <w:ind w:left="720" w:hanging="360"/>
         <w:rPr>
@@ -37825,7 +37825,7 @@
       <w:pPr>
         <w:numPr>
           <w:ilvl w:val="0"/>
-          <w:numId w:val="45"/>
+          <w:numId w:val="46"/>
         </w:numPr>
         <w:ind w:left="720" w:hanging="360"/>
         <w:rPr>
@@ -37844,7 +37844,7 @@
       <w:pPr>
         <w:numPr>
           <w:ilvl w:val="0"/>
-          <w:numId w:val="45"/>
+          <w:numId w:val="46"/>
         </w:numPr>
         <w:ind w:left="720" w:hanging="360"/>
         <w:rPr>
@@ -37863,7 +37863,7 @@
       <w:pPr>
         <w:numPr>
           <w:ilvl w:val="0"/>
-          <w:numId w:val="45"/>
+          <w:numId w:val="46"/>
         </w:numPr>
         <w:ind w:left="720" w:hanging="360"/>
         <w:rPr>
@@ -37882,7 +37882,7 @@
       <w:pPr>
         <w:numPr>
           <w:ilvl w:val="0"/>
-          <w:numId w:val="45"/>
+          <w:numId w:val="46"/>
         </w:numPr>
         <w:ind w:left="720" w:hanging="360"/>
         <w:rPr>
@@ -37901,7 +37901,7 @@
       <w:pPr>
         <w:numPr>
           <w:ilvl w:val="0"/>
-          <w:numId w:val="45"/>
+          <w:numId w:val="46"/>
         </w:numPr>
         <w:ind w:left="720" w:hanging="360"/>
         <w:rPr>
@@ -38095,12 +38095,12 @@
           <wp:inline distB="114300" distT="114300" distL="114300" distR="114300">
             <wp:extent cx="5943600" cy="3670300"/>
             <wp:effectExtent b="0" l="0" r="0" t="0"/>
-            <wp:docPr id="1" name="image6.png"/>
+            <wp:docPr id="1" name="image8.png"/>
             <a:graphic>
               <a:graphicData uri="http://schemas.openxmlformats.org/drawingml/2006/picture">
                 <pic:pic>
                   <pic:nvPicPr>
-                    <pic:cNvPr id="0" name="image6.png"/>
+                    <pic:cNvPr id="0" name="image8.png"/>
                     <pic:cNvPicPr preferRelativeResize="0"/>
                   </pic:nvPicPr>
                   <pic:blipFill>
@@ -38456,7 +38456,7 @@
       <w:pPr>
         <w:numPr>
           <w:ilvl w:val="0"/>
-          <w:numId w:val="48"/>
+          <w:numId w:val="49"/>
         </w:numPr>
         <w:ind w:left="720" w:hanging="360"/>
         <w:rPr>
@@ -38503,11 +38503,10 @@
       <w:pPr>
         <w:numPr>
           <w:ilvl w:val="0"/>
-          <w:numId w:val="48"/>
+          <w:numId w:val="49"/>
         </w:numPr>
         <w:ind w:left="720" w:hanging="360"/>
         <w:rPr>
-          <w:b w:val="1"/>
           <w:color w:val="434343"/>
         </w:rPr>
       </w:pPr>
@@ -38530,7 +38529,7 @@
       <w:pPr>
         <w:numPr>
           <w:ilvl w:val="0"/>
-          <w:numId w:val="48"/>
+          <w:numId w:val="49"/>
         </w:numPr>
         <w:ind w:left="720" w:hanging="360"/>
         <w:rPr>
@@ -38551,7 +38550,7 @@
       <w:pPr>
         <w:numPr>
           <w:ilvl w:val="0"/>
-          <w:numId w:val="48"/>
+          <w:numId w:val="49"/>
         </w:numPr>
         <w:ind w:left="720" w:hanging="360"/>
         <w:rPr>
@@ -38917,44 +38916,1387 @@
     </w:p>
     <w:p>
       <w:pPr>
-        <w:rPr>
-          <w:b w:val="1"/>
-          <w:color w:val="444444"/>
-        </w:rPr>
-      </w:pPr>
-      <w:r>
-        <w:rPr>
-          <w:rtl w:val="0"/>
-        </w:rPr>
-      </w:r>
-    </w:p>
-    <w:p>
-      <w:pPr>
-        <w:rPr>
-          <w:color w:val="444444"/>
-        </w:rPr>
-      </w:pPr>
-      <w:r>
-        <w:rPr>
-          <w:rtl w:val="0"/>
-        </w:rPr>
-      </w:r>
-    </w:p>
-    <w:p>
-      <w:pPr>
-        <w:rPr>
-          <w:color w:val="444444"/>
-        </w:rPr>
-      </w:pPr>
-      <w:r>
-        <w:rPr>
-          <w:rtl w:val="0"/>
-        </w:rPr>
-      </w:r>
-    </w:p>
-    <w:p>
-      <w:pPr>
-        <w:rPr>
+        <w:rPr/>
+      </w:pPr>
+      <w:r>
+        <w:rPr>
+          <w:rtl w:val="0"/>
+        </w:rPr>
+        <w:t xml:space="preserve">Question: 50</w:t>
+      </w:r>
+    </w:p>
+    <w:p>
+      <w:pPr>
+        <w:rPr>
+          <w:color w:val="999999"/>
+        </w:rPr>
+      </w:pPr>
+      <w:r>
+        <w:rPr>
+          <w:b w:val="1"/>
+          <w:rtl w:val="0"/>
+        </w:rPr>
+        <w:t xml:space="preserve">Main​ ​Topic​ ​:​ </w:t>
+      </w:r>
+      <w:r>
+        <w:rPr>
+          <w:color w:val="999999"/>
+          <w:rtl w:val="0"/>
+        </w:rPr>
+        <w:t xml:space="preserve">Data Analytics</w:t>
+      </w:r>
+    </w:p>
+    <w:p>
+      <w:pPr>
+        <w:rPr>
+          <w:b w:val="1"/>
+          <w:color w:val="999999"/>
+        </w:rPr>
+      </w:pPr>
+      <w:r>
+        <w:rPr>
+          <w:b w:val="1"/>
+          <w:rtl w:val="0"/>
+        </w:rPr>
+        <w:t xml:space="preserve">Sub​ ​Topic​ ​:​ </w:t>
+      </w:r>
+      <w:r>
+        <w:rPr>
+          <w:b w:val="1"/>
+          <w:color w:val="999999"/>
+          <w:rtl w:val="0"/>
+        </w:rPr>
+        <w:t xml:space="preserve">Select a collection system that handles the frequency, volume, and source of data </w:t>
+      </w:r>
+    </w:p>
+    <w:p>
+      <w:pPr>
+        <w:rPr>
+          <w:color w:val="999999"/>
+        </w:rPr>
+      </w:pPr>
+      <w:r>
+        <w:rPr>
+          <w:rtl w:val="0"/>
+        </w:rPr>
+      </w:r>
+    </w:p>
+    <w:p>
+      <w:pPr>
+        <w:rPr>
+          <w:b w:val="1"/>
+          <w:color w:val="999999"/>
+        </w:rPr>
+      </w:pPr>
+      <w:r>
+        <w:rPr>
+          <w:b w:val="1"/>
+          <w:rtl w:val="0"/>
+        </w:rPr>
+        <w:t xml:space="preserve">Domain: </w:t>
+      </w:r>
+      <w:r>
+        <w:rPr>
+          <w:color w:val="999999"/>
+          <w:rtl w:val="0"/>
+        </w:rPr>
+        <w:t xml:space="preserve">Collection  </w:t>
+      </w:r>
+      <w:r>
+        <w:rPr>
+          <w:rtl w:val="0"/>
+        </w:rPr>
+      </w:r>
+    </w:p>
+    <w:p>
+      <w:pPr>
+        <w:rPr>
+          <w:b w:val="1"/>
+        </w:rPr>
+      </w:pPr>
+      <w:r>
+        <w:rPr>
+          <w:rtl w:val="0"/>
+        </w:rPr>
+      </w:r>
+    </w:p>
+    <w:p>
+      <w:pPr>
+        <w:rPr>
+          <w:rFonts w:ascii="Calibri" w:cs="Calibri" w:eastAsia="Calibri" w:hAnsi="Calibri"/>
+        </w:rPr>
+      </w:pPr>
+      <w:r>
+        <w:rPr>
+          <w:rFonts w:ascii="Calibri" w:cs="Calibri" w:eastAsia="Calibri" w:hAnsi="Calibri"/>
+          <w:b w:val="1"/>
+          <w:rtl w:val="0"/>
+        </w:rPr>
+        <w:t xml:space="preserve">Question text</w:t>
+      </w:r>
+      <w:r>
+        <w:rPr>
+          <w:rFonts w:ascii="Calibri" w:cs="Calibri" w:eastAsia="Calibri" w:hAnsi="Calibri"/>
+          <w:rtl w:val="0"/>
+        </w:rPr>
+        <w:t xml:space="preserve">: </w:t>
+      </w:r>
+    </w:p>
+    <w:p>
+      <w:pPr>
+        <w:rPr>
+          <w:color w:val="434343"/>
+        </w:rPr>
+      </w:pPr>
+      <w:r>
+        <w:rPr>
+          <w:color w:val="434343"/>
+          <w:rtl w:val="0"/>
+        </w:rPr>
+        <w:t xml:space="preserve">You work as a data analytics specialist for a transportation company where you are responsible for gathering sensor data from the various transport vehicles and ingesting it into an S3 data lake for use in a data warehouse and data analytics applications.</w:t>
+      </w:r>
+    </w:p>
+    <w:p>
+      <w:pPr>
+        <w:rPr>
+          <w:color w:val="434343"/>
+        </w:rPr>
+      </w:pPr>
+      <w:r>
+        <w:rPr>
+          <w:rtl w:val="0"/>
+        </w:rPr>
+      </w:r>
+    </w:p>
+    <w:p>
+      <w:pPr>
+        <w:rPr>
+          <w:color w:val="434343"/>
+        </w:rPr>
+      </w:pPr>
+      <w:r>
+        <w:rPr>
+          <w:color w:val="434343"/>
+          <w:rtl w:val="0"/>
+        </w:rPr>
+        <w:t xml:space="preserve">You have built a data collection system that leverages Kinesis Data Streams to gather the sensor data. You have also built Kinesis Consumer Library applications to consume the stream data and write it to S3. </w:t>
+      </w:r>
+    </w:p>
+    <w:p>
+      <w:pPr>
+        <w:rPr>
+          <w:color w:val="434343"/>
+        </w:rPr>
+      </w:pPr>
+      <w:r>
+        <w:rPr>
+          <w:rtl w:val="0"/>
+        </w:rPr>
+      </w:r>
+    </w:p>
+    <w:p>
+      <w:pPr>
+        <w:rPr>
+          <w:color w:val="434343"/>
+        </w:rPr>
+      </w:pPr>
+      <w:r>
+        <w:rPr>
+          <w:color w:val="434343"/>
+          <w:rtl w:val="0"/>
+        </w:rPr>
+        <w:t xml:space="preserve">You have noticed in your initial roll out of your data collection stream that on heavy transport activity days you experience hot shard conditions. What monitoring of your Kinesis Data Streams environment will help you best manage your shard scaling activities? (SELECT TWO)</w:t>
+      </w:r>
+    </w:p>
+    <w:p>
+      <w:pPr>
+        <w:rPr>
+          <w:color w:val="434343"/>
+        </w:rPr>
+      </w:pPr>
+      <w:r>
+        <w:rPr>
+          <w:rtl w:val="0"/>
+        </w:rPr>
+      </w:r>
+    </w:p>
+    <w:p>
+      <w:pPr>
+        <w:numPr>
+          <w:ilvl w:val="0"/>
+          <w:numId w:val="6"/>
+        </w:numPr>
+        <w:ind w:left="720" w:hanging="360"/>
+        <w:rPr>
+          <w:color w:val="434343"/>
+        </w:rPr>
+      </w:pPr>
+      <w:r>
+        <w:rPr>
+          <w:color w:val="434343"/>
+          <w:rtl w:val="0"/>
+        </w:rPr>
+        <w:t xml:space="preserve">Monitor the </w:t>
+      </w:r>
+      <w:r>
+        <w:rPr>
+          <w:color w:val="434343"/>
+          <w:rtl w:val="0"/>
+        </w:rPr>
+        <w:t xml:space="preserve">PutRecord.Bytes metric and scale your shards when the PutRecord.Bytes metric exceeds a preset threshold</w:t>
+      </w:r>
+      <w:r>
+        <w:rPr>
+          <w:rtl w:val="0"/>
+        </w:rPr>
+      </w:r>
+    </w:p>
+    <w:p>
+      <w:pPr>
+        <w:numPr>
+          <w:ilvl w:val="0"/>
+          <w:numId w:val="6"/>
+        </w:numPr>
+        <w:ind w:left="720" w:hanging="360"/>
+        <w:rPr>
+          <w:color w:val="434343"/>
+        </w:rPr>
+      </w:pPr>
+      <w:r>
+        <w:rPr>
+          <w:color w:val="434343"/>
+          <w:rtl w:val="0"/>
+        </w:rPr>
+        <w:t xml:space="preserve">Monitor the </w:t>
+      </w:r>
+      <w:r>
+        <w:rPr>
+          <w:color w:val="434343"/>
+          <w:rtl w:val="0"/>
+        </w:rPr>
+        <w:t xml:space="preserve">PutRecord.Latency metric and scale your shards when the PutRecord.Latency metric exceeds a preset threshold</w:t>
+      </w:r>
+      <w:r>
+        <w:rPr>
+          <w:rtl w:val="0"/>
+        </w:rPr>
+      </w:r>
+    </w:p>
+    <w:p>
+      <w:pPr>
+        <w:numPr>
+          <w:ilvl w:val="0"/>
+          <w:numId w:val="6"/>
+        </w:numPr>
+        <w:ind w:left="720" w:hanging="360"/>
+        <w:rPr>
+          <w:color w:val="434343"/>
+        </w:rPr>
+      </w:pPr>
+      <w:r>
+        <w:rPr>
+          <w:color w:val="434343"/>
+          <w:rtl w:val="0"/>
+        </w:rPr>
+        <w:t xml:space="preserve">Monitor the </w:t>
+      </w:r>
+      <w:r>
+        <w:rPr>
+          <w:color w:val="434343"/>
+          <w:rtl w:val="0"/>
+        </w:rPr>
+        <w:t xml:space="preserve">SubscribeToShard.RateExceeded metric and scale your shards when the metric when the SubscribeToShard.RateExceeded metric is emitted</w:t>
+      </w:r>
+      <w:r>
+        <w:rPr>
+          <w:rtl w:val="0"/>
+        </w:rPr>
+      </w:r>
+    </w:p>
+    <w:p>
+      <w:pPr>
+        <w:numPr>
+          <w:ilvl w:val="0"/>
+          <w:numId w:val="6"/>
+        </w:numPr>
+        <w:ind w:left="720" w:hanging="360"/>
+        <w:rPr>
+          <w:color w:val="434343"/>
+        </w:rPr>
+      </w:pPr>
+      <w:r>
+        <w:rPr>
+          <w:color w:val="434343"/>
+          <w:rtl w:val="0"/>
+        </w:rPr>
+        <w:t xml:space="preserve">Monitor the </w:t>
+      </w:r>
+      <w:r>
+        <w:rPr>
+          <w:color w:val="434343"/>
+          <w:rtl w:val="0"/>
+        </w:rPr>
+        <w:t xml:space="preserve">SubscribeToShardEvent.Success metric and scale your shards when the metric when the SubscribeToShardEvent.Success metric is not emitted over a predefined time limit</w:t>
+      </w:r>
+    </w:p>
+    <w:p>
+      <w:pPr>
+        <w:numPr>
+          <w:ilvl w:val="0"/>
+          <w:numId w:val="6"/>
+        </w:numPr>
+        <w:ind w:left="720" w:hanging="360"/>
+        <w:rPr>
+          <w:color w:val="434343"/>
+          <w:u w:val="none"/>
+        </w:rPr>
+      </w:pPr>
+      <w:r>
+        <w:rPr>
+          <w:color w:val="434343"/>
+          <w:rtl w:val="0"/>
+        </w:rPr>
+        <w:t xml:space="preserve">Monitor the IncomingBytes metric and scale your shards when the IncomingBytes metric falls below a preset threshold</w:t>
+      </w:r>
+    </w:p>
+    <w:p>
+      <w:pPr>
+        <w:numPr>
+          <w:ilvl w:val="0"/>
+          <w:numId w:val="6"/>
+        </w:numPr>
+        <w:ind w:left="720" w:hanging="360"/>
+        <w:rPr>
+          <w:color w:val="434343"/>
+        </w:rPr>
+      </w:pPr>
+      <w:r>
+        <w:rPr>
+          <w:color w:val="434343"/>
+          <w:rtl w:val="0"/>
+        </w:rPr>
+        <w:t xml:space="preserve">Monitor the IncomingRecords metric and scale your shards when the IncomingRecords metric falls below a preset threshold</w:t>
+      </w:r>
+      <w:r>
+        <w:rPr>
+          <w:rtl w:val="0"/>
+        </w:rPr>
+      </w:r>
+    </w:p>
+    <w:p>
+      <w:pPr>
+        <w:rPr>
+          <w:color w:val="434343"/>
+        </w:rPr>
+      </w:pPr>
+      <w:r>
+        <w:rPr>
+          <w:rtl w:val="0"/>
+        </w:rPr>
+      </w:r>
+    </w:p>
+    <w:p>
+      <w:pPr>
+        <w:rPr>
+          <w:color w:val="434343"/>
+        </w:rPr>
+      </w:pPr>
+      <w:r>
+        <w:rPr>
+          <w:rFonts w:ascii="Calibri" w:cs="Calibri" w:eastAsia="Calibri" w:hAnsi="Calibri"/>
+          <w:b w:val="1"/>
+          <w:rtl w:val="0"/>
+        </w:rPr>
+        <w:t xml:space="preserve">Answers:</w:t>
+      </w:r>
+      <w:r>
+        <w:rPr>
+          <w:color w:val="434343"/>
+          <w:rtl w:val="0"/>
+        </w:rPr>
+        <w:t xml:space="preserve"> E, F</w:t>
+      </w:r>
+    </w:p>
+    <w:p>
+      <w:pPr>
+        <w:rPr>
+          <w:color w:val="434343"/>
+        </w:rPr>
+      </w:pPr>
+      <w:r>
+        <w:rPr>
+          <w:rtl w:val="0"/>
+        </w:rPr>
+      </w:r>
+    </w:p>
+    <w:p>
+      <w:pPr>
+        <w:rPr>
+          <w:color w:val="434343"/>
+        </w:rPr>
+      </w:pPr>
+      <w:r>
+        <w:rPr>
+          <w:rFonts w:ascii="Calibri" w:cs="Calibri" w:eastAsia="Calibri" w:hAnsi="Calibri"/>
+          <w:b w:val="1"/>
+          <w:rtl w:val="0"/>
+        </w:rPr>
+        <w:t xml:space="preserve">Explanation:</w:t>
+      </w:r>
+      <w:r>
+        <w:rPr>
+          <w:rtl w:val="0"/>
+        </w:rPr>
+      </w:r>
+    </w:p>
+    <w:p>
+      <w:pPr>
+        <w:rPr>
+          <w:color w:val="444444"/>
+          <w:highlight w:val="white"/>
+        </w:rPr>
+      </w:pPr>
+      <w:r>
+        <w:rPr>
+          <w:color w:val="434343"/>
+          <w:rtl w:val="0"/>
+        </w:rPr>
+        <w:t xml:space="preserve">Option A is incorrect</w:t>
+      </w:r>
+      <w:r>
+        <w:rPr>
+          <w:color w:val="444444"/>
+          <w:highlight w:val="white"/>
+          <w:rtl w:val="0"/>
+        </w:rPr>
+        <w:t xml:space="preserve">. The PutRecord.Bytes shows the number of bytes put to the stream over a specified period of time. This stream level metric may mask a hot shard if all of the other shards are performing fine or even underutilized. </w:t>
+        <w:br w:type="textWrapping"/>
+      </w:r>
+    </w:p>
+    <w:p>
+      <w:pPr>
+        <w:rPr>
+          <w:color w:val="444444"/>
+          <w:highlight w:val="white"/>
+        </w:rPr>
+      </w:pPr>
+      <w:r>
+        <w:rPr>
+          <w:color w:val="444444"/>
+          <w:highlight w:val="white"/>
+          <w:rtl w:val="0"/>
+        </w:rPr>
+        <w:t xml:space="preserve">Option B is incorrect. The </w:t>
+      </w:r>
+      <w:r>
+        <w:rPr>
+          <w:color w:val="434343"/>
+          <w:rtl w:val="0"/>
+        </w:rPr>
+        <w:t xml:space="preserve">PutRecord.Latency</w:t>
+      </w:r>
+      <w:r>
+        <w:rPr>
+          <w:color w:val="444444"/>
+          <w:highlight w:val="white"/>
+          <w:rtl w:val="0"/>
+        </w:rPr>
+        <w:t xml:space="preserve"> shows the time taken to put a record to the stream over a specified period of time. This stream level metric may mask a hot shard if all of the other shards are performing fine or even underutilized.</w:t>
+        <w:br w:type="textWrapping"/>
+      </w:r>
+    </w:p>
+    <w:p>
+      <w:pPr>
+        <w:rPr>
+          <w:color w:val="444444"/>
+          <w:highlight w:val="white"/>
+        </w:rPr>
+      </w:pPr>
+      <w:r>
+        <w:rPr>
+          <w:color w:val="444444"/>
+          <w:highlight w:val="white"/>
+          <w:rtl w:val="0"/>
+        </w:rPr>
+        <w:t xml:space="preserve">Option C is incorrect. This metric is used to show when </w:t>
+      </w:r>
+      <w:r>
+        <w:rPr>
+          <w:color w:val="444444"/>
+          <w:highlight w:val="white"/>
+          <w:rtl w:val="0"/>
+        </w:rPr>
+        <w:t xml:space="preserve">a new subscription attempt fails because you already have an active subscription being used by the same consumer or if your consumers exceed the number of calls per second allowed for this operation. This data would not give information on a hot shard condition.</w:t>
+      </w:r>
+      <w:r>
+        <w:rPr>
+          <w:color w:val="444444"/>
+          <w:highlight w:val="white"/>
+          <w:rtl w:val="0"/>
+        </w:rPr>
+        <w:br w:type="textWrapping"/>
+      </w:r>
+    </w:p>
+    <w:p>
+      <w:pPr>
+        <w:rPr>
+          <w:color w:val="444444"/>
+          <w:highlight w:val="white"/>
+        </w:rPr>
+      </w:pPr>
+      <w:r>
+        <w:rPr>
+          <w:color w:val="444444"/>
+          <w:highlight w:val="white"/>
+          <w:rtl w:val="0"/>
+        </w:rPr>
+        <w:t xml:space="preserve">Option D is incorrect. This metric shows when a shard subscription is completed successfully. This data would not give information on a hot shard condition.</w:t>
+      </w:r>
+    </w:p>
+    <w:p>
+      <w:pPr>
+        <w:rPr>
+          <w:color w:val="444444"/>
+          <w:highlight w:val="white"/>
+        </w:rPr>
+      </w:pPr>
+      <w:r>
+        <w:rPr>
+          <w:rtl w:val="0"/>
+        </w:rPr>
+      </w:r>
+    </w:p>
+    <w:p>
+      <w:pPr>
+        <w:rPr>
+          <w:color w:val="434343"/>
+        </w:rPr>
+      </w:pPr>
+      <w:r>
+        <w:rPr>
+          <w:color w:val="444444"/>
+          <w:highlight w:val="white"/>
+          <w:rtl w:val="0"/>
+        </w:rPr>
+        <w:t xml:space="preserve">Option E is correct. The </w:t>
+      </w:r>
+      <w:r>
+        <w:rPr>
+          <w:color w:val="434343"/>
+          <w:rtl w:val="0"/>
+        </w:rPr>
+        <w:t xml:space="preserve">IncomingBytes metric shows you the rate at which your shard is ingesting data. This shard level metric will alert you when you have a hot shard.</w:t>
+        <w:br w:type="textWrapping"/>
+      </w:r>
+    </w:p>
+    <w:p>
+      <w:pPr>
+        <w:rPr>
+          <w:rFonts w:ascii="Calibri" w:cs="Calibri" w:eastAsia="Calibri" w:hAnsi="Calibri"/>
+          <w:b w:val="1"/>
+        </w:rPr>
+      </w:pPr>
+      <w:r>
+        <w:rPr>
+          <w:color w:val="444444"/>
+          <w:highlight w:val="white"/>
+          <w:rtl w:val="0"/>
+        </w:rPr>
+        <w:t xml:space="preserve">Option F is correct. The </w:t>
+      </w:r>
+      <w:r>
+        <w:rPr>
+          <w:color w:val="434343"/>
+          <w:rtl w:val="0"/>
+        </w:rPr>
+        <w:t xml:space="preserve">IncomingRecords metric shows you the rate at which your shard is ingesting data. This shard level metric will alert you when you have a hot shard.</w:t>
+      </w:r>
+      <w:r>
+        <w:rPr>
+          <w:color w:val="444444"/>
+          <w:highlight w:val="white"/>
+          <w:rtl w:val="0"/>
+        </w:rPr>
+        <w:br w:type="textWrapping"/>
+        <w:br w:type="textWrapping"/>
+      </w:r>
+      <w:r>
+        <w:rPr>
+          <w:rFonts w:ascii="Calibri" w:cs="Calibri" w:eastAsia="Calibri" w:hAnsi="Calibri"/>
+          <w:b w:val="1"/>
+          <w:rtl w:val="0"/>
+        </w:rPr>
+        <w:t xml:space="preserve">Reference:</w:t>
+      </w:r>
+    </w:p>
+    <w:p>
+      <w:pPr>
+        <w:rPr>
+          <w:color w:val="444444"/>
+        </w:rPr>
+      </w:pPr>
+      <w:r>
+        <w:rPr>
+          <w:color w:val="444444"/>
+          <w:rtl w:val="0"/>
+        </w:rPr>
+        <w:t xml:space="preserve">Please see the AWS Big Data blog titled</w:t>
+      </w:r>
+      <w:r>
+        <w:rPr>
+          <w:b w:val="1"/>
+          <w:color w:val="444444"/>
+          <w:rtl w:val="0"/>
+        </w:rPr>
+        <w:t xml:space="preserve"> Under the hood: Scaling your Kinesis data streams </w:t>
+      </w:r>
+      <w:r>
+        <w:rPr>
+          <w:color w:val="444444"/>
+          <w:rtl w:val="0"/>
+        </w:rPr>
+        <w:t xml:space="preserve">(</w:t>
+      </w:r>
+      <w:hyperlink r:id="rId203">
+        <w:r>
+          <w:rPr>
+            <w:color w:val="1155cc"/>
+            <w:u w:val="single"/>
+            <w:rtl w:val="0"/>
+          </w:rPr>
+          <w:t xml:space="preserve">https://aws.amazon.com/blogs/big-data/under-the-hood-scaling-your-kinesis-data-streams/</w:t>
+        </w:r>
+      </w:hyperlink>
+      <w:r>
+        <w:rPr>
+          <w:color w:val="444444"/>
+          <w:rtl w:val="0"/>
+        </w:rPr>
+        <w:t xml:space="preserve">), and the Amazon Kinesis Data Streams develop guide titled </w:t>
+      </w:r>
+      <w:r>
+        <w:rPr>
+          <w:b w:val="1"/>
+          <w:color w:val="444444"/>
+          <w:rtl w:val="0"/>
+        </w:rPr>
+        <w:t xml:space="preserve">Monitoring the Amazon Kinesis Data Streams Service with Amazon CloudWatch </w:t>
+      </w:r>
+      <w:r>
+        <w:rPr>
+          <w:color w:val="444444"/>
+          <w:rtl w:val="0"/>
+        </w:rPr>
+        <w:t xml:space="preserve">(</w:t>
+      </w:r>
+      <w:hyperlink r:id="rId204">
+        <w:r>
+          <w:rPr>
+            <w:color w:val="1155cc"/>
+            <w:u w:val="single"/>
+            <w:rtl w:val="0"/>
+          </w:rPr>
+          <w:t xml:space="preserve">https://docs.aws.amazon.com/streams/latest/dev/monitoring-with-cloudwatch.html</w:t>
+        </w:r>
+      </w:hyperlink>
+      <w:r>
+        <w:rPr>
+          <w:color w:val="444444"/>
+          <w:rtl w:val="0"/>
+        </w:rPr>
+        <w:t xml:space="preserve">)</w:t>
+      </w:r>
+    </w:p>
+    <w:p>
+      <w:pPr>
+        <w:rPr>
+          <w:b w:val="1"/>
+          <w:color w:val="444444"/>
+        </w:rPr>
+      </w:pPr>
+      <w:r>
+        <w:rPr>
+          <w:rtl w:val="0"/>
+        </w:rPr>
+      </w:r>
+    </w:p>
+    <w:p>
+      <w:pPr>
+        <w:rPr>
+          <w:b w:val="1"/>
+          <w:color w:val="444444"/>
+        </w:rPr>
+      </w:pPr>
+      <w:r>
+        <w:rPr>
+          <w:rtl w:val="0"/>
+        </w:rPr>
+      </w:r>
+    </w:p>
+    <w:p>
+      <w:pPr>
+        <w:rPr/>
+      </w:pPr>
+      <w:r>
+        <w:rPr>
+          <w:rtl w:val="0"/>
+        </w:rPr>
+        <w:t xml:space="preserve">Question: 51</w:t>
+      </w:r>
+    </w:p>
+    <w:p>
+      <w:pPr>
+        <w:rPr>
+          <w:color w:val="999999"/>
+        </w:rPr>
+      </w:pPr>
+      <w:r>
+        <w:rPr>
+          <w:b w:val="1"/>
+          <w:rtl w:val="0"/>
+        </w:rPr>
+        <w:t xml:space="preserve">Main​ ​Topic​ ​:​ </w:t>
+      </w:r>
+      <w:r>
+        <w:rPr>
+          <w:color w:val="999999"/>
+          <w:rtl w:val="0"/>
+        </w:rPr>
+        <w:t xml:space="preserve">Data Analytics</w:t>
+      </w:r>
+    </w:p>
+    <w:p>
+      <w:pPr>
+        <w:rPr>
+          <w:b w:val="1"/>
+          <w:color w:val="999999"/>
+        </w:rPr>
+      </w:pPr>
+      <w:r>
+        <w:rPr>
+          <w:b w:val="1"/>
+          <w:rtl w:val="0"/>
+        </w:rPr>
+        <w:t xml:space="preserve">Sub​ ​Topic​ ​:​ </w:t>
+      </w:r>
+      <w:r>
+        <w:rPr>
+          <w:b w:val="1"/>
+          <w:color w:val="999999"/>
+          <w:rtl w:val="0"/>
+        </w:rPr>
+        <w:t xml:space="preserve">Select a collection system that handles the frequency, volume, and source of data </w:t>
+      </w:r>
+    </w:p>
+    <w:p>
+      <w:pPr>
+        <w:rPr>
+          <w:color w:val="999999"/>
+        </w:rPr>
+      </w:pPr>
+      <w:r>
+        <w:rPr>
+          <w:rtl w:val="0"/>
+        </w:rPr>
+      </w:r>
+    </w:p>
+    <w:p>
+      <w:pPr>
+        <w:rPr>
+          <w:b w:val="1"/>
+          <w:color w:val="999999"/>
+        </w:rPr>
+      </w:pPr>
+      <w:r>
+        <w:rPr>
+          <w:b w:val="1"/>
+          <w:rtl w:val="0"/>
+        </w:rPr>
+        <w:t xml:space="preserve">Domain: </w:t>
+      </w:r>
+      <w:r>
+        <w:rPr>
+          <w:color w:val="999999"/>
+          <w:rtl w:val="0"/>
+        </w:rPr>
+        <w:t xml:space="preserve">Collection  </w:t>
+      </w:r>
+      <w:r>
+        <w:rPr>
+          <w:rtl w:val="0"/>
+        </w:rPr>
+      </w:r>
+    </w:p>
+    <w:p>
+      <w:pPr>
+        <w:rPr>
+          <w:b w:val="1"/>
+        </w:rPr>
+      </w:pPr>
+      <w:r>
+        <w:rPr>
+          <w:rtl w:val="0"/>
+        </w:rPr>
+      </w:r>
+    </w:p>
+    <w:p>
+      <w:pPr>
+        <w:rPr>
+          <w:rFonts w:ascii="Calibri" w:cs="Calibri" w:eastAsia="Calibri" w:hAnsi="Calibri"/>
+        </w:rPr>
+      </w:pPr>
+      <w:r>
+        <w:rPr>
+          <w:rFonts w:ascii="Calibri" w:cs="Calibri" w:eastAsia="Calibri" w:hAnsi="Calibri"/>
+          <w:b w:val="1"/>
+          <w:rtl w:val="0"/>
+        </w:rPr>
+        <w:t xml:space="preserve">Question text</w:t>
+      </w:r>
+      <w:r>
+        <w:rPr>
+          <w:rFonts w:ascii="Calibri" w:cs="Calibri" w:eastAsia="Calibri" w:hAnsi="Calibri"/>
+          <w:rtl w:val="0"/>
+        </w:rPr>
+        <w:t xml:space="preserve">: </w:t>
+      </w:r>
+    </w:p>
+    <w:p>
+      <w:pPr>
+        <w:rPr>
+          <w:color w:val="434343"/>
+        </w:rPr>
+      </w:pPr>
+      <w:r>
+        <w:rPr>
+          <w:color w:val="434343"/>
+          <w:rtl w:val="0"/>
+        </w:rPr>
+        <w:t xml:space="preserve">You work as a data analytics specialist for a transportation company where you are responsible for gathering sensor data from the various transport vehicles and ingesting it into an S3 data lake for use in a data warehouse and data analytics applications.</w:t>
+      </w:r>
+    </w:p>
+    <w:p>
+      <w:pPr>
+        <w:rPr>
+          <w:color w:val="434343"/>
+        </w:rPr>
+      </w:pPr>
+      <w:r>
+        <w:rPr>
+          <w:rtl w:val="0"/>
+        </w:rPr>
+      </w:r>
+    </w:p>
+    <w:p>
+      <w:pPr>
+        <w:rPr>
+          <w:color w:val="434343"/>
+        </w:rPr>
+      </w:pPr>
+      <w:r>
+        <w:rPr>
+          <w:color w:val="434343"/>
+          <w:rtl w:val="0"/>
+        </w:rPr>
+        <w:t xml:space="preserve">You have built a data collection system that leverages Kinesis Data Streams to gather the sensor data. You have also built Kinesis Consumer Library applications to consume the stream data and write it to S3. </w:t>
+      </w:r>
+    </w:p>
+    <w:p>
+      <w:pPr>
+        <w:rPr>
+          <w:color w:val="434343"/>
+        </w:rPr>
+      </w:pPr>
+      <w:r>
+        <w:rPr>
+          <w:rtl w:val="0"/>
+        </w:rPr>
+      </w:r>
+    </w:p>
+    <w:p>
+      <w:pPr>
+        <w:rPr>
+          <w:color w:val="434343"/>
+        </w:rPr>
+      </w:pPr>
+      <w:r>
+        <w:rPr>
+          <w:color w:val="434343"/>
+          <w:rtl w:val="0"/>
+        </w:rPr>
+        <w:t xml:space="preserve">You have noticed in your initial roll out of your data collection stream that on heavy transport activity days you experience hot shard conditions. What monitoring of your Kinesis Data Streams environment will help you best manage your shard scaling activities? (SELECT TWO)</w:t>
+      </w:r>
+    </w:p>
+    <w:p>
+      <w:pPr>
+        <w:rPr>
+          <w:color w:val="434343"/>
+        </w:rPr>
+      </w:pPr>
+      <w:r>
+        <w:rPr>
+          <w:rtl w:val="0"/>
+        </w:rPr>
+      </w:r>
+    </w:p>
+    <w:p>
+      <w:pPr>
+        <w:numPr>
+          <w:ilvl w:val="0"/>
+          <w:numId w:val="6"/>
+        </w:numPr>
+        <w:ind w:left="720" w:hanging="360"/>
+        <w:rPr>
+          <w:color w:val="434343"/>
+        </w:rPr>
+      </w:pPr>
+      <w:r>
+        <w:rPr>
+          <w:color w:val="434343"/>
+          <w:rtl w:val="0"/>
+        </w:rPr>
+        <w:t xml:space="preserve">Monitor the PutRecord.Bytes metric and scale your shards when the PutRecord.Bytes metric exceeds a preset threshold</w:t>
+      </w:r>
+    </w:p>
+    <w:p>
+      <w:pPr>
+        <w:numPr>
+          <w:ilvl w:val="0"/>
+          <w:numId w:val="6"/>
+        </w:numPr>
+        <w:ind w:left="720" w:hanging="360"/>
+        <w:rPr>
+          <w:color w:val="434343"/>
+        </w:rPr>
+      </w:pPr>
+      <w:r>
+        <w:rPr>
+          <w:color w:val="434343"/>
+          <w:rtl w:val="0"/>
+        </w:rPr>
+        <w:t xml:space="preserve">Monitor the PutRecord.Latency metric and scale your shards when the PutRecord.Latency metric exceeds a preset threshold</w:t>
+      </w:r>
+      <w:r>
+        <w:rPr>
+          <w:rtl w:val="0"/>
+        </w:rPr>
+      </w:r>
+    </w:p>
+    <w:p>
+      <w:pPr>
+        <w:numPr>
+          <w:ilvl w:val="0"/>
+          <w:numId w:val="6"/>
+        </w:numPr>
+        <w:ind w:left="720" w:hanging="360"/>
+        <w:rPr>
+          <w:color w:val="434343"/>
+        </w:rPr>
+      </w:pPr>
+      <w:r>
+        <w:rPr>
+          <w:color w:val="434343"/>
+     